<commit_message>
I did a part of the engineering method
</commit_message>
<xml_diff>
--- a/Método de la Ingeniería.docx
+++ b/Método de la Ingeniería.docx
@@ -1,6 +1,6 @@
 
 <file path=word/document.xml><?xml version="1.0" encoding="utf-8"?>
-<w:document xmlns:wpc="http://schemas.microsoft.com/office/word/2010/wordprocessingCanvas" xmlns:cx="http://schemas.microsoft.com/office/drawing/2014/chartex" xmlns:cx1="http://schemas.microsoft.com/office/drawing/2015/9/8/chartex" xmlns:mc="http://schemas.openxmlformats.org/markup-compatibility/2006" xmlns:o="urn:schemas-microsoft-com:office:office" xmlns:r="http://schemas.openxmlformats.org/officeDocument/2006/relationships" xmlns:m="http://schemas.openxmlformats.org/officeDocument/2006/math" xmlns:v="urn:schemas-microsoft-com:vml" xmlns:wp14="http://schemas.microsoft.com/office/word/2010/wordprocessingDrawing" xmlns:wp="http://schemas.openxmlformats.org/drawingml/2006/wordprocessingDrawing" xmlns:w10="urn:schemas-microsoft-com:office:word" xmlns:w="http://schemas.openxmlformats.org/wordprocessingml/2006/main" xmlns:w14="http://schemas.microsoft.com/office/word/2010/wordml" xmlns:w15="http://schemas.microsoft.com/office/word/2012/wordml" xmlns:w16se="http://schemas.microsoft.com/office/word/2015/wordml/symex" xmlns:wpg="http://schemas.microsoft.com/office/word/2010/wordprocessingGroup" xmlns:wpi="http://schemas.microsoft.com/office/word/2010/wordprocessingInk" xmlns:wne="http://schemas.microsoft.com/office/word/2006/wordml" xmlns:wps="http://schemas.microsoft.com/office/word/2010/wordprocessingShape" mc:Ignorable="w14 w15 w16se wp14">
+<w:document xmlns:wpc="http://schemas.microsoft.com/office/word/2010/wordprocessingCanvas" xmlns:cx="http://schemas.microsoft.com/office/drawing/2014/chartex" xmlns:cx1="http://schemas.microsoft.com/office/drawing/2015/9/8/chartex" xmlns:cx2="http://schemas.microsoft.com/office/drawing/2015/10/21/chartex" xmlns:cx3="http://schemas.microsoft.com/office/drawing/2016/5/9/chartex" xmlns:cx4="http://schemas.microsoft.com/office/drawing/2016/5/10/chartex" xmlns:cx5="http://schemas.microsoft.com/office/drawing/2016/5/11/chartex" xmlns:cx6="http://schemas.microsoft.com/office/drawing/2016/5/12/chartex" xmlns:cx7="http://schemas.microsoft.com/office/drawing/2016/5/13/chartex" xmlns:cx8="http://schemas.microsoft.com/office/drawing/2016/5/14/chartex" xmlns:mc="http://schemas.openxmlformats.org/markup-compatibility/2006" xmlns:aink="http://schemas.microsoft.com/office/drawing/2016/ink" xmlns:am3d="http://schemas.microsoft.com/office/drawing/2017/model3d" xmlns:o="urn:schemas-microsoft-com:office:office" xmlns:r="http://schemas.openxmlformats.org/officeDocument/2006/relationships" xmlns:m="http://schemas.openxmlformats.org/officeDocument/2006/math" xmlns:v="urn:schemas-microsoft-com:vml" xmlns:wp14="http://schemas.microsoft.com/office/word/2010/wordprocessingDrawing" xmlns:wp="http://schemas.openxmlformats.org/drawingml/2006/wordprocessingDrawing" xmlns:w10="urn:schemas-microsoft-com:office:word" xmlns:w="http://schemas.openxmlformats.org/wordprocessingml/2006/main" xmlns:w14="http://schemas.microsoft.com/office/word/2010/wordml" xmlns:w15="http://schemas.microsoft.com/office/word/2012/wordml" xmlns:w16cid="http://schemas.microsoft.com/office/word/2016/wordml/cid" xmlns:w16se="http://schemas.microsoft.com/office/word/2015/wordml/symex" xmlns:wpg="http://schemas.microsoft.com/office/word/2010/wordprocessingGroup" xmlns:wpi="http://schemas.microsoft.com/office/word/2010/wordprocessingInk" xmlns:wne="http://schemas.microsoft.com/office/word/2006/wordml" xmlns:wps="http://schemas.microsoft.com/office/word/2010/wordprocessingShape" mc:Ignorable="w14 w15 w16se w16cid wp14">
   <w:body>
     <w:p>
       <w:pPr>
@@ -9,6 +9,928 @@
         <w:rPr>
           <w:rFonts w:ascii="Arial" w:hAnsi="Arial" w:cs="Arial"/>
           <w:b/>
+          <w:sz w:val="24"/>
+          <w:szCs w:val="24"/>
+          <w:lang w:val="es-ES"/>
+        </w:rPr>
+      </w:pPr>
+    </w:p>
+    <w:p>
+      <w:pPr>
+        <w:spacing w:after="0" w:line="240" w:lineRule="auto"/>
+        <w:jc w:val="center"/>
+        <w:rPr>
+          <w:rFonts w:ascii="Arial" w:hAnsi="Arial" w:cs="Arial"/>
+          <w:b/>
+          <w:sz w:val="24"/>
+          <w:szCs w:val="24"/>
+          <w:lang w:val="es-ES"/>
+        </w:rPr>
+      </w:pPr>
+      <w:r>
+        <w:rPr>
+          <w:rFonts w:ascii="Arial" w:hAnsi="Arial" w:cs="Arial"/>
+          <w:b/>
+          <w:sz w:val="24"/>
+          <w:szCs w:val="24"/>
+          <w:lang w:val="es-ES"/>
+        </w:rPr>
+        <w:t xml:space="preserve">Método de la Ingeniería </w:t>
+      </w:r>
+    </w:p>
+    <w:p>
+      <w:pPr>
+        <w:spacing w:after="0" w:line="240" w:lineRule="auto"/>
+        <w:jc w:val="center"/>
+        <w:rPr>
+          <w:rFonts w:ascii="Arial" w:hAnsi="Arial" w:cs="Arial"/>
+          <w:b/>
+          <w:sz w:val="24"/>
+          <w:szCs w:val="24"/>
+          <w:lang w:val="es-ES"/>
+        </w:rPr>
+      </w:pPr>
+    </w:p>
+    <w:p>
+      <w:pPr>
+        <w:spacing w:after="0" w:line="240" w:lineRule="auto"/>
+        <w:rPr>
+          <w:rFonts w:ascii="Arial" w:hAnsi="Arial" w:cs="Arial"/>
+          <w:b/>
+          <w:i/>
+          <w:sz w:val="24"/>
+          <w:szCs w:val="24"/>
+          <w:lang w:val="es-ES"/>
+        </w:rPr>
+      </w:pPr>
+      <w:r>
+        <w:rPr>
+          <w:rFonts w:ascii="Arial" w:hAnsi="Arial" w:cs="Arial"/>
+          <w:b/>
+          <w:i/>
+          <w:sz w:val="24"/>
+          <w:szCs w:val="24"/>
+          <w:lang w:val="es-ES"/>
+        </w:rPr>
+        <w:t>Fase 1: Identificación del problema</w:t>
+      </w:r>
+    </w:p>
+    <w:p>
+      <w:pPr>
+        <w:spacing w:after="0" w:line="240" w:lineRule="auto"/>
+        <w:rPr>
+          <w:rFonts w:ascii="Arial" w:hAnsi="Arial" w:cs="Arial"/>
+          <w:b/>
+          <w:i/>
+          <w:sz w:val="24"/>
+          <w:szCs w:val="24"/>
+          <w:lang w:val="es-ES"/>
+        </w:rPr>
+      </w:pPr>
+    </w:p>
+    <w:p>
+      <w:pPr>
+        <w:pStyle w:val="Prrafodelista"/>
+        <w:numPr>
+          <w:ilvl w:val="0"/>
+          <w:numId w:val="3"/>
+        </w:numPr>
+        <w:spacing w:after="0" w:line="240" w:lineRule="auto"/>
+        <w:ind w:left="357" w:hanging="357"/>
+        <w:rPr>
+          <w:rFonts w:ascii="Arial" w:hAnsi="Arial" w:cs="Arial"/>
+          <w:b/>
+          <w:sz w:val="24"/>
+          <w:szCs w:val="24"/>
+          <w:lang w:val="es-ES"/>
+        </w:rPr>
+      </w:pPr>
+      <w:r>
+        <w:rPr>
+          <w:rFonts w:ascii="Arial" w:hAnsi="Arial" w:cs="Arial"/>
+          <w:b/>
+          <w:sz w:val="24"/>
+          <w:szCs w:val="24"/>
+          <w:lang w:val="es-ES"/>
+        </w:rPr>
+        <w:t>Problema</w:t>
+      </w:r>
+    </w:p>
+    <w:p>
+      <w:pPr>
+        <w:spacing w:after="0" w:line="240" w:lineRule="auto"/>
+        <w:rPr>
+          <w:rFonts w:ascii="Arial" w:hAnsi="Arial" w:cs="Arial"/>
+          <w:b/>
+          <w:i/>
+          <w:sz w:val="24"/>
+          <w:szCs w:val="24"/>
+          <w:lang w:val="es-ES"/>
+        </w:rPr>
+      </w:pPr>
+    </w:p>
+    <w:p>
+      <w:pPr>
+        <w:spacing w:after="0" w:line="240" w:lineRule="auto"/>
+        <w:rPr>
+          <w:rFonts w:ascii="Arial" w:hAnsi="Arial" w:cs="Arial"/>
+          <w:sz w:val="24"/>
+          <w:szCs w:val="24"/>
+          <w:lang w:val="es-ES"/>
+        </w:rPr>
+      </w:pPr>
+      <w:r>
+        <w:rPr>
+          <w:rFonts w:ascii="Arial" w:hAnsi="Arial" w:cs="Arial"/>
+          <w:sz w:val="24"/>
+          <w:szCs w:val="24"/>
+          <w:lang w:val="es-ES"/>
+        </w:rPr>
+        <w:t xml:space="preserve">Una nueva compañía muy importante de libros ha decidido abrir sus puertas en la sultana del Valle, esta compañía implementa un método muy eficiente e innovador para atender a sus clientes, </w:t>
+      </w:r>
+      <w:r>
+        <w:rPr>
+          <w:rFonts w:ascii="Arial" w:hAnsi="Arial" w:cs="Arial"/>
+          <w:sz w:val="24"/>
+          <w:szCs w:val="24"/>
+          <w:lang w:val="es-ES"/>
+        </w:rPr>
+        <w:t>la cual consiste en 4 fases:</w:t>
+      </w:r>
+    </w:p>
+    <w:p>
+      <w:pPr>
+        <w:spacing w:after="0" w:line="240" w:lineRule="auto"/>
+        <w:rPr>
+          <w:rFonts w:ascii="Arial" w:hAnsi="Arial" w:cs="Arial"/>
+          <w:sz w:val="24"/>
+          <w:szCs w:val="24"/>
+          <w:lang w:val="es-ES"/>
+        </w:rPr>
+      </w:pPr>
+    </w:p>
+    <w:p>
+      <w:pPr>
+        <w:pStyle w:val="Prrafodelista"/>
+        <w:numPr>
+          <w:ilvl w:val="0"/>
+          <w:numId w:val="2"/>
+        </w:numPr>
+        <w:spacing w:after="0" w:line="240" w:lineRule="auto"/>
+        <w:rPr>
+          <w:rFonts w:ascii="Arial" w:hAnsi="Arial" w:cs="Arial"/>
+          <w:sz w:val="24"/>
+          <w:szCs w:val="24"/>
+          <w:lang w:val="es-ES"/>
+        </w:rPr>
+      </w:pPr>
+      <w:r>
+        <w:rPr>
+          <w:rFonts w:ascii="Arial" w:hAnsi="Arial" w:cs="Arial"/>
+          <w:sz w:val="24"/>
+          <w:szCs w:val="24"/>
+          <w:lang w:val="es-ES"/>
+        </w:rPr>
+        <w:t>Fase 1: Esta fase consiste en la selección de los libros por medio de una gran pantalla donde el cliente puede ver los libros que desea.</w:t>
+      </w:r>
+    </w:p>
+    <w:p>
+      <w:pPr>
+        <w:pStyle w:val="Prrafodelista"/>
+        <w:numPr>
+          <w:ilvl w:val="0"/>
+          <w:numId w:val="2"/>
+        </w:numPr>
+        <w:spacing w:after="0" w:line="240" w:lineRule="auto"/>
+        <w:rPr>
+          <w:rFonts w:ascii="Arial" w:hAnsi="Arial" w:cs="Arial"/>
+          <w:sz w:val="24"/>
+          <w:szCs w:val="24"/>
+          <w:lang w:val="es-ES"/>
+        </w:rPr>
+      </w:pPr>
+      <w:r>
+        <w:rPr>
+          <w:rFonts w:ascii="Arial" w:hAnsi="Arial" w:cs="Arial"/>
+          <w:sz w:val="24"/>
+          <w:szCs w:val="24"/>
+          <w:lang w:val="es-ES"/>
+        </w:rPr>
+        <w:t>Fase 2: En esta fase el usuario busca sus libros de manera rápida y eficiente.</w:t>
+      </w:r>
+    </w:p>
+    <w:p>
+      <w:pPr>
+        <w:pStyle w:val="Prrafodelista"/>
+        <w:numPr>
+          <w:ilvl w:val="0"/>
+          <w:numId w:val="2"/>
+        </w:numPr>
+        <w:spacing w:after="0" w:line="240" w:lineRule="auto"/>
+        <w:rPr>
+          <w:rFonts w:ascii="Arial" w:hAnsi="Arial" w:cs="Arial"/>
+          <w:sz w:val="24"/>
+          <w:szCs w:val="24"/>
+          <w:lang w:val="es-ES"/>
+        </w:rPr>
+      </w:pPr>
+      <w:r>
+        <w:rPr>
+          <w:rFonts w:ascii="Arial" w:hAnsi="Arial" w:cs="Arial"/>
+          <w:sz w:val="24"/>
+          <w:szCs w:val="24"/>
+          <w:lang w:val="es-ES"/>
+        </w:rPr>
+        <w:t>Fase 3: En esta fase el usuario ingre</w:t>
+      </w:r>
+      <w:r>
+        <w:rPr>
+          <w:rFonts w:ascii="Arial" w:hAnsi="Arial" w:cs="Arial"/>
+          <w:sz w:val="24"/>
+          <w:szCs w:val="24"/>
+          <w:lang w:val="es-ES"/>
+        </w:rPr>
+        <w:t>sa a la cola para esperar la caja que le toca para pagar los libros.</w:t>
+      </w:r>
+    </w:p>
+    <w:p>
+      <w:pPr>
+        <w:pStyle w:val="Prrafodelista"/>
+        <w:numPr>
+          <w:ilvl w:val="0"/>
+          <w:numId w:val="2"/>
+        </w:numPr>
+        <w:spacing w:after="0" w:line="240" w:lineRule="auto"/>
+        <w:rPr>
+          <w:rFonts w:ascii="Arial" w:hAnsi="Arial" w:cs="Arial"/>
+          <w:sz w:val="24"/>
+          <w:szCs w:val="24"/>
+          <w:lang w:val="es-ES"/>
+        </w:rPr>
+      </w:pPr>
+      <w:r>
+        <w:rPr>
+          <w:rFonts w:ascii="Arial" w:hAnsi="Arial" w:cs="Arial"/>
+          <w:sz w:val="24"/>
+          <w:szCs w:val="24"/>
+          <w:lang w:val="es-ES"/>
+        </w:rPr>
+        <w:t>Fase 4: En esta fase el usuario paga los libros.</w:t>
+      </w:r>
+    </w:p>
+    <w:p>
+      <w:pPr>
+        <w:spacing w:after="0" w:line="240" w:lineRule="auto"/>
+        <w:rPr>
+          <w:rFonts w:ascii="Arial" w:hAnsi="Arial" w:cs="Arial"/>
+          <w:sz w:val="24"/>
+          <w:szCs w:val="24"/>
+          <w:lang w:val="es-ES"/>
+        </w:rPr>
+      </w:pPr>
+    </w:p>
+    <w:p>
+      <w:pPr>
+        <w:spacing w:after="0" w:line="240" w:lineRule="auto"/>
+        <w:rPr>
+          <w:rFonts w:ascii="Arial" w:hAnsi="Arial" w:cs="Arial"/>
+          <w:sz w:val="24"/>
+          <w:szCs w:val="24"/>
+          <w:lang w:val="es-ES"/>
+        </w:rPr>
+      </w:pPr>
+      <w:r>
+        <w:rPr>
+          <w:rFonts w:ascii="Arial" w:hAnsi="Arial" w:cs="Arial"/>
+          <w:sz w:val="24"/>
+          <w:szCs w:val="24"/>
+          <w:lang w:val="es-ES"/>
+        </w:rPr>
+        <w:t>La empresa le quiere mostrar a sus clientes el como funciona esta nueva atracción en la cuidad, para esto la compañía requiere un simulador del proceso de compra de libros.</w:t>
+      </w:r>
+    </w:p>
+    <w:p>
+      <w:pPr>
+        <w:spacing w:after="0" w:line="240" w:lineRule="auto"/>
+        <w:rPr>
+          <w:rFonts w:ascii="Arial" w:hAnsi="Arial" w:cs="Arial"/>
+          <w:sz w:val="24"/>
+          <w:szCs w:val="24"/>
+          <w:lang w:val="es-ES"/>
+        </w:rPr>
+      </w:pPr>
+    </w:p>
+    <w:p>
+      <w:pPr>
+        <w:pStyle w:val="Prrafodelista"/>
+        <w:numPr>
+          <w:ilvl w:val="0"/>
+          <w:numId w:val="4"/>
+        </w:numPr>
+        <w:spacing w:after="0" w:line="240" w:lineRule="auto"/>
+        <w:ind w:left="357" w:hanging="357"/>
+        <w:rPr>
+          <w:rFonts w:ascii="Arial" w:hAnsi="Arial" w:cs="Arial"/>
+          <w:b/>
+          <w:sz w:val="24"/>
+          <w:szCs w:val="24"/>
+          <w:lang w:val="es-ES"/>
+        </w:rPr>
+      </w:pPr>
+      <w:r>
+        <w:rPr>
+          <w:rFonts w:ascii="Arial" w:hAnsi="Arial" w:cs="Arial"/>
+          <w:b/>
+          <w:sz w:val="24"/>
+          <w:szCs w:val="24"/>
+          <w:lang w:val="es-ES"/>
+        </w:rPr>
+        <w:t>Requerimientos Funcionales</w:t>
+      </w:r>
+    </w:p>
+    <w:p>
+      <w:pPr>
+        <w:pStyle w:val="Prrafodelista"/>
+        <w:spacing w:after="0" w:line="240" w:lineRule="auto"/>
+        <w:ind w:left="357"/>
+        <w:rPr>
+          <w:rFonts w:ascii="Arial" w:hAnsi="Arial" w:cs="Arial"/>
+          <w:b/>
+          <w:sz w:val="24"/>
+          <w:szCs w:val="24"/>
+          <w:lang w:val="es-ES"/>
+        </w:rPr>
+      </w:pPr>
+    </w:p>
+    <w:tbl>
+      <w:tblPr>
+        <w:tblStyle w:val="Tablaconcuadrcula"/>
+        <w:tblW w:w="0" w:type="auto"/>
+        <w:tblInd w:w="357" w:type="dxa"/>
+        <w:tblLook w:val="04A0" w:firstRow="1" w:lastRow="0" w:firstColumn="1" w:lastColumn="0" w:noHBand="0" w:noVBand="1"/>
+      </w:tblPr>
+      <w:tblGrid>
+        <w:gridCol w:w="1906"/>
+        <w:gridCol w:w="7131"/>
+      </w:tblGrid>
+      <w:tr>
+        <w:tc>
+          <w:tcPr>
+            <w:tcW w:w="1906" w:type="dxa"/>
+            <w:shd w:val="clear" w:color="auto" w:fill="BFBFBF" w:themeFill="background1" w:themeFillShade="BF"/>
+          </w:tcPr>
+          <w:p>
+            <w:pPr>
+              <w:pStyle w:val="Prrafodelista"/>
+              <w:ind w:left="0"/>
+              <w:rPr>
+                <w:rFonts w:ascii="Arial" w:hAnsi="Arial" w:cs="Arial"/>
+                <w:b/>
+                <w:sz w:val="24"/>
+                <w:szCs w:val="24"/>
+                <w:lang w:val="es-ES"/>
+              </w:rPr>
+            </w:pPr>
+            <w:r>
+              <w:rPr>
+                <w:rFonts w:ascii="Arial" w:hAnsi="Arial" w:cs="Arial"/>
+                <w:b/>
+                <w:sz w:val="24"/>
+                <w:szCs w:val="24"/>
+                <w:lang w:val="es-ES"/>
+              </w:rPr>
+              <w:t>Nombre</w:t>
+            </w:r>
+          </w:p>
+        </w:tc>
+        <w:tc>
+          <w:tcPr>
+            <w:tcW w:w="7131" w:type="dxa"/>
+          </w:tcPr>
+          <w:p>
+            <w:pPr>
+              <w:rPr>
+                <w:rFonts w:ascii="Arial" w:hAnsi="Arial" w:cs="Arial"/>
+                <w:b/>
+                <w:i/>
+                <w:sz w:val="24"/>
+                <w:szCs w:val="24"/>
+                <w:lang w:val="es-ES"/>
+              </w:rPr>
+            </w:pPr>
+            <w:r>
+              <w:rPr>
+                <w:rFonts w:ascii="Arial" w:hAnsi="Arial" w:cs="Arial"/>
+                <w:b/>
+                <w:i/>
+                <w:sz w:val="24"/>
+                <w:szCs w:val="24"/>
+                <w:lang w:val="es-ES"/>
+              </w:rPr>
+              <w:t>R1</w:t>
+            </w:r>
+          </w:p>
+        </w:tc>
+      </w:tr>
+      <w:tr>
+        <w:tc>
+          <w:tcPr>
+            <w:tcW w:w="1906" w:type="dxa"/>
+            <w:shd w:val="clear" w:color="auto" w:fill="BFBFBF" w:themeFill="background1" w:themeFillShade="BF"/>
+          </w:tcPr>
+          <w:p>
+            <w:pPr>
+              <w:pStyle w:val="Prrafodelista"/>
+              <w:ind w:left="0"/>
+              <w:rPr>
+                <w:rFonts w:ascii="Arial" w:hAnsi="Arial" w:cs="Arial"/>
+                <w:b/>
+                <w:sz w:val="24"/>
+                <w:szCs w:val="24"/>
+                <w:lang w:val="es-ES"/>
+              </w:rPr>
+            </w:pPr>
+            <w:r>
+              <w:rPr>
+                <w:rFonts w:ascii="Arial" w:hAnsi="Arial" w:cs="Arial"/>
+                <w:b/>
+                <w:sz w:val="24"/>
+                <w:szCs w:val="24"/>
+                <w:lang w:val="es-ES"/>
+              </w:rPr>
+              <w:t>Resumen</w:t>
+            </w:r>
+          </w:p>
+        </w:tc>
+        <w:tc>
+          <w:tcPr>
+            <w:tcW w:w="7131" w:type="dxa"/>
+          </w:tcPr>
+          <w:p>
+            <w:pPr>
+              <w:pStyle w:val="Prrafodelista"/>
+              <w:ind w:left="0"/>
+              <w:rPr>
+                <w:rFonts w:ascii="Arial" w:hAnsi="Arial" w:cs="Arial"/>
+                <w:sz w:val="24"/>
+                <w:szCs w:val="24"/>
+                <w:lang w:val="es-ES"/>
+              </w:rPr>
+            </w:pPr>
+            <w:r>
+              <w:rPr>
+                <w:rFonts w:ascii="Arial" w:hAnsi="Arial" w:cs="Arial"/>
+                <w:sz w:val="24"/>
+                <w:szCs w:val="24"/>
+                <w:lang w:val="es-ES"/>
+              </w:rPr>
+              <w:t>Encontrar el precio total de todos los libros que compró el cliente</w:t>
+            </w:r>
+          </w:p>
+        </w:tc>
+      </w:tr>
+      <w:tr>
+        <w:tc>
+          <w:tcPr>
+            <w:tcW w:w="1906" w:type="dxa"/>
+            <w:shd w:val="clear" w:color="auto" w:fill="BFBFBF" w:themeFill="background1" w:themeFillShade="BF"/>
+          </w:tcPr>
+          <w:p>
+            <w:pPr>
+              <w:pStyle w:val="Prrafodelista"/>
+              <w:ind w:left="0"/>
+              <w:rPr>
+                <w:rFonts w:ascii="Arial" w:hAnsi="Arial" w:cs="Arial"/>
+                <w:b/>
+                <w:sz w:val="24"/>
+                <w:szCs w:val="24"/>
+                <w:lang w:val="es-ES"/>
+              </w:rPr>
+            </w:pPr>
+            <w:r>
+              <w:rPr>
+                <w:rFonts w:ascii="Arial" w:hAnsi="Arial" w:cs="Arial"/>
+                <w:b/>
+                <w:sz w:val="24"/>
+                <w:szCs w:val="24"/>
+                <w:lang w:val="es-ES"/>
+              </w:rPr>
+              <w:t>Entrada</w:t>
+            </w:r>
+          </w:p>
+        </w:tc>
+        <w:tc>
+          <w:tcPr>
+            <w:tcW w:w="7131" w:type="dxa"/>
+          </w:tcPr>
+          <w:p>
+            <w:pPr>
+              <w:pStyle w:val="Prrafodelista"/>
+              <w:ind w:left="0"/>
+              <w:rPr>
+                <w:rFonts w:ascii="Arial" w:hAnsi="Arial" w:cs="Arial"/>
+                <w:sz w:val="24"/>
+                <w:szCs w:val="24"/>
+                <w:lang w:val="es-ES"/>
+              </w:rPr>
+            </w:pPr>
+            <w:r>
+              <w:rPr>
+                <w:rFonts w:ascii="Arial" w:hAnsi="Arial" w:cs="Arial"/>
+                <w:sz w:val="24"/>
+                <w:szCs w:val="24"/>
+                <w:lang w:val="es-ES"/>
+              </w:rPr>
+              <w:t>Precios de los libros a comprar</w:t>
+            </w:r>
+          </w:p>
+        </w:tc>
+      </w:tr>
+      <w:tr>
+        <w:tc>
+          <w:tcPr>
+            <w:tcW w:w="1906" w:type="dxa"/>
+            <w:shd w:val="clear" w:color="auto" w:fill="BFBFBF" w:themeFill="background1" w:themeFillShade="BF"/>
+          </w:tcPr>
+          <w:p>
+            <w:pPr>
+              <w:pStyle w:val="Prrafodelista"/>
+              <w:ind w:left="0"/>
+              <w:rPr>
+                <w:rFonts w:ascii="Arial" w:hAnsi="Arial" w:cs="Arial"/>
+                <w:b/>
+                <w:sz w:val="24"/>
+                <w:szCs w:val="24"/>
+                <w:lang w:val="es-ES"/>
+              </w:rPr>
+            </w:pPr>
+            <w:r>
+              <w:rPr>
+                <w:rFonts w:ascii="Arial" w:hAnsi="Arial" w:cs="Arial"/>
+                <w:b/>
+                <w:sz w:val="24"/>
+                <w:szCs w:val="24"/>
+                <w:lang w:val="es-ES"/>
+              </w:rPr>
+              <w:t>Salida</w:t>
+            </w:r>
+          </w:p>
+        </w:tc>
+        <w:tc>
+          <w:tcPr>
+            <w:tcW w:w="7131" w:type="dxa"/>
+          </w:tcPr>
+          <w:p>
+            <w:pPr>
+              <w:pStyle w:val="Prrafodelista"/>
+              <w:ind w:left="0"/>
+              <w:rPr>
+                <w:rFonts w:ascii="Arial" w:hAnsi="Arial" w:cs="Arial"/>
+                <w:sz w:val="24"/>
+                <w:szCs w:val="24"/>
+                <w:lang w:val="es-ES"/>
+              </w:rPr>
+            </w:pPr>
+            <w:r>
+              <w:rPr>
+                <w:rFonts w:ascii="Arial" w:hAnsi="Arial" w:cs="Arial"/>
+                <w:sz w:val="24"/>
+                <w:szCs w:val="24"/>
+                <w:lang w:val="es-ES"/>
+              </w:rPr>
+              <w:t>Monto total de la compra</w:t>
+            </w:r>
+          </w:p>
+        </w:tc>
+      </w:tr>
+    </w:tbl>
+    <w:p>
+      <w:pPr>
+        <w:pStyle w:val="Prrafodelista"/>
+        <w:spacing w:after="0" w:line="240" w:lineRule="auto"/>
+        <w:ind w:left="357"/>
+        <w:rPr>
+          <w:rFonts w:ascii="Arial" w:hAnsi="Arial" w:cs="Arial"/>
+          <w:b/>
+          <w:sz w:val="24"/>
+          <w:szCs w:val="24"/>
+          <w:lang w:val="es-ES"/>
+        </w:rPr>
+      </w:pPr>
+    </w:p>
+    <w:tbl>
+      <w:tblPr>
+        <w:tblStyle w:val="Tablaconcuadrcula"/>
+        <w:tblW w:w="0" w:type="auto"/>
+        <w:tblInd w:w="357" w:type="dxa"/>
+        <w:tblLook w:val="04A0" w:firstRow="1" w:lastRow="0" w:firstColumn="1" w:lastColumn="0" w:noHBand="0" w:noVBand="1"/>
+      </w:tblPr>
+      <w:tblGrid>
+        <w:gridCol w:w="1906"/>
+        <w:gridCol w:w="7131"/>
+      </w:tblGrid>
+      <w:tr>
+        <w:tc>
+          <w:tcPr>
+            <w:tcW w:w="1906" w:type="dxa"/>
+            <w:shd w:val="clear" w:color="auto" w:fill="BFBFBF" w:themeFill="background1" w:themeFillShade="BF"/>
+          </w:tcPr>
+          <w:p>
+            <w:pPr>
+              <w:pStyle w:val="Prrafodelista"/>
+              <w:ind w:left="0"/>
+              <w:rPr>
+                <w:rFonts w:ascii="Arial" w:hAnsi="Arial" w:cs="Arial"/>
+                <w:b/>
+                <w:sz w:val="24"/>
+                <w:szCs w:val="24"/>
+                <w:lang w:val="es-ES"/>
+              </w:rPr>
+            </w:pPr>
+            <w:r>
+              <w:rPr>
+                <w:rFonts w:ascii="Arial" w:hAnsi="Arial" w:cs="Arial"/>
+                <w:b/>
+                <w:sz w:val="24"/>
+                <w:szCs w:val="24"/>
+                <w:lang w:val="es-ES"/>
+              </w:rPr>
+              <w:t>Nombre</w:t>
+            </w:r>
+          </w:p>
+        </w:tc>
+        <w:tc>
+          <w:tcPr>
+            <w:tcW w:w="7131" w:type="dxa"/>
+          </w:tcPr>
+          <w:p>
+            <w:pPr>
+              <w:rPr>
+                <w:rFonts w:ascii="Arial" w:hAnsi="Arial" w:cs="Arial"/>
+                <w:b/>
+                <w:i/>
+                <w:sz w:val="24"/>
+                <w:szCs w:val="24"/>
+                <w:lang w:val="es-ES"/>
+              </w:rPr>
+            </w:pPr>
+            <w:r>
+              <w:rPr>
+                <w:rFonts w:ascii="Arial" w:hAnsi="Arial" w:cs="Arial"/>
+                <w:b/>
+                <w:i/>
+                <w:sz w:val="24"/>
+                <w:szCs w:val="24"/>
+                <w:lang w:val="es-ES"/>
+              </w:rPr>
+              <w:t>R</w:t>
+            </w:r>
+            <w:r>
+              <w:rPr>
+                <w:rFonts w:ascii="Arial" w:hAnsi="Arial" w:cs="Arial"/>
+                <w:b/>
+                <w:i/>
+                <w:sz w:val="24"/>
+                <w:szCs w:val="24"/>
+                <w:lang w:val="es-ES"/>
+              </w:rPr>
+              <w:t>2</w:t>
+            </w:r>
+          </w:p>
+        </w:tc>
+      </w:tr>
+      <w:tr>
+        <w:tc>
+          <w:tcPr>
+            <w:tcW w:w="1906" w:type="dxa"/>
+            <w:shd w:val="clear" w:color="auto" w:fill="BFBFBF" w:themeFill="background1" w:themeFillShade="BF"/>
+          </w:tcPr>
+          <w:p>
+            <w:pPr>
+              <w:pStyle w:val="Prrafodelista"/>
+              <w:ind w:left="0"/>
+              <w:rPr>
+                <w:rFonts w:ascii="Arial" w:hAnsi="Arial" w:cs="Arial"/>
+                <w:b/>
+                <w:sz w:val="24"/>
+                <w:szCs w:val="24"/>
+                <w:lang w:val="es-ES"/>
+              </w:rPr>
+            </w:pPr>
+            <w:r>
+              <w:rPr>
+                <w:rFonts w:ascii="Arial" w:hAnsi="Arial" w:cs="Arial"/>
+                <w:b/>
+                <w:sz w:val="24"/>
+                <w:szCs w:val="24"/>
+                <w:lang w:val="es-ES"/>
+              </w:rPr>
+              <w:t>Resumen</w:t>
+            </w:r>
+          </w:p>
+        </w:tc>
+        <w:tc>
+          <w:tcPr>
+            <w:tcW w:w="7131" w:type="dxa"/>
+          </w:tcPr>
+          <w:p>
+            <w:pPr>
+              <w:pStyle w:val="Prrafodelista"/>
+              <w:ind w:left="0"/>
+              <w:rPr>
+                <w:rFonts w:ascii="Arial" w:hAnsi="Arial" w:cs="Arial"/>
+                <w:sz w:val="24"/>
+                <w:szCs w:val="24"/>
+                <w:lang w:val="es-ES"/>
+              </w:rPr>
+            </w:pPr>
+            <w:r>
+              <w:rPr>
+                <w:rFonts w:ascii="Arial" w:hAnsi="Arial" w:cs="Arial"/>
+                <w:sz w:val="24"/>
+                <w:szCs w:val="24"/>
+                <w:lang w:val="es-ES"/>
+              </w:rPr>
+              <w:t xml:space="preserve">Encontrar </w:t>
+            </w:r>
+            <w:r>
+              <w:rPr>
+                <w:rFonts w:ascii="Arial" w:hAnsi="Arial" w:cs="Arial"/>
+                <w:sz w:val="24"/>
+                <w:szCs w:val="24"/>
+                <w:lang w:val="es-ES"/>
+              </w:rPr>
+              <w:t>libro</w:t>
+            </w:r>
+          </w:p>
+        </w:tc>
+      </w:tr>
+      <w:tr>
+        <w:tc>
+          <w:tcPr>
+            <w:tcW w:w="1906" w:type="dxa"/>
+            <w:shd w:val="clear" w:color="auto" w:fill="BFBFBF" w:themeFill="background1" w:themeFillShade="BF"/>
+          </w:tcPr>
+          <w:p>
+            <w:pPr>
+              <w:pStyle w:val="Prrafodelista"/>
+              <w:ind w:left="0"/>
+              <w:rPr>
+                <w:rFonts w:ascii="Arial" w:hAnsi="Arial" w:cs="Arial"/>
+                <w:b/>
+                <w:sz w:val="24"/>
+                <w:szCs w:val="24"/>
+                <w:lang w:val="es-ES"/>
+              </w:rPr>
+            </w:pPr>
+            <w:r>
+              <w:rPr>
+                <w:rFonts w:ascii="Arial" w:hAnsi="Arial" w:cs="Arial"/>
+                <w:b/>
+                <w:sz w:val="24"/>
+                <w:szCs w:val="24"/>
+                <w:lang w:val="es-ES"/>
+              </w:rPr>
+              <w:t>Entrada</w:t>
+            </w:r>
+          </w:p>
+        </w:tc>
+        <w:tc>
+          <w:tcPr>
+            <w:tcW w:w="7131" w:type="dxa"/>
+          </w:tcPr>
+          <w:p>
+            <w:pPr>
+              <w:pStyle w:val="Prrafodelista"/>
+              <w:ind w:left="0"/>
+              <w:rPr>
+                <w:rFonts w:ascii="Arial" w:hAnsi="Arial" w:cs="Arial"/>
+                <w:sz w:val="24"/>
+                <w:szCs w:val="24"/>
+                <w:lang w:val="es-ES"/>
+              </w:rPr>
+            </w:pPr>
+            <w:r>
+              <w:rPr>
+                <w:rFonts w:ascii="Arial" w:hAnsi="Arial" w:cs="Arial"/>
+                <w:sz w:val="24"/>
+                <w:szCs w:val="24"/>
+                <w:lang w:val="es-ES"/>
+              </w:rPr>
+              <w:t>Identificador de Estantería</w:t>
+            </w:r>
+          </w:p>
+          <w:p>
+            <w:pPr>
+              <w:pStyle w:val="Prrafodelista"/>
+              <w:ind w:left="0"/>
+              <w:rPr>
+                <w:rFonts w:ascii="Arial" w:hAnsi="Arial" w:cs="Arial"/>
+                <w:sz w:val="24"/>
+                <w:szCs w:val="24"/>
+                <w:lang w:val="es-ES"/>
+              </w:rPr>
+            </w:pPr>
+            <w:r>
+              <w:rPr>
+                <w:rFonts w:ascii="Arial" w:hAnsi="Arial" w:cs="Arial"/>
+                <w:sz w:val="24"/>
+                <w:szCs w:val="24"/>
+                <w:lang w:val="es-ES"/>
+              </w:rPr>
+              <w:t>ISBN del libro</w:t>
+            </w:r>
+          </w:p>
+        </w:tc>
+      </w:tr>
+      <w:tr>
+        <w:tc>
+          <w:tcPr>
+            <w:tcW w:w="1906" w:type="dxa"/>
+            <w:shd w:val="clear" w:color="auto" w:fill="BFBFBF" w:themeFill="background1" w:themeFillShade="BF"/>
+          </w:tcPr>
+          <w:p>
+            <w:pPr>
+              <w:pStyle w:val="Prrafodelista"/>
+              <w:ind w:left="0"/>
+              <w:rPr>
+                <w:rFonts w:ascii="Arial" w:hAnsi="Arial" w:cs="Arial"/>
+                <w:b/>
+                <w:sz w:val="24"/>
+                <w:szCs w:val="24"/>
+                <w:lang w:val="es-ES"/>
+              </w:rPr>
+            </w:pPr>
+            <w:r>
+              <w:rPr>
+                <w:rFonts w:ascii="Arial" w:hAnsi="Arial" w:cs="Arial"/>
+                <w:b/>
+                <w:sz w:val="24"/>
+                <w:szCs w:val="24"/>
+                <w:lang w:val="es-ES"/>
+              </w:rPr>
+              <w:t>Salida</w:t>
+            </w:r>
+          </w:p>
+        </w:tc>
+        <w:tc>
+          <w:tcPr>
+            <w:tcW w:w="7131" w:type="dxa"/>
+          </w:tcPr>
+          <w:p>
+            <w:pPr>
+              <w:pStyle w:val="Prrafodelista"/>
+              <w:ind w:left="0"/>
+              <w:rPr>
+                <w:rFonts w:ascii="Arial" w:hAnsi="Arial" w:cs="Arial"/>
+                <w:sz w:val="24"/>
+                <w:szCs w:val="24"/>
+                <w:lang w:val="es-ES"/>
+              </w:rPr>
+            </w:pPr>
+            <w:r>
+              <w:rPr>
+                <w:rFonts w:ascii="Arial" w:hAnsi="Arial" w:cs="Arial"/>
+                <w:sz w:val="24"/>
+                <w:szCs w:val="24"/>
+                <w:lang w:val="es-ES"/>
+              </w:rPr>
+              <w:t>Libro</w:t>
+            </w:r>
+          </w:p>
+        </w:tc>
+      </w:tr>
+    </w:tbl>
+    <w:p>
+      <w:pPr>
+        <w:pStyle w:val="Prrafodelista"/>
+        <w:spacing w:after="0" w:line="240" w:lineRule="auto"/>
+        <w:ind w:left="357"/>
+        <w:rPr>
+          <w:rFonts w:ascii="Arial" w:hAnsi="Arial" w:cs="Arial"/>
+          <w:b/>
+          <w:sz w:val="24"/>
+          <w:szCs w:val="24"/>
+          <w:lang w:val="es-ES"/>
+        </w:rPr>
+      </w:pPr>
+    </w:p>
+    <w:p>
+      <w:pPr>
+        <w:spacing w:after="0" w:line="240" w:lineRule="auto"/>
+        <w:rPr>
+          <w:rFonts w:ascii="Arial" w:hAnsi="Arial" w:cs="Arial"/>
+          <w:sz w:val="24"/>
+          <w:szCs w:val="24"/>
+          <w:lang w:val="es-ES"/>
+        </w:rPr>
+      </w:pPr>
+    </w:p>
+    <w:p>
+      <w:pPr>
+        <w:spacing w:after="0" w:line="240" w:lineRule="auto"/>
+        <w:rPr>
+          <w:rFonts w:ascii="Arial" w:hAnsi="Arial" w:cs="Arial"/>
           <w:sz w:val="24"/>
           <w:szCs w:val="24"/>
           <w:lang w:val="es-ES"/>
@@ -17,31 +939,8 @@
       <w:bookmarkStart w:id="0" w:name="_GoBack"/>
       <w:bookmarkEnd w:id="0"/>
     </w:p>
-    <w:p>
-      <w:pPr>
-        <w:spacing w:after="0" w:line="240" w:lineRule="auto"/>
-        <w:jc w:val="center"/>
-        <w:rPr>
-          <w:rFonts w:ascii="Arial" w:hAnsi="Arial" w:cs="Arial"/>
-          <w:b/>
-          <w:sz w:val="24"/>
-          <w:szCs w:val="24"/>
-          <w:lang w:val="es-ES"/>
-        </w:rPr>
-      </w:pPr>
-      <w:r>
-        <w:rPr>
-          <w:rFonts w:ascii="Arial" w:hAnsi="Arial" w:cs="Arial"/>
-          <w:b/>
-          <w:sz w:val="24"/>
-          <w:szCs w:val="24"/>
-          <w:lang w:val="es-ES"/>
-        </w:rPr>
-        <w:t xml:space="preserve">Método de la Ingeniería </w:t>
-      </w:r>
-    </w:p>
     <w:sectPr>
-      <w:headerReference w:type="default" r:id="rId6"/>
+      <w:headerReference w:type="default" r:id="rId7"/>
       <w:pgSz w:w="12240" w:h="15840"/>
       <w:pgMar w:top="1418" w:right="1418" w:bottom="1418" w:left="1418" w:header="709" w:footer="709" w:gutter="0"/>
       <w:cols w:space="708"/>
@@ -52,7 +951,7 @@
 </file>
 
 <file path=word/endnotes.xml><?xml version="1.0" encoding="utf-8"?>
-<w:endnotes xmlns:wpc="http://schemas.microsoft.com/office/word/2010/wordprocessingCanvas" xmlns:cx="http://schemas.microsoft.com/office/drawing/2014/chartex" xmlns:cx1="http://schemas.microsoft.com/office/drawing/2015/9/8/chartex" xmlns:mc="http://schemas.openxmlformats.org/markup-compatibility/2006" xmlns:o="urn:schemas-microsoft-com:office:office" xmlns:r="http://schemas.openxmlformats.org/officeDocument/2006/relationships" xmlns:m="http://schemas.openxmlformats.org/officeDocument/2006/math" xmlns:v="urn:schemas-microsoft-com:vml" xmlns:wp14="http://schemas.microsoft.com/office/word/2010/wordprocessingDrawing" xmlns:wp="http://schemas.openxmlformats.org/drawingml/2006/wordprocessingDrawing" xmlns:w10="urn:schemas-microsoft-com:office:word" xmlns:w="http://schemas.openxmlformats.org/wordprocessingml/2006/main" xmlns:w14="http://schemas.microsoft.com/office/word/2010/wordml" xmlns:w15="http://schemas.microsoft.com/office/word/2012/wordml" xmlns:w16se="http://schemas.microsoft.com/office/word/2015/wordml/symex" xmlns:wpg="http://schemas.microsoft.com/office/word/2010/wordprocessingGroup" xmlns:wpi="http://schemas.microsoft.com/office/word/2010/wordprocessingInk" xmlns:wne="http://schemas.microsoft.com/office/word/2006/wordml" xmlns:wps="http://schemas.microsoft.com/office/word/2010/wordprocessingShape" mc:Ignorable="w14 w15 w16se wp14">
+<w:endnotes xmlns:wpc="http://schemas.microsoft.com/office/word/2010/wordprocessingCanvas" xmlns:cx="http://schemas.microsoft.com/office/drawing/2014/chartex" xmlns:cx1="http://schemas.microsoft.com/office/drawing/2015/9/8/chartex" xmlns:cx2="http://schemas.microsoft.com/office/drawing/2015/10/21/chartex" xmlns:cx3="http://schemas.microsoft.com/office/drawing/2016/5/9/chartex" xmlns:cx4="http://schemas.microsoft.com/office/drawing/2016/5/10/chartex" xmlns:cx5="http://schemas.microsoft.com/office/drawing/2016/5/11/chartex" xmlns:cx6="http://schemas.microsoft.com/office/drawing/2016/5/12/chartex" xmlns:cx7="http://schemas.microsoft.com/office/drawing/2016/5/13/chartex" xmlns:cx8="http://schemas.microsoft.com/office/drawing/2016/5/14/chartex" xmlns:mc="http://schemas.openxmlformats.org/markup-compatibility/2006" xmlns:aink="http://schemas.microsoft.com/office/drawing/2016/ink" xmlns:am3d="http://schemas.microsoft.com/office/drawing/2017/model3d" xmlns:o="urn:schemas-microsoft-com:office:office" xmlns:r="http://schemas.openxmlformats.org/officeDocument/2006/relationships" xmlns:m="http://schemas.openxmlformats.org/officeDocument/2006/math" xmlns:v="urn:schemas-microsoft-com:vml" xmlns:wp14="http://schemas.microsoft.com/office/word/2010/wordprocessingDrawing" xmlns:wp="http://schemas.openxmlformats.org/drawingml/2006/wordprocessingDrawing" xmlns:w10="urn:schemas-microsoft-com:office:word" xmlns:w="http://schemas.openxmlformats.org/wordprocessingml/2006/main" xmlns:w14="http://schemas.microsoft.com/office/word/2010/wordml" xmlns:w15="http://schemas.microsoft.com/office/word/2012/wordml" xmlns:w16cid="http://schemas.microsoft.com/office/word/2016/wordml/cid" xmlns:w16se="http://schemas.microsoft.com/office/word/2015/wordml/symex" xmlns:wpg="http://schemas.microsoft.com/office/word/2010/wordprocessingGroup" xmlns:wpi="http://schemas.microsoft.com/office/word/2010/wordprocessingInk" xmlns:wne="http://schemas.microsoft.com/office/word/2006/wordml" xmlns:wps="http://schemas.microsoft.com/office/word/2010/wordprocessingShape" mc:Ignorable="w14 w15 w16se w16cid wp14">
   <w:endnote w:type="separator" w:id="-1">
     <w:p>
       <w:pPr>
@@ -77,7 +976,7 @@
 </file>
 
 <file path=word/footnotes.xml><?xml version="1.0" encoding="utf-8"?>
-<w:footnotes xmlns:wpc="http://schemas.microsoft.com/office/word/2010/wordprocessingCanvas" xmlns:cx="http://schemas.microsoft.com/office/drawing/2014/chartex" xmlns:cx1="http://schemas.microsoft.com/office/drawing/2015/9/8/chartex" xmlns:mc="http://schemas.openxmlformats.org/markup-compatibility/2006" xmlns:o="urn:schemas-microsoft-com:office:office" xmlns:r="http://schemas.openxmlformats.org/officeDocument/2006/relationships" xmlns:m="http://schemas.openxmlformats.org/officeDocument/2006/math" xmlns:v="urn:schemas-microsoft-com:vml" xmlns:wp14="http://schemas.microsoft.com/office/word/2010/wordprocessingDrawing" xmlns:wp="http://schemas.openxmlformats.org/drawingml/2006/wordprocessingDrawing" xmlns:w10="urn:schemas-microsoft-com:office:word" xmlns:w="http://schemas.openxmlformats.org/wordprocessingml/2006/main" xmlns:w14="http://schemas.microsoft.com/office/word/2010/wordml" xmlns:w15="http://schemas.microsoft.com/office/word/2012/wordml" xmlns:w16se="http://schemas.microsoft.com/office/word/2015/wordml/symex" xmlns:wpg="http://schemas.microsoft.com/office/word/2010/wordprocessingGroup" xmlns:wpi="http://schemas.microsoft.com/office/word/2010/wordprocessingInk" xmlns:wne="http://schemas.microsoft.com/office/word/2006/wordml" xmlns:wps="http://schemas.microsoft.com/office/word/2010/wordprocessingShape" mc:Ignorable="w14 w15 w16se wp14">
+<w:footnotes xmlns:wpc="http://schemas.microsoft.com/office/word/2010/wordprocessingCanvas" xmlns:cx="http://schemas.microsoft.com/office/drawing/2014/chartex" xmlns:cx1="http://schemas.microsoft.com/office/drawing/2015/9/8/chartex" xmlns:cx2="http://schemas.microsoft.com/office/drawing/2015/10/21/chartex" xmlns:cx3="http://schemas.microsoft.com/office/drawing/2016/5/9/chartex" xmlns:cx4="http://schemas.microsoft.com/office/drawing/2016/5/10/chartex" xmlns:cx5="http://schemas.microsoft.com/office/drawing/2016/5/11/chartex" xmlns:cx6="http://schemas.microsoft.com/office/drawing/2016/5/12/chartex" xmlns:cx7="http://schemas.microsoft.com/office/drawing/2016/5/13/chartex" xmlns:cx8="http://schemas.microsoft.com/office/drawing/2016/5/14/chartex" xmlns:mc="http://schemas.openxmlformats.org/markup-compatibility/2006" xmlns:aink="http://schemas.microsoft.com/office/drawing/2016/ink" xmlns:am3d="http://schemas.microsoft.com/office/drawing/2017/model3d" xmlns:o="urn:schemas-microsoft-com:office:office" xmlns:r="http://schemas.openxmlformats.org/officeDocument/2006/relationships" xmlns:m="http://schemas.openxmlformats.org/officeDocument/2006/math" xmlns:v="urn:schemas-microsoft-com:vml" xmlns:wp14="http://schemas.microsoft.com/office/word/2010/wordprocessingDrawing" xmlns:wp="http://schemas.openxmlformats.org/drawingml/2006/wordprocessingDrawing" xmlns:w10="urn:schemas-microsoft-com:office:word" xmlns:w="http://schemas.openxmlformats.org/wordprocessingml/2006/main" xmlns:w14="http://schemas.microsoft.com/office/word/2010/wordml" xmlns:w15="http://schemas.microsoft.com/office/word/2012/wordml" xmlns:w16cid="http://schemas.microsoft.com/office/word/2016/wordml/cid" xmlns:w16se="http://schemas.microsoft.com/office/word/2015/wordml/symex" xmlns:wpg="http://schemas.microsoft.com/office/word/2010/wordprocessingGroup" xmlns:wpi="http://schemas.microsoft.com/office/word/2010/wordprocessingInk" xmlns:wne="http://schemas.microsoft.com/office/word/2006/wordml" xmlns:wps="http://schemas.microsoft.com/office/word/2010/wordprocessingShape" mc:Ignorable="w14 w15 w16se w16cid wp14">
   <w:footnote w:type="separator" w:id="-1">
     <w:p>
       <w:pPr>
@@ -102,7 +1001,7 @@
 </file>
 
 <file path=word/header1.xml><?xml version="1.0" encoding="utf-8"?>
-<w:hdr xmlns:wpc="http://schemas.microsoft.com/office/word/2010/wordprocessingCanvas" xmlns:cx="http://schemas.microsoft.com/office/drawing/2014/chartex" xmlns:cx1="http://schemas.microsoft.com/office/drawing/2015/9/8/chartex" xmlns:mc="http://schemas.openxmlformats.org/markup-compatibility/2006" xmlns:o="urn:schemas-microsoft-com:office:office" xmlns:r="http://schemas.openxmlformats.org/officeDocument/2006/relationships" xmlns:m="http://schemas.openxmlformats.org/officeDocument/2006/math" xmlns:v="urn:schemas-microsoft-com:vml" xmlns:wp14="http://schemas.microsoft.com/office/word/2010/wordprocessingDrawing" xmlns:wp="http://schemas.openxmlformats.org/drawingml/2006/wordprocessingDrawing" xmlns:w10="urn:schemas-microsoft-com:office:word" xmlns:w="http://schemas.openxmlformats.org/wordprocessingml/2006/main" xmlns:w14="http://schemas.microsoft.com/office/word/2010/wordml" xmlns:w15="http://schemas.microsoft.com/office/word/2012/wordml" xmlns:w16se="http://schemas.microsoft.com/office/word/2015/wordml/symex" xmlns:wpg="http://schemas.microsoft.com/office/word/2010/wordprocessingGroup" xmlns:wpi="http://schemas.microsoft.com/office/word/2010/wordprocessingInk" xmlns:wne="http://schemas.microsoft.com/office/word/2006/wordml" xmlns:wps="http://schemas.microsoft.com/office/word/2010/wordprocessingShape" mc:Ignorable="w14 w15 w16se wp14">
+<w:hdr xmlns:wpc="http://schemas.microsoft.com/office/word/2010/wordprocessingCanvas" xmlns:cx="http://schemas.microsoft.com/office/drawing/2014/chartex" xmlns:cx1="http://schemas.microsoft.com/office/drawing/2015/9/8/chartex" xmlns:cx2="http://schemas.microsoft.com/office/drawing/2015/10/21/chartex" xmlns:cx3="http://schemas.microsoft.com/office/drawing/2016/5/9/chartex" xmlns:cx4="http://schemas.microsoft.com/office/drawing/2016/5/10/chartex" xmlns:cx5="http://schemas.microsoft.com/office/drawing/2016/5/11/chartex" xmlns:cx6="http://schemas.microsoft.com/office/drawing/2016/5/12/chartex" xmlns:cx7="http://schemas.microsoft.com/office/drawing/2016/5/13/chartex" xmlns:cx8="http://schemas.microsoft.com/office/drawing/2016/5/14/chartex" xmlns:mc="http://schemas.openxmlformats.org/markup-compatibility/2006" xmlns:aink="http://schemas.microsoft.com/office/drawing/2016/ink" xmlns:am3d="http://schemas.microsoft.com/office/drawing/2017/model3d" xmlns:o="urn:schemas-microsoft-com:office:office" xmlns:r="http://schemas.openxmlformats.org/officeDocument/2006/relationships" xmlns:m="http://schemas.openxmlformats.org/officeDocument/2006/math" xmlns:v="urn:schemas-microsoft-com:vml" xmlns:wp14="http://schemas.microsoft.com/office/word/2010/wordprocessingDrawing" xmlns:wp="http://schemas.openxmlformats.org/drawingml/2006/wordprocessingDrawing" xmlns:w10="urn:schemas-microsoft-com:office:word" xmlns:w="http://schemas.openxmlformats.org/wordprocessingml/2006/main" xmlns:w14="http://schemas.microsoft.com/office/word/2010/wordml" xmlns:w15="http://schemas.microsoft.com/office/word/2012/wordml" xmlns:w16cid="http://schemas.microsoft.com/office/word/2016/wordml/cid" xmlns:w16se="http://schemas.microsoft.com/office/word/2015/wordml/symex" xmlns:wpg="http://schemas.microsoft.com/office/word/2010/wordprocessingGroup" xmlns:wpi="http://schemas.microsoft.com/office/word/2010/wordprocessingInk" xmlns:wne="http://schemas.microsoft.com/office/word/2006/wordml" xmlns:wps="http://schemas.microsoft.com/office/word/2010/wordprocessingShape" mc:Ignorable="w14 w15 w16se w16cid wp14">
   <w:p>
     <w:pPr>
       <w:pStyle w:val="Encabezado"/>
@@ -142,20 +1041,7 @@
         <w:lang w:val="es-ES"/>
       </w:rPr>
       <w:tab/>
-    </w:r>
-    <w:proofErr w:type="spellStart"/>
-    <w:r>
-      <w:rPr>
-        <w:lang w:val="es-ES"/>
-      </w:rPr>
-      <w:t>Fabian</w:t>
-    </w:r>
-    <w:proofErr w:type="spellEnd"/>
-    <w:r>
-      <w:rPr>
-        <w:lang w:val="es-ES"/>
-      </w:rPr>
-      <w:t xml:space="preserve"> David Portilla</w:t>
+      <w:t>Fabian David Portilla</w:t>
     </w:r>
   </w:p>
   <w:p>
@@ -182,8 +1068,477 @@
 </w:hdr>
 </file>
 
+<file path=word/numbering.xml><?xml version="1.0" encoding="utf-8"?>
+<w:numbering xmlns:wpc="http://schemas.microsoft.com/office/word/2010/wordprocessingCanvas" xmlns:cx="http://schemas.microsoft.com/office/drawing/2014/chartex" xmlns:cx1="http://schemas.microsoft.com/office/drawing/2015/9/8/chartex" xmlns:cx2="http://schemas.microsoft.com/office/drawing/2015/10/21/chartex" xmlns:cx3="http://schemas.microsoft.com/office/drawing/2016/5/9/chartex" xmlns:cx4="http://schemas.microsoft.com/office/drawing/2016/5/10/chartex" xmlns:cx5="http://schemas.microsoft.com/office/drawing/2016/5/11/chartex" xmlns:cx6="http://schemas.microsoft.com/office/drawing/2016/5/12/chartex" xmlns:cx7="http://schemas.microsoft.com/office/drawing/2016/5/13/chartex" xmlns:cx8="http://schemas.microsoft.com/office/drawing/2016/5/14/chartex" xmlns:mc="http://schemas.openxmlformats.org/markup-compatibility/2006" xmlns:aink="http://schemas.microsoft.com/office/drawing/2016/ink" xmlns:am3d="http://schemas.microsoft.com/office/drawing/2017/model3d" xmlns:o="urn:schemas-microsoft-com:office:office" xmlns:r="http://schemas.openxmlformats.org/officeDocument/2006/relationships" xmlns:m="http://schemas.openxmlformats.org/officeDocument/2006/math" xmlns:v="urn:schemas-microsoft-com:vml" xmlns:wp14="http://schemas.microsoft.com/office/word/2010/wordprocessingDrawing" xmlns:wp="http://schemas.openxmlformats.org/drawingml/2006/wordprocessingDrawing" xmlns:w10="urn:schemas-microsoft-com:office:word" xmlns:w="http://schemas.openxmlformats.org/wordprocessingml/2006/main" xmlns:w14="http://schemas.microsoft.com/office/word/2010/wordml" xmlns:w15="http://schemas.microsoft.com/office/word/2012/wordml" xmlns:w16cid="http://schemas.microsoft.com/office/word/2016/wordml/cid" xmlns:w16se="http://schemas.microsoft.com/office/word/2015/wordml/symex" xmlns:wpg="http://schemas.microsoft.com/office/word/2010/wordprocessingGroup" xmlns:wpi="http://schemas.microsoft.com/office/word/2010/wordprocessingInk" xmlns:wne="http://schemas.microsoft.com/office/word/2006/wordml" xmlns:wps="http://schemas.microsoft.com/office/word/2010/wordprocessingShape" mc:Ignorable="w14 w15 w16se w16cid wp14">
+  <w:abstractNum w:abstractNumId="0" w15:restartNumberingAfterBreak="0">
+    <w:nsid w:val="562338A0"/>
+    <w:multiLevelType w:val="hybridMultilevel"/>
+    <w:tmpl w:val="19205080"/>
+    <w:lvl w:ilvl="0" w:tplc="240A0001">
+      <w:start w:val="1"/>
+      <w:numFmt w:val="bullet"/>
+      <w:lvlText w:val=""/>
+      <w:lvlJc w:val="left"/>
+      <w:pPr>
+        <w:ind w:left="720" w:hanging="360"/>
+      </w:pPr>
+      <w:rPr>
+        <w:rFonts w:ascii="Symbol" w:hAnsi="Symbol" w:hint="default"/>
+      </w:rPr>
+    </w:lvl>
+    <w:lvl w:ilvl="1" w:tplc="240A0003" w:tentative="1">
+      <w:start w:val="1"/>
+      <w:numFmt w:val="bullet"/>
+      <w:lvlText w:val="o"/>
+      <w:lvlJc w:val="left"/>
+      <w:pPr>
+        <w:ind w:left="1440" w:hanging="360"/>
+      </w:pPr>
+      <w:rPr>
+        <w:rFonts w:ascii="Courier New" w:hAnsi="Courier New" w:cs="Courier New" w:hint="default"/>
+      </w:rPr>
+    </w:lvl>
+    <w:lvl w:ilvl="2" w:tplc="240A0005" w:tentative="1">
+      <w:start w:val="1"/>
+      <w:numFmt w:val="bullet"/>
+      <w:lvlText w:val=""/>
+      <w:lvlJc w:val="left"/>
+      <w:pPr>
+        <w:ind w:left="2160" w:hanging="360"/>
+      </w:pPr>
+      <w:rPr>
+        <w:rFonts w:ascii="Wingdings" w:hAnsi="Wingdings" w:hint="default"/>
+      </w:rPr>
+    </w:lvl>
+    <w:lvl w:ilvl="3" w:tplc="240A0001" w:tentative="1">
+      <w:start w:val="1"/>
+      <w:numFmt w:val="bullet"/>
+      <w:lvlText w:val=""/>
+      <w:lvlJc w:val="left"/>
+      <w:pPr>
+        <w:ind w:left="2880" w:hanging="360"/>
+      </w:pPr>
+      <w:rPr>
+        <w:rFonts w:ascii="Symbol" w:hAnsi="Symbol" w:hint="default"/>
+      </w:rPr>
+    </w:lvl>
+    <w:lvl w:ilvl="4" w:tplc="240A0003" w:tentative="1">
+      <w:start w:val="1"/>
+      <w:numFmt w:val="bullet"/>
+      <w:lvlText w:val="o"/>
+      <w:lvlJc w:val="left"/>
+      <w:pPr>
+        <w:ind w:left="3600" w:hanging="360"/>
+      </w:pPr>
+      <w:rPr>
+        <w:rFonts w:ascii="Courier New" w:hAnsi="Courier New" w:cs="Courier New" w:hint="default"/>
+      </w:rPr>
+    </w:lvl>
+    <w:lvl w:ilvl="5" w:tplc="240A0005" w:tentative="1">
+      <w:start w:val="1"/>
+      <w:numFmt w:val="bullet"/>
+      <w:lvlText w:val=""/>
+      <w:lvlJc w:val="left"/>
+      <w:pPr>
+        <w:ind w:left="4320" w:hanging="360"/>
+      </w:pPr>
+      <w:rPr>
+        <w:rFonts w:ascii="Wingdings" w:hAnsi="Wingdings" w:hint="default"/>
+      </w:rPr>
+    </w:lvl>
+    <w:lvl w:ilvl="6" w:tplc="240A0001" w:tentative="1">
+      <w:start w:val="1"/>
+      <w:numFmt w:val="bullet"/>
+      <w:lvlText w:val=""/>
+      <w:lvlJc w:val="left"/>
+      <w:pPr>
+        <w:ind w:left="5040" w:hanging="360"/>
+      </w:pPr>
+      <w:rPr>
+        <w:rFonts w:ascii="Symbol" w:hAnsi="Symbol" w:hint="default"/>
+      </w:rPr>
+    </w:lvl>
+    <w:lvl w:ilvl="7" w:tplc="240A0003" w:tentative="1">
+      <w:start w:val="1"/>
+      <w:numFmt w:val="bullet"/>
+      <w:lvlText w:val="o"/>
+      <w:lvlJc w:val="left"/>
+      <w:pPr>
+        <w:ind w:left="5760" w:hanging="360"/>
+      </w:pPr>
+      <w:rPr>
+        <w:rFonts w:ascii="Courier New" w:hAnsi="Courier New" w:cs="Courier New" w:hint="default"/>
+      </w:rPr>
+    </w:lvl>
+    <w:lvl w:ilvl="8" w:tplc="240A0005" w:tentative="1">
+      <w:start w:val="1"/>
+      <w:numFmt w:val="bullet"/>
+      <w:lvlText w:val=""/>
+      <w:lvlJc w:val="left"/>
+      <w:pPr>
+        <w:ind w:left="6480" w:hanging="360"/>
+      </w:pPr>
+      <w:rPr>
+        <w:rFonts w:ascii="Wingdings" w:hAnsi="Wingdings" w:hint="default"/>
+      </w:rPr>
+    </w:lvl>
+  </w:abstractNum>
+  <w:abstractNum w:abstractNumId="1" w15:restartNumberingAfterBreak="0">
+    <w:nsid w:val="5E58293C"/>
+    <w:multiLevelType w:val="hybridMultilevel"/>
+    <w:tmpl w:val="1916DC5E"/>
+    <w:lvl w:ilvl="0" w:tplc="240A0001">
+      <w:start w:val="1"/>
+      <w:numFmt w:val="bullet"/>
+      <w:lvlText w:val=""/>
+      <w:lvlJc w:val="left"/>
+      <w:pPr>
+        <w:ind w:left="720" w:hanging="360"/>
+      </w:pPr>
+      <w:rPr>
+        <w:rFonts w:ascii="Symbol" w:hAnsi="Symbol" w:hint="default"/>
+      </w:rPr>
+    </w:lvl>
+    <w:lvl w:ilvl="1" w:tplc="240A0003" w:tentative="1">
+      <w:start w:val="1"/>
+      <w:numFmt w:val="bullet"/>
+      <w:lvlText w:val="o"/>
+      <w:lvlJc w:val="left"/>
+      <w:pPr>
+        <w:ind w:left="1440" w:hanging="360"/>
+      </w:pPr>
+      <w:rPr>
+        <w:rFonts w:ascii="Courier New" w:hAnsi="Courier New" w:cs="Courier New" w:hint="default"/>
+      </w:rPr>
+    </w:lvl>
+    <w:lvl w:ilvl="2" w:tplc="240A0005" w:tentative="1">
+      <w:start w:val="1"/>
+      <w:numFmt w:val="bullet"/>
+      <w:lvlText w:val=""/>
+      <w:lvlJc w:val="left"/>
+      <w:pPr>
+        <w:ind w:left="2160" w:hanging="360"/>
+      </w:pPr>
+      <w:rPr>
+        <w:rFonts w:ascii="Wingdings" w:hAnsi="Wingdings" w:hint="default"/>
+      </w:rPr>
+    </w:lvl>
+    <w:lvl w:ilvl="3" w:tplc="240A0001" w:tentative="1">
+      <w:start w:val="1"/>
+      <w:numFmt w:val="bullet"/>
+      <w:lvlText w:val=""/>
+      <w:lvlJc w:val="left"/>
+      <w:pPr>
+        <w:ind w:left="2880" w:hanging="360"/>
+      </w:pPr>
+      <w:rPr>
+        <w:rFonts w:ascii="Symbol" w:hAnsi="Symbol" w:hint="default"/>
+      </w:rPr>
+    </w:lvl>
+    <w:lvl w:ilvl="4" w:tplc="240A0003" w:tentative="1">
+      <w:start w:val="1"/>
+      <w:numFmt w:val="bullet"/>
+      <w:lvlText w:val="o"/>
+      <w:lvlJc w:val="left"/>
+      <w:pPr>
+        <w:ind w:left="3600" w:hanging="360"/>
+      </w:pPr>
+      <w:rPr>
+        <w:rFonts w:ascii="Courier New" w:hAnsi="Courier New" w:cs="Courier New" w:hint="default"/>
+      </w:rPr>
+    </w:lvl>
+    <w:lvl w:ilvl="5" w:tplc="240A0005" w:tentative="1">
+      <w:start w:val="1"/>
+      <w:numFmt w:val="bullet"/>
+      <w:lvlText w:val=""/>
+      <w:lvlJc w:val="left"/>
+      <w:pPr>
+        <w:ind w:left="4320" w:hanging="360"/>
+      </w:pPr>
+      <w:rPr>
+        <w:rFonts w:ascii="Wingdings" w:hAnsi="Wingdings" w:hint="default"/>
+      </w:rPr>
+    </w:lvl>
+    <w:lvl w:ilvl="6" w:tplc="240A0001" w:tentative="1">
+      <w:start w:val="1"/>
+      <w:numFmt w:val="bullet"/>
+      <w:lvlText w:val=""/>
+      <w:lvlJc w:val="left"/>
+      <w:pPr>
+        <w:ind w:left="5040" w:hanging="360"/>
+      </w:pPr>
+      <w:rPr>
+        <w:rFonts w:ascii="Symbol" w:hAnsi="Symbol" w:hint="default"/>
+      </w:rPr>
+    </w:lvl>
+    <w:lvl w:ilvl="7" w:tplc="240A0003" w:tentative="1">
+      <w:start w:val="1"/>
+      <w:numFmt w:val="bullet"/>
+      <w:lvlText w:val="o"/>
+      <w:lvlJc w:val="left"/>
+      <w:pPr>
+        <w:ind w:left="5760" w:hanging="360"/>
+      </w:pPr>
+      <w:rPr>
+        <w:rFonts w:ascii="Courier New" w:hAnsi="Courier New" w:cs="Courier New" w:hint="default"/>
+      </w:rPr>
+    </w:lvl>
+    <w:lvl w:ilvl="8" w:tplc="240A0005" w:tentative="1">
+      <w:start w:val="1"/>
+      <w:numFmt w:val="bullet"/>
+      <w:lvlText w:val=""/>
+      <w:lvlJc w:val="left"/>
+      <w:pPr>
+        <w:ind w:left="6480" w:hanging="360"/>
+      </w:pPr>
+      <w:rPr>
+        <w:rFonts w:ascii="Wingdings" w:hAnsi="Wingdings" w:hint="default"/>
+      </w:rPr>
+    </w:lvl>
+  </w:abstractNum>
+  <w:abstractNum w:abstractNumId="2" w15:restartNumberingAfterBreak="0">
+    <w:nsid w:val="63B44020"/>
+    <w:multiLevelType w:val="hybridMultilevel"/>
+    <w:tmpl w:val="B4EEB0A4"/>
+    <w:lvl w:ilvl="0" w:tplc="240A0001">
+      <w:start w:val="1"/>
+      <w:numFmt w:val="bullet"/>
+      <w:lvlText w:val=""/>
+      <w:lvlJc w:val="left"/>
+      <w:pPr>
+        <w:ind w:left="720" w:hanging="360"/>
+      </w:pPr>
+      <w:rPr>
+        <w:rFonts w:ascii="Symbol" w:hAnsi="Symbol" w:hint="default"/>
+      </w:rPr>
+    </w:lvl>
+    <w:lvl w:ilvl="1" w:tplc="240A0003" w:tentative="1">
+      <w:start w:val="1"/>
+      <w:numFmt w:val="bullet"/>
+      <w:lvlText w:val="o"/>
+      <w:lvlJc w:val="left"/>
+      <w:pPr>
+        <w:ind w:left="1440" w:hanging="360"/>
+      </w:pPr>
+      <w:rPr>
+        <w:rFonts w:ascii="Courier New" w:hAnsi="Courier New" w:cs="Courier New" w:hint="default"/>
+      </w:rPr>
+    </w:lvl>
+    <w:lvl w:ilvl="2" w:tplc="240A0005" w:tentative="1">
+      <w:start w:val="1"/>
+      <w:numFmt w:val="bullet"/>
+      <w:lvlText w:val=""/>
+      <w:lvlJc w:val="left"/>
+      <w:pPr>
+        <w:ind w:left="2160" w:hanging="360"/>
+      </w:pPr>
+      <w:rPr>
+        <w:rFonts w:ascii="Wingdings" w:hAnsi="Wingdings" w:hint="default"/>
+      </w:rPr>
+    </w:lvl>
+    <w:lvl w:ilvl="3" w:tplc="240A0001" w:tentative="1">
+      <w:start w:val="1"/>
+      <w:numFmt w:val="bullet"/>
+      <w:lvlText w:val=""/>
+      <w:lvlJc w:val="left"/>
+      <w:pPr>
+        <w:ind w:left="2880" w:hanging="360"/>
+      </w:pPr>
+      <w:rPr>
+        <w:rFonts w:ascii="Symbol" w:hAnsi="Symbol" w:hint="default"/>
+      </w:rPr>
+    </w:lvl>
+    <w:lvl w:ilvl="4" w:tplc="240A0003" w:tentative="1">
+      <w:start w:val="1"/>
+      <w:numFmt w:val="bullet"/>
+      <w:lvlText w:val="o"/>
+      <w:lvlJc w:val="left"/>
+      <w:pPr>
+        <w:ind w:left="3600" w:hanging="360"/>
+      </w:pPr>
+      <w:rPr>
+        <w:rFonts w:ascii="Courier New" w:hAnsi="Courier New" w:cs="Courier New" w:hint="default"/>
+      </w:rPr>
+    </w:lvl>
+    <w:lvl w:ilvl="5" w:tplc="240A0005" w:tentative="1">
+      <w:start w:val="1"/>
+      <w:numFmt w:val="bullet"/>
+      <w:lvlText w:val=""/>
+      <w:lvlJc w:val="left"/>
+      <w:pPr>
+        <w:ind w:left="4320" w:hanging="360"/>
+      </w:pPr>
+      <w:rPr>
+        <w:rFonts w:ascii="Wingdings" w:hAnsi="Wingdings" w:hint="default"/>
+      </w:rPr>
+    </w:lvl>
+    <w:lvl w:ilvl="6" w:tplc="240A0001" w:tentative="1">
+      <w:start w:val="1"/>
+      <w:numFmt w:val="bullet"/>
+      <w:lvlText w:val=""/>
+      <w:lvlJc w:val="left"/>
+      <w:pPr>
+        <w:ind w:left="5040" w:hanging="360"/>
+      </w:pPr>
+      <w:rPr>
+        <w:rFonts w:ascii="Symbol" w:hAnsi="Symbol" w:hint="default"/>
+      </w:rPr>
+    </w:lvl>
+    <w:lvl w:ilvl="7" w:tplc="240A0003" w:tentative="1">
+      <w:start w:val="1"/>
+      <w:numFmt w:val="bullet"/>
+      <w:lvlText w:val="o"/>
+      <w:lvlJc w:val="left"/>
+      <w:pPr>
+        <w:ind w:left="5760" w:hanging="360"/>
+      </w:pPr>
+      <w:rPr>
+        <w:rFonts w:ascii="Courier New" w:hAnsi="Courier New" w:cs="Courier New" w:hint="default"/>
+      </w:rPr>
+    </w:lvl>
+    <w:lvl w:ilvl="8" w:tplc="240A0005" w:tentative="1">
+      <w:start w:val="1"/>
+      <w:numFmt w:val="bullet"/>
+      <w:lvlText w:val=""/>
+      <w:lvlJc w:val="left"/>
+      <w:pPr>
+        <w:ind w:left="6480" w:hanging="360"/>
+      </w:pPr>
+      <w:rPr>
+        <w:rFonts w:ascii="Wingdings" w:hAnsi="Wingdings" w:hint="default"/>
+      </w:rPr>
+    </w:lvl>
+  </w:abstractNum>
+  <w:abstractNum w:abstractNumId="3" w15:restartNumberingAfterBreak="0">
+    <w:nsid w:val="6F0A2075"/>
+    <w:multiLevelType w:val="hybridMultilevel"/>
+    <w:tmpl w:val="BD1EB710"/>
+    <w:lvl w:ilvl="0" w:tplc="240A0001">
+      <w:start w:val="1"/>
+      <w:numFmt w:val="bullet"/>
+      <w:lvlText w:val=""/>
+      <w:lvlJc w:val="left"/>
+      <w:pPr>
+        <w:ind w:left="720" w:hanging="360"/>
+      </w:pPr>
+      <w:rPr>
+        <w:rFonts w:ascii="Symbol" w:hAnsi="Symbol" w:hint="default"/>
+      </w:rPr>
+    </w:lvl>
+    <w:lvl w:ilvl="1" w:tplc="240A0003" w:tentative="1">
+      <w:start w:val="1"/>
+      <w:numFmt w:val="bullet"/>
+      <w:lvlText w:val="o"/>
+      <w:lvlJc w:val="left"/>
+      <w:pPr>
+        <w:ind w:left="1440" w:hanging="360"/>
+      </w:pPr>
+      <w:rPr>
+        <w:rFonts w:ascii="Courier New" w:hAnsi="Courier New" w:cs="Courier New" w:hint="default"/>
+      </w:rPr>
+    </w:lvl>
+    <w:lvl w:ilvl="2" w:tplc="240A0005" w:tentative="1">
+      <w:start w:val="1"/>
+      <w:numFmt w:val="bullet"/>
+      <w:lvlText w:val=""/>
+      <w:lvlJc w:val="left"/>
+      <w:pPr>
+        <w:ind w:left="2160" w:hanging="360"/>
+      </w:pPr>
+      <w:rPr>
+        <w:rFonts w:ascii="Wingdings" w:hAnsi="Wingdings" w:hint="default"/>
+      </w:rPr>
+    </w:lvl>
+    <w:lvl w:ilvl="3" w:tplc="240A0001" w:tentative="1">
+      <w:start w:val="1"/>
+      <w:numFmt w:val="bullet"/>
+      <w:lvlText w:val=""/>
+      <w:lvlJc w:val="left"/>
+      <w:pPr>
+        <w:ind w:left="2880" w:hanging="360"/>
+      </w:pPr>
+      <w:rPr>
+        <w:rFonts w:ascii="Symbol" w:hAnsi="Symbol" w:hint="default"/>
+      </w:rPr>
+    </w:lvl>
+    <w:lvl w:ilvl="4" w:tplc="240A0003" w:tentative="1">
+      <w:start w:val="1"/>
+      <w:numFmt w:val="bullet"/>
+      <w:lvlText w:val="o"/>
+      <w:lvlJc w:val="left"/>
+      <w:pPr>
+        <w:ind w:left="3600" w:hanging="360"/>
+      </w:pPr>
+      <w:rPr>
+        <w:rFonts w:ascii="Courier New" w:hAnsi="Courier New" w:cs="Courier New" w:hint="default"/>
+      </w:rPr>
+    </w:lvl>
+    <w:lvl w:ilvl="5" w:tplc="240A0005" w:tentative="1">
+      <w:start w:val="1"/>
+      <w:numFmt w:val="bullet"/>
+      <w:lvlText w:val=""/>
+      <w:lvlJc w:val="left"/>
+      <w:pPr>
+        <w:ind w:left="4320" w:hanging="360"/>
+      </w:pPr>
+      <w:rPr>
+        <w:rFonts w:ascii="Wingdings" w:hAnsi="Wingdings" w:hint="default"/>
+      </w:rPr>
+    </w:lvl>
+    <w:lvl w:ilvl="6" w:tplc="240A0001" w:tentative="1">
+      <w:start w:val="1"/>
+      <w:numFmt w:val="bullet"/>
+      <w:lvlText w:val=""/>
+      <w:lvlJc w:val="left"/>
+      <w:pPr>
+        <w:ind w:left="5040" w:hanging="360"/>
+      </w:pPr>
+      <w:rPr>
+        <w:rFonts w:ascii="Symbol" w:hAnsi="Symbol" w:hint="default"/>
+      </w:rPr>
+    </w:lvl>
+    <w:lvl w:ilvl="7" w:tplc="240A0003" w:tentative="1">
+      <w:start w:val="1"/>
+      <w:numFmt w:val="bullet"/>
+      <w:lvlText w:val="o"/>
+      <w:lvlJc w:val="left"/>
+      <w:pPr>
+        <w:ind w:left="5760" w:hanging="360"/>
+      </w:pPr>
+      <w:rPr>
+        <w:rFonts w:ascii="Courier New" w:hAnsi="Courier New" w:cs="Courier New" w:hint="default"/>
+      </w:rPr>
+    </w:lvl>
+    <w:lvl w:ilvl="8" w:tplc="240A0005" w:tentative="1">
+      <w:start w:val="1"/>
+      <w:numFmt w:val="bullet"/>
+      <w:lvlText w:val=""/>
+      <w:lvlJc w:val="left"/>
+      <w:pPr>
+        <w:ind w:left="6480" w:hanging="360"/>
+      </w:pPr>
+      <w:rPr>
+        <w:rFonts w:ascii="Wingdings" w:hAnsi="Wingdings" w:hint="default"/>
+      </w:rPr>
+    </w:lvl>
+  </w:abstractNum>
+  <w:num w:numId="1">
+    <w:abstractNumId w:val="3"/>
+  </w:num>
+  <w:num w:numId="2">
+    <w:abstractNumId w:val="2"/>
+  </w:num>
+  <w:num w:numId="3">
+    <w:abstractNumId w:val="1"/>
+  </w:num>
+  <w:num w:numId="4">
+    <w:abstractNumId w:val="0"/>
+  </w:num>
+</w:numbering>
+</file>
+
 <file path=word/styles.xml><?xml version="1.0" encoding="utf-8"?>
-<w:styles xmlns:mc="http://schemas.openxmlformats.org/markup-compatibility/2006" xmlns:r="http://schemas.openxmlformats.org/officeDocument/2006/relationships" xmlns:w="http://schemas.openxmlformats.org/wordprocessingml/2006/main" xmlns:w14="http://schemas.microsoft.com/office/word/2010/wordml" xmlns:w15="http://schemas.microsoft.com/office/word/2012/wordml" xmlns:w16se="http://schemas.microsoft.com/office/word/2015/wordml/symex" mc:Ignorable="w14 w15 w16se">
+<w:styles xmlns:mc="http://schemas.openxmlformats.org/markup-compatibility/2006" xmlns:r="http://schemas.openxmlformats.org/officeDocument/2006/relationships" xmlns:w="http://schemas.openxmlformats.org/wordprocessingml/2006/main" xmlns:w14="http://schemas.microsoft.com/office/word/2010/wordml" xmlns:w15="http://schemas.microsoft.com/office/word/2012/wordml" xmlns:w16cid="http://schemas.microsoft.com/office/word/2016/wordml/cid" xmlns:w16se="http://schemas.microsoft.com/office/word/2015/wordml/symex" mc:Ignorable="w14 w15 w16se w16cid">
   <w:docDefaults>
     <w:rPrDefault>
       <w:rPr>
@@ -199,7 +1554,7 @@
       </w:pPr>
     </w:pPrDefault>
   </w:docDefaults>
-  <w:latentStyles w:defLockedState="0" w:defUIPriority="99" w:defSemiHidden="0" w:defUnhideWhenUsed="0" w:defQFormat="0" w:count="371">
+  <w:latentStyles w:defLockedState="0" w:defUIPriority="99" w:defSemiHidden="0" w:defUnhideWhenUsed="0" w:defQFormat="0" w:count="375">
     <w:lsdException w:name="Normal" w:uiPriority="0" w:qFormat="1"/>
     <w:lsdException w:name="heading 1" w:uiPriority="9" w:qFormat="1"/>
     <w:lsdException w:name="heading 2" w:semiHidden="1" w:uiPriority="9" w:unhideWhenUsed="1" w:qFormat="1"/>
@@ -305,7 +1660,6 @@
     <w:lsdException w:name="HTML Sample" w:semiHidden="1" w:unhideWhenUsed="1"/>
     <w:lsdException w:name="HTML Typewriter" w:semiHidden="1" w:unhideWhenUsed="1"/>
     <w:lsdException w:name="HTML Variable" w:semiHidden="1" w:unhideWhenUsed="1"/>
-    <w:lsdException w:name="Normal Table" w:semiHidden="1" w:unhideWhenUsed="1"/>
     <w:lsdException w:name="annotation subject" w:semiHidden="1" w:unhideWhenUsed="1"/>
     <w:lsdException w:name="No List" w:semiHidden="1" w:unhideWhenUsed="1"/>
     <w:lsdException w:name="Outline List 1" w:semiHidden="1" w:unhideWhenUsed="1"/>
@@ -349,10 +1703,8 @@
     <w:lsdException w:name="Table Elegant" w:semiHidden="1" w:unhideWhenUsed="1"/>
     <w:lsdException w:name="Table Professional" w:semiHidden="1" w:unhideWhenUsed="1"/>
     <w:lsdException w:name="Table Subtle 1" w:semiHidden="1" w:unhideWhenUsed="1"/>
-    <w:lsdException w:name="Table Subtle 2" w:semiHidden="1" w:unhideWhenUsed="1"/>
     <w:lsdException w:name="Table Web 1" w:semiHidden="1" w:unhideWhenUsed="1"/>
     <w:lsdException w:name="Table Web 2" w:semiHidden="1" w:unhideWhenUsed="1"/>
-    <w:lsdException w:name="Table Web 3" w:semiHidden="1" w:unhideWhenUsed="1"/>
     <w:lsdException w:name="Balloon Text" w:semiHidden="1" w:unhideWhenUsed="1"/>
     <w:lsdException w:name="Table Grid" w:uiPriority="39"/>
     <w:lsdException w:name="Table Theme" w:semiHidden="1" w:unhideWhenUsed="1"/>
@@ -571,6 +1923,10 @@
     <w:lsdException w:name="List Table 5 Dark Accent 6" w:uiPriority="50"/>
     <w:lsdException w:name="List Table 6 Colorful Accent 6" w:uiPriority="51"/>
     <w:lsdException w:name="List Table 7 Colorful Accent 6" w:uiPriority="52"/>
+    <w:lsdException w:name="Mention" w:semiHidden="1" w:unhideWhenUsed="1"/>
+    <w:lsdException w:name="Smart Hyperlink" w:semiHidden="1" w:unhideWhenUsed="1"/>
+    <w:lsdException w:name="Hashtag" w:semiHidden="1" w:unhideWhenUsed="1"/>
+    <w:lsdException w:name="Unresolved Mention" w:semiHidden="1" w:unhideWhenUsed="1"/>
   </w:latentStyles>
   <w:style w:type="paragraph" w:default="1" w:styleId="Normal">
     <w:name w:val="Normal"/>
@@ -646,6 +2002,36 @@
     <w:link w:val="Piedepgina"/>
     <w:uiPriority w:val="99"/>
     <w:rsid w:val="00CE7FD5"/>
+  </w:style>
+  <w:style w:type="paragraph" w:styleId="Prrafodelista">
+    <w:name w:val="List Paragraph"/>
+    <w:basedOn w:val="Normal"/>
+    <w:uiPriority w:val="34"/>
+    <w:qFormat/>
+    <w:rsid w:val="00130C12"/>
+    <w:pPr>
+      <w:ind w:left="720"/>
+      <w:contextualSpacing/>
+    </w:pPr>
+  </w:style>
+  <w:style w:type="table" w:styleId="Tablaconcuadrcula">
+    <w:name w:val="Table Grid"/>
+    <w:basedOn w:val="Tablanormal"/>
+    <w:uiPriority w:val="39"/>
+    <w:rsid w:val="00581250"/>
+    <w:pPr>
+      <w:spacing w:after="0" w:line="240" w:lineRule="auto"/>
+    </w:pPr>
+    <w:tblPr>
+      <w:tblBorders>
+        <w:top w:val="single" w:sz="4" w:space="0" w:color="auto"/>
+        <w:left w:val="single" w:sz="4" w:space="0" w:color="auto"/>
+        <w:bottom w:val="single" w:sz="4" w:space="0" w:color="auto"/>
+        <w:right w:val="single" w:sz="4" w:space="0" w:color="auto"/>
+        <w:insideH w:val="single" w:sz="4" w:space="0" w:color="auto"/>
+        <w:insideV w:val="single" w:sz="4" w:space="0" w:color="auto"/>
+      </w:tblBorders>
+    </w:tblPr>
   </w:style>
 </w:styles>
 </file>

</xml_diff>

<commit_message>
I´ve done a part of a phase three of the engineering method
</commit_message>
<xml_diff>
--- a/Método de la Ingeniería.docx
+++ b/Método de la Ingeniería.docx
@@ -1,6 +1,6 @@
 
 <file path=word/document.xml><?xml version="1.0" encoding="utf-8"?>
-<w:document xmlns:wpc="http://schemas.microsoft.com/office/word/2010/wordprocessingCanvas" xmlns:cx="http://schemas.microsoft.com/office/drawing/2014/chartex" xmlns:cx1="http://schemas.microsoft.com/office/drawing/2015/9/8/chartex" xmlns:cx2="http://schemas.microsoft.com/office/drawing/2015/10/21/chartex" xmlns:cx3="http://schemas.microsoft.com/office/drawing/2016/5/9/chartex" xmlns:cx4="http://schemas.microsoft.com/office/drawing/2016/5/10/chartex" xmlns:cx5="http://schemas.microsoft.com/office/drawing/2016/5/11/chartex" xmlns:cx6="http://schemas.microsoft.com/office/drawing/2016/5/12/chartex" xmlns:cx7="http://schemas.microsoft.com/office/drawing/2016/5/13/chartex" xmlns:cx8="http://schemas.microsoft.com/office/drawing/2016/5/14/chartex" xmlns:mc="http://schemas.openxmlformats.org/markup-compatibility/2006" xmlns:aink="http://schemas.microsoft.com/office/drawing/2016/ink" xmlns:am3d="http://schemas.microsoft.com/office/drawing/2017/model3d" xmlns:o="urn:schemas-microsoft-com:office:office" xmlns:r="http://schemas.openxmlformats.org/officeDocument/2006/relationships" xmlns:m="http://schemas.openxmlformats.org/officeDocument/2006/math" xmlns:v="urn:schemas-microsoft-com:vml" xmlns:wp14="http://schemas.microsoft.com/office/word/2010/wordprocessingDrawing" xmlns:wp="http://schemas.openxmlformats.org/drawingml/2006/wordprocessingDrawing" xmlns:w10="urn:schemas-microsoft-com:office:word" xmlns:w="http://schemas.openxmlformats.org/wordprocessingml/2006/main" xmlns:w14="http://schemas.microsoft.com/office/word/2010/wordml" xmlns:w15="http://schemas.microsoft.com/office/word/2012/wordml" xmlns:w16cid="http://schemas.microsoft.com/office/word/2016/wordml/cid" xmlns:w16se="http://schemas.microsoft.com/office/word/2015/wordml/symex" xmlns:wpg="http://schemas.microsoft.com/office/word/2010/wordprocessingGroup" xmlns:wpi="http://schemas.microsoft.com/office/word/2010/wordprocessingInk" xmlns:wne="http://schemas.microsoft.com/office/word/2006/wordml" xmlns:wps="http://schemas.microsoft.com/office/word/2010/wordprocessingShape" mc:Ignorable="w14 w15 w16se w16cid wp14">
+<w:document xmlns:wpc="http://schemas.microsoft.com/office/word/2010/wordprocessingCanvas" xmlns:cx="http://schemas.microsoft.com/office/drawing/2014/chartex" xmlns:cx1="http://schemas.microsoft.com/office/drawing/2015/9/8/chartex" xmlns:mc="http://schemas.openxmlformats.org/markup-compatibility/2006" xmlns:o="urn:schemas-microsoft-com:office:office" xmlns:r="http://schemas.openxmlformats.org/officeDocument/2006/relationships" xmlns:m="http://schemas.openxmlformats.org/officeDocument/2006/math" xmlns:v="urn:schemas-microsoft-com:vml" xmlns:wp14="http://schemas.microsoft.com/office/word/2010/wordprocessingDrawing" xmlns:wp="http://schemas.openxmlformats.org/drawingml/2006/wordprocessingDrawing" xmlns:w10="urn:schemas-microsoft-com:office:word" xmlns:w="http://schemas.openxmlformats.org/wordprocessingml/2006/main" xmlns:w14="http://schemas.microsoft.com/office/word/2010/wordml" xmlns:w15="http://schemas.microsoft.com/office/word/2012/wordml" xmlns:w16se="http://schemas.microsoft.com/office/word/2015/wordml/symex" xmlns:wpg="http://schemas.microsoft.com/office/word/2010/wordprocessingGroup" xmlns:wpi="http://schemas.microsoft.com/office/word/2010/wordprocessingInk" xmlns:wne="http://schemas.microsoft.com/office/word/2006/wordml" xmlns:wps="http://schemas.microsoft.com/office/word/2010/wordprocessingShape" mc:Ignorable="w14 w15 w16se wp14">
   <w:body>
     <w:p>
       <w:pPr>
@@ -115,6 +115,8 @@
         </w:rPr>
         <w:t>Problema</w:t>
       </w:r>
+      <w:bookmarkStart w:id="0" w:name="_GoBack"/>
+      <w:bookmarkEnd w:id="0"/>
     </w:p>
     <w:p>
       <w:pPr>
@@ -929,15 +931,4626 @@
     <w:p>
       <w:pPr>
         <w:spacing w:after="0" w:line="240" w:lineRule="auto"/>
-        <w:rPr>
-          <w:rFonts w:ascii="Arial" w:hAnsi="Arial" w:cs="Arial"/>
-          <w:sz w:val="24"/>
-          <w:szCs w:val="24"/>
-          <w:lang w:val="es-ES"/>
-        </w:rPr>
-      </w:pPr>
-      <w:bookmarkStart w:id="0" w:name="_GoBack"/>
-      <w:bookmarkEnd w:id="0"/>
+        <w:jc w:val="center"/>
+        <w:rPr>
+          <w:rFonts w:ascii="Arial" w:hAnsi="Arial" w:cs="Arial"/>
+          <w:b/>
+          <w:sz w:val="24"/>
+          <w:szCs w:val="24"/>
+          <w:lang w:val="es-ES"/>
+        </w:rPr>
+      </w:pPr>
+    </w:p>
+    <w:p>
+      <w:pPr>
+        <w:spacing w:after="0" w:line="240" w:lineRule="auto"/>
+        <w:jc w:val="center"/>
+        <w:rPr>
+          <w:rFonts w:ascii="Arial" w:hAnsi="Arial" w:cs="Arial"/>
+          <w:b/>
+          <w:sz w:val="24"/>
+          <w:szCs w:val="24"/>
+          <w:lang w:val="es-ES"/>
+        </w:rPr>
+      </w:pPr>
+    </w:p>
+    <w:p>
+      <w:pPr>
+        <w:spacing w:after="0" w:line="240" w:lineRule="auto"/>
+        <w:jc w:val="center"/>
+        <w:rPr>
+          <w:rFonts w:ascii="Arial" w:hAnsi="Arial" w:cs="Arial"/>
+          <w:b/>
+          <w:sz w:val="24"/>
+          <w:szCs w:val="24"/>
+          <w:lang w:val="es-ES"/>
+        </w:rPr>
+      </w:pPr>
+    </w:p>
+    <w:p>
+      <w:pPr>
+        <w:spacing w:after="0" w:line="240" w:lineRule="auto"/>
+        <w:jc w:val="center"/>
+        <w:rPr>
+          <w:rFonts w:ascii="Arial" w:hAnsi="Arial" w:cs="Arial"/>
+          <w:b/>
+          <w:sz w:val="24"/>
+          <w:szCs w:val="24"/>
+          <w:lang w:val="es-ES"/>
+        </w:rPr>
+      </w:pPr>
+    </w:p>
+    <w:p>
+      <w:pPr>
+        <w:spacing w:after="0" w:line="240" w:lineRule="auto"/>
+        <w:jc w:val="center"/>
+        <w:rPr>
+          <w:rFonts w:ascii="Arial" w:hAnsi="Arial" w:cs="Arial"/>
+          <w:b/>
+          <w:sz w:val="24"/>
+          <w:szCs w:val="24"/>
+          <w:lang w:val="es-ES"/>
+        </w:rPr>
+      </w:pPr>
+    </w:p>
+    <w:p>
+      <w:pPr>
+        <w:spacing w:after="0" w:line="240" w:lineRule="auto"/>
+        <w:jc w:val="center"/>
+        <w:rPr>
+          <w:rFonts w:ascii="Arial" w:hAnsi="Arial" w:cs="Arial"/>
+          <w:b/>
+          <w:sz w:val="24"/>
+          <w:szCs w:val="24"/>
+          <w:lang w:val="es-ES"/>
+        </w:rPr>
+      </w:pPr>
+    </w:p>
+    <w:p>
+      <w:pPr>
+        <w:spacing w:after="0" w:line="240" w:lineRule="auto"/>
+        <w:jc w:val="center"/>
+        <w:rPr>
+          <w:rFonts w:ascii="Arial" w:hAnsi="Arial" w:cs="Arial"/>
+          <w:b/>
+          <w:sz w:val="24"/>
+          <w:szCs w:val="24"/>
+          <w:lang w:val="es-ES"/>
+        </w:rPr>
+      </w:pPr>
+    </w:p>
+    <w:p>
+      <w:pPr>
+        <w:spacing w:after="0" w:line="240" w:lineRule="auto"/>
+        <w:jc w:val="center"/>
+        <w:rPr>
+          <w:rFonts w:ascii="Arial" w:hAnsi="Arial" w:cs="Arial"/>
+          <w:b/>
+          <w:sz w:val="24"/>
+          <w:szCs w:val="24"/>
+          <w:lang w:val="es-ES"/>
+        </w:rPr>
+      </w:pPr>
+    </w:p>
+    <w:p>
+      <w:pPr>
+        <w:spacing w:after="0" w:line="240" w:lineRule="auto"/>
+        <w:jc w:val="center"/>
+        <w:rPr>
+          <w:rFonts w:ascii="Arial" w:hAnsi="Arial" w:cs="Arial"/>
+          <w:b/>
+          <w:sz w:val="24"/>
+          <w:szCs w:val="24"/>
+          <w:lang w:val="es-ES"/>
+        </w:rPr>
+      </w:pPr>
+    </w:p>
+    <w:p>
+      <w:pPr>
+        <w:spacing w:after="0" w:line="240" w:lineRule="auto"/>
+        <w:rPr>
+          <w:rFonts w:ascii="Arial" w:hAnsi="Arial" w:cs="Arial"/>
+          <w:b/>
+          <w:sz w:val="24"/>
+          <w:szCs w:val="24"/>
+          <w:u w:val="single"/>
+          <w:lang w:val="es-ES"/>
+        </w:rPr>
+      </w:pPr>
+    </w:p>
+    <w:p>
+      <w:pPr>
+        <w:spacing w:after="0" w:line="240" w:lineRule="auto"/>
+        <w:rPr>
+          <w:rFonts w:ascii="Arial" w:hAnsi="Arial" w:cs="Arial"/>
+          <w:b/>
+          <w:sz w:val="24"/>
+          <w:szCs w:val="24"/>
+          <w:lang w:val="es-ES"/>
+        </w:rPr>
+      </w:pPr>
+      <w:r>
+        <w:rPr>
+          <w:rFonts w:ascii="Arial" w:hAnsi="Arial" w:cs="Arial"/>
+          <w:b/>
+          <w:sz w:val="24"/>
+          <w:szCs w:val="24"/>
+          <w:lang w:val="es-ES"/>
+        </w:rPr>
+        <w:lastRenderedPageBreak/>
+        <w:t xml:space="preserve">Fase 3: </w:t>
+      </w:r>
+    </w:p>
+    <w:p>
+      <w:pPr>
+        <w:spacing w:after="0" w:line="240" w:lineRule="auto"/>
+        <w:rPr>
+          <w:rFonts w:ascii="Arial" w:hAnsi="Arial" w:cs="Arial"/>
+          <w:b/>
+          <w:sz w:val="24"/>
+          <w:szCs w:val="24"/>
+          <w:lang w:val="es-ES"/>
+        </w:rPr>
+      </w:pPr>
+    </w:p>
+    <w:p>
+      <w:pPr>
+        <w:spacing w:after="0" w:line="240" w:lineRule="auto"/>
+        <w:rPr>
+          <w:rFonts w:ascii="Arial" w:hAnsi="Arial" w:cs="Arial"/>
+          <w:b/>
+          <w:sz w:val="24"/>
+          <w:szCs w:val="24"/>
+          <w:lang w:val="es-ES"/>
+        </w:rPr>
+      </w:pPr>
+      <w:r>
+        <w:rPr>
+          <w:rFonts w:ascii="Arial" w:hAnsi="Arial" w:cs="Arial"/>
+          <w:b/>
+          <w:sz w:val="24"/>
+          <w:szCs w:val="24"/>
+          <w:lang w:val="es-ES"/>
+        </w:rPr>
+        <w:t>Alternativa 1:</w:t>
+      </w:r>
+    </w:p>
+    <w:p>
+      <w:pPr>
+        <w:spacing w:after="0" w:line="240" w:lineRule="auto"/>
+        <w:rPr>
+          <w:rFonts w:ascii="Arial" w:hAnsi="Arial" w:cs="Arial"/>
+          <w:b/>
+          <w:sz w:val="24"/>
+          <w:szCs w:val="24"/>
+          <w:lang w:val="es-ES"/>
+        </w:rPr>
+      </w:pPr>
+    </w:p>
+    <w:p>
+      <w:pPr>
+        <w:spacing w:after="0" w:line="240" w:lineRule="auto"/>
+        <w:rPr>
+          <w:rFonts w:ascii="Arial" w:hAnsi="Arial" w:cs="Arial"/>
+          <w:sz w:val="24"/>
+          <w:szCs w:val="24"/>
+          <w:lang w:val="es-ES"/>
+        </w:rPr>
+      </w:pPr>
+      <w:r>
+        <w:rPr>
+          <w:rFonts w:ascii="Arial" w:hAnsi="Arial" w:cs="Arial"/>
+          <w:noProof/>
+          <w:sz w:val="24"/>
+          <w:szCs w:val="24"/>
+          <w:lang w:eastAsia="es-CO"/>
+        </w:rPr>
+        <mc:AlternateContent>
+          <mc:Choice Requires="wps">
+            <w:drawing>
+              <wp:anchor distT="0" distB="0" distL="114300" distR="114300" simplePos="0" relativeHeight="251659264" behindDoc="0" locked="0" layoutInCell="1" allowOverlap="1" wp14:anchorId="59FE09A9" wp14:editId="01C58040">
+                <wp:simplePos x="0" y="0"/>
+                <wp:positionH relativeFrom="column">
+                  <wp:posOffset>3339061</wp:posOffset>
+                </wp:positionH>
+                <wp:positionV relativeFrom="paragraph">
+                  <wp:posOffset>1980029</wp:posOffset>
+                </wp:positionV>
+                <wp:extent cx="154379" cy="451262"/>
+                <wp:effectExtent l="0" t="0" r="55245" b="63500"/>
+                <wp:wrapNone/>
+                <wp:docPr id="6" name="Conector recto de flecha 6"/>
+                <wp:cNvGraphicFramePr/>
+                <a:graphic xmlns:a="http://schemas.openxmlformats.org/drawingml/2006/main">
+                  <a:graphicData uri="http://schemas.microsoft.com/office/word/2010/wordprocessingShape">
+                    <wps:wsp>
+                      <wps:cNvCnPr/>
+                      <wps:spPr>
+                        <a:xfrm>
+                          <a:off x="0" y="0"/>
+                          <a:ext cx="154379" cy="451262"/>
+                        </a:xfrm>
+                        <a:prstGeom prst="straightConnector1">
+                          <a:avLst/>
+                        </a:prstGeom>
+                        <a:ln>
+                          <a:solidFill>
+                            <a:schemeClr val="tx1"/>
+                          </a:solidFill>
+                          <a:tailEnd type="triangle"/>
+                        </a:ln>
+                      </wps:spPr>
+                      <wps:style>
+                        <a:lnRef idx="1">
+                          <a:schemeClr val="accent1"/>
+                        </a:lnRef>
+                        <a:fillRef idx="0">
+                          <a:schemeClr val="accent1"/>
+                        </a:fillRef>
+                        <a:effectRef idx="0">
+                          <a:schemeClr val="accent1"/>
+                        </a:effectRef>
+                        <a:fontRef idx="minor">
+                          <a:schemeClr val="tx1"/>
+                        </a:fontRef>
+                      </wps:style>
+                      <wps:bodyPr/>
+                    </wps:wsp>
+                  </a:graphicData>
+                </a:graphic>
+                <wp14:sizeRelH relativeFrom="margin">
+                  <wp14:pctWidth>0</wp14:pctWidth>
+                </wp14:sizeRelH>
+                <wp14:sizeRelV relativeFrom="margin">
+                  <wp14:pctHeight>0</wp14:pctHeight>
+                </wp14:sizeRelV>
+              </wp:anchor>
+            </w:drawing>
+          </mc:Choice>
+          <mc:Fallback>
+            <w:pict>
+              <v:shapetype w14:anchorId="3D3B9BB6" id="_x0000_t32" coordsize="21600,21600" o:spt="32" o:oned="t" path="m,l21600,21600e" filled="f">
+                <v:path arrowok="t" fillok="f" o:connecttype="none"/>
+                <o:lock v:ext="edit" shapetype="t"/>
+              </v:shapetype>
+              <v:shape id="Conector recto de flecha 6" o:spid="_x0000_s1026" type="#_x0000_t32" style="position:absolute;margin-left:262.9pt;margin-top:155.9pt;width:12.15pt;height:35.55pt;z-index:251659264;visibility:visible;mso-wrap-style:square;mso-width-percent:0;mso-height-percent:0;mso-wrap-distance-left:9pt;mso-wrap-distance-top:0;mso-wrap-distance-right:9pt;mso-wrap-distance-bottom:0;mso-position-horizontal:absolute;mso-position-horizontal-relative:text;mso-position-vertical:absolute;mso-position-vertical-relative:text;mso-width-percent:0;mso-height-percent:0;mso-width-relative:margin;mso-height-relative:margin" o:gfxdata="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" strokecolor="black [3213]" strokeweight=".5pt">
+                <v:stroke endarrow="block" joinstyle="miter"/>
+              </v:shape>
+            </w:pict>
+          </mc:Fallback>
+        </mc:AlternateContent>
+      </w:r>
+      <w:r>
+        <w:rPr>
+          <w:rFonts w:ascii="Arial" w:hAnsi="Arial" w:cs="Arial"/>
+          <w:sz w:val="24"/>
+          <w:szCs w:val="24"/>
+          <w:lang w:val="es-ES"/>
+        </w:rPr>
+        <w:t xml:space="preserve">En esta alternativa hemos optado por almacenar las estanterías en un arreglo de tamaño n en donde n representa el número de estanterías, en cada posición del arreglo se ubica una estantería representada como una tabla hash, cada slot de la tabla hash contiene una cola con la cantidad de libros agrupados de acuerdo a su número de ISBN.   </w:t>
+      </w:r>
+    </w:p>
+    <w:p>
+      <w:pPr>
+        <w:spacing w:after="0" w:line="240" w:lineRule="auto"/>
+        <w:rPr>
+          <w:rFonts w:ascii="Arial" w:hAnsi="Arial" w:cs="Arial"/>
+          <w:sz w:val="24"/>
+          <w:szCs w:val="24"/>
+          <w:lang w:val="es-ES"/>
+        </w:rPr>
+      </w:pPr>
+    </w:p>
+    <w:p>
+      <w:pPr>
+        <w:spacing w:after="0" w:line="240" w:lineRule="auto"/>
+        <w:rPr>
+          <w:rFonts w:ascii="Arial" w:hAnsi="Arial" w:cs="Arial"/>
+          <w:sz w:val="24"/>
+          <w:szCs w:val="24"/>
+          <w:lang w:val="es-ES"/>
+        </w:rPr>
+      </w:pPr>
+      <w:r>
+        <w:rPr>
+          <w:rFonts w:ascii="Arial" w:hAnsi="Arial" w:cs="Arial"/>
+          <w:noProof/>
+          <w:sz w:val="24"/>
+          <w:szCs w:val="24"/>
+          <w:lang w:eastAsia="es-CO"/>
+        </w:rPr>
+        <mc:AlternateContent>
+          <mc:Choice Requires="wps">
+            <w:drawing>
+              <wp:anchor distT="0" distB="0" distL="114300" distR="114300" simplePos="0" relativeHeight="251663360" behindDoc="0" locked="0" layoutInCell="1" allowOverlap="1" wp14:anchorId="10D5C14A" wp14:editId="7364E389">
+                <wp:simplePos x="0" y="0"/>
+                <wp:positionH relativeFrom="column">
+                  <wp:posOffset>1449365</wp:posOffset>
+                </wp:positionH>
+                <wp:positionV relativeFrom="paragraph">
+                  <wp:posOffset>162649</wp:posOffset>
+                </wp:positionV>
+                <wp:extent cx="31898" cy="882502"/>
+                <wp:effectExtent l="38100" t="0" r="63500" b="51435"/>
+                <wp:wrapNone/>
+                <wp:docPr id="18" name="Conector recto de flecha 18"/>
+                <wp:cNvGraphicFramePr/>
+                <a:graphic xmlns:a="http://schemas.openxmlformats.org/drawingml/2006/main">
+                  <a:graphicData uri="http://schemas.microsoft.com/office/word/2010/wordprocessingShape">
+                    <wps:wsp>
+                      <wps:cNvCnPr/>
+                      <wps:spPr>
+                        <a:xfrm>
+                          <a:off x="0" y="0"/>
+                          <a:ext cx="31898" cy="882502"/>
+                        </a:xfrm>
+                        <a:prstGeom prst="straightConnector1">
+                          <a:avLst/>
+                        </a:prstGeom>
+                        <a:ln>
+                          <a:solidFill>
+                            <a:schemeClr val="tx1"/>
+                          </a:solidFill>
+                          <a:tailEnd type="triangle"/>
+                        </a:ln>
+                      </wps:spPr>
+                      <wps:style>
+                        <a:lnRef idx="1">
+                          <a:schemeClr val="accent1"/>
+                        </a:lnRef>
+                        <a:fillRef idx="0">
+                          <a:schemeClr val="accent1"/>
+                        </a:fillRef>
+                        <a:effectRef idx="0">
+                          <a:schemeClr val="accent1"/>
+                        </a:effectRef>
+                        <a:fontRef idx="minor">
+                          <a:schemeClr val="tx1"/>
+                        </a:fontRef>
+                      </wps:style>
+                      <wps:bodyPr/>
+                    </wps:wsp>
+                  </a:graphicData>
+                </a:graphic>
+              </wp:anchor>
+            </w:drawing>
+          </mc:Choice>
+          <mc:Fallback>
+            <w:pict>
+              <v:shape w14:anchorId="57D87B5B" id="Conector recto de flecha 18" o:spid="_x0000_s1026" type="#_x0000_t32" style="position:absolute;margin-left:114.1pt;margin-top:12.8pt;width:2.5pt;height:69.5pt;z-index:251663360;visibility:visible;mso-wrap-style:square;mso-wrap-distance-left:9pt;mso-wrap-distance-top:0;mso-wrap-distance-right:9pt;mso-wrap-distance-bottom:0;mso-position-horizontal:absolute;mso-position-horizontal-relative:text;mso-position-vertical:absolute;mso-position-vertical-relative:text" o:gfxdata="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" strokecolor="black [3213]" strokeweight=".5pt">
+                <v:stroke endarrow="block" joinstyle="miter"/>
+              </v:shape>
+            </w:pict>
+          </mc:Fallback>
+        </mc:AlternateContent>
+      </w:r>
+      <w:r>
+        <w:rPr>
+          <w:rFonts w:ascii="Arial" w:hAnsi="Arial" w:cs="Arial"/>
+          <w:noProof/>
+          <w:sz w:val="24"/>
+          <w:szCs w:val="24"/>
+          <w:lang w:eastAsia="es-CO"/>
+        </w:rPr>
+        <mc:AlternateContent>
+          <mc:Choice Requires="wpg">
+            <w:drawing>
+              <wp:anchor distT="0" distB="0" distL="114300" distR="114300" simplePos="0" relativeHeight="251660288" behindDoc="0" locked="0" layoutInCell="1" allowOverlap="1" wp14:anchorId="007A03B2" wp14:editId="63EC8021">
+                <wp:simplePos x="0" y="0"/>
+                <wp:positionH relativeFrom="margin">
+                  <wp:align>left</wp:align>
+                </wp:positionH>
+                <wp:positionV relativeFrom="paragraph">
+                  <wp:posOffset>10795</wp:posOffset>
+                </wp:positionV>
+                <wp:extent cx="5593080" cy="3206115"/>
+                <wp:effectExtent l="0" t="0" r="26670" b="13335"/>
+                <wp:wrapNone/>
+                <wp:docPr id="9" name="Grupo 9"/>
+                <wp:cNvGraphicFramePr/>
+                <a:graphic xmlns:a="http://schemas.openxmlformats.org/drawingml/2006/main">
+                  <a:graphicData uri="http://schemas.microsoft.com/office/word/2010/wordprocessingGroup">
+                    <wpg:wgp>
+                      <wpg:cNvGrpSpPr/>
+                      <wpg:grpSpPr>
+                        <a:xfrm>
+                          <a:off x="0" y="0"/>
+                          <a:ext cx="5593080" cy="3206115"/>
+                          <a:chOff x="130629" y="-201881"/>
+                          <a:chExt cx="5593080" cy="3206338"/>
+                        </a:xfrm>
+                      </wpg:grpSpPr>
+                      <wpg:grpSp>
+                        <wpg:cNvPr id="8" name="Grupo 8"/>
+                        <wpg:cNvGrpSpPr/>
+                        <wpg:grpSpPr>
+                          <a:xfrm>
+                            <a:off x="130629" y="-201881"/>
+                            <a:ext cx="5593080" cy="3206338"/>
+                            <a:chOff x="130629" y="-201881"/>
+                            <a:chExt cx="5593080" cy="3206338"/>
+                          </a:xfrm>
+                        </wpg:grpSpPr>
+                        <wps:wsp>
+                          <wps:cNvPr id="1" name="Cuadro de texto 1"/>
+                          <wps:cNvSpPr txBox="1"/>
+                          <wps:spPr>
+                            <a:xfrm>
+                              <a:off x="130629" y="-201881"/>
+                              <a:ext cx="5593080" cy="3206338"/>
+                            </a:xfrm>
+                            <a:prstGeom prst="rect">
+                              <a:avLst/>
+                            </a:prstGeom>
+                            <a:solidFill>
+                              <a:schemeClr val="lt1"/>
+                            </a:solidFill>
+                            <a:ln w="6350">
+                              <a:solidFill>
+                                <a:prstClr val="black"/>
+                              </a:solidFill>
+                            </a:ln>
+                          </wps:spPr>
+                          <wps:txbx>
+                            <w:txbxContent>
+                              <w:tbl>
+                                <w:tblPr>
+                                  <w:tblStyle w:val="Tablaconcuadrcula"/>
+                                  <w:tblW w:w="0" w:type="auto"/>
+                                  <w:tblLook w:val="04A0" w:firstRow="1" w:lastRow="0" w:firstColumn="1" w:lastColumn="0" w:noHBand="0" w:noVBand="1"/>
+                                </w:tblPr>
+                                <w:tblGrid>
+                                  <w:gridCol w:w="1416"/>
+                                  <w:gridCol w:w="1416"/>
+                                  <w:gridCol w:w="1417"/>
+                                  <w:gridCol w:w="1417"/>
+                                  <w:gridCol w:w="1417"/>
+                                  <w:gridCol w:w="1417"/>
+                                </w:tblGrid>
+                                <w:tr>
+                                  <w:tc>
+                                    <w:tcPr>
+                                      <w:tcW w:w="1419" w:type="dxa"/>
+                                    </w:tcPr>
+                                    <w:p/>
+                                  </w:tc>
+                                  <w:tc>
+                                    <w:tcPr>
+                                      <w:tcW w:w="1419" w:type="dxa"/>
+                                    </w:tcPr>
+                                    <w:p/>
+                                  </w:tc>
+                                  <w:tc>
+                                    <w:tcPr>
+                                      <w:tcW w:w="1419" w:type="dxa"/>
+                                    </w:tcPr>
+                                    <w:p/>
+                                  </w:tc>
+                                  <w:tc>
+                                    <w:tcPr>
+                                      <w:tcW w:w="1419" w:type="dxa"/>
+                                    </w:tcPr>
+                                    <w:p/>
+                                  </w:tc>
+                                  <w:tc>
+                                    <w:tcPr>
+                                      <w:tcW w:w="1419" w:type="dxa"/>
+                                    </w:tcPr>
+                                    <w:p/>
+                                  </w:tc>
+                                  <w:tc>
+                                    <w:tcPr>
+                                      <w:tcW w:w="1420" w:type="dxa"/>
+                                    </w:tcPr>
+                                    <w:p/>
+                                  </w:tc>
+                                </w:tr>
+                              </w:tbl>
+                              <w:p/>
+                            </w:txbxContent>
+                          </wps:txbx>
+                          <wps:bodyPr rot="0" spcFirstLastPara="0" vertOverflow="overflow" horzOverflow="overflow" vert="horz" wrap="square" lIns="91440" tIns="45720" rIns="91440" bIns="45720" numCol="1" spcCol="0" rtlCol="0" fromWordArt="0" anchor="t" anchorCtr="0" forceAA="0" compatLnSpc="1">
+                            <a:prstTxWarp prst="textNoShape">
+                              <a:avLst/>
+                            </a:prstTxWarp>
+                            <a:noAutofit/>
+                          </wps:bodyPr>
+                        </wps:wsp>
+                        <wps:wsp>
+                          <wps:cNvPr id="3" name="Cuadro de texto 3"/>
+                          <wps:cNvSpPr txBox="1"/>
+                          <wps:spPr>
+                            <a:xfrm>
+                              <a:off x="1104405" y="771896"/>
+                              <a:ext cx="3503221" cy="1615045"/>
+                            </a:xfrm>
+                            <a:prstGeom prst="rect">
+                              <a:avLst/>
+                            </a:prstGeom>
+                            <a:solidFill>
+                              <a:schemeClr val="lt1"/>
+                            </a:solidFill>
+                            <a:ln w="6350">
+                              <a:noFill/>
+                            </a:ln>
+                          </wps:spPr>
+                          <wps:txbx>
+                            <w:txbxContent>
+                              <w:tbl>
+                                <w:tblPr>
+                                  <w:tblStyle w:val="Tablaconcuadrcula"/>
+                                  <w:tblW w:w="0" w:type="auto"/>
+                                  <w:tblLook w:val="04A0" w:firstRow="1" w:lastRow="0" w:firstColumn="1" w:lastColumn="0" w:noHBand="0" w:noVBand="1"/>
+                                </w:tblPr>
+                                <w:tblGrid>
+                                  <w:gridCol w:w="1352"/>
+                                </w:tblGrid>
+                                <w:tr>
+                                  <w:tc>
+                                    <w:tcPr>
+                                      <w:tcW w:w="1352" w:type="dxa"/>
+                                    </w:tcPr>
+                                    <w:p/>
+                                  </w:tc>
+                                </w:tr>
+                                <w:tr>
+                                  <w:tc>
+                                    <w:tcPr>
+                                      <w:tcW w:w="1352" w:type="dxa"/>
+                                    </w:tcPr>
+                                    <w:p/>
+                                  </w:tc>
+                                </w:tr>
+                                <w:tr>
+                                  <w:tc>
+                                    <w:tcPr>
+                                      <w:tcW w:w="1352" w:type="dxa"/>
+                                    </w:tcPr>
+                                    <w:p/>
+                                  </w:tc>
+                                </w:tr>
+                                <w:tr>
+                                  <w:tc>
+                                    <w:tcPr>
+                                      <w:tcW w:w="1352" w:type="dxa"/>
+                                    </w:tcPr>
+                                    <w:p/>
+                                  </w:tc>
+                                </w:tr>
+                                <w:tr>
+                                  <w:tc>
+                                    <w:tcPr>
+                                      <w:tcW w:w="1352" w:type="dxa"/>
+                                    </w:tcPr>
+                                    <w:p/>
+                                  </w:tc>
+                                </w:tr>
+                                <w:tr>
+                                  <w:tc>
+                                    <w:tcPr>
+                                      <w:tcW w:w="1352" w:type="dxa"/>
+                                    </w:tcPr>
+                                    <w:p/>
+                                  </w:tc>
+                                </w:tr>
+                                <w:tr>
+                                  <w:tc>
+                                    <w:tcPr>
+                                      <w:tcW w:w="1352" w:type="dxa"/>
+                                    </w:tcPr>
+                                    <w:p/>
+                                  </w:tc>
+                                </w:tr>
+                                <w:tr>
+                                  <w:tc>
+                                    <w:tcPr>
+                                      <w:tcW w:w="1352" w:type="dxa"/>
+                                    </w:tcPr>
+                                    <w:p/>
+                                  </w:tc>
+                                </w:tr>
+                              </w:tbl>
+                              <w:p/>
+                            </w:txbxContent>
+                          </wps:txbx>
+                          <wps:bodyPr rot="0" spcFirstLastPara="0" vertOverflow="overflow" horzOverflow="overflow" vert="horz" wrap="square" lIns="91440" tIns="45720" rIns="91440" bIns="45720" numCol="1" spcCol="0" rtlCol="0" fromWordArt="0" anchor="t" anchorCtr="0" forceAA="0" compatLnSpc="1">
+                            <a:prstTxWarp prst="textNoShape">
+                              <a:avLst/>
+                            </a:prstTxWarp>
+                            <a:noAutofit/>
+                          </wps:bodyPr>
+                        </wps:wsp>
+                        <wps:wsp>
+                          <wps:cNvPr id="4" name="Conector recto de flecha 4"/>
+                          <wps:cNvCnPr/>
+                          <wps:spPr>
+                            <a:xfrm>
+                              <a:off x="2018805" y="997528"/>
+                              <a:ext cx="605642" cy="71252"/>
+                            </a:xfrm>
+                            <a:prstGeom prst="straightConnector1">
+                              <a:avLst/>
+                            </a:prstGeom>
+                            <a:ln>
+                              <a:solidFill>
+                                <a:schemeClr val="tx1"/>
+                              </a:solidFill>
+                              <a:tailEnd type="triangle"/>
+                            </a:ln>
+                          </wps:spPr>
+                          <wps:style>
+                            <a:lnRef idx="1">
+                              <a:schemeClr val="accent1"/>
+                            </a:lnRef>
+                            <a:fillRef idx="0">
+                              <a:schemeClr val="accent1"/>
+                            </a:fillRef>
+                            <a:effectRef idx="0">
+                              <a:schemeClr val="accent1"/>
+                            </a:effectRef>
+                            <a:fontRef idx="minor">
+                              <a:schemeClr val="tx1"/>
+                            </a:fontRef>
+                          </wps:style>
+                          <wps:bodyPr/>
+                        </wps:wsp>
+                        <wps:wsp>
+                          <wps:cNvPr id="5" name="Cuadro de texto 5"/>
+                          <wps:cNvSpPr txBox="1"/>
+                          <wps:spPr>
+                            <a:xfrm>
+                              <a:off x="2624447" y="890650"/>
+                              <a:ext cx="1638795" cy="344384"/>
+                            </a:xfrm>
+                            <a:prstGeom prst="rect">
+                              <a:avLst/>
+                            </a:prstGeom>
+                            <a:solidFill>
+                              <a:schemeClr val="lt1"/>
+                            </a:solidFill>
+                            <a:ln w="6350">
+                              <a:solidFill>
+                                <a:prstClr val="black"/>
+                              </a:solidFill>
+                            </a:ln>
+                          </wps:spPr>
+                          <wps:txbx>
+                            <w:txbxContent>
+                              <w:tbl>
+                                <w:tblPr>
+                                  <w:tblStyle w:val="Tablaconcuadrcula"/>
+                                  <w:tblW w:w="0" w:type="auto"/>
+                                  <w:tblLook w:val="04A0" w:firstRow="1" w:lastRow="0" w:firstColumn="1" w:lastColumn="0" w:noHBand="0" w:noVBand="1"/>
+                                </w:tblPr>
+                                <w:tblGrid>
+                                  <w:gridCol w:w="378"/>
+                                  <w:gridCol w:w="378"/>
+                                  <w:gridCol w:w="378"/>
+                                  <w:gridCol w:w="378"/>
+                                  <w:gridCol w:w="378"/>
+                                  <w:gridCol w:w="379"/>
+                                </w:tblGrid>
+                                <w:tr>
+                                  <w:tc>
+                                    <w:tcPr>
+                                      <w:tcW w:w="378" w:type="dxa"/>
+                                    </w:tcPr>
+                                    <w:p/>
+                                  </w:tc>
+                                  <w:tc>
+                                    <w:tcPr>
+                                      <w:tcW w:w="378" w:type="dxa"/>
+                                    </w:tcPr>
+                                    <w:p/>
+                                  </w:tc>
+                                  <w:tc>
+                                    <w:tcPr>
+                                      <w:tcW w:w="378" w:type="dxa"/>
+                                    </w:tcPr>
+                                    <w:p/>
+                                  </w:tc>
+                                  <w:tc>
+                                    <w:tcPr>
+                                      <w:tcW w:w="378" w:type="dxa"/>
+                                    </w:tcPr>
+                                    <w:p/>
+                                  </w:tc>
+                                  <w:tc>
+                                    <w:tcPr>
+                                      <w:tcW w:w="378" w:type="dxa"/>
+                                    </w:tcPr>
+                                    <w:p/>
+                                  </w:tc>
+                                  <w:tc>
+                                    <w:tcPr>
+                                      <w:tcW w:w="379" w:type="dxa"/>
+                                    </w:tcPr>
+                                    <w:p/>
+                                  </w:tc>
+                                </w:tr>
+                              </w:tbl>
+                              <w:p/>
+                            </w:txbxContent>
+                          </wps:txbx>
+                          <wps:bodyPr rot="0" spcFirstLastPara="0" vertOverflow="overflow" horzOverflow="overflow" vert="horz" wrap="square" lIns="91440" tIns="45720" rIns="91440" bIns="45720" numCol="1" spcCol="0" rtlCol="0" fromWordArt="0" anchor="t" anchorCtr="0" forceAA="0" compatLnSpc="1">
+                            <a:prstTxWarp prst="textNoShape">
+                              <a:avLst/>
+                            </a:prstTxWarp>
+                            <a:noAutofit/>
+                          </wps:bodyPr>
+                        </wps:wsp>
+                        <wps:wsp>
+                          <wps:cNvPr id="7" name="Cuadro de texto 7"/>
+                          <wps:cNvSpPr txBox="1"/>
+                          <wps:spPr>
+                            <a:xfrm>
+                              <a:off x="2909455" y="1425039"/>
+                              <a:ext cx="819397" cy="866899"/>
+                            </a:xfrm>
+                            <a:prstGeom prst="rect">
+                              <a:avLst/>
+                            </a:prstGeom>
+                            <a:solidFill>
+                              <a:schemeClr val="lt1"/>
+                            </a:solidFill>
+                            <a:ln w="6350">
+                              <a:solidFill>
+                                <a:prstClr val="black"/>
+                              </a:solidFill>
+                            </a:ln>
+                          </wps:spPr>
+                          <wps:txbx>
+                            <w:txbxContent>
+                              <w:p>
+                                <w:pPr>
+                                  <w:jc w:val="center"/>
+                                  <w:rPr>
+                                    <w:b/>
+                                  </w:rPr>
+                                </w:pPr>
+                                <w:r>
+                                  <w:rPr>
+                                    <w:b/>
+                                  </w:rPr>
+                                  <w:t>Libro</w:t>
+                                </w:r>
+                              </w:p>
+                            </w:txbxContent>
+                          </wps:txbx>
+                          <wps:bodyPr rot="0" spcFirstLastPara="0" vertOverflow="overflow" horzOverflow="overflow" vert="horz" wrap="square" lIns="91440" tIns="45720" rIns="91440" bIns="45720" numCol="1" spcCol="0" rtlCol="0" fromWordArt="0" anchor="t" anchorCtr="0" forceAA="0" compatLnSpc="1">
+                            <a:prstTxWarp prst="textNoShape">
+                              <a:avLst/>
+                            </a:prstTxWarp>
+                            <a:noAutofit/>
+                          </wps:bodyPr>
+                        </wps:wsp>
+                      </wpg:grpSp>
+                      <wps:wsp>
+                        <wps:cNvPr id="2" name="Conector recto de flecha 2"/>
+                        <wps:cNvCnPr/>
+                        <wps:spPr>
+                          <a:xfrm>
+                            <a:off x="3313216" y="1246909"/>
+                            <a:ext cx="47501" cy="190005"/>
+                          </a:xfrm>
+                          <a:prstGeom prst="straightConnector1">
+                            <a:avLst/>
+                          </a:prstGeom>
+                          <a:ln>
+                            <a:solidFill>
+                              <a:schemeClr val="tx1"/>
+                            </a:solidFill>
+                            <a:tailEnd type="triangle"/>
+                          </a:ln>
+                        </wps:spPr>
+                        <wps:style>
+                          <a:lnRef idx="1">
+                            <a:schemeClr val="accent1"/>
+                          </a:lnRef>
+                          <a:fillRef idx="0">
+                            <a:schemeClr val="accent1"/>
+                          </a:fillRef>
+                          <a:effectRef idx="0">
+                            <a:schemeClr val="accent1"/>
+                          </a:effectRef>
+                          <a:fontRef idx="minor">
+                            <a:schemeClr val="tx1"/>
+                          </a:fontRef>
+                        </wps:style>
+                        <wps:bodyPr/>
+                      </wps:wsp>
+                    </wpg:wgp>
+                  </a:graphicData>
+                </a:graphic>
+                <wp14:sizeRelH relativeFrom="margin">
+                  <wp14:pctWidth>0</wp14:pctWidth>
+                </wp14:sizeRelH>
+                <wp14:sizeRelV relativeFrom="margin">
+                  <wp14:pctHeight>0</wp14:pctHeight>
+                </wp14:sizeRelV>
+              </wp:anchor>
+            </w:drawing>
+          </mc:Choice>
+          <mc:Fallback>
+            <w:pict>
+              <v:group w14:anchorId="007A03B2" id="Grupo 9" o:spid="_x0000_s1026" style="position:absolute;margin-left:0;margin-top:.85pt;width:440.4pt;height:252.45pt;z-index:251660288;mso-position-horizontal:left;mso-position-horizontal-relative:margin;mso-width-relative:margin;mso-height-relative:margin" coordorigin="1306,-2018" coordsize="55930,32063" o:gfxdata="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">
+                <v:group id="Grupo 8" o:spid="_x0000_s1027" style="position:absolute;left:1306;top:-2018;width:55931;height:32062" coordorigin="1306,-2018" coordsize="55930,32063" o:gfxdata="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">
+                  <v:shapetype id="_x0000_t202" coordsize="21600,21600" o:spt="202" path="m,l,21600r21600,l21600,xe">
+                    <v:stroke joinstyle="miter"/>
+                    <v:path gradientshapeok="t" o:connecttype="rect"/>
+                  </v:shapetype>
+                  <v:shape id="Cuadro de texto 1" o:spid="_x0000_s1028" type="#_x0000_t202" style="position:absolute;left:1306;top:-2018;width:55931;height:32062;visibility:visible;mso-wrap-style:square;v-text-anchor:top" o:gfxdata="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" fillcolor="white [3201]" strokeweight=".5pt">
+                    <v:textbox>
+                      <w:txbxContent>
+                        <w:tbl>
+                          <w:tblPr>
+                            <w:tblStyle w:val="Tablaconcuadrcula"/>
+                            <w:tblW w:w="0" w:type="auto"/>
+                            <w:tblLook w:val="04A0" w:firstRow="1" w:lastRow="0" w:firstColumn="1" w:lastColumn="0" w:noHBand="0" w:noVBand="1"/>
+                          </w:tblPr>
+                          <w:tblGrid>
+                            <w:gridCol w:w="1416"/>
+                            <w:gridCol w:w="1416"/>
+                            <w:gridCol w:w="1417"/>
+                            <w:gridCol w:w="1417"/>
+                            <w:gridCol w:w="1417"/>
+                            <w:gridCol w:w="1417"/>
+                          </w:tblGrid>
+                          <w:tr>
+                            <w:tc>
+                              <w:tcPr>
+                                <w:tcW w:w="1419" w:type="dxa"/>
+                              </w:tcPr>
+                              <w:p/>
+                            </w:tc>
+                            <w:tc>
+                              <w:tcPr>
+                                <w:tcW w:w="1419" w:type="dxa"/>
+                              </w:tcPr>
+                              <w:p/>
+                            </w:tc>
+                            <w:tc>
+                              <w:tcPr>
+                                <w:tcW w:w="1419" w:type="dxa"/>
+                              </w:tcPr>
+                              <w:p/>
+                            </w:tc>
+                            <w:tc>
+                              <w:tcPr>
+                                <w:tcW w:w="1419" w:type="dxa"/>
+                              </w:tcPr>
+                              <w:p/>
+                            </w:tc>
+                            <w:tc>
+                              <w:tcPr>
+                                <w:tcW w:w="1419" w:type="dxa"/>
+                              </w:tcPr>
+                              <w:p/>
+                            </w:tc>
+                            <w:tc>
+                              <w:tcPr>
+                                <w:tcW w:w="1420" w:type="dxa"/>
+                              </w:tcPr>
+                              <w:p/>
+                            </w:tc>
+                          </w:tr>
+                        </w:tbl>
+                        <w:p/>
+                      </w:txbxContent>
+                    </v:textbox>
+                  </v:shape>
+                  <v:shape id="Cuadro de texto 3" o:spid="_x0000_s1029" type="#_x0000_t202" style="position:absolute;left:11044;top:7718;width:35032;height:16151;visibility:visible;mso-wrap-style:square;v-text-anchor:top" o:gfxdata="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" fillcolor="white [3201]" stroked="f" strokeweight=".5pt">
+                    <v:textbox>
+                      <w:txbxContent>
+                        <w:tbl>
+                          <w:tblPr>
+                            <w:tblStyle w:val="Tablaconcuadrcula"/>
+                            <w:tblW w:w="0" w:type="auto"/>
+                            <w:tblLook w:val="04A0" w:firstRow="1" w:lastRow="0" w:firstColumn="1" w:lastColumn="0" w:noHBand="0" w:noVBand="1"/>
+                          </w:tblPr>
+                          <w:tblGrid>
+                            <w:gridCol w:w="1352"/>
+                          </w:tblGrid>
+                          <w:tr>
+                            <w:tc>
+                              <w:tcPr>
+                                <w:tcW w:w="1352" w:type="dxa"/>
+                              </w:tcPr>
+                              <w:p/>
+                            </w:tc>
+                          </w:tr>
+                          <w:tr>
+                            <w:tc>
+                              <w:tcPr>
+                                <w:tcW w:w="1352" w:type="dxa"/>
+                              </w:tcPr>
+                              <w:p/>
+                            </w:tc>
+                          </w:tr>
+                          <w:tr>
+                            <w:tc>
+                              <w:tcPr>
+                                <w:tcW w:w="1352" w:type="dxa"/>
+                              </w:tcPr>
+                              <w:p/>
+                            </w:tc>
+                          </w:tr>
+                          <w:tr>
+                            <w:tc>
+                              <w:tcPr>
+                                <w:tcW w:w="1352" w:type="dxa"/>
+                              </w:tcPr>
+                              <w:p/>
+                            </w:tc>
+                          </w:tr>
+                          <w:tr>
+                            <w:tc>
+                              <w:tcPr>
+                                <w:tcW w:w="1352" w:type="dxa"/>
+                              </w:tcPr>
+                              <w:p/>
+                            </w:tc>
+                          </w:tr>
+                          <w:tr>
+                            <w:tc>
+                              <w:tcPr>
+                                <w:tcW w:w="1352" w:type="dxa"/>
+                              </w:tcPr>
+                              <w:p/>
+                            </w:tc>
+                          </w:tr>
+                          <w:tr>
+                            <w:tc>
+                              <w:tcPr>
+                                <w:tcW w:w="1352" w:type="dxa"/>
+                              </w:tcPr>
+                              <w:p/>
+                            </w:tc>
+                          </w:tr>
+                          <w:tr>
+                            <w:tc>
+                              <w:tcPr>
+                                <w:tcW w:w="1352" w:type="dxa"/>
+                              </w:tcPr>
+                              <w:p/>
+                            </w:tc>
+                          </w:tr>
+                        </w:tbl>
+                        <w:p/>
+                      </w:txbxContent>
+                    </v:textbox>
+                  </v:shape>
+                  <v:shape id="Conector recto de flecha 4" o:spid="_x0000_s1030" type="#_x0000_t32" style="position:absolute;left:20188;top:9975;width:6056;height:712;visibility:visible;mso-wrap-style:square" o:connectortype="straight" o:gfxdata="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" strokecolor="black [3213]" strokeweight=".5pt">
+                    <v:stroke endarrow="block" joinstyle="miter"/>
+                  </v:shape>
+                  <v:shape id="Cuadro de texto 5" o:spid="_x0000_s1031" type="#_x0000_t202" style="position:absolute;left:26244;top:8906;width:16388;height:3444;visibility:visible;mso-wrap-style:square;v-text-anchor:top" o:gfxdata="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" fillcolor="white [3201]" strokeweight=".5pt">
+                    <v:textbox>
+                      <w:txbxContent>
+                        <w:tbl>
+                          <w:tblPr>
+                            <w:tblStyle w:val="Tablaconcuadrcula"/>
+                            <w:tblW w:w="0" w:type="auto"/>
+                            <w:tblLook w:val="04A0" w:firstRow="1" w:lastRow="0" w:firstColumn="1" w:lastColumn="0" w:noHBand="0" w:noVBand="1"/>
+                          </w:tblPr>
+                          <w:tblGrid>
+                            <w:gridCol w:w="378"/>
+                            <w:gridCol w:w="378"/>
+                            <w:gridCol w:w="378"/>
+                            <w:gridCol w:w="378"/>
+                            <w:gridCol w:w="378"/>
+                            <w:gridCol w:w="379"/>
+                          </w:tblGrid>
+                          <w:tr>
+                            <w:tc>
+                              <w:tcPr>
+                                <w:tcW w:w="378" w:type="dxa"/>
+                              </w:tcPr>
+                              <w:p/>
+                            </w:tc>
+                            <w:tc>
+                              <w:tcPr>
+                                <w:tcW w:w="378" w:type="dxa"/>
+                              </w:tcPr>
+                              <w:p/>
+                            </w:tc>
+                            <w:tc>
+                              <w:tcPr>
+                                <w:tcW w:w="378" w:type="dxa"/>
+                              </w:tcPr>
+                              <w:p/>
+                            </w:tc>
+                            <w:tc>
+                              <w:tcPr>
+                                <w:tcW w:w="378" w:type="dxa"/>
+                              </w:tcPr>
+                              <w:p/>
+                            </w:tc>
+                            <w:tc>
+                              <w:tcPr>
+                                <w:tcW w:w="378" w:type="dxa"/>
+                              </w:tcPr>
+                              <w:p/>
+                            </w:tc>
+                            <w:tc>
+                              <w:tcPr>
+                                <w:tcW w:w="379" w:type="dxa"/>
+                              </w:tcPr>
+                              <w:p/>
+                            </w:tc>
+                          </w:tr>
+                        </w:tbl>
+                        <w:p/>
+                      </w:txbxContent>
+                    </v:textbox>
+                  </v:shape>
+                  <v:shape id="Cuadro de texto 7" o:spid="_x0000_s1032" type="#_x0000_t202" style="position:absolute;left:29094;top:14250;width:8194;height:8669;visibility:visible;mso-wrap-style:square;v-text-anchor:top" o:gfxdata="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" fillcolor="white [3201]" strokeweight=".5pt">
+                    <v:textbox>
+                      <w:txbxContent>
+                        <w:p>
+                          <w:pPr>
+                            <w:jc w:val="center"/>
+                            <w:rPr>
+                              <w:b/>
+                            </w:rPr>
+                          </w:pPr>
+                          <w:r>
+                            <w:rPr>
+                              <w:b/>
+                            </w:rPr>
+                            <w:t>Libro</w:t>
+                          </w:r>
+                        </w:p>
+                      </w:txbxContent>
+                    </v:textbox>
+                  </v:shape>
+                </v:group>
+                <v:shape id="Conector recto de flecha 2" o:spid="_x0000_s1033" type="#_x0000_t32" style="position:absolute;left:33132;top:12469;width:475;height:1900;visibility:visible;mso-wrap-style:square" o:connectortype="straight" o:gfxdata="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" strokecolor="black [3213]" strokeweight=".5pt">
+                  <v:stroke endarrow="block" joinstyle="miter"/>
+                </v:shape>
+                <w10:wrap anchorx="margin"/>
+              </v:group>
+            </w:pict>
+          </mc:Fallback>
+        </mc:AlternateContent>
+      </w:r>
+    </w:p>
+    <w:p>
+      <w:pPr>
+        <w:spacing w:after="0" w:line="240" w:lineRule="auto"/>
+        <w:rPr>
+          <w:rFonts w:ascii="Arial" w:hAnsi="Arial" w:cs="Arial"/>
+          <w:sz w:val="24"/>
+          <w:szCs w:val="24"/>
+          <w:lang w:val="es-ES"/>
+        </w:rPr>
+      </w:pPr>
+    </w:p>
+    <w:p>
+      <w:pPr>
+        <w:spacing w:after="0" w:line="240" w:lineRule="auto"/>
+        <w:rPr>
+          <w:rFonts w:ascii="Arial" w:hAnsi="Arial" w:cs="Arial"/>
+          <w:sz w:val="24"/>
+          <w:szCs w:val="24"/>
+          <w:lang w:val="es-ES"/>
+        </w:rPr>
+      </w:pPr>
+    </w:p>
+    <w:p>
+      <w:pPr>
+        <w:spacing w:after="0" w:line="240" w:lineRule="auto"/>
+        <w:rPr>
+          <w:rFonts w:ascii="Arial" w:hAnsi="Arial" w:cs="Arial"/>
+          <w:sz w:val="24"/>
+          <w:szCs w:val="24"/>
+          <w:lang w:val="es-ES"/>
+        </w:rPr>
+      </w:pPr>
+    </w:p>
+    <w:p>
+      <w:pPr>
+        <w:spacing w:after="0" w:line="240" w:lineRule="auto"/>
+        <w:rPr>
+          <w:rFonts w:ascii="Arial" w:hAnsi="Arial" w:cs="Arial"/>
+          <w:sz w:val="24"/>
+          <w:szCs w:val="24"/>
+          <w:lang w:val="es-ES"/>
+        </w:rPr>
+      </w:pPr>
+    </w:p>
+    <w:p>
+      <w:pPr>
+        <w:spacing w:after="0" w:line="240" w:lineRule="auto"/>
+        <w:rPr>
+          <w:rFonts w:ascii="Arial" w:hAnsi="Arial" w:cs="Arial"/>
+          <w:sz w:val="24"/>
+          <w:szCs w:val="24"/>
+          <w:lang w:val="es-ES"/>
+        </w:rPr>
+      </w:pPr>
+    </w:p>
+    <w:p>
+      <w:pPr>
+        <w:spacing w:after="0" w:line="240" w:lineRule="auto"/>
+        <w:rPr>
+          <w:rFonts w:ascii="Arial" w:hAnsi="Arial" w:cs="Arial"/>
+          <w:sz w:val="24"/>
+          <w:szCs w:val="24"/>
+          <w:lang w:val="es-ES"/>
+        </w:rPr>
+      </w:pPr>
+      <w:r>
+        <w:rPr>
+          <w:rFonts w:ascii="Arial" w:hAnsi="Arial" w:cs="Arial"/>
+          <w:noProof/>
+          <w:sz w:val="24"/>
+          <w:szCs w:val="24"/>
+          <w:lang w:eastAsia="es-CO"/>
+        </w:rPr>
+        <mc:AlternateContent>
+          <mc:Choice Requires="wps">
+            <w:drawing>
+              <wp:anchor distT="0" distB="0" distL="114300" distR="114300" simplePos="0" relativeHeight="251662336" behindDoc="0" locked="0" layoutInCell="1" allowOverlap="1" wp14:anchorId="02FC623C" wp14:editId="27515A7C">
+                <wp:simplePos x="0" y="0"/>
+                <wp:positionH relativeFrom="column">
+                  <wp:posOffset>3977060</wp:posOffset>
+                </wp:positionH>
+                <wp:positionV relativeFrom="paragraph">
+                  <wp:posOffset>117064</wp:posOffset>
+                </wp:positionV>
+                <wp:extent cx="98579" cy="152967"/>
+                <wp:effectExtent l="0" t="0" r="0" b="0"/>
+                <wp:wrapNone/>
+                <wp:docPr id="13" name="Rectángulo 13"/>
+                <wp:cNvGraphicFramePr/>
+                <a:graphic xmlns:a="http://schemas.openxmlformats.org/drawingml/2006/main">
+                  <a:graphicData uri="http://schemas.microsoft.com/office/word/2010/wordprocessingShape">
+                    <wps:wsp>
+                      <wps:cNvSpPr/>
+                      <wps:spPr>
+                        <a:xfrm>
+                          <a:off x="0" y="0"/>
+                          <a:ext cx="98579" cy="152967"/>
+                        </a:xfrm>
+                        <a:prstGeom prst="rect">
+                          <a:avLst/>
+                        </a:prstGeom>
+                        <a:solidFill>
+                          <a:schemeClr val="bg1"/>
+                        </a:solidFill>
+                        <a:ln>
+                          <a:noFill/>
+                        </a:ln>
+                      </wps:spPr>
+                      <wps:style>
+                        <a:lnRef idx="2">
+                          <a:schemeClr val="accent1">
+                            <a:shade val="50000"/>
+                          </a:schemeClr>
+                        </a:lnRef>
+                        <a:fillRef idx="1">
+                          <a:schemeClr val="accent1"/>
+                        </a:fillRef>
+                        <a:effectRef idx="0">
+                          <a:schemeClr val="accent1"/>
+                        </a:effectRef>
+                        <a:fontRef idx="minor">
+                          <a:schemeClr val="lt1"/>
+                        </a:fontRef>
+                      </wps:style>
+                      <wps:bodyPr rot="0" spcFirstLastPara="0" vertOverflow="overflow" horzOverflow="overflow" vert="horz" wrap="square" lIns="91440" tIns="45720" rIns="91440" bIns="45720" numCol="1" spcCol="0" rtlCol="0" fromWordArt="0" anchor="ctr" anchorCtr="0" forceAA="0" compatLnSpc="1">
+                        <a:prstTxWarp prst="textNoShape">
+                          <a:avLst/>
+                        </a:prstTxWarp>
+                        <a:noAutofit/>
+                      </wps:bodyPr>
+                    </wps:wsp>
+                  </a:graphicData>
+                </a:graphic>
+              </wp:anchor>
+            </w:drawing>
+          </mc:Choice>
+          <mc:Fallback>
+            <w:pict>
+              <v:rect w14:anchorId="0F7762B7" id="Rectángulo 13" o:spid="_x0000_s1026" style="position:absolute;margin-left:313.15pt;margin-top:9.2pt;width:7.75pt;height:12.05pt;z-index:251662336;visibility:visible;mso-wrap-style:square;mso-wrap-distance-left:9pt;mso-wrap-distance-top:0;mso-wrap-distance-right:9pt;mso-wrap-distance-bottom:0;mso-position-horizontal:absolute;mso-position-horizontal-relative:text;mso-position-vertical:absolute;mso-position-vertical-relative:text;v-text-anchor:middle" o:gfxdata="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" fillcolor="white [3212]" stroked="f" strokeweight="1pt"/>
+            </w:pict>
+          </mc:Fallback>
+        </mc:AlternateContent>
+      </w:r>
+      <w:r>
+        <w:rPr>
+          <w:rFonts w:ascii="Arial" w:hAnsi="Arial" w:cs="Arial"/>
+          <w:noProof/>
+          <w:sz w:val="24"/>
+          <w:szCs w:val="24"/>
+          <w:lang w:eastAsia="es-CO"/>
+        </w:rPr>
+        <mc:AlternateContent>
+          <mc:Choice Requires="wps">
+            <w:drawing>
+              <wp:anchor distT="0" distB="0" distL="114300" distR="114300" simplePos="0" relativeHeight="251661312" behindDoc="0" locked="0" layoutInCell="1" allowOverlap="1" wp14:anchorId="770913D9" wp14:editId="324B63A5">
+                <wp:simplePos x="0" y="0"/>
+                <wp:positionH relativeFrom="column">
+                  <wp:posOffset>2546416</wp:posOffset>
+                </wp:positionH>
+                <wp:positionV relativeFrom="paragraph">
+                  <wp:posOffset>114106</wp:posOffset>
+                </wp:positionV>
+                <wp:extent cx="98579" cy="152967"/>
+                <wp:effectExtent l="0" t="0" r="0" b="0"/>
+                <wp:wrapNone/>
+                <wp:docPr id="12" name="Rectángulo 12"/>
+                <wp:cNvGraphicFramePr/>
+                <a:graphic xmlns:a="http://schemas.openxmlformats.org/drawingml/2006/main">
+                  <a:graphicData uri="http://schemas.microsoft.com/office/word/2010/wordprocessingShape">
+                    <wps:wsp>
+                      <wps:cNvSpPr/>
+                      <wps:spPr>
+                        <a:xfrm>
+                          <a:off x="0" y="0"/>
+                          <a:ext cx="98579" cy="152967"/>
+                        </a:xfrm>
+                        <a:prstGeom prst="rect">
+                          <a:avLst/>
+                        </a:prstGeom>
+                        <a:solidFill>
+                          <a:schemeClr val="bg1"/>
+                        </a:solidFill>
+                        <a:ln>
+                          <a:noFill/>
+                        </a:ln>
+                      </wps:spPr>
+                      <wps:style>
+                        <a:lnRef idx="2">
+                          <a:schemeClr val="accent1">
+                            <a:shade val="50000"/>
+                          </a:schemeClr>
+                        </a:lnRef>
+                        <a:fillRef idx="1">
+                          <a:schemeClr val="accent1"/>
+                        </a:fillRef>
+                        <a:effectRef idx="0">
+                          <a:schemeClr val="accent1"/>
+                        </a:effectRef>
+                        <a:fontRef idx="minor">
+                          <a:schemeClr val="lt1"/>
+                        </a:fontRef>
+                      </wps:style>
+                      <wps:bodyPr rot="0" spcFirstLastPara="0" vertOverflow="overflow" horzOverflow="overflow" vert="horz" wrap="square" lIns="91440" tIns="45720" rIns="91440" bIns="45720" numCol="1" spcCol="0" rtlCol="0" fromWordArt="0" anchor="ctr" anchorCtr="0" forceAA="0" compatLnSpc="1">
+                        <a:prstTxWarp prst="textNoShape">
+                          <a:avLst/>
+                        </a:prstTxWarp>
+                        <a:noAutofit/>
+                      </wps:bodyPr>
+                    </wps:wsp>
+                  </a:graphicData>
+                </a:graphic>
+              </wp:anchor>
+            </w:drawing>
+          </mc:Choice>
+          <mc:Fallback>
+            <w:pict>
+              <v:rect w14:anchorId="06C33A00" id="Rectángulo 12" o:spid="_x0000_s1026" style="position:absolute;margin-left:200.5pt;margin-top:9pt;width:7.75pt;height:12.05pt;z-index:251661312;visibility:visible;mso-wrap-style:square;mso-wrap-distance-left:9pt;mso-wrap-distance-top:0;mso-wrap-distance-right:9pt;mso-wrap-distance-bottom:0;mso-position-horizontal:absolute;mso-position-horizontal-relative:text;mso-position-vertical:absolute;mso-position-vertical-relative:text;v-text-anchor:middle" o:gfxdata="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" fillcolor="white [3212]" stroked="f" strokeweight="1pt"/>
+            </w:pict>
+          </mc:Fallback>
+        </mc:AlternateContent>
+      </w:r>
+    </w:p>
+    <w:p>
+      <w:pPr>
+        <w:spacing w:after="0" w:line="240" w:lineRule="auto"/>
+        <w:rPr>
+          <w:rFonts w:ascii="Arial" w:hAnsi="Arial" w:cs="Arial"/>
+          <w:sz w:val="24"/>
+          <w:szCs w:val="24"/>
+          <w:lang w:val="es-ES"/>
+        </w:rPr>
+      </w:pPr>
+    </w:p>
+    <w:p>
+      <w:pPr>
+        <w:spacing w:after="0" w:line="240" w:lineRule="auto"/>
+        <w:rPr>
+          <w:rFonts w:ascii="Arial" w:hAnsi="Arial" w:cs="Arial"/>
+          <w:sz w:val="24"/>
+          <w:szCs w:val="24"/>
+          <w:lang w:val="es-ES"/>
+        </w:rPr>
+      </w:pPr>
+    </w:p>
+    <w:p>
+      <w:pPr>
+        <w:spacing w:after="0" w:line="240" w:lineRule="auto"/>
+        <w:rPr>
+          <w:rFonts w:ascii="Arial" w:hAnsi="Arial" w:cs="Arial"/>
+          <w:sz w:val="24"/>
+          <w:szCs w:val="24"/>
+          <w:lang w:val="es-ES"/>
+        </w:rPr>
+      </w:pPr>
+    </w:p>
+    <w:p>
+      <w:pPr>
+        <w:spacing w:after="0" w:line="240" w:lineRule="auto"/>
+        <w:rPr>
+          <w:rFonts w:ascii="Arial" w:hAnsi="Arial" w:cs="Arial"/>
+          <w:sz w:val="24"/>
+          <w:szCs w:val="24"/>
+          <w:lang w:val="es-ES"/>
+        </w:rPr>
+      </w:pPr>
+    </w:p>
+    <w:p>
+      <w:pPr>
+        <w:spacing w:after="0" w:line="240" w:lineRule="auto"/>
+        <w:rPr>
+          <w:rFonts w:ascii="Arial" w:hAnsi="Arial" w:cs="Arial"/>
+          <w:sz w:val="24"/>
+          <w:szCs w:val="24"/>
+          <w:lang w:val="es-ES"/>
+        </w:rPr>
+      </w:pPr>
+    </w:p>
+    <w:p>
+      <w:pPr>
+        <w:spacing w:after="0" w:line="240" w:lineRule="auto"/>
+        <w:rPr>
+          <w:rFonts w:ascii="Arial" w:hAnsi="Arial" w:cs="Arial"/>
+          <w:sz w:val="24"/>
+          <w:szCs w:val="24"/>
+          <w:lang w:val="es-ES"/>
+        </w:rPr>
+      </w:pPr>
+    </w:p>
+    <w:p>
+      <w:pPr>
+        <w:spacing w:after="0" w:line="240" w:lineRule="auto"/>
+        <w:rPr>
+          <w:rFonts w:ascii="Arial" w:hAnsi="Arial" w:cs="Arial"/>
+          <w:sz w:val="24"/>
+          <w:szCs w:val="24"/>
+          <w:lang w:val="es-ES"/>
+        </w:rPr>
+      </w:pPr>
+    </w:p>
+    <w:p>
+      <w:pPr>
+        <w:spacing w:after="0" w:line="240" w:lineRule="auto"/>
+        <w:rPr>
+          <w:rFonts w:ascii="Arial" w:hAnsi="Arial" w:cs="Arial"/>
+          <w:sz w:val="24"/>
+          <w:szCs w:val="24"/>
+          <w:lang w:val="es-ES"/>
+        </w:rPr>
+      </w:pPr>
+    </w:p>
+    <w:p>
+      <w:pPr>
+        <w:spacing w:after="0" w:line="240" w:lineRule="auto"/>
+        <w:rPr>
+          <w:rFonts w:ascii="Arial" w:hAnsi="Arial" w:cs="Arial"/>
+          <w:sz w:val="24"/>
+          <w:szCs w:val="24"/>
+          <w:lang w:val="es-ES"/>
+        </w:rPr>
+      </w:pPr>
+    </w:p>
+    <w:p>
+      <w:pPr>
+        <w:spacing w:after="0" w:line="240" w:lineRule="auto"/>
+        <w:rPr>
+          <w:rFonts w:ascii="Arial" w:hAnsi="Arial" w:cs="Arial"/>
+          <w:sz w:val="24"/>
+          <w:szCs w:val="24"/>
+          <w:lang w:val="es-ES"/>
+        </w:rPr>
+      </w:pPr>
+    </w:p>
+    <w:p>
+      <w:pPr>
+        <w:spacing w:after="0" w:line="240" w:lineRule="auto"/>
+        <w:rPr>
+          <w:rFonts w:ascii="Arial" w:hAnsi="Arial" w:cs="Arial"/>
+          <w:sz w:val="24"/>
+          <w:szCs w:val="24"/>
+          <w:lang w:val="es-ES"/>
+        </w:rPr>
+      </w:pPr>
+    </w:p>
+    <w:p>
+      <w:pPr>
+        <w:spacing w:after="0" w:line="240" w:lineRule="auto"/>
+        <w:rPr>
+          <w:rFonts w:ascii="Arial" w:hAnsi="Arial" w:cs="Arial"/>
+          <w:sz w:val="24"/>
+          <w:szCs w:val="24"/>
+          <w:lang w:val="es-ES"/>
+        </w:rPr>
+      </w:pPr>
+    </w:p>
+    <w:p>
+      <w:pPr>
+        <w:spacing w:after="0" w:line="240" w:lineRule="auto"/>
+        <w:rPr>
+          <w:rFonts w:ascii="Arial" w:hAnsi="Arial" w:cs="Arial"/>
+          <w:sz w:val="24"/>
+          <w:szCs w:val="24"/>
+          <w:lang w:val="es-ES"/>
+        </w:rPr>
+      </w:pPr>
+    </w:p>
+    <w:p>
+      <w:pPr>
+        <w:spacing w:after="0" w:line="240" w:lineRule="auto"/>
+        <w:rPr>
+          <w:rFonts w:ascii="Arial" w:hAnsi="Arial" w:cs="Arial"/>
+          <w:sz w:val="24"/>
+          <w:szCs w:val="24"/>
+          <w:lang w:val="es-ES"/>
+        </w:rPr>
+      </w:pPr>
+    </w:p>
+    <w:p>
+      <w:pPr>
+        <w:spacing w:after="0" w:line="240" w:lineRule="auto"/>
+        <w:rPr>
+          <w:rFonts w:ascii="Arial" w:hAnsi="Arial" w:cs="Arial"/>
+          <w:sz w:val="24"/>
+          <w:szCs w:val="24"/>
+          <w:lang w:val="es-ES"/>
+        </w:rPr>
+      </w:pPr>
+    </w:p>
+    <w:p>
+      <w:pPr>
+        <w:spacing w:after="0" w:line="240" w:lineRule="auto"/>
+        <w:rPr>
+          <w:rFonts w:ascii="Arial" w:hAnsi="Arial" w:cs="Arial"/>
+          <w:sz w:val="24"/>
+          <w:szCs w:val="24"/>
+          <w:lang w:val="es-ES"/>
+        </w:rPr>
+      </w:pPr>
+    </w:p>
+    <w:p>
+      <w:pPr>
+        <w:spacing w:after="0" w:line="240" w:lineRule="auto"/>
+        <w:rPr>
+          <w:rFonts w:ascii="Arial" w:hAnsi="Arial" w:cs="Arial"/>
+          <w:sz w:val="24"/>
+          <w:szCs w:val="24"/>
+          <w:lang w:val="es-ES"/>
+        </w:rPr>
+      </w:pPr>
+    </w:p>
+    <w:p>
+      <w:pPr>
+        <w:spacing w:after="0" w:line="240" w:lineRule="auto"/>
+        <w:rPr>
+          <w:rFonts w:ascii="Arial" w:hAnsi="Arial" w:cs="Arial"/>
+          <w:sz w:val="24"/>
+          <w:szCs w:val="24"/>
+          <w:lang w:val="es-ES"/>
+        </w:rPr>
+      </w:pPr>
+    </w:p>
+    <w:p>
+      <w:pPr>
+        <w:spacing w:after="0" w:line="240" w:lineRule="auto"/>
+        <w:rPr>
+          <w:rFonts w:ascii="Arial" w:hAnsi="Arial" w:cs="Arial"/>
+          <w:sz w:val="24"/>
+          <w:szCs w:val="24"/>
+          <w:lang w:val="es-ES"/>
+        </w:rPr>
+      </w:pPr>
+    </w:p>
+    <w:p>
+      <w:pPr>
+        <w:spacing w:after="0" w:line="240" w:lineRule="auto"/>
+        <w:rPr>
+          <w:rFonts w:ascii="Arial" w:hAnsi="Arial" w:cs="Arial"/>
+          <w:sz w:val="24"/>
+          <w:szCs w:val="24"/>
+          <w:lang w:val="es-ES"/>
+        </w:rPr>
+      </w:pPr>
+    </w:p>
+    <w:p>
+      <w:pPr>
+        <w:spacing w:after="0" w:line="240" w:lineRule="auto"/>
+        <w:rPr>
+          <w:rFonts w:ascii="Arial" w:hAnsi="Arial" w:cs="Arial"/>
+          <w:sz w:val="24"/>
+          <w:szCs w:val="24"/>
+          <w:lang w:val="es-ES"/>
+        </w:rPr>
+      </w:pPr>
+    </w:p>
+    <w:p>
+      <w:pPr>
+        <w:spacing w:after="0" w:line="240" w:lineRule="auto"/>
+        <w:rPr>
+          <w:rFonts w:ascii="Arial" w:hAnsi="Arial" w:cs="Arial"/>
+          <w:sz w:val="24"/>
+          <w:szCs w:val="24"/>
+          <w:lang w:val="es-ES"/>
+        </w:rPr>
+      </w:pPr>
+    </w:p>
+    <w:p>
+      <w:pPr>
+        <w:spacing w:after="0" w:line="240" w:lineRule="auto"/>
+        <w:rPr>
+          <w:rFonts w:ascii="Arial" w:hAnsi="Arial" w:cs="Arial"/>
+          <w:sz w:val="24"/>
+          <w:szCs w:val="24"/>
+          <w:lang w:val="es-ES"/>
+        </w:rPr>
+      </w:pPr>
+    </w:p>
+    <w:p>
+      <w:pPr>
+        <w:spacing w:after="0" w:line="240" w:lineRule="auto"/>
+        <w:rPr>
+          <w:rFonts w:ascii="Arial" w:hAnsi="Arial" w:cs="Arial"/>
+          <w:sz w:val="24"/>
+          <w:szCs w:val="24"/>
+          <w:lang w:val="es-ES"/>
+        </w:rPr>
+      </w:pPr>
+    </w:p>
+    <w:p>
+      <w:pPr>
+        <w:spacing w:after="0" w:line="240" w:lineRule="auto"/>
+        <w:rPr>
+          <w:rFonts w:ascii="Arial" w:hAnsi="Arial" w:cs="Arial"/>
+          <w:sz w:val="24"/>
+          <w:szCs w:val="24"/>
+          <w:lang w:val="es-ES"/>
+        </w:rPr>
+      </w:pPr>
+    </w:p>
+    <w:p>
+      <w:pPr>
+        <w:spacing w:after="0" w:line="240" w:lineRule="auto"/>
+        <w:rPr>
+          <w:rFonts w:ascii="Arial" w:hAnsi="Arial" w:cs="Arial"/>
+          <w:sz w:val="24"/>
+          <w:szCs w:val="24"/>
+          <w:lang w:val="es-ES"/>
+        </w:rPr>
+      </w:pPr>
+    </w:p>
+    <w:p>
+      <w:pPr>
+        <w:spacing w:after="0" w:line="240" w:lineRule="auto"/>
+        <w:rPr>
+          <w:rFonts w:ascii="Arial" w:hAnsi="Arial" w:cs="Arial"/>
+          <w:sz w:val="24"/>
+          <w:szCs w:val="24"/>
+          <w:lang w:val="es-ES"/>
+        </w:rPr>
+      </w:pPr>
+    </w:p>
+    <w:p>
+      <w:pPr>
+        <w:spacing w:after="0" w:line="240" w:lineRule="auto"/>
+        <w:rPr>
+          <w:rFonts w:ascii="Arial" w:hAnsi="Arial" w:cs="Arial"/>
+          <w:sz w:val="24"/>
+          <w:szCs w:val="24"/>
+          <w:lang w:val="es-ES"/>
+        </w:rPr>
+      </w:pPr>
+    </w:p>
+    <w:p>
+      <w:pPr>
+        <w:spacing w:after="0" w:line="240" w:lineRule="auto"/>
+        <w:rPr>
+          <w:rFonts w:ascii="Arial" w:hAnsi="Arial" w:cs="Arial"/>
+          <w:sz w:val="24"/>
+          <w:szCs w:val="24"/>
+          <w:lang w:val="es-ES"/>
+        </w:rPr>
+      </w:pPr>
+    </w:p>
+    <w:p>
+      <w:pPr>
+        <w:spacing w:after="0" w:line="240" w:lineRule="auto"/>
+        <w:rPr>
+          <w:rFonts w:ascii="Arial" w:hAnsi="Arial" w:cs="Arial"/>
+          <w:sz w:val="24"/>
+          <w:szCs w:val="24"/>
+          <w:lang w:val="es-ES"/>
+        </w:rPr>
+      </w:pPr>
+    </w:p>
+    <w:p>
+      <w:pPr>
+        <w:spacing w:after="0" w:line="240" w:lineRule="auto"/>
+        <w:rPr>
+          <w:rFonts w:ascii="Arial" w:hAnsi="Arial" w:cs="Arial"/>
+          <w:b/>
+          <w:sz w:val="24"/>
+          <w:szCs w:val="24"/>
+          <w:lang w:val="es-ES"/>
+        </w:rPr>
+      </w:pPr>
+      <w:r>
+        <w:rPr>
+          <w:rFonts w:ascii="Arial" w:hAnsi="Arial" w:cs="Arial"/>
+          <w:b/>
+          <w:sz w:val="24"/>
+          <w:szCs w:val="24"/>
+          <w:lang w:val="es-ES"/>
+        </w:rPr>
+        <w:t>Alternativa 2:</w:t>
+      </w:r>
+    </w:p>
+    <w:p>
+      <w:pPr>
+        <w:spacing w:after="0" w:line="240" w:lineRule="auto"/>
+        <w:rPr>
+          <w:rFonts w:ascii="Arial" w:hAnsi="Arial" w:cs="Arial"/>
+          <w:b/>
+          <w:sz w:val="24"/>
+          <w:szCs w:val="24"/>
+          <w:lang w:val="es-ES"/>
+        </w:rPr>
+      </w:pPr>
+    </w:p>
+    <w:p>
+      <w:pPr>
+        <w:spacing w:after="0" w:line="240" w:lineRule="auto"/>
+        <w:rPr>
+          <w:rFonts w:ascii="Arial" w:hAnsi="Arial" w:cs="Arial"/>
+          <w:sz w:val="24"/>
+          <w:szCs w:val="24"/>
+          <w:lang w:val="es-ES"/>
+        </w:rPr>
+      </w:pPr>
+      <w:r>
+        <w:rPr>
+          <w:rFonts w:ascii="Arial" w:hAnsi="Arial" w:cs="Arial"/>
+          <w:sz w:val="24"/>
+          <w:szCs w:val="24"/>
+          <w:lang w:val="es-ES"/>
+        </w:rPr>
+        <w:t>En esta segunda alternativa se contempla la idea de almacenar todas las estanterías de libros en una tabla hash, dentro de cada posición se encuentra otra tabla hash que a su vez contiene una última tabla hash con el número de libros correspondientes al ISBN en cada slot</w:t>
+      </w:r>
+    </w:p>
+    <w:p>
+      <w:pPr>
+        <w:spacing w:after="0" w:line="240" w:lineRule="auto"/>
+        <w:rPr>
+          <w:rFonts w:ascii="Arial" w:hAnsi="Arial" w:cs="Arial"/>
+          <w:b/>
+          <w:sz w:val="24"/>
+          <w:szCs w:val="24"/>
+          <w:lang w:val="es-ES"/>
+        </w:rPr>
+      </w:pPr>
+    </w:p>
+    <w:p>
+      <w:pPr>
+        <w:spacing w:after="0" w:line="240" w:lineRule="auto"/>
+        <w:rPr>
+          <w:rFonts w:ascii="Arial" w:hAnsi="Arial" w:cs="Arial"/>
+          <w:b/>
+          <w:sz w:val="24"/>
+          <w:szCs w:val="24"/>
+          <w:lang w:val="es-ES"/>
+        </w:rPr>
+      </w:pPr>
+    </w:p>
+    <w:p>
+      <w:pPr>
+        <w:spacing w:after="0" w:line="240" w:lineRule="auto"/>
+        <w:rPr>
+          <w:rFonts w:ascii="Arial" w:hAnsi="Arial" w:cs="Arial"/>
+          <w:b/>
+          <w:sz w:val="24"/>
+          <w:szCs w:val="24"/>
+          <w:lang w:val="es-ES"/>
+        </w:rPr>
+      </w:pPr>
+    </w:p>
+    <w:p>
+      <w:pPr>
+        <w:spacing w:after="0" w:line="240" w:lineRule="auto"/>
+        <w:rPr>
+          <w:rFonts w:ascii="Arial" w:hAnsi="Arial" w:cs="Arial"/>
+          <w:b/>
+          <w:sz w:val="24"/>
+          <w:szCs w:val="24"/>
+          <w:lang w:val="es-ES"/>
+        </w:rPr>
+      </w:pPr>
+      <w:r>
+        <w:rPr>
+          <w:rFonts w:ascii="Arial" w:hAnsi="Arial" w:cs="Arial"/>
+          <w:b/>
+          <w:noProof/>
+          <w:sz w:val="24"/>
+          <w:szCs w:val="24"/>
+          <w:lang w:eastAsia="es-CO"/>
+        </w:rPr>
+        <mc:AlternateContent>
+          <mc:Choice Requires="wpg">
+            <w:drawing>
+              <wp:anchor distT="0" distB="0" distL="114300" distR="114300" simplePos="0" relativeHeight="251664384" behindDoc="0" locked="0" layoutInCell="1" allowOverlap="1" wp14:anchorId="113A7581" wp14:editId="0ABA910F">
+                <wp:simplePos x="0" y="0"/>
+                <wp:positionH relativeFrom="margin">
+                  <wp:align>right</wp:align>
+                </wp:positionH>
+                <wp:positionV relativeFrom="paragraph">
+                  <wp:posOffset>14206</wp:posOffset>
+                </wp:positionV>
+                <wp:extent cx="5593080" cy="3206115"/>
+                <wp:effectExtent l="0" t="0" r="26670" b="13335"/>
+                <wp:wrapNone/>
+                <wp:docPr id="28" name="Grupo 28"/>
+                <wp:cNvGraphicFramePr/>
+                <a:graphic xmlns:a="http://schemas.openxmlformats.org/drawingml/2006/main">
+                  <a:graphicData uri="http://schemas.microsoft.com/office/word/2010/wordprocessingGroup">
+                    <wpg:wgp>
+                      <wpg:cNvGrpSpPr/>
+                      <wpg:grpSpPr>
+                        <a:xfrm>
+                          <a:off x="0" y="0"/>
+                          <a:ext cx="5593080" cy="3206115"/>
+                          <a:chOff x="0" y="0"/>
+                          <a:chExt cx="5593080" cy="3206115"/>
+                        </a:xfrm>
+                      </wpg:grpSpPr>
+                      <wps:wsp>
+                        <wps:cNvPr id="20" name="Cuadro de texto 20"/>
+                        <wps:cNvSpPr txBox="1"/>
+                        <wps:spPr>
+                          <a:xfrm>
+                            <a:off x="0" y="0"/>
+                            <a:ext cx="5593080" cy="3206115"/>
+                          </a:xfrm>
+                          <a:prstGeom prst="rect">
+                            <a:avLst/>
+                          </a:prstGeom>
+                          <a:solidFill>
+                            <a:schemeClr val="lt1"/>
+                          </a:solidFill>
+                          <a:ln w="6350">
+                            <a:solidFill>
+                              <a:prstClr val="black"/>
+                            </a:solidFill>
+                          </a:ln>
+                        </wps:spPr>
+                        <wps:txbx>
+                          <w:txbxContent>
+                            <w:tbl>
+                              <w:tblPr>
+                                <w:tblStyle w:val="Tablaconcuadrcula"/>
+                                <w:tblW w:w="0" w:type="auto"/>
+                                <w:tblLook w:val="04A0" w:firstRow="1" w:lastRow="0" w:firstColumn="1" w:lastColumn="0" w:noHBand="0" w:noVBand="1"/>
+                              </w:tblPr>
+                              <w:tblGrid>
+                                <w:gridCol w:w="1212"/>
+                                <w:gridCol w:w="1213"/>
+                                <w:gridCol w:w="1215"/>
+                                <w:gridCol w:w="1215"/>
+                                <w:gridCol w:w="1215"/>
+                                <w:gridCol w:w="1215"/>
+                                <w:gridCol w:w="1215"/>
+                              </w:tblGrid>
+                              <w:tr>
+                                <w:tc>
+                                  <w:tcPr>
+                                    <w:tcW w:w="1215" w:type="dxa"/>
+                                  </w:tcPr>
+                                  <w:p/>
+                                </w:tc>
+                                <w:tc>
+                                  <w:tcPr>
+                                    <w:tcW w:w="1215" w:type="dxa"/>
+                                  </w:tcPr>
+                                  <w:p/>
+                                </w:tc>
+                                <w:tc>
+                                  <w:tcPr>
+                                    <w:tcW w:w="1217" w:type="dxa"/>
+                                  </w:tcPr>
+                                  <w:p/>
+                                </w:tc>
+                                <w:tc>
+                                  <w:tcPr>
+                                    <w:tcW w:w="1217" w:type="dxa"/>
+                                  </w:tcPr>
+                                  <w:p/>
+                                </w:tc>
+                                <w:tc>
+                                  <w:tcPr>
+                                    <w:tcW w:w="1217" w:type="dxa"/>
+                                  </w:tcPr>
+                                  <w:p/>
+                                </w:tc>
+                                <w:tc>
+                                  <w:tcPr>
+                                    <w:tcW w:w="1217" w:type="dxa"/>
+                                  </w:tcPr>
+                                  <w:p/>
+                                </w:tc>
+                                <w:tc>
+                                  <w:tcPr>
+                                    <w:tcW w:w="1217" w:type="dxa"/>
+                                  </w:tcPr>
+                                  <w:p/>
+                                </w:tc>
+                              </w:tr>
+                            </w:tbl>
+                            <w:p/>
+                          </w:txbxContent>
+                        </wps:txbx>
+                        <wps:bodyPr rot="0" spcFirstLastPara="0" vertOverflow="overflow" horzOverflow="overflow" vert="horz" wrap="square" lIns="91440" tIns="45720" rIns="91440" bIns="45720" numCol="1" spcCol="0" rtlCol="0" fromWordArt="0" anchor="t" anchorCtr="0" forceAA="0" compatLnSpc="1">
+                          <a:prstTxWarp prst="textNoShape">
+                            <a:avLst/>
+                          </a:prstTxWarp>
+                          <a:noAutofit/>
+                        </wps:bodyPr>
+                      </wps:wsp>
+                      <wps:wsp>
+                        <wps:cNvPr id="19" name="Cuadro de texto 19"/>
+                        <wps:cNvSpPr txBox="1"/>
+                        <wps:spPr>
+                          <a:xfrm>
+                            <a:off x="839973" y="818707"/>
+                            <a:ext cx="3503221" cy="1614933"/>
+                          </a:xfrm>
+                          <a:prstGeom prst="rect">
+                            <a:avLst/>
+                          </a:prstGeom>
+                          <a:solidFill>
+                            <a:schemeClr val="lt1"/>
+                          </a:solidFill>
+                          <a:ln w="6350">
+                            <a:noFill/>
+                          </a:ln>
+                        </wps:spPr>
+                        <wps:txbx>
+                          <w:txbxContent>
+                            <w:tbl>
+                              <w:tblPr>
+                                <w:tblStyle w:val="Tablaconcuadrcula"/>
+                                <w:tblW w:w="0" w:type="auto"/>
+                                <w:tblLook w:val="04A0" w:firstRow="1" w:lastRow="0" w:firstColumn="1" w:lastColumn="0" w:noHBand="0" w:noVBand="1"/>
+                              </w:tblPr>
+                              <w:tblGrid>
+                                <w:gridCol w:w="1352"/>
+                              </w:tblGrid>
+                              <w:tr>
+                                <w:tc>
+                                  <w:tcPr>
+                                    <w:tcW w:w="1352" w:type="dxa"/>
+                                  </w:tcPr>
+                                  <w:p/>
+                                </w:tc>
+                              </w:tr>
+                              <w:tr>
+                                <w:tc>
+                                  <w:tcPr>
+                                    <w:tcW w:w="1352" w:type="dxa"/>
+                                  </w:tcPr>
+                                  <w:p/>
+                                </w:tc>
+                              </w:tr>
+                              <w:tr>
+                                <w:tc>
+                                  <w:tcPr>
+                                    <w:tcW w:w="1352" w:type="dxa"/>
+                                  </w:tcPr>
+                                  <w:p/>
+                                </w:tc>
+                              </w:tr>
+                              <w:tr>
+                                <w:tc>
+                                  <w:tcPr>
+                                    <w:tcW w:w="1352" w:type="dxa"/>
+                                  </w:tcPr>
+                                  <w:p/>
+                                </w:tc>
+                              </w:tr>
+                              <w:tr>
+                                <w:tc>
+                                  <w:tcPr>
+                                    <w:tcW w:w="1352" w:type="dxa"/>
+                                  </w:tcPr>
+                                  <w:p/>
+                                </w:tc>
+                              </w:tr>
+                              <w:tr>
+                                <w:tc>
+                                  <w:tcPr>
+                                    <w:tcW w:w="1352" w:type="dxa"/>
+                                  </w:tcPr>
+                                  <w:p/>
+                                </w:tc>
+                              </w:tr>
+                              <w:tr>
+                                <w:tc>
+                                  <w:tcPr>
+                                    <w:tcW w:w="1352" w:type="dxa"/>
+                                  </w:tcPr>
+                                  <w:p/>
+                                </w:tc>
+                              </w:tr>
+                              <w:tr>
+                                <w:tc>
+                                  <w:tcPr>
+                                    <w:tcW w:w="1352" w:type="dxa"/>
+                                  </w:tcPr>
+                                  <w:p/>
+                                </w:tc>
+                              </w:tr>
+                            </w:tbl>
+                            <w:p/>
+                          </w:txbxContent>
+                        </wps:txbx>
+                        <wps:bodyPr rot="0" spcFirstLastPara="0" vertOverflow="overflow" horzOverflow="overflow" vert="horz" wrap="square" lIns="91440" tIns="45720" rIns="91440" bIns="45720" numCol="1" spcCol="0" rtlCol="0" fromWordArt="0" anchor="t" anchorCtr="0" forceAA="0" compatLnSpc="1">
+                          <a:prstTxWarp prst="textNoShape">
+                            <a:avLst/>
+                          </a:prstTxWarp>
+                          <a:noAutofit/>
+                        </wps:bodyPr>
+                      </wps:wsp>
+                      <wps:wsp>
+                        <wps:cNvPr id="21" name="Cuadro de texto 21"/>
+                        <wps:cNvSpPr txBox="1"/>
+                        <wps:spPr>
+                          <a:xfrm>
+                            <a:off x="2222205" y="903767"/>
+                            <a:ext cx="1648047" cy="318977"/>
+                          </a:xfrm>
+                          <a:prstGeom prst="rect">
+                            <a:avLst/>
+                          </a:prstGeom>
+                          <a:solidFill>
+                            <a:schemeClr val="lt1"/>
+                          </a:solidFill>
+                          <a:ln w="6350">
+                            <a:solidFill>
+                              <a:prstClr val="black"/>
+                            </a:solidFill>
+                          </a:ln>
+                        </wps:spPr>
+                        <wps:txbx>
+                          <w:txbxContent>
+                            <w:tbl>
+                              <w:tblPr>
+                                <w:tblStyle w:val="Tablaconcuadrcula"/>
+                                <w:tblW w:w="0" w:type="auto"/>
+                                <w:tblLook w:val="04A0" w:firstRow="1" w:lastRow="0" w:firstColumn="1" w:lastColumn="0" w:noHBand="0" w:noVBand="1"/>
+                              </w:tblPr>
+                              <w:tblGrid>
+                                <w:gridCol w:w="457"/>
+                                <w:gridCol w:w="457"/>
+                                <w:gridCol w:w="457"/>
+                                <w:gridCol w:w="458"/>
+                                <w:gridCol w:w="458"/>
+                              </w:tblGrid>
+                              <w:tr>
+                                <w:tc>
+                                  <w:tcPr>
+                                    <w:tcW w:w="460" w:type="dxa"/>
+                                  </w:tcPr>
+                                  <w:p/>
+                                </w:tc>
+                                <w:tc>
+                                  <w:tcPr>
+                                    <w:tcW w:w="460" w:type="dxa"/>
+                                  </w:tcPr>
+                                  <w:p/>
+                                </w:tc>
+                                <w:tc>
+                                  <w:tcPr>
+                                    <w:tcW w:w="460" w:type="dxa"/>
+                                  </w:tcPr>
+                                  <w:p/>
+                                </w:tc>
+                                <w:tc>
+                                  <w:tcPr>
+                                    <w:tcW w:w="461" w:type="dxa"/>
+                                  </w:tcPr>
+                                  <w:p/>
+                                </w:tc>
+                                <w:tc>
+                                  <w:tcPr>
+                                    <w:tcW w:w="461" w:type="dxa"/>
+                                  </w:tcPr>
+                                  <w:p/>
+                                </w:tc>
+                              </w:tr>
+                            </w:tbl>
+                            <w:p/>
+                          </w:txbxContent>
+                        </wps:txbx>
+                        <wps:bodyPr rot="0" spcFirstLastPara="0" vertOverflow="overflow" horzOverflow="overflow" vert="horz" wrap="square" lIns="91440" tIns="45720" rIns="91440" bIns="45720" numCol="1" spcCol="0" rtlCol="0" fromWordArt="0" anchor="t" anchorCtr="0" forceAA="0" compatLnSpc="1">
+                          <a:prstTxWarp prst="textNoShape">
+                            <a:avLst/>
+                          </a:prstTxWarp>
+                          <a:noAutofit/>
+                        </wps:bodyPr>
+                      </wps:wsp>
+                      <wps:wsp>
+                        <wps:cNvPr id="23" name="Cuadro de texto 23"/>
+                        <wps:cNvSpPr txBox="1"/>
+                        <wps:spPr>
+                          <a:xfrm>
+                            <a:off x="2913321" y="1701209"/>
+                            <a:ext cx="999461" cy="1180214"/>
+                          </a:xfrm>
+                          <a:prstGeom prst="rect">
+                            <a:avLst/>
+                          </a:prstGeom>
+                          <a:solidFill>
+                            <a:schemeClr val="lt1"/>
+                          </a:solidFill>
+                          <a:ln w="6350">
+                            <a:solidFill>
+                              <a:prstClr val="black"/>
+                            </a:solidFill>
+                          </a:ln>
+                        </wps:spPr>
+                        <wps:txbx>
+                          <w:txbxContent>
+                            <w:p>
+                              <w:pPr>
+                                <w:jc w:val="center"/>
+                                <w:rPr>
+                                  <w:b/>
+                                </w:rPr>
+                              </w:pPr>
+                              <w:r>
+                                <w:rPr>
+                                  <w:b/>
+                                </w:rPr>
+                                <w:t>Libro</w:t>
+                              </w:r>
+                            </w:p>
+                          </w:txbxContent>
+                        </wps:txbx>
+                        <wps:bodyPr rot="0" spcFirstLastPara="0" vertOverflow="overflow" horzOverflow="overflow" vert="horz" wrap="square" lIns="91440" tIns="45720" rIns="91440" bIns="45720" numCol="1" spcCol="0" rtlCol="0" fromWordArt="0" anchor="t" anchorCtr="0" forceAA="0" compatLnSpc="1">
+                          <a:prstTxWarp prst="textNoShape">
+                            <a:avLst/>
+                          </a:prstTxWarp>
+                          <a:noAutofit/>
+                        </wps:bodyPr>
+                      </wps:wsp>
+                      <wps:wsp>
+                        <wps:cNvPr id="24" name="Conector recto de flecha 24"/>
+                        <wps:cNvCnPr/>
+                        <wps:spPr>
+                          <a:xfrm>
+                            <a:off x="723014" y="202018"/>
+                            <a:ext cx="457200" cy="648586"/>
+                          </a:xfrm>
+                          <a:prstGeom prst="straightConnector1">
+                            <a:avLst/>
+                          </a:prstGeom>
+                          <a:ln>
+                            <a:solidFill>
+                              <a:schemeClr val="tx1"/>
+                            </a:solidFill>
+                            <a:tailEnd type="triangle"/>
+                          </a:ln>
+                        </wps:spPr>
+                        <wps:style>
+                          <a:lnRef idx="1">
+                            <a:schemeClr val="accent1"/>
+                          </a:lnRef>
+                          <a:fillRef idx="0">
+                            <a:schemeClr val="accent1"/>
+                          </a:fillRef>
+                          <a:effectRef idx="0">
+                            <a:schemeClr val="accent1"/>
+                          </a:effectRef>
+                          <a:fontRef idx="minor">
+                            <a:schemeClr val="tx1"/>
+                          </a:fontRef>
+                        </wps:style>
+                        <wps:bodyPr/>
+                      </wps:wsp>
+                      <wps:wsp>
+                        <wps:cNvPr id="25" name="Conector recto de flecha 25"/>
+                        <wps:cNvCnPr/>
+                        <wps:spPr>
+                          <a:xfrm>
+                            <a:off x="1733107" y="925032"/>
+                            <a:ext cx="669852" cy="106326"/>
+                          </a:xfrm>
+                          <a:prstGeom prst="straightConnector1">
+                            <a:avLst/>
+                          </a:prstGeom>
+                          <a:ln>
+                            <a:solidFill>
+                              <a:schemeClr val="tx1"/>
+                            </a:solidFill>
+                            <a:tailEnd type="triangle"/>
+                          </a:ln>
+                        </wps:spPr>
+                        <wps:style>
+                          <a:lnRef idx="1">
+                            <a:schemeClr val="accent1"/>
+                          </a:lnRef>
+                          <a:fillRef idx="0">
+                            <a:schemeClr val="accent1"/>
+                          </a:fillRef>
+                          <a:effectRef idx="0">
+                            <a:schemeClr val="accent1"/>
+                          </a:effectRef>
+                          <a:fontRef idx="minor">
+                            <a:schemeClr val="tx1"/>
+                          </a:fontRef>
+                        </wps:style>
+                        <wps:bodyPr/>
+                      </wps:wsp>
+                      <wps:wsp>
+                        <wps:cNvPr id="26" name="Conector recto de flecha 26"/>
+                        <wps:cNvCnPr/>
+                        <wps:spPr>
+                          <a:xfrm>
+                            <a:off x="2413591" y="1127051"/>
+                            <a:ext cx="467833" cy="956930"/>
+                          </a:xfrm>
+                          <a:prstGeom prst="straightConnector1">
+                            <a:avLst/>
+                          </a:prstGeom>
+                          <a:ln>
+                            <a:solidFill>
+                              <a:schemeClr val="tx1"/>
+                            </a:solidFill>
+                            <a:tailEnd type="triangle"/>
+                          </a:ln>
+                        </wps:spPr>
+                        <wps:style>
+                          <a:lnRef idx="1">
+                            <a:schemeClr val="accent1"/>
+                          </a:lnRef>
+                          <a:fillRef idx="0">
+                            <a:schemeClr val="accent1"/>
+                          </a:fillRef>
+                          <a:effectRef idx="0">
+                            <a:schemeClr val="accent1"/>
+                          </a:effectRef>
+                          <a:fontRef idx="minor">
+                            <a:schemeClr val="tx1"/>
+                          </a:fontRef>
+                        </wps:style>
+                        <wps:bodyPr/>
+                      </wps:wsp>
+                    </wpg:wgp>
+                  </a:graphicData>
+                </a:graphic>
+              </wp:anchor>
+            </w:drawing>
+          </mc:Choice>
+          <mc:Fallback>
+            <w:pict>
+              <v:group w14:anchorId="113A7581" id="Grupo 28" o:spid="_x0000_s1034" style="position:absolute;margin-left:389.2pt;margin-top:1.1pt;width:440.4pt;height:252.45pt;z-index:251664384;mso-position-horizontal:right;mso-position-horizontal-relative:margin" coordsize="55930,32061" o:gfxdata="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">
+                <v:shape id="Cuadro de texto 20" o:spid="_x0000_s1035" type="#_x0000_t202" style="position:absolute;width:55930;height:32061;visibility:visible;mso-wrap-style:square;v-text-anchor:top" o:gfxdata="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" fillcolor="white [3201]" strokeweight=".5pt">
+                  <v:textbox>
+                    <w:txbxContent>
+                      <w:tbl>
+                        <w:tblPr>
+                          <w:tblStyle w:val="Tablaconcuadrcula"/>
+                          <w:tblW w:w="0" w:type="auto"/>
+                          <w:tblLook w:val="04A0" w:firstRow="1" w:lastRow="0" w:firstColumn="1" w:lastColumn="0" w:noHBand="0" w:noVBand="1"/>
+                        </w:tblPr>
+                        <w:tblGrid>
+                          <w:gridCol w:w="1212"/>
+                          <w:gridCol w:w="1213"/>
+                          <w:gridCol w:w="1215"/>
+                          <w:gridCol w:w="1215"/>
+                          <w:gridCol w:w="1215"/>
+                          <w:gridCol w:w="1215"/>
+                          <w:gridCol w:w="1215"/>
+                        </w:tblGrid>
+                        <w:tr>
+                          <w:tc>
+                            <w:tcPr>
+                              <w:tcW w:w="1215" w:type="dxa"/>
+                            </w:tcPr>
+                            <w:p/>
+                          </w:tc>
+                          <w:tc>
+                            <w:tcPr>
+                              <w:tcW w:w="1215" w:type="dxa"/>
+                            </w:tcPr>
+                            <w:p/>
+                          </w:tc>
+                          <w:tc>
+                            <w:tcPr>
+                              <w:tcW w:w="1217" w:type="dxa"/>
+                            </w:tcPr>
+                            <w:p/>
+                          </w:tc>
+                          <w:tc>
+                            <w:tcPr>
+                              <w:tcW w:w="1217" w:type="dxa"/>
+                            </w:tcPr>
+                            <w:p/>
+                          </w:tc>
+                          <w:tc>
+                            <w:tcPr>
+                              <w:tcW w:w="1217" w:type="dxa"/>
+                            </w:tcPr>
+                            <w:p/>
+                          </w:tc>
+                          <w:tc>
+                            <w:tcPr>
+                              <w:tcW w:w="1217" w:type="dxa"/>
+                            </w:tcPr>
+                            <w:p/>
+                          </w:tc>
+                          <w:tc>
+                            <w:tcPr>
+                              <w:tcW w:w="1217" w:type="dxa"/>
+                            </w:tcPr>
+                            <w:p/>
+                          </w:tc>
+                        </w:tr>
+                      </w:tbl>
+                      <w:p/>
+                    </w:txbxContent>
+                  </v:textbox>
+                </v:shape>
+                <v:shape id="Cuadro de texto 19" o:spid="_x0000_s1036" type="#_x0000_t202" style="position:absolute;left:8399;top:8187;width:35032;height:16149;visibility:visible;mso-wrap-style:square;v-text-anchor:top" o:gfxdata="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" fillcolor="white [3201]" stroked="f" strokeweight=".5pt">
+                  <v:textbox>
+                    <w:txbxContent>
+                      <w:tbl>
+                        <w:tblPr>
+                          <w:tblStyle w:val="Tablaconcuadrcula"/>
+                          <w:tblW w:w="0" w:type="auto"/>
+                          <w:tblLook w:val="04A0" w:firstRow="1" w:lastRow="0" w:firstColumn="1" w:lastColumn="0" w:noHBand="0" w:noVBand="1"/>
+                        </w:tblPr>
+                        <w:tblGrid>
+                          <w:gridCol w:w="1352"/>
+                        </w:tblGrid>
+                        <w:tr>
+                          <w:tc>
+                            <w:tcPr>
+                              <w:tcW w:w="1352" w:type="dxa"/>
+                            </w:tcPr>
+                            <w:p/>
+                          </w:tc>
+                        </w:tr>
+                        <w:tr>
+                          <w:tc>
+                            <w:tcPr>
+                              <w:tcW w:w="1352" w:type="dxa"/>
+                            </w:tcPr>
+                            <w:p/>
+                          </w:tc>
+                        </w:tr>
+                        <w:tr>
+                          <w:tc>
+                            <w:tcPr>
+                              <w:tcW w:w="1352" w:type="dxa"/>
+                            </w:tcPr>
+                            <w:p/>
+                          </w:tc>
+                        </w:tr>
+                        <w:tr>
+                          <w:tc>
+                            <w:tcPr>
+                              <w:tcW w:w="1352" w:type="dxa"/>
+                            </w:tcPr>
+                            <w:p/>
+                          </w:tc>
+                        </w:tr>
+                        <w:tr>
+                          <w:tc>
+                            <w:tcPr>
+                              <w:tcW w:w="1352" w:type="dxa"/>
+                            </w:tcPr>
+                            <w:p/>
+                          </w:tc>
+                        </w:tr>
+                        <w:tr>
+                          <w:tc>
+                            <w:tcPr>
+                              <w:tcW w:w="1352" w:type="dxa"/>
+                            </w:tcPr>
+                            <w:p/>
+                          </w:tc>
+                        </w:tr>
+                        <w:tr>
+                          <w:tc>
+                            <w:tcPr>
+                              <w:tcW w:w="1352" w:type="dxa"/>
+                            </w:tcPr>
+                            <w:p/>
+                          </w:tc>
+                        </w:tr>
+                        <w:tr>
+                          <w:tc>
+                            <w:tcPr>
+                              <w:tcW w:w="1352" w:type="dxa"/>
+                            </w:tcPr>
+                            <w:p/>
+                          </w:tc>
+                        </w:tr>
+                      </w:tbl>
+                      <w:p/>
+                    </w:txbxContent>
+                  </v:textbox>
+                </v:shape>
+                <v:shape id="Cuadro de texto 21" o:spid="_x0000_s1037" type="#_x0000_t202" style="position:absolute;left:22222;top:9037;width:16480;height:3190;visibility:visible;mso-wrap-style:square;v-text-anchor:top" o:gfxdata="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" fillcolor="white [3201]" strokeweight=".5pt">
+                  <v:textbox>
+                    <w:txbxContent>
+                      <w:tbl>
+                        <w:tblPr>
+                          <w:tblStyle w:val="Tablaconcuadrcula"/>
+                          <w:tblW w:w="0" w:type="auto"/>
+                          <w:tblLook w:val="04A0" w:firstRow="1" w:lastRow="0" w:firstColumn="1" w:lastColumn="0" w:noHBand="0" w:noVBand="1"/>
+                        </w:tblPr>
+                        <w:tblGrid>
+                          <w:gridCol w:w="457"/>
+                          <w:gridCol w:w="457"/>
+                          <w:gridCol w:w="457"/>
+                          <w:gridCol w:w="458"/>
+                          <w:gridCol w:w="458"/>
+                        </w:tblGrid>
+                        <w:tr>
+                          <w:tc>
+                            <w:tcPr>
+                              <w:tcW w:w="460" w:type="dxa"/>
+                            </w:tcPr>
+                            <w:p/>
+                          </w:tc>
+                          <w:tc>
+                            <w:tcPr>
+                              <w:tcW w:w="460" w:type="dxa"/>
+                            </w:tcPr>
+                            <w:p/>
+                          </w:tc>
+                          <w:tc>
+                            <w:tcPr>
+                              <w:tcW w:w="460" w:type="dxa"/>
+                            </w:tcPr>
+                            <w:p/>
+                          </w:tc>
+                          <w:tc>
+                            <w:tcPr>
+                              <w:tcW w:w="461" w:type="dxa"/>
+                            </w:tcPr>
+                            <w:p/>
+                          </w:tc>
+                          <w:tc>
+                            <w:tcPr>
+                              <w:tcW w:w="461" w:type="dxa"/>
+                            </w:tcPr>
+                            <w:p/>
+                          </w:tc>
+                        </w:tr>
+                      </w:tbl>
+                      <w:p/>
+                    </w:txbxContent>
+                  </v:textbox>
+                </v:shape>
+                <v:shape id="Cuadro de texto 23" o:spid="_x0000_s1038" type="#_x0000_t202" style="position:absolute;left:29133;top:17012;width:9994;height:11802;visibility:visible;mso-wrap-style:square;v-text-anchor:top" o:gfxdata="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" fillcolor="white [3201]" strokeweight=".5pt">
+                  <v:textbox>
+                    <w:txbxContent>
+                      <w:p>
+                        <w:pPr>
+                          <w:jc w:val="center"/>
+                          <w:rPr>
+                            <w:b/>
+                          </w:rPr>
+                        </w:pPr>
+                        <w:r>
+                          <w:rPr>
+                            <w:b/>
+                          </w:rPr>
+                          <w:t>Libro</w:t>
+                        </w:r>
+                      </w:p>
+                    </w:txbxContent>
+                  </v:textbox>
+                </v:shape>
+                <v:shape id="Conector recto de flecha 24" o:spid="_x0000_s1039" type="#_x0000_t32" style="position:absolute;left:7230;top:2020;width:4572;height:6486;visibility:visible;mso-wrap-style:square" o:connectortype="straight" o:gfxdata="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" strokecolor="black [3213]" strokeweight=".5pt">
+                  <v:stroke endarrow="block" joinstyle="miter"/>
+                </v:shape>
+                <v:shape id="Conector recto de flecha 25" o:spid="_x0000_s1040" type="#_x0000_t32" style="position:absolute;left:17331;top:9250;width:6698;height:1063;visibility:visible;mso-wrap-style:square" o:connectortype="straight" o:gfxdata="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" strokecolor="black [3213]" strokeweight=".5pt">
+                  <v:stroke endarrow="block" joinstyle="miter"/>
+                </v:shape>
+                <v:shape id="Conector recto de flecha 26" o:spid="_x0000_s1041" type="#_x0000_t32" style="position:absolute;left:24135;top:11270;width:4679;height:9569;visibility:visible;mso-wrap-style:square" o:connectortype="straight" o:gfxdata="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" strokecolor="black [3213]" strokeweight=".5pt">
+                  <v:stroke endarrow="block" joinstyle="miter"/>
+                </v:shape>
+                <w10:wrap anchorx="margin"/>
+              </v:group>
+            </w:pict>
+          </mc:Fallback>
+        </mc:AlternateContent>
+      </w:r>
+    </w:p>
+    <w:p>
+      <w:pPr>
+        <w:spacing w:after="0" w:line="240" w:lineRule="auto"/>
+        <w:rPr>
+          <w:rFonts w:ascii="Arial" w:hAnsi="Arial" w:cs="Arial"/>
+          <w:b/>
+          <w:sz w:val="24"/>
+          <w:szCs w:val="24"/>
+          <w:lang w:val="es-ES"/>
+        </w:rPr>
+      </w:pPr>
+    </w:p>
+    <w:p>
+      <w:pPr>
+        <w:spacing w:after="0" w:line="240" w:lineRule="auto"/>
+        <w:rPr>
+          <w:rFonts w:ascii="Arial" w:hAnsi="Arial" w:cs="Arial"/>
+          <w:b/>
+          <w:sz w:val="24"/>
+          <w:szCs w:val="24"/>
+          <w:lang w:val="es-ES"/>
+        </w:rPr>
+      </w:pPr>
+    </w:p>
+    <w:p>
+      <w:pPr>
+        <w:spacing w:after="0" w:line="240" w:lineRule="auto"/>
+        <w:rPr>
+          <w:rFonts w:ascii="Arial" w:hAnsi="Arial" w:cs="Arial"/>
+          <w:b/>
+          <w:sz w:val="24"/>
+          <w:szCs w:val="24"/>
+          <w:lang w:val="es-ES"/>
+        </w:rPr>
+      </w:pPr>
+    </w:p>
+    <w:p>
+      <w:pPr>
+        <w:spacing w:after="0" w:line="240" w:lineRule="auto"/>
+        <w:rPr>
+          <w:rFonts w:ascii="Arial" w:hAnsi="Arial" w:cs="Arial"/>
+          <w:b/>
+          <w:sz w:val="24"/>
+          <w:szCs w:val="24"/>
+          <w:lang w:val="es-ES"/>
+        </w:rPr>
+      </w:pPr>
+    </w:p>
+    <w:p>
+      <w:pPr>
+        <w:spacing w:after="0" w:line="240" w:lineRule="auto"/>
+        <w:rPr>
+          <w:rFonts w:ascii="Arial" w:hAnsi="Arial" w:cs="Arial"/>
+          <w:b/>
+          <w:sz w:val="24"/>
+          <w:szCs w:val="24"/>
+          <w:lang w:val="es-ES"/>
+        </w:rPr>
+      </w:pPr>
+    </w:p>
+    <w:p>
+      <w:pPr>
+        <w:spacing w:after="0" w:line="240" w:lineRule="auto"/>
+        <w:rPr>
+          <w:rFonts w:ascii="Arial" w:hAnsi="Arial" w:cs="Arial"/>
+          <w:b/>
+          <w:sz w:val="24"/>
+          <w:szCs w:val="24"/>
+          <w:lang w:val="es-ES"/>
+        </w:rPr>
+      </w:pPr>
+    </w:p>
+    <w:p>
+      <w:pPr>
+        <w:spacing w:after="0" w:line="240" w:lineRule="auto"/>
+        <w:rPr>
+          <w:rFonts w:ascii="Arial" w:hAnsi="Arial" w:cs="Arial"/>
+          <w:b/>
+          <w:sz w:val="24"/>
+          <w:szCs w:val="24"/>
+          <w:lang w:val="es-ES"/>
+        </w:rPr>
+      </w:pPr>
+    </w:p>
+    <w:p>
+      <w:pPr>
+        <w:spacing w:after="0" w:line="240" w:lineRule="auto"/>
+        <w:rPr>
+          <w:rFonts w:ascii="Arial" w:hAnsi="Arial" w:cs="Arial"/>
+          <w:b/>
+          <w:sz w:val="24"/>
+          <w:szCs w:val="24"/>
+          <w:lang w:val="es-ES"/>
+        </w:rPr>
+      </w:pPr>
+    </w:p>
+    <w:p>
+      <w:pPr>
+        <w:spacing w:after="0" w:line="240" w:lineRule="auto"/>
+        <w:rPr>
+          <w:rFonts w:ascii="Arial" w:hAnsi="Arial" w:cs="Arial"/>
+          <w:b/>
+          <w:sz w:val="24"/>
+          <w:szCs w:val="24"/>
+          <w:lang w:val="es-ES"/>
+        </w:rPr>
+      </w:pPr>
+    </w:p>
+    <w:p>
+      <w:pPr>
+        <w:spacing w:after="0" w:line="240" w:lineRule="auto"/>
+        <w:rPr>
+          <w:rFonts w:ascii="Arial" w:hAnsi="Arial" w:cs="Arial"/>
+          <w:b/>
+          <w:sz w:val="24"/>
+          <w:szCs w:val="24"/>
+          <w:lang w:val="es-ES"/>
+        </w:rPr>
+      </w:pPr>
+    </w:p>
+    <w:p>
+      <w:pPr>
+        <w:spacing w:after="0" w:line="240" w:lineRule="auto"/>
+        <w:rPr>
+          <w:rFonts w:ascii="Arial" w:hAnsi="Arial" w:cs="Arial"/>
+          <w:b/>
+          <w:sz w:val="24"/>
+          <w:szCs w:val="24"/>
+          <w:lang w:val="es-ES"/>
+        </w:rPr>
+      </w:pPr>
+    </w:p>
+    <w:p>
+      <w:pPr>
+        <w:spacing w:after="0" w:line="240" w:lineRule="auto"/>
+        <w:rPr>
+          <w:rFonts w:ascii="Arial" w:hAnsi="Arial" w:cs="Arial"/>
+          <w:b/>
+          <w:sz w:val="24"/>
+          <w:szCs w:val="24"/>
+          <w:lang w:val="es-ES"/>
+        </w:rPr>
+      </w:pPr>
+    </w:p>
+    <w:p>
+      <w:pPr>
+        <w:spacing w:after="0" w:line="240" w:lineRule="auto"/>
+        <w:rPr>
+          <w:rFonts w:ascii="Arial" w:hAnsi="Arial" w:cs="Arial"/>
+          <w:b/>
+          <w:sz w:val="24"/>
+          <w:szCs w:val="24"/>
+          <w:lang w:val="es-ES"/>
+        </w:rPr>
+      </w:pPr>
+    </w:p>
+    <w:p>
+      <w:pPr>
+        <w:spacing w:after="0" w:line="240" w:lineRule="auto"/>
+        <w:rPr>
+          <w:rFonts w:ascii="Arial" w:hAnsi="Arial" w:cs="Arial"/>
+          <w:b/>
+          <w:sz w:val="24"/>
+          <w:szCs w:val="24"/>
+          <w:lang w:val="es-ES"/>
+        </w:rPr>
+      </w:pPr>
+    </w:p>
+    <w:p>
+      <w:pPr>
+        <w:spacing w:after="0" w:line="240" w:lineRule="auto"/>
+        <w:rPr>
+          <w:rFonts w:ascii="Arial" w:hAnsi="Arial" w:cs="Arial"/>
+          <w:b/>
+          <w:sz w:val="24"/>
+          <w:szCs w:val="24"/>
+          <w:lang w:val="es-ES"/>
+        </w:rPr>
+      </w:pPr>
+    </w:p>
+    <w:p>
+      <w:pPr>
+        <w:spacing w:after="0" w:line="240" w:lineRule="auto"/>
+        <w:rPr>
+          <w:rFonts w:ascii="Arial" w:hAnsi="Arial" w:cs="Arial"/>
+          <w:b/>
+          <w:sz w:val="24"/>
+          <w:szCs w:val="24"/>
+          <w:lang w:val="es-ES"/>
+        </w:rPr>
+      </w:pPr>
+    </w:p>
+    <w:p>
+      <w:pPr>
+        <w:spacing w:after="0" w:line="240" w:lineRule="auto"/>
+        <w:rPr>
+          <w:rFonts w:ascii="Arial" w:hAnsi="Arial" w:cs="Arial"/>
+          <w:b/>
+          <w:sz w:val="24"/>
+          <w:szCs w:val="24"/>
+          <w:lang w:val="es-ES"/>
+        </w:rPr>
+      </w:pPr>
+    </w:p>
+    <w:p>
+      <w:pPr>
+        <w:spacing w:after="0" w:line="240" w:lineRule="auto"/>
+        <w:rPr>
+          <w:rFonts w:ascii="Arial" w:hAnsi="Arial" w:cs="Arial"/>
+          <w:b/>
+          <w:sz w:val="24"/>
+          <w:szCs w:val="24"/>
+          <w:lang w:val="es-ES"/>
+        </w:rPr>
+      </w:pPr>
+    </w:p>
+    <w:p>
+      <w:pPr>
+        <w:spacing w:after="0" w:line="240" w:lineRule="auto"/>
+        <w:rPr>
+          <w:rFonts w:ascii="Arial" w:hAnsi="Arial" w:cs="Arial"/>
+          <w:b/>
+          <w:sz w:val="24"/>
+          <w:szCs w:val="24"/>
+          <w:lang w:val="es-ES"/>
+        </w:rPr>
+      </w:pPr>
+    </w:p>
+    <w:p>
+      <w:pPr>
+        <w:spacing w:after="0" w:line="240" w:lineRule="auto"/>
+        <w:rPr>
+          <w:rFonts w:ascii="Arial" w:hAnsi="Arial" w:cs="Arial"/>
+          <w:b/>
+          <w:sz w:val="24"/>
+          <w:szCs w:val="24"/>
+          <w:lang w:val="es-ES"/>
+        </w:rPr>
+      </w:pPr>
+    </w:p>
+    <w:p>
+      <w:pPr>
+        <w:spacing w:after="0" w:line="240" w:lineRule="auto"/>
+        <w:rPr>
+          <w:rFonts w:ascii="Arial" w:hAnsi="Arial" w:cs="Arial"/>
+          <w:b/>
+          <w:sz w:val="24"/>
+          <w:szCs w:val="24"/>
+          <w:lang w:val="es-ES"/>
+        </w:rPr>
+      </w:pPr>
+    </w:p>
+    <w:p>
+      <w:pPr>
+        <w:spacing w:after="0" w:line="240" w:lineRule="auto"/>
+        <w:rPr>
+          <w:rFonts w:ascii="Arial" w:hAnsi="Arial" w:cs="Arial"/>
+          <w:b/>
+          <w:sz w:val="24"/>
+          <w:szCs w:val="24"/>
+          <w:lang w:val="es-ES"/>
+        </w:rPr>
+      </w:pPr>
+    </w:p>
+    <w:p>
+      <w:pPr>
+        <w:spacing w:after="0" w:line="240" w:lineRule="auto"/>
+        <w:rPr>
+          <w:rFonts w:ascii="Arial" w:hAnsi="Arial" w:cs="Arial"/>
+          <w:b/>
+          <w:sz w:val="24"/>
+          <w:szCs w:val="24"/>
+          <w:lang w:val="es-ES"/>
+        </w:rPr>
+      </w:pPr>
+    </w:p>
+    <w:p>
+      <w:pPr>
+        <w:spacing w:after="0" w:line="240" w:lineRule="auto"/>
+        <w:rPr>
+          <w:rFonts w:ascii="Arial" w:hAnsi="Arial" w:cs="Arial"/>
+          <w:b/>
+          <w:sz w:val="24"/>
+          <w:szCs w:val="24"/>
+          <w:lang w:val="es-ES"/>
+        </w:rPr>
+      </w:pPr>
+    </w:p>
+    <w:p>
+      <w:pPr>
+        <w:spacing w:after="0" w:line="240" w:lineRule="auto"/>
+        <w:rPr>
+          <w:rFonts w:ascii="Arial" w:hAnsi="Arial" w:cs="Arial"/>
+          <w:b/>
+          <w:sz w:val="24"/>
+          <w:szCs w:val="24"/>
+          <w:lang w:val="es-ES"/>
+        </w:rPr>
+      </w:pPr>
+    </w:p>
+    <w:p>
+      <w:pPr>
+        <w:spacing w:after="0" w:line="240" w:lineRule="auto"/>
+        <w:rPr>
+          <w:rFonts w:ascii="Arial" w:hAnsi="Arial" w:cs="Arial"/>
+          <w:b/>
+          <w:sz w:val="24"/>
+          <w:szCs w:val="24"/>
+          <w:lang w:val="es-ES"/>
+        </w:rPr>
+      </w:pPr>
+    </w:p>
+    <w:p>
+      <w:pPr>
+        <w:spacing w:after="0" w:line="240" w:lineRule="auto"/>
+        <w:rPr>
+          <w:rFonts w:ascii="Arial" w:hAnsi="Arial" w:cs="Arial"/>
+          <w:b/>
+          <w:sz w:val="24"/>
+          <w:szCs w:val="24"/>
+          <w:lang w:val="es-ES"/>
+        </w:rPr>
+      </w:pPr>
+    </w:p>
+    <w:p>
+      <w:pPr>
+        <w:spacing w:after="0" w:line="240" w:lineRule="auto"/>
+        <w:rPr>
+          <w:rFonts w:ascii="Arial" w:hAnsi="Arial" w:cs="Arial"/>
+          <w:b/>
+          <w:sz w:val="24"/>
+          <w:szCs w:val="24"/>
+          <w:lang w:val="es-ES"/>
+        </w:rPr>
+      </w:pPr>
+    </w:p>
+    <w:p>
+      <w:pPr>
+        <w:spacing w:after="0" w:line="240" w:lineRule="auto"/>
+        <w:rPr>
+          <w:rFonts w:ascii="Arial" w:hAnsi="Arial" w:cs="Arial"/>
+          <w:b/>
+          <w:sz w:val="24"/>
+          <w:szCs w:val="24"/>
+          <w:lang w:val="es-ES"/>
+        </w:rPr>
+      </w:pPr>
+    </w:p>
+    <w:p>
+      <w:pPr>
+        <w:spacing w:after="0" w:line="240" w:lineRule="auto"/>
+        <w:rPr>
+          <w:rFonts w:ascii="Arial" w:hAnsi="Arial" w:cs="Arial"/>
+          <w:b/>
+          <w:sz w:val="24"/>
+          <w:szCs w:val="24"/>
+          <w:lang w:val="es-ES"/>
+        </w:rPr>
+      </w:pPr>
+    </w:p>
+    <w:p>
+      <w:pPr>
+        <w:spacing w:after="0" w:line="240" w:lineRule="auto"/>
+        <w:rPr>
+          <w:rFonts w:ascii="Arial" w:hAnsi="Arial" w:cs="Arial"/>
+          <w:b/>
+          <w:sz w:val="24"/>
+          <w:szCs w:val="24"/>
+          <w:lang w:val="es-ES"/>
+        </w:rPr>
+      </w:pPr>
+    </w:p>
+    <w:p>
+      <w:pPr>
+        <w:spacing w:after="0" w:line="240" w:lineRule="auto"/>
+        <w:rPr>
+          <w:rFonts w:ascii="Arial" w:hAnsi="Arial" w:cs="Arial"/>
+          <w:b/>
+          <w:sz w:val="24"/>
+          <w:szCs w:val="24"/>
+          <w:lang w:val="es-ES"/>
+        </w:rPr>
+      </w:pPr>
+    </w:p>
+    <w:p>
+      <w:pPr>
+        <w:spacing w:after="0" w:line="240" w:lineRule="auto"/>
+        <w:rPr>
+          <w:rFonts w:ascii="Arial" w:hAnsi="Arial" w:cs="Arial"/>
+          <w:b/>
+          <w:sz w:val="24"/>
+          <w:szCs w:val="24"/>
+          <w:lang w:val="es-ES"/>
+        </w:rPr>
+      </w:pPr>
+    </w:p>
+    <w:p>
+      <w:pPr>
+        <w:spacing w:after="0" w:line="240" w:lineRule="auto"/>
+        <w:rPr>
+          <w:rFonts w:ascii="Arial" w:hAnsi="Arial" w:cs="Arial"/>
+          <w:b/>
+          <w:sz w:val="24"/>
+          <w:szCs w:val="24"/>
+          <w:lang w:val="es-ES"/>
+        </w:rPr>
+      </w:pPr>
+    </w:p>
+    <w:p>
+      <w:pPr>
+        <w:spacing w:after="0" w:line="240" w:lineRule="auto"/>
+        <w:rPr>
+          <w:rFonts w:ascii="Arial" w:hAnsi="Arial" w:cs="Arial"/>
+          <w:b/>
+          <w:sz w:val="24"/>
+          <w:szCs w:val="24"/>
+          <w:lang w:val="es-ES"/>
+        </w:rPr>
+      </w:pPr>
+    </w:p>
+    <w:p>
+      <w:pPr>
+        <w:spacing w:after="0" w:line="240" w:lineRule="auto"/>
+        <w:rPr>
+          <w:rFonts w:ascii="Arial" w:hAnsi="Arial" w:cs="Arial"/>
+          <w:b/>
+          <w:sz w:val="24"/>
+          <w:szCs w:val="24"/>
+          <w:lang w:val="es-ES"/>
+        </w:rPr>
+      </w:pPr>
+    </w:p>
+    <w:p>
+      <w:pPr>
+        <w:spacing w:after="0" w:line="240" w:lineRule="auto"/>
+        <w:rPr>
+          <w:rFonts w:ascii="Arial" w:hAnsi="Arial" w:cs="Arial"/>
+          <w:b/>
+          <w:sz w:val="24"/>
+          <w:szCs w:val="24"/>
+          <w:lang w:val="es-ES"/>
+        </w:rPr>
+      </w:pPr>
+    </w:p>
+    <w:p>
+      <w:pPr>
+        <w:spacing w:after="0" w:line="240" w:lineRule="auto"/>
+        <w:rPr>
+          <w:rFonts w:ascii="Arial" w:hAnsi="Arial" w:cs="Arial"/>
+          <w:b/>
+          <w:sz w:val="24"/>
+          <w:szCs w:val="24"/>
+          <w:lang w:val="es-ES"/>
+        </w:rPr>
+      </w:pPr>
+    </w:p>
+    <w:p>
+      <w:pPr>
+        <w:spacing w:after="0" w:line="240" w:lineRule="auto"/>
+        <w:rPr>
+          <w:rFonts w:ascii="Arial" w:hAnsi="Arial" w:cs="Arial"/>
+          <w:b/>
+          <w:sz w:val="24"/>
+          <w:szCs w:val="24"/>
+          <w:lang w:val="es-ES"/>
+        </w:rPr>
+      </w:pPr>
+    </w:p>
+    <w:p>
+      <w:pPr>
+        <w:spacing w:after="0" w:line="240" w:lineRule="auto"/>
+        <w:rPr>
+          <w:rFonts w:ascii="Arial" w:hAnsi="Arial" w:cs="Arial"/>
+          <w:b/>
+          <w:sz w:val="24"/>
+          <w:szCs w:val="24"/>
+          <w:lang w:val="es-ES"/>
+        </w:rPr>
+      </w:pPr>
+    </w:p>
+    <w:p>
+      <w:pPr>
+        <w:spacing w:after="0" w:line="240" w:lineRule="auto"/>
+        <w:rPr>
+          <w:rFonts w:ascii="Arial" w:hAnsi="Arial" w:cs="Arial"/>
+          <w:b/>
+          <w:sz w:val="24"/>
+          <w:szCs w:val="24"/>
+          <w:lang w:val="es-ES"/>
+        </w:rPr>
+      </w:pPr>
+    </w:p>
+    <w:p>
+      <w:pPr>
+        <w:spacing w:after="0" w:line="240" w:lineRule="auto"/>
+        <w:rPr>
+          <w:rFonts w:ascii="Arial" w:hAnsi="Arial" w:cs="Arial"/>
+          <w:b/>
+          <w:sz w:val="24"/>
+          <w:szCs w:val="24"/>
+          <w:lang w:val="es-ES"/>
+        </w:rPr>
+      </w:pPr>
+    </w:p>
+    <w:p>
+      <w:pPr>
+        <w:spacing w:after="0" w:line="240" w:lineRule="auto"/>
+        <w:rPr>
+          <w:rFonts w:ascii="Arial" w:hAnsi="Arial" w:cs="Arial"/>
+          <w:b/>
+          <w:sz w:val="24"/>
+          <w:szCs w:val="24"/>
+          <w:lang w:val="es-ES"/>
+        </w:rPr>
+      </w:pPr>
+      <w:r>
+        <w:rPr>
+          <w:rFonts w:ascii="Arial" w:hAnsi="Arial" w:cs="Arial"/>
+          <w:b/>
+          <w:sz w:val="24"/>
+          <w:szCs w:val="24"/>
+          <w:lang w:val="es-ES"/>
+        </w:rPr>
+        <w:t xml:space="preserve">Alternativa 3: </w:t>
+      </w:r>
+    </w:p>
+    <w:p>
+      <w:pPr>
+        <w:spacing w:after="0" w:line="240" w:lineRule="auto"/>
+        <w:rPr>
+          <w:rFonts w:ascii="Arial" w:hAnsi="Arial" w:cs="Arial"/>
+          <w:b/>
+          <w:sz w:val="24"/>
+          <w:szCs w:val="24"/>
+          <w:lang w:val="es-ES"/>
+        </w:rPr>
+      </w:pPr>
+    </w:p>
+    <w:p>
+      <w:pPr>
+        <w:spacing w:after="0" w:line="240" w:lineRule="auto"/>
+        <w:rPr>
+          <w:rFonts w:ascii="Arial" w:hAnsi="Arial" w:cs="Arial"/>
+          <w:sz w:val="24"/>
+          <w:szCs w:val="24"/>
+          <w:lang w:val="es-ES"/>
+        </w:rPr>
+      </w:pPr>
+      <w:r>
+        <w:rPr>
+          <w:rFonts w:ascii="Arial" w:hAnsi="Arial" w:cs="Arial"/>
+          <w:sz w:val="24"/>
+          <w:szCs w:val="24"/>
+          <w:lang w:val="es-ES"/>
+        </w:rPr>
+        <w:t>En esta solución la idea es almacenar los libros en una cola, dicha cola está almacenada en cada slot de una pila que representa la estantería, por lo cual cada estantería representaría una pila diferente.</w:t>
+      </w:r>
+    </w:p>
+    <w:p>
+      <w:pPr>
+        <w:spacing w:after="0" w:line="240" w:lineRule="auto"/>
+        <w:rPr>
+          <w:rFonts w:ascii="Arial" w:hAnsi="Arial" w:cs="Arial"/>
+          <w:b/>
+          <w:sz w:val="24"/>
+          <w:szCs w:val="24"/>
+          <w:lang w:val="es-ES"/>
+        </w:rPr>
+      </w:pPr>
+    </w:p>
+    <w:p>
+      <w:pPr>
+        <w:spacing w:after="0" w:line="240" w:lineRule="auto"/>
+        <w:rPr>
+          <w:rFonts w:ascii="Arial" w:hAnsi="Arial" w:cs="Arial"/>
+          <w:b/>
+          <w:sz w:val="24"/>
+          <w:szCs w:val="24"/>
+          <w:lang w:val="es-ES"/>
+        </w:rPr>
+      </w:pPr>
+      <w:r>
+        <w:rPr>
+          <w:rFonts w:ascii="Arial" w:hAnsi="Arial" w:cs="Arial"/>
+          <w:b/>
+          <w:noProof/>
+          <w:sz w:val="24"/>
+          <w:szCs w:val="24"/>
+          <w:lang w:eastAsia="es-CO"/>
+        </w:rPr>
+        <mc:AlternateContent>
+          <mc:Choice Requires="wpg">
+            <w:drawing>
+              <wp:anchor distT="0" distB="0" distL="114300" distR="114300" simplePos="0" relativeHeight="251666432" behindDoc="0" locked="0" layoutInCell="1" allowOverlap="1" wp14:anchorId="325BB2F5" wp14:editId="02ED37ED">
+                <wp:simplePos x="0" y="0"/>
+                <wp:positionH relativeFrom="column">
+                  <wp:posOffset>205356</wp:posOffset>
+                </wp:positionH>
+                <wp:positionV relativeFrom="paragraph">
+                  <wp:posOffset>177711</wp:posOffset>
+                </wp:positionV>
+                <wp:extent cx="1137684" cy="1435395"/>
+                <wp:effectExtent l="0" t="0" r="24765" b="12700"/>
+                <wp:wrapNone/>
+                <wp:docPr id="34" name="Grupo 34"/>
+                <wp:cNvGraphicFramePr/>
+                <a:graphic xmlns:a="http://schemas.openxmlformats.org/drawingml/2006/main">
+                  <a:graphicData uri="http://schemas.microsoft.com/office/word/2010/wordprocessingGroup">
+                    <wpg:wgp>
+                      <wpg:cNvGrpSpPr/>
+                      <wpg:grpSpPr>
+                        <a:xfrm>
+                          <a:off x="0" y="0"/>
+                          <a:ext cx="1137684" cy="1435395"/>
+                          <a:chOff x="0" y="0"/>
+                          <a:chExt cx="1137684" cy="1435395"/>
+                        </a:xfrm>
+                      </wpg:grpSpPr>
+                      <wps:wsp>
+                        <wps:cNvPr id="30" name="Cuadro de texto 30"/>
+                        <wps:cNvSpPr txBox="1"/>
+                        <wps:spPr>
+                          <a:xfrm>
+                            <a:off x="0" y="53163"/>
+                            <a:ext cx="1137684" cy="1382232"/>
+                          </a:xfrm>
+                          <a:prstGeom prst="rect">
+                            <a:avLst/>
+                          </a:prstGeom>
+                          <a:solidFill>
+                            <a:schemeClr val="lt1"/>
+                          </a:solidFill>
+                          <a:ln w="6350">
+                            <a:solidFill>
+                              <a:prstClr val="black"/>
+                            </a:solidFill>
+                          </a:ln>
+                        </wps:spPr>
+                        <wps:txbx>
+                          <w:txbxContent>
+                            <w:tbl>
+                              <w:tblPr>
+                                <w:tblStyle w:val="Tablaconcuadrcula"/>
+                                <w:tblW w:w="0" w:type="auto"/>
+                                <w:tblLook w:val="04A0" w:firstRow="1" w:lastRow="0" w:firstColumn="1" w:lastColumn="0" w:noHBand="0" w:noVBand="1"/>
+                              </w:tblPr>
+                              <w:tblGrid>
+                                <w:gridCol w:w="1483"/>
+                              </w:tblGrid>
+                              <w:tr>
+                                <w:tc>
+                                  <w:tcPr>
+                                    <w:tcW w:w="1498" w:type="dxa"/>
+                                  </w:tcPr>
+                                  <w:p/>
+                                </w:tc>
+                              </w:tr>
+                              <w:tr>
+                                <w:tc>
+                                  <w:tcPr>
+                                    <w:tcW w:w="1498" w:type="dxa"/>
+                                  </w:tcPr>
+                                  <w:p/>
+                                </w:tc>
+                              </w:tr>
+                              <w:tr>
+                                <w:tc>
+                                  <w:tcPr>
+                                    <w:tcW w:w="1498" w:type="dxa"/>
+                                  </w:tcPr>
+                                  <w:p/>
+                                </w:tc>
+                              </w:tr>
+                              <w:tr>
+                                <w:tc>
+                                  <w:tcPr>
+                                    <w:tcW w:w="1498" w:type="dxa"/>
+                                  </w:tcPr>
+                                  <w:p/>
+                                </w:tc>
+                              </w:tr>
+                              <w:tr>
+                                <w:tc>
+                                  <w:tcPr>
+                                    <w:tcW w:w="1498" w:type="dxa"/>
+                                  </w:tcPr>
+                                  <w:p/>
+                                </w:tc>
+                              </w:tr>
+                              <w:tr>
+                                <w:tc>
+                                  <w:tcPr>
+                                    <w:tcW w:w="1498" w:type="dxa"/>
+                                  </w:tcPr>
+                                  <w:p/>
+                                </w:tc>
+                              </w:tr>
+                              <w:tr>
+                                <w:tc>
+                                  <w:tcPr>
+                                    <w:tcW w:w="1498" w:type="dxa"/>
+                                  </w:tcPr>
+                                  <w:p/>
+                                </w:tc>
+                              </w:tr>
+                            </w:tbl>
+                            <w:p/>
+                          </w:txbxContent>
+                        </wps:txbx>
+                        <wps:bodyPr rot="0" spcFirstLastPara="0" vertOverflow="overflow" horzOverflow="overflow" vert="horz" wrap="square" lIns="91440" tIns="45720" rIns="91440" bIns="45720" numCol="1" spcCol="0" rtlCol="0" fromWordArt="0" anchor="t" anchorCtr="0" forceAA="0" compatLnSpc="1">
+                          <a:prstTxWarp prst="textNoShape">
+                            <a:avLst/>
+                          </a:prstTxWarp>
+                          <a:noAutofit/>
+                        </wps:bodyPr>
+                      </wps:wsp>
+                      <wps:wsp>
+                        <wps:cNvPr id="32" name="Rectángulo 32"/>
+                        <wps:cNvSpPr/>
+                        <wps:spPr>
+                          <a:xfrm>
+                            <a:off x="159488" y="0"/>
+                            <a:ext cx="808075" cy="191386"/>
+                          </a:xfrm>
+                          <a:prstGeom prst="rect">
+                            <a:avLst/>
+                          </a:prstGeom>
+                          <a:solidFill>
+                            <a:schemeClr val="bg1"/>
+                          </a:solidFill>
+                          <a:ln>
+                            <a:noFill/>
+                          </a:ln>
+                        </wps:spPr>
+                        <wps:style>
+                          <a:lnRef idx="2">
+                            <a:schemeClr val="accent1">
+                              <a:shade val="50000"/>
+                            </a:schemeClr>
+                          </a:lnRef>
+                          <a:fillRef idx="1">
+                            <a:schemeClr val="accent1"/>
+                          </a:fillRef>
+                          <a:effectRef idx="0">
+                            <a:schemeClr val="accent1"/>
+                          </a:effectRef>
+                          <a:fontRef idx="minor">
+                            <a:schemeClr val="lt1"/>
+                          </a:fontRef>
+                        </wps:style>
+                        <wps:bodyPr rot="0" spcFirstLastPara="0" vertOverflow="overflow" horzOverflow="overflow" vert="horz" wrap="square" lIns="91440" tIns="45720" rIns="91440" bIns="45720" numCol="1" spcCol="0" rtlCol="0" fromWordArt="0" anchor="ctr" anchorCtr="0" forceAA="0" compatLnSpc="1">
+                          <a:prstTxWarp prst="textNoShape">
+                            <a:avLst/>
+                          </a:prstTxWarp>
+                          <a:noAutofit/>
+                        </wps:bodyPr>
+                      </wps:wsp>
+                    </wpg:wgp>
+                  </a:graphicData>
+                </a:graphic>
+              </wp:anchor>
+            </w:drawing>
+          </mc:Choice>
+          <mc:Fallback>
+            <w:pict>
+              <v:group w14:anchorId="325BB2F5" id="Grupo 34" o:spid="_x0000_s1042" style="position:absolute;margin-left:16.15pt;margin-top:14pt;width:89.6pt;height:113pt;z-index:251666432" coordsize="11376,14353" o:gfxdata="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">
+                <v:shape id="Cuadro de texto 30" o:spid="_x0000_s1043" type="#_x0000_t202" style="position:absolute;top:531;width:11376;height:13822;visibility:visible;mso-wrap-style:square;v-text-anchor:top" o:gfxdata="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" fillcolor="white [3201]" strokeweight=".5pt">
+                  <v:textbox>
+                    <w:txbxContent>
+                      <w:tbl>
+                        <w:tblPr>
+                          <w:tblStyle w:val="Tablaconcuadrcula"/>
+                          <w:tblW w:w="0" w:type="auto"/>
+                          <w:tblLook w:val="04A0" w:firstRow="1" w:lastRow="0" w:firstColumn="1" w:lastColumn="0" w:noHBand="0" w:noVBand="1"/>
+                        </w:tblPr>
+                        <w:tblGrid>
+                          <w:gridCol w:w="1483"/>
+                        </w:tblGrid>
+                        <w:tr>
+                          <w:tc>
+                            <w:tcPr>
+                              <w:tcW w:w="1498" w:type="dxa"/>
+                            </w:tcPr>
+                            <w:p/>
+                          </w:tc>
+                        </w:tr>
+                        <w:tr>
+                          <w:tc>
+                            <w:tcPr>
+                              <w:tcW w:w="1498" w:type="dxa"/>
+                            </w:tcPr>
+                            <w:p/>
+                          </w:tc>
+                        </w:tr>
+                        <w:tr>
+                          <w:tc>
+                            <w:tcPr>
+                              <w:tcW w:w="1498" w:type="dxa"/>
+                            </w:tcPr>
+                            <w:p/>
+                          </w:tc>
+                        </w:tr>
+                        <w:tr>
+                          <w:tc>
+                            <w:tcPr>
+                              <w:tcW w:w="1498" w:type="dxa"/>
+                            </w:tcPr>
+                            <w:p/>
+                          </w:tc>
+                        </w:tr>
+                        <w:tr>
+                          <w:tc>
+                            <w:tcPr>
+                              <w:tcW w:w="1498" w:type="dxa"/>
+                            </w:tcPr>
+                            <w:p/>
+                          </w:tc>
+                        </w:tr>
+                        <w:tr>
+                          <w:tc>
+                            <w:tcPr>
+                              <w:tcW w:w="1498" w:type="dxa"/>
+                            </w:tcPr>
+                            <w:p/>
+                          </w:tc>
+                        </w:tr>
+                        <w:tr>
+                          <w:tc>
+                            <w:tcPr>
+                              <w:tcW w:w="1498" w:type="dxa"/>
+                            </w:tcPr>
+                            <w:p/>
+                          </w:tc>
+                        </w:tr>
+                      </w:tbl>
+                      <w:p/>
+                    </w:txbxContent>
+                  </v:textbox>
+                </v:shape>
+                <v:rect id="Rectángulo 32" o:spid="_x0000_s1044" style="position:absolute;left:1594;width:8081;height:1913;visibility:visible;mso-wrap-style:square;v-text-anchor:middle" o:gfxdata="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" fillcolor="white [3212]" stroked="f" strokeweight="1pt"/>
+              </v:group>
+            </w:pict>
+          </mc:Fallback>
+        </mc:AlternateContent>
+      </w:r>
+      <w:r>
+        <w:rPr>
+          <w:rFonts w:ascii="Arial" w:hAnsi="Arial" w:cs="Arial"/>
+          <w:b/>
+          <w:noProof/>
+          <w:sz w:val="24"/>
+          <w:szCs w:val="24"/>
+          <w:lang w:eastAsia="es-CO"/>
+        </w:rPr>
+        <mc:AlternateContent>
+          <mc:Choice Requires="wps">
+            <w:drawing>
+              <wp:anchor distT="0" distB="0" distL="114300" distR="114300" simplePos="0" relativeHeight="251665408" behindDoc="0" locked="0" layoutInCell="1" allowOverlap="1" wp14:anchorId="6187272F" wp14:editId="18F716BD">
+                <wp:simplePos x="0" y="0"/>
+                <wp:positionH relativeFrom="margin">
+                  <wp:align>left</wp:align>
+                </wp:positionH>
+                <wp:positionV relativeFrom="paragraph">
+                  <wp:posOffset>71387</wp:posOffset>
+                </wp:positionV>
+                <wp:extent cx="5656211" cy="2955748"/>
+                <wp:effectExtent l="0" t="0" r="20955" b="16510"/>
+                <wp:wrapNone/>
+                <wp:docPr id="29" name="Cuadro de texto 29"/>
+                <wp:cNvGraphicFramePr/>
+                <a:graphic xmlns:a="http://schemas.openxmlformats.org/drawingml/2006/main">
+                  <a:graphicData uri="http://schemas.microsoft.com/office/word/2010/wordprocessingShape">
+                    <wps:wsp>
+                      <wps:cNvSpPr txBox="1"/>
+                      <wps:spPr>
+                        <a:xfrm>
+                          <a:off x="0" y="0"/>
+                          <a:ext cx="5656211" cy="2955748"/>
+                        </a:xfrm>
+                        <a:prstGeom prst="rect">
+                          <a:avLst/>
+                        </a:prstGeom>
+                        <a:solidFill>
+                          <a:schemeClr val="lt1"/>
+                        </a:solidFill>
+                        <a:ln w="6350">
+                          <a:solidFill>
+                            <a:prstClr val="black"/>
+                          </a:solidFill>
+                        </a:ln>
+                      </wps:spPr>
+                      <wps:txbx>
+                        <w:txbxContent>
+                          <w:p/>
+                        </w:txbxContent>
+                      </wps:txbx>
+                      <wps:bodyPr rot="0" spcFirstLastPara="0" vertOverflow="overflow" horzOverflow="overflow" vert="horz" wrap="square" lIns="91440" tIns="45720" rIns="91440" bIns="45720" numCol="1" spcCol="0" rtlCol="0" fromWordArt="0" anchor="t" anchorCtr="0" forceAA="0" compatLnSpc="1">
+                        <a:prstTxWarp prst="textNoShape">
+                          <a:avLst/>
+                        </a:prstTxWarp>
+                        <a:noAutofit/>
+                      </wps:bodyPr>
+                    </wps:wsp>
+                  </a:graphicData>
+                </a:graphic>
+                <wp14:sizeRelH relativeFrom="margin">
+                  <wp14:pctWidth>0</wp14:pctWidth>
+                </wp14:sizeRelH>
+                <wp14:sizeRelV relativeFrom="margin">
+                  <wp14:pctHeight>0</wp14:pctHeight>
+                </wp14:sizeRelV>
+              </wp:anchor>
+            </w:drawing>
+          </mc:Choice>
+          <mc:Fallback>
+            <w:pict>
+              <v:shape w14:anchorId="6187272F" id="Cuadro de texto 29" o:spid="_x0000_s1045" type="#_x0000_t202" style="position:absolute;margin-left:0;margin-top:5.6pt;width:445.35pt;height:232.75pt;z-index:251665408;visibility:visible;mso-wrap-style:square;mso-width-percent:0;mso-height-percent:0;mso-wrap-distance-left:9pt;mso-wrap-distance-top:0;mso-wrap-distance-right:9pt;mso-wrap-distance-bottom:0;mso-position-horizontal:left;mso-position-horizontal-relative:margin;mso-position-vertical:absolute;mso-position-vertical-relative:text;mso-width-percent:0;mso-height-percent:0;mso-width-relative:margin;mso-height-relative:margin;v-text-anchor:top" o:gfxdata="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" fillcolor="white [3201]" strokeweight=".5pt">
+                <v:textbox>
+                  <w:txbxContent>
+                    <w:p/>
+                  </w:txbxContent>
+                </v:textbox>
+                <w10:wrap anchorx="margin"/>
+              </v:shape>
+            </w:pict>
+          </mc:Fallback>
+        </mc:AlternateContent>
+      </w:r>
+    </w:p>
+    <w:p>
+      <w:pPr>
+        <w:spacing w:after="0" w:line="240" w:lineRule="auto"/>
+        <w:rPr>
+          <w:rFonts w:ascii="Arial" w:hAnsi="Arial" w:cs="Arial"/>
+          <w:b/>
+          <w:sz w:val="24"/>
+          <w:szCs w:val="24"/>
+          <w:lang w:val="es-ES"/>
+        </w:rPr>
+      </w:pPr>
+      <w:r>
+        <w:rPr>
+          <w:rFonts w:ascii="Arial" w:hAnsi="Arial" w:cs="Arial"/>
+          <w:b/>
+          <w:noProof/>
+          <w:sz w:val="24"/>
+          <w:szCs w:val="24"/>
+          <w:lang w:eastAsia="es-CO"/>
+        </w:rPr>
+        <mc:AlternateContent>
+          <mc:Choice Requires="wps">
+            <w:drawing>
+              <wp:anchor distT="0" distB="0" distL="114300" distR="114300" simplePos="0" relativeHeight="251670528" behindDoc="0" locked="0" layoutInCell="1" allowOverlap="1" wp14:anchorId="5A3000EA" wp14:editId="7E9FE9F2">
+                <wp:simplePos x="0" y="0"/>
+                <wp:positionH relativeFrom="column">
+                  <wp:posOffset>1723079</wp:posOffset>
+                </wp:positionH>
+                <wp:positionV relativeFrom="paragraph">
+                  <wp:posOffset>561142</wp:posOffset>
+                </wp:positionV>
+                <wp:extent cx="318977" cy="1020726"/>
+                <wp:effectExtent l="0" t="0" r="62230" b="65405"/>
+                <wp:wrapNone/>
+                <wp:docPr id="40" name="Conector recto de flecha 40"/>
+                <wp:cNvGraphicFramePr/>
+                <a:graphic xmlns:a="http://schemas.openxmlformats.org/drawingml/2006/main">
+                  <a:graphicData uri="http://schemas.microsoft.com/office/word/2010/wordprocessingShape">
+                    <wps:wsp>
+                      <wps:cNvCnPr/>
+                      <wps:spPr>
+                        <a:xfrm>
+                          <a:off x="0" y="0"/>
+                          <a:ext cx="318977" cy="1020726"/>
+                        </a:xfrm>
+                        <a:prstGeom prst="straightConnector1">
+                          <a:avLst/>
+                        </a:prstGeom>
+                        <a:ln>
+                          <a:solidFill>
+                            <a:schemeClr val="tx1"/>
+                          </a:solidFill>
+                          <a:tailEnd type="triangle"/>
+                        </a:ln>
+                      </wps:spPr>
+                      <wps:style>
+                        <a:lnRef idx="1">
+                          <a:schemeClr val="accent1"/>
+                        </a:lnRef>
+                        <a:fillRef idx="0">
+                          <a:schemeClr val="accent1"/>
+                        </a:fillRef>
+                        <a:effectRef idx="0">
+                          <a:schemeClr val="accent1"/>
+                        </a:effectRef>
+                        <a:fontRef idx="minor">
+                          <a:schemeClr val="tx1"/>
+                        </a:fontRef>
+                      </wps:style>
+                      <wps:bodyPr/>
+                    </wps:wsp>
+                  </a:graphicData>
+                </a:graphic>
+              </wp:anchor>
+            </w:drawing>
+          </mc:Choice>
+          <mc:Fallback>
+            <w:pict>
+              <v:shape w14:anchorId="2C4B42D7" id="Conector recto de flecha 40" o:spid="_x0000_s1026" type="#_x0000_t32" style="position:absolute;margin-left:135.7pt;margin-top:44.2pt;width:25.1pt;height:80.35pt;z-index:251670528;visibility:visible;mso-wrap-style:square;mso-wrap-distance-left:9pt;mso-wrap-distance-top:0;mso-wrap-distance-right:9pt;mso-wrap-distance-bottom:0;mso-position-horizontal:absolute;mso-position-horizontal-relative:text;mso-position-vertical:absolute;mso-position-vertical-relative:text" o:gfxdata="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" strokecolor="black [3213]" strokeweight=".5pt">
+                <v:stroke endarrow="block" joinstyle="miter"/>
+              </v:shape>
+            </w:pict>
+          </mc:Fallback>
+        </mc:AlternateContent>
+      </w:r>
+      <w:r>
+        <w:rPr>
+          <w:rFonts w:ascii="Arial" w:hAnsi="Arial" w:cs="Arial"/>
+          <w:b/>
+          <w:noProof/>
+          <w:sz w:val="24"/>
+          <w:szCs w:val="24"/>
+          <w:lang w:eastAsia="es-CO"/>
+        </w:rPr>
+        <mc:AlternateContent>
+          <mc:Choice Requires="wps">
+            <w:drawing>
+              <wp:anchor distT="0" distB="0" distL="114300" distR="114300" simplePos="0" relativeHeight="251674624" behindDoc="0" locked="0" layoutInCell="1" allowOverlap="1" wp14:anchorId="57DEDA0E" wp14:editId="1B602FB8">
+                <wp:simplePos x="0" y="0"/>
+                <wp:positionH relativeFrom="column">
+                  <wp:posOffset>2874010</wp:posOffset>
+                </wp:positionH>
+                <wp:positionV relativeFrom="paragraph">
+                  <wp:posOffset>1583686</wp:posOffset>
+                </wp:positionV>
+                <wp:extent cx="661958" cy="774697"/>
+                <wp:effectExtent l="0" t="0" r="24130" b="26035"/>
+                <wp:wrapNone/>
+                <wp:docPr id="51" name="Cuadro de texto 51"/>
+                <wp:cNvGraphicFramePr/>
+                <a:graphic xmlns:a="http://schemas.openxmlformats.org/drawingml/2006/main">
+                  <a:graphicData uri="http://schemas.microsoft.com/office/word/2010/wordprocessingShape">
+                    <wps:wsp>
+                      <wps:cNvSpPr txBox="1"/>
+                      <wps:spPr>
+                        <a:xfrm>
+                          <a:off x="0" y="0"/>
+                          <a:ext cx="661958" cy="774697"/>
+                        </a:xfrm>
+                        <a:prstGeom prst="rect">
+                          <a:avLst/>
+                        </a:prstGeom>
+                        <a:solidFill>
+                          <a:schemeClr val="lt1"/>
+                        </a:solidFill>
+                        <a:ln w="6350">
+                          <a:solidFill>
+                            <a:prstClr val="black"/>
+                          </a:solidFill>
+                        </a:ln>
+                      </wps:spPr>
+                      <wps:txbx>
+                        <w:txbxContent>
+                          <w:p>
+                            <w:pPr>
+                              <w:jc w:val="center"/>
+                            </w:pPr>
+                            <w:r>
+                              <w:t>Libro</w:t>
+                            </w:r>
+                          </w:p>
+                        </w:txbxContent>
+                      </wps:txbx>
+                      <wps:bodyPr rot="0" spcFirstLastPara="0" vertOverflow="overflow" horzOverflow="overflow" vert="horz" wrap="square" lIns="91440" tIns="45720" rIns="91440" bIns="45720" numCol="1" spcCol="0" rtlCol="0" fromWordArt="0" anchor="t" anchorCtr="0" forceAA="0" compatLnSpc="1">
+                        <a:prstTxWarp prst="textNoShape">
+                          <a:avLst/>
+                        </a:prstTxWarp>
+                        <a:noAutofit/>
+                      </wps:bodyPr>
+                    </wps:wsp>
+                  </a:graphicData>
+                </a:graphic>
+              </wp:anchor>
+            </w:drawing>
+          </mc:Choice>
+          <mc:Fallback>
+            <w:pict>
+              <v:shape w14:anchorId="57DEDA0E" id="Cuadro de texto 51" o:spid="_x0000_s1046" type="#_x0000_t202" style="position:absolute;margin-left:226.3pt;margin-top:124.7pt;width:52.1pt;height:61pt;z-index:251674624;visibility:visible;mso-wrap-style:square;mso-wrap-distance-left:9pt;mso-wrap-distance-top:0;mso-wrap-distance-right:9pt;mso-wrap-distance-bottom:0;mso-position-horizontal:absolute;mso-position-horizontal-relative:text;mso-position-vertical:absolute;mso-position-vertical-relative:text;v-text-anchor:top" o:gfxdata="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" fillcolor="white [3201]" strokeweight=".5pt">
+                <v:textbox>
+                  <w:txbxContent>
+                    <w:p>
+                      <w:pPr>
+                        <w:jc w:val="center"/>
+                      </w:pPr>
+                      <w:r>
+                        <w:t>Libro</w:t>
+                      </w:r>
+                    </w:p>
+                  </w:txbxContent>
+                </v:textbox>
+              </v:shape>
+            </w:pict>
+          </mc:Fallback>
+        </mc:AlternateContent>
+      </w:r>
+      <w:r>
+        <w:rPr>
+          <w:rFonts w:ascii="Arial" w:hAnsi="Arial" w:cs="Arial"/>
+          <w:b/>
+          <w:noProof/>
+          <w:sz w:val="24"/>
+          <w:szCs w:val="24"/>
+          <w:lang w:eastAsia="es-CO"/>
+        </w:rPr>
+        <mc:AlternateContent>
+          <mc:Choice Requires="wps">
+            <w:drawing>
+              <wp:anchor distT="0" distB="0" distL="114300" distR="114300" simplePos="0" relativeHeight="251671552" behindDoc="0" locked="0" layoutInCell="1" allowOverlap="1" wp14:anchorId="54135725" wp14:editId="05031437">
+                <wp:simplePos x="0" y="0"/>
+                <wp:positionH relativeFrom="column">
+                  <wp:posOffset>3043271</wp:posOffset>
+                </wp:positionH>
+                <wp:positionV relativeFrom="paragraph">
+                  <wp:posOffset>569108</wp:posOffset>
+                </wp:positionV>
+                <wp:extent cx="45719" cy="1009225"/>
+                <wp:effectExtent l="38100" t="0" r="69215" b="57785"/>
+                <wp:wrapNone/>
+                <wp:docPr id="41" name="Conector recto de flecha 41"/>
+                <wp:cNvGraphicFramePr/>
+                <a:graphic xmlns:a="http://schemas.openxmlformats.org/drawingml/2006/main">
+                  <a:graphicData uri="http://schemas.microsoft.com/office/word/2010/wordprocessingShape">
+                    <wps:wsp>
+                      <wps:cNvCnPr/>
+                      <wps:spPr>
+                        <a:xfrm>
+                          <a:off x="0" y="0"/>
+                          <a:ext cx="45719" cy="1009225"/>
+                        </a:xfrm>
+                        <a:prstGeom prst="straightConnector1">
+                          <a:avLst/>
+                        </a:prstGeom>
+                        <a:ln>
+                          <a:solidFill>
+                            <a:schemeClr val="tx1"/>
+                          </a:solidFill>
+                          <a:tailEnd type="triangle"/>
+                        </a:ln>
+                      </wps:spPr>
+                      <wps:style>
+                        <a:lnRef idx="1">
+                          <a:schemeClr val="accent1"/>
+                        </a:lnRef>
+                        <a:fillRef idx="0">
+                          <a:schemeClr val="accent1"/>
+                        </a:fillRef>
+                        <a:effectRef idx="0">
+                          <a:schemeClr val="accent1"/>
+                        </a:effectRef>
+                        <a:fontRef idx="minor">
+                          <a:schemeClr val="tx1"/>
+                        </a:fontRef>
+                      </wps:style>
+                      <wps:bodyPr/>
+                    </wps:wsp>
+                  </a:graphicData>
+                </a:graphic>
+                <wp14:sizeRelH relativeFrom="margin">
+                  <wp14:pctWidth>0</wp14:pctWidth>
+                </wp14:sizeRelH>
+                <wp14:sizeRelV relativeFrom="margin">
+                  <wp14:pctHeight>0</wp14:pctHeight>
+                </wp14:sizeRelV>
+              </wp:anchor>
+            </w:drawing>
+          </mc:Choice>
+          <mc:Fallback>
+            <w:pict>
+              <v:shape w14:anchorId="6ACA8669" id="Conector recto de flecha 41" o:spid="_x0000_s1026" type="#_x0000_t32" style="position:absolute;margin-left:239.65pt;margin-top:44.8pt;width:3.6pt;height:79.45pt;z-index:251671552;visibility:visible;mso-wrap-style:square;mso-width-percent:0;mso-height-percent:0;mso-wrap-distance-left:9pt;mso-wrap-distance-top:0;mso-wrap-distance-right:9pt;mso-wrap-distance-bottom:0;mso-position-horizontal:absolute;mso-position-horizontal-relative:text;mso-position-vertical:absolute;mso-position-vertical-relative:text;mso-width-percent:0;mso-height-percent:0;mso-width-relative:margin;mso-height-relative:margin" o:gfxdata="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" strokecolor="black [3213]" strokeweight=".5pt">
+                <v:stroke endarrow="block" joinstyle="miter"/>
+              </v:shape>
+            </w:pict>
+          </mc:Fallback>
+        </mc:AlternateContent>
+      </w:r>
+      <w:r>
+        <w:rPr>
+          <w:rFonts w:ascii="Arial" w:hAnsi="Arial" w:cs="Arial"/>
+          <w:b/>
+          <w:noProof/>
+          <w:sz w:val="24"/>
+          <w:szCs w:val="24"/>
+          <w:lang w:eastAsia="es-CO"/>
+        </w:rPr>
+        <mc:AlternateContent>
+          <mc:Choice Requires="wps">
+            <w:drawing>
+              <wp:anchor distT="0" distB="0" distL="114300" distR="114300" simplePos="0" relativeHeight="251673600" behindDoc="0" locked="0" layoutInCell="1" allowOverlap="1" wp14:anchorId="622B396D" wp14:editId="2F46F453">
+                <wp:simplePos x="0" y="0"/>
+                <wp:positionH relativeFrom="column">
+                  <wp:posOffset>1691305</wp:posOffset>
+                </wp:positionH>
+                <wp:positionV relativeFrom="paragraph">
+                  <wp:posOffset>1578333</wp:posOffset>
+                </wp:positionV>
+                <wp:extent cx="661958" cy="774697"/>
+                <wp:effectExtent l="0" t="0" r="24130" b="26035"/>
+                <wp:wrapNone/>
+                <wp:docPr id="50" name="Cuadro de texto 50"/>
+                <wp:cNvGraphicFramePr/>
+                <a:graphic xmlns:a="http://schemas.openxmlformats.org/drawingml/2006/main">
+                  <a:graphicData uri="http://schemas.microsoft.com/office/word/2010/wordprocessingShape">
+                    <wps:wsp>
+                      <wps:cNvSpPr txBox="1"/>
+                      <wps:spPr>
+                        <a:xfrm>
+                          <a:off x="0" y="0"/>
+                          <a:ext cx="661958" cy="774697"/>
+                        </a:xfrm>
+                        <a:prstGeom prst="rect">
+                          <a:avLst/>
+                        </a:prstGeom>
+                        <a:solidFill>
+                          <a:schemeClr val="lt1"/>
+                        </a:solidFill>
+                        <a:ln w="6350">
+                          <a:solidFill>
+                            <a:prstClr val="black"/>
+                          </a:solidFill>
+                        </a:ln>
+                      </wps:spPr>
+                      <wps:txbx>
+                        <w:txbxContent>
+                          <w:p>
+                            <w:pPr>
+                              <w:jc w:val="center"/>
+                            </w:pPr>
+                            <w:r>
+                              <w:t>Libro</w:t>
+                            </w:r>
+                          </w:p>
+                        </w:txbxContent>
+                      </wps:txbx>
+                      <wps:bodyPr rot="0" spcFirstLastPara="0" vertOverflow="overflow" horzOverflow="overflow" vert="horz" wrap="square" lIns="91440" tIns="45720" rIns="91440" bIns="45720" numCol="1" spcCol="0" rtlCol="0" fromWordArt="0" anchor="t" anchorCtr="0" forceAA="0" compatLnSpc="1">
+                        <a:prstTxWarp prst="textNoShape">
+                          <a:avLst/>
+                        </a:prstTxWarp>
+                        <a:noAutofit/>
+                      </wps:bodyPr>
+                    </wps:wsp>
+                  </a:graphicData>
+                </a:graphic>
+              </wp:anchor>
+            </w:drawing>
+          </mc:Choice>
+          <mc:Fallback>
+            <w:pict>
+              <v:shape w14:anchorId="622B396D" id="Cuadro de texto 50" o:spid="_x0000_s1047" type="#_x0000_t202" style="position:absolute;margin-left:133.15pt;margin-top:124.3pt;width:52.1pt;height:61pt;z-index:251673600;visibility:visible;mso-wrap-style:square;mso-wrap-distance-left:9pt;mso-wrap-distance-top:0;mso-wrap-distance-right:9pt;mso-wrap-distance-bottom:0;mso-position-horizontal:absolute;mso-position-horizontal-relative:text;mso-position-vertical:absolute;mso-position-vertical-relative:text;v-text-anchor:top" o:gfxdata="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" fillcolor="white [3201]" strokeweight=".5pt">
+                <v:textbox>
+                  <w:txbxContent>
+                    <w:p>
+                      <w:pPr>
+                        <w:jc w:val="center"/>
+                      </w:pPr>
+                      <w:r>
+                        <w:t>Libro</w:t>
+                      </w:r>
+                    </w:p>
+                  </w:txbxContent>
+                </v:textbox>
+              </v:shape>
+            </w:pict>
+          </mc:Fallback>
+        </mc:AlternateContent>
+      </w:r>
+      <w:r>
+        <w:rPr>
+          <w:rFonts w:ascii="Arial" w:hAnsi="Arial" w:cs="Arial"/>
+          <w:b/>
+          <w:noProof/>
+          <w:sz w:val="24"/>
+          <w:szCs w:val="24"/>
+          <w:lang w:eastAsia="es-CO"/>
+        </w:rPr>
+        <mc:AlternateContent>
+          <mc:Choice Requires="wpg">
+            <w:drawing>
+              <wp:anchor distT="0" distB="0" distL="114300" distR="114300" simplePos="0" relativeHeight="251672576" behindDoc="0" locked="0" layoutInCell="1" allowOverlap="1" wp14:anchorId="5017D2F1" wp14:editId="3D0449A2">
+                <wp:simplePos x="0" y="0"/>
+                <wp:positionH relativeFrom="column">
+                  <wp:posOffset>1500571</wp:posOffset>
+                </wp:positionH>
+                <wp:positionV relativeFrom="paragraph">
+                  <wp:posOffset>344715</wp:posOffset>
+                </wp:positionV>
+                <wp:extent cx="2582520" cy="330197"/>
+                <wp:effectExtent l="0" t="0" r="8890" b="0"/>
+                <wp:wrapNone/>
+                <wp:docPr id="47" name="Grupo 47"/>
+                <wp:cNvGraphicFramePr/>
+                <a:graphic xmlns:a="http://schemas.openxmlformats.org/drawingml/2006/main">
+                  <a:graphicData uri="http://schemas.microsoft.com/office/word/2010/wordprocessingGroup">
+                    <wpg:wgp>
+                      <wpg:cNvGrpSpPr/>
+                      <wpg:grpSpPr>
+                        <a:xfrm>
+                          <a:off x="0" y="0"/>
+                          <a:ext cx="2582520" cy="330197"/>
+                          <a:chOff x="0" y="0"/>
+                          <a:chExt cx="2582520" cy="330197"/>
+                        </a:xfrm>
+                      </wpg:grpSpPr>
+                      <wps:wsp>
+                        <wps:cNvPr id="38" name="Cuadro de texto 38"/>
+                        <wps:cNvSpPr txBox="1"/>
+                        <wps:spPr>
+                          <a:xfrm>
+                            <a:off x="0" y="11220"/>
+                            <a:ext cx="1286540" cy="318977"/>
+                          </a:xfrm>
+                          <a:prstGeom prst="rect">
+                            <a:avLst/>
+                          </a:prstGeom>
+                          <a:solidFill>
+                            <a:schemeClr val="lt1"/>
+                          </a:solidFill>
+                          <a:ln w="6350">
+                            <a:noFill/>
+                          </a:ln>
+                        </wps:spPr>
+                        <wps:txbx>
+                          <w:txbxContent>
+                            <w:tbl>
+                              <w:tblPr>
+                                <w:tblStyle w:val="Tablaconcuadrcula"/>
+                                <w:tblW w:w="0" w:type="auto"/>
+                                <w:tblLook w:val="04A0" w:firstRow="1" w:lastRow="0" w:firstColumn="1" w:lastColumn="0" w:noHBand="0" w:noVBand="1"/>
+                              </w:tblPr>
+                              <w:tblGrid>
+                                <w:gridCol w:w="343"/>
+                                <w:gridCol w:w="343"/>
+                                <w:gridCol w:w="344"/>
+                                <w:gridCol w:w="344"/>
+                                <w:gridCol w:w="344"/>
+                              </w:tblGrid>
+                              <w:tr>
+                                <w:tc>
+                                  <w:tcPr>
+                                    <w:tcW w:w="360" w:type="dxa"/>
+                                  </w:tcPr>
+                                  <w:p/>
+                                </w:tc>
+                                <w:tc>
+                                  <w:tcPr>
+                                    <w:tcW w:w="360" w:type="dxa"/>
+                                  </w:tcPr>
+                                  <w:p/>
+                                </w:tc>
+                                <w:tc>
+                                  <w:tcPr>
+                                    <w:tcW w:w="360" w:type="dxa"/>
+                                  </w:tcPr>
+                                  <w:p/>
+                                </w:tc>
+                                <w:tc>
+                                  <w:tcPr>
+                                    <w:tcW w:w="360" w:type="dxa"/>
+                                  </w:tcPr>
+                                  <w:p/>
+                                </w:tc>
+                                <w:tc>
+                                  <w:tcPr>
+                                    <w:tcW w:w="360" w:type="dxa"/>
+                                  </w:tcPr>
+                                  <w:p/>
+                                </w:tc>
+                              </w:tr>
+                            </w:tbl>
+                            <w:p/>
+                          </w:txbxContent>
+                        </wps:txbx>
+                        <wps:bodyPr rot="0" spcFirstLastPara="0" vertOverflow="overflow" horzOverflow="overflow" vert="horz" wrap="square" lIns="91440" tIns="45720" rIns="91440" bIns="45720" numCol="1" spcCol="0" rtlCol="0" fromWordArt="0" anchor="t" anchorCtr="0" forceAA="0" compatLnSpc="1">
+                          <a:prstTxWarp prst="textNoShape">
+                            <a:avLst/>
+                          </a:prstTxWarp>
+                          <a:noAutofit/>
+                        </wps:bodyPr>
+                      </wps:wsp>
+                      <wps:wsp>
+                        <wps:cNvPr id="39" name="Cuadro de texto 39"/>
+                        <wps:cNvSpPr txBox="1"/>
+                        <wps:spPr>
+                          <a:xfrm>
+                            <a:off x="1402454" y="0"/>
+                            <a:ext cx="1180066" cy="308344"/>
+                          </a:xfrm>
+                          <a:prstGeom prst="rect">
+                            <a:avLst/>
+                          </a:prstGeom>
+                          <a:solidFill>
+                            <a:schemeClr val="lt1"/>
+                          </a:solidFill>
+                          <a:ln w="6350">
+                            <a:noFill/>
+                          </a:ln>
+                        </wps:spPr>
+                        <wps:txbx>
+                          <w:txbxContent>
+                            <w:tbl>
+                              <w:tblPr>
+                                <w:tblStyle w:val="Tablaconcuadrcula"/>
+                                <w:tblW w:w="0" w:type="auto"/>
+                                <w:tblLook w:val="04A0" w:firstRow="1" w:lastRow="0" w:firstColumn="1" w:lastColumn="0" w:noHBand="0" w:noVBand="1"/>
+                              </w:tblPr>
+                              <w:tblGrid>
+                                <w:gridCol w:w="310"/>
+                                <w:gridCol w:w="310"/>
+                                <w:gridCol w:w="310"/>
+                                <w:gridCol w:w="310"/>
+                                <w:gridCol w:w="310"/>
+                              </w:tblGrid>
+                              <w:tr>
+                                <w:tc>
+                                  <w:tcPr>
+                                    <w:tcW w:w="360" w:type="dxa"/>
+                                  </w:tcPr>
+                                  <w:p/>
+                                </w:tc>
+                                <w:tc>
+                                  <w:tcPr>
+                                    <w:tcW w:w="360" w:type="dxa"/>
+                                  </w:tcPr>
+                                  <w:p/>
+                                </w:tc>
+                                <w:tc>
+                                  <w:tcPr>
+                                    <w:tcW w:w="360" w:type="dxa"/>
+                                  </w:tcPr>
+                                  <w:p/>
+                                </w:tc>
+                                <w:tc>
+                                  <w:tcPr>
+                                    <w:tcW w:w="360" w:type="dxa"/>
+                                  </w:tcPr>
+                                  <w:p/>
+                                </w:tc>
+                                <w:tc>
+                                  <w:tcPr>
+                                    <w:tcW w:w="360" w:type="dxa"/>
+                                  </w:tcPr>
+                                  <w:p/>
+                                </w:tc>
+                              </w:tr>
+                            </w:tbl>
+                            <w:p/>
+                          </w:txbxContent>
+                        </wps:txbx>
+                        <wps:bodyPr rot="0" spcFirstLastPara="0" vertOverflow="overflow" horzOverflow="overflow" vert="horz" wrap="square" lIns="91440" tIns="45720" rIns="91440" bIns="45720" numCol="1" spcCol="0" rtlCol="0" fromWordArt="0" anchor="t" anchorCtr="0" forceAA="0" compatLnSpc="1">
+                          <a:prstTxWarp prst="textNoShape">
+                            <a:avLst/>
+                          </a:prstTxWarp>
+                          <a:noAutofit/>
+                        </wps:bodyPr>
+                      </wps:wsp>
+                      <wps:wsp>
+                        <wps:cNvPr id="42" name="Rectángulo 42"/>
+                        <wps:cNvSpPr/>
+                        <wps:spPr>
+                          <a:xfrm>
+                            <a:off x="39269" y="72928"/>
+                            <a:ext cx="106325" cy="159488"/>
+                          </a:xfrm>
+                          <a:prstGeom prst="rect">
+                            <a:avLst/>
+                          </a:prstGeom>
+                          <a:solidFill>
+                            <a:schemeClr val="bg1"/>
+                          </a:solidFill>
+                          <a:ln>
+                            <a:noFill/>
+                          </a:ln>
+                        </wps:spPr>
+                        <wps:style>
+                          <a:lnRef idx="2">
+                            <a:schemeClr val="accent1">
+                              <a:shade val="50000"/>
+                            </a:schemeClr>
+                          </a:lnRef>
+                          <a:fillRef idx="1">
+                            <a:schemeClr val="accent1"/>
+                          </a:fillRef>
+                          <a:effectRef idx="0">
+                            <a:schemeClr val="accent1"/>
+                          </a:effectRef>
+                          <a:fontRef idx="minor">
+                            <a:schemeClr val="lt1"/>
+                          </a:fontRef>
+                        </wps:style>
+                        <wps:bodyPr rot="0" spcFirstLastPara="0" vertOverflow="overflow" horzOverflow="overflow" vert="horz" wrap="square" lIns="91440" tIns="45720" rIns="91440" bIns="45720" numCol="1" spcCol="0" rtlCol="0" fromWordArt="0" anchor="ctr" anchorCtr="0" forceAA="0" compatLnSpc="1">
+                          <a:prstTxWarp prst="textNoShape">
+                            <a:avLst/>
+                          </a:prstTxWarp>
+                          <a:noAutofit/>
+                        </wps:bodyPr>
+                      </wps:wsp>
+                      <wps:wsp>
+                        <wps:cNvPr id="43" name="Rectángulo 43"/>
+                        <wps:cNvSpPr/>
+                        <wps:spPr>
+                          <a:xfrm>
+                            <a:off x="1419284" y="56099"/>
+                            <a:ext cx="106325" cy="159488"/>
+                          </a:xfrm>
+                          <a:prstGeom prst="rect">
+                            <a:avLst/>
+                          </a:prstGeom>
+                          <a:solidFill>
+                            <a:schemeClr val="bg1"/>
+                          </a:solidFill>
+                          <a:ln>
+                            <a:noFill/>
+                          </a:ln>
+                        </wps:spPr>
+                        <wps:style>
+                          <a:lnRef idx="2">
+                            <a:schemeClr val="accent1">
+                              <a:shade val="50000"/>
+                            </a:schemeClr>
+                          </a:lnRef>
+                          <a:fillRef idx="1">
+                            <a:schemeClr val="accent1"/>
+                          </a:fillRef>
+                          <a:effectRef idx="0">
+                            <a:schemeClr val="accent1"/>
+                          </a:effectRef>
+                          <a:fontRef idx="minor">
+                            <a:schemeClr val="lt1"/>
+                          </a:fontRef>
+                        </wps:style>
+                        <wps:bodyPr rot="0" spcFirstLastPara="0" vertOverflow="overflow" horzOverflow="overflow" vert="horz" wrap="square" lIns="91440" tIns="45720" rIns="91440" bIns="45720" numCol="1" spcCol="0" rtlCol="0" fromWordArt="0" anchor="ctr" anchorCtr="0" forceAA="0" compatLnSpc="1">
+                          <a:prstTxWarp prst="textNoShape">
+                            <a:avLst/>
+                          </a:prstTxWarp>
+                          <a:noAutofit/>
+                        </wps:bodyPr>
+                      </wps:wsp>
+                      <wps:wsp>
+                        <wps:cNvPr id="44" name="Rectángulo 44"/>
+                        <wps:cNvSpPr/>
+                        <wps:spPr>
+                          <a:xfrm>
+                            <a:off x="1138793" y="72928"/>
+                            <a:ext cx="106325" cy="159488"/>
+                          </a:xfrm>
+                          <a:prstGeom prst="rect">
+                            <a:avLst/>
+                          </a:prstGeom>
+                          <a:solidFill>
+                            <a:schemeClr val="bg1"/>
+                          </a:solidFill>
+                          <a:ln>
+                            <a:noFill/>
+                          </a:ln>
+                        </wps:spPr>
+                        <wps:style>
+                          <a:lnRef idx="2">
+                            <a:schemeClr val="accent1">
+                              <a:shade val="50000"/>
+                            </a:schemeClr>
+                          </a:lnRef>
+                          <a:fillRef idx="1">
+                            <a:schemeClr val="accent1"/>
+                          </a:fillRef>
+                          <a:effectRef idx="0">
+                            <a:schemeClr val="accent1"/>
+                          </a:effectRef>
+                          <a:fontRef idx="minor">
+                            <a:schemeClr val="lt1"/>
+                          </a:fontRef>
+                        </wps:style>
+                        <wps:bodyPr rot="0" spcFirstLastPara="0" vertOverflow="overflow" horzOverflow="overflow" vert="horz" wrap="square" lIns="91440" tIns="45720" rIns="91440" bIns="45720" numCol="1" spcCol="0" rtlCol="0" fromWordArt="0" anchor="ctr" anchorCtr="0" forceAA="0" compatLnSpc="1">
+                          <a:prstTxWarp prst="textNoShape">
+                            <a:avLst/>
+                          </a:prstTxWarp>
+                          <a:noAutofit/>
+                        </wps:bodyPr>
+                      </wps:wsp>
+                      <wps:wsp>
+                        <wps:cNvPr id="45" name="Rectángulo 45"/>
+                        <wps:cNvSpPr/>
+                        <wps:spPr>
+                          <a:xfrm>
+                            <a:off x="2434660" y="56099"/>
+                            <a:ext cx="106325" cy="159488"/>
+                          </a:xfrm>
+                          <a:prstGeom prst="rect">
+                            <a:avLst/>
+                          </a:prstGeom>
+                          <a:solidFill>
+                            <a:schemeClr val="bg1"/>
+                          </a:solidFill>
+                          <a:ln>
+                            <a:noFill/>
+                          </a:ln>
+                        </wps:spPr>
+                        <wps:style>
+                          <a:lnRef idx="2">
+                            <a:schemeClr val="accent1">
+                              <a:shade val="50000"/>
+                            </a:schemeClr>
+                          </a:lnRef>
+                          <a:fillRef idx="1">
+                            <a:schemeClr val="accent1"/>
+                          </a:fillRef>
+                          <a:effectRef idx="0">
+                            <a:schemeClr val="accent1"/>
+                          </a:effectRef>
+                          <a:fontRef idx="minor">
+                            <a:schemeClr val="lt1"/>
+                          </a:fontRef>
+                        </wps:style>
+                        <wps:bodyPr rot="0" spcFirstLastPara="0" vertOverflow="overflow" horzOverflow="overflow" vert="horz" wrap="square" lIns="91440" tIns="45720" rIns="91440" bIns="45720" numCol="1" spcCol="0" rtlCol="0" fromWordArt="0" anchor="ctr" anchorCtr="0" forceAA="0" compatLnSpc="1">
+                          <a:prstTxWarp prst="textNoShape">
+                            <a:avLst/>
+                          </a:prstTxWarp>
+                          <a:noAutofit/>
+                        </wps:bodyPr>
+                      </wps:wsp>
+                    </wpg:wgp>
+                  </a:graphicData>
+                </a:graphic>
+              </wp:anchor>
+            </w:drawing>
+          </mc:Choice>
+          <mc:Fallback>
+            <w:pict>
+              <v:group w14:anchorId="5017D2F1" id="Grupo 47" o:spid="_x0000_s1048" style="position:absolute;margin-left:118.15pt;margin-top:27.15pt;width:203.35pt;height:26pt;z-index:251672576" coordsize="25825,3301" o:gfxdata="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">
+                <v:shape id="Cuadro de texto 38" o:spid="_x0000_s1049" type="#_x0000_t202" style="position:absolute;top:112;width:12865;height:3189;visibility:visible;mso-wrap-style:square;v-text-anchor:top" o:gfxdata="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" fillcolor="white [3201]" stroked="f" strokeweight=".5pt">
+                  <v:textbox>
+                    <w:txbxContent>
+                      <w:tbl>
+                        <w:tblPr>
+                          <w:tblStyle w:val="Tablaconcuadrcula"/>
+                          <w:tblW w:w="0" w:type="auto"/>
+                          <w:tblLook w:val="04A0" w:firstRow="1" w:lastRow="0" w:firstColumn="1" w:lastColumn="0" w:noHBand="0" w:noVBand="1"/>
+                        </w:tblPr>
+                        <w:tblGrid>
+                          <w:gridCol w:w="343"/>
+                          <w:gridCol w:w="343"/>
+                          <w:gridCol w:w="344"/>
+                          <w:gridCol w:w="344"/>
+                          <w:gridCol w:w="344"/>
+                        </w:tblGrid>
+                        <w:tr>
+                          <w:tc>
+                            <w:tcPr>
+                              <w:tcW w:w="360" w:type="dxa"/>
+                            </w:tcPr>
+                            <w:p/>
+                          </w:tc>
+                          <w:tc>
+                            <w:tcPr>
+                              <w:tcW w:w="360" w:type="dxa"/>
+                            </w:tcPr>
+                            <w:p/>
+                          </w:tc>
+                          <w:tc>
+                            <w:tcPr>
+                              <w:tcW w:w="360" w:type="dxa"/>
+                            </w:tcPr>
+                            <w:p/>
+                          </w:tc>
+                          <w:tc>
+                            <w:tcPr>
+                              <w:tcW w:w="360" w:type="dxa"/>
+                            </w:tcPr>
+                            <w:p/>
+                          </w:tc>
+                          <w:tc>
+                            <w:tcPr>
+                              <w:tcW w:w="360" w:type="dxa"/>
+                            </w:tcPr>
+                            <w:p/>
+                          </w:tc>
+                        </w:tr>
+                      </w:tbl>
+                      <w:p/>
+                    </w:txbxContent>
+                  </v:textbox>
+                </v:shape>
+                <v:shape id="Cuadro de texto 39" o:spid="_x0000_s1050" type="#_x0000_t202" style="position:absolute;left:14024;width:11801;height:3083;visibility:visible;mso-wrap-style:square;v-text-anchor:top" o:gfxdata="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" fillcolor="white [3201]" stroked="f" strokeweight=".5pt">
+                  <v:textbox>
+                    <w:txbxContent>
+                      <w:tbl>
+                        <w:tblPr>
+                          <w:tblStyle w:val="Tablaconcuadrcula"/>
+                          <w:tblW w:w="0" w:type="auto"/>
+                          <w:tblLook w:val="04A0" w:firstRow="1" w:lastRow="0" w:firstColumn="1" w:lastColumn="0" w:noHBand="0" w:noVBand="1"/>
+                        </w:tblPr>
+                        <w:tblGrid>
+                          <w:gridCol w:w="310"/>
+                          <w:gridCol w:w="310"/>
+                          <w:gridCol w:w="310"/>
+                          <w:gridCol w:w="310"/>
+                          <w:gridCol w:w="310"/>
+                        </w:tblGrid>
+                        <w:tr>
+                          <w:tc>
+                            <w:tcPr>
+                              <w:tcW w:w="360" w:type="dxa"/>
+                            </w:tcPr>
+                            <w:p/>
+                          </w:tc>
+                          <w:tc>
+                            <w:tcPr>
+                              <w:tcW w:w="360" w:type="dxa"/>
+                            </w:tcPr>
+                            <w:p/>
+                          </w:tc>
+                          <w:tc>
+                            <w:tcPr>
+                              <w:tcW w:w="360" w:type="dxa"/>
+                            </w:tcPr>
+                            <w:p/>
+                          </w:tc>
+                          <w:tc>
+                            <w:tcPr>
+                              <w:tcW w:w="360" w:type="dxa"/>
+                            </w:tcPr>
+                            <w:p/>
+                          </w:tc>
+                          <w:tc>
+                            <w:tcPr>
+                              <w:tcW w:w="360" w:type="dxa"/>
+                            </w:tcPr>
+                            <w:p/>
+                          </w:tc>
+                        </w:tr>
+                      </w:tbl>
+                      <w:p/>
+                    </w:txbxContent>
+                  </v:textbox>
+                </v:shape>
+                <v:rect id="Rectángulo 42" o:spid="_x0000_s1051" style="position:absolute;left:392;top:729;width:1063;height:1595;visibility:visible;mso-wrap-style:square;v-text-anchor:middle" o:gfxdata="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" fillcolor="white [3212]" stroked="f" strokeweight="1pt"/>
+                <v:rect id="Rectángulo 43" o:spid="_x0000_s1052" style="position:absolute;left:14192;top:560;width:1064;height:1595;visibility:visible;mso-wrap-style:square;v-text-anchor:middle" o:gfxdata="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" fillcolor="white [3212]" stroked="f" strokeweight="1pt"/>
+                <v:rect id="Rectángulo 44" o:spid="_x0000_s1053" style="position:absolute;left:11387;top:729;width:1064;height:1595;visibility:visible;mso-wrap-style:square;v-text-anchor:middle" o:gfxdata="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" fillcolor="white [3212]" stroked="f" strokeweight="1pt"/>
+                <v:rect id="Rectángulo 45" o:spid="_x0000_s1054" style="position:absolute;left:24346;top:560;width:1063;height:1595;visibility:visible;mso-wrap-style:square;v-text-anchor:middle" o:gfxdata="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" fillcolor="white [3212]" stroked="f" strokeweight="1pt"/>
+              </v:group>
+            </w:pict>
+          </mc:Fallback>
+        </mc:AlternateContent>
+      </w:r>
+      <w:r>
+        <w:rPr>
+          <w:rFonts w:ascii="Arial" w:hAnsi="Arial" w:cs="Arial"/>
+          <w:b/>
+          <w:noProof/>
+          <w:sz w:val="24"/>
+          <w:szCs w:val="24"/>
+          <w:lang w:eastAsia="es-CO"/>
+        </w:rPr>
+        <mc:AlternateContent>
+          <mc:Choice Requires="wps">
+            <w:drawing>
+              <wp:anchor distT="0" distB="0" distL="114300" distR="114300" simplePos="0" relativeHeight="251669504" behindDoc="0" locked="0" layoutInCell="1" allowOverlap="1" wp14:anchorId="68899CC6" wp14:editId="0250385E">
+                <wp:simplePos x="0" y="0"/>
+                <wp:positionH relativeFrom="column">
+                  <wp:posOffset>4086121</wp:posOffset>
+                </wp:positionH>
+                <wp:positionV relativeFrom="paragraph">
+                  <wp:posOffset>193325</wp:posOffset>
+                </wp:positionV>
+                <wp:extent cx="733647" cy="265814"/>
+                <wp:effectExtent l="38100" t="0" r="28575" b="58420"/>
+                <wp:wrapNone/>
+                <wp:docPr id="37" name="Conector recto de flecha 37"/>
+                <wp:cNvGraphicFramePr/>
+                <a:graphic xmlns:a="http://schemas.openxmlformats.org/drawingml/2006/main">
+                  <a:graphicData uri="http://schemas.microsoft.com/office/word/2010/wordprocessingShape">
+                    <wps:wsp>
+                      <wps:cNvCnPr/>
+                      <wps:spPr>
+                        <a:xfrm flipH="1">
+                          <a:off x="0" y="0"/>
+                          <a:ext cx="733647" cy="265814"/>
+                        </a:xfrm>
+                        <a:prstGeom prst="straightConnector1">
+                          <a:avLst/>
+                        </a:prstGeom>
+                        <a:ln>
+                          <a:solidFill>
+                            <a:schemeClr val="tx1"/>
+                          </a:solidFill>
+                          <a:tailEnd type="triangle"/>
+                        </a:ln>
+                      </wps:spPr>
+                      <wps:style>
+                        <a:lnRef idx="1">
+                          <a:schemeClr val="accent1"/>
+                        </a:lnRef>
+                        <a:fillRef idx="0">
+                          <a:schemeClr val="accent1"/>
+                        </a:fillRef>
+                        <a:effectRef idx="0">
+                          <a:schemeClr val="accent1"/>
+                        </a:effectRef>
+                        <a:fontRef idx="minor">
+                          <a:schemeClr val="tx1"/>
+                        </a:fontRef>
+                      </wps:style>
+                      <wps:bodyPr/>
+                    </wps:wsp>
+                  </a:graphicData>
+                </a:graphic>
+              </wp:anchor>
+            </w:drawing>
+          </mc:Choice>
+          <mc:Fallback>
+            <w:pict>
+              <v:shape w14:anchorId="5A248380" id="Conector recto de flecha 37" o:spid="_x0000_s1026" type="#_x0000_t32" style="position:absolute;margin-left:321.75pt;margin-top:15.2pt;width:57.75pt;height:20.95pt;flip:x;z-index:251669504;visibility:visible;mso-wrap-style:square;mso-wrap-distance-left:9pt;mso-wrap-distance-top:0;mso-wrap-distance-right:9pt;mso-wrap-distance-bottom:0;mso-position-horizontal:absolute;mso-position-horizontal-relative:text;mso-position-vertical:absolute;mso-position-vertical-relative:text" o:gfxdata="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" strokecolor="black [3213]" strokeweight=".5pt">
+                <v:stroke endarrow="block" joinstyle="miter"/>
+              </v:shape>
+            </w:pict>
+          </mc:Fallback>
+        </mc:AlternateContent>
+      </w:r>
+      <w:r>
+        <w:rPr>
+          <w:rFonts w:ascii="Arial" w:hAnsi="Arial" w:cs="Arial"/>
+          <w:b/>
+          <w:noProof/>
+          <w:sz w:val="24"/>
+          <w:szCs w:val="24"/>
+          <w:lang w:eastAsia="es-CO"/>
+        </w:rPr>
+        <mc:AlternateContent>
+          <mc:Choice Requires="wps">
+            <w:drawing>
+              <wp:anchor distT="0" distB="0" distL="114300" distR="114300" simplePos="0" relativeHeight="251668480" behindDoc="0" locked="0" layoutInCell="1" allowOverlap="1" wp14:anchorId="5A8F18DB" wp14:editId="3EB977EE">
+                <wp:simplePos x="0" y="0"/>
+                <wp:positionH relativeFrom="column">
+                  <wp:posOffset>726352</wp:posOffset>
+                </wp:positionH>
+                <wp:positionV relativeFrom="paragraph">
+                  <wp:posOffset>161940</wp:posOffset>
+                </wp:positionV>
+                <wp:extent cx="754912" cy="244549"/>
+                <wp:effectExtent l="0" t="0" r="64770" b="79375"/>
+                <wp:wrapNone/>
+                <wp:docPr id="36" name="Conector recto de flecha 36"/>
+                <wp:cNvGraphicFramePr/>
+                <a:graphic xmlns:a="http://schemas.openxmlformats.org/drawingml/2006/main">
+                  <a:graphicData uri="http://schemas.microsoft.com/office/word/2010/wordprocessingShape">
+                    <wps:wsp>
+                      <wps:cNvCnPr/>
+                      <wps:spPr>
+                        <a:xfrm>
+                          <a:off x="0" y="0"/>
+                          <a:ext cx="754912" cy="244549"/>
+                        </a:xfrm>
+                        <a:prstGeom prst="straightConnector1">
+                          <a:avLst/>
+                        </a:prstGeom>
+                        <a:ln>
+                          <a:solidFill>
+                            <a:schemeClr val="tx1"/>
+                          </a:solidFill>
+                          <a:tailEnd type="triangle"/>
+                        </a:ln>
+                      </wps:spPr>
+                      <wps:style>
+                        <a:lnRef idx="1">
+                          <a:schemeClr val="accent1"/>
+                        </a:lnRef>
+                        <a:fillRef idx="0">
+                          <a:schemeClr val="accent1"/>
+                        </a:fillRef>
+                        <a:effectRef idx="0">
+                          <a:schemeClr val="accent1"/>
+                        </a:effectRef>
+                        <a:fontRef idx="minor">
+                          <a:schemeClr val="tx1"/>
+                        </a:fontRef>
+                      </wps:style>
+                      <wps:bodyPr/>
+                    </wps:wsp>
+                  </a:graphicData>
+                </a:graphic>
+                <wp14:sizeRelH relativeFrom="margin">
+                  <wp14:pctWidth>0</wp14:pctWidth>
+                </wp14:sizeRelH>
+                <wp14:sizeRelV relativeFrom="margin">
+                  <wp14:pctHeight>0</wp14:pctHeight>
+                </wp14:sizeRelV>
+              </wp:anchor>
+            </w:drawing>
+          </mc:Choice>
+          <mc:Fallback>
+            <w:pict>
+              <v:shape w14:anchorId="77359B7F" id="Conector recto de flecha 36" o:spid="_x0000_s1026" type="#_x0000_t32" style="position:absolute;margin-left:57.2pt;margin-top:12.75pt;width:59.45pt;height:19.25pt;z-index:251668480;visibility:visible;mso-wrap-style:square;mso-width-percent:0;mso-height-percent:0;mso-wrap-distance-left:9pt;mso-wrap-distance-top:0;mso-wrap-distance-right:9pt;mso-wrap-distance-bottom:0;mso-position-horizontal:absolute;mso-position-horizontal-relative:text;mso-position-vertical:absolute;mso-position-vertical-relative:text;mso-width-percent:0;mso-height-percent:0;mso-width-relative:margin;mso-height-relative:margin" o:gfxdata="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" strokecolor="black [3213]" strokeweight=".5pt">
+                <v:stroke endarrow="block" joinstyle="miter"/>
+              </v:shape>
+            </w:pict>
+          </mc:Fallback>
+        </mc:AlternateContent>
+      </w:r>
+      <w:r>
+        <w:rPr>
+          <w:rFonts w:ascii="Arial" w:hAnsi="Arial" w:cs="Arial"/>
+          <w:b/>
+          <w:noProof/>
+          <w:sz w:val="24"/>
+          <w:szCs w:val="24"/>
+          <w:lang w:eastAsia="es-CO"/>
+        </w:rPr>
+        <mc:AlternateContent>
+          <mc:Choice Requires="wpg">
+            <w:drawing>
+              <wp:anchor distT="0" distB="0" distL="114300" distR="114300" simplePos="0" relativeHeight="251667456" behindDoc="0" locked="0" layoutInCell="1" allowOverlap="1" wp14:anchorId="6C3AC54B" wp14:editId="25AFB44D">
+                <wp:simplePos x="0" y="0"/>
+                <wp:positionH relativeFrom="column">
+                  <wp:posOffset>4288258</wp:posOffset>
+                </wp:positionH>
+                <wp:positionV relativeFrom="paragraph">
+                  <wp:posOffset>44982</wp:posOffset>
+                </wp:positionV>
+                <wp:extent cx="1137684" cy="1414129"/>
+                <wp:effectExtent l="0" t="0" r="24765" b="15240"/>
+                <wp:wrapNone/>
+                <wp:docPr id="35" name="Grupo 35"/>
+                <wp:cNvGraphicFramePr/>
+                <a:graphic xmlns:a="http://schemas.openxmlformats.org/drawingml/2006/main">
+                  <a:graphicData uri="http://schemas.microsoft.com/office/word/2010/wordprocessingGroup">
+                    <wpg:wgp>
+                      <wpg:cNvGrpSpPr/>
+                      <wpg:grpSpPr>
+                        <a:xfrm>
+                          <a:off x="0" y="0"/>
+                          <a:ext cx="1137684" cy="1414129"/>
+                          <a:chOff x="0" y="0"/>
+                          <a:chExt cx="1137684" cy="1414129"/>
+                        </a:xfrm>
+                      </wpg:grpSpPr>
+                      <wps:wsp>
+                        <wps:cNvPr id="31" name="Cuadro de texto 31"/>
+                        <wps:cNvSpPr txBox="1"/>
+                        <wps:spPr>
+                          <a:xfrm>
+                            <a:off x="0" y="31897"/>
+                            <a:ext cx="1137684" cy="1382232"/>
+                          </a:xfrm>
+                          <a:prstGeom prst="rect">
+                            <a:avLst/>
+                          </a:prstGeom>
+                          <a:solidFill>
+                            <a:schemeClr val="lt1"/>
+                          </a:solidFill>
+                          <a:ln w="6350">
+                            <a:solidFill>
+                              <a:prstClr val="black"/>
+                            </a:solidFill>
+                          </a:ln>
+                        </wps:spPr>
+                        <wps:txbx>
+                          <w:txbxContent>
+                            <w:tbl>
+                              <w:tblPr>
+                                <w:tblStyle w:val="Tablaconcuadrcula"/>
+                                <w:tblW w:w="0" w:type="auto"/>
+                                <w:tblLook w:val="04A0" w:firstRow="1" w:lastRow="0" w:firstColumn="1" w:lastColumn="0" w:noHBand="0" w:noVBand="1"/>
+                              </w:tblPr>
+                              <w:tblGrid>
+                                <w:gridCol w:w="1483"/>
+                              </w:tblGrid>
+                              <w:tr>
+                                <w:tc>
+                                  <w:tcPr>
+                                    <w:tcW w:w="1498" w:type="dxa"/>
+                                  </w:tcPr>
+                                  <w:p/>
+                                </w:tc>
+                              </w:tr>
+                              <w:tr>
+                                <w:tc>
+                                  <w:tcPr>
+                                    <w:tcW w:w="1498" w:type="dxa"/>
+                                  </w:tcPr>
+                                  <w:p/>
+                                </w:tc>
+                              </w:tr>
+                              <w:tr>
+                                <w:tc>
+                                  <w:tcPr>
+                                    <w:tcW w:w="1498" w:type="dxa"/>
+                                  </w:tcPr>
+                                  <w:p/>
+                                </w:tc>
+                              </w:tr>
+                              <w:tr>
+                                <w:tc>
+                                  <w:tcPr>
+                                    <w:tcW w:w="1498" w:type="dxa"/>
+                                  </w:tcPr>
+                                  <w:p/>
+                                </w:tc>
+                              </w:tr>
+                              <w:tr>
+                                <w:tc>
+                                  <w:tcPr>
+                                    <w:tcW w:w="1498" w:type="dxa"/>
+                                  </w:tcPr>
+                                  <w:p/>
+                                </w:tc>
+                              </w:tr>
+                              <w:tr>
+                                <w:tc>
+                                  <w:tcPr>
+                                    <w:tcW w:w="1498" w:type="dxa"/>
+                                  </w:tcPr>
+                                  <w:p/>
+                                </w:tc>
+                              </w:tr>
+                              <w:tr>
+                                <w:tc>
+                                  <w:tcPr>
+                                    <w:tcW w:w="1498" w:type="dxa"/>
+                                  </w:tcPr>
+                                  <w:p/>
+                                </w:tc>
+                              </w:tr>
+                            </w:tbl>
+                            <w:p/>
+                          </w:txbxContent>
+                        </wps:txbx>
+                        <wps:bodyPr rot="0" spcFirstLastPara="0" vertOverflow="overflow" horzOverflow="overflow" vert="horz" wrap="square" lIns="91440" tIns="45720" rIns="91440" bIns="45720" numCol="1" spcCol="0" rtlCol="0" fromWordArt="0" anchor="t" anchorCtr="0" forceAA="0" compatLnSpc="1">
+                          <a:prstTxWarp prst="textNoShape">
+                            <a:avLst/>
+                          </a:prstTxWarp>
+                          <a:noAutofit/>
+                        </wps:bodyPr>
+                      </wps:wsp>
+                      <wps:wsp>
+                        <wps:cNvPr id="33" name="Rectángulo 33"/>
+                        <wps:cNvSpPr/>
+                        <wps:spPr>
+                          <a:xfrm>
+                            <a:off x="148856" y="0"/>
+                            <a:ext cx="808075" cy="191386"/>
+                          </a:xfrm>
+                          <a:prstGeom prst="rect">
+                            <a:avLst/>
+                          </a:prstGeom>
+                          <a:solidFill>
+                            <a:schemeClr val="bg1"/>
+                          </a:solidFill>
+                          <a:ln>
+                            <a:noFill/>
+                          </a:ln>
+                        </wps:spPr>
+                        <wps:style>
+                          <a:lnRef idx="2">
+                            <a:schemeClr val="accent1">
+                              <a:shade val="50000"/>
+                            </a:schemeClr>
+                          </a:lnRef>
+                          <a:fillRef idx="1">
+                            <a:schemeClr val="accent1"/>
+                          </a:fillRef>
+                          <a:effectRef idx="0">
+                            <a:schemeClr val="accent1"/>
+                          </a:effectRef>
+                          <a:fontRef idx="minor">
+                            <a:schemeClr val="lt1"/>
+                          </a:fontRef>
+                        </wps:style>
+                        <wps:bodyPr rot="0" spcFirstLastPara="0" vertOverflow="overflow" horzOverflow="overflow" vert="horz" wrap="square" lIns="91440" tIns="45720" rIns="91440" bIns="45720" numCol="1" spcCol="0" rtlCol="0" fromWordArt="0" anchor="ctr" anchorCtr="0" forceAA="0" compatLnSpc="1">
+                          <a:prstTxWarp prst="textNoShape">
+                            <a:avLst/>
+                          </a:prstTxWarp>
+                          <a:noAutofit/>
+                        </wps:bodyPr>
+                      </wps:wsp>
+                    </wpg:wgp>
+                  </a:graphicData>
+                </a:graphic>
+              </wp:anchor>
+            </w:drawing>
+          </mc:Choice>
+          <mc:Fallback>
+            <w:pict>
+              <v:group w14:anchorId="6C3AC54B" id="Grupo 35" o:spid="_x0000_s1055" style="position:absolute;margin-left:337.65pt;margin-top:3.55pt;width:89.6pt;height:111.35pt;z-index:251667456" coordsize="11376,14141" o:gfxdata="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">
+                <v:shape id="Cuadro de texto 31" o:spid="_x0000_s1056" type="#_x0000_t202" style="position:absolute;top:318;width:11376;height:13823;visibility:visible;mso-wrap-style:square;v-text-anchor:top" o:gfxdata="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" fillcolor="white [3201]" strokeweight=".5pt">
+                  <v:textbox>
+                    <w:txbxContent>
+                      <w:tbl>
+                        <w:tblPr>
+                          <w:tblStyle w:val="Tablaconcuadrcula"/>
+                          <w:tblW w:w="0" w:type="auto"/>
+                          <w:tblLook w:val="04A0" w:firstRow="1" w:lastRow="0" w:firstColumn="1" w:lastColumn="0" w:noHBand="0" w:noVBand="1"/>
+                        </w:tblPr>
+                        <w:tblGrid>
+                          <w:gridCol w:w="1483"/>
+                        </w:tblGrid>
+                        <w:tr>
+                          <w:tc>
+                            <w:tcPr>
+                              <w:tcW w:w="1498" w:type="dxa"/>
+                            </w:tcPr>
+                            <w:p/>
+                          </w:tc>
+                        </w:tr>
+                        <w:tr>
+                          <w:tc>
+                            <w:tcPr>
+                              <w:tcW w:w="1498" w:type="dxa"/>
+                            </w:tcPr>
+                            <w:p/>
+                          </w:tc>
+                        </w:tr>
+                        <w:tr>
+                          <w:tc>
+                            <w:tcPr>
+                              <w:tcW w:w="1498" w:type="dxa"/>
+                            </w:tcPr>
+                            <w:p/>
+                          </w:tc>
+                        </w:tr>
+                        <w:tr>
+                          <w:tc>
+                            <w:tcPr>
+                              <w:tcW w:w="1498" w:type="dxa"/>
+                            </w:tcPr>
+                            <w:p/>
+                          </w:tc>
+                        </w:tr>
+                        <w:tr>
+                          <w:tc>
+                            <w:tcPr>
+                              <w:tcW w:w="1498" w:type="dxa"/>
+                            </w:tcPr>
+                            <w:p/>
+                          </w:tc>
+                        </w:tr>
+                        <w:tr>
+                          <w:tc>
+                            <w:tcPr>
+                              <w:tcW w:w="1498" w:type="dxa"/>
+                            </w:tcPr>
+                            <w:p/>
+                          </w:tc>
+                        </w:tr>
+                        <w:tr>
+                          <w:tc>
+                            <w:tcPr>
+                              <w:tcW w:w="1498" w:type="dxa"/>
+                            </w:tcPr>
+                            <w:p/>
+                          </w:tc>
+                        </w:tr>
+                      </w:tbl>
+                      <w:p/>
+                    </w:txbxContent>
+                  </v:textbox>
+                </v:shape>
+                <v:rect id="Rectángulo 33" o:spid="_x0000_s1057" style="position:absolute;left:1488;width:8081;height:1913;visibility:visible;mso-wrap-style:square;v-text-anchor:middle" o:gfxdata="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" fillcolor="white [3212]" stroked="f" strokeweight="1pt"/>
+              </v:group>
+            </w:pict>
+          </mc:Fallback>
+        </mc:AlternateContent>
+      </w:r>
+    </w:p>
+    <w:p>
+      <w:pPr>
+        <w:spacing w:after="0" w:line="240" w:lineRule="auto"/>
+        <w:rPr>
+          <w:rFonts w:ascii="Arial" w:hAnsi="Arial" w:cs="Arial"/>
+          <w:sz w:val="24"/>
+          <w:szCs w:val="24"/>
+          <w:lang w:val="es-ES"/>
+        </w:rPr>
+      </w:pPr>
     </w:p>
     <w:sectPr>
       <w:headerReference w:type="default" r:id="rId7"/>
@@ -951,7 +5564,7 @@
 </file>
 
 <file path=word/endnotes.xml><?xml version="1.0" encoding="utf-8"?>
-<w:endnotes xmlns:wpc="http://schemas.microsoft.com/office/word/2010/wordprocessingCanvas" xmlns:cx="http://schemas.microsoft.com/office/drawing/2014/chartex" xmlns:cx1="http://schemas.microsoft.com/office/drawing/2015/9/8/chartex" xmlns:cx2="http://schemas.microsoft.com/office/drawing/2015/10/21/chartex" xmlns:cx3="http://schemas.microsoft.com/office/drawing/2016/5/9/chartex" xmlns:cx4="http://schemas.microsoft.com/office/drawing/2016/5/10/chartex" xmlns:cx5="http://schemas.microsoft.com/office/drawing/2016/5/11/chartex" xmlns:cx6="http://schemas.microsoft.com/office/drawing/2016/5/12/chartex" xmlns:cx7="http://schemas.microsoft.com/office/drawing/2016/5/13/chartex" xmlns:cx8="http://schemas.microsoft.com/office/drawing/2016/5/14/chartex" xmlns:mc="http://schemas.openxmlformats.org/markup-compatibility/2006" xmlns:aink="http://schemas.microsoft.com/office/drawing/2016/ink" xmlns:am3d="http://schemas.microsoft.com/office/drawing/2017/model3d" xmlns:o="urn:schemas-microsoft-com:office:office" xmlns:r="http://schemas.openxmlformats.org/officeDocument/2006/relationships" xmlns:m="http://schemas.openxmlformats.org/officeDocument/2006/math" xmlns:v="urn:schemas-microsoft-com:vml" xmlns:wp14="http://schemas.microsoft.com/office/word/2010/wordprocessingDrawing" xmlns:wp="http://schemas.openxmlformats.org/drawingml/2006/wordprocessingDrawing" xmlns:w10="urn:schemas-microsoft-com:office:word" xmlns:w="http://schemas.openxmlformats.org/wordprocessingml/2006/main" xmlns:w14="http://schemas.microsoft.com/office/word/2010/wordml" xmlns:w15="http://schemas.microsoft.com/office/word/2012/wordml" xmlns:w16cid="http://schemas.microsoft.com/office/word/2016/wordml/cid" xmlns:w16se="http://schemas.microsoft.com/office/word/2015/wordml/symex" xmlns:wpg="http://schemas.microsoft.com/office/word/2010/wordprocessingGroup" xmlns:wpi="http://schemas.microsoft.com/office/word/2010/wordprocessingInk" xmlns:wne="http://schemas.microsoft.com/office/word/2006/wordml" xmlns:wps="http://schemas.microsoft.com/office/word/2010/wordprocessingShape" mc:Ignorable="w14 w15 w16se w16cid wp14">
+<w:endnotes xmlns:wpc="http://schemas.microsoft.com/office/word/2010/wordprocessingCanvas" xmlns:cx="http://schemas.microsoft.com/office/drawing/2014/chartex" xmlns:cx1="http://schemas.microsoft.com/office/drawing/2015/9/8/chartex" xmlns:mc="http://schemas.openxmlformats.org/markup-compatibility/2006" xmlns:o="urn:schemas-microsoft-com:office:office" xmlns:r="http://schemas.openxmlformats.org/officeDocument/2006/relationships" xmlns:m="http://schemas.openxmlformats.org/officeDocument/2006/math" xmlns:v="urn:schemas-microsoft-com:vml" xmlns:wp14="http://schemas.microsoft.com/office/word/2010/wordprocessingDrawing" xmlns:wp="http://schemas.openxmlformats.org/drawingml/2006/wordprocessingDrawing" xmlns:w10="urn:schemas-microsoft-com:office:word" xmlns:w="http://schemas.openxmlformats.org/wordprocessingml/2006/main" xmlns:w14="http://schemas.microsoft.com/office/word/2010/wordml" xmlns:w15="http://schemas.microsoft.com/office/word/2012/wordml" xmlns:w16se="http://schemas.microsoft.com/office/word/2015/wordml/symex" xmlns:wpg="http://schemas.microsoft.com/office/word/2010/wordprocessingGroup" xmlns:wpi="http://schemas.microsoft.com/office/word/2010/wordprocessingInk" xmlns:wne="http://schemas.microsoft.com/office/word/2006/wordml" xmlns:wps="http://schemas.microsoft.com/office/word/2010/wordprocessingShape" mc:Ignorable="w14 w15 w16se wp14">
   <w:endnote w:type="separator" w:id="-1">
     <w:p>
       <w:pPr>
@@ -976,7 +5589,7 @@
 </file>
 
 <file path=word/footnotes.xml><?xml version="1.0" encoding="utf-8"?>
-<w:footnotes xmlns:wpc="http://schemas.microsoft.com/office/word/2010/wordprocessingCanvas" xmlns:cx="http://schemas.microsoft.com/office/drawing/2014/chartex" xmlns:cx1="http://schemas.microsoft.com/office/drawing/2015/9/8/chartex" xmlns:cx2="http://schemas.microsoft.com/office/drawing/2015/10/21/chartex" xmlns:cx3="http://schemas.microsoft.com/office/drawing/2016/5/9/chartex" xmlns:cx4="http://schemas.microsoft.com/office/drawing/2016/5/10/chartex" xmlns:cx5="http://schemas.microsoft.com/office/drawing/2016/5/11/chartex" xmlns:cx6="http://schemas.microsoft.com/office/drawing/2016/5/12/chartex" xmlns:cx7="http://schemas.microsoft.com/office/drawing/2016/5/13/chartex" xmlns:cx8="http://schemas.microsoft.com/office/drawing/2016/5/14/chartex" xmlns:mc="http://schemas.openxmlformats.org/markup-compatibility/2006" xmlns:aink="http://schemas.microsoft.com/office/drawing/2016/ink" xmlns:am3d="http://schemas.microsoft.com/office/drawing/2017/model3d" xmlns:o="urn:schemas-microsoft-com:office:office" xmlns:r="http://schemas.openxmlformats.org/officeDocument/2006/relationships" xmlns:m="http://schemas.openxmlformats.org/officeDocument/2006/math" xmlns:v="urn:schemas-microsoft-com:vml" xmlns:wp14="http://schemas.microsoft.com/office/word/2010/wordprocessingDrawing" xmlns:wp="http://schemas.openxmlformats.org/drawingml/2006/wordprocessingDrawing" xmlns:w10="urn:schemas-microsoft-com:office:word" xmlns:w="http://schemas.openxmlformats.org/wordprocessingml/2006/main" xmlns:w14="http://schemas.microsoft.com/office/word/2010/wordml" xmlns:w15="http://schemas.microsoft.com/office/word/2012/wordml" xmlns:w16cid="http://schemas.microsoft.com/office/word/2016/wordml/cid" xmlns:w16se="http://schemas.microsoft.com/office/word/2015/wordml/symex" xmlns:wpg="http://schemas.microsoft.com/office/word/2010/wordprocessingGroup" xmlns:wpi="http://schemas.microsoft.com/office/word/2010/wordprocessingInk" xmlns:wne="http://schemas.microsoft.com/office/word/2006/wordml" xmlns:wps="http://schemas.microsoft.com/office/word/2010/wordprocessingShape" mc:Ignorable="w14 w15 w16se w16cid wp14">
+<w:footnotes xmlns:wpc="http://schemas.microsoft.com/office/word/2010/wordprocessingCanvas" xmlns:cx="http://schemas.microsoft.com/office/drawing/2014/chartex" xmlns:cx1="http://schemas.microsoft.com/office/drawing/2015/9/8/chartex" xmlns:mc="http://schemas.openxmlformats.org/markup-compatibility/2006" xmlns:o="urn:schemas-microsoft-com:office:office" xmlns:r="http://schemas.openxmlformats.org/officeDocument/2006/relationships" xmlns:m="http://schemas.openxmlformats.org/officeDocument/2006/math" xmlns:v="urn:schemas-microsoft-com:vml" xmlns:wp14="http://schemas.microsoft.com/office/word/2010/wordprocessingDrawing" xmlns:wp="http://schemas.openxmlformats.org/drawingml/2006/wordprocessingDrawing" xmlns:w10="urn:schemas-microsoft-com:office:word" xmlns:w="http://schemas.openxmlformats.org/wordprocessingml/2006/main" xmlns:w14="http://schemas.microsoft.com/office/word/2010/wordml" xmlns:w15="http://schemas.microsoft.com/office/word/2012/wordml" xmlns:w16se="http://schemas.microsoft.com/office/word/2015/wordml/symex" xmlns:wpg="http://schemas.microsoft.com/office/word/2010/wordprocessingGroup" xmlns:wpi="http://schemas.microsoft.com/office/word/2010/wordprocessingInk" xmlns:wne="http://schemas.microsoft.com/office/word/2006/wordml" xmlns:wps="http://schemas.microsoft.com/office/word/2010/wordprocessingShape" mc:Ignorable="w14 w15 w16se wp14">
   <w:footnote w:type="separator" w:id="-1">
     <w:p>
       <w:pPr>
@@ -1001,7 +5614,7 @@
 </file>
 
 <file path=word/header1.xml><?xml version="1.0" encoding="utf-8"?>
-<w:hdr xmlns:wpc="http://schemas.microsoft.com/office/word/2010/wordprocessingCanvas" xmlns:cx="http://schemas.microsoft.com/office/drawing/2014/chartex" xmlns:cx1="http://schemas.microsoft.com/office/drawing/2015/9/8/chartex" xmlns:cx2="http://schemas.microsoft.com/office/drawing/2015/10/21/chartex" xmlns:cx3="http://schemas.microsoft.com/office/drawing/2016/5/9/chartex" xmlns:cx4="http://schemas.microsoft.com/office/drawing/2016/5/10/chartex" xmlns:cx5="http://schemas.microsoft.com/office/drawing/2016/5/11/chartex" xmlns:cx6="http://schemas.microsoft.com/office/drawing/2016/5/12/chartex" xmlns:cx7="http://schemas.microsoft.com/office/drawing/2016/5/13/chartex" xmlns:cx8="http://schemas.microsoft.com/office/drawing/2016/5/14/chartex" xmlns:mc="http://schemas.openxmlformats.org/markup-compatibility/2006" xmlns:aink="http://schemas.microsoft.com/office/drawing/2016/ink" xmlns:am3d="http://schemas.microsoft.com/office/drawing/2017/model3d" xmlns:o="urn:schemas-microsoft-com:office:office" xmlns:r="http://schemas.openxmlformats.org/officeDocument/2006/relationships" xmlns:m="http://schemas.openxmlformats.org/officeDocument/2006/math" xmlns:v="urn:schemas-microsoft-com:vml" xmlns:wp14="http://schemas.microsoft.com/office/word/2010/wordprocessingDrawing" xmlns:wp="http://schemas.openxmlformats.org/drawingml/2006/wordprocessingDrawing" xmlns:w10="urn:schemas-microsoft-com:office:word" xmlns:w="http://schemas.openxmlformats.org/wordprocessingml/2006/main" xmlns:w14="http://schemas.microsoft.com/office/word/2010/wordml" xmlns:w15="http://schemas.microsoft.com/office/word/2012/wordml" xmlns:w16cid="http://schemas.microsoft.com/office/word/2016/wordml/cid" xmlns:w16se="http://schemas.microsoft.com/office/word/2015/wordml/symex" xmlns:wpg="http://schemas.microsoft.com/office/word/2010/wordprocessingGroup" xmlns:wpi="http://schemas.microsoft.com/office/word/2010/wordprocessingInk" xmlns:wne="http://schemas.microsoft.com/office/word/2006/wordml" xmlns:wps="http://schemas.microsoft.com/office/word/2010/wordprocessingShape" mc:Ignorable="w14 w15 w16se w16cid wp14">
+<w:hdr xmlns:wpc="http://schemas.microsoft.com/office/word/2010/wordprocessingCanvas" xmlns:cx="http://schemas.microsoft.com/office/drawing/2014/chartex" xmlns:cx1="http://schemas.microsoft.com/office/drawing/2015/9/8/chartex" xmlns:mc="http://schemas.openxmlformats.org/markup-compatibility/2006" xmlns:o="urn:schemas-microsoft-com:office:office" xmlns:r="http://schemas.openxmlformats.org/officeDocument/2006/relationships" xmlns:m="http://schemas.openxmlformats.org/officeDocument/2006/math" xmlns:v="urn:schemas-microsoft-com:vml" xmlns:wp14="http://schemas.microsoft.com/office/word/2010/wordprocessingDrawing" xmlns:wp="http://schemas.openxmlformats.org/drawingml/2006/wordprocessingDrawing" xmlns:w10="urn:schemas-microsoft-com:office:word" xmlns:w="http://schemas.openxmlformats.org/wordprocessingml/2006/main" xmlns:w14="http://schemas.microsoft.com/office/word/2010/wordml" xmlns:w15="http://schemas.microsoft.com/office/word/2012/wordml" xmlns:w16se="http://schemas.microsoft.com/office/word/2015/wordml/symex" xmlns:wpg="http://schemas.microsoft.com/office/word/2010/wordprocessingGroup" xmlns:wpi="http://schemas.microsoft.com/office/word/2010/wordprocessingInk" xmlns:wne="http://schemas.microsoft.com/office/word/2006/wordml" xmlns:wps="http://schemas.microsoft.com/office/word/2010/wordprocessingShape" mc:Ignorable="w14 w15 w16se wp14">
   <w:p>
     <w:pPr>
       <w:pStyle w:val="Encabezado"/>
@@ -1069,7 +5682,7 @@
 </file>
 
 <file path=word/numbering.xml><?xml version="1.0" encoding="utf-8"?>
-<w:numbering xmlns:wpc="http://schemas.microsoft.com/office/word/2010/wordprocessingCanvas" xmlns:cx="http://schemas.microsoft.com/office/drawing/2014/chartex" xmlns:cx1="http://schemas.microsoft.com/office/drawing/2015/9/8/chartex" xmlns:cx2="http://schemas.microsoft.com/office/drawing/2015/10/21/chartex" xmlns:cx3="http://schemas.microsoft.com/office/drawing/2016/5/9/chartex" xmlns:cx4="http://schemas.microsoft.com/office/drawing/2016/5/10/chartex" xmlns:cx5="http://schemas.microsoft.com/office/drawing/2016/5/11/chartex" xmlns:cx6="http://schemas.microsoft.com/office/drawing/2016/5/12/chartex" xmlns:cx7="http://schemas.microsoft.com/office/drawing/2016/5/13/chartex" xmlns:cx8="http://schemas.microsoft.com/office/drawing/2016/5/14/chartex" xmlns:mc="http://schemas.openxmlformats.org/markup-compatibility/2006" xmlns:aink="http://schemas.microsoft.com/office/drawing/2016/ink" xmlns:am3d="http://schemas.microsoft.com/office/drawing/2017/model3d" xmlns:o="urn:schemas-microsoft-com:office:office" xmlns:r="http://schemas.openxmlformats.org/officeDocument/2006/relationships" xmlns:m="http://schemas.openxmlformats.org/officeDocument/2006/math" xmlns:v="urn:schemas-microsoft-com:vml" xmlns:wp14="http://schemas.microsoft.com/office/word/2010/wordprocessingDrawing" xmlns:wp="http://schemas.openxmlformats.org/drawingml/2006/wordprocessingDrawing" xmlns:w10="urn:schemas-microsoft-com:office:word" xmlns:w="http://schemas.openxmlformats.org/wordprocessingml/2006/main" xmlns:w14="http://schemas.microsoft.com/office/word/2010/wordml" xmlns:w15="http://schemas.microsoft.com/office/word/2012/wordml" xmlns:w16cid="http://schemas.microsoft.com/office/word/2016/wordml/cid" xmlns:w16se="http://schemas.microsoft.com/office/word/2015/wordml/symex" xmlns:wpg="http://schemas.microsoft.com/office/word/2010/wordprocessingGroup" xmlns:wpi="http://schemas.microsoft.com/office/word/2010/wordprocessingInk" xmlns:wne="http://schemas.microsoft.com/office/word/2006/wordml" xmlns:wps="http://schemas.microsoft.com/office/word/2010/wordprocessingShape" mc:Ignorable="w14 w15 w16se w16cid wp14">
+<w:numbering xmlns:wpc="http://schemas.microsoft.com/office/word/2010/wordprocessingCanvas" xmlns:cx="http://schemas.microsoft.com/office/drawing/2014/chartex" xmlns:cx1="http://schemas.microsoft.com/office/drawing/2015/9/8/chartex" xmlns:mc="http://schemas.openxmlformats.org/markup-compatibility/2006" xmlns:o="urn:schemas-microsoft-com:office:office" xmlns:r="http://schemas.openxmlformats.org/officeDocument/2006/relationships" xmlns:m="http://schemas.openxmlformats.org/officeDocument/2006/math" xmlns:v="urn:schemas-microsoft-com:vml" xmlns:wp14="http://schemas.microsoft.com/office/word/2010/wordprocessingDrawing" xmlns:wp="http://schemas.openxmlformats.org/drawingml/2006/wordprocessingDrawing" xmlns:w10="urn:schemas-microsoft-com:office:word" xmlns:w="http://schemas.openxmlformats.org/wordprocessingml/2006/main" xmlns:w14="http://schemas.microsoft.com/office/word/2010/wordml" xmlns:w15="http://schemas.microsoft.com/office/word/2012/wordml" xmlns:w16se="http://schemas.microsoft.com/office/word/2015/wordml/symex" xmlns:wpg="http://schemas.microsoft.com/office/word/2010/wordprocessingGroup" xmlns:wpi="http://schemas.microsoft.com/office/word/2010/wordprocessingInk" xmlns:wne="http://schemas.microsoft.com/office/word/2006/wordml" xmlns:wps="http://schemas.microsoft.com/office/word/2010/wordprocessingShape" mc:Ignorable="w14 w15 w16se wp14">
   <w:abstractNum w:abstractNumId="0" w15:restartNumberingAfterBreak="0">
     <w:nsid w:val="562338A0"/>
     <w:multiLevelType w:val="hybridMultilevel"/>
@@ -1538,7 +6151,7 @@
 </file>
 
 <file path=word/styles.xml><?xml version="1.0" encoding="utf-8"?>
-<w:styles xmlns:mc="http://schemas.openxmlformats.org/markup-compatibility/2006" xmlns:r="http://schemas.openxmlformats.org/officeDocument/2006/relationships" xmlns:w="http://schemas.openxmlformats.org/wordprocessingml/2006/main" xmlns:w14="http://schemas.microsoft.com/office/word/2010/wordml" xmlns:w15="http://schemas.microsoft.com/office/word/2012/wordml" xmlns:w16cid="http://schemas.microsoft.com/office/word/2016/wordml/cid" xmlns:w16se="http://schemas.microsoft.com/office/word/2015/wordml/symex" mc:Ignorable="w14 w15 w16se w16cid">
+<w:styles xmlns:mc="http://schemas.openxmlformats.org/markup-compatibility/2006" xmlns:r="http://schemas.openxmlformats.org/officeDocument/2006/relationships" xmlns:w="http://schemas.openxmlformats.org/wordprocessingml/2006/main" xmlns:w14="http://schemas.microsoft.com/office/word/2010/wordml" xmlns:w15="http://schemas.microsoft.com/office/word/2012/wordml" xmlns:w16se="http://schemas.microsoft.com/office/word/2015/wordml/symex" mc:Ignorable="w14 w15 w16se">
   <w:docDefaults>
     <w:rPrDefault>
       <w:rPr>
@@ -1554,7 +6167,7 @@
       </w:pPr>
     </w:pPrDefault>
   </w:docDefaults>
-  <w:latentStyles w:defLockedState="0" w:defUIPriority="99" w:defSemiHidden="0" w:defUnhideWhenUsed="0" w:defQFormat="0" w:count="375">
+  <w:latentStyles w:defLockedState="0" w:defUIPriority="99" w:defSemiHidden="0" w:defUnhideWhenUsed="0" w:defQFormat="0" w:count="371">
     <w:lsdException w:name="Normal" w:uiPriority="0" w:qFormat="1"/>
     <w:lsdException w:name="heading 1" w:uiPriority="9" w:qFormat="1"/>
     <w:lsdException w:name="heading 2" w:semiHidden="1" w:uiPriority="9" w:unhideWhenUsed="1" w:qFormat="1"/>
@@ -1660,6 +6273,7 @@
     <w:lsdException w:name="HTML Sample" w:semiHidden="1" w:unhideWhenUsed="1"/>
     <w:lsdException w:name="HTML Typewriter" w:semiHidden="1" w:unhideWhenUsed="1"/>
     <w:lsdException w:name="HTML Variable" w:semiHidden="1" w:unhideWhenUsed="1"/>
+    <w:lsdException w:name="Normal Table" w:semiHidden="1" w:unhideWhenUsed="1"/>
     <w:lsdException w:name="annotation subject" w:semiHidden="1" w:unhideWhenUsed="1"/>
     <w:lsdException w:name="No List" w:semiHidden="1" w:unhideWhenUsed="1"/>
     <w:lsdException w:name="Outline List 1" w:semiHidden="1" w:unhideWhenUsed="1"/>
@@ -1703,8 +6317,10 @@
     <w:lsdException w:name="Table Elegant" w:semiHidden="1" w:unhideWhenUsed="1"/>
     <w:lsdException w:name="Table Professional" w:semiHidden="1" w:unhideWhenUsed="1"/>
     <w:lsdException w:name="Table Subtle 1" w:semiHidden="1" w:unhideWhenUsed="1"/>
+    <w:lsdException w:name="Table Subtle 2" w:semiHidden="1" w:unhideWhenUsed="1"/>
     <w:lsdException w:name="Table Web 1" w:semiHidden="1" w:unhideWhenUsed="1"/>
     <w:lsdException w:name="Table Web 2" w:semiHidden="1" w:unhideWhenUsed="1"/>
+    <w:lsdException w:name="Table Web 3" w:semiHidden="1" w:unhideWhenUsed="1"/>
     <w:lsdException w:name="Balloon Text" w:semiHidden="1" w:unhideWhenUsed="1"/>
     <w:lsdException w:name="Table Grid" w:uiPriority="39"/>
     <w:lsdException w:name="Table Theme" w:semiHidden="1" w:unhideWhenUsed="1"/>
@@ -1923,10 +6539,6 @@
     <w:lsdException w:name="List Table 5 Dark Accent 6" w:uiPriority="50"/>
     <w:lsdException w:name="List Table 6 Colorful Accent 6" w:uiPriority="51"/>
     <w:lsdException w:name="List Table 7 Colorful Accent 6" w:uiPriority="52"/>
-    <w:lsdException w:name="Mention" w:semiHidden="1" w:unhideWhenUsed="1"/>
-    <w:lsdException w:name="Smart Hyperlink" w:semiHidden="1" w:unhideWhenUsed="1"/>
-    <w:lsdException w:name="Hashtag" w:semiHidden="1" w:unhideWhenUsed="1"/>
-    <w:lsdException w:name="Unresolved Mention" w:semiHidden="1" w:unhideWhenUsed="1"/>
   </w:latentStyles>
   <w:style w:type="paragraph" w:default="1" w:styleId="Normal">
     <w:name w:val="Normal"/>

</xml_diff>

<commit_message>
This has been modified
</commit_message>
<xml_diff>
--- a/Método de la Ingeniería.docx
+++ b/Método de la Ingeniería.docx
@@ -115,8 +115,6 @@
         </w:rPr>
         <w:t>Problema</w:t>
       </w:r>
-      <w:bookmarkStart w:id="0" w:name="_GoBack"/>
-      <w:bookmarkEnd w:id="0"/>
     </w:p>
     <w:p>
       <w:pPr>
@@ -1920,6 +1918,10 @@
                       </w:txbxContent>
                     </v:textbox>
                   </v:shape>
+                  <v:shapetype id="_x0000_t32" coordsize="21600,21600" o:spt="32" o:oned="t" path="m,l21600,21600e" filled="f">
+                    <v:path arrowok="t" fillok="f" o:connecttype="none"/>
+                    <o:lock v:ext="edit" shapetype="t"/>
+                  </v:shapetype>
                   <v:shape id="Conector recto de flecha 4" o:spid="_x0000_s1030" type="#_x0000_t32" style="position:absolute;left:20188;top:9975;width:6056;height:712;visibility:visible;mso-wrap-style:square" o:connectortype="straight" o:gfxdata="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" strokecolor="black [3213]" strokeweight=".5pt">
                     <v:stroke endarrow="block" joinstyle="miter"/>
                   </v:shape>
@@ -2619,18 +2621,29 @@
         </w:rPr>
         <w:t>En esta segunda alternativa se contempla la idea de almacenar todas las estanterías de libros en una tabla hash, dentro de cada posición se encuentra otra tabla hash que a su vez contiene una última tabla hash con el número de libros correspondientes al ISBN en cada slot</w:t>
       </w:r>
-    </w:p>
-    <w:p>
-      <w:pPr>
-        <w:spacing w:after="0" w:line="240" w:lineRule="auto"/>
-        <w:rPr>
-          <w:rFonts w:ascii="Arial" w:hAnsi="Arial" w:cs="Arial"/>
-          <w:b/>
-          <w:sz w:val="24"/>
-          <w:szCs w:val="24"/>
-          <w:lang w:val="es-ES"/>
-        </w:rPr>
-      </w:pPr>
+      <w:r>
+        <w:rPr>
+          <w:rFonts w:ascii="Arial" w:hAnsi="Arial" w:cs="Arial"/>
+          <w:sz w:val="24"/>
+          <w:szCs w:val="24"/>
+          <w:lang w:val="es-ES"/>
+        </w:rPr>
+        <w:t>.</w:t>
+      </w:r>
+    </w:p>
+    <w:p>
+      <w:pPr>
+        <w:spacing w:after="0" w:line="240" w:lineRule="auto"/>
+        <w:rPr>
+          <w:rFonts w:ascii="Arial" w:hAnsi="Arial" w:cs="Arial"/>
+          <w:b/>
+          <w:sz w:val="24"/>
+          <w:szCs w:val="24"/>
+          <w:lang w:val="es-ES"/>
+        </w:rPr>
+      </w:pPr>
+      <w:bookmarkStart w:id="0" w:name="_GoBack"/>
+      <w:bookmarkEnd w:id="0"/>
     </w:p>
     <w:p>
       <w:pPr>

</xml_diff>

<commit_message>
I've added new things in the phase trhee of the engineering method
</commit_message>
<xml_diff>
--- a/Método de la Ingeniería.docx
+++ b/Método de la Ingeniería.docx
@@ -1059,6 +1059,20 @@
     <w:p>
       <w:pPr>
         <w:spacing w:after="0" w:line="240" w:lineRule="auto"/>
+        <w:jc w:val="center"/>
+        <w:rPr>
+          <w:rFonts w:ascii="Arial" w:hAnsi="Arial" w:cs="Arial"/>
+          <w:b/>
+          <w:sz w:val="24"/>
+          <w:szCs w:val="24"/>
+          <w:lang w:val="es-ES"/>
+        </w:rPr>
+      </w:pPr>
+    </w:p>
+    <w:p>
+      <w:pPr>
+        <w:spacing w:after="0" w:line="240" w:lineRule="auto"/>
+        <w:jc w:val="center"/>
         <w:rPr>
           <w:rFonts w:ascii="Arial" w:hAnsi="Arial" w:cs="Arial"/>
           <w:b/>
@@ -1075,7 +1089,54 @@
           <w:szCs w:val="24"/>
           <w:lang w:val="es-ES"/>
         </w:rPr>
-        <w:lastRenderedPageBreak/>
+        <w:t xml:space="preserve">Método de la Ingeniería </w:t>
+      </w:r>
+    </w:p>
+    <w:p>
+      <w:pPr>
+        <w:spacing w:after="0" w:line="240" w:lineRule="auto"/>
+        <w:jc w:val="center"/>
+        <w:rPr>
+          <w:rFonts w:ascii="Arial" w:hAnsi="Arial" w:cs="Arial"/>
+          <w:b/>
+          <w:sz w:val="24"/>
+          <w:szCs w:val="24"/>
+          <w:lang w:val="es-ES"/>
+        </w:rPr>
+      </w:pPr>
+    </w:p>
+    <w:p>
+      <w:pPr>
+        <w:spacing w:after="0" w:line="240" w:lineRule="auto"/>
+        <w:rPr>
+          <w:rFonts w:ascii="Arial" w:hAnsi="Arial" w:cs="Arial"/>
+          <w:b/>
+          <w:sz w:val="24"/>
+          <w:szCs w:val="24"/>
+          <w:u w:val="single"/>
+          <w:lang w:val="es-ES"/>
+        </w:rPr>
+      </w:pPr>
+    </w:p>
+    <w:p>
+      <w:pPr>
+        <w:spacing w:after="0" w:line="240" w:lineRule="auto"/>
+        <w:rPr>
+          <w:rFonts w:ascii="Arial" w:hAnsi="Arial" w:cs="Arial"/>
+          <w:b/>
+          <w:sz w:val="24"/>
+          <w:szCs w:val="24"/>
+          <w:lang w:val="es-ES"/>
+        </w:rPr>
+      </w:pPr>
+      <w:r>
+        <w:rPr>
+          <w:rFonts w:ascii="Arial" w:hAnsi="Arial" w:cs="Arial"/>
+          <w:b/>
+          <w:sz w:val="24"/>
+          <w:szCs w:val="24"/>
+          <w:lang w:val="es-ES"/>
+        </w:rPr>
         <w:t xml:space="preserve">Fase 3: </w:t>
       </w:r>
     </w:p>
@@ -1112,6 +1173,8 @@
         </w:rPr>
         <w:t>Alternativa 1:</w:t>
       </w:r>
+      <w:bookmarkStart w:id="0" w:name="_GoBack"/>
+      <w:bookmarkEnd w:id="0"/>
     </w:p>
     <w:p>
       <w:pPr>
@@ -1146,7 +1209,7 @@
         <mc:AlternateContent>
           <mc:Choice Requires="wps">
             <w:drawing>
-              <wp:anchor distT="0" distB="0" distL="114300" distR="114300" simplePos="0" relativeHeight="251659264" behindDoc="0" locked="0" layoutInCell="1" allowOverlap="1" wp14:anchorId="59FE09A9" wp14:editId="01C58040">
+              <wp:anchor distT="0" distB="0" distL="114300" distR="114300" simplePos="0" relativeHeight="251659264" behindDoc="0" locked="0" layoutInCell="1" allowOverlap="1" wp14:anchorId="4FE88F8D" wp14:editId="27D7E61F">
                 <wp:simplePos x="0" y="0"/>
                 <wp:positionH relativeFrom="column">
                   <wp:posOffset>3339061</wp:posOffset>
@@ -1207,7 +1270,7 @@
           </mc:Choice>
           <mc:Fallback>
             <w:pict>
-              <v:shapetype w14:anchorId="3D3B9BB6" id="_x0000_t32" coordsize="21600,21600" o:spt="32" o:oned="t" path="m,l21600,21600e" filled="f">
+              <v:shapetype w14:anchorId="1D40A78C" id="_x0000_t32" coordsize="21600,21600" o:spt="32" o:oned="t" path="m,l21600,21600e" filled="f">
                 <v:path arrowok="t" fillok="f" o:connecttype="none"/>
                 <o:lock v:ext="edit" shapetype="t"/>
               </v:shapetype>
@@ -1225,7 +1288,7 @@
           <w:szCs w:val="24"/>
           <w:lang w:val="es-ES"/>
         </w:rPr>
-        <w:t xml:space="preserve">En esta alternativa hemos optado por almacenar las estanterías en un arreglo de tamaño n en donde n representa el número de estanterías, en cada posición del arreglo se ubica una estantería representada como una tabla hash, cada slot de la tabla hash contiene una cola con la cantidad de libros agrupados de acuerdo a su número de ISBN.   </w:t>
+        <w:t>En esta alternativa hemos optado por almacenar las estanterías en un arreglo de tamaño n en donde n representa el número de estanterías, en cada posición del arreglo se ubica una estantería representada como una tabla hash, cada slot de la tabla hash contiene una cola con la cantidad de libros agrupados de acuerdo a su número de ISBN.  Por otra parte, cada libro que se extraiga de la cola va a ser agregado a una pila contenida en el carrito de compra.</w:t>
       </w:r>
     </w:p>
     <w:p>
@@ -1260,7 +1323,7 @@
         <mc:AlternateContent>
           <mc:Choice Requires="wps">
             <w:drawing>
-              <wp:anchor distT="0" distB="0" distL="114300" distR="114300" simplePos="0" relativeHeight="251663360" behindDoc="0" locked="0" layoutInCell="1" allowOverlap="1" wp14:anchorId="10D5C14A" wp14:editId="7364E389">
+              <wp:anchor distT="0" distB="0" distL="114300" distR="114300" simplePos="0" relativeHeight="251663360" behindDoc="0" locked="0" layoutInCell="1" allowOverlap="1" wp14:anchorId="20A3FB32" wp14:editId="4DE86F07">
                 <wp:simplePos x="0" y="0"/>
                 <wp:positionH relativeFrom="column">
                   <wp:posOffset>1449365</wp:posOffset>
@@ -1315,7 +1378,7 @@
           </mc:Choice>
           <mc:Fallback>
             <w:pict>
-              <v:shape w14:anchorId="57D87B5B" id="Conector recto de flecha 18" o:spid="_x0000_s1026" type="#_x0000_t32" style="position:absolute;margin-left:114.1pt;margin-top:12.8pt;width:2.5pt;height:69.5pt;z-index:251663360;visibility:visible;mso-wrap-style:square;mso-wrap-distance-left:9pt;mso-wrap-distance-top:0;mso-wrap-distance-right:9pt;mso-wrap-distance-bottom:0;mso-position-horizontal:absolute;mso-position-horizontal-relative:text;mso-position-vertical:absolute;mso-position-vertical-relative:text" o:gfxdata="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" strokecolor="black [3213]" strokeweight=".5pt">
+              <v:shape w14:anchorId="46E77DEB" id="Conector recto de flecha 18" o:spid="_x0000_s1026" type="#_x0000_t32" style="position:absolute;margin-left:114.1pt;margin-top:12.8pt;width:2.5pt;height:69.5pt;z-index:251663360;visibility:visible;mso-wrap-style:square;mso-wrap-distance-left:9pt;mso-wrap-distance-top:0;mso-wrap-distance-right:9pt;mso-wrap-distance-bottom:0;mso-position-horizontal:absolute;mso-position-horizontal-relative:text;mso-position-vertical:absolute;mso-position-vertical-relative:text" o:gfxdata="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" strokecolor="black [3213]" strokeweight=".5pt">
                 <v:stroke endarrow="block" joinstyle="miter"/>
               </v:shape>
             </w:pict>
@@ -1333,7 +1396,7 @@
         <mc:AlternateContent>
           <mc:Choice Requires="wpg">
             <w:drawing>
-              <wp:anchor distT="0" distB="0" distL="114300" distR="114300" simplePos="0" relativeHeight="251660288" behindDoc="0" locked="0" layoutInCell="1" allowOverlap="1" wp14:anchorId="007A03B2" wp14:editId="63EC8021">
+              <wp:anchor distT="0" distB="0" distL="114300" distR="114300" simplePos="0" relativeHeight="251660288" behindDoc="0" locked="0" layoutInCell="1" allowOverlap="1" wp14:anchorId="68F82C6B" wp14:editId="13CCECA6">
                 <wp:simplePos x="0" y="0"/>
                 <wp:positionH relativeFrom="margin">
                   <wp:align>left</wp:align>
@@ -1621,47 +1684,54 @@
                                   <w:tblLook w:val="04A0" w:firstRow="1" w:lastRow="0" w:firstColumn="1" w:lastColumn="0" w:noHBand="0" w:noVBand="1"/>
                                 </w:tblPr>
                                 <w:tblGrid>
-                                  <w:gridCol w:w="378"/>
-                                  <w:gridCol w:w="378"/>
-                                  <w:gridCol w:w="378"/>
-                                  <w:gridCol w:w="378"/>
-                                  <w:gridCol w:w="378"/>
-                                  <w:gridCol w:w="379"/>
+                                  <w:gridCol w:w="323"/>
+                                  <w:gridCol w:w="325"/>
+                                  <w:gridCol w:w="325"/>
+                                  <w:gridCol w:w="325"/>
+                                  <w:gridCol w:w="325"/>
+                                  <w:gridCol w:w="325"/>
+                                  <w:gridCol w:w="325"/>
                                 </w:tblGrid>
                                 <w:tr>
                                   <w:tc>
                                     <w:tcPr>
-                                      <w:tcW w:w="378" w:type="dxa"/>
+                                      <w:tcW w:w="326" w:type="dxa"/>
                                     </w:tcPr>
                                     <w:p/>
                                   </w:tc>
                                   <w:tc>
                                     <w:tcPr>
-                                      <w:tcW w:w="378" w:type="dxa"/>
+                                      <w:tcW w:w="327" w:type="dxa"/>
                                     </w:tcPr>
                                     <w:p/>
                                   </w:tc>
                                   <w:tc>
                                     <w:tcPr>
-                                      <w:tcW w:w="378" w:type="dxa"/>
+                                      <w:tcW w:w="327" w:type="dxa"/>
                                     </w:tcPr>
                                     <w:p/>
                                   </w:tc>
                                   <w:tc>
                                     <w:tcPr>
-                                      <w:tcW w:w="378" w:type="dxa"/>
+                                      <w:tcW w:w="327" w:type="dxa"/>
                                     </w:tcPr>
                                     <w:p/>
                                   </w:tc>
                                   <w:tc>
                                     <w:tcPr>
-                                      <w:tcW w:w="378" w:type="dxa"/>
+                                      <w:tcW w:w="327" w:type="dxa"/>
                                     </w:tcPr>
                                     <w:p/>
                                   </w:tc>
                                   <w:tc>
                                     <w:tcPr>
-                                      <w:tcW w:w="379" w:type="dxa"/>
+                                      <w:tcW w:w="327" w:type="dxa"/>
+                                    </w:tcPr>
+                                    <w:p/>
+                                  </w:tc>
+                                  <w:tc>
+                                    <w:tcPr>
+                                      <w:tcW w:w="327" w:type="dxa"/>
                                     </w:tcPr>
                                     <w:p/>
                                   </w:tc>
@@ -1771,7 +1841,7 @@
           </mc:Choice>
           <mc:Fallback>
             <w:pict>
-              <v:group w14:anchorId="007A03B2" id="Grupo 9" o:spid="_x0000_s1026" style="position:absolute;margin-left:0;margin-top:.85pt;width:440.4pt;height:252.45pt;z-index:251660288;mso-position-horizontal:left;mso-position-horizontal-relative:margin;mso-width-relative:margin;mso-height-relative:margin" coordorigin="1306,-2018" coordsize="55930,32063" o:gfxdata="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">
+              <v:group w14:anchorId="68F82C6B" id="Grupo 9" o:spid="_x0000_s1026" style="position:absolute;margin-left:0;margin-top:.85pt;width:440.4pt;height:252.45pt;z-index:251660288;mso-position-horizontal:left;mso-position-horizontal-relative:margin;mso-width-relative:margin;mso-height-relative:margin" coordorigin="1306,-2018" coordsize="55930,32063" o:gfxdata="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">
                 <v:group id="Grupo 8" o:spid="_x0000_s1027" style="position:absolute;left:1306;top:-2018;width:55931;height:32062" coordorigin="1306,-2018" coordsize="55930,32063" o:gfxdata="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">
                   <v:shapetype id="_x0000_t202" coordsize="21600,21600" o:spt="202" path="m,l,21600r21600,l21600,xe">
                     <v:stroke joinstyle="miter"/>
@@ -1918,10 +1988,6 @@
                       </w:txbxContent>
                     </v:textbox>
                   </v:shape>
-                  <v:shapetype id="_x0000_t32" coordsize="21600,21600" o:spt="32" o:oned="t" path="m,l21600,21600e" filled="f">
-                    <v:path arrowok="t" fillok="f" o:connecttype="none"/>
-                    <o:lock v:ext="edit" shapetype="t"/>
-                  </v:shapetype>
                   <v:shape id="Conector recto de flecha 4" o:spid="_x0000_s1030" type="#_x0000_t32" style="position:absolute;left:20188;top:9975;width:6056;height:712;visibility:visible;mso-wrap-style:square" o:connectortype="straight" o:gfxdata="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" strokecolor="black [3213]" strokeweight=".5pt">
                     <v:stroke endarrow="block" joinstyle="miter"/>
                   </v:shape>
@@ -1935,47 +2001,54 @@
                             <w:tblLook w:val="04A0" w:firstRow="1" w:lastRow="0" w:firstColumn="1" w:lastColumn="0" w:noHBand="0" w:noVBand="1"/>
                           </w:tblPr>
                           <w:tblGrid>
-                            <w:gridCol w:w="378"/>
-                            <w:gridCol w:w="378"/>
-                            <w:gridCol w:w="378"/>
-                            <w:gridCol w:w="378"/>
-                            <w:gridCol w:w="378"/>
-                            <w:gridCol w:w="379"/>
+                            <w:gridCol w:w="323"/>
+                            <w:gridCol w:w="325"/>
+                            <w:gridCol w:w="325"/>
+                            <w:gridCol w:w="325"/>
+                            <w:gridCol w:w="325"/>
+                            <w:gridCol w:w="325"/>
+                            <w:gridCol w:w="325"/>
                           </w:tblGrid>
                           <w:tr>
                             <w:tc>
                               <w:tcPr>
-                                <w:tcW w:w="378" w:type="dxa"/>
+                                <w:tcW w:w="326" w:type="dxa"/>
                               </w:tcPr>
                               <w:p/>
                             </w:tc>
                             <w:tc>
                               <w:tcPr>
-                                <w:tcW w:w="378" w:type="dxa"/>
+                                <w:tcW w:w="327" w:type="dxa"/>
                               </w:tcPr>
                               <w:p/>
                             </w:tc>
                             <w:tc>
                               <w:tcPr>
-                                <w:tcW w:w="378" w:type="dxa"/>
+                                <w:tcW w:w="327" w:type="dxa"/>
                               </w:tcPr>
                               <w:p/>
                             </w:tc>
                             <w:tc>
                               <w:tcPr>
-                                <w:tcW w:w="378" w:type="dxa"/>
+                                <w:tcW w:w="327" w:type="dxa"/>
                               </w:tcPr>
                               <w:p/>
                             </w:tc>
                             <w:tc>
                               <w:tcPr>
-                                <w:tcW w:w="378" w:type="dxa"/>
+                                <w:tcW w:w="327" w:type="dxa"/>
                               </w:tcPr>
                               <w:p/>
                             </w:tc>
                             <w:tc>
                               <w:tcPr>
-                                <w:tcW w:w="379" w:type="dxa"/>
+                                <w:tcW w:w="327" w:type="dxa"/>
+                              </w:tcPr>
+                              <w:p/>
+                            </w:tc>
+                            <w:tc>
+                              <w:tcPr>
+                                <w:tcW w:w="327" w:type="dxa"/>
                               </w:tcPr>
                               <w:p/>
                             </w:tc>
@@ -2092,7 +2165,7 @@
         <mc:AlternateContent>
           <mc:Choice Requires="wps">
             <w:drawing>
-              <wp:anchor distT="0" distB="0" distL="114300" distR="114300" simplePos="0" relativeHeight="251662336" behindDoc="0" locked="0" layoutInCell="1" allowOverlap="1" wp14:anchorId="02FC623C" wp14:editId="27515A7C">
+              <wp:anchor distT="0" distB="0" distL="114300" distR="114300" simplePos="0" relativeHeight="251662336" behindDoc="0" locked="0" layoutInCell="1" allowOverlap="1" wp14:anchorId="379F65BC" wp14:editId="790EB76F">
                 <wp:simplePos x="0" y="0"/>
                 <wp:positionH relativeFrom="column">
                   <wp:posOffset>3977060</wp:posOffset>
@@ -2154,7 +2227,7 @@
           </mc:Choice>
           <mc:Fallback>
             <w:pict>
-              <v:rect w14:anchorId="0F7762B7" id="Rectángulo 13" o:spid="_x0000_s1026" style="position:absolute;margin-left:313.15pt;margin-top:9.2pt;width:7.75pt;height:12.05pt;z-index:251662336;visibility:visible;mso-wrap-style:square;mso-wrap-distance-left:9pt;mso-wrap-distance-top:0;mso-wrap-distance-right:9pt;mso-wrap-distance-bottom:0;mso-position-horizontal:absolute;mso-position-horizontal-relative:text;mso-position-vertical:absolute;mso-position-vertical-relative:text;v-text-anchor:middle" o:gfxdata="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" fillcolor="white [3212]" stroked="f" strokeweight="1pt"/>
+              <v:rect w14:anchorId="5864D2EE" id="Rectángulo 13" o:spid="_x0000_s1026" style="position:absolute;margin-left:313.15pt;margin-top:9.2pt;width:7.75pt;height:12.05pt;z-index:251662336;visibility:visible;mso-wrap-style:square;mso-wrap-distance-left:9pt;mso-wrap-distance-top:0;mso-wrap-distance-right:9pt;mso-wrap-distance-bottom:0;mso-position-horizontal:absolute;mso-position-horizontal-relative:text;mso-position-vertical:absolute;mso-position-vertical-relative:text;v-text-anchor:middle" o:gfxdata="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" fillcolor="white [3212]" stroked="f" strokeweight="1pt"/>
             </w:pict>
           </mc:Fallback>
         </mc:AlternateContent>
@@ -2170,7 +2243,7 @@
         <mc:AlternateContent>
           <mc:Choice Requires="wps">
             <w:drawing>
-              <wp:anchor distT="0" distB="0" distL="114300" distR="114300" simplePos="0" relativeHeight="251661312" behindDoc="0" locked="0" layoutInCell="1" allowOverlap="1" wp14:anchorId="770913D9" wp14:editId="324B63A5">
+              <wp:anchor distT="0" distB="0" distL="114300" distR="114300" simplePos="0" relativeHeight="251661312" behindDoc="0" locked="0" layoutInCell="1" allowOverlap="1" wp14:anchorId="44A00ADF" wp14:editId="4ACDD611">
                 <wp:simplePos x="0" y="0"/>
                 <wp:positionH relativeFrom="column">
                   <wp:posOffset>2546416</wp:posOffset>
@@ -2232,7 +2305,7 @@
           </mc:Choice>
           <mc:Fallback>
             <w:pict>
-              <v:rect w14:anchorId="06C33A00" id="Rectángulo 12" o:spid="_x0000_s1026" style="position:absolute;margin-left:200.5pt;margin-top:9pt;width:7.75pt;height:12.05pt;z-index:251661312;visibility:visible;mso-wrap-style:square;mso-wrap-distance-left:9pt;mso-wrap-distance-top:0;mso-wrap-distance-right:9pt;mso-wrap-distance-bottom:0;mso-position-horizontal:absolute;mso-position-horizontal-relative:text;mso-position-vertical:absolute;mso-position-vertical-relative:text;v-text-anchor:middle" o:gfxdata="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" fillcolor="white [3212]" stroked="f" strokeweight="1pt"/>
+              <v:rect w14:anchorId="65FA6875" id="Rectángulo 12" o:spid="_x0000_s1026" style="position:absolute;margin-left:200.5pt;margin-top:9pt;width:7.75pt;height:12.05pt;z-index:251661312;visibility:visible;mso-wrap-style:square;mso-wrap-distance-left:9pt;mso-wrap-distance-top:0;mso-wrap-distance-right:9pt;mso-wrap-distance-bottom:0;mso-position-horizontal:absolute;mso-position-horizontal-relative:text;mso-position-vertical:absolute;mso-position-vertical-relative:text;v-text-anchor:middle" o:gfxdata="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" fillcolor="white [3212]" stroked="f" strokeweight="1pt"/>
             </w:pict>
           </mc:Fallback>
         </mc:AlternateContent>
@@ -2391,203 +2464,200 @@
           <w:lang w:val="es-ES"/>
         </w:rPr>
       </w:pPr>
-    </w:p>
-    <w:p>
-      <w:pPr>
-        <w:spacing w:after="0" w:line="240" w:lineRule="auto"/>
-        <w:rPr>
-          <w:rFonts w:ascii="Arial" w:hAnsi="Arial" w:cs="Arial"/>
-          <w:sz w:val="24"/>
-          <w:szCs w:val="24"/>
-          <w:lang w:val="es-ES"/>
-        </w:rPr>
-      </w:pPr>
-    </w:p>
-    <w:p>
-      <w:pPr>
-        <w:spacing w:after="0" w:line="240" w:lineRule="auto"/>
-        <w:rPr>
-          <w:rFonts w:ascii="Arial" w:hAnsi="Arial" w:cs="Arial"/>
-          <w:sz w:val="24"/>
-          <w:szCs w:val="24"/>
-          <w:lang w:val="es-ES"/>
-        </w:rPr>
-      </w:pPr>
-    </w:p>
-    <w:p>
-      <w:pPr>
-        <w:spacing w:after="0" w:line="240" w:lineRule="auto"/>
-        <w:rPr>
-          <w:rFonts w:ascii="Arial" w:hAnsi="Arial" w:cs="Arial"/>
-          <w:sz w:val="24"/>
-          <w:szCs w:val="24"/>
-          <w:lang w:val="es-ES"/>
-        </w:rPr>
-      </w:pPr>
-    </w:p>
-    <w:p>
-      <w:pPr>
-        <w:spacing w:after="0" w:line="240" w:lineRule="auto"/>
-        <w:rPr>
-          <w:rFonts w:ascii="Arial" w:hAnsi="Arial" w:cs="Arial"/>
-          <w:sz w:val="24"/>
-          <w:szCs w:val="24"/>
-          <w:lang w:val="es-ES"/>
-        </w:rPr>
-      </w:pPr>
-    </w:p>
-    <w:p>
-      <w:pPr>
-        <w:spacing w:after="0" w:line="240" w:lineRule="auto"/>
-        <w:rPr>
-          <w:rFonts w:ascii="Arial" w:hAnsi="Arial" w:cs="Arial"/>
-          <w:sz w:val="24"/>
-          <w:szCs w:val="24"/>
-          <w:lang w:val="es-ES"/>
-        </w:rPr>
-      </w:pPr>
-    </w:p>
-    <w:p>
-      <w:pPr>
-        <w:spacing w:after="0" w:line="240" w:lineRule="auto"/>
-        <w:rPr>
-          <w:rFonts w:ascii="Arial" w:hAnsi="Arial" w:cs="Arial"/>
-          <w:sz w:val="24"/>
-          <w:szCs w:val="24"/>
-          <w:lang w:val="es-ES"/>
-        </w:rPr>
-      </w:pPr>
-    </w:p>
-    <w:p>
-      <w:pPr>
-        <w:spacing w:after="0" w:line="240" w:lineRule="auto"/>
-        <w:rPr>
-          <w:rFonts w:ascii="Arial" w:hAnsi="Arial" w:cs="Arial"/>
-          <w:sz w:val="24"/>
-          <w:szCs w:val="24"/>
-          <w:lang w:val="es-ES"/>
-        </w:rPr>
-      </w:pPr>
-    </w:p>
-    <w:p>
-      <w:pPr>
-        <w:spacing w:after="0" w:line="240" w:lineRule="auto"/>
-        <w:rPr>
-          <w:rFonts w:ascii="Arial" w:hAnsi="Arial" w:cs="Arial"/>
-          <w:sz w:val="24"/>
-          <w:szCs w:val="24"/>
-          <w:lang w:val="es-ES"/>
-        </w:rPr>
-      </w:pPr>
-    </w:p>
-    <w:p>
-      <w:pPr>
-        <w:spacing w:after="0" w:line="240" w:lineRule="auto"/>
-        <w:rPr>
-          <w:rFonts w:ascii="Arial" w:hAnsi="Arial" w:cs="Arial"/>
-          <w:sz w:val="24"/>
-          <w:szCs w:val="24"/>
-          <w:lang w:val="es-ES"/>
-        </w:rPr>
-      </w:pPr>
-    </w:p>
-    <w:p>
-      <w:pPr>
-        <w:spacing w:after="0" w:line="240" w:lineRule="auto"/>
-        <w:rPr>
-          <w:rFonts w:ascii="Arial" w:hAnsi="Arial" w:cs="Arial"/>
-          <w:sz w:val="24"/>
-          <w:szCs w:val="24"/>
-          <w:lang w:val="es-ES"/>
-        </w:rPr>
-      </w:pPr>
-    </w:p>
-    <w:p>
-      <w:pPr>
-        <w:spacing w:after="0" w:line="240" w:lineRule="auto"/>
-        <w:rPr>
-          <w:rFonts w:ascii="Arial" w:hAnsi="Arial" w:cs="Arial"/>
-          <w:sz w:val="24"/>
-          <w:szCs w:val="24"/>
-          <w:lang w:val="es-ES"/>
-        </w:rPr>
-      </w:pPr>
-    </w:p>
-    <w:p>
-      <w:pPr>
-        <w:spacing w:after="0" w:line="240" w:lineRule="auto"/>
-        <w:rPr>
-          <w:rFonts w:ascii="Arial" w:hAnsi="Arial" w:cs="Arial"/>
-          <w:sz w:val="24"/>
-          <w:szCs w:val="24"/>
-          <w:lang w:val="es-ES"/>
-        </w:rPr>
-      </w:pPr>
-    </w:p>
-    <w:p>
-      <w:pPr>
-        <w:spacing w:after="0" w:line="240" w:lineRule="auto"/>
-        <w:rPr>
-          <w:rFonts w:ascii="Arial" w:hAnsi="Arial" w:cs="Arial"/>
-          <w:sz w:val="24"/>
-          <w:szCs w:val="24"/>
-          <w:lang w:val="es-ES"/>
-        </w:rPr>
-      </w:pPr>
-    </w:p>
-    <w:p>
-      <w:pPr>
-        <w:spacing w:after="0" w:line="240" w:lineRule="auto"/>
-        <w:rPr>
-          <w:rFonts w:ascii="Arial" w:hAnsi="Arial" w:cs="Arial"/>
-          <w:sz w:val="24"/>
-          <w:szCs w:val="24"/>
-          <w:lang w:val="es-ES"/>
-        </w:rPr>
-      </w:pPr>
-    </w:p>
-    <w:p>
-      <w:pPr>
-        <w:spacing w:after="0" w:line="240" w:lineRule="auto"/>
-        <w:rPr>
-          <w:rFonts w:ascii="Arial" w:hAnsi="Arial" w:cs="Arial"/>
-          <w:sz w:val="24"/>
-          <w:szCs w:val="24"/>
-          <w:lang w:val="es-ES"/>
-        </w:rPr>
-      </w:pPr>
-    </w:p>
-    <w:p>
-      <w:pPr>
-        <w:spacing w:after="0" w:line="240" w:lineRule="auto"/>
-        <w:rPr>
-          <w:rFonts w:ascii="Arial" w:hAnsi="Arial" w:cs="Arial"/>
-          <w:sz w:val="24"/>
-          <w:szCs w:val="24"/>
-          <w:lang w:val="es-ES"/>
-        </w:rPr>
-      </w:pPr>
-    </w:p>
-    <w:p>
-      <w:pPr>
-        <w:spacing w:after="0" w:line="240" w:lineRule="auto"/>
-        <w:rPr>
-          <w:rFonts w:ascii="Arial" w:hAnsi="Arial" w:cs="Arial"/>
-          <w:b/>
-          <w:sz w:val="24"/>
-          <w:szCs w:val="24"/>
-          <w:lang w:val="es-ES"/>
-        </w:rPr>
-      </w:pPr>
       <w:r>
         <w:rPr>
           <w:rFonts w:ascii="Arial" w:hAnsi="Arial" w:cs="Arial"/>
-          <w:b/>
-          <w:sz w:val="24"/>
-          <w:szCs w:val="24"/>
-          <w:lang w:val="es-ES"/>
-        </w:rPr>
-        <w:t>Alternativa 2:</w:t>
+          <w:noProof/>
+          <w:sz w:val="24"/>
+          <w:szCs w:val="24"/>
+          <w:lang w:eastAsia="es-CO"/>
+        </w:rPr>
+        <mc:AlternateContent>
+          <mc:Choice Requires="wps">
+            <w:drawing>
+              <wp:anchor distT="0" distB="0" distL="114300" distR="114300" simplePos="0" relativeHeight="251675648" behindDoc="0" locked="0" layoutInCell="1" allowOverlap="1" wp14:anchorId="559A27D6" wp14:editId="15F71888">
+                <wp:simplePos x="0" y="0"/>
+                <wp:positionH relativeFrom="column">
+                  <wp:posOffset>94437</wp:posOffset>
+                </wp:positionH>
+                <wp:positionV relativeFrom="paragraph">
+                  <wp:posOffset>80721</wp:posOffset>
+                </wp:positionV>
+                <wp:extent cx="5442509" cy="2011680"/>
+                <wp:effectExtent l="0" t="0" r="25400" b="26670"/>
+                <wp:wrapNone/>
+                <wp:docPr id="10" name="Cuadro de texto 10"/>
+                <wp:cNvGraphicFramePr/>
+                <a:graphic xmlns:a="http://schemas.openxmlformats.org/drawingml/2006/main">
+                  <a:graphicData uri="http://schemas.microsoft.com/office/word/2010/wordprocessingShape">
+                    <wps:wsp>
+                      <wps:cNvSpPr txBox="1"/>
+                      <wps:spPr>
+                        <a:xfrm>
+                          <a:off x="0" y="0"/>
+                          <a:ext cx="5442509" cy="2011680"/>
+                        </a:xfrm>
+                        <a:prstGeom prst="rect">
+                          <a:avLst/>
+                        </a:prstGeom>
+                        <a:solidFill>
+                          <a:schemeClr val="lt1"/>
+                        </a:solidFill>
+                        <a:ln w="6350">
+                          <a:solidFill>
+                            <a:prstClr val="black"/>
+                          </a:solidFill>
+                        </a:ln>
+                      </wps:spPr>
+                      <wps:txbx>
+                        <w:txbxContent>
+                          <w:p>
+                            <w:pPr>
+                              <w:rPr>
+                                <w:u w:val="single"/>
+                              </w:rPr>
+                            </w:pPr>
+                            <w:r>
+                              <w:rPr>
+                                <w:noProof/>
+                                <w:lang w:eastAsia="es-CO"/>
+                              </w:rPr>
+                              <w:drawing>
+                                <wp:inline distT="0" distB="0" distL="0" distR="0" wp14:anchorId="32443BE0" wp14:editId="7EB9C348">
+                                  <wp:extent cx="2275027" cy="459740"/>
+                                  <wp:effectExtent l="0" t="0" r="0" b="0"/>
+                                  <wp:docPr id="11" name="Imagen 11"/>
+                                  <wp:cNvGraphicFramePr>
+                                    <a:graphicFrameLocks xmlns:a="http://schemas.openxmlformats.org/drawingml/2006/main" noChangeAspect="1"/>
+                                  </wp:cNvGraphicFramePr>
+                                  <a:graphic xmlns:a="http://schemas.openxmlformats.org/drawingml/2006/main">
+                                    <a:graphicData uri="http://schemas.openxmlformats.org/drawingml/2006/picture">
+                                      <pic:pic xmlns:pic="http://schemas.openxmlformats.org/drawingml/2006/picture">
+                                        <pic:nvPicPr>
+                                          <pic:cNvPr id="0" name="Picture 1"/>
+                                          <pic:cNvPicPr>
+                                            <a:picLocks noChangeAspect="1" noChangeArrowheads="1"/>
+                                          </pic:cNvPicPr>
+                                        </pic:nvPicPr>
+                                        <pic:blipFill>
+                                          <a:blip r:embed="rId7">
+                                            <a:extLst>
+                                              <a:ext uri="{28A0092B-C50C-407E-A947-70E740481C1C}">
+                                                <a14:useLocalDpi xmlns:a14="http://schemas.microsoft.com/office/drawing/2010/main" val="0"/>
+                                              </a:ext>
+                                            </a:extLst>
+                                          </a:blip>
+                                          <a:srcRect/>
+                                          <a:stretch>
+                                            <a:fillRect/>
+                                          </a:stretch>
+                                        </pic:blipFill>
+                                        <pic:spPr bwMode="auto">
+                                          <a:xfrm>
+                                            <a:off x="0" y="0"/>
+                                            <a:ext cx="2414742" cy="487974"/>
+                                          </a:xfrm>
+                                          <a:prstGeom prst="rect">
+                                            <a:avLst/>
+                                          </a:prstGeom>
+                                          <a:noFill/>
+                                          <a:ln>
+                                            <a:noFill/>
+                                          </a:ln>
+                                        </pic:spPr>
+                                      </pic:pic>
+                                    </a:graphicData>
+                                  </a:graphic>
+                                </wp:inline>
+                              </w:drawing>
+                            </w:r>
+                          </w:p>
+                        </w:txbxContent>
+                      </wps:txbx>
+                      <wps:bodyPr rot="0" spcFirstLastPara="0" vertOverflow="overflow" horzOverflow="overflow" vert="horz" wrap="square" lIns="91440" tIns="45720" rIns="91440" bIns="45720" numCol="1" spcCol="0" rtlCol="0" fromWordArt="0" anchor="t" anchorCtr="0" forceAA="0" compatLnSpc="1">
+                        <a:prstTxWarp prst="textNoShape">
+                          <a:avLst/>
+                        </a:prstTxWarp>
+                        <a:noAutofit/>
+                      </wps:bodyPr>
+                    </wps:wsp>
+                  </a:graphicData>
+                </a:graphic>
+              </wp:anchor>
+            </w:drawing>
+          </mc:Choice>
+          <mc:Fallback>
+            <w:pict>
+              <v:shape w14:anchorId="559A27D6" id="Cuadro de texto 10" o:spid="_x0000_s1034" type="#_x0000_t202" style="position:absolute;margin-left:7.45pt;margin-top:6.35pt;width:428.55pt;height:158.4pt;z-index:251675648;visibility:visible;mso-wrap-style:square;mso-wrap-distance-left:9pt;mso-wrap-distance-top:0;mso-wrap-distance-right:9pt;mso-wrap-distance-bottom:0;mso-position-horizontal:absolute;mso-position-horizontal-relative:text;mso-position-vertical:absolute;mso-position-vertical-relative:text;v-text-anchor:top" o:gfxdata="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" fillcolor="white [3201]" strokeweight=".5pt">
+                <v:textbox>
+                  <w:txbxContent>
+                    <w:p>
+                      <w:pPr>
+                        <w:rPr>
+                          <w:u w:val="single"/>
+                        </w:rPr>
+                      </w:pPr>
+                      <w:r>
+                        <w:rPr>
+                          <w:noProof/>
+                          <w:lang w:eastAsia="es-CO"/>
+                        </w:rPr>
+                        <w:drawing>
+                          <wp:inline distT="0" distB="0" distL="0" distR="0" wp14:anchorId="32443BE0" wp14:editId="7EB9C348">
+                            <wp:extent cx="2275027" cy="459740"/>
+                            <wp:effectExtent l="0" t="0" r="0" b="0"/>
+                            <wp:docPr id="11" name="Imagen 11"/>
+                            <wp:cNvGraphicFramePr>
+                              <a:graphicFrameLocks xmlns:a="http://schemas.openxmlformats.org/drawingml/2006/main" noChangeAspect="1"/>
+                            </wp:cNvGraphicFramePr>
+                            <a:graphic xmlns:a="http://schemas.openxmlformats.org/drawingml/2006/main">
+                              <a:graphicData uri="http://schemas.openxmlformats.org/drawingml/2006/picture">
+                                <pic:pic xmlns:pic="http://schemas.openxmlformats.org/drawingml/2006/picture">
+                                  <pic:nvPicPr>
+                                    <pic:cNvPr id="0" name="Picture 1"/>
+                                    <pic:cNvPicPr>
+                                      <a:picLocks noChangeAspect="1" noChangeArrowheads="1"/>
+                                    </pic:cNvPicPr>
+                                  </pic:nvPicPr>
+                                  <pic:blipFill>
+                                    <a:blip r:embed="rId7">
+                                      <a:extLst>
+                                        <a:ext uri="{28A0092B-C50C-407E-A947-70E740481C1C}">
+                                          <a14:useLocalDpi xmlns:a14="http://schemas.microsoft.com/office/drawing/2010/main" val="0"/>
+                                        </a:ext>
+                                      </a:extLst>
+                                    </a:blip>
+                                    <a:srcRect/>
+                                    <a:stretch>
+                                      <a:fillRect/>
+                                    </a:stretch>
+                                  </pic:blipFill>
+                                  <pic:spPr bwMode="auto">
+                                    <a:xfrm>
+                                      <a:off x="0" y="0"/>
+                                      <a:ext cx="2414742" cy="487974"/>
+                                    </a:xfrm>
+                                    <a:prstGeom prst="rect">
+                                      <a:avLst/>
+                                    </a:prstGeom>
+                                    <a:noFill/>
+                                    <a:ln>
+                                      <a:noFill/>
+                                    </a:ln>
+                                  </pic:spPr>
+                                </pic:pic>
+                              </a:graphicData>
+                            </a:graphic>
+                          </wp:inline>
+                        </w:drawing>
+                      </w:r>
+                    </w:p>
+                  </w:txbxContent>
+                </v:textbox>
+              </v:shape>
+            </w:pict>
+          </mc:Fallback>
+        </mc:AlternateContent>
       </w:r>
     </w:p>
     <w:p>
@@ -2595,18 +2665,6 @@
         <w:spacing w:after="0" w:line="240" w:lineRule="auto"/>
         <w:rPr>
           <w:rFonts w:ascii="Arial" w:hAnsi="Arial" w:cs="Arial"/>
-          <w:b/>
-          <w:sz w:val="24"/>
-          <w:szCs w:val="24"/>
-          <w:lang w:val="es-ES"/>
-        </w:rPr>
-      </w:pPr>
-    </w:p>
-    <w:p>
-      <w:pPr>
-        <w:spacing w:after="0" w:line="240" w:lineRule="auto"/>
-        <w:rPr>
-          <w:rFonts w:ascii="Arial" w:hAnsi="Arial" w:cs="Arial"/>
           <w:sz w:val="24"/>
           <w:szCs w:val="24"/>
           <w:lang w:val="es-ES"/>
@@ -2615,75 +2673,6 @@
       <w:r>
         <w:rPr>
           <w:rFonts w:ascii="Arial" w:hAnsi="Arial" w:cs="Arial"/>
-          <w:sz w:val="24"/>
-          <w:szCs w:val="24"/>
-          <w:lang w:val="es-ES"/>
-        </w:rPr>
-        <w:t>En esta segunda alternativa se contempla la idea de almacenar todas las estanterías de libros en una tabla hash, dentro de cada posición se encuentra otra tabla hash que a su vez contiene una última tabla hash con el número de libros correspondientes al ISBN en cada slot</w:t>
-      </w:r>
-      <w:r>
-        <w:rPr>
-          <w:rFonts w:ascii="Arial" w:hAnsi="Arial" w:cs="Arial"/>
-          <w:sz w:val="24"/>
-          <w:szCs w:val="24"/>
-          <w:lang w:val="es-ES"/>
-        </w:rPr>
-        <w:t>.</w:t>
-      </w:r>
-    </w:p>
-    <w:p>
-      <w:pPr>
-        <w:spacing w:after="0" w:line="240" w:lineRule="auto"/>
-        <w:rPr>
-          <w:rFonts w:ascii="Arial" w:hAnsi="Arial" w:cs="Arial"/>
-          <w:b/>
-          <w:sz w:val="24"/>
-          <w:szCs w:val="24"/>
-          <w:lang w:val="es-ES"/>
-        </w:rPr>
-      </w:pPr>
-      <w:bookmarkStart w:id="0" w:name="_GoBack"/>
-      <w:bookmarkEnd w:id="0"/>
-    </w:p>
-    <w:p>
-      <w:pPr>
-        <w:spacing w:after="0" w:line="240" w:lineRule="auto"/>
-        <w:rPr>
-          <w:rFonts w:ascii="Arial" w:hAnsi="Arial" w:cs="Arial"/>
-          <w:b/>
-          <w:sz w:val="24"/>
-          <w:szCs w:val="24"/>
-          <w:lang w:val="es-ES"/>
-        </w:rPr>
-      </w:pPr>
-    </w:p>
-    <w:p>
-      <w:pPr>
-        <w:spacing w:after="0" w:line="240" w:lineRule="auto"/>
-        <w:rPr>
-          <w:rFonts w:ascii="Arial" w:hAnsi="Arial" w:cs="Arial"/>
-          <w:b/>
-          <w:sz w:val="24"/>
-          <w:szCs w:val="24"/>
-          <w:lang w:val="es-ES"/>
-        </w:rPr>
-      </w:pPr>
-    </w:p>
-    <w:p>
-      <w:pPr>
-        <w:spacing w:after="0" w:line="240" w:lineRule="auto"/>
-        <w:rPr>
-          <w:rFonts w:ascii="Arial" w:hAnsi="Arial" w:cs="Arial"/>
-          <w:b/>
-          <w:sz w:val="24"/>
-          <w:szCs w:val="24"/>
-          <w:lang w:val="es-ES"/>
-        </w:rPr>
-      </w:pPr>
-      <w:r>
-        <w:rPr>
-          <w:rFonts w:ascii="Arial" w:hAnsi="Arial" w:cs="Arial"/>
-          <w:b/>
           <w:noProof/>
           <w:sz w:val="24"/>
           <w:szCs w:val="24"/>
@@ -2692,7 +2681,1027 @@
         <mc:AlternateContent>
           <mc:Choice Requires="wpg">
             <w:drawing>
-              <wp:anchor distT="0" distB="0" distL="114300" distR="114300" simplePos="0" relativeHeight="251664384" behindDoc="0" locked="0" layoutInCell="1" allowOverlap="1" wp14:anchorId="113A7581" wp14:editId="0ABA910F">
+              <wp:anchor distT="0" distB="0" distL="114300" distR="114300" simplePos="0" relativeHeight="251678720" behindDoc="0" locked="0" layoutInCell="1" allowOverlap="1" wp14:anchorId="4374E070" wp14:editId="75D30A04">
+                <wp:simplePos x="0" y="0"/>
+                <wp:positionH relativeFrom="column">
+                  <wp:posOffset>2224433</wp:posOffset>
+                </wp:positionH>
+                <wp:positionV relativeFrom="paragraph">
+                  <wp:posOffset>100109</wp:posOffset>
+                </wp:positionV>
+                <wp:extent cx="2329731" cy="1232452"/>
+                <wp:effectExtent l="0" t="0" r="13970" b="25400"/>
+                <wp:wrapNone/>
+                <wp:docPr id="61" name="Grupo 61"/>
+                <wp:cNvGraphicFramePr/>
+                <a:graphic xmlns:a="http://schemas.openxmlformats.org/drawingml/2006/main">
+                  <a:graphicData uri="http://schemas.microsoft.com/office/word/2010/wordprocessingGroup">
+                    <wpg:wgp>
+                      <wpg:cNvGrpSpPr/>
+                      <wpg:grpSpPr>
+                        <a:xfrm>
+                          <a:off x="0" y="0"/>
+                          <a:ext cx="2329731" cy="1232452"/>
+                          <a:chOff x="0" y="0"/>
+                          <a:chExt cx="2329731" cy="1232452"/>
+                        </a:xfrm>
+                      </wpg:grpSpPr>
+                      <wps:wsp>
+                        <wps:cNvPr id="17" name="Cuadro de texto 17"/>
+                        <wps:cNvSpPr txBox="1"/>
+                        <wps:spPr>
+                          <a:xfrm>
+                            <a:off x="866692" y="222637"/>
+                            <a:ext cx="652007" cy="707666"/>
+                          </a:xfrm>
+                          <a:prstGeom prst="rect">
+                            <a:avLst/>
+                          </a:prstGeom>
+                          <a:solidFill>
+                            <a:schemeClr val="lt1"/>
+                          </a:solidFill>
+                          <a:ln w="6350">
+                            <a:noFill/>
+                          </a:ln>
+                        </wps:spPr>
+                        <wps:txbx>
+                          <w:txbxContent>
+                            <w:p>
+                              <w:r>
+                                <w:rPr>
+                                  <w:noProof/>
+                                  <w:lang w:eastAsia="es-CO"/>
+                                </w:rPr>
+                                <w:drawing>
+                                  <wp:inline distT="0" distB="0" distL="0" distR="0" wp14:anchorId="006698A2" wp14:editId="7AFA27AF">
+                                    <wp:extent cx="477079" cy="584891"/>
+                                    <wp:effectExtent l="0" t="0" r="0" b="5715"/>
+                                    <wp:docPr id="96" name="Imagen 96"/>
+                                    <wp:cNvGraphicFramePr>
+                                      <a:graphicFrameLocks xmlns:a="http://schemas.openxmlformats.org/drawingml/2006/main" noChangeAspect="1"/>
+                                    </wp:cNvGraphicFramePr>
+                                    <a:graphic xmlns:a="http://schemas.openxmlformats.org/drawingml/2006/main">
+                                      <a:graphicData uri="http://schemas.openxmlformats.org/drawingml/2006/picture">
+                                        <pic:pic xmlns:pic="http://schemas.openxmlformats.org/drawingml/2006/picture">
+                                          <pic:nvPicPr>
+                                            <pic:cNvPr id="0" name="Picture 2"/>
+                                            <pic:cNvPicPr>
+                                              <a:picLocks noChangeAspect="1" noChangeArrowheads="1"/>
+                                            </pic:cNvPicPr>
+                                          </pic:nvPicPr>
+                                          <pic:blipFill>
+                                            <a:blip r:embed="rId8">
+                                              <a:extLst>
+                                                <a:ext uri="{28A0092B-C50C-407E-A947-70E740481C1C}">
+                                                  <a14:useLocalDpi xmlns:a14="http://schemas.microsoft.com/office/drawing/2010/main" val="0"/>
+                                                </a:ext>
+                                              </a:extLst>
+                                            </a:blip>
+                                            <a:srcRect/>
+                                            <a:stretch>
+                                              <a:fillRect/>
+                                            </a:stretch>
+                                          </pic:blipFill>
+                                          <pic:spPr bwMode="auto">
+                                            <a:xfrm>
+                                              <a:off x="0" y="0"/>
+                                              <a:ext cx="513683" cy="629767"/>
+                                            </a:xfrm>
+                                            <a:prstGeom prst="rect">
+                                              <a:avLst/>
+                                            </a:prstGeom>
+                                            <a:noFill/>
+                                            <a:ln>
+                                              <a:noFill/>
+                                            </a:ln>
+                                          </pic:spPr>
+                                        </pic:pic>
+                                      </a:graphicData>
+                                    </a:graphic>
+                                  </wp:inline>
+                                </w:drawing>
+                              </w:r>
+                            </w:p>
+                          </w:txbxContent>
+                        </wps:txbx>
+                        <wps:bodyPr rot="0" spcFirstLastPara="0" vertOverflow="overflow" horzOverflow="overflow" vert="horz" wrap="square" lIns="91440" tIns="45720" rIns="91440" bIns="45720" numCol="1" spcCol="0" rtlCol="0" fromWordArt="0" anchor="t" anchorCtr="0" forceAA="0" compatLnSpc="1">
+                          <a:prstTxWarp prst="textNoShape">
+                            <a:avLst/>
+                          </a:prstTxWarp>
+                          <a:noAutofit/>
+                        </wps:bodyPr>
+                      </wps:wsp>
+                      <wps:wsp>
+                        <wps:cNvPr id="16" name="Conector angular 16"/>
+                        <wps:cNvCnPr/>
+                        <wps:spPr>
+                          <a:xfrm>
+                            <a:off x="0" y="0"/>
+                            <a:ext cx="978010" cy="771277"/>
+                          </a:xfrm>
+                          <a:prstGeom prst="bentConnector3">
+                            <a:avLst/>
+                          </a:prstGeom>
+                          <a:ln>
+                            <a:solidFill>
+                              <a:schemeClr val="tx1"/>
+                            </a:solidFill>
+                            <a:tailEnd type="triangle"/>
+                          </a:ln>
+                        </wps:spPr>
+                        <wps:style>
+                          <a:lnRef idx="1">
+                            <a:schemeClr val="accent1"/>
+                          </a:lnRef>
+                          <a:fillRef idx="0">
+                            <a:schemeClr val="accent1"/>
+                          </a:fillRef>
+                          <a:effectRef idx="0">
+                            <a:schemeClr val="accent1"/>
+                          </a:effectRef>
+                          <a:fontRef idx="minor">
+                            <a:schemeClr val="tx1"/>
+                          </a:fontRef>
+                        </wps:style>
+                        <wps:bodyPr/>
+                      </wps:wsp>
+                      <wpg:grpSp>
+                        <wpg:cNvPr id="54" name="Grupo 54"/>
+                        <wpg:cNvGrpSpPr/>
+                        <wpg:grpSpPr>
+                          <a:xfrm>
+                            <a:off x="620201" y="23854"/>
+                            <a:ext cx="1709530" cy="1208598"/>
+                            <a:chOff x="0" y="0"/>
+                            <a:chExt cx="1709530" cy="1208598"/>
+                          </a:xfrm>
+                        </wpg:grpSpPr>
+                        <wpg:grpSp>
+                          <wpg:cNvPr id="52" name="Grupo 52"/>
+                          <wpg:cNvGrpSpPr/>
+                          <wpg:grpSpPr>
+                            <a:xfrm>
+                              <a:off x="0" y="119270"/>
+                              <a:ext cx="1494846" cy="1089328"/>
+                              <a:chOff x="0" y="0"/>
+                              <a:chExt cx="1494846" cy="1089328"/>
+                            </a:xfrm>
+                          </wpg:grpSpPr>
+                          <wps:wsp>
+                            <wps:cNvPr id="27" name="Trapecio 27"/>
+                            <wps:cNvSpPr/>
+                            <wps:spPr>
+                              <a:xfrm rot="10800000">
+                                <a:off x="0" y="0"/>
+                                <a:ext cx="1494846" cy="882595"/>
+                              </a:xfrm>
+                              <a:prstGeom prst="trapezoid">
+                                <a:avLst/>
+                              </a:prstGeom>
+                              <a:noFill/>
+                              <a:ln>
+                                <a:solidFill>
+                                  <a:schemeClr val="tx1"/>
+                                </a:solidFill>
+                              </a:ln>
+                            </wps:spPr>
+                            <wps:style>
+                              <a:lnRef idx="2">
+                                <a:schemeClr val="accent1">
+                                  <a:shade val="50000"/>
+                                </a:schemeClr>
+                              </a:lnRef>
+                              <a:fillRef idx="1">
+                                <a:schemeClr val="accent1"/>
+                              </a:fillRef>
+                              <a:effectRef idx="0">
+                                <a:schemeClr val="accent1"/>
+                              </a:effectRef>
+                              <a:fontRef idx="minor">
+                                <a:schemeClr val="lt1"/>
+                              </a:fontRef>
+                            </wps:style>
+                            <wps:bodyPr rot="0" spcFirstLastPara="0" vertOverflow="overflow" horzOverflow="overflow" vert="horz" wrap="square" lIns="91440" tIns="45720" rIns="91440" bIns="45720" numCol="1" spcCol="0" rtlCol="0" fromWordArt="0" anchor="ctr" anchorCtr="0" forceAA="0" compatLnSpc="1">
+                              <a:prstTxWarp prst="textNoShape">
+                                <a:avLst/>
+                              </a:prstTxWarp>
+                              <a:noAutofit/>
+                            </wps:bodyPr>
+                          </wps:wsp>
+                          <wps:wsp>
+                            <wps:cNvPr id="48" name="Elipse 48"/>
+                            <wps:cNvSpPr/>
+                            <wps:spPr>
+                              <a:xfrm>
+                                <a:off x="333955" y="866692"/>
+                                <a:ext cx="236474" cy="206734"/>
+                              </a:xfrm>
+                              <a:prstGeom prst="ellipse">
+                                <a:avLst/>
+                              </a:prstGeom>
+                              <a:noFill/>
+                              <a:ln>
+                                <a:solidFill>
+                                  <a:schemeClr val="tx1"/>
+                                </a:solidFill>
+                              </a:ln>
+                            </wps:spPr>
+                            <wps:style>
+                              <a:lnRef idx="2">
+                                <a:schemeClr val="accent1">
+                                  <a:shade val="50000"/>
+                                </a:schemeClr>
+                              </a:lnRef>
+                              <a:fillRef idx="1">
+                                <a:schemeClr val="accent1"/>
+                              </a:fillRef>
+                              <a:effectRef idx="0">
+                                <a:schemeClr val="accent1"/>
+                              </a:effectRef>
+                              <a:fontRef idx="minor">
+                                <a:schemeClr val="lt1"/>
+                              </a:fontRef>
+                            </wps:style>
+                            <wps:bodyPr rot="0" spcFirstLastPara="0" vertOverflow="overflow" horzOverflow="overflow" vert="horz" wrap="square" lIns="91440" tIns="45720" rIns="91440" bIns="45720" numCol="1" spcCol="0" rtlCol="0" fromWordArt="0" anchor="ctr" anchorCtr="0" forceAA="0" compatLnSpc="1">
+                              <a:prstTxWarp prst="textNoShape">
+                                <a:avLst/>
+                              </a:prstTxWarp>
+                              <a:noAutofit/>
+                            </wps:bodyPr>
+                          </wps:wsp>
+                          <wps:wsp>
+                            <wps:cNvPr id="49" name="Elipse 49"/>
+                            <wps:cNvSpPr/>
+                            <wps:spPr>
+                              <a:xfrm>
+                                <a:off x="946206" y="882594"/>
+                                <a:ext cx="236474" cy="206734"/>
+                              </a:xfrm>
+                              <a:prstGeom prst="ellipse">
+                                <a:avLst/>
+                              </a:prstGeom>
+                              <a:noFill/>
+                              <a:ln>
+                                <a:solidFill>
+                                  <a:schemeClr val="tx1"/>
+                                </a:solidFill>
+                              </a:ln>
+                            </wps:spPr>
+                            <wps:style>
+                              <a:lnRef idx="2">
+                                <a:schemeClr val="accent1">
+                                  <a:shade val="50000"/>
+                                </a:schemeClr>
+                              </a:lnRef>
+                              <a:fillRef idx="1">
+                                <a:schemeClr val="accent1"/>
+                              </a:fillRef>
+                              <a:effectRef idx="0">
+                                <a:schemeClr val="accent1"/>
+                              </a:effectRef>
+                              <a:fontRef idx="minor">
+                                <a:schemeClr val="lt1"/>
+                              </a:fontRef>
+                            </wps:style>
+                            <wps:bodyPr rot="0" spcFirstLastPara="0" vertOverflow="overflow" horzOverflow="overflow" vert="horz" wrap="square" lIns="91440" tIns="45720" rIns="91440" bIns="45720" numCol="1" spcCol="0" rtlCol="0" fromWordArt="0" anchor="ctr" anchorCtr="0" forceAA="0" compatLnSpc="1">
+                              <a:prstTxWarp prst="textNoShape">
+                                <a:avLst/>
+                              </a:prstTxWarp>
+                              <a:noAutofit/>
+                            </wps:bodyPr>
+                          </wps:wsp>
+                        </wpg:grpSp>
+                        <wps:wsp>
+                          <wps:cNvPr id="53" name="Conector angular 53"/>
+                          <wps:cNvCnPr/>
+                          <wps:spPr>
+                            <a:xfrm flipH="1">
+                              <a:off x="1439186" y="0"/>
+                              <a:ext cx="270344" cy="333954"/>
+                            </a:xfrm>
+                            <a:prstGeom prst="bentConnector3">
+                              <a:avLst>
+                                <a:gd name="adj1" fmla="val 42770"/>
+                              </a:avLst>
+                            </a:prstGeom>
+                            <a:ln>
+                              <a:solidFill>
+                                <a:schemeClr val="tx1"/>
+                              </a:solidFill>
+                            </a:ln>
+                          </wps:spPr>
+                          <wps:style>
+                            <a:lnRef idx="1">
+                              <a:schemeClr val="accent1"/>
+                            </a:lnRef>
+                            <a:fillRef idx="0">
+                              <a:schemeClr val="accent1"/>
+                            </a:fillRef>
+                            <a:effectRef idx="0">
+                              <a:schemeClr val="accent1"/>
+                            </a:effectRef>
+                            <a:fontRef idx="minor">
+                              <a:schemeClr val="tx1"/>
+                            </a:fontRef>
+                          </wps:style>
+                          <wps:bodyPr/>
+                        </wps:wsp>
+                      </wpg:grpSp>
+                    </wpg:wgp>
+                  </a:graphicData>
+                </a:graphic>
+              </wp:anchor>
+            </w:drawing>
+          </mc:Choice>
+          <mc:Fallback>
+            <w:pict>
+              <v:group w14:anchorId="4374E070" id="Grupo 61" o:spid="_x0000_s1035" style="position:absolute;margin-left:175.15pt;margin-top:7.9pt;width:183.45pt;height:97.05pt;z-index:251678720" coordsize="23297,12324" o:gfxdata="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">
+                <v:shape id="Cuadro de texto 17" o:spid="_x0000_s1036" type="#_x0000_t202" style="position:absolute;left:8666;top:2226;width:6520;height:7077;visibility:visible;mso-wrap-style:square;v-text-anchor:top" o:gfxdata="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" fillcolor="white [3201]" stroked="f" strokeweight=".5pt">
+                  <v:textbox>
+                    <w:txbxContent>
+                      <w:p>
+                        <w:r>
+                          <w:rPr>
+                            <w:noProof/>
+                            <w:lang w:eastAsia="es-CO"/>
+                          </w:rPr>
+                          <w:drawing>
+                            <wp:inline distT="0" distB="0" distL="0" distR="0" wp14:anchorId="006698A2" wp14:editId="7AFA27AF">
+                              <wp:extent cx="477079" cy="584891"/>
+                              <wp:effectExtent l="0" t="0" r="0" b="5715"/>
+                              <wp:docPr id="96" name="Imagen 96"/>
+                              <wp:cNvGraphicFramePr>
+                                <a:graphicFrameLocks xmlns:a="http://schemas.openxmlformats.org/drawingml/2006/main" noChangeAspect="1"/>
+                              </wp:cNvGraphicFramePr>
+                              <a:graphic xmlns:a="http://schemas.openxmlformats.org/drawingml/2006/main">
+                                <a:graphicData uri="http://schemas.openxmlformats.org/drawingml/2006/picture">
+                                  <pic:pic xmlns:pic="http://schemas.openxmlformats.org/drawingml/2006/picture">
+                                    <pic:nvPicPr>
+                                      <pic:cNvPr id="0" name="Picture 2"/>
+                                      <pic:cNvPicPr>
+                                        <a:picLocks noChangeAspect="1" noChangeArrowheads="1"/>
+                                      </pic:cNvPicPr>
+                                    </pic:nvPicPr>
+                                    <pic:blipFill>
+                                      <a:blip r:embed="rId8">
+                                        <a:extLst>
+                                          <a:ext uri="{28A0092B-C50C-407E-A947-70E740481C1C}">
+                                            <a14:useLocalDpi xmlns:a14="http://schemas.microsoft.com/office/drawing/2010/main" val="0"/>
+                                          </a:ext>
+                                        </a:extLst>
+                                      </a:blip>
+                                      <a:srcRect/>
+                                      <a:stretch>
+                                        <a:fillRect/>
+                                      </a:stretch>
+                                    </pic:blipFill>
+                                    <pic:spPr bwMode="auto">
+                                      <a:xfrm>
+                                        <a:off x="0" y="0"/>
+                                        <a:ext cx="513683" cy="629767"/>
+                                      </a:xfrm>
+                                      <a:prstGeom prst="rect">
+                                        <a:avLst/>
+                                      </a:prstGeom>
+                                      <a:noFill/>
+                                      <a:ln>
+                                        <a:noFill/>
+                                      </a:ln>
+                                    </pic:spPr>
+                                  </pic:pic>
+                                </a:graphicData>
+                              </a:graphic>
+                            </wp:inline>
+                          </w:drawing>
+                        </w:r>
+                      </w:p>
+                    </w:txbxContent>
+                  </v:textbox>
+                </v:shape>
+                <v:shapetype id="_x0000_t34" coordsize="21600,21600" o:spt="34" o:oned="t" adj="10800" path="m,l@0,0@0,21600,21600,21600e" filled="f">
+                  <v:stroke joinstyle="miter"/>
+                  <v:formulas>
+                    <v:f eqn="val #0"/>
+                  </v:formulas>
+                  <v:path arrowok="t" fillok="f" o:connecttype="none"/>
+                  <v:handles>
+                    <v:h position="#0,center"/>
+                  </v:handles>
+                  <o:lock v:ext="edit" shapetype="t"/>
+                </v:shapetype>
+                <v:shape id="Conector angular 16" o:spid="_x0000_s1037" type="#_x0000_t34" style="position:absolute;width:9780;height:7712;visibility:visible;mso-wrap-style:square" o:connectortype="elbow" o:gfxdata="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" strokecolor="black [3213]" strokeweight=".5pt">
+                  <v:stroke endarrow="block"/>
+                </v:shape>
+                <v:group id="Grupo 54" o:spid="_x0000_s1038" style="position:absolute;left:6202;top:238;width:17095;height:12086" coordsize="17095,12085" o:gfxdata="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">
+                  <v:group id="Grupo 52" o:spid="_x0000_s1039" style="position:absolute;top:1192;width:14948;height:10893" coordsize="14948,10893" o:gfxdata="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">
+                    <v:shape id="Trapecio 27" o:spid="_x0000_s1040" style="position:absolute;width:14948;height:8825;rotation:180;visibility:visible;mso-wrap-style:square;v-text-anchor:middle" coordsize="1494846,882595" o:gfxdata="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" path="m,882595l220649,,1274197,r220649,882595l,882595xe" filled="f" strokecolor="black [3213]" strokeweight="1pt">
+                      <v:stroke joinstyle="miter"/>
+                      <v:path arrowok="t" o:connecttype="custom" o:connectlocs="0,882595;220649,0;1274197,0;1494846,882595;0,882595" o:connectangles="0,0,0,0,0"/>
+                    </v:shape>
+                    <v:oval id="Elipse 48" o:spid="_x0000_s1041" style="position:absolute;left:3339;top:8666;width:2365;height:2068;visibility:visible;mso-wrap-style:square;v-text-anchor:middle" o:gfxdata="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" filled="f" strokecolor="black [3213]" strokeweight="1pt">
+                      <v:stroke joinstyle="miter"/>
+                    </v:oval>
+                    <v:oval id="Elipse 49" o:spid="_x0000_s1042" style="position:absolute;left:9462;top:8825;width:2364;height:2068;visibility:visible;mso-wrap-style:square;v-text-anchor:middle" o:gfxdata="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" filled="f" strokecolor="black [3213]" strokeweight="1pt">
+                      <v:stroke joinstyle="miter"/>
+                    </v:oval>
+                  </v:group>
+                  <v:shape id="Conector angular 53" o:spid="_x0000_s1043" type="#_x0000_t34" style="position:absolute;left:14391;width:2704;height:3339;flip:x;visibility:visible;mso-wrap-style:square" o:connectortype="elbow" o:gfxdata="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" adj="9238" strokecolor="black [3213]" strokeweight=".5pt"/>
+                </v:group>
+              </v:group>
+            </w:pict>
+          </mc:Fallback>
+        </mc:AlternateContent>
+      </w:r>
+      <w:r>
+        <w:rPr>
+          <w:rFonts w:ascii="Arial" w:hAnsi="Arial" w:cs="Arial"/>
+          <w:noProof/>
+          <w:sz w:val="24"/>
+          <w:szCs w:val="24"/>
+          <w:lang w:eastAsia="es-CO"/>
+        </w:rPr>
+        <mc:AlternateContent>
+          <mc:Choice Requires="wps">
+            <w:drawing>
+              <wp:anchor distT="0" distB="0" distL="114300" distR="114300" simplePos="0" relativeHeight="251677696" behindDoc="0" locked="0" layoutInCell="1" allowOverlap="1" wp14:anchorId="3C3439C8" wp14:editId="3A999116">
+                <wp:simplePos x="0" y="0"/>
+                <wp:positionH relativeFrom="column">
+                  <wp:posOffset>2273732</wp:posOffset>
+                </wp:positionH>
+                <wp:positionV relativeFrom="paragraph">
+                  <wp:posOffset>73660</wp:posOffset>
+                </wp:positionV>
+                <wp:extent cx="95098" cy="153619"/>
+                <wp:effectExtent l="0" t="0" r="635" b="0"/>
+                <wp:wrapNone/>
+                <wp:docPr id="15" name="Rectángulo 15"/>
+                <wp:cNvGraphicFramePr/>
+                <a:graphic xmlns:a="http://schemas.openxmlformats.org/drawingml/2006/main">
+                  <a:graphicData uri="http://schemas.microsoft.com/office/word/2010/wordprocessingShape">
+                    <wps:wsp>
+                      <wps:cNvSpPr/>
+                      <wps:spPr>
+                        <a:xfrm>
+                          <a:off x="0" y="0"/>
+                          <a:ext cx="95098" cy="153619"/>
+                        </a:xfrm>
+                        <a:prstGeom prst="rect">
+                          <a:avLst/>
+                        </a:prstGeom>
+                        <a:solidFill>
+                          <a:schemeClr val="bg1"/>
+                        </a:solidFill>
+                        <a:ln>
+                          <a:noFill/>
+                        </a:ln>
+                      </wps:spPr>
+                      <wps:style>
+                        <a:lnRef idx="2">
+                          <a:schemeClr val="accent1">
+                            <a:shade val="50000"/>
+                          </a:schemeClr>
+                        </a:lnRef>
+                        <a:fillRef idx="1">
+                          <a:schemeClr val="accent1"/>
+                        </a:fillRef>
+                        <a:effectRef idx="0">
+                          <a:schemeClr val="accent1"/>
+                        </a:effectRef>
+                        <a:fontRef idx="minor">
+                          <a:schemeClr val="lt1"/>
+                        </a:fontRef>
+                      </wps:style>
+                      <wps:bodyPr rot="0" spcFirstLastPara="0" vertOverflow="overflow" horzOverflow="overflow" vert="horz" wrap="square" lIns="91440" tIns="45720" rIns="91440" bIns="45720" numCol="1" spcCol="0" rtlCol="0" fromWordArt="0" anchor="ctr" anchorCtr="0" forceAA="0" compatLnSpc="1">
+                        <a:prstTxWarp prst="textNoShape">
+                          <a:avLst/>
+                        </a:prstTxWarp>
+                        <a:noAutofit/>
+                      </wps:bodyPr>
+                    </wps:wsp>
+                  </a:graphicData>
+                </a:graphic>
+              </wp:anchor>
+            </w:drawing>
+          </mc:Choice>
+          <mc:Fallback>
+            <w:pict>
+              <v:rect w14:anchorId="693AA5D4" id="Rectángulo 15" o:spid="_x0000_s1026" style="position:absolute;margin-left:179.05pt;margin-top:5.8pt;width:7.5pt;height:12.1pt;z-index:251677696;visibility:visible;mso-wrap-style:square;mso-wrap-distance-left:9pt;mso-wrap-distance-top:0;mso-wrap-distance-right:9pt;mso-wrap-distance-bottom:0;mso-position-horizontal:absolute;mso-position-horizontal-relative:text;mso-position-vertical:absolute;mso-position-vertical-relative:text;v-text-anchor:middle" o:gfxdata="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" fillcolor="white [3212]" stroked="f" strokeweight="1pt"/>
+            </w:pict>
+          </mc:Fallback>
+        </mc:AlternateContent>
+      </w:r>
+      <w:r>
+        <w:rPr>
+          <w:rFonts w:ascii="Arial" w:hAnsi="Arial" w:cs="Arial"/>
+          <w:noProof/>
+          <w:sz w:val="24"/>
+          <w:szCs w:val="24"/>
+          <w:lang w:eastAsia="es-CO"/>
+        </w:rPr>
+        <mc:AlternateContent>
+          <mc:Choice Requires="wps">
+            <w:drawing>
+              <wp:anchor distT="0" distB="0" distL="114300" distR="114300" simplePos="0" relativeHeight="251676672" behindDoc="0" locked="0" layoutInCell="1" allowOverlap="1" wp14:anchorId="305FD442" wp14:editId="675EA497">
+                <wp:simplePos x="0" y="0"/>
+                <wp:positionH relativeFrom="column">
+                  <wp:posOffset>284632</wp:posOffset>
+                </wp:positionH>
+                <wp:positionV relativeFrom="paragraph">
+                  <wp:posOffset>73711</wp:posOffset>
+                </wp:positionV>
+                <wp:extent cx="95098" cy="153619"/>
+                <wp:effectExtent l="0" t="0" r="635" b="0"/>
+                <wp:wrapNone/>
+                <wp:docPr id="14" name="Rectángulo 14"/>
+                <wp:cNvGraphicFramePr/>
+                <a:graphic xmlns:a="http://schemas.openxmlformats.org/drawingml/2006/main">
+                  <a:graphicData uri="http://schemas.microsoft.com/office/word/2010/wordprocessingShape">
+                    <wps:wsp>
+                      <wps:cNvSpPr/>
+                      <wps:spPr>
+                        <a:xfrm>
+                          <a:off x="0" y="0"/>
+                          <a:ext cx="95098" cy="153619"/>
+                        </a:xfrm>
+                        <a:prstGeom prst="rect">
+                          <a:avLst/>
+                        </a:prstGeom>
+                        <a:solidFill>
+                          <a:schemeClr val="bg1"/>
+                        </a:solidFill>
+                        <a:ln>
+                          <a:noFill/>
+                        </a:ln>
+                      </wps:spPr>
+                      <wps:style>
+                        <a:lnRef idx="2">
+                          <a:schemeClr val="accent1">
+                            <a:shade val="50000"/>
+                          </a:schemeClr>
+                        </a:lnRef>
+                        <a:fillRef idx="1">
+                          <a:schemeClr val="accent1"/>
+                        </a:fillRef>
+                        <a:effectRef idx="0">
+                          <a:schemeClr val="accent1"/>
+                        </a:effectRef>
+                        <a:fontRef idx="minor">
+                          <a:schemeClr val="lt1"/>
+                        </a:fontRef>
+                      </wps:style>
+                      <wps:bodyPr rot="0" spcFirstLastPara="0" vertOverflow="overflow" horzOverflow="overflow" vert="horz" wrap="square" lIns="91440" tIns="45720" rIns="91440" bIns="45720" numCol="1" spcCol="0" rtlCol="0" fromWordArt="0" anchor="ctr" anchorCtr="0" forceAA="0" compatLnSpc="1">
+                        <a:prstTxWarp prst="textNoShape">
+                          <a:avLst/>
+                        </a:prstTxWarp>
+                        <a:noAutofit/>
+                      </wps:bodyPr>
+                    </wps:wsp>
+                  </a:graphicData>
+                </a:graphic>
+              </wp:anchor>
+            </w:drawing>
+          </mc:Choice>
+          <mc:Fallback>
+            <w:pict>
+              <v:rect w14:anchorId="132FF52C" id="Rectángulo 14" o:spid="_x0000_s1026" style="position:absolute;margin-left:22.4pt;margin-top:5.8pt;width:7.5pt;height:12.1pt;z-index:251676672;visibility:visible;mso-wrap-style:square;mso-wrap-distance-left:9pt;mso-wrap-distance-top:0;mso-wrap-distance-right:9pt;mso-wrap-distance-bottom:0;mso-position-horizontal:absolute;mso-position-horizontal-relative:text;mso-position-vertical:absolute;mso-position-vertical-relative:text;v-text-anchor:middle" o:gfxdata="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" fillcolor="white [3212]" stroked="f" strokeweight="1pt"/>
+            </w:pict>
+          </mc:Fallback>
+        </mc:AlternateContent>
+      </w:r>
+    </w:p>
+    <w:p>
+      <w:pPr>
+        <w:spacing w:after="0" w:line="240" w:lineRule="auto"/>
+        <w:rPr>
+          <w:rFonts w:ascii="Arial" w:hAnsi="Arial" w:cs="Arial"/>
+          <w:sz w:val="24"/>
+          <w:szCs w:val="24"/>
+          <w:lang w:val="es-ES"/>
+        </w:rPr>
+      </w:pPr>
+    </w:p>
+    <w:p>
+      <w:pPr>
+        <w:spacing w:after="0" w:line="240" w:lineRule="auto"/>
+        <w:rPr>
+          <w:rFonts w:ascii="Arial" w:hAnsi="Arial" w:cs="Arial"/>
+          <w:sz w:val="24"/>
+          <w:szCs w:val="24"/>
+          <w:lang w:val="es-ES"/>
+        </w:rPr>
+      </w:pPr>
+    </w:p>
+    <w:p>
+      <w:pPr>
+        <w:spacing w:after="0" w:line="240" w:lineRule="auto"/>
+        <w:rPr>
+          <w:rFonts w:ascii="Arial" w:hAnsi="Arial" w:cs="Arial"/>
+          <w:sz w:val="24"/>
+          <w:szCs w:val="24"/>
+          <w:lang w:val="es-ES"/>
+        </w:rPr>
+      </w:pPr>
+      <w:r>
+        <w:rPr>
+          <w:rFonts w:ascii="Arial" w:hAnsi="Arial" w:cs="Arial"/>
+          <w:noProof/>
+          <w:sz w:val="24"/>
+          <w:szCs w:val="24"/>
+          <w:lang w:eastAsia="es-CO"/>
+        </w:rPr>
+        <mc:AlternateContent>
+          <mc:Choice Requires="wps">
+            <w:drawing>
+              <wp:anchor distT="0" distB="0" distL="114300" distR="114300" simplePos="0" relativeHeight="251679744" behindDoc="0" locked="0" layoutInCell="1" allowOverlap="1" wp14:anchorId="34DD3309" wp14:editId="24FBB59D">
+                <wp:simplePos x="0" y="0"/>
+                <wp:positionH relativeFrom="column">
+                  <wp:posOffset>2200579</wp:posOffset>
+                </wp:positionH>
+                <wp:positionV relativeFrom="paragraph">
+                  <wp:posOffset>146823</wp:posOffset>
+                </wp:positionV>
+                <wp:extent cx="476581" cy="477078"/>
+                <wp:effectExtent l="0" t="0" r="19050" b="18415"/>
+                <wp:wrapNone/>
+                <wp:docPr id="55" name="Cuadro de texto 55"/>
+                <wp:cNvGraphicFramePr/>
+                <a:graphic xmlns:a="http://schemas.openxmlformats.org/drawingml/2006/main">
+                  <a:graphicData uri="http://schemas.microsoft.com/office/word/2010/wordprocessingShape">
+                    <wps:wsp>
+                      <wps:cNvSpPr txBox="1"/>
+                      <wps:spPr>
+                        <a:xfrm>
+                          <a:off x="0" y="0"/>
+                          <a:ext cx="476581" cy="477078"/>
+                        </a:xfrm>
+                        <a:prstGeom prst="rect">
+                          <a:avLst/>
+                        </a:prstGeom>
+                        <a:solidFill>
+                          <a:schemeClr val="lt1"/>
+                        </a:solidFill>
+                        <a:ln w="6350">
+                          <a:solidFill>
+                            <a:prstClr val="black"/>
+                          </a:solidFill>
+                        </a:ln>
+                      </wps:spPr>
+                      <wps:txbx>
+                        <w:txbxContent>
+                          <w:p>
+                            <w:r>
+                              <w:t>Libro</w:t>
+                            </w:r>
+                          </w:p>
+                        </w:txbxContent>
+                      </wps:txbx>
+                      <wps:bodyPr rot="0" spcFirstLastPara="0" vertOverflow="overflow" horzOverflow="overflow" vert="horz" wrap="square" lIns="91440" tIns="45720" rIns="91440" bIns="45720" numCol="1" spcCol="0" rtlCol="0" fromWordArt="0" anchor="t" anchorCtr="0" forceAA="0" compatLnSpc="1">
+                        <a:prstTxWarp prst="textNoShape">
+                          <a:avLst/>
+                        </a:prstTxWarp>
+                        <a:noAutofit/>
+                      </wps:bodyPr>
+                    </wps:wsp>
+                  </a:graphicData>
+                </a:graphic>
+                <wp14:sizeRelH relativeFrom="margin">
+                  <wp14:pctWidth>0</wp14:pctWidth>
+                </wp14:sizeRelH>
+                <wp14:sizeRelV relativeFrom="margin">
+                  <wp14:pctHeight>0</wp14:pctHeight>
+                </wp14:sizeRelV>
+              </wp:anchor>
+            </w:drawing>
+          </mc:Choice>
+          <mc:Fallback>
+            <w:pict>
+              <v:shape w14:anchorId="34DD3309" id="Cuadro de texto 55" o:spid="_x0000_s1044" type="#_x0000_t202" style="position:absolute;margin-left:173.25pt;margin-top:11.55pt;width:37.55pt;height:37.55pt;z-index:251679744;visibility:visible;mso-wrap-style:square;mso-width-percent:0;mso-height-percent:0;mso-wrap-distance-left:9pt;mso-wrap-distance-top:0;mso-wrap-distance-right:9pt;mso-wrap-distance-bottom:0;mso-position-horizontal:absolute;mso-position-horizontal-relative:text;mso-position-vertical:absolute;mso-position-vertical-relative:text;mso-width-percent:0;mso-height-percent:0;mso-width-relative:margin;mso-height-relative:margin;v-text-anchor:top" o:gfxdata="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" fillcolor="white [3201]" strokeweight=".5pt">
+                <v:textbox>
+                  <w:txbxContent>
+                    <w:p>
+                      <w:r>
+                        <w:t>Libro</w:t>
+                      </w:r>
+                    </w:p>
+                  </w:txbxContent>
+                </v:textbox>
+              </v:shape>
+            </w:pict>
+          </mc:Fallback>
+        </mc:AlternateContent>
+      </w:r>
+    </w:p>
+    <w:p>
+      <w:pPr>
+        <w:spacing w:after="0" w:line="240" w:lineRule="auto"/>
+        <w:rPr>
+          <w:rFonts w:ascii="Arial" w:hAnsi="Arial" w:cs="Arial"/>
+          <w:sz w:val="24"/>
+          <w:szCs w:val="24"/>
+          <w:lang w:val="es-ES"/>
+        </w:rPr>
+      </w:pPr>
+    </w:p>
+    <w:p>
+      <w:pPr>
+        <w:spacing w:after="0" w:line="240" w:lineRule="auto"/>
+        <w:rPr>
+          <w:rFonts w:ascii="Arial" w:hAnsi="Arial" w:cs="Arial"/>
+          <w:sz w:val="24"/>
+          <w:szCs w:val="24"/>
+          <w:lang w:val="es-ES"/>
+        </w:rPr>
+      </w:pPr>
+    </w:p>
+    <w:p>
+      <w:pPr>
+        <w:spacing w:after="0" w:line="240" w:lineRule="auto"/>
+        <w:rPr>
+          <w:rFonts w:ascii="Arial" w:hAnsi="Arial" w:cs="Arial"/>
+          <w:sz w:val="24"/>
+          <w:szCs w:val="24"/>
+          <w:lang w:val="es-ES"/>
+        </w:rPr>
+      </w:pPr>
+    </w:p>
+    <w:p>
+      <w:pPr>
+        <w:spacing w:after="0" w:line="240" w:lineRule="auto"/>
+        <w:rPr>
+          <w:rFonts w:ascii="Arial" w:hAnsi="Arial" w:cs="Arial"/>
+          <w:sz w:val="24"/>
+          <w:szCs w:val="24"/>
+          <w:lang w:val="es-ES"/>
+        </w:rPr>
+      </w:pPr>
+    </w:p>
+    <w:p>
+      <w:pPr>
+        <w:spacing w:after="0" w:line="240" w:lineRule="auto"/>
+        <w:rPr>
+          <w:rFonts w:ascii="Arial" w:hAnsi="Arial" w:cs="Arial"/>
+          <w:sz w:val="24"/>
+          <w:szCs w:val="24"/>
+          <w:lang w:val="es-ES"/>
+        </w:rPr>
+      </w:pPr>
+      <w:r>
+        <w:rPr>
+          <w:rFonts w:ascii="Arial" w:hAnsi="Arial" w:cs="Arial"/>
+          <w:noProof/>
+          <w:sz w:val="24"/>
+          <w:szCs w:val="24"/>
+          <w:lang w:eastAsia="es-CO"/>
+        </w:rPr>
+        <mc:AlternateContent>
+          <mc:Choice Requires="wps">
+            <w:drawing>
+              <wp:anchor distT="0" distB="0" distL="114300" distR="114300" simplePos="0" relativeHeight="251680768" behindDoc="0" locked="0" layoutInCell="1" allowOverlap="1" wp14:anchorId="67731D9A" wp14:editId="4643876B">
+                <wp:simplePos x="0" y="0"/>
+                <wp:positionH relativeFrom="column">
+                  <wp:posOffset>3266054</wp:posOffset>
+                </wp:positionH>
+                <wp:positionV relativeFrom="paragraph">
+                  <wp:posOffset>33848</wp:posOffset>
+                </wp:positionV>
+                <wp:extent cx="644056" cy="254442"/>
+                <wp:effectExtent l="0" t="0" r="22860" b="12700"/>
+                <wp:wrapNone/>
+                <wp:docPr id="56" name="Cuadro de texto 56"/>
+                <wp:cNvGraphicFramePr/>
+                <a:graphic xmlns:a="http://schemas.openxmlformats.org/drawingml/2006/main">
+                  <a:graphicData uri="http://schemas.microsoft.com/office/word/2010/wordprocessingShape">
+                    <wps:wsp>
+                      <wps:cNvSpPr txBox="1"/>
+                      <wps:spPr>
+                        <a:xfrm>
+                          <a:off x="0" y="0"/>
+                          <a:ext cx="644056" cy="254442"/>
+                        </a:xfrm>
+                        <a:prstGeom prst="rect">
+                          <a:avLst/>
+                        </a:prstGeom>
+                        <a:solidFill>
+                          <a:schemeClr val="lt1"/>
+                        </a:solidFill>
+                        <a:ln w="6350">
+                          <a:solidFill>
+                            <a:prstClr val="black"/>
+                          </a:solidFill>
+                        </a:ln>
+                      </wps:spPr>
+                      <wps:txbx>
+                        <w:txbxContent>
+                          <w:p>
+                            <w:r>
+                              <w:t>Carrito</w:t>
+                            </w:r>
+                          </w:p>
+                        </w:txbxContent>
+                      </wps:txbx>
+                      <wps:bodyPr rot="0" spcFirstLastPara="0" vertOverflow="overflow" horzOverflow="overflow" vert="horz" wrap="square" lIns="91440" tIns="45720" rIns="91440" bIns="45720" numCol="1" spcCol="0" rtlCol="0" fromWordArt="0" anchor="t" anchorCtr="0" forceAA="0" compatLnSpc="1">
+                        <a:prstTxWarp prst="textNoShape">
+                          <a:avLst/>
+                        </a:prstTxWarp>
+                        <a:noAutofit/>
+                      </wps:bodyPr>
+                    </wps:wsp>
+                  </a:graphicData>
+                </a:graphic>
+                <wp14:sizeRelH relativeFrom="margin">
+                  <wp14:pctWidth>0</wp14:pctWidth>
+                </wp14:sizeRelH>
+                <wp14:sizeRelV relativeFrom="margin">
+                  <wp14:pctHeight>0</wp14:pctHeight>
+                </wp14:sizeRelV>
+              </wp:anchor>
+            </w:drawing>
+          </mc:Choice>
+          <mc:Fallback>
+            <w:pict>
+              <v:shape w14:anchorId="67731D9A" id="Cuadro de texto 56" o:spid="_x0000_s1045" type="#_x0000_t202" style="position:absolute;margin-left:257.15pt;margin-top:2.65pt;width:50.7pt;height:20.05pt;z-index:251680768;visibility:visible;mso-wrap-style:square;mso-width-percent:0;mso-height-percent:0;mso-wrap-distance-left:9pt;mso-wrap-distance-top:0;mso-wrap-distance-right:9pt;mso-wrap-distance-bottom:0;mso-position-horizontal:absolute;mso-position-horizontal-relative:text;mso-position-vertical:absolute;mso-position-vertical-relative:text;mso-width-percent:0;mso-height-percent:0;mso-width-relative:margin;mso-height-relative:margin;v-text-anchor:top" o:gfxdata="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" fillcolor="white [3201]" strokeweight=".5pt">
+                <v:textbox>
+                  <w:txbxContent>
+                    <w:p>
+                      <w:r>
+                        <w:t>Carrito</w:t>
+                      </w:r>
+                    </w:p>
+                  </w:txbxContent>
+                </v:textbox>
+              </v:shape>
+            </w:pict>
+          </mc:Fallback>
+        </mc:AlternateContent>
+      </w:r>
+    </w:p>
+    <w:p>
+      <w:pPr>
+        <w:spacing w:after="0" w:line="240" w:lineRule="auto"/>
+        <w:rPr>
+          <w:rFonts w:ascii="Arial" w:hAnsi="Arial" w:cs="Arial"/>
+          <w:sz w:val="24"/>
+          <w:szCs w:val="24"/>
+          <w:lang w:val="es-ES"/>
+        </w:rPr>
+      </w:pPr>
+    </w:p>
+    <w:p>
+      <w:pPr>
+        <w:spacing w:after="0" w:line="240" w:lineRule="auto"/>
+        <w:rPr>
+          <w:rFonts w:ascii="Arial" w:hAnsi="Arial" w:cs="Arial"/>
+          <w:sz w:val="24"/>
+          <w:szCs w:val="24"/>
+          <w:lang w:val="es-ES"/>
+        </w:rPr>
+      </w:pPr>
+    </w:p>
+    <w:p>
+      <w:pPr>
+        <w:spacing w:after="0" w:line="240" w:lineRule="auto"/>
+        <w:rPr>
+          <w:rFonts w:ascii="Arial" w:hAnsi="Arial" w:cs="Arial"/>
+          <w:sz w:val="24"/>
+          <w:szCs w:val="24"/>
+          <w:lang w:val="es-ES"/>
+        </w:rPr>
+      </w:pPr>
+    </w:p>
+    <w:p>
+      <w:pPr>
+        <w:spacing w:after="0" w:line="240" w:lineRule="auto"/>
+        <w:rPr>
+          <w:rFonts w:ascii="Arial" w:hAnsi="Arial" w:cs="Arial"/>
+          <w:b/>
+          <w:sz w:val="24"/>
+          <w:szCs w:val="24"/>
+          <w:lang w:val="es-ES"/>
+        </w:rPr>
+      </w:pPr>
+      <w:r>
+        <w:rPr>
+          <w:rFonts w:ascii="Arial" w:hAnsi="Arial" w:cs="Arial"/>
+          <w:b/>
+          <w:sz w:val="24"/>
+          <w:szCs w:val="24"/>
+          <w:lang w:val="es-ES"/>
+        </w:rPr>
+        <w:t>Alternativa 2:</w:t>
+      </w:r>
+    </w:p>
+    <w:p>
+      <w:pPr>
+        <w:spacing w:after="0" w:line="240" w:lineRule="auto"/>
+        <w:rPr>
+          <w:rFonts w:ascii="Arial" w:hAnsi="Arial" w:cs="Arial"/>
+          <w:b/>
+          <w:sz w:val="24"/>
+          <w:szCs w:val="24"/>
+          <w:lang w:val="es-ES"/>
+        </w:rPr>
+      </w:pPr>
+    </w:p>
+    <w:p>
+      <w:pPr>
+        <w:spacing w:after="0" w:line="240" w:lineRule="auto"/>
+        <w:rPr>
+          <w:rFonts w:ascii="Arial" w:hAnsi="Arial" w:cs="Arial"/>
+          <w:sz w:val="24"/>
+          <w:szCs w:val="24"/>
+          <w:lang w:val="es-ES"/>
+        </w:rPr>
+      </w:pPr>
+      <w:r>
+        <w:rPr>
+          <w:rFonts w:ascii="Arial" w:hAnsi="Arial" w:cs="Arial"/>
+          <w:sz w:val="24"/>
+          <w:szCs w:val="24"/>
+          <w:lang w:val="es-ES"/>
+        </w:rPr>
+        <w:t xml:space="preserve">En esta segunda alternativa se contempla la idea de almacenar todas las estanterías de libros en una tabla hash, dentro de cada posición se encuentra otra tabla hash que a su vez contiene una última tabla hash con el número de libros correspondientes al ISBN en cada slot. Por otra parte, para almacenar cada libro en el carrito de compra. Se </w:t>
+      </w:r>
+      <w:proofErr w:type="gramStart"/>
+      <w:r>
+        <w:rPr>
+          <w:rFonts w:ascii="Arial" w:hAnsi="Arial" w:cs="Arial"/>
+          <w:sz w:val="24"/>
+          <w:szCs w:val="24"/>
+          <w:lang w:val="es-ES"/>
+        </w:rPr>
+        <w:t>utilizara</w:t>
+      </w:r>
+      <w:proofErr w:type="gramEnd"/>
+      <w:r>
+        <w:rPr>
+          <w:rFonts w:ascii="Arial" w:hAnsi="Arial" w:cs="Arial"/>
+          <w:sz w:val="24"/>
+          <w:szCs w:val="24"/>
+          <w:lang w:val="es-ES"/>
+        </w:rPr>
+        <w:t xml:space="preserve"> una pila dentro del carrito.</w:t>
+      </w:r>
+    </w:p>
+    <w:p>
+      <w:pPr>
+        <w:spacing w:after="0" w:line="240" w:lineRule="auto"/>
+        <w:rPr>
+          <w:rFonts w:ascii="Arial" w:hAnsi="Arial" w:cs="Arial"/>
+          <w:b/>
+          <w:sz w:val="24"/>
+          <w:szCs w:val="24"/>
+          <w:lang w:val="es-ES"/>
+        </w:rPr>
+      </w:pPr>
+    </w:p>
+    <w:p>
+      <w:pPr>
+        <w:spacing w:after="0" w:line="240" w:lineRule="auto"/>
+        <w:rPr>
+          <w:rFonts w:ascii="Arial" w:hAnsi="Arial" w:cs="Arial"/>
+          <w:b/>
+          <w:sz w:val="24"/>
+          <w:szCs w:val="24"/>
+          <w:lang w:val="es-ES"/>
+        </w:rPr>
+      </w:pPr>
+    </w:p>
+    <w:p>
+      <w:pPr>
+        <w:spacing w:after="0" w:line="240" w:lineRule="auto"/>
+        <w:rPr>
+          <w:rFonts w:ascii="Arial" w:hAnsi="Arial" w:cs="Arial"/>
+          <w:b/>
+          <w:sz w:val="24"/>
+          <w:szCs w:val="24"/>
+          <w:lang w:val="es-ES"/>
+        </w:rPr>
+      </w:pPr>
+    </w:p>
+    <w:p>
+      <w:pPr>
+        <w:spacing w:after="0" w:line="240" w:lineRule="auto"/>
+        <w:rPr>
+          <w:rFonts w:ascii="Arial" w:hAnsi="Arial" w:cs="Arial"/>
+          <w:b/>
+          <w:sz w:val="24"/>
+          <w:szCs w:val="24"/>
+          <w:lang w:val="es-ES"/>
+        </w:rPr>
+      </w:pPr>
+      <w:r>
+        <w:rPr>
+          <w:rFonts w:ascii="Arial" w:hAnsi="Arial" w:cs="Arial"/>
+          <w:b/>
+          <w:noProof/>
+          <w:sz w:val="24"/>
+          <w:szCs w:val="24"/>
+          <w:lang w:eastAsia="es-CO"/>
+        </w:rPr>
+        <mc:AlternateContent>
+          <mc:Choice Requires="wpg">
+            <w:drawing>
+              <wp:anchor distT="0" distB="0" distL="114300" distR="114300" simplePos="0" relativeHeight="251664384" behindDoc="0" locked="0" layoutInCell="1" allowOverlap="1" wp14:anchorId="27AEF1FC" wp14:editId="7D86096A">
                 <wp:simplePos x="0" y="0"/>
                 <wp:positionH relativeFrom="margin">
                   <wp:align>right</wp:align>
@@ -3146,8 +4155,8 @@
           </mc:Choice>
           <mc:Fallback>
             <w:pict>
-              <v:group w14:anchorId="113A7581" id="Grupo 28" o:spid="_x0000_s1034" style="position:absolute;margin-left:389.2pt;margin-top:1.1pt;width:440.4pt;height:252.45pt;z-index:251664384;mso-position-horizontal:right;mso-position-horizontal-relative:margin" coordsize="55930,32061" o:gfxdata="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">
-                <v:shape id="Cuadro de texto 20" o:spid="_x0000_s1035" type="#_x0000_t202" style="position:absolute;width:55930;height:32061;visibility:visible;mso-wrap-style:square;v-text-anchor:top" o:gfxdata="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" fillcolor="white [3201]" strokeweight=".5pt">
+              <v:group w14:anchorId="27AEF1FC" id="Grupo 28" o:spid="_x0000_s1046" style="position:absolute;margin-left:389.2pt;margin-top:1.1pt;width:440.4pt;height:252.45pt;z-index:251664384;mso-position-horizontal:right;mso-position-horizontal-relative:margin" coordsize="55930,32061" o:gfxdata="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">
+                <v:shape id="Cuadro de texto 20" o:spid="_x0000_s1047" type="#_x0000_t202" style="position:absolute;width:55930;height:32061;visibility:visible;mso-wrap-style:square;v-text-anchor:top" o:gfxdata="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" fillcolor="white [3201]" strokeweight=".5pt">
                   <v:textbox>
                     <w:txbxContent>
                       <w:tbl>
@@ -3214,7 +4223,7 @@
                     </w:txbxContent>
                   </v:textbox>
                 </v:shape>
-                <v:shape id="Cuadro de texto 19" o:spid="_x0000_s1036" type="#_x0000_t202" style="position:absolute;left:8399;top:8187;width:35032;height:16149;visibility:visible;mso-wrap-style:square;v-text-anchor:top" o:gfxdata="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" fillcolor="white [3201]" stroked="f" strokeweight=".5pt">
+                <v:shape id="Cuadro de texto 19" o:spid="_x0000_s1048" type="#_x0000_t202" style="position:absolute;left:8399;top:8187;width:35032;height:16149;visibility:visible;mso-wrap-style:square;v-text-anchor:top" o:gfxdata="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" fillcolor="white [3201]" stroked="f" strokeweight=".5pt">
                   <v:textbox>
                     <w:txbxContent>
                       <w:tbl>
@@ -3295,7 +4304,7 @@
                     </w:txbxContent>
                   </v:textbox>
                 </v:shape>
-                <v:shape id="Cuadro de texto 21" o:spid="_x0000_s1037" type="#_x0000_t202" style="position:absolute;left:22222;top:9037;width:16480;height:3190;visibility:visible;mso-wrap-style:square;v-text-anchor:top" o:gfxdata="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" fillcolor="white [3201]" strokeweight=".5pt">
+                <v:shape id="Cuadro de texto 21" o:spid="_x0000_s1049" type="#_x0000_t202" style="position:absolute;left:22222;top:9037;width:16480;height:3190;visibility:visible;mso-wrap-style:square;v-text-anchor:top" o:gfxdata="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" fillcolor="white [3201]" strokeweight=".5pt">
                   <v:textbox>
                     <w:txbxContent>
                       <w:tbl>
@@ -3348,7 +4357,7 @@
                     </w:txbxContent>
                   </v:textbox>
                 </v:shape>
-                <v:shape id="Cuadro de texto 23" o:spid="_x0000_s1038" type="#_x0000_t202" style="position:absolute;left:29133;top:17012;width:9994;height:11802;visibility:visible;mso-wrap-style:square;v-text-anchor:top" o:gfxdata="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" fillcolor="white [3201]" strokeweight=".5pt">
+                <v:shape id="Cuadro de texto 23" o:spid="_x0000_s1050" type="#_x0000_t202" style="position:absolute;left:29133;top:17012;width:9994;height:11802;visibility:visible;mso-wrap-style:square;v-text-anchor:top" o:gfxdata="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" fillcolor="white [3201]" strokeweight=".5pt">
                   <v:textbox>
                     <w:txbxContent>
                       <w:p>
@@ -3368,13 +4377,13 @@
                     </w:txbxContent>
                   </v:textbox>
                 </v:shape>
-                <v:shape id="Conector recto de flecha 24" o:spid="_x0000_s1039" type="#_x0000_t32" style="position:absolute;left:7230;top:2020;width:4572;height:6486;visibility:visible;mso-wrap-style:square" o:connectortype="straight" o:gfxdata="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" strokecolor="black [3213]" strokeweight=".5pt">
+                <v:shape id="Conector recto de flecha 24" o:spid="_x0000_s1051" type="#_x0000_t32" style="position:absolute;left:7230;top:2020;width:4572;height:6486;visibility:visible;mso-wrap-style:square" o:connectortype="straight" o:gfxdata="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" strokecolor="black [3213]" strokeweight=".5pt">
                   <v:stroke endarrow="block" joinstyle="miter"/>
                 </v:shape>
-                <v:shape id="Conector recto de flecha 25" o:spid="_x0000_s1040" type="#_x0000_t32" style="position:absolute;left:17331;top:9250;width:6698;height:1063;visibility:visible;mso-wrap-style:square" o:connectortype="straight" o:gfxdata="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" strokecolor="black [3213]" strokeweight=".5pt">
+                <v:shape id="Conector recto de flecha 25" o:spid="_x0000_s1052" type="#_x0000_t32" style="position:absolute;left:17331;top:9250;width:6698;height:1063;visibility:visible;mso-wrap-style:square" o:connectortype="straight" o:gfxdata="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" strokecolor="black [3213]" strokeweight=".5pt">
                   <v:stroke endarrow="block" joinstyle="miter"/>
                 </v:shape>
-                <v:shape id="Conector recto de flecha 26" o:spid="_x0000_s1041" type="#_x0000_t32" style="position:absolute;left:24135;top:11270;width:4679;height:9569;visibility:visible;mso-wrap-style:square" o:connectortype="straight" o:gfxdata="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" strokecolor="black [3213]" strokeweight=".5pt">
+                <v:shape id="Conector recto de flecha 26" o:spid="_x0000_s1053" type="#_x0000_t32" style="position:absolute;left:24135;top:11270;width:4679;height:9569;visibility:visible;mso-wrap-style:square" o:connectortype="straight" o:gfxdata="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" strokecolor="black [3213]" strokeweight=".5pt">
                   <v:stroke endarrow="block" joinstyle="miter"/>
                 </v:shape>
                 <w10:wrap anchorx="margin"/>
@@ -3623,291 +4632,200 @@
           <w:lang w:val="es-ES"/>
         </w:rPr>
       </w:pPr>
-    </w:p>
-    <w:p>
-      <w:pPr>
-        <w:spacing w:after="0" w:line="240" w:lineRule="auto"/>
-        <w:rPr>
-          <w:rFonts w:ascii="Arial" w:hAnsi="Arial" w:cs="Arial"/>
-          <w:b/>
-          <w:sz w:val="24"/>
-          <w:szCs w:val="24"/>
-          <w:lang w:val="es-ES"/>
-        </w:rPr>
-      </w:pPr>
-    </w:p>
-    <w:p>
-      <w:pPr>
-        <w:spacing w:after="0" w:line="240" w:lineRule="auto"/>
-        <w:rPr>
-          <w:rFonts w:ascii="Arial" w:hAnsi="Arial" w:cs="Arial"/>
-          <w:b/>
-          <w:sz w:val="24"/>
-          <w:szCs w:val="24"/>
-          <w:lang w:val="es-ES"/>
-        </w:rPr>
-      </w:pPr>
-    </w:p>
-    <w:p>
-      <w:pPr>
-        <w:spacing w:after="0" w:line="240" w:lineRule="auto"/>
-        <w:rPr>
-          <w:rFonts w:ascii="Arial" w:hAnsi="Arial" w:cs="Arial"/>
-          <w:b/>
-          <w:sz w:val="24"/>
-          <w:szCs w:val="24"/>
-          <w:lang w:val="es-ES"/>
-        </w:rPr>
-      </w:pPr>
-    </w:p>
-    <w:p>
-      <w:pPr>
-        <w:spacing w:after="0" w:line="240" w:lineRule="auto"/>
-        <w:rPr>
-          <w:rFonts w:ascii="Arial" w:hAnsi="Arial" w:cs="Arial"/>
-          <w:b/>
-          <w:sz w:val="24"/>
-          <w:szCs w:val="24"/>
-          <w:lang w:val="es-ES"/>
-        </w:rPr>
-      </w:pPr>
-    </w:p>
-    <w:p>
-      <w:pPr>
-        <w:spacing w:after="0" w:line="240" w:lineRule="auto"/>
-        <w:rPr>
-          <w:rFonts w:ascii="Arial" w:hAnsi="Arial" w:cs="Arial"/>
-          <w:b/>
-          <w:sz w:val="24"/>
-          <w:szCs w:val="24"/>
-          <w:lang w:val="es-ES"/>
-        </w:rPr>
-      </w:pPr>
-    </w:p>
-    <w:p>
-      <w:pPr>
-        <w:spacing w:after="0" w:line="240" w:lineRule="auto"/>
-        <w:rPr>
-          <w:rFonts w:ascii="Arial" w:hAnsi="Arial" w:cs="Arial"/>
-          <w:b/>
-          <w:sz w:val="24"/>
-          <w:szCs w:val="24"/>
-          <w:lang w:val="es-ES"/>
-        </w:rPr>
-      </w:pPr>
-    </w:p>
-    <w:p>
-      <w:pPr>
-        <w:spacing w:after="0" w:line="240" w:lineRule="auto"/>
-        <w:rPr>
-          <w:rFonts w:ascii="Arial" w:hAnsi="Arial" w:cs="Arial"/>
-          <w:b/>
-          <w:sz w:val="24"/>
-          <w:szCs w:val="24"/>
-          <w:lang w:val="es-ES"/>
-        </w:rPr>
-      </w:pPr>
-    </w:p>
-    <w:p>
-      <w:pPr>
-        <w:spacing w:after="0" w:line="240" w:lineRule="auto"/>
-        <w:rPr>
-          <w:rFonts w:ascii="Arial" w:hAnsi="Arial" w:cs="Arial"/>
-          <w:b/>
-          <w:sz w:val="24"/>
-          <w:szCs w:val="24"/>
-          <w:lang w:val="es-ES"/>
-        </w:rPr>
-      </w:pPr>
-    </w:p>
-    <w:p>
-      <w:pPr>
-        <w:spacing w:after="0" w:line="240" w:lineRule="auto"/>
-        <w:rPr>
-          <w:rFonts w:ascii="Arial" w:hAnsi="Arial" w:cs="Arial"/>
-          <w:b/>
-          <w:sz w:val="24"/>
-          <w:szCs w:val="24"/>
-          <w:lang w:val="es-ES"/>
-        </w:rPr>
-      </w:pPr>
-    </w:p>
-    <w:p>
-      <w:pPr>
-        <w:spacing w:after="0" w:line="240" w:lineRule="auto"/>
-        <w:rPr>
-          <w:rFonts w:ascii="Arial" w:hAnsi="Arial" w:cs="Arial"/>
-          <w:b/>
-          <w:sz w:val="24"/>
-          <w:szCs w:val="24"/>
-          <w:lang w:val="es-ES"/>
-        </w:rPr>
-      </w:pPr>
-    </w:p>
-    <w:p>
-      <w:pPr>
-        <w:spacing w:after="0" w:line="240" w:lineRule="auto"/>
-        <w:rPr>
-          <w:rFonts w:ascii="Arial" w:hAnsi="Arial" w:cs="Arial"/>
-          <w:b/>
-          <w:sz w:val="24"/>
-          <w:szCs w:val="24"/>
-          <w:lang w:val="es-ES"/>
-        </w:rPr>
-      </w:pPr>
-    </w:p>
-    <w:p>
-      <w:pPr>
-        <w:spacing w:after="0" w:line="240" w:lineRule="auto"/>
-        <w:rPr>
-          <w:rFonts w:ascii="Arial" w:hAnsi="Arial" w:cs="Arial"/>
-          <w:b/>
-          <w:sz w:val="24"/>
-          <w:szCs w:val="24"/>
-          <w:lang w:val="es-ES"/>
-        </w:rPr>
-      </w:pPr>
-    </w:p>
-    <w:p>
-      <w:pPr>
-        <w:spacing w:after="0" w:line="240" w:lineRule="auto"/>
-        <w:rPr>
-          <w:rFonts w:ascii="Arial" w:hAnsi="Arial" w:cs="Arial"/>
-          <w:b/>
-          <w:sz w:val="24"/>
-          <w:szCs w:val="24"/>
-          <w:lang w:val="es-ES"/>
-        </w:rPr>
-      </w:pPr>
-    </w:p>
-    <w:p>
-      <w:pPr>
-        <w:spacing w:after="0" w:line="240" w:lineRule="auto"/>
-        <w:rPr>
-          <w:rFonts w:ascii="Arial" w:hAnsi="Arial" w:cs="Arial"/>
-          <w:b/>
-          <w:sz w:val="24"/>
-          <w:szCs w:val="24"/>
-          <w:lang w:val="es-ES"/>
-        </w:rPr>
-      </w:pPr>
-    </w:p>
-    <w:p>
-      <w:pPr>
-        <w:spacing w:after="0" w:line="240" w:lineRule="auto"/>
-        <w:rPr>
-          <w:rFonts w:ascii="Arial" w:hAnsi="Arial" w:cs="Arial"/>
-          <w:b/>
-          <w:sz w:val="24"/>
-          <w:szCs w:val="24"/>
-          <w:lang w:val="es-ES"/>
-        </w:rPr>
-      </w:pPr>
-    </w:p>
-    <w:p>
-      <w:pPr>
-        <w:spacing w:after="0" w:line="240" w:lineRule="auto"/>
-        <w:rPr>
-          <w:rFonts w:ascii="Arial" w:hAnsi="Arial" w:cs="Arial"/>
-          <w:b/>
-          <w:sz w:val="24"/>
-          <w:szCs w:val="24"/>
-          <w:lang w:val="es-ES"/>
-        </w:rPr>
-      </w:pPr>
-    </w:p>
-    <w:p>
-      <w:pPr>
-        <w:spacing w:after="0" w:line="240" w:lineRule="auto"/>
-        <w:rPr>
-          <w:rFonts w:ascii="Arial" w:hAnsi="Arial" w:cs="Arial"/>
-          <w:b/>
-          <w:sz w:val="24"/>
-          <w:szCs w:val="24"/>
-          <w:lang w:val="es-ES"/>
-        </w:rPr>
-      </w:pPr>
-    </w:p>
-    <w:p>
-      <w:pPr>
-        <w:spacing w:after="0" w:line="240" w:lineRule="auto"/>
-        <w:rPr>
-          <w:rFonts w:ascii="Arial" w:hAnsi="Arial" w:cs="Arial"/>
-          <w:b/>
-          <w:sz w:val="24"/>
-          <w:szCs w:val="24"/>
-          <w:lang w:val="es-ES"/>
-        </w:rPr>
-      </w:pPr>
-    </w:p>
-    <w:p>
-      <w:pPr>
-        <w:spacing w:after="0" w:line="240" w:lineRule="auto"/>
-        <w:rPr>
-          <w:rFonts w:ascii="Arial" w:hAnsi="Arial" w:cs="Arial"/>
-          <w:b/>
-          <w:sz w:val="24"/>
-          <w:szCs w:val="24"/>
-          <w:lang w:val="es-ES"/>
-        </w:rPr>
-      </w:pPr>
-    </w:p>
-    <w:p>
-      <w:pPr>
-        <w:spacing w:after="0" w:line="240" w:lineRule="auto"/>
-        <w:rPr>
-          <w:rFonts w:ascii="Arial" w:hAnsi="Arial" w:cs="Arial"/>
-          <w:b/>
-          <w:sz w:val="24"/>
-          <w:szCs w:val="24"/>
-          <w:lang w:val="es-ES"/>
-        </w:rPr>
-      </w:pPr>
-    </w:p>
-    <w:p>
-      <w:pPr>
-        <w:spacing w:after="0" w:line="240" w:lineRule="auto"/>
-        <w:rPr>
-          <w:rFonts w:ascii="Arial" w:hAnsi="Arial" w:cs="Arial"/>
-          <w:b/>
-          <w:sz w:val="24"/>
-          <w:szCs w:val="24"/>
-          <w:lang w:val="es-ES"/>
-        </w:rPr>
-      </w:pPr>
-    </w:p>
-    <w:p>
-      <w:pPr>
-        <w:spacing w:after="0" w:line="240" w:lineRule="auto"/>
-        <w:rPr>
-          <w:rFonts w:ascii="Arial" w:hAnsi="Arial" w:cs="Arial"/>
-          <w:b/>
-          <w:sz w:val="24"/>
-          <w:szCs w:val="24"/>
-          <w:lang w:val="es-ES"/>
-        </w:rPr>
-      </w:pPr>
-    </w:p>
-    <w:p>
-      <w:pPr>
-        <w:spacing w:after="0" w:line="240" w:lineRule="auto"/>
-        <w:rPr>
-          <w:rFonts w:ascii="Arial" w:hAnsi="Arial" w:cs="Arial"/>
-          <w:b/>
-          <w:sz w:val="24"/>
-          <w:szCs w:val="24"/>
-          <w:lang w:val="es-ES"/>
-        </w:rPr>
-      </w:pPr>
       <w:r>
         <w:rPr>
           <w:rFonts w:ascii="Arial" w:hAnsi="Arial" w:cs="Arial"/>
-          <w:b/>
-          <w:sz w:val="24"/>
-          <w:szCs w:val="24"/>
-          <w:lang w:val="es-ES"/>
-        </w:rPr>
-        <w:t xml:space="preserve">Alternativa 3: </w:t>
+          <w:noProof/>
+          <w:sz w:val="24"/>
+          <w:szCs w:val="24"/>
+          <w:lang w:eastAsia="es-CO"/>
+        </w:rPr>
+        <mc:AlternateContent>
+          <mc:Choice Requires="wps">
+            <w:drawing>
+              <wp:anchor distT="0" distB="0" distL="114300" distR="114300" simplePos="0" relativeHeight="251681792" behindDoc="0" locked="0" layoutInCell="1" allowOverlap="1" wp14:anchorId="1A24228B" wp14:editId="774DEBDC">
+                <wp:simplePos x="0" y="0"/>
+                <wp:positionH relativeFrom="column">
+                  <wp:posOffset>357505</wp:posOffset>
+                </wp:positionH>
+                <wp:positionV relativeFrom="paragraph">
+                  <wp:posOffset>7620</wp:posOffset>
+                </wp:positionV>
+                <wp:extent cx="5441950" cy="2011680"/>
+                <wp:effectExtent l="0" t="0" r="25400" b="26670"/>
+                <wp:wrapNone/>
+                <wp:docPr id="59" name="Cuadro de texto 59"/>
+                <wp:cNvGraphicFramePr/>
+                <a:graphic xmlns:a="http://schemas.openxmlformats.org/drawingml/2006/main">
+                  <a:graphicData uri="http://schemas.microsoft.com/office/word/2010/wordprocessingShape">
+                    <wps:wsp>
+                      <wps:cNvSpPr txBox="1"/>
+                      <wps:spPr>
+                        <a:xfrm>
+                          <a:off x="0" y="0"/>
+                          <a:ext cx="5441950" cy="2011680"/>
+                        </a:xfrm>
+                        <a:prstGeom prst="rect">
+                          <a:avLst/>
+                        </a:prstGeom>
+                        <a:solidFill>
+                          <a:schemeClr val="lt1"/>
+                        </a:solidFill>
+                        <a:ln w="6350">
+                          <a:solidFill>
+                            <a:prstClr val="black"/>
+                          </a:solidFill>
+                        </a:ln>
+                      </wps:spPr>
+                      <wps:txbx>
+                        <w:txbxContent>
+                          <w:p>
+                            <w:pPr>
+                              <w:rPr>
+                                <w:u w:val="single"/>
+                              </w:rPr>
+                            </w:pPr>
+                            <w:r>
+                              <w:rPr>
+                                <w:noProof/>
+                                <w:lang w:eastAsia="es-CO"/>
+                              </w:rPr>
+                              <w:drawing>
+                                <wp:inline distT="0" distB="0" distL="0" distR="0" wp14:anchorId="1DF008B3" wp14:editId="1C8A6C55">
+                                  <wp:extent cx="2275027" cy="459740"/>
+                                  <wp:effectExtent l="0" t="0" r="0" b="0"/>
+                                  <wp:docPr id="60" name="Imagen 60"/>
+                                  <wp:cNvGraphicFramePr>
+                                    <a:graphicFrameLocks xmlns:a="http://schemas.openxmlformats.org/drawingml/2006/main" noChangeAspect="1"/>
+                                  </wp:cNvGraphicFramePr>
+                                  <a:graphic xmlns:a="http://schemas.openxmlformats.org/drawingml/2006/main">
+                                    <a:graphicData uri="http://schemas.openxmlformats.org/drawingml/2006/picture">
+                                      <pic:pic xmlns:pic="http://schemas.openxmlformats.org/drawingml/2006/picture">
+                                        <pic:nvPicPr>
+                                          <pic:cNvPr id="0" name="Picture 1"/>
+                                          <pic:cNvPicPr>
+                                            <a:picLocks noChangeAspect="1" noChangeArrowheads="1"/>
+                                          </pic:cNvPicPr>
+                                        </pic:nvPicPr>
+                                        <pic:blipFill>
+                                          <a:blip r:embed="rId7">
+                                            <a:extLst>
+                                              <a:ext uri="{28A0092B-C50C-407E-A947-70E740481C1C}">
+                                                <a14:useLocalDpi xmlns:a14="http://schemas.microsoft.com/office/drawing/2010/main" val="0"/>
+                                              </a:ext>
+                                            </a:extLst>
+                                          </a:blip>
+                                          <a:srcRect/>
+                                          <a:stretch>
+                                            <a:fillRect/>
+                                          </a:stretch>
+                                        </pic:blipFill>
+                                        <pic:spPr bwMode="auto">
+                                          <a:xfrm>
+                                            <a:off x="0" y="0"/>
+                                            <a:ext cx="2414742" cy="487974"/>
+                                          </a:xfrm>
+                                          <a:prstGeom prst="rect">
+                                            <a:avLst/>
+                                          </a:prstGeom>
+                                          <a:noFill/>
+                                          <a:ln>
+                                            <a:noFill/>
+                                          </a:ln>
+                                        </pic:spPr>
+                                      </pic:pic>
+                                    </a:graphicData>
+                                  </a:graphic>
+                                </wp:inline>
+                              </w:drawing>
+                            </w:r>
+                          </w:p>
+                        </w:txbxContent>
+                      </wps:txbx>
+                      <wps:bodyPr rot="0" spcFirstLastPara="0" vertOverflow="overflow" horzOverflow="overflow" vert="horz" wrap="square" lIns="91440" tIns="45720" rIns="91440" bIns="45720" numCol="1" spcCol="0" rtlCol="0" fromWordArt="0" anchor="t" anchorCtr="0" forceAA="0" compatLnSpc="1">
+                        <a:prstTxWarp prst="textNoShape">
+                          <a:avLst/>
+                        </a:prstTxWarp>
+                        <a:noAutofit/>
+                      </wps:bodyPr>
+                    </wps:wsp>
+                  </a:graphicData>
+                </a:graphic>
+              </wp:anchor>
+            </w:drawing>
+          </mc:Choice>
+          <mc:Fallback>
+            <w:pict>
+              <v:shape w14:anchorId="1A24228B" id="Cuadro de texto 59" o:spid="_x0000_s1054" type="#_x0000_t202" style="position:absolute;margin-left:28.15pt;margin-top:.6pt;width:428.5pt;height:158.4pt;z-index:251681792;visibility:visible;mso-wrap-style:square;mso-wrap-distance-left:9pt;mso-wrap-distance-top:0;mso-wrap-distance-right:9pt;mso-wrap-distance-bottom:0;mso-position-horizontal:absolute;mso-position-horizontal-relative:text;mso-position-vertical:absolute;mso-position-vertical-relative:text;v-text-anchor:top" o:gfxdata="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" fillcolor="white [3201]" strokeweight=".5pt">
+                <v:textbox>
+                  <w:txbxContent>
+                    <w:p>
+                      <w:pPr>
+                        <w:rPr>
+                          <w:u w:val="single"/>
+                        </w:rPr>
+                      </w:pPr>
+                      <w:r>
+                        <w:rPr>
+                          <w:noProof/>
+                          <w:lang w:eastAsia="es-CO"/>
+                        </w:rPr>
+                        <w:drawing>
+                          <wp:inline distT="0" distB="0" distL="0" distR="0" wp14:anchorId="1DF008B3" wp14:editId="1C8A6C55">
+                            <wp:extent cx="2275027" cy="459740"/>
+                            <wp:effectExtent l="0" t="0" r="0" b="0"/>
+                            <wp:docPr id="60" name="Imagen 60"/>
+                            <wp:cNvGraphicFramePr>
+                              <a:graphicFrameLocks xmlns:a="http://schemas.openxmlformats.org/drawingml/2006/main" noChangeAspect="1"/>
+                            </wp:cNvGraphicFramePr>
+                            <a:graphic xmlns:a="http://schemas.openxmlformats.org/drawingml/2006/main">
+                              <a:graphicData uri="http://schemas.openxmlformats.org/drawingml/2006/picture">
+                                <pic:pic xmlns:pic="http://schemas.openxmlformats.org/drawingml/2006/picture">
+                                  <pic:nvPicPr>
+                                    <pic:cNvPr id="0" name="Picture 1"/>
+                                    <pic:cNvPicPr>
+                                      <a:picLocks noChangeAspect="1" noChangeArrowheads="1"/>
+                                    </pic:cNvPicPr>
+                                  </pic:nvPicPr>
+                                  <pic:blipFill>
+                                    <a:blip r:embed="rId7">
+                                      <a:extLst>
+                                        <a:ext uri="{28A0092B-C50C-407E-A947-70E740481C1C}">
+                                          <a14:useLocalDpi xmlns:a14="http://schemas.microsoft.com/office/drawing/2010/main" val="0"/>
+                                        </a:ext>
+                                      </a:extLst>
+                                    </a:blip>
+                                    <a:srcRect/>
+                                    <a:stretch>
+                                      <a:fillRect/>
+                                    </a:stretch>
+                                  </pic:blipFill>
+                                  <pic:spPr bwMode="auto">
+                                    <a:xfrm>
+                                      <a:off x="0" y="0"/>
+                                      <a:ext cx="2414742" cy="487974"/>
+                                    </a:xfrm>
+                                    <a:prstGeom prst="rect">
+                                      <a:avLst/>
+                                    </a:prstGeom>
+                                    <a:noFill/>
+                                    <a:ln>
+                                      <a:noFill/>
+                                    </a:ln>
+                                  </pic:spPr>
+                                </pic:pic>
+                              </a:graphicData>
+                            </a:graphic>
+                          </wp:inline>
+                        </w:drawing>
+                      </w:r>
+                    </w:p>
+                  </w:txbxContent>
+                </v:textbox>
+              </v:shape>
+            </w:pict>
+          </mc:Fallback>
+        </mc:AlternateContent>
       </w:r>
     </w:p>
     <w:p>
@@ -3921,50 +4839,88 @@
           <w:lang w:val="es-ES"/>
         </w:rPr>
       </w:pPr>
-    </w:p>
-    <w:p>
-      <w:pPr>
-        <w:spacing w:after="0" w:line="240" w:lineRule="auto"/>
-        <w:rPr>
-          <w:rFonts w:ascii="Arial" w:hAnsi="Arial" w:cs="Arial"/>
-          <w:sz w:val="24"/>
-          <w:szCs w:val="24"/>
-          <w:lang w:val="es-ES"/>
-        </w:rPr>
-      </w:pPr>
       <w:r>
         <w:rPr>
           <w:rFonts w:ascii="Arial" w:hAnsi="Arial" w:cs="Arial"/>
-          <w:sz w:val="24"/>
-          <w:szCs w:val="24"/>
-          <w:lang w:val="es-ES"/>
-        </w:rPr>
-        <w:t>En esta solución la idea es almacenar los libros en una cola, dicha cola está almacenada en cada slot de una pila que representa la estantería, por lo cual cada estantería representaría una pila diferente.</w:t>
+          <w:b/>
+          <w:noProof/>
+          <w:sz w:val="24"/>
+          <w:szCs w:val="24"/>
+          <w:lang w:eastAsia="es-CO"/>
+        </w:rPr>
+        <mc:AlternateContent>
+          <mc:Choice Requires="wps">
+            <w:drawing>
+              <wp:anchor distT="0" distB="0" distL="114300" distR="114300" simplePos="0" relativeHeight="251686912" behindDoc="0" locked="0" layoutInCell="1" allowOverlap="1" wp14:anchorId="035E4E10" wp14:editId="53E56818">
+                <wp:simplePos x="0" y="0"/>
+                <wp:positionH relativeFrom="column">
+                  <wp:posOffset>1583463</wp:posOffset>
+                </wp:positionH>
+                <wp:positionV relativeFrom="paragraph">
+                  <wp:posOffset>158636</wp:posOffset>
+                </wp:positionV>
+                <wp:extent cx="1837291" cy="688966"/>
+                <wp:effectExtent l="38100" t="0" r="67945" b="92710"/>
+                <wp:wrapNone/>
+                <wp:docPr id="65" name="Conector angular 65"/>
+                <wp:cNvGraphicFramePr/>
+                <a:graphic xmlns:a="http://schemas.openxmlformats.org/drawingml/2006/main">
+                  <a:graphicData uri="http://schemas.microsoft.com/office/word/2010/wordprocessingShape">
+                    <wps:wsp>
+                      <wps:cNvCnPr/>
+                      <wps:spPr>
+                        <a:xfrm>
+                          <a:off x="0" y="0"/>
+                          <a:ext cx="1837291" cy="688966"/>
+                        </a:xfrm>
+                        <a:prstGeom prst="bentConnector3">
+                          <a:avLst>
+                            <a:gd name="adj1" fmla="val -1225"/>
+                          </a:avLst>
+                        </a:prstGeom>
+                        <a:ln>
+                          <a:solidFill>
+                            <a:schemeClr val="tx1"/>
+                          </a:solidFill>
+                          <a:tailEnd type="triangle"/>
+                        </a:ln>
+                      </wps:spPr>
+                      <wps:style>
+                        <a:lnRef idx="1">
+                          <a:schemeClr val="accent1"/>
+                        </a:lnRef>
+                        <a:fillRef idx="0">
+                          <a:schemeClr val="accent1"/>
+                        </a:fillRef>
+                        <a:effectRef idx="0">
+                          <a:schemeClr val="accent1"/>
+                        </a:effectRef>
+                        <a:fontRef idx="minor">
+                          <a:schemeClr val="tx1"/>
+                        </a:fontRef>
+                      </wps:style>
+                      <wps:bodyPr/>
+                    </wps:wsp>
+                  </a:graphicData>
+                </a:graphic>
+                <wp14:sizeRelH relativeFrom="margin">
+                  <wp14:pctWidth>0</wp14:pctWidth>
+                </wp14:sizeRelH>
+                <wp14:sizeRelV relativeFrom="margin">
+                  <wp14:pctHeight>0</wp14:pctHeight>
+                </wp14:sizeRelV>
+              </wp:anchor>
+            </w:drawing>
+          </mc:Choice>
+          <mc:Fallback>
+            <w:pict>
+              <v:shape w14:anchorId="18655EDD" id="Conector angular 65" o:spid="_x0000_s1026" type="#_x0000_t34" style="position:absolute;margin-left:124.7pt;margin-top:12.5pt;width:144.65pt;height:54.25pt;z-index:251686912;visibility:visible;mso-wrap-style:square;mso-width-percent:0;mso-height-percent:0;mso-wrap-distance-left:9pt;mso-wrap-distance-top:0;mso-wrap-distance-right:9pt;mso-wrap-distance-bottom:0;mso-position-horizontal:absolute;mso-position-horizontal-relative:text;mso-position-vertical:absolute;mso-position-vertical-relative:text;mso-width-percent:0;mso-height-percent:0;mso-width-relative:margin;mso-height-relative:margin" o:gfxdata="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" adj="-265" strokecolor="black [3213]" strokeweight=".5pt">
+                <v:stroke endarrow="block"/>
+              </v:shape>
+            </w:pict>
+          </mc:Fallback>
+        </mc:AlternateContent>
       </w:r>
-    </w:p>
-    <w:p>
-      <w:pPr>
-        <w:spacing w:after="0" w:line="240" w:lineRule="auto"/>
-        <w:rPr>
-          <w:rFonts w:ascii="Arial" w:hAnsi="Arial" w:cs="Arial"/>
-          <w:b/>
-          <w:sz w:val="24"/>
-          <w:szCs w:val="24"/>
-          <w:lang w:val="es-ES"/>
-        </w:rPr>
-      </w:pPr>
-    </w:p>
-    <w:p>
-      <w:pPr>
-        <w:spacing w:after="0" w:line="240" w:lineRule="auto"/>
-        <w:rPr>
-          <w:rFonts w:ascii="Arial" w:hAnsi="Arial" w:cs="Arial"/>
-          <w:b/>
-          <w:sz w:val="24"/>
-          <w:szCs w:val="24"/>
-          <w:lang w:val="es-ES"/>
-        </w:rPr>
-      </w:pPr>
       <w:r>
         <w:rPr>
           <w:rFonts w:ascii="Arial" w:hAnsi="Arial" w:cs="Arial"/>
@@ -3977,7 +4933,837 @@
         <mc:AlternateContent>
           <mc:Choice Requires="wpg">
             <w:drawing>
-              <wp:anchor distT="0" distB="0" distL="114300" distR="114300" simplePos="0" relativeHeight="251666432" behindDoc="0" locked="0" layoutInCell="1" allowOverlap="1" wp14:anchorId="325BB2F5" wp14:editId="02ED37ED">
+              <wp:anchor distT="0" distB="0" distL="114300" distR="114300" simplePos="0" relativeHeight="251682816" behindDoc="0" locked="0" layoutInCell="1" allowOverlap="1" wp14:anchorId="22D747F9" wp14:editId="37F0DA79">
+                <wp:simplePos x="0" y="0"/>
+                <wp:positionH relativeFrom="column">
+                  <wp:posOffset>3063472</wp:posOffset>
+                </wp:positionH>
+                <wp:positionV relativeFrom="paragraph">
+                  <wp:posOffset>100604</wp:posOffset>
+                </wp:positionV>
+                <wp:extent cx="1709530" cy="1208598"/>
+                <wp:effectExtent l="19050" t="0" r="24130" b="10795"/>
+                <wp:wrapNone/>
+                <wp:docPr id="66" name="Grupo 66"/>
+                <wp:cNvGraphicFramePr/>
+                <a:graphic xmlns:a="http://schemas.openxmlformats.org/drawingml/2006/main">
+                  <a:graphicData uri="http://schemas.microsoft.com/office/word/2010/wordprocessingGroup">
+                    <wpg:wgp>
+                      <wpg:cNvGrpSpPr/>
+                      <wpg:grpSpPr>
+                        <a:xfrm>
+                          <a:off x="0" y="0"/>
+                          <a:ext cx="1709530" cy="1208598"/>
+                          <a:chOff x="0" y="0"/>
+                          <a:chExt cx="1709530" cy="1208598"/>
+                        </a:xfrm>
+                      </wpg:grpSpPr>
+                      <wpg:grpSp>
+                        <wpg:cNvPr id="67" name="Grupo 67"/>
+                        <wpg:cNvGrpSpPr/>
+                        <wpg:grpSpPr>
+                          <a:xfrm>
+                            <a:off x="0" y="119270"/>
+                            <a:ext cx="1494846" cy="1089328"/>
+                            <a:chOff x="0" y="0"/>
+                            <a:chExt cx="1494846" cy="1089328"/>
+                          </a:xfrm>
+                        </wpg:grpSpPr>
+                        <wps:wsp>
+                          <wps:cNvPr id="68" name="Trapecio 68"/>
+                          <wps:cNvSpPr/>
+                          <wps:spPr>
+                            <a:xfrm rot="10800000">
+                              <a:off x="0" y="0"/>
+                              <a:ext cx="1494846" cy="882595"/>
+                            </a:xfrm>
+                            <a:prstGeom prst="trapezoid">
+                              <a:avLst/>
+                            </a:prstGeom>
+                            <a:noFill/>
+                            <a:ln>
+                              <a:solidFill>
+                                <a:schemeClr val="tx1"/>
+                              </a:solidFill>
+                            </a:ln>
+                          </wps:spPr>
+                          <wps:style>
+                            <a:lnRef idx="2">
+                              <a:schemeClr val="accent1">
+                                <a:shade val="50000"/>
+                              </a:schemeClr>
+                            </a:lnRef>
+                            <a:fillRef idx="1">
+                              <a:schemeClr val="accent1"/>
+                            </a:fillRef>
+                            <a:effectRef idx="0">
+                              <a:schemeClr val="accent1"/>
+                            </a:effectRef>
+                            <a:fontRef idx="minor">
+                              <a:schemeClr val="lt1"/>
+                            </a:fontRef>
+                          </wps:style>
+                          <wps:bodyPr rot="0" spcFirstLastPara="0" vertOverflow="overflow" horzOverflow="overflow" vert="horz" wrap="square" lIns="91440" tIns="45720" rIns="91440" bIns="45720" numCol="1" spcCol="0" rtlCol="0" fromWordArt="0" anchor="ctr" anchorCtr="0" forceAA="0" compatLnSpc="1">
+                            <a:prstTxWarp prst="textNoShape">
+                              <a:avLst/>
+                            </a:prstTxWarp>
+                            <a:noAutofit/>
+                          </wps:bodyPr>
+                        </wps:wsp>
+                        <wps:wsp>
+                          <wps:cNvPr id="69" name="Elipse 69"/>
+                          <wps:cNvSpPr/>
+                          <wps:spPr>
+                            <a:xfrm>
+                              <a:off x="333955" y="866692"/>
+                              <a:ext cx="236474" cy="206734"/>
+                            </a:xfrm>
+                            <a:prstGeom prst="ellipse">
+                              <a:avLst/>
+                            </a:prstGeom>
+                            <a:noFill/>
+                            <a:ln>
+                              <a:solidFill>
+                                <a:schemeClr val="tx1"/>
+                              </a:solidFill>
+                            </a:ln>
+                          </wps:spPr>
+                          <wps:style>
+                            <a:lnRef idx="2">
+                              <a:schemeClr val="accent1">
+                                <a:shade val="50000"/>
+                              </a:schemeClr>
+                            </a:lnRef>
+                            <a:fillRef idx="1">
+                              <a:schemeClr val="accent1"/>
+                            </a:fillRef>
+                            <a:effectRef idx="0">
+                              <a:schemeClr val="accent1"/>
+                            </a:effectRef>
+                            <a:fontRef idx="minor">
+                              <a:schemeClr val="lt1"/>
+                            </a:fontRef>
+                          </wps:style>
+                          <wps:bodyPr rot="0" spcFirstLastPara="0" vertOverflow="overflow" horzOverflow="overflow" vert="horz" wrap="square" lIns="91440" tIns="45720" rIns="91440" bIns="45720" numCol="1" spcCol="0" rtlCol="0" fromWordArt="0" anchor="ctr" anchorCtr="0" forceAA="0" compatLnSpc="1">
+                            <a:prstTxWarp prst="textNoShape">
+                              <a:avLst/>
+                            </a:prstTxWarp>
+                            <a:noAutofit/>
+                          </wps:bodyPr>
+                        </wps:wsp>
+                        <wps:wsp>
+                          <wps:cNvPr id="70" name="Elipse 70"/>
+                          <wps:cNvSpPr/>
+                          <wps:spPr>
+                            <a:xfrm>
+                              <a:off x="946206" y="882594"/>
+                              <a:ext cx="236474" cy="206734"/>
+                            </a:xfrm>
+                            <a:prstGeom prst="ellipse">
+                              <a:avLst/>
+                            </a:prstGeom>
+                            <a:noFill/>
+                            <a:ln>
+                              <a:solidFill>
+                                <a:schemeClr val="tx1"/>
+                              </a:solidFill>
+                            </a:ln>
+                          </wps:spPr>
+                          <wps:style>
+                            <a:lnRef idx="2">
+                              <a:schemeClr val="accent1">
+                                <a:shade val="50000"/>
+                              </a:schemeClr>
+                            </a:lnRef>
+                            <a:fillRef idx="1">
+                              <a:schemeClr val="accent1"/>
+                            </a:fillRef>
+                            <a:effectRef idx="0">
+                              <a:schemeClr val="accent1"/>
+                            </a:effectRef>
+                            <a:fontRef idx="minor">
+                              <a:schemeClr val="lt1"/>
+                            </a:fontRef>
+                          </wps:style>
+                          <wps:bodyPr rot="0" spcFirstLastPara="0" vertOverflow="overflow" horzOverflow="overflow" vert="horz" wrap="square" lIns="91440" tIns="45720" rIns="91440" bIns="45720" numCol="1" spcCol="0" rtlCol="0" fromWordArt="0" anchor="ctr" anchorCtr="0" forceAA="0" compatLnSpc="1">
+                            <a:prstTxWarp prst="textNoShape">
+                              <a:avLst/>
+                            </a:prstTxWarp>
+                            <a:noAutofit/>
+                          </wps:bodyPr>
+                        </wps:wsp>
+                      </wpg:grpSp>
+                      <wps:wsp>
+                        <wps:cNvPr id="71" name="Conector angular 71"/>
+                        <wps:cNvCnPr/>
+                        <wps:spPr>
+                          <a:xfrm flipH="1">
+                            <a:off x="1439186" y="0"/>
+                            <a:ext cx="270344" cy="333954"/>
+                          </a:xfrm>
+                          <a:prstGeom prst="bentConnector3">
+                            <a:avLst>
+                              <a:gd name="adj1" fmla="val 42770"/>
+                            </a:avLst>
+                          </a:prstGeom>
+                          <a:ln>
+                            <a:solidFill>
+                              <a:schemeClr val="tx1"/>
+                            </a:solidFill>
+                          </a:ln>
+                        </wps:spPr>
+                        <wps:style>
+                          <a:lnRef idx="1">
+                            <a:schemeClr val="accent1"/>
+                          </a:lnRef>
+                          <a:fillRef idx="0">
+                            <a:schemeClr val="accent1"/>
+                          </a:fillRef>
+                          <a:effectRef idx="0">
+                            <a:schemeClr val="accent1"/>
+                          </a:effectRef>
+                          <a:fontRef idx="minor">
+                            <a:schemeClr val="tx1"/>
+                          </a:fontRef>
+                        </wps:style>
+                        <wps:bodyPr/>
+                      </wps:wsp>
+                    </wpg:wgp>
+                  </a:graphicData>
+                </a:graphic>
+              </wp:anchor>
+            </w:drawing>
+          </mc:Choice>
+          <mc:Fallback>
+            <w:pict>
+              <v:group w14:anchorId="3A9C1B06" id="Grupo 66" o:spid="_x0000_s1026" style="position:absolute;margin-left:241.2pt;margin-top:7.9pt;width:134.6pt;height:95.15pt;z-index:251682816" coordsize="17095,12085" o:gfxdata="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">
+                <v:group id="Grupo 67" o:spid="_x0000_s1027" style="position:absolute;top:1192;width:14948;height:10893" coordsize="14948,10893" o:gfxdata="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">
+                  <v:shape id="Trapecio 68" o:spid="_x0000_s1028" style="position:absolute;width:14948;height:8825;rotation:180;visibility:visible;mso-wrap-style:square;v-text-anchor:middle" coordsize="1494846,882595" o:gfxdata="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" path="m,882595l220649,,1274197,r220649,882595l,882595xe" filled="f" strokecolor="black [3213]" strokeweight="1pt">
+                    <v:stroke joinstyle="miter"/>
+                    <v:path arrowok="t" o:connecttype="custom" o:connectlocs="0,882595;220649,0;1274197,0;1494846,882595;0,882595" o:connectangles="0,0,0,0,0"/>
+                  </v:shape>
+                  <v:oval id="Elipse 69" o:spid="_x0000_s1029" style="position:absolute;left:3339;top:8666;width:2365;height:2068;visibility:visible;mso-wrap-style:square;v-text-anchor:middle" o:gfxdata="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" filled="f" strokecolor="black [3213]" strokeweight="1pt">
+                    <v:stroke joinstyle="miter"/>
+                  </v:oval>
+                  <v:oval id="Elipse 70" o:spid="_x0000_s1030" style="position:absolute;left:9462;top:8825;width:2364;height:2068;visibility:visible;mso-wrap-style:square;v-text-anchor:middle" o:gfxdata="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" filled="f" strokecolor="black [3213]" strokeweight="1pt">
+                    <v:stroke joinstyle="miter"/>
+                  </v:oval>
+                </v:group>
+                <v:shape id="Conector angular 71" o:spid="_x0000_s1031" type="#_x0000_t34" style="position:absolute;left:14391;width:2704;height:3339;flip:x;visibility:visible;mso-wrap-style:square" o:connectortype="elbow" o:gfxdata="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" adj="9238" strokecolor="black [3213]" strokeweight=".5pt"/>
+              </v:group>
+            </w:pict>
+          </mc:Fallback>
+        </mc:AlternateContent>
+      </w:r>
+    </w:p>
+    <w:p>
+      <w:pPr>
+        <w:spacing w:after="0" w:line="240" w:lineRule="auto"/>
+        <w:rPr>
+          <w:rFonts w:ascii="Arial" w:hAnsi="Arial" w:cs="Arial"/>
+          <w:b/>
+          <w:sz w:val="24"/>
+          <w:szCs w:val="24"/>
+          <w:lang w:val="es-ES"/>
+        </w:rPr>
+      </w:pPr>
+      <w:r>
+        <w:rPr>
+          <w:rFonts w:ascii="Arial" w:hAnsi="Arial" w:cs="Arial"/>
+          <w:b/>
+          <w:noProof/>
+          <w:sz w:val="24"/>
+          <w:szCs w:val="24"/>
+          <w:lang w:eastAsia="es-CO"/>
+        </w:rPr>
+        <mc:AlternateContent>
+          <mc:Choice Requires="wps">
+            <w:drawing>
+              <wp:anchor distT="0" distB="0" distL="114300" distR="114300" simplePos="0" relativeHeight="251683840" behindDoc="0" locked="0" layoutInCell="1" allowOverlap="1" wp14:anchorId="2DFA2495" wp14:editId="705A2CB0">
+                <wp:simplePos x="0" y="0"/>
+                <wp:positionH relativeFrom="column">
+                  <wp:posOffset>3309963</wp:posOffset>
+                </wp:positionH>
+                <wp:positionV relativeFrom="paragraph">
+                  <wp:posOffset>124127</wp:posOffset>
+                </wp:positionV>
+                <wp:extent cx="652007" cy="707666"/>
+                <wp:effectExtent l="0" t="0" r="0" b="0"/>
+                <wp:wrapNone/>
+                <wp:docPr id="64" name="Cuadro de texto 64"/>
+                <wp:cNvGraphicFramePr/>
+                <a:graphic xmlns:a="http://schemas.openxmlformats.org/drawingml/2006/main">
+                  <a:graphicData uri="http://schemas.microsoft.com/office/word/2010/wordprocessingShape">
+                    <wps:wsp>
+                      <wps:cNvSpPr txBox="1"/>
+                      <wps:spPr>
+                        <a:xfrm>
+                          <a:off x="0" y="0"/>
+                          <a:ext cx="652007" cy="707666"/>
+                        </a:xfrm>
+                        <a:prstGeom prst="rect">
+                          <a:avLst/>
+                        </a:prstGeom>
+                        <a:solidFill>
+                          <a:schemeClr val="lt1"/>
+                        </a:solidFill>
+                        <a:ln w="6350">
+                          <a:noFill/>
+                        </a:ln>
+                      </wps:spPr>
+                      <wps:txbx>
+                        <w:txbxContent>
+                          <w:p>
+                            <w:r>
+                              <w:rPr>
+                                <w:noProof/>
+                                <w:lang w:eastAsia="es-CO"/>
+                              </w:rPr>
+                              <w:drawing>
+                                <wp:inline distT="0" distB="0" distL="0" distR="0" wp14:anchorId="4BE4163D" wp14:editId="08360764">
+                                  <wp:extent cx="477079" cy="584891"/>
+                                  <wp:effectExtent l="0" t="0" r="0" b="5715"/>
+                                  <wp:docPr id="72" name="Imagen 72"/>
+                                  <wp:cNvGraphicFramePr>
+                                    <a:graphicFrameLocks xmlns:a="http://schemas.openxmlformats.org/drawingml/2006/main" noChangeAspect="1"/>
+                                  </wp:cNvGraphicFramePr>
+                                  <a:graphic xmlns:a="http://schemas.openxmlformats.org/drawingml/2006/main">
+                                    <a:graphicData uri="http://schemas.openxmlformats.org/drawingml/2006/picture">
+                                      <pic:pic xmlns:pic="http://schemas.openxmlformats.org/drawingml/2006/picture">
+                                        <pic:nvPicPr>
+                                          <pic:cNvPr id="0" name="Picture 2"/>
+                                          <pic:cNvPicPr>
+                                            <a:picLocks noChangeAspect="1" noChangeArrowheads="1"/>
+                                          </pic:cNvPicPr>
+                                        </pic:nvPicPr>
+                                        <pic:blipFill>
+                                          <a:blip r:embed="rId8">
+                                            <a:extLst>
+                                              <a:ext uri="{28A0092B-C50C-407E-A947-70E740481C1C}">
+                                                <a14:useLocalDpi xmlns:a14="http://schemas.microsoft.com/office/drawing/2010/main" val="0"/>
+                                              </a:ext>
+                                            </a:extLst>
+                                          </a:blip>
+                                          <a:srcRect/>
+                                          <a:stretch>
+                                            <a:fillRect/>
+                                          </a:stretch>
+                                        </pic:blipFill>
+                                        <pic:spPr bwMode="auto">
+                                          <a:xfrm>
+                                            <a:off x="0" y="0"/>
+                                            <a:ext cx="513683" cy="629767"/>
+                                          </a:xfrm>
+                                          <a:prstGeom prst="rect">
+                                            <a:avLst/>
+                                          </a:prstGeom>
+                                          <a:noFill/>
+                                          <a:ln>
+                                            <a:noFill/>
+                                          </a:ln>
+                                        </pic:spPr>
+                                      </pic:pic>
+                                    </a:graphicData>
+                                  </a:graphic>
+                                </wp:inline>
+                              </w:drawing>
+                            </w:r>
+                          </w:p>
+                        </w:txbxContent>
+                      </wps:txbx>
+                      <wps:bodyPr rot="0" spcFirstLastPara="0" vertOverflow="overflow" horzOverflow="overflow" vert="horz" wrap="square" lIns="91440" tIns="45720" rIns="91440" bIns="45720" numCol="1" spcCol="0" rtlCol="0" fromWordArt="0" anchor="t" anchorCtr="0" forceAA="0" compatLnSpc="1">
+                        <a:prstTxWarp prst="textNoShape">
+                          <a:avLst/>
+                        </a:prstTxWarp>
+                        <a:noAutofit/>
+                      </wps:bodyPr>
+                    </wps:wsp>
+                  </a:graphicData>
+                </a:graphic>
+              </wp:anchor>
+            </w:drawing>
+          </mc:Choice>
+          <mc:Fallback>
+            <w:pict>
+              <v:shape w14:anchorId="2DFA2495" id="Cuadro de texto 64" o:spid="_x0000_s1055" type="#_x0000_t202" style="position:absolute;margin-left:260.65pt;margin-top:9.75pt;width:51.35pt;height:55.7pt;z-index:251683840;visibility:visible;mso-wrap-style:square;mso-wrap-distance-left:9pt;mso-wrap-distance-top:0;mso-wrap-distance-right:9pt;mso-wrap-distance-bottom:0;mso-position-horizontal:absolute;mso-position-horizontal-relative:text;mso-position-vertical:absolute;mso-position-vertical-relative:text;v-text-anchor:top" o:gfxdata="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" fillcolor="white [3201]" stroked="f" strokeweight=".5pt">
+                <v:textbox>
+                  <w:txbxContent>
+                    <w:p>
+                      <w:r>
+                        <w:rPr>
+                          <w:noProof/>
+                          <w:lang w:eastAsia="es-CO"/>
+                        </w:rPr>
+                        <w:drawing>
+                          <wp:inline distT="0" distB="0" distL="0" distR="0" wp14:anchorId="4BE4163D" wp14:editId="08360764">
+                            <wp:extent cx="477079" cy="584891"/>
+                            <wp:effectExtent l="0" t="0" r="0" b="5715"/>
+                            <wp:docPr id="72" name="Imagen 72"/>
+                            <wp:cNvGraphicFramePr>
+                              <a:graphicFrameLocks xmlns:a="http://schemas.openxmlformats.org/drawingml/2006/main" noChangeAspect="1"/>
+                            </wp:cNvGraphicFramePr>
+                            <a:graphic xmlns:a="http://schemas.openxmlformats.org/drawingml/2006/main">
+                              <a:graphicData uri="http://schemas.openxmlformats.org/drawingml/2006/picture">
+                                <pic:pic xmlns:pic="http://schemas.openxmlformats.org/drawingml/2006/picture">
+                                  <pic:nvPicPr>
+                                    <pic:cNvPr id="0" name="Picture 2"/>
+                                    <pic:cNvPicPr>
+                                      <a:picLocks noChangeAspect="1" noChangeArrowheads="1"/>
+                                    </pic:cNvPicPr>
+                                  </pic:nvPicPr>
+                                  <pic:blipFill>
+                                    <a:blip r:embed="rId8">
+                                      <a:extLst>
+                                        <a:ext uri="{28A0092B-C50C-407E-A947-70E740481C1C}">
+                                          <a14:useLocalDpi xmlns:a14="http://schemas.microsoft.com/office/drawing/2010/main" val="0"/>
+                                        </a:ext>
+                                      </a:extLst>
+                                    </a:blip>
+                                    <a:srcRect/>
+                                    <a:stretch>
+                                      <a:fillRect/>
+                                    </a:stretch>
+                                  </pic:blipFill>
+                                  <pic:spPr bwMode="auto">
+                                    <a:xfrm>
+                                      <a:off x="0" y="0"/>
+                                      <a:ext cx="513683" cy="629767"/>
+                                    </a:xfrm>
+                                    <a:prstGeom prst="rect">
+                                      <a:avLst/>
+                                    </a:prstGeom>
+                                    <a:noFill/>
+                                    <a:ln>
+                                      <a:noFill/>
+                                    </a:ln>
+                                  </pic:spPr>
+                                </pic:pic>
+                              </a:graphicData>
+                            </a:graphic>
+                          </wp:inline>
+                        </w:drawing>
+                      </w:r>
+                    </w:p>
+                  </w:txbxContent>
+                </v:textbox>
+              </v:shape>
+            </w:pict>
+          </mc:Fallback>
+        </mc:AlternateContent>
+      </w:r>
+    </w:p>
+    <w:p>
+      <w:pPr>
+        <w:spacing w:after="0" w:line="240" w:lineRule="auto"/>
+        <w:rPr>
+          <w:rFonts w:ascii="Arial" w:hAnsi="Arial" w:cs="Arial"/>
+          <w:b/>
+          <w:sz w:val="24"/>
+          <w:szCs w:val="24"/>
+          <w:lang w:val="es-ES"/>
+        </w:rPr>
+      </w:pPr>
+    </w:p>
+    <w:p>
+      <w:pPr>
+        <w:spacing w:after="0" w:line="240" w:lineRule="auto"/>
+        <w:rPr>
+          <w:rFonts w:ascii="Arial" w:hAnsi="Arial" w:cs="Arial"/>
+          <w:b/>
+          <w:sz w:val="24"/>
+          <w:szCs w:val="24"/>
+          <w:lang w:val="es-ES"/>
+        </w:rPr>
+      </w:pPr>
+    </w:p>
+    <w:p>
+      <w:pPr>
+        <w:spacing w:after="0" w:line="240" w:lineRule="auto"/>
+        <w:rPr>
+          <w:rFonts w:ascii="Arial" w:hAnsi="Arial" w:cs="Arial"/>
+          <w:b/>
+          <w:sz w:val="24"/>
+          <w:szCs w:val="24"/>
+          <w:lang w:val="es-ES"/>
+        </w:rPr>
+      </w:pPr>
+    </w:p>
+    <w:p>
+      <w:pPr>
+        <w:spacing w:after="0" w:line="240" w:lineRule="auto"/>
+        <w:rPr>
+          <w:rFonts w:ascii="Arial" w:hAnsi="Arial" w:cs="Arial"/>
+          <w:b/>
+          <w:sz w:val="24"/>
+          <w:szCs w:val="24"/>
+          <w:lang w:val="es-ES"/>
+        </w:rPr>
+      </w:pPr>
+      <w:r>
+        <w:rPr>
+          <w:rFonts w:ascii="Arial" w:hAnsi="Arial" w:cs="Arial"/>
+          <w:noProof/>
+          <w:sz w:val="24"/>
+          <w:szCs w:val="24"/>
+          <w:lang w:eastAsia="es-CO"/>
+        </w:rPr>
+        <mc:AlternateContent>
+          <mc:Choice Requires="wps">
+            <w:drawing>
+              <wp:anchor distT="0" distB="0" distL="114300" distR="114300" simplePos="0" relativeHeight="251684864" behindDoc="0" locked="0" layoutInCell="1" allowOverlap="1" wp14:anchorId="4E713D7E" wp14:editId="6950F7CB">
+                <wp:simplePos x="0" y="0"/>
+                <wp:positionH relativeFrom="column">
+                  <wp:posOffset>2199081</wp:posOffset>
+                </wp:positionH>
+                <wp:positionV relativeFrom="paragraph">
+                  <wp:posOffset>128043</wp:posOffset>
+                </wp:positionV>
+                <wp:extent cx="476581" cy="477078"/>
+                <wp:effectExtent l="0" t="0" r="19050" b="18415"/>
+                <wp:wrapNone/>
+                <wp:docPr id="97" name="Cuadro de texto 97"/>
+                <wp:cNvGraphicFramePr/>
+                <a:graphic xmlns:a="http://schemas.openxmlformats.org/drawingml/2006/main">
+                  <a:graphicData uri="http://schemas.microsoft.com/office/word/2010/wordprocessingShape">
+                    <wps:wsp>
+                      <wps:cNvSpPr txBox="1"/>
+                      <wps:spPr>
+                        <a:xfrm>
+                          <a:off x="0" y="0"/>
+                          <a:ext cx="476581" cy="477078"/>
+                        </a:xfrm>
+                        <a:prstGeom prst="rect">
+                          <a:avLst/>
+                        </a:prstGeom>
+                        <a:solidFill>
+                          <a:schemeClr val="lt1"/>
+                        </a:solidFill>
+                        <a:ln w="6350">
+                          <a:solidFill>
+                            <a:prstClr val="black"/>
+                          </a:solidFill>
+                        </a:ln>
+                      </wps:spPr>
+                      <wps:txbx>
+                        <w:txbxContent>
+                          <w:p>
+                            <w:r>
+                              <w:t>Libro</w:t>
+                            </w:r>
+                          </w:p>
+                        </w:txbxContent>
+                      </wps:txbx>
+                      <wps:bodyPr rot="0" spcFirstLastPara="0" vertOverflow="overflow" horzOverflow="overflow" vert="horz" wrap="square" lIns="91440" tIns="45720" rIns="91440" bIns="45720" numCol="1" spcCol="0" rtlCol="0" fromWordArt="0" anchor="t" anchorCtr="0" forceAA="0" compatLnSpc="1">
+                        <a:prstTxWarp prst="textNoShape">
+                          <a:avLst/>
+                        </a:prstTxWarp>
+                        <a:noAutofit/>
+                      </wps:bodyPr>
+                    </wps:wsp>
+                  </a:graphicData>
+                </a:graphic>
+                <wp14:sizeRelH relativeFrom="margin">
+                  <wp14:pctWidth>0</wp14:pctWidth>
+                </wp14:sizeRelH>
+                <wp14:sizeRelV relativeFrom="margin">
+                  <wp14:pctHeight>0</wp14:pctHeight>
+                </wp14:sizeRelV>
+              </wp:anchor>
+            </w:drawing>
+          </mc:Choice>
+          <mc:Fallback>
+            <w:pict>
+              <v:shape w14:anchorId="4E713D7E" id="Cuadro de texto 97" o:spid="_x0000_s1056" type="#_x0000_t202" style="position:absolute;margin-left:173.15pt;margin-top:10.1pt;width:37.55pt;height:37.55pt;z-index:251684864;visibility:visible;mso-wrap-style:square;mso-width-percent:0;mso-height-percent:0;mso-wrap-distance-left:9pt;mso-wrap-distance-top:0;mso-wrap-distance-right:9pt;mso-wrap-distance-bottom:0;mso-position-horizontal:absolute;mso-position-horizontal-relative:text;mso-position-vertical:absolute;mso-position-vertical-relative:text;mso-width-percent:0;mso-height-percent:0;mso-width-relative:margin;mso-height-relative:margin;v-text-anchor:top" o:gfxdata="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" fillcolor="white [3201]" strokeweight=".5pt">
+                <v:textbox>
+                  <w:txbxContent>
+                    <w:p>
+                      <w:r>
+                        <w:t>Libro</w:t>
+                      </w:r>
+                    </w:p>
+                  </w:txbxContent>
+                </v:textbox>
+              </v:shape>
+            </w:pict>
+          </mc:Fallback>
+        </mc:AlternateContent>
+      </w:r>
+    </w:p>
+    <w:p>
+      <w:pPr>
+        <w:spacing w:after="0" w:line="240" w:lineRule="auto"/>
+        <w:rPr>
+          <w:rFonts w:ascii="Arial" w:hAnsi="Arial" w:cs="Arial"/>
+          <w:b/>
+          <w:sz w:val="24"/>
+          <w:szCs w:val="24"/>
+          <w:lang w:val="es-ES"/>
+        </w:rPr>
+      </w:pPr>
+    </w:p>
+    <w:p>
+      <w:pPr>
+        <w:spacing w:after="0" w:line="240" w:lineRule="auto"/>
+        <w:rPr>
+          <w:rFonts w:ascii="Arial" w:hAnsi="Arial" w:cs="Arial"/>
+          <w:b/>
+          <w:sz w:val="24"/>
+          <w:szCs w:val="24"/>
+          <w:lang w:val="es-ES"/>
+        </w:rPr>
+      </w:pPr>
+      <w:r>
+        <w:rPr>
+          <w:rFonts w:ascii="Arial" w:hAnsi="Arial" w:cs="Arial"/>
+          <w:noProof/>
+          <w:sz w:val="24"/>
+          <w:szCs w:val="24"/>
+          <w:lang w:eastAsia="es-CO"/>
+        </w:rPr>
+        <mc:AlternateContent>
+          <mc:Choice Requires="wps">
+            <w:drawing>
+              <wp:anchor distT="0" distB="0" distL="114300" distR="114300" simplePos="0" relativeHeight="251685888" behindDoc="0" locked="0" layoutInCell="1" allowOverlap="1" wp14:anchorId="623F0B99" wp14:editId="27ACD928">
+                <wp:simplePos x="0" y="0"/>
+                <wp:positionH relativeFrom="column">
+                  <wp:posOffset>3483544</wp:posOffset>
+                </wp:positionH>
+                <wp:positionV relativeFrom="paragraph">
+                  <wp:posOffset>93316</wp:posOffset>
+                </wp:positionV>
+                <wp:extent cx="644056" cy="254442"/>
+                <wp:effectExtent l="0" t="0" r="22860" b="12700"/>
+                <wp:wrapNone/>
+                <wp:docPr id="98" name="Cuadro de texto 98"/>
+                <wp:cNvGraphicFramePr/>
+                <a:graphic xmlns:a="http://schemas.openxmlformats.org/drawingml/2006/main">
+                  <a:graphicData uri="http://schemas.microsoft.com/office/word/2010/wordprocessingShape">
+                    <wps:wsp>
+                      <wps:cNvSpPr txBox="1"/>
+                      <wps:spPr>
+                        <a:xfrm>
+                          <a:off x="0" y="0"/>
+                          <a:ext cx="644056" cy="254442"/>
+                        </a:xfrm>
+                        <a:prstGeom prst="rect">
+                          <a:avLst/>
+                        </a:prstGeom>
+                        <a:solidFill>
+                          <a:schemeClr val="lt1"/>
+                        </a:solidFill>
+                        <a:ln w="6350">
+                          <a:solidFill>
+                            <a:prstClr val="black"/>
+                          </a:solidFill>
+                        </a:ln>
+                      </wps:spPr>
+                      <wps:txbx>
+                        <w:txbxContent>
+                          <w:p>
+                            <w:r>
+                              <w:t>Carrito</w:t>
+                            </w:r>
+                          </w:p>
+                        </w:txbxContent>
+                      </wps:txbx>
+                      <wps:bodyPr rot="0" spcFirstLastPara="0" vertOverflow="overflow" horzOverflow="overflow" vert="horz" wrap="square" lIns="91440" tIns="45720" rIns="91440" bIns="45720" numCol="1" spcCol="0" rtlCol="0" fromWordArt="0" anchor="t" anchorCtr="0" forceAA="0" compatLnSpc="1">
+                        <a:prstTxWarp prst="textNoShape">
+                          <a:avLst/>
+                        </a:prstTxWarp>
+                        <a:noAutofit/>
+                      </wps:bodyPr>
+                    </wps:wsp>
+                  </a:graphicData>
+                </a:graphic>
+                <wp14:sizeRelH relativeFrom="margin">
+                  <wp14:pctWidth>0</wp14:pctWidth>
+                </wp14:sizeRelH>
+                <wp14:sizeRelV relativeFrom="margin">
+                  <wp14:pctHeight>0</wp14:pctHeight>
+                </wp14:sizeRelV>
+              </wp:anchor>
+            </w:drawing>
+          </mc:Choice>
+          <mc:Fallback>
+            <w:pict>
+              <v:shape w14:anchorId="623F0B99" id="Cuadro de texto 98" o:spid="_x0000_s1057" type="#_x0000_t202" style="position:absolute;margin-left:274.3pt;margin-top:7.35pt;width:50.7pt;height:20.05pt;z-index:251685888;visibility:visible;mso-wrap-style:square;mso-width-percent:0;mso-height-percent:0;mso-wrap-distance-left:9pt;mso-wrap-distance-top:0;mso-wrap-distance-right:9pt;mso-wrap-distance-bottom:0;mso-position-horizontal:absolute;mso-position-horizontal-relative:text;mso-position-vertical:absolute;mso-position-vertical-relative:text;mso-width-percent:0;mso-height-percent:0;mso-width-relative:margin;mso-height-relative:margin;v-text-anchor:top" o:gfxdata="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" fillcolor="white [3201]" strokeweight=".5pt">
+                <v:textbox>
+                  <w:txbxContent>
+                    <w:p>
+                      <w:r>
+                        <w:t>Carrito</w:t>
+                      </w:r>
+                    </w:p>
+                  </w:txbxContent>
+                </v:textbox>
+              </v:shape>
+            </w:pict>
+          </mc:Fallback>
+        </mc:AlternateContent>
+      </w:r>
+    </w:p>
+    <w:p>
+      <w:pPr>
+        <w:spacing w:after="0" w:line="240" w:lineRule="auto"/>
+        <w:rPr>
+          <w:rFonts w:ascii="Arial" w:hAnsi="Arial" w:cs="Arial"/>
+          <w:b/>
+          <w:sz w:val="24"/>
+          <w:szCs w:val="24"/>
+          <w:lang w:val="es-ES"/>
+        </w:rPr>
+      </w:pPr>
+    </w:p>
+    <w:p>
+      <w:pPr>
+        <w:spacing w:after="0" w:line="240" w:lineRule="auto"/>
+        <w:rPr>
+          <w:rFonts w:ascii="Arial" w:hAnsi="Arial" w:cs="Arial"/>
+          <w:b/>
+          <w:sz w:val="24"/>
+          <w:szCs w:val="24"/>
+          <w:lang w:val="es-ES"/>
+        </w:rPr>
+      </w:pPr>
+    </w:p>
+    <w:p>
+      <w:pPr>
+        <w:spacing w:after="0" w:line="240" w:lineRule="auto"/>
+        <w:rPr>
+          <w:rFonts w:ascii="Arial" w:hAnsi="Arial" w:cs="Arial"/>
+          <w:b/>
+          <w:sz w:val="24"/>
+          <w:szCs w:val="24"/>
+          <w:lang w:val="es-ES"/>
+        </w:rPr>
+      </w:pPr>
+    </w:p>
+    <w:p>
+      <w:pPr>
+        <w:spacing w:after="0" w:line="240" w:lineRule="auto"/>
+        <w:rPr>
+          <w:rFonts w:ascii="Arial" w:hAnsi="Arial" w:cs="Arial"/>
+          <w:b/>
+          <w:sz w:val="24"/>
+          <w:szCs w:val="24"/>
+          <w:lang w:val="es-ES"/>
+        </w:rPr>
+      </w:pPr>
+    </w:p>
+    <w:p>
+      <w:pPr>
+        <w:spacing w:after="0" w:line="240" w:lineRule="auto"/>
+        <w:rPr>
+          <w:rFonts w:ascii="Arial" w:hAnsi="Arial" w:cs="Arial"/>
+          <w:b/>
+          <w:sz w:val="24"/>
+          <w:szCs w:val="24"/>
+          <w:lang w:val="es-ES"/>
+        </w:rPr>
+      </w:pPr>
+    </w:p>
+    <w:p>
+      <w:pPr>
+        <w:spacing w:after="0" w:line="240" w:lineRule="auto"/>
+        <w:rPr>
+          <w:rFonts w:ascii="Arial" w:hAnsi="Arial" w:cs="Arial"/>
+          <w:b/>
+          <w:sz w:val="24"/>
+          <w:szCs w:val="24"/>
+          <w:lang w:val="es-ES"/>
+        </w:rPr>
+      </w:pPr>
+    </w:p>
+    <w:p>
+      <w:pPr>
+        <w:spacing w:after="0" w:line="240" w:lineRule="auto"/>
+        <w:rPr>
+          <w:rFonts w:ascii="Arial" w:hAnsi="Arial" w:cs="Arial"/>
+          <w:b/>
+          <w:sz w:val="24"/>
+          <w:szCs w:val="24"/>
+          <w:lang w:val="es-ES"/>
+        </w:rPr>
+      </w:pPr>
+      <w:r>
+        <w:rPr>
+          <w:rFonts w:ascii="Arial" w:hAnsi="Arial" w:cs="Arial"/>
+          <w:b/>
+          <w:sz w:val="24"/>
+          <w:szCs w:val="24"/>
+          <w:lang w:val="es-ES"/>
+        </w:rPr>
+        <w:t xml:space="preserve">Alternativa 3: </w:t>
+      </w:r>
+    </w:p>
+    <w:p>
+      <w:pPr>
+        <w:spacing w:after="0" w:line="240" w:lineRule="auto"/>
+        <w:rPr>
+          <w:rFonts w:ascii="Arial" w:hAnsi="Arial" w:cs="Arial"/>
+          <w:b/>
+          <w:sz w:val="24"/>
+          <w:szCs w:val="24"/>
+          <w:lang w:val="es-ES"/>
+        </w:rPr>
+      </w:pPr>
+    </w:p>
+    <w:p>
+      <w:pPr>
+        <w:spacing w:after="0" w:line="240" w:lineRule="auto"/>
+        <w:rPr>
+          <w:rFonts w:ascii="Arial" w:hAnsi="Arial" w:cs="Arial"/>
+          <w:sz w:val="24"/>
+          <w:szCs w:val="24"/>
+          <w:lang w:val="es-ES"/>
+        </w:rPr>
+      </w:pPr>
+      <w:r>
+        <w:rPr>
+          <w:rFonts w:ascii="Arial" w:hAnsi="Arial" w:cs="Arial"/>
+          <w:sz w:val="24"/>
+          <w:szCs w:val="24"/>
+          <w:lang w:val="es-ES"/>
+        </w:rPr>
+        <w:t>En esta solución la idea es almacenar los libros en una cola, dicha cola está almacenada en cada slot de una pila que representa la estantería, por lo cual cada estantería representaría una pila diferente. Por otra parte, para guardar los libros se utilizará una pila contenida por el carrito de compra</w:t>
+      </w:r>
+    </w:p>
+    <w:p>
+      <w:pPr>
+        <w:spacing w:after="0" w:line="240" w:lineRule="auto"/>
+        <w:rPr>
+          <w:rFonts w:ascii="Arial" w:hAnsi="Arial" w:cs="Arial"/>
+          <w:b/>
+          <w:sz w:val="24"/>
+          <w:szCs w:val="24"/>
+          <w:lang w:val="es-ES"/>
+        </w:rPr>
+      </w:pPr>
+    </w:p>
+    <w:p>
+      <w:pPr>
+        <w:spacing w:after="0" w:line="240" w:lineRule="auto"/>
+        <w:rPr>
+          <w:rFonts w:ascii="Arial" w:hAnsi="Arial" w:cs="Arial"/>
+          <w:b/>
+          <w:sz w:val="24"/>
+          <w:szCs w:val="24"/>
+          <w:lang w:val="es-ES"/>
+        </w:rPr>
+      </w:pPr>
+      <w:r>
+        <w:rPr>
+          <w:rFonts w:ascii="Arial" w:hAnsi="Arial" w:cs="Arial"/>
+          <w:b/>
+          <w:noProof/>
+          <w:sz w:val="24"/>
+          <w:szCs w:val="24"/>
+          <w:lang w:eastAsia="es-CO"/>
+        </w:rPr>
+        <mc:AlternateContent>
+          <mc:Choice Requires="wpg">
+            <w:drawing>
+              <wp:anchor distT="0" distB="0" distL="114300" distR="114300" simplePos="0" relativeHeight="251666432" behindDoc="0" locked="0" layoutInCell="1" allowOverlap="1" wp14:anchorId="2D138E94" wp14:editId="62517C56">
                 <wp:simplePos x="0" y="0"/>
                 <wp:positionH relativeFrom="column">
                   <wp:posOffset>205356</wp:posOffset>
@@ -4149,8 +5935,8 @@
           </mc:Choice>
           <mc:Fallback>
             <w:pict>
-              <v:group w14:anchorId="325BB2F5" id="Grupo 34" o:spid="_x0000_s1042" style="position:absolute;margin-left:16.15pt;margin-top:14pt;width:89.6pt;height:113pt;z-index:251666432" coordsize="11376,14353" o:gfxdata="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">
-                <v:shape id="Cuadro de texto 30" o:spid="_x0000_s1043" type="#_x0000_t202" style="position:absolute;top:531;width:11376;height:13822;visibility:visible;mso-wrap-style:square;v-text-anchor:top" o:gfxdata="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" fillcolor="white [3201]" strokeweight=".5pt">
+              <v:group w14:anchorId="2D138E94" id="Grupo 34" o:spid="_x0000_s1058" style="position:absolute;margin-left:16.15pt;margin-top:14pt;width:89.6pt;height:113pt;z-index:251666432" coordsize="11376,14353" o:gfxdata="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">
+                <v:shape id="Cuadro de texto 30" o:spid="_x0000_s1059" type="#_x0000_t202" style="position:absolute;top:531;width:11376;height:13822;visibility:visible;mso-wrap-style:square;v-text-anchor:top" o:gfxdata="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" fillcolor="white [3201]" strokeweight=".5pt">
                   <v:textbox>
                     <w:txbxContent>
                       <w:tbl>
@@ -4223,7 +6009,7 @@
                     </w:txbxContent>
                   </v:textbox>
                 </v:shape>
-                <v:rect id="Rectángulo 32" o:spid="_x0000_s1044" style="position:absolute;left:1594;width:8081;height:1913;visibility:visible;mso-wrap-style:square;v-text-anchor:middle" o:gfxdata="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" fillcolor="white [3212]" stroked="f" strokeweight="1pt"/>
+                <v:rect id="Rectángulo 32" o:spid="_x0000_s1060" style="position:absolute;left:1594;width:8081;height:1913;visibility:visible;mso-wrap-style:square;v-text-anchor:middle" o:gfxdata="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" fillcolor="white [3212]" stroked="f" strokeweight="1pt"/>
               </v:group>
             </w:pict>
           </mc:Fallback>
@@ -4241,7 +6027,7 @@
         <mc:AlternateContent>
           <mc:Choice Requires="wps">
             <w:drawing>
-              <wp:anchor distT="0" distB="0" distL="114300" distR="114300" simplePos="0" relativeHeight="251665408" behindDoc="0" locked="0" layoutInCell="1" allowOverlap="1" wp14:anchorId="6187272F" wp14:editId="18F716BD">
+              <wp:anchor distT="0" distB="0" distL="114300" distR="114300" simplePos="0" relativeHeight="251665408" behindDoc="0" locked="0" layoutInCell="1" allowOverlap="1" wp14:anchorId="6B1BCE66" wp14:editId="24CA131F">
                 <wp:simplePos x="0" y="0"/>
                 <wp:positionH relativeFrom="margin">
                   <wp:align>left</wp:align>
@@ -4300,7 +6086,7 @@
           </mc:Choice>
           <mc:Fallback>
             <w:pict>
-              <v:shape w14:anchorId="6187272F" id="Cuadro de texto 29" o:spid="_x0000_s1045" type="#_x0000_t202" style="position:absolute;margin-left:0;margin-top:5.6pt;width:445.35pt;height:232.75pt;z-index:251665408;visibility:visible;mso-wrap-style:square;mso-width-percent:0;mso-height-percent:0;mso-wrap-distance-left:9pt;mso-wrap-distance-top:0;mso-wrap-distance-right:9pt;mso-wrap-distance-bottom:0;mso-position-horizontal:left;mso-position-horizontal-relative:margin;mso-position-vertical:absolute;mso-position-vertical-relative:text;mso-width-percent:0;mso-height-percent:0;mso-width-relative:margin;mso-height-relative:margin;v-text-anchor:top" o:gfxdata="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" fillcolor="white [3201]" strokeweight=".5pt">
+              <v:shape w14:anchorId="6B1BCE66" id="Cuadro de texto 29" o:spid="_x0000_s1061" type="#_x0000_t202" style="position:absolute;margin-left:0;margin-top:5.6pt;width:445.35pt;height:232.75pt;z-index:251665408;visibility:visible;mso-wrap-style:square;mso-width-percent:0;mso-height-percent:0;mso-wrap-distance-left:9pt;mso-wrap-distance-top:0;mso-wrap-distance-right:9pt;mso-wrap-distance-bottom:0;mso-position-horizontal:left;mso-position-horizontal-relative:margin;mso-position-vertical:absolute;mso-position-vertical-relative:text;mso-width-percent:0;mso-height-percent:0;mso-width-relative:margin;mso-height-relative:margin;v-text-anchor:top" o:gfxdata="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" fillcolor="white [3201]" strokeweight=".5pt">
                 <v:textbox>
                   <w:txbxContent>
                     <w:p/>
@@ -4327,7 +6113,6 @@
       <w:r>
         <w:rPr>
           <w:rFonts w:ascii="Arial" w:hAnsi="Arial" w:cs="Arial"/>
-          <w:b/>
           <w:noProof/>
           <w:sz w:val="24"/>
           <w:szCs w:val="24"/>
@@ -4336,7 +6121,815 @@
         <mc:AlternateContent>
           <mc:Choice Requires="wps">
             <w:drawing>
-              <wp:anchor distT="0" distB="0" distL="114300" distR="114300" simplePos="0" relativeHeight="251670528" behindDoc="0" locked="0" layoutInCell="1" allowOverlap="1" wp14:anchorId="5A3000EA" wp14:editId="7E9FE9F2">
+              <wp:anchor distT="0" distB="0" distL="114300" distR="114300" simplePos="0" relativeHeight="251689984" behindDoc="0" locked="0" layoutInCell="1" allowOverlap="1" wp14:anchorId="774C4DAC" wp14:editId="454CAF47">
+                <wp:simplePos x="0" y="0"/>
+                <wp:positionH relativeFrom="column">
+                  <wp:posOffset>2118360</wp:posOffset>
+                </wp:positionH>
+                <wp:positionV relativeFrom="paragraph">
+                  <wp:posOffset>3707765</wp:posOffset>
+                </wp:positionV>
+                <wp:extent cx="476250" cy="476885"/>
+                <wp:effectExtent l="0" t="0" r="19050" b="18415"/>
+                <wp:wrapNone/>
+                <wp:docPr id="111" name="Cuadro de texto 111"/>
+                <wp:cNvGraphicFramePr/>
+                <a:graphic xmlns:a="http://schemas.openxmlformats.org/drawingml/2006/main">
+                  <a:graphicData uri="http://schemas.microsoft.com/office/word/2010/wordprocessingShape">
+                    <wps:wsp>
+                      <wps:cNvSpPr txBox="1"/>
+                      <wps:spPr>
+                        <a:xfrm>
+                          <a:off x="0" y="0"/>
+                          <a:ext cx="476250" cy="476885"/>
+                        </a:xfrm>
+                        <a:prstGeom prst="rect">
+                          <a:avLst/>
+                        </a:prstGeom>
+                        <a:solidFill>
+                          <a:schemeClr val="lt1"/>
+                        </a:solidFill>
+                        <a:ln w="6350">
+                          <a:solidFill>
+                            <a:prstClr val="black"/>
+                          </a:solidFill>
+                        </a:ln>
+                      </wps:spPr>
+                      <wps:txbx>
+                        <w:txbxContent>
+                          <w:p>
+                            <w:r>
+                              <w:t>Libro</w:t>
+                            </w:r>
+                          </w:p>
+                        </w:txbxContent>
+                      </wps:txbx>
+                      <wps:bodyPr rot="0" spcFirstLastPara="0" vertOverflow="overflow" horzOverflow="overflow" vert="horz" wrap="square" lIns="91440" tIns="45720" rIns="91440" bIns="45720" numCol="1" spcCol="0" rtlCol="0" fromWordArt="0" anchor="t" anchorCtr="0" forceAA="0" compatLnSpc="1">
+                        <a:prstTxWarp prst="textNoShape">
+                          <a:avLst/>
+                        </a:prstTxWarp>
+                        <a:noAutofit/>
+                      </wps:bodyPr>
+                    </wps:wsp>
+                  </a:graphicData>
+                </a:graphic>
+                <wp14:sizeRelH relativeFrom="margin">
+                  <wp14:pctWidth>0</wp14:pctWidth>
+                </wp14:sizeRelH>
+                <wp14:sizeRelV relativeFrom="margin">
+                  <wp14:pctHeight>0</wp14:pctHeight>
+                </wp14:sizeRelV>
+              </wp:anchor>
+            </w:drawing>
+          </mc:Choice>
+          <mc:Fallback>
+            <w:pict>
+              <v:shape w14:anchorId="774C4DAC" id="Cuadro de texto 111" o:spid="_x0000_s1062" type="#_x0000_t202" style="position:absolute;margin-left:166.8pt;margin-top:291.95pt;width:37.5pt;height:37.55pt;z-index:251689984;visibility:visible;mso-wrap-style:square;mso-width-percent:0;mso-height-percent:0;mso-wrap-distance-left:9pt;mso-wrap-distance-top:0;mso-wrap-distance-right:9pt;mso-wrap-distance-bottom:0;mso-position-horizontal:absolute;mso-position-horizontal-relative:text;mso-position-vertical:absolute;mso-position-vertical-relative:text;mso-width-percent:0;mso-height-percent:0;mso-width-relative:margin;mso-height-relative:margin;v-text-anchor:top" o:gfxdata="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" fillcolor="white [3201]" strokeweight=".5pt">
+                <v:textbox>
+                  <w:txbxContent>
+                    <w:p>
+                      <w:r>
+                        <w:t>Libro</w:t>
+                      </w:r>
+                    </w:p>
+                  </w:txbxContent>
+                </v:textbox>
+              </v:shape>
+            </w:pict>
+          </mc:Fallback>
+        </mc:AlternateContent>
+      </w:r>
+      <w:r>
+        <w:rPr>
+          <w:rFonts w:ascii="Arial" w:hAnsi="Arial" w:cs="Arial"/>
+          <w:noProof/>
+          <w:sz w:val="24"/>
+          <w:szCs w:val="24"/>
+          <w:lang w:eastAsia="es-CO"/>
+        </w:rPr>
+        <mc:AlternateContent>
+          <mc:Choice Requires="wps">
+            <w:drawing>
+              <wp:anchor distT="0" distB="0" distL="114300" distR="114300" simplePos="0" relativeHeight="251691008" behindDoc="0" locked="0" layoutInCell="1" allowOverlap="1" wp14:anchorId="29ED10EF" wp14:editId="06AF6803">
+                <wp:simplePos x="0" y="0"/>
+                <wp:positionH relativeFrom="column">
+                  <wp:posOffset>3183918</wp:posOffset>
+                </wp:positionH>
+                <wp:positionV relativeFrom="paragraph">
+                  <wp:posOffset>4471273</wp:posOffset>
+                </wp:positionV>
+                <wp:extent cx="644056" cy="254442"/>
+                <wp:effectExtent l="0" t="0" r="22860" b="12700"/>
+                <wp:wrapNone/>
+                <wp:docPr id="112" name="Cuadro de texto 112"/>
+                <wp:cNvGraphicFramePr/>
+                <a:graphic xmlns:a="http://schemas.openxmlformats.org/drawingml/2006/main">
+                  <a:graphicData uri="http://schemas.microsoft.com/office/word/2010/wordprocessingShape">
+                    <wps:wsp>
+                      <wps:cNvSpPr txBox="1"/>
+                      <wps:spPr>
+                        <a:xfrm>
+                          <a:off x="0" y="0"/>
+                          <a:ext cx="644056" cy="254442"/>
+                        </a:xfrm>
+                        <a:prstGeom prst="rect">
+                          <a:avLst/>
+                        </a:prstGeom>
+                        <a:solidFill>
+                          <a:schemeClr val="lt1"/>
+                        </a:solidFill>
+                        <a:ln w="6350">
+                          <a:solidFill>
+                            <a:prstClr val="black"/>
+                          </a:solidFill>
+                        </a:ln>
+                      </wps:spPr>
+                      <wps:txbx>
+                        <w:txbxContent>
+                          <w:p>
+                            <w:r>
+                              <w:t>Carrito</w:t>
+                            </w:r>
+                          </w:p>
+                        </w:txbxContent>
+                      </wps:txbx>
+                      <wps:bodyPr rot="0" spcFirstLastPara="0" vertOverflow="overflow" horzOverflow="overflow" vert="horz" wrap="square" lIns="91440" tIns="45720" rIns="91440" bIns="45720" numCol="1" spcCol="0" rtlCol="0" fromWordArt="0" anchor="t" anchorCtr="0" forceAA="0" compatLnSpc="1">
+                        <a:prstTxWarp prst="textNoShape">
+                          <a:avLst/>
+                        </a:prstTxWarp>
+                        <a:noAutofit/>
+                      </wps:bodyPr>
+                    </wps:wsp>
+                  </a:graphicData>
+                </a:graphic>
+                <wp14:sizeRelH relativeFrom="margin">
+                  <wp14:pctWidth>0</wp14:pctWidth>
+                </wp14:sizeRelH>
+                <wp14:sizeRelV relativeFrom="margin">
+                  <wp14:pctHeight>0</wp14:pctHeight>
+                </wp14:sizeRelV>
+              </wp:anchor>
+            </w:drawing>
+          </mc:Choice>
+          <mc:Fallback>
+            <w:pict>
+              <v:shape w14:anchorId="29ED10EF" id="Cuadro de texto 112" o:spid="_x0000_s1063" type="#_x0000_t202" style="position:absolute;margin-left:250.7pt;margin-top:352.05pt;width:50.7pt;height:20.05pt;z-index:251691008;visibility:visible;mso-wrap-style:square;mso-width-percent:0;mso-height-percent:0;mso-wrap-distance-left:9pt;mso-wrap-distance-top:0;mso-wrap-distance-right:9pt;mso-wrap-distance-bottom:0;mso-position-horizontal:absolute;mso-position-horizontal-relative:text;mso-position-vertical:absolute;mso-position-vertical-relative:text;mso-width-percent:0;mso-height-percent:0;mso-width-relative:margin;mso-height-relative:margin;v-text-anchor:top" o:gfxdata="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" fillcolor="white [3201]" strokeweight=".5pt">
+                <v:textbox>
+                  <w:txbxContent>
+                    <w:p>
+                      <w:r>
+                        <w:t>Carrito</w:t>
+                      </w:r>
+                    </w:p>
+                  </w:txbxContent>
+                </v:textbox>
+              </v:shape>
+            </w:pict>
+          </mc:Fallback>
+        </mc:AlternateContent>
+      </w:r>
+      <w:r>
+        <w:rPr>
+          <w:rFonts w:ascii="Arial" w:hAnsi="Arial" w:cs="Arial"/>
+          <w:noProof/>
+          <w:sz w:val="24"/>
+          <w:szCs w:val="24"/>
+          <w:lang w:eastAsia="es-CO"/>
+        </w:rPr>
+        <mc:AlternateContent>
+          <mc:Choice Requires="wps">
+            <w:drawing>
+              <wp:anchor distT="0" distB="0" distL="114300" distR="114300" simplePos="0" relativeHeight="251687936" behindDoc="0" locked="0" layoutInCell="1" allowOverlap="1" wp14:anchorId="1235DDA3" wp14:editId="37845F93">
+                <wp:simplePos x="0" y="0"/>
+                <wp:positionH relativeFrom="column">
+                  <wp:posOffset>13969</wp:posOffset>
+                </wp:positionH>
+                <wp:positionV relativeFrom="paragraph">
+                  <wp:posOffset>2988613</wp:posOffset>
+                </wp:positionV>
+                <wp:extent cx="5642297" cy="2011680"/>
+                <wp:effectExtent l="0" t="0" r="15875" b="26670"/>
+                <wp:wrapNone/>
+                <wp:docPr id="99" name="Cuadro de texto 99"/>
+                <wp:cNvGraphicFramePr/>
+                <a:graphic xmlns:a="http://schemas.openxmlformats.org/drawingml/2006/main">
+                  <a:graphicData uri="http://schemas.microsoft.com/office/word/2010/wordprocessingShape">
+                    <wps:wsp>
+                      <wps:cNvSpPr txBox="1"/>
+                      <wps:spPr>
+                        <a:xfrm>
+                          <a:off x="0" y="0"/>
+                          <a:ext cx="5642297" cy="2011680"/>
+                        </a:xfrm>
+                        <a:prstGeom prst="rect">
+                          <a:avLst/>
+                        </a:prstGeom>
+                        <a:solidFill>
+                          <a:schemeClr val="lt1"/>
+                        </a:solidFill>
+                        <a:ln w="6350">
+                          <a:solidFill>
+                            <a:prstClr val="black"/>
+                          </a:solidFill>
+                        </a:ln>
+                      </wps:spPr>
+                      <wps:txbx>
+                        <w:txbxContent>
+                          <w:p>
+                            <w:pPr>
+                              <w:rPr>
+                                <w:u w:val="single"/>
+                              </w:rPr>
+                            </w:pPr>
+                            <w:r>
+                              <w:rPr>
+                                <w:noProof/>
+                                <w:lang w:eastAsia="es-CO"/>
+                              </w:rPr>
+                              <w:drawing>
+                                <wp:inline distT="0" distB="0" distL="0" distR="0" wp14:anchorId="70E7BD07" wp14:editId="054B97DA">
+                                  <wp:extent cx="2275027" cy="459740"/>
+                                  <wp:effectExtent l="0" t="0" r="0" b="0"/>
+                                  <wp:docPr id="109" name="Imagen 109"/>
+                                  <wp:cNvGraphicFramePr>
+                                    <a:graphicFrameLocks xmlns:a="http://schemas.openxmlformats.org/drawingml/2006/main" noChangeAspect="1"/>
+                                  </wp:cNvGraphicFramePr>
+                                  <a:graphic xmlns:a="http://schemas.openxmlformats.org/drawingml/2006/main">
+                                    <a:graphicData uri="http://schemas.openxmlformats.org/drawingml/2006/picture">
+                                      <pic:pic xmlns:pic="http://schemas.openxmlformats.org/drawingml/2006/picture">
+                                        <pic:nvPicPr>
+                                          <pic:cNvPr id="0" name="Picture 1"/>
+                                          <pic:cNvPicPr>
+                                            <a:picLocks noChangeAspect="1" noChangeArrowheads="1"/>
+                                          </pic:cNvPicPr>
+                                        </pic:nvPicPr>
+                                        <pic:blipFill>
+                                          <a:blip r:embed="rId7">
+                                            <a:extLst>
+                                              <a:ext uri="{28A0092B-C50C-407E-A947-70E740481C1C}">
+                                                <a14:useLocalDpi xmlns:a14="http://schemas.microsoft.com/office/drawing/2010/main" val="0"/>
+                                              </a:ext>
+                                            </a:extLst>
+                                          </a:blip>
+                                          <a:srcRect/>
+                                          <a:stretch>
+                                            <a:fillRect/>
+                                          </a:stretch>
+                                        </pic:blipFill>
+                                        <pic:spPr bwMode="auto">
+                                          <a:xfrm>
+                                            <a:off x="0" y="0"/>
+                                            <a:ext cx="2414742" cy="487974"/>
+                                          </a:xfrm>
+                                          <a:prstGeom prst="rect">
+                                            <a:avLst/>
+                                          </a:prstGeom>
+                                          <a:noFill/>
+                                          <a:ln>
+                                            <a:noFill/>
+                                          </a:ln>
+                                        </pic:spPr>
+                                      </pic:pic>
+                                    </a:graphicData>
+                                  </a:graphic>
+                                </wp:inline>
+                              </w:drawing>
+                            </w:r>
+                          </w:p>
+                        </w:txbxContent>
+                      </wps:txbx>
+                      <wps:bodyPr rot="0" spcFirstLastPara="0" vertOverflow="overflow" horzOverflow="overflow" vert="horz" wrap="square" lIns="91440" tIns="45720" rIns="91440" bIns="45720" numCol="1" spcCol="0" rtlCol="0" fromWordArt="0" anchor="t" anchorCtr="0" forceAA="0" compatLnSpc="1">
+                        <a:prstTxWarp prst="textNoShape">
+                          <a:avLst/>
+                        </a:prstTxWarp>
+                        <a:noAutofit/>
+                      </wps:bodyPr>
+                    </wps:wsp>
+                  </a:graphicData>
+                </a:graphic>
+                <wp14:sizeRelH relativeFrom="margin">
+                  <wp14:pctWidth>0</wp14:pctWidth>
+                </wp14:sizeRelH>
+              </wp:anchor>
+            </w:drawing>
+          </mc:Choice>
+          <mc:Fallback>
+            <w:pict>
+              <v:shape w14:anchorId="1235DDA3" id="Cuadro de texto 99" o:spid="_x0000_s1064" type="#_x0000_t202" style="position:absolute;margin-left:1.1pt;margin-top:235.3pt;width:444.3pt;height:158.4pt;z-index:251687936;visibility:visible;mso-wrap-style:square;mso-width-percent:0;mso-wrap-distance-left:9pt;mso-wrap-distance-top:0;mso-wrap-distance-right:9pt;mso-wrap-distance-bottom:0;mso-position-horizontal:absolute;mso-position-horizontal-relative:text;mso-position-vertical:absolute;mso-position-vertical-relative:text;mso-width-percent:0;mso-width-relative:margin;v-text-anchor:top" o:gfxdata="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" fillcolor="white [3201]" strokeweight=".5pt">
+                <v:textbox>
+                  <w:txbxContent>
+                    <w:p>
+                      <w:pPr>
+                        <w:rPr>
+                          <w:u w:val="single"/>
+                        </w:rPr>
+                      </w:pPr>
+                      <w:r>
+                        <w:rPr>
+                          <w:noProof/>
+                          <w:lang w:eastAsia="es-CO"/>
+                        </w:rPr>
+                        <w:drawing>
+                          <wp:inline distT="0" distB="0" distL="0" distR="0" wp14:anchorId="70E7BD07" wp14:editId="054B97DA">
+                            <wp:extent cx="2275027" cy="459740"/>
+                            <wp:effectExtent l="0" t="0" r="0" b="0"/>
+                            <wp:docPr id="109" name="Imagen 109"/>
+                            <wp:cNvGraphicFramePr>
+                              <a:graphicFrameLocks xmlns:a="http://schemas.openxmlformats.org/drawingml/2006/main" noChangeAspect="1"/>
+                            </wp:cNvGraphicFramePr>
+                            <a:graphic xmlns:a="http://schemas.openxmlformats.org/drawingml/2006/main">
+                              <a:graphicData uri="http://schemas.openxmlformats.org/drawingml/2006/picture">
+                                <pic:pic xmlns:pic="http://schemas.openxmlformats.org/drawingml/2006/picture">
+                                  <pic:nvPicPr>
+                                    <pic:cNvPr id="0" name="Picture 1"/>
+                                    <pic:cNvPicPr>
+                                      <a:picLocks noChangeAspect="1" noChangeArrowheads="1"/>
+                                    </pic:cNvPicPr>
+                                  </pic:nvPicPr>
+                                  <pic:blipFill>
+                                    <a:blip r:embed="rId7">
+                                      <a:extLst>
+                                        <a:ext uri="{28A0092B-C50C-407E-A947-70E740481C1C}">
+                                          <a14:useLocalDpi xmlns:a14="http://schemas.microsoft.com/office/drawing/2010/main" val="0"/>
+                                        </a:ext>
+                                      </a:extLst>
+                                    </a:blip>
+                                    <a:srcRect/>
+                                    <a:stretch>
+                                      <a:fillRect/>
+                                    </a:stretch>
+                                  </pic:blipFill>
+                                  <pic:spPr bwMode="auto">
+                                    <a:xfrm>
+                                      <a:off x="0" y="0"/>
+                                      <a:ext cx="2414742" cy="487974"/>
+                                    </a:xfrm>
+                                    <a:prstGeom prst="rect">
+                                      <a:avLst/>
+                                    </a:prstGeom>
+                                    <a:noFill/>
+                                    <a:ln>
+                                      <a:noFill/>
+                                    </a:ln>
+                                  </pic:spPr>
+                                </pic:pic>
+                              </a:graphicData>
+                            </a:graphic>
+                          </wp:inline>
+                        </w:drawing>
+                      </w:r>
+                    </w:p>
+                  </w:txbxContent>
+                </v:textbox>
+              </v:shape>
+            </w:pict>
+          </mc:Fallback>
+        </mc:AlternateContent>
+      </w:r>
+      <w:r>
+        <w:rPr>
+          <w:rFonts w:ascii="Arial" w:hAnsi="Arial" w:cs="Arial"/>
+          <w:noProof/>
+          <w:sz w:val="24"/>
+          <w:szCs w:val="24"/>
+          <w:lang w:eastAsia="es-CO"/>
+        </w:rPr>
+        <mc:AlternateContent>
+          <mc:Choice Requires="wpg">
+            <w:drawing>
+              <wp:anchor distT="0" distB="0" distL="114300" distR="114300" simplePos="0" relativeHeight="251688960" behindDoc="0" locked="0" layoutInCell="1" allowOverlap="1" wp14:anchorId="6C536E6E" wp14:editId="57C05E9B">
+                <wp:simplePos x="0" y="0"/>
+                <wp:positionH relativeFrom="column">
+                  <wp:posOffset>2147570</wp:posOffset>
+                </wp:positionH>
+                <wp:positionV relativeFrom="paragraph">
+                  <wp:posOffset>3189605</wp:posOffset>
+                </wp:positionV>
+                <wp:extent cx="2329180" cy="1231900"/>
+                <wp:effectExtent l="0" t="0" r="13970" b="25400"/>
+                <wp:wrapNone/>
+                <wp:docPr id="100" name="Grupo 100"/>
+                <wp:cNvGraphicFramePr/>
+                <a:graphic xmlns:a="http://schemas.openxmlformats.org/drawingml/2006/main">
+                  <a:graphicData uri="http://schemas.microsoft.com/office/word/2010/wordprocessingGroup">
+                    <wpg:wgp>
+                      <wpg:cNvGrpSpPr/>
+                      <wpg:grpSpPr>
+                        <a:xfrm>
+                          <a:off x="0" y="0"/>
+                          <a:ext cx="2329180" cy="1231900"/>
+                          <a:chOff x="0" y="0"/>
+                          <a:chExt cx="2329731" cy="1232452"/>
+                        </a:xfrm>
+                      </wpg:grpSpPr>
+                      <wps:wsp>
+                        <wps:cNvPr id="101" name="Cuadro de texto 101"/>
+                        <wps:cNvSpPr txBox="1"/>
+                        <wps:spPr>
+                          <a:xfrm>
+                            <a:off x="866692" y="222637"/>
+                            <a:ext cx="652007" cy="707666"/>
+                          </a:xfrm>
+                          <a:prstGeom prst="rect">
+                            <a:avLst/>
+                          </a:prstGeom>
+                          <a:solidFill>
+                            <a:schemeClr val="lt1"/>
+                          </a:solidFill>
+                          <a:ln w="6350">
+                            <a:noFill/>
+                          </a:ln>
+                        </wps:spPr>
+                        <wps:txbx>
+                          <w:txbxContent>
+                            <w:p>
+                              <w:r>
+                                <w:rPr>
+                                  <w:noProof/>
+                                  <w:lang w:eastAsia="es-CO"/>
+                                </w:rPr>
+                                <w:drawing>
+                                  <wp:inline distT="0" distB="0" distL="0" distR="0" wp14:anchorId="3320FF6E" wp14:editId="13F3DC68">
+                                    <wp:extent cx="477079" cy="584891"/>
+                                    <wp:effectExtent l="0" t="0" r="0" b="5715"/>
+                                    <wp:docPr id="110" name="Imagen 110"/>
+                                    <wp:cNvGraphicFramePr>
+                                      <a:graphicFrameLocks xmlns:a="http://schemas.openxmlformats.org/drawingml/2006/main" noChangeAspect="1"/>
+                                    </wp:cNvGraphicFramePr>
+                                    <a:graphic xmlns:a="http://schemas.openxmlformats.org/drawingml/2006/main">
+                                      <a:graphicData uri="http://schemas.openxmlformats.org/drawingml/2006/picture">
+                                        <pic:pic xmlns:pic="http://schemas.openxmlformats.org/drawingml/2006/picture">
+                                          <pic:nvPicPr>
+                                            <pic:cNvPr id="0" name="Picture 2"/>
+                                            <pic:cNvPicPr>
+                                              <a:picLocks noChangeAspect="1" noChangeArrowheads="1"/>
+                                            </pic:cNvPicPr>
+                                          </pic:nvPicPr>
+                                          <pic:blipFill>
+                                            <a:blip r:embed="rId8">
+                                              <a:extLst>
+                                                <a:ext uri="{28A0092B-C50C-407E-A947-70E740481C1C}">
+                                                  <a14:useLocalDpi xmlns:a14="http://schemas.microsoft.com/office/drawing/2010/main" val="0"/>
+                                                </a:ext>
+                                              </a:extLst>
+                                            </a:blip>
+                                            <a:srcRect/>
+                                            <a:stretch>
+                                              <a:fillRect/>
+                                            </a:stretch>
+                                          </pic:blipFill>
+                                          <pic:spPr bwMode="auto">
+                                            <a:xfrm>
+                                              <a:off x="0" y="0"/>
+                                              <a:ext cx="513683" cy="629767"/>
+                                            </a:xfrm>
+                                            <a:prstGeom prst="rect">
+                                              <a:avLst/>
+                                            </a:prstGeom>
+                                            <a:noFill/>
+                                            <a:ln>
+                                              <a:noFill/>
+                                            </a:ln>
+                                          </pic:spPr>
+                                        </pic:pic>
+                                      </a:graphicData>
+                                    </a:graphic>
+                                  </wp:inline>
+                                </w:drawing>
+                              </w:r>
+                            </w:p>
+                          </w:txbxContent>
+                        </wps:txbx>
+                        <wps:bodyPr rot="0" spcFirstLastPara="0" vertOverflow="overflow" horzOverflow="overflow" vert="horz" wrap="square" lIns="91440" tIns="45720" rIns="91440" bIns="45720" numCol="1" spcCol="0" rtlCol="0" fromWordArt="0" anchor="t" anchorCtr="0" forceAA="0" compatLnSpc="1">
+                          <a:prstTxWarp prst="textNoShape">
+                            <a:avLst/>
+                          </a:prstTxWarp>
+                          <a:noAutofit/>
+                        </wps:bodyPr>
+                      </wps:wsp>
+                      <wps:wsp>
+                        <wps:cNvPr id="102" name="Conector angular 102"/>
+                        <wps:cNvCnPr/>
+                        <wps:spPr>
+                          <a:xfrm>
+                            <a:off x="0" y="0"/>
+                            <a:ext cx="978010" cy="771277"/>
+                          </a:xfrm>
+                          <a:prstGeom prst="bentConnector3">
+                            <a:avLst/>
+                          </a:prstGeom>
+                          <a:ln>
+                            <a:solidFill>
+                              <a:schemeClr val="tx1"/>
+                            </a:solidFill>
+                            <a:tailEnd type="triangle"/>
+                          </a:ln>
+                        </wps:spPr>
+                        <wps:style>
+                          <a:lnRef idx="1">
+                            <a:schemeClr val="accent1"/>
+                          </a:lnRef>
+                          <a:fillRef idx="0">
+                            <a:schemeClr val="accent1"/>
+                          </a:fillRef>
+                          <a:effectRef idx="0">
+                            <a:schemeClr val="accent1"/>
+                          </a:effectRef>
+                          <a:fontRef idx="minor">
+                            <a:schemeClr val="tx1"/>
+                          </a:fontRef>
+                        </wps:style>
+                        <wps:bodyPr/>
+                      </wps:wsp>
+                      <wpg:grpSp>
+                        <wpg:cNvPr id="103" name="Grupo 103"/>
+                        <wpg:cNvGrpSpPr/>
+                        <wpg:grpSpPr>
+                          <a:xfrm>
+                            <a:off x="620201" y="23854"/>
+                            <a:ext cx="1709530" cy="1208598"/>
+                            <a:chOff x="0" y="0"/>
+                            <a:chExt cx="1709530" cy="1208598"/>
+                          </a:xfrm>
+                        </wpg:grpSpPr>
+                        <wpg:grpSp>
+                          <wpg:cNvPr id="104" name="Grupo 104"/>
+                          <wpg:cNvGrpSpPr/>
+                          <wpg:grpSpPr>
+                            <a:xfrm>
+                              <a:off x="0" y="119270"/>
+                              <a:ext cx="1494846" cy="1089328"/>
+                              <a:chOff x="0" y="0"/>
+                              <a:chExt cx="1494846" cy="1089328"/>
+                            </a:xfrm>
+                          </wpg:grpSpPr>
+                          <wps:wsp>
+                            <wps:cNvPr id="105" name="Trapecio 105"/>
+                            <wps:cNvSpPr/>
+                            <wps:spPr>
+                              <a:xfrm rot="10800000">
+                                <a:off x="0" y="0"/>
+                                <a:ext cx="1494846" cy="882595"/>
+                              </a:xfrm>
+                              <a:prstGeom prst="trapezoid">
+                                <a:avLst/>
+                              </a:prstGeom>
+                              <a:noFill/>
+                              <a:ln>
+                                <a:solidFill>
+                                  <a:schemeClr val="tx1"/>
+                                </a:solidFill>
+                              </a:ln>
+                            </wps:spPr>
+                            <wps:style>
+                              <a:lnRef idx="2">
+                                <a:schemeClr val="accent1">
+                                  <a:shade val="50000"/>
+                                </a:schemeClr>
+                              </a:lnRef>
+                              <a:fillRef idx="1">
+                                <a:schemeClr val="accent1"/>
+                              </a:fillRef>
+                              <a:effectRef idx="0">
+                                <a:schemeClr val="accent1"/>
+                              </a:effectRef>
+                              <a:fontRef idx="minor">
+                                <a:schemeClr val="lt1"/>
+                              </a:fontRef>
+                            </wps:style>
+                            <wps:bodyPr rot="0" spcFirstLastPara="0" vertOverflow="overflow" horzOverflow="overflow" vert="horz" wrap="square" lIns="91440" tIns="45720" rIns="91440" bIns="45720" numCol="1" spcCol="0" rtlCol="0" fromWordArt="0" anchor="ctr" anchorCtr="0" forceAA="0" compatLnSpc="1">
+                              <a:prstTxWarp prst="textNoShape">
+                                <a:avLst/>
+                              </a:prstTxWarp>
+                              <a:noAutofit/>
+                            </wps:bodyPr>
+                          </wps:wsp>
+                          <wps:wsp>
+                            <wps:cNvPr id="106" name="Elipse 106"/>
+                            <wps:cNvSpPr/>
+                            <wps:spPr>
+                              <a:xfrm>
+                                <a:off x="333955" y="866692"/>
+                                <a:ext cx="236474" cy="206734"/>
+                              </a:xfrm>
+                              <a:prstGeom prst="ellipse">
+                                <a:avLst/>
+                              </a:prstGeom>
+                              <a:noFill/>
+                              <a:ln>
+                                <a:solidFill>
+                                  <a:schemeClr val="tx1"/>
+                                </a:solidFill>
+                              </a:ln>
+                            </wps:spPr>
+                            <wps:style>
+                              <a:lnRef idx="2">
+                                <a:schemeClr val="accent1">
+                                  <a:shade val="50000"/>
+                                </a:schemeClr>
+                              </a:lnRef>
+                              <a:fillRef idx="1">
+                                <a:schemeClr val="accent1"/>
+                              </a:fillRef>
+                              <a:effectRef idx="0">
+                                <a:schemeClr val="accent1"/>
+                              </a:effectRef>
+                              <a:fontRef idx="minor">
+                                <a:schemeClr val="lt1"/>
+                              </a:fontRef>
+                            </wps:style>
+                            <wps:bodyPr rot="0" spcFirstLastPara="0" vertOverflow="overflow" horzOverflow="overflow" vert="horz" wrap="square" lIns="91440" tIns="45720" rIns="91440" bIns="45720" numCol="1" spcCol="0" rtlCol="0" fromWordArt="0" anchor="ctr" anchorCtr="0" forceAA="0" compatLnSpc="1">
+                              <a:prstTxWarp prst="textNoShape">
+                                <a:avLst/>
+                              </a:prstTxWarp>
+                              <a:noAutofit/>
+                            </wps:bodyPr>
+                          </wps:wsp>
+                          <wps:wsp>
+                            <wps:cNvPr id="107" name="Elipse 107"/>
+                            <wps:cNvSpPr/>
+                            <wps:spPr>
+                              <a:xfrm>
+                                <a:off x="946206" y="882594"/>
+                                <a:ext cx="236474" cy="206734"/>
+                              </a:xfrm>
+                              <a:prstGeom prst="ellipse">
+                                <a:avLst/>
+                              </a:prstGeom>
+                              <a:noFill/>
+                              <a:ln>
+                                <a:solidFill>
+                                  <a:schemeClr val="tx1"/>
+                                </a:solidFill>
+                              </a:ln>
+                            </wps:spPr>
+                            <wps:style>
+                              <a:lnRef idx="2">
+                                <a:schemeClr val="accent1">
+                                  <a:shade val="50000"/>
+                                </a:schemeClr>
+                              </a:lnRef>
+                              <a:fillRef idx="1">
+                                <a:schemeClr val="accent1"/>
+                              </a:fillRef>
+                              <a:effectRef idx="0">
+                                <a:schemeClr val="accent1"/>
+                              </a:effectRef>
+                              <a:fontRef idx="minor">
+                                <a:schemeClr val="lt1"/>
+                              </a:fontRef>
+                            </wps:style>
+                            <wps:bodyPr rot="0" spcFirstLastPara="0" vertOverflow="overflow" horzOverflow="overflow" vert="horz" wrap="square" lIns="91440" tIns="45720" rIns="91440" bIns="45720" numCol="1" spcCol="0" rtlCol="0" fromWordArt="0" anchor="ctr" anchorCtr="0" forceAA="0" compatLnSpc="1">
+                              <a:prstTxWarp prst="textNoShape">
+                                <a:avLst/>
+                              </a:prstTxWarp>
+                              <a:noAutofit/>
+                            </wps:bodyPr>
+                          </wps:wsp>
+                        </wpg:grpSp>
+                        <wps:wsp>
+                          <wps:cNvPr id="108" name="Conector angular 108"/>
+                          <wps:cNvCnPr/>
+                          <wps:spPr>
+                            <a:xfrm flipH="1">
+                              <a:off x="1439186" y="0"/>
+                              <a:ext cx="270344" cy="333954"/>
+                            </a:xfrm>
+                            <a:prstGeom prst="bentConnector3">
+                              <a:avLst>
+                                <a:gd name="adj1" fmla="val 42770"/>
+                              </a:avLst>
+                            </a:prstGeom>
+                            <a:ln>
+                              <a:solidFill>
+                                <a:schemeClr val="tx1"/>
+                              </a:solidFill>
+                            </a:ln>
+                          </wps:spPr>
+                          <wps:style>
+                            <a:lnRef idx="1">
+                              <a:schemeClr val="accent1"/>
+                            </a:lnRef>
+                            <a:fillRef idx="0">
+                              <a:schemeClr val="accent1"/>
+                            </a:fillRef>
+                            <a:effectRef idx="0">
+                              <a:schemeClr val="accent1"/>
+                            </a:effectRef>
+                            <a:fontRef idx="minor">
+                              <a:schemeClr val="tx1"/>
+                            </a:fontRef>
+                          </wps:style>
+                          <wps:bodyPr/>
+                        </wps:wsp>
+                      </wpg:grpSp>
+                    </wpg:wgp>
+                  </a:graphicData>
+                </a:graphic>
+              </wp:anchor>
+            </w:drawing>
+          </mc:Choice>
+          <mc:Fallback>
+            <w:pict>
+              <v:group w14:anchorId="6C536E6E" id="Grupo 100" o:spid="_x0000_s1065" style="position:absolute;margin-left:169.1pt;margin-top:251.15pt;width:183.4pt;height:97pt;z-index:251688960" coordsize="23297,12324" o:gfxdata="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">
+                <v:shape id="Cuadro de texto 101" o:spid="_x0000_s1066" type="#_x0000_t202" style="position:absolute;left:8666;top:2226;width:6520;height:7077;visibility:visible;mso-wrap-style:square;v-text-anchor:top" o:gfxdata="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" fillcolor="white [3201]" stroked="f" strokeweight=".5pt">
+                  <v:textbox>
+                    <w:txbxContent>
+                      <w:p>
+                        <w:r>
+                          <w:rPr>
+                            <w:noProof/>
+                            <w:lang w:eastAsia="es-CO"/>
+                          </w:rPr>
+                          <w:drawing>
+                            <wp:inline distT="0" distB="0" distL="0" distR="0" wp14:anchorId="3320FF6E" wp14:editId="13F3DC68">
+                              <wp:extent cx="477079" cy="584891"/>
+                              <wp:effectExtent l="0" t="0" r="0" b="5715"/>
+                              <wp:docPr id="110" name="Imagen 110"/>
+                              <wp:cNvGraphicFramePr>
+                                <a:graphicFrameLocks xmlns:a="http://schemas.openxmlformats.org/drawingml/2006/main" noChangeAspect="1"/>
+                              </wp:cNvGraphicFramePr>
+                              <a:graphic xmlns:a="http://schemas.openxmlformats.org/drawingml/2006/main">
+                                <a:graphicData uri="http://schemas.openxmlformats.org/drawingml/2006/picture">
+                                  <pic:pic xmlns:pic="http://schemas.openxmlformats.org/drawingml/2006/picture">
+                                    <pic:nvPicPr>
+                                      <pic:cNvPr id="0" name="Picture 2"/>
+                                      <pic:cNvPicPr>
+                                        <a:picLocks noChangeAspect="1" noChangeArrowheads="1"/>
+                                      </pic:cNvPicPr>
+                                    </pic:nvPicPr>
+                                    <pic:blipFill>
+                                      <a:blip r:embed="rId8">
+                                        <a:extLst>
+                                          <a:ext uri="{28A0092B-C50C-407E-A947-70E740481C1C}">
+                                            <a14:useLocalDpi xmlns:a14="http://schemas.microsoft.com/office/drawing/2010/main" val="0"/>
+                                          </a:ext>
+                                        </a:extLst>
+                                      </a:blip>
+                                      <a:srcRect/>
+                                      <a:stretch>
+                                        <a:fillRect/>
+                                      </a:stretch>
+                                    </pic:blipFill>
+                                    <pic:spPr bwMode="auto">
+                                      <a:xfrm>
+                                        <a:off x="0" y="0"/>
+                                        <a:ext cx="513683" cy="629767"/>
+                                      </a:xfrm>
+                                      <a:prstGeom prst="rect">
+                                        <a:avLst/>
+                                      </a:prstGeom>
+                                      <a:noFill/>
+                                      <a:ln>
+                                        <a:noFill/>
+                                      </a:ln>
+                                    </pic:spPr>
+                                  </pic:pic>
+                                </a:graphicData>
+                              </a:graphic>
+                            </wp:inline>
+                          </w:drawing>
+                        </w:r>
+                      </w:p>
+                    </w:txbxContent>
+                  </v:textbox>
+                </v:shape>
+                <v:shape id="Conector angular 102" o:spid="_x0000_s1067" type="#_x0000_t34" style="position:absolute;width:9780;height:7712;visibility:visible;mso-wrap-style:square" o:connectortype="elbow" o:gfxdata="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" strokecolor="black [3213]" strokeweight=".5pt">
+                  <v:stroke endarrow="block"/>
+                </v:shape>
+                <v:group id="Grupo 103" o:spid="_x0000_s1068" style="position:absolute;left:6202;top:238;width:17095;height:12086" coordsize="17095,12085" o:gfxdata="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">
+                  <v:group id="Grupo 104" o:spid="_x0000_s1069" style="position:absolute;top:1192;width:14948;height:10893" coordsize="14948,10893" o:gfxdata="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">
+                    <v:shape id="Trapecio 105" o:spid="_x0000_s1070" style="position:absolute;width:14948;height:8825;rotation:180;visibility:visible;mso-wrap-style:square;v-text-anchor:middle" coordsize="1494846,882595" o:gfxdata="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" path="m,882595l220649,,1274197,r220649,882595l,882595xe" filled="f" strokecolor="black [3213]" strokeweight="1pt">
+                      <v:stroke joinstyle="miter"/>
+                      <v:path arrowok="t" o:connecttype="custom" o:connectlocs="0,882595;220649,0;1274197,0;1494846,882595;0,882595" o:connectangles="0,0,0,0,0"/>
+                    </v:shape>
+                    <v:oval id="Elipse 106" o:spid="_x0000_s1071" style="position:absolute;left:3339;top:8666;width:2365;height:2068;visibility:visible;mso-wrap-style:square;v-text-anchor:middle" o:gfxdata="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" filled="f" strokecolor="black [3213]" strokeweight="1pt">
+                      <v:stroke joinstyle="miter"/>
+                    </v:oval>
+                    <v:oval id="Elipse 107" o:spid="_x0000_s1072" style="position:absolute;left:9462;top:8825;width:2364;height:2068;visibility:visible;mso-wrap-style:square;v-text-anchor:middle" o:gfxdata="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" filled="f" strokecolor="black [3213]" strokeweight="1pt">
+                      <v:stroke joinstyle="miter"/>
+                    </v:oval>
+                  </v:group>
+                  <v:shape id="Conector angular 108" o:spid="_x0000_s1073" type="#_x0000_t34" style="position:absolute;left:14391;width:2704;height:3339;flip:x;visibility:visible;mso-wrap-style:square" o:connectortype="elbow" o:gfxdata="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" adj="9238" strokecolor="black [3213]" strokeweight=".5pt"/>
+                </v:group>
+              </v:group>
+            </w:pict>
+          </mc:Fallback>
+        </mc:AlternateContent>
+      </w:r>
+      <w:r>
+        <w:rPr>
+          <w:rFonts w:ascii="Arial" w:hAnsi="Arial" w:cs="Arial"/>
+          <w:b/>
+          <w:noProof/>
+          <w:sz w:val="24"/>
+          <w:szCs w:val="24"/>
+          <w:lang w:eastAsia="es-CO"/>
+        </w:rPr>
+        <mc:AlternateContent>
+          <mc:Choice Requires="wps">
+            <w:drawing>
+              <wp:anchor distT="0" distB="0" distL="114300" distR="114300" simplePos="0" relativeHeight="251670528" behindDoc="0" locked="0" layoutInCell="1" allowOverlap="1" wp14:anchorId="09FA48D6" wp14:editId="61C8FC20">
                 <wp:simplePos x="0" y="0"/>
                 <wp:positionH relativeFrom="column">
                   <wp:posOffset>1723079</wp:posOffset>
@@ -4391,7 +6984,7 @@
           </mc:Choice>
           <mc:Fallback>
             <w:pict>
-              <v:shape w14:anchorId="2C4B42D7" id="Conector recto de flecha 40" o:spid="_x0000_s1026" type="#_x0000_t32" style="position:absolute;margin-left:135.7pt;margin-top:44.2pt;width:25.1pt;height:80.35pt;z-index:251670528;visibility:visible;mso-wrap-style:square;mso-wrap-distance-left:9pt;mso-wrap-distance-top:0;mso-wrap-distance-right:9pt;mso-wrap-distance-bottom:0;mso-position-horizontal:absolute;mso-position-horizontal-relative:text;mso-position-vertical:absolute;mso-position-vertical-relative:text" o:gfxdata="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" strokecolor="black [3213]" strokeweight=".5pt">
+              <v:shape w14:anchorId="35B7144B" id="Conector recto de flecha 40" o:spid="_x0000_s1026" type="#_x0000_t32" style="position:absolute;margin-left:135.7pt;margin-top:44.2pt;width:25.1pt;height:80.35pt;z-index:251670528;visibility:visible;mso-wrap-style:square;mso-wrap-distance-left:9pt;mso-wrap-distance-top:0;mso-wrap-distance-right:9pt;mso-wrap-distance-bottom:0;mso-position-horizontal:absolute;mso-position-horizontal-relative:text;mso-position-vertical:absolute;mso-position-vertical-relative:text" o:gfxdata="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" strokecolor="black [3213]" strokeweight=".5pt">
                 <v:stroke endarrow="block" joinstyle="miter"/>
               </v:shape>
             </w:pict>
@@ -4410,7 +7003,7 @@
         <mc:AlternateContent>
           <mc:Choice Requires="wps">
             <w:drawing>
-              <wp:anchor distT="0" distB="0" distL="114300" distR="114300" simplePos="0" relativeHeight="251674624" behindDoc="0" locked="0" layoutInCell="1" allowOverlap="1" wp14:anchorId="57DEDA0E" wp14:editId="1B602FB8">
+              <wp:anchor distT="0" distB="0" distL="114300" distR="114300" simplePos="0" relativeHeight="251674624" behindDoc="0" locked="0" layoutInCell="1" allowOverlap="1" wp14:anchorId="767D5547" wp14:editId="413D7616">
                 <wp:simplePos x="0" y="0"/>
                 <wp:positionH relativeFrom="column">
                   <wp:posOffset>2874010</wp:posOffset>
@@ -4470,7 +7063,7 @@
           </mc:Choice>
           <mc:Fallback>
             <w:pict>
-              <v:shape w14:anchorId="57DEDA0E" id="Cuadro de texto 51" o:spid="_x0000_s1046" type="#_x0000_t202" style="position:absolute;margin-left:226.3pt;margin-top:124.7pt;width:52.1pt;height:61pt;z-index:251674624;visibility:visible;mso-wrap-style:square;mso-wrap-distance-left:9pt;mso-wrap-distance-top:0;mso-wrap-distance-right:9pt;mso-wrap-distance-bottom:0;mso-position-horizontal:absolute;mso-position-horizontal-relative:text;mso-position-vertical:absolute;mso-position-vertical-relative:text;v-text-anchor:top" o:gfxdata="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" fillcolor="white [3201]" strokeweight=".5pt">
+              <v:shape w14:anchorId="767D5547" id="Cuadro de texto 51" o:spid="_x0000_s1074" type="#_x0000_t202" style="position:absolute;margin-left:226.3pt;margin-top:124.7pt;width:52.1pt;height:61pt;z-index:251674624;visibility:visible;mso-wrap-style:square;mso-wrap-distance-left:9pt;mso-wrap-distance-top:0;mso-wrap-distance-right:9pt;mso-wrap-distance-bottom:0;mso-position-horizontal:absolute;mso-position-horizontal-relative:text;mso-position-vertical:absolute;mso-position-vertical-relative:text;v-text-anchor:top" o:gfxdata="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" fillcolor="white [3201]" strokeweight=".5pt">
                 <v:textbox>
                   <w:txbxContent>
                     <w:p>
@@ -4500,7 +7093,7 @@
         <mc:AlternateContent>
           <mc:Choice Requires="wps">
             <w:drawing>
-              <wp:anchor distT="0" distB="0" distL="114300" distR="114300" simplePos="0" relativeHeight="251671552" behindDoc="0" locked="0" layoutInCell="1" allowOverlap="1" wp14:anchorId="54135725" wp14:editId="05031437">
+              <wp:anchor distT="0" distB="0" distL="114300" distR="114300" simplePos="0" relativeHeight="251671552" behindDoc="0" locked="0" layoutInCell="1" allowOverlap="1" wp14:anchorId="6DE7F60B" wp14:editId="76D6EBD8">
                 <wp:simplePos x="0" y="0"/>
                 <wp:positionH relativeFrom="column">
                   <wp:posOffset>3043271</wp:posOffset>
@@ -4561,7 +7154,7 @@
           </mc:Choice>
           <mc:Fallback>
             <w:pict>
-              <v:shape w14:anchorId="6ACA8669" id="Conector recto de flecha 41" o:spid="_x0000_s1026" type="#_x0000_t32" style="position:absolute;margin-left:239.65pt;margin-top:44.8pt;width:3.6pt;height:79.45pt;z-index:251671552;visibility:visible;mso-wrap-style:square;mso-width-percent:0;mso-height-percent:0;mso-wrap-distance-left:9pt;mso-wrap-distance-top:0;mso-wrap-distance-right:9pt;mso-wrap-distance-bottom:0;mso-position-horizontal:absolute;mso-position-horizontal-relative:text;mso-position-vertical:absolute;mso-position-vertical-relative:text;mso-width-percent:0;mso-height-percent:0;mso-width-relative:margin;mso-height-relative:margin" o:gfxdata="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" strokecolor="black [3213]" strokeweight=".5pt">
+              <v:shape w14:anchorId="26DC50EB" id="Conector recto de flecha 41" o:spid="_x0000_s1026" type="#_x0000_t32" style="position:absolute;margin-left:239.65pt;margin-top:44.8pt;width:3.6pt;height:79.45pt;z-index:251671552;visibility:visible;mso-wrap-style:square;mso-width-percent:0;mso-height-percent:0;mso-wrap-distance-left:9pt;mso-wrap-distance-top:0;mso-wrap-distance-right:9pt;mso-wrap-distance-bottom:0;mso-position-horizontal:absolute;mso-position-horizontal-relative:text;mso-position-vertical:absolute;mso-position-vertical-relative:text;mso-width-percent:0;mso-height-percent:0;mso-width-relative:margin;mso-height-relative:margin" o:gfxdata="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" strokecolor="black [3213]" strokeweight=".5pt">
                 <v:stroke endarrow="block" joinstyle="miter"/>
               </v:shape>
             </w:pict>
@@ -4580,7 +7173,7 @@
         <mc:AlternateContent>
           <mc:Choice Requires="wps">
             <w:drawing>
-              <wp:anchor distT="0" distB="0" distL="114300" distR="114300" simplePos="0" relativeHeight="251673600" behindDoc="0" locked="0" layoutInCell="1" allowOverlap="1" wp14:anchorId="622B396D" wp14:editId="2F46F453">
+              <wp:anchor distT="0" distB="0" distL="114300" distR="114300" simplePos="0" relativeHeight="251673600" behindDoc="0" locked="0" layoutInCell="1" allowOverlap="1" wp14:anchorId="2E22B462" wp14:editId="046ED146">
                 <wp:simplePos x="0" y="0"/>
                 <wp:positionH relativeFrom="column">
                   <wp:posOffset>1691305</wp:posOffset>
@@ -4640,7 +7233,7 @@
           </mc:Choice>
           <mc:Fallback>
             <w:pict>
-              <v:shape w14:anchorId="622B396D" id="Cuadro de texto 50" o:spid="_x0000_s1047" type="#_x0000_t202" style="position:absolute;margin-left:133.15pt;margin-top:124.3pt;width:52.1pt;height:61pt;z-index:251673600;visibility:visible;mso-wrap-style:square;mso-wrap-distance-left:9pt;mso-wrap-distance-top:0;mso-wrap-distance-right:9pt;mso-wrap-distance-bottom:0;mso-position-horizontal:absolute;mso-position-horizontal-relative:text;mso-position-vertical:absolute;mso-position-vertical-relative:text;v-text-anchor:top" o:gfxdata="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" fillcolor="white [3201]" strokeweight=".5pt">
+              <v:shape w14:anchorId="2E22B462" id="Cuadro de texto 50" o:spid="_x0000_s1075" type="#_x0000_t202" style="position:absolute;margin-left:133.15pt;margin-top:124.3pt;width:52.1pt;height:61pt;z-index:251673600;visibility:visible;mso-wrap-style:square;mso-wrap-distance-left:9pt;mso-wrap-distance-top:0;mso-wrap-distance-right:9pt;mso-wrap-distance-bottom:0;mso-position-horizontal:absolute;mso-position-horizontal-relative:text;mso-position-vertical:absolute;mso-position-vertical-relative:text;v-text-anchor:top" o:gfxdata="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" fillcolor="white [3201]" strokeweight=".5pt">
                 <v:textbox>
                   <w:txbxContent>
                     <w:p>
@@ -4670,7 +7263,7 @@
         <mc:AlternateContent>
           <mc:Choice Requires="wpg">
             <w:drawing>
-              <wp:anchor distT="0" distB="0" distL="114300" distR="114300" simplePos="0" relativeHeight="251672576" behindDoc="0" locked="0" layoutInCell="1" allowOverlap="1" wp14:anchorId="5017D2F1" wp14:editId="3D0449A2">
+              <wp:anchor distT="0" distB="0" distL="114300" distR="114300" simplePos="0" relativeHeight="251672576" behindDoc="0" locked="0" layoutInCell="1" allowOverlap="1" wp14:anchorId="2A5F0A5A" wp14:editId="1B1CE0B6">
                 <wp:simplePos x="0" y="0"/>
                 <wp:positionH relativeFrom="column">
                   <wp:posOffset>1500571</wp:posOffset>
@@ -5019,8 +7612,8 @@
           </mc:Choice>
           <mc:Fallback>
             <w:pict>
-              <v:group w14:anchorId="5017D2F1" id="Grupo 47" o:spid="_x0000_s1048" style="position:absolute;margin-left:118.15pt;margin-top:27.15pt;width:203.35pt;height:26pt;z-index:251672576" coordsize="25825,3301" o:gfxdata="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">
-                <v:shape id="Cuadro de texto 38" o:spid="_x0000_s1049" type="#_x0000_t202" style="position:absolute;top:112;width:12865;height:3189;visibility:visible;mso-wrap-style:square;v-text-anchor:top" o:gfxdata="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" fillcolor="white [3201]" stroked="f" strokeweight=".5pt">
+              <v:group w14:anchorId="2A5F0A5A" id="Grupo 47" o:spid="_x0000_s1076" style="position:absolute;margin-left:118.15pt;margin-top:27.15pt;width:203.35pt;height:26pt;z-index:251672576" coordsize="25825,3301" o:gfxdata="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">
+                <v:shape id="Cuadro de texto 38" o:spid="_x0000_s1077" type="#_x0000_t202" style="position:absolute;top:112;width:12865;height:3189;visibility:visible;mso-wrap-style:square;v-text-anchor:top" o:gfxdata="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" fillcolor="white [3201]" stroked="f" strokeweight=".5pt">
                   <v:textbox>
                     <w:txbxContent>
                       <w:tbl>
@@ -5073,7 +7666,7 @@
                     </w:txbxContent>
                   </v:textbox>
                 </v:shape>
-                <v:shape id="Cuadro de texto 39" o:spid="_x0000_s1050" type="#_x0000_t202" style="position:absolute;left:14024;width:11801;height:3083;visibility:visible;mso-wrap-style:square;v-text-anchor:top" o:gfxdata="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" fillcolor="white [3201]" stroked="f" strokeweight=".5pt">
+                <v:shape id="Cuadro de texto 39" o:spid="_x0000_s1078" type="#_x0000_t202" style="position:absolute;left:14024;width:11801;height:3083;visibility:visible;mso-wrap-style:square;v-text-anchor:top" o:gfxdata="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" fillcolor="white [3201]" stroked="f" strokeweight=".5pt">
                   <v:textbox>
                     <w:txbxContent>
                       <w:tbl>
@@ -5126,10 +7719,10 @@
                     </w:txbxContent>
                   </v:textbox>
                 </v:shape>
-                <v:rect id="Rectángulo 42" o:spid="_x0000_s1051" style="position:absolute;left:392;top:729;width:1063;height:1595;visibility:visible;mso-wrap-style:square;v-text-anchor:middle" o:gfxdata="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" fillcolor="white [3212]" stroked="f" strokeweight="1pt"/>
-                <v:rect id="Rectángulo 43" o:spid="_x0000_s1052" style="position:absolute;left:14192;top:560;width:1064;height:1595;visibility:visible;mso-wrap-style:square;v-text-anchor:middle" o:gfxdata="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" fillcolor="white [3212]" stroked="f" strokeweight="1pt"/>
-                <v:rect id="Rectángulo 44" o:spid="_x0000_s1053" style="position:absolute;left:11387;top:729;width:1064;height:1595;visibility:visible;mso-wrap-style:square;v-text-anchor:middle" o:gfxdata="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" fillcolor="white [3212]" stroked="f" strokeweight="1pt"/>
-                <v:rect id="Rectángulo 45" o:spid="_x0000_s1054" style="position:absolute;left:24346;top:560;width:1063;height:1595;visibility:visible;mso-wrap-style:square;v-text-anchor:middle" o:gfxdata="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" fillcolor="white [3212]" stroked="f" strokeweight="1pt"/>
+                <v:rect id="Rectángulo 42" o:spid="_x0000_s1079" style="position:absolute;left:392;top:729;width:1063;height:1595;visibility:visible;mso-wrap-style:square;v-text-anchor:middle" o:gfxdata="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" fillcolor="white [3212]" stroked="f" strokeweight="1pt"/>
+                <v:rect id="Rectángulo 43" o:spid="_x0000_s1080" style="position:absolute;left:14192;top:560;width:1064;height:1595;visibility:visible;mso-wrap-style:square;v-text-anchor:middle" o:gfxdata="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" fillcolor="white [3212]" stroked="f" strokeweight="1pt"/>
+                <v:rect id="Rectángulo 44" o:spid="_x0000_s1081" style="position:absolute;left:11387;top:729;width:1064;height:1595;visibility:visible;mso-wrap-style:square;v-text-anchor:middle" o:gfxdata="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" fillcolor="white [3212]" stroked="f" strokeweight="1pt"/>
+                <v:rect id="Rectángulo 45" o:spid="_x0000_s1082" style="position:absolute;left:24346;top:560;width:1063;height:1595;visibility:visible;mso-wrap-style:square;v-text-anchor:middle" o:gfxdata="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" fillcolor="white [3212]" stroked="f" strokeweight="1pt"/>
               </v:group>
             </w:pict>
           </mc:Fallback>
@@ -5147,7 +7740,7 @@
         <mc:AlternateContent>
           <mc:Choice Requires="wps">
             <w:drawing>
-              <wp:anchor distT="0" distB="0" distL="114300" distR="114300" simplePos="0" relativeHeight="251669504" behindDoc="0" locked="0" layoutInCell="1" allowOverlap="1" wp14:anchorId="68899CC6" wp14:editId="0250385E">
+              <wp:anchor distT="0" distB="0" distL="114300" distR="114300" simplePos="0" relativeHeight="251669504" behindDoc="0" locked="0" layoutInCell="1" allowOverlap="1" wp14:anchorId="3DE55A91" wp14:editId="22D04C36">
                 <wp:simplePos x="0" y="0"/>
                 <wp:positionH relativeFrom="column">
                   <wp:posOffset>4086121</wp:posOffset>
@@ -5202,7 +7795,7 @@
           </mc:Choice>
           <mc:Fallback>
             <w:pict>
-              <v:shape w14:anchorId="5A248380" id="Conector recto de flecha 37" o:spid="_x0000_s1026" type="#_x0000_t32" style="position:absolute;margin-left:321.75pt;margin-top:15.2pt;width:57.75pt;height:20.95pt;flip:x;z-index:251669504;visibility:visible;mso-wrap-style:square;mso-wrap-distance-left:9pt;mso-wrap-distance-top:0;mso-wrap-distance-right:9pt;mso-wrap-distance-bottom:0;mso-position-horizontal:absolute;mso-position-horizontal-relative:text;mso-position-vertical:absolute;mso-position-vertical-relative:text" o:gfxdata="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" strokecolor="black [3213]" strokeweight=".5pt">
+              <v:shape w14:anchorId="4D5C2BCB" id="Conector recto de flecha 37" o:spid="_x0000_s1026" type="#_x0000_t32" style="position:absolute;margin-left:321.75pt;margin-top:15.2pt;width:57.75pt;height:20.95pt;flip:x;z-index:251669504;visibility:visible;mso-wrap-style:square;mso-wrap-distance-left:9pt;mso-wrap-distance-top:0;mso-wrap-distance-right:9pt;mso-wrap-distance-bottom:0;mso-position-horizontal:absolute;mso-position-horizontal-relative:text;mso-position-vertical:absolute;mso-position-vertical-relative:text" o:gfxdata="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" strokecolor="black [3213]" strokeweight=".5pt">
                 <v:stroke endarrow="block" joinstyle="miter"/>
               </v:shape>
             </w:pict>
@@ -5221,7 +7814,7 @@
         <mc:AlternateContent>
           <mc:Choice Requires="wps">
             <w:drawing>
-              <wp:anchor distT="0" distB="0" distL="114300" distR="114300" simplePos="0" relativeHeight="251668480" behindDoc="0" locked="0" layoutInCell="1" allowOverlap="1" wp14:anchorId="5A8F18DB" wp14:editId="3EB977EE">
+              <wp:anchor distT="0" distB="0" distL="114300" distR="114300" simplePos="0" relativeHeight="251668480" behindDoc="0" locked="0" layoutInCell="1" allowOverlap="1" wp14:anchorId="2C087DCC" wp14:editId="5CCECE34">
                 <wp:simplePos x="0" y="0"/>
                 <wp:positionH relativeFrom="column">
                   <wp:posOffset>726352</wp:posOffset>
@@ -5282,7 +7875,7 @@
           </mc:Choice>
           <mc:Fallback>
             <w:pict>
-              <v:shape w14:anchorId="77359B7F" id="Conector recto de flecha 36" o:spid="_x0000_s1026" type="#_x0000_t32" style="position:absolute;margin-left:57.2pt;margin-top:12.75pt;width:59.45pt;height:19.25pt;z-index:251668480;visibility:visible;mso-wrap-style:square;mso-width-percent:0;mso-height-percent:0;mso-wrap-distance-left:9pt;mso-wrap-distance-top:0;mso-wrap-distance-right:9pt;mso-wrap-distance-bottom:0;mso-position-horizontal:absolute;mso-position-horizontal-relative:text;mso-position-vertical:absolute;mso-position-vertical-relative:text;mso-width-percent:0;mso-height-percent:0;mso-width-relative:margin;mso-height-relative:margin" o:gfxdata="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" strokecolor="black [3213]" strokeweight=".5pt">
+              <v:shape w14:anchorId="61235645" id="Conector recto de flecha 36" o:spid="_x0000_s1026" type="#_x0000_t32" style="position:absolute;margin-left:57.2pt;margin-top:12.75pt;width:59.45pt;height:19.25pt;z-index:251668480;visibility:visible;mso-wrap-style:square;mso-width-percent:0;mso-height-percent:0;mso-wrap-distance-left:9pt;mso-wrap-distance-top:0;mso-wrap-distance-right:9pt;mso-wrap-distance-bottom:0;mso-position-horizontal:absolute;mso-position-horizontal-relative:text;mso-position-vertical:absolute;mso-position-vertical-relative:text;mso-width-percent:0;mso-height-percent:0;mso-width-relative:margin;mso-height-relative:margin" o:gfxdata="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" strokecolor="black [3213]" strokeweight=".5pt">
                 <v:stroke endarrow="block" joinstyle="miter"/>
               </v:shape>
             </w:pict>
@@ -5301,7 +7894,7 @@
         <mc:AlternateContent>
           <mc:Choice Requires="wpg">
             <w:drawing>
-              <wp:anchor distT="0" distB="0" distL="114300" distR="114300" simplePos="0" relativeHeight="251667456" behindDoc="0" locked="0" layoutInCell="1" allowOverlap="1" wp14:anchorId="6C3AC54B" wp14:editId="25AFB44D">
+              <wp:anchor distT="0" distB="0" distL="114300" distR="114300" simplePos="0" relativeHeight="251667456" behindDoc="0" locked="0" layoutInCell="1" allowOverlap="1" wp14:anchorId="04C98B98" wp14:editId="42FCEC82">
                 <wp:simplePos x="0" y="0"/>
                 <wp:positionH relativeFrom="column">
                   <wp:posOffset>4288258</wp:posOffset>
@@ -5473,8 +8066,8 @@
           </mc:Choice>
           <mc:Fallback>
             <w:pict>
-              <v:group w14:anchorId="6C3AC54B" id="Grupo 35" o:spid="_x0000_s1055" style="position:absolute;margin-left:337.65pt;margin-top:3.55pt;width:89.6pt;height:111.35pt;z-index:251667456" coordsize="11376,14141" o:gfxdata="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">
-                <v:shape id="Cuadro de texto 31" o:spid="_x0000_s1056" type="#_x0000_t202" style="position:absolute;top:318;width:11376;height:13823;visibility:visible;mso-wrap-style:square;v-text-anchor:top" o:gfxdata="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" fillcolor="white [3201]" strokeweight=".5pt">
+              <v:group w14:anchorId="04C98B98" id="Grupo 35" o:spid="_x0000_s1083" style="position:absolute;margin-left:337.65pt;margin-top:3.55pt;width:89.6pt;height:111.35pt;z-index:251667456" coordsize="11376,14141" o:gfxdata="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">
+                <v:shape id="Cuadro de texto 31" o:spid="_x0000_s1084" type="#_x0000_t202" style="position:absolute;top:318;width:11376;height:13823;visibility:visible;mso-wrap-style:square;v-text-anchor:top" o:gfxdata="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" fillcolor="white [3201]" strokeweight=".5pt">
                   <v:textbox>
                     <w:txbxContent>
                       <w:tbl>
@@ -5547,7 +8140,7 @@
                     </w:txbxContent>
                   </v:textbox>
                 </v:shape>
-                <v:rect id="Rectángulo 33" o:spid="_x0000_s1057" style="position:absolute;left:1488;width:8081;height:1913;visibility:visible;mso-wrap-style:square;v-text-anchor:middle" o:gfxdata="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" fillcolor="white [3212]" stroked="f" strokeweight="1pt"/>
+                <v:rect id="Rectángulo 33" o:spid="_x0000_s1085" style="position:absolute;left:1488;width:8081;height:1913;visibility:visible;mso-wrap-style:square;v-text-anchor:middle" o:gfxdata="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" fillcolor="white [3212]" stroked="f" strokeweight="1pt"/>
               </v:group>
             </w:pict>
           </mc:Fallback>
@@ -5566,7 +8159,7 @@
       </w:pPr>
     </w:p>
     <w:sectPr>
-      <w:headerReference w:type="default" r:id="rId7"/>
+      <w:headerReference w:type="default" r:id="rId9"/>
       <w:pgSz w:w="12240" w:h="15840"/>
       <w:pgMar w:top="1418" w:right="1418" w:bottom="1418" w:left="1418" w:header="709" w:footer="709" w:gutter="0"/>
       <w:cols w:space="708"/>

</xml_diff>

<commit_message>
I finished the functional requirements
</commit_message>
<xml_diff>
--- a/Método de la Ingeniería.docx
+++ b/Método de la Ingeniería.docx
@@ -1,6 +1,6 @@
 
 <file path=word/document.xml><?xml version="1.0" encoding="utf-8"?>
-<w:document xmlns:wpc="http://schemas.microsoft.com/office/word/2010/wordprocessingCanvas" xmlns:cx="http://schemas.microsoft.com/office/drawing/2014/chartex" xmlns:cx1="http://schemas.microsoft.com/office/drawing/2015/9/8/chartex" xmlns:mc="http://schemas.openxmlformats.org/markup-compatibility/2006" xmlns:o="urn:schemas-microsoft-com:office:office" xmlns:r="http://schemas.openxmlformats.org/officeDocument/2006/relationships" xmlns:m="http://schemas.openxmlformats.org/officeDocument/2006/math" xmlns:v="urn:schemas-microsoft-com:vml" xmlns:wp14="http://schemas.microsoft.com/office/word/2010/wordprocessingDrawing" xmlns:wp="http://schemas.openxmlformats.org/drawingml/2006/wordprocessingDrawing" xmlns:w10="urn:schemas-microsoft-com:office:word" xmlns:w="http://schemas.openxmlformats.org/wordprocessingml/2006/main" xmlns:w14="http://schemas.microsoft.com/office/word/2010/wordml" xmlns:w15="http://schemas.microsoft.com/office/word/2012/wordml" xmlns:w16se="http://schemas.microsoft.com/office/word/2015/wordml/symex" xmlns:wpg="http://schemas.microsoft.com/office/word/2010/wordprocessingGroup" xmlns:wpi="http://schemas.microsoft.com/office/word/2010/wordprocessingInk" xmlns:wne="http://schemas.microsoft.com/office/word/2006/wordml" xmlns:wps="http://schemas.microsoft.com/office/word/2010/wordprocessingShape" mc:Ignorable="w14 w15 w16se wp14">
+<w:document xmlns:wpc="http://schemas.microsoft.com/office/word/2010/wordprocessingCanvas" xmlns:cx="http://schemas.microsoft.com/office/drawing/2014/chartex" xmlns:cx1="http://schemas.microsoft.com/office/drawing/2015/9/8/chartex" xmlns:cx2="http://schemas.microsoft.com/office/drawing/2015/10/21/chartex" xmlns:cx3="http://schemas.microsoft.com/office/drawing/2016/5/9/chartex" xmlns:cx4="http://schemas.microsoft.com/office/drawing/2016/5/10/chartex" xmlns:cx5="http://schemas.microsoft.com/office/drawing/2016/5/11/chartex" xmlns:cx6="http://schemas.microsoft.com/office/drawing/2016/5/12/chartex" xmlns:cx7="http://schemas.microsoft.com/office/drawing/2016/5/13/chartex" xmlns:cx8="http://schemas.microsoft.com/office/drawing/2016/5/14/chartex" xmlns:mc="http://schemas.openxmlformats.org/markup-compatibility/2006" xmlns:aink="http://schemas.microsoft.com/office/drawing/2016/ink" xmlns:am3d="http://schemas.microsoft.com/office/drawing/2017/model3d" xmlns:o="urn:schemas-microsoft-com:office:office" xmlns:r="http://schemas.openxmlformats.org/officeDocument/2006/relationships" xmlns:m="http://schemas.openxmlformats.org/officeDocument/2006/math" xmlns:v="urn:schemas-microsoft-com:vml" xmlns:wp14="http://schemas.microsoft.com/office/word/2010/wordprocessingDrawing" xmlns:wp="http://schemas.openxmlformats.org/drawingml/2006/wordprocessingDrawing" xmlns:w10="urn:schemas-microsoft-com:office:word" xmlns:w="http://schemas.openxmlformats.org/wordprocessingml/2006/main" xmlns:w14="http://schemas.microsoft.com/office/word/2010/wordml" xmlns:w15="http://schemas.microsoft.com/office/word/2012/wordml" xmlns:w16cid="http://schemas.microsoft.com/office/word/2016/wordml/cid" xmlns:w16se="http://schemas.microsoft.com/office/word/2015/wordml/symex" xmlns:wpg="http://schemas.microsoft.com/office/word/2010/wordprocessingGroup" xmlns:wpi="http://schemas.microsoft.com/office/word/2010/wordprocessingInk" xmlns:wne="http://schemas.microsoft.com/office/word/2006/wordml" xmlns:wps="http://schemas.microsoft.com/office/word/2010/wordprocessingShape" mc:Ignorable="w14 w15 w16se w16cid wp14">
   <w:body>
     <w:p>
       <w:pPr>
@@ -915,21 +915,1350 @@
         </w:rPr>
       </w:pPr>
     </w:p>
-    <w:p>
-      <w:pPr>
-        <w:spacing w:after="0" w:line="240" w:lineRule="auto"/>
-        <w:rPr>
-          <w:rFonts w:ascii="Arial" w:hAnsi="Arial" w:cs="Arial"/>
-          <w:sz w:val="24"/>
-          <w:szCs w:val="24"/>
-          <w:lang w:val="es-ES"/>
-        </w:rPr>
-      </w:pPr>
-    </w:p>
-    <w:p>
-      <w:pPr>
-        <w:spacing w:after="0" w:line="240" w:lineRule="auto"/>
-        <w:jc w:val="center"/>
+    <w:tbl>
+      <w:tblPr>
+        <w:tblStyle w:val="Tablaconcuadrcula"/>
+        <w:tblW w:w="0" w:type="auto"/>
+        <w:tblInd w:w="357" w:type="dxa"/>
+        <w:tblLook w:val="04A0" w:firstRow="1" w:lastRow="0" w:firstColumn="1" w:lastColumn="0" w:noHBand="0" w:noVBand="1"/>
+      </w:tblPr>
+      <w:tblGrid>
+        <w:gridCol w:w="1906"/>
+        <w:gridCol w:w="7131"/>
+      </w:tblGrid>
+      <w:tr>
+        <w:tc>
+          <w:tcPr>
+            <w:tcW w:w="1906" w:type="dxa"/>
+            <w:shd w:val="clear" w:color="auto" w:fill="BFBFBF" w:themeFill="background1" w:themeFillShade="BF"/>
+          </w:tcPr>
+          <w:p>
+            <w:pPr>
+              <w:pStyle w:val="Prrafodelista"/>
+              <w:ind w:left="0"/>
+              <w:rPr>
+                <w:rFonts w:ascii="Arial" w:hAnsi="Arial" w:cs="Arial"/>
+                <w:b/>
+                <w:sz w:val="24"/>
+                <w:szCs w:val="24"/>
+                <w:lang w:val="es-ES"/>
+              </w:rPr>
+            </w:pPr>
+            <w:r>
+              <w:rPr>
+                <w:rFonts w:ascii="Arial" w:hAnsi="Arial" w:cs="Arial"/>
+                <w:b/>
+                <w:sz w:val="24"/>
+                <w:szCs w:val="24"/>
+                <w:lang w:val="es-ES"/>
+              </w:rPr>
+              <w:t>Nombre</w:t>
+            </w:r>
+          </w:p>
+        </w:tc>
+        <w:tc>
+          <w:tcPr>
+            <w:tcW w:w="7131" w:type="dxa"/>
+          </w:tcPr>
+          <w:p>
+            <w:pPr>
+              <w:rPr>
+                <w:rFonts w:ascii="Arial" w:hAnsi="Arial" w:cs="Arial"/>
+                <w:b/>
+                <w:i/>
+                <w:sz w:val="24"/>
+                <w:szCs w:val="24"/>
+                <w:lang w:val="es-ES"/>
+              </w:rPr>
+            </w:pPr>
+            <w:r>
+              <w:rPr>
+                <w:rFonts w:ascii="Arial" w:hAnsi="Arial" w:cs="Arial"/>
+                <w:b/>
+                <w:i/>
+                <w:sz w:val="24"/>
+                <w:szCs w:val="24"/>
+                <w:lang w:val="es-ES"/>
+              </w:rPr>
+              <w:t>R</w:t>
+            </w:r>
+            <w:r>
+              <w:rPr>
+                <w:rFonts w:ascii="Arial" w:hAnsi="Arial" w:cs="Arial"/>
+                <w:b/>
+                <w:i/>
+                <w:sz w:val="24"/>
+                <w:szCs w:val="24"/>
+                <w:lang w:val="es-ES"/>
+              </w:rPr>
+              <w:t>3</w:t>
+            </w:r>
+          </w:p>
+        </w:tc>
+      </w:tr>
+      <w:tr>
+        <w:tc>
+          <w:tcPr>
+            <w:tcW w:w="1906" w:type="dxa"/>
+            <w:shd w:val="clear" w:color="auto" w:fill="BFBFBF" w:themeFill="background1" w:themeFillShade="BF"/>
+          </w:tcPr>
+          <w:p>
+            <w:pPr>
+              <w:pStyle w:val="Prrafodelista"/>
+              <w:ind w:left="0"/>
+              <w:rPr>
+                <w:rFonts w:ascii="Arial" w:hAnsi="Arial" w:cs="Arial"/>
+                <w:b/>
+                <w:sz w:val="24"/>
+                <w:szCs w:val="24"/>
+                <w:lang w:val="es-ES"/>
+              </w:rPr>
+            </w:pPr>
+            <w:r>
+              <w:rPr>
+                <w:rFonts w:ascii="Arial" w:hAnsi="Arial" w:cs="Arial"/>
+                <w:b/>
+                <w:sz w:val="24"/>
+                <w:szCs w:val="24"/>
+                <w:lang w:val="es-ES"/>
+              </w:rPr>
+              <w:t>Resumen</w:t>
+            </w:r>
+          </w:p>
+        </w:tc>
+        <w:tc>
+          <w:tcPr>
+            <w:tcW w:w="7131" w:type="dxa"/>
+          </w:tcPr>
+          <w:p>
+            <w:pPr>
+              <w:pStyle w:val="Prrafodelista"/>
+              <w:ind w:left="0"/>
+              <w:rPr>
+                <w:rFonts w:ascii="Arial" w:hAnsi="Arial" w:cs="Arial"/>
+                <w:sz w:val="24"/>
+                <w:szCs w:val="24"/>
+                <w:lang w:val="es-ES"/>
+              </w:rPr>
+            </w:pPr>
+            <w:r>
+              <w:rPr>
+                <w:rFonts w:ascii="Arial" w:hAnsi="Arial" w:cs="Arial"/>
+                <w:sz w:val="24"/>
+                <w:szCs w:val="24"/>
+                <w:lang w:val="es-ES"/>
+              </w:rPr>
+              <w:t xml:space="preserve">Encontrar </w:t>
+            </w:r>
+            <w:r>
+              <w:rPr>
+                <w:rFonts w:ascii="Arial" w:hAnsi="Arial" w:cs="Arial"/>
+                <w:sz w:val="24"/>
+                <w:szCs w:val="24"/>
+                <w:lang w:val="es-ES"/>
+              </w:rPr>
+              <w:t>Estantería</w:t>
+            </w:r>
+          </w:p>
+        </w:tc>
+      </w:tr>
+      <w:tr>
+        <w:tc>
+          <w:tcPr>
+            <w:tcW w:w="1906" w:type="dxa"/>
+            <w:shd w:val="clear" w:color="auto" w:fill="BFBFBF" w:themeFill="background1" w:themeFillShade="BF"/>
+          </w:tcPr>
+          <w:p>
+            <w:pPr>
+              <w:pStyle w:val="Prrafodelista"/>
+              <w:ind w:left="0"/>
+              <w:rPr>
+                <w:rFonts w:ascii="Arial" w:hAnsi="Arial" w:cs="Arial"/>
+                <w:b/>
+                <w:sz w:val="24"/>
+                <w:szCs w:val="24"/>
+                <w:lang w:val="es-ES"/>
+              </w:rPr>
+            </w:pPr>
+            <w:r>
+              <w:rPr>
+                <w:rFonts w:ascii="Arial" w:hAnsi="Arial" w:cs="Arial"/>
+                <w:b/>
+                <w:sz w:val="24"/>
+                <w:szCs w:val="24"/>
+                <w:lang w:val="es-ES"/>
+              </w:rPr>
+              <w:t>Entrada</w:t>
+            </w:r>
+          </w:p>
+        </w:tc>
+        <w:tc>
+          <w:tcPr>
+            <w:tcW w:w="7131" w:type="dxa"/>
+          </w:tcPr>
+          <w:p>
+            <w:pPr>
+              <w:pStyle w:val="Prrafodelista"/>
+              <w:ind w:left="0"/>
+              <w:rPr>
+                <w:rFonts w:ascii="Arial" w:hAnsi="Arial" w:cs="Arial"/>
+                <w:sz w:val="24"/>
+                <w:szCs w:val="24"/>
+                <w:lang w:val="es-ES"/>
+              </w:rPr>
+            </w:pPr>
+            <w:r>
+              <w:rPr>
+                <w:rFonts w:ascii="Arial" w:hAnsi="Arial" w:cs="Arial"/>
+                <w:sz w:val="24"/>
+                <w:szCs w:val="24"/>
+                <w:lang w:val="es-ES"/>
+              </w:rPr>
+              <w:t>Identificador de Estantería</w:t>
+            </w:r>
+          </w:p>
+        </w:tc>
+      </w:tr>
+      <w:tr>
+        <w:tc>
+          <w:tcPr>
+            <w:tcW w:w="1906" w:type="dxa"/>
+            <w:shd w:val="clear" w:color="auto" w:fill="BFBFBF" w:themeFill="background1" w:themeFillShade="BF"/>
+          </w:tcPr>
+          <w:p>
+            <w:pPr>
+              <w:pStyle w:val="Prrafodelista"/>
+              <w:ind w:left="0"/>
+              <w:rPr>
+                <w:rFonts w:ascii="Arial" w:hAnsi="Arial" w:cs="Arial"/>
+                <w:b/>
+                <w:sz w:val="24"/>
+                <w:szCs w:val="24"/>
+                <w:lang w:val="es-ES"/>
+              </w:rPr>
+            </w:pPr>
+            <w:r>
+              <w:rPr>
+                <w:rFonts w:ascii="Arial" w:hAnsi="Arial" w:cs="Arial"/>
+                <w:b/>
+                <w:sz w:val="24"/>
+                <w:szCs w:val="24"/>
+                <w:lang w:val="es-ES"/>
+              </w:rPr>
+              <w:t>Salida</w:t>
+            </w:r>
+          </w:p>
+        </w:tc>
+        <w:tc>
+          <w:tcPr>
+            <w:tcW w:w="7131" w:type="dxa"/>
+          </w:tcPr>
+          <w:p>
+            <w:pPr>
+              <w:pStyle w:val="Prrafodelista"/>
+              <w:tabs>
+                <w:tab w:val="left" w:pos="945"/>
+              </w:tabs>
+              <w:ind w:left="0"/>
+              <w:rPr>
+                <w:rFonts w:ascii="Arial" w:hAnsi="Arial" w:cs="Arial"/>
+                <w:sz w:val="24"/>
+                <w:szCs w:val="24"/>
+                <w:lang w:val="es-ES"/>
+              </w:rPr>
+            </w:pPr>
+            <w:r>
+              <w:rPr>
+                <w:rFonts w:ascii="Arial" w:hAnsi="Arial" w:cs="Arial"/>
+                <w:sz w:val="24"/>
+                <w:szCs w:val="24"/>
+                <w:lang w:val="es-ES"/>
+              </w:rPr>
+              <w:t>Ninguna</w:t>
+            </w:r>
+          </w:p>
+        </w:tc>
+      </w:tr>
+    </w:tbl>
+    <w:p>
+      <w:pPr>
+        <w:pStyle w:val="Prrafodelista"/>
+        <w:spacing w:after="0" w:line="240" w:lineRule="auto"/>
+        <w:ind w:left="357"/>
+        <w:rPr>
+          <w:rFonts w:ascii="Arial" w:hAnsi="Arial" w:cs="Arial"/>
+          <w:b/>
+          <w:sz w:val="24"/>
+          <w:szCs w:val="24"/>
+          <w:lang w:val="es-ES"/>
+        </w:rPr>
+      </w:pPr>
+    </w:p>
+    <w:tbl>
+      <w:tblPr>
+        <w:tblStyle w:val="Tablaconcuadrcula"/>
+        <w:tblW w:w="0" w:type="auto"/>
+        <w:tblInd w:w="357" w:type="dxa"/>
+        <w:tblLook w:val="04A0" w:firstRow="1" w:lastRow="0" w:firstColumn="1" w:lastColumn="0" w:noHBand="0" w:noVBand="1"/>
+      </w:tblPr>
+      <w:tblGrid>
+        <w:gridCol w:w="1906"/>
+        <w:gridCol w:w="7131"/>
+      </w:tblGrid>
+      <w:tr>
+        <w:tc>
+          <w:tcPr>
+            <w:tcW w:w="1906" w:type="dxa"/>
+            <w:shd w:val="clear" w:color="auto" w:fill="BFBFBF" w:themeFill="background1" w:themeFillShade="BF"/>
+          </w:tcPr>
+          <w:p>
+            <w:pPr>
+              <w:pStyle w:val="Prrafodelista"/>
+              <w:ind w:left="0"/>
+              <w:rPr>
+                <w:rFonts w:ascii="Arial" w:hAnsi="Arial" w:cs="Arial"/>
+                <w:b/>
+                <w:sz w:val="24"/>
+                <w:szCs w:val="24"/>
+                <w:lang w:val="es-ES"/>
+              </w:rPr>
+            </w:pPr>
+            <w:r>
+              <w:rPr>
+                <w:rFonts w:ascii="Arial" w:hAnsi="Arial" w:cs="Arial"/>
+                <w:b/>
+                <w:sz w:val="24"/>
+                <w:szCs w:val="24"/>
+                <w:lang w:val="es-ES"/>
+              </w:rPr>
+              <w:t>Nombre</w:t>
+            </w:r>
+          </w:p>
+        </w:tc>
+        <w:tc>
+          <w:tcPr>
+            <w:tcW w:w="7131" w:type="dxa"/>
+          </w:tcPr>
+          <w:p>
+            <w:pPr>
+              <w:rPr>
+                <w:rFonts w:ascii="Arial" w:hAnsi="Arial" w:cs="Arial"/>
+                <w:b/>
+                <w:i/>
+                <w:sz w:val="24"/>
+                <w:szCs w:val="24"/>
+                <w:lang w:val="es-ES"/>
+              </w:rPr>
+            </w:pPr>
+            <w:r>
+              <w:rPr>
+                <w:rFonts w:ascii="Arial" w:hAnsi="Arial" w:cs="Arial"/>
+                <w:b/>
+                <w:i/>
+                <w:sz w:val="24"/>
+                <w:szCs w:val="24"/>
+                <w:lang w:val="es-ES"/>
+              </w:rPr>
+              <w:t>R</w:t>
+            </w:r>
+            <w:r>
+              <w:rPr>
+                <w:rFonts w:ascii="Arial" w:hAnsi="Arial" w:cs="Arial"/>
+                <w:b/>
+                <w:i/>
+                <w:sz w:val="24"/>
+                <w:szCs w:val="24"/>
+                <w:lang w:val="es-ES"/>
+              </w:rPr>
+              <w:t>4</w:t>
+            </w:r>
+          </w:p>
+        </w:tc>
+      </w:tr>
+      <w:tr>
+        <w:tc>
+          <w:tcPr>
+            <w:tcW w:w="1906" w:type="dxa"/>
+            <w:shd w:val="clear" w:color="auto" w:fill="BFBFBF" w:themeFill="background1" w:themeFillShade="BF"/>
+          </w:tcPr>
+          <w:p>
+            <w:pPr>
+              <w:pStyle w:val="Prrafodelista"/>
+              <w:ind w:left="0"/>
+              <w:rPr>
+                <w:rFonts w:ascii="Arial" w:hAnsi="Arial" w:cs="Arial"/>
+                <w:b/>
+                <w:sz w:val="24"/>
+                <w:szCs w:val="24"/>
+                <w:lang w:val="es-ES"/>
+              </w:rPr>
+            </w:pPr>
+            <w:r>
+              <w:rPr>
+                <w:rFonts w:ascii="Arial" w:hAnsi="Arial" w:cs="Arial"/>
+                <w:b/>
+                <w:sz w:val="24"/>
+                <w:szCs w:val="24"/>
+                <w:lang w:val="es-ES"/>
+              </w:rPr>
+              <w:t>Resumen</w:t>
+            </w:r>
+          </w:p>
+        </w:tc>
+        <w:tc>
+          <w:tcPr>
+            <w:tcW w:w="7131" w:type="dxa"/>
+          </w:tcPr>
+          <w:p>
+            <w:pPr>
+              <w:pStyle w:val="Prrafodelista"/>
+              <w:ind w:left="0"/>
+              <w:rPr>
+                <w:rFonts w:ascii="Arial" w:hAnsi="Arial" w:cs="Arial"/>
+                <w:sz w:val="24"/>
+                <w:szCs w:val="24"/>
+                <w:lang w:val="es-ES"/>
+              </w:rPr>
+            </w:pPr>
+            <w:r>
+              <w:rPr>
+                <w:rFonts w:ascii="Arial" w:hAnsi="Arial" w:cs="Arial"/>
+                <w:sz w:val="24"/>
+                <w:szCs w:val="24"/>
+                <w:lang w:val="es-ES"/>
+              </w:rPr>
+              <w:t>Añadir Cliente a la cola</w:t>
+            </w:r>
+          </w:p>
+        </w:tc>
+      </w:tr>
+      <w:tr>
+        <w:tc>
+          <w:tcPr>
+            <w:tcW w:w="1906" w:type="dxa"/>
+            <w:shd w:val="clear" w:color="auto" w:fill="BFBFBF" w:themeFill="background1" w:themeFillShade="BF"/>
+          </w:tcPr>
+          <w:p>
+            <w:pPr>
+              <w:pStyle w:val="Prrafodelista"/>
+              <w:ind w:left="0"/>
+              <w:rPr>
+                <w:rFonts w:ascii="Arial" w:hAnsi="Arial" w:cs="Arial"/>
+                <w:b/>
+                <w:sz w:val="24"/>
+                <w:szCs w:val="24"/>
+                <w:lang w:val="es-ES"/>
+              </w:rPr>
+            </w:pPr>
+            <w:r>
+              <w:rPr>
+                <w:rFonts w:ascii="Arial" w:hAnsi="Arial" w:cs="Arial"/>
+                <w:b/>
+                <w:sz w:val="24"/>
+                <w:szCs w:val="24"/>
+                <w:lang w:val="es-ES"/>
+              </w:rPr>
+              <w:t>Entrada</w:t>
+            </w:r>
+          </w:p>
+        </w:tc>
+        <w:tc>
+          <w:tcPr>
+            <w:tcW w:w="7131" w:type="dxa"/>
+          </w:tcPr>
+          <w:p>
+            <w:pPr>
+              <w:pStyle w:val="Prrafodelista"/>
+              <w:ind w:left="0"/>
+              <w:rPr>
+                <w:rFonts w:ascii="Arial" w:hAnsi="Arial" w:cs="Arial"/>
+                <w:sz w:val="24"/>
+                <w:szCs w:val="24"/>
+                <w:lang w:val="es-ES"/>
+              </w:rPr>
+            </w:pPr>
+            <w:r>
+              <w:rPr>
+                <w:rFonts w:ascii="Arial" w:hAnsi="Arial" w:cs="Arial"/>
+                <w:sz w:val="24"/>
+                <w:szCs w:val="24"/>
+                <w:lang w:val="es-ES"/>
+              </w:rPr>
+              <w:t>Cliente</w:t>
+            </w:r>
+          </w:p>
+        </w:tc>
+      </w:tr>
+      <w:tr>
+        <w:tc>
+          <w:tcPr>
+            <w:tcW w:w="1906" w:type="dxa"/>
+            <w:shd w:val="clear" w:color="auto" w:fill="BFBFBF" w:themeFill="background1" w:themeFillShade="BF"/>
+          </w:tcPr>
+          <w:p>
+            <w:pPr>
+              <w:pStyle w:val="Prrafodelista"/>
+              <w:ind w:left="0"/>
+              <w:rPr>
+                <w:rFonts w:ascii="Arial" w:hAnsi="Arial" w:cs="Arial"/>
+                <w:b/>
+                <w:sz w:val="24"/>
+                <w:szCs w:val="24"/>
+                <w:lang w:val="es-ES"/>
+              </w:rPr>
+            </w:pPr>
+            <w:r>
+              <w:rPr>
+                <w:rFonts w:ascii="Arial" w:hAnsi="Arial" w:cs="Arial"/>
+                <w:b/>
+                <w:sz w:val="24"/>
+                <w:szCs w:val="24"/>
+                <w:lang w:val="es-ES"/>
+              </w:rPr>
+              <w:t>Salida</w:t>
+            </w:r>
+          </w:p>
+        </w:tc>
+        <w:tc>
+          <w:tcPr>
+            <w:tcW w:w="7131" w:type="dxa"/>
+          </w:tcPr>
+          <w:p>
+            <w:pPr>
+              <w:pStyle w:val="Prrafodelista"/>
+              <w:tabs>
+                <w:tab w:val="left" w:pos="945"/>
+              </w:tabs>
+              <w:ind w:left="0"/>
+              <w:rPr>
+                <w:rFonts w:ascii="Arial" w:hAnsi="Arial" w:cs="Arial"/>
+                <w:sz w:val="24"/>
+                <w:szCs w:val="24"/>
+                <w:lang w:val="es-ES"/>
+              </w:rPr>
+            </w:pPr>
+            <w:r>
+              <w:rPr>
+                <w:rFonts w:ascii="Arial" w:hAnsi="Arial" w:cs="Arial"/>
+                <w:sz w:val="24"/>
+                <w:szCs w:val="24"/>
+                <w:lang w:val="es-ES"/>
+              </w:rPr>
+              <w:t>Ninguna</w:t>
+            </w:r>
+          </w:p>
+        </w:tc>
+      </w:tr>
+    </w:tbl>
+    <w:p>
+      <w:pPr>
+        <w:spacing w:after="0" w:line="240" w:lineRule="auto"/>
+        <w:rPr>
+          <w:rFonts w:ascii="Arial" w:hAnsi="Arial" w:cs="Arial"/>
+          <w:sz w:val="24"/>
+          <w:szCs w:val="24"/>
+          <w:lang w:val="es-ES"/>
+        </w:rPr>
+      </w:pPr>
+    </w:p>
+    <w:tbl>
+      <w:tblPr>
+        <w:tblStyle w:val="Tablaconcuadrcula"/>
+        <w:tblW w:w="0" w:type="auto"/>
+        <w:tblInd w:w="357" w:type="dxa"/>
+        <w:tblLook w:val="04A0" w:firstRow="1" w:lastRow="0" w:firstColumn="1" w:lastColumn="0" w:noHBand="0" w:noVBand="1"/>
+      </w:tblPr>
+      <w:tblGrid>
+        <w:gridCol w:w="1906"/>
+        <w:gridCol w:w="7131"/>
+      </w:tblGrid>
+      <w:tr>
+        <w:tc>
+          <w:tcPr>
+            <w:tcW w:w="1906" w:type="dxa"/>
+            <w:shd w:val="clear" w:color="auto" w:fill="BFBFBF" w:themeFill="background1" w:themeFillShade="BF"/>
+          </w:tcPr>
+          <w:p>
+            <w:pPr>
+              <w:pStyle w:val="Prrafodelista"/>
+              <w:ind w:left="0"/>
+              <w:rPr>
+                <w:rFonts w:ascii="Arial" w:hAnsi="Arial" w:cs="Arial"/>
+                <w:b/>
+                <w:sz w:val="24"/>
+                <w:szCs w:val="24"/>
+                <w:lang w:val="es-ES"/>
+              </w:rPr>
+            </w:pPr>
+            <w:r>
+              <w:rPr>
+                <w:rFonts w:ascii="Arial" w:hAnsi="Arial" w:cs="Arial"/>
+                <w:b/>
+                <w:sz w:val="24"/>
+                <w:szCs w:val="24"/>
+                <w:lang w:val="es-ES"/>
+              </w:rPr>
+              <w:lastRenderedPageBreak/>
+              <w:t>Nombre</w:t>
+            </w:r>
+          </w:p>
+        </w:tc>
+        <w:tc>
+          <w:tcPr>
+            <w:tcW w:w="7131" w:type="dxa"/>
+          </w:tcPr>
+          <w:p>
+            <w:pPr>
+              <w:rPr>
+                <w:rFonts w:ascii="Arial" w:hAnsi="Arial" w:cs="Arial"/>
+                <w:b/>
+                <w:i/>
+                <w:sz w:val="24"/>
+                <w:szCs w:val="24"/>
+                <w:lang w:val="es-ES"/>
+              </w:rPr>
+            </w:pPr>
+            <w:r>
+              <w:rPr>
+                <w:rFonts w:ascii="Arial" w:hAnsi="Arial" w:cs="Arial"/>
+                <w:b/>
+                <w:i/>
+                <w:sz w:val="24"/>
+                <w:szCs w:val="24"/>
+                <w:lang w:val="es-ES"/>
+              </w:rPr>
+              <w:t>R</w:t>
+            </w:r>
+            <w:r>
+              <w:rPr>
+                <w:rFonts w:ascii="Arial" w:hAnsi="Arial" w:cs="Arial"/>
+                <w:b/>
+                <w:i/>
+                <w:sz w:val="24"/>
+                <w:szCs w:val="24"/>
+                <w:lang w:val="es-ES"/>
+              </w:rPr>
+              <w:t>5</w:t>
+            </w:r>
+          </w:p>
+        </w:tc>
+      </w:tr>
+      <w:tr>
+        <w:tc>
+          <w:tcPr>
+            <w:tcW w:w="1906" w:type="dxa"/>
+            <w:shd w:val="clear" w:color="auto" w:fill="BFBFBF" w:themeFill="background1" w:themeFillShade="BF"/>
+          </w:tcPr>
+          <w:p>
+            <w:pPr>
+              <w:pStyle w:val="Prrafodelista"/>
+              <w:ind w:left="0"/>
+              <w:rPr>
+                <w:rFonts w:ascii="Arial" w:hAnsi="Arial" w:cs="Arial"/>
+                <w:b/>
+                <w:sz w:val="24"/>
+                <w:szCs w:val="24"/>
+                <w:lang w:val="es-ES"/>
+              </w:rPr>
+            </w:pPr>
+            <w:r>
+              <w:rPr>
+                <w:rFonts w:ascii="Arial" w:hAnsi="Arial" w:cs="Arial"/>
+                <w:b/>
+                <w:sz w:val="24"/>
+                <w:szCs w:val="24"/>
+                <w:lang w:val="es-ES"/>
+              </w:rPr>
+              <w:t>Resumen</w:t>
+            </w:r>
+          </w:p>
+        </w:tc>
+        <w:tc>
+          <w:tcPr>
+            <w:tcW w:w="7131" w:type="dxa"/>
+          </w:tcPr>
+          <w:p>
+            <w:pPr>
+              <w:pStyle w:val="Prrafodelista"/>
+              <w:ind w:left="0"/>
+              <w:rPr>
+                <w:rFonts w:ascii="Arial" w:hAnsi="Arial" w:cs="Arial"/>
+                <w:sz w:val="24"/>
+                <w:szCs w:val="24"/>
+                <w:lang w:val="es-ES"/>
+              </w:rPr>
+            </w:pPr>
+            <w:r>
+              <w:rPr>
+                <w:rFonts w:ascii="Arial" w:hAnsi="Arial" w:cs="Arial"/>
+                <w:sz w:val="24"/>
+                <w:szCs w:val="24"/>
+                <w:lang w:val="es-ES"/>
+              </w:rPr>
+              <w:t>Desencolar cliente</w:t>
+            </w:r>
+          </w:p>
+        </w:tc>
+      </w:tr>
+      <w:tr>
+        <w:tc>
+          <w:tcPr>
+            <w:tcW w:w="1906" w:type="dxa"/>
+            <w:shd w:val="clear" w:color="auto" w:fill="BFBFBF" w:themeFill="background1" w:themeFillShade="BF"/>
+          </w:tcPr>
+          <w:p>
+            <w:pPr>
+              <w:pStyle w:val="Prrafodelista"/>
+              <w:ind w:left="0"/>
+              <w:rPr>
+                <w:rFonts w:ascii="Arial" w:hAnsi="Arial" w:cs="Arial"/>
+                <w:b/>
+                <w:sz w:val="24"/>
+                <w:szCs w:val="24"/>
+                <w:lang w:val="es-ES"/>
+              </w:rPr>
+            </w:pPr>
+            <w:r>
+              <w:rPr>
+                <w:rFonts w:ascii="Arial" w:hAnsi="Arial" w:cs="Arial"/>
+                <w:b/>
+                <w:sz w:val="24"/>
+                <w:szCs w:val="24"/>
+                <w:lang w:val="es-ES"/>
+              </w:rPr>
+              <w:t>Entrada</w:t>
+            </w:r>
+          </w:p>
+        </w:tc>
+        <w:tc>
+          <w:tcPr>
+            <w:tcW w:w="7131" w:type="dxa"/>
+          </w:tcPr>
+          <w:p>
+            <w:pPr>
+              <w:pStyle w:val="Prrafodelista"/>
+              <w:ind w:left="0"/>
+              <w:rPr>
+                <w:rFonts w:ascii="Arial" w:hAnsi="Arial" w:cs="Arial"/>
+                <w:sz w:val="24"/>
+                <w:szCs w:val="24"/>
+                <w:lang w:val="es-ES"/>
+              </w:rPr>
+            </w:pPr>
+            <w:r>
+              <w:rPr>
+                <w:rFonts w:ascii="Arial" w:hAnsi="Arial" w:cs="Arial"/>
+                <w:sz w:val="24"/>
+                <w:szCs w:val="24"/>
+                <w:lang w:val="es-ES"/>
+              </w:rPr>
+              <w:t>Ninguna</w:t>
+            </w:r>
+          </w:p>
+        </w:tc>
+      </w:tr>
+      <w:tr>
+        <w:tc>
+          <w:tcPr>
+            <w:tcW w:w="1906" w:type="dxa"/>
+            <w:shd w:val="clear" w:color="auto" w:fill="BFBFBF" w:themeFill="background1" w:themeFillShade="BF"/>
+          </w:tcPr>
+          <w:p>
+            <w:pPr>
+              <w:pStyle w:val="Prrafodelista"/>
+              <w:ind w:left="0"/>
+              <w:rPr>
+                <w:rFonts w:ascii="Arial" w:hAnsi="Arial" w:cs="Arial"/>
+                <w:b/>
+                <w:sz w:val="24"/>
+                <w:szCs w:val="24"/>
+                <w:lang w:val="es-ES"/>
+              </w:rPr>
+            </w:pPr>
+            <w:r>
+              <w:rPr>
+                <w:rFonts w:ascii="Arial" w:hAnsi="Arial" w:cs="Arial"/>
+                <w:b/>
+                <w:sz w:val="24"/>
+                <w:szCs w:val="24"/>
+                <w:lang w:val="es-ES"/>
+              </w:rPr>
+              <w:t>Salida</w:t>
+            </w:r>
+          </w:p>
+        </w:tc>
+        <w:tc>
+          <w:tcPr>
+            <w:tcW w:w="7131" w:type="dxa"/>
+          </w:tcPr>
+          <w:p>
+            <w:pPr>
+              <w:pStyle w:val="Prrafodelista"/>
+              <w:tabs>
+                <w:tab w:val="left" w:pos="945"/>
+              </w:tabs>
+              <w:ind w:left="0"/>
+              <w:rPr>
+                <w:rFonts w:ascii="Arial" w:hAnsi="Arial" w:cs="Arial"/>
+                <w:sz w:val="24"/>
+                <w:szCs w:val="24"/>
+                <w:lang w:val="es-ES"/>
+              </w:rPr>
+            </w:pPr>
+            <w:r>
+              <w:rPr>
+                <w:rFonts w:ascii="Arial" w:hAnsi="Arial" w:cs="Arial"/>
+                <w:sz w:val="24"/>
+                <w:szCs w:val="24"/>
+                <w:lang w:val="es-ES"/>
+              </w:rPr>
+              <w:t>Cliente</w:t>
+            </w:r>
+          </w:p>
+        </w:tc>
+      </w:tr>
+    </w:tbl>
+    <w:p>
+      <w:pPr>
+        <w:spacing w:after="0" w:line="240" w:lineRule="auto"/>
+        <w:rPr>
+          <w:rFonts w:ascii="Arial" w:hAnsi="Arial" w:cs="Arial"/>
+          <w:b/>
+          <w:sz w:val="24"/>
+          <w:szCs w:val="24"/>
+          <w:lang w:val="es-ES"/>
+        </w:rPr>
+      </w:pPr>
+    </w:p>
+    <w:tbl>
+      <w:tblPr>
+        <w:tblStyle w:val="Tablaconcuadrcula"/>
+        <w:tblW w:w="0" w:type="auto"/>
+        <w:tblInd w:w="357" w:type="dxa"/>
+        <w:tblLook w:val="04A0" w:firstRow="1" w:lastRow="0" w:firstColumn="1" w:lastColumn="0" w:noHBand="0" w:noVBand="1"/>
+      </w:tblPr>
+      <w:tblGrid>
+        <w:gridCol w:w="1906"/>
+        <w:gridCol w:w="7131"/>
+      </w:tblGrid>
+      <w:tr>
+        <w:tc>
+          <w:tcPr>
+            <w:tcW w:w="1906" w:type="dxa"/>
+            <w:shd w:val="clear" w:color="auto" w:fill="BFBFBF" w:themeFill="background1" w:themeFillShade="BF"/>
+          </w:tcPr>
+          <w:p>
+            <w:pPr>
+              <w:pStyle w:val="Prrafodelista"/>
+              <w:ind w:left="0"/>
+              <w:rPr>
+                <w:rFonts w:ascii="Arial" w:hAnsi="Arial" w:cs="Arial"/>
+                <w:b/>
+                <w:sz w:val="24"/>
+                <w:szCs w:val="24"/>
+                <w:lang w:val="es-ES"/>
+              </w:rPr>
+            </w:pPr>
+            <w:r>
+              <w:rPr>
+                <w:rFonts w:ascii="Arial" w:hAnsi="Arial" w:cs="Arial"/>
+                <w:b/>
+                <w:sz w:val="24"/>
+                <w:szCs w:val="24"/>
+                <w:lang w:val="es-ES"/>
+              </w:rPr>
+              <w:t>Nombre</w:t>
+            </w:r>
+          </w:p>
+        </w:tc>
+        <w:tc>
+          <w:tcPr>
+            <w:tcW w:w="7131" w:type="dxa"/>
+          </w:tcPr>
+          <w:p>
+            <w:pPr>
+              <w:rPr>
+                <w:rFonts w:ascii="Arial" w:hAnsi="Arial" w:cs="Arial"/>
+                <w:b/>
+                <w:i/>
+                <w:sz w:val="24"/>
+                <w:szCs w:val="24"/>
+                <w:lang w:val="es-ES"/>
+              </w:rPr>
+            </w:pPr>
+            <w:r>
+              <w:rPr>
+                <w:rFonts w:ascii="Arial" w:hAnsi="Arial" w:cs="Arial"/>
+                <w:b/>
+                <w:i/>
+                <w:sz w:val="24"/>
+                <w:szCs w:val="24"/>
+                <w:lang w:val="es-ES"/>
+              </w:rPr>
+              <w:t>R</w:t>
+            </w:r>
+            <w:r>
+              <w:rPr>
+                <w:rFonts w:ascii="Arial" w:hAnsi="Arial" w:cs="Arial"/>
+                <w:b/>
+                <w:i/>
+                <w:sz w:val="24"/>
+                <w:szCs w:val="24"/>
+                <w:lang w:val="es-ES"/>
+              </w:rPr>
+              <w:t>6</w:t>
+            </w:r>
+          </w:p>
+        </w:tc>
+      </w:tr>
+      <w:tr>
+        <w:tc>
+          <w:tcPr>
+            <w:tcW w:w="1906" w:type="dxa"/>
+            <w:shd w:val="clear" w:color="auto" w:fill="BFBFBF" w:themeFill="background1" w:themeFillShade="BF"/>
+          </w:tcPr>
+          <w:p>
+            <w:pPr>
+              <w:pStyle w:val="Prrafodelista"/>
+              <w:ind w:left="0"/>
+              <w:rPr>
+                <w:rFonts w:ascii="Arial" w:hAnsi="Arial" w:cs="Arial"/>
+                <w:b/>
+                <w:sz w:val="24"/>
+                <w:szCs w:val="24"/>
+                <w:lang w:val="es-ES"/>
+              </w:rPr>
+            </w:pPr>
+            <w:r>
+              <w:rPr>
+                <w:rFonts w:ascii="Arial" w:hAnsi="Arial" w:cs="Arial"/>
+                <w:b/>
+                <w:sz w:val="24"/>
+                <w:szCs w:val="24"/>
+                <w:lang w:val="es-ES"/>
+              </w:rPr>
+              <w:t>Resumen</w:t>
+            </w:r>
+          </w:p>
+        </w:tc>
+        <w:tc>
+          <w:tcPr>
+            <w:tcW w:w="7131" w:type="dxa"/>
+          </w:tcPr>
+          <w:p>
+            <w:pPr>
+              <w:pStyle w:val="Prrafodelista"/>
+              <w:ind w:left="0"/>
+              <w:rPr>
+                <w:rFonts w:ascii="Arial" w:hAnsi="Arial" w:cs="Arial"/>
+                <w:sz w:val="24"/>
+                <w:szCs w:val="24"/>
+                <w:lang w:val="es-ES"/>
+              </w:rPr>
+            </w:pPr>
+            <w:r>
+              <w:rPr>
+                <w:rFonts w:ascii="Arial" w:hAnsi="Arial" w:cs="Arial"/>
+                <w:sz w:val="24"/>
+                <w:szCs w:val="24"/>
+                <w:lang w:val="es-ES"/>
+              </w:rPr>
+              <w:t>Añadir libro al carrito de compras</w:t>
+            </w:r>
+          </w:p>
+        </w:tc>
+      </w:tr>
+      <w:tr>
+        <w:tc>
+          <w:tcPr>
+            <w:tcW w:w="1906" w:type="dxa"/>
+            <w:shd w:val="clear" w:color="auto" w:fill="BFBFBF" w:themeFill="background1" w:themeFillShade="BF"/>
+          </w:tcPr>
+          <w:p>
+            <w:pPr>
+              <w:pStyle w:val="Prrafodelista"/>
+              <w:ind w:left="0"/>
+              <w:rPr>
+                <w:rFonts w:ascii="Arial" w:hAnsi="Arial" w:cs="Arial"/>
+                <w:b/>
+                <w:sz w:val="24"/>
+                <w:szCs w:val="24"/>
+                <w:lang w:val="es-ES"/>
+              </w:rPr>
+            </w:pPr>
+            <w:r>
+              <w:rPr>
+                <w:rFonts w:ascii="Arial" w:hAnsi="Arial" w:cs="Arial"/>
+                <w:b/>
+                <w:sz w:val="24"/>
+                <w:szCs w:val="24"/>
+                <w:lang w:val="es-ES"/>
+              </w:rPr>
+              <w:t>Entrada</w:t>
+            </w:r>
+          </w:p>
+        </w:tc>
+        <w:tc>
+          <w:tcPr>
+            <w:tcW w:w="7131" w:type="dxa"/>
+          </w:tcPr>
+          <w:p>
+            <w:pPr>
+              <w:pStyle w:val="Prrafodelista"/>
+              <w:ind w:left="0"/>
+              <w:rPr>
+                <w:rFonts w:ascii="Arial" w:hAnsi="Arial" w:cs="Arial"/>
+                <w:sz w:val="24"/>
+                <w:szCs w:val="24"/>
+                <w:lang w:val="es-ES"/>
+              </w:rPr>
+            </w:pPr>
+            <w:r>
+              <w:rPr>
+                <w:rFonts w:ascii="Arial" w:hAnsi="Arial" w:cs="Arial"/>
+                <w:sz w:val="24"/>
+                <w:szCs w:val="24"/>
+                <w:lang w:val="es-ES"/>
+              </w:rPr>
+              <w:t>Libro</w:t>
+            </w:r>
+          </w:p>
+        </w:tc>
+      </w:tr>
+      <w:tr>
+        <w:tc>
+          <w:tcPr>
+            <w:tcW w:w="1906" w:type="dxa"/>
+            <w:shd w:val="clear" w:color="auto" w:fill="BFBFBF" w:themeFill="background1" w:themeFillShade="BF"/>
+          </w:tcPr>
+          <w:p>
+            <w:pPr>
+              <w:pStyle w:val="Prrafodelista"/>
+              <w:ind w:left="0"/>
+              <w:rPr>
+                <w:rFonts w:ascii="Arial" w:hAnsi="Arial" w:cs="Arial"/>
+                <w:b/>
+                <w:sz w:val="24"/>
+                <w:szCs w:val="24"/>
+                <w:lang w:val="es-ES"/>
+              </w:rPr>
+            </w:pPr>
+            <w:r>
+              <w:rPr>
+                <w:rFonts w:ascii="Arial" w:hAnsi="Arial" w:cs="Arial"/>
+                <w:b/>
+                <w:sz w:val="24"/>
+                <w:szCs w:val="24"/>
+                <w:lang w:val="es-ES"/>
+              </w:rPr>
+              <w:t>Salida</w:t>
+            </w:r>
+          </w:p>
+        </w:tc>
+        <w:tc>
+          <w:tcPr>
+            <w:tcW w:w="7131" w:type="dxa"/>
+          </w:tcPr>
+          <w:p>
+            <w:pPr>
+              <w:pStyle w:val="Prrafodelista"/>
+              <w:tabs>
+                <w:tab w:val="left" w:pos="945"/>
+              </w:tabs>
+              <w:ind w:left="0"/>
+              <w:rPr>
+                <w:rFonts w:ascii="Arial" w:hAnsi="Arial" w:cs="Arial"/>
+                <w:sz w:val="24"/>
+                <w:szCs w:val="24"/>
+                <w:lang w:val="es-ES"/>
+              </w:rPr>
+            </w:pPr>
+            <w:r>
+              <w:rPr>
+                <w:rFonts w:ascii="Arial" w:hAnsi="Arial" w:cs="Arial"/>
+                <w:sz w:val="24"/>
+                <w:szCs w:val="24"/>
+                <w:lang w:val="es-ES"/>
+              </w:rPr>
+              <w:t>Ninguna</w:t>
+            </w:r>
+          </w:p>
+        </w:tc>
+      </w:tr>
+    </w:tbl>
+    <w:p>
+      <w:pPr>
+        <w:spacing w:after="0" w:line="240" w:lineRule="auto"/>
+        <w:rPr>
+          <w:rFonts w:ascii="Arial" w:hAnsi="Arial" w:cs="Arial"/>
+          <w:b/>
+          <w:sz w:val="24"/>
+          <w:szCs w:val="24"/>
+          <w:lang w:val="es-ES"/>
+        </w:rPr>
+      </w:pPr>
+    </w:p>
+    <w:tbl>
+      <w:tblPr>
+        <w:tblStyle w:val="Tablaconcuadrcula"/>
+        <w:tblW w:w="0" w:type="auto"/>
+        <w:tblInd w:w="357" w:type="dxa"/>
+        <w:tblLook w:val="04A0" w:firstRow="1" w:lastRow="0" w:firstColumn="1" w:lastColumn="0" w:noHBand="0" w:noVBand="1"/>
+      </w:tblPr>
+      <w:tblGrid>
+        <w:gridCol w:w="1906"/>
+        <w:gridCol w:w="7131"/>
+      </w:tblGrid>
+      <w:tr>
+        <w:tc>
+          <w:tcPr>
+            <w:tcW w:w="1906" w:type="dxa"/>
+            <w:shd w:val="clear" w:color="auto" w:fill="BFBFBF" w:themeFill="background1" w:themeFillShade="BF"/>
+          </w:tcPr>
+          <w:p>
+            <w:pPr>
+              <w:pStyle w:val="Prrafodelista"/>
+              <w:ind w:left="0"/>
+              <w:rPr>
+                <w:rFonts w:ascii="Arial" w:hAnsi="Arial" w:cs="Arial"/>
+                <w:b/>
+                <w:sz w:val="24"/>
+                <w:szCs w:val="24"/>
+                <w:lang w:val="es-ES"/>
+              </w:rPr>
+            </w:pPr>
+            <w:r>
+              <w:rPr>
+                <w:rFonts w:ascii="Arial" w:hAnsi="Arial" w:cs="Arial"/>
+                <w:b/>
+                <w:sz w:val="24"/>
+                <w:szCs w:val="24"/>
+                <w:lang w:val="es-ES"/>
+              </w:rPr>
+              <w:t>Nombre</w:t>
+            </w:r>
+          </w:p>
+        </w:tc>
+        <w:tc>
+          <w:tcPr>
+            <w:tcW w:w="7131" w:type="dxa"/>
+          </w:tcPr>
+          <w:p>
+            <w:pPr>
+              <w:rPr>
+                <w:rFonts w:ascii="Arial" w:hAnsi="Arial" w:cs="Arial"/>
+                <w:b/>
+                <w:i/>
+                <w:sz w:val="24"/>
+                <w:szCs w:val="24"/>
+                <w:lang w:val="es-ES"/>
+              </w:rPr>
+            </w:pPr>
+            <w:r>
+              <w:rPr>
+                <w:rFonts w:ascii="Arial" w:hAnsi="Arial" w:cs="Arial"/>
+                <w:b/>
+                <w:i/>
+                <w:sz w:val="24"/>
+                <w:szCs w:val="24"/>
+                <w:lang w:val="es-ES"/>
+              </w:rPr>
+              <w:t>R</w:t>
+            </w:r>
+            <w:r>
+              <w:rPr>
+                <w:rFonts w:ascii="Arial" w:hAnsi="Arial" w:cs="Arial"/>
+                <w:b/>
+                <w:i/>
+                <w:sz w:val="24"/>
+                <w:szCs w:val="24"/>
+                <w:lang w:val="es-ES"/>
+              </w:rPr>
+              <w:t>7</w:t>
+            </w:r>
+          </w:p>
+        </w:tc>
+      </w:tr>
+      <w:tr>
+        <w:tc>
+          <w:tcPr>
+            <w:tcW w:w="1906" w:type="dxa"/>
+            <w:shd w:val="clear" w:color="auto" w:fill="BFBFBF" w:themeFill="background1" w:themeFillShade="BF"/>
+          </w:tcPr>
+          <w:p>
+            <w:pPr>
+              <w:pStyle w:val="Prrafodelista"/>
+              <w:ind w:left="0"/>
+              <w:rPr>
+                <w:rFonts w:ascii="Arial" w:hAnsi="Arial" w:cs="Arial"/>
+                <w:b/>
+                <w:sz w:val="24"/>
+                <w:szCs w:val="24"/>
+                <w:lang w:val="es-ES"/>
+              </w:rPr>
+            </w:pPr>
+            <w:r>
+              <w:rPr>
+                <w:rFonts w:ascii="Arial" w:hAnsi="Arial" w:cs="Arial"/>
+                <w:b/>
+                <w:sz w:val="24"/>
+                <w:szCs w:val="24"/>
+                <w:lang w:val="es-ES"/>
+              </w:rPr>
+              <w:t>Resumen</w:t>
+            </w:r>
+          </w:p>
+        </w:tc>
+        <w:tc>
+          <w:tcPr>
+            <w:tcW w:w="7131" w:type="dxa"/>
+          </w:tcPr>
+          <w:p>
+            <w:pPr>
+              <w:pStyle w:val="Prrafodelista"/>
+              <w:ind w:left="0"/>
+              <w:rPr>
+                <w:rFonts w:ascii="Arial" w:hAnsi="Arial" w:cs="Arial"/>
+                <w:sz w:val="24"/>
+                <w:szCs w:val="24"/>
+                <w:lang w:val="es-ES"/>
+              </w:rPr>
+            </w:pPr>
+            <w:r>
+              <w:rPr>
+                <w:rFonts w:ascii="Arial" w:hAnsi="Arial" w:cs="Arial"/>
+                <w:sz w:val="24"/>
+                <w:szCs w:val="24"/>
+                <w:lang w:val="es-ES"/>
+              </w:rPr>
+              <w:t>Desapilar libro al carrito de compras</w:t>
+            </w:r>
+          </w:p>
+        </w:tc>
+      </w:tr>
+      <w:tr>
+        <w:tc>
+          <w:tcPr>
+            <w:tcW w:w="1906" w:type="dxa"/>
+            <w:shd w:val="clear" w:color="auto" w:fill="BFBFBF" w:themeFill="background1" w:themeFillShade="BF"/>
+          </w:tcPr>
+          <w:p>
+            <w:pPr>
+              <w:pStyle w:val="Prrafodelista"/>
+              <w:ind w:left="0"/>
+              <w:rPr>
+                <w:rFonts w:ascii="Arial" w:hAnsi="Arial" w:cs="Arial"/>
+                <w:b/>
+                <w:sz w:val="24"/>
+                <w:szCs w:val="24"/>
+                <w:lang w:val="es-ES"/>
+              </w:rPr>
+            </w:pPr>
+            <w:r>
+              <w:rPr>
+                <w:rFonts w:ascii="Arial" w:hAnsi="Arial" w:cs="Arial"/>
+                <w:b/>
+                <w:sz w:val="24"/>
+                <w:szCs w:val="24"/>
+                <w:lang w:val="es-ES"/>
+              </w:rPr>
+              <w:t>Entrada</w:t>
+            </w:r>
+          </w:p>
+        </w:tc>
+        <w:tc>
+          <w:tcPr>
+            <w:tcW w:w="7131" w:type="dxa"/>
+          </w:tcPr>
+          <w:p>
+            <w:pPr>
+              <w:pStyle w:val="Prrafodelista"/>
+              <w:ind w:left="0"/>
+              <w:rPr>
+                <w:rFonts w:ascii="Arial" w:hAnsi="Arial" w:cs="Arial"/>
+                <w:sz w:val="24"/>
+                <w:szCs w:val="24"/>
+                <w:lang w:val="es-ES"/>
+              </w:rPr>
+            </w:pPr>
+            <w:r>
+              <w:rPr>
+                <w:rFonts w:ascii="Arial" w:hAnsi="Arial" w:cs="Arial"/>
+                <w:sz w:val="24"/>
+                <w:szCs w:val="24"/>
+                <w:lang w:val="es-ES"/>
+              </w:rPr>
+              <w:t>Ninguna</w:t>
+            </w:r>
+          </w:p>
+        </w:tc>
+      </w:tr>
+      <w:tr>
+        <w:tc>
+          <w:tcPr>
+            <w:tcW w:w="1906" w:type="dxa"/>
+            <w:shd w:val="clear" w:color="auto" w:fill="BFBFBF" w:themeFill="background1" w:themeFillShade="BF"/>
+          </w:tcPr>
+          <w:p>
+            <w:pPr>
+              <w:pStyle w:val="Prrafodelista"/>
+              <w:ind w:left="0"/>
+              <w:rPr>
+                <w:rFonts w:ascii="Arial" w:hAnsi="Arial" w:cs="Arial"/>
+                <w:b/>
+                <w:sz w:val="24"/>
+                <w:szCs w:val="24"/>
+                <w:lang w:val="es-ES"/>
+              </w:rPr>
+            </w:pPr>
+            <w:r>
+              <w:rPr>
+                <w:rFonts w:ascii="Arial" w:hAnsi="Arial" w:cs="Arial"/>
+                <w:b/>
+                <w:sz w:val="24"/>
+                <w:szCs w:val="24"/>
+                <w:lang w:val="es-ES"/>
+              </w:rPr>
+              <w:t>Salida</w:t>
+            </w:r>
+          </w:p>
+        </w:tc>
+        <w:tc>
+          <w:tcPr>
+            <w:tcW w:w="7131" w:type="dxa"/>
+          </w:tcPr>
+          <w:p>
+            <w:pPr>
+              <w:pStyle w:val="Prrafodelista"/>
+              <w:tabs>
+                <w:tab w:val="left" w:pos="945"/>
+              </w:tabs>
+              <w:ind w:left="0"/>
+              <w:rPr>
+                <w:rFonts w:ascii="Arial" w:hAnsi="Arial" w:cs="Arial"/>
+                <w:sz w:val="24"/>
+                <w:szCs w:val="24"/>
+                <w:lang w:val="es-ES"/>
+              </w:rPr>
+            </w:pPr>
+            <w:r>
+              <w:rPr>
+                <w:rFonts w:ascii="Arial" w:hAnsi="Arial" w:cs="Arial"/>
+                <w:sz w:val="24"/>
+                <w:szCs w:val="24"/>
+                <w:lang w:val="es-ES"/>
+              </w:rPr>
+              <w:t>Libro</w:t>
+            </w:r>
+            <w:bookmarkStart w:id="0" w:name="_GoBack"/>
+            <w:bookmarkEnd w:id="0"/>
+          </w:p>
+        </w:tc>
+      </w:tr>
+    </w:tbl>
+    <w:p>
+      <w:pPr>
+        <w:spacing w:after="0" w:line="240" w:lineRule="auto"/>
         <w:rPr>
           <w:rFonts w:ascii="Arial" w:hAnsi="Arial" w:cs="Arial"/>
           <w:b/>
@@ -1173,8 +2502,6 @@
         </w:rPr>
         <w:t>Alternativa 1:</w:t>
       </w:r>
-      <w:bookmarkStart w:id="0" w:name="_GoBack"/>
-      <w:bookmarkEnd w:id="0"/>
     </w:p>
     <w:p>
       <w:pPr>
@@ -1988,6 +3315,10 @@
                       </w:txbxContent>
                     </v:textbox>
                   </v:shape>
+                  <v:shapetype id="_x0000_t32" coordsize="21600,21600" o:spt="32" o:oned="t" path="m,l21600,21600e" filled="f">
+                    <v:path arrowok="t" fillok="f" o:connecttype="none"/>
+                    <o:lock v:ext="edit" shapetype="t"/>
+                  </v:shapetype>
                   <v:shape id="Conector recto de flecha 4" o:spid="_x0000_s1030" type="#_x0000_t32" style="position:absolute;left:20188;top:9975;width:6056;height:712;visibility:visible;mso-wrap-style:square" o:connectortype="straight" o:gfxdata="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" strokecolor="black [3213]" strokeweight=".5pt">
                     <v:stroke endarrow="block" joinstyle="miter"/>
                   </v:shape>
@@ -8170,7 +9501,7 @@
 </file>
 
 <file path=word/endnotes.xml><?xml version="1.0" encoding="utf-8"?>
-<w:endnotes xmlns:wpc="http://schemas.microsoft.com/office/word/2010/wordprocessingCanvas" xmlns:cx="http://schemas.microsoft.com/office/drawing/2014/chartex" xmlns:cx1="http://schemas.microsoft.com/office/drawing/2015/9/8/chartex" xmlns:mc="http://schemas.openxmlformats.org/markup-compatibility/2006" xmlns:o="urn:schemas-microsoft-com:office:office" xmlns:r="http://schemas.openxmlformats.org/officeDocument/2006/relationships" xmlns:m="http://schemas.openxmlformats.org/officeDocument/2006/math" xmlns:v="urn:schemas-microsoft-com:vml" xmlns:wp14="http://schemas.microsoft.com/office/word/2010/wordprocessingDrawing" xmlns:wp="http://schemas.openxmlformats.org/drawingml/2006/wordprocessingDrawing" xmlns:w10="urn:schemas-microsoft-com:office:word" xmlns:w="http://schemas.openxmlformats.org/wordprocessingml/2006/main" xmlns:w14="http://schemas.microsoft.com/office/word/2010/wordml" xmlns:w15="http://schemas.microsoft.com/office/word/2012/wordml" xmlns:w16se="http://schemas.microsoft.com/office/word/2015/wordml/symex" xmlns:wpg="http://schemas.microsoft.com/office/word/2010/wordprocessingGroup" xmlns:wpi="http://schemas.microsoft.com/office/word/2010/wordprocessingInk" xmlns:wne="http://schemas.microsoft.com/office/word/2006/wordml" xmlns:wps="http://schemas.microsoft.com/office/word/2010/wordprocessingShape" mc:Ignorable="w14 w15 w16se wp14">
+<w:endnotes xmlns:wpc="http://schemas.microsoft.com/office/word/2010/wordprocessingCanvas" xmlns:cx="http://schemas.microsoft.com/office/drawing/2014/chartex" xmlns:cx1="http://schemas.microsoft.com/office/drawing/2015/9/8/chartex" xmlns:cx2="http://schemas.microsoft.com/office/drawing/2015/10/21/chartex" xmlns:cx3="http://schemas.microsoft.com/office/drawing/2016/5/9/chartex" xmlns:cx4="http://schemas.microsoft.com/office/drawing/2016/5/10/chartex" xmlns:cx5="http://schemas.microsoft.com/office/drawing/2016/5/11/chartex" xmlns:cx6="http://schemas.microsoft.com/office/drawing/2016/5/12/chartex" xmlns:cx7="http://schemas.microsoft.com/office/drawing/2016/5/13/chartex" xmlns:cx8="http://schemas.microsoft.com/office/drawing/2016/5/14/chartex" xmlns:mc="http://schemas.openxmlformats.org/markup-compatibility/2006" xmlns:aink="http://schemas.microsoft.com/office/drawing/2016/ink" xmlns:am3d="http://schemas.microsoft.com/office/drawing/2017/model3d" xmlns:o="urn:schemas-microsoft-com:office:office" xmlns:r="http://schemas.openxmlformats.org/officeDocument/2006/relationships" xmlns:m="http://schemas.openxmlformats.org/officeDocument/2006/math" xmlns:v="urn:schemas-microsoft-com:vml" xmlns:wp14="http://schemas.microsoft.com/office/word/2010/wordprocessingDrawing" xmlns:wp="http://schemas.openxmlformats.org/drawingml/2006/wordprocessingDrawing" xmlns:w10="urn:schemas-microsoft-com:office:word" xmlns:w="http://schemas.openxmlformats.org/wordprocessingml/2006/main" xmlns:w14="http://schemas.microsoft.com/office/word/2010/wordml" xmlns:w15="http://schemas.microsoft.com/office/word/2012/wordml" xmlns:w16cid="http://schemas.microsoft.com/office/word/2016/wordml/cid" xmlns:w16se="http://schemas.microsoft.com/office/word/2015/wordml/symex" xmlns:wpg="http://schemas.microsoft.com/office/word/2010/wordprocessingGroup" xmlns:wpi="http://schemas.microsoft.com/office/word/2010/wordprocessingInk" xmlns:wne="http://schemas.microsoft.com/office/word/2006/wordml" xmlns:wps="http://schemas.microsoft.com/office/word/2010/wordprocessingShape" mc:Ignorable="w14 w15 w16se w16cid wp14">
   <w:endnote w:type="separator" w:id="-1">
     <w:p>
       <w:pPr>
@@ -8195,7 +9526,7 @@
 </file>
 
 <file path=word/footnotes.xml><?xml version="1.0" encoding="utf-8"?>
-<w:footnotes xmlns:wpc="http://schemas.microsoft.com/office/word/2010/wordprocessingCanvas" xmlns:cx="http://schemas.microsoft.com/office/drawing/2014/chartex" xmlns:cx1="http://schemas.microsoft.com/office/drawing/2015/9/8/chartex" xmlns:mc="http://schemas.openxmlformats.org/markup-compatibility/2006" xmlns:o="urn:schemas-microsoft-com:office:office" xmlns:r="http://schemas.openxmlformats.org/officeDocument/2006/relationships" xmlns:m="http://schemas.openxmlformats.org/officeDocument/2006/math" xmlns:v="urn:schemas-microsoft-com:vml" xmlns:wp14="http://schemas.microsoft.com/office/word/2010/wordprocessingDrawing" xmlns:wp="http://schemas.openxmlformats.org/drawingml/2006/wordprocessingDrawing" xmlns:w10="urn:schemas-microsoft-com:office:word" xmlns:w="http://schemas.openxmlformats.org/wordprocessingml/2006/main" xmlns:w14="http://schemas.microsoft.com/office/word/2010/wordml" xmlns:w15="http://schemas.microsoft.com/office/word/2012/wordml" xmlns:w16se="http://schemas.microsoft.com/office/word/2015/wordml/symex" xmlns:wpg="http://schemas.microsoft.com/office/word/2010/wordprocessingGroup" xmlns:wpi="http://schemas.microsoft.com/office/word/2010/wordprocessingInk" xmlns:wne="http://schemas.microsoft.com/office/word/2006/wordml" xmlns:wps="http://schemas.microsoft.com/office/word/2010/wordprocessingShape" mc:Ignorable="w14 w15 w16se wp14">
+<w:footnotes xmlns:wpc="http://schemas.microsoft.com/office/word/2010/wordprocessingCanvas" xmlns:cx="http://schemas.microsoft.com/office/drawing/2014/chartex" xmlns:cx1="http://schemas.microsoft.com/office/drawing/2015/9/8/chartex" xmlns:cx2="http://schemas.microsoft.com/office/drawing/2015/10/21/chartex" xmlns:cx3="http://schemas.microsoft.com/office/drawing/2016/5/9/chartex" xmlns:cx4="http://schemas.microsoft.com/office/drawing/2016/5/10/chartex" xmlns:cx5="http://schemas.microsoft.com/office/drawing/2016/5/11/chartex" xmlns:cx6="http://schemas.microsoft.com/office/drawing/2016/5/12/chartex" xmlns:cx7="http://schemas.microsoft.com/office/drawing/2016/5/13/chartex" xmlns:cx8="http://schemas.microsoft.com/office/drawing/2016/5/14/chartex" xmlns:mc="http://schemas.openxmlformats.org/markup-compatibility/2006" xmlns:aink="http://schemas.microsoft.com/office/drawing/2016/ink" xmlns:am3d="http://schemas.microsoft.com/office/drawing/2017/model3d" xmlns:o="urn:schemas-microsoft-com:office:office" xmlns:r="http://schemas.openxmlformats.org/officeDocument/2006/relationships" xmlns:m="http://schemas.openxmlformats.org/officeDocument/2006/math" xmlns:v="urn:schemas-microsoft-com:vml" xmlns:wp14="http://schemas.microsoft.com/office/word/2010/wordprocessingDrawing" xmlns:wp="http://schemas.openxmlformats.org/drawingml/2006/wordprocessingDrawing" xmlns:w10="urn:schemas-microsoft-com:office:word" xmlns:w="http://schemas.openxmlformats.org/wordprocessingml/2006/main" xmlns:w14="http://schemas.microsoft.com/office/word/2010/wordml" xmlns:w15="http://schemas.microsoft.com/office/word/2012/wordml" xmlns:w16cid="http://schemas.microsoft.com/office/word/2016/wordml/cid" xmlns:w16se="http://schemas.microsoft.com/office/word/2015/wordml/symex" xmlns:wpg="http://schemas.microsoft.com/office/word/2010/wordprocessingGroup" xmlns:wpi="http://schemas.microsoft.com/office/word/2010/wordprocessingInk" xmlns:wne="http://schemas.microsoft.com/office/word/2006/wordml" xmlns:wps="http://schemas.microsoft.com/office/word/2010/wordprocessingShape" mc:Ignorable="w14 w15 w16se w16cid wp14">
   <w:footnote w:type="separator" w:id="-1">
     <w:p>
       <w:pPr>
@@ -8220,7 +9551,7 @@
 </file>
 
 <file path=word/header1.xml><?xml version="1.0" encoding="utf-8"?>
-<w:hdr xmlns:wpc="http://schemas.microsoft.com/office/word/2010/wordprocessingCanvas" xmlns:cx="http://schemas.microsoft.com/office/drawing/2014/chartex" xmlns:cx1="http://schemas.microsoft.com/office/drawing/2015/9/8/chartex" xmlns:mc="http://schemas.openxmlformats.org/markup-compatibility/2006" xmlns:o="urn:schemas-microsoft-com:office:office" xmlns:r="http://schemas.openxmlformats.org/officeDocument/2006/relationships" xmlns:m="http://schemas.openxmlformats.org/officeDocument/2006/math" xmlns:v="urn:schemas-microsoft-com:vml" xmlns:wp14="http://schemas.microsoft.com/office/word/2010/wordprocessingDrawing" xmlns:wp="http://schemas.openxmlformats.org/drawingml/2006/wordprocessingDrawing" xmlns:w10="urn:schemas-microsoft-com:office:word" xmlns:w="http://schemas.openxmlformats.org/wordprocessingml/2006/main" xmlns:w14="http://schemas.microsoft.com/office/word/2010/wordml" xmlns:w15="http://schemas.microsoft.com/office/word/2012/wordml" xmlns:w16se="http://schemas.microsoft.com/office/word/2015/wordml/symex" xmlns:wpg="http://schemas.microsoft.com/office/word/2010/wordprocessingGroup" xmlns:wpi="http://schemas.microsoft.com/office/word/2010/wordprocessingInk" xmlns:wne="http://schemas.microsoft.com/office/word/2006/wordml" xmlns:wps="http://schemas.microsoft.com/office/word/2010/wordprocessingShape" mc:Ignorable="w14 w15 w16se wp14">
+<w:hdr xmlns:wpc="http://schemas.microsoft.com/office/word/2010/wordprocessingCanvas" xmlns:cx="http://schemas.microsoft.com/office/drawing/2014/chartex" xmlns:cx1="http://schemas.microsoft.com/office/drawing/2015/9/8/chartex" xmlns:cx2="http://schemas.microsoft.com/office/drawing/2015/10/21/chartex" xmlns:cx3="http://schemas.microsoft.com/office/drawing/2016/5/9/chartex" xmlns:cx4="http://schemas.microsoft.com/office/drawing/2016/5/10/chartex" xmlns:cx5="http://schemas.microsoft.com/office/drawing/2016/5/11/chartex" xmlns:cx6="http://schemas.microsoft.com/office/drawing/2016/5/12/chartex" xmlns:cx7="http://schemas.microsoft.com/office/drawing/2016/5/13/chartex" xmlns:cx8="http://schemas.microsoft.com/office/drawing/2016/5/14/chartex" xmlns:mc="http://schemas.openxmlformats.org/markup-compatibility/2006" xmlns:aink="http://schemas.microsoft.com/office/drawing/2016/ink" xmlns:am3d="http://schemas.microsoft.com/office/drawing/2017/model3d" xmlns:o="urn:schemas-microsoft-com:office:office" xmlns:r="http://schemas.openxmlformats.org/officeDocument/2006/relationships" xmlns:m="http://schemas.openxmlformats.org/officeDocument/2006/math" xmlns:v="urn:schemas-microsoft-com:vml" xmlns:wp14="http://schemas.microsoft.com/office/word/2010/wordprocessingDrawing" xmlns:wp="http://schemas.openxmlformats.org/drawingml/2006/wordprocessingDrawing" xmlns:w10="urn:schemas-microsoft-com:office:word" xmlns:w="http://schemas.openxmlformats.org/wordprocessingml/2006/main" xmlns:w14="http://schemas.microsoft.com/office/word/2010/wordml" xmlns:w15="http://schemas.microsoft.com/office/word/2012/wordml" xmlns:w16cid="http://schemas.microsoft.com/office/word/2016/wordml/cid" xmlns:w16se="http://schemas.microsoft.com/office/word/2015/wordml/symex" xmlns:wpg="http://schemas.microsoft.com/office/word/2010/wordprocessingGroup" xmlns:wpi="http://schemas.microsoft.com/office/word/2010/wordprocessingInk" xmlns:wne="http://schemas.microsoft.com/office/word/2006/wordml" xmlns:wps="http://schemas.microsoft.com/office/word/2010/wordprocessingShape" mc:Ignorable="w14 w15 w16se w16cid wp14">
   <w:p>
     <w:pPr>
       <w:pStyle w:val="Encabezado"/>
@@ -8288,7 +9619,7 @@
 </file>
 
 <file path=word/numbering.xml><?xml version="1.0" encoding="utf-8"?>
-<w:numbering xmlns:wpc="http://schemas.microsoft.com/office/word/2010/wordprocessingCanvas" xmlns:cx="http://schemas.microsoft.com/office/drawing/2014/chartex" xmlns:cx1="http://schemas.microsoft.com/office/drawing/2015/9/8/chartex" xmlns:mc="http://schemas.openxmlformats.org/markup-compatibility/2006" xmlns:o="urn:schemas-microsoft-com:office:office" xmlns:r="http://schemas.openxmlformats.org/officeDocument/2006/relationships" xmlns:m="http://schemas.openxmlformats.org/officeDocument/2006/math" xmlns:v="urn:schemas-microsoft-com:vml" xmlns:wp14="http://schemas.microsoft.com/office/word/2010/wordprocessingDrawing" xmlns:wp="http://schemas.openxmlformats.org/drawingml/2006/wordprocessingDrawing" xmlns:w10="urn:schemas-microsoft-com:office:word" xmlns:w="http://schemas.openxmlformats.org/wordprocessingml/2006/main" xmlns:w14="http://schemas.microsoft.com/office/word/2010/wordml" xmlns:w15="http://schemas.microsoft.com/office/word/2012/wordml" xmlns:w16se="http://schemas.microsoft.com/office/word/2015/wordml/symex" xmlns:wpg="http://schemas.microsoft.com/office/word/2010/wordprocessingGroup" xmlns:wpi="http://schemas.microsoft.com/office/word/2010/wordprocessingInk" xmlns:wne="http://schemas.microsoft.com/office/word/2006/wordml" xmlns:wps="http://schemas.microsoft.com/office/word/2010/wordprocessingShape" mc:Ignorable="w14 w15 w16se wp14">
+<w:numbering xmlns:wpc="http://schemas.microsoft.com/office/word/2010/wordprocessingCanvas" xmlns:cx="http://schemas.microsoft.com/office/drawing/2014/chartex" xmlns:cx1="http://schemas.microsoft.com/office/drawing/2015/9/8/chartex" xmlns:cx2="http://schemas.microsoft.com/office/drawing/2015/10/21/chartex" xmlns:cx3="http://schemas.microsoft.com/office/drawing/2016/5/9/chartex" xmlns:cx4="http://schemas.microsoft.com/office/drawing/2016/5/10/chartex" xmlns:cx5="http://schemas.microsoft.com/office/drawing/2016/5/11/chartex" xmlns:cx6="http://schemas.microsoft.com/office/drawing/2016/5/12/chartex" xmlns:cx7="http://schemas.microsoft.com/office/drawing/2016/5/13/chartex" xmlns:cx8="http://schemas.microsoft.com/office/drawing/2016/5/14/chartex" xmlns:mc="http://schemas.openxmlformats.org/markup-compatibility/2006" xmlns:aink="http://schemas.microsoft.com/office/drawing/2016/ink" xmlns:am3d="http://schemas.microsoft.com/office/drawing/2017/model3d" xmlns:o="urn:schemas-microsoft-com:office:office" xmlns:r="http://schemas.openxmlformats.org/officeDocument/2006/relationships" xmlns:m="http://schemas.openxmlformats.org/officeDocument/2006/math" xmlns:v="urn:schemas-microsoft-com:vml" xmlns:wp14="http://schemas.microsoft.com/office/word/2010/wordprocessingDrawing" xmlns:wp="http://schemas.openxmlformats.org/drawingml/2006/wordprocessingDrawing" xmlns:w10="urn:schemas-microsoft-com:office:word" xmlns:w="http://schemas.openxmlformats.org/wordprocessingml/2006/main" xmlns:w14="http://schemas.microsoft.com/office/word/2010/wordml" xmlns:w15="http://schemas.microsoft.com/office/word/2012/wordml" xmlns:w16cid="http://schemas.microsoft.com/office/word/2016/wordml/cid" xmlns:w16se="http://schemas.microsoft.com/office/word/2015/wordml/symex" xmlns:wpg="http://schemas.microsoft.com/office/word/2010/wordprocessingGroup" xmlns:wpi="http://schemas.microsoft.com/office/word/2010/wordprocessingInk" xmlns:wne="http://schemas.microsoft.com/office/word/2006/wordml" xmlns:wps="http://schemas.microsoft.com/office/word/2010/wordprocessingShape" mc:Ignorable="w14 w15 w16se w16cid wp14">
   <w:abstractNum w:abstractNumId="0" w15:restartNumberingAfterBreak="0">
     <w:nsid w:val="562338A0"/>
     <w:multiLevelType w:val="hybridMultilevel"/>
@@ -8757,7 +10088,7 @@
 </file>
 
 <file path=word/styles.xml><?xml version="1.0" encoding="utf-8"?>
-<w:styles xmlns:mc="http://schemas.openxmlformats.org/markup-compatibility/2006" xmlns:r="http://schemas.openxmlformats.org/officeDocument/2006/relationships" xmlns:w="http://schemas.openxmlformats.org/wordprocessingml/2006/main" xmlns:w14="http://schemas.microsoft.com/office/word/2010/wordml" xmlns:w15="http://schemas.microsoft.com/office/word/2012/wordml" xmlns:w16se="http://schemas.microsoft.com/office/word/2015/wordml/symex" mc:Ignorable="w14 w15 w16se">
+<w:styles xmlns:mc="http://schemas.openxmlformats.org/markup-compatibility/2006" xmlns:r="http://schemas.openxmlformats.org/officeDocument/2006/relationships" xmlns:w="http://schemas.openxmlformats.org/wordprocessingml/2006/main" xmlns:w14="http://schemas.microsoft.com/office/word/2010/wordml" xmlns:w15="http://schemas.microsoft.com/office/word/2012/wordml" xmlns:w16cid="http://schemas.microsoft.com/office/word/2016/wordml/cid" xmlns:w16se="http://schemas.microsoft.com/office/word/2015/wordml/symex" mc:Ignorable="w14 w15 w16se w16cid">
   <w:docDefaults>
     <w:rPrDefault>
       <w:rPr>
@@ -8773,7 +10104,7 @@
       </w:pPr>
     </w:pPrDefault>
   </w:docDefaults>
-  <w:latentStyles w:defLockedState="0" w:defUIPriority="99" w:defSemiHidden="0" w:defUnhideWhenUsed="0" w:defQFormat="0" w:count="371">
+  <w:latentStyles w:defLockedState="0" w:defUIPriority="99" w:defSemiHidden="0" w:defUnhideWhenUsed="0" w:defQFormat="0" w:count="375">
     <w:lsdException w:name="Normal" w:uiPriority="0" w:qFormat="1"/>
     <w:lsdException w:name="heading 1" w:uiPriority="9" w:qFormat="1"/>
     <w:lsdException w:name="heading 2" w:semiHidden="1" w:uiPriority="9" w:unhideWhenUsed="1" w:qFormat="1"/>
@@ -8879,7 +10210,6 @@
     <w:lsdException w:name="HTML Sample" w:semiHidden="1" w:unhideWhenUsed="1"/>
     <w:lsdException w:name="HTML Typewriter" w:semiHidden="1" w:unhideWhenUsed="1"/>
     <w:lsdException w:name="HTML Variable" w:semiHidden="1" w:unhideWhenUsed="1"/>
-    <w:lsdException w:name="Normal Table" w:semiHidden="1" w:unhideWhenUsed="1"/>
     <w:lsdException w:name="annotation subject" w:semiHidden="1" w:unhideWhenUsed="1"/>
     <w:lsdException w:name="No List" w:semiHidden="1" w:unhideWhenUsed="1"/>
     <w:lsdException w:name="Outline List 1" w:semiHidden="1" w:unhideWhenUsed="1"/>
@@ -8923,10 +10253,8 @@
     <w:lsdException w:name="Table Elegant" w:semiHidden="1" w:unhideWhenUsed="1"/>
     <w:lsdException w:name="Table Professional" w:semiHidden="1" w:unhideWhenUsed="1"/>
     <w:lsdException w:name="Table Subtle 1" w:semiHidden="1" w:unhideWhenUsed="1"/>
-    <w:lsdException w:name="Table Subtle 2" w:semiHidden="1" w:unhideWhenUsed="1"/>
     <w:lsdException w:name="Table Web 1" w:semiHidden="1" w:unhideWhenUsed="1"/>
     <w:lsdException w:name="Table Web 2" w:semiHidden="1" w:unhideWhenUsed="1"/>
-    <w:lsdException w:name="Table Web 3" w:semiHidden="1" w:unhideWhenUsed="1"/>
     <w:lsdException w:name="Balloon Text" w:semiHidden="1" w:unhideWhenUsed="1"/>
     <w:lsdException w:name="Table Grid" w:uiPriority="39"/>
     <w:lsdException w:name="Table Theme" w:semiHidden="1" w:unhideWhenUsed="1"/>
@@ -9145,6 +10473,10 @@
     <w:lsdException w:name="List Table 5 Dark Accent 6" w:uiPriority="50"/>
     <w:lsdException w:name="List Table 6 Colorful Accent 6" w:uiPriority="51"/>
     <w:lsdException w:name="List Table 7 Colorful Accent 6" w:uiPriority="52"/>
+    <w:lsdException w:name="Mention" w:semiHidden="1" w:unhideWhenUsed="1"/>
+    <w:lsdException w:name="Smart Hyperlink" w:semiHidden="1" w:unhideWhenUsed="1"/>
+    <w:lsdException w:name="Hashtag" w:semiHidden="1" w:unhideWhenUsed="1"/>
+    <w:lsdException w:name="Unresolved Mention" w:semiHidden="1" w:unhideWhenUsed="1"/>
   </w:latentStyles>
   <w:style w:type="paragraph" w:default="1" w:styleId="Normal">
     <w:name w:val="Normal"/>

</xml_diff>

<commit_message>
I finished the phase 2 of the engineer method
</commit_message>
<xml_diff>
--- a/Método de la Ingeniería.docx
+++ b/Método de la Ingeniería.docx
@@ -1048,16 +1048,7 @@
                 <w:szCs w:val="24"/>
                 <w:lang w:val="es-ES"/>
               </w:rPr>
-              <w:t xml:space="preserve">Encontrar </w:t>
-            </w:r>
-            <w:r>
-              <w:rPr>
-                <w:rFonts w:ascii="Arial" w:hAnsi="Arial" w:cs="Arial"/>
-                <w:sz w:val="24"/>
-                <w:szCs w:val="24"/>
-                <w:lang w:val="es-ES"/>
-              </w:rPr>
-              <w:t>Estantería</w:t>
+              <w:t>Encontrar Estantería</w:t>
             </w:r>
           </w:p>
         </w:tc>
@@ -2250,8 +2241,6 @@
               </w:rPr>
               <w:t>Libro</w:t>
             </w:r>
-            <w:bookmarkStart w:id="0" w:name="_GoBack"/>
-            <w:bookmarkEnd w:id="0"/>
           </w:p>
         </w:tc>
       </w:tr>
@@ -2271,6 +2260,1652 @@
     <w:p>
       <w:pPr>
         <w:spacing w:after="0" w:line="240" w:lineRule="auto"/>
+        <w:rPr>
+          <w:rFonts w:ascii="Arial" w:hAnsi="Arial" w:cs="Arial"/>
+          <w:b/>
+          <w:sz w:val="24"/>
+          <w:szCs w:val="24"/>
+          <w:lang w:val="es-ES"/>
+        </w:rPr>
+      </w:pPr>
+    </w:p>
+    <w:p>
+      <w:pPr>
+        <w:spacing w:after="0" w:line="240" w:lineRule="auto"/>
+        <w:rPr>
+          <w:rFonts w:ascii="Arial" w:hAnsi="Arial" w:cs="Arial"/>
+          <w:b/>
+          <w:sz w:val="24"/>
+          <w:szCs w:val="24"/>
+          <w:lang w:val="es-ES"/>
+        </w:rPr>
+      </w:pPr>
+    </w:p>
+    <w:p>
+      <w:pPr>
+        <w:spacing w:after="0" w:line="240" w:lineRule="auto"/>
+        <w:rPr>
+          <w:rFonts w:ascii="Arial" w:hAnsi="Arial" w:cs="Arial"/>
+          <w:b/>
+          <w:i/>
+          <w:sz w:val="24"/>
+          <w:szCs w:val="24"/>
+          <w:lang w:val="es-ES"/>
+        </w:rPr>
+      </w:pPr>
+      <w:r>
+        <w:rPr>
+          <w:rFonts w:ascii="Arial" w:hAnsi="Arial" w:cs="Arial"/>
+          <w:b/>
+          <w:i/>
+          <w:sz w:val="24"/>
+          <w:szCs w:val="24"/>
+          <w:lang w:val="es-ES"/>
+        </w:rPr>
+        <w:t xml:space="preserve">Fase </w:t>
+      </w:r>
+      <w:r>
+        <w:rPr>
+          <w:rFonts w:ascii="Arial" w:hAnsi="Arial" w:cs="Arial"/>
+          <w:b/>
+          <w:i/>
+          <w:sz w:val="24"/>
+          <w:szCs w:val="24"/>
+          <w:lang w:val="es-ES"/>
+        </w:rPr>
+        <w:t>2</w:t>
+      </w:r>
+      <w:r>
+        <w:rPr>
+          <w:rFonts w:ascii="Arial" w:hAnsi="Arial" w:cs="Arial"/>
+          <w:b/>
+          <w:i/>
+          <w:sz w:val="24"/>
+          <w:szCs w:val="24"/>
+          <w:lang w:val="es-ES"/>
+        </w:rPr>
+        <w:t xml:space="preserve">: </w:t>
+      </w:r>
+      <w:r>
+        <w:rPr>
+          <w:rFonts w:ascii="Arial" w:hAnsi="Arial" w:cs="Arial"/>
+          <w:b/>
+          <w:i/>
+          <w:sz w:val="24"/>
+          <w:szCs w:val="24"/>
+          <w:lang w:val="es-ES"/>
+        </w:rPr>
+        <w:t>Recopilación de información</w:t>
+      </w:r>
+    </w:p>
+    <w:p>
+      <w:pPr>
+        <w:spacing w:after="0" w:line="240" w:lineRule="auto"/>
+        <w:rPr>
+          <w:rFonts w:ascii="Arial" w:hAnsi="Arial" w:cs="Arial"/>
+          <w:b/>
+          <w:i/>
+          <w:sz w:val="24"/>
+          <w:szCs w:val="24"/>
+          <w:lang w:val="es-ES"/>
+        </w:rPr>
+      </w:pPr>
+    </w:p>
+    <w:p>
+      <w:pPr>
+        <w:pStyle w:val="Prrafodelista"/>
+        <w:numPr>
+          <w:ilvl w:val="0"/>
+          <w:numId w:val="4"/>
+        </w:numPr>
+        <w:spacing w:after="0" w:line="240" w:lineRule="auto"/>
+        <w:ind w:left="357" w:hanging="357"/>
+        <w:rPr>
+          <w:rFonts w:ascii="Arial" w:hAnsi="Arial" w:cs="Arial"/>
+          <w:sz w:val="24"/>
+          <w:szCs w:val="24"/>
+          <w:lang w:val="es-ES"/>
+        </w:rPr>
+      </w:pPr>
+      <w:r>
+        <w:rPr>
+          <w:rFonts w:ascii="Arial" w:hAnsi="Arial" w:cs="Arial"/>
+          <w:b/>
+          <w:sz w:val="24"/>
+          <w:szCs w:val="24"/>
+          <w:lang w:val="es-ES"/>
+        </w:rPr>
+        <w:t>Definiciones</w:t>
+      </w:r>
+    </w:p>
+    <w:p>
+      <w:pPr>
+        <w:pStyle w:val="Prrafodelista"/>
+        <w:spacing w:after="0" w:line="240" w:lineRule="auto"/>
+        <w:ind w:left="357"/>
+        <w:rPr>
+          <w:rFonts w:ascii="Arial" w:hAnsi="Arial" w:cs="Arial"/>
+          <w:b/>
+          <w:sz w:val="24"/>
+          <w:szCs w:val="24"/>
+          <w:lang w:val="es-ES"/>
+        </w:rPr>
+      </w:pPr>
+    </w:p>
+    <w:p>
+      <w:pPr>
+        <w:pStyle w:val="Prrafodelista"/>
+        <w:spacing w:after="0" w:line="240" w:lineRule="auto"/>
+        <w:ind w:left="357"/>
+        <w:rPr>
+          <w:rFonts w:ascii="Arial" w:hAnsi="Arial" w:cs="Arial"/>
+          <w:color w:val="000000" w:themeColor="text1"/>
+          <w:sz w:val="24"/>
+          <w:szCs w:val="24"/>
+        </w:rPr>
+      </w:pPr>
+      <w:r>
+        <w:rPr>
+          <w:rFonts w:ascii="Arial" w:hAnsi="Arial" w:cs="Arial"/>
+          <w:b/>
+          <w:sz w:val="24"/>
+          <w:szCs w:val="24"/>
+          <w:lang w:val="es-ES"/>
+        </w:rPr>
+        <w:t xml:space="preserve">Librería: </w:t>
+      </w:r>
+      <w:r>
+        <w:rPr>
+          <w:rFonts w:ascii="Arial" w:hAnsi="Arial" w:cs="Arial"/>
+          <w:color w:val="000000" w:themeColor="text1"/>
+          <w:sz w:val="24"/>
+          <w:szCs w:val="24"/>
+          <w:lang w:val="es-ES"/>
+        </w:rPr>
+        <w:t>U</w:t>
+      </w:r>
+      <w:r>
+        <w:rPr>
+          <w:rFonts w:ascii="Arial" w:hAnsi="Arial" w:cs="Arial"/>
+          <w:color w:val="000000" w:themeColor="text1"/>
+          <w:sz w:val="24"/>
+          <w:szCs w:val="24"/>
+          <w:lang w:val="es-ES"/>
+        </w:rPr>
+        <w:t>na</w:t>
+      </w:r>
+      <w:r>
+        <w:rPr>
+          <w:rFonts w:ascii="Arial" w:hAnsi="Arial" w:cs="Arial"/>
+          <w:color w:val="000000" w:themeColor="text1"/>
+          <w:sz w:val="24"/>
+          <w:szCs w:val="24"/>
+        </w:rPr>
+        <w:t> </w:t>
+      </w:r>
+      <w:r>
+        <w:rPr>
+          <w:rStyle w:val="Textoennegrita"/>
+          <w:rFonts w:ascii="Arial" w:hAnsi="Arial" w:cs="Arial"/>
+          <w:b w:val="0"/>
+          <w:color w:val="000000" w:themeColor="text1"/>
+          <w:sz w:val="24"/>
+          <w:szCs w:val="24"/>
+          <w:bdr w:val="none" w:sz="0" w:space="0" w:color="auto" w:frame="1"/>
+        </w:rPr>
+        <w:t>librería</w:t>
+      </w:r>
+      <w:r>
+        <w:rPr>
+          <w:rFonts w:ascii="Arial" w:hAnsi="Arial" w:cs="Arial"/>
+          <w:color w:val="000000" w:themeColor="text1"/>
+          <w:sz w:val="24"/>
+          <w:szCs w:val="24"/>
+        </w:rPr>
+        <w:t> es un </w:t>
+      </w:r>
+      <w:r>
+        <w:rPr>
+          <w:rStyle w:val="Textoennegrita"/>
+          <w:rFonts w:ascii="Arial" w:hAnsi="Arial" w:cs="Arial"/>
+          <w:b w:val="0"/>
+          <w:color w:val="000000" w:themeColor="text1"/>
+          <w:sz w:val="24"/>
+          <w:szCs w:val="24"/>
+          <w:bdr w:val="none" w:sz="0" w:space="0" w:color="auto" w:frame="1"/>
+        </w:rPr>
+        <w:t>establecimiento</w:t>
+      </w:r>
+      <w:r>
+        <w:rPr>
+          <w:rStyle w:val="Textoennegrita"/>
+          <w:rFonts w:ascii="Arial" w:hAnsi="Arial" w:cs="Arial"/>
+          <w:color w:val="000000" w:themeColor="text1"/>
+          <w:sz w:val="24"/>
+          <w:szCs w:val="24"/>
+          <w:bdr w:val="none" w:sz="0" w:space="0" w:color="auto" w:frame="1"/>
+        </w:rPr>
+        <w:t xml:space="preserve"> </w:t>
+      </w:r>
+      <w:r>
+        <w:rPr>
+          <w:rStyle w:val="Textoennegrita"/>
+          <w:rFonts w:ascii="Arial" w:hAnsi="Arial" w:cs="Arial"/>
+          <w:b w:val="0"/>
+          <w:color w:val="000000" w:themeColor="text1"/>
+          <w:sz w:val="24"/>
+          <w:szCs w:val="24"/>
+          <w:bdr w:val="none" w:sz="0" w:space="0" w:color="auto" w:frame="1"/>
+        </w:rPr>
+        <w:t>comercial</w:t>
+      </w:r>
+      <w:r>
+        <w:rPr>
+          <w:rFonts w:ascii="Arial" w:hAnsi="Arial" w:cs="Arial"/>
+          <w:color w:val="000000" w:themeColor="text1"/>
+          <w:sz w:val="24"/>
+          <w:szCs w:val="24"/>
+        </w:rPr>
+        <w:t> o </w:t>
+      </w:r>
+      <w:r>
+        <w:rPr>
+          <w:rStyle w:val="Textoennegrita"/>
+          <w:rFonts w:ascii="Arial" w:hAnsi="Arial" w:cs="Arial"/>
+          <w:b w:val="0"/>
+          <w:color w:val="000000" w:themeColor="text1"/>
+          <w:sz w:val="24"/>
+          <w:szCs w:val="24"/>
+          <w:bdr w:val="none" w:sz="0" w:space="0" w:color="auto" w:frame="1"/>
+        </w:rPr>
+        <w:t>tienda</w:t>
+      </w:r>
+      <w:r>
+        <w:rPr>
+          <w:rFonts w:ascii="Arial" w:hAnsi="Arial" w:cs="Arial"/>
+          <w:color w:val="000000" w:themeColor="text1"/>
+          <w:sz w:val="24"/>
+          <w:szCs w:val="24"/>
+        </w:rPr>
+        <w:t> que se dedica a la venta de </w:t>
+      </w:r>
+      <w:hyperlink r:id="rId8" w:history="1">
+        <w:r>
+          <w:rPr>
+            <w:rStyle w:val="Hipervnculo"/>
+            <w:rFonts w:ascii="Arial" w:hAnsi="Arial" w:cs="Arial"/>
+            <w:bCs/>
+            <w:color w:val="000000" w:themeColor="text1"/>
+            <w:sz w:val="24"/>
+            <w:szCs w:val="24"/>
+            <w:u w:val="none"/>
+            <w:bdr w:val="none" w:sz="0" w:space="0" w:color="auto" w:frame="1"/>
+          </w:rPr>
+          <w:t>libros</w:t>
+        </w:r>
+      </w:hyperlink>
+      <w:r>
+        <w:rPr>
+          <w:rFonts w:ascii="Arial" w:hAnsi="Arial" w:cs="Arial"/>
+          <w:color w:val="000000" w:themeColor="text1"/>
+          <w:sz w:val="24"/>
+          <w:szCs w:val="24"/>
+        </w:rPr>
+        <w:t>. Existen librerías de todo tipo, desde pequeños locales con pocos ejemplares hasta edificios enteros que ofrecen miles de publicaciones. Las librerías pueden pertenecer a una cadena con muchas sucursales o tener un único punto de venta.</w:t>
+      </w:r>
+    </w:p>
+    <w:p>
+      <w:pPr>
+        <w:pStyle w:val="Prrafodelista"/>
+        <w:spacing w:after="0" w:line="240" w:lineRule="auto"/>
+        <w:ind w:left="357"/>
+        <w:rPr>
+          <w:rFonts w:ascii="Arial" w:hAnsi="Arial" w:cs="Arial"/>
+          <w:color w:val="000000" w:themeColor="text1"/>
+          <w:sz w:val="24"/>
+          <w:szCs w:val="24"/>
+        </w:rPr>
+      </w:pPr>
+    </w:p>
+    <w:p>
+      <w:pPr>
+        <w:pStyle w:val="NormalWeb"/>
+        <w:spacing w:before="0" w:beforeAutospacing="0" w:after="0" w:afterAutospacing="0"/>
+        <w:ind w:left="357"/>
+        <w:textAlignment w:val="baseline"/>
+        <w:rPr>
+          <w:rFonts w:ascii="Arial" w:hAnsi="Arial" w:cs="Arial"/>
+          <w:color w:val="000000" w:themeColor="text1"/>
+        </w:rPr>
+      </w:pPr>
+      <w:r>
+        <w:rPr>
+          <w:rFonts w:ascii="Arial" w:hAnsi="Arial" w:cs="Arial"/>
+          <w:color w:val="000000" w:themeColor="text1"/>
+        </w:rPr>
+        <w:t>Hay </w:t>
+      </w:r>
+      <w:r>
+        <w:rPr>
+          <w:rStyle w:val="Textoennegrita"/>
+          <w:rFonts w:ascii="Arial" w:hAnsi="Arial" w:cs="Arial"/>
+          <w:b w:val="0"/>
+          <w:color w:val="000000" w:themeColor="text1"/>
+          <w:bdr w:val="none" w:sz="0" w:space="0" w:color="auto" w:frame="1"/>
+        </w:rPr>
+        <w:t>librerías</w:t>
+      </w:r>
+      <w:r>
+        <w:rPr>
+          <w:rStyle w:val="Textoennegrita"/>
+          <w:rFonts w:ascii="Arial" w:hAnsi="Arial" w:cs="Arial"/>
+          <w:color w:val="000000" w:themeColor="text1"/>
+          <w:bdr w:val="none" w:sz="0" w:space="0" w:color="auto" w:frame="1"/>
+        </w:rPr>
+        <w:t xml:space="preserve"> </w:t>
+      </w:r>
+      <w:r>
+        <w:rPr>
+          <w:rStyle w:val="Textoennegrita"/>
+          <w:rFonts w:ascii="Arial" w:hAnsi="Arial" w:cs="Arial"/>
+          <w:b w:val="0"/>
+          <w:color w:val="000000" w:themeColor="text1"/>
+          <w:bdr w:val="none" w:sz="0" w:space="0" w:color="auto" w:frame="1"/>
+        </w:rPr>
+        <w:t>generalistas</w:t>
+      </w:r>
+      <w:r>
+        <w:rPr>
+          <w:rFonts w:ascii="Arial" w:hAnsi="Arial" w:cs="Arial"/>
+          <w:color w:val="000000" w:themeColor="text1"/>
+        </w:rPr>
+        <w:t>, que comercializan libros de diversas temáticas, mientras que otras se especializan en temas específicos. Es posible, en este sentido, encontrar </w:t>
+      </w:r>
+      <w:r>
+        <w:rPr>
+          <w:rStyle w:val="Textoennegrita"/>
+          <w:rFonts w:ascii="Arial" w:hAnsi="Arial" w:cs="Arial"/>
+          <w:b w:val="0"/>
+          <w:color w:val="000000" w:themeColor="text1"/>
+          <w:bdr w:val="none" w:sz="0" w:space="0" w:color="auto" w:frame="1"/>
+        </w:rPr>
+        <w:t>librerías</w:t>
+      </w:r>
+      <w:r>
+        <w:rPr>
+          <w:rStyle w:val="Textoennegrita"/>
+          <w:rFonts w:ascii="Arial" w:hAnsi="Arial" w:cs="Arial"/>
+          <w:color w:val="000000" w:themeColor="text1"/>
+          <w:bdr w:val="none" w:sz="0" w:space="0" w:color="auto" w:frame="1"/>
+        </w:rPr>
+        <w:t xml:space="preserve"> </w:t>
+      </w:r>
+      <w:r>
+        <w:rPr>
+          <w:rStyle w:val="Textoennegrita"/>
+          <w:rFonts w:ascii="Arial" w:hAnsi="Arial" w:cs="Arial"/>
+          <w:b w:val="0"/>
+          <w:color w:val="000000" w:themeColor="text1"/>
+          <w:bdr w:val="none" w:sz="0" w:space="0" w:color="auto" w:frame="1"/>
+        </w:rPr>
+        <w:t>deportivas</w:t>
+      </w:r>
+      <w:r>
+        <w:rPr>
+          <w:rFonts w:ascii="Arial" w:hAnsi="Arial" w:cs="Arial"/>
+          <w:color w:val="000000" w:themeColor="text1"/>
+        </w:rPr>
+        <w:t>, </w:t>
+      </w:r>
+      <w:r>
+        <w:rPr>
+          <w:rStyle w:val="Textoennegrita"/>
+          <w:rFonts w:ascii="Arial" w:hAnsi="Arial" w:cs="Arial"/>
+          <w:b w:val="0"/>
+          <w:color w:val="000000" w:themeColor="text1"/>
+          <w:bdr w:val="none" w:sz="0" w:space="0" w:color="auto" w:frame="1"/>
+        </w:rPr>
+        <w:t>librerías</w:t>
+      </w:r>
+      <w:r>
+        <w:rPr>
+          <w:rStyle w:val="Textoennegrita"/>
+          <w:rFonts w:ascii="Arial" w:hAnsi="Arial" w:cs="Arial"/>
+          <w:color w:val="000000" w:themeColor="text1"/>
+          <w:bdr w:val="none" w:sz="0" w:space="0" w:color="auto" w:frame="1"/>
+        </w:rPr>
+        <w:t xml:space="preserve"> </w:t>
+      </w:r>
+      <w:r>
+        <w:rPr>
+          <w:rStyle w:val="Textoennegrita"/>
+          <w:rFonts w:ascii="Arial" w:hAnsi="Arial" w:cs="Arial"/>
+          <w:b w:val="0"/>
+          <w:color w:val="000000" w:themeColor="text1"/>
+          <w:bdr w:val="none" w:sz="0" w:space="0" w:color="auto" w:frame="1"/>
+        </w:rPr>
+        <w:t>científicas</w:t>
+      </w:r>
+      <w:r>
+        <w:rPr>
+          <w:rFonts w:ascii="Arial" w:hAnsi="Arial" w:cs="Arial"/>
+          <w:color w:val="000000" w:themeColor="text1"/>
+        </w:rPr>
+        <w:t>, etc.</w:t>
+      </w:r>
+    </w:p>
+    <w:p>
+      <w:pPr>
+        <w:pStyle w:val="NormalWeb"/>
+        <w:spacing w:before="0" w:beforeAutospacing="0" w:after="0" w:afterAutospacing="0"/>
+        <w:ind w:left="357"/>
+        <w:textAlignment w:val="baseline"/>
+        <w:rPr>
+          <w:rFonts w:ascii="Arial" w:hAnsi="Arial" w:cs="Arial"/>
+          <w:color w:val="000000" w:themeColor="text1"/>
+        </w:rPr>
+      </w:pPr>
+    </w:p>
+    <w:p>
+      <w:pPr>
+        <w:pStyle w:val="NormalWeb"/>
+        <w:spacing w:before="0" w:beforeAutospacing="0" w:after="0" w:afterAutospacing="0"/>
+        <w:ind w:left="357"/>
+        <w:textAlignment w:val="baseline"/>
+        <w:rPr>
+          <w:rFonts w:ascii="Arial" w:hAnsi="Arial" w:cs="Arial"/>
+          <w:color w:val="000000" w:themeColor="text1"/>
+        </w:rPr>
+      </w:pPr>
+      <w:r>
+        <w:rPr>
+          <w:rFonts w:ascii="Arial" w:hAnsi="Arial" w:cs="Arial"/>
+          <w:color w:val="000000" w:themeColor="text1"/>
+        </w:rPr>
+        <w:t>Las librerías también pueden vender libros usados. Estas tiendas, por lo general, se dedican a </w:t>
+      </w:r>
+      <w:hyperlink r:id="rId9" w:history="1">
+        <w:r>
+          <w:rPr>
+            <w:rStyle w:val="Hipervnculo"/>
+            <w:rFonts w:ascii="Arial" w:hAnsi="Arial" w:cs="Arial"/>
+            <w:bCs/>
+            <w:color w:val="000000" w:themeColor="text1"/>
+            <w:u w:val="none"/>
+            <w:bdr w:val="none" w:sz="0" w:space="0" w:color="auto" w:frame="1"/>
+          </w:rPr>
+          <w:t>comprar</w:t>
+        </w:r>
+      </w:hyperlink>
+      <w:r>
+        <w:rPr>
+          <w:rFonts w:ascii="Arial" w:hAnsi="Arial" w:cs="Arial"/>
+          <w:color w:val="000000" w:themeColor="text1"/>
+        </w:rPr>
+        <w:t> ejemplares a un cierto precio para revenderlo luego a uno mayor, obteniendo una ganancia con la diferencia.</w:t>
+      </w:r>
+    </w:p>
+    <w:p>
+      <w:pPr>
+        <w:pStyle w:val="NormalWeb"/>
+        <w:spacing w:before="0" w:beforeAutospacing="0" w:after="0" w:afterAutospacing="0"/>
+        <w:ind w:left="357"/>
+        <w:textAlignment w:val="baseline"/>
+        <w:rPr>
+          <w:rFonts w:ascii="Arial" w:hAnsi="Arial" w:cs="Arial"/>
+          <w:color w:val="000000" w:themeColor="text1"/>
+        </w:rPr>
+      </w:pPr>
+    </w:p>
+    <w:p>
+      <w:pPr>
+        <w:pStyle w:val="NormalWeb"/>
+        <w:spacing w:before="0" w:beforeAutospacing="0" w:after="0" w:afterAutospacing="0"/>
+        <w:ind w:left="357"/>
+        <w:textAlignment w:val="baseline"/>
+        <w:rPr>
+          <w:rFonts w:ascii="Arial" w:hAnsi="Arial" w:cs="Arial"/>
+          <w:color w:val="000000" w:themeColor="text1"/>
+        </w:rPr>
+      </w:pPr>
+      <w:r>
+        <w:rPr>
+          <w:rFonts w:ascii="Arial" w:hAnsi="Arial" w:cs="Arial"/>
+          <w:color w:val="000000" w:themeColor="text1"/>
+        </w:rPr>
+        <w:t>Las </w:t>
+      </w:r>
+      <w:r>
+        <w:rPr>
+          <w:rStyle w:val="Textoennegrita"/>
+          <w:rFonts w:ascii="Arial" w:hAnsi="Arial" w:cs="Arial"/>
+          <w:b w:val="0"/>
+          <w:color w:val="000000" w:themeColor="text1"/>
+          <w:bdr w:val="none" w:sz="0" w:space="0" w:color="auto" w:frame="1"/>
+        </w:rPr>
+        <w:t>librerías</w:t>
+      </w:r>
+      <w:r>
+        <w:rPr>
+          <w:rStyle w:val="Textoennegrita"/>
+          <w:rFonts w:ascii="Arial" w:hAnsi="Arial" w:cs="Arial"/>
+          <w:color w:val="000000" w:themeColor="text1"/>
+          <w:bdr w:val="none" w:sz="0" w:space="0" w:color="auto" w:frame="1"/>
+        </w:rPr>
+        <w:t xml:space="preserve"> </w:t>
+      </w:r>
+      <w:r>
+        <w:rPr>
+          <w:rStyle w:val="Textoennegrita"/>
+          <w:rFonts w:ascii="Arial" w:hAnsi="Arial" w:cs="Arial"/>
+          <w:b w:val="0"/>
+          <w:color w:val="000000" w:themeColor="text1"/>
+          <w:bdr w:val="none" w:sz="0" w:space="0" w:color="auto" w:frame="1"/>
+        </w:rPr>
+        <w:t>virtuales</w:t>
+      </w:r>
+      <w:r>
+        <w:rPr>
+          <w:rFonts w:ascii="Arial" w:hAnsi="Arial" w:cs="Arial"/>
+          <w:color w:val="000000" w:themeColor="text1"/>
+        </w:rPr>
+        <w:t>, por su parte, se dedican a vender libros a través de </w:t>
+      </w:r>
+      <w:hyperlink r:id="rId10" w:history="1">
+        <w:r>
+          <w:rPr>
+            <w:rStyle w:val="Textoennegrita"/>
+            <w:rFonts w:ascii="Arial" w:hAnsi="Arial" w:cs="Arial"/>
+            <w:b w:val="0"/>
+            <w:color w:val="000000" w:themeColor="text1"/>
+            <w:bdr w:val="none" w:sz="0" w:space="0" w:color="auto" w:frame="1"/>
+          </w:rPr>
+          <w:t>Internet</w:t>
+        </w:r>
+      </w:hyperlink>
+      <w:r>
+        <w:rPr>
+          <w:rFonts w:ascii="Arial" w:hAnsi="Arial" w:cs="Arial"/>
+          <w:color w:val="000000" w:themeColor="text1"/>
+        </w:rPr>
+        <w:t>. Dichos libros pueden ser físicos (impresos) o digitales (para leer en la </w:t>
+      </w:r>
+      <w:hyperlink r:id="rId11" w:history="1">
+        <w:r>
+          <w:rPr>
+            <w:rStyle w:val="Textoennegrita"/>
+            <w:rFonts w:ascii="Arial" w:hAnsi="Arial" w:cs="Arial"/>
+            <w:b w:val="0"/>
+            <w:color w:val="000000" w:themeColor="text1"/>
+            <w:bdr w:val="none" w:sz="0" w:space="0" w:color="auto" w:frame="1"/>
+          </w:rPr>
+          <w:t>computadora</w:t>
+        </w:r>
+      </w:hyperlink>
+      <w:r>
+        <w:rPr>
+          <w:rFonts w:ascii="Arial" w:hAnsi="Arial" w:cs="Arial"/>
+          <w:color w:val="000000" w:themeColor="text1"/>
+        </w:rPr>
+        <w:t> o en dispositivos electrónicos).</w:t>
+      </w:r>
+    </w:p>
+    <w:p>
+      <w:pPr>
+        <w:pStyle w:val="Prrafodelista"/>
+        <w:spacing w:after="0" w:line="240" w:lineRule="auto"/>
+        <w:ind w:left="357"/>
+        <w:rPr>
+          <w:rFonts w:ascii="Arial" w:hAnsi="Arial" w:cs="Arial"/>
+          <w:color w:val="000000" w:themeColor="text1"/>
+          <w:sz w:val="24"/>
+          <w:szCs w:val="24"/>
+        </w:rPr>
+      </w:pPr>
+    </w:p>
+    <w:p>
+      <w:pPr>
+        <w:pStyle w:val="NormalWeb"/>
+        <w:spacing w:before="120" w:beforeAutospacing="0" w:after="120" w:afterAutospacing="0"/>
+        <w:ind w:left="357"/>
+        <w:rPr>
+          <w:rFonts w:ascii="Arial" w:hAnsi="Arial" w:cs="Arial"/>
+          <w:color w:val="000000" w:themeColor="text1"/>
+        </w:rPr>
+      </w:pPr>
+      <w:r>
+        <w:rPr>
+          <w:rFonts w:ascii="Arial" w:hAnsi="Arial" w:cs="Arial"/>
+          <w:b/>
+          <w:color w:val="000000" w:themeColor="text1"/>
+        </w:rPr>
+        <w:t xml:space="preserve">Libro: </w:t>
+      </w:r>
+      <w:r>
+        <w:rPr>
+          <w:rFonts w:ascii="Arial" w:hAnsi="Arial" w:cs="Arial"/>
+          <w:color w:val="000000" w:themeColor="text1"/>
+        </w:rPr>
+        <w:t xml:space="preserve">Un libro </w:t>
+      </w:r>
+      <w:r>
+        <w:rPr>
+          <w:rFonts w:ascii="Arial" w:hAnsi="Arial" w:cs="Arial"/>
+          <w:color w:val="000000" w:themeColor="text1"/>
+        </w:rPr>
+        <w:t>es una obra </w:t>
+      </w:r>
+      <w:hyperlink r:id="rId12" w:tooltip="Imprenta" w:history="1">
+        <w:r>
+          <w:rPr>
+            <w:rStyle w:val="Hipervnculo"/>
+            <w:rFonts w:ascii="Arial" w:hAnsi="Arial" w:cs="Arial"/>
+            <w:color w:val="000000" w:themeColor="text1"/>
+            <w:u w:val="none"/>
+          </w:rPr>
+          <w:t>impresa</w:t>
+        </w:r>
+      </w:hyperlink>
+      <w:r>
+        <w:rPr>
+          <w:rFonts w:ascii="Arial" w:hAnsi="Arial" w:cs="Arial"/>
+          <w:color w:val="000000" w:themeColor="text1"/>
+        </w:rPr>
+        <w:t>, </w:t>
+      </w:r>
+      <w:hyperlink r:id="rId13" w:tooltip="Manuscrito" w:history="1">
+        <w:r>
+          <w:rPr>
+            <w:rStyle w:val="Hipervnculo"/>
+            <w:rFonts w:ascii="Arial" w:hAnsi="Arial" w:cs="Arial"/>
+            <w:color w:val="000000" w:themeColor="text1"/>
+            <w:u w:val="none"/>
+          </w:rPr>
+          <w:t>manuscrita</w:t>
+        </w:r>
+      </w:hyperlink>
+      <w:r>
+        <w:rPr>
+          <w:rFonts w:ascii="Arial" w:hAnsi="Arial" w:cs="Arial"/>
+          <w:color w:val="000000" w:themeColor="text1"/>
+        </w:rPr>
+        <w:t> o </w:t>
+      </w:r>
+      <w:hyperlink r:id="rId14" w:tooltip="Pintura" w:history="1">
+        <w:r>
+          <w:rPr>
+            <w:rStyle w:val="Hipervnculo"/>
+            <w:rFonts w:ascii="Arial" w:hAnsi="Arial" w:cs="Arial"/>
+            <w:color w:val="000000" w:themeColor="text1"/>
+            <w:u w:val="none"/>
+          </w:rPr>
+          <w:t>pintada</w:t>
+        </w:r>
+      </w:hyperlink>
+      <w:r>
+        <w:rPr>
+          <w:rFonts w:ascii="Arial" w:hAnsi="Arial" w:cs="Arial"/>
+          <w:color w:val="000000" w:themeColor="text1"/>
+        </w:rPr>
+        <w:t> en una serie de hojas de </w:t>
+      </w:r>
+      <w:hyperlink r:id="rId15" w:tooltip="Papel" w:history="1">
+        <w:r>
+          <w:rPr>
+            <w:rStyle w:val="Hipervnculo"/>
+            <w:rFonts w:ascii="Arial" w:hAnsi="Arial" w:cs="Arial"/>
+            <w:color w:val="000000" w:themeColor="text1"/>
+            <w:u w:val="none"/>
+          </w:rPr>
+          <w:t>papel</w:t>
+        </w:r>
+      </w:hyperlink>
+      <w:r>
+        <w:rPr>
+          <w:rFonts w:ascii="Arial" w:hAnsi="Arial" w:cs="Arial"/>
+          <w:color w:val="000000" w:themeColor="text1"/>
+        </w:rPr>
+        <w:t>, </w:t>
+      </w:r>
+      <w:hyperlink r:id="rId16" w:tooltip="Pergamino" w:history="1">
+        <w:r>
+          <w:rPr>
+            <w:rStyle w:val="Hipervnculo"/>
+            <w:rFonts w:ascii="Arial" w:hAnsi="Arial" w:cs="Arial"/>
+            <w:color w:val="000000" w:themeColor="text1"/>
+            <w:u w:val="none"/>
+          </w:rPr>
+          <w:t>pergamino</w:t>
+        </w:r>
+      </w:hyperlink>
+      <w:r>
+        <w:rPr>
+          <w:rFonts w:ascii="Arial" w:hAnsi="Arial" w:cs="Arial"/>
+          <w:color w:val="000000" w:themeColor="text1"/>
+        </w:rPr>
+        <w:t>, </w:t>
+      </w:r>
+      <w:hyperlink r:id="rId17" w:tooltip="Vitela" w:history="1">
+        <w:r>
+          <w:rPr>
+            <w:rStyle w:val="Hipervnculo"/>
+            <w:rFonts w:ascii="Arial" w:hAnsi="Arial" w:cs="Arial"/>
+            <w:color w:val="000000" w:themeColor="text1"/>
+            <w:u w:val="none"/>
+          </w:rPr>
+          <w:t>vitela</w:t>
+        </w:r>
+      </w:hyperlink>
+      <w:r>
+        <w:rPr>
+          <w:rFonts w:ascii="Arial" w:hAnsi="Arial" w:cs="Arial"/>
+          <w:color w:val="000000" w:themeColor="text1"/>
+        </w:rPr>
+        <w:t> u otro material, unidas por un lado (es decir, </w:t>
+      </w:r>
+      <w:hyperlink r:id="rId18" w:tooltip="Encuadernación" w:history="1">
+        <w:r>
+          <w:rPr>
+            <w:rStyle w:val="Hipervnculo"/>
+            <w:rFonts w:ascii="Arial" w:hAnsi="Arial" w:cs="Arial"/>
+            <w:color w:val="000000" w:themeColor="text1"/>
+            <w:u w:val="none"/>
+          </w:rPr>
+          <w:t>encuadernadas</w:t>
+        </w:r>
+      </w:hyperlink>
+      <w:r>
+        <w:rPr>
+          <w:rFonts w:ascii="Arial" w:hAnsi="Arial" w:cs="Arial"/>
+          <w:color w:val="000000" w:themeColor="text1"/>
+        </w:rPr>
+        <w:t>) y protegidas con tapas, también llamadas cubiertas. Un libro puede tratar sobre cualquier tema.</w:t>
+      </w:r>
+    </w:p>
+    <w:p>
+      <w:pPr>
+        <w:pStyle w:val="NormalWeb"/>
+        <w:spacing w:before="120" w:beforeAutospacing="0" w:after="120" w:afterAutospacing="0"/>
+        <w:ind w:left="357"/>
+        <w:rPr>
+          <w:rFonts w:ascii="Arial" w:hAnsi="Arial" w:cs="Arial"/>
+          <w:color w:val="000000" w:themeColor="text1"/>
+        </w:rPr>
+      </w:pPr>
+      <w:r>
+        <w:rPr>
+          <w:rFonts w:ascii="Arial" w:hAnsi="Arial" w:cs="Arial"/>
+          <w:color w:val="000000" w:themeColor="text1"/>
+        </w:rPr>
+        <w:lastRenderedPageBreak/>
+        <w:t>Según la definición de la </w:t>
+      </w:r>
+      <w:hyperlink r:id="rId19" w:tooltip="Unesco" w:history="1">
+        <w:r>
+          <w:rPr>
+            <w:rStyle w:val="Hipervnculo"/>
+            <w:rFonts w:ascii="Arial" w:hAnsi="Arial" w:cs="Arial"/>
+            <w:color w:val="000000" w:themeColor="text1"/>
+            <w:u w:val="none"/>
+          </w:rPr>
+          <w:t>Unesco</w:t>
+        </w:r>
+      </w:hyperlink>
+      <w:r>
+        <w:rPr>
+          <w:rFonts w:ascii="Arial" w:hAnsi="Arial" w:cs="Arial"/>
+          <w:color w:val="000000" w:themeColor="text1"/>
+        </w:rPr>
+        <w:t>,</w:t>
+      </w:r>
+      <w:r>
+        <w:rPr>
+          <w:rFonts w:ascii="Arial" w:hAnsi="Arial" w:cs="Arial"/>
+          <w:color w:val="000000" w:themeColor="text1"/>
+        </w:rPr>
+        <w:t xml:space="preserve"> un libro debe poseer 25 hojas mínimo (49 páginas), pues de 24 hojas sería un </w:t>
+      </w:r>
+      <w:hyperlink r:id="rId20" w:tooltip="Folleto" w:history="1">
+        <w:r>
+          <w:rPr>
+            <w:rStyle w:val="Hipervnculo"/>
+            <w:rFonts w:ascii="Arial" w:hAnsi="Arial" w:cs="Arial"/>
+            <w:color w:val="000000" w:themeColor="text1"/>
+            <w:u w:val="none"/>
+          </w:rPr>
+          <w:t>folleto</w:t>
+        </w:r>
+      </w:hyperlink>
+      <w:r>
+        <w:rPr>
+          <w:rFonts w:ascii="Arial" w:hAnsi="Arial" w:cs="Arial"/>
+          <w:color w:val="000000" w:themeColor="text1"/>
+        </w:rPr>
+        <w:t> y de una hasta cuatro páginas se consideran hojas sueltas (en una o dos hojas).</w:t>
+      </w:r>
+    </w:p>
+    <w:p>
+      <w:pPr>
+        <w:pStyle w:val="NormalWeb"/>
+        <w:spacing w:before="120" w:beforeAutospacing="0" w:after="120" w:afterAutospacing="0"/>
+        <w:ind w:left="357"/>
+        <w:rPr>
+          <w:rFonts w:ascii="Arial" w:hAnsi="Arial" w:cs="Arial"/>
+          <w:color w:val="000000" w:themeColor="text1"/>
+        </w:rPr>
+      </w:pPr>
+      <w:r>
+        <w:rPr>
+          <w:rFonts w:ascii="Arial" w:hAnsi="Arial" w:cs="Arial"/>
+          <w:color w:val="000000" w:themeColor="text1"/>
+        </w:rPr>
+        <w:t>También se llama "libro" a una obra de gran extensión publicada en varias unidades independientes, llamados "tomos" o "volúmenes". Otras veces se llama también "libro" a cada una de las partes de una obra, aunque físicamente se publiquen todas en un mismo volumen (ejemplo: </w:t>
+      </w:r>
+      <w:hyperlink r:id="rId21" w:tooltip="Libros de la Biblia" w:history="1">
+        <w:r>
+          <w:rPr>
+            <w:rStyle w:val="Hipervnculo"/>
+            <w:rFonts w:ascii="Arial" w:hAnsi="Arial" w:cs="Arial"/>
+            <w:color w:val="000000" w:themeColor="text1"/>
+            <w:u w:val="none"/>
+          </w:rPr>
+          <w:t>Libros de la Biblia</w:t>
+        </w:r>
+      </w:hyperlink>
+      <w:r>
+        <w:rPr>
+          <w:rFonts w:ascii="Arial" w:hAnsi="Arial" w:cs="Arial"/>
+          <w:color w:val="000000" w:themeColor="text1"/>
+        </w:rPr>
+        <w:t>).</w:t>
+      </w:r>
+    </w:p>
+    <w:p>
+      <w:pPr>
+        <w:pStyle w:val="NormalWeb"/>
+        <w:spacing w:before="120" w:beforeAutospacing="0" w:after="120" w:afterAutospacing="0"/>
+        <w:ind w:left="357"/>
+        <w:rPr>
+          <w:rFonts w:ascii="Arial" w:hAnsi="Arial" w:cs="Arial"/>
+          <w:color w:val="000000" w:themeColor="text1"/>
+        </w:rPr>
+      </w:pPr>
+      <w:r>
+        <w:rPr>
+          <w:rFonts w:ascii="Arial" w:hAnsi="Arial" w:cs="Arial"/>
+          <w:color w:val="000000" w:themeColor="text1"/>
+        </w:rPr>
+        <w:t>Hoy en día, no obstante, esta </w:t>
+      </w:r>
+      <w:hyperlink r:id="rId22" w:tooltip="Definición" w:history="1">
+        <w:r>
+          <w:rPr>
+            <w:rStyle w:val="Hipervnculo"/>
+            <w:rFonts w:ascii="Arial" w:hAnsi="Arial" w:cs="Arial"/>
+            <w:color w:val="000000" w:themeColor="text1"/>
+            <w:u w:val="none"/>
+          </w:rPr>
+          <w:t>definición</w:t>
+        </w:r>
+      </w:hyperlink>
+      <w:r>
+        <w:rPr>
+          <w:rFonts w:ascii="Arial" w:hAnsi="Arial" w:cs="Arial"/>
+          <w:color w:val="000000" w:themeColor="text1"/>
+        </w:rPr>
+        <w:t> no queda circunscrita al mundo impreso o de los soportes físicos, dada la aparición y auge de los nuevos formatos documentales y especialmente de la </w:t>
+      </w:r>
+      <w:proofErr w:type="spellStart"/>
+      <w:r>
+        <w:rPr>
+          <w:rFonts w:ascii="Arial" w:hAnsi="Arial" w:cs="Arial"/>
+          <w:color w:val="000000" w:themeColor="text1"/>
+        </w:rPr>
+        <w:fldChar w:fldCharType="begin"/>
+      </w:r>
+      <w:r>
+        <w:rPr>
+          <w:rFonts w:ascii="Arial" w:hAnsi="Arial" w:cs="Arial"/>
+          <w:color w:val="000000" w:themeColor="text1"/>
+        </w:rPr>
+        <w:instrText xml:space="preserve"> HYPERLINK "https://es.wikipedia.org/wiki/World_Wide_Web" \o "World Wide Web" </w:instrText>
+      </w:r>
+      <w:r>
+        <w:rPr>
+          <w:rFonts w:ascii="Arial" w:hAnsi="Arial" w:cs="Arial"/>
+          <w:color w:val="000000" w:themeColor="text1"/>
+        </w:rPr>
+        <w:fldChar w:fldCharType="separate"/>
+      </w:r>
+      <w:r>
+        <w:rPr>
+          <w:rStyle w:val="Hipervnculo"/>
+          <w:rFonts w:ascii="Arial" w:hAnsi="Arial" w:cs="Arial"/>
+          <w:color w:val="000000" w:themeColor="text1"/>
+          <w:u w:val="none"/>
+        </w:rPr>
+        <w:t>World</w:t>
+      </w:r>
+      <w:proofErr w:type="spellEnd"/>
+      <w:r>
+        <w:rPr>
+          <w:rStyle w:val="Hipervnculo"/>
+          <w:rFonts w:ascii="Arial" w:hAnsi="Arial" w:cs="Arial"/>
+          <w:color w:val="000000" w:themeColor="text1"/>
+          <w:u w:val="none"/>
+        </w:rPr>
+        <w:t xml:space="preserve"> Wide Web</w:t>
+      </w:r>
+      <w:r>
+        <w:rPr>
+          <w:rFonts w:ascii="Arial" w:hAnsi="Arial" w:cs="Arial"/>
+          <w:color w:val="000000" w:themeColor="text1"/>
+        </w:rPr>
+        <w:fldChar w:fldCharType="end"/>
+      </w:r>
+      <w:r>
+        <w:rPr>
+          <w:rFonts w:ascii="Arial" w:hAnsi="Arial" w:cs="Arial"/>
+          <w:color w:val="000000" w:themeColor="text1"/>
+        </w:rPr>
+        <w:t>. El libro digital o </w:t>
+      </w:r>
+      <w:hyperlink r:id="rId23" w:tooltip="Libro electrónico" w:history="1">
+        <w:r>
+          <w:rPr>
+            <w:rStyle w:val="Hipervnculo"/>
+            <w:rFonts w:ascii="Arial" w:hAnsi="Arial" w:cs="Arial"/>
+            <w:color w:val="000000" w:themeColor="text1"/>
+            <w:u w:val="none"/>
+          </w:rPr>
+          <w:t>libro electrónico</w:t>
+        </w:r>
+      </w:hyperlink>
+      <w:r>
+        <w:rPr>
+          <w:rFonts w:ascii="Arial" w:hAnsi="Arial" w:cs="Arial"/>
+          <w:color w:val="000000" w:themeColor="text1"/>
+        </w:rPr>
+        <w:t>, conocido como </w:t>
+      </w:r>
+      <w:r>
+        <w:rPr>
+          <w:rFonts w:ascii="Arial" w:hAnsi="Arial" w:cs="Arial"/>
+          <w:i/>
+          <w:iCs/>
+          <w:color w:val="000000" w:themeColor="text1"/>
+        </w:rPr>
+        <w:t>e-book</w:t>
+      </w:r>
+      <w:r>
+        <w:rPr>
+          <w:rFonts w:ascii="Arial" w:hAnsi="Arial" w:cs="Arial"/>
+          <w:color w:val="000000" w:themeColor="text1"/>
+        </w:rPr>
+        <w:t>, está viendo incrementado su uso en el mundo del libro y en la práctica profesional </w:t>
+      </w:r>
+      <w:hyperlink r:id="rId24" w:tooltip="Biblioteca" w:history="1">
+        <w:r>
+          <w:rPr>
+            <w:rStyle w:val="Hipervnculo"/>
+            <w:rFonts w:ascii="Arial" w:hAnsi="Arial" w:cs="Arial"/>
+            <w:color w:val="000000" w:themeColor="text1"/>
+            <w:u w:val="none"/>
+          </w:rPr>
+          <w:t>bibliotecaria</w:t>
+        </w:r>
+      </w:hyperlink>
+      <w:r>
+        <w:rPr>
+          <w:rFonts w:ascii="Arial" w:hAnsi="Arial" w:cs="Arial"/>
+          <w:color w:val="000000" w:themeColor="text1"/>
+        </w:rPr>
+        <w:t> y </w:t>
+      </w:r>
+      <w:hyperlink r:id="rId25" w:tooltip="Documento" w:history="1">
+        <w:r>
+          <w:rPr>
+            <w:rStyle w:val="Hipervnculo"/>
+            <w:rFonts w:ascii="Arial" w:hAnsi="Arial" w:cs="Arial"/>
+            <w:color w:val="000000" w:themeColor="text1"/>
+            <w:u w:val="none"/>
+          </w:rPr>
+          <w:t>documental</w:t>
+        </w:r>
+      </w:hyperlink>
+      <w:r>
+        <w:rPr>
+          <w:rFonts w:ascii="Arial" w:hAnsi="Arial" w:cs="Arial"/>
+          <w:color w:val="000000" w:themeColor="text1"/>
+        </w:rPr>
+        <w:t>. Además, el libro también puede encontrarse en formato audio, en cuyo caso se denomina </w:t>
+      </w:r>
+      <w:hyperlink r:id="rId26" w:tooltip="Audiolibro" w:history="1">
+        <w:r>
+          <w:rPr>
+            <w:rStyle w:val="Hipervnculo"/>
+            <w:rFonts w:ascii="Arial" w:hAnsi="Arial" w:cs="Arial"/>
+            <w:color w:val="000000" w:themeColor="text1"/>
+            <w:u w:val="none"/>
+          </w:rPr>
+          <w:t>audiolibro</w:t>
+        </w:r>
+      </w:hyperlink>
+      <w:r>
+        <w:rPr>
+          <w:rFonts w:ascii="Arial" w:hAnsi="Arial" w:cs="Arial"/>
+          <w:color w:val="000000" w:themeColor="text1"/>
+        </w:rPr>
+        <w:t>.</w:t>
+      </w:r>
+    </w:p>
+    <w:p>
+      <w:pPr>
+        <w:pStyle w:val="NormalWeb"/>
+        <w:spacing w:before="120" w:beforeAutospacing="0" w:after="120" w:afterAutospacing="0"/>
+        <w:ind w:left="357"/>
+        <w:rPr>
+          <w:rFonts w:ascii="Arial" w:hAnsi="Arial" w:cs="Arial"/>
+          <w:color w:val="000000" w:themeColor="text1"/>
+        </w:rPr>
+      </w:pPr>
+    </w:p>
+    <w:p>
+      <w:pPr>
+        <w:pStyle w:val="NormalWeb"/>
+        <w:spacing w:before="120" w:beforeAutospacing="0" w:after="120" w:afterAutospacing="0"/>
+        <w:ind w:left="357"/>
+        <w:rPr>
+          <w:rFonts w:ascii="Arial" w:hAnsi="Arial" w:cs="Arial"/>
+          <w:color w:val="000000" w:themeColor="text1"/>
+          <w:shd w:val="clear" w:color="auto" w:fill="E6E6E6"/>
+        </w:rPr>
+      </w:pPr>
+      <w:r>
+        <w:rPr>
+          <w:rFonts w:ascii="Arial" w:hAnsi="Arial" w:cs="Arial"/>
+          <w:b/>
+          <w:color w:val="000000" w:themeColor="text1"/>
+        </w:rPr>
+        <w:t>Fila:</w:t>
+      </w:r>
+      <w:r>
+        <w:rPr>
+          <w:rFonts w:ascii="Arial" w:hAnsi="Arial" w:cs="Arial"/>
+          <w:color w:val="000000" w:themeColor="text1"/>
+        </w:rPr>
+        <w:t xml:space="preserve"> E</w:t>
+      </w:r>
+      <w:r>
+        <w:rPr>
+          <w:rFonts w:ascii="Arial" w:hAnsi="Arial" w:cs="Arial"/>
+          <w:color w:val="000000" w:themeColor="text1"/>
+        </w:rPr>
+        <w:t>l vocablo francés </w:t>
+      </w:r>
+      <w:r>
+        <w:rPr>
+          <w:rStyle w:val="nfasis"/>
+          <w:rFonts w:ascii="Arial" w:hAnsi="Arial" w:cs="Arial"/>
+          <w:color w:val="000000" w:themeColor="text1"/>
+          <w:bdr w:val="none" w:sz="0" w:space="0" w:color="auto" w:frame="1"/>
+        </w:rPr>
+        <w:t>file</w:t>
+      </w:r>
+      <w:r>
+        <w:rPr>
+          <w:rFonts w:ascii="Arial" w:hAnsi="Arial" w:cs="Arial"/>
+          <w:color w:val="000000" w:themeColor="text1"/>
+        </w:rPr>
+        <w:t> llegó a nuestro </w:t>
+      </w:r>
+      <w:hyperlink r:id="rId27" w:history="1">
+        <w:r>
+          <w:rPr>
+            <w:rStyle w:val="Textoennegrita"/>
+            <w:rFonts w:ascii="Arial" w:hAnsi="Arial" w:cs="Arial"/>
+            <w:b w:val="0"/>
+            <w:color w:val="000000" w:themeColor="text1"/>
+            <w:bdr w:val="none" w:sz="0" w:space="0" w:color="auto" w:frame="1"/>
+          </w:rPr>
+          <w:t>idioma</w:t>
+        </w:r>
+      </w:hyperlink>
+      <w:r>
+        <w:rPr>
+          <w:rFonts w:ascii="Arial" w:hAnsi="Arial" w:cs="Arial"/>
+          <w:color w:val="000000" w:themeColor="text1"/>
+        </w:rPr>
+        <w:t> como </w:t>
+      </w:r>
+      <w:r>
+        <w:rPr>
+          <w:rStyle w:val="Textoennegrita"/>
+          <w:rFonts w:ascii="Arial" w:hAnsi="Arial" w:cs="Arial"/>
+          <w:b w:val="0"/>
+          <w:color w:val="000000" w:themeColor="text1"/>
+          <w:bdr w:val="none" w:sz="0" w:space="0" w:color="auto" w:frame="1"/>
+        </w:rPr>
+        <w:t>fila</w:t>
+      </w:r>
+      <w:r>
+        <w:rPr>
+          <w:rFonts w:ascii="Arial" w:hAnsi="Arial" w:cs="Arial"/>
+          <w:color w:val="000000" w:themeColor="text1"/>
+        </w:rPr>
+        <w:t>. Así se denomina a una </w:t>
+      </w:r>
+      <w:r>
+        <w:rPr>
+          <w:rStyle w:val="Textoennegrita"/>
+          <w:rFonts w:ascii="Arial" w:hAnsi="Arial" w:cs="Arial"/>
+          <w:b w:val="0"/>
+          <w:color w:val="000000" w:themeColor="text1"/>
+          <w:bdr w:val="none" w:sz="0" w:space="0" w:color="auto" w:frame="1"/>
+        </w:rPr>
+        <w:t>serie</w:t>
+      </w:r>
+      <w:r>
+        <w:rPr>
+          <w:rStyle w:val="Textoennegrita"/>
+          <w:rFonts w:ascii="Arial" w:hAnsi="Arial" w:cs="Arial"/>
+          <w:color w:val="000000" w:themeColor="text1"/>
+          <w:bdr w:val="none" w:sz="0" w:space="0" w:color="auto" w:frame="1"/>
+        </w:rPr>
+        <w:t xml:space="preserve"> </w:t>
+      </w:r>
+      <w:r>
+        <w:rPr>
+          <w:rStyle w:val="Textoennegrita"/>
+          <w:rFonts w:ascii="Arial" w:hAnsi="Arial" w:cs="Arial"/>
+          <w:b w:val="0"/>
+          <w:color w:val="000000" w:themeColor="text1"/>
+          <w:bdr w:val="none" w:sz="0" w:space="0" w:color="auto" w:frame="1"/>
+        </w:rPr>
+        <w:t>ordenada</w:t>
+      </w:r>
+      <w:r>
+        <w:rPr>
+          <w:rStyle w:val="Textoennegrita"/>
+          <w:rFonts w:ascii="Arial" w:hAnsi="Arial" w:cs="Arial"/>
+          <w:color w:val="000000" w:themeColor="text1"/>
+          <w:bdr w:val="none" w:sz="0" w:space="0" w:color="auto" w:frame="1"/>
+        </w:rPr>
+        <w:t xml:space="preserve"> </w:t>
+      </w:r>
+      <w:r>
+        <w:rPr>
+          <w:rStyle w:val="Textoennegrita"/>
+          <w:rFonts w:ascii="Arial" w:hAnsi="Arial" w:cs="Arial"/>
+          <w:b w:val="0"/>
+          <w:color w:val="000000" w:themeColor="text1"/>
+          <w:bdr w:val="none" w:sz="0" w:space="0" w:color="auto" w:frame="1"/>
+        </w:rPr>
+        <w:t>de</w:t>
+      </w:r>
+      <w:r>
+        <w:rPr>
+          <w:rStyle w:val="Textoennegrita"/>
+          <w:rFonts w:ascii="Arial" w:hAnsi="Arial" w:cs="Arial"/>
+          <w:color w:val="000000" w:themeColor="text1"/>
+          <w:bdr w:val="none" w:sz="0" w:space="0" w:color="auto" w:frame="1"/>
+        </w:rPr>
+        <w:t xml:space="preserve"> </w:t>
+      </w:r>
+      <w:r>
+        <w:rPr>
+          <w:rStyle w:val="Textoennegrita"/>
+          <w:rFonts w:ascii="Arial" w:hAnsi="Arial" w:cs="Arial"/>
+          <w:b w:val="0"/>
+          <w:color w:val="000000" w:themeColor="text1"/>
+          <w:bdr w:val="none" w:sz="0" w:space="0" w:color="auto" w:frame="1"/>
+        </w:rPr>
+        <w:t>individuos</w:t>
+      </w:r>
+      <w:r>
+        <w:rPr>
+          <w:rStyle w:val="Textoennegrita"/>
+          <w:rFonts w:ascii="Arial" w:hAnsi="Arial" w:cs="Arial"/>
+          <w:color w:val="000000" w:themeColor="text1"/>
+          <w:bdr w:val="none" w:sz="0" w:space="0" w:color="auto" w:frame="1"/>
+        </w:rPr>
+        <w:t xml:space="preserve"> </w:t>
+      </w:r>
+      <w:r>
+        <w:rPr>
+          <w:rStyle w:val="Textoennegrita"/>
+          <w:rFonts w:ascii="Arial" w:hAnsi="Arial" w:cs="Arial"/>
+          <w:b w:val="0"/>
+          <w:color w:val="000000" w:themeColor="text1"/>
+          <w:bdr w:val="none" w:sz="0" w:space="0" w:color="auto" w:frame="1"/>
+        </w:rPr>
+        <w:t>o</w:t>
+      </w:r>
+      <w:r>
+        <w:rPr>
+          <w:rStyle w:val="Textoennegrita"/>
+          <w:rFonts w:ascii="Arial" w:hAnsi="Arial" w:cs="Arial"/>
+          <w:color w:val="000000" w:themeColor="text1"/>
+          <w:bdr w:val="none" w:sz="0" w:space="0" w:color="auto" w:frame="1"/>
+        </w:rPr>
+        <w:t xml:space="preserve"> </w:t>
+      </w:r>
+      <w:r>
+        <w:rPr>
+          <w:rStyle w:val="Textoennegrita"/>
+          <w:rFonts w:ascii="Arial" w:hAnsi="Arial" w:cs="Arial"/>
+          <w:b w:val="0"/>
+          <w:color w:val="000000" w:themeColor="text1"/>
+          <w:bdr w:val="none" w:sz="0" w:space="0" w:color="auto" w:frame="1"/>
+        </w:rPr>
+        <w:t>elementos</w:t>
+      </w:r>
+      <w:r>
+        <w:rPr>
+          <w:rStyle w:val="Textoennegrita"/>
+          <w:rFonts w:ascii="Arial" w:hAnsi="Arial" w:cs="Arial"/>
+          <w:color w:val="000000" w:themeColor="text1"/>
+          <w:bdr w:val="none" w:sz="0" w:space="0" w:color="auto" w:frame="1"/>
+        </w:rPr>
+        <w:t xml:space="preserve"> </w:t>
+      </w:r>
+      <w:r>
+        <w:rPr>
+          <w:rStyle w:val="Textoennegrita"/>
+          <w:rFonts w:ascii="Arial" w:hAnsi="Arial" w:cs="Arial"/>
+          <w:b w:val="0"/>
+          <w:color w:val="000000" w:themeColor="text1"/>
+          <w:bdr w:val="none" w:sz="0" w:space="0" w:color="auto" w:frame="1"/>
+        </w:rPr>
+        <w:t>que</w:t>
+      </w:r>
+      <w:r>
+        <w:rPr>
+          <w:rStyle w:val="Textoennegrita"/>
+          <w:rFonts w:ascii="Arial" w:hAnsi="Arial" w:cs="Arial"/>
+          <w:color w:val="000000" w:themeColor="text1"/>
+          <w:bdr w:val="none" w:sz="0" w:space="0" w:color="auto" w:frame="1"/>
+        </w:rPr>
+        <w:t xml:space="preserve"> </w:t>
+      </w:r>
+      <w:r>
+        <w:rPr>
+          <w:rStyle w:val="Textoennegrita"/>
+          <w:rFonts w:ascii="Arial" w:hAnsi="Arial" w:cs="Arial"/>
+          <w:b w:val="0"/>
+          <w:color w:val="000000" w:themeColor="text1"/>
+          <w:bdr w:val="none" w:sz="0" w:space="0" w:color="auto" w:frame="1"/>
+        </w:rPr>
+        <w:t>se</w:t>
+      </w:r>
+      <w:r>
+        <w:rPr>
+          <w:rStyle w:val="Textoennegrita"/>
+          <w:rFonts w:ascii="Arial" w:hAnsi="Arial" w:cs="Arial"/>
+          <w:color w:val="000000" w:themeColor="text1"/>
+          <w:bdr w:val="none" w:sz="0" w:space="0" w:color="auto" w:frame="1"/>
+        </w:rPr>
+        <w:t xml:space="preserve"> </w:t>
+      </w:r>
+      <w:r>
+        <w:rPr>
+          <w:rStyle w:val="Textoennegrita"/>
+          <w:rFonts w:ascii="Arial" w:hAnsi="Arial" w:cs="Arial"/>
+          <w:b w:val="0"/>
+          <w:color w:val="000000" w:themeColor="text1"/>
+          <w:bdr w:val="none" w:sz="0" w:space="0" w:color="auto" w:frame="1"/>
+        </w:rPr>
+        <w:t>disponen</w:t>
+      </w:r>
+      <w:r>
+        <w:rPr>
+          <w:rStyle w:val="Textoennegrita"/>
+          <w:rFonts w:ascii="Arial" w:hAnsi="Arial" w:cs="Arial"/>
+          <w:color w:val="000000" w:themeColor="text1"/>
+          <w:bdr w:val="none" w:sz="0" w:space="0" w:color="auto" w:frame="1"/>
+        </w:rPr>
+        <w:t xml:space="preserve"> </w:t>
+      </w:r>
+      <w:r>
+        <w:rPr>
+          <w:rStyle w:val="Textoennegrita"/>
+          <w:rFonts w:ascii="Arial" w:hAnsi="Arial" w:cs="Arial"/>
+          <w:b w:val="0"/>
+          <w:color w:val="000000" w:themeColor="text1"/>
+          <w:bdr w:val="none" w:sz="0" w:space="0" w:color="auto" w:frame="1"/>
+        </w:rPr>
+        <w:t>en</w:t>
+      </w:r>
+      <w:r>
+        <w:rPr>
+          <w:rStyle w:val="Textoennegrita"/>
+          <w:rFonts w:ascii="Arial" w:hAnsi="Arial" w:cs="Arial"/>
+          <w:color w:val="000000" w:themeColor="text1"/>
+          <w:bdr w:val="none" w:sz="0" w:space="0" w:color="auto" w:frame="1"/>
+        </w:rPr>
+        <w:t xml:space="preserve"> </w:t>
+      </w:r>
+      <w:r>
+        <w:rPr>
+          <w:rStyle w:val="Textoennegrita"/>
+          <w:rFonts w:ascii="Arial" w:hAnsi="Arial" w:cs="Arial"/>
+          <w:b w:val="0"/>
+          <w:color w:val="000000" w:themeColor="text1"/>
+          <w:bdr w:val="none" w:sz="0" w:space="0" w:color="auto" w:frame="1"/>
+        </w:rPr>
+        <w:t>línea</w:t>
+      </w:r>
+      <w:r>
+        <w:rPr>
+          <w:rFonts w:ascii="Arial" w:hAnsi="Arial" w:cs="Arial"/>
+          <w:color w:val="000000" w:themeColor="text1"/>
+        </w:rPr>
+        <w:t>.</w:t>
+      </w:r>
+    </w:p>
+    <w:p>
+      <w:pPr>
+        <w:pStyle w:val="NormalWeb"/>
+        <w:spacing w:before="120" w:beforeAutospacing="0" w:after="120" w:afterAutospacing="0"/>
+        <w:ind w:left="357"/>
+        <w:rPr>
+          <w:rFonts w:ascii="Arial" w:hAnsi="Arial" w:cs="Arial"/>
+          <w:color w:val="000000" w:themeColor="text1"/>
+        </w:rPr>
+      </w:pPr>
+      <w:r>
+        <w:rPr>
+          <w:rFonts w:ascii="Arial" w:hAnsi="Arial" w:cs="Arial"/>
+          <w:color w:val="000000" w:themeColor="text1"/>
+        </w:rPr>
+        <w:t>Las filas suelen ser </w:t>
+      </w:r>
+      <w:r>
+        <w:rPr>
+          <w:rStyle w:val="Textoennegrita"/>
+          <w:rFonts w:ascii="Arial" w:hAnsi="Arial" w:cs="Arial"/>
+          <w:b w:val="0"/>
+          <w:color w:val="000000" w:themeColor="text1"/>
+          <w:bdr w:val="none" w:sz="0" w:space="0" w:color="auto" w:frame="1"/>
+        </w:rPr>
+        <w:t>columnas</w:t>
+      </w:r>
+      <w:r>
+        <w:rPr>
+          <w:rStyle w:val="Textoennegrita"/>
+          <w:rFonts w:ascii="Arial" w:hAnsi="Arial" w:cs="Arial"/>
+          <w:color w:val="000000" w:themeColor="text1"/>
+          <w:bdr w:val="none" w:sz="0" w:space="0" w:color="auto" w:frame="1"/>
+        </w:rPr>
+        <w:t xml:space="preserve"> </w:t>
+      </w:r>
+      <w:r>
+        <w:rPr>
+          <w:rStyle w:val="Textoennegrita"/>
+          <w:rFonts w:ascii="Arial" w:hAnsi="Arial" w:cs="Arial"/>
+          <w:b w:val="0"/>
+          <w:color w:val="000000" w:themeColor="text1"/>
+          <w:bdr w:val="none" w:sz="0" w:space="0" w:color="auto" w:frame="1"/>
+        </w:rPr>
+        <w:t>de</w:t>
+      </w:r>
+      <w:r>
+        <w:rPr>
+          <w:rStyle w:val="Textoennegrita"/>
+          <w:rFonts w:ascii="Arial" w:hAnsi="Arial" w:cs="Arial"/>
+          <w:color w:val="000000" w:themeColor="text1"/>
+          <w:bdr w:val="none" w:sz="0" w:space="0" w:color="auto" w:frame="1"/>
+        </w:rPr>
+        <w:t xml:space="preserve"> </w:t>
+      </w:r>
+      <w:r>
+        <w:rPr>
+          <w:rStyle w:val="Textoennegrita"/>
+          <w:rFonts w:ascii="Arial" w:hAnsi="Arial" w:cs="Arial"/>
+          <w:b w:val="0"/>
+          <w:color w:val="000000" w:themeColor="text1"/>
+          <w:bdr w:val="none" w:sz="0" w:space="0" w:color="auto" w:frame="1"/>
+        </w:rPr>
+        <w:t>personas</w:t>
+      </w:r>
+      <w:r>
+        <w:rPr>
+          <w:rFonts w:ascii="Arial" w:hAnsi="Arial" w:cs="Arial"/>
+          <w:color w:val="000000" w:themeColor="text1"/>
+        </w:rPr>
+        <w:t>. Se trata de un método habitual de </w:t>
+      </w:r>
+      <w:hyperlink r:id="rId28" w:history="1">
+        <w:r>
+          <w:rPr>
+            <w:rStyle w:val="Textoennegrita"/>
+            <w:rFonts w:ascii="Arial" w:hAnsi="Arial" w:cs="Arial"/>
+            <w:b w:val="0"/>
+            <w:color w:val="000000" w:themeColor="text1"/>
+            <w:bdr w:val="none" w:sz="0" w:space="0" w:color="auto" w:frame="1"/>
+          </w:rPr>
+          <w:t>organización</w:t>
+        </w:r>
+      </w:hyperlink>
+      <w:r>
+        <w:rPr>
+          <w:rFonts w:ascii="Arial" w:hAnsi="Arial" w:cs="Arial"/>
+          <w:color w:val="000000" w:themeColor="text1"/>
+        </w:rPr>
+        <w:t> cuando tienen que establecerse turnos o cuando hay que lograr un</w:t>
+      </w:r>
+      <w:r>
+        <w:rPr>
+          <w:rFonts w:ascii="Arial" w:hAnsi="Arial" w:cs="Arial"/>
+          <w:color w:val="000000" w:themeColor="text1"/>
+          <w:shd w:val="clear" w:color="auto" w:fill="E6E6E6"/>
+        </w:rPr>
+        <w:t xml:space="preserve"> </w:t>
+      </w:r>
+      <w:r>
+        <w:rPr>
+          <w:rFonts w:ascii="Arial" w:hAnsi="Arial" w:cs="Arial"/>
+          <w:color w:val="000000" w:themeColor="text1"/>
+        </w:rPr>
+        <w:t>orden para realizar algo. En los supermercados, por citar un caso, se forman filas frente a las cajas. Los clientes van realizando sus compras y, cuando llega el momento de pagar, se dirigen hacia el sector correspondiente: si otros compradores llegaron antes, se irá armando la fila espontáneamente.</w:t>
+      </w:r>
+    </w:p>
+    <w:sdt>
+      <w:sdtPr>
+        <w:rPr>
+          <w:lang w:val="es-ES"/>
+        </w:rPr>
+        <w:id w:val="-2081049788"/>
+        <w:docPartObj>
+          <w:docPartGallery w:val="Bibliographies"/>
+          <w:docPartUnique/>
+        </w:docPartObj>
+      </w:sdtPr>
+      <w:sdtEndPr>
+        <w:rPr>
+          <w:rFonts w:asciiTheme="minorHAnsi" w:eastAsiaTheme="minorHAnsi" w:hAnsiTheme="minorHAnsi" w:cstheme="minorBidi"/>
+          <w:color w:val="auto"/>
+          <w:sz w:val="22"/>
+          <w:szCs w:val="22"/>
+          <w:lang w:val="es-CO" w:eastAsia="en-US"/>
+        </w:rPr>
+      </w:sdtEndPr>
+      <w:sdtContent>
+        <w:p>
+          <w:pPr>
+            <w:pStyle w:val="Ttulo1"/>
+            <w:rPr>
+              <w:b/>
+              <w:color w:val="000000" w:themeColor="text1"/>
+            </w:rPr>
+          </w:pPr>
+          <w:r>
+            <w:rPr>
+              <w:b/>
+              <w:color w:val="000000" w:themeColor="text1"/>
+              <w:lang w:val="es-ES"/>
+            </w:rPr>
+            <w:t>Referencias</w:t>
+          </w:r>
+        </w:p>
+        <w:sdt>
+          <w:sdtPr>
+            <w:id w:val="-573587230"/>
+            <w:bibliography/>
+          </w:sdtPr>
+          <w:sdtContent>
+            <w:p>
+              <w:pPr>
+                <w:pStyle w:val="Bibliografa"/>
+                <w:ind w:left="720" w:hanging="720"/>
+                <w:rPr>
+                  <w:noProof/>
+                  <w:sz w:val="24"/>
+                  <w:szCs w:val="24"/>
+                  <w:lang w:val="es-ES"/>
+                </w:rPr>
+              </w:pPr>
+              <w:r>
+                <w:fldChar w:fldCharType="begin"/>
+              </w:r>
+              <w:r>
+                <w:instrText>BIBLIOGRAPHY</w:instrText>
+              </w:r>
+              <w:r>
+                <w:fldChar w:fldCharType="separate"/>
+              </w:r>
+              <w:r>
+                <w:rPr>
+                  <w:noProof/>
+                  <w:lang w:val="es-ES"/>
+                </w:rPr>
+                <w:t xml:space="preserve">Gardey, J. P. (17 de 04 de 2017). </w:t>
+              </w:r>
+              <w:r>
+                <w:rPr>
+                  <w:i/>
+                  <w:iCs/>
+                  <w:noProof/>
+                  <w:lang w:val="es-ES"/>
+                </w:rPr>
+                <w:t>Definicion.De</w:t>
+              </w:r>
+              <w:r>
+                <w:rPr>
+                  <w:noProof/>
+                  <w:lang w:val="es-ES"/>
+                </w:rPr>
+                <w:t>. Obtenido de https://definicion.de/fila/</w:t>
+              </w:r>
+            </w:p>
+            <w:p>
+              <w:pPr>
+                <w:pStyle w:val="Bibliografa"/>
+                <w:ind w:left="720" w:hanging="720"/>
+                <w:rPr>
+                  <w:noProof/>
+                  <w:lang w:val="es-ES"/>
+                </w:rPr>
+              </w:pPr>
+              <w:r>
+                <w:rPr>
+                  <w:noProof/>
+                  <w:lang w:val="es-ES"/>
+                </w:rPr>
+                <w:t xml:space="preserve">Porto, J. P. (03 de 07 de 2014). </w:t>
+              </w:r>
+              <w:r>
+                <w:rPr>
+                  <w:i/>
+                  <w:iCs/>
+                  <w:noProof/>
+                  <w:lang w:val="es-ES"/>
+                </w:rPr>
+                <w:t>Definiciones.De</w:t>
+              </w:r>
+              <w:r>
+                <w:rPr>
+                  <w:noProof/>
+                  <w:lang w:val="es-ES"/>
+                </w:rPr>
+                <w:t>. Obtenido de https://definicion.de/libreria/</w:t>
+              </w:r>
+            </w:p>
+            <w:p>
+              <w:pPr>
+                <w:pStyle w:val="Bibliografa"/>
+                <w:ind w:left="720" w:hanging="720"/>
+                <w:rPr>
+                  <w:noProof/>
+                  <w:lang w:val="es-ES"/>
+                </w:rPr>
+              </w:pPr>
+              <w:r>
+                <w:rPr>
+                  <w:noProof/>
+                  <w:lang w:val="es-ES"/>
+                </w:rPr>
+                <w:t xml:space="preserve">Villarruel, C. (19 de 01 de 2019). </w:t>
+              </w:r>
+              <w:r>
+                <w:rPr>
+                  <w:i/>
+                  <w:iCs/>
+                  <w:noProof/>
+                  <w:lang w:val="es-ES"/>
+                </w:rPr>
+                <w:t>Wikipedia</w:t>
+              </w:r>
+              <w:r>
+                <w:rPr>
+                  <w:noProof/>
+                  <w:lang w:val="es-ES"/>
+                </w:rPr>
+                <w:t>. Obtenido de https://es.wikipedia.org/wiki/Libro</w:t>
+              </w:r>
+            </w:p>
+            <w:p>
+              <w:r>
+                <w:rPr>
+                  <w:b/>
+                  <w:bCs/>
+                </w:rPr>
+                <w:fldChar w:fldCharType="end"/>
+              </w:r>
+            </w:p>
+            <w:bookmarkStart w:id="0" w:name="_GoBack" w:displacedByCustomXml="next"/>
+            <w:bookmarkEnd w:id="0" w:displacedByCustomXml="next"/>
+          </w:sdtContent>
+        </w:sdt>
+      </w:sdtContent>
+    </w:sdt>
+    <w:p>
+      <w:pPr>
+        <w:spacing w:after="0" w:line="240" w:lineRule="auto"/>
+        <w:rPr>
+          <w:rFonts w:ascii="Arial" w:hAnsi="Arial" w:cs="Arial"/>
+          <w:b/>
+          <w:sz w:val="24"/>
+          <w:szCs w:val="24"/>
+          <w:lang w:val="es-ES"/>
+        </w:rPr>
+      </w:pPr>
+    </w:p>
+    <w:p>
+      <w:pPr>
+        <w:spacing w:after="0" w:line="240" w:lineRule="auto"/>
+        <w:rPr>
+          <w:rFonts w:ascii="Arial" w:hAnsi="Arial" w:cs="Arial"/>
+          <w:b/>
+          <w:sz w:val="24"/>
+          <w:szCs w:val="24"/>
+          <w:lang w:val="es-ES"/>
+        </w:rPr>
+      </w:pPr>
+    </w:p>
+    <w:p>
+      <w:pPr>
+        <w:spacing w:after="0" w:line="240" w:lineRule="auto"/>
         <w:jc w:val="center"/>
         <w:rPr>
           <w:rFonts w:ascii="Arial" w:hAnsi="Arial" w:cs="Arial"/>
@@ -2323,6 +3958,19 @@
     <w:p>
       <w:pPr>
         <w:spacing w:after="0" w:line="240" w:lineRule="auto"/>
+        <w:rPr>
+          <w:rFonts w:ascii="Arial" w:hAnsi="Arial" w:cs="Arial"/>
+          <w:b/>
+          <w:sz w:val="24"/>
+          <w:szCs w:val="24"/>
+          <w:u w:val="single"/>
+          <w:lang w:val="es-ES"/>
+        </w:rPr>
+      </w:pPr>
+    </w:p>
+    <w:p>
+      <w:pPr>
+        <w:spacing w:after="0" w:line="240" w:lineRule="auto"/>
         <w:jc w:val="center"/>
         <w:rPr>
           <w:rFonts w:ascii="Arial" w:hAnsi="Arial" w:cs="Arial"/>
@@ -2332,94 +3980,6 @@
           <w:lang w:val="es-ES"/>
         </w:rPr>
       </w:pPr>
-    </w:p>
-    <w:p>
-      <w:pPr>
-        <w:spacing w:after="0" w:line="240" w:lineRule="auto"/>
-        <w:jc w:val="center"/>
-        <w:rPr>
-          <w:rFonts w:ascii="Arial" w:hAnsi="Arial" w:cs="Arial"/>
-          <w:b/>
-          <w:sz w:val="24"/>
-          <w:szCs w:val="24"/>
-          <w:lang w:val="es-ES"/>
-        </w:rPr>
-      </w:pPr>
-    </w:p>
-    <w:p>
-      <w:pPr>
-        <w:spacing w:after="0" w:line="240" w:lineRule="auto"/>
-        <w:jc w:val="center"/>
-        <w:rPr>
-          <w:rFonts w:ascii="Arial" w:hAnsi="Arial" w:cs="Arial"/>
-          <w:b/>
-          <w:sz w:val="24"/>
-          <w:szCs w:val="24"/>
-          <w:lang w:val="es-ES"/>
-        </w:rPr>
-      </w:pPr>
-    </w:p>
-    <w:p>
-      <w:pPr>
-        <w:spacing w:after="0" w:line="240" w:lineRule="auto"/>
-        <w:jc w:val="center"/>
-        <w:rPr>
-          <w:rFonts w:ascii="Arial" w:hAnsi="Arial" w:cs="Arial"/>
-          <w:b/>
-          <w:sz w:val="24"/>
-          <w:szCs w:val="24"/>
-          <w:lang w:val="es-ES"/>
-        </w:rPr>
-      </w:pPr>
-    </w:p>
-    <w:p>
-      <w:pPr>
-        <w:spacing w:after="0" w:line="240" w:lineRule="auto"/>
-        <w:rPr>
-          <w:rFonts w:ascii="Arial" w:hAnsi="Arial" w:cs="Arial"/>
-          <w:b/>
-          <w:sz w:val="24"/>
-          <w:szCs w:val="24"/>
-          <w:u w:val="single"/>
-          <w:lang w:val="es-ES"/>
-        </w:rPr>
-      </w:pPr>
-    </w:p>
-    <w:p>
-      <w:pPr>
-        <w:spacing w:after="0" w:line="240" w:lineRule="auto"/>
-        <w:jc w:val="center"/>
-        <w:rPr>
-          <w:rFonts w:ascii="Arial" w:hAnsi="Arial" w:cs="Arial"/>
-          <w:b/>
-          <w:sz w:val="24"/>
-          <w:szCs w:val="24"/>
-          <w:lang w:val="es-ES"/>
-        </w:rPr>
-      </w:pPr>
-    </w:p>
-    <w:p>
-      <w:pPr>
-        <w:spacing w:after="0" w:line="240" w:lineRule="auto"/>
-        <w:jc w:val="center"/>
-        <w:rPr>
-          <w:rFonts w:ascii="Arial" w:hAnsi="Arial" w:cs="Arial"/>
-          <w:b/>
-          <w:sz w:val="24"/>
-          <w:szCs w:val="24"/>
-          <w:lang w:val="es-ES"/>
-        </w:rPr>
-      </w:pPr>
-      <w:r>
-        <w:rPr>
-          <w:rFonts w:ascii="Arial" w:hAnsi="Arial" w:cs="Arial"/>
-          <w:b/>
-          <w:sz w:val="24"/>
-          <w:szCs w:val="24"/>
-          <w:lang w:val="es-ES"/>
-        </w:rPr>
-        <w:t xml:space="preserve">Método de la Ingeniería </w:t>
-      </w:r>
     </w:p>
     <w:p>
       <w:pPr>
@@ -3871,7 +5431,7 @@
                                           </pic:cNvPicPr>
                                         </pic:nvPicPr>
                                         <pic:blipFill>
-                                          <a:blip r:embed="rId7">
+                                          <a:blip r:embed="rId29">
                                             <a:extLst>
                                               <a:ext uri="{28A0092B-C50C-407E-A947-70E740481C1C}">
                                                 <a14:useLocalDpi xmlns:a14="http://schemas.microsoft.com/office/drawing/2010/main" val="0"/>
@@ -3951,7 +5511,7 @@
                                     </pic:cNvPicPr>
                                   </pic:nvPicPr>
                                   <pic:blipFill>
-                                    <a:blip r:embed="rId7">
+                                    <a:blip r:embed="rId29">
                                       <a:extLst>
                                         <a:ext uri="{28A0092B-C50C-407E-A947-70E740481C1C}">
                                           <a14:useLocalDpi xmlns:a14="http://schemas.microsoft.com/office/drawing/2010/main" val="0"/>
@@ -4081,7 +5641,7 @@
                                             </pic:cNvPicPr>
                                           </pic:nvPicPr>
                                           <pic:blipFill>
-                                            <a:blip r:embed="rId8">
+                                            <a:blip r:embed="rId30">
                                               <a:extLst>
                                                 <a:ext uri="{28A0092B-C50C-407E-A947-70E740481C1C}">
                                                   <a14:useLocalDpi xmlns:a14="http://schemas.microsoft.com/office/drawing/2010/main" val="0"/>
@@ -4374,7 +5934,7 @@
                                       </pic:cNvPicPr>
                                     </pic:nvPicPr>
                                     <pic:blipFill>
-                                      <a:blip r:embed="rId8">
+                                      <a:blip r:embed="rId30">
                                         <a:extLst>
                                           <a:ext uri="{28A0092B-C50C-407E-A947-70E740481C1C}">
                                             <a14:useLocalDpi xmlns:a14="http://schemas.microsoft.com/office/drawing/2010/main" val="0"/>
@@ -4950,7 +6510,17 @@
           <w:szCs w:val="24"/>
           <w:lang w:val="es-ES"/>
         </w:rPr>
-        <w:t xml:space="preserve">En esta segunda alternativa se contempla la idea de almacenar todas las estanterías de libros en una tabla hash, dentro de cada posición se encuentra otra tabla hash que a su vez contiene una última tabla hash con el número de libros correspondientes al ISBN en cada slot. Por otra parte, para almacenar cada libro en el carrito de compra. Se </w:t>
+        <w:t xml:space="preserve">En esta segunda alternativa se contempla la idea de almacenar todas las estanterías de libros en una tabla hash, dentro de cada posición se encuentra otra tabla hash que a su vez contiene una última tabla hash con el número de libros correspondientes al ISBN en </w:t>
+      </w:r>
+      <w:r>
+        <w:rPr>
+          <w:rFonts w:ascii="Arial" w:hAnsi="Arial" w:cs="Arial"/>
+          <w:sz w:val="24"/>
+          <w:szCs w:val="24"/>
+          <w:lang w:val="es-ES"/>
+        </w:rPr>
+        <w:lastRenderedPageBreak/>
+        <w:t xml:space="preserve">cada slot. Por otra parte, para almacenar cada libro en el carrito de compra. Se </w:t>
       </w:r>
       <w:proofErr w:type="gramStart"/>
       <w:r>
@@ -6039,7 +7609,7 @@
                                           </pic:cNvPicPr>
                                         </pic:nvPicPr>
                                         <pic:blipFill>
-                                          <a:blip r:embed="rId7">
+                                          <a:blip r:embed="rId29">
                                             <a:extLst>
                                               <a:ext uri="{28A0092B-C50C-407E-A947-70E740481C1C}">
                                                 <a14:useLocalDpi xmlns:a14="http://schemas.microsoft.com/office/drawing/2010/main" val="0"/>
@@ -6119,7 +7689,7 @@
                                     </pic:cNvPicPr>
                                   </pic:nvPicPr>
                                   <pic:blipFill>
-                                    <a:blip r:embed="rId7">
+                                    <a:blip r:embed="rId29">
                                       <a:extLst>
                                         <a:ext uri="{28A0092B-C50C-407E-A947-70E740481C1C}">
                                           <a14:useLocalDpi xmlns:a14="http://schemas.microsoft.com/office/drawing/2010/main" val="0"/>
@@ -6568,7 +8138,7 @@
                                           </pic:cNvPicPr>
                                         </pic:nvPicPr>
                                         <pic:blipFill>
-                                          <a:blip r:embed="rId8">
+                                          <a:blip r:embed="rId30">
                                             <a:extLst>
                                               <a:ext uri="{28A0092B-C50C-407E-A947-70E740481C1C}">
                                                 <a14:useLocalDpi xmlns:a14="http://schemas.microsoft.com/office/drawing/2010/main" val="0"/>
@@ -6643,7 +8213,7 @@
                                     </pic:cNvPicPr>
                                   </pic:nvPicPr>
                                   <pic:blipFill>
-                                    <a:blip r:embed="rId8">
+                                    <a:blip r:embed="rId30">
                                       <a:extLst>
                                         <a:ext uri="{28A0092B-C50C-407E-A947-70E740481C1C}">
                                           <a14:useLocalDpi xmlns:a14="http://schemas.microsoft.com/office/drawing/2010/main" val="0"/>
@@ -7695,7 +9265,7 @@
                                           </pic:cNvPicPr>
                                         </pic:nvPicPr>
                                         <pic:blipFill>
-                                          <a:blip r:embed="rId7">
+                                          <a:blip r:embed="rId29">
                                             <a:extLst>
                                               <a:ext uri="{28A0092B-C50C-407E-A947-70E740481C1C}">
                                                 <a14:useLocalDpi xmlns:a14="http://schemas.microsoft.com/office/drawing/2010/main" val="0"/>
@@ -7778,7 +9348,7 @@
                                     </pic:cNvPicPr>
                                   </pic:nvPicPr>
                                   <pic:blipFill>
-                                    <a:blip r:embed="rId7">
+                                    <a:blip r:embed="rId29">
                                       <a:extLst>
                                         <a:ext uri="{28A0092B-C50C-407E-A947-70E740481C1C}">
                                           <a14:useLocalDpi xmlns:a14="http://schemas.microsoft.com/office/drawing/2010/main" val="0"/>
@@ -7897,7 +9467,7 @@
                                             </pic:cNvPicPr>
                                           </pic:nvPicPr>
                                           <pic:blipFill>
-                                            <a:blip r:embed="rId8">
+                                            <a:blip r:embed="rId30">
                                               <a:extLst>
                                                 <a:ext uri="{28A0092B-C50C-407E-A947-70E740481C1C}">
                                                   <a14:useLocalDpi xmlns:a14="http://schemas.microsoft.com/office/drawing/2010/main" val="0"/>
@@ -8190,7 +9760,7 @@
                                       </pic:cNvPicPr>
                                     </pic:nvPicPr>
                                     <pic:blipFill>
-                                      <a:blip r:embed="rId8">
+                                      <a:blip r:embed="rId30">
                                         <a:extLst>
                                           <a:ext uri="{28A0092B-C50C-407E-A947-70E740481C1C}">
                                             <a14:useLocalDpi xmlns:a14="http://schemas.microsoft.com/office/drawing/2010/main" val="0"/>
@@ -9490,7 +11060,7 @@
       </w:pPr>
     </w:p>
     <w:sectPr>
-      <w:headerReference w:type="default" r:id="rId9"/>
+      <w:headerReference w:type="default" r:id="rId31"/>
       <w:pgSz w:w="12240" w:h="15840"/>
       <w:pgMar w:top="1418" w:right="1418" w:bottom="1418" w:left="1418" w:header="709" w:footer="709" w:gutter="0"/>
       <w:cols w:space="708"/>
@@ -9623,7 +11193,7 @@
   <w:abstractNum w:abstractNumId="0" w15:restartNumberingAfterBreak="0">
     <w:nsid w:val="562338A0"/>
     <w:multiLevelType w:val="hybridMultilevel"/>
-    <w:tmpl w:val="19205080"/>
+    <w:tmpl w:val="CAA6C06A"/>
     <w:lvl w:ilvl="0" w:tplc="240A0001">
       <w:start w:val="1"/>
       <w:numFmt w:val="bullet"/>
@@ -10210,6 +11780,7 @@
     <w:lsdException w:name="HTML Sample" w:semiHidden="1" w:unhideWhenUsed="1"/>
     <w:lsdException w:name="HTML Typewriter" w:semiHidden="1" w:unhideWhenUsed="1"/>
     <w:lsdException w:name="HTML Variable" w:semiHidden="1" w:unhideWhenUsed="1"/>
+    <w:lsdException w:name="Normal Table" w:semiHidden="1" w:unhideWhenUsed="1"/>
     <w:lsdException w:name="annotation subject" w:semiHidden="1" w:unhideWhenUsed="1"/>
     <w:lsdException w:name="No List" w:semiHidden="1" w:unhideWhenUsed="1"/>
     <w:lsdException w:name="Outline List 1" w:semiHidden="1" w:unhideWhenUsed="1"/>
@@ -10253,8 +11824,10 @@
     <w:lsdException w:name="Table Elegant" w:semiHidden="1" w:unhideWhenUsed="1"/>
     <w:lsdException w:name="Table Professional" w:semiHidden="1" w:unhideWhenUsed="1"/>
     <w:lsdException w:name="Table Subtle 1" w:semiHidden="1" w:unhideWhenUsed="1"/>
+    <w:lsdException w:name="Table Subtle 2" w:semiHidden="1" w:unhideWhenUsed="1"/>
     <w:lsdException w:name="Table Web 1" w:semiHidden="1" w:unhideWhenUsed="1"/>
     <w:lsdException w:name="Table Web 2" w:semiHidden="1" w:unhideWhenUsed="1"/>
+    <w:lsdException w:name="Table Web 3" w:semiHidden="1" w:unhideWhenUsed="1"/>
     <w:lsdException w:name="Balloon Text" w:semiHidden="1" w:unhideWhenUsed="1"/>
     <w:lsdException w:name="Table Grid" w:uiPriority="39"/>
     <w:lsdException w:name="Table Theme" w:semiHidden="1" w:unhideWhenUsed="1"/>
@@ -10482,6 +12055,28 @@
     <w:name w:val="Normal"/>
     <w:qFormat/>
   </w:style>
+  <w:style w:type="paragraph" w:styleId="Ttulo1">
+    <w:name w:val="heading 1"/>
+    <w:basedOn w:val="Normal"/>
+    <w:next w:val="Normal"/>
+    <w:link w:val="Ttulo1Car"/>
+    <w:uiPriority w:val="9"/>
+    <w:qFormat/>
+    <w:rsid w:val="00E05A20"/>
+    <w:pPr>
+      <w:keepNext/>
+      <w:keepLines/>
+      <w:spacing w:before="240" w:after="0"/>
+      <w:outlineLvl w:val="0"/>
+    </w:pPr>
+    <w:rPr>
+      <w:rFonts w:asciiTheme="majorHAnsi" w:eastAsiaTheme="majorEastAsia" w:hAnsiTheme="majorHAnsi" w:cstheme="majorBidi"/>
+      <w:color w:val="2E74B5" w:themeColor="accent1" w:themeShade="BF"/>
+      <w:sz w:val="32"/>
+      <w:szCs w:val="32"/>
+      <w:lang w:eastAsia="es-CO"/>
+    </w:rPr>
+  </w:style>
   <w:style w:type="character" w:default="1" w:styleId="Fuentedeprrafopredeter">
     <w:name w:val="Default Paragraph Font"/>
     <w:uiPriority w:val="1"/>
@@ -10582,6 +12177,78 @@
         <w:insideV w:val="single" w:sz="4" w:space="0" w:color="auto"/>
       </w:tblBorders>
     </w:tblPr>
+  </w:style>
+  <w:style w:type="character" w:styleId="Textoennegrita">
+    <w:name w:val="Strong"/>
+    <w:basedOn w:val="Fuentedeprrafopredeter"/>
+    <w:uiPriority w:val="22"/>
+    <w:qFormat/>
+    <w:rsid w:val="000856CA"/>
+    <w:rPr>
+      <w:b/>
+      <w:bCs/>
+    </w:rPr>
+  </w:style>
+  <w:style w:type="character" w:styleId="Hipervnculo">
+    <w:name w:val="Hyperlink"/>
+    <w:basedOn w:val="Fuentedeprrafopredeter"/>
+    <w:uiPriority w:val="99"/>
+    <w:semiHidden/>
+    <w:unhideWhenUsed/>
+    <w:rsid w:val="000856CA"/>
+    <w:rPr>
+      <w:color w:val="0000FF"/>
+      <w:u w:val="single"/>
+    </w:rPr>
+  </w:style>
+  <w:style w:type="paragraph" w:styleId="NormalWeb">
+    <w:name w:val="Normal (Web)"/>
+    <w:basedOn w:val="Normal"/>
+    <w:uiPriority w:val="99"/>
+    <w:unhideWhenUsed/>
+    <w:rsid w:val="000856CA"/>
+    <w:pPr>
+      <w:spacing w:before="100" w:beforeAutospacing="1" w:after="100" w:afterAutospacing="1" w:line="240" w:lineRule="auto"/>
+    </w:pPr>
+    <w:rPr>
+      <w:rFonts w:ascii="Times New Roman" w:eastAsia="Times New Roman" w:hAnsi="Times New Roman" w:cs="Times New Roman"/>
+      <w:sz w:val="24"/>
+      <w:szCs w:val="24"/>
+      <w:lang w:eastAsia="es-CO"/>
+    </w:rPr>
+  </w:style>
+  <w:style w:type="character" w:styleId="nfasis">
+    <w:name w:val="Emphasis"/>
+    <w:basedOn w:val="Fuentedeprrafopredeter"/>
+    <w:uiPriority w:val="20"/>
+    <w:qFormat/>
+    <w:rsid w:val="000D140F"/>
+    <w:rPr>
+      <w:i/>
+      <w:iCs/>
+    </w:rPr>
+  </w:style>
+  <w:style w:type="character" w:customStyle="1" w:styleId="Ttulo1Car">
+    <w:name w:val="Título 1 Car"/>
+    <w:basedOn w:val="Fuentedeprrafopredeter"/>
+    <w:link w:val="Ttulo1"/>
+    <w:uiPriority w:val="9"/>
+    <w:rsid w:val="00E05A20"/>
+    <w:rPr>
+      <w:rFonts w:asciiTheme="majorHAnsi" w:eastAsiaTheme="majorEastAsia" w:hAnsiTheme="majorHAnsi" w:cstheme="majorBidi"/>
+      <w:color w:val="2E74B5" w:themeColor="accent1" w:themeShade="BF"/>
+      <w:sz w:val="32"/>
+      <w:szCs w:val="32"/>
+      <w:lang w:eastAsia="es-CO"/>
+    </w:rPr>
+  </w:style>
+  <w:style w:type="paragraph" w:styleId="Bibliografa">
+    <w:name w:val="Bibliography"/>
+    <w:basedOn w:val="Normal"/>
+    <w:next w:val="Normal"/>
+    <w:uiPriority w:val="37"/>
+    <w:unhideWhenUsed/>
+    <w:rsid w:val="00E05A20"/>
   </w:style>
 </w:styles>
 </file>
@@ -10845,4 +12512,82 @@
     </a:ext>
   </a:extLst>
 </a:theme>
+</file>
+
+<file path=customXml/item1.xml><?xml version="1.0" encoding="utf-8"?>
+<b:Sources xmlns:b="http://schemas.openxmlformats.org/officeDocument/2006/bibliography" xmlns="http://schemas.openxmlformats.org/officeDocument/2006/bibliography" SelectedStyle="\APASixthEditionOfficeOnline.xsl" StyleName="APA" Version="6">
+  <b:Source>
+    <b:Tag>JuGa</b:Tag>
+    <b:SourceType>InternetSite</b:SourceType>
+    <b:Guid>{B3104BCF-1504-4066-A867-1F327302F7C4}</b:Guid>
+    <b:Title>Definicion.De</b:Title>
+    <b:Year>2017</b:Year>
+    <b:Author>
+      <b:Author>
+        <b:NameList>
+          <b:Person>
+            <b:Last>Gardey</b:Last>
+            <b:First>Julián</b:First>
+            <b:Middle>Pérez Porto y Ana</b:Middle>
+          </b:Person>
+        </b:NameList>
+      </b:Author>
+    </b:Author>
+    <b:Month>04</b:Month>
+    <b:Day>17</b:Day>
+    <b:URL>https://definicion.de/fila/</b:URL>
+    <b:RefOrder>1</b:RefOrder>
+  </b:Source>
+  <b:Source>
+    <b:Tag>Chi19</b:Tag>
+    <b:SourceType>InternetSite</b:SourceType>
+    <b:Guid>{37541E6E-7757-45A9-8B22-1FEACCED4F8F}</b:Guid>
+    <b:Author>
+      <b:Author>
+        <b:NameList>
+          <b:Person>
+            <b:Last>Villarruel</b:Last>
+            <b:First>Chivelet</b:First>
+          </b:Person>
+        </b:NameList>
+      </b:Author>
+    </b:Author>
+    <b:Title>Wikipedia</b:Title>
+    <b:Year>2019</b:Year>
+    <b:Month>01</b:Month>
+    <b:Day>19</b:Day>
+    <b:URL>https://es.wikipedia.org/wiki/Libro</b:URL>
+    <b:RefOrder>2</b:RefOrder>
+  </b:Source>
+  <b:Source>
+    <b:Tag>Jul14</b:Tag>
+    <b:SourceType>InternetSite</b:SourceType>
+    <b:Guid>{7549561E-BEA6-455F-A4C5-47B732321DB6}</b:Guid>
+    <b:Author>
+      <b:Author>
+        <b:NameList>
+          <b:Person>
+            <b:Last>Porto</b:Last>
+            <b:First>Julián</b:First>
+            <b:Middle>Pérez</b:Middle>
+          </b:Person>
+        </b:NameList>
+      </b:Author>
+    </b:Author>
+    <b:Title>Definiciones.De</b:Title>
+    <b:Year>2014</b:Year>
+    <b:Month>07</b:Month>
+    <b:Day>03</b:Day>
+    <b:URL>https://definicion.de/libreria/</b:URL>
+    <b:RefOrder>3</b:RefOrder>
+  </b:Source>
+</b:Sources>
+</file>
+
+<file path=customXml/itemProps1.xml><?xml version="1.0" encoding="utf-8"?>
+<ds:datastoreItem xmlns:ds="http://schemas.openxmlformats.org/officeDocument/2006/customXml" ds:itemID="{78294D60-2DE9-44B2-8DC0-DA30B644F7BE}">
+  <ds:schemaRefs>
+    <ds:schemaRef ds:uri="http://schemas.openxmlformats.org/officeDocument/2006/bibliography"/>
+  </ds:schemaRefs>
+</ds:datastoreItem>
 </file>
</xml_diff>

<commit_message>
I´ve added the no functional requirements
</commit_message>
<xml_diff>
--- a/Método de la Ingeniería.docx
+++ b/Método de la Ingeniería.docx
@@ -914,6 +914,8 @@
           <w:lang w:val="es-ES"/>
         </w:rPr>
       </w:pPr>
+      <w:bookmarkStart w:id="0" w:name="_GoBack"/>
+      <w:bookmarkEnd w:id="0"/>
     </w:p>
     <w:tbl>
       <w:tblPr>
@@ -2271,6 +2273,1445 @@
     </w:p>
     <w:p>
       <w:pPr>
+        <w:pStyle w:val="Prrafodelista"/>
+        <w:numPr>
+          <w:ilvl w:val="0"/>
+          <w:numId w:val="13"/>
+        </w:numPr>
+        <w:spacing w:after="0" w:line="240" w:lineRule="auto"/>
+        <w:rPr>
+          <w:rFonts w:ascii="Arial" w:hAnsi="Arial" w:cs="Arial"/>
+          <w:b/>
+          <w:sz w:val="24"/>
+          <w:szCs w:val="24"/>
+          <w:lang w:val="es-ES"/>
+        </w:rPr>
+      </w:pPr>
+      <w:r>
+        <w:rPr>
+          <w:rFonts w:ascii="Arial" w:hAnsi="Arial" w:cs="Arial"/>
+          <w:b/>
+          <w:sz w:val="24"/>
+          <w:szCs w:val="24"/>
+          <w:lang w:val="es-ES"/>
+        </w:rPr>
+        <w:t>Requerimientos no funcionales</w:t>
+      </w:r>
+    </w:p>
+    <w:p>
+      <w:pPr>
+        <w:pStyle w:val="Prrafodelista"/>
+        <w:spacing w:after="0" w:line="240" w:lineRule="auto"/>
+        <w:rPr>
+          <w:rFonts w:ascii="Arial" w:hAnsi="Arial" w:cs="Arial"/>
+          <w:b/>
+          <w:sz w:val="24"/>
+          <w:szCs w:val="24"/>
+          <w:lang w:val="es-ES"/>
+        </w:rPr>
+      </w:pPr>
+    </w:p>
+    <w:tbl>
+      <w:tblPr>
+        <w:tblStyle w:val="Tablaconcuadrcula"/>
+        <w:tblpPr w:leftFromText="141" w:rightFromText="141" w:vertAnchor="text" w:horzAnchor="margin" w:tblpXSpec="center" w:tblpY="222"/>
+        <w:tblW w:w="0" w:type="auto"/>
+        <w:tblLook w:val="04A0" w:firstRow="1" w:lastRow="0" w:firstColumn="1" w:lastColumn="0" w:noHBand="0" w:noVBand="1"/>
+      </w:tblPr>
+      <w:tblGrid>
+        <w:gridCol w:w="1969"/>
+        <w:gridCol w:w="6139"/>
+      </w:tblGrid>
+      <w:tr>
+        <w:tc>
+          <w:tcPr>
+            <w:tcW w:w="1969" w:type="dxa"/>
+            <w:shd w:val="clear" w:color="auto" w:fill="A6A6A6" w:themeFill="background1" w:themeFillShade="A6"/>
+          </w:tcPr>
+          <w:p>
+            <w:pPr>
+              <w:pStyle w:val="Prrafodelista"/>
+              <w:ind w:left="0"/>
+              <w:rPr>
+                <w:rFonts w:ascii="Arial" w:hAnsi="Arial" w:cs="Arial"/>
+                <w:b/>
+                <w:sz w:val="24"/>
+                <w:szCs w:val="24"/>
+              </w:rPr>
+            </w:pPr>
+            <w:r>
+              <w:rPr>
+                <w:rFonts w:ascii="Arial" w:hAnsi="Arial" w:cs="Arial"/>
+                <w:b/>
+                <w:sz w:val="24"/>
+                <w:szCs w:val="24"/>
+              </w:rPr>
+              <w:t>Nombre</w:t>
+            </w:r>
+          </w:p>
+        </w:tc>
+        <w:tc>
+          <w:tcPr>
+            <w:tcW w:w="6139" w:type="dxa"/>
+          </w:tcPr>
+          <w:p>
+            <w:pPr>
+              <w:pStyle w:val="Prrafodelista"/>
+              <w:ind w:left="0"/>
+              <w:rPr>
+                <w:rFonts w:ascii="Arial" w:hAnsi="Arial" w:cs="Arial"/>
+                <w:b/>
+                <w:sz w:val="20"/>
+                <w:szCs w:val="20"/>
+              </w:rPr>
+            </w:pPr>
+            <w:r>
+              <w:rPr>
+                <w:rFonts w:ascii="Arial" w:hAnsi="Arial" w:cs="Arial"/>
+                <w:b/>
+                <w:sz w:val="20"/>
+                <w:szCs w:val="20"/>
+              </w:rPr>
+              <w:t>RNF1</w:t>
+            </w:r>
+          </w:p>
+        </w:tc>
+      </w:tr>
+      <w:tr>
+        <w:tc>
+          <w:tcPr>
+            <w:tcW w:w="1969" w:type="dxa"/>
+            <w:shd w:val="clear" w:color="auto" w:fill="A6A6A6" w:themeFill="background1" w:themeFillShade="A6"/>
+          </w:tcPr>
+          <w:p>
+            <w:pPr>
+              <w:pStyle w:val="Prrafodelista"/>
+              <w:ind w:left="0"/>
+              <w:rPr>
+                <w:rFonts w:ascii="Arial" w:hAnsi="Arial" w:cs="Arial"/>
+                <w:b/>
+                <w:sz w:val="24"/>
+                <w:szCs w:val="24"/>
+              </w:rPr>
+            </w:pPr>
+            <w:r>
+              <w:rPr>
+                <w:rFonts w:ascii="Arial" w:hAnsi="Arial" w:cs="Arial"/>
+                <w:b/>
+                <w:sz w:val="24"/>
+                <w:szCs w:val="24"/>
+              </w:rPr>
+              <w:t>Resumen</w:t>
+            </w:r>
+          </w:p>
+        </w:tc>
+        <w:tc>
+          <w:tcPr>
+            <w:tcW w:w="6139" w:type="dxa"/>
+          </w:tcPr>
+          <w:p>
+            <w:pPr>
+              <w:rPr>
+                <w:rFonts w:ascii="Arial" w:hAnsi="Arial" w:cs="Arial"/>
+                <w:sz w:val="24"/>
+                <w:szCs w:val="24"/>
+              </w:rPr>
+            </w:pPr>
+            <w:r>
+              <w:rPr>
+                <w:rFonts w:ascii="Arial" w:hAnsi="Arial" w:cs="Arial"/>
+                <w:sz w:val="24"/>
+                <w:szCs w:val="24"/>
+              </w:rPr>
+              <w:t>La complejidad temporal de las estructuras de datos utilizadas para la solución del problema debe ser 0(1)</w:t>
+            </w:r>
+          </w:p>
+        </w:tc>
+      </w:tr>
+    </w:tbl>
+    <w:p>
+      <w:pPr>
+        <w:pStyle w:val="Prrafodelista"/>
+        <w:spacing w:after="0" w:line="240" w:lineRule="auto"/>
+        <w:rPr>
+          <w:rFonts w:ascii="Arial" w:hAnsi="Arial" w:cs="Arial"/>
+          <w:b/>
+          <w:sz w:val="24"/>
+          <w:szCs w:val="24"/>
+          <w:lang w:val="es-ES"/>
+        </w:rPr>
+      </w:pPr>
+    </w:p>
+    <w:p>
+      <w:pPr>
+        <w:spacing w:after="0" w:line="240" w:lineRule="auto"/>
+        <w:rPr>
+          <w:rFonts w:ascii="Arial" w:hAnsi="Arial" w:cs="Arial"/>
+          <w:b/>
+          <w:sz w:val="24"/>
+          <w:szCs w:val="24"/>
+          <w:lang w:val="es-ES"/>
+        </w:rPr>
+      </w:pPr>
+    </w:p>
+    <w:p>
+      <w:pPr>
+        <w:spacing w:after="0" w:line="240" w:lineRule="auto"/>
+        <w:rPr>
+          <w:rFonts w:ascii="Arial" w:hAnsi="Arial" w:cs="Arial"/>
+          <w:b/>
+          <w:sz w:val="24"/>
+          <w:szCs w:val="24"/>
+          <w:lang w:val="es-ES"/>
+        </w:rPr>
+      </w:pPr>
+    </w:p>
+    <w:p>
+      <w:pPr>
+        <w:spacing w:after="0" w:line="240" w:lineRule="auto"/>
+        <w:rPr>
+          <w:rFonts w:ascii="Arial" w:hAnsi="Arial" w:cs="Arial"/>
+          <w:b/>
+          <w:sz w:val="24"/>
+          <w:szCs w:val="24"/>
+          <w:lang w:val="es-ES"/>
+        </w:rPr>
+      </w:pPr>
+    </w:p>
+    <w:tbl>
+      <w:tblPr>
+        <w:tblStyle w:val="Tablaconcuadrcula"/>
+        <w:tblpPr w:leftFromText="141" w:rightFromText="141" w:vertAnchor="text" w:horzAnchor="margin" w:tblpXSpec="center" w:tblpY="222"/>
+        <w:tblW w:w="0" w:type="auto"/>
+        <w:tblLook w:val="04A0" w:firstRow="1" w:lastRow="0" w:firstColumn="1" w:lastColumn="0" w:noHBand="0" w:noVBand="1"/>
+      </w:tblPr>
+      <w:tblGrid>
+        <w:gridCol w:w="1969"/>
+        <w:gridCol w:w="6139"/>
+      </w:tblGrid>
+      <w:tr>
+        <w:tc>
+          <w:tcPr>
+            <w:tcW w:w="1969" w:type="dxa"/>
+            <w:shd w:val="clear" w:color="auto" w:fill="A6A6A6" w:themeFill="background1" w:themeFillShade="A6"/>
+          </w:tcPr>
+          <w:p>
+            <w:pPr>
+              <w:pStyle w:val="Prrafodelista"/>
+              <w:ind w:left="0"/>
+              <w:rPr>
+                <w:rFonts w:ascii="Arial" w:hAnsi="Arial" w:cs="Arial"/>
+                <w:b/>
+                <w:sz w:val="24"/>
+                <w:szCs w:val="24"/>
+              </w:rPr>
+            </w:pPr>
+            <w:r>
+              <w:rPr>
+                <w:rFonts w:ascii="Arial" w:hAnsi="Arial" w:cs="Arial"/>
+                <w:b/>
+                <w:sz w:val="24"/>
+                <w:szCs w:val="24"/>
+              </w:rPr>
+              <w:t>Nombre</w:t>
+            </w:r>
+          </w:p>
+        </w:tc>
+        <w:tc>
+          <w:tcPr>
+            <w:tcW w:w="6139" w:type="dxa"/>
+          </w:tcPr>
+          <w:p>
+            <w:pPr>
+              <w:pStyle w:val="Prrafodelista"/>
+              <w:ind w:left="0"/>
+              <w:rPr>
+                <w:rFonts w:ascii="Arial" w:hAnsi="Arial" w:cs="Arial"/>
+                <w:b/>
+                <w:sz w:val="20"/>
+                <w:szCs w:val="20"/>
+              </w:rPr>
+            </w:pPr>
+            <w:r>
+              <w:rPr>
+                <w:rFonts w:ascii="Arial" w:hAnsi="Arial" w:cs="Arial"/>
+                <w:b/>
+                <w:sz w:val="20"/>
+                <w:szCs w:val="20"/>
+              </w:rPr>
+              <w:t>RNF2</w:t>
+            </w:r>
+          </w:p>
+        </w:tc>
+      </w:tr>
+      <w:tr>
+        <w:tc>
+          <w:tcPr>
+            <w:tcW w:w="1969" w:type="dxa"/>
+            <w:shd w:val="clear" w:color="auto" w:fill="A6A6A6" w:themeFill="background1" w:themeFillShade="A6"/>
+          </w:tcPr>
+          <w:p>
+            <w:pPr>
+              <w:pStyle w:val="Prrafodelista"/>
+              <w:ind w:left="0"/>
+              <w:rPr>
+                <w:rFonts w:ascii="Arial" w:hAnsi="Arial" w:cs="Arial"/>
+                <w:b/>
+                <w:sz w:val="24"/>
+                <w:szCs w:val="24"/>
+              </w:rPr>
+            </w:pPr>
+            <w:r>
+              <w:rPr>
+                <w:rFonts w:ascii="Arial" w:hAnsi="Arial" w:cs="Arial"/>
+                <w:b/>
+                <w:sz w:val="24"/>
+                <w:szCs w:val="24"/>
+              </w:rPr>
+              <w:t>Resumen</w:t>
+            </w:r>
+          </w:p>
+        </w:tc>
+        <w:tc>
+          <w:tcPr>
+            <w:tcW w:w="6139" w:type="dxa"/>
+          </w:tcPr>
+          <w:p>
+            <w:pPr>
+              <w:rPr>
+                <w:rFonts w:ascii="Arial" w:hAnsi="Arial" w:cs="Arial"/>
+                <w:sz w:val="24"/>
+                <w:szCs w:val="24"/>
+              </w:rPr>
+            </w:pPr>
+            <w:r>
+              <w:rPr>
+                <w:rFonts w:ascii="Arial" w:hAnsi="Arial" w:cs="Arial"/>
+                <w:sz w:val="24"/>
+                <w:szCs w:val="24"/>
+              </w:rPr>
+              <w:t>La interfaz gráfica que permita ingresar al usuario el número de casos de prueba</w:t>
+            </w:r>
+          </w:p>
+        </w:tc>
+      </w:tr>
+    </w:tbl>
+    <w:p>
+      <w:pPr>
+        <w:spacing w:after="0" w:line="240" w:lineRule="auto"/>
+        <w:rPr>
+          <w:rFonts w:ascii="Arial" w:hAnsi="Arial" w:cs="Arial"/>
+          <w:b/>
+          <w:sz w:val="24"/>
+          <w:szCs w:val="24"/>
+          <w:lang w:val="es-ES"/>
+        </w:rPr>
+      </w:pPr>
+    </w:p>
+    <w:p>
+      <w:pPr>
+        <w:spacing w:after="0" w:line="240" w:lineRule="auto"/>
+        <w:rPr>
+          <w:rFonts w:ascii="Arial" w:hAnsi="Arial" w:cs="Arial"/>
+          <w:b/>
+          <w:sz w:val="24"/>
+          <w:szCs w:val="24"/>
+          <w:lang w:val="es-ES"/>
+        </w:rPr>
+      </w:pPr>
+    </w:p>
+    <w:p>
+      <w:pPr>
+        <w:spacing w:after="0" w:line="240" w:lineRule="auto"/>
+        <w:rPr>
+          <w:rFonts w:ascii="Arial" w:hAnsi="Arial" w:cs="Arial"/>
+          <w:b/>
+          <w:sz w:val="24"/>
+          <w:szCs w:val="24"/>
+          <w:lang w:val="es-ES"/>
+        </w:rPr>
+      </w:pPr>
+    </w:p>
+    <w:p>
+      <w:pPr>
+        <w:spacing w:after="0" w:line="240" w:lineRule="auto"/>
+        <w:rPr>
+          <w:rFonts w:ascii="Arial" w:hAnsi="Arial" w:cs="Arial"/>
+          <w:b/>
+          <w:sz w:val="24"/>
+          <w:szCs w:val="24"/>
+          <w:lang w:val="es-ES"/>
+        </w:rPr>
+      </w:pPr>
+    </w:p>
+    <w:tbl>
+      <w:tblPr>
+        <w:tblStyle w:val="Tablaconcuadrcula"/>
+        <w:tblpPr w:leftFromText="141" w:rightFromText="141" w:vertAnchor="text" w:horzAnchor="margin" w:tblpXSpec="center" w:tblpY="222"/>
+        <w:tblW w:w="0" w:type="auto"/>
+        <w:tblLook w:val="04A0" w:firstRow="1" w:lastRow="0" w:firstColumn="1" w:lastColumn="0" w:noHBand="0" w:noVBand="1"/>
+      </w:tblPr>
+      <w:tblGrid>
+        <w:gridCol w:w="1969"/>
+        <w:gridCol w:w="6139"/>
+      </w:tblGrid>
+      <w:tr>
+        <w:tc>
+          <w:tcPr>
+            <w:tcW w:w="1969" w:type="dxa"/>
+            <w:shd w:val="clear" w:color="auto" w:fill="A6A6A6" w:themeFill="background1" w:themeFillShade="A6"/>
+          </w:tcPr>
+          <w:p>
+            <w:pPr>
+              <w:pStyle w:val="Prrafodelista"/>
+              <w:ind w:left="0"/>
+              <w:rPr>
+                <w:rFonts w:ascii="Arial" w:hAnsi="Arial" w:cs="Arial"/>
+                <w:b/>
+                <w:sz w:val="24"/>
+                <w:szCs w:val="24"/>
+              </w:rPr>
+            </w:pPr>
+            <w:r>
+              <w:rPr>
+                <w:rFonts w:ascii="Arial" w:hAnsi="Arial" w:cs="Arial"/>
+                <w:b/>
+                <w:sz w:val="24"/>
+                <w:szCs w:val="24"/>
+              </w:rPr>
+              <w:t>Nombre</w:t>
+            </w:r>
+          </w:p>
+        </w:tc>
+        <w:tc>
+          <w:tcPr>
+            <w:tcW w:w="6139" w:type="dxa"/>
+          </w:tcPr>
+          <w:p>
+            <w:pPr>
+              <w:pStyle w:val="Prrafodelista"/>
+              <w:ind w:left="0"/>
+              <w:rPr>
+                <w:rFonts w:ascii="Arial" w:hAnsi="Arial" w:cs="Arial"/>
+                <w:b/>
+                <w:sz w:val="20"/>
+                <w:szCs w:val="20"/>
+              </w:rPr>
+            </w:pPr>
+            <w:r>
+              <w:rPr>
+                <w:rFonts w:ascii="Arial" w:hAnsi="Arial" w:cs="Arial"/>
+                <w:b/>
+                <w:sz w:val="20"/>
+                <w:szCs w:val="20"/>
+              </w:rPr>
+              <w:t>RNF3</w:t>
+            </w:r>
+          </w:p>
+        </w:tc>
+      </w:tr>
+      <w:tr>
+        <w:tc>
+          <w:tcPr>
+            <w:tcW w:w="1969" w:type="dxa"/>
+            <w:shd w:val="clear" w:color="auto" w:fill="A6A6A6" w:themeFill="background1" w:themeFillShade="A6"/>
+          </w:tcPr>
+          <w:p>
+            <w:pPr>
+              <w:pStyle w:val="Prrafodelista"/>
+              <w:ind w:left="0"/>
+              <w:rPr>
+                <w:rFonts w:ascii="Arial" w:hAnsi="Arial" w:cs="Arial"/>
+                <w:b/>
+                <w:sz w:val="24"/>
+                <w:szCs w:val="24"/>
+              </w:rPr>
+            </w:pPr>
+            <w:r>
+              <w:rPr>
+                <w:rFonts w:ascii="Arial" w:hAnsi="Arial" w:cs="Arial"/>
+                <w:b/>
+                <w:sz w:val="24"/>
+                <w:szCs w:val="24"/>
+              </w:rPr>
+              <w:t>Resumen</w:t>
+            </w:r>
+          </w:p>
+        </w:tc>
+        <w:tc>
+          <w:tcPr>
+            <w:tcW w:w="6139" w:type="dxa"/>
+          </w:tcPr>
+          <w:p>
+            <w:pPr>
+              <w:rPr>
+                <w:rFonts w:ascii="Arial" w:hAnsi="Arial" w:cs="Arial"/>
+                <w:sz w:val="24"/>
+                <w:szCs w:val="24"/>
+              </w:rPr>
+            </w:pPr>
+            <w:r>
+              <w:rPr>
+                <w:rFonts w:ascii="Arial" w:hAnsi="Arial" w:cs="Arial"/>
+                <w:sz w:val="24"/>
+                <w:szCs w:val="24"/>
+              </w:rPr>
+              <w:t>La interfaz gráfica que permita ingresar al usuario el número de cajeros disponibles</w:t>
+            </w:r>
+          </w:p>
+        </w:tc>
+      </w:tr>
+    </w:tbl>
+    <w:p>
+      <w:pPr>
+        <w:spacing w:after="0" w:line="240" w:lineRule="auto"/>
+        <w:rPr>
+          <w:rFonts w:ascii="Arial" w:hAnsi="Arial" w:cs="Arial"/>
+          <w:b/>
+          <w:sz w:val="24"/>
+          <w:szCs w:val="24"/>
+          <w:lang w:val="es-ES"/>
+        </w:rPr>
+      </w:pPr>
+    </w:p>
+    <w:p>
+      <w:pPr>
+        <w:spacing w:after="0" w:line="240" w:lineRule="auto"/>
+        <w:rPr>
+          <w:rFonts w:ascii="Arial" w:hAnsi="Arial" w:cs="Arial"/>
+          <w:b/>
+          <w:sz w:val="24"/>
+          <w:szCs w:val="24"/>
+          <w:lang w:val="es-ES"/>
+        </w:rPr>
+      </w:pPr>
+    </w:p>
+    <w:p>
+      <w:pPr>
+        <w:spacing w:after="0" w:line="240" w:lineRule="auto"/>
+        <w:rPr>
+          <w:rFonts w:ascii="Arial" w:hAnsi="Arial" w:cs="Arial"/>
+          <w:b/>
+          <w:sz w:val="24"/>
+          <w:szCs w:val="24"/>
+          <w:lang w:val="es-ES"/>
+        </w:rPr>
+      </w:pPr>
+    </w:p>
+    <w:p>
+      <w:pPr>
+        <w:spacing w:after="0" w:line="240" w:lineRule="auto"/>
+        <w:rPr>
+          <w:rFonts w:ascii="Arial" w:hAnsi="Arial" w:cs="Arial"/>
+          <w:b/>
+          <w:sz w:val="24"/>
+          <w:szCs w:val="24"/>
+          <w:lang w:val="es-ES"/>
+        </w:rPr>
+      </w:pPr>
+    </w:p>
+    <w:p>
+      <w:pPr>
+        <w:spacing w:after="0" w:line="240" w:lineRule="auto"/>
+        <w:rPr>
+          <w:rFonts w:ascii="Arial" w:hAnsi="Arial" w:cs="Arial"/>
+          <w:b/>
+          <w:sz w:val="24"/>
+          <w:szCs w:val="24"/>
+          <w:lang w:val="es-ES"/>
+        </w:rPr>
+      </w:pPr>
+    </w:p>
+    <w:tbl>
+      <w:tblPr>
+        <w:tblStyle w:val="Tablaconcuadrcula"/>
+        <w:tblpPr w:leftFromText="141" w:rightFromText="141" w:vertAnchor="text" w:horzAnchor="margin" w:tblpXSpec="center" w:tblpY="222"/>
+        <w:tblW w:w="0" w:type="auto"/>
+        <w:tblLook w:val="04A0" w:firstRow="1" w:lastRow="0" w:firstColumn="1" w:lastColumn="0" w:noHBand="0" w:noVBand="1"/>
+      </w:tblPr>
+      <w:tblGrid>
+        <w:gridCol w:w="1969"/>
+        <w:gridCol w:w="6139"/>
+      </w:tblGrid>
+      <w:tr>
+        <w:tc>
+          <w:tcPr>
+            <w:tcW w:w="1969" w:type="dxa"/>
+            <w:shd w:val="clear" w:color="auto" w:fill="A6A6A6" w:themeFill="background1" w:themeFillShade="A6"/>
+          </w:tcPr>
+          <w:p>
+            <w:pPr>
+              <w:pStyle w:val="Prrafodelista"/>
+              <w:ind w:left="0"/>
+              <w:rPr>
+                <w:rFonts w:ascii="Arial" w:hAnsi="Arial" w:cs="Arial"/>
+                <w:b/>
+                <w:sz w:val="24"/>
+                <w:szCs w:val="24"/>
+              </w:rPr>
+            </w:pPr>
+            <w:r>
+              <w:rPr>
+                <w:rFonts w:ascii="Arial" w:hAnsi="Arial" w:cs="Arial"/>
+                <w:b/>
+                <w:sz w:val="24"/>
+                <w:szCs w:val="24"/>
+              </w:rPr>
+              <w:t>Nombre</w:t>
+            </w:r>
+          </w:p>
+        </w:tc>
+        <w:tc>
+          <w:tcPr>
+            <w:tcW w:w="6139" w:type="dxa"/>
+          </w:tcPr>
+          <w:p>
+            <w:pPr>
+              <w:pStyle w:val="Prrafodelista"/>
+              <w:ind w:left="0"/>
+              <w:rPr>
+                <w:rFonts w:ascii="Arial" w:hAnsi="Arial" w:cs="Arial"/>
+                <w:b/>
+                <w:sz w:val="20"/>
+                <w:szCs w:val="20"/>
+              </w:rPr>
+            </w:pPr>
+            <w:r>
+              <w:rPr>
+                <w:rFonts w:ascii="Arial" w:hAnsi="Arial" w:cs="Arial"/>
+                <w:b/>
+                <w:sz w:val="20"/>
+                <w:szCs w:val="20"/>
+              </w:rPr>
+              <w:t>RNF4</w:t>
+            </w:r>
+          </w:p>
+        </w:tc>
+      </w:tr>
+      <w:tr>
+        <w:tc>
+          <w:tcPr>
+            <w:tcW w:w="1969" w:type="dxa"/>
+            <w:shd w:val="clear" w:color="auto" w:fill="A6A6A6" w:themeFill="background1" w:themeFillShade="A6"/>
+          </w:tcPr>
+          <w:p>
+            <w:pPr>
+              <w:pStyle w:val="Prrafodelista"/>
+              <w:ind w:left="0"/>
+              <w:rPr>
+                <w:rFonts w:ascii="Arial" w:hAnsi="Arial" w:cs="Arial"/>
+                <w:b/>
+                <w:sz w:val="24"/>
+                <w:szCs w:val="24"/>
+              </w:rPr>
+            </w:pPr>
+            <w:r>
+              <w:rPr>
+                <w:rFonts w:ascii="Arial" w:hAnsi="Arial" w:cs="Arial"/>
+                <w:b/>
+                <w:sz w:val="24"/>
+                <w:szCs w:val="24"/>
+              </w:rPr>
+              <w:t>Resumen</w:t>
+            </w:r>
+          </w:p>
+        </w:tc>
+        <w:tc>
+          <w:tcPr>
+            <w:tcW w:w="6139" w:type="dxa"/>
+          </w:tcPr>
+          <w:p>
+            <w:pPr>
+              <w:rPr>
+                <w:rFonts w:ascii="Arial" w:hAnsi="Arial" w:cs="Arial"/>
+                <w:sz w:val="24"/>
+                <w:szCs w:val="24"/>
+              </w:rPr>
+            </w:pPr>
+            <w:r>
+              <w:rPr>
+                <w:rFonts w:ascii="Arial" w:hAnsi="Arial" w:cs="Arial"/>
+                <w:sz w:val="24"/>
+                <w:szCs w:val="24"/>
+              </w:rPr>
+              <w:t>La interfaz gráfica que permita ingresar al usuario ingresar el número de estanterías con su identificador y el número de libros en dicha estantería</w:t>
+            </w:r>
+          </w:p>
+        </w:tc>
+      </w:tr>
+    </w:tbl>
+    <w:p>
+      <w:pPr>
+        <w:spacing w:after="0" w:line="240" w:lineRule="auto"/>
+        <w:rPr>
+          <w:rFonts w:ascii="Arial" w:hAnsi="Arial" w:cs="Arial"/>
+          <w:b/>
+          <w:sz w:val="24"/>
+          <w:szCs w:val="24"/>
+          <w:lang w:val="es-ES"/>
+        </w:rPr>
+      </w:pPr>
+    </w:p>
+    <w:p>
+      <w:pPr>
+        <w:spacing w:after="0" w:line="240" w:lineRule="auto"/>
+        <w:rPr>
+          <w:rFonts w:ascii="Arial" w:hAnsi="Arial" w:cs="Arial"/>
+          <w:b/>
+          <w:sz w:val="24"/>
+          <w:szCs w:val="24"/>
+          <w:lang w:val="es-ES"/>
+        </w:rPr>
+      </w:pPr>
+    </w:p>
+    <w:p>
+      <w:pPr>
+        <w:spacing w:after="0" w:line="240" w:lineRule="auto"/>
+        <w:rPr>
+          <w:rFonts w:ascii="Arial" w:hAnsi="Arial" w:cs="Arial"/>
+          <w:b/>
+          <w:sz w:val="24"/>
+          <w:szCs w:val="24"/>
+          <w:lang w:val="es-ES"/>
+        </w:rPr>
+      </w:pPr>
+    </w:p>
+    <w:p>
+      <w:pPr>
+        <w:spacing w:after="0" w:line="240" w:lineRule="auto"/>
+        <w:rPr>
+          <w:rFonts w:ascii="Arial" w:hAnsi="Arial" w:cs="Arial"/>
+          <w:b/>
+          <w:sz w:val="24"/>
+          <w:szCs w:val="24"/>
+          <w:lang w:val="es-ES"/>
+        </w:rPr>
+      </w:pPr>
+    </w:p>
+    <w:p>
+      <w:pPr>
+        <w:spacing w:after="0" w:line="240" w:lineRule="auto"/>
+        <w:rPr>
+          <w:rFonts w:ascii="Arial" w:hAnsi="Arial" w:cs="Arial"/>
+          <w:b/>
+          <w:sz w:val="24"/>
+          <w:szCs w:val="24"/>
+          <w:lang w:val="es-ES"/>
+        </w:rPr>
+      </w:pPr>
+    </w:p>
+    <w:p>
+      <w:pPr>
+        <w:spacing w:after="0" w:line="240" w:lineRule="auto"/>
+        <w:rPr>
+          <w:rFonts w:ascii="Arial" w:hAnsi="Arial" w:cs="Arial"/>
+          <w:b/>
+          <w:sz w:val="24"/>
+          <w:szCs w:val="24"/>
+          <w:lang w:val="es-ES"/>
+        </w:rPr>
+      </w:pPr>
+    </w:p>
+    <w:tbl>
+      <w:tblPr>
+        <w:tblStyle w:val="Tablaconcuadrcula"/>
+        <w:tblpPr w:leftFromText="141" w:rightFromText="141" w:vertAnchor="text" w:horzAnchor="margin" w:tblpXSpec="center" w:tblpY="222"/>
+        <w:tblW w:w="0" w:type="auto"/>
+        <w:tblLook w:val="04A0" w:firstRow="1" w:lastRow="0" w:firstColumn="1" w:lastColumn="0" w:noHBand="0" w:noVBand="1"/>
+      </w:tblPr>
+      <w:tblGrid>
+        <w:gridCol w:w="1969"/>
+        <w:gridCol w:w="6139"/>
+      </w:tblGrid>
+      <w:tr>
+        <w:tc>
+          <w:tcPr>
+            <w:tcW w:w="1969" w:type="dxa"/>
+            <w:shd w:val="clear" w:color="auto" w:fill="A6A6A6" w:themeFill="background1" w:themeFillShade="A6"/>
+          </w:tcPr>
+          <w:p>
+            <w:pPr>
+              <w:pStyle w:val="Prrafodelista"/>
+              <w:ind w:left="0"/>
+              <w:rPr>
+                <w:rFonts w:ascii="Arial" w:hAnsi="Arial" w:cs="Arial"/>
+                <w:b/>
+                <w:sz w:val="24"/>
+                <w:szCs w:val="24"/>
+              </w:rPr>
+            </w:pPr>
+            <w:r>
+              <w:rPr>
+                <w:rFonts w:ascii="Arial" w:hAnsi="Arial" w:cs="Arial"/>
+                <w:b/>
+                <w:sz w:val="24"/>
+                <w:szCs w:val="24"/>
+              </w:rPr>
+              <w:t>Nombre</w:t>
+            </w:r>
+          </w:p>
+        </w:tc>
+        <w:tc>
+          <w:tcPr>
+            <w:tcW w:w="6139" w:type="dxa"/>
+          </w:tcPr>
+          <w:p>
+            <w:pPr>
+              <w:pStyle w:val="Prrafodelista"/>
+              <w:ind w:left="0"/>
+              <w:rPr>
+                <w:rFonts w:ascii="Arial" w:hAnsi="Arial" w:cs="Arial"/>
+                <w:b/>
+                <w:sz w:val="20"/>
+                <w:szCs w:val="20"/>
+              </w:rPr>
+            </w:pPr>
+            <w:r>
+              <w:rPr>
+                <w:rFonts w:ascii="Arial" w:hAnsi="Arial" w:cs="Arial"/>
+                <w:b/>
+                <w:sz w:val="20"/>
+                <w:szCs w:val="20"/>
+              </w:rPr>
+              <w:t>RNF5</w:t>
+            </w:r>
+          </w:p>
+        </w:tc>
+      </w:tr>
+      <w:tr>
+        <w:tc>
+          <w:tcPr>
+            <w:tcW w:w="1969" w:type="dxa"/>
+            <w:shd w:val="clear" w:color="auto" w:fill="A6A6A6" w:themeFill="background1" w:themeFillShade="A6"/>
+          </w:tcPr>
+          <w:p>
+            <w:pPr>
+              <w:pStyle w:val="Prrafodelista"/>
+              <w:ind w:left="0"/>
+              <w:rPr>
+                <w:rFonts w:ascii="Arial" w:hAnsi="Arial" w:cs="Arial"/>
+                <w:b/>
+                <w:sz w:val="24"/>
+                <w:szCs w:val="24"/>
+              </w:rPr>
+            </w:pPr>
+            <w:r>
+              <w:rPr>
+                <w:rFonts w:ascii="Arial" w:hAnsi="Arial" w:cs="Arial"/>
+                <w:b/>
+                <w:sz w:val="24"/>
+                <w:szCs w:val="24"/>
+              </w:rPr>
+              <w:t>Resumen</w:t>
+            </w:r>
+          </w:p>
+        </w:tc>
+        <w:tc>
+          <w:tcPr>
+            <w:tcW w:w="6139" w:type="dxa"/>
+          </w:tcPr>
+          <w:p>
+            <w:pPr>
+              <w:rPr>
+                <w:rFonts w:ascii="Arial" w:hAnsi="Arial" w:cs="Arial"/>
+                <w:sz w:val="24"/>
+                <w:szCs w:val="24"/>
+              </w:rPr>
+            </w:pPr>
+            <w:r>
+              <w:rPr>
+                <w:rFonts w:ascii="Arial" w:hAnsi="Arial" w:cs="Arial"/>
+                <w:sz w:val="24"/>
+                <w:szCs w:val="24"/>
+              </w:rPr>
+              <w:t>La interfaz gráfica que permita ingresar al usuario ingresar el número de ISBN de los libros, seguido del precio de cada uno y su respectiva cantidad de ejemplares</w:t>
+            </w:r>
+          </w:p>
+        </w:tc>
+      </w:tr>
+    </w:tbl>
+    <w:p>
+      <w:pPr>
+        <w:spacing w:after="0" w:line="240" w:lineRule="auto"/>
+        <w:rPr>
+          <w:rFonts w:ascii="Arial" w:hAnsi="Arial" w:cs="Arial"/>
+          <w:b/>
+          <w:sz w:val="24"/>
+          <w:szCs w:val="24"/>
+          <w:lang w:val="es-ES"/>
+        </w:rPr>
+      </w:pPr>
+    </w:p>
+    <w:p>
+      <w:pPr>
+        <w:spacing w:after="0" w:line="240" w:lineRule="auto"/>
+        <w:rPr>
+          <w:rFonts w:ascii="Arial" w:hAnsi="Arial" w:cs="Arial"/>
+          <w:b/>
+          <w:sz w:val="24"/>
+          <w:szCs w:val="24"/>
+          <w:lang w:val="es-ES"/>
+        </w:rPr>
+      </w:pPr>
+    </w:p>
+    <w:p>
+      <w:pPr>
+        <w:spacing w:after="0" w:line="240" w:lineRule="auto"/>
+        <w:jc w:val="center"/>
+        <w:rPr>
+          <w:rFonts w:ascii="Arial" w:hAnsi="Arial" w:cs="Arial"/>
+          <w:b/>
+          <w:sz w:val="24"/>
+          <w:szCs w:val="24"/>
+          <w:lang w:val="es-ES"/>
+        </w:rPr>
+      </w:pPr>
+    </w:p>
+    <w:p>
+      <w:pPr>
+        <w:spacing w:after="0" w:line="240" w:lineRule="auto"/>
+        <w:jc w:val="center"/>
+        <w:rPr>
+          <w:rFonts w:ascii="Arial" w:hAnsi="Arial" w:cs="Arial"/>
+          <w:b/>
+          <w:sz w:val="24"/>
+          <w:szCs w:val="24"/>
+          <w:lang w:val="es-ES"/>
+        </w:rPr>
+      </w:pPr>
+    </w:p>
+    <w:p>
+      <w:pPr>
+        <w:spacing w:after="0" w:line="240" w:lineRule="auto"/>
+        <w:jc w:val="center"/>
+        <w:rPr>
+          <w:rFonts w:ascii="Arial" w:hAnsi="Arial" w:cs="Arial"/>
+          <w:b/>
+          <w:sz w:val="24"/>
+          <w:szCs w:val="24"/>
+          <w:lang w:val="es-ES"/>
+        </w:rPr>
+      </w:pPr>
+    </w:p>
+    <w:p>
+      <w:pPr>
+        <w:spacing w:after="0" w:line="240" w:lineRule="auto"/>
+        <w:jc w:val="center"/>
+        <w:rPr>
+          <w:rFonts w:ascii="Arial" w:hAnsi="Arial" w:cs="Arial"/>
+          <w:b/>
+          <w:sz w:val="24"/>
+          <w:szCs w:val="24"/>
+          <w:lang w:val="es-ES"/>
+        </w:rPr>
+      </w:pPr>
+    </w:p>
+    <w:p>
+      <w:pPr>
+        <w:spacing w:after="0" w:line="240" w:lineRule="auto"/>
+        <w:jc w:val="center"/>
+        <w:rPr>
+          <w:rFonts w:ascii="Arial" w:hAnsi="Arial" w:cs="Arial"/>
+          <w:b/>
+          <w:sz w:val="24"/>
+          <w:szCs w:val="24"/>
+          <w:lang w:val="es-ES"/>
+        </w:rPr>
+      </w:pPr>
+    </w:p>
+    <w:p>
+      <w:pPr>
+        <w:spacing w:after="0" w:line="240" w:lineRule="auto"/>
+        <w:jc w:val="center"/>
+        <w:rPr>
+          <w:rFonts w:ascii="Arial" w:hAnsi="Arial" w:cs="Arial"/>
+          <w:b/>
+          <w:sz w:val="24"/>
+          <w:szCs w:val="24"/>
+          <w:lang w:val="es-ES"/>
+        </w:rPr>
+      </w:pPr>
+    </w:p>
+    <w:tbl>
+      <w:tblPr>
+        <w:tblStyle w:val="Tablaconcuadrcula"/>
+        <w:tblpPr w:leftFromText="141" w:rightFromText="141" w:vertAnchor="text" w:horzAnchor="margin" w:tblpXSpec="center" w:tblpY="222"/>
+        <w:tblW w:w="0" w:type="auto"/>
+        <w:tblLook w:val="04A0" w:firstRow="1" w:lastRow="0" w:firstColumn="1" w:lastColumn="0" w:noHBand="0" w:noVBand="1"/>
+      </w:tblPr>
+      <w:tblGrid>
+        <w:gridCol w:w="1969"/>
+        <w:gridCol w:w="6139"/>
+      </w:tblGrid>
+      <w:tr>
+        <w:tc>
+          <w:tcPr>
+            <w:tcW w:w="1969" w:type="dxa"/>
+            <w:shd w:val="clear" w:color="auto" w:fill="A6A6A6" w:themeFill="background1" w:themeFillShade="A6"/>
+          </w:tcPr>
+          <w:p>
+            <w:pPr>
+              <w:pStyle w:val="Prrafodelista"/>
+              <w:ind w:left="0"/>
+              <w:rPr>
+                <w:rFonts w:ascii="Arial" w:hAnsi="Arial" w:cs="Arial"/>
+                <w:b/>
+                <w:sz w:val="24"/>
+                <w:szCs w:val="24"/>
+              </w:rPr>
+            </w:pPr>
+            <w:r>
+              <w:rPr>
+                <w:rFonts w:ascii="Arial" w:hAnsi="Arial" w:cs="Arial"/>
+                <w:b/>
+                <w:sz w:val="24"/>
+                <w:szCs w:val="24"/>
+              </w:rPr>
+              <w:lastRenderedPageBreak/>
+              <w:t>Nombre</w:t>
+            </w:r>
+          </w:p>
+        </w:tc>
+        <w:tc>
+          <w:tcPr>
+            <w:tcW w:w="6139" w:type="dxa"/>
+          </w:tcPr>
+          <w:p>
+            <w:pPr>
+              <w:pStyle w:val="Prrafodelista"/>
+              <w:ind w:left="0"/>
+              <w:rPr>
+                <w:rFonts w:ascii="Arial" w:hAnsi="Arial" w:cs="Arial"/>
+                <w:b/>
+                <w:sz w:val="20"/>
+                <w:szCs w:val="20"/>
+              </w:rPr>
+            </w:pPr>
+            <w:r>
+              <w:rPr>
+                <w:rFonts w:ascii="Arial" w:hAnsi="Arial" w:cs="Arial"/>
+                <w:b/>
+                <w:sz w:val="20"/>
+                <w:szCs w:val="20"/>
+              </w:rPr>
+              <w:t>RNF6</w:t>
+            </w:r>
+          </w:p>
+        </w:tc>
+      </w:tr>
+      <w:tr>
+        <w:tc>
+          <w:tcPr>
+            <w:tcW w:w="1969" w:type="dxa"/>
+            <w:shd w:val="clear" w:color="auto" w:fill="A6A6A6" w:themeFill="background1" w:themeFillShade="A6"/>
+          </w:tcPr>
+          <w:p>
+            <w:pPr>
+              <w:pStyle w:val="Prrafodelista"/>
+              <w:ind w:left="0"/>
+              <w:rPr>
+                <w:rFonts w:ascii="Arial" w:hAnsi="Arial" w:cs="Arial"/>
+                <w:b/>
+                <w:sz w:val="24"/>
+                <w:szCs w:val="24"/>
+              </w:rPr>
+            </w:pPr>
+            <w:r>
+              <w:rPr>
+                <w:rFonts w:ascii="Arial" w:hAnsi="Arial" w:cs="Arial"/>
+                <w:b/>
+                <w:sz w:val="24"/>
+                <w:szCs w:val="24"/>
+              </w:rPr>
+              <w:t>Resumen</w:t>
+            </w:r>
+          </w:p>
+        </w:tc>
+        <w:tc>
+          <w:tcPr>
+            <w:tcW w:w="6139" w:type="dxa"/>
+          </w:tcPr>
+          <w:p>
+            <w:pPr>
+              <w:rPr>
+                <w:rFonts w:ascii="Arial" w:hAnsi="Arial" w:cs="Arial"/>
+                <w:sz w:val="24"/>
+                <w:szCs w:val="24"/>
+              </w:rPr>
+            </w:pPr>
+            <w:r>
+              <w:rPr>
+                <w:rFonts w:ascii="Arial" w:hAnsi="Arial" w:cs="Arial"/>
+                <w:sz w:val="24"/>
+                <w:szCs w:val="24"/>
+              </w:rPr>
+              <w:t>La interfaz gráfica que permita ingresar al usuario el número de clientes que ingresa a la libreria</w:t>
+            </w:r>
+          </w:p>
+        </w:tc>
+      </w:tr>
+    </w:tbl>
+    <w:p>
+      <w:pPr>
+        <w:spacing w:after="0" w:line="240" w:lineRule="auto"/>
+        <w:jc w:val="center"/>
+        <w:rPr>
+          <w:rFonts w:ascii="Arial" w:hAnsi="Arial" w:cs="Arial"/>
+          <w:b/>
+          <w:sz w:val="24"/>
+          <w:szCs w:val="24"/>
+          <w:lang w:val="es-ES"/>
+        </w:rPr>
+      </w:pPr>
+    </w:p>
+    <w:p>
+      <w:pPr>
+        <w:spacing w:after="0" w:line="240" w:lineRule="auto"/>
+        <w:rPr>
+          <w:rFonts w:ascii="Arial" w:hAnsi="Arial" w:cs="Arial"/>
+          <w:b/>
+          <w:sz w:val="24"/>
+          <w:szCs w:val="24"/>
+          <w:u w:val="single"/>
+          <w:lang w:val="es-ES"/>
+        </w:rPr>
+      </w:pPr>
+    </w:p>
+    <w:p>
+      <w:pPr>
+        <w:spacing w:after="0" w:line="240" w:lineRule="auto"/>
+        <w:rPr>
+          <w:rFonts w:ascii="Arial" w:hAnsi="Arial" w:cs="Arial"/>
+          <w:b/>
+          <w:sz w:val="24"/>
+          <w:szCs w:val="24"/>
+          <w:u w:val="single"/>
+          <w:lang w:val="es-ES"/>
+        </w:rPr>
+      </w:pPr>
+    </w:p>
+    <w:p>
+      <w:pPr>
+        <w:spacing w:after="0" w:line="240" w:lineRule="auto"/>
+        <w:rPr>
+          <w:rFonts w:ascii="Arial" w:hAnsi="Arial" w:cs="Arial"/>
+          <w:b/>
+          <w:sz w:val="24"/>
+          <w:szCs w:val="24"/>
+          <w:u w:val="single"/>
+          <w:lang w:val="es-ES"/>
+        </w:rPr>
+      </w:pPr>
+    </w:p>
+    <w:p>
+      <w:pPr>
+        <w:spacing w:after="0" w:line="240" w:lineRule="auto"/>
+        <w:rPr>
+          <w:rFonts w:ascii="Arial" w:hAnsi="Arial" w:cs="Arial"/>
+          <w:b/>
+          <w:sz w:val="24"/>
+          <w:szCs w:val="24"/>
+          <w:u w:val="single"/>
+          <w:lang w:val="es-ES"/>
+        </w:rPr>
+      </w:pPr>
+    </w:p>
+    <w:tbl>
+      <w:tblPr>
+        <w:tblStyle w:val="Tablaconcuadrcula"/>
+        <w:tblpPr w:leftFromText="141" w:rightFromText="141" w:vertAnchor="text" w:horzAnchor="margin" w:tblpXSpec="center" w:tblpY="222"/>
+        <w:tblW w:w="0" w:type="auto"/>
+        <w:tblLook w:val="04A0" w:firstRow="1" w:lastRow="0" w:firstColumn="1" w:lastColumn="0" w:noHBand="0" w:noVBand="1"/>
+      </w:tblPr>
+      <w:tblGrid>
+        <w:gridCol w:w="1969"/>
+        <w:gridCol w:w="6139"/>
+      </w:tblGrid>
+      <w:tr>
+        <w:tc>
+          <w:tcPr>
+            <w:tcW w:w="1969" w:type="dxa"/>
+            <w:shd w:val="clear" w:color="auto" w:fill="A6A6A6" w:themeFill="background1" w:themeFillShade="A6"/>
+          </w:tcPr>
+          <w:p>
+            <w:pPr>
+              <w:pStyle w:val="Prrafodelista"/>
+              <w:ind w:left="0"/>
+              <w:rPr>
+                <w:rFonts w:ascii="Arial" w:hAnsi="Arial" w:cs="Arial"/>
+                <w:b/>
+                <w:sz w:val="24"/>
+                <w:szCs w:val="24"/>
+              </w:rPr>
+            </w:pPr>
+            <w:r>
+              <w:rPr>
+                <w:rFonts w:ascii="Arial" w:hAnsi="Arial" w:cs="Arial"/>
+                <w:b/>
+                <w:sz w:val="24"/>
+                <w:szCs w:val="24"/>
+              </w:rPr>
+              <w:t>Nombre</w:t>
+            </w:r>
+          </w:p>
+        </w:tc>
+        <w:tc>
+          <w:tcPr>
+            <w:tcW w:w="6139" w:type="dxa"/>
+          </w:tcPr>
+          <w:p>
+            <w:pPr>
+              <w:pStyle w:val="Prrafodelista"/>
+              <w:ind w:left="0"/>
+              <w:rPr>
+                <w:rFonts w:ascii="Arial" w:hAnsi="Arial" w:cs="Arial"/>
+                <w:b/>
+                <w:sz w:val="20"/>
+                <w:szCs w:val="20"/>
+              </w:rPr>
+            </w:pPr>
+            <w:r>
+              <w:rPr>
+                <w:rFonts w:ascii="Arial" w:hAnsi="Arial" w:cs="Arial"/>
+                <w:b/>
+                <w:sz w:val="20"/>
+                <w:szCs w:val="20"/>
+              </w:rPr>
+              <w:t>RNF7</w:t>
+            </w:r>
+          </w:p>
+        </w:tc>
+      </w:tr>
+      <w:tr>
+        <w:tc>
+          <w:tcPr>
+            <w:tcW w:w="1969" w:type="dxa"/>
+            <w:shd w:val="clear" w:color="auto" w:fill="A6A6A6" w:themeFill="background1" w:themeFillShade="A6"/>
+          </w:tcPr>
+          <w:p>
+            <w:pPr>
+              <w:pStyle w:val="Prrafodelista"/>
+              <w:ind w:left="0"/>
+              <w:rPr>
+                <w:rFonts w:ascii="Arial" w:hAnsi="Arial" w:cs="Arial"/>
+                <w:b/>
+                <w:sz w:val="24"/>
+                <w:szCs w:val="24"/>
+              </w:rPr>
+            </w:pPr>
+            <w:r>
+              <w:rPr>
+                <w:rFonts w:ascii="Arial" w:hAnsi="Arial" w:cs="Arial"/>
+                <w:b/>
+                <w:sz w:val="24"/>
+                <w:szCs w:val="24"/>
+              </w:rPr>
+              <w:t>Resumen</w:t>
+            </w:r>
+          </w:p>
+        </w:tc>
+        <w:tc>
+          <w:tcPr>
+            <w:tcW w:w="6139" w:type="dxa"/>
+          </w:tcPr>
+          <w:p>
+            <w:pPr>
+              <w:rPr>
+                <w:rFonts w:ascii="Arial" w:hAnsi="Arial" w:cs="Arial"/>
+                <w:sz w:val="24"/>
+                <w:szCs w:val="24"/>
+              </w:rPr>
+            </w:pPr>
+            <w:r>
+              <w:rPr>
+                <w:rFonts w:ascii="Arial" w:hAnsi="Arial" w:cs="Arial"/>
+                <w:sz w:val="24"/>
+                <w:szCs w:val="24"/>
+              </w:rPr>
+              <w:t>La interfaz gráfica que permita ingresar al usuario ingresar la cedula de cada cliente ingresad seguido de los códigos ISBN de cada libro que va a comprar</w:t>
+            </w:r>
+          </w:p>
+        </w:tc>
+      </w:tr>
+    </w:tbl>
+    <w:p>
+      <w:pPr>
+        <w:spacing w:after="0" w:line="240" w:lineRule="auto"/>
+        <w:rPr>
+          <w:rFonts w:ascii="Arial" w:hAnsi="Arial" w:cs="Arial"/>
+          <w:b/>
+          <w:sz w:val="24"/>
+          <w:szCs w:val="24"/>
+          <w:u w:val="single"/>
+          <w:lang w:val="es-ES"/>
+        </w:rPr>
+      </w:pPr>
+    </w:p>
+    <w:p>
+      <w:pPr>
+        <w:spacing w:after="0" w:line="240" w:lineRule="auto"/>
+        <w:rPr>
+          <w:rFonts w:ascii="Arial" w:hAnsi="Arial" w:cs="Arial"/>
+          <w:b/>
+          <w:sz w:val="24"/>
+          <w:szCs w:val="24"/>
+          <w:u w:val="single"/>
+          <w:lang w:val="es-ES"/>
+        </w:rPr>
+      </w:pPr>
+    </w:p>
+    <w:p>
+      <w:pPr>
+        <w:spacing w:after="0" w:line="240" w:lineRule="auto"/>
+        <w:rPr>
+          <w:rFonts w:ascii="Arial" w:hAnsi="Arial" w:cs="Arial"/>
+          <w:b/>
+          <w:sz w:val="24"/>
+          <w:szCs w:val="24"/>
+          <w:u w:val="single"/>
+          <w:lang w:val="es-ES"/>
+        </w:rPr>
+      </w:pPr>
+    </w:p>
+    <w:p>
+      <w:pPr>
+        <w:spacing w:after="0" w:line="240" w:lineRule="auto"/>
+        <w:rPr>
+          <w:rFonts w:ascii="Arial" w:hAnsi="Arial" w:cs="Arial"/>
+          <w:b/>
+          <w:sz w:val="24"/>
+          <w:szCs w:val="24"/>
+          <w:u w:val="single"/>
+          <w:lang w:val="es-ES"/>
+        </w:rPr>
+      </w:pPr>
+    </w:p>
+    <w:p>
+      <w:pPr>
+        <w:spacing w:after="0" w:line="240" w:lineRule="auto"/>
+        <w:rPr>
+          <w:rFonts w:ascii="Arial" w:hAnsi="Arial" w:cs="Arial"/>
+          <w:b/>
+          <w:sz w:val="24"/>
+          <w:szCs w:val="24"/>
+          <w:u w:val="single"/>
+          <w:lang w:val="es-ES"/>
+        </w:rPr>
+      </w:pPr>
+    </w:p>
+    <w:p>
+      <w:pPr>
+        <w:spacing w:after="0" w:line="240" w:lineRule="auto"/>
+        <w:rPr>
+          <w:rFonts w:ascii="Arial" w:hAnsi="Arial" w:cs="Arial"/>
+          <w:b/>
+          <w:sz w:val="24"/>
+          <w:szCs w:val="24"/>
+          <w:u w:val="single"/>
+          <w:lang w:val="es-ES"/>
+        </w:rPr>
+      </w:pPr>
+    </w:p>
+    <w:p>
+      <w:pPr>
+        <w:spacing w:after="0" w:line="240" w:lineRule="auto"/>
+        <w:rPr>
+          <w:rFonts w:ascii="Arial" w:hAnsi="Arial" w:cs="Arial"/>
+          <w:b/>
+          <w:sz w:val="24"/>
+          <w:szCs w:val="24"/>
+          <w:u w:val="single"/>
+          <w:lang w:val="es-ES"/>
+        </w:rPr>
+      </w:pPr>
+    </w:p>
+    <w:p>
+      <w:pPr>
+        <w:spacing w:after="0" w:line="240" w:lineRule="auto"/>
+        <w:rPr>
+          <w:rFonts w:ascii="Arial" w:hAnsi="Arial" w:cs="Arial"/>
+          <w:b/>
+          <w:sz w:val="24"/>
+          <w:szCs w:val="24"/>
+          <w:u w:val="single"/>
+          <w:lang w:val="es-ES"/>
+        </w:rPr>
+      </w:pPr>
+    </w:p>
+    <w:p>
+      <w:pPr>
+        <w:spacing w:after="0" w:line="240" w:lineRule="auto"/>
+        <w:rPr>
+          <w:rFonts w:ascii="Arial" w:hAnsi="Arial" w:cs="Arial"/>
+          <w:b/>
+          <w:sz w:val="24"/>
+          <w:szCs w:val="24"/>
+          <w:lang w:val="es-ES"/>
+        </w:rPr>
+      </w:pPr>
+    </w:p>
+    <w:p>
+      <w:pPr>
+        <w:spacing w:after="0" w:line="240" w:lineRule="auto"/>
+        <w:rPr>
+          <w:rFonts w:ascii="Arial" w:hAnsi="Arial" w:cs="Arial"/>
+          <w:b/>
+          <w:sz w:val="24"/>
+          <w:szCs w:val="24"/>
+          <w:lang w:val="es-ES"/>
+        </w:rPr>
+      </w:pPr>
+    </w:p>
+    <w:p>
+      <w:pPr>
+        <w:spacing w:after="0" w:line="240" w:lineRule="auto"/>
+        <w:rPr>
+          <w:rFonts w:ascii="Arial" w:hAnsi="Arial" w:cs="Arial"/>
+          <w:b/>
+          <w:sz w:val="24"/>
+          <w:szCs w:val="24"/>
+          <w:lang w:val="es-ES"/>
+        </w:rPr>
+      </w:pPr>
+    </w:p>
+    <w:p>
+      <w:pPr>
+        <w:spacing w:after="0" w:line="240" w:lineRule="auto"/>
+        <w:rPr>
+          <w:rFonts w:ascii="Arial" w:hAnsi="Arial" w:cs="Arial"/>
+          <w:b/>
+          <w:sz w:val="24"/>
+          <w:szCs w:val="24"/>
+          <w:lang w:val="es-ES"/>
+        </w:rPr>
+      </w:pPr>
+    </w:p>
+    <w:p>
+      <w:pPr>
+        <w:spacing w:after="0" w:line="240" w:lineRule="auto"/>
+        <w:rPr>
+          <w:rFonts w:ascii="Arial" w:hAnsi="Arial" w:cs="Arial"/>
+          <w:b/>
+          <w:sz w:val="24"/>
+          <w:szCs w:val="24"/>
+          <w:lang w:val="es-ES"/>
+        </w:rPr>
+      </w:pPr>
+    </w:p>
+    <w:p>
+      <w:pPr>
+        <w:spacing w:after="0" w:line="240" w:lineRule="auto"/>
+        <w:rPr>
+          <w:rFonts w:ascii="Arial" w:hAnsi="Arial" w:cs="Arial"/>
+          <w:b/>
+          <w:sz w:val="24"/>
+          <w:szCs w:val="24"/>
+          <w:lang w:val="es-ES"/>
+        </w:rPr>
+      </w:pPr>
+    </w:p>
+    <w:p>
+      <w:pPr>
         <w:spacing w:after="0" w:line="240" w:lineRule="auto"/>
         <w:rPr>
           <w:rFonts w:ascii="Arial" w:hAnsi="Arial" w:cs="Arial"/>
@@ -3155,62 +4596,25 @@
         </w:rPr>
         <w:t> no queda circunscrita al mundo impreso o de los soportes físicos, dada la aparición y auge de los nuevos formatos documentales y especialmente de la </w:t>
       </w:r>
-      <w:proofErr w:type="spellStart"/>
+      <w:hyperlink r:id="rId23" w:tooltip="World Wide Web" w:history="1">
+        <w:r>
+          <w:rPr>
+            <w:rStyle w:val="Hipervnculo"/>
+            <w:rFonts w:ascii="Arial" w:hAnsi="Arial" w:cs="Arial"/>
+            <w:color w:val="000000" w:themeColor="text1"/>
+            <w:u w:val="none"/>
+          </w:rPr>
+          <w:t>World Wide Web</w:t>
+        </w:r>
+      </w:hyperlink>
       <w:r>
         <w:rPr>
           <w:rFonts w:ascii="Arial" w:hAnsi="Arial" w:cs="Arial"/>
           <w:color w:val="000000" w:themeColor="text1"/>
         </w:rPr>
-        <w:fldChar w:fldCharType="begin"/>
-      </w:r>
-      <w:r>
-        <w:rPr>
-          <w:rFonts w:ascii="Arial" w:hAnsi="Arial" w:cs="Arial"/>
-          <w:color w:val="000000" w:themeColor="text1"/>
-        </w:rPr>
-        <w:instrText xml:space="preserve"> HYPERLINK "https://es.wikipedia.org/wiki/World_Wide_Web" \o "World Wide Web" </w:instrText>
-      </w:r>
-      <w:r>
-        <w:rPr>
-          <w:rFonts w:ascii="Arial" w:hAnsi="Arial" w:cs="Arial"/>
-          <w:color w:val="000000" w:themeColor="text1"/>
-        </w:rPr>
-        <w:fldChar w:fldCharType="separate"/>
-      </w:r>
-      <w:r>
-        <w:rPr>
-          <w:rStyle w:val="Hipervnculo"/>
-          <w:rFonts w:ascii="Arial" w:hAnsi="Arial" w:cs="Arial"/>
-          <w:color w:val="000000" w:themeColor="text1"/>
-          <w:u w:val="none"/>
-        </w:rPr>
-        <w:t>World</w:t>
-      </w:r>
-      <w:proofErr w:type="spellEnd"/>
-      <w:r>
-        <w:rPr>
-          <w:rStyle w:val="Hipervnculo"/>
-          <w:rFonts w:ascii="Arial" w:hAnsi="Arial" w:cs="Arial"/>
-          <w:color w:val="000000" w:themeColor="text1"/>
-          <w:u w:val="none"/>
-        </w:rPr>
-        <w:t xml:space="preserve"> Wide Web</w:t>
-      </w:r>
-      <w:r>
-        <w:rPr>
-          <w:rFonts w:ascii="Arial" w:hAnsi="Arial" w:cs="Arial"/>
-          <w:color w:val="000000" w:themeColor="text1"/>
-        </w:rPr>
-        <w:fldChar w:fldCharType="end"/>
-      </w:r>
-      <w:r>
-        <w:rPr>
-          <w:rFonts w:ascii="Arial" w:hAnsi="Arial" w:cs="Arial"/>
-          <w:color w:val="000000" w:themeColor="text1"/>
-        </w:rPr>
         <w:t>. El libro digital o </w:t>
       </w:r>
-      <w:hyperlink r:id="rId23" w:tooltip="Libro electrónico" w:history="1">
+      <w:hyperlink r:id="rId24" w:tooltip="Libro electrónico" w:history="1">
         <w:r>
           <w:rPr>
             <w:rStyle w:val="Hipervnculo"/>
@@ -3244,7 +4648,7 @@
         </w:rPr>
         <w:t>, está viendo incrementado su uso en el mundo del libro y en la práctica profesional </w:t>
       </w:r>
-      <w:hyperlink r:id="rId24" w:tooltip="Biblioteca" w:history="1">
+      <w:hyperlink r:id="rId25" w:tooltip="Biblioteca" w:history="1">
         <w:r>
           <w:rPr>
             <w:rStyle w:val="Hipervnculo"/>
@@ -3262,7 +4666,7 @@
         </w:rPr>
         <w:t> y </w:t>
       </w:r>
-      <w:hyperlink r:id="rId25" w:tooltip="Documento" w:history="1">
+      <w:hyperlink r:id="rId26" w:tooltip="Documento" w:history="1">
         <w:r>
           <w:rPr>
             <w:rStyle w:val="Hipervnculo"/>
@@ -3280,7 +4684,7 @@
         </w:rPr>
         <w:t>. Además, el libro también puede encontrarse en formato audio, en cuyo caso se denomina </w:t>
       </w:r>
-      <w:hyperlink r:id="rId26" w:tooltip="Audiolibro" w:history="1">
+      <w:hyperlink r:id="rId27" w:tooltip="Audiolibro" w:history="1">
         <w:r>
           <w:rPr>
             <w:rStyle w:val="Hipervnculo"/>
@@ -3352,7 +4756,7 @@
         </w:rPr>
         <w:t> llegó a nuestro </w:t>
       </w:r>
-      <w:hyperlink r:id="rId27" w:history="1">
+      <w:hyperlink r:id="rId28" w:history="1">
         <w:r>
           <w:rPr>
             <w:rStyle w:val="Textoennegrita"/>
@@ -3668,7 +5072,7 @@
         </w:rPr>
         <w:t>. Se trata de un método habitual de </w:t>
       </w:r>
-      <w:hyperlink r:id="rId28" w:history="1">
+      <w:hyperlink r:id="rId29" w:history="1">
         <w:r>
           <w:rPr>
             <w:rStyle w:val="Textoennegrita"/>
@@ -4811,6 +6215,10 @@
                       </w:txbxContent>
                     </v:textbox>
                   </v:shape>
+                  <v:shapetype id="_x0000_t32" coordsize="21600,21600" o:spt="32" o:oned="t" path="m,l21600,21600e" filled="f">
+                    <v:path arrowok="t" fillok="f" o:connecttype="none"/>
+                    <o:lock v:ext="edit" shapetype="t"/>
+                  </v:shapetype>
                   <v:shape id="Conector recto de flecha 4" o:spid="_x0000_s1030" type="#_x0000_t32" style="position:absolute;left:20188;top:9975;width:6056;height:712;visibility:visible;mso-wrap-style:square" o:connectortype="straight" o:gfxdata="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" strokecolor="black [3213]" strokeweight=".5pt">
                     <v:stroke endarrow="block" joinstyle="miter"/>
                   </v:shape>
@@ -5364,7 +6772,7 @@
                                           </pic:cNvPicPr>
                                         </pic:nvPicPr>
                                         <pic:blipFill>
-                                          <a:blip r:embed="rId29">
+                                          <a:blip r:embed="rId30">
                                             <a:extLst>
                                               <a:ext uri="{28A0092B-C50C-407E-A947-70E740481C1C}">
                                                 <a14:useLocalDpi xmlns:a14="http://schemas.microsoft.com/office/drawing/2010/main" val="0"/>
@@ -5444,7 +6852,7 @@
                                     </pic:cNvPicPr>
                                   </pic:nvPicPr>
                                   <pic:blipFill>
-                                    <a:blip r:embed="rId29">
+                                    <a:blip r:embed="rId30">
                                       <a:extLst>
                                         <a:ext uri="{28A0092B-C50C-407E-A947-70E740481C1C}">
                                           <a14:useLocalDpi xmlns:a14="http://schemas.microsoft.com/office/drawing/2010/main" val="0"/>
@@ -5574,7 +6982,7 @@
                                             </pic:cNvPicPr>
                                           </pic:nvPicPr>
                                           <pic:blipFill>
-                                            <a:blip r:embed="rId30">
+                                            <a:blip r:embed="rId31">
                                               <a:extLst>
                                                 <a:ext uri="{28A0092B-C50C-407E-A947-70E740481C1C}">
                                                   <a14:useLocalDpi xmlns:a14="http://schemas.microsoft.com/office/drawing/2010/main" val="0"/>
@@ -5867,7 +7275,7 @@
                                       </pic:cNvPicPr>
                                     </pic:nvPicPr>
                                     <pic:blipFill>
-                                      <a:blip r:embed="rId30">
+                                      <a:blip r:embed="rId31">
                                         <a:extLst>
                                           <a:ext uri="{28A0092B-C50C-407E-A947-70E740481C1C}">
                                             <a14:useLocalDpi xmlns:a14="http://schemas.microsoft.com/office/drawing/2010/main" val="0"/>
@@ -6554,27 +7962,7 @@
           <w:szCs w:val="24"/>
           <w:lang w:val="es-ES"/>
         </w:rPr>
-        <w:t xml:space="preserve">En esta segunda alternativa se contempla la idea de almacenar todas las estanterías de libros en una tabla hash, dentro de cada posición se encuentra otra tabla hash que a su vez contiene una última tabla hash con el número de libros correspondientes al ISBN en cada slot. Por otra parte, para almacenar cada libro en el carrito de compra. Se </w:t>
-      </w:r>
-      <w:proofErr w:type="gramStart"/>
-      <w:r>
-        <w:rPr>
-          <w:rFonts w:ascii="Arial" w:hAnsi="Arial" w:cs="Arial"/>
-          <w:sz w:val="24"/>
-          <w:szCs w:val="24"/>
-          <w:lang w:val="es-ES"/>
-        </w:rPr>
-        <w:t>utilizara</w:t>
-      </w:r>
-      <w:proofErr w:type="gramEnd"/>
-      <w:r>
-        <w:rPr>
-          <w:rFonts w:ascii="Arial" w:hAnsi="Arial" w:cs="Arial"/>
-          <w:sz w:val="24"/>
-          <w:szCs w:val="24"/>
-          <w:lang w:val="es-ES"/>
-        </w:rPr>
-        <w:t xml:space="preserve"> una pila dentro del carrito.</w:t>
+        <w:t>En esta segunda alternativa se contempla la idea de almacenar todas las estanterías de libros en una tabla hash, dentro de cada posición se encuentra otra tabla hash que a su vez contiene una última tabla hash con el número de libros correspondientes al ISBN en cada slot. Por otra parte, para almacenar cada libro en el carrito de compra. Se utilizara una pila dentro del carrito.</w:t>
       </w:r>
     </w:p>
     <w:p>
@@ -7643,7 +9031,7 @@
                                           </pic:cNvPicPr>
                                         </pic:nvPicPr>
                                         <pic:blipFill>
-                                          <a:blip r:embed="rId29">
+                                          <a:blip r:embed="rId30">
                                             <a:extLst>
                                               <a:ext uri="{28A0092B-C50C-407E-A947-70E740481C1C}">
                                                 <a14:useLocalDpi xmlns:a14="http://schemas.microsoft.com/office/drawing/2010/main" val="0"/>
@@ -7723,7 +9111,7 @@
                                     </pic:cNvPicPr>
                                   </pic:nvPicPr>
                                   <pic:blipFill>
-                                    <a:blip r:embed="rId29">
+                                    <a:blip r:embed="rId30">
                                       <a:extLst>
                                         <a:ext uri="{28A0092B-C50C-407E-A947-70E740481C1C}">
                                           <a14:useLocalDpi xmlns:a14="http://schemas.microsoft.com/office/drawing/2010/main" val="0"/>
@@ -8172,7 +9560,7 @@
                                           </pic:cNvPicPr>
                                         </pic:nvPicPr>
                                         <pic:blipFill>
-                                          <a:blip r:embed="rId30">
+                                          <a:blip r:embed="rId31">
                                             <a:extLst>
                                               <a:ext uri="{28A0092B-C50C-407E-A947-70E740481C1C}">
                                                 <a14:useLocalDpi xmlns:a14="http://schemas.microsoft.com/office/drawing/2010/main" val="0"/>
@@ -8247,7 +9635,7 @@
                                     </pic:cNvPicPr>
                                   </pic:nvPicPr>
                                   <pic:blipFill>
-                                    <a:blip r:embed="rId30">
+                                    <a:blip r:embed="rId31">
                                       <a:extLst>
                                         <a:ext uri="{28A0092B-C50C-407E-A947-70E740481C1C}">
                                           <a14:useLocalDpi xmlns:a14="http://schemas.microsoft.com/office/drawing/2010/main" val="0"/>
@@ -9312,7 +10700,7 @@
                                           </pic:cNvPicPr>
                                         </pic:nvPicPr>
                                         <pic:blipFill>
-                                          <a:blip r:embed="rId29">
+                                          <a:blip r:embed="rId30">
                                             <a:extLst>
                                               <a:ext uri="{28A0092B-C50C-407E-A947-70E740481C1C}">
                                                 <a14:useLocalDpi xmlns:a14="http://schemas.microsoft.com/office/drawing/2010/main" val="0"/>
@@ -9395,7 +10783,7 @@
                                     </pic:cNvPicPr>
                                   </pic:nvPicPr>
                                   <pic:blipFill>
-                                    <a:blip r:embed="rId29">
+                                    <a:blip r:embed="rId30">
                                       <a:extLst>
                                         <a:ext uri="{28A0092B-C50C-407E-A947-70E740481C1C}">
                                           <a14:useLocalDpi xmlns:a14="http://schemas.microsoft.com/office/drawing/2010/main" val="0"/>
@@ -9514,7 +10902,7 @@
                                             </pic:cNvPicPr>
                                           </pic:nvPicPr>
                                           <pic:blipFill>
-                                            <a:blip r:embed="rId30">
+                                            <a:blip r:embed="rId31">
                                               <a:extLst>
                                                 <a:ext uri="{28A0092B-C50C-407E-A947-70E740481C1C}">
                                                   <a14:useLocalDpi xmlns:a14="http://schemas.microsoft.com/office/drawing/2010/main" val="0"/>
@@ -9807,7 +11195,7 @@
                                       </pic:cNvPicPr>
                                     </pic:nvPicPr>
                                     <pic:blipFill>
-                                      <a:blip r:embed="rId30">
+                                      <a:blip r:embed="rId31">
                                         <a:extLst>
                                           <a:ext uri="{28A0092B-C50C-407E-A947-70E740481C1C}">
                                             <a14:useLocalDpi xmlns:a14="http://schemas.microsoft.com/office/drawing/2010/main" val="0"/>
@@ -11623,7 +13011,7 @@
                                           </pic:cNvPicPr>
                                         </pic:nvPicPr>
                                         <pic:blipFill>
-                                          <a:blip r:embed="rId29">
+                                          <a:blip r:embed="rId30">
                                             <a:extLst>
                                               <a:ext uri="{28A0092B-C50C-407E-A947-70E740481C1C}">
                                                 <a14:useLocalDpi xmlns:a14="http://schemas.microsoft.com/office/drawing/2010/main" val="0"/>
@@ -11703,7 +13091,7 @@
                                     </pic:cNvPicPr>
                                   </pic:nvPicPr>
                                   <pic:blipFill>
-                                    <a:blip r:embed="rId29">
+                                    <a:blip r:embed="rId30">
                                       <a:extLst>
                                         <a:ext uri="{28A0092B-C50C-407E-A947-70E740481C1C}">
                                           <a14:useLocalDpi xmlns:a14="http://schemas.microsoft.com/office/drawing/2010/main" val="0"/>
@@ -11822,7 +13210,7 @@
                                             </pic:cNvPicPr>
                                           </pic:nvPicPr>
                                           <pic:blipFill>
-                                            <a:blip r:embed="rId30">
+                                            <a:blip r:embed="rId31">
                                               <a:extLst>
                                                 <a:ext uri="{28A0092B-C50C-407E-A947-70E740481C1C}">
                                                   <a14:useLocalDpi xmlns:a14="http://schemas.microsoft.com/office/drawing/2010/main" val="0"/>
@@ -12115,7 +13503,7 @@
                                       </pic:cNvPicPr>
                                     </pic:nvPicPr>
                                     <pic:blipFill>
-                                      <a:blip r:embed="rId30">
+                                      <a:blip r:embed="rId31">
                                         <a:extLst>
                                           <a:ext uri="{28A0092B-C50C-407E-A947-70E740481C1C}">
                                             <a14:useLocalDpi xmlns:a14="http://schemas.microsoft.com/office/drawing/2010/main" val="0"/>
@@ -13381,25 +14769,7 @@
                 <w:sz w:val="24"/>
                 <w:szCs w:val="24"/>
               </w:rPr>
-              <w:t xml:space="preserve">Esta alternativa se descarta debido a que el almacenamiento de libros en cada estante no corresponde a la dinámica de una tabla hash, ya que por la naturaleza del problema todos los libros contenidos en </w:t>
-            </w:r>
-            <w:proofErr w:type="gramStart"/>
-            <w:r>
-              <w:rPr>
-                <w:rFonts w:ascii="Arial" w:hAnsi="Arial" w:cs="Arial"/>
-                <w:sz w:val="24"/>
-                <w:szCs w:val="24"/>
-              </w:rPr>
-              <w:t>la hash</w:t>
-            </w:r>
-            <w:proofErr w:type="gramEnd"/>
-            <w:r>
-              <w:rPr>
-                <w:rFonts w:ascii="Arial" w:hAnsi="Arial" w:cs="Arial"/>
-                <w:sz w:val="24"/>
-                <w:szCs w:val="24"/>
-              </w:rPr>
-              <w:t xml:space="preserve"> son los mismos y solo releva su cantidad.</w:t>
+              <w:t>Esta alternativa se descarta debido a que el almacenamiento de libros en cada estante no corresponde a la dinámica de una tabla hash, ya que por la naturaleza del problema todos los libros contenidos en la hash son los mismos y solo releva su cantidad.</w:t>
             </w:r>
           </w:p>
         </w:tc>
@@ -13656,23 +15026,13 @@
           <w:szCs w:val="24"/>
         </w:rPr>
       </w:pPr>
-      <w:proofErr w:type="spellStart"/>
-      <w:r>
-        <w:rPr>
-          <w:rFonts w:ascii="Arial" w:hAnsi="Arial" w:cs="Arial"/>
-          <w:sz w:val="24"/>
-          <w:szCs w:val="24"/>
-        </w:rPr>
-        <w:t>Polinomial</w:t>
-      </w:r>
-      <w:proofErr w:type="spellEnd"/>
-      <w:r>
-        <w:rPr>
-          <w:rFonts w:ascii="Arial" w:hAnsi="Arial" w:cs="Arial"/>
-          <w:sz w:val="24"/>
-          <w:szCs w:val="24"/>
-        </w:rPr>
-        <w:t xml:space="preserve">: 3 Puntos </w:t>
+      <w:r>
+        <w:rPr>
+          <w:rFonts w:ascii="Arial" w:hAnsi="Arial" w:cs="Arial"/>
+          <w:sz w:val="24"/>
+          <w:szCs w:val="24"/>
+        </w:rPr>
+        <w:t xml:space="preserve">Polinomial: 3 Puntos </w:t>
       </w:r>
     </w:p>
     <w:p>
@@ -13923,23 +15283,13 @@
           <w:szCs w:val="24"/>
         </w:rPr>
       </w:pPr>
-      <w:proofErr w:type="spellStart"/>
-      <w:r>
-        <w:rPr>
-          <w:rFonts w:ascii="Arial" w:hAnsi="Arial" w:cs="Arial"/>
-          <w:sz w:val="24"/>
-          <w:szCs w:val="24"/>
-        </w:rPr>
-        <w:t>Polinomial</w:t>
-      </w:r>
-      <w:proofErr w:type="spellEnd"/>
-      <w:r>
-        <w:rPr>
-          <w:rFonts w:ascii="Arial" w:hAnsi="Arial" w:cs="Arial"/>
-          <w:sz w:val="24"/>
-          <w:szCs w:val="24"/>
-        </w:rPr>
-        <w:t xml:space="preserve">: 3 Puntos </w:t>
+      <w:r>
+        <w:rPr>
+          <w:rFonts w:ascii="Arial" w:hAnsi="Arial" w:cs="Arial"/>
+          <w:sz w:val="24"/>
+          <w:szCs w:val="24"/>
+        </w:rPr>
+        <w:t xml:space="preserve">Polinomial: 3 Puntos </w:t>
       </w:r>
     </w:p>
     <w:p>
@@ -15470,8 +16820,6 @@
           <w:lang w:val="es-ES"/>
         </w:rPr>
       </w:pPr>
-      <w:bookmarkStart w:id="0" w:name="_GoBack"/>
-      <w:bookmarkEnd w:id="0"/>
     </w:p>
     <w:p>
       <w:pPr>
@@ -15511,7 +16859,7 @@
       </w:pPr>
     </w:p>
     <w:sectPr>
-      <w:headerReference w:type="default" r:id="rId31"/>
+      <w:headerReference w:type="default" r:id="rId32"/>
       <w:pgSz w:w="12240" w:h="15840"/>
       <w:pgMar w:top="1418" w:right="1418" w:bottom="1418" w:left="1418" w:header="709" w:footer="709" w:gutter="0"/>
       <w:cols w:space="708"/>
@@ -15662,7 +17010,7 @@
         <v:path o:extrusionok="f" gradientshapeok="t" o:connecttype="rect"/>
         <o:lock v:ext="edit" aspectratio="t"/>
       </v:shapetype>
-      <v:shape id="_x0000_i1028" type="#_x0000_t75" style="width:10.9pt;height:10.9pt" o:bullet="t">
+      <v:shape id="_x0000_i1037" type="#_x0000_t75" style="width:10.9pt;height:10.9pt" o:bullet="t">
         <v:imagedata r:id="rId1" o:title="msoC8FA"/>
       </v:shape>
     </w:pict>
@@ -15895,6 +17243,119 @@
     </w:lvl>
   </w:abstractNum>
   <w:abstractNum w:abstractNumId="2" w15:restartNumberingAfterBreak="0">
+    <w:nsid w:val="14150FF1"/>
+    <w:multiLevelType w:val="hybridMultilevel"/>
+    <w:tmpl w:val="8C481F54"/>
+    <w:lvl w:ilvl="0" w:tplc="240A0001">
+      <w:start w:val="1"/>
+      <w:numFmt w:val="bullet"/>
+      <w:lvlText w:val=""/>
+      <w:lvlJc w:val="left"/>
+      <w:pPr>
+        <w:ind w:left="720" w:hanging="360"/>
+      </w:pPr>
+      <w:rPr>
+        <w:rFonts w:ascii="Symbol" w:hAnsi="Symbol" w:hint="default"/>
+      </w:rPr>
+    </w:lvl>
+    <w:lvl w:ilvl="1" w:tplc="240A0003" w:tentative="1">
+      <w:start w:val="1"/>
+      <w:numFmt w:val="bullet"/>
+      <w:lvlText w:val="o"/>
+      <w:lvlJc w:val="left"/>
+      <w:pPr>
+        <w:ind w:left="1440" w:hanging="360"/>
+      </w:pPr>
+      <w:rPr>
+        <w:rFonts w:ascii="Courier New" w:hAnsi="Courier New" w:cs="Courier New" w:hint="default"/>
+      </w:rPr>
+    </w:lvl>
+    <w:lvl w:ilvl="2" w:tplc="240A0005" w:tentative="1">
+      <w:start w:val="1"/>
+      <w:numFmt w:val="bullet"/>
+      <w:lvlText w:val=""/>
+      <w:lvlJc w:val="left"/>
+      <w:pPr>
+        <w:ind w:left="2160" w:hanging="360"/>
+      </w:pPr>
+      <w:rPr>
+        <w:rFonts w:ascii="Wingdings" w:hAnsi="Wingdings" w:hint="default"/>
+      </w:rPr>
+    </w:lvl>
+    <w:lvl w:ilvl="3" w:tplc="240A0001" w:tentative="1">
+      <w:start w:val="1"/>
+      <w:numFmt w:val="bullet"/>
+      <w:lvlText w:val=""/>
+      <w:lvlJc w:val="left"/>
+      <w:pPr>
+        <w:ind w:left="2880" w:hanging="360"/>
+      </w:pPr>
+      <w:rPr>
+        <w:rFonts w:ascii="Symbol" w:hAnsi="Symbol" w:hint="default"/>
+      </w:rPr>
+    </w:lvl>
+    <w:lvl w:ilvl="4" w:tplc="240A0003" w:tentative="1">
+      <w:start w:val="1"/>
+      <w:numFmt w:val="bullet"/>
+      <w:lvlText w:val="o"/>
+      <w:lvlJc w:val="left"/>
+      <w:pPr>
+        <w:ind w:left="3600" w:hanging="360"/>
+      </w:pPr>
+      <w:rPr>
+        <w:rFonts w:ascii="Courier New" w:hAnsi="Courier New" w:cs="Courier New" w:hint="default"/>
+      </w:rPr>
+    </w:lvl>
+    <w:lvl w:ilvl="5" w:tplc="240A0005" w:tentative="1">
+      <w:start w:val="1"/>
+      <w:numFmt w:val="bullet"/>
+      <w:lvlText w:val=""/>
+      <w:lvlJc w:val="left"/>
+      <w:pPr>
+        <w:ind w:left="4320" w:hanging="360"/>
+      </w:pPr>
+      <w:rPr>
+        <w:rFonts w:ascii="Wingdings" w:hAnsi="Wingdings" w:hint="default"/>
+      </w:rPr>
+    </w:lvl>
+    <w:lvl w:ilvl="6" w:tplc="240A0001" w:tentative="1">
+      <w:start w:val="1"/>
+      <w:numFmt w:val="bullet"/>
+      <w:lvlText w:val=""/>
+      <w:lvlJc w:val="left"/>
+      <w:pPr>
+        <w:ind w:left="5040" w:hanging="360"/>
+      </w:pPr>
+      <w:rPr>
+        <w:rFonts w:ascii="Symbol" w:hAnsi="Symbol" w:hint="default"/>
+      </w:rPr>
+    </w:lvl>
+    <w:lvl w:ilvl="7" w:tplc="240A0003" w:tentative="1">
+      <w:start w:val="1"/>
+      <w:numFmt w:val="bullet"/>
+      <w:lvlText w:val="o"/>
+      <w:lvlJc w:val="left"/>
+      <w:pPr>
+        <w:ind w:left="5760" w:hanging="360"/>
+      </w:pPr>
+      <w:rPr>
+        <w:rFonts w:ascii="Courier New" w:hAnsi="Courier New" w:cs="Courier New" w:hint="default"/>
+      </w:rPr>
+    </w:lvl>
+    <w:lvl w:ilvl="8" w:tplc="240A0005" w:tentative="1">
+      <w:start w:val="1"/>
+      <w:numFmt w:val="bullet"/>
+      <w:lvlText w:val=""/>
+      <w:lvlJc w:val="left"/>
+      <w:pPr>
+        <w:ind w:left="6480" w:hanging="360"/>
+      </w:pPr>
+      <w:rPr>
+        <w:rFonts w:ascii="Wingdings" w:hAnsi="Wingdings" w:hint="default"/>
+      </w:rPr>
+    </w:lvl>
+  </w:abstractNum>
+  <w:abstractNum w:abstractNumId="3" w15:restartNumberingAfterBreak="0">
     <w:nsid w:val="33446BDB"/>
     <w:multiLevelType w:val="hybridMultilevel"/>
     <w:tmpl w:val="20D4B984"/>
@@ -16007,7 +17468,7 @@
       </w:rPr>
     </w:lvl>
   </w:abstractNum>
-  <w:abstractNum w:abstractNumId="3" w15:restartNumberingAfterBreak="0">
+  <w:abstractNum w:abstractNumId="4" w15:restartNumberingAfterBreak="0">
     <w:nsid w:val="35B46A81"/>
     <w:multiLevelType w:val="hybridMultilevel"/>
     <w:tmpl w:val="4494642C"/>
@@ -16120,7 +17581,7 @@
       </w:rPr>
     </w:lvl>
   </w:abstractNum>
-  <w:abstractNum w:abstractNumId="4" w15:restartNumberingAfterBreak="0">
+  <w:abstractNum w:abstractNumId="5" w15:restartNumberingAfterBreak="0">
     <w:nsid w:val="4F0E15D2"/>
     <w:multiLevelType w:val="hybridMultilevel"/>
     <w:tmpl w:val="83E42850"/>
@@ -16233,7 +17694,7 @@
       </w:rPr>
     </w:lvl>
   </w:abstractNum>
-  <w:abstractNum w:abstractNumId="5" w15:restartNumberingAfterBreak="0">
+  <w:abstractNum w:abstractNumId="6" w15:restartNumberingAfterBreak="0">
     <w:nsid w:val="4F5B2269"/>
     <w:multiLevelType w:val="hybridMultilevel"/>
     <w:tmpl w:val="B8900CDA"/>
@@ -16346,7 +17807,7 @@
       </w:rPr>
     </w:lvl>
   </w:abstractNum>
-  <w:abstractNum w:abstractNumId="6" w15:restartNumberingAfterBreak="0">
+  <w:abstractNum w:abstractNumId="7" w15:restartNumberingAfterBreak="0">
     <w:nsid w:val="562338A0"/>
     <w:multiLevelType w:val="hybridMultilevel"/>
     <w:tmpl w:val="CAA6C06A"/>
@@ -16459,7 +17920,7 @@
       </w:rPr>
     </w:lvl>
   </w:abstractNum>
-  <w:abstractNum w:abstractNumId="7" w15:restartNumberingAfterBreak="0">
+  <w:abstractNum w:abstractNumId="8" w15:restartNumberingAfterBreak="0">
     <w:nsid w:val="5E58293C"/>
     <w:multiLevelType w:val="hybridMultilevel"/>
     <w:tmpl w:val="1916DC5E"/>
@@ -16572,7 +18033,7 @@
       </w:rPr>
     </w:lvl>
   </w:abstractNum>
-  <w:abstractNum w:abstractNumId="8" w15:restartNumberingAfterBreak="0">
+  <w:abstractNum w:abstractNumId="9" w15:restartNumberingAfterBreak="0">
     <w:nsid w:val="63B44020"/>
     <w:multiLevelType w:val="hybridMultilevel"/>
     <w:tmpl w:val="B4EEB0A4"/>
@@ -16685,7 +18146,7 @@
       </w:rPr>
     </w:lvl>
   </w:abstractNum>
-  <w:abstractNum w:abstractNumId="9" w15:restartNumberingAfterBreak="0">
+  <w:abstractNum w:abstractNumId="10" w15:restartNumberingAfterBreak="0">
     <w:nsid w:val="6832255A"/>
     <w:multiLevelType w:val="hybridMultilevel"/>
     <w:tmpl w:val="6D4EE02E"/>
@@ -16798,7 +18259,7 @@
       </w:rPr>
     </w:lvl>
   </w:abstractNum>
-  <w:abstractNum w:abstractNumId="10" w15:restartNumberingAfterBreak="0">
+  <w:abstractNum w:abstractNumId="11" w15:restartNumberingAfterBreak="0">
     <w:nsid w:val="6F0A2075"/>
     <w:multiLevelType w:val="hybridMultilevel"/>
     <w:tmpl w:val="BD1EB710"/>
@@ -16911,7 +18372,7 @@
       </w:rPr>
     </w:lvl>
   </w:abstractNum>
-  <w:abstractNum w:abstractNumId="11" w15:restartNumberingAfterBreak="0">
+  <w:abstractNum w:abstractNumId="12" w15:restartNumberingAfterBreak="0">
     <w:nsid w:val="7FDD1D2E"/>
     <w:multiLevelType w:val="hybridMultilevel"/>
     <w:tmpl w:val="5D9A39C4"/>
@@ -17025,16 +18486,16 @@
     </w:lvl>
   </w:abstractNum>
   <w:num w:numId="1">
-    <w:abstractNumId w:val="10"/>
+    <w:abstractNumId w:val="11"/>
   </w:num>
   <w:num w:numId="2">
+    <w:abstractNumId w:val="9"/>
+  </w:num>
+  <w:num w:numId="3">
     <w:abstractNumId w:val="8"/>
   </w:num>
-  <w:num w:numId="3">
+  <w:num w:numId="4">
     <w:abstractNumId w:val="7"/>
-  </w:num>
-  <w:num w:numId="4">
-    <w:abstractNumId w:val="6"/>
   </w:num>
   <w:num w:numId="5">
     <w:abstractNumId w:val="1"/>
@@ -17043,22 +18504,25 @@
     <w:abstractNumId w:val="0"/>
   </w:num>
   <w:num w:numId="7">
+    <w:abstractNumId w:val="5"/>
+  </w:num>
+  <w:num w:numId="8">
+    <w:abstractNumId w:val="12"/>
+  </w:num>
+  <w:num w:numId="9">
+    <w:abstractNumId w:val="3"/>
+  </w:num>
+  <w:num w:numId="10">
+    <w:abstractNumId w:val="10"/>
+  </w:num>
+  <w:num w:numId="11">
+    <w:abstractNumId w:val="6"/>
+  </w:num>
+  <w:num w:numId="12">
     <w:abstractNumId w:val="4"/>
   </w:num>
-  <w:num w:numId="8">
-    <w:abstractNumId w:val="11"/>
-  </w:num>
-  <w:num w:numId="9">
+  <w:num w:numId="13">
     <w:abstractNumId w:val="2"/>
-  </w:num>
-  <w:num w:numId="10">
-    <w:abstractNumId w:val="9"/>
-  </w:num>
-  <w:num w:numId="11">
-    <w:abstractNumId w:val="5"/>
-  </w:num>
-  <w:num w:numId="12">
-    <w:abstractNumId w:val="3"/>
   </w:num>
 </w:numbering>
 </file>
@@ -17987,7 +19451,7 @@
 </file>
 
 <file path=customXml/itemProps1.xml><?xml version="1.0" encoding="utf-8"?>
-<ds:datastoreItem xmlns:ds="http://schemas.openxmlformats.org/officeDocument/2006/customXml" ds:itemID="{5A2B5B6F-B65C-4858-A62A-861823A40B2F}">
+<ds:datastoreItem xmlns:ds="http://schemas.openxmlformats.org/officeDocument/2006/customXml" ds:itemID="{3B472CD1-5CF8-4460-A59B-E1B97ABB3409}">
   <ds:schemaRefs>
     <ds:schemaRef ds:uri="http://schemas.openxmlformats.org/officeDocument/2006/bibliography"/>
   </ds:schemaRefs>

</xml_diff>

<commit_message>
I did the unit test design of the stack
</commit_message>
<xml_diff>
--- a/Método de la Ingeniería.docx
+++ b/Método de la Ingeniería.docx
@@ -1,6 +1,6 @@
 
 <file path=word/document.xml><?xml version="1.0" encoding="utf-8"?>
-<w:document xmlns:wpc="http://schemas.microsoft.com/office/word/2010/wordprocessingCanvas" xmlns:cx="http://schemas.microsoft.com/office/drawing/2014/chartex" xmlns:cx1="http://schemas.microsoft.com/office/drawing/2015/9/8/chartex" xmlns:mc="http://schemas.openxmlformats.org/markup-compatibility/2006" xmlns:o="urn:schemas-microsoft-com:office:office" xmlns:r="http://schemas.openxmlformats.org/officeDocument/2006/relationships" xmlns:m="http://schemas.openxmlformats.org/officeDocument/2006/math" xmlns:v="urn:schemas-microsoft-com:vml" xmlns:wp14="http://schemas.microsoft.com/office/word/2010/wordprocessingDrawing" xmlns:wp="http://schemas.openxmlformats.org/drawingml/2006/wordprocessingDrawing" xmlns:w10="urn:schemas-microsoft-com:office:word" xmlns:w="http://schemas.openxmlformats.org/wordprocessingml/2006/main" xmlns:w14="http://schemas.microsoft.com/office/word/2010/wordml" xmlns:w15="http://schemas.microsoft.com/office/word/2012/wordml" xmlns:w16se="http://schemas.microsoft.com/office/word/2015/wordml/symex" xmlns:wpg="http://schemas.microsoft.com/office/word/2010/wordprocessingGroup" xmlns:wpi="http://schemas.microsoft.com/office/word/2010/wordprocessingInk" xmlns:wne="http://schemas.microsoft.com/office/word/2006/wordml" xmlns:wps="http://schemas.microsoft.com/office/word/2010/wordprocessingShape" mc:Ignorable="w14 w15 w16se wp14">
+<w:document xmlns:wpc="http://schemas.microsoft.com/office/word/2010/wordprocessingCanvas" xmlns:cx="http://schemas.microsoft.com/office/drawing/2014/chartex" xmlns:cx1="http://schemas.microsoft.com/office/drawing/2015/9/8/chartex" xmlns:cx2="http://schemas.microsoft.com/office/drawing/2015/10/21/chartex" xmlns:cx3="http://schemas.microsoft.com/office/drawing/2016/5/9/chartex" xmlns:cx4="http://schemas.microsoft.com/office/drawing/2016/5/10/chartex" xmlns:cx5="http://schemas.microsoft.com/office/drawing/2016/5/11/chartex" xmlns:cx6="http://schemas.microsoft.com/office/drawing/2016/5/12/chartex" xmlns:cx7="http://schemas.microsoft.com/office/drawing/2016/5/13/chartex" xmlns:cx8="http://schemas.microsoft.com/office/drawing/2016/5/14/chartex" xmlns:mc="http://schemas.openxmlformats.org/markup-compatibility/2006" xmlns:aink="http://schemas.microsoft.com/office/drawing/2016/ink" xmlns:am3d="http://schemas.microsoft.com/office/drawing/2017/model3d" xmlns:o="urn:schemas-microsoft-com:office:office" xmlns:r="http://schemas.openxmlformats.org/officeDocument/2006/relationships" xmlns:m="http://schemas.openxmlformats.org/officeDocument/2006/math" xmlns:v="urn:schemas-microsoft-com:vml" xmlns:wp14="http://schemas.microsoft.com/office/word/2010/wordprocessingDrawing" xmlns:wp="http://schemas.openxmlformats.org/drawingml/2006/wordprocessingDrawing" xmlns:w10="urn:schemas-microsoft-com:office:word" xmlns:w="http://schemas.openxmlformats.org/wordprocessingml/2006/main" xmlns:w14="http://schemas.microsoft.com/office/word/2010/wordml" xmlns:w15="http://schemas.microsoft.com/office/word/2012/wordml" xmlns:w16cid="http://schemas.microsoft.com/office/word/2016/wordml/cid" xmlns:w16se="http://schemas.microsoft.com/office/word/2015/wordml/symex" xmlns:wpg="http://schemas.microsoft.com/office/word/2010/wordprocessingGroup" xmlns:wpi="http://schemas.microsoft.com/office/word/2010/wordprocessingInk" xmlns:wne="http://schemas.microsoft.com/office/word/2006/wordml" xmlns:wps="http://schemas.microsoft.com/office/word/2010/wordprocessingShape" mc:Ignorable="w14 w15 w16se w16cid wp14">
   <w:body>
     <w:p>
       <w:pPr>
@@ -306,7 +306,27 @@
           <w:szCs w:val="24"/>
           <w:lang w:val="es-ES"/>
         </w:rPr>
-        <w:t>La empresa le quiere mostrar a sus clientes el como funciona esta nueva atracción en la cuidad, para esto la compañía requiere un simulador del proceso de compra de libros.</w:t>
+        <w:t xml:space="preserve">La empresa le quiere mostrar a sus clientes el </w:t>
+      </w:r>
+      <w:proofErr w:type="spellStart"/>
+      <w:r>
+        <w:rPr>
+          <w:rFonts w:ascii="Arial" w:hAnsi="Arial" w:cs="Arial"/>
+          <w:sz w:val="24"/>
+          <w:szCs w:val="24"/>
+          <w:lang w:val="es-ES"/>
+        </w:rPr>
+        <w:t>como</w:t>
+      </w:r>
+      <w:proofErr w:type="spellEnd"/>
+      <w:r>
+        <w:rPr>
+          <w:rFonts w:ascii="Arial" w:hAnsi="Arial" w:cs="Arial"/>
+          <w:sz w:val="24"/>
+          <w:szCs w:val="24"/>
+          <w:lang w:val="es-ES"/>
+        </w:rPr>
+        <w:t xml:space="preserve"> funciona esta nueva atracción en la cuidad, para esto la compañía requiere un simulador del proceso de compra de libros.</w:t>
       </w:r>
     </w:p>
     <w:p>
@@ -914,8 +934,6 @@
           <w:lang w:val="es-ES"/>
         </w:rPr>
       </w:pPr>
-      <w:bookmarkStart w:id="0" w:name="_GoBack"/>
-      <w:bookmarkEnd w:id="0"/>
     </w:p>
     <w:tbl>
       <w:tblPr>
@@ -2117,14 +2135,25 @@
                 <w:lang w:val="es-ES"/>
               </w:rPr>
             </w:pPr>
-            <w:r>
-              <w:rPr>
-                <w:rFonts w:ascii="Arial" w:hAnsi="Arial" w:cs="Arial"/>
-                <w:sz w:val="24"/>
-                <w:szCs w:val="24"/>
-                <w:lang w:val="es-ES"/>
-              </w:rPr>
-              <w:t>Desapilar libro al carrito de compras</w:t>
+            <w:proofErr w:type="spellStart"/>
+            <w:r>
+              <w:rPr>
+                <w:rFonts w:ascii="Arial" w:hAnsi="Arial" w:cs="Arial"/>
+                <w:sz w:val="24"/>
+                <w:szCs w:val="24"/>
+                <w:lang w:val="es-ES"/>
+              </w:rPr>
+              <w:t>Desapilar</w:t>
+            </w:r>
+            <w:proofErr w:type="spellEnd"/>
+            <w:r>
+              <w:rPr>
+                <w:rFonts w:ascii="Arial" w:hAnsi="Arial" w:cs="Arial"/>
+                <w:sz w:val="24"/>
+                <w:szCs w:val="24"/>
+                <w:lang w:val="es-ES"/>
+              </w:rPr>
+              <w:t xml:space="preserve"> libro al carrito de compras</w:t>
             </w:r>
           </w:p>
         </w:tc>
@@ -2279,6 +2308,7 @@
           <w:numId w:val="13"/>
         </w:numPr>
         <w:spacing w:after="0" w:line="240" w:lineRule="auto"/>
+        <w:ind w:left="357" w:hanging="357"/>
         <w:rPr>
           <w:rFonts w:ascii="Arial" w:hAnsi="Arial" w:cs="Arial"/>
           <w:b/>
@@ -3345,8 +3375,18 @@
                 <w:sz w:val="24"/>
                 <w:szCs w:val="24"/>
               </w:rPr>
-              <w:t>La interfaz gráfica que permita ingresar al usuario el número de clientes que ingresa a la libreria</w:t>
-            </w:r>
+              <w:t xml:space="preserve">La interfaz gráfica que permita ingresar al usuario el número de clientes que ingresa a la </w:t>
+            </w:r>
+            <w:proofErr w:type="spellStart"/>
+            <w:r>
+              <w:rPr>
+                <w:rFonts w:ascii="Arial" w:hAnsi="Arial" w:cs="Arial"/>
+                <w:sz w:val="24"/>
+                <w:szCs w:val="24"/>
+              </w:rPr>
+              <w:t>libreria</w:t>
+            </w:r>
+            <w:proofErr w:type="spellEnd"/>
           </w:p>
         </w:tc>
       </w:tr>
@@ -3607,105 +3647,6 @@
           <w:b/>
           <w:sz w:val="24"/>
           <w:szCs w:val="24"/>
-          <w:u w:val="single"/>
-          <w:lang w:val="es-ES"/>
-        </w:rPr>
-      </w:pPr>
-    </w:p>
-    <w:p>
-      <w:pPr>
-        <w:spacing w:after="0" w:line="240" w:lineRule="auto"/>
-        <w:rPr>
-          <w:rFonts w:ascii="Arial" w:hAnsi="Arial" w:cs="Arial"/>
-          <w:b/>
-          <w:sz w:val="24"/>
-          <w:szCs w:val="24"/>
-          <w:u w:val="single"/>
-          <w:lang w:val="es-ES"/>
-        </w:rPr>
-      </w:pPr>
-    </w:p>
-    <w:p>
-      <w:pPr>
-        <w:spacing w:after="0" w:line="240" w:lineRule="auto"/>
-        <w:rPr>
-          <w:rFonts w:ascii="Arial" w:hAnsi="Arial" w:cs="Arial"/>
-          <w:b/>
-          <w:sz w:val="24"/>
-          <w:szCs w:val="24"/>
-          <w:u w:val="single"/>
-          <w:lang w:val="es-ES"/>
-        </w:rPr>
-      </w:pPr>
-    </w:p>
-    <w:p>
-      <w:pPr>
-        <w:spacing w:after="0" w:line="240" w:lineRule="auto"/>
-        <w:rPr>
-          <w:rFonts w:ascii="Arial" w:hAnsi="Arial" w:cs="Arial"/>
-          <w:b/>
-          <w:sz w:val="24"/>
-          <w:szCs w:val="24"/>
-          <w:lang w:val="es-ES"/>
-        </w:rPr>
-      </w:pPr>
-    </w:p>
-    <w:p>
-      <w:pPr>
-        <w:spacing w:after="0" w:line="240" w:lineRule="auto"/>
-        <w:rPr>
-          <w:rFonts w:ascii="Arial" w:hAnsi="Arial" w:cs="Arial"/>
-          <w:b/>
-          <w:sz w:val="24"/>
-          <w:szCs w:val="24"/>
-          <w:lang w:val="es-ES"/>
-        </w:rPr>
-      </w:pPr>
-    </w:p>
-    <w:p>
-      <w:pPr>
-        <w:spacing w:after="0" w:line="240" w:lineRule="auto"/>
-        <w:rPr>
-          <w:rFonts w:ascii="Arial" w:hAnsi="Arial" w:cs="Arial"/>
-          <w:b/>
-          <w:sz w:val="24"/>
-          <w:szCs w:val="24"/>
-          <w:lang w:val="es-ES"/>
-        </w:rPr>
-      </w:pPr>
-    </w:p>
-    <w:p>
-      <w:pPr>
-        <w:spacing w:after="0" w:line="240" w:lineRule="auto"/>
-        <w:rPr>
-          <w:rFonts w:ascii="Arial" w:hAnsi="Arial" w:cs="Arial"/>
-          <w:b/>
-          <w:sz w:val="24"/>
-          <w:szCs w:val="24"/>
-          <w:lang w:val="es-ES"/>
-        </w:rPr>
-      </w:pPr>
-    </w:p>
-    <w:p>
-      <w:pPr>
-        <w:spacing w:after="0" w:line="240" w:lineRule="auto"/>
-        <w:rPr>
-          <w:rFonts w:ascii="Arial" w:hAnsi="Arial" w:cs="Arial"/>
-          <w:b/>
-          <w:sz w:val="24"/>
-          <w:szCs w:val="24"/>
-          <w:lang w:val="es-ES"/>
-        </w:rPr>
-      </w:pPr>
-    </w:p>
-    <w:p>
-      <w:pPr>
-        <w:spacing w:after="0" w:line="240" w:lineRule="auto"/>
-        <w:rPr>
-          <w:rFonts w:ascii="Arial" w:hAnsi="Arial" w:cs="Arial"/>
-          <w:b/>
-          <w:sz w:val="24"/>
-          <w:szCs w:val="24"/>
           <w:lang w:val="es-ES"/>
         </w:rPr>
       </w:pPr>
@@ -4478,7 +4419,6 @@
           <w:rFonts w:ascii="Arial" w:hAnsi="Arial" w:cs="Arial"/>
           <w:color w:val="000000" w:themeColor="text1"/>
         </w:rPr>
-        <w:lastRenderedPageBreak/>
         <w:t>Según la definición de la </w:t>
       </w:r>
       <w:hyperlink r:id="rId19" w:tooltip="Unesco" w:history="1">
@@ -4576,6 +4516,7 @@
           <w:rFonts w:ascii="Arial" w:hAnsi="Arial" w:cs="Arial"/>
           <w:color w:val="000000" w:themeColor="text1"/>
         </w:rPr>
+        <w:lastRenderedPageBreak/>
         <w:t>Hoy en día, no obstante, esta </w:t>
       </w:r>
       <w:hyperlink r:id="rId22" w:tooltip="Definición" w:history="1">
@@ -4596,25 +4537,52 @@
         </w:rPr>
         <w:t> no queda circunscrita al mundo impreso o de los soportes físicos, dada la aparición y auge de los nuevos formatos documentales y especialmente de la </w:t>
       </w:r>
-      <w:hyperlink r:id="rId23" w:tooltip="World Wide Web" w:history="1">
-        <w:r>
-          <w:rPr>
-            <w:rStyle w:val="Hipervnculo"/>
-            <w:rFonts w:ascii="Arial" w:hAnsi="Arial" w:cs="Arial"/>
-            <w:color w:val="000000" w:themeColor="text1"/>
-            <w:u w:val="none"/>
-          </w:rPr>
-          <w:t>World Wide Web</w:t>
-        </w:r>
-      </w:hyperlink>
-      <w:r>
-        <w:rPr>
+      <w:proofErr w:type="spellStart"/>
+      <w:r>
+        <w:fldChar w:fldCharType="begin"/>
+      </w:r>
+      <w:r>
+        <w:instrText xml:space="preserve"> HYPERLINK "https://es.wikipedia.org/wiki/World_Wide_Web" \o "World Wide Web" </w:instrText>
+      </w:r>
+      <w:r>
+        <w:fldChar w:fldCharType="separate"/>
+      </w:r>
+      <w:r>
+        <w:rPr>
+          <w:rStyle w:val="Hipervnculo"/>
           <w:rFonts w:ascii="Arial" w:hAnsi="Arial" w:cs="Arial"/>
           <w:color w:val="000000" w:themeColor="text1"/>
+          <w:u w:val="none"/>
+        </w:rPr>
+        <w:t>World</w:t>
+      </w:r>
+      <w:proofErr w:type="spellEnd"/>
+      <w:r>
+        <w:rPr>
+          <w:rStyle w:val="Hipervnculo"/>
+          <w:rFonts w:ascii="Arial" w:hAnsi="Arial" w:cs="Arial"/>
+          <w:color w:val="000000" w:themeColor="text1"/>
+          <w:u w:val="none"/>
+        </w:rPr>
+        <w:t xml:space="preserve"> Wide Web</w:t>
+      </w:r>
+      <w:r>
+        <w:rPr>
+          <w:rStyle w:val="Hipervnculo"/>
+          <w:rFonts w:ascii="Arial" w:hAnsi="Arial" w:cs="Arial"/>
+          <w:color w:val="000000" w:themeColor="text1"/>
+          <w:u w:val="none"/>
+        </w:rPr>
+        <w:fldChar w:fldCharType="end"/>
+      </w:r>
+      <w:r>
+        <w:rPr>
+          <w:rFonts w:ascii="Arial" w:hAnsi="Arial" w:cs="Arial"/>
+          <w:color w:val="000000" w:themeColor="text1"/>
         </w:rPr>
         <w:t>. El libro digital o </w:t>
       </w:r>
-      <w:hyperlink r:id="rId24" w:tooltip="Libro electrónico" w:history="1">
+      <w:hyperlink r:id="rId23" w:tooltip="Libro electrónico" w:history="1">
         <w:r>
           <w:rPr>
             <w:rStyle w:val="Hipervnculo"/>
@@ -4648,7 +4616,7 @@
         </w:rPr>
         <w:t>, está viendo incrementado su uso en el mundo del libro y en la práctica profesional </w:t>
       </w:r>
-      <w:hyperlink r:id="rId25" w:tooltip="Biblioteca" w:history="1">
+      <w:hyperlink r:id="rId24" w:tooltip="Biblioteca" w:history="1">
         <w:r>
           <w:rPr>
             <w:rStyle w:val="Hipervnculo"/>
@@ -4666,7 +4634,7 @@
         </w:rPr>
         <w:t> y </w:t>
       </w:r>
-      <w:hyperlink r:id="rId26" w:tooltip="Documento" w:history="1">
+      <w:hyperlink r:id="rId25" w:tooltip="Documento" w:history="1">
         <w:r>
           <w:rPr>
             <w:rStyle w:val="Hipervnculo"/>
@@ -4684,7 +4652,7 @@
         </w:rPr>
         <w:t>. Además, el libro también puede encontrarse en formato audio, en cuyo caso se denomina </w:t>
       </w:r>
-      <w:hyperlink r:id="rId27" w:tooltip="Audiolibro" w:history="1">
+      <w:hyperlink r:id="rId26" w:tooltip="Audiolibro" w:history="1">
         <w:r>
           <w:rPr>
             <w:rStyle w:val="Hipervnculo"/>
@@ -4756,7 +4724,7 @@
         </w:rPr>
         <w:t> llegó a nuestro </w:t>
       </w:r>
-      <w:hyperlink r:id="rId28" w:history="1">
+      <w:hyperlink r:id="rId27" w:history="1">
         <w:r>
           <w:rPr>
             <w:rStyle w:val="Textoennegrita"/>
@@ -5072,7 +5040,7 @@
         </w:rPr>
         <w:t>. Se trata de un método habitual de </w:t>
       </w:r>
-      <w:hyperlink r:id="rId29" w:history="1">
+      <w:hyperlink r:id="rId28" w:history="1">
         <w:r>
           <w:rPr>
             <w:rStyle w:val="Textoennegrita"/>
@@ -5150,7 +5118,6 @@
             <w:id w:val="-573587230"/>
             <w:bibliography/>
           </w:sdtPr>
-          <w:sdtEndPr/>
           <w:sdtContent>
             <w:p>
               <w:pPr>
@@ -5300,16 +5267,6 @@
           <w:lang w:val="es-ES"/>
         </w:rPr>
       </w:pPr>
-      <w:r>
-        <w:rPr>
-          <w:rFonts w:ascii="Arial" w:hAnsi="Arial" w:cs="Arial"/>
-          <w:b/>
-          <w:sz w:val="24"/>
-          <w:szCs w:val="24"/>
-          <w:lang w:val="es-ES"/>
-        </w:rPr>
-        <w:t xml:space="preserve">Método de la Ingeniería </w:t>
-      </w:r>
     </w:p>
     <w:p>
       <w:pPr>
@@ -5345,19 +5302,23 @@
           <w:b/>
           <w:sz w:val="24"/>
           <w:szCs w:val="24"/>
-          <w:lang w:val="es-ES"/>
-        </w:rPr>
-      </w:pPr>
-      <w:r>
+          <w:u w:val="single"/>
+          <w:lang w:val="es-ES"/>
+        </w:rPr>
+      </w:pPr>
+    </w:p>
+    <w:p>
+      <w:pPr>
+        <w:spacing w:after="0" w:line="240" w:lineRule="auto"/>
         <w:rPr>
           <w:rFonts w:ascii="Arial" w:hAnsi="Arial" w:cs="Arial"/>
           <w:b/>
           <w:sz w:val="24"/>
           <w:szCs w:val="24"/>
-          <w:lang w:val="es-ES"/>
-        </w:rPr>
-        <w:t xml:space="preserve">Fase 3: </w:t>
-      </w:r>
+          <w:u w:val="single"/>
+          <w:lang w:val="es-ES"/>
+        </w:rPr>
+      </w:pPr>
     </w:p>
     <w:p>
       <w:pPr>
@@ -5367,6 +5328,7 @@
           <w:b/>
           <w:sz w:val="24"/>
           <w:szCs w:val="24"/>
+          <w:u w:val="single"/>
           <w:lang w:val="es-ES"/>
         </w:rPr>
       </w:pPr>
@@ -5379,15 +5341,236 @@
           <w:b/>
           <w:sz w:val="24"/>
           <w:szCs w:val="24"/>
-          <w:lang w:val="es-ES"/>
-        </w:rPr>
-      </w:pPr>
-      <w:r>
+          <w:u w:val="single"/>
+          <w:lang w:val="es-ES"/>
+        </w:rPr>
+      </w:pPr>
+    </w:p>
+    <w:p>
+      <w:pPr>
+        <w:spacing w:after="0" w:line="240" w:lineRule="auto"/>
         <w:rPr>
           <w:rFonts w:ascii="Arial" w:hAnsi="Arial" w:cs="Arial"/>
           <w:b/>
           <w:sz w:val="24"/>
           <w:szCs w:val="24"/>
+          <w:u w:val="single"/>
+          <w:lang w:val="es-ES"/>
+        </w:rPr>
+      </w:pPr>
+    </w:p>
+    <w:p>
+      <w:pPr>
+        <w:spacing w:after="0" w:line="240" w:lineRule="auto"/>
+        <w:rPr>
+          <w:rFonts w:ascii="Arial" w:hAnsi="Arial" w:cs="Arial"/>
+          <w:b/>
+          <w:sz w:val="24"/>
+          <w:szCs w:val="24"/>
+          <w:u w:val="single"/>
+          <w:lang w:val="es-ES"/>
+        </w:rPr>
+      </w:pPr>
+    </w:p>
+    <w:p>
+      <w:pPr>
+        <w:spacing w:after="0" w:line="240" w:lineRule="auto"/>
+        <w:rPr>
+          <w:rFonts w:ascii="Arial" w:hAnsi="Arial" w:cs="Arial"/>
+          <w:b/>
+          <w:sz w:val="24"/>
+          <w:szCs w:val="24"/>
+          <w:u w:val="single"/>
+          <w:lang w:val="es-ES"/>
+        </w:rPr>
+      </w:pPr>
+    </w:p>
+    <w:p>
+      <w:pPr>
+        <w:spacing w:after="0" w:line="240" w:lineRule="auto"/>
+        <w:rPr>
+          <w:rFonts w:ascii="Arial" w:hAnsi="Arial" w:cs="Arial"/>
+          <w:b/>
+          <w:sz w:val="24"/>
+          <w:szCs w:val="24"/>
+          <w:u w:val="single"/>
+          <w:lang w:val="es-ES"/>
+        </w:rPr>
+      </w:pPr>
+    </w:p>
+    <w:p>
+      <w:pPr>
+        <w:spacing w:after="0" w:line="240" w:lineRule="auto"/>
+        <w:rPr>
+          <w:rFonts w:ascii="Arial" w:hAnsi="Arial" w:cs="Arial"/>
+          <w:b/>
+          <w:sz w:val="24"/>
+          <w:szCs w:val="24"/>
+          <w:u w:val="single"/>
+          <w:lang w:val="es-ES"/>
+        </w:rPr>
+      </w:pPr>
+    </w:p>
+    <w:p>
+      <w:pPr>
+        <w:spacing w:after="0" w:line="240" w:lineRule="auto"/>
+        <w:rPr>
+          <w:rFonts w:ascii="Arial" w:hAnsi="Arial" w:cs="Arial"/>
+          <w:b/>
+          <w:sz w:val="24"/>
+          <w:szCs w:val="24"/>
+          <w:u w:val="single"/>
+          <w:lang w:val="es-ES"/>
+        </w:rPr>
+      </w:pPr>
+    </w:p>
+    <w:p>
+      <w:pPr>
+        <w:spacing w:after="0" w:line="240" w:lineRule="auto"/>
+        <w:rPr>
+          <w:rFonts w:ascii="Arial" w:hAnsi="Arial" w:cs="Arial"/>
+          <w:b/>
+          <w:sz w:val="24"/>
+          <w:szCs w:val="24"/>
+          <w:u w:val="single"/>
+          <w:lang w:val="es-ES"/>
+        </w:rPr>
+      </w:pPr>
+    </w:p>
+    <w:p>
+      <w:pPr>
+        <w:spacing w:after="0" w:line="240" w:lineRule="auto"/>
+        <w:rPr>
+          <w:rFonts w:ascii="Arial" w:hAnsi="Arial" w:cs="Arial"/>
+          <w:b/>
+          <w:sz w:val="24"/>
+          <w:szCs w:val="24"/>
+          <w:u w:val="single"/>
+          <w:lang w:val="es-ES"/>
+        </w:rPr>
+      </w:pPr>
+    </w:p>
+    <w:p>
+      <w:pPr>
+        <w:spacing w:after="0" w:line="240" w:lineRule="auto"/>
+        <w:rPr>
+          <w:rFonts w:ascii="Arial" w:hAnsi="Arial" w:cs="Arial"/>
+          <w:b/>
+          <w:sz w:val="24"/>
+          <w:szCs w:val="24"/>
+          <w:u w:val="single"/>
+          <w:lang w:val="es-ES"/>
+        </w:rPr>
+      </w:pPr>
+    </w:p>
+    <w:p>
+      <w:pPr>
+        <w:spacing w:after="0" w:line="240" w:lineRule="auto"/>
+        <w:rPr>
+          <w:rFonts w:ascii="Arial" w:hAnsi="Arial" w:cs="Arial"/>
+          <w:b/>
+          <w:sz w:val="24"/>
+          <w:szCs w:val="24"/>
+          <w:u w:val="single"/>
+          <w:lang w:val="es-ES"/>
+        </w:rPr>
+      </w:pPr>
+    </w:p>
+    <w:p>
+      <w:pPr>
+        <w:spacing w:after="0" w:line="240" w:lineRule="auto"/>
+        <w:rPr>
+          <w:rFonts w:ascii="Arial" w:hAnsi="Arial" w:cs="Arial"/>
+          <w:b/>
+          <w:sz w:val="24"/>
+          <w:szCs w:val="24"/>
+          <w:u w:val="single"/>
+          <w:lang w:val="es-ES"/>
+        </w:rPr>
+      </w:pPr>
+    </w:p>
+    <w:p>
+      <w:pPr>
+        <w:spacing w:after="0" w:line="240" w:lineRule="auto"/>
+        <w:rPr>
+          <w:rFonts w:ascii="Arial" w:hAnsi="Arial" w:cs="Arial"/>
+          <w:b/>
+          <w:sz w:val="24"/>
+          <w:szCs w:val="24"/>
+          <w:u w:val="single"/>
+          <w:lang w:val="es-ES"/>
+        </w:rPr>
+      </w:pPr>
+    </w:p>
+    <w:p>
+      <w:pPr>
+        <w:spacing w:after="0" w:line="240" w:lineRule="auto"/>
+        <w:rPr>
+          <w:rFonts w:ascii="Arial" w:hAnsi="Arial" w:cs="Arial"/>
+          <w:b/>
+          <w:sz w:val="24"/>
+          <w:szCs w:val="24"/>
+          <w:u w:val="single"/>
+          <w:lang w:val="es-ES"/>
+        </w:rPr>
+      </w:pPr>
+    </w:p>
+    <w:p>
+      <w:pPr>
+        <w:spacing w:after="0" w:line="240" w:lineRule="auto"/>
+        <w:rPr>
+          <w:rFonts w:ascii="Arial" w:hAnsi="Arial" w:cs="Arial"/>
+          <w:b/>
+          <w:bCs/>
+          <w:i/>
+          <w:iCs/>
+          <w:sz w:val="24"/>
+          <w:szCs w:val="24"/>
+        </w:rPr>
+      </w:pPr>
+      <w:r>
+        <w:rPr>
+          <w:rFonts w:ascii="Arial" w:hAnsi="Arial" w:cs="Arial"/>
+          <w:b/>
+          <w:bCs/>
+          <w:i/>
+          <w:iCs/>
+          <w:sz w:val="24"/>
+          <w:szCs w:val="24"/>
+        </w:rPr>
+        <w:lastRenderedPageBreak/>
+        <w:t>Fase 3: Búsqueda de soluciones creativas</w:t>
+      </w:r>
+    </w:p>
+    <w:p>
+      <w:pPr>
+        <w:spacing w:after="0" w:line="240" w:lineRule="auto"/>
+        <w:rPr>
+          <w:rFonts w:ascii="Arial" w:hAnsi="Arial" w:cs="Arial"/>
+          <w:b/>
+          <w:sz w:val="24"/>
+          <w:szCs w:val="24"/>
+          <w:lang w:val="es-ES"/>
+        </w:rPr>
+      </w:pPr>
+    </w:p>
+    <w:p>
+      <w:pPr>
+        <w:spacing w:after="0" w:line="240" w:lineRule="auto"/>
+        <w:rPr>
+          <w:rFonts w:ascii="Arial" w:hAnsi="Arial" w:cs="Arial"/>
+          <w:b/>
+          <w:sz w:val="24"/>
+          <w:szCs w:val="24"/>
+          <w:lang w:val="es-ES"/>
+        </w:rPr>
+      </w:pPr>
+      <w:r>
+        <w:rPr>
+          <w:rFonts w:ascii="Arial" w:hAnsi="Arial" w:cs="Arial"/>
+          <w:b/>
+          <w:sz w:val="24"/>
+          <w:szCs w:val="24"/>
           <w:lang w:val="es-ES"/>
         </w:rPr>
         <w:t>Alternativa 1:</w:t>
@@ -5418,104 +5601,31 @@
       <w:r>
         <w:rPr>
           <w:rFonts w:ascii="Arial" w:hAnsi="Arial" w:cs="Arial"/>
-          <w:noProof/>
-          <w:sz w:val="24"/>
-          <w:szCs w:val="24"/>
-          <w:lang w:eastAsia="es-CO"/>
-        </w:rPr>
-        <mc:AlternateContent>
-          <mc:Choice Requires="wps">
-            <w:drawing>
-              <wp:anchor distT="0" distB="0" distL="114300" distR="114300" simplePos="0" relativeHeight="251659264" behindDoc="0" locked="0" layoutInCell="1" allowOverlap="1" wp14:anchorId="45A72E3D" wp14:editId="39A5AF34">
-                <wp:simplePos x="0" y="0"/>
-                <wp:positionH relativeFrom="column">
-                  <wp:posOffset>3339061</wp:posOffset>
-                </wp:positionH>
-                <wp:positionV relativeFrom="paragraph">
-                  <wp:posOffset>1980029</wp:posOffset>
-                </wp:positionV>
-                <wp:extent cx="154379" cy="451262"/>
-                <wp:effectExtent l="0" t="0" r="55245" b="63500"/>
-                <wp:wrapNone/>
-                <wp:docPr id="6" name="Conector recto de flecha 6"/>
-                <wp:cNvGraphicFramePr/>
-                <a:graphic xmlns:a="http://schemas.openxmlformats.org/drawingml/2006/main">
-                  <a:graphicData uri="http://schemas.microsoft.com/office/word/2010/wordprocessingShape">
-                    <wps:wsp>
-                      <wps:cNvCnPr/>
-                      <wps:spPr>
-                        <a:xfrm>
-                          <a:off x="0" y="0"/>
-                          <a:ext cx="154379" cy="451262"/>
-                        </a:xfrm>
-                        <a:prstGeom prst="straightConnector1">
-                          <a:avLst/>
-                        </a:prstGeom>
-                        <a:ln>
-                          <a:solidFill>
-                            <a:schemeClr val="tx1"/>
-                          </a:solidFill>
-                          <a:tailEnd type="triangle"/>
-                        </a:ln>
-                      </wps:spPr>
-                      <wps:style>
-                        <a:lnRef idx="1">
-                          <a:schemeClr val="accent1"/>
-                        </a:lnRef>
-                        <a:fillRef idx="0">
-                          <a:schemeClr val="accent1"/>
-                        </a:fillRef>
-                        <a:effectRef idx="0">
-                          <a:schemeClr val="accent1"/>
-                        </a:effectRef>
-                        <a:fontRef idx="minor">
-                          <a:schemeClr val="tx1"/>
-                        </a:fontRef>
-                      </wps:style>
-                      <wps:bodyPr/>
-                    </wps:wsp>
-                  </a:graphicData>
-                </a:graphic>
-                <wp14:sizeRelH relativeFrom="margin">
-                  <wp14:pctWidth>0</wp14:pctWidth>
-                </wp14:sizeRelH>
-                <wp14:sizeRelV relativeFrom="margin">
-                  <wp14:pctHeight>0</wp14:pctHeight>
-                </wp14:sizeRelV>
-              </wp:anchor>
-            </w:drawing>
-          </mc:Choice>
-          <mc:Fallback>
-            <w:pict>
-              <v:shapetype w14:anchorId="2208823B" id="_x0000_t32" coordsize="21600,21600" o:spt="32" o:oned="t" path="m,l21600,21600e" filled="f">
-                <v:path arrowok="t" fillok="f" o:connecttype="none"/>
-                <o:lock v:ext="edit" shapetype="t"/>
-              </v:shapetype>
-              <v:shape id="Conector recto de flecha 6" o:spid="_x0000_s1026" type="#_x0000_t32" style="position:absolute;margin-left:262.9pt;margin-top:155.9pt;width:12.15pt;height:35.55pt;z-index:251659264;visibility:visible;mso-wrap-style:square;mso-width-percent:0;mso-height-percent:0;mso-wrap-distance-left:9pt;mso-wrap-distance-top:0;mso-wrap-distance-right:9pt;mso-wrap-distance-bottom:0;mso-position-horizontal:absolute;mso-position-horizontal-relative:text;mso-position-vertical:absolute;mso-position-vertical-relative:text;mso-width-percent:0;mso-height-percent:0;mso-width-relative:margin;mso-height-relative:margin" o:gfxdata="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" strokecolor="black [3213]" strokeweight=".5pt">
-                <v:stroke endarrow="block" joinstyle="miter"/>
-              </v:shape>
-            </w:pict>
-          </mc:Fallback>
-        </mc:AlternateContent>
-      </w:r>
-      <w:r>
-        <w:rPr>
-          <w:rFonts w:ascii="Arial" w:hAnsi="Arial" w:cs="Arial"/>
-          <w:sz w:val="24"/>
-          <w:szCs w:val="24"/>
-          <w:lang w:val="es-ES"/>
-        </w:rPr>
-        <w:t xml:space="preserve">En esta alternativa hemos optado por almacenar las estanterías en un arreglo de tamaño n en donde n representa el número de estanterías, en cada posición del arreglo se ubica una estantería representada como una tabla hash, cada slot de la tabla hash contiene una cola con la cantidad de libros agrupados de acuerdo a su número de </w:t>
-      </w:r>
-      <w:r>
-        <w:rPr>
-          <w:rFonts w:ascii="Arial" w:hAnsi="Arial" w:cs="Arial"/>
-          <w:sz w:val="24"/>
-          <w:szCs w:val="24"/>
-          <w:lang w:val="es-ES"/>
-        </w:rPr>
-        <w:lastRenderedPageBreak/>
-        <w:t>ISBN.  Por otra parte, cada libro que se extraiga de la cola va a ser agregado a una pila contenida en el carrito de compra.</w:t>
+          <w:sz w:val="24"/>
+          <w:szCs w:val="24"/>
+          <w:lang w:val="es-ES"/>
+        </w:rPr>
+        <w:t xml:space="preserve">En esta alternativa hemos optado por almacenar las estanterías en un arreglo de tamaño n en donde n representa el número de estanterías, en cada posición del arreglo se ubica una estantería representada como una tabla hash, cada slot de la tabla hash contiene una cola con la cantidad de libros agrupados </w:t>
+      </w:r>
+      <w:proofErr w:type="gramStart"/>
+      <w:r>
+        <w:rPr>
+          <w:rFonts w:ascii="Arial" w:hAnsi="Arial" w:cs="Arial"/>
+          <w:sz w:val="24"/>
+          <w:szCs w:val="24"/>
+          <w:lang w:val="es-ES"/>
+        </w:rPr>
+        <w:t>de acuerdo a</w:t>
+      </w:r>
+      <w:proofErr w:type="gramEnd"/>
+      <w:r>
+        <w:rPr>
+          <w:rFonts w:ascii="Arial" w:hAnsi="Arial" w:cs="Arial"/>
+          <w:sz w:val="24"/>
+          <w:szCs w:val="24"/>
+          <w:lang w:val="es-ES"/>
+        </w:rPr>
+        <w:t xml:space="preserve"> su número de ISBN.  Por otra parte, cada libro que se extraiga de la cola va a ser agregado a una pila contenida en el carrito de compra.</w:t>
       </w:r>
     </w:p>
     <w:p>
@@ -6772,7 +6882,7 @@
                                           </pic:cNvPicPr>
                                         </pic:nvPicPr>
                                         <pic:blipFill>
-                                          <a:blip r:embed="rId30">
+                                          <a:blip r:embed="rId29">
                                             <a:extLst>
                                               <a:ext uri="{28A0092B-C50C-407E-A947-70E740481C1C}">
                                                 <a14:useLocalDpi xmlns:a14="http://schemas.microsoft.com/office/drawing/2010/main" val="0"/>
@@ -6852,7 +6962,7 @@
                                     </pic:cNvPicPr>
                                   </pic:nvPicPr>
                                   <pic:blipFill>
-                                    <a:blip r:embed="rId30">
+                                    <a:blip r:embed="rId29">
                                       <a:extLst>
                                         <a:ext uri="{28A0092B-C50C-407E-A947-70E740481C1C}">
                                           <a14:useLocalDpi xmlns:a14="http://schemas.microsoft.com/office/drawing/2010/main" val="0"/>
@@ -6982,7 +7092,7 @@
                                             </pic:cNvPicPr>
                                           </pic:nvPicPr>
                                           <pic:blipFill>
-                                            <a:blip r:embed="rId31">
+                                            <a:blip r:embed="rId30">
                                               <a:extLst>
                                                 <a:ext uri="{28A0092B-C50C-407E-A947-70E740481C1C}">
                                                   <a14:useLocalDpi xmlns:a14="http://schemas.microsoft.com/office/drawing/2010/main" val="0"/>
@@ -7275,7 +7385,7 @@
                                       </pic:cNvPicPr>
                                     </pic:nvPicPr>
                                     <pic:blipFill>
-                                      <a:blip r:embed="rId31">
+                                      <a:blip r:embed="rId30">
                                         <a:extLst>
                                           <a:ext uri="{28A0092B-C50C-407E-A947-70E740481C1C}">
                                             <a14:useLocalDpi xmlns:a14="http://schemas.microsoft.com/office/drawing/2010/main" val="0"/>
@@ -7824,94 +7934,11 @@
     </w:p>
     <w:p>
       <w:pPr>
-        <w:spacing w:after="0" w:line="240" w:lineRule="auto"/>
-        <w:rPr>
-          <w:rFonts w:ascii="Arial" w:hAnsi="Arial" w:cs="Arial"/>
-          <w:sz w:val="24"/>
-          <w:szCs w:val="24"/>
-          <w:lang w:val="es-ES"/>
-        </w:rPr>
-      </w:pPr>
-    </w:p>
-    <w:p>
-      <w:pPr>
-        <w:spacing w:after="0" w:line="240" w:lineRule="auto"/>
-        <w:rPr>
-          <w:rFonts w:ascii="Arial" w:hAnsi="Arial" w:cs="Arial"/>
-          <w:sz w:val="24"/>
-          <w:szCs w:val="24"/>
-          <w:lang w:val="es-ES"/>
-        </w:rPr>
-      </w:pPr>
-    </w:p>
-    <w:p>
-      <w:pPr>
-        <w:spacing w:after="0" w:line="240" w:lineRule="auto"/>
-        <w:rPr>
-          <w:rFonts w:ascii="Arial" w:hAnsi="Arial" w:cs="Arial"/>
-          <w:sz w:val="24"/>
-          <w:szCs w:val="24"/>
-          <w:lang w:val="es-ES"/>
-        </w:rPr>
-      </w:pPr>
-    </w:p>
-    <w:p>
-      <w:pPr>
-        <w:spacing w:after="0" w:line="240" w:lineRule="auto"/>
-        <w:rPr>
-          <w:rFonts w:ascii="Arial" w:hAnsi="Arial" w:cs="Arial"/>
-          <w:sz w:val="24"/>
-          <w:szCs w:val="24"/>
-          <w:lang w:val="es-ES"/>
-        </w:rPr>
-      </w:pPr>
-    </w:p>
-    <w:p>
-      <w:pPr>
-        <w:spacing w:after="0" w:line="240" w:lineRule="auto"/>
-        <w:rPr>
-          <w:rFonts w:ascii="Arial" w:hAnsi="Arial" w:cs="Arial"/>
-          <w:sz w:val="24"/>
-          <w:szCs w:val="24"/>
-          <w:lang w:val="es-ES"/>
-        </w:rPr>
-      </w:pPr>
-    </w:p>
-    <w:p>
-      <w:pPr>
-        <w:spacing w:after="0" w:line="240" w:lineRule="auto"/>
-        <w:rPr>
-          <w:rFonts w:ascii="Arial" w:hAnsi="Arial" w:cs="Arial"/>
-          <w:sz w:val="24"/>
-          <w:szCs w:val="24"/>
-          <w:lang w:val="es-ES"/>
-        </w:rPr>
-      </w:pPr>
-    </w:p>
-    <w:p>
-      <w:pPr>
-        <w:spacing w:after="0" w:line="240" w:lineRule="auto"/>
-        <w:rPr>
-          <w:rFonts w:ascii="Arial" w:hAnsi="Arial" w:cs="Arial"/>
-          <w:sz w:val="24"/>
-          <w:szCs w:val="24"/>
-          <w:lang w:val="es-ES"/>
-        </w:rPr>
-      </w:pPr>
-    </w:p>
-    <w:p>
-      <w:pPr>
-        <w:spacing w:after="0" w:line="240" w:lineRule="auto"/>
-        <w:rPr>
-          <w:rFonts w:ascii="Arial" w:hAnsi="Arial" w:cs="Arial"/>
-          <w:sz w:val="24"/>
-          <w:szCs w:val="24"/>
-          <w:lang w:val="es-ES"/>
-        </w:rPr>
-      </w:pPr>
-    </w:p>
-    <w:p>
-      <w:pPr>
+        <w:pStyle w:val="Prrafodelista"/>
+        <w:numPr>
+          <w:ilvl w:val="0"/>
+          <w:numId w:val="4"/>
+        </w:numPr>
         <w:spacing w:after="0" w:line="240" w:lineRule="auto"/>
         <w:rPr>
           <w:rFonts w:ascii="Arial" w:hAnsi="Arial" w:cs="Arial"/>
@@ -7962,32 +7989,26 @@
           <w:szCs w:val="24"/>
           <w:lang w:val="es-ES"/>
         </w:rPr>
-        <w:t>En esta segunda alternativa se contempla la idea de almacenar todas las estanterías de libros en una tabla hash, dentro de cada posición se encuentra otra tabla hash que a su vez contiene una última tabla hash con el número de libros correspondientes al ISBN en cada slot. Por otra parte, para almacenar cada libro en el carrito de compra. Se utilizara una pila dentro del carrito.</w:t>
-      </w:r>
-    </w:p>
-    <w:p>
-      <w:pPr>
-        <w:spacing w:after="0" w:line="240" w:lineRule="auto"/>
-        <w:rPr>
-          <w:rFonts w:ascii="Arial" w:hAnsi="Arial" w:cs="Arial"/>
-          <w:b/>
-          <w:sz w:val="24"/>
-          <w:szCs w:val="24"/>
-          <w:lang w:val="es-ES"/>
-        </w:rPr>
-      </w:pPr>
-    </w:p>
-    <w:p>
-      <w:pPr>
-        <w:spacing w:after="0" w:line="240" w:lineRule="auto"/>
-        <w:rPr>
-          <w:rFonts w:ascii="Arial" w:hAnsi="Arial" w:cs="Arial"/>
-          <w:b/>
-          <w:sz w:val="24"/>
-          <w:szCs w:val="24"/>
-          <w:lang w:val="es-ES"/>
-        </w:rPr>
-      </w:pPr>
+        <w:t xml:space="preserve">En esta segunda alternativa se contempla la idea de almacenar todas las estanterías de libros en una tabla hash, dentro de cada posición se encuentra otra tabla hash que a su vez contiene una última tabla hash con el número de libros correspondientes al ISBN en cada slot. Por otra parte, para almacenar cada libro en el carrito de compra. Se </w:t>
+      </w:r>
+      <w:r>
+        <w:rPr>
+          <w:rFonts w:ascii="Arial" w:hAnsi="Arial" w:cs="Arial"/>
+          <w:sz w:val="24"/>
+          <w:szCs w:val="24"/>
+          <w:lang w:val="es-ES"/>
+        </w:rPr>
+        <w:t>utilizará</w:t>
+      </w:r>
+      <w:r>
+        <w:rPr>
+          <w:rFonts w:ascii="Arial" w:hAnsi="Arial" w:cs="Arial"/>
+          <w:sz w:val="24"/>
+          <w:szCs w:val="24"/>
+          <w:lang w:val="es-ES"/>
+        </w:rPr>
+        <w:t xml:space="preserve"> una pila dentro del carrito.</w:t>
+      </w:r>
     </w:p>
     <w:p>
       <w:pPr>
@@ -9031,7 +9052,7 @@
                                           </pic:cNvPicPr>
                                         </pic:nvPicPr>
                                         <pic:blipFill>
-                                          <a:blip r:embed="rId30">
+                                          <a:blip r:embed="rId29">
                                             <a:extLst>
                                               <a:ext uri="{28A0092B-C50C-407E-A947-70E740481C1C}">
                                                 <a14:useLocalDpi xmlns:a14="http://schemas.microsoft.com/office/drawing/2010/main" val="0"/>
@@ -9111,7 +9132,7 @@
                                     </pic:cNvPicPr>
                                   </pic:nvPicPr>
                                   <pic:blipFill>
-                                    <a:blip r:embed="rId30">
+                                    <a:blip r:embed="rId29">
                                       <a:extLst>
                                         <a:ext uri="{28A0092B-C50C-407E-A947-70E740481C1C}">
                                           <a14:useLocalDpi xmlns:a14="http://schemas.microsoft.com/office/drawing/2010/main" val="0"/>
@@ -9560,7 +9581,7 @@
                                           </pic:cNvPicPr>
                                         </pic:nvPicPr>
                                         <pic:blipFill>
-                                          <a:blip r:embed="rId31">
+                                          <a:blip r:embed="rId30">
                                             <a:extLst>
                                               <a:ext uri="{28A0092B-C50C-407E-A947-70E740481C1C}">
                                                 <a14:useLocalDpi xmlns:a14="http://schemas.microsoft.com/office/drawing/2010/main" val="0"/>
@@ -9635,7 +9656,7 @@
                                     </pic:cNvPicPr>
                                   </pic:nvPicPr>
                                   <pic:blipFill>
-                                    <a:blip r:embed="rId31">
+                                    <a:blip r:embed="rId30">
                                       <a:extLst>
                                         <a:ext uri="{28A0092B-C50C-407E-A947-70E740481C1C}">
                                           <a14:useLocalDpi xmlns:a14="http://schemas.microsoft.com/office/drawing/2010/main" val="0"/>
@@ -10020,6 +10041,35 @@
           <w:lang w:val="es-ES"/>
         </w:rPr>
       </w:pPr>
+    </w:p>
+    <w:p>
+      <w:pPr>
+        <w:spacing w:after="0" w:line="240" w:lineRule="auto"/>
+        <w:rPr>
+          <w:rFonts w:ascii="Arial" w:hAnsi="Arial" w:cs="Arial"/>
+          <w:b/>
+          <w:sz w:val="24"/>
+          <w:szCs w:val="24"/>
+          <w:lang w:val="es-ES"/>
+        </w:rPr>
+      </w:pPr>
+    </w:p>
+    <w:p>
+      <w:pPr>
+        <w:pStyle w:val="Prrafodelista"/>
+        <w:numPr>
+          <w:ilvl w:val="0"/>
+          <w:numId w:val="4"/>
+        </w:numPr>
+        <w:spacing w:after="0" w:line="240" w:lineRule="auto"/>
+        <w:rPr>
+          <w:rFonts w:ascii="Arial" w:hAnsi="Arial" w:cs="Arial"/>
+          <w:b/>
+          <w:sz w:val="24"/>
+          <w:szCs w:val="24"/>
+          <w:lang w:val="es-ES"/>
+        </w:rPr>
+      </w:pPr>
       <w:r>
         <w:rPr>
           <w:rFonts w:ascii="Arial" w:hAnsi="Arial" w:cs="Arial"/>
@@ -10063,18 +10113,15 @@
         </w:rPr>
         <w:t>En esta solución la idea es almacenar los libros en una cola, dicha cola está almacenada en cada slot de una pila que representa la estantería, por lo cual cada estantería representaría una pila diferente. Por otra parte, para guardar los libros se utilizará una pila contenida por el carrito de compra</w:t>
       </w:r>
-    </w:p>
-    <w:p>
-      <w:pPr>
-        <w:spacing w:after="0" w:line="240" w:lineRule="auto"/>
-        <w:rPr>
-          <w:rFonts w:ascii="Arial" w:hAnsi="Arial" w:cs="Arial"/>
-          <w:b/>
-          <w:sz w:val="24"/>
-          <w:szCs w:val="24"/>
-          <w:lang w:val="es-ES"/>
-        </w:rPr>
-      </w:pPr>
+      <w:r>
+        <w:rPr>
+          <w:rFonts w:ascii="Arial" w:hAnsi="Arial" w:cs="Arial"/>
+          <w:sz w:val="24"/>
+          <w:szCs w:val="24"/>
+          <w:lang w:val="es-ES"/>
+        </w:rPr>
+        <w:t>.</w:t>
+      </w:r>
     </w:p>
     <w:p>
       <w:pPr>
@@ -10700,7 +10747,7 @@
                                           </pic:cNvPicPr>
                                         </pic:nvPicPr>
                                         <pic:blipFill>
-                                          <a:blip r:embed="rId30">
+                                          <a:blip r:embed="rId29">
                                             <a:extLst>
                                               <a:ext uri="{28A0092B-C50C-407E-A947-70E740481C1C}">
                                                 <a14:useLocalDpi xmlns:a14="http://schemas.microsoft.com/office/drawing/2010/main" val="0"/>
@@ -10783,7 +10830,7 @@
                                     </pic:cNvPicPr>
                                   </pic:nvPicPr>
                                   <pic:blipFill>
-                                    <a:blip r:embed="rId30">
+                                    <a:blip r:embed="rId29">
                                       <a:extLst>
                                         <a:ext uri="{28A0092B-C50C-407E-A947-70E740481C1C}">
                                           <a14:useLocalDpi xmlns:a14="http://schemas.microsoft.com/office/drawing/2010/main" val="0"/>
@@ -10902,7 +10949,7 @@
                                             </pic:cNvPicPr>
                                           </pic:nvPicPr>
                                           <pic:blipFill>
-                                            <a:blip r:embed="rId31">
+                                            <a:blip r:embed="rId30">
                                               <a:extLst>
                                                 <a:ext uri="{28A0092B-C50C-407E-A947-70E740481C1C}">
                                                   <a14:useLocalDpi xmlns:a14="http://schemas.microsoft.com/office/drawing/2010/main" val="0"/>
@@ -11195,7 +11242,7 @@
                                       </pic:cNvPicPr>
                                     </pic:nvPicPr>
                                     <pic:blipFill>
-                                      <a:blip r:embed="rId31">
+                                      <a:blip r:embed="rId30">
                                         <a:extLst>
                                           <a:ext uri="{28A0092B-C50C-407E-A947-70E740481C1C}">
                                             <a14:useLocalDpi xmlns:a14="http://schemas.microsoft.com/office/drawing/2010/main" val="0"/>
@@ -12721,6 +12768,11 @@
     </w:p>
     <w:p>
       <w:pPr>
+        <w:pStyle w:val="Prrafodelista"/>
+        <w:numPr>
+          <w:ilvl w:val="0"/>
+          <w:numId w:val="4"/>
+        </w:numPr>
         <w:rPr>
           <w:rFonts w:ascii="Arial" w:hAnsi="Arial" w:cs="Arial"/>
           <w:b/>
@@ -13011,7 +13063,7 @@
                                           </pic:cNvPicPr>
                                         </pic:nvPicPr>
                                         <pic:blipFill>
-                                          <a:blip r:embed="rId30">
+                                          <a:blip r:embed="rId29">
                                             <a:extLst>
                                               <a:ext uri="{28A0092B-C50C-407E-A947-70E740481C1C}">
                                                 <a14:useLocalDpi xmlns:a14="http://schemas.microsoft.com/office/drawing/2010/main" val="0"/>
@@ -13091,7 +13143,7 @@
                                     </pic:cNvPicPr>
                                   </pic:nvPicPr>
                                   <pic:blipFill>
-                                    <a:blip r:embed="rId30">
+                                    <a:blip r:embed="rId29">
                                       <a:extLst>
                                         <a:ext uri="{28A0092B-C50C-407E-A947-70E740481C1C}">
                                           <a14:useLocalDpi xmlns:a14="http://schemas.microsoft.com/office/drawing/2010/main" val="0"/>
@@ -13210,7 +13262,7 @@
                                             </pic:cNvPicPr>
                                           </pic:nvPicPr>
                                           <pic:blipFill>
-                                            <a:blip r:embed="rId31">
+                                            <a:blip r:embed="rId30">
                                               <a:extLst>
                                                 <a:ext uri="{28A0092B-C50C-407E-A947-70E740481C1C}">
                                                   <a14:useLocalDpi xmlns:a14="http://schemas.microsoft.com/office/drawing/2010/main" val="0"/>
@@ -13503,7 +13555,7 @@
                                       </pic:cNvPicPr>
                                     </pic:nvPicPr>
                                     <pic:blipFill>
-                                      <a:blip r:embed="rId31">
+                                      <a:blip r:embed="rId30">
                                         <a:extLst>
                                           <a:ext uri="{28A0092B-C50C-407E-A947-70E740481C1C}">
                                             <a14:useLocalDpi xmlns:a14="http://schemas.microsoft.com/office/drawing/2010/main" val="0"/>
@@ -14651,6 +14703,7 @@
         <w:rPr>
           <w:rFonts w:ascii="Arial" w:hAnsi="Arial" w:cs="Arial"/>
           <w:b/>
+          <w:i/>
           <w:sz w:val="24"/>
           <w:szCs w:val="24"/>
           <w:lang w:val="es-ES"/>
@@ -14660,6 +14713,7 @@
         <w:rPr>
           <w:rFonts w:ascii="Arial" w:hAnsi="Arial" w:cs="Arial"/>
           <w:b/>
+          <w:i/>
           <w:sz w:val="24"/>
           <w:szCs w:val="24"/>
           <w:lang w:val="es-ES"/>
@@ -14710,7 +14764,25 @@
           <w:szCs w:val="24"/>
           <w:lang w:val="es-ES"/>
         </w:rPr>
-        <w:t>Se descartaron las siguientes opciones de la búsqueda de soluciones creativas debido a:</w:t>
+        <w:t xml:space="preserve">Se descartaron las siguientes </w:t>
+      </w:r>
+      <w:r>
+        <w:rPr>
+          <w:rFonts w:ascii="Arial" w:hAnsi="Arial" w:cs="Arial"/>
+          <w:sz w:val="24"/>
+          <w:szCs w:val="24"/>
+          <w:lang w:val="es-ES"/>
+        </w:rPr>
+        <w:t>alternativas</w:t>
+      </w:r>
+      <w:r>
+        <w:rPr>
+          <w:rFonts w:ascii="Arial" w:hAnsi="Arial" w:cs="Arial"/>
+          <w:sz w:val="24"/>
+          <w:szCs w:val="24"/>
+          <w:lang w:val="es-ES"/>
+        </w:rPr>
+        <w:t xml:space="preserve"> de la búsqueda de soluciones creativas debido a:</w:t>
       </w:r>
     </w:p>
     <w:tbl>
@@ -14769,7 +14841,23 @@
                 <w:sz w:val="24"/>
                 <w:szCs w:val="24"/>
               </w:rPr>
-              <w:t>Esta alternativa se descarta debido a que el almacenamiento de libros en cada estante no corresponde a la dinámica de una tabla hash, ya que por la naturaleza del problema todos los libros contenidos en la hash son los mismos y solo releva su cantidad.</w:t>
+              <w:t xml:space="preserve">Esta alternativa se descarta debido a que el almacenamiento de libros en cada estante no corresponde a la dinámica de una tabla hash, ya que por la naturaleza del problema todos los libros contenidos en </w:t>
+            </w:r>
+            <w:r>
+              <w:rPr>
+                <w:rFonts w:ascii="Arial" w:hAnsi="Arial" w:cs="Arial"/>
+                <w:sz w:val="24"/>
+                <w:szCs w:val="24"/>
+              </w:rPr>
+              <w:t>el hash</w:t>
+            </w:r>
+            <w:r>
+              <w:rPr>
+                <w:rFonts w:ascii="Arial" w:hAnsi="Arial" w:cs="Arial"/>
+                <w:sz w:val="24"/>
+                <w:szCs w:val="24"/>
+              </w:rPr>
+              <w:t xml:space="preserve"> son los mismos y solo releva su cantidad.</w:t>
             </w:r>
           </w:p>
         </w:tc>
@@ -14820,7 +14908,23 @@
                 <w:sz w:val="24"/>
                 <w:szCs w:val="24"/>
               </w:rPr>
-              <w:t>Esta alternativa es descartada porque al tomar cada estantería como una pila, no se podría acceder de manera independiente a cada slot de la pila ya que es necesario seguir la idea de primero en entrar – último en salir(FILO), por lo cual, si se desea acceder al estante ubicado en la base de la pila para tomar un libro, es necesario eliminar cada slot desde el top de la pila de manera descendente hasta llegar al slot que requiero. En ultimas esto es ineficiente e incorrecto.</w:t>
+              <w:t xml:space="preserve">Esta alternativa es descartada porque al tomar cada estantería como una pila, no se podría acceder de manera independiente a cada slot de la pila ya que es necesario seguir la idea de primero en entrar – último en </w:t>
+            </w:r>
+            <w:r>
+              <w:rPr>
+                <w:rFonts w:ascii="Arial" w:hAnsi="Arial" w:cs="Arial"/>
+                <w:sz w:val="24"/>
+                <w:szCs w:val="24"/>
+              </w:rPr>
+              <w:t>salir (</w:t>
+            </w:r>
+            <w:r>
+              <w:rPr>
+                <w:rFonts w:ascii="Arial" w:hAnsi="Arial" w:cs="Arial"/>
+                <w:sz w:val="24"/>
+                <w:szCs w:val="24"/>
+              </w:rPr>
+              <w:t>FILO), por lo cual, si se desea acceder al estante ubicado en la base de la pila para tomar un libro, es necesario eliminar cada slot desde el top de la pila de manera descendente hasta llegar al slot que requiero. En ultimas esto es ineficiente e incorrecto.</w:t>
             </w:r>
           </w:p>
         </w:tc>
@@ -14841,6 +14945,7 @@
         <w:rPr>
           <w:rFonts w:ascii="Arial" w:hAnsi="Arial" w:cs="Arial"/>
           <w:b/>
+          <w:i/>
           <w:sz w:val="24"/>
           <w:szCs w:val="24"/>
           <w:lang w:val="es-ES"/>
@@ -14850,6 +14955,7 @@
         <w:rPr>
           <w:rFonts w:ascii="Arial" w:hAnsi="Arial" w:cs="Arial"/>
           <w:b/>
+          <w:i/>
           <w:sz w:val="24"/>
           <w:szCs w:val="24"/>
           <w:lang w:val="es-ES"/>
@@ -16721,7 +16827,45 @@
     </w:p>
     <w:p>
       <w:pPr>
+        <w:rPr>
+          <w:rFonts w:ascii="Arial" w:hAnsi="Arial" w:cs="Arial"/>
+          <w:sz w:val="24"/>
+          <w:szCs w:val="24"/>
+          <w:lang w:val="es-ES"/>
+        </w:rPr>
+      </w:pPr>
+    </w:p>
+    <w:p>
+      <w:pPr>
+        <w:rPr>
+          <w:rFonts w:ascii="Arial" w:hAnsi="Arial" w:cs="Arial"/>
+          <w:sz w:val="24"/>
+          <w:szCs w:val="24"/>
+          <w:lang w:val="es-ES"/>
+        </w:rPr>
+      </w:pPr>
+      <w:r>
+        <w:rPr>
+          <w:rFonts w:ascii="Arial" w:hAnsi="Arial" w:cs="Arial"/>
+          <w:b/>
+          <w:bCs/>
+          <w:i/>
+          <w:iCs/>
+          <w:sz w:val="24"/>
+          <w:szCs w:val="24"/>
+        </w:rPr>
+        <w:t>Paso 6: Preparación de informe y especificaciones.</w:t>
+      </w:r>
+    </w:p>
+    <w:p>
+      <w:pPr>
+        <w:pStyle w:val="Prrafodelista"/>
+        <w:numPr>
+          <w:ilvl w:val="0"/>
+          <w:numId w:val="6"/>
+        </w:numPr>
         <w:spacing w:after="0" w:line="240" w:lineRule="auto"/>
+        <w:ind w:left="357" w:hanging="357"/>
         <w:rPr>
           <w:rFonts w:ascii="Arial" w:hAnsi="Arial" w:cs="Arial"/>
           <w:b/>
@@ -16730,7 +16874,2689 @@
           <w:lang w:val="es-ES"/>
         </w:rPr>
       </w:pPr>
-    </w:p>
+      <w:r>
+        <w:rPr>
+          <w:rFonts w:ascii="Arial" w:hAnsi="Arial" w:cs="Arial"/>
+          <w:b/>
+          <w:sz w:val="24"/>
+          <w:szCs w:val="24"/>
+          <w:lang w:val="es-ES"/>
+        </w:rPr>
+        <w:t xml:space="preserve">Diseño de pruebas unitarias </w:t>
+      </w:r>
+    </w:p>
+    <w:p>
+      <w:pPr>
+        <w:spacing w:after="0" w:line="240" w:lineRule="auto"/>
+        <w:rPr>
+          <w:rFonts w:ascii="Arial" w:hAnsi="Arial" w:cs="Arial"/>
+          <w:b/>
+          <w:sz w:val="24"/>
+          <w:szCs w:val="24"/>
+          <w:lang w:val="es-ES"/>
+        </w:rPr>
+      </w:pPr>
+    </w:p>
+    <w:tbl>
+      <w:tblPr>
+        <w:tblStyle w:val="Tablaconcuadrcula"/>
+        <w:tblW w:w="0" w:type="auto"/>
+        <w:tblLook w:val="04A0" w:firstRow="1" w:lastRow="0" w:firstColumn="1" w:lastColumn="0" w:noHBand="0" w:noVBand="1"/>
+      </w:tblPr>
+      <w:tblGrid>
+        <w:gridCol w:w="1878"/>
+        <w:gridCol w:w="1879"/>
+        <w:gridCol w:w="916"/>
+        <w:gridCol w:w="963"/>
+        <w:gridCol w:w="1879"/>
+        <w:gridCol w:w="1879"/>
+      </w:tblGrid>
+      <w:tr>
+        <w:tc>
+          <w:tcPr>
+            <w:tcW w:w="9394" w:type="dxa"/>
+            <w:gridSpan w:val="6"/>
+            <w:vAlign w:val="center"/>
+          </w:tcPr>
+          <w:p>
+            <w:r>
+              <w:rPr>
+                <w:rFonts w:ascii="Arial" w:hAnsi="Arial" w:cs="Arial"/>
+                <w:b/>
+                <w:sz w:val="24"/>
+                <w:szCs w:val="24"/>
+                <w:lang w:val="es-ES"/>
+              </w:rPr>
+              <w:t xml:space="preserve">Objetivo: </w:t>
+            </w:r>
+            <w:r>
+              <w:rPr>
+                <w:rFonts w:ascii="Arial" w:hAnsi="Arial" w:cs="Arial"/>
+                <w:sz w:val="24"/>
+                <w:szCs w:val="24"/>
+                <w:lang w:val="es-ES"/>
+              </w:rPr>
+              <w:t xml:space="preserve">Probar el correcto funcionamiento del método </w:t>
+            </w:r>
+            <w:proofErr w:type="spellStart"/>
+            <w:proofErr w:type="gramStart"/>
+            <w:r>
+              <w:rPr>
+                <w:rFonts w:ascii="Arial" w:hAnsi="Arial" w:cs="Arial"/>
+                <w:sz w:val="24"/>
+                <w:szCs w:val="24"/>
+                <w:lang w:val="es-ES"/>
+              </w:rPr>
+              <w:t>push</w:t>
+            </w:r>
+            <w:proofErr w:type="spellEnd"/>
+            <w:r>
+              <w:rPr>
+                <w:rFonts w:ascii="Arial" w:hAnsi="Arial" w:cs="Arial"/>
+                <w:sz w:val="24"/>
+                <w:szCs w:val="24"/>
+                <w:lang w:val="es-ES"/>
+              </w:rPr>
+              <w:t>(</w:t>
+            </w:r>
+            <w:proofErr w:type="gramEnd"/>
+            <w:r>
+              <w:rPr>
+                <w:rFonts w:ascii="Arial" w:hAnsi="Arial" w:cs="Arial"/>
+                <w:sz w:val="24"/>
+                <w:szCs w:val="24"/>
+                <w:lang w:val="es-ES"/>
+              </w:rPr>
+              <w:t>T objeto)</w:t>
+            </w:r>
+            <w:r>
+              <w:rPr>
+                <w:rFonts w:ascii="Arial" w:hAnsi="Arial" w:cs="Arial"/>
+                <w:sz w:val="24"/>
+                <w:szCs w:val="24"/>
+                <w:lang w:val="es-ES"/>
+              </w:rPr>
+              <w:t xml:space="preserve"> para diferentes casos de prueba</w:t>
+            </w:r>
+          </w:p>
+        </w:tc>
+      </w:tr>
+      <w:tr>
+        <w:tc>
+          <w:tcPr>
+            <w:tcW w:w="4673" w:type="dxa"/>
+            <w:gridSpan w:val="3"/>
+            <w:vAlign w:val="center"/>
+          </w:tcPr>
+          <w:p>
+            <w:pPr>
+              <w:rPr>
+                <w:rFonts w:ascii="Arial" w:hAnsi="Arial" w:cs="Arial"/>
+                <w:sz w:val="24"/>
+                <w:szCs w:val="24"/>
+                <w:lang w:val="es-ES"/>
+              </w:rPr>
+            </w:pPr>
+            <w:r>
+              <w:rPr>
+                <w:rFonts w:ascii="Arial" w:hAnsi="Arial" w:cs="Arial"/>
+                <w:b/>
+                <w:sz w:val="24"/>
+                <w:szCs w:val="24"/>
+                <w:lang w:val="es-ES"/>
+              </w:rPr>
+              <w:t xml:space="preserve">Clase: </w:t>
+            </w:r>
+            <w:proofErr w:type="spellStart"/>
+            <w:r>
+              <w:rPr>
+                <w:rFonts w:ascii="Arial" w:hAnsi="Arial" w:cs="Arial"/>
+                <w:sz w:val="24"/>
+                <w:szCs w:val="24"/>
+                <w:lang w:val="es-ES"/>
+              </w:rPr>
+              <w:t>Stack</w:t>
+            </w:r>
+            <w:proofErr w:type="spellEnd"/>
+          </w:p>
+        </w:tc>
+        <w:tc>
+          <w:tcPr>
+            <w:tcW w:w="4721" w:type="dxa"/>
+            <w:gridSpan w:val="3"/>
+            <w:vAlign w:val="center"/>
+          </w:tcPr>
+          <w:p>
+            <w:pPr>
+              <w:rPr>
+                <w:rFonts w:ascii="Arial" w:hAnsi="Arial" w:cs="Arial"/>
+                <w:sz w:val="24"/>
+                <w:szCs w:val="24"/>
+                <w:lang w:val="es-ES"/>
+              </w:rPr>
+            </w:pPr>
+            <w:r>
+              <w:rPr>
+                <w:rFonts w:ascii="Arial" w:hAnsi="Arial" w:cs="Arial"/>
+                <w:b/>
+                <w:sz w:val="24"/>
+                <w:szCs w:val="24"/>
+                <w:lang w:val="es-ES"/>
+              </w:rPr>
+              <w:t xml:space="preserve">Método: </w:t>
+            </w:r>
+            <w:proofErr w:type="spellStart"/>
+            <w:proofErr w:type="gramStart"/>
+            <w:r>
+              <w:rPr>
+                <w:rFonts w:ascii="Arial" w:hAnsi="Arial" w:cs="Arial"/>
+                <w:sz w:val="24"/>
+                <w:szCs w:val="24"/>
+                <w:lang w:val="es-ES"/>
+              </w:rPr>
+              <w:t>push</w:t>
+            </w:r>
+            <w:proofErr w:type="spellEnd"/>
+            <w:r>
+              <w:rPr>
+                <w:rFonts w:ascii="Arial" w:hAnsi="Arial" w:cs="Arial"/>
+                <w:sz w:val="24"/>
+                <w:szCs w:val="24"/>
+                <w:lang w:val="es-ES"/>
+              </w:rPr>
+              <w:t>(</w:t>
+            </w:r>
+            <w:proofErr w:type="gramEnd"/>
+            <w:r>
+              <w:rPr>
+                <w:rFonts w:ascii="Arial" w:hAnsi="Arial" w:cs="Arial"/>
+                <w:sz w:val="24"/>
+                <w:szCs w:val="24"/>
+                <w:lang w:val="es-ES"/>
+              </w:rPr>
+              <w:t xml:space="preserve">T </w:t>
+            </w:r>
+            <w:proofErr w:type="spellStart"/>
+            <w:r>
+              <w:rPr>
+                <w:rFonts w:ascii="Arial" w:hAnsi="Arial" w:cs="Arial"/>
+                <w:sz w:val="24"/>
+                <w:szCs w:val="24"/>
+                <w:lang w:val="es-ES"/>
+              </w:rPr>
+              <w:t>object</w:t>
+            </w:r>
+            <w:proofErr w:type="spellEnd"/>
+            <w:r>
+              <w:rPr>
+                <w:rFonts w:ascii="Arial" w:hAnsi="Arial" w:cs="Arial"/>
+                <w:sz w:val="24"/>
+                <w:szCs w:val="24"/>
+                <w:lang w:val="es-ES"/>
+              </w:rPr>
+              <w:t>)</w:t>
+            </w:r>
+          </w:p>
+        </w:tc>
+      </w:tr>
+      <w:tr>
+        <w:tc>
+          <w:tcPr>
+            <w:tcW w:w="1878" w:type="dxa"/>
+            <w:shd w:val="clear" w:color="auto" w:fill="BFBFBF" w:themeFill="background1" w:themeFillShade="BF"/>
+            <w:vAlign w:val="center"/>
+          </w:tcPr>
+          <w:p>
+            <w:pPr>
+              <w:jc w:val="center"/>
+              <w:rPr>
+                <w:rFonts w:ascii="Arial" w:hAnsi="Arial" w:cs="Arial"/>
+                <w:b/>
+                <w:sz w:val="24"/>
+                <w:szCs w:val="24"/>
+                <w:lang w:val="es-ES"/>
+              </w:rPr>
+            </w:pPr>
+            <w:r>
+              <w:rPr>
+                <w:rFonts w:ascii="Arial" w:hAnsi="Arial" w:cs="Arial"/>
+                <w:b/>
+                <w:sz w:val="24"/>
+                <w:szCs w:val="24"/>
+                <w:lang w:val="es-ES"/>
+              </w:rPr>
+              <w:t>Caso #</w:t>
+            </w:r>
+          </w:p>
+        </w:tc>
+        <w:tc>
+          <w:tcPr>
+            <w:tcW w:w="1879" w:type="dxa"/>
+            <w:shd w:val="clear" w:color="auto" w:fill="BFBFBF" w:themeFill="background1" w:themeFillShade="BF"/>
+            <w:vAlign w:val="center"/>
+          </w:tcPr>
+          <w:p>
+            <w:pPr>
+              <w:jc w:val="center"/>
+              <w:rPr>
+                <w:rFonts w:ascii="Arial" w:hAnsi="Arial" w:cs="Arial"/>
+                <w:b/>
+                <w:sz w:val="24"/>
+                <w:szCs w:val="24"/>
+                <w:lang w:val="es-ES"/>
+              </w:rPr>
+            </w:pPr>
+            <w:r>
+              <w:rPr>
+                <w:rFonts w:ascii="Arial" w:hAnsi="Arial" w:cs="Arial"/>
+                <w:b/>
+                <w:sz w:val="24"/>
+                <w:szCs w:val="24"/>
+                <w:lang w:val="es-ES"/>
+              </w:rPr>
+              <w:t>Descripción</w:t>
+            </w:r>
+          </w:p>
+        </w:tc>
+        <w:tc>
+          <w:tcPr>
+            <w:tcW w:w="1879" w:type="dxa"/>
+            <w:gridSpan w:val="2"/>
+            <w:shd w:val="clear" w:color="auto" w:fill="BFBFBF" w:themeFill="background1" w:themeFillShade="BF"/>
+            <w:vAlign w:val="center"/>
+          </w:tcPr>
+          <w:p>
+            <w:pPr>
+              <w:jc w:val="center"/>
+              <w:rPr>
+                <w:rFonts w:ascii="Arial" w:hAnsi="Arial" w:cs="Arial"/>
+                <w:b/>
+                <w:sz w:val="24"/>
+                <w:szCs w:val="24"/>
+                <w:lang w:val="es-ES"/>
+              </w:rPr>
+            </w:pPr>
+            <w:r>
+              <w:rPr>
+                <w:rFonts w:ascii="Arial" w:hAnsi="Arial" w:cs="Arial"/>
+                <w:b/>
+                <w:sz w:val="24"/>
+                <w:szCs w:val="24"/>
+                <w:lang w:val="es-ES"/>
+              </w:rPr>
+              <w:t>Escenario</w:t>
+            </w:r>
+          </w:p>
+        </w:tc>
+        <w:tc>
+          <w:tcPr>
+            <w:tcW w:w="1879" w:type="dxa"/>
+            <w:shd w:val="clear" w:color="auto" w:fill="BFBFBF" w:themeFill="background1" w:themeFillShade="BF"/>
+            <w:vAlign w:val="center"/>
+          </w:tcPr>
+          <w:p>
+            <w:pPr>
+              <w:jc w:val="center"/>
+              <w:rPr>
+                <w:rFonts w:ascii="Arial" w:hAnsi="Arial" w:cs="Arial"/>
+                <w:b/>
+                <w:sz w:val="24"/>
+                <w:szCs w:val="24"/>
+                <w:lang w:val="es-ES"/>
+              </w:rPr>
+            </w:pPr>
+            <w:r>
+              <w:rPr>
+                <w:rFonts w:ascii="Arial" w:hAnsi="Arial" w:cs="Arial"/>
+                <w:b/>
+                <w:sz w:val="24"/>
+                <w:szCs w:val="24"/>
+                <w:lang w:val="es-ES"/>
+              </w:rPr>
+              <w:t>Valores de entrada</w:t>
+            </w:r>
+          </w:p>
+        </w:tc>
+        <w:tc>
+          <w:tcPr>
+            <w:tcW w:w="1879" w:type="dxa"/>
+            <w:shd w:val="clear" w:color="auto" w:fill="BFBFBF" w:themeFill="background1" w:themeFillShade="BF"/>
+            <w:vAlign w:val="center"/>
+          </w:tcPr>
+          <w:p>
+            <w:pPr>
+              <w:jc w:val="center"/>
+              <w:rPr>
+                <w:rFonts w:ascii="Arial" w:hAnsi="Arial" w:cs="Arial"/>
+                <w:b/>
+                <w:sz w:val="24"/>
+                <w:szCs w:val="24"/>
+                <w:lang w:val="es-ES"/>
+              </w:rPr>
+            </w:pPr>
+            <w:r>
+              <w:rPr>
+                <w:rFonts w:ascii="Arial" w:hAnsi="Arial" w:cs="Arial"/>
+                <w:b/>
+                <w:sz w:val="24"/>
+                <w:szCs w:val="24"/>
+                <w:lang w:val="es-ES"/>
+              </w:rPr>
+              <w:t>Resultado</w:t>
+            </w:r>
+          </w:p>
+        </w:tc>
+      </w:tr>
+      <w:tr>
+        <w:tc>
+          <w:tcPr>
+            <w:tcW w:w="1878" w:type="dxa"/>
+            <w:vAlign w:val="center"/>
+          </w:tcPr>
+          <w:p>
+            <w:pPr>
+              <w:jc w:val="center"/>
+              <w:rPr>
+                <w:rFonts w:ascii="Arial" w:hAnsi="Arial" w:cs="Arial"/>
+                <w:sz w:val="24"/>
+                <w:szCs w:val="24"/>
+                <w:lang w:val="es-ES"/>
+              </w:rPr>
+            </w:pPr>
+            <w:r>
+              <w:rPr>
+                <w:rFonts w:ascii="Arial" w:hAnsi="Arial" w:cs="Arial"/>
+                <w:sz w:val="24"/>
+                <w:szCs w:val="24"/>
+                <w:lang w:val="es-ES"/>
+              </w:rPr>
+              <w:t>1</w:t>
+            </w:r>
+          </w:p>
+          <w:p>
+            <w:pPr>
+              <w:jc w:val="center"/>
+              <w:rPr>
+                <w:rFonts w:ascii="Arial" w:hAnsi="Arial" w:cs="Arial"/>
+                <w:sz w:val="24"/>
+                <w:szCs w:val="24"/>
+                <w:lang w:val="es-ES"/>
+              </w:rPr>
+            </w:pPr>
+            <w:r>
+              <w:rPr>
+                <w:rFonts w:ascii="Arial" w:hAnsi="Arial" w:cs="Arial"/>
+                <w:sz w:val="24"/>
+                <w:szCs w:val="24"/>
+                <w:lang w:val="es-ES"/>
+              </w:rPr>
+              <w:t>(Caso Estándar)</w:t>
+            </w:r>
+          </w:p>
+        </w:tc>
+        <w:tc>
+          <w:tcPr>
+            <w:tcW w:w="1879" w:type="dxa"/>
+          </w:tcPr>
+          <w:p>
+            <w:pPr>
+              <w:rPr>
+                <w:rFonts w:ascii="Arial" w:hAnsi="Arial" w:cs="Arial"/>
+                <w:sz w:val="24"/>
+                <w:szCs w:val="24"/>
+                <w:lang w:val="es-ES"/>
+              </w:rPr>
+            </w:pPr>
+            <w:r>
+              <w:rPr>
+                <w:rFonts w:ascii="Arial" w:hAnsi="Arial" w:cs="Arial"/>
+                <w:sz w:val="24"/>
+                <w:szCs w:val="24"/>
+                <w:lang w:val="es-ES"/>
+              </w:rPr>
+              <w:t>Se crea una pila de Enteros, la cual contiene los enteros {1, 2, 3, 4, 5}</w:t>
+            </w:r>
+          </w:p>
+        </w:tc>
+        <w:tc>
+          <w:tcPr>
+            <w:tcW w:w="1879" w:type="dxa"/>
+            <w:gridSpan w:val="2"/>
+            <w:vAlign w:val="center"/>
+          </w:tcPr>
+          <w:p>
+            <w:pPr>
+              <w:jc w:val="center"/>
+              <w:rPr>
+                <w:rFonts w:ascii="Arial" w:hAnsi="Arial" w:cs="Arial"/>
+                <w:sz w:val="24"/>
+                <w:szCs w:val="24"/>
+                <w:lang w:val="es-ES"/>
+              </w:rPr>
+            </w:pPr>
+            <w:proofErr w:type="spellStart"/>
+            <w:proofErr w:type="gramStart"/>
+            <w:r>
+              <w:rPr>
+                <w:rFonts w:ascii="Arial" w:hAnsi="Arial" w:cs="Arial"/>
+                <w:sz w:val="24"/>
+                <w:szCs w:val="24"/>
+                <w:lang w:val="es-ES"/>
+              </w:rPr>
+              <w:t>scenarioOne</w:t>
+            </w:r>
+            <w:proofErr w:type="spellEnd"/>
+            <w:r>
+              <w:rPr>
+                <w:rFonts w:ascii="Arial" w:hAnsi="Arial" w:cs="Arial"/>
+                <w:sz w:val="24"/>
+                <w:szCs w:val="24"/>
+                <w:lang w:val="es-ES"/>
+              </w:rPr>
+              <w:t>(</w:t>
+            </w:r>
+            <w:proofErr w:type="gramEnd"/>
+            <w:r>
+              <w:rPr>
+                <w:rFonts w:ascii="Arial" w:hAnsi="Arial" w:cs="Arial"/>
+                <w:sz w:val="24"/>
+                <w:szCs w:val="24"/>
+                <w:lang w:val="es-ES"/>
+              </w:rPr>
+              <w:t>)</w:t>
+            </w:r>
+          </w:p>
+        </w:tc>
+        <w:tc>
+          <w:tcPr>
+            <w:tcW w:w="1879" w:type="dxa"/>
+          </w:tcPr>
+          <w:p>
+            <w:pPr>
+              <w:rPr>
+                <w:rFonts w:ascii="Arial" w:hAnsi="Arial" w:cs="Arial"/>
+                <w:sz w:val="24"/>
+                <w:szCs w:val="24"/>
+                <w:lang w:val="es-ES"/>
+              </w:rPr>
+            </w:pPr>
+            <w:r>
+              <w:rPr>
+                <w:rFonts w:ascii="Arial" w:hAnsi="Arial" w:cs="Arial"/>
+                <w:sz w:val="24"/>
+                <w:szCs w:val="24"/>
+                <w:lang w:val="es-ES"/>
+              </w:rPr>
+              <w:t>Se entrega un entero, el cual su valor es 6</w:t>
+            </w:r>
+          </w:p>
+        </w:tc>
+        <w:tc>
+          <w:tcPr>
+            <w:tcW w:w="1879" w:type="dxa"/>
+          </w:tcPr>
+          <w:p>
+            <w:pPr>
+              <w:rPr>
+                <w:rFonts w:ascii="Arial" w:hAnsi="Arial" w:cs="Arial"/>
+                <w:sz w:val="24"/>
+                <w:szCs w:val="24"/>
+                <w:lang w:val="es-ES"/>
+              </w:rPr>
+            </w:pPr>
+            <w:r>
+              <w:rPr>
+                <w:rFonts w:ascii="Arial" w:hAnsi="Arial" w:cs="Arial"/>
+                <w:sz w:val="24"/>
+                <w:szCs w:val="24"/>
+                <w:lang w:val="es-ES"/>
+              </w:rPr>
+              <w:t xml:space="preserve">El algoritmo </w:t>
+            </w:r>
+            <w:proofErr w:type="spellStart"/>
+            <w:proofErr w:type="gramStart"/>
+            <w:r>
+              <w:rPr>
+                <w:rFonts w:ascii="Arial" w:hAnsi="Arial" w:cs="Arial"/>
+                <w:sz w:val="24"/>
+                <w:szCs w:val="24"/>
+                <w:lang w:val="es-ES"/>
+              </w:rPr>
+              <w:t>peek</w:t>
+            </w:r>
+            <w:proofErr w:type="spellEnd"/>
+            <w:r>
+              <w:rPr>
+                <w:rFonts w:ascii="Arial" w:hAnsi="Arial" w:cs="Arial"/>
+                <w:sz w:val="24"/>
+                <w:szCs w:val="24"/>
+                <w:lang w:val="es-ES"/>
+              </w:rPr>
+              <w:t>(</w:t>
+            </w:r>
+            <w:proofErr w:type="gramEnd"/>
+            <w:r>
+              <w:rPr>
+                <w:rFonts w:ascii="Arial" w:hAnsi="Arial" w:cs="Arial"/>
+                <w:sz w:val="24"/>
+                <w:szCs w:val="24"/>
+                <w:lang w:val="es-ES"/>
+              </w:rPr>
+              <w:t>) debe de devolver el valor 6, demostrando que el entero se ingresó correctamente</w:t>
+            </w:r>
+          </w:p>
+        </w:tc>
+      </w:tr>
+      <w:tr>
+        <w:tc>
+          <w:tcPr>
+            <w:tcW w:w="1878" w:type="dxa"/>
+            <w:vAlign w:val="center"/>
+          </w:tcPr>
+          <w:p>
+            <w:pPr>
+              <w:jc w:val="center"/>
+              <w:rPr>
+                <w:rFonts w:ascii="Arial" w:hAnsi="Arial" w:cs="Arial"/>
+                <w:sz w:val="24"/>
+                <w:szCs w:val="24"/>
+                <w:lang w:val="es-ES"/>
+              </w:rPr>
+            </w:pPr>
+            <w:r>
+              <w:rPr>
+                <w:rFonts w:ascii="Arial" w:hAnsi="Arial" w:cs="Arial"/>
+                <w:sz w:val="24"/>
+                <w:szCs w:val="24"/>
+                <w:lang w:val="es-ES"/>
+              </w:rPr>
+              <w:t>2</w:t>
+            </w:r>
+          </w:p>
+          <w:p>
+            <w:pPr>
+              <w:jc w:val="center"/>
+              <w:rPr>
+                <w:rFonts w:ascii="Arial" w:hAnsi="Arial" w:cs="Arial"/>
+                <w:sz w:val="24"/>
+                <w:szCs w:val="24"/>
+                <w:lang w:val="es-ES"/>
+              </w:rPr>
+            </w:pPr>
+            <w:r>
+              <w:rPr>
+                <w:rFonts w:ascii="Arial" w:hAnsi="Arial" w:cs="Arial"/>
+                <w:sz w:val="24"/>
+                <w:szCs w:val="24"/>
+                <w:lang w:val="es-ES"/>
+              </w:rPr>
+              <w:t>(Caso Interesante)</w:t>
+            </w:r>
+          </w:p>
+        </w:tc>
+        <w:tc>
+          <w:tcPr>
+            <w:tcW w:w="1879" w:type="dxa"/>
+          </w:tcPr>
+          <w:p>
+            <w:pPr>
+              <w:rPr>
+                <w:rFonts w:ascii="Arial" w:hAnsi="Arial" w:cs="Arial"/>
+                <w:sz w:val="24"/>
+                <w:szCs w:val="24"/>
+                <w:lang w:val="es-ES"/>
+              </w:rPr>
+            </w:pPr>
+            <w:r>
+              <w:rPr>
+                <w:rFonts w:ascii="Arial" w:hAnsi="Arial" w:cs="Arial"/>
+                <w:sz w:val="24"/>
+                <w:szCs w:val="24"/>
+                <w:lang w:val="es-ES"/>
+              </w:rPr>
+              <w:t xml:space="preserve">Se crea una pila de </w:t>
+            </w:r>
+            <w:proofErr w:type="spellStart"/>
+            <w:r>
+              <w:rPr>
+                <w:rFonts w:ascii="Arial" w:hAnsi="Arial" w:cs="Arial"/>
+                <w:sz w:val="24"/>
+                <w:szCs w:val="24"/>
+                <w:lang w:val="es-ES"/>
+              </w:rPr>
+              <w:t>String</w:t>
+            </w:r>
+            <w:proofErr w:type="spellEnd"/>
+            <w:r>
+              <w:rPr>
+                <w:rFonts w:ascii="Arial" w:hAnsi="Arial" w:cs="Arial"/>
+                <w:sz w:val="24"/>
+                <w:szCs w:val="24"/>
+                <w:lang w:val="es-ES"/>
+              </w:rPr>
+              <w:t>, la cual contiene las siguientes cadenas {“Hola”, “Soy”}</w:t>
+            </w:r>
+          </w:p>
+        </w:tc>
+        <w:tc>
+          <w:tcPr>
+            <w:tcW w:w="1879" w:type="dxa"/>
+            <w:gridSpan w:val="2"/>
+            <w:vAlign w:val="center"/>
+          </w:tcPr>
+          <w:p>
+            <w:pPr>
+              <w:jc w:val="center"/>
+              <w:rPr>
+                <w:rFonts w:ascii="Arial" w:hAnsi="Arial" w:cs="Arial"/>
+                <w:sz w:val="24"/>
+                <w:szCs w:val="24"/>
+                <w:lang w:val="es-ES"/>
+              </w:rPr>
+            </w:pPr>
+            <w:proofErr w:type="spellStart"/>
+            <w:proofErr w:type="gramStart"/>
+            <w:r>
+              <w:rPr>
+                <w:rFonts w:ascii="Arial" w:hAnsi="Arial" w:cs="Arial"/>
+                <w:sz w:val="24"/>
+                <w:szCs w:val="24"/>
+                <w:lang w:val="es-ES"/>
+              </w:rPr>
+              <w:t>scenarioTwo</w:t>
+            </w:r>
+            <w:proofErr w:type="spellEnd"/>
+            <w:r>
+              <w:rPr>
+                <w:rFonts w:ascii="Arial" w:hAnsi="Arial" w:cs="Arial"/>
+                <w:sz w:val="24"/>
+                <w:szCs w:val="24"/>
+                <w:lang w:val="es-ES"/>
+              </w:rPr>
+              <w:t>(</w:t>
+            </w:r>
+            <w:proofErr w:type="gramEnd"/>
+            <w:r>
+              <w:rPr>
+                <w:rFonts w:ascii="Arial" w:hAnsi="Arial" w:cs="Arial"/>
+                <w:sz w:val="24"/>
+                <w:szCs w:val="24"/>
+                <w:lang w:val="es-ES"/>
+              </w:rPr>
+              <w:t>)</w:t>
+            </w:r>
+          </w:p>
+        </w:tc>
+        <w:tc>
+          <w:tcPr>
+            <w:tcW w:w="1879" w:type="dxa"/>
+          </w:tcPr>
+          <w:p>
+            <w:pPr>
+              <w:rPr>
+                <w:rFonts w:ascii="Arial" w:hAnsi="Arial" w:cs="Arial"/>
+                <w:sz w:val="24"/>
+                <w:szCs w:val="24"/>
+                <w:lang w:val="es-ES"/>
+              </w:rPr>
+            </w:pPr>
+            <w:r>
+              <w:rPr>
+                <w:rFonts w:ascii="Arial" w:hAnsi="Arial" w:cs="Arial"/>
+                <w:sz w:val="24"/>
+                <w:szCs w:val="24"/>
+                <w:lang w:val="es-ES"/>
+              </w:rPr>
+              <w:t xml:space="preserve">Se entrega un </w:t>
+            </w:r>
+            <w:proofErr w:type="spellStart"/>
+            <w:r>
+              <w:rPr>
+                <w:rFonts w:ascii="Arial" w:hAnsi="Arial" w:cs="Arial"/>
+                <w:sz w:val="24"/>
+                <w:szCs w:val="24"/>
+                <w:lang w:val="es-ES"/>
+              </w:rPr>
+              <w:t>String</w:t>
+            </w:r>
+            <w:proofErr w:type="spellEnd"/>
+            <w:r>
+              <w:rPr>
+                <w:rFonts w:ascii="Arial" w:hAnsi="Arial" w:cs="Arial"/>
+                <w:sz w:val="24"/>
+                <w:szCs w:val="24"/>
+                <w:lang w:val="es-ES"/>
+              </w:rPr>
+              <w:t>, cuya cadena es “Juan”</w:t>
+            </w:r>
+          </w:p>
+        </w:tc>
+        <w:tc>
+          <w:tcPr>
+            <w:tcW w:w="1879" w:type="dxa"/>
+          </w:tcPr>
+          <w:p>
+            <w:pPr>
+              <w:rPr>
+                <w:rFonts w:ascii="Arial" w:hAnsi="Arial" w:cs="Arial"/>
+                <w:sz w:val="24"/>
+                <w:szCs w:val="24"/>
+                <w:lang w:val="es-ES"/>
+              </w:rPr>
+            </w:pPr>
+            <w:r>
+              <w:rPr>
+                <w:rFonts w:ascii="Arial" w:hAnsi="Arial" w:cs="Arial"/>
+                <w:sz w:val="24"/>
+                <w:szCs w:val="24"/>
+                <w:lang w:val="es-ES"/>
+              </w:rPr>
+              <w:t xml:space="preserve">El algoritmo </w:t>
+            </w:r>
+            <w:proofErr w:type="spellStart"/>
+            <w:proofErr w:type="gramStart"/>
+            <w:r>
+              <w:rPr>
+                <w:rFonts w:ascii="Arial" w:hAnsi="Arial" w:cs="Arial"/>
+                <w:sz w:val="24"/>
+                <w:szCs w:val="24"/>
+                <w:lang w:val="es-ES"/>
+              </w:rPr>
+              <w:t>peek</w:t>
+            </w:r>
+            <w:proofErr w:type="spellEnd"/>
+            <w:r>
+              <w:rPr>
+                <w:rFonts w:ascii="Arial" w:hAnsi="Arial" w:cs="Arial"/>
+                <w:sz w:val="24"/>
+                <w:szCs w:val="24"/>
+                <w:lang w:val="es-ES"/>
+              </w:rPr>
+              <w:t>(</w:t>
+            </w:r>
+            <w:proofErr w:type="gramEnd"/>
+            <w:r>
+              <w:rPr>
+                <w:rFonts w:ascii="Arial" w:hAnsi="Arial" w:cs="Arial"/>
+                <w:sz w:val="24"/>
+                <w:szCs w:val="24"/>
+                <w:lang w:val="es-ES"/>
+              </w:rPr>
+              <w:t>) debe de devolver la cadena “Juan”, demostrando que la cadena se ingresó correctamente</w:t>
+            </w:r>
+          </w:p>
+        </w:tc>
+      </w:tr>
+      <w:tr>
+        <w:tc>
+          <w:tcPr>
+            <w:tcW w:w="1878" w:type="dxa"/>
+            <w:vAlign w:val="center"/>
+          </w:tcPr>
+          <w:p>
+            <w:pPr>
+              <w:jc w:val="center"/>
+              <w:rPr>
+                <w:rFonts w:ascii="Arial" w:hAnsi="Arial" w:cs="Arial"/>
+                <w:sz w:val="24"/>
+                <w:szCs w:val="24"/>
+                <w:lang w:val="es-ES"/>
+              </w:rPr>
+            </w:pPr>
+          </w:p>
+        </w:tc>
+        <w:tc>
+          <w:tcPr>
+            <w:tcW w:w="1879" w:type="dxa"/>
+          </w:tcPr>
+          <w:p>
+            <w:pPr>
+              <w:rPr>
+                <w:rFonts w:ascii="Arial" w:hAnsi="Arial" w:cs="Arial"/>
+                <w:sz w:val="24"/>
+                <w:szCs w:val="24"/>
+                <w:lang w:val="es-ES"/>
+              </w:rPr>
+            </w:pPr>
+          </w:p>
+        </w:tc>
+        <w:tc>
+          <w:tcPr>
+            <w:tcW w:w="1879" w:type="dxa"/>
+            <w:gridSpan w:val="2"/>
+            <w:vAlign w:val="center"/>
+          </w:tcPr>
+          <w:p>
+            <w:pPr>
+              <w:jc w:val="center"/>
+              <w:rPr>
+                <w:rFonts w:ascii="Arial" w:hAnsi="Arial" w:cs="Arial"/>
+                <w:sz w:val="24"/>
+                <w:szCs w:val="24"/>
+                <w:lang w:val="es-ES"/>
+              </w:rPr>
+            </w:pPr>
+          </w:p>
+        </w:tc>
+        <w:tc>
+          <w:tcPr>
+            <w:tcW w:w="1879" w:type="dxa"/>
+          </w:tcPr>
+          <w:p>
+            <w:pPr>
+              <w:rPr>
+                <w:rFonts w:ascii="Arial" w:hAnsi="Arial" w:cs="Arial"/>
+                <w:sz w:val="24"/>
+                <w:szCs w:val="24"/>
+                <w:lang w:val="es-ES"/>
+              </w:rPr>
+            </w:pPr>
+          </w:p>
+        </w:tc>
+        <w:tc>
+          <w:tcPr>
+            <w:tcW w:w="1879" w:type="dxa"/>
+          </w:tcPr>
+          <w:p>
+            <w:pPr>
+              <w:rPr>
+                <w:rFonts w:ascii="Arial" w:hAnsi="Arial" w:cs="Arial"/>
+                <w:sz w:val="24"/>
+                <w:szCs w:val="24"/>
+                <w:lang w:val="es-ES"/>
+              </w:rPr>
+            </w:pPr>
+          </w:p>
+        </w:tc>
+      </w:tr>
+    </w:tbl>
+    <w:p>
+      <w:pPr>
+        <w:spacing w:after="0" w:line="240" w:lineRule="auto"/>
+        <w:rPr>
+          <w:rFonts w:ascii="Arial" w:hAnsi="Arial" w:cs="Arial"/>
+          <w:b/>
+          <w:sz w:val="24"/>
+          <w:szCs w:val="24"/>
+          <w:lang w:val="es-ES"/>
+        </w:rPr>
+      </w:pPr>
+    </w:p>
+    <w:p>
+      <w:pPr>
+        <w:spacing w:after="0" w:line="240" w:lineRule="auto"/>
+        <w:rPr>
+          <w:rFonts w:ascii="Arial" w:hAnsi="Arial" w:cs="Arial"/>
+          <w:b/>
+          <w:sz w:val="24"/>
+          <w:szCs w:val="24"/>
+          <w:lang w:val="es-ES"/>
+        </w:rPr>
+      </w:pPr>
+    </w:p>
+    <w:p>
+      <w:pPr>
+        <w:spacing w:after="0" w:line="240" w:lineRule="auto"/>
+        <w:rPr>
+          <w:rFonts w:ascii="Arial" w:hAnsi="Arial" w:cs="Arial"/>
+          <w:b/>
+          <w:sz w:val="24"/>
+          <w:szCs w:val="24"/>
+          <w:lang w:val="es-ES"/>
+        </w:rPr>
+      </w:pPr>
+    </w:p>
+    <w:p>
+      <w:pPr>
+        <w:spacing w:after="0" w:line="240" w:lineRule="auto"/>
+        <w:rPr>
+          <w:rFonts w:ascii="Arial" w:hAnsi="Arial" w:cs="Arial"/>
+          <w:b/>
+          <w:sz w:val="24"/>
+          <w:szCs w:val="24"/>
+          <w:lang w:val="es-ES"/>
+        </w:rPr>
+      </w:pPr>
+    </w:p>
+    <w:p>
+      <w:pPr>
+        <w:spacing w:after="0" w:line="240" w:lineRule="auto"/>
+        <w:rPr>
+          <w:rFonts w:ascii="Arial" w:hAnsi="Arial" w:cs="Arial"/>
+          <w:b/>
+          <w:sz w:val="24"/>
+          <w:szCs w:val="24"/>
+          <w:lang w:val="es-ES"/>
+        </w:rPr>
+      </w:pPr>
+    </w:p>
+    <w:p>
+      <w:pPr>
+        <w:spacing w:after="0" w:line="240" w:lineRule="auto"/>
+        <w:rPr>
+          <w:rFonts w:ascii="Arial" w:hAnsi="Arial" w:cs="Arial"/>
+          <w:b/>
+          <w:sz w:val="24"/>
+          <w:szCs w:val="24"/>
+          <w:lang w:val="es-ES"/>
+        </w:rPr>
+      </w:pPr>
+    </w:p>
+    <w:tbl>
+      <w:tblPr>
+        <w:tblStyle w:val="Tablaconcuadrcula"/>
+        <w:tblW w:w="0" w:type="auto"/>
+        <w:tblLook w:val="04A0" w:firstRow="1" w:lastRow="0" w:firstColumn="1" w:lastColumn="0" w:noHBand="0" w:noVBand="1"/>
+      </w:tblPr>
+      <w:tblGrid>
+        <w:gridCol w:w="1878"/>
+        <w:gridCol w:w="1879"/>
+        <w:gridCol w:w="916"/>
+        <w:gridCol w:w="963"/>
+        <w:gridCol w:w="1879"/>
+        <w:gridCol w:w="1879"/>
+      </w:tblGrid>
+      <w:tr>
+        <w:tc>
+          <w:tcPr>
+            <w:tcW w:w="9394" w:type="dxa"/>
+            <w:gridSpan w:val="6"/>
+            <w:vAlign w:val="center"/>
+          </w:tcPr>
+          <w:p>
+            <w:r>
+              <w:rPr>
+                <w:rFonts w:ascii="Arial" w:hAnsi="Arial" w:cs="Arial"/>
+                <w:b/>
+                <w:sz w:val="24"/>
+                <w:szCs w:val="24"/>
+                <w:lang w:val="es-ES"/>
+              </w:rPr>
+              <w:lastRenderedPageBreak/>
+              <w:t xml:space="preserve">Objetivo: </w:t>
+            </w:r>
+            <w:r>
+              <w:rPr>
+                <w:rFonts w:ascii="Arial" w:hAnsi="Arial" w:cs="Arial"/>
+                <w:sz w:val="24"/>
+                <w:szCs w:val="24"/>
+                <w:lang w:val="es-ES"/>
+              </w:rPr>
+              <w:t xml:space="preserve">Probar el correcto funcionamiento del método </w:t>
+            </w:r>
+            <w:proofErr w:type="gramStart"/>
+            <w:r>
+              <w:rPr>
+                <w:rFonts w:ascii="Arial" w:hAnsi="Arial" w:cs="Arial"/>
+                <w:sz w:val="24"/>
+                <w:szCs w:val="24"/>
+                <w:lang w:val="es-ES"/>
+              </w:rPr>
+              <w:t>pop(</w:t>
+            </w:r>
+            <w:proofErr w:type="gramEnd"/>
+            <w:r>
+              <w:rPr>
+                <w:rFonts w:ascii="Arial" w:hAnsi="Arial" w:cs="Arial"/>
+                <w:sz w:val="24"/>
+                <w:szCs w:val="24"/>
+                <w:lang w:val="es-ES"/>
+              </w:rPr>
+              <w:t>) para diferentes casos de prueba</w:t>
+            </w:r>
+          </w:p>
+        </w:tc>
+      </w:tr>
+      <w:tr>
+        <w:tc>
+          <w:tcPr>
+            <w:tcW w:w="4673" w:type="dxa"/>
+            <w:gridSpan w:val="3"/>
+            <w:vAlign w:val="center"/>
+          </w:tcPr>
+          <w:p>
+            <w:pPr>
+              <w:rPr>
+                <w:rFonts w:ascii="Arial" w:hAnsi="Arial" w:cs="Arial"/>
+                <w:sz w:val="24"/>
+                <w:szCs w:val="24"/>
+                <w:lang w:val="es-ES"/>
+              </w:rPr>
+            </w:pPr>
+            <w:r>
+              <w:rPr>
+                <w:rFonts w:ascii="Arial" w:hAnsi="Arial" w:cs="Arial"/>
+                <w:b/>
+                <w:sz w:val="24"/>
+                <w:szCs w:val="24"/>
+                <w:lang w:val="es-ES"/>
+              </w:rPr>
+              <w:t xml:space="preserve">Clase: </w:t>
+            </w:r>
+            <w:proofErr w:type="spellStart"/>
+            <w:r>
+              <w:rPr>
+                <w:rFonts w:ascii="Arial" w:hAnsi="Arial" w:cs="Arial"/>
+                <w:sz w:val="24"/>
+                <w:szCs w:val="24"/>
+                <w:lang w:val="es-ES"/>
+              </w:rPr>
+              <w:t>Stack</w:t>
+            </w:r>
+            <w:proofErr w:type="spellEnd"/>
+          </w:p>
+        </w:tc>
+        <w:tc>
+          <w:tcPr>
+            <w:tcW w:w="4721" w:type="dxa"/>
+            <w:gridSpan w:val="3"/>
+            <w:vAlign w:val="center"/>
+          </w:tcPr>
+          <w:p>
+            <w:pPr>
+              <w:rPr>
+                <w:rFonts w:ascii="Arial" w:hAnsi="Arial" w:cs="Arial"/>
+                <w:sz w:val="24"/>
+                <w:szCs w:val="24"/>
+                <w:lang w:val="es-ES"/>
+              </w:rPr>
+            </w:pPr>
+            <w:r>
+              <w:rPr>
+                <w:rFonts w:ascii="Arial" w:hAnsi="Arial" w:cs="Arial"/>
+                <w:b/>
+                <w:sz w:val="24"/>
+                <w:szCs w:val="24"/>
+                <w:lang w:val="es-ES"/>
+              </w:rPr>
+              <w:t xml:space="preserve">Método: </w:t>
+            </w:r>
+            <w:proofErr w:type="gramStart"/>
+            <w:r>
+              <w:rPr>
+                <w:rFonts w:ascii="Arial" w:hAnsi="Arial" w:cs="Arial"/>
+                <w:sz w:val="24"/>
+                <w:szCs w:val="24"/>
+                <w:lang w:val="es-ES"/>
+              </w:rPr>
+              <w:t>pop(</w:t>
+            </w:r>
+            <w:proofErr w:type="gramEnd"/>
+            <w:r>
+              <w:rPr>
+                <w:rFonts w:ascii="Arial" w:hAnsi="Arial" w:cs="Arial"/>
+                <w:sz w:val="24"/>
+                <w:szCs w:val="24"/>
+                <w:lang w:val="es-ES"/>
+              </w:rPr>
+              <w:t>)</w:t>
+            </w:r>
+          </w:p>
+        </w:tc>
+      </w:tr>
+      <w:tr>
+        <w:tc>
+          <w:tcPr>
+            <w:tcW w:w="1878" w:type="dxa"/>
+            <w:shd w:val="clear" w:color="auto" w:fill="BFBFBF" w:themeFill="background1" w:themeFillShade="BF"/>
+            <w:vAlign w:val="center"/>
+          </w:tcPr>
+          <w:p>
+            <w:pPr>
+              <w:jc w:val="center"/>
+              <w:rPr>
+                <w:rFonts w:ascii="Arial" w:hAnsi="Arial" w:cs="Arial"/>
+                <w:b/>
+                <w:sz w:val="24"/>
+                <w:szCs w:val="24"/>
+                <w:lang w:val="es-ES"/>
+              </w:rPr>
+            </w:pPr>
+            <w:r>
+              <w:rPr>
+                <w:rFonts w:ascii="Arial" w:hAnsi="Arial" w:cs="Arial"/>
+                <w:b/>
+                <w:sz w:val="24"/>
+                <w:szCs w:val="24"/>
+                <w:lang w:val="es-ES"/>
+              </w:rPr>
+              <w:t>Caso #</w:t>
+            </w:r>
+          </w:p>
+        </w:tc>
+        <w:tc>
+          <w:tcPr>
+            <w:tcW w:w="1879" w:type="dxa"/>
+            <w:shd w:val="clear" w:color="auto" w:fill="BFBFBF" w:themeFill="background1" w:themeFillShade="BF"/>
+            <w:vAlign w:val="center"/>
+          </w:tcPr>
+          <w:p>
+            <w:pPr>
+              <w:jc w:val="center"/>
+              <w:rPr>
+                <w:rFonts w:ascii="Arial" w:hAnsi="Arial" w:cs="Arial"/>
+                <w:b/>
+                <w:sz w:val="24"/>
+                <w:szCs w:val="24"/>
+                <w:lang w:val="es-ES"/>
+              </w:rPr>
+            </w:pPr>
+            <w:r>
+              <w:rPr>
+                <w:rFonts w:ascii="Arial" w:hAnsi="Arial" w:cs="Arial"/>
+                <w:b/>
+                <w:sz w:val="24"/>
+                <w:szCs w:val="24"/>
+                <w:lang w:val="es-ES"/>
+              </w:rPr>
+              <w:t>Descripción</w:t>
+            </w:r>
+          </w:p>
+        </w:tc>
+        <w:tc>
+          <w:tcPr>
+            <w:tcW w:w="1879" w:type="dxa"/>
+            <w:gridSpan w:val="2"/>
+            <w:shd w:val="clear" w:color="auto" w:fill="BFBFBF" w:themeFill="background1" w:themeFillShade="BF"/>
+            <w:vAlign w:val="center"/>
+          </w:tcPr>
+          <w:p>
+            <w:pPr>
+              <w:jc w:val="center"/>
+              <w:rPr>
+                <w:rFonts w:ascii="Arial" w:hAnsi="Arial" w:cs="Arial"/>
+                <w:b/>
+                <w:sz w:val="24"/>
+                <w:szCs w:val="24"/>
+                <w:lang w:val="es-ES"/>
+              </w:rPr>
+            </w:pPr>
+            <w:r>
+              <w:rPr>
+                <w:rFonts w:ascii="Arial" w:hAnsi="Arial" w:cs="Arial"/>
+                <w:b/>
+                <w:sz w:val="24"/>
+                <w:szCs w:val="24"/>
+                <w:lang w:val="es-ES"/>
+              </w:rPr>
+              <w:t>Escenario</w:t>
+            </w:r>
+          </w:p>
+        </w:tc>
+        <w:tc>
+          <w:tcPr>
+            <w:tcW w:w="1879" w:type="dxa"/>
+            <w:shd w:val="clear" w:color="auto" w:fill="BFBFBF" w:themeFill="background1" w:themeFillShade="BF"/>
+            <w:vAlign w:val="center"/>
+          </w:tcPr>
+          <w:p>
+            <w:pPr>
+              <w:jc w:val="center"/>
+              <w:rPr>
+                <w:rFonts w:ascii="Arial" w:hAnsi="Arial" w:cs="Arial"/>
+                <w:b/>
+                <w:sz w:val="24"/>
+                <w:szCs w:val="24"/>
+                <w:lang w:val="es-ES"/>
+              </w:rPr>
+            </w:pPr>
+            <w:r>
+              <w:rPr>
+                <w:rFonts w:ascii="Arial" w:hAnsi="Arial" w:cs="Arial"/>
+                <w:b/>
+                <w:sz w:val="24"/>
+                <w:szCs w:val="24"/>
+                <w:lang w:val="es-ES"/>
+              </w:rPr>
+              <w:t>Valores de entrada</w:t>
+            </w:r>
+          </w:p>
+        </w:tc>
+        <w:tc>
+          <w:tcPr>
+            <w:tcW w:w="1879" w:type="dxa"/>
+            <w:shd w:val="clear" w:color="auto" w:fill="BFBFBF" w:themeFill="background1" w:themeFillShade="BF"/>
+            <w:vAlign w:val="center"/>
+          </w:tcPr>
+          <w:p>
+            <w:pPr>
+              <w:jc w:val="center"/>
+              <w:rPr>
+                <w:rFonts w:ascii="Arial" w:hAnsi="Arial" w:cs="Arial"/>
+                <w:b/>
+                <w:sz w:val="24"/>
+                <w:szCs w:val="24"/>
+                <w:lang w:val="es-ES"/>
+              </w:rPr>
+            </w:pPr>
+            <w:r>
+              <w:rPr>
+                <w:rFonts w:ascii="Arial" w:hAnsi="Arial" w:cs="Arial"/>
+                <w:b/>
+                <w:sz w:val="24"/>
+                <w:szCs w:val="24"/>
+                <w:lang w:val="es-ES"/>
+              </w:rPr>
+              <w:t>Resultado</w:t>
+            </w:r>
+          </w:p>
+        </w:tc>
+      </w:tr>
+      <w:tr>
+        <w:tc>
+          <w:tcPr>
+            <w:tcW w:w="1878" w:type="dxa"/>
+            <w:vAlign w:val="center"/>
+          </w:tcPr>
+          <w:p>
+            <w:pPr>
+              <w:jc w:val="center"/>
+              <w:rPr>
+                <w:rFonts w:ascii="Arial" w:hAnsi="Arial" w:cs="Arial"/>
+                <w:sz w:val="24"/>
+                <w:szCs w:val="24"/>
+                <w:lang w:val="es-ES"/>
+              </w:rPr>
+            </w:pPr>
+            <w:r>
+              <w:rPr>
+                <w:rFonts w:ascii="Arial" w:hAnsi="Arial" w:cs="Arial"/>
+                <w:sz w:val="24"/>
+                <w:szCs w:val="24"/>
+                <w:lang w:val="es-ES"/>
+              </w:rPr>
+              <w:t>1</w:t>
+            </w:r>
+          </w:p>
+          <w:p>
+            <w:pPr>
+              <w:jc w:val="center"/>
+              <w:rPr>
+                <w:rFonts w:ascii="Arial" w:hAnsi="Arial" w:cs="Arial"/>
+                <w:sz w:val="24"/>
+                <w:szCs w:val="24"/>
+                <w:lang w:val="es-ES"/>
+              </w:rPr>
+            </w:pPr>
+            <w:r>
+              <w:rPr>
+                <w:rFonts w:ascii="Arial" w:hAnsi="Arial" w:cs="Arial"/>
+                <w:sz w:val="24"/>
+                <w:szCs w:val="24"/>
+                <w:lang w:val="es-ES"/>
+              </w:rPr>
+              <w:t>(Caso Estándar)</w:t>
+            </w:r>
+          </w:p>
+        </w:tc>
+        <w:tc>
+          <w:tcPr>
+            <w:tcW w:w="1879" w:type="dxa"/>
+          </w:tcPr>
+          <w:p>
+            <w:pPr>
+              <w:rPr>
+                <w:rFonts w:ascii="Arial" w:hAnsi="Arial" w:cs="Arial"/>
+                <w:sz w:val="24"/>
+                <w:szCs w:val="24"/>
+                <w:lang w:val="es-ES"/>
+              </w:rPr>
+            </w:pPr>
+            <w:r>
+              <w:rPr>
+                <w:rFonts w:ascii="Arial" w:hAnsi="Arial" w:cs="Arial"/>
+                <w:sz w:val="24"/>
+                <w:szCs w:val="24"/>
+                <w:lang w:val="es-ES"/>
+              </w:rPr>
+              <w:t>Se crea una pila de Enteros, la cual contiene los enteros {1, 2, 3, 4, 5}</w:t>
+            </w:r>
+          </w:p>
+        </w:tc>
+        <w:tc>
+          <w:tcPr>
+            <w:tcW w:w="1879" w:type="dxa"/>
+            <w:gridSpan w:val="2"/>
+            <w:vAlign w:val="center"/>
+          </w:tcPr>
+          <w:p>
+            <w:pPr>
+              <w:jc w:val="center"/>
+              <w:rPr>
+                <w:rFonts w:ascii="Arial" w:hAnsi="Arial" w:cs="Arial"/>
+                <w:sz w:val="24"/>
+                <w:szCs w:val="24"/>
+                <w:lang w:val="es-ES"/>
+              </w:rPr>
+            </w:pPr>
+            <w:proofErr w:type="spellStart"/>
+            <w:proofErr w:type="gramStart"/>
+            <w:r>
+              <w:rPr>
+                <w:rFonts w:ascii="Arial" w:hAnsi="Arial" w:cs="Arial"/>
+                <w:sz w:val="24"/>
+                <w:szCs w:val="24"/>
+                <w:lang w:val="es-ES"/>
+              </w:rPr>
+              <w:t>scenarioOne</w:t>
+            </w:r>
+            <w:proofErr w:type="spellEnd"/>
+            <w:r>
+              <w:rPr>
+                <w:rFonts w:ascii="Arial" w:hAnsi="Arial" w:cs="Arial"/>
+                <w:sz w:val="24"/>
+                <w:szCs w:val="24"/>
+                <w:lang w:val="es-ES"/>
+              </w:rPr>
+              <w:t>(</w:t>
+            </w:r>
+            <w:proofErr w:type="gramEnd"/>
+            <w:r>
+              <w:rPr>
+                <w:rFonts w:ascii="Arial" w:hAnsi="Arial" w:cs="Arial"/>
+                <w:sz w:val="24"/>
+                <w:szCs w:val="24"/>
+                <w:lang w:val="es-ES"/>
+              </w:rPr>
+              <w:t>)</w:t>
+            </w:r>
+          </w:p>
+        </w:tc>
+        <w:tc>
+          <w:tcPr>
+            <w:tcW w:w="1879" w:type="dxa"/>
+            <w:vAlign w:val="center"/>
+          </w:tcPr>
+          <w:p>
+            <w:pPr>
+              <w:jc w:val="center"/>
+              <w:rPr>
+                <w:rFonts w:ascii="Arial" w:hAnsi="Arial" w:cs="Arial"/>
+                <w:sz w:val="24"/>
+                <w:szCs w:val="24"/>
+                <w:lang w:val="es-ES"/>
+              </w:rPr>
+            </w:pPr>
+            <w:r>
+              <w:rPr>
+                <w:rFonts w:ascii="Arial" w:hAnsi="Arial" w:cs="Arial"/>
+                <w:sz w:val="24"/>
+                <w:szCs w:val="24"/>
+                <w:lang w:val="es-ES"/>
+              </w:rPr>
+              <w:t>Ninguna</w:t>
+            </w:r>
+          </w:p>
+        </w:tc>
+        <w:tc>
+          <w:tcPr>
+            <w:tcW w:w="1879" w:type="dxa"/>
+          </w:tcPr>
+          <w:p>
+            <w:pPr>
+              <w:rPr>
+                <w:rFonts w:ascii="Arial" w:hAnsi="Arial" w:cs="Arial"/>
+                <w:sz w:val="24"/>
+                <w:szCs w:val="24"/>
+                <w:lang w:val="es-ES"/>
+              </w:rPr>
+            </w:pPr>
+            <w:r>
+              <w:rPr>
+                <w:rFonts w:ascii="Arial" w:hAnsi="Arial" w:cs="Arial"/>
+                <w:sz w:val="24"/>
+                <w:szCs w:val="24"/>
+                <w:lang w:val="es-ES"/>
+              </w:rPr>
+              <w:t xml:space="preserve">El algoritmo </w:t>
+            </w:r>
+            <w:proofErr w:type="gramStart"/>
+            <w:r>
+              <w:rPr>
+                <w:rFonts w:ascii="Arial" w:hAnsi="Arial" w:cs="Arial"/>
+                <w:sz w:val="24"/>
+                <w:szCs w:val="24"/>
+                <w:lang w:val="es-ES"/>
+              </w:rPr>
+              <w:t>pop</w:t>
+            </w:r>
+            <w:r>
+              <w:rPr>
+                <w:rFonts w:ascii="Arial" w:hAnsi="Arial" w:cs="Arial"/>
+                <w:sz w:val="24"/>
+                <w:szCs w:val="24"/>
+                <w:lang w:val="es-ES"/>
+              </w:rPr>
+              <w:t>(</w:t>
+            </w:r>
+            <w:proofErr w:type="gramEnd"/>
+            <w:r>
+              <w:rPr>
+                <w:rFonts w:ascii="Arial" w:hAnsi="Arial" w:cs="Arial"/>
+                <w:sz w:val="24"/>
+                <w:szCs w:val="24"/>
+                <w:lang w:val="es-ES"/>
+              </w:rPr>
+              <w:t>)</w:t>
+            </w:r>
+            <w:r>
+              <w:rPr>
+                <w:rFonts w:ascii="Arial" w:hAnsi="Arial" w:cs="Arial"/>
+                <w:sz w:val="24"/>
+                <w:szCs w:val="24"/>
+                <w:lang w:val="es-ES"/>
+              </w:rPr>
+              <w:t xml:space="preserve"> debe de devolver el valor de 5</w:t>
+            </w:r>
+            <w:r>
+              <w:rPr>
+                <w:rFonts w:ascii="Arial" w:hAnsi="Arial" w:cs="Arial"/>
+                <w:sz w:val="24"/>
+                <w:szCs w:val="24"/>
+                <w:lang w:val="es-ES"/>
+              </w:rPr>
+              <w:t xml:space="preserve"> y el algoritmo </w:t>
+            </w:r>
+            <w:proofErr w:type="spellStart"/>
+            <w:r>
+              <w:rPr>
+                <w:rFonts w:ascii="Arial" w:hAnsi="Arial" w:cs="Arial"/>
+                <w:sz w:val="24"/>
+                <w:szCs w:val="24"/>
+                <w:lang w:val="es-ES"/>
+              </w:rPr>
+              <w:t>peek</w:t>
+            </w:r>
+            <w:proofErr w:type="spellEnd"/>
+            <w:r>
+              <w:rPr>
+                <w:rFonts w:ascii="Arial" w:hAnsi="Arial" w:cs="Arial"/>
+                <w:sz w:val="24"/>
+                <w:szCs w:val="24"/>
+                <w:lang w:val="es-ES"/>
+              </w:rPr>
+              <w:t>() debe de devolver el valor de 4</w:t>
+            </w:r>
+          </w:p>
+        </w:tc>
+      </w:tr>
+      <w:tr>
+        <w:tc>
+          <w:tcPr>
+            <w:tcW w:w="1878" w:type="dxa"/>
+            <w:vAlign w:val="center"/>
+          </w:tcPr>
+          <w:p>
+            <w:pPr>
+              <w:jc w:val="center"/>
+              <w:rPr>
+                <w:rFonts w:ascii="Arial" w:hAnsi="Arial" w:cs="Arial"/>
+                <w:sz w:val="24"/>
+                <w:szCs w:val="24"/>
+                <w:lang w:val="es-ES"/>
+              </w:rPr>
+            </w:pPr>
+            <w:r>
+              <w:rPr>
+                <w:rFonts w:ascii="Arial" w:hAnsi="Arial" w:cs="Arial"/>
+                <w:sz w:val="24"/>
+                <w:szCs w:val="24"/>
+                <w:lang w:val="es-ES"/>
+              </w:rPr>
+              <w:t>2</w:t>
+            </w:r>
+          </w:p>
+          <w:p>
+            <w:pPr>
+              <w:jc w:val="center"/>
+              <w:rPr>
+                <w:rFonts w:ascii="Arial" w:hAnsi="Arial" w:cs="Arial"/>
+                <w:sz w:val="24"/>
+                <w:szCs w:val="24"/>
+                <w:lang w:val="es-ES"/>
+              </w:rPr>
+            </w:pPr>
+            <w:r>
+              <w:rPr>
+                <w:rFonts w:ascii="Arial" w:hAnsi="Arial" w:cs="Arial"/>
+                <w:sz w:val="24"/>
+                <w:szCs w:val="24"/>
+                <w:lang w:val="es-ES"/>
+              </w:rPr>
+              <w:t>(Caso Interesante)</w:t>
+            </w:r>
+          </w:p>
+        </w:tc>
+        <w:tc>
+          <w:tcPr>
+            <w:tcW w:w="1879" w:type="dxa"/>
+          </w:tcPr>
+          <w:p>
+            <w:pPr>
+              <w:rPr>
+                <w:rFonts w:ascii="Arial" w:hAnsi="Arial" w:cs="Arial"/>
+                <w:sz w:val="24"/>
+                <w:szCs w:val="24"/>
+                <w:lang w:val="es-ES"/>
+              </w:rPr>
+            </w:pPr>
+            <w:r>
+              <w:rPr>
+                <w:rFonts w:ascii="Arial" w:hAnsi="Arial" w:cs="Arial"/>
+                <w:sz w:val="24"/>
+                <w:szCs w:val="24"/>
+                <w:lang w:val="es-ES"/>
+              </w:rPr>
+              <w:t xml:space="preserve">Se crea una pila de </w:t>
+            </w:r>
+            <w:proofErr w:type="spellStart"/>
+            <w:r>
+              <w:rPr>
+                <w:rFonts w:ascii="Arial" w:hAnsi="Arial" w:cs="Arial"/>
+                <w:sz w:val="24"/>
+                <w:szCs w:val="24"/>
+                <w:lang w:val="es-ES"/>
+              </w:rPr>
+              <w:t>String</w:t>
+            </w:r>
+            <w:proofErr w:type="spellEnd"/>
+            <w:r>
+              <w:rPr>
+                <w:rFonts w:ascii="Arial" w:hAnsi="Arial" w:cs="Arial"/>
+                <w:sz w:val="24"/>
+                <w:szCs w:val="24"/>
+                <w:lang w:val="es-ES"/>
+              </w:rPr>
+              <w:t>, la cual contiene las siguientes cadenas {“Hola”, “Soy”}</w:t>
+            </w:r>
+          </w:p>
+        </w:tc>
+        <w:tc>
+          <w:tcPr>
+            <w:tcW w:w="1879" w:type="dxa"/>
+            <w:gridSpan w:val="2"/>
+            <w:vAlign w:val="center"/>
+          </w:tcPr>
+          <w:p>
+            <w:pPr>
+              <w:jc w:val="center"/>
+              <w:rPr>
+                <w:rFonts w:ascii="Arial" w:hAnsi="Arial" w:cs="Arial"/>
+                <w:sz w:val="24"/>
+                <w:szCs w:val="24"/>
+                <w:lang w:val="es-ES"/>
+              </w:rPr>
+            </w:pPr>
+            <w:proofErr w:type="spellStart"/>
+            <w:proofErr w:type="gramStart"/>
+            <w:r>
+              <w:rPr>
+                <w:rFonts w:ascii="Arial" w:hAnsi="Arial" w:cs="Arial"/>
+                <w:sz w:val="24"/>
+                <w:szCs w:val="24"/>
+                <w:lang w:val="es-ES"/>
+              </w:rPr>
+              <w:t>scenarioTwo</w:t>
+            </w:r>
+            <w:proofErr w:type="spellEnd"/>
+            <w:r>
+              <w:rPr>
+                <w:rFonts w:ascii="Arial" w:hAnsi="Arial" w:cs="Arial"/>
+                <w:sz w:val="24"/>
+                <w:szCs w:val="24"/>
+                <w:lang w:val="es-ES"/>
+              </w:rPr>
+              <w:t>(</w:t>
+            </w:r>
+            <w:proofErr w:type="gramEnd"/>
+            <w:r>
+              <w:rPr>
+                <w:rFonts w:ascii="Arial" w:hAnsi="Arial" w:cs="Arial"/>
+                <w:sz w:val="24"/>
+                <w:szCs w:val="24"/>
+                <w:lang w:val="es-ES"/>
+              </w:rPr>
+              <w:t>)</w:t>
+            </w:r>
+          </w:p>
+        </w:tc>
+        <w:tc>
+          <w:tcPr>
+            <w:tcW w:w="1879" w:type="dxa"/>
+            <w:vAlign w:val="center"/>
+          </w:tcPr>
+          <w:p>
+            <w:pPr>
+              <w:jc w:val="center"/>
+              <w:rPr>
+                <w:rFonts w:ascii="Arial" w:hAnsi="Arial" w:cs="Arial"/>
+                <w:sz w:val="24"/>
+                <w:szCs w:val="24"/>
+                <w:lang w:val="es-ES"/>
+              </w:rPr>
+            </w:pPr>
+            <w:r>
+              <w:rPr>
+                <w:rFonts w:ascii="Arial" w:hAnsi="Arial" w:cs="Arial"/>
+                <w:sz w:val="24"/>
+                <w:szCs w:val="24"/>
+                <w:lang w:val="es-ES"/>
+              </w:rPr>
+              <w:t>Ninguna</w:t>
+            </w:r>
+          </w:p>
+        </w:tc>
+        <w:tc>
+          <w:tcPr>
+            <w:tcW w:w="1879" w:type="dxa"/>
+          </w:tcPr>
+          <w:p>
+            <w:pPr>
+              <w:rPr>
+                <w:rFonts w:ascii="Arial" w:hAnsi="Arial" w:cs="Arial"/>
+                <w:sz w:val="24"/>
+                <w:szCs w:val="24"/>
+                <w:lang w:val="es-ES"/>
+              </w:rPr>
+            </w:pPr>
+            <w:r>
+              <w:rPr>
+                <w:rFonts w:ascii="Arial" w:hAnsi="Arial" w:cs="Arial"/>
+                <w:sz w:val="24"/>
+                <w:szCs w:val="24"/>
+                <w:lang w:val="es-ES"/>
+              </w:rPr>
+              <w:t>El algoritmo</w:t>
+            </w:r>
+            <w:r>
+              <w:rPr>
+                <w:rFonts w:ascii="Arial" w:hAnsi="Arial" w:cs="Arial"/>
+                <w:sz w:val="24"/>
+                <w:szCs w:val="24"/>
+                <w:lang w:val="es-ES"/>
+              </w:rPr>
+              <w:t xml:space="preserve"> </w:t>
+            </w:r>
+            <w:proofErr w:type="gramStart"/>
+            <w:r>
+              <w:rPr>
+                <w:rFonts w:ascii="Arial" w:hAnsi="Arial" w:cs="Arial"/>
+                <w:sz w:val="24"/>
+                <w:szCs w:val="24"/>
+                <w:lang w:val="es-ES"/>
+              </w:rPr>
+              <w:t>pop(</w:t>
+            </w:r>
+            <w:proofErr w:type="gramEnd"/>
+            <w:r>
+              <w:rPr>
+                <w:rFonts w:ascii="Arial" w:hAnsi="Arial" w:cs="Arial"/>
+                <w:sz w:val="24"/>
+                <w:szCs w:val="24"/>
+                <w:lang w:val="es-ES"/>
+              </w:rPr>
+              <w:t xml:space="preserve">) debe de devolver la cadena “Soy” y el algoritmo </w:t>
+            </w:r>
+            <w:proofErr w:type="spellStart"/>
+            <w:r>
+              <w:rPr>
+                <w:rFonts w:ascii="Arial" w:hAnsi="Arial" w:cs="Arial"/>
+                <w:sz w:val="24"/>
+                <w:szCs w:val="24"/>
+                <w:lang w:val="es-ES"/>
+              </w:rPr>
+              <w:t>peek</w:t>
+            </w:r>
+            <w:proofErr w:type="spellEnd"/>
+            <w:r>
+              <w:rPr>
+                <w:rFonts w:ascii="Arial" w:hAnsi="Arial" w:cs="Arial"/>
+                <w:sz w:val="24"/>
+                <w:szCs w:val="24"/>
+                <w:lang w:val="es-ES"/>
+              </w:rPr>
+              <w:t>() debe de devolver la cadena “Hola”</w:t>
+            </w:r>
+          </w:p>
+        </w:tc>
+      </w:tr>
+      <w:tr>
+        <w:tc>
+          <w:tcPr>
+            <w:tcW w:w="1878" w:type="dxa"/>
+            <w:vAlign w:val="center"/>
+          </w:tcPr>
+          <w:p>
+            <w:pPr>
+              <w:jc w:val="center"/>
+              <w:rPr>
+                <w:rFonts w:ascii="Arial" w:hAnsi="Arial" w:cs="Arial"/>
+                <w:sz w:val="24"/>
+                <w:szCs w:val="24"/>
+                <w:lang w:val="es-ES"/>
+              </w:rPr>
+            </w:pPr>
+          </w:p>
+        </w:tc>
+        <w:tc>
+          <w:tcPr>
+            <w:tcW w:w="1879" w:type="dxa"/>
+          </w:tcPr>
+          <w:p>
+            <w:pPr>
+              <w:rPr>
+                <w:rFonts w:ascii="Arial" w:hAnsi="Arial" w:cs="Arial"/>
+                <w:sz w:val="24"/>
+                <w:szCs w:val="24"/>
+                <w:lang w:val="es-ES"/>
+              </w:rPr>
+            </w:pPr>
+          </w:p>
+        </w:tc>
+        <w:tc>
+          <w:tcPr>
+            <w:tcW w:w="1879" w:type="dxa"/>
+            <w:gridSpan w:val="2"/>
+            <w:vAlign w:val="center"/>
+          </w:tcPr>
+          <w:p>
+            <w:pPr>
+              <w:jc w:val="center"/>
+              <w:rPr>
+                <w:rFonts w:ascii="Arial" w:hAnsi="Arial" w:cs="Arial"/>
+                <w:sz w:val="24"/>
+                <w:szCs w:val="24"/>
+                <w:lang w:val="es-ES"/>
+              </w:rPr>
+            </w:pPr>
+          </w:p>
+        </w:tc>
+        <w:tc>
+          <w:tcPr>
+            <w:tcW w:w="1879" w:type="dxa"/>
+          </w:tcPr>
+          <w:p>
+            <w:pPr>
+              <w:rPr>
+                <w:rFonts w:ascii="Arial" w:hAnsi="Arial" w:cs="Arial"/>
+                <w:sz w:val="24"/>
+                <w:szCs w:val="24"/>
+                <w:lang w:val="es-ES"/>
+              </w:rPr>
+            </w:pPr>
+          </w:p>
+        </w:tc>
+        <w:tc>
+          <w:tcPr>
+            <w:tcW w:w="1879" w:type="dxa"/>
+          </w:tcPr>
+          <w:p>
+            <w:pPr>
+              <w:rPr>
+                <w:rFonts w:ascii="Arial" w:hAnsi="Arial" w:cs="Arial"/>
+                <w:sz w:val="24"/>
+                <w:szCs w:val="24"/>
+                <w:lang w:val="es-ES"/>
+              </w:rPr>
+            </w:pPr>
+          </w:p>
+        </w:tc>
+      </w:tr>
+    </w:tbl>
+    <w:p>
+      <w:pPr>
+        <w:spacing w:after="0" w:line="240" w:lineRule="auto"/>
+        <w:rPr>
+          <w:rFonts w:ascii="Arial" w:hAnsi="Arial" w:cs="Arial"/>
+          <w:b/>
+          <w:sz w:val="24"/>
+          <w:szCs w:val="24"/>
+          <w:lang w:val="es-ES"/>
+        </w:rPr>
+      </w:pPr>
+    </w:p>
+    <w:p>
+      <w:pPr>
+        <w:spacing w:after="0" w:line="240" w:lineRule="auto"/>
+        <w:rPr>
+          <w:rFonts w:ascii="Arial" w:hAnsi="Arial" w:cs="Arial"/>
+          <w:b/>
+          <w:sz w:val="24"/>
+          <w:szCs w:val="24"/>
+          <w:lang w:val="es-ES"/>
+        </w:rPr>
+      </w:pPr>
+      <w:bookmarkStart w:id="0" w:name="_GoBack"/>
+      <w:bookmarkEnd w:id="0"/>
+    </w:p>
+    <w:tbl>
+      <w:tblPr>
+        <w:tblStyle w:val="Tablaconcuadrcula"/>
+        <w:tblW w:w="0" w:type="auto"/>
+        <w:tblLook w:val="04A0" w:firstRow="1" w:lastRow="0" w:firstColumn="1" w:lastColumn="0" w:noHBand="0" w:noVBand="1"/>
+      </w:tblPr>
+      <w:tblGrid>
+        <w:gridCol w:w="1878"/>
+        <w:gridCol w:w="1879"/>
+        <w:gridCol w:w="916"/>
+        <w:gridCol w:w="963"/>
+        <w:gridCol w:w="1879"/>
+        <w:gridCol w:w="1879"/>
+      </w:tblGrid>
+      <w:tr>
+        <w:tc>
+          <w:tcPr>
+            <w:tcW w:w="9394" w:type="dxa"/>
+            <w:gridSpan w:val="6"/>
+            <w:vAlign w:val="center"/>
+          </w:tcPr>
+          <w:p>
+            <w:r>
+              <w:rPr>
+                <w:rFonts w:ascii="Arial" w:hAnsi="Arial" w:cs="Arial"/>
+                <w:b/>
+                <w:sz w:val="24"/>
+                <w:szCs w:val="24"/>
+                <w:lang w:val="es-ES"/>
+              </w:rPr>
+              <w:t xml:space="preserve">Objetivo: </w:t>
+            </w:r>
+            <w:r>
+              <w:rPr>
+                <w:rFonts w:ascii="Arial" w:hAnsi="Arial" w:cs="Arial"/>
+                <w:sz w:val="24"/>
+                <w:szCs w:val="24"/>
+                <w:lang w:val="es-ES"/>
+              </w:rPr>
+              <w:t xml:space="preserve">Probar el correcto funcionamiento del método </w:t>
+            </w:r>
+            <w:proofErr w:type="spellStart"/>
+            <w:proofErr w:type="gramStart"/>
+            <w:r>
+              <w:rPr>
+                <w:rFonts w:ascii="Arial" w:hAnsi="Arial" w:cs="Arial"/>
+                <w:sz w:val="24"/>
+                <w:szCs w:val="24"/>
+                <w:lang w:val="es-ES"/>
+              </w:rPr>
+              <w:t>peek</w:t>
+            </w:r>
+            <w:proofErr w:type="spellEnd"/>
+            <w:r>
+              <w:rPr>
+                <w:rFonts w:ascii="Arial" w:hAnsi="Arial" w:cs="Arial"/>
+                <w:sz w:val="24"/>
+                <w:szCs w:val="24"/>
+                <w:lang w:val="es-ES"/>
+              </w:rPr>
+              <w:t>(</w:t>
+            </w:r>
+            <w:proofErr w:type="gramEnd"/>
+            <w:r>
+              <w:rPr>
+                <w:rFonts w:ascii="Arial" w:hAnsi="Arial" w:cs="Arial"/>
+                <w:sz w:val="24"/>
+                <w:szCs w:val="24"/>
+                <w:lang w:val="es-ES"/>
+              </w:rPr>
+              <w:t>) para diferentes casos de prueba</w:t>
+            </w:r>
+          </w:p>
+        </w:tc>
+      </w:tr>
+      <w:tr>
+        <w:tc>
+          <w:tcPr>
+            <w:tcW w:w="4673" w:type="dxa"/>
+            <w:gridSpan w:val="3"/>
+            <w:vAlign w:val="center"/>
+          </w:tcPr>
+          <w:p>
+            <w:pPr>
+              <w:rPr>
+                <w:rFonts w:ascii="Arial" w:hAnsi="Arial" w:cs="Arial"/>
+                <w:sz w:val="24"/>
+                <w:szCs w:val="24"/>
+                <w:lang w:val="es-ES"/>
+              </w:rPr>
+            </w:pPr>
+            <w:r>
+              <w:rPr>
+                <w:rFonts w:ascii="Arial" w:hAnsi="Arial" w:cs="Arial"/>
+                <w:b/>
+                <w:sz w:val="24"/>
+                <w:szCs w:val="24"/>
+                <w:lang w:val="es-ES"/>
+              </w:rPr>
+              <w:t xml:space="preserve">Clase: </w:t>
+            </w:r>
+            <w:proofErr w:type="spellStart"/>
+            <w:r>
+              <w:rPr>
+                <w:rFonts w:ascii="Arial" w:hAnsi="Arial" w:cs="Arial"/>
+                <w:sz w:val="24"/>
+                <w:szCs w:val="24"/>
+                <w:lang w:val="es-ES"/>
+              </w:rPr>
+              <w:t>Stack</w:t>
+            </w:r>
+            <w:proofErr w:type="spellEnd"/>
+          </w:p>
+        </w:tc>
+        <w:tc>
+          <w:tcPr>
+            <w:tcW w:w="4721" w:type="dxa"/>
+            <w:gridSpan w:val="3"/>
+            <w:vAlign w:val="center"/>
+          </w:tcPr>
+          <w:p>
+            <w:pPr>
+              <w:rPr>
+                <w:rFonts w:ascii="Arial" w:hAnsi="Arial" w:cs="Arial"/>
+                <w:sz w:val="24"/>
+                <w:szCs w:val="24"/>
+                <w:lang w:val="es-ES"/>
+              </w:rPr>
+            </w:pPr>
+            <w:r>
+              <w:rPr>
+                <w:rFonts w:ascii="Arial" w:hAnsi="Arial" w:cs="Arial"/>
+                <w:b/>
+                <w:sz w:val="24"/>
+                <w:szCs w:val="24"/>
+                <w:lang w:val="es-ES"/>
+              </w:rPr>
+              <w:t xml:space="preserve">Método: </w:t>
+            </w:r>
+            <w:proofErr w:type="spellStart"/>
+            <w:proofErr w:type="gramStart"/>
+            <w:r>
+              <w:rPr>
+                <w:rFonts w:ascii="Arial" w:hAnsi="Arial" w:cs="Arial"/>
+                <w:sz w:val="24"/>
+                <w:szCs w:val="24"/>
+                <w:lang w:val="es-ES"/>
+              </w:rPr>
+              <w:t>peek</w:t>
+            </w:r>
+            <w:proofErr w:type="spellEnd"/>
+            <w:r>
+              <w:rPr>
+                <w:rFonts w:ascii="Arial" w:hAnsi="Arial" w:cs="Arial"/>
+                <w:sz w:val="24"/>
+                <w:szCs w:val="24"/>
+                <w:lang w:val="es-ES"/>
+              </w:rPr>
+              <w:t>(</w:t>
+            </w:r>
+            <w:proofErr w:type="gramEnd"/>
+            <w:r>
+              <w:rPr>
+                <w:rFonts w:ascii="Arial" w:hAnsi="Arial" w:cs="Arial"/>
+                <w:sz w:val="24"/>
+                <w:szCs w:val="24"/>
+                <w:lang w:val="es-ES"/>
+              </w:rPr>
+              <w:t>)</w:t>
+            </w:r>
+          </w:p>
+        </w:tc>
+      </w:tr>
+      <w:tr>
+        <w:tc>
+          <w:tcPr>
+            <w:tcW w:w="1878" w:type="dxa"/>
+            <w:shd w:val="clear" w:color="auto" w:fill="BFBFBF" w:themeFill="background1" w:themeFillShade="BF"/>
+            <w:vAlign w:val="center"/>
+          </w:tcPr>
+          <w:p>
+            <w:pPr>
+              <w:jc w:val="center"/>
+              <w:rPr>
+                <w:rFonts w:ascii="Arial" w:hAnsi="Arial" w:cs="Arial"/>
+                <w:b/>
+                <w:sz w:val="24"/>
+                <w:szCs w:val="24"/>
+                <w:lang w:val="es-ES"/>
+              </w:rPr>
+            </w:pPr>
+            <w:r>
+              <w:rPr>
+                <w:rFonts w:ascii="Arial" w:hAnsi="Arial" w:cs="Arial"/>
+                <w:b/>
+                <w:sz w:val="24"/>
+                <w:szCs w:val="24"/>
+                <w:lang w:val="es-ES"/>
+              </w:rPr>
+              <w:t>Caso #</w:t>
+            </w:r>
+          </w:p>
+        </w:tc>
+        <w:tc>
+          <w:tcPr>
+            <w:tcW w:w="1879" w:type="dxa"/>
+            <w:shd w:val="clear" w:color="auto" w:fill="BFBFBF" w:themeFill="background1" w:themeFillShade="BF"/>
+            <w:vAlign w:val="center"/>
+          </w:tcPr>
+          <w:p>
+            <w:pPr>
+              <w:jc w:val="center"/>
+              <w:rPr>
+                <w:rFonts w:ascii="Arial" w:hAnsi="Arial" w:cs="Arial"/>
+                <w:b/>
+                <w:sz w:val="24"/>
+                <w:szCs w:val="24"/>
+                <w:lang w:val="es-ES"/>
+              </w:rPr>
+            </w:pPr>
+            <w:r>
+              <w:rPr>
+                <w:rFonts w:ascii="Arial" w:hAnsi="Arial" w:cs="Arial"/>
+                <w:b/>
+                <w:sz w:val="24"/>
+                <w:szCs w:val="24"/>
+                <w:lang w:val="es-ES"/>
+              </w:rPr>
+              <w:t>Descripción</w:t>
+            </w:r>
+          </w:p>
+        </w:tc>
+        <w:tc>
+          <w:tcPr>
+            <w:tcW w:w="1879" w:type="dxa"/>
+            <w:gridSpan w:val="2"/>
+            <w:shd w:val="clear" w:color="auto" w:fill="BFBFBF" w:themeFill="background1" w:themeFillShade="BF"/>
+            <w:vAlign w:val="center"/>
+          </w:tcPr>
+          <w:p>
+            <w:pPr>
+              <w:jc w:val="center"/>
+              <w:rPr>
+                <w:rFonts w:ascii="Arial" w:hAnsi="Arial" w:cs="Arial"/>
+                <w:b/>
+                <w:sz w:val="24"/>
+                <w:szCs w:val="24"/>
+                <w:lang w:val="es-ES"/>
+              </w:rPr>
+            </w:pPr>
+            <w:r>
+              <w:rPr>
+                <w:rFonts w:ascii="Arial" w:hAnsi="Arial" w:cs="Arial"/>
+                <w:b/>
+                <w:sz w:val="24"/>
+                <w:szCs w:val="24"/>
+                <w:lang w:val="es-ES"/>
+              </w:rPr>
+              <w:t>Escenario</w:t>
+            </w:r>
+          </w:p>
+        </w:tc>
+        <w:tc>
+          <w:tcPr>
+            <w:tcW w:w="1879" w:type="dxa"/>
+            <w:shd w:val="clear" w:color="auto" w:fill="BFBFBF" w:themeFill="background1" w:themeFillShade="BF"/>
+            <w:vAlign w:val="center"/>
+          </w:tcPr>
+          <w:p>
+            <w:pPr>
+              <w:jc w:val="center"/>
+              <w:rPr>
+                <w:rFonts w:ascii="Arial" w:hAnsi="Arial" w:cs="Arial"/>
+                <w:b/>
+                <w:sz w:val="24"/>
+                <w:szCs w:val="24"/>
+                <w:lang w:val="es-ES"/>
+              </w:rPr>
+            </w:pPr>
+            <w:r>
+              <w:rPr>
+                <w:rFonts w:ascii="Arial" w:hAnsi="Arial" w:cs="Arial"/>
+                <w:b/>
+                <w:sz w:val="24"/>
+                <w:szCs w:val="24"/>
+                <w:lang w:val="es-ES"/>
+              </w:rPr>
+              <w:t>Valores de entrada</w:t>
+            </w:r>
+          </w:p>
+        </w:tc>
+        <w:tc>
+          <w:tcPr>
+            <w:tcW w:w="1879" w:type="dxa"/>
+            <w:shd w:val="clear" w:color="auto" w:fill="BFBFBF" w:themeFill="background1" w:themeFillShade="BF"/>
+            <w:vAlign w:val="center"/>
+          </w:tcPr>
+          <w:p>
+            <w:pPr>
+              <w:jc w:val="center"/>
+              <w:rPr>
+                <w:rFonts w:ascii="Arial" w:hAnsi="Arial" w:cs="Arial"/>
+                <w:b/>
+                <w:sz w:val="24"/>
+                <w:szCs w:val="24"/>
+                <w:lang w:val="es-ES"/>
+              </w:rPr>
+            </w:pPr>
+            <w:r>
+              <w:rPr>
+                <w:rFonts w:ascii="Arial" w:hAnsi="Arial" w:cs="Arial"/>
+                <w:b/>
+                <w:sz w:val="24"/>
+                <w:szCs w:val="24"/>
+                <w:lang w:val="es-ES"/>
+              </w:rPr>
+              <w:t>Resultado</w:t>
+            </w:r>
+          </w:p>
+        </w:tc>
+      </w:tr>
+      <w:tr>
+        <w:tc>
+          <w:tcPr>
+            <w:tcW w:w="1878" w:type="dxa"/>
+            <w:vAlign w:val="center"/>
+          </w:tcPr>
+          <w:p>
+            <w:pPr>
+              <w:jc w:val="center"/>
+              <w:rPr>
+                <w:rFonts w:ascii="Arial" w:hAnsi="Arial" w:cs="Arial"/>
+                <w:sz w:val="24"/>
+                <w:szCs w:val="24"/>
+                <w:lang w:val="es-ES"/>
+              </w:rPr>
+            </w:pPr>
+            <w:r>
+              <w:rPr>
+                <w:rFonts w:ascii="Arial" w:hAnsi="Arial" w:cs="Arial"/>
+                <w:sz w:val="24"/>
+                <w:szCs w:val="24"/>
+                <w:lang w:val="es-ES"/>
+              </w:rPr>
+              <w:t>1</w:t>
+            </w:r>
+          </w:p>
+          <w:p>
+            <w:pPr>
+              <w:jc w:val="center"/>
+              <w:rPr>
+                <w:rFonts w:ascii="Arial" w:hAnsi="Arial" w:cs="Arial"/>
+                <w:sz w:val="24"/>
+                <w:szCs w:val="24"/>
+                <w:lang w:val="es-ES"/>
+              </w:rPr>
+            </w:pPr>
+            <w:r>
+              <w:rPr>
+                <w:rFonts w:ascii="Arial" w:hAnsi="Arial" w:cs="Arial"/>
+                <w:sz w:val="24"/>
+                <w:szCs w:val="24"/>
+                <w:lang w:val="es-ES"/>
+              </w:rPr>
+              <w:t>(Caso Estándar)</w:t>
+            </w:r>
+          </w:p>
+        </w:tc>
+        <w:tc>
+          <w:tcPr>
+            <w:tcW w:w="1879" w:type="dxa"/>
+          </w:tcPr>
+          <w:p>
+            <w:pPr>
+              <w:rPr>
+                <w:rFonts w:ascii="Arial" w:hAnsi="Arial" w:cs="Arial"/>
+                <w:sz w:val="24"/>
+                <w:szCs w:val="24"/>
+                <w:lang w:val="es-ES"/>
+              </w:rPr>
+            </w:pPr>
+            <w:r>
+              <w:rPr>
+                <w:rFonts w:ascii="Arial" w:hAnsi="Arial" w:cs="Arial"/>
+                <w:sz w:val="24"/>
+                <w:szCs w:val="24"/>
+                <w:lang w:val="es-ES"/>
+              </w:rPr>
+              <w:t>Se crea una pila de Enteros, la cual contiene los enteros {1, 2, 3, 4, 5}</w:t>
+            </w:r>
+          </w:p>
+        </w:tc>
+        <w:tc>
+          <w:tcPr>
+            <w:tcW w:w="1879" w:type="dxa"/>
+            <w:gridSpan w:val="2"/>
+            <w:vAlign w:val="center"/>
+          </w:tcPr>
+          <w:p>
+            <w:pPr>
+              <w:jc w:val="center"/>
+              <w:rPr>
+                <w:rFonts w:ascii="Arial" w:hAnsi="Arial" w:cs="Arial"/>
+                <w:sz w:val="24"/>
+                <w:szCs w:val="24"/>
+                <w:lang w:val="es-ES"/>
+              </w:rPr>
+            </w:pPr>
+            <w:proofErr w:type="spellStart"/>
+            <w:proofErr w:type="gramStart"/>
+            <w:r>
+              <w:rPr>
+                <w:rFonts w:ascii="Arial" w:hAnsi="Arial" w:cs="Arial"/>
+                <w:sz w:val="24"/>
+                <w:szCs w:val="24"/>
+                <w:lang w:val="es-ES"/>
+              </w:rPr>
+              <w:t>scenarioOne</w:t>
+            </w:r>
+            <w:proofErr w:type="spellEnd"/>
+            <w:r>
+              <w:rPr>
+                <w:rFonts w:ascii="Arial" w:hAnsi="Arial" w:cs="Arial"/>
+                <w:sz w:val="24"/>
+                <w:szCs w:val="24"/>
+                <w:lang w:val="es-ES"/>
+              </w:rPr>
+              <w:t>(</w:t>
+            </w:r>
+            <w:proofErr w:type="gramEnd"/>
+            <w:r>
+              <w:rPr>
+                <w:rFonts w:ascii="Arial" w:hAnsi="Arial" w:cs="Arial"/>
+                <w:sz w:val="24"/>
+                <w:szCs w:val="24"/>
+                <w:lang w:val="es-ES"/>
+              </w:rPr>
+              <w:t>)</w:t>
+            </w:r>
+          </w:p>
+        </w:tc>
+        <w:tc>
+          <w:tcPr>
+            <w:tcW w:w="1879" w:type="dxa"/>
+            <w:vAlign w:val="center"/>
+          </w:tcPr>
+          <w:p>
+            <w:pPr>
+              <w:jc w:val="center"/>
+              <w:rPr>
+                <w:rFonts w:ascii="Arial" w:hAnsi="Arial" w:cs="Arial"/>
+                <w:sz w:val="24"/>
+                <w:szCs w:val="24"/>
+                <w:lang w:val="es-ES"/>
+              </w:rPr>
+            </w:pPr>
+            <w:r>
+              <w:rPr>
+                <w:rFonts w:ascii="Arial" w:hAnsi="Arial" w:cs="Arial"/>
+                <w:sz w:val="24"/>
+                <w:szCs w:val="24"/>
+                <w:lang w:val="es-ES"/>
+              </w:rPr>
+              <w:t>Ninguna</w:t>
+            </w:r>
+          </w:p>
+        </w:tc>
+        <w:tc>
+          <w:tcPr>
+            <w:tcW w:w="1879" w:type="dxa"/>
+          </w:tcPr>
+          <w:p>
+            <w:pPr>
+              <w:rPr>
+                <w:rFonts w:ascii="Arial" w:hAnsi="Arial" w:cs="Arial"/>
+                <w:sz w:val="24"/>
+                <w:szCs w:val="24"/>
+                <w:lang w:val="es-ES"/>
+              </w:rPr>
+            </w:pPr>
+            <w:r>
+              <w:rPr>
+                <w:rFonts w:ascii="Arial" w:hAnsi="Arial" w:cs="Arial"/>
+                <w:sz w:val="24"/>
+                <w:szCs w:val="24"/>
+                <w:lang w:val="es-ES"/>
+              </w:rPr>
+              <w:t xml:space="preserve">El algoritmo </w:t>
+            </w:r>
+            <w:proofErr w:type="spellStart"/>
+            <w:proofErr w:type="gramStart"/>
+            <w:r>
+              <w:rPr>
+                <w:rFonts w:ascii="Arial" w:hAnsi="Arial" w:cs="Arial"/>
+                <w:sz w:val="24"/>
+                <w:szCs w:val="24"/>
+                <w:lang w:val="es-ES"/>
+              </w:rPr>
+              <w:t>peek</w:t>
+            </w:r>
+            <w:proofErr w:type="spellEnd"/>
+            <w:r>
+              <w:rPr>
+                <w:rFonts w:ascii="Arial" w:hAnsi="Arial" w:cs="Arial"/>
+                <w:sz w:val="24"/>
+                <w:szCs w:val="24"/>
+                <w:lang w:val="es-ES"/>
+              </w:rPr>
+              <w:t>(</w:t>
+            </w:r>
+            <w:proofErr w:type="gramEnd"/>
+            <w:r>
+              <w:rPr>
+                <w:rFonts w:ascii="Arial" w:hAnsi="Arial" w:cs="Arial"/>
+                <w:sz w:val="24"/>
+                <w:szCs w:val="24"/>
+                <w:lang w:val="es-ES"/>
+              </w:rPr>
+              <w:t>) debe de devolver el valor de 5</w:t>
+            </w:r>
+          </w:p>
+        </w:tc>
+      </w:tr>
+      <w:tr>
+        <w:tc>
+          <w:tcPr>
+            <w:tcW w:w="1878" w:type="dxa"/>
+            <w:vAlign w:val="center"/>
+          </w:tcPr>
+          <w:p>
+            <w:pPr>
+              <w:jc w:val="center"/>
+              <w:rPr>
+                <w:rFonts w:ascii="Arial" w:hAnsi="Arial" w:cs="Arial"/>
+                <w:sz w:val="24"/>
+                <w:szCs w:val="24"/>
+                <w:lang w:val="es-ES"/>
+              </w:rPr>
+            </w:pPr>
+            <w:r>
+              <w:rPr>
+                <w:rFonts w:ascii="Arial" w:hAnsi="Arial" w:cs="Arial"/>
+                <w:sz w:val="24"/>
+                <w:szCs w:val="24"/>
+                <w:lang w:val="es-ES"/>
+              </w:rPr>
+              <w:t>2</w:t>
+            </w:r>
+          </w:p>
+          <w:p>
+            <w:pPr>
+              <w:jc w:val="center"/>
+              <w:rPr>
+                <w:rFonts w:ascii="Arial" w:hAnsi="Arial" w:cs="Arial"/>
+                <w:sz w:val="24"/>
+                <w:szCs w:val="24"/>
+                <w:lang w:val="es-ES"/>
+              </w:rPr>
+            </w:pPr>
+            <w:r>
+              <w:rPr>
+                <w:rFonts w:ascii="Arial" w:hAnsi="Arial" w:cs="Arial"/>
+                <w:sz w:val="24"/>
+                <w:szCs w:val="24"/>
+                <w:lang w:val="es-ES"/>
+              </w:rPr>
+              <w:t>(Caso Interesante)</w:t>
+            </w:r>
+          </w:p>
+        </w:tc>
+        <w:tc>
+          <w:tcPr>
+            <w:tcW w:w="1879" w:type="dxa"/>
+          </w:tcPr>
+          <w:p>
+            <w:pPr>
+              <w:rPr>
+                <w:rFonts w:ascii="Arial" w:hAnsi="Arial" w:cs="Arial"/>
+                <w:sz w:val="24"/>
+                <w:szCs w:val="24"/>
+                <w:lang w:val="es-ES"/>
+              </w:rPr>
+            </w:pPr>
+            <w:r>
+              <w:rPr>
+                <w:rFonts w:ascii="Arial" w:hAnsi="Arial" w:cs="Arial"/>
+                <w:sz w:val="24"/>
+                <w:szCs w:val="24"/>
+                <w:lang w:val="es-ES"/>
+              </w:rPr>
+              <w:t xml:space="preserve">Se crea una pila de </w:t>
+            </w:r>
+            <w:proofErr w:type="spellStart"/>
+            <w:r>
+              <w:rPr>
+                <w:rFonts w:ascii="Arial" w:hAnsi="Arial" w:cs="Arial"/>
+                <w:sz w:val="24"/>
+                <w:szCs w:val="24"/>
+                <w:lang w:val="es-ES"/>
+              </w:rPr>
+              <w:t>String</w:t>
+            </w:r>
+            <w:proofErr w:type="spellEnd"/>
+            <w:r>
+              <w:rPr>
+                <w:rFonts w:ascii="Arial" w:hAnsi="Arial" w:cs="Arial"/>
+                <w:sz w:val="24"/>
+                <w:szCs w:val="24"/>
+                <w:lang w:val="es-ES"/>
+              </w:rPr>
+              <w:t>, la cual contiene las siguientes cadenas {“Hola”, “Soy”}</w:t>
+            </w:r>
+          </w:p>
+        </w:tc>
+        <w:tc>
+          <w:tcPr>
+            <w:tcW w:w="1879" w:type="dxa"/>
+            <w:gridSpan w:val="2"/>
+            <w:vAlign w:val="center"/>
+          </w:tcPr>
+          <w:p>
+            <w:pPr>
+              <w:jc w:val="center"/>
+              <w:rPr>
+                <w:rFonts w:ascii="Arial" w:hAnsi="Arial" w:cs="Arial"/>
+                <w:sz w:val="24"/>
+                <w:szCs w:val="24"/>
+                <w:lang w:val="es-ES"/>
+              </w:rPr>
+            </w:pPr>
+            <w:proofErr w:type="spellStart"/>
+            <w:proofErr w:type="gramStart"/>
+            <w:r>
+              <w:rPr>
+                <w:rFonts w:ascii="Arial" w:hAnsi="Arial" w:cs="Arial"/>
+                <w:sz w:val="24"/>
+                <w:szCs w:val="24"/>
+                <w:lang w:val="es-ES"/>
+              </w:rPr>
+              <w:t>scenarioTwo</w:t>
+            </w:r>
+            <w:proofErr w:type="spellEnd"/>
+            <w:r>
+              <w:rPr>
+                <w:rFonts w:ascii="Arial" w:hAnsi="Arial" w:cs="Arial"/>
+                <w:sz w:val="24"/>
+                <w:szCs w:val="24"/>
+                <w:lang w:val="es-ES"/>
+              </w:rPr>
+              <w:t>(</w:t>
+            </w:r>
+            <w:proofErr w:type="gramEnd"/>
+            <w:r>
+              <w:rPr>
+                <w:rFonts w:ascii="Arial" w:hAnsi="Arial" w:cs="Arial"/>
+                <w:sz w:val="24"/>
+                <w:szCs w:val="24"/>
+                <w:lang w:val="es-ES"/>
+              </w:rPr>
+              <w:t>)</w:t>
+            </w:r>
+          </w:p>
+        </w:tc>
+        <w:tc>
+          <w:tcPr>
+            <w:tcW w:w="1879" w:type="dxa"/>
+            <w:vAlign w:val="center"/>
+          </w:tcPr>
+          <w:p>
+            <w:pPr>
+              <w:jc w:val="center"/>
+              <w:rPr>
+                <w:rFonts w:ascii="Arial" w:hAnsi="Arial" w:cs="Arial"/>
+                <w:sz w:val="24"/>
+                <w:szCs w:val="24"/>
+                <w:lang w:val="es-ES"/>
+              </w:rPr>
+            </w:pPr>
+            <w:r>
+              <w:rPr>
+                <w:rFonts w:ascii="Arial" w:hAnsi="Arial" w:cs="Arial"/>
+                <w:sz w:val="24"/>
+                <w:szCs w:val="24"/>
+                <w:lang w:val="es-ES"/>
+              </w:rPr>
+              <w:t>Ninguna</w:t>
+            </w:r>
+          </w:p>
+        </w:tc>
+        <w:tc>
+          <w:tcPr>
+            <w:tcW w:w="1879" w:type="dxa"/>
+          </w:tcPr>
+          <w:p>
+            <w:pPr>
+              <w:rPr>
+                <w:rFonts w:ascii="Arial" w:hAnsi="Arial" w:cs="Arial"/>
+                <w:sz w:val="24"/>
+                <w:szCs w:val="24"/>
+                <w:lang w:val="es-ES"/>
+              </w:rPr>
+            </w:pPr>
+            <w:r>
+              <w:rPr>
+                <w:rFonts w:ascii="Arial" w:hAnsi="Arial" w:cs="Arial"/>
+                <w:sz w:val="24"/>
+                <w:szCs w:val="24"/>
+                <w:lang w:val="es-ES"/>
+              </w:rPr>
+              <w:t xml:space="preserve">El algoritmo </w:t>
+            </w:r>
+            <w:proofErr w:type="spellStart"/>
+            <w:proofErr w:type="gramStart"/>
+            <w:r>
+              <w:rPr>
+                <w:rFonts w:ascii="Arial" w:hAnsi="Arial" w:cs="Arial"/>
+                <w:sz w:val="24"/>
+                <w:szCs w:val="24"/>
+                <w:lang w:val="es-ES"/>
+              </w:rPr>
+              <w:t>peek</w:t>
+            </w:r>
+            <w:proofErr w:type="spellEnd"/>
+            <w:r>
+              <w:rPr>
+                <w:rFonts w:ascii="Arial" w:hAnsi="Arial" w:cs="Arial"/>
+                <w:sz w:val="24"/>
+                <w:szCs w:val="24"/>
+                <w:lang w:val="es-ES"/>
+              </w:rPr>
+              <w:t>(</w:t>
+            </w:r>
+            <w:proofErr w:type="gramEnd"/>
+            <w:r>
+              <w:rPr>
+                <w:rFonts w:ascii="Arial" w:hAnsi="Arial" w:cs="Arial"/>
+                <w:sz w:val="24"/>
+                <w:szCs w:val="24"/>
+                <w:lang w:val="es-ES"/>
+              </w:rPr>
+              <w:t>) debe de devolver la cadena “Soy”</w:t>
+            </w:r>
+          </w:p>
+        </w:tc>
+      </w:tr>
+      <w:tr>
+        <w:tc>
+          <w:tcPr>
+            <w:tcW w:w="1878" w:type="dxa"/>
+            <w:vAlign w:val="center"/>
+          </w:tcPr>
+          <w:p>
+            <w:pPr>
+              <w:jc w:val="center"/>
+              <w:rPr>
+                <w:rFonts w:ascii="Arial" w:hAnsi="Arial" w:cs="Arial"/>
+                <w:sz w:val="24"/>
+                <w:szCs w:val="24"/>
+                <w:lang w:val="es-ES"/>
+              </w:rPr>
+            </w:pPr>
+          </w:p>
+        </w:tc>
+        <w:tc>
+          <w:tcPr>
+            <w:tcW w:w="1879" w:type="dxa"/>
+          </w:tcPr>
+          <w:p>
+            <w:pPr>
+              <w:rPr>
+                <w:rFonts w:ascii="Arial" w:hAnsi="Arial" w:cs="Arial"/>
+                <w:sz w:val="24"/>
+                <w:szCs w:val="24"/>
+                <w:lang w:val="es-ES"/>
+              </w:rPr>
+            </w:pPr>
+          </w:p>
+        </w:tc>
+        <w:tc>
+          <w:tcPr>
+            <w:tcW w:w="1879" w:type="dxa"/>
+            <w:gridSpan w:val="2"/>
+            <w:vAlign w:val="center"/>
+          </w:tcPr>
+          <w:p>
+            <w:pPr>
+              <w:jc w:val="center"/>
+              <w:rPr>
+                <w:rFonts w:ascii="Arial" w:hAnsi="Arial" w:cs="Arial"/>
+                <w:sz w:val="24"/>
+                <w:szCs w:val="24"/>
+                <w:lang w:val="es-ES"/>
+              </w:rPr>
+            </w:pPr>
+          </w:p>
+        </w:tc>
+        <w:tc>
+          <w:tcPr>
+            <w:tcW w:w="1879" w:type="dxa"/>
+          </w:tcPr>
+          <w:p>
+            <w:pPr>
+              <w:rPr>
+                <w:rFonts w:ascii="Arial" w:hAnsi="Arial" w:cs="Arial"/>
+                <w:sz w:val="24"/>
+                <w:szCs w:val="24"/>
+                <w:lang w:val="es-ES"/>
+              </w:rPr>
+            </w:pPr>
+          </w:p>
+        </w:tc>
+        <w:tc>
+          <w:tcPr>
+            <w:tcW w:w="1879" w:type="dxa"/>
+          </w:tcPr>
+          <w:p>
+            <w:pPr>
+              <w:rPr>
+                <w:rFonts w:ascii="Arial" w:hAnsi="Arial" w:cs="Arial"/>
+                <w:sz w:val="24"/>
+                <w:szCs w:val="24"/>
+                <w:lang w:val="es-ES"/>
+              </w:rPr>
+            </w:pPr>
+          </w:p>
+        </w:tc>
+      </w:tr>
+    </w:tbl>
     <w:p>
       <w:pPr>
         <w:spacing w:after="0" w:line="240" w:lineRule="auto"/>
@@ -16772,12 +19598,12 @@
     <w:p>
       <w:pPr>
         <w:spacing w:after="0" w:line="240" w:lineRule="auto"/>
-        <w:jc w:val="center"/>
         <w:rPr>
           <w:rFonts w:ascii="Arial" w:hAnsi="Arial" w:cs="Arial"/>
           <w:b/>
           <w:sz w:val="24"/>
           <w:szCs w:val="24"/>
+          <w:u w:val="single"/>
           <w:lang w:val="es-ES"/>
         </w:rPr>
       </w:pPr>
@@ -16798,11 +19624,24 @@
     <w:p>
       <w:pPr>
         <w:spacing w:after="0" w:line="240" w:lineRule="auto"/>
+        <w:jc w:val="center"/>
         <w:rPr>
           <w:rFonts w:ascii="Arial" w:hAnsi="Arial" w:cs="Arial"/>
           <w:b/>
           <w:sz w:val="24"/>
           <w:szCs w:val="24"/>
+          <w:lang w:val="es-ES"/>
+        </w:rPr>
+      </w:pPr>
+    </w:p>
+    <w:p>
+      <w:pPr>
+        <w:spacing w:after="0" w:line="240" w:lineRule="auto"/>
+        <w:rPr>
+          <w:rFonts w:ascii="Arial" w:hAnsi="Arial" w:cs="Arial"/>
+          <w:b/>
+          <w:sz w:val="24"/>
+          <w:szCs w:val="24"/>
           <w:u w:val="single"/>
           <w:lang w:val="es-ES"/>
         </w:rPr>
@@ -16811,45 +19650,6 @@
     <w:p>
       <w:pPr>
         <w:spacing w:after="0" w:line="240" w:lineRule="auto"/>
-        <w:jc w:val="center"/>
-        <w:rPr>
-          <w:rFonts w:ascii="Arial" w:hAnsi="Arial" w:cs="Arial"/>
-          <w:b/>
-          <w:sz w:val="24"/>
-          <w:szCs w:val="24"/>
-          <w:lang w:val="es-ES"/>
-        </w:rPr>
-      </w:pPr>
-    </w:p>
-    <w:p>
-      <w:pPr>
-        <w:spacing w:after="0" w:line="240" w:lineRule="auto"/>
-        <w:jc w:val="center"/>
-        <w:rPr>
-          <w:rFonts w:ascii="Arial" w:hAnsi="Arial" w:cs="Arial"/>
-          <w:b/>
-          <w:sz w:val="24"/>
-          <w:szCs w:val="24"/>
-          <w:lang w:val="es-ES"/>
-        </w:rPr>
-      </w:pPr>
-    </w:p>
-    <w:p>
-      <w:pPr>
-        <w:spacing w:after="0" w:line="240" w:lineRule="auto"/>
-        <w:rPr>
-          <w:rFonts w:ascii="Arial" w:hAnsi="Arial" w:cs="Arial"/>
-          <w:b/>
-          <w:sz w:val="24"/>
-          <w:szCs w:val="24"/>
-          <w:u w:val="single"/>
-          <w:lang w:val="es-ES"/>
-        </w:rPr>
-      </w:pPr>
-    </w:p>
-    <w:p>
-      <w:pPr>
-        <w:spacing w:after="0" w:line="240" w:lineRule="auto"/>
         <w:rPr>
           <w:rFonts w:ascii="Arial" w:hAnsi="Arial" w:cs="Arial"/>
           <w:sz w:val="24"/>
@@ -16859,7 +19659,7 @@
       </w:pPr>
     </w:p>
     <w:sectPr>
-      <w:headerReference w:type="default" r:id="rId32"/>
+      <w:headerReference w:type="default" r:id="rId31"/>
       <w:pgSz w:w="12240" w:h="15840"/>
       <w:pgMar w:top="1418" w:right="1418" w:bottom="1418" w:left="1418" w:header="709" w:footer="709" w:gutter="0"/>
       <w:cols w:space="708"/>
@@ -16870,7 +19670,7 @@
 </file>
 
 <file path=word/endnotes.xml><?xml version="1.0" encoding="utf-8"?>
-<w:endnotes xmlns:wpc="http://schemas.microsoft.com/office/word/2010/wordprocessingCanvas" xmlns:cx="http://schemas.microsoft.com/office/drawing/2014/chartex" xmlns:cx1="http://schemas.microsoft.com/office/drawing/2015/9/8/chartex" xmlns:mc="http://schemas.openxmlformats.org/markup-compatibility/2006" xmlns:o="urn:schemas-microsoft-com:office:office" xmlns:r="http://schemas.openxmlformats.org/officeDocument/2006/relationships" xmlns:m="http://schemas.openxmlformats.org/officeDocument/2006/math" xmlns:v="urn:schemas-microsoft-com:vml" xmlns:wp14="http://schemas.microsoft.com/office/word/2010/wordprocessingDrawing" xmlns:wp="http://schemas.openxmlformats.org/drawingml/2006/wordprocessingDrawing" xmlns:w10="urn:schemas-microsoft-com:office:word" xmlns:w="http://schemas.openxmlformats.org/wordprocessingml/2006/main" xmlns:w14="http://schemas.microsoft.com/office/word/2010/wordml" xmlns:w15="http://schemas.microsoft.com/office/word/2012/wordml" xmlns:w16se="http://schemas.microsoft.com/office/word/2015/wordml/symex" xmlns:wpg="http://schemas.microsoft.com/office/word/2010/wordprocessingGroup" xmlns:wpi="http://schemas.microsoft.com/office/word/2010/wordprocessingInk" xmlns:wne="http://schemas.microsoft.com/office/word/2006/wordml" xmlns:wps="http://schemas.microsoft.com/office/word/2010/wordprocessingShape" mc:Ignorable="w14 w15 w16se wp14">
+<w:endnotes xmlns:wpc="http://schemas.microsoft.com/office/word/2010/wordprocessingCanvas" xmlns:cx="http://schemas.microsoft.com/office/drawing/2014/chartex" xmlns:cx1="http://schemas.microsoft.com/office/drawing/2015/9/8/chartex" xmlns:cx2="http://schemas.microsoft.com/office/drawing/2015/10/21/chartex" xmlns:cx3="http://schemas.microsoft.com/office/drawing/2016/5/9/chartex" xmlns:cx4="http://schemas.microsoft.com/office/drawing/2016/5/10/chartex" xmlns:cx5="http://schemas.microsoft.com/office/drawing/2016/5/11/chartex" xmlns:cx6="http://schemas.microsoft.com/office/drawing/2016/5/12/chartex" xmlns:cx7="http://schemas.microsoft.com/office/drawing/2016/5/13/chartex" xmlns:cx8="http://schemas.microsoft.com/office/drawing/2016/5/14/chartex" xmlns:mc="http://schemas.openxmlformats.org/markup-compatibility/2006" xmlns:aink="http://schemas.microsoft.com/office/drawing/2016/ink" xmlns:am3d="http://schemas.microsoft.com/office/drawing/2017/model3d" xmlns:o="urn:schemas-microsoft-com:office:office" xmlns:r="http://schemas.openxmlformats.org/officeDocument/2006/relationships" xmlns:m="http://schemas.openxmlformats.org/officeDocument/2006/math" xmlns:v="urn:schemas-microsoft-com:vml" xmlns:wp14="http://schemas.microsoft.com/office/word/2010/wordprocessingDrawing" xmlns:wp="http://schemas.openxmlformats.org/drawingml/2006/wordprocessingDrawing" xmlns:w10="urn:schemas-microsoft-com:office:word" xmlns:w="http://schemas.openxmlformats.org/wordprocessingml/2006/main" xmlns:w14="http://schemas.microsoft.com/office/word/2010/wordml" xmlns:w15="http://schemas.microsoft.com/office/word/2012/wordml" xmlns:w16cid="http://schemas.microsoft.com/office/word/2016/wordml/cid" xmlns:w16se="http://schemas.microsoft.com/office/word/2015/wordml/symex" xmlns:wpg="http://schemas.microsoft.com/office/word/2010/wordprocessingGroup" xmlns:wpi="http://schemas.microsoft.com/office/word/2010/wordprocessingInk" xmlns:wne="http://schemas.microsoft.com/office/word/2006/wordml" xmlns:wps="http://schemas.microsoft.com/office/word/2010/wordprocessingShape" mc:Ignorable="w14 w15 w16se w16cid wp14">
   <w:endnote w:type="separator" w:id="-1">
     <w:p>
       <w:pPr>
@@ -16895,7 +19695,7 @@
 </file>
 
 <file path=word/footnotes.xml><?xml version="1.0" encoding="utf-8"?>
-<w:footnotes xmlns:wpc="http://schemas.microsoft.com/office/word/2010/wordprocessingCanvas" xmlns:cx="http://schemas.microsoft.com/office/drawing/2014/chartex" xmlns:cx1="http://schemas.microsoft.com/office/drawing/2015/9/8/chartex" xmlns:mc="http://schemas.openxmlformats.org/markup-compatibility/2006" xmlns:o="urn:schemas-microsoft-com:office:office" xmlns:r="http://schemas.openxmlformats.org/officeDocument/2006/relationships" xmlns:m="http://schemas.openxmlformats.org/officeDocument/2006/math" xmlns:v="urn:schemas-microsoft-com:vml" xmlns:wp14="http://schemas.microsoft.com/office/word/2010/wordprocessingDrawing" xmlns:wp="http://schemas.openxmlformats.org/drawingml/2006/wordprocessingDrawing" xmlns:w10="urn:schemas-microsoft-com:office:word" xmlns:w="http://schemas.openxmlformats.org/wordprocessingml/2006/main" xmlns:w14="http://schemas.microsoft.com/office/word/2010/wordml" xmlns:w15="http://schemas.microsoft.com/office/word/2012/wordml" xmlns:w16se="http://schemas.microsoft.com/office/word/2015/wordml/symex" xmlns:wpg="http://schemas.microsoft.com/office/word/2010/wordprocessingGroup" xmlns:wpi="http://schemas.microsoft.com/office/word/2010/wordprocessingInk" xmlns:wne="http://schemas.microsoft.com/office/word/2006/wordml" xmlns:wps="http://schemas.microsoft.com/office/word/2010/wordprocessingShape" mc:Ignorable="w14 w15 w16se wp14">
+<w:footnotes xmlns:wpc="http://schemas.microsoft.com/office/word/2010/wordprocessingCanvas" xmlns:cx="http://schemas.microsoft.com/office/drawing/2014/chartex" xmlns:cx1="http://schemas.microsoft.com/office/drawing/2015/9/8/chartex" xmlns:cx2="http://schemas.microsoft.com/office/drawing/2015/10/21/chartex" xmlns:cx3="http://schemas.microsoft.com/office/drawing/2016/5/9/chartex" xmlns:cx4="http://schemas.microsoft.com/office/drawing/2016/5/10/chartex" xmlns:cx5="http://schemas.microsoft.com/office/drawing/2016/5/11/chartex" xmlns:cx6="http://schemas.microsoft.com/office/drawing/2016/5/12/chartex" xmlns:cx7="http://schemas.microsoft.com/office/drawing/2016/5/13/chartex" xmlns:cx8="http://schemas.microsoft.com/office/drawing/2016/5/14/chartex" xmlns:mc="http://schemas.openxmlformats.org/markup-compatibility/2006" xmlns:aink="http://schemas.microsoft.com/office/drawing/2016/ink" xmlns:am3d="http://schemas.microsoft.com/office/drawing/2017/model3d" xmlns:o="urn:schemas-microsoft-com:office:office" xmlns:r="http://schemas.openxmlformats.org/officeDocument/2006/relationships" xmlns:m="http://schemas.openxmlformats.org/officeDocument/2006/math" xmlns:v="urn:schemas-microsoft-com:vml" xmlns:wp14="http://schemas.microsoft.com/office/word/2010/wordprocessingDrawing" xmlns:wp="http://schemas.openxmlformats.org/drawingml/2006/wordprocessingDrawing" xmlns:w10="urn:schemas-microsoft-com:office:word" xmlns:w="http://schemas.openxmlformats.org/wordprocessingml/2006/main" xmlns:w14="http://schemas.microsoft.com/office/word/2010/wordml" xmlns:w15="http://schemas.microsoft.com/office/word/2012/wordml" xmlns:w16cid="http://schemas.microsoft.com/office/word/2016/wordml/cid" xmlns:w16se="http://schemas.microsoft.com/office/word/2015/wordml/symex" xmlns:wpg="http://schemas.microsoft.com/office/word/2010/wordprocessingGroup" xmlns:wpi="http://schemas.microsoft.com/office/word/2010/wordprocessingInk" xmlns:wne="http://schemas.microsoft.com/office/word/2006/wordml" xmlns:wps="http://schemas.microsoft.com/office/word/2010/wordprocessingShape" mc:Ignorable="w14 w15 w16se w16cid wp14">
   <w:footnote w:type="separator" w:id="-1">
     <w:p>
       <w:pPr>
@@ -16920,7 +19720,7 @@
 </file>
 
 <file path=word/header1.xml><?xml version="1.0" encoding="utf-8"?>
-<w:hdr xmlns:wpc="http://schemas.microsoft.com/office/word/2010/wordprocessingCanvas" xmlns:cx="http://schemas.microsoft.com/office/drawing/2014/chartex" xmlns:cx1="http://schemas.microsoft.com/office/drawing/2015/9/8/chartex" xmlns:mc="http://schemas.openxmlformats.org/markup-compatibility/2006" xmlns:o="urn:schemas-microsoft-com:office:office" xmlns:r="http://schemas.openxmlformats.org/officeDocument/2006/relationships" xmlns:m="http://schemas.openxmlformats.org/officeDocument/2006/math" xmlns:v="urn:schemas-microsoft-com:vml" xmlns:wp14="http://schemas.microsoft.com/office/word/2010/wordprocessingDrawing" xmlns:wp="http://schemas.openxmlformats.org/drawingml/2006/wordprocessingDrawing" xmlns:w10="urn:schemas-microsoft-com:office:word" xmlns:w="http://schemas.openxmlformats.org/wordprocessingml/2006/main" xmlns:w14="http://schemas.microsoft.com/office/word/2010/wordml" xmlns:w15="http://schemas.microsoft.com/office/word/2012/wordml" xmlns:w16se="http://schemas.microsoft.com/office/word/2015/wordml/symex" xmlns:wpg="http://schemas.microsoft.com/office/word/2010/wordprocessingGroup" xmlns:wpi="http://schemas.microsoft.com/office/word/2010/wordprocessingInk" xmlns:wne="http://schemas.microsoft.com/office/word/2006/wordml" xmlns:wps="http://schemas.microsoft.com/office/word/2010/wordprocessingShape" mc:Ignorable="w14 w15 w16se wp14">
+<w:hdr xmlns:wpc="http://schemas.microsoft.com/office/word/2010/wordprocessingCanvas" xmlns:cx="http://schemas.microsoft.com/office/drawing/2014/chartex" xmlns:cx1="http://schemas.microsoft.com/office/drawing/2015/9/8/chartex" xmlns:cx2="http://schemas.microsoft.com/office/drawing/2015/10/21/chartex" xmlns:cx3="http://schemas.microsoft.com/office/drawing/2016/5/9/chartex" xmlns:cx4="http://schemas.microsoft.com/office/drawing/2016/5/10/chartex" xmlns:cx5="http://schemas.microsoft.com/office/drawing/2016/5/11/chartex" xmlns:cx6="http://schemas.microsoft.com/office/drawing/2016/5/12/chartex" xmlns:cx7="http://schemas.microsoft.com/office/drawing/2016/5/13/chartex" xmlns:cx8="http://schemas.microsoft.com/office/drawing/2016/5/14/chartex" xmlns:mc="http://schemas.openxmlformats.org/markup-compatibility/2006" xmlns:aink="http://schemas.microsoft.com/office/drawing/2016/ink" xmlns:am3d="http://schemas.microsoft.com/office/drawing/2017/model3d" xmlns:o="urn:schemas-microsoft-com:office:office" xmlns:r="http://schemas.openxmlformats.org/officeDocument/2006/relationships" xmlns:m="http://schemas.openxmlformats.org/officeDocument/2006/math" xmlns:v="urn:schemas-microsoft-com:vml" xmlns:wp14="http://schemas.microsoft.com/office/word/2010/wordprocessingDrawing" xmlns:wp="http://schemas.openxmlformats.org/drawingml/2006/wordprocessingDrawing" xmlns:w10="urn:schemas-microsoft-com:office:word" xmlns:w="http://schemas.openxmlformats.org/wordprocessingml/2006/main" xmlns:w14="http://schemas.microsoft.com/office/word/2010/wordml" xmlns:w15="http://schemas.microsoft.com/office/word/2012/wordml" xmlns:w16cid="http://schemas.microsoft.com/office/word/2016/wordml/cid" xmlns:w16se="http://schemas.microsoft.com/office/word/2015/wordml/symex" xmlns:wpg="http://schemas.microsoft.com/office/word/2010/wordprocessingGroup" xmlns:wpi="http://schemas.microsoft.com/office/word/2010/wordprocessingInk" xmlns:wne="http://schemas.microsoft.com/office/word/2006/wordml" xmlns:wps="http://schemas.microsoft.com/office/word/2010/wordprocessingShape" mc:Ignorable="w14 w15 w16se w16cid wp14">
   <w:p>
     <w:pPr>
       <w:pStyle w:val="Encabezado"/>
@@ -16988,7 +19788,7 @@
 </file>
 
 <file path=word/numbering.xml><?xml version="1.0" encoding="utf-8"?>
-<w:numbering xmlns:wpc="http://schemas.microsoft.com/office/word/2010/wordprocessingCanvas" xmlns:cx="http://schemas.microsoft.com/office/drawing/2014/chartex" xmlns:cx1="http://schemas.microsoft.com/office/drawing/2015/9/8/chartex" xmlns:mc="http://schemas.openxmlformats.org/markup-compatibility/2006" xmlns:o="urn:schemas-microsoft-com:office:office" xmlns:r="http://schemas.openxmlformats.org/officeDocument/2006/relationships" xmlns:m="http://schemas.openxmlformats.org/officeDocument/2006/math" xmlns:v="urn:schemas-microsoft-com:vml" xmlns:wp14="http://schemas.microsoft.com/office/word/2010/wordprocessingDrawing" xmlns:wp="http://schemas.openxmlformats.org/drawingml/2006/wordprocessingDrawing" xmlns:w10="urn:schemas-microsoft-com:office:word" xmlns:w="http://schemas.openxmlformats.org/wordprocessingml/2006/main" xmlns:w14="http://schemas.microsoft.com/office/word/2010/wordml" xmlns:w15="http://schemas.microsoft.com/office/word/2012/wordml" xmlns:w16se="http://schemas.microsoft.com/office/word/2015/wordml/symex" xmlns:wpg="http://schemas.microsoft.com/office/word/2010/wordprocessingGroup" xmlns:wpi="http://schemas.microsoft.com/office/word/2010/wordprocessingInk" xmlns:wne="http://schemas.microsoft.com/office/word/2006/wordml" xmlns:wps="http://schemas.microsoft.com/office/word/2010/wordprocessingShape" mc:Ignorable="w14 w15 w16se wp14">
+<w:numbering xmlns:wpc="http://schemas.microsoft.com/office/word/2010/wordprocessingCanvas" xmlns:cx="http://schemas.microsoft.com/office/drawing/2014/chartex" xmlns:cx1="http://schemas.microsoft.com/office/drawing/2015/9/8/chartex" xmlns:cx2="http://schemas.microsoft.com/office/drawing/2015/10/21/chartex" xmlns:cx3="http://schemas.microsoft.com/office/drawing/2016/5/9/chartex" xmlns:cx4="http://schemas.microsoft.com/office/drawing/2016/5/10/chartex" xmlns:cx5="http://schemas.microsoft.com/office/drawing/2016/5/11/chartex" xmlns:cx6="http://schemas.microsoft.com/office/drawing/2016/5/12/chartex" xmlns:cx7="http://schemas.microsoft.com/office/drawing/2016/5/13/chartex" xmlns:cx8="http://schemas.microsoft.com/office/drawing/2016/5/14/chartex" xmlns:mc="http://schemas.openxmlformats.org/markup-compatibility/2006" xmlns:aink="http://schemas.microsoft.com/office/drawing/2016/ink" xmlns:am3d="http://schemas.microsoft.com/office/drawing/2017/model3d" xmlns:o="urn:schemas-microsoft-com:office:office" xmlns:r="http://schemas.openxmlformats.org/officeDocument/2006/relationships" xmlns:m="http://schemas.openxmlformats.org/officeDocument/2006/math" xmlns:v="urn:schemas-microsoft-com:vml" xmlns:wp14="http://schemas.microsoft.com/office/word/2010/wordprocessingDrawing" xmlns:wp="http://schemas.openxmlformats.org/drawingml/2006/wordprocessingDrawing" xmlns:w10="urn:schemas-microsoft-com:office:word" xmlns:w="http://schemas.openxmlformats.org/wordprocessingml/2006/main" xmlns:w14="http://schemas.microsoft.com/office/word/2010/wordml" xmlns:w15="http://schemas.microsoft.com/office/word/2012/wordml" xmlns:w16cid="http://schemas.microsoft.com/office/word/2016/wordml/cid" xmlns:w16se="http://schemas.microsoft.com/office/word/2015/wordml/symex" xmlns:wpg="http://schemas.microsoft.com/office/word/2010/wordprocessingGroup" xmlns:wpi="http://schemas.microsoft.com/office/word/2010/wordprocessingInk" xmlns:wne="http://schemas.microsoft.com/office/word/2006/wordml" xmlns:wps="http://schemas.microsoft.com/office/word/2010/wordprocessingShape" mc:Ignorable="w14 w15 w16se w16cid wp14">
   <w:numPicBullet w:numPicBulletId="0">
     <w:pict>
       <v:shapetype id="_x0000_t75" coordsize="21600,21600" o:spt="75" o:preferrelative="t" path="m@4@5l@4@11@9@11@9@5xe" filled="f" stroked="f">
@@ -17010,7 +19810,7 @@
         <v:path o:extrusionok="f" gradientshapeok="t" o:connecttype="rect"/>
         <o:lock v:ext="edit" aspectratio="t"/>
       </v:shapetype>
-      <v:shape id="_x0000_i1037" type="#_x0000_t75" style="width:10.9pt;height:10.9pt" o:bullet="t">
+      <v:shape id="_x0000_i1067" type="#_x0000_t75" style="width:11.25pt;height:11.25pt" o:bullet="t">
         <v:imagedata r:id="rId1" o:title="msoC8FA"/>
       </v:shape>
     </w:pict>
@@ -17018,7 +19818,7 @@
   <w:abstractNum w:abstractNumId="0" w15:restartNumberingAfterBreak="0">
     <w:nsid w:val="08270160"/>
     <w:multiLevelType w:val="hybridMultilevel"/>
-    <w:tmpl w:val="53BCDF38"/>
+    <w:tmpl w:val="B06E1AD0"/>
     <w:lvl w:ilvl="0" w:tplc="240A0007">
       <w:start w:val="1"/>
       <w:numFmt w:val="bullet"/>
@@ -17810,7 +20610,7 @@
   <w:abstractNum w:abstractNumId="7" w15:restartNumberingAfterBreak="0">
     <w:nsid w:val="562338A0"/>
     <w:multiLevelType w:val="hybridMultilevel"/>
-    <w:tmpl w:val="CAA6C06A"/>
+    <w:tmpl w:val="E0D61388"/>
     <w:lvl w:ilvl="0" w:tplc="240A0001">
       <w:start w:val="1"/>
       <w:numFmt w:val="bullet"/>
@@ -18528,7 +21328,7 @@
 </file>
 
 <file path=word/styles.xml><?xml version="1.0" encoding="utf-8"?>
-<w:styles xmlns:mc="http://schemas.openxmlformats.org/markup-compatibility/2006" xmlns:r="http://schemas.openxmlformats.org/officeDocument/2006/relationships" xmlns:w="http://schemas.openxmlformats.org/wordprocessingml/2006/main" xmlns:w14="http://schemas.microsoft.com/office/word/2010/wordml" xmlns:w15="http://schemas.microsoft.com/office/word/2012/wordml" xmlns:w16se="http://schemas.microsoft.com/office/word/2015/wordml/symex" mc:Ignorable="w14 w15 w16se">
+<w:styles xmlns:mc="http://schemas.openxmlformats.org/markup-compatibility/2006" xmlns:r="http://schemas.openxmlformats.org/officeDocument/2006/relationships" xmlns:w="http://schemas.openxmlformats.org/wordprocessingml/2006/main" xmlns:w14="http://schemas.microsoft.com/office/word/2010/wordml" xmlns:w15="http://schemas.microsoft.com/office/word/2012/wordml" xmlns:w16cid="http://schemas.microsoft.com/office/word/2016/wordml/cid" xmlns:w16se="http://schemas.microsoft.com/office/word/2015/wordml/symex" mc:Ignorable="w14 w15 w16se w16cid">
   <w:docDefaults>
     <w:rPrDefault>
       <w:rPr>
@@ -18544,7 +21344,7 @@
       </w:pPr>
     </w:pPrDefault>
   </w:docDefaults>
-  <w:latentStyles w:defLockedState="0" w:defUIPriority="99" w:defSemiHidden="0" w:defUnhideWhenUsed="0" w:defQFormat="0" w:count="371">
+  <w:latentStyles w:defLockedState="0" w:defUIPriority="99" w:defSemiHidden="0" w:defUnhideWhenUsed="0" w:defQFormat="0" w:count="375">
     <w:lsdException w:name="Normal" w:uiPriority="0" w:qFormat="1"/>
     <w:lsdException w:name="heading 1" w:uiPriority="9" w:qFormat="1"/>
     <w:lsdException w:name="heading 2" w:semiHidden="1" w:uiPriority="9" w:unhideWhenUsed="1" w:qFormat="1"/>
@@ -18650,7 +21450,6 @@
     <w:lsdException w:name="HTML Sample" w:semiHidden="1" w:unhideWhenUsed="1"/>
     <w:lsdException w:name="HTML Typewriter" w:semiHidden="1" w:unhideWhenUsed="1"/>
     <w:lsdException w:name="HTML Variable" w:semiHidden="1" w:unhideWhenUsed="1"/>
-    <w:lsdException w:name="Normal Table" w:semiHidden="1" w:unhideWhenUsed="1"/>
     <w:lsdException w:name="annotation subject" w:semiHidden="1" w:unhideWhenUsed="1"/>
     <w:lsdException w:name="No List" w:semiHidden="1" w:unhideWhenUsed="1"/>
     <w:lsdException w:name="Outline List 1" w:semiHidden="1" w:unhideWhenUsed="1"/>
@@ -18694,10 +21493,8 @@
     <w:lsdException w:name="Table Elegant" w:semiHidden="1" w:unhideWhenUsed="1"/>
     <w:lsdException w:name="Table Professional" w:semiHidden="1" w:unhideWhenUsed="1"/>
     <w:lsdException w:name="Table Subtle 1" w:semiHidden="1" w:unhideWhenUsed="1"/>
-    <w:lsdException w:name="Table Subtle 2" w:semiHidden="1" w:unhideWhenUsed="1"/>
     <w:lsdException w:name="Table Web 1" w:semiHidden="1" w:unhideWhenUsed="1"/>
     <w:lsdException w:name="Table Web 2" w:semiHidden="1" w:unhideWhenUsed="1"/>
-    <w:lsdException w:name="Table Web 3" w:semiHidden="1" w:unhideWhenUsed="1"/>
     <w:lsdException w:name="Balloon Text" w:semiHidden="1" w:unhideWhenUsed="1"/>
     <w:lsdException w:name="Table Grid" w:uiPriority="39"/>
     <w:lsdException w:name="Table Theme" w:semiHidden="1" w:unhideWhenUsed="1"/>
@@ -18916,6 +21713,10 @@
     <w:lsdException w:name="List Table 5 Dark Accent 6" w:uiPriority="50"/>
     <w:lsdException w:name="List Table 6 Colorful Accent 6" w:uiPriority="51"/>
     <w:lsdException w:name="List Table 7 Colorful Accent 6" w:uiPriority="52"/>
+    <w:lsdException w:name="Mention" w:semiHidden="1" w:unhideWhenUsed="1"/>
+    <w:lsdException w:name="Smart Hyperlink" w:semiHidden="1" w:unhideWhenUsed="1"/>
+    <w:lsdException w:name="Hashtag" w:semiHidden="1" w:unhideWhenUsed="1"/>
+    <w:lsdException w:name="Unresolved Mention" w:semiHidden="1" w:unhideWhenUsed="1"/>
   </w:latentStyles>
   <w:style w:type="paragraph" w:default="1" w:styleId="Normal">
     <w:name w:val="Normal"/>
@@ -18946,7 +21747,6 @@
   <w:style w:type="character" w:default="1" w:styleId="Fuentedeprrafopredeter">
     <w:name w:val="Default Paragraph Font"/>
     <w:uiPriority w:val="1"/>
-    <w:semiHidden/>
     <w:unhideWhenUsed/>
   </w:style>
   <w:style w:type="table" w:default="1" w:styleId="Tablanormal">
@@ -19115,6 +21915,36 @@
     <w:uiPriority w:val="37"/>
     <w:unhideWhenUsed/>
     <w:rsid w:val="00E05A20"/>
+  </w:style>
+  <w:style w:type="paragraph" w:styleId="Textodeglobo">
+    <w:name w:val="Balloon Text"/>
+    <w:basedOn w:val="Normal"/>
+    <w:link w:val="TextodegloboCar"/>
+    <w:uiPriority w:val="99"/>
+    <w:semiHidden/>
+    <w:unhideWhenUsed/>
+    <w:rsid w:val="008275E8"/>
+    <w:pPr>
+      <w:spacing w:after="0" w:line="240" w:lineRule="auto"/>
+    </w:pPr>
+    <w:rPr>
+      <w:rFonts w:ascii="Segoe UI" w:hAnsi="Segoe UI" w:cs="Segoe UI"/>
+      <w:sz w:val="18"/>
+      <w:szCs w:val="18"/>
+    </w:rPr>
+  </w:style>
+  <w:style w:type="character" w:customStyle="1" w:styleId="TextodegloboCar">
+    <w:name w:val="Texto de globo Car"/>
+    <w:basedOn w:val="Fuentedeprrafopredeter"/>
+    <w:link w:val="Textodeglobo"/>
+    <w:uiPriority w:val="99"/>
+    <w:semiHidden/>
+    <w:rsid w:val="008275E8"/>
+    <w:rPr>
+      <w:rFonts w:ascii="Segoe UI" w:hAnsi="Segoe UI" w:cs="Segoe UI"/>
+      <w:sz w:val="18"/>
+      <w:szCs w:val="18"/>
+    </w:rPr>
   </w:style>
 </w:styles>
 </file>
@@ -19451,7 +22281,7 @@
 </file>
 
 <file path=customXml/itemProps1.xml><?xml version="1.0" encoding="utf-8"?>
-<ds:datastoreItem xmlns:ds="http://schemas.openxmlformats.org/officeDocument/2006/customXml" ds:itemID="{3B472CD1-5CF8-4460-A59B-E1B97ABB3409}">
+<ds:datastoreItem xmlns:ds="http://schemas.openxmlformats.org/officeDocument/2006/customXml" ds:itemID="{3487691C-F625-486B-B03C-B4065FAA580A}">
   <ds:schemaRefs>
     <ds:schemaRef ds:uri="http://schemas.openxmlformats.org/officeDocument/2006/bibliography"/>
   </ds:schemaRefs>

</xml_diff>

<commit_message>
I did the unit test design of the queue
</commit_message>
<xml_diff>
--- a/Método de la Ingeniería.docx
+++ b/Método de la Ingeniería.docx
@@ -17343,7 +17343,25 @@
                 <w:szCs w:val="24"/>
                 <w:lang w:val="es-ES"/>
               </w:rPr>
-              <w:t>scenarioOne</w:t>
+              <w:t>s</w:t>
+            </w:r>
+            <w:r>
+              <w:rPr>
+                <w:rFonts w:ascii="Arial" w:hAnsi="Arial" w:cs="Arial"/>
+                <w:sz w:val="24"/>
+                <w:szCs w:val="24"/>
+                <w:lang w:val="es-ES"/>
+              </w:rPr>
+              <w:t>tage</w:t>
+            </w:r>
+            <w:r>
+              <w:rPr>
+                <w:rFonts w:ascii="Arial" w:hAnsi="Arial" w:cs="Arial"/>
+                <w:sz w:val="24"/>
+                <w:szCs w:val="24"/>
+                <w:lang w:val="es-ES"/>
+              </w:rPr>
+              <w:t>One</w:t>
             </w:r>
             <w:proofErr w:type="spellEnd"/>
             <w:r>
@@ -17563,7 +17581,25 @@
                 <w:szCs w:val="24"/>
                 <w:lang w:val="es-ES"/>
               </w:rPr>
-              <w:t>scenarioTwo</w:t>
+              <w:t>s</w:t>
+            </w:r>
+            <w:r>
+              <w:rPr>
+                <w:rFonts w:ascii="Arial" w:hAnsi="Arial" w:cs="Arial"/>
+                <w:sz w:val="24"/>
+                <w:szCs w:val="24"/>
+                <w:lang w:val="es-ES"/>
+              </w:rPr>
+              <w:t>tage</w:t>
+            </w:r>
+            <w:r>
+              <w:rPr>
+                <w:rFonts w:ascii="Arial" w:hAnsi="Arial" w:cs="Arial"/>
+                <w:sz w:val="24"/>
+                <w:szCs w:val="24"/>
+                <w:lang w:val="es-ES"/>
+              </w:rPr>
+              <w:t>Two</w:t>
             </w:r>
             <w:proofErr w:type="spellEnd"/>
             <w:r>
@@ -18230,15 +18266,14 @@
               </w:rPr>
             </w:pPr>
             <w:proofErr w:type="spellStart"/>
-            <w:proofErr w:type="gramStart"/>
-            <w:r>
-              <w:rPr>
-                <w:rFonts w:ascii="Arial" w:hAnsi="Arial" w:cs="Arial"/>
-                <w:sz w:val="24"/>
-                <w:szCs w:val="24"/>
-                <w:lang w:val="es-ES"/>
-              </w:rPr>
-              <w:t>scenarioOne</w:t>
+            <w:r>
+              <w:rPr>
+                <w:rFonts w:ascii="Arial" w:hAnsi="Arial" w:cs="Arial"/>
+                <w:sz w:val="24"/>
+                <w:szCs w:val="24"/>
+                <w:lang w:val="es-ES"/>
+              </w:rPr>
+              <w:t>stageOne</w:t>
             </w:r>
             <w:proofErr w:type="spellEnd"/>
             <w:r>
@@ -18248,17 +18283,16 @@
                 <w:szCs w:val="24"/>
                 <w:lang w:val="es-ES"/>
               </w:rPr>
-              <w:t>(</w:t>
-            </w:r>
-            <w:proofErr w:type="gramEnd"/>
-            <w:r>
-              <w:rPr>
-                <w:rFonts w:ascii="Arial" w:hAnsi="Arial" w:cs="Arial"/>
-                <w:sz w:val="24"/>
-                <w:szCs w:val="24"/>
-                <w:lang w:val="es-ES"/>
-              </w:rPr>
-              <w:t>)</w:t>
+              <w:t xml:space="preserve"> </w:t>
+            </w:r>
+            <w:r>
+              <w:rPr>
+                <w:rFonts w:ascii="Arial" w:hAnsi="Arial" w:cs="Arial"/>
+                <w:sz w:val="24"/>
+                <w:szCs w:val="24"/>
+                <w:lang w:val="es-ES"/>
+              </w:rPr>
+              <w:t>()</w:t>
             </w:r>
           </w:p>
         </w:tc>
@@ -18488,15 +18522,14 @@
               </w:rPr>
             </w:pPr>
             <w:proofErr w:type="spellStart"/>
-            <w:proofErr w:type="gramStart"/>
-            <w:r>
-              <w:rPr>
-                <w:rFonts w:ascii="Arial" w:hAnsi="Arial" w:cs="Arial"/>
-                <w:sz w:val="24"/>
-                <w:szCs w:val="24"/>
-                <w:lang w:val="es-ES"/>
-              </w:rPr>
-              <w:t>scenarioTwo</w:t>
+            <w:r>
+              <w:rPr>
+                <w:rFonts w:ascii="Arial" w:hAnsi="Arial" w:cs="Arial"/>
+                <w:sz w:val="24"/>
+                <w:szCs w:val="24"/>
+                <w:lang w:val="es-ES"/>
+              </w:rPr>
+              <w:t>stageTwo</w:t>
             </w:r>
             <w:proofErr w:type="spellEnd"/>
             <w:r>
@@ -18506,17 +18539,16 @@
                 <w:szCs w:val="24"/>
                 <w:lang w:val="es-ES"/>
               </w:rPr>
-              <w:t>(</w:t>
-            </w:r>
-            <w:proofErr w:type="gramEnd"/>
-            <w:r>
-              <w:rPr>
-                <w:rFonts w:ascii="Arial" w:hAnsi="Arial" w:cs="Arial"/>
-                <w:sz w:val="24"/>
-                <w:szCs w:val="24"/>
-                <w:lang w:val="es-ES"/>
-              </w:rPr>
-              <w:t>)</w:t>
+              <w:t xml:space="preserve"> </w:t>
+            </w:r>
+            <w:r>
+              <w:rPr>
+                <w:rFonts w:ascii="Arial" w:hAnsi="Arial" w:cs="Arial"/>
+                <w:sz w:val="24"/>
+                <w:szCs w:val="24"/>
+                <w:lang w:val="es-ES"/>
+              </w:rPr>
+              <w:t>()</w:t>
             </w:r>
           </w:p>
         </w:tc>
@@ -18726,8 +18758,6 @@
           <w:lang w:val="es-ES"/>
         </w:rPr>
       </w:pPr>
-      <w:bookmarkStart w:id="0" w:name="_GoBack"/>
-      <w:bookmarkEnd w:id="0"/>
     </w:p>
     <w:tbl>
       <w:tblPr>
@@ -19138,15 +19168,14 @@
               </w:rPr>
             </w:pPr>
             <w:proofErr w:type="spellStart"/>
-            <w:proofErr w:type="gramStart"/>
-            <w:r>
-              <w:rPr>
-                <w:rFonts w:ascii="Arial" w:hAnsi="Arial" w:cs="Arial"/>
-                <w:sz w:val="24"/>
-                <w:szCs w:val="24"/>
-                <w:lang w:val="es-ES"/>
-              </w:rPr>
-              <w:t>scenarioOne</w:t>
+            <w:r>
+              <w:rPr>
+                <w:rFonts w:ascii="Arial" w:hAnsi="Arial" w:cs="Arial"/>
+                <w:sz w:val="24"/>
+                <w:szCs w:val="24"/>
+                <w:lang w:val="es-ES"/>
+              </w:rPr>
+              <w:t>stageOne</w:t>
             </w:r>
             <w:proofErr w:type="spellEnd"/>
             <w:r>
@@ -19156,17 +19185,16 @@
                 <w:szCs w:val="24"/>
                 <w:lang w:val="es-ES"/>
               </w:rPr>
-              <w:t>(</w:t>
-            </w:r>
-            <w:proofErr w:type="gramEnd"/>
-            <w:r>
-              <w:rPr>
-                <w:rFonts w:ascii="Arial" w:hAnsi="Arial" w:cs="Arial"/>
-                <w:sz w:val="24"/>
-                <w:szCs w:val="24"/>
-                <w:lang w:val="es-ES"/>
-              </w:rPr>
-              <w:t>)</w:t>
+              <w:t xml:space="preserve"> </w:t>
+            </w:r>
+            <w:r>
+              <w:rPr>
+                <w:rFonts w:ascii="Arial" w:hAnsi="Arial" w:cs="Arial"/>
+                <w:sz w:val="24"/>
+                <w:szCs w:val="24"/>
+                <w:lang w:val="es-ES"/>
+              </w:rPr>
+              <w:t>()</w:t>
             </w:r>
           </w:p>
         </w:tc>
@@ -19360,15 +19388,14 @@
               </w:rPr>
             </w:pPr>
             <w:proofErr w:type="spellStart"/>
-            <w:proofErr w:type="gramStart"/>
-            <w:r>
-              <w:rPr>
-                <w:rFonts w:ascii="Arial" w:hAnsi="Arial" w:cs="Arial"/>
-                <w:sz w:val="24"/>
-                <w:szCs w:val="24"/>
-                <w:lang w:val="es-ES"/>
-              </w:rPr>
-              <w:t>scenarioTwo</w:t>
+            <w:r>
+              <w:rPr>
+                <w:rFonts w:ascii="Arial" w:hAnsi="Arial" w:cs="Arial"/>
+                <w:sz w:val="24"/>
+                <w:szCs w:val="24"/>
+                <w:lang w:val="es-ES"/>
+              </w:rPr>
+              <w:t>stageTwo</w:t>
             </w:r>
             <w:proofErr w:type="spellEnd"/>
             <w:r>
@@ -19378,17 +19405,16 @@
                 <w:szCs w:val="24"/>
                 <w:lang w:val="es-ES"/>
               </w:rPr>
-              <w:t>(</w:t>
-            </w:r>
-            <w:proofErr w:type="gramEnd"/>
-            <w:r>
-              <w:rPr>
-                <w:rFonts w:ascii="Arial" w:hAnsi="Arial" w:cs="Arial"/>
-                <w:sz w:val="24"/>
-                <w:szCs w:val="24"/>
-                <w:lang w:val="es-ES"/>
-              </w:rPr>
-              <w:t>)</w:t>
+              <w:t xml:space="preserve"> </w:t>
+            </w:r>
+            <w:r>
+              <w:rPr>
+                <w:rFonts w:ascii="Arial" w:hAnsi="Arial" w:cs="Arial"/>
+                <w:sz w:val="24"/>
+                <w:szCs w:val="24"/>
+                <w:lang w:val="es-ES"/>
+              </w:rPr>
+              <w:t>()</w:t>
             </w:r>
           </w:p>
         </w:tc>
@@ -19595,19 +19621,910 @@
         </w:rPr>
       </w:pPr>
     </w:p>
-    <w:p>
-      <w:pPr>
-        <w:spacing w:after="0" w:line="240" w:lineRule="auto"/>
-        <w:rPr>
-          <w:rFonts w:ascii="Arial" w:hAnsi="Arial" w:cs="Arial"/>
-          <w:b/>
-          <w:sz w:val="24"/>
-          <w:szCs w:val="24"/>
-          <w:u w:val="single"/>
-          <w:lang w:val="es-ES"/>
-        </w:rPr>
-      </w:pPr>
-    </w:p>
+    <w:tbl>
+      <w:tblPr>
+        <w:tblStyle w:val="Tablaconcuadrcula"/>
+        <w:tblW w:w="0" w:type="auto"/>
+        <w:tblLook w:val="04A0" w:firstRow="1" w:lastRow="0" w:firstColumn="1" w:lastColumn="0" w:noHBand="0" w:noVBand="1"/>
+      </w:tblPr>
+      <w:tblGrid>
+        <w:gridCol w:w="1878"/>
+        <w:gridCol w:w="1879"/>
+        <w:gridCol w:w="916"/>
+        <w:gridCol w:w="963"/>
+        <w:gridCol w:w="1879"/>
+        <w:gridCol w:w="1879"/>
+      </w:tblGrid>
+      <w:tr>
+        <w:tc>
+          <w:tcPr>
+            <w:tcW w:w="9394" w:type="dxa"/>
+            <w:gridSpan w:val="6"/>
+            <w:vAlign w:val="center"/>
+          </w:tcPr>
+          <w:p>
+            <w:r>
+              <w:rPr>
+                <w:rFonts w:ascii="Arial" w:hAnsi="Arial" w:cs="Arial"/>
+                <w:b/>
+                <w:sz w:val="24"/>
+                <w:szCs w:val="24"/>
+                <w:lang w:val="es-ES"/>
+              </w:rPr>
+              <w:lastRenderedPageBreak/>
+              <w:t xml:space="preserve">Objetivo: </w:t>
+            </w:r>
+            <w:r>
+              <w:rPr>
+                <w:rFonts w:ascii="Arial" w:hAnsi="Arial" w:cs="Arial"/>
+                <w:sz w:val="24"/>
+                <w:szCs w:val="24"/>
+                <w:lang w:val="es-ES"/>
+              </w:rPr>
+              <w:t xml:space="preserve">Probar el correcto funcionamiento del método </w:t>
+            </w:r>
+            <w:proofErr w:type="spellStart"/>
+            <w:proofErr w:type="gramStart"/>
+            <w:r>
+              <w:rPr>
+                <w:rFonts w:ascii="Arial" w:hAnsi="Arial" w:cs="Arial"/>
+                <w:sz w:val="24"/>
+                <w:szCs w:val="24"/>
+                <w:lang w:val="es-ES"/>
+              </w:rPr>
+              <w:t>enqueue</w:t>
+            </w:r>
+            <w:proofErr w:type="spellEnd"/>
+            <w:r>
+              <w:rPr>
+                <w:rFonts w:ascii="Arial" w:hAnsi="Arial" w:cs="Arial"/>
+                <w:sz w:val="24"/>
+                <w:szCs w:val="24"/>
+                <w:lang w:val="es-ES"/>
+              </w:rPr>
+              <w:t>(</w:t>
+            </w:r>
+            <w:proofErr w:type="gramEnd"/>
+            <w:r>
+              <w:rPr>
+                <w:rFonts w:ascii="Arial" w:hAnsi="Arial" w:cs="Arial"/>
+                <w:sz w:val="24"/>
+                <w:szCs w:val="24"/>
+                <w:lang w:val="es-ES"/>
+              </w:rPr>
+              <w:t>) para diferentes casos de prueba</w:t>
+            </w:r>
+          </w:p>
+        </w:tc>
+      </w:tr>
+      <w:tr>
+        <w:tc>
+          <w:tcPr>
+            <w:tcW w:w="4673" w:type="dxa"/>
+            <w:gridSpan w:val="3"/>
+            <w:vAlign w:val="center"/>
+          </w:tcPr>
+          <w:p>
+            <w:pPr>
+              <w:rPr>
+                <w:rFonts w:ascii="Arial" w:hAnsi="Arial" w:cs="Arial"/>
+                <w:sz w:val="24"/>
+                <w:szCs w:val="24"/>
+                <w:lang w:val="es-ES"/>
+              </w:rPr>
+            </w:pPr>
+            <w:r>
+              <w:rPr>
+                <w:rFonts w:ascii="Arial" w:hAnsi="Arial" w:cs="Arial"/>
+                <w:b/>
+                <w:sz w:val="24"/>
+                <w:szCs w:val="24"/>
+                <w:lang w:val="es-ES"/>
+              </w:rPr>
+              <w:t xml:space="preserve">Clase: </w:t>
+            </w:r>
+            <w:proofErr w:type="spellStart"/>
+            <w:r>
+              <w:rPr>
+                <w:rFonts w:ascii="Arial" w:hAnsi="Arial" w:cs="Arial"/>
+                <w:sz w:val="24"/>
+                <w:szCs w:val="24"/>
+                <w:lang w:val="es-ES"/>
+              </w:rPr>
+              <w:t>Queue</w:t>
+            </w:r>
+            <w:proofErr w:type="spellEnd"/>
+          </w:p>
+        </w:tc>
+        <w:tc>
+          <w:tcPr>
+            <w:tcW w:w="4721" w:type="dxa"/>
+            <w:gridSpan w:val="3"/>
+            <w:vAlign w:val="center"/>
+          </w:tcPr>
+          <w:p>
+            <w:pPr>
+              <w:rPr>
+                <w:rFonts w:ascii="Arial" w:hAnsi="Arial" w:cs="Arial"/>
+                <w:sz w:val="24"/>
+                <w:szCs w:val="24"/>
+                <w:lang w:val="es-ES"/>
+              </w:rPr>
+            </w:pPr>
+            <w:r>
+              <w:rPr>
+                <w:rFonts w:ascii="Arial" w:hAnsi="Arial" w:cs="Arial"/>
+                <w:b/>
+                <w:sz w:val="24"/>
+                <w:szCs w:val="24"/>
+                <w:lang w:val="es-ES"/>
+              </w:rPr>
+              <w:t xml:space="preserve">Método: </w:t>
+            </w:r>
+            <w:proofErr w:type="spellStart"/>
+            <w:proofErr w:type="gramStart"/>
+            <w:r>
+              <w:rPr>
+                <w:rFonts w:ascii="Arial" w:hAnsi="Arial" w:cs="Arial"/>
+                <w:sz w:val="24"/>
+                <w:szCs w:val="24"/>
+                <w:lang w:val="es-ES"/>
+              </w:rPr>
+              <w:t>enqueue</w:t>
+            </w:r>
+            <w:proofErr w:type="spellEnd"/>
+            <w:r>
+              <w:rPr>
+                <w:rFonts w:ascii="Arial" w:hAnsi="Arial" w:cs="Arial"/>
+                <w:sz w:val="24"/>
+                <w:szCs w:val="24"/>
+                <w:lang w:val="es-ES"/>
+              </w:rPr>
+              <w:t>(</w:t>
+            </w:r>
+            <w:proofErr w:type="gramEnd"/>
+            <w:r>
+              <w:rPr>
+                <w:rFonts w:ascii="Arial" w:hAnsi="Arial" w:cs="Arial"/>
+                <w:sz w:val="24"/>
+                <w:szCs w:val="24"/>
+                <w:lang w:val="es-ES"/>
+              </w:rPr>
+              <w:t>)</w:t>
+            </w:r>
+          </w:p>
+        </w:tc>
+      </w:tr>
+      <w:tr>
+        <w:tc>
+          <w:tcPr>
+            <w:tcW w:w="1878" w:type="dxa"/>
+            <w:shd w:val="clear" w:color="auto" w:fill="BFBFBF" w:themeFill="background1" w:themeFillShade="BF"/>
+            <w:vAlign w:val="center"/>
+          </w:tcPr>
+          <w:p>
+            <w:pPr>
+              <w:jc w:val="center"/>
+              <w:rPr>
+                <w:rFonts w:ascii="Arial" w:hAnsi="Arial" w:cs="Arial"/>
+                <w:b/>
+                <w:sz w:val="24"/>
+                <w:szCs w:val="24"/>
+                <w:lang w:val="es-ES"/>
+              </w:rPr>
+            </w:pPr>
+            <w:r>
+              <w:rPr>
+                <w:rFonts w:ascii="Arial" w:hAnsi="Arial" w:cs="Arial"/>
+                <w:b/>
+                <w:sz w:val="24"/>
+                <w:szCs w:val="24"/>
+                <w:lang w:val="es-ES"/>
+              </w:rPr>
+              <w:t>Caso #</w:t>
+            </w:r>
+          </w:p>
+        </w:tc>
+        <w:tc>
+          <w:tcPr>
+            <w:tcW w:w="1879" w:type="dxa"/>
+            <w:shd w:val="clear" w:color="auto" w:fill="BFBFBF" w:themeFill="background1" w:themeFillShade="BF"/>
+            <w:vAlign w:val="center"/>
+          </w:tcPr>
+          <w:p>
+            <w:pPr>
+              <w:jc w:val="center"/>
+              <w:rPr>
+                <w:rFonts w:ascii="Arial" w:hAnsi="Arial" w:cs="Arial"/>
+                <w:b/>
+                <w:sz w:val="24"/>
+                <w:szCs w:val="24"/>
+                <w:lang w:val="es-ES"/>
+              </w:rPr>
+            </w:pPr>
+            <w:r>
+              <w:rPr>
+                <w:rFonts w:ascii="Arial" w:hAnsi="Arial" w:cs="Arial"/>
+                <w:b/>
+                <w:sz w:val="24"/>
+                <w:szCs w:val="24"/>
+                <w:lang w:val="es-ES"/>
+              </w:rPr>
+              <w:t>Descripción</w:t>
+            </w:r>
+          </w:p>
+        </w:tc>
+        <w:tc>
+          <w:tcPr>
+            <w:tcW w:w="1879" w:type="dxa"/>
+            <w:gridSpan w:val="2"/>
+            <w:shd w:val="clear" w:color="auto" w:fill="BFBFBF" w:themeFill="background1" w:themeFillShade="BF"/>
+            <w:vAlign w:val="center"/>
+          </w:tcPr>
+          <w:p>
+            <w:pPr>
+              <w:jc w:val="center"/>
+              <w:rPr>
+                <w:rFonts w:ascii="Arial" w:hAnsi="Arial" w:cs="Arial"/>
+                <w:b/>
+                <w:sz w:val="24"/>
+                <w:szCs w:val="24"/>
+                <w:lang w:val="es-ES"/>
+              </w:rPr>
+            </w:pPr>
+            <w:r>
+              <w:rPr>
+                <w:rFonts w:ascii="Arial" w:hAnsi="Arial" w:cs="Arial"/>
+                <w:b/>
+                <w:sz w:val="24"/>
+                <w:szCs w:val="24"/>
+                <w:lang w:val="es-ES"/>
+              </w:rPr>
+              <w:t>Escenario</w:t>
+            </w:r>
+          </w:p>
+        </w:tc>
+        <w:tc>
+          <w:tcPr>
+            <w:tcW w:w="1879" w:type="dxa"/>
+            <w:shd w:val="clear" w:color="auto" w:fill="BFBFBF" w:themeFill="background1" w:themeFillShade="BF"/>
+            <w:vAlign w:val="center"/>
+          </w:tcPr>
+          <w:p>
+            <w:pPr>
+              <w:jc w:val="center"/>
+              <w:rPr>
+                <w:rFonts w:ascii="Arial" w:hAnsi="Arial" w:cs="Arial"/>
+                <w:b/>
+                <w:sz w:val="24"/>
+                <w:szCs w:val="24"/>
+                <w:lang w:val="es-ES"/>
+              </w:rPr>
+            </w:pPr>
+            <w:r>
+              <w:rPr>
+                <w:rFonts w:ascii="Arial" w:hAnsi="Arial" w:cs="Arial"/>
+                <w:b/>
+                <w:sz w:val="24"/>
+                <w:szCs w:val="24"/>
+                <w:lang w:val="es-ES"/>
+              </w:rPr>
+              <w:t>Valores de entrada</w:t>
+            </w:r>
+          </w:p>
+        </w:tc>
+        <w:tc>
+          <w:tcPr>
+            <w:tcW w:w="1879" w:type="dxa"/>
+            <w:shd w:val="clear" w:color="auto" w:fill="BFBFBF" w:themeFill="background1" w:themeFillShade="BF"/>
+            <w:vAlign w:val="center"/>
+          </w:tcPr>
+          <w:p>
+            <w:pPr>
+              <w:jc w:val="center"/>
+              <w:rPr>
+                <w:rFonts w:ascii="Arial" w:hAnsi="Arial" w:cs="Arial"/>
+                <w:b/>
+                <w:sz w:val="24"/>
+                <w:szCs w:val="24"/>
+                <w:lang w:val="es-ES"/>
+              </w:rPr>
+            </w:pPr>
+            <w:r>
+              <w:rPr>
+                <w:rFonts w:ascii="Arial" w:hAnsi="Arial" w:cs="Arial"/>
+                <w:b/>
+                <w:sz w:val="24"/>
+                <w:szCs w:val="24"/>
+                <w:lang w:val="es-ES"/>
+              </w:rPr>
+              <w:t>Resultado</w:t>
+            </w:r>
+          </w:p>
+        </w:tc>
+      </w:tr>
+      <w:tr>
+        <w:tc>
+          <w:tcPr>
+            <w:tcW w:w="1878" w:type="dxa"/>
+            <w:vAlign w:val="center"/>
+          </w:tcPr>
+          <w:p>
+            <w:pPr>
+              <w:jc w:val="center"/>
+              <w:rPr>
+                <w:rFonts w:ascii="Arial" w:hAnsi="Arial" w:cs="Arial"/>
+                <w:sz w:val="24"/>
+                <w:szCs w:val="24"/>
+                <w:lang w:val="es-ES"/>
+              </w:rPr>
+            </w:pPr>
+            <w:r>
+              <w:rPr>
+                <w:rFonts w:ascii="Arial" w:hAnsi="Arial" w:cs="Arial"/>
+                <w:sz w:val="24"/>
+                <w:szCs w:val="24"/>
+                <w:lang w:val="es-ES"/>
+              </w:rPr>
+              <w:t>1</w:t>
+            </w:r>
+          </w:p>
+          <w:p>
+            <w:pPr>
+              <w:jc w:val="center"/>
+              <w:rPr>
+                <w:rFonts w:ascii="Arial" w:hAnsi="Arial" w:cs="Arial"/>
+                <w:sz w:val="24"/>
+                <w:szCs w:val="24"/>
+                <w:lang w:val="es-ES"/>
+              </w:rPr>
+            </w:pPr>
+            <w:r>
+              <w:rPr>
+                <w:rFonts w:ascii="Arial" w:hAnsi="Arial" w:cs="Arial"/>
+                <w:sz w:val="24"/>
+                <w:szCs w:val="24"/>
+                <w:lang w:val="es-ES"/>
+              </w:rPr>
+              <w:t>(Caso Estándar)</w:t>
+            </w:r>
+          </w:p>
+        </w:tc>
+        <w:tc>
+          <w:tcPr>
+            <w:tcW w:w="1879" w:type="dxa"/>
+          </w:tcPr>
+          <w:p>
+            <w:pPr>
+              <w:rPr>
+                <w:rFonts w:ascii="Arial" w:hAnsi="Arial" w:cs="Arial"/>
+                <w:sz w:val="24"/>
+                <w:szCs w:val="24"/>
+                <w:lang w:val="es-ES"/>
+              </w:rPr>
+            </w:pPr>
+            <w:r>
+              <w:rPr>
+                <w:rFonts w:ascii="Arial" w:hAnsi="Arial" w:cs="Arial"/>
+                <w:sz w:val="24"/>
+                <w:szCs w:val="24"/>
+                <w:lang w:val="es-ES"/>
+              </w:rPr>
+              <w:t xml:space="preserve">Se crea una </w:t>
+            </w:r>
+            <w:r>
+              <w:rPr>
+                <w:rFonts w:ascii="Arial" w:hAnsi="Arial" w:cs="Arial"/>
+                <w:sz w:val="24"/>
+                <w:szCs w:val="24"/>
+                <w:lang w:val="es-ES"/>
+              </w:rPr>
+              <w:t>cola</w:t>
+            </w:r>
+            <w:r>
+              <w:rPr>
+                <w:rFonts w:ascii="Arial" w:hAnsi="Arial" w:cs="Arial"/>
+                <w:sz w:val="24"/>
+                <w:szCs w:val="24"/>
+                <w:lang w:val="es-ES"/>
+              </w:rPr>
+              <w:t xml:space="preserve"> de Enteros, la cual contiene los enteros {1, 2, 3, 4, 5}</w:t>
+            </w:r>
+          </w:p>
+        </w:tc>
+        <w:tc>
+          <w:tcPr>
+            <w:tcW w:w="1879" w:type="dxa"/>
+            <w:gridSpan w:val="2"/>
+            <w:vAlign w:val="center"/>
+          </w:tcPr>
+          <w:p>
+            <w:pPr>
+              <w:jc w:val="center"/>
+              <w:rPr>
+                <w:rFonts w:ascii="Arial" w:hAnsi="Arial" w:cs="Arial"/>
+                <w:sz w:val="24"/>
+                <w:szCs w:val="24"/>
+                <w:lang w:val="es-ES"/>
+              </w:rPr>
+            </w:pPr>
+            <w:proofErr w:type="spellStart"/>
+            <w:r>
+              <w:rPr>
+                <w:rFonts w:ascii="Arial" w:hAnsi="Arial" w:cs="Arial"/>
+                <w:sz w:val="24"/>
+                <w:szCs w:val="24"/>
+                <w:lang w:val="es-ES"/>
+              </w:rPr>
+              <w:t>stageOne</w:t>
+            </w:r>
+            <w:proofErr w:type="spellEnd"/>
+            <w:r>
+              <w:rPr>
+                <w:rFonts w:ascii="Arial" w:hAnsi="Arial" w:cs="Arial"/>
+                <w:sz w:val="24"/>
+                <w:szCs w:val="24"/>
+                <w:lang w:val="es-ES"/>
+              </w:rPr>
+              <w:t xml:space="preserve"> </w:t>
+            </w:r>
+            <w:r>
+              <w:rPr>
+                <w:rFonts w:ascii="Arial" w:hAnsi="Arial" w:cs="Arial"/>
+                <w:sz w:val="24"/>
+                <w:szCs w:val="24"/>
+                <w:lang w:val="es-ES"/>
+              </w:rPr>
+              <w:t>()</w:t>
+            </w:r>
+          </w:p>
+        </w:tc>
+        <w:tc>
+          <w:tcPr>
+            <w:tcW w:w="1879" w:type="dxa"/>
+            <w:vAlign w:val="center"/>
+          </w:tcPr>
+          <w:p>
+            <w:pPr>
+              <w:jc w:val="center"/>
+              <w:rPr>
+                <w:rFonts w:ascii="Arial" w:hAnsi="Arial" w:cs="Arial"/>
+                <w:sz w:val="24"/>
+                <w:szCs w:val="24"/>
+                <w:lang w:val="es-ES"/>
+              </w:rPr>
+            </w:pPr>
+            <w:r>
+              <w:rPr>
+                <w:rFonts w:ascii="Arial" w:hAnsi="Arial" w:cs="Arial"/>
+                <w:sz w:val="24"/>
+                <w:szCs w:val="24"/>
+                <w:lang w:val="es-ES"/>
+              </w:rPr>
+              <w:t>Se entrega un entero, el cual su valor es 6</w:t>
+            </w:r>
+          </w:p>
+        </w:tc>
+        <w:tc>
+          <w:tcPr>
+            <w:tcW w:w="1879" w:type="dxa"/>
+          </w:tcPr>
+          <w:p>
+            <w:pPr>
+              <w:rPr>
+                <w:rFonts w:ascii="Arial" w:hAnsi="Arial" w:cs="Arial"/>
+                <w:sz w:val="24"/>
+                <w:szCs w:val="24"/>
+                <w:lang w:val="es-ES"/>
+              </w:rPr>
+            </w:pPr>
+            <w:r>
+              <w:rPr>
+                <w:rFonts w:ascii="Arial" w:hAnsi="Arial" w:cs="Arial"/>
+                <w:sz w:val="24"/>
+                <w:szCs w:val="24"/>
+                <w:lang w:val="es-ES"/>
+              </w:rPr>
+              <w:t xml:space="preserve">El algoritmo </w:t>
+            </w:r>
+            <w:proofErr w:type="gramStart"/>
+            <w:r>
+              <w:rPr>
+                <w:rFonts w:ascii="Arial" w:hAnsi="Arial" w:cs="Arial"/>
+                <w:sz w:val="24"/>
+                <w:szCs w:val="24"/>
+                <w:lang w:val="es-ES"/>
+              </w:rPr>
+              <w:t>back</w:t>
+            </w:r>
+            <w:r>
+              <w:rPr>
+                <w:rFonts w:ascii="Arial" w:hAnsi="Arial" w:cs="Arial"/>
+                <w:sz w:val="24"/>
+                <w:szCs w:val="24"/>
+                <w:lang w:val="es-ES"/>
+              </w:rPr>
+              <w:t>(</w:t>
+            </w:r>
+            <w:proofErr w:type="gramEnd"/>
+            <w:r>
+              <w:rPr>
+                <w:rFonts w:ascii="Arial" w:hAnsi="Arial" w:cs="Arial"/>
+                <w:sz w:val="24"/>
+                <w:szCs w:val="24"/>
+                <w:lang w:val="es-ES"/>
+              </w:rPr>
+              <w:t xml:space="preserve">) debe de devolver el valor de </w:t>
+            </w:r>
+            <w:r>
+              <w:rPr>
+                <w:rFonts w:ascii="Arial" w:hAnsi="Arial" w:cs="Arial"/>
+                <w:sz w:val="24"/>
+                <w:szCs w:val="24"/>
+                <w:lang w:val="es-ES"/>
+              </w:rPr>
+              <w:t>6</w:t>
+            </w:r>
+          </w:p>
+        </w:tc>
+      </w:tr>
+      <w:tr>
+        <w:tc>
+          <w:tcPr>
+            <w:tcW w:w="1878" w:type="dxa"/>
+            <w:vAlign w:val="center"/>
+          </w:tcPr>
+          <w:p>
+            <w:pPr>
+              <w:jc w:val="center"/>
+              <w:rPr>
+                <w:rFonts w:ascii="Arial" w:hAnsi="Arial" w:cs="Arial"/>
+                <w:sz w:val="24"/>
+                <w:szCs w:val="24"/>
+                <w:lang w:val="es-ES"/>
+              </w:rPr>
+            </w:pPr>
+            <w:r>
+              <w:rPr>
+                <w:rFonts w:ascii="Arial" w:hAnsi="Arial" w:cs="Arial"/>
+                <w:sz w:val="24"/>
+                <w:szCs w:val="24"/>
+                <w:lang w:val="es-ES"/>
+              </w:rPr>
+              <w:t>2</w:t>
+            </w:r>
+          </w:p>
+          <w:p>
+            <w:pPr>
+              <w:jc w:val="center"/>
+              <w:rPr>
+                <w:rFonts w:ascii="Arial" w:hAnsi="Arial" w:cs="Arial"/>
+                <w:sz w:val="24"/>
+                <w:szCs w:val="24"/>
+                <w:lang w:val="es-ES"/>
+              </w:rPr>
+            </w:pPr>
+            <w:r>
+              <w:rPr>
+                <w:rFonts w:ascii="Arial" w:hAnsi="Arial" w:cs="Arial"/>
+                <w:sz w:val="24"/>
+                <w:szCs w:val="24"/>
+                <w:lang w:val="es-ES"/>
+              </w:rPr>
+              <w:t>(Caso Interesante)</w:t>
+            </w:r>
+          </w:p>
+        </w:tc>
+        <w:tc>
+          <w:tcPr>
+            <w:tcW w:w="1879" w:type="dxa"/>
+          </w:tcPr>
+          <w:p>
+            <w:pPr>
+              <w:rPr>
+                <w:rFonts w:ascii="Arial" w:hAnsi="Arial" w:cs="Arial"/>
+                <w:sz w:val="24"/>
+                <w:szCs w:val="24"/>
+                <w:lang w:val="es-ES"/>
+              </w:rPr>
+            </w:pPr>
+            <w:r>
+              <w:rPr>
+                <w:rFonts w:ascii="Arial" w:hAnsi="Arial" w:cs="Arial"/>
+                <w:sz w:val="24"/>
+                <w:szCs w:val="24"/>
+                <w:lang w:val="es-ES"/>
+              </w:rPr>
+              <w:t xml:space="preserve">Se crea una </w:t>
+            </w:r>
+            <w:r>
+              <w:rPr>
+                <w:rFonts w:ascii="Arial" w:hAnsi="Arial" w:cs="Arial"/>
+                <w:sz w:val="24"/>
+                <w:szCs w:val="24"/>
+                <w:lang w:val="es-ES"/>
+              </w:rPr>
+              <w:t>cola</w:t>
+            </w:r>
+            <w:r>
+              <w:rPr>
+                <w:rFonts w:ascii="Arial" w:hAnsi="Arial" w:cs="Arial"/>
+                <w:sz w:val="24"/>
+                <w:szCs w:val="24"/>
+                <w:lang w:val="es-ES"/>
+              </w:rPr>
+              <w:t xml:space="preserve"> de </w:t>
+            </w:r>
+            <w:proofErr w:type="spellStart"/>
+            <w:r>
+              <w:rPr>
+                <w:rFonts w:ascii="Arial" w:hAnsi="Arial" w:cs="Arial"/>
+                <w:sz w:val="24"/>
+                <w:szCs w:val="24"/>
+                <w:lang w:val="es-ES"/>
+              </w:rPr>
+              <w:t>String</w:t>
+            </w:r>
+            <w:proofErr w:type="spellEnd"/>
+            <w:r>
+              <w:rPr>
+                <w:rFonts w:ascii="Arial" w:hAnsi="Arial" w:cs="Arial"/>
+                <w:sz w:val="24"/>
+                <w:szCs w:val="24"/>
+                <w:lang w:val="es-ES"/>
+              </w:rPr>
+              <w:t>, la cual contiene las siguientes cadenas {“Hola”, “Soy”}</w:t>
+            </w:r>
+          </w:p>
+        </w:tc>
+        <w:tc>
+          <w:tcPr>
+            <w:tcW w:w="1879" w:type="dxa"/>
+            <w:gridSpan w:val="2"/>
+            <w:vAlign w:val="center"/>
+          </w:tcPr>
+          <w:p>
+            <w:pPr>
+              <w:jc w:val="center"/>
+              <w:rPr>
+                <w:rFonts w:ascii="Arial" w:hAnsi="Arial" w:cs="Arial"/>
+                <w:sz w:val="24"/>
+                <w:szCs w:val="24"/>
+                <w:lang w:val="es-ES"/>
+              </w:rPr>
+            </w:pPr>
+            <w:proofErr w:type="spellStart"/>
+            <w:r>
+              <w:rPr>
+                <w:rFonts w:ascii="Arial" w:hAnsi="Arial" w:cs="Arial"/>
+                <w:sz w:val="24"/>
+                <w:szCs w:val="24"/>
+                <w:lang w:val="es-ES"/>
+              </w:rPr>
+              <w:t>stageTwo</w:t>
+            </w:r>
+            <w:proofErr w:type="spellEnd"/>
+            <w:r>
+              <w:rPr>
+                <w:rFonts w:ascii="Arial" w:hAnsi="Arial" w:cs="Arial"/>
+                <w:sz w:val="24"/>
+                <w:szCs w:val="24"/>
+                <w:lang w:val="es-ES"/>
+              </w:rPr>
+              <w:t xml:space="preserve"> </w:t>
+            </w:r>
+            <w:r>
+              <w:rPr>
+                <w:rFonts w:ascii="Arial" w:hAnsi="Arial" w:cs="Arial"/>
+                <w:sz w:val="24"/>
+                <w:szCs w:val="24"/>
+                <w:lang w:val="es-ES"/>
+              </w:rPr>
+              <w:t>()</w:t>
+            </w:r>
+          </w:p>
+        </w:tc>
+        <w:tc>
+          <w:tcPr>
+            <w:tcW w:w="1879" w:type="dxa"/>
+            <w:vAlign w:val="center"/>
+          </w:tcPr>
+          <w:p>
+            <w:pPr>
+              <w:jc w:val="center"/>
+              <w:rPr>
+                <w:rFonts w:ascii="Arial" w:hAnsi="Arial" w:cs="Arial"/>
+                <w:sz w:val="24"/>
+                <w:szCs w:val="24"/>
+                <w:lang w:val="es-ES"/>
+              </w:rPr>
+            </w:pPr>
+            <w:r>
+              <w:rPr>
+                <w:rFonts w:ascii="Arial" w:hAnsi="Arial" w:cs="Arial"/>
+                <w:sz w:val="24"/>
+                <w:szCs w:val="24"/>
+                <w:lang w:val="es-ES"/>
+              </w:rPr>
+              <w:t xml:space="preserve">Se entrega un </w:t>
+            </w:r>
+            <w:proofErr w:type="spellStart"/>
+            <w:r>
+              <w:rPr>
+                <w:rFonts w:ascii="Arial" w:hAnsi="Arial" w:cs="Arial"/>
+                <w:sz w:val="24"/>
+                <w:szCs w:val="24"/>
+                <w:lang w:val="es-ES"/>
+              </w:rPr>
+              <w:t>String</w:t>
+            </w:r>
+            <w:proofErr w:type="spellEnd"/>
+            <w:r>
+              <w:rPr>
+                <w:rFonts w:ascii="Arial" w:hAnsi="Arial" w:cs="Arial"/>
+                <w:sz w:val="24"/>
+                <w:szCs w:val="24"/>
+                <w:lang w:val="es-ES"/>
+              </w:rPr>
+              <w:t xml:space="preserve"> cuya cadena es “Juan”</w:t>
+            </w:r>
+          </w:p>
+        </w:tc>
+        <w:tc>
+          <w:tcPr>
+            <w:tcW w:w="1879" w:type="dxa"/>
+          </w:tcPr>
+          <w:p>
+            <w:pPr>
+              <w:rPr>
+                <w:rFonts w:ascii="Arial" w:hAnsi="Arial" w:cs="Arial"/>
+                <w:sz w:val="24"/>
+                <w:szCs w:val="24"/>
+                <w:lang w:val="es-ES"/>
+              </w:rPr>
+            </w:pPr>
+            <w:r>
+              <w:rPr>
+                <w:rFonts w:ascii="Arial" w:hAnsi="Arial" w:cs="Arial"/>
+                <w:sz w:val="24"/>
+                <w:szCs w:val="24"/>
+                <w:lang w:val="es-ES"/>
+              </w:rPr>
+              <w:t xml:space="preserve">El algoritmo </w:t>
+            </w:r>
+            <w:proofErr w:type="gramStart"/>
+            <w:r>
+              <w:rPr>
+                <w:rFonts w:ascii="Arial" w:hAnsi="Arial" w:cs="Arial"/>
+                <w:sz w:val="24"/>
+                <w:szCs w:val="24"/>
+                <w:lang w:val="es-ES"/>
+              </w:rPr>
+              <w:t>back</w:t>
+            </w:r>
+            <w:r>
+              <w:rPr>
+                <w:rFonts w:ascii="Arial" w:hAnsi="Arial" w:cs="Arial"/>
+                <w:sz w:val="24"/>
+                <w:szCs w:val="24"/>
+                <w:lang w:val="es-ES"/>
+              </w:rPr>
+              <w:t>(</w:t>
+            </w:r>
+            <w:proofErr w:type="gramEnd"/>
+            <w:r>
+              <w:rPr>
+                <w:rFonts w:ascii="Arial" w:hAnsi="Arial" w:cs="Arial"/>
+                <w:sz w:val="24"/>
+                <w:szCs w:val="24"/>
+                <w:lang w:val="es-ES"/>
+              </w:rPr>
+              <w:t>) debe de devolver la cadena “</w:t>
+            </w:r>
+            <w:r>
+              <w:rPr>
+                <w:rFonts w:ascii="Arial" w:hAnsi="Arial" w:cs="Arial"/>
+                <w:sz w:val="24"/>
+                <w:szCs w:val="24"/>
+                <w:lang w:val="es-ES"/>
+              </w:rPr>
+              <w:t>Juan</w:t>
+            </w:r>
+            <w:r>
+              <w:rPr>
+                <w:rFonts w:ascii="Arial" w:hAnsi="Arial" w:cs="Arial"/>
+                <w:sz w:val="24"/>
+                <w:szCs w:val="24"/>
+                <w:lang w:val="es-ES"/>
+              </w:rPr>
+              <w:t>”</w:t>
+            </w:r>
+          </w:p>
+        </w:tc>
+      </w:tr>
+      <w:tr>
+        <w:tc>
+          <w:tcPr>
+            <w:tcW w:w="1878" w:type="dxa"/>
+            <w:vAlign w:val="center"/>
+          </w:tcPr>
+          <w:p>
+            <w:pPr>
+              <w:jc w:val="center"/>
+              <w:rPr>
+                <w:rFonts w:ascii="Arial" w:hAnsi="Arial" w:cs="Arial"/>
+                <w:sz w:val="24"/>
+                <w:szCs w:val="24"/>
+                <w:lang w:val="es-ES"/>
+              </w:rPr>
+            </w:pPr>
+          </w:p>
+        </w:tc>
+        <w:tc>
+          <w:tcPr>
+            <w:tcW w:w="1879" w:type="dxa"/>
+          </w:tcPr>
+          <w:p>
+            <w:pPr>
+              <w:rPr>
+                <w:rFonts w:ascii="Arial" w:hAnsi="Arial" w:cs="Arial"/>
+                <w:sz w:val="24"/>
+                <w:szCs w:val="24"/>
+                <w:lang w:val="es-ES"/>
+              </w:rPr>
+            </w:pPr>
+          </w:p>
+        </w:tc>
+        <w:tc>
+          <w:tcPr>
+            <w:tcW w:w="1879" w:type="dxa"/>
+            <w:gridSpan w:val="2"/>
+            <w:vAlign w:val="center"/>
+          </w:tcPr>
+          <w:p>
+            <w:pPr>
+              <w:jc w:val="center"/>
+              <w:rPr>
+                <w:rFonts w:ascii="Arial" w:hAnsi="Arial" w:cs="Arial"/>
+                <w:sz w:val="24"/>
+                <w:szCs w:val="24"/>
+                <w:lang w:val="es-ES"/>
+              </w:rPr>
+            </w:pPr>
+          </w:p>
+        </w:tc>
+        <w:tc>
+          <w:tcPr>
+            <w:tcW w:w="1879" w:type="dxa"/>
+          </w:tcPr>
+          <w:p>
+            <w:pPr>
+              <w:rPr>
+                <w:rFonts w:ascii="Arial" w:hAnsi="Arial" w:cs="Arial"/>
+                <w:sz w:val="24"/>
+                <w:szCs w:val="24"/>
+                <w:lang w:val="es-ES"/>
+              </w:rPr>
+            </w:pPr>
+          </w:p>
+        </w:tc>
+        <w:tc>
+          <w:tcPr>
+            <w:tcW w:w="1879" w:type="dxa"/>
+          </w:tcPr>
+          <w:p>
+            <w:pPr>
+              <w:rPr>
+                <w:rFonts w:ascii="Arial" w:hAnsi="Arial" w:cs="Arial"/>
+                <w:sz w:val="24"/>
+                <w:szCs w:val="24"/>
+                <w:lang w:val="es-ES"/>
+              </w:rPr>
+            </w:pPr>
+          </w:p>
+        </w:tc>
+      </w:tr>
+    </w:tbl>
     <w:p>
       <w:pPr>
         <w:spacing w:after="0" w:line="240" w:lineRule="auto"/>
@@ -19621,6 +20538,953 @@
         </w:rPr>
       </w:pPr>
     </w:p>
+    <w:tbl>
+      <w:tblPr>
+        <w:tblStyle w:val="Tablaconcuadrcula"/>
+        <w:tblW w:w="0" w:type="auto"/>
+        <w:tblLook w:val="04A0" w:firstRow="1" w:lastRow="0" w:firstColumn="1" w:lastColumn="0" w:noHBand="0" w:noVBand="1"/>
+      </w:tblPr>
+      <w:tblGrid>
+        <w:gridCol w:w="1878"/>
+        <w:gridCol w:w="1879"/>
+        <w:gridCol w:w="916"/>
+        <w:gridCol w:w="963"/>
+        <w:gridCol w:w="1879"/>
+        <w:gridCol w:w="1879"/>
+      </w:tblGrid>
+      <w:tr>
+        <w:tc>
+          <w:tcPr>
+            <w:tcW w:w="9394" w:type="dxa"/>
+            <w:gridSpan w:val="6"/>
+            <w:vAlign w:val="center"/>
+          </w:tcPr>
+          <w:p>
+            <w:r>
+              <w:rPr>
+                <w:rFonts w:ascii="Arial" w:hAnsi="Arial" w:cs="Arial"/>
+                <w:b/>
+                <w:sz w:val="24"/>
+                <w:szCs w:val="24"/>
+                <w:lang w:val="es-ES"/>
+              </w:rPr>
+              <w:t xml:space="preserve">Objetivo: </w:t>
+            </w:r>
+            <w:r>
+              <w:rPr>
+                <w:rFonts w:ascii="Arial" w:hAnsi="Arial" w:cs="Arial"/>
+                <w:sz w:val="24"/>
+                <w:szCs w:val="24"/>
+                <w:lang w:val="es-ES"/>
+              </w:rPr>
+              <w:t xml:space="preserve">Probar el correcto funcionamiento del método </w:t>
+            </w:r>
+            <w:proofErr w:type="spellStart"/>
+            <w:proofErr w:type="gramStart"/>
+            <w:r>
+              <w:rPr>
+                <w:rFonts w:ascii="Arial" w:hAnsi="Arial" w:cs="Arial"/>
+                <w:sz w:val="24"/>
+                <w:szCs w:val="24"/>
+                <w:lang w:val="es-ES"/>
+              </w:rPr>
+              <w:t>dequeue</w:t>
+            </w:r>
+            <w:proofErr w:type="spellEnd"/>
+            <w:r>
+              <w:rPr>
+                <w:rFonts w:ascii="Arial" w:hAnsi="Arial" w:cs="Arial"/>
+                <w:sz w:val="24"/>
+                <w:szCs w:val="24"/>
+                <w:lang w:val="es-ES"/>
+              </w:rPr>
+              <w:t>(</w:t>
+            </w:r>
+            <w:proofErr w:type="gramEnd"/>
+            <w:r>
+              <w:rPr>
+                <w:rFonts w:ascii="Arial" w:hAnsi="Arial" w:cs="Arial"/>
+                <w:sz w:val="24"/>
+                <w:szCs w:val="24"/>
+                <w:lang w:val="es-ES"/>
+              </w:rPr>
+              <w:t>) para diferentes casos de prueba</w:t>
+            </w:r>
+          </w:p>
+        </w:tc>
+      </w:tr>
+      <w:tr>
+        <w:tc>
+          <w:tcPr>
+            <w:tcW w:w="4673" w:type="dxa"/>
+            <w:gridSpan w:val="3"/>
+            <w:vAlign w:val="center"/>
+          </w:tcPr>
+          <w:p>
+            <w:pPr>
+              <w:rPr>
+                <w:rFonts w:ascii="Arial" w:hAnsi="Arial" w:cs="Arial"/>
+                <w:sz w:val="24"/>
+                <w:szCs w:val="24"/>
+                <w:lang w:val="es-ES"/>
+              </w:rPr>
+            </w:pPr>
+            <w:r>
+              <w:rPr>
+                <w:rFonts w:ascii="Arial" w:hAnsi="Arial" w:cs="Arial"/>
+                <w:b/>
+                <w:sz w:val="24"/>
+                <w:szCs w:val="24"/>
+                <w:lang w:val="es-ES"/>
+              </w:rPr>
+              <w:t xml:space="preserve">Clase: </w:t>
+            </w:r>
+            <w:proofErr w:type="spellStart"/>
+            <w:r>
+              <w:rPr>
+                <w:rFonts w:ascii="Arial" w:hAnsi="Arial" w:cs="Arial"/>
+                <w:sz w:val="24"/>
+                <w:szCs w:val="24"/>
+                <w:lang w:val="es-ES"/>
+              </w:rPr>
+              <w:t>Queue</w:t>
+            </w:r>
+            <w:proofErr w:type="spellEnd"/>
+          </w:p>
+        </w:tc>
+        <w:tc>
+          <w:tcPr>
+            <w:tcW w:w="4721" w:type="dxa"/>
+            <w:gridSpan w:val="3"/>
+            <w:vAlign w:val="center"/>
+          </w:tcPr>
+          <w:p>
+            <w:pPr>
+              <w:rPr>
+                <w:rFonts w:ascii="Arial" w:hAnsi="Arial" w:cs="Arial"/>
+                <w:sz w:val="24"/>
+                <w:szCs w:val="24"/>
+                <w:lang w:val="es-ES"/>
+              </w:rPr>
+            </w:pPr>
+            <w:r>
+              <w:rPr>
+                <w:rFonts w:ascii="Arial" w:hAnsi="Arial" w:cs="Arial"/>
+                <w:b/>
+                <w:sz w:val="24"/>
+                <w:szCs w:val="24"/>
+                <w:lang w:val="es-ES"/>
+              </w:rPr>
+              <w:t xml:space="preserve">Método: </w:t>
+            </w:r>
+            <w:proofErr w:type="spellStart"/>
+            <w:proofErr w:type="gramStart"/>
+            <w:r>
+              <w:rPr>
+                <w:rFonts w:ascii="Arial" w:hAnsi="Arial" w:cs="Arial"/>
+                <w:sz w:val="24"/>
+                <w:szCs w:val="24"/>
+                <w:lang w:val="es-ES"/>
+              </w:rPr>
+              <w:t>dequeue</w:t>
+            </w:r>
+            <w:proofErr w:type="spellEnd"/>
+            <w:r>
+              <w:rPr>
+                <w:rFonts w:ascii="Arial" w:hAnsi="Arial" w:cs="Arial"/>
+                <w:sz w:val="24"/>
+                <w:szCs w:val="24"/>
+                <w:lang w:val="es-ES"/>
+              </w:rPr>
+              <w:t>(</w:t>
+            </w:r>
+            <w:proofErr w:type="gramEnd"/>
+            <w:r>
+              <w:rPr>
+                <w:rFonts w:ascii="Arial" w:hAnsi="Arial" w:cs="Arial"/>
+                <w:sz w:val="24"/>
+                <w:szCs w:val="24"/>
+                <w:lang w:val="es-ES"/>
+              </w:rPr>
+              <w:t>)</w:t>
+            </w:r>
+          </w:p>
+        </w:tc>
+      </w:tr>
+      <w:tr>
+        <w:tc>
+          <w:tcPr>
+            <w:tcW w:w="1878" w:type="dxa"/>
+            <w:shd w:val="clear" w:color="auto" w:fill="BFBFBF" w:themeFill="background1" w:themeFillShade="BF"/>
+            <w:vAlign w:val="center"/>
+          </w:tcPr>
+          <w:p>
+            <w:pPr>
+              <w:jc w:val="center"/>
+              <w:rPr>
+                <w:rFonts w:ascii="Arial" w:hAnsi="Arial" w:cs="Arial"/>
+                <w:b/>
+                <w:sz w:val="24"/>
+                <w:szCs w:val="24"/>
+                <w:lang w:val="es-ES"/>
+              </w:rPr>
+            </w:pPr>
+            <w:r>
+              <w:rPr>
+                <w:rFonts w:ascii="Arial" w:hAnsi="Arial" w:cs="Arial"/>
+                <w:b/>
+                <w:sz w:val="24"/>
+                <w:szCs w:val="24"/>
+                <w:lang w:val="es-ES"/>
+              </w:rPr>
+              <w:t>Caso #</w:t>
+            </w:r>
+          </w:p>
+        </w:tc>
+        <w:tc>
+          <w:tcPr>
+            <w:tcW w:w="1879" w:type="dxa"/>
+            <w:shd w:val="clear" w:color="auto" w:fill="BFBFBF" w:themeFill="background1" w:themeFillShade="BF"/>
+            <w:vAlign w:val="center"/>
+          </w:tcPr>
+          <w:p>
+            <w:pPr>
+              <w:jc w:val="center"/>
+              <w:rPr>
+                <w:rFonts w:ascii="Arial" w:hAnsi="Arial" w:cs="Arial"/>
+                <w:b/>
+                <w:sz w:val="24"/>
+                <w:szCs w:val="24"/>
+                <w:lang w:val="es-ES"/>
+              </w:rPr>
+            </w:pPr>
+            <w:r>
+              <w:rPr>
+                <w:rFonts w:ascii="Arial" w:hAnsi="Arial" w:cs="Arial"/>
+                <w:b/>
+                <w:sz w:val="24"/>
+                <w:szCs w:val="24"/>
+                <w:lang w:val="es-ES"/>
+              </w:rPr>
+              <w:t>Descripción</w:t>
+            </w:r>
+          </w:p>
+        </w:tc>
+        <w:tc>
+          <w:tcPr>
+            <w:tcW w:w="1879" w:type="dxa"/>
+            <w:gridSpan w:val="2"/>
+            <w:shd w:val="clear" w:color="auto" w:fill="BFBFBF" w:themeFill="background1" w:themeFillShade="BF"/>
+            <w:vAlign w:val="center"/>
+          </w:tcPr>
+          <w:p>
+            <w:pPr>
+              <w:jc w:val="center"/>
+              <w:rPr>
+                <w:rFonts w:ascii="Arial" w:hAnsi="Arial" w:cs="Arial"/>
+                <w:b/>
+                <w:sz w:val="24"/>
+                <w:szCs w:val="24"/>
+                <w:lang w:val="es-ES"/>
+              </w:rPr>
+            </w:pPr>
+            <w:r>
+              <w:rPr>
+                <w:rFonts w:ascii="Arial" w:hAnsi="Arial" w:cs="Arial"/>
+                <w:b/>
+                <w:sz w:val="24"/>
+                <w:szCs w:val="24"/>
+                <w:lang w:val="es-ES"/>
+              </w:rPr>
+              <w:t>Escenario</w:t>
+            </w:r>
+          </w:p>
+        </w:tc>
+        <w:tc>
+          <w:tcPr>
+            <w:tcW w:w="1879" w:type="dxa"/>
+            <w:shd w:val="clear" w:color="auto" w:fill="BFBFBF" w:themeFill="background1" w:themeFillShade="BF"/>
+            <w:vAlign w:val="center"/>
+          </w:tcPr>
+          <w:p>
+            <w:pPr>
+              <w:jc w:val="center"/>
+              <w:rPr>
+                <w:rFonts w:ascii="Arial" w:hAnsi="Arial" w:cs="Arial"/>
+                <w:b/>
+                <w:sz w:val="24"/>
+                <w:szCs w:val="24"/>
+                <w:lang w:val="es-ES"/>
+              </w:rPr>
+            </w:pPr>
+            <w:r>
+              <w:rPr>
+                <w:rFonts w:ascii="Arial" w:hAnsi="Arial" w:cs="Arial"/>
+                <w:b/>
+                <w:sz w:val="24"/>
+                <w:szCs w:val="24"/>
+                <w:lang w:val="es-ES"/>
+              </w:rPr>
+              <w:t>Valores de entrada</w:t>
+            </w:r>
+          </w:p>
+        </w:tc>
+        <w:tc>
+          <w:tcPr>
+            <w:tcW w:w="1879" w:type="dxa"/>
+            <w:shd w:val="clear" w:color="auto" w:fill="BFBFBF" w:themeFill="background1" w:themeFillShade="BF"/>
+            <w:vAlign w:val="center"/>
+          </w:tcPr>
+          <w:p>
+            <w:pPr>
+              <w:jc w:val="center"/>
+              <w:rPr>
+                <w:rFonts w:ascii="Arial" w:hAnsi="Arial" w:cs="Arial"/>
+                <w:b/>
+                <w:sz w:val="24"/>
+                <w:szCs w:val="24"/>
+                <w:lang w:val="es-ES"/>
+              </w:rPr>
+            </w:pPr>
+            <w:r>
+              <w:rPr>
+                <w:rFonts w:ascii="Arial" w:hAnsi="Arial" w:cs="Arial"/>
+                <w:b/>
+                <w:sz w:val="24"/>
+                <w:szCs w:val="24"/>
+                <w:lang w:val="es-ES"/>
+              </w:rPr>
+              <w:t>Resultado</w:t>
+            </w:r>
+          </w:p>
+        </w:tc>
+      </w:tr>
+      <w:tr>
+        <w:tc>
+          <w:tcPr>
+            <w:tcW w:w="1878" w:type="dxa"/>
+            <w:vAlign w:val="center"/>
+          </w:tcPr>
+          <w:p>
+            <w:pPr>
+              <w:jc w:val="center"/>
+              <w:rPr>
+                <w:rFonts w:ascii="Arial" w:hAnsi="Arial" w:cs="Arial"/>
+                <w:sz w:val="24"/>
+                <w:szCs w:val="24"/>
+                <w:lang w:val="es-ES"/>
+              </w:rPr>
+            </w:pPr>
+            <w:r>
+              <w:rPr>
+                <w:rFonts w:ascii="Arial" w:hAnsi="Arial" w:cs="Arial"/>
+                <w:sz w:val="24"/>
+                <w:szCs w:val="24"/>
+                <w:lang w:val="es-ES"/>
+              </w:rPr>
+              <w:t>1</w:t>
+            </w:r>
+          </w:p>
+          <w:p>
+            <w:pPr>
+              <w:jc w:val="center"/>
+              <w:rPr>
+                <w:rFonts w:ascii="Arial" w:hAnsi="Arial" w:cs="Arial"/>
+                <w:sz w:val="24"/>
+                <w:szCs w:val="24"/>
+                <w:lang w:val="es-ES"/>
+              </w:rPr>
+            </w:pPr>
+            <w:r>
+              <w:rPr>
+                <w:rFonts w:ascii="Arial" w:hAnsi="Arial" w:cs="Arial"/>
+                <w:sz w:val="24"/>
+                <w:szCs w:val="24"/>
+                <w:lang w:val="es-ES"/>
+              </w:rPr>
+              <w:t>(Caso Estándar)</w:t>
+            </w:r>
+          </w:p>
+        </w:tc>
+        <w:tc>
+          <w:tcPr>
+            <w:tcW w:w="1879" w:type="dxa"/>
+          </w:tcPr>
+          <w:p>
+            <w:pPr>
+              <w:rPr>
+                <w:rFonts w:ascii="Arial" w:hAnsi="Arial" w:cs="Arial"/>
+                <w:sz w:val="24"/>
+                <w:szCs w:val="24"/>
+                <w:lang w:val="es-ES"/>
+              </w:rPr>
+            </w:pPr>
+            <w:r>
+              <w:rPr>
+                <w:rFonts w:ascii="Arial" w:hAnsi="Arial" w:cs="Arial"/>
+                <w:sz w:val="24"/>
+                <w:szCs w:val="24"/>
+                <w:lang w:val="es-ES"/>
+              </w:rPr>
+              <w:t xml:space="preserve">Se crea una </w:t>
+            </w:r>
+            <w:r>
+              <w:rPr>
+                <w:rFonts w:ascii="Arial" w:hAnsi="Arial" w:cs="Arial"/>
+                <w:sz w:val="24"/>
+                <w:szCs w:val="24"/>
+                <w:lang w:val="es-ES"/>
+              </w:rPr>
+              <w:t>cola</w:t>
+            </w:r>
+            <w:r>
+              <w:rPr>
+                <w:rFonts w:ascii="Arial" w:hAnsi="Arial" w:cs="Arial"/>
+                <w:sz w:val="24"/>
+                <w:szCs w:val="24"/>
+                <w:lang w:val="es-ES"/>
+              </w:rPr>
+              <w:t xml:space="preserve"> de Enteros, la cual contiene los enteros {1, 2, 3, 4, 5}</w:t>
+            </w:r>
+          </w:p>
+        </w:tc>
+        <w:tc>
+          <w:tcPr>
+            <w:tcW w:w="1879" w:type="dxa"/>
+            <w:gridSpan w:val="2"/>
+            <w:vAlign w:val="center"/>
+          </w:tcPr>
+          <w:p>
+            <w:pPr>
+              <w:jc w:val="center"/>
+              <w:rPr>
+                <w:rFonts w:ascii="Arial" w:hAnsi="Arial" w:cs="Arial"/>
+                <w:sz w:val="24"/>
+                <w:szCs w:val="24"/>
+                <w:lang w:val="es-ES"/>
+              </w:rPr>
+            </w:pPr>
+            <w:proofErr w:type="spellStart"/>
+            <w:r>
+              <w:rPr>
+                <w:rFonts w:ascii="Arial" w:hAnsi="Arial" w:cs="Arial"/>
+                <w:sz w:val="24"/>
+                <w:szCs w:val="24"/>
+                <w:lang w:val="es-ES"/>
+              </w:rPr>
+              <w:t>stageOne</w:t>
+            </w:r>
+            <w:proofErr w:type="spellEnd"/>
+            <w:r>
+              <w:rPr>
+                <w:rFonts w:ascii="Arial" w:hAnsi="Arial" w:cs="Arial"/>
+                <w:sz w:val="24"/>
+                <w:szCs w:val="24"/>
+                <w:lang w:val="es-ES"/>
+              </w:rPr>
+              <w:t xml:space="preserve"> </w:t>
+            </w:r>
+            <w:r>
+              <w:rPr>
+                <w:rFonts w:ascii="Arial" w:hAnsi="Arial" w:cs="Arial"/>
+                <w:sz w:val="24"/>
+                <w:szCs w:val="24"/>
+                <w:lang w:val="es-ES"/>
+              </w:rPr>
+              <w:t>()</w:t>
+            </w:r>
+          </w:p>
+        </w:tc>
+        <w:tc>
+          <w:tcPr>
+            <w:tcW w:w="1879" w:type="dxa"/>
+            <w:vAlign w:val="center"/>
+          </w:tcPr>
+          <w:p>
+            <w:pPr>
+              <w:jc w:val="center"/>
+              <w:rPr>
+                <w:rFonts w:ascii="Arial" w:hAnsi="Arial" w:cs="Arial"/>
+                <w:sz w:val="24"/>
+                <w:szCs w:val="24"/>
+                <w:lang w:val="es-ES"/>
+              </w:rPr>
+            </w:pPr>
+            <w:r>
+              <w:rPr>
+                <w:rFonts w:ascii="Arial" w:hAnsi="Arial" w:cs="Arial"/>
+                <w:sz w:val="24"/>
+                <w:szCs w:val="24"/>
+                <w:lang w:val="es-ES"/>
+              </w:rPr>
+              <w:t>Ninguna</w:t>
+            </w:r>
+          </w:p>
+        </w:tc>
+        <w:tc>
+          <w:tcPr>
+            <w:tcW w:w="1879" w:type="dxa"/>
+          </w:tcPr>
+          <w:p>
+            <w:pPr>
+              <w:rPr>
+                <w:rFonts w:ascii="Arial" w:hAnsi="Arial" w:cs="Arial"/>
+                <w:sz w:val="24"/>
+                <w:szCs w:val="24"/>
+                <w:lang w:val="es-ES"/>
+              </w:rPr>
+            </w:pPr>
+            <w:r>
+              <w:rPr>
+                <w:rFonts w:ascii="Arial" w:hAnsi="Arial" w:cs="Arial"/>
+                <w:sz w:val="24"/>
+                <w:szCs w:val="24"/>
+                <w:lang w:val="es-ES"/>
+              </w:rPr>
+              <w:t xml:space="preserve">El algoritmo </w:t>
+            </w:r>
+            <w:proofErr w:type="spellStart"/>
+            <w:proofErr w:type="gramStart"/>
+            <w:r>
+              <w:rPr>
+                <w:rFonts w:ascii="Arial" w:hAnsi="Arial" w:cs="Arial"/>
+                <w:sz w:val="24"/>
+                <w:szCs w:val="24"/>
+                <w:lang w:val="es-ES"/>
+              </w:rPr>
+              <w:t>dequeue</w:t>
+            </w:r>
+            <w:proofErr w:type="spellEnd"/>
+            <w:r>
+              <w:rPr>
+                <w:rFonts w:ascii="Arial" w:hAnsi="Arial" w:cs="Arial"/>
+                <w:sz w:val="24"/>
+                <w:szCs w:val="24"/>
+                <w:lang w:val="es-ES"/>
+              </w:rPr>
+              <w:t>(</w:t>
+            </w:r>
+            <w:proofErr w:type="gramEnd"/>
+            <w:r>
+              <w:rPr>
+                <w:rFonts w:ascii="Arial" w:hAnsi="Arial" w:cs="Arial"/>
+                <w:sz w:val="24"/>
+                <w:szCs w:val="24"/>
+                <w:lang w:val="es-ES"/>
+              </w:rPr>
+              <w:t xml:space="preserve">) debe de devolver el valor de </w:t>
+            </w:r>
+            <w:r>
+              <w:rPr>
+                <w:rFonts w:ascii="Arial" w:hAnsi="Arial" w:cs="Arial"/>
+                <w:sz w:val="24"/>
+                <w:szCs w:val="24"/>
+                <w:lang w:val="es-ES"/>
+              </w:rPr>
+              <w:t xml:space="preserve">1 y el algoritmo </w:t>
+            </w:r>
+            <w:proofErr w:type="spellStart"/>
+            <w:r>
+              <w:rPr>
+                <w:rFonts w:ascii="Arial" w:hAnsi="Arial" w:cs="Arial"/>
+                <w:sz w:val="24"/>
+                <w:szCs w:val="24"/>
+                <w:lang w:val="es-ES"/>
+              </w:rPr>
+              <w:t>front</w:t>
+            </w:r>
+            <w:proofErr w:type="spellEnd"/>
+            <w:r>
+              <w:rPr>
+                <w:rFonts w:ascii="Arial" w:hAnsi="Arial" w:cs="Arial"/>
+                <w:sz w:val="24"/>
+                <w:szCs w:val="24"/>
+                <w:lang w:val="es-ES"/>
+              </w:rPr>
+              <w:t>() el valor de 2</w:t>
+            </w:r>
+          </w:p>
+        </w:tc>
+      </w:tr>
+      <w:tr>
+        <w:tc>
+          <w:tcPr>
+            <w:tcW w:w="1878" w:type="dxa"/>
+            <w:vAlign w:val="center"/>
+          </w:tcPr>
+          <w:p>
+            <w:pPr>
+              <w:jc w:val="center"/>
+              <w:rPr>
+                <w:rFonts w:ascii="Arial" w:hAnsi="Arial" w:cs="Arial"/>
+                <w:sz w:val="24"/>
+                <w:szCs w:val="24"/>
+                <w:lang w:val="es-ES"/>
+              </w:rPr>
+            </w:pPr>
+            <w:r>
+              <w:rPr>
+                <w:rFonts w:ascii="Arial" w:hAnsi="Arial" w:cs="Arial"/>
+                <w:sz w:val="24"/>
+                <w:szCs w:val="24"/>
+                <w:lang w:val="es-ES"/>
+              </w:rPr>
+              <w:t>2</w:t>
+            </w:r>
+          </w:p>
+          <w:p>
+            <w:pPr>
+              <w:jc w:val="center"/>
+              <w:rPr>
+                <w:rFonts w:ascii="Arial" w:hAnsi="Arial" w:cs="Arial"/>
+                <w:sz w:val="24"/>
+                <w:szCs w:val="24"/>
+                <w:lang w:val="es-ES"/>
+              </w:rPr>
+            </w:pPr>
+            <w:r>
+              <w:rPr>
+                <w:rFonts w:ascii="Arial" w:hAnsi="Arial" w:cs="Arial"/>
+                <w:sz w:val="24"/>
+                <w:szCs w:val="24"/>
+                <w:lang w:val="es-ES"/>
+              </w:rPr>
+              <w:t>(Caso Interesante)</w:t>
+            </w:r>
+          </w:p>
+        </w:tc>
+        <w:tc>
+          <w:tcPr>
+            <w:tcW w:w="1879" w:type="dxa"/>
+          </w:tcPr>
+          <w:p>
+            <w:pPr>
+              <w:rPr>
+                <w:rFonts w:ascii="Arial" w:hAnsi="Arial" w:cs="Arial"/>
+                <w:sz w:val="24"/>
+                <w:szCs w:val="24"/>
+                <w:lang w:val="es-ES"/>
+              </w:rPr>
+            </w:pPr>
+            <w:r>
+              <w:rPr>
+                <w:rFonts w:ascii="Arial" w:hAnsi="Arial" w:cs="Arial"/>
+                <w:sz w:val="24"/>
+                <w:szCs w:val="24"/>
+                <w:lang w:val="es-ES"/>
+              </w:rPr>
+              <w:t xml:space="preserve">Se crea una </w:t>
+            </w:r>
+            <w:r>
+              <w:rPr>
+                <w:rFonts w:ascii="Arial" w:hAnsi="Arial" w:cs="Arial"/>
+                <w:sz w:val="24"/>
+                <w:szCs w:val="24"/>
+                <w:lang w:val="es-ES"/>
+              </w:rPr>
+              <w:t>cola</w:t>
+            </w:r>
+            <w:r>
+              <w:rPr>
+                <w:rFonts w:ascii="Arial" w:hAnsi="Arial" w:cs="Arial"/>
+                <w:sz w:val="24"/>
+                <w:szCs w:val="24"/>
+                <w:lang w:val="es-ES"/>
+              </w:rPr>
+              <w:t xml:space="preserve"> de </w:t>
+            </w:r>
+            <w:proofErr w:type="spellStart"/>
+            <w:r>
+              <w:rPr>
+                <w:rFonts w:ascii="Arial" w:hAnsi="Arial" w:cs="Arial"/>
+                <w:sz w:val="24"/>
+                <w:szCs w:val="24"/>
+                <w:lang w:val="es-ES"/>
+              </w:rPr>
+              <w:t>String</w:t>
+            </w:r>
+            <w:proofErr w:type="spellEnd"/>
+            <w:r>
+              <w:rPr>
+                <w:rFonts w:ascii="Arial" w:hAnsi="Arial" w:cs="Arial"/>
+                <w:sz w:val="24"/>
+                <w:szCs w:val="24"/>
+                <w:lang w:val="es-ES"/>
+              </w:rPr>
+              <w:t>, la cual contiene las siguientes cadenas {“Hola”, “Soy”}</w:t>
+            </w:r>
+          </w:p>
+        </w:tc>
+        <w:tc>
+          <w:tcPr>
+            <w:tcW w:w="1879" w:type="dxa"/>
+            <w:gridSpan w:val="2"/>
+            <w:vAlign w:val="center"/>
+          </w:tcPr>
+          <w:p>
+            <w:pPr>
+              <w:jc w:val="center"/>
+              <w:rPr>
+                <w:rFonts w:ascii="Arial" w:hAnsi="Arial" w:cs="Arial"/>
+                <w:sz w:val="24"/>
+                <w:szCs w:val="24"/>
+                <w:lang w:val="es-ES"/>
+              </w:rPr>
+            </w:pPr>
+            <w:proofErr w:type="spellStart"/>
+            <w:r>
+              <w:rPr>
+                <w:rFonts w:ascii="Arial" w:hAnsi="Arial" w:cs="Arial"/>
+                <w:sz w:val="24"/>
+                <w:szCs w:val="24"/>
+                <w:lang w:val="es-ES"/>
+              </w:rPr>
+              <w:t>stageTwo</w:t>
+            </w:r>
+            <w:proofErr w:type="spellEnd"/>
+            <w:r>
+              <w:rPr>
+                <w:rFonts w:ascii="Arial" w:hAnsi="Arial" w:cs="Arial"/>
+                <w:sz w:val="24"/>
+                <w:szCs w:val="24"/>
+                <w:lang w:val="es-ES"/>
+              </w:rPr>
+              <w:t xml:space="preserve"> </w:t>
+            </w:r>
+            <w:r>
+              <w:rPr>
+                <w:rFonts w:ascii="Arial" w:hAnsi="Arial" w:cs="Arial"/>
+                <w:sz w:val="24"/>
+                <w:szCs w:val="24"/>
+                <w:lang w:val="es-ES"/>
+              </w:rPr>
+              <w:t>()</w:t>
+            </w:r>
+          </w:p>
+        </w:tc>
+        <w:tc>
+          <w:tcPr>
+            <w:tcW w:w="1879" w:type="dxa"/>
+            <w:vAlign w:val="center"/>
+          </w:tcPr>
+          <w:p>
+            <w:pPr>
+              <w:jc w:val="center"/>
+              <w:rPr>
+                <w:rFonts w:ascii="Arial" w:hAnsi="Arial" w:cs="Arial"/>
+                <w:sz w:val="24"/>
+                <w:szCs w:val="24"/>
+                <w:lang w:val="es-ES"/>
+              </w:rPr>
+            </w:pPr>
+            <w:r>
+              <w:rPr>
+                <w:rFonts w:ascii="Arial" w:hAnsi="Arial" w:cs="Arial"/>
+                <w:sz w:val="24"/>
+                <w:szCs w:val="24"/>
+                <w:lang w:val="es-ES"/>
+              </w:rPr>
+              <w:t>Ninguna</w:t>
+            </w:r>
+          </w:p>
+        </w:tc>
+        <w:tc>
+          <w:tcPr>
+            <w:tcW w:w="1879" w:type="dxa"/>
+          </w:tcPr>
+          <w:p>
+            <w:pPr>
+              <w:rPr>
+                <w:rFonts w:ascii="Arial" w:hAnsi="Arial" w:cs="Arial"/>
+                <w:sz w:val="24"/>
+                <w:szCs w:val="24"/>
+                <w:lang w:val="es-ES"/>
+              </w:rPr>
+            </w:pPr>
+            <w:r>
+              <w:rPr>
+                <w:rFonts w:ascii="Arial" w:hAnsi="Arial" w:cs="Arial"/>
+                <w:sz w:val="24"/>
+                <w:szCs w:val="24"/>
+                <w:lang w:val="es-ES"/>
+              </w:rPr>
+              <w:t xml:space="preserve">El algoritmo </w:t>
+            </w:r>
+            <w:proofErr w:type="spellStart"/>
+            <w:proofErr w:type="gramStart"/>
+            <w:r>
+              <w:rPr>
+                <w:rFonts w:ascii="Arial" w:hAnsi="Arial" w:cs="Arial"/>
+                <w:sz w:val="24"/>
+                <w:szCs w:val="24"/>
+                <w:lang w:val="es-ES"/>
+              </w:rPr>
+              <w:t>dequeue</w:t>
+            </w:r>
+            <w:proofErr w:type="spellEnd"/>
+            <w:r>
+              <w:rPr>
+                <w:rFonts w:ascii="Arial" w:hAnsi="Arial" w:cs="Arial"/>
+                <w:sz w:val="24"/>
+                <w:szCs w:val="24"/>
+                <w:lang w:val="es-ES"/>
+              </w:rPr>
+              <w:t>(</w:t>
+            </w:r>
+            <w:proofErr w:type="gramEnd"/>
+            <w:r>
+              <w:rPr>
+                <w:rFonts w:ascii="Arial" w:hAnsi="Arial" w:cs="Arial"/>
+                <w:sz w:val="24"/>
+                <w:szCs w:val="24"/>
+                <w:lang w:val="es-ES"/>
+              </w:rPr>
+              <w:t>) debe de devolver la cadena “</w:t>
+            </w:r>
+            <w:r>
+              <w:rPr>
+                <w:rFonts w:ascii="Arial" w:hAnsi="Arial" w:cs="Arial"/>
+                <w:sz w:val="24"/>
+                <w:szCs w:val="24"/>
+                <w:lang w:val="es-ES"/>
+              </w:rPr>
+              <w:t>Hola</w:t>
+            </w:r>
+            <w:r>
+              <w:rPr>
+                <w:rFonts w:ascii="Arial" w:hAnsi="Arial" w:cs="Arial"/>
+                <w:sz w:val="24"/>
+                <w:szCs w:val="24"/>
+                <w:lang w:val="es-ES"/>
+              </w:rPr>
+              <w:t>”</w:t>
+            </w:r>
+            <w:r>
+              <w:rPr>
+                <w:rFonts w:ascii="Arial" w:hAnsi="Arial" w:cs="Arial"/>
+                <w:sz w:val="24"/>
+                <w:szCs w:val="24"/>
+                <w:lang w:val="es-ES"/>
+              </w:rPr>
+              <w:t xml:space="preserve"> y el algoritmo </w:t>
+            </w:r>
+            <w:proofErr w:type="spellStart"/>
+            <w:r>
+              <w:rPr>
+                <w:rFonts w:ascii="Arial" w:hAnsi="Arial" w:cs="Arial"/>
+                <w:sz w:val="24"/>
+                <w:szCs w:val="24"/>
+                <w:lang w:val="es-ES"/>
+              </w:rPr>
+              <w:t>front</w:t>
+            </w:r>
+            <w:proofErr w:type="spellEnd"/>
+            <w:r>
+              <w:rPr>
+                <w:rFonts w:ascii="Arial" w:hAnsi="Arial" w:cs="Arial"/>
+                <w:sz w:val="24"/>
+                <w:szCs w:val="24"/>
+                <w:lang w:val="es-ES"/>
+              </w:rPr>
+              <w:t>() debe devolver la cadena “Soy”</w:t>
+            </w:r>
+          </w:p>
+        </w:tc>
+      </w:tr>
+      <w:tr>
+        <w:tc>
+          <w:tcPr>
+            <w:tcW w:w="1878" w:type="dxa"/>
+            <w:vAlign w:val="center"/>
+          </w:tcPr>
+          <w:p>
+            <w:pPr>
+              <w:jc w:val="center"/>
+              <w:rPr>
+                <w:rFonts w:ascii="Arial" w:hAnsi="Arial" w:cs="Arial"/>
+                <w:sz w:val="24"/>
+                <w:szCs w:val="24"/>
+                <w:lang w:val="es-ES"/>
+              </w:rPr>
+            </w:pPr>
+          </w:p>
+        </w:tc>
+        <w:tc>
+          <w:tcPr>
+            <w:tcW w:w="1879" w:type="dxa"/>
+          </w:tcPr>
+          <w:p>
+            <w:pPr>
+              <w:rPr>
+                <w:rFonts w:ascii="Arial" w:hAnsi="Arial" w:cs="Arial"/>
+                <w:sz w:val="24"/>
+                <w:szCs w:val="24"/>
+                <w:lang w:val="es-ES"/>
+              </w:rPr>
+            </w:pPr>
+          </w:p>
+        </w:tc>
+        <w:tc>
+          <w:tcPr>
+            <w:tcW w:w="1879" w:type="dxa"/>
+            <w:gridSpan w:val="2"/>
+            <w:vAlign w:val="center"/>
+          </w:tcPr>
+          <w:p>
+            <w:pPr>
+              <w:jc w:val="center"/>
+              <w:rPr>
+                <w:rFonts w:ascii="Arial" w:hAnsi="Arial" w:cs="Arial"/>
+                <w:sz w:val="24"/>
+                <w:szCs w:val="24"/>
+                <w:lang w:val="es-ES"/>
+              </w:rPr>
+            </w:pPr>
+          </w:p>
+        </w:tc>
+        <w:tc>
+          <w:tcPr>
+            <w:tcW w:w="1879" w:type="dxa"/>
+          </w:tcPr>
+          <w:p>
+            <w:pPr>
+              <w:rPr>
+                <w:rFonts w:ascii="Arial" w:hAnsi="Arial" w:cs="Arial"/>
+                <w:sz w:val="24"/>
+                <w:szCs w:val="24"/>
+                <w:lang w:val="es-ES"/>
+              </w:rPr>
+            </w:pPr>
+          </w:p>
+        </w:tc>
+        <w:tc>
+          <w:tcPr>
+            <w:tcW w:w="1879" w:type="dxa"/>
+          </w:tcPr>
+          <w:p>
+            <w:pPr>
+              <w:rPr>
+                <w:rFonts w:ascii="Arial" w:hAnsi="Arial" w:cs="Arial"/>
+                <w:sz w:val="24"/>
+                <w:szCs w:val="24"/>
+                <w:lang w:val="es-ES"/>
+              </w:rPr>
+            </w:pPr>
+          </w:p>
+        </w:tc>
+      </w:tr>
+    </w:tbl>
+    <w:p>
+      <w:pPr>
+        <w:spacing w:after="0" w:line="240" w:lineRule="auto"/>
+        <w:rPr>
+          <w:rFonts w:ascii="Arial" w:hAnsi="Arial" w:cs="Arial"/>
+          <w:b/>
+          <w:sz w:val="24"/>
+          <w:szCs w:val="24"/>
+        </w:rPr>
+      </w:pPr>
+    </w:p>
     <w:p>
       <w:pPr>
         <w:spacing w:after="0" w:line="240" w:lineRule="auto"/>
@@ -19647,6 +21511,804 @@
         </w:rPr>
       </w:pPr>
     </w:p>
+    <w:tbl>
+      <w:tblPr>
+        <w:tblStyle w:val="Tablaconcuadrcula"/>
+        <w:tblW w:w="0" w:type="auto"/>
+        <w:tblLook w:val="04A0" w:firstRow="1" w:lastRow="0" w:firstColumn="1" w:lastColumn="0" w:noHBand="0" w:noVBand="1"/>
+      </w:tblPr>
+      <w:tblGrid>
+        <w:gridCol w:w="1878"/>
+        <w:gridCol w:w="1879"/>
+        <w:gridCol w:w="916"/>
+        <w:gridCol w:w="963"/>
+        <w:gridCol w:w="1879"/>
+        <w:gridCol w:w="1879"/>
+      </w:tblGrid>
+      <w:tr>
+        <w:tc>
+          <w:tcPr>
+            <w:tcW w:w="9394" w:type="dxa"/>
+            <w:gridSpan w:val="6"/>
+            <w:vAlign w:val="center"/>
+          </w:tcPr>
+          <w:p>
+            <w:r>
+              <w:rPr>
+                <w:rFonts w:ascii="Arial" w:hAnsi="Arial" w:cs="Arial"/>
+                <w:b/>
+                <w:sz w:val="24"/>
+                <w:szCs w:val="24"/>
+                <w:lang w:val="es-ES"/>
+              </w:rPr>
+              <w:lastRenderedPageBreak/>
+              <w:t xml:space="preserve">Objetivo: </w:t>
+            </w:r>
+            <w:r>
+              <w:rPr>
+                <w:rFonts w:ascii="Arial" w:hAnsi="Arial" w:cs="Arial"/>
+                <w:sz w:val="24"/>
+                <w:szCs w:val="24"/>
+                <w:lang w:val="es-ES"/>
+              </w:rPr>
+              <w:t xml:space="preserve">Probar el correcto funcionamiento del método </w:t>
+            </w:r>
+            <w:proofErr w:type="spellStart"/>
+            <w:proofErr w:type="gramStart"/>
+            <w:r>
+              <w:rPr>
+                <w:rFonts w:ascii="Arial" w:hAnsi="Arial" w:cs="Arial"/>
+                <w:sz w:val="24"/>
+                <w:szCs w:val="24"/>
+                <w:lang w:val="es-ES"/>
+              </w:rPr>
+              <w:t>front</w:t>
+            </w:r>
+            <w:proofErr w:type="spellEnd"/>
+            <w:r>
+              <w:rPr>
+                <w:rFonts w:ascii="Arial" w:hAnsi="Arial" w:cs="Arial"/>
+                <w:sz w:val="24"/>
+                <w:szCs w:val="24"/>
+                <w:lang w:val="es-ES"/>
+              </w:rPr>
+              <w:t>(</w:t>
+            </w:r>
+            <w:proofErr w:type="gramEnd"/>
+            <w:r>
+              <w:rPr>
+                <w:rFonts w:ascii="Arial" w:hAnsi="Arial" w:cs="Arial"/>
+                <w:sz w:val="24"/>
+                <w:szCs w:val="24"/>
+                <w:lang w:val="es-ES"/>
+              </w:rPr>
+              <w:t>) para diferentes casos de prueba</w:t>
+            </w:r>
+          </w:p>
+        </w:tc>
+      </w:tr>
+      <w:tr>
+        <w:tc>
+          <w:tcPr>
+            <w:tcW w:w="4673" w:type="dxa"/>
+            <w:gridSpan w:val="3"/>
+            <w:vAlign w:val="center"/>
+          </w:tcPr>
+          <w:p>
+            <w:pPr>
+              <w:rPr>
+                <w:rFonts w:ascii="Arial" w:hAnsi="Arial" w:cs="Arial"/>
+                <w:sz w:val="24"/>
+                <w:szCs w:val="24"/>
+                <w:lang w:val="es-ES"/>
+              </w:rPr>
+            </w:pPr>
+            <w:r>
+              <w:rPr>
+                <w:rFonts w:ascii="Arial" w:hAnsi="Arial" w:cs="Arial"/>
+                <w:b/>
+                <w:sz w:val="24"/>
+                <w:szCs w:val="24"/>
+                <w:lang w:val="es-ES"/>
+              </w:rPr>
+              <w:t xml:space="preserve">Clase: </w:t>
+            </w:r>
+            <w:proofErr w:type="spellStart"/>
+            <w:r>
+              <w:rPr>
+                <w:rFonts w:ascii="Arial" w:hAnsi="Arial" w:cs="Arial"/>
+                <w:sz w:val="24"/>
+                <w:szCs w:val="24"/>
+                <w:lang w:val="es-ES"/>
+              </w:rPr>
+              <w:t>Queue</w:t>
+            </w:r>
+            <w:proofErr w:type="spellEnd"/>
+          </w:p>
+        </w:tc>
+        <w:tc>
+          <w:tcPr>
+            <w:tcW w:w="4721" w:type="dxa"/>
+            <w:gridSpan w:val="3"/>
+            <w:vAlign w:val="center"/>
+          </w:tcPr>
+          <w:p>
+            <w:pPr>
+              <w:rPr>
+                <w:rFonts w:ascii="Arial" w:hAnsi="Arial" w:cs="Arial"/>
+                <w:sz w:val="24"/>
+                <w:szCs w:val="24"/>
+                <w:lang w:val="es-ES"/>
+              </w:rPr>
+            </w:pPr>
+            <w:r>
+              <w:rPr>
+                <w:rFonts w:ascii="Arial" w:hAnsi="Arial" w:cs="Arial"/>
+                <w:b/>
+                <w:sz w:val="24"/>
+                <w:szCs w:val="24"/>
+                <w:lang w:val="es-ES"/>
+              </w:rPr>
+              <w:t xml:space="preserve">Método: </w:t>
+            </w:r>
+            <w:proofErr w:type="spellStart"/>
+            <w:proofErr w:type="gramStart"/>
+            <w:r>
+              <w:rPr>
+                <w:rFonts w:ascii="Arial" w:hAnsi="Arial" w:cs="Arial"/>
+                <w:sz w:val="24"/>
+                <w:szCs w:val="24"/>
+                <w:lang w:val="es-ES"/>
+              </w:rPr>
+              <w:t>front</w:t>
+            </w:r>
+            <w:proofErr w:type="spellEnd"/>
+            <w:r>
+              <w:rPr>
+                <w:rFonts w:ascii="Arial" w:hAnsi="Arial" w:cs="Arial"/>
+                <w:sz w:val="24"/>
+                <w:szCs w:val="24"/>
+                <w:lang w:val="es-ES"/>
+              </w:rPr>
+              <w:t>(</w:t>
+            </w:r>
+            <w:proofErr w:type="gramEnd"/>
+            <w:r>
+              <w:rPr>
+                <w:rFonts w:ascii="Arial" w:hAnsi="Arial" w:cs="Arial"/>
+                <w:sz w:val="24"/>
+                <w:szCs w:val="24"/>
+                <w:lang w:val="es-ES"/>
+              </w:rPr>
+              <w:t>)</w:t>
+            </w:r>
+          </w:p>
+        </w:tc>
+      </w:tr>
+      <w:tr>
+        <w:tc>
+          <w:tcPr>
+            <w:tcW w:w="1878" w:type="dxa"/>
+            <w:shd w:val="clear" w:color="auto" w:fill="BFBFBF" w:themeFill="background1" w:themeFillShade="BF"/>
+            <w:vAlign w:val="center"/>
+          </w:tcPr>
+          <w:p>
+            <w:pPr>
+              <w:jc w:val="center"/>
+              <w:rPr>
+                <w:rFonts w:ascii="Arial" w:hAnsi="Arial" w:cs="Arial"/>
+                <w:b/>
+                <w:sz w:val="24"/>
+                <w:szCs w:val="24"/>
+                <w:lang w:val="es-ES"/>
+              </w:rPr>
+            </w:pPr>
+            <w:r>
+              <w:rPr>
+                <w:rFonts w:ascii="Arial" w:hAnsi="Arial" w:cs="Arial"/>
+                <w:b/>
+                <w:sz w:val="24"/>
+                <w:szCs w:val="24"/>
+                <w:lang w:val="es-ES"/>
+              </w:rPr>
+              <w:t>Caso #</w:t>
+            </w:r>
+          </w:p>
+        </w:tc>
+        <w:tc>
+          <w:tcPr>
+            <w:tcW w:w="1879" w:type="dxa"/>
+            <w:shd w:val="clear" w:color="auto" w:fill="BFBFBF" w:themeFill="background1" w:themeFillShade="BF"/>
+            <w:vAlign w:val="center"/>
+          </w:tcPr>
+          <w:p>
+            <w:pPr>
+              <w:jc w:val="center"/>
+              <w:rPr>
+                <w:rFonts w:ascii="Arial" w:hAnsi="Arial" w:cs="Arial"/>
+                <w:b/>
+                <w:sz w:val="24"/>
+                <w:szCs w:val="24"/>
+                <w:lang w:val="es-ES"/>
+              </w:rPr>
+            </w:pPr>
+            <w:r>
+              <w:rPr>
+                <w:rFonts w:ascii="Arial" w:hAnsi="Arial" w:cs="Arial"/>
+                <w:b/>
+                <w:sz w:val="24"/>
+                <w:szCs w:val="24"/>
+                <w:lang w:val="es-ES"/>
+              </w:rPr>
+              <w:t>Descripción</w:t>
+            </w:r>
+          </w:p>
+        </w:tc>
+        <w:tc>
+          <w:tcPr>
+            <w:tcW w:w="1879" w:type="dxa"/>
+            <w:gridSpan w:val="2"/>
+            <w:shd w:val="clear" w:color="auto" w:fill="BFBFBF" w:themeFill="background1" w:themeFillShade="BF"/>
+            <w:vAlign w:val="center"/>
+          </w:tcPr>
+          <w:p>
+            <w:pPr>
+              <w:jc w:val="center"/>
+              <w:rPr>
+                <w:rFonts w:ascii="Arial" w:hAnsi="Arial" w:cs="Arial"/>
+                <w:b/>
+                <w:sz w:val="24"/>
+                <w:szCs w:val="24"/>
+                <w:lang w:val="es-ES"/>
+              </w:rPr>
+            </w:pPr>
+            <w:r>
+              <w:rPr>
+                <w:rFonts w:ascii="Arial" w:hAnsi="Arial" w:cs="Arial"/>
+                <w:b/>
+                <w:sz w:val="24"/>
+                <w:szCs w:val="24"/>
+                <w:lang w:val="es-ES"/>
+              </w:rPr>
+              <w:t>Escenario</w:t>
+            </w:r>
+          </w:p>
+        </w:tc>
+        <w:tc>
+          <w:tcPr>
+            <w:tcW w:w="1879" w:type="dxa"/>
+            <w:shd w:val="clear" w:color="auto" w:fill="BFBFBF" w:themeFill="background1" w:themeFillShade="BF"/>
+            <w:vAlign w:val="center"/>
+          </w:tcPr>
+          <w:p>
+            <w:pPr>
+              <w:jc w:val="center"/>
+              <w:rPr>
+                <w:rFonts w:ascii="Arial" w:hAnsi="Arial" w:cs="Arial"/>
+                <w:b/>
+                <w:sz w:val="24"/>
+                <w:szCs w:val="24"/>
+                <w:lang w:val="es-ES"/>
+              </w:rPr>
+            </w:pPr>
+            <w:r>
+              <w:rPr>
+                <w:rFonts w:ascii="Arial" w:hAnsi="Arial" w:cs="Arial"/>
+                <w:b/>
+                <w:sz w:val="24"/>
+                <w:szCs w:val="24"/>
+                <w:lang w:val="es-ES"/>
+              </w:rPr>
+              <w:t>Valores de entrada</w:t>
+            </w:r>
+          </w:p>
+        </w:tc>
+        <w:tc>
+          <w:tcPr>
+            <w:tcW w:w="1879" w:type="dxa"/>
+            <w:shd w:val="clear" w:color="auto" w:fill="BFBFBF" w:themeFill="background1" w:themeFillShade="BF"/>
+            <w:vAlign w:val="center"/>
+          </w:tcPr>
+          <w:p>
+            <w:pPr>
+              <w:jc w:val="center"/>
+              <w:rPr>
+                <w:rFonts w:ascii="Arial" w:hAnsi="Arial" w:cs="Arial"/>
+                <w:b/>
+                <w:sz w:val="24"/>
+                <w:szCs w:val="24"/>
+                <w:lang w:val="es-ES"/>
+              </w:rPr>
+            </w:pPr>
+            <w:r>
+              <w:rPr>
+                <w:rFonts w:ascii="Arial" w:hAnsi="Arial" w:cs="Arial"/>
+                <w:b/>
+                <w:sz w:val="24"/>
+                <w:szCs w:val="24"/>
+                <w:lang w:val="es-ES"/>
+              </w:rPr>
+              <w:t>Resultado</w:t>
+            </w:r>
+          </w:p>
+        </w:tc>
+      </w:tr>
+      <w:tr>
+        <w:tc>
+          <w:tcPr>
+            <w:tcW w:w="1878" w:type="dxa"/>
+            <w:vAlign w:val="center"/>
+          </w:tcPr>
+          <w:p>
+            <w:pPr>
+              <w:jc w:val="center"/>
+              <w:rPr>
+                <w:rFonts w:ascii="Arial" w:hAnsi="Arial" w:cs="Arial"/>
+                <w:sz w:val="24"/>
+                <w:szCs w:val="24"/>
+                <w:lang w:val="es-ES"/>
+              </w:rPr>
+            </w:pPr>
+            <w:r>
+              <w:rPr>
+                <w:rFonts w:ascii="Arial" w:hAnsi="Arial" w:cs="Arial"/>
+                <w:sz w:val="24"/>
+                <w:szCs w:val="24"/>
+                <w:lang w:val="es-ES"/>
+              </w:rPr>
+              <w:t>1</w:t>
+            </w:r>
+          </w:p>
+          <w:p>
+            <w:pPr>
+              <w:jc w:val="center"/>
+              <w:rPr>
+                <w:rFonts w:ascii="Arial" w:hAnsi="Arial" w:cs="Arial"/>
+                <w:sz w:val="24"/>
+                <w:szCs w:val="24"/>
+                <w:lang w:val="es-ES"/>
+              </w:rPr>
+            </w:pPr>
+            <w:r>
+              <w:rPr>
+                <w:rFonts w:ascii="Arial" w:hAnsi="Arial" w:cs="Arial"/>
+                <w:sz w:val="24"/>
+                <w:szCs w:val="24"/>
+                <w:lang w:val="es-ES"/>
+              </w:rPr>
+              <w:t>(Caso Estándar)</w:t>
+            </w:r>
+          </w:p>
+        </w:tc>
+        <w:tc>
+          <w:tcPr>
+            <w:tcW w:w="1879" w:type="dxa"/>
+          </w:tcPr>
+          <w:p>
+            <w:pPr>
+              <w:rPr>
+                <w:rFonts w:ascii="Arial" w:hAnsi="Arial" w:cs="Arial"/>
+                <w:sz w:val="24"/>
+                <w:szCs w:val="24"/>
+                <w:lang w:val="es-ES"/>
+              </w:rPr>
+            </w:pPr>
+            <w:r>
+              <w:rPr>
+                <w:rFonts w:ascii="Arial" w:hAnsi="Arial" w:cs="Arial"/>
+                <w:sz w:val="24"/>
+                <w:szCs w:val="24"/>
+                <w:lang w:val="es-ES"/>
+              </w:rPr>
+              <w:t>Se crea una cola de Enteros, la cual contiene los enteros {1, 2, 3, 4, 5}</w:t>
+            </w:r>
+          </w:p>
+        </w:tc>
+        <w:tc>
+          <w:tcPr>
+            <w:tcW w:w="1879" w:type="dxa"/>
+            <w:gridSpan w:val="2"/>
+            <w:vAlign w:val="center"/>
+          </w:tcPr>
+          <w:p>
+            <w:pPr>
+              <w:jc w:val="center"/>
+              <w:rPr>
+                <w:rFonts w:ascii="Arial" w:hAnsi="Arial" w:cs="Arial"/>
+                <w:sz w:val="24"/>
+                <w:szCs w:val="24"/>
+                <w:lang w:val="es-ES"/>
+              </w:rPr>
+            </w:pPr>
+            <w:proofErr w:type="spellStart"/>
+            <w:r>
+              <w:rPr>
+                <w:rFonts w:ascii="Arial" w:hAnsi="Arial" w:cs="Arial"/>
+                <w:sz w:val="24"/>
+                <w:szCs w:val="24"/>
+                <w:lang w:val="es-ES"/>
+              </w:rPr>
+              <w:t>stageOne</w:t>
+            </w:r>
+            <w:proofErr w:type="spellEnd"/>
+            <w:r>
+              <w:rPr>
+                <w:rFonts w:ascii="Arial" w:hAnsi="Arial" w:cs="Arial"/>
+                <w:sz w:val="24"/>
+                <w:szCs w:val="24"/>
+                <w:lang w:val="es-ES"/>
+              </w:rPr>
+              <w:t xml:space="preserve"> ()</w:t>
+            </w:r>
+          </w:p>
+        </w:tc>
+        <w:tc>
+          <w:tcPr>
+            <w:tcW w:w="1879" w:type="dxa"/>
+            <w:vAlign w:val="center"/>
+          </w:tcPr>
+          <w:p>
+            <w:pPr>
+              <w:jc w:val="center"/>
+              <w:rPr>
+                <w:rFonts w:ascii="Arial" w:hAnsi="Arial" w:cs="Arial"/>
+                <w:sz w:val="24"/>
+                <w:szCs w:val="24"/>
+                <w:lang w:val="es-ES"/>
+              </w:rPr>
+            </w:pPr>
+            <w:r>
+              <w:rPr>
+                <w:rFonts w:ascii="Arial" w:hAnsi="Arial" w:cs="Arial"/>
+                <w:sz w:val="24"/>
+                <w:szCs w:val="24"/>
+                <w:lang w:val="es-ES"/>
+              </w:rPr>
+              <w:t>Ninguna</w:t>
+            </w:r>
+          </w:p>
+        </w:tc>
+        <w:tc>
+          <w:tcPr>
+            <w:tcW w:w="1879" w:type="dxa"/>
+          </w:tcPr>
+          <w:p>
+            <w:pPr>
+              <w:rPr>
+                <w:rFonts w:ascii="Arial" w:hAnsi="Arial" w:cs="Arial"/>
+                <w:sz w:val="24"/>
+                <w:szCs w:val="24"/>
+                <w:lang w:val="es-ES"/>
+              </w:rPr>
+            </w:pPr>
+            <w:r>
+              <w:rPr>
+                <w:rFonts w:ascii="Arial" w:hAnsi="Arial" w:cs="Arial"/>
+                <w:sz w:val="24"/>
+                <w:szCs w:val="24"/>
+                <w:lang w:val="es-ES"/>
+              </w:rPr>
+              <w:t xml:space="preserve">El algoritmo </w:t>
+            </w:r>
+            <w:proofErr w:type="spellStart"/>
+            <w:proofErr w:type="gramStart"/>
+            <w:r>
+              <w:rPr>
+                <w:rFonts w:ascii="Arial" w:hAnsi="Arial" w:cs="Arial"/>
+                <w:sz w:val="24"/>
+                <w:szCs w:val="24"/>
+                <w:lang w:val="es-ES"/>
+              </w:rPr>
+              <w:t>front</w:t>
+            </w:r>
+            <w:proofErr w:type="spellEnd"/>
+            <w:r>
+              <w:rPr>
+                <w:rFonts w:ascii="Arial" w:hAnsi="Arial" w:cs="Arial"/>
+                <w:sz w:val="24"/>
+                <w:szCs w:val="24"/>
+                <w:lang w:val="es-ES"/>
+              </w:rPr>
+              <w:t>(</w:t>
+            </w:r>
+            <w:proofErr w:type="gramEnd"/>
+            <w:r>
+              <w:rPr>
+                <w:rFonts w:ascii="Arial" w:hAnsi="Arial" w:cs="Arial"/>
+                <w:sz w:val="24"/>
+                <w:szCs w:val="24"/>
+                <w:lang w:val="es-ES"/>
+              </w:rPr>
+              <w:t>) debe de devolver el valor de 1</w:t>
+            </w:r>
+          </w:p>
+        </w:tc>
+      </w:tr>
+      <w:tr>
+        <w:tc>
+          <w:tcPr>
+            <w:tcW w:w="1878" w:type="dxa"/>
+            <w:vAlign w:val="center"/>
+          </w:tcPr>
+          <w:p>
+            <w:pPr>
+              <w:jc w:val="center"/>
+              <w:rPr>
+                <w:rFonts w:ascii="Arial" w:hAnsi="Arial" w:cs="Arial"/>
+                <w:sz w:val="24"/>
+                <w:szCs w:val="24"/>
+                <w:lang w:val="es-ES"/>
+              </w:rPr>
+            </w:pPr>
+            <w:r>
+              <w:rPr>
+                <w:rFonts w:ascii="Arial" w:hAnsi="Arial" w:cs="Arial"/>
+                <w:sz w:val="24"/>
+                <w:szCs w:val="24"/>
+                <w:lang w:val="es-ES"/>
+              </w:rPr>
+              <w:t>2</w:t>
+            </w:r>
+          </w:p>
+          <w:p>
+            <w:pPr>
+              <w:jc w:val="center"/>
+              <w:rPr>
+                <w:rFonts w:ascii="Arial" w:hAnsi="Arial" w:cs="Arial"/>
+                <w:sz w:val="24"/>
+                <w:szCs w:val="24"/>
+                <w:lang w:val="es-ES"/>
+              </w:rPr>
+            </w:pPr>
+            <w:r>
+              <w:rPr>
+                <w:rFonts w:ascii="Arial" w:hAnsi="Arial" w:cs="Arial"/>
+                <w:sz w:val="24"/>
+                <w:szCs w:val="24"/>
+                <w:lang w:val="es-ES"/>
+              </w:rPr>
+              <w:t>(Caso Interesante)</w:t>
+            </w:r>
+          </w:p>
+        </w:tc>
+        <w:tc>
+          <w:tcPr>
+            <w:tcW w:w="1879" w:type="dxa"/>
+          </w:tcPr>
+          <w:p>
+            <w:pPr>
+              <w:rPr>
+                <w:rFonts w:ascii="Arial" w:hAnsi="Arial" w:cs="Arial"/>
+                <w:sz w:val="24"/>
+                <w:szCs w:val="24"/>
+                <w:lang w:val="es-ES"/>
+              </w:rPr>
+            </w:pPr>
+            <w:r>
+              <w:rPr>
+                <w:rFonts w:ascii="Arial" w:hAnsi="Arial" w:cs="Arial"/>
+                <w:sz w:val="24"/>
+                <w:szCs w:val="24"/>
+                <w:lang w:val="es-ES"/>
+              </w:rPr>
+              <w:t xml:space="preserve">Se crea una cola de </w:t>
+            </w:r>
+            <w:proofErr w:type="spellStart"/>
+            <w:r>
+              <w:rPr>
+                <w:rFonts w:ascii="Arial" w:hAnsi="Arial" w:cs="Arial"/>
+                <w:sz w:val="24"/>
+                <w:szCs w:val="24"/>
+                <w:lang w:val="es-ES"/>
+              </w:rPr>
+              <w:t>String</w:t>
+            </w:r>
+            <w:proofErr w:type="spellEnd"/>
+            <w:r>
+              <w:rPr>
+                <w:rFonts w:ascii="Arial" w:hAnsi="Arial" w:cs="Arial"/>
+                <w:sz w:val="24"/>
+                <w:szCs w:val="24"/>
+                <w:lang w:val="es-ES"/>
+              </w:rPr>
+              <w:t>, la cual contiene las siguientes cadenas {“Hola”, “Soy”}</w:t>
+            </w:r>
+          </w:p>
+        </w:tc>
+        <w:tc>
+          <w:tcPr>
+            <w:tcW w:w="1879" w:type="dxa"/>
+            <w:gridSpan w:val="2"/>
+            <w:vAlign w:val="center"/>
+          </w:tcPr>
+          <w:p>
+            <w:pPr>
+              <w:jc w:val="center"/>
+              <w:rPr>
+                <w:rFonts w:ascii="Arial" w:hAnsi="Arial" w:cs="Arial"/>
+                <w:sz w:val="24"/>
+                <w:szCs w:val="24"/>
+                <w:lang w:val="es-ES"/>
+              </w:rPr>
+            </w:pPr>
+            <w:proofErr w:type="spellStart"/>
+            <w:r>
+              <w:rPr>
+                <w:rFonts w:ascii="Arial" w:hAnsi="Arial" w:cs="Arial"/>
+                <w:sz w:val="24"/>
+                <w:szCs w:val="24"/>
+                <w:lang w:val="es-ES"/>
+              </w:rPr>
+              <w:t>stageTwo</w:t>
+            </w:r>
+            <w:proofErr w:type="spellEnd"/>
+            <w:r>
+              <w:rPr>
+                <w:rFonts w:ascii="Arial" w:hAnsi="Arial" w:cs="Arial"/>
+                <w:sz w:val="24"/>
+                <w:szCs w:val="24"/>
+                <w:lang w:val="es-ES"/>
+              </w:rPr>
+              <w:t xml:space="preserve"> ()</w:t>
+            </w:r>
+          </w:p>
+        </w:tc>
+        <w:tc>
+          <w:tcPr>
+            <w:tcW w:w="1879" w:type="dxa"/>
+            <w:vAlign w:val="center"/>
+          </w:tcPr>
+          <w:p>
+            <w:pPr>
+              <w:jc w:val="center"/>
+              <w:rPr>
+                <w:rFonts w:ascii="Arial" w:hAnsi="Arial" w:cs="Arial"/>
+                <w:sz w:val="24"/>
+                <w:szCs w:val="24"/>
+                <w:lang w:val="es-ES"/>
+              </w:rPr>
+            </w:pPr>
+            <w:r>
+              <w:rPr>
+                <w:rFonts w:ascii="Arial" w:hAnsi="Arial" w:cs="Arial"/>
+                <w:sz w:val="24"/>
+                <w:szCs w:val="24"/>
+                <w:lang w:val="es-ES"/>
+              </w:rPr>
+              <w:t>Ninguna</w:t>
+            </w:r>
+          </w:p>
+        </w:tc>
+        <w:tc>
+          <w:tcPr>
+            <w:tcW w:w="1879" w:type="dxa"/>
+          </w:tcPr>
+          <w:p>
+            <w:pPr>
+              <w:rPr>
+                <w:rFonts w:ascii="Arial" w:hAnsi="Arial" w:cs="Arial"/>
+                <w:sz w:val="24"/>
+                <w:szCs w:val="24"/>
+                <w:lang w:val="es-ES"/>
+              </w:rPr>
+            </w:pPr>
+            <w:r>
+              <w:rPr>
+                <w:rFonts w:ascii="Arial" w:hAnsi="Arial" w:cs="Arial"/>
+                <w:sz w:val="24"/>
+                <w:szCs w:val="24"/>
+                <w:lang w:val="es-ES"/>
+              </w:rPr>
+              <w:t xml:space="preserve">El algoritmo </w:t>
+            </w:r>
+            <w:proofErr w:type="spellStart"/>
+            <w:r>
+              <w:rPr>
+                <w:rFonts w:ascii="Arial" w:hAnsi="Arial" w:cs="Arial"/>
+                <w:sz w:val="24"/>
+                <w:szCs w:val="24"/>
+                <w:lang w:val="es-ES"/>
+              </w:rPr>
+              <w:t>front</w:t>
+            </w:r>
+            <w:proofErr w:type="spellEnd"/>
+            <w:r>
+              <w:rPr>
+                <w:rFonts w:ascii="Arial" w:hAnsi="Arial" w:cs="Arial"/>
+                <w:sz w:val="24"/>
+                <w:szCs w:val="24"/>
+                <w:lang w:val="es-ES"/>
+              </w:rPr>
+              <w:t xml:space="preserve">() debe de devolver la cadena “Hola” </w:t>
+            </w:r>
+            <w:bookmarkStart w:id="0" w:name="_GoBack"/>
+            <w:bookmarkEnd w:id="0"/>
+          </w:p>
+        </w:tc>
+      </w:tr>
+      <w:tr>
+        <w:tc>
+          <w:tcPr>
+            <w:tcW w:w="1878" w:type="dxa"/>
+            <w:vAlign w:val="center"/>
+          </w:tcPr>
+          <w:p>
+            <w:pPr>
+              <w:jc w:val="center"/>
+              <w:rPr>
+                <w:rFonts w:ascii="Arial" w:hAnsi="Arial" w:cs="Arial"/>
+                <w:sz w:val="24"/>
+                <w:szCs w:val="24"/>
+                <w:lang w:val="es-ES"/>
+              </w:rPr>
+            </w:pPr>
+          </w:p>
+        </w:tc>
+        <w:tc>
+          <w:tcPr>
+            <w:tcW w:w="1879" w:type="dxa"/>
+          </w:tcPr>
+          <w:p>
+            <w:pPr>
+              <w:rPr>
+                <w:rFonts w:ascii="Arial" w:hAnsi="Arial" w:cs="Arial"/>
+                <w:sz w:val="24"/>
+                <w:szCs w:val="24"/>
+                <w:lang w:val="es-ES"/>
+              </w:rPr>
+            </w:pPr>
+          </w:p>
+        </w:tc>
+        <w:tc>
+          <w:tcPr>
+            <w:tcW w:w="1879" w:type="dxa"/>
+            <w:gridSpan w:val="2"/>
+            <w:vAlign w:val="center"/>
+          </w:tcPr>
+          <w:p>
+            <w:pPr>
+              <w:jc w:val="center"/>
+              <w:rPr>
+                <w:rFonts w:ascii="Arial" w:hAnsi="Arial" w:cs="Arial"/>
+                <w:sz w:val="24"/>
+                <w:szCs w:val="24"/>
+                <w:lang w:val="es-ES"/>
+              </w:rPr>
+            </w:pPr>
+          </w:p>
+        </w:tc>
+        <w:tc>
+          <w:tcPr>
+            <w:tcW w:w="1879" w:type="dxa"/>
+          </w:tcPr>
+          <w:p>
+            <w:pPr>
+              <w:rPr>
+                <w:rFonts w:ascii="Arial" w:hAnsi="Arial" w:cs="Arial"/>
+                <w:sz w:val="24"/>
+                <w:szCs w:val="24"/>
+                <w:lang w:val="es-ES"/>
+              </w:rPr>
+            </w:pPr>
+          </w:p>
+        </w:tc>
+        <w:tc>
+          <w:tcPr>
+            <w:tcW w:w="1879" w:type="dxa"/>
+          </w:tcPr>
+          <w:p>
+            <w:pPr>
+              <w:rPr>
+                <w:rFonts w:ascii="Arial" w:hAnsi="Arial" w:cs="Arial"/>
+                <w:sz w:val="24"/>
+                <w:szCs w:val="24"/>
+                <w:lang w:val="es-ES"/>
+              </w:rPr>
+            </w:pPr>
+          </w:p>
+        </w:tc>
+      </w:tr>
+    </w:tbl>
     <w:p>
       <w:pPr>
         <w:spacing w:after="0" w:line="240" w:lineRule="auto"/>
@@ -19654,7 +22316,6 @@
           <w:rFonts w:ascii="Arial" w:hAnsi="Arial" w:cs="Arial"/>
           <w:sz w:val="24"/>
           <w:szCs w:val="24"/>
-          <w:lang w:val="es-ES"/>
         </w:rPr>
       </w:pPr>
     </w:p>
@@ -19810,7 +22471,7 @@
         <v:path o:extrusionok="f" gradientshapeok="t" o:connecttype="rect"/>
         <o:lock v:ext="edit" aspectratio="t"/>
       </v:shapetype>
-      <v:shape id="_x0000_i1067" type="#_x0000_t75" style="width:11.25pt;height:11.25pt" o:bullet="t">
+      <v:shape id="_x0000_i1032" type="#_x0000_t75" style="width:11.25pt;height:11.25pt" o:bullet="t">
         <v:imagedata r:id="rId1" o:title="msoC8FA"/>
       </v:shape>
     </w:pict>
@@ -21450,6 +24111,7 @@
     <w:lsdException w:name="HTML Sample" w:semiHidden="1" w:unhideWhenUsed="1"/>
     <w:lsdException w:name="HTML Typewriter" w:semiHidden="1" w:unhideWhenUsed="1"/>
     <w:lsdException w:name="HTML Variable" w:semiHidden="1" w:unhideWhenUsed="1"/>
+    <w:lsdException w:name="Normal Table" w:semiHidden="1" w:unhideWhenUsed="1"/>
     <w:lsdException w:name="annotation subject" w:semiHidden="1" w:unhideWhenUsed="1"/>
     <w:lsdException w:name="No List" w:semiHidden="1" w:unhideWhenUsed="1"/>
     <w:lsdException w:name="Outline List 1" w:semiHidden="1" w:unhideWhenUsed="1"/>
@@ -21493,8 +24155,10 @@
     <w:lsdException w:name="Table Elegant" w:semiHidden="1" w:unhideWhenUsed="1"/>
     <w:lsdException w:name="Table Professional" w:semiHidden="1" w:unhideWhenUsed="1"/>
     <w:lsdException w:name="Table Subtle 1" w:semiHidden="1" w:unhideWhenUsed="1"/>
+    <w:lsdException w:name="Table Subtle 2" w:semiHidden="1" w:unhideWhenUsed="1"/>
     <w:lsdException w:name="Table Web 1" w:semiHidden="1" w:unhideWhenUsed="1"/>
     <w:lsdException w:name="Table Web 2" w:semiHidden="1" w:unhideWhenUsed="1"/>
+    <w:lsdException w:name="Table Web 3" w:semiHidden="1" w:unhideWhenUsed="1"/>
     <w:lsdException w:name="Balloon Text" w:semiHidden="1" w:unhideWhenUsed="1"/>
     <w:lsdException w:name="Table Grid" w:uiPriority="39"/>
     <w:lsdException w:name="Table Theme" w:semiHidden="1" w:unhideWhenUsed="1"/>
@@ -21747,6 +24411,7 @@
   <w:style w:type="character" w:default="1" w:styleId="Fuentedeprrafopredeter">
     <w:name w:val="Default Paragraph Font"/>
     <w:uiPriority w:val="1"/>
+    <w:semiHidden/>
     <w:unhideWhenUsed/>
   </w:style>
   <w:style w:type="table" w:default="1" w:styleId="Tablanormal">
@@ -22281,7 +24946,7 @@
 </file>
 
 <file path=customXml/itemProps1.xml><?xml version="1.0" encoding="utf-8"?>
-<ds:datastoreItem xmlns:ds="http://schemas.openxmlformats.org/officeDocument/2006/customXml" ds:itemID="{3487691C-F625-486B-B03C-B4065FAA580A}">
+<ds:datastoreItem xmlns:ds="http://schemas.openxmlformats.org/officeDocument/2006/customXml" ds:itemID="{E5D5FDB2-221B-42DA-A2A1-A121FCCFA79A}">
   <ds:schemaRefs>
     <ds:schemaRef ds:uri="http://schemas.openxmlformats.org/officeDocument/2006/bibliography"/>
   </ds:schemaRefs>

</xml_diff>

<commit_message>
I´ve fixed something in the phase 4 of the engineering method
</commit_message>
<xml_diff>
--- a/Método de la Ingeniería.docx
+++ b/Método de la Ingeniería.docx
@@ -1,6 +1,6 @@
 
 <file path=word/document.xml><?xml version="1.0" encoding="utf-8"?>
-<w:document xmlns:wpc="http://schemas.microsoft.com/office/word/2010/wordprocessingCanvas" xmlns:cx="http://schemas.microsoft.com/office/drawing/2014/chartex" xmlns:cx1="http://schemas.microsoft.com/office/drawing/2015/9/8/chartex" xmlns:cx2="http://schemas.microsoft.com/office/drawing/2015/10/21/chartex" xmlns:cx3="http://schemas.microsoft.com/office/drawing/2016/5/9/chartex" xmlns:cx4="http://schemas.microsoft.com/office/drawing/2016/5/10/chartex" xmlns:cx5="http://schemas.microsoft.com/office/drawing/2016/5/11/chartex" xmlns:cx6="http://schemas.microsoft.com/office/drawing/2016/5/12/chartex" xmlns:cx7="http://schemas.microsoft.com/office/drawing/2016/5/13/chartex" xmlns:cx8="http://schemas.microsoft.com/office/drawing/2016/5/14/chartex" xmlns:mc="http://schemas.openxmlformats.org/markup-compatibility/2006" xmlns:aink="http://schemas.microsoft.com/office/drawing/2016/ink" xmlns:am3d="http://schemas.microsoft.com/office/drawing/2017/model3d" xmlns:o="urn:schemas-microsoft-com:office:office" xmlns:r="http://schemas.openxmlformats.org/officeDocument/2006/relationships" xmlns:m="http://schemas.openxmlformats.org/officeDocument/2006/math" xmlns:v="urn:schemas-microsoft-com:vml" xmlns:wp14="http://schemas.microsoft.com/office/word/2010/wordprocessingDrawing" xmlns:wp="http://schemas.openxmlformats.org/drawingml/2006/wordprocessingDrawing" xmlns:w10="urn:schemas-microsoft-com:office:word" xmlns:w="http://schemas.openxmlformats.org/wordprocessingml/2006/main" xmlns:w14="http://schemas.microsoft.com/office/word/2010/wordml" xmlns:w15="http://schemas.microsoft.com/office/word/2012/wordml" xmlns:w16cid="http://schemas.microsoft.com/office/word/2016/wordml/cid" xmlns:w16se="http://schemas.microsoft.com/office/word/2015/wordml/symex" xmlns:wpg="http://schemas.microsoft.com/office/word/2010/wordprocessingGroup" xmlns:wpi="http://schemas.microsoft.com/office/word/2010/wordprocessingInk" xmlns:wne="http://schemas.microsoft.com/office/word/2006/wordml" xmlns:wps="http://schemas.microsoft.com/office/word/2010/wordprocessingShape" mc:Ignorable="w14 w15 w16se w16cid wp14">
+<w:document xmlns:wpc="http://schemas.microsoft.com/office/word/2010/wordprocessingCanvas" xmlns:cx="http://schemas.microsoft.com/office/drawing/2014/chartex" xmlns:cx1="http://schemas.microsoft.com/office/drawing/2015/9/8/chartex" xmlns:mc="http://schemas.openxmlformats.org/markup-compatibility/2006" xmlns:o="urn:schemas-microsoft-com:office:office" xmlns:r="http://schemas.openxmlformats.org/officeDocument/2006/relationships" xmlns:m="http://schemas.openxmlformats.org/officeDocument/2006/math" xmlns:v="urn:schemas-microsoft-com:vml" xmlns:wp14="http://schemas.microsoft.com/office/word/2010/wordprocessingDrawing" xmlns:wp="http://schemas.openxmlformats.org/drawingml/2006/wordprocessingDrawing" xmlns:w10="urn:schemas-microsoft-com:office:word" xmlns:w="http://schemas.openxmlformats.org/wordprocessingml/2006/main" xmlns:w14="http://schemas.microsoft.com/office/word/2010/wordml" xmlns:w15="http://schemas.microsoft.com/office/word/2012/wordml" xmlns:w16se="http://schemas.microsoft.com/office/word/2015/wordml/symex" xmlns:wpg="http://schemas.microsoft.com/office/word/2010/wordprocessingGroup" xmlns:wpi="http://schemas.microsoft.com/office/word/2010/wordprocessingInk" xmlns:wne="http://schemas.microsoft.com/office/word/2006/wordml" xmlns:wps="http://schemas.microsoft.com/office/word/2010/wordprocessingShape" mc:Ignorable="w14 w15 w16se wp14">
   <w:body>
     <w:p>
       <w:pPr>
@@ -5118,6 +5118,7 @@
             <w:id w:val="-573587230"/>
             <w:bibliography/>
           </w:sdtPr>
+          <w:sdtEndPr/>
           <w:sdtContent>
             <w:p>
               <w:pPr>
@@ -5605,27 +5606,7 @@
           <w:szCs w:val="24"/>
           <w:lang w:val="es-ES"/>
         </w:rPr>
-        <w:t xml:space="preserve">En esta alternativa hemos optado por almacenar las estanterías en un arreglo de tamaño n en donde n representa el número de estanterías, en cada posición del arreglo se ubica una estantería representada como una tabla hash, cada slot de la tabla hash contiene una cola con la cantidad de libros agrupados </w:t>
-      </w:r>
-      <w:proofErr w:type="gramStart"/>
-      <w:r>
-        <w:rPr>
-          <w:rFonts w:ascii="Arial" w:hAnsi="Arial" w:cs="Arial"/>
-          <w:sz w:val="24"/>
-          <w:szCs w:val="24"/>
-          <w:lang w:val="es-ES"/>
-        </w:rPr>
-        <w:t>de acuerdo a</w:t>
-      </w:r>
-      <w:proofErr w:type="gramEnd"/>
-      <w:r>
-        <w:rPr>
-          <w:rFonts w:ascii="Arial" w:hAnsi="Arial" w:cs="Arial"/>
-          <w:sz w:val="24"/>
-          <w:szCs w:val="24"/>
-          <w:lang w:val="es-ES"/>
-        </w:rPr>
-        <w:t xml:space="preserve"> su número de ISBN.  Por otra parte, cada libro que se extraiga de la cola va a ser agregado a una pila contenida en el carrito de compra.</w:t>
+        <w:t>En esta alternativa hemos optado por almacenar las estanterías en un arreglo de tamaño n en donde n representa el número de estanterías, en cada posición del arreglo se ubica una estantería representada como una tabla hash, cada slot de la tabla hash contiene una cola con la cantidad de libros agrupados de acuerdo a su número de ISBN.  Por otra parte, cada libro que se extraiga de la cola va a ser agregado a una pila contenida en el carrito de compra.</w:t>
       </w:r>
     </w:p>
     <w:p>
@@ -5713,7 +5694,7 @@
               </wp:anchor>
             </w:drawing>
           </mc:Choice>
-          <mc:Fallback>
+          <mc:Fallback xmlns:w16cid="http://schemas.microsoft.com/office/word/2016/wordml/cid" xmlns:am3d="http://schemas.microsoft.com/office/drawing/2017/model3d" xmlns:aink="http://schemas.microsoft.com/office/drawing/2016/ink" xmlns:cx8="http://schemas.microsoft.com/office/drawing/2016/5/14/chartex" xmlns:cx7="http://schemas.microsoft.com/office/drawing/2016/5/13/chartex" xmlns:cx6="http://schemas.microsoft.com/office/drawing/2016/5/12/chartex" xmlns:cx5="http://schemas.microsoft.com/office/drawing/2016/5/11/chartex" xmlns:cx4="http://schemas.microsoft.com/office/drawing/2016/5/10/chartex" xmlns:cx3="http://schemas.microsoft.com/office/drawing/2016/5/9/chartex" xmlns:cx2="http://schemas.microsoft.com/office/drawing/2015/10/21/chartex">
             <w:pict>
               <v:shape w14:anchorId="69857CC6" id="Conector recto de flecha 18" o:spid="_x0000_s1026" type="#_x0000_t32" style="position:absolute;margin-left:114.1pt;margin-top:12.8pt;width:2.5pt;height:69.5pt;z-index:251663360;visibility:visible;mso-wrap-style:square;mso-wrap-distance-left:9pt;mso-wrap-distance-top:0;mso-wrap-distance-right:9pt;mso-wrap-distance-bottom:0;mso-position-horizontal:absolute;mso-position-horizontal-relative:text;mso-position-vertical:absolute;mso-position-vertical-relative:text" o:gfxdata="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" strokecolor="black [3213]" strokeweight=".5pt">
                 <v:stroke endarrow="block" joinstyle="miter"/>
@@ -6566,7 +6547,7 @@
               </wp:anchor>
             </w:drawing>
           </mc:Choice>
-          <mc:Fallback>
+          <mc:Fallback xmlns:w16cid="http://schemas.microsoft.com/office/word/2016/wordml/cid" xmlns:am3d="http://schemas.microsoft.com/office/drawing/2017/model3d" xmlns:aink="http://schemas.microsoft.com/office/drawing/2016/ink" xmlns:cx8="http://schemas.microsoft.com/office/drawing/2016/5/14/chartex" xmlns:cx7="http://schemas.microsoft.com/office/drawing/2016/5/13/chartex" xmlns:cx6="http://schemas.microsoft.com/office/drawing/2016/5/12/chartex" xmlns:cx5="http://schemas.microsoft.com/office/drawing/2016/5/11/chartex" xmlns:cx4="http://schemas.microsoft.com/office/drawing/2016/5/10/chartex" xmlns:cx3="http://schemas.microsoft.com/office/drawing/2016/5/9/chartex" xmlns:cx2="http://schemas.microsoft.com/office/drawing/2015/10/21/chartex">
             <w:pict>
               <v:rect w14:anchorId="3F40B9A5" id="Rectángulo 13" o:spid="_x0000_s1026" style="position:absolute;margin-left:313.15pt;margin-top:9.2pt;width:7.75pt;height:12.05pt;z-index:251662336;visibility:visible;mso-wrap-style:square;mso-wrap-distance-left:9pt;mso-wrap-distance-top:0;mso-wrap-distance-right:9pt;mso-wrap-distance-bottom:0;mso-position-horizontal:absolute;mso-position-horizontal-relative:text;mso-position-vertical:absolute;mso-position-vertical-relative:text;v-text-anchor:middle" o:gfxdata="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" fillcolor="white [3212]" stroked="f" strokeweight="1pt"/>
             </w:pict>
@@ -6644,7 +6625,7 @@
               </wp:anchor>
             </w:drawing>
           </mc:Choice>
-          <mc:Fallback>
+          <mc:Fallback xmlns:w16cid="http://schemas.microsoft.com/office/word/2016/wordml/cid" xmlns:am3d="http://schemas.microsoft.com/office/drawing/2017/model3d" xmlns:aink="http://schemas.microsoft.com/office/drawing/2016/ink" xmlns:cx8="http://schemas.microsoft.com/office/drawing/2016/5/14/chartex" xmlns:cx7="http://schemas.microsoft.com/office/drawing/2016/5/13/chartex" xmlns:cx6="http://schemas.microsoft.com/office/drawing/2016/5/12/chartex" xmlns:cx5="http://schemas.microsoft.com/office/drawing/2016/5/11/chartex" xmlns:cx4="http://schemas.microsoft.com/office/drawing/2016/5/10/chartex" xmlns:cx3="http://schemas.microsoft.com/office/drawing/2016/5/9/chartex" xmlns:cx2="http://schemas.microsoft.com/office/drawing/2015/10/21/chartex">
             <w:pict>
               <v:rect w14:anchorId="4714DF64" id="Rectángulo 12" o:spid="_x0000_s1026" style="position:absolute;margin-left:200.5pt;margin-top:9pt;width:7.75pt;height:12.05pt;z-index:251661312;visibility:visible;mso-wrap-style:square;mso-wrap-distance-left:9pt;mso-wrap-distance-top:0;mso-wrap-distance-right:9pt;mso-wrap-distance-bottom:0;mso-position-horizontal:absolute;mso-position-horizontal-relative:text;mso-position-vertical:absolute;mso-position-vertical-relative:text;v-text-anchor:middle" o:gfxdata="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" fillcolor="white [3212]" stroked="f" strokeweight="1pt"/>
             </w:pict>
@@ -7525,7 +7506,7 @@
               </wp:anchor>
             </w:drawing>
           </mc:Choice>
-          <mc:Fallback>
+          <mc:Fallback xmlns:w16cid="http://schemas.microsoft.com/office/word/2016/wordml/cid" xmlns:am3d="http://schemas.microsoft.com/office/drawing/2017/model3d" xmlns:aink="http://schemas.microsoft.com/office/drawing/2016/ink" xmlns:cx8="http://schemas.microsoft.com/office/drawing/2016/5/14/chartex" xmlns:cx7="http://schemas.microsoft.com/office/drawing/2016/5/13/chartex" xmlns:cx6="http://schemas.microsoft.com/office/drawing/2016/5/12/chartex" xmlns:cx5="http://schemas.microsoft.com/office/drawing/2016/5/11/chartex" xmlns:cx4="http://schemas.microsoft.com/office/drawing/2016/5/10/chartex" xmlns:cx3="http://schemas.microsoft.com/office/drawing/2016/5/9/chartex" xmlns:cx2="http://schemas.microsoft.com/office/drawing/2015/10/21/chartex">
             <w:pict>
               <v:rect w14:anchorId="353DE3F7" id="Rectángulo 15" o:spid="_x0000_s1026" style="position:absolute;margin-left:179.05pt;margin-top:5.8pt;width:7.5pt;height:12.1pt;z-index:251677696;visibility:visible;mso-wrap-style:square;mso-wrap-distance-left:9pt;mso-wrap-distance-top:0;mso-wrap-distance-right:9pt;mso-wrap-distance-bottom:0;mso-position-horizontal:absolute;mso-position-horizontal-relative:text;mso-position-vertical:absolute;mso-position-vertical-relative:text;v-text-anchor:middle" o:gfxdata="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" fillcolor="white [3212]" stroked="f" strokeweight="1pt"/>
             </w:pict>
@@ -7603,7 +7584,7 @@
               </wp:anchor>
             </w:drawing>
           </mc:Choice>
-          <mc:Fallback>
+          <mc:Fallback xmlns:w16cid="http://schemas.microsoft.com/office/word/2016/wordml/cid" xmlns:am3d="http://schemas.microsoft.com/office/drawing/2017/model3d" xmlns:aink="http://schemas.microsoft.com/office/drawing/2016/ink" xmlns:cx8="http://schemas.microsoft.com/office/drawing/2016/5/14/chartex" xmlns:cx7="http://schemas.microsoft.com/office/drawing/2016/5/13/chartex" xmlns:cx6="http://schemas.microsoft.com/office/drawing/2016/5/12/chartex" xmlns:cx5="http://schemas.microsoft.com/office/drawing/2016/5/11/chartex" xmlns:cx4="http://schemas.microsoft.com/office/drawing/2016/5/10/chartex" xmlns:cx3="http://schemas.microsoft.com/office/drawing/2016/5/9/chartex" xmlns:cx2="http://schemas.microsoft.com/office/drawing/2015/10/21/chartex">
             <w:pict>
               <v:rect w14:anchorId="411125DD" id="Rectángulo 14" o:spid="_x0000_s1026" style="position:absolute;margin-left:22.4pt;margin-top:5.8pt;width:7.5pt;height:12.1pt;z-index:251676672;visibility:visible;mso-wrap-style:square;mso-wrap-distance-left:9pt;mso-wrap-distance-top:0;mso-wrap-distance-right:9pt;mso-wrap-distance-bottom:0;mso-position-horizontal:absolute;mso-position-horizontal-relative:text;mso-position-vertical:absolute;mso-position-vertical-relative:text;v-text-anchor:middle" o:gfxdata="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" fillcolor="white [3212]" stroked="f" strokeweight="1pt"/>
             </w:pict>
@@ -9256,7 +9237,7 @@
               </wp:anchor>
             </w:drawing>
           </mc:Choice>
-          <mc:Fallback>
+          <mc:Fallback xmlns:w16cid="http://schemas.microsoft.com/office/word/2016/wordml/cid" xmlns:am3d="http://schemas.microsoft.com/office/drawing/2017/model3d" xmlns:aink="http://schemas.microsoft.com/office/drawing/2016/ink" xmlns:cx8="http://schemas.microsoft.com/office/drawing/2016/5/14/chartex" xmlns:cx7="http://schemas.microsoft.com/office/drawing/2016/5/13/chartex" xmlns:cx6="http://schemas.microsoft.com/office/drawing/2016/5/12/chartex" xmlns:cx5="http://schemas.microsoft.com/office/drawing/2016/5/11/chartex" xmlns:cx4="http://schemas.microsoft.com/office/drawing/2016/5/10/chartex" xmlns:cx3="http://schemas.microsoft.com/office/drawing/2016/5/9/chartex" xmlns:cx2="http://schemas.microsoft.com/office/drawing/2015/10/21/chartex">
             <w:pict>
               <v:shape w14:anchorId="1481F709" id="Conector angular 65" o:spid="_x0000_s1026" type="#_x0000_t34" style="position:absolute;margin-left:124.7pt;margin-top:12.5pt;width:144.65pt;height:54.25pt;z-index:251686912;visibility:visible;mso-wrap-style:square;mso-width-percent:0;mso-height-percent:0;mso-wrap-distance-left:9pt;mso-wrap-distance-top:0;mso-wrap-distance-right:9pt;mso-wrap-distance-bottom:0;mso-position-horizontal:absolute;mso-position-horizontal-relative:text;mso-position-vertical:absolute;mso-position-vertical-relative:text;mso-width-percent:0;mso-height-percent:0;mso-width-relative:margin;mso-height-relative:margin" o:gfxdata="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" adj="-265" strokecolor="black [3213]" strokeweight=".5pt">
                 <v:stroke endarrow="block"/>
@@ -9478,7 +9459,7 @@
               </wp:anchor>
             </w:drawing>
           </mc:Choice>
-          <mc:Fallback>
+          <mc:Fallback xmlns:w16cid="http://schemas.microsoft.com/office/word/2016/wordml/cid" xmlns:am3d="http://schemas.microsoft.com/office/drawing/2017/model3d" xmlns:aink="http://schemas.microsoft.com/office/drawing/2016/ink" xmlns:cx8="http://schemas.microsoft.com/office/drawing/2016/5/14/chartex" xmlns:cx7="http://schemas.microsoft.com/office/drawing/2016/5/13/chartex" xmlns:cx6="http://schemas.microsoft.com/office/drawing/2016/5/12/chartex" xmlns:cx5="http://schemas.microsoft.com/office/drawing/2016/5/11/chartex" xmlns:cx4="http://schemas.microsoft.com/office/drawing/2016/5/10/chartex" xmlns:cx3="http://schemas.microsoft.com/office/drawing/2016/5/9/chartex" xmlns:cx2="http://schemas.microsoft.com/office/drawing/2015/10/21/chartex">
             <w:pict>
               <v:group w14:anchorId="33CA1A23" id="Grupo 66" o:spid="_x0000_s1026" style="position:absolute;margin-left:241.2pt;margin-top:7.9pt;width:134.6pt;height:95.15pt;z-index:251682816" coordsize="17095,12085" o:gfxdata="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">
                 <v:group id="Grupo 67" o:spid="_x0000_s1027" style="position:absolute;top:1192;width:14948;height:10893" coordsize="14948,10893" o:gfxdata="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">
@@ -11365,7 +11346,7 @@
               </wp:anchor>
             </w:drawing>
           </mc:Choice>
-          <mc:Fallback>
+          <mc:Fallback xmlns:w16cid="http://schemas.microsoft.com/office/word/2016/wordml/cid" xmlns:am3d="http://schemas.microsoft.com/office/drawing/2017/model3d" xmlns:aink="http://schemas.microsoft.com/office/drawing/2016/ink" xmlns:cx8="http://schemas.microsoft.com/office/drawing/2016/5/14/chartex" xmlns:cx7="http://schemas.microsoft.com/office/drawing/2016/5/13/chartex" xmlns:cx6="http://schemas.microsoft.com/office/drawing/2016/5/12/chartex" xmlns:cx5="http://schemas.microsoft.com/office/drawing/2016/5/11/chartex" xmlns:cx4="http://schemas.microsoft.com/office/drawing/2016/5/10/chartex" xmlns:cx3="http://schemas.microsoft.com/office/drawing/2016/5/9/chartex" xmlns:cx2="http://schemas.microsoft.com/office/drawing/2015/10/21/chartex">
             <w:pict>
               <v:shape w14:anchorId="5CC9875E" id="Conector recto de flecha 40" o:spid="_x0000_s1026" type="#_x0000_t32" style="position:absolute;margin-left:135.7pt;margin-top:44.2pt;width:25.1pt;height:80.35pt;z-index:251670528;visibility:visible;mso-wrap-style:square;mso-wrap-distance-left:9pt;mso-wrap-distance-top:0;mso-wrap-distance-right:9pt;mso-wrap-distance-bottom:0;mso-position-horizontal:absolute;mso-position-horizontal-relative:text;mso-position-vertical:absolute;mso-position-vertical-relative:text" o:gfxdata="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" strokecolor="black [3213]" strokeweight=".5pt">
                 <v:stroke endarrow="block" joinstyle="miter"/>
@@ -11535,7 +11516,7 @@
               </wp:anchor>
             </w:drawing>
           </mc:Choice>
-          <mc:Fallback>
+          <mc:Fallback xmlns:w16cid="http://schemas.microsoft.com/office/word/2016/wordml/cid" xmlns:am3d="http://schemas.microsoft.com/office/drawing/2017/model3d" xmlns:aink="http://schemas.microsoft.com/office/drawing/2016/ink" xmlns:cx8="http://schemas.microsoft.com/office/drawing/2016/5/14/chartex" xmlns:cx7="http://schemas.microsoft.com/office/drawing/2016/5/13/chartex" xmlns:cx6="http://schemas.microsoft.com/office/drawing/2016/5/12/chartex" xmlns:cx5="http://schemas.microsoft.com/office/drawing/2016/5/11/chartex" xmlns:cx4="http://schemas.microsoft.com/office/drawing/2016/5/10/chartex" xmlns:cx3="http://schemas.microsoft.com/office/drawing/2016/5/9/chartex" xmlns:cx2="http://schemas.microsoft.com/office/drawing/2015/10/21/chartex">
             <w:pict>
               <v:shape w14:anchorId="167B96E3" id="Conector recto de flecha 41" o:spid="_x0000_s1026" type="#_x0000_t32" style="position:absolute;margin-left:239.65pt;margin-top:44.8pt;width:3.6pt;height:79.45pt;z-index:251671552;visibility:visible;mso-wrap-style:square;mso-width-percent:0;mso-height-percent:0;mso-wrap-distance-left:9pt;mso-wrap-distance-top:0;mso-wrap-distance-right:9pt;mso-wrap-distance-bottom:0;mso-position-horizontal:absolute;mso-position-horizontal-relative:text;mso-position-vertical:absolute;mso-position-vertical-relative:text;mso-width-percent:0;mso-height-percent:0;mso-width-relative:margin;mso-height-relative:margin" o:gfxdata="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" strokecolor="black [3213]" strokeweight=".5pt">
                 <v:stroke endarrow="block" joinstyle="miter"/>
@@ -12176,7 +12157,7 @@
               </wp:anchor>
             </w:drawing>
           </mc:Choice>
-          <mc:Fallback>
+          <mc:Fallback xmlns:w16cid="http://schemas.microsoft.com/office/word/2016/wordml/cid" xmlns:am3d="http://schemas.microsoft.com/office/drawing/2017/model3d" xmlns:aink="http://schemas.microsoft.com/office/drawing/2016/ink" xmlns:cx8="http://schemas.microsoft.com/office/drawing/2016/5/14/chartex" xmlns:cx7="http://schemas.microsoft.com/office/drawing/2016/5/13/chartex" xmlns:cx6="http://schemas.microsoft.com/office/drawing/2016/5/12/chartex" xmlns:cx5="http://schemas.microsoft.com/office/drawing/2016/5/11/chartex" xmlns:cx4="http://schemas.microsoft.com/office/drawing/2016/5/10/chartex" xmlns:cx3="http://schemas.microsoft.com/office/drawing/2016/5/9/chartex" xmlns:cx2="http://schemas.microsoft.com/office/drawing/2015/10/21/chartex">
             <w:pict>
               <v:shape w14:anchorId="79168C40" id="Conector recto de flecha 37" o:spid="_x0000_s1026" type="#_x0000_t32" style="position:absolute;margin-left:321.75pt;margin-top:15.2pt;width:57.75pt;height:20.95pt;flip:x;z-index:251669504;visibility:visible;mso-wrap-style:square;mso-wrap-distance-left:9pt;mso-wrap-distance-top:0;mso-wrap-distance-right:9pt;mso-wrap-distance-bottom:0;mso-position-horizontal:absolute;mso-position-horizontal-relative:text;mso-position-vertical:absolute;mso-position-vertical-relative:text" o:gfxdata="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" strokecolor="black [3213]" strokeweight=".5pt">
                 <v:stroke endarrow="block" joinstyle="miter"/>
@@ -12256,7 +12237,7 @@
               </wp:anchor>
             </w:drawing>
           </mc:Choice>
-          <mc:Fallback>
+          <mc:Fallback xmlns:w16cid="http://schemas.microsoft.com/office/word/2016/wordml/cid" xmlns:am3d="http://schemas.microsoft.com/office/drawing/2017/model3d" xmlns:aink="http://schemas.microsoft.com/office/drawing/2016/ink" xmlns:cx8="http://schemas.microsoft.com/office/drawing/2016/5/14/chartex" xmlns:cx7="http://schemas.microsoft.com/office/drawing/2016/5/13/chartex" xmlns:cx6="http://schemas.microsoft.com/office/drawing/2016/5/12/chartex" xmlns:cx5="http://schemas.microsoft.com/office/drawing/2016/5/11/chartex" xmlns:cx4="http://schemas.microsoft.com/office/drawing/2016/5/10/chartex" xmlns:cx3="http://schemas.microsoft.com/office/drawing/2016/5/9/chartex" xmlns:cx2="http://schemas.microsoft.com/office/drawing/2015/10/21/chartex">
             <w:pict>
               <v:shape w14:anchorId="0A1E1E3E" id="Conector recto de flecha 36" o:spid="_x0000_s1026" type="#_x0000_t32" style="position:absolute;margin-left:57.2pt;margin-top:12.75pt;width:59.45pt;height:19.25pt;z-index:251668480;visibility:visible;mso-wrap-style:square;mso-width-percent:0;mso-height-percent:0;mso-wrap-distance-left:9pt;mso-wrap-distance-top:0;mso-wrap-distance-right:9pt;mso-wrap-distance-bottom:0;mso-position-horizontal:absolute;mso-position-horizontal-relative:text;mso-position-vertical:absolute;mso-position-vertical-relative:text;mso-width-percent:0;mso-height-percent:0;mso-width-relative:margin;mso-height-relative:margin" o:gfxdata="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" strokecolor="black [3213]" strokeweight=".5pt">
                 <v:stroke endarrow="block" joinstyle="miter"/>
@@ -12902,7 +12883,7 @@
               </wp:anchor>
             </w:drawing>
           </mc:Choice>
-          <mc:Fallback>
+          <mc:Fallback xmlns:w16cid="http://schemas.microsoft.com/office/word/2016/wordml/cid" xmlns:am3d="http://schemas.microsoft.com/office/drawing/2017/model3d" xmlns:aink="http://schemas.microsoft.com/office/drawing/2016/ink" xmlns:cx8="http://schemas.microsoft.com/office/drawing/2016/5/14/chartex" xmlns:cx7="http://schemas.microsoft.com/office/drawing/2016/5/13/chartex" xmlns:cx6="http://schemas.microsoft.com/office/drawing/2016/5/12/chartex" xmlns:cx5="http://schemas.microsoft.com/office/drawing/2016/5/11/chartex" xmlns:cx4="http://schemas.microsoft.com/office/drawing/2016/5/10/chartex" xmlns:cx3="http://schemas.microsoft.com/office/drawing/2016/5/9/chartex" xmlns:cx2="http://schemas.microsoft.com/office/drawing/2015/10/21/chartex">
             <w:pict>
               <v:rect w14:anchorId="598422D5" id="Rectángulo 173" o:spid="_x0000_s1026" style="position:absolute;margin-left:176.85pt;margin-top:274.15pt;width:8.15pt;height:12.9pt;z-index:251698176;visibility:visible;mso-wrap-style:square;mso-wrap-distance-left:9pt;mso-wrap-distance-top:0;mso-wrap-distance-right:9pt;mso-wrap-distance-bottom:0;mso-position-horizontal:absolute;mso-position-horizontal-relative:text;mso-position-vertical:absolute;mso-position-vertical-relative:text;v-text-anchor:middle" o:gfxdata="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" fillcolor="white [3212]" stroked="f" strokeweight="1pt"/>
             </w:pict>
@@ -12980,7 +12961,7 @@
               </wp:anchor>
             </w:drawing>
           </mc:Choice>
-          <mc:Fallback>
+          <mc:Fallback xmlns:w16cid="http://schemas.microsoft.com/office/word/2016/wordml/cid" xmlns:am3d="http://schemas.microsoft.com/office/drawing/2017/model3d" xmlns:aink="http://schemas.microsoft.com/office/drawing/2016/ink" xmlns:cx8="http://schemas.microsoft.com/office/drawing/2016/5/14/chartex" xmlns:cx7="http://schemas.microsoft.com/office/drawing/2016/5/13/chartex" xmlns:cx6="http://schemas.microsoft.com/office/drawing/2016/5/12/chartex" xmlns:cx5="http://schemas.microsoft.com/office/drawing/2016/5/11/chartex" xmlns:cx4="http://schemas.microsoft.com/office/drawing/2016/5/10/chartex" xmlns:cx3="http://schemas.microsoft.com/office/drawing/2016/5/9/chartex" xmlns:cx2="http://schemas.microsoft.com/office/drawing/2015/10/21/chartex">
             <w:pict>
               <v:rect w14:anchorId="21BE3D50" id="Rectángulo 172" o:spid="_x0000_s1026" style="position:absolute;margin-left:22.15pt;margin-top:274.25pt;width:8.15pt;height:12.9pt;z-index:251697152;visibility:visible;mso-wrap-style:square;mso-wrap-distance-left:9pt;mso-wrap-distance-top:0;mso-wrap-distance-right:9pt;mso-wrap-distance-bottom:0;mso-position-horizontal:absolute;mso-position-horizontal-relative:text;mso-position-vertical:absolute;mso-position-vertical-relative:text;v-text-anchor:middle" o:gfxdata="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" fillcolor="white [3212]" stroked="f" strokeweight="1pt"/>
             </w:pict>
@@ -13691,7 +13672,7 @@
               </wp:anchor>
             </w:drawing>
           </mc:Choice>
-          <mc:Fallback>
+          <mc:Fallback xmlns:w16cid="http://schemas.microsoft.com/office/word/2016/wordml/cid" xmlns:am3d="http://schemas.microsoft.com/office/drawing/2017/model3d" xmlns:aink="http://schemas.microsoft.com/office/drawing/2016/ink" xmlns:cx8="http://schemas.microsoft.com/office/drawing/2016/5/14/chartex" xmlns:cx7="http://schemas.microsoft.com/office/drawing/2016/5/13/chartex" xmlns:cx6="http://schemas.microsoft.com/office/drawing/2016/5/12/chartex" xmlns:cx5="http://schemas.microsoft.com/office/drawing/2016/5/11/chartex" xmlns:cx4="http://schemas.microsoft.com/office/drawing/2016/5/10/chartex" xmlns:cx3="http://schemas.microsoft.com/office/drawing/2016/5/9/chartex" xmlns:cx2="http://schemas.microsoft.com/office/drawing/2015/10/21/chartex">
             <w:pict>
               <v:rect w14:anchorId="57731175" id="Rectángulo 75" o:spid="_x0000_s1026" style="position:absolute;margin-left:188.3pt;margin-top:75.6pt;width:9.5pt;height:11pt;z-index:251693056;visibility:visible;mso-wrap-style:square;mso-width-percent:0;mso-height-percent:0;mso-wrap-distance-left:9pt;mso-wrap-distance-top:0;mso-wrap-distance-right:9pt;mso-wrap-distance-bottom:0;mso-position-horizontal:absolute;mso-position-horizontal-relative:text;mso-position-vertical:absolute;mso-position-vertical-relative:text;mso-width-percent:0;mso-height-percent:0;mso-width-relative:margin;mso-height-relative:margin;v-text-anchor:middle" o:gfxdata="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" fillcolor="white [3212]" stroked="f" strokeweight="1pt"/>
             </w:pict>
@@ -13776,7 +13757,7 @@
               </wp:anchor>
             </w:drawing>
           </mc:Choice>
-          <mc:Fallback>
+          <mc:Fallback xmlns:w16cid="http://schemas.microsoft.com/office/word/2016/wordml/cid" xmlns:am3d="http://schemas.microsoft.com/office/drawing/2017/model3d" xmlns:aink="http://schemas.microsoft.com/office/drawing/2016/ink" xmlns:cx8="http://schemas.microsoft.com/office/drawing/2016/5/14/chartex" xmlns:cx7="http://schemas.microsoft.com/office/drawing/2016/5/13/chartex" xmlns:cx6="http://schemas.microsoft.com/office/drawing/2016/5/12/chartex" xmlns:cx5="http://schemas.microsoft.com/office/drawing/2016/5/11/chartex" xmlns:cx4="http://schemas.microsoft.com/office/drawing/2016/5/10/chartex" xmlns:cx3="http://schemas.microsoft.com/office/drawing/2016/5/9/chartex" xmlns:cx2="http://schemas.microsoft.com/office/drawing/2015/10/21/chartex">
             <w:pict>
               <v:rect w14:anchorId="1D257A03" id="Rectángulo 76" o:spid="_x0000_s1026" style="position:absolute;margin-left:300.1pt;margin-top:76.6pt;width:9.5pt;height:11pt;z-index:251694080;visibility:visible;mso-wrap-style:square;mso-width-percent:0;mso-height-percent:0;mso-wrap-distance-left:9pt;mso-wrap-distance-top:0;mso-wrap-distance-right:9pt;mso-wrap-distance-bottom:0;mso-position-horizontal:absolute;mso-position-horizontal-relative:text;mso-position-vertical:absolute;mso-position-vertical-relative:text;mso-width-percent:0;mso-height-percent:0;mso-width-relative:margin;mso-height-relative:margin;v-text-anchor:middle" o:gfxdata="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" fillcolor="white [3212]" stroked="f" strokeweight="1pt"/>
             </w:pict>
@@ -15940,6 +15921,145 @@
     </w:p>
     <w:p>
       <w:pPr>
+        <w:pStyle w:val="Prrafodelista"/>
+        <w:ind w:left="1440"/>
+        <w:rPr>
+          <w:rFonts w:ascii="Arial" w:hAnsi="Arial" w:cs="Arial"/>
+          <w:sz w:val="24"/>
+          <w:szCs w:val="24"/>
+          <w:lang w:val="es-ES"/>
+        </w:rPr>
+      </w:pPr>
+    </w:p>
+    <w:p>
+      <w:pPr>
+        <w:pStyle w:val="Prrafodelista"/>
+        <w:numPr>
+          <w:ilvl w:val="0"/>
+          <w:numId w:val="6"/>
+        </w:numPr>
+        <w:rPr>
+          <w:rFonts w:ascii="Arial" w:hAnsi="Arial" w:cs="Arial"/>
+          <w:sz w:val="24"/>
+          <w:szCs w:val="24"/>
+          <w:lang w:val="es-ES"/>
+        </w:rPr>
+      </w:pPr>
+      <w:r>
+        <w:rPr>
+          <w:rFonts w:ascii="Arial" w:hAnsi="Arial" w:cs="Arial"/>
+          <w:b/>
+          <w:sz w:val="24"/>
+          <w:szCs w:val="24"/>
+          <w:lang w:val="es-ES"/>
+        </w:rPr>
+        <w:t>Criterio G: Conveniencia para la implementación</w:t>
+      </w:r>
+    </w:p>
+    <w:p>
+      <w:pPr>
+        <w:pStyle w:val="Prrafodelista"/>
+        <w:rPr>
+          <w:rFonts w:ascii="Arial" w:hAnsi="Arial" w:cs="Arial"/>
+          <w:sz w:val="24"/>
+          <w:szCs w:val="24"/>
+          <w:lang w:val="es-ES"/>
+        </w:rPr>
+      </w:pPr>
+      <w:r>
+        <w:rPr>
+          <w:rFonts w:ascii="Arial" w:hAnsi="Arial" w:cs="Arial"/>
+          <w:sz w:val="24"/>
+          <w:szCs w:val="24"/>
+          <w:lang w:val="es-ES"/>
+        </w:rPr>
+        <w:t>Este criterio se basa en que tan conveniente resulta la alternativa para la implementación en java.</w:t>
+      </w:r>
+    </w:p>
+    <w:p>
+      <w:pPr>
+        <w:pStyle w:val="Prrafodelista"/>
+        <w:numPr>
+          <w:ilvl w:val="0"/>
+          <w:numId w:val="15"/>
+        </w:numPr>
+        <w:rPr>
+          <w:rFonts w:ascii="Arial" w:hAnsi="Arial" w:cs="Arial"/>
+          <w:sz w:val="24"/>
+          <w:szCs w:val="24"/>
+          <w:lang w:val="es-ES"/>
+        </w:rPr>
+      </w:pPr>
+      <w:r>
+        <w:rPr>
+          <w:rFonts w:ascii="Arial" w:hAnsi="Arial" w:cs="Arial"/>
+          <w:sz w:val="24"/>
+          <w:szCs w:val="24"/>
+          <w:lang w:val="es-ES"/>
+        </w:rPr>
+        <w:t>Altamente conveniente: 3</w:t>
+      </w:r>
+    </w:p>
+    <w:p>
+      <w:pPr>
+        <w:pStyle w:val="Prrafodelista"/>
+        <w:numPr>
+          <w:ilvl w:val="0"/>
+          <w:numId w:val="15"/>
+        </w:numPr>
+        <w:rPr>
+          <w:rFonts w:ascii="Arial" w:hAnsi="Arial" w:cs="Arial"/>
+          <w:sz w:val="24"/>
+          <w:szCs w:val="24"/>
+          <w:lang w:val="es-ES"/>
+        </w:rPr>
+      </w:pPr>
+      <w:r>
+        <w:rPr>
+          <w:rFonts w:ascii="Arial" w:hAnsi="Arial" w:cs="Arial"/>
+          <w:sz w:val="24"/>
+          <w:szCs w:val="24"/>
+          <w:lang w:val="es-ES"/>
+        </w:rPr>
+        <w:t>Medianamente conveniente: 2</w:t>
+      </w:r>
+    </w:p>
+    <w:p>
+      <w:pPr>
+        <w:pStyle w:val="Prrafodelista"/>
+        <w:numPr>
+          <w:ilvl w:val="0"/>
+          <w:numId w:val="15"/>
+        </w:numPr>
+        <w:rPr>
+          <w:rFonts w:ascii="Arial" w:hAnsi="Arial" w:cs="Arial"/>
+          <w:sz w:val="24"/>
+          <w:szCs w:val="24"/>
+          <w:lang w:val="es-ES"/>
+        </w:rPr>
+      </w:pPr>
+      <w:r>
+        <w:rPr>
+          <w:rFonts w:ascii="Arial" w:hAnsi="Arial" w:cs="Arial"/>
+          <w:sz w:val="24"/>
+          <w:szCs w:val="24"/>
+          <w:lang w:val="es-ES"/>
+        </w:rPr>
+        <w:t>No conveniente: 1</w:t>
+      </w:r>
+    </w:p>
+    <w:p>
+      <w:pPr>
+        <w:rPr>
+          <w:rFonts w:ascii="Arial" w:hAnsi="Arial" w:cs="Arial"/>
+          <w:sz w:val="24"/>
+          <w:szCs w:val="24"/>
+          <w:lang w:val="es-ES"/>
+        </w:rPr>
+      </w:pPr>
+    </w:p>
+    <w:p>
+      <w:pPr>
         <w:rPr>
           <w:rFonts w:ascii="Arial" w:hAnsi="Arial" w:cs="Arial"/>
           <w:sz w:val="24"/>
@@ -16005,7 +16125,6 @@
           <w:noProof/>
           <w:lang w:eastAsia="es-CO"/>
         </w:rPr>
-        <w:lastRenderedPageBreak/>
         <mc:AlternateContent>
           <mc:Choice Requires="wps">
             <w:drawing>
@@ -16118,14 +16237,15 @@
         <w:tblLook w:val="04A0" w:firstRow="1" w:lastRow="0" w:firstColumn="1" w:lastColumn="0" w:noHBand="0" w:noVBand="1"/>
       </w:tblPr>
       <w:tblGrid>
-        <w:gridCol w:w="1956"/>
-        <w:gridCol w:w="983"/>
-        <w:gridCol w:w="884"/>
-        <w:gridCol w:w="850"/>
+        <w:gridCol w:w="1567"/>
+        <w:gridCol w:w="836"/>
+        <w:gridCol w:w="761"/>
+        <w:gridCol w:w="735"/>
+        <w:gridCol w:w="916"/>
         <w:gridCol w:w="992"/>
-        <w:gridCol w:w="993"/>
-        <w:gridCol w:w="867"/>
-        <w:gridCol w:w="1869"/>
+        <w:gridCol w:w="992"/>
+        <w:gridCol w:w="998"/>
+        <w:gridCol w:w="1597"/>
       </w:tblGrid>
       <w:tr>
         <w:trPr>
@@ -16133,7 +16253,7 @@
         </w:trPr>
         <w:tc>
           <w:tcPr>
-            <w:tcW w:w="1956" w:type="dxa"/>
+            <w:tcW w:w="1567" w:type="dxa"/>
             <w:tcBorders>
               <w:tl2br w:val="single" w:sz="4" w:space="0" w:color="auto"/>
             </w:tcBorders>
@@ -16158,7 +16278,7 @@
               <mc:AlternateContent>
                 <mc:Choice Requires="wps">
                   <w:drawing>
-                    <wp:anchor distT="0" distB="0" distL="114300" distR="114300" simplePos="0" relativeHeight="251700224" behindDoc="0" locked="0" layoutInCell="1" allowOverlap="1" wp14:anchorId="02AA8ABF" wp14:editId="63996068">
+                    <wp:anchor distT="0" distB="0" distL="114300" distR="114300" simplePos="0" relativeHeight="251702272" behindDoc="0" locked="0" layoutInCell="1" allowOverlap="1" wp14:anchorId="7146A214" wp14:editId="3DC4CB9B">
                       <wp:simplePos x="0" y="0"/>
                       <wp:positionH relativeFrom="column">
                         <wp:posOffset>419735</wp:posOffset>
@@ -16225,7 +16345,7 @@
                 </mc:Choice>
                 <mc:Fallback>
                   <w:pict>
-                    <v:shape w14:anchorId="02AA8ABF" id="Cuadro de texto 175" o:spid="_x0000_s1105" type="#_x0000_t202" style="position:absolute;left:0;text-align:left;margin-left:33.05pt;margin-top:-19.95pt;width:73.65pt;height:25.1pt;z-index:251700224;visibility:visible;mso-wrap-style:square;mso-width-percent:0;mso-height-percent:0;mso-wrap-distance-left:9pt;mso-wrap-distance-top:0;mso-wrap-distance-right:9pt;mso-wrap-distance-bottom:0;mso-position-horizontal:absolute;mso-position-horizontal-relative:text;mso-position-vertical:absolute;mso-position-vertical-relative:text;mso-width-percent:0;mso-height-percent:0;mso-width-relative:margin;mso-height-relative:margin;v-text-anchor:top" o:gfxdata="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" filled="f" stroked="f" strokeweight=".5pt">
+                    <v:shape w14:anchorId="7146A214" id="Cuadro de texto 175" o:spid="_x0000_s1105" type="#_x0000_t202" style="position:absolute;left:0;text-align:left;margin-left:33.05pt;margin-top:-19.95pt;width:73.65pt;height:25.1pt;z-index:251702272;visibility:visible;mso-wrap-style:square;mso-width-percent:0;mso-height-percent:0;mso-wrap-distance-left:9pt;mso-wrap-distance-top:0;mso-wrap-distance-right:9pt;mso-wrap-distance-bottom:0;mso-position-horizontal:absolute;mso-position-horizontal-relative:text;mso-position-vertical:absolute;mso-position-vertical-relative:text;mso-width-percent:0;mso-height-percent:0;mso-width-relative:margin;mso-height-relative:margin;v-text-anchor:top" o:gfxdata="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" filled="f" stroked="f" strokeweight=".5pt">
                       <v:textbox>
                         <w:txbxContent>
                           <w:p>
@@ -16252,7 +16372,7 @@
         </w:tc>
         <w:tc>
           <w:tcPr>
-            <w:tcW w:w="983" w:type="dxa"/>
+            <w:tcW w:w="836" w:type="dxa"/>
             <w:shd w:val="clear" w:color="auto" w:fill="AEAAAA" w:themeFill="background2" w:themeFillShade="BF"/>
             <w:vAlign w:val="center"/>
           </w:tcPr>
@@ -16275,7 +16395,7 @@
         </w:tc>
         <w:tc>
           <w:tcPr>
-            <w:tcW w:w="884" w:type="dxa"/>
+            <w:tcW w:w="761" w:type="dxa"/>
             <w:shd w:val="clear" w:color="auto" w:fill="AEAAAA" w:themeFill="background2" w:themeFillShade="BF"/>
             <w:vAlign w:val="center"/>
           </w:tcPr>
@@ -16298,7 +16418,7 @@
         </w:tc>
         <w:tc>
           <w:tcPr>
-            <w:tcW w:w="850" w:type="dxa"/>
+            <w:tcW w:w="735" w:type="dxa"/>
             <w:shd w:val="clear" w:color="auto" w:fill="AEAAAA" w:themeFill="background2" w:themeFillShade="BF"/>
             <w:vAlign w:val="center"/>
           </w:tcPr>
@@ -16316,6 +16436,29 @@
                 <w:b/>
               </w:rPr>
               <w:t>C</w:t>
+            </w:r>
+          </w:p>
+        </w:tc>
+        <w:tc>
+          <w:tcPr>
+            <w:tcW w:w="916" w:type="dxa"/>
+            <w:shd w:val="clear" w:color="auto" w:fill="AEAAAA" w:themeFill="background2" w:themeFillShade="BF"/>
+            <w:vAlign w:val="center"/>
+          </w:tcPr>
+          <w:p>
+            <w:pPr>
+              <w:jc w:val="center"/>
+              <w:rPr>
+                <w:rFonts w:ascii="Arial" w:hAnsi="Arial" w:cs="Arial"/>
+                <w:b/>
+              </w:rPr>
+            </w:pPr>
+            <w:r>
+              <w:rPr>
+                <w:rFonts w:ascii="Arial" w:hAnsi="Arial" w:cs="Arial"/>
+                <w:b/>
+              </w:rPr>
+              <w:t xml:space="preserve"> D</w:t>
             </w:r>
           </w:p>
         </w:tc>
@@ -16338,13 +16481,13 @@
                 <w:rFonts w:ascii="Arial" w:hAnsi="Arial" w:cs="Arial"/>
                 <w:b/>
               </w:rPr>
-              <w:t xml:space="preserve"> D</w:t>
+              <w:t xml:space="preserve"> E</w:t>
             </w:r>
           </w:p>
         </w:tc>
         <w:tc>
           <w:tcPr>
-            <w:tcW w:w="993" w:type="dxa"/>
+            <w:tcW w:w="992" w:type="dxa"/>
             <w:shd w:val="clear" w:color="auto" w:fill="AEAAAA" w:themeFill="background2" w:themeFillShade="BF"/>
             <w:vAlign w:val="center"/>
           </w:tcPr>
@@ -16361,15 +16504,14 @@
                 <w:rFonts w:ascii="Arial" w:hAnsi="Arial" w:cs="Arial"/>
                 <w:b/>
               </w:rPr>
-              <w:t xml:space="preserve"> E</w:t>
+              <w:t>F</w:t>
             </w:r>
           </w:p>
         </w:tc>
         <w:tc>
           <w:tcPr>
-            <w:tcW w:w="867" w:type="dxa"/>
+            <w:tcW w:w="998" w:type="dxa"/>
             <w:shd w:val="clear" w:color="auto" w:fill="AEAAAA" w:themeFill="background2" w:themeFillShade="BF"/>
-            <w:vAlign w:val="center"/>
           </w:tcPr>
           <w:p>
             <w:pPr>
@@ -16379,18 +16521,34 @@
                 <w:b/>
               </w:rPr>
             </w:pPr>
-            <w:r>
+          </w:p>
+          <w:p>
+            <w:pPr>
+              <w:rPr>
+                <w:rFonts w:ascii="Arial" w:hAnsi="Arial" w:cs="Arial"/>
+              </w:rPr>
+            </w:pPr>
+          </w:p>
+          <w:p>
+            <w:pPr>
+              <w:jc w:val="center"/>
               <w:rPr>
                 <w:rFonts w:ascii="Arial" w:hAnsi="Arial" w:cs="Arial"/>
                 <w:b/>
               </w:rPr>
-              <w:t>F</w:t>
+            </w:pPr>
+            <w:r>
+              <w:rPr>
+                <w:rFonts w:ascii="Arial" w:hAnsi="Arial" w:cs="Arial"/>
+                <w:b/>
+              </w:rPr>
+              <w:t>G</w:t>
             </w:r>
           </w:p>
         </w:tc>
         <w:tc>
           <w:tcPr>
-            <w:tcW w:w="1869" w:type="dxa"/>
+            <w:tcW w:w="1597" w:type="dxa"/>
             <w:shd w:val="clear" w:color="auto" w:fill="AEAAAA" w:themeFill="background2" w:themeFillShade="BF"/>
           </w:tcPr>
           <w:p>
@@ -16414,7 +16572,7 @@
       <w:tr>
         <w:tc>
           <w:tcPr>
-            <w:tcW w:w="1956" w:type="dxa"/>
+            <w:tcW w:w="1567" w:type="dxa"/>
             <w:shd w:val="clear" w:color="auto" w:fill="AEAAAA" w:themeFill="background2" w:themeFillShade="BF"/>
             <w:vAlign w:val="center"/>
           </w:tcPr>
@@ -16437,7 +16595,7 @@
         </w:tc>
         <w:tc>
           <w:tcPr>
-            <w:tcW w:w="983" w:type="dxa"/>
+            <w:tcW w:w="836" w:type="dxa"/>
             <w:vAlign w:val="center"/>
           </w:tcPr>
           <w:p>
@@ -16461,7 +16619,7 @@
         </w:tc>
         <w:tc>
           <w:tcPr>
-            <w:tcW w:w="884" w:type="dxa"/>
+            <w:tcW w:w="761" w:type="dxa"/>
             <w:vAlign w:val="center"/>
           </w:tcPr>
           <w:p>
@@ -16485,7 +16643,31 @@
         </w:tc>
         <w:tc>
           <w:tcPr>
-            <w:tcW w:w="850" w:type="dxa"/>
+            <w:tcW w:w="735" w:type="dxa"/>
+            <w:vAlign w:val="center"/>
+          </w:tcPr>
+          <w:p>
+            <w:pPr>
+              <w:jc w:val="center"/>
+              <w:rPr>
+                <w:rFonts w:ascii="Arial" w:hAnsi="Arial" w:cs="Arial"/>
+                <w:sz w:val="24"/>
+                <w:szCs w:val="24"/>
+              </w:rPr>
+            </w:pPr>
+            <w:r>
+              <w:rPr>
+                <w:rFonts w:ascii="Arial" w:hAnsi="Arial" w:cs="Arial"/>
+                <w:sz w:val="24"/>
+                <w:szCs w:val="24"/>
+              </w:rPr>
+              <w:t>3</w:t>
+            </w:r>
+          </w:p>
+        </w:tc>
+        <w:tc>
+          <w:tcPr>
+            <w:tcW w:w="916" w:type="dxa"/>
             <w:vAlign w:val="center"/>
           </w:tcPr>
           <w:p>
@@ -16533,7 +16715,7 @@
         </w:tc>
         <w:tc>
           <w:tcPr>
-            <w:tcW w:w="993" w:type="dxa"/>
+            <w:tcW w:w="992" w:type="dxa"/>
             <w:vAlign w:val="center"/>
           </w:tcPr>
           <w:p>
@@ -16551,14 +16733,13 @@
                 <w:sz w:val="24"/>
                 <w:szCs w:val="24"/>
               </w:rPr>
-              <w:t>3</w:t>
+              <w:t>2</w:t>
             </w:r>
           </w:p>
         </w:tc>
         <w:tc>
           <w:tcPr>
-            <w:tcW w:w="867" w:type="dxa"/>
-            <w:vAlign w:val="center"/>
+            <w:tcW w:w="998" w:type="dxa"/>
           </w:tcPr>
           <w:p>
             <w:pPr>
@@ -16575,13 +16756,13 @@
                 <w:sz w:val="24"/>
                 <w:szCs w:val="24"/>
               </w:rPr>
-              <w:t>2</w:t>
+              <w:t>3</w:t>
             </w:r>
           </w:p>
         </w:tc>
         <w:tc>
           <w:tcPr>
-            <w:tcW w:w="1869" w:type="dxa"/>
+            <w:tcW w:w="1597" w:type="dxa"/>
           </w:tcPr>
           <w:p>
             <w:pPr>
@@ -16598,7 +16779,7 @@
                 <w:sz w:val="24"/>
                 <w:szCs w:val="24"/>
               </w:rPr>
-              <w:t>19</w:t>
+              <w:t>22</w:t>
             </w:r>
           </w:p>
         </w:tc>
@@ -16606,7 +16787,7 @@
       <w:tr>
         <w:tc>
           <w:tcPr>
-            <w:tcW w:w="1956" w:type="dxa"/>
+            <w:tcW w:w="1567" w:type="dxa"/>
             <w:shd w:val="clear" w:color="auto" w:fill="AEAAAA" w:themeFill="background2" w:themeFillShade="BF"/>
             <w:vAlign w:val="center"/>
           </w:tcPr>
@@ -16629,7 +16810,7 @@
         </w:tc>
         <w:tc>
           <w:tcPr>
-            <w:tcW w:w="983" w:type="dxa"/>
+            <w:tcW w:w="836" w:type="dxa"/>
             <w:vAlign w:val="center"/>
           </w:tcPr>
           <w:p>
@@ -16653,7 +16834,7 @@
         </w:tc>
         <w:tc>
           <w:tcPr>
-            <w:tcW w:w="884" w:type="dxa"/>
+            <w:tcW w:w="761" w:type="dxa"/>
             <w:vAlign w:val="center"/>
           </w:tcPr>
           <w:p>
@@ -16677,7 +16858,31 @@
         </w:tc>
         <w:tc>
           <w:tcPr>
-            <w:tcW w:w="850" w:type="dxa"/>
+            <w:tcW w:w="735" w:type="dxa"/>
+            <w:vAlign w:val="center"/>
+          </w:tcPr>
+          <w:p>
+            <w:pPr>
+              <w:jc w:val="center"/>
+              <w:rPr>
+                <w:rFonts w:ascii="Arial" w:hAnsi="Arial" w:cs="Arial"/>
+                <w:sz w:val="24"/>
+                <w:szCs w:val="24"/>
+              </w:rPr>
+            </w:pPr>
+            <w:r>
+              <w:rPr>
+                <w:rFonts w:ascii="Arial" w:hAnsi="Arial" w:cs="Arial"/>
+                <w:sz w:val="24"/>
+                <w:szCs w:val="24"/>
+              </w:rPr>
+              <w:t>3</w:t>
+            </w:r>
+          </w:p>
+        </w:tc>
+        <w:tc>
+          <w:tcPr>
+            <w:tcW w:w="916" w:type="dxa"/>
             <w:vAlign w:val="center"/>
           </w:tcPr>
           <w:p>
@@ -16719,13 +16924,13 @@
                 <w:sz w:val="24"/>
                 <w:szCs w:val="24"/>
               </w:rPr>
-              <w:t>3</w:t>
+              <w:t>1</w:t>
             </w:r>
           </w:p>
         </w:tc>
         <w:tc>
           <w:tcPr>
-            <w:tcW w:w="993" w:type="dxa"/>
+            <w:tcW w:w="992" w:type="dxa"/>
             <w:vAlign w:val="center"/>
           </w:tcPr>
           <w:p>
@@ -16749,8 +16954,7 @@
         </w:tc>
         <w:tc>
           <w:tcPr>
-            <w:tcW w:w="867" w:type="dxa"/>
-            <w:vAlign w:val="center"/>
+            <w:tcW w:w="998" w:type="dxa"/>
           </w:tcPr>
           <w:p>
             <w:pPr>
@@ -16773,7 +16977,7 @@
         </w:tc>
         <w:tc>
           <w:tcPr>
-            <w:tcW w:w="1869" w:type="dxa"/>
+            <w:tcW w:w="1597" w:type="dxa"/>
           </w:tcPr>
           <w:p>
             <w:pPr>
@@ -16790,7 +16994,7 @@
                 <w:sz w:val="24"/>
                 <w:szCs w:val="24"/>
               </w:rPr>
-              <w:t>20</w:t>
+              <w:t>21</w:t>
             </w:r>
           </w:p>
         </w:tc>
@@ -16822,7 +17026,45 @@
           <w:szCs w:val="24"/>
           <w:lang w:val="es-ES"/>
         </w:rPr>
-        <w:t>Con base en los resultados obtenidos la alternativa 1 va a ser descarta y por lo tanto la alternativa 4 será la utilizada para darle solución al problema.</w:t>
+        <w:t>Con base en los resul</w:t>
+      </w:r>
+      <w:r>
+        <w:rPr>
+          <w:rFonts w:ascii="Arial" w:hAnsi="Arial" w:cs="Arial"/>
+          <w:sz w:val="24"/>
+          <w:szCs w:val="24"/>
+          <w:lang w:val="es-ES"/>
+        </w:rPr>
+        <w:t>tados obtenidos la alternativa 4</w:t>
+      </w:r>
+      <w:r>
+        <w:rPr>
+          <w:rFonts w:ascii="Arial" w:hAnsi="Arial" w:cs="Arial"/>
+          <w:sz w:val="24"/>
+          <w:szCs w:val="24"/>
+          <w:lang w:val="es-ES"/>
+        </w:rPr>
+        <w:t xml:space="preserve"> va a ser descarta</w:t>
+      </w:r>
+      <w:r>
+        <w:rPr>
+          <w:rFonts w:ascii="Arial" w:hAnsi="Arial" w:cs="Arial"/>
+          <w:sz w:val="24"/>
+          <w:szCs w:val="24"/>
+          <w:lang w:val="es-ES"/>
+        </w:rPr>
+        <w:t xml:space="preserve"> y por lo tanto la alternativa 1</w:t>
+      </w:r>
+      <w:bookmarkStart w:id="0" w:name="_GoBack"/>
+      <w:bookmarkEnd w:id="0"/>
+      <w:r>
+        <w:rPr>
+          <w:rFonts w:ascii="Arial" w:hAnsi="Arial" w:cs="Arial"/>
+          <w:sz w:val="24"/>
+          <w:szCs w:val="24"/>
+          <w:lang w:val="es-ES"/>
+        </w:rPr>
+        <w:t xml:space="preserve"> será la utilizada para darle solución al problema.</w:t>
       </w:r>
     </w:p>
     <w:p>
@@ -17552,7 +17794,17 @@
                 <w:szCs w:val="24"/>
                 <w:lang w:val="es-ES"/>
               </w:rPr>
-              <w:t>, la cual contiene las siguientes cadenas {“Hola”, “Soy”}</w:t>
+              <w:t xml:space="preserve">, la cual contiene las siguientes </w:t>
+            </w:r>
+            <w:r>
+              <w:rPr>
+                <w:rFonts w:ascii="Arial" w:hAnsi="Arial" w:cs="Arial"/>
+                <w:sz w:val="24"/>
+                <w:szCs w:val="24"/>
+                <w:lang w:val="es-ES"/>
+              </w:rPr>
+              <w:lastRenderedPageBreak/>
+              <w:t>cadenas {“Hola”, “Soy”}</w:t>
             </w:r>
           </w:p>
         </w:tc>
@@ -17581,6 +17833,7 @@
                 <w:szCs w:val="24"/>
                 <w:lang w:val="es-ES"/>
               </w:rPr>
+              <w:lastRenderedPageBreak/>
               <w:t>s</w:t>
             </w:r>
             <w:r>
@@ -17718,7 +17971,17 @@
                 <w:szCs w:val="24"/>
                 <w:lang w:val="es-ES"/>
               </w:rPr>
-              <w:t>) debe de devolver la cadena “Juan”, demostrando que la cadena se ingresó correctamente</w:t>
+              <w:t xml:space="preserve">) debe de devolver la cadena “Juan”, demostrando </w:t>
+            </w:r>
+            <w:r>
+              <w:rPr>
+                <w:rFonts w:ascii="Arial" w:hAnsi="Arial" w:cs="Arial"/>
+                <w:sz w:val="24"/>
+                <w:szCs w:val="24"/>
+                <w:lang w:val="es-ES"/>
+              </w:rPr>
+              <w:lastRenderedPageBreak/>
+              <w:t>que la cadena se ingresó correctamente</w:t>
             </w:r>
           </w:p>
         </w:tc>
@@ -17908,7 +18171,6 @@
                 <w:szCs w:val="24"/>
                 <w:lang w:val="es-ES"/>
               </w:rPr>
-              <w:lastRenderedPageBreak/>
               <w:t xml:space="preserve">Objetivo: </w:t>
             </w:r>
             <w:r>
@@ -19303,6 +19565,7 @@
                 <w:szCs w:val="24"/>
                 <w:lang w:val="es-ES"/>
               </w:rPr>
+              <w:lastRenderedPageBreak/>
               <w:t>2</w:t>
             </w:r>
           </w:p>
@@ -19651,7 +19914,6 @@
                 <w:szCs w:val="24"/>
                 <w:lang w:val="es-ES"/>
               </w:rPr>
-              <w:lastRenderedPageBreak/>
               <w:t xml:space="preserve">Objetivo: </w:t>
             </w:r>
             <w:r>
@@ -21149,6 +21411,7 @@
                 <w:szCs w:val="24"/>
                 <w:lang w:val="es-ES"/>
               </w:rPr>
+              <w:lastRenderedPageBreak/>
               <w:t>(Caso Interesante)</w:t>
             </w:r>
           </w:p>
@@ -21173,6 +21436,7 @@
                 <w:szCs w:val="24"/>
                 <w:lang w:val="es-ES"/>
               </w:rPr>
+              <w:lastRenderedPageBreak/>
               <w:t xml:space="preserve">Se crea una </w:t>
             </w:r>
             <w:r>
@@ -21211,7 +21475,17 @@
                 <w:szCs w:val="24"/>
                 <w:lang w:val="es-ES"/>
               </w:rPr>
-              <w:t>, la cual contiene las siguientes cadenas {“Hola”, “Soy”}</w:t>
+              <w:t xml:space="preserve">, </w:t>
+            </w:r>
+            <w:r>
+              <w:rPr>
+                <w:rFonts w:ascii="Arial" w:hAnsi="Arial" w:cs="Arial"/>
+                <w:sz w:val="24"/>
+                <w:szCs w:val="24"/>
+                <w:lang w:val="es-ES"/>
+              </w:rPr>
+              <w:lastRenderedPageBreak/>
+              <w:t>la cual contiene las siguientes cadenas {“Hola”, “Soy”}</w:t>
             </w:r>
           </w:p>
         </w:tc>
@@ -21239,6 +21513,7 @@
                 <w:szCs w:val="24"/>
                 <w:lang w:val="es-ES"/>
               </w:rPr>
+              <w:lastRenderedPageBreak/>
               <w:t>stageTwo</w:t>
             </w:r>
             <w:proofErr w:type="spellEnd"/>
@@ -21339,7 +21614,17 @@
                 <w:szCs w:val="24"/>
                 <w:lang w:val="es-ES"/>
               </w:rPr>
-              <w:t>) debe de devolver la cadena “</w:t>
+              <w:t xml:space="preserve">) </w:t>
+            </w:r>
+            <w:r>
+              <w:rPr>
+                <w:rFonts w:ascii="Arial" w:hAnsi="Arial" w:cs="Arial"/>
+                <w:sz w:val="24"/>
+                <w:szCs w:val="24"/>
+                <w:lang w:val="es-ES"/>
+              </w:rPr>
+              <w:lastRenderedPageBreak/>
+              <w:t>debe de devolver la cadena “</w:t>
             </w:r>
             <w:r>
               <w:rPr>
@@ -21541,7 +21826,6 @@
                 <w:szCs w:val="24"/>
                 <w:lang w:val="es-ES"/>
               </w:rPr>
-              <w:lastRenderedPageBreak/>
               <w:t xml:space="preserve">Objetivo: </w:t>
             </w:r>
             <w:r>
@@ -22221,8 +22505,6 @@
               </w:rPr>
               <w:t xml:space="preserve">() debe de devolver la cadena “Hola” </w:t>
             </w:r>
-            <w:bookmarkStart w:id="0" w:name="_GoBack"/>
-            <w:bookmarkEnd w:id="0"/>
           </w:p>
         </w:tc>
       </w:tr>
@@ -22331,7 +22613,7 @@
 </file>
 
 <file path=word/endnotes.xml><?xml version="1.0" encoding="utf-8"?>
-<w:endnotes xmlns:wpc="http://schemas.microsoft.com/office/word/2010/wordprocessingCanvas" xmlns:cx="http://schemas.microsoft.com/office/drawing/2014/chartex" xmlns:cx1="http://schemas.microsoft.com/office/drawing/2015/9/8/chartex" xmlns:cx2="http://schemas.microsoft.com/office/drawing/2015/10/21/chartex" xmlns:cx3="http://schemas.microsoft.com/office/drawing/2016/5/9/chartex" xmlns:cx4="http://schemas.microsoft.com/office/drawing/2016/5/10/chartex" xmlns:cx5="http://schemas.microsoft.com/office/drawing/2016/5/11/chartex" xmlns:cx6="http://schemas.microsoft.com/office/drawing/2016/5/12/chartex" xmlns:cx7="http://schemas.microsoft.com/office/drawing/2016/5/13/chartex" xmlns:cx8="http://schemas.microsoft.com/office/drawing/2016/5/14/chartex" xmlns:mc="http://schemas.openxmlformats.org/markup-compatibility/2006" xmlns:aink="http://schemas.microsoft.com/office/drawing/2016/ink" xmlns:am3d="http://schemas.microsoft.com/office/drawing/2017/model3d" xmlns:o="urn:schemas-microsoft-com:office:office" xmlns:r="http://schemas.openxmlformats.org/officeDocument/2006/relationships" xmlns:m="http://schemas.openxmlformats.org/officeDocument/2006/math" xmlns:v="urn:schemas-microsoft-com:vml" xmlns:wp14="http://schemas.microsoft.com/office/word/2010/wordprocessingDrawing" xmlns:wp="http://schemas.openxmlformats.org/drawingml/2006/wordprocessingDrawing" xmlns:w10="urn:schemas-microsoft-com:office:word" xmlns:w="http://schemas.openxmlformats.org/wordprocessingml/2006/main" xmlns:w14="http://schemas.microsoft.com/office/word/2010/wordml" xmlns:w15="http://schemas.microsoft.com/office/word/2012/wordml" xmlns:w16cid="http://schemas.microsoft.com/office/word/2016/wordml/cid" xmlns:w16se="http://schemas.microsoft.com/office/word/2015/wordml/symex" xmlns:wpg="http://schemas.microsoft.com/office/word/2010/wordprocessingGroup" xmlns:wpi="http://schemas.microsoft.com/office/word/2010/wordprocessingInk" xmlns:wne="http://schemas.microsoft.com/office/word/2006/wordml" xmlns:wps="http://schemas.microsoft.com/office/word/2010/wordprocessingShape" mc:Ignorable="w14 w15 w16se w16cid wp14">
+<w:endnotes xmlns:wpc="http://schemas.microsoft.com/office/word/2010/wordprocessingCanvas" xmlns:cx="http://schemas.microsoft.com/office/drawing/2014/chartex" xmlns:cx1="http://schemas.microsoft.com/office/drawing/2015/9/8/chartex" xmlns:mc="http://schemas.openxmlformats.org/markup-compatibility/2006" xmlns:o="urn:schemas-microsoft-com:office:office" xmlns:r="http://schemas.openxmlformats.org/officeDocument/2006/relationships" xmlns:m="http://schemas.openxmlformats.org/officeDocument/2006/math" xmlns:v="urn:schemas-microsoft-com:vml" xmlns:wp14="http://schemas.microsoft.com/office/word/2010/wordprocessingDrawing" xmlns:wp="http://schemas.openxmlformats.org/drawingml/2006/wordprocessingDrawing" xmlns:w10="urn:schemas-microsoft-com:office:word" xmlns:w="http://schemas.openxmlformats.org/wordprocessingml/2006/main" xmlns:w14="http://schemas.microsoft.com/office/word/2010/wordml" xmlns:w15="http://schemas.microsoft.com/office/word/2012/wordml" xmlns:w16se="http://schemas.microsoft.com/office/word/2015/wordml/symex" xmlns:wpg="http://schemas.microsoft.com/office/word/2010/wordprocessingGroup" xmlns:wpi="http://schemas.microsoft.com/office/word/2010/wordprocessingInk" xmlns:wne="http://schemas.microsoft.com/office/word/2006/wordml" xmlns:wps="http://schemas.microsoft.com/office/word/2010/wordprocessingShape" mc:Ignorable="w14 w15 w16se wp14">
   <w:endnote w:type="separator" w:id="-1">
     <w:p>
       <w:pPr>
@@ -22356,7 +22638,7 @@
 </file>
 
 <file path=word/footnotes.xml><?xml version="1.0" encoding="utf-8"?>
-<w:footnotes xmlns:wpc="http://schemas.microsoft.com/office/word/2010/wordprocessingCanvas" xmlns:cx="http://schemas.microsoft.com/office/drawing/2014/chartex" xmlns:cx1="http://schemas.microsoft.com/office/drawing/2015/9/8/chartex" xmlns:cx2="http://schemas.microsoft.com/office/drawing/2015/10/21/chartex" xmlns:cx3="http://schemas.microsoft.com/office/drawing/2016/5/9/chartex" xmlns:cx4="http://schemas.microsoft.com/office/drawing/2016/5/10/chartex" xmlns:cx5="http://schemas.microsoft.com/office/drawing/2016/5/11/chartex" xmlns:cx6="http://schemas.microsoft.com/office/drawing/2016/5/12/chartex" xmlns:cx7="http://schemas.microsoft.com/office/drawing/2016/5/13/chartex" xmlns:cx8="http://schemas.microsoft.com/office/drawing/2016/5/14/chartex" xmlns:mc="http://schemas.openxmlformats.org/markup-compatibility/2006" xmlns:aink="http://schemas.microsoft.com/office/drawing/2016/ink" xmlns:am3d="http://schemas.microsoft.com/office/drawing/2017/model3d" xmlns:o="urn:schemas-microsoft-com:office:office" xmlns:r="http://schemas.openxmlformats.org/officeDocument/2006/relationships" xmlns:m="http://schemas.openxmlformats.org/officeDocument/2006/math" xmlns:v="urn:schemas-microsoft-com:vml" xmlns:wp14="http://schemas.microsoft.com/office/word/2010/wordprocessingDrawing" xmlns:wp="http://schemas.openxmlformats.org/drawingml/2006/wordprocessingDrawing" xmlns:w10="urn:schemas-microsoft-com:office:word" xmlns:w="http://schemas.openxmlformats.org/wordprocessingml/2006/main" xmlns:w14="http://schemas.microsoft.com/office/word/2010/wordml" xmlns:w15="http://schemas.microsoft.com/office/word/2012/wordml" xmlns:w16cid="http://schemas.microsoft.com/office/word/2016/wordml/cid" xmlns:w16se="http://schemas.microsoft.com/office/word/2015/wordml/symex" xmlns:wpg="http://schemas.microsoft.com/office/word/2010/wordprocessingGroup" xmlns:wpi="http://schemas.microsoft.com/office/word/2010/wordprocessingInk" xmlns:wne="http://schemas.microsoft.com/office/word/2006/wordml" xmlns:wps="http://schemas.microsoft.com/office/word/2010/wordprocessingShape" mc:Ignorable="w14 w15 w16se w16cid wp14">
+<w:footnotes xmlns:wpc="http://schemas.microsoft.com/office/word/2010/wordprocessingCanvas" xmlns:cx="http://schemas.microsoft.com/office/drawing/2014/chartex" xmlns:cx1="http://schemas.microsoft.com/office/drawing/2015/9/8/chartex" xmlns:mc="http://schemas.openxmlformats.org/markup-compatibility/2006" xmlns:o="urn:schemas-microsoft-com:office:office" xmlns:r="http://schemas.openxmlformats.org/officeDocument/2006/relationships" xmlns:m="http://schemas.openxmlformats.org/officeDocument/2006/math" xmlns:v="urn:schemas-microsoft-com:vml" xmlns:wp14="http://schemas.microsoft.com/office/word/2010/wordprocessingDrawing" xmlns:wp="http://schemas.openxmlformats.org/drawingml/2006/wordprocessingDrawing" xmlns:w10="urn:schemas-microsoft-com:office:word" xmlns:w="http://schemas.openxmlformats.org/wordprocessingml/2006/main" xmlns:w14="http://schemas.microsoft.com/office/word/2010/wordml" xmlns:w15="http://schemas.microsoft.com/office/word/2012/wordml" xmlns:w16se="http://schemas.microsoft.com/office/word/2015/wordml/symex" xmlns:wpg="http://schemas.microsoft.com/office/word/2010/wordprocessingGroup" xmlns:wpi="http://schemas.microsoft.com/office/word/2010/wordprocessingInk" xmlns:wne="http://schemas.microsoft.com/office/word/2006/wordml" xmlns:wps="http://schemas.microsoft.com/office/word/2010/wordprocessingShape" mc:Ignorable="w14 w15 w16se wp14">
   <w:footnote w:type="separator" w:id="-1">
     <w:p>
       <w:pPr>
@@ -22381,7 +22663,7 @@
 </file>
 
 <file path=word/header1.xml><?xml version="1.0" encoding="utf-8"?>
-<w:hdr xmlns:wpc="http://schemas.microsoft.com/office/word/2010/wordprocessingCanvas" xmlns:cx="http://schemas.microsoft.com/office/drawing/2014/chartex" xmlns:cx1="http://schemas.microsoft.com/office/drawing/2015/9/8/chartex" xmlns:cx2="http://schemas.microsoft.com/office/drawing/2015/10/21/chartex" xmlns:cx3="http://schemas.microsoft.com/office/drawing/2016/5/9/chartex" xmlns:cx4="http://schemas.microsoft.com/office/drawing/2016/5/10/chartex" xmlns:cx5="http://schemas.microsoft.com/office/drawing/2016/5/11/chartex" xmlns:cx6="http://schemas.microsoft.com/office/drawing/2016/5/12/chartex" xmlns:cx7="http://schemas.microsoft.com/office/drawing/2016/5/13/chartex" xmlns:cx8="http://schemas.microsoft.com/office/drawing/2016/5/14/chartex" xmlns:mc="http://schemas.openxmlformats.org/markup-compatibility/2006" xmlns:aink="http://schemas.microsoft.com/office/drawing/2016/ink" xmlns:am3d="http://schemas.microsoft.com/office/drawing/2017/model3d" xmlns:o="urn:schemas-microsoft-com:office:office" xmlns:r="http://schemas.openxmlformats.org/officeDocument/2006/relationships" xmlns:m="http://schemas.openxmlformats.org/officeDocument/2006/math" xmlns:v="urn:schemas-microsoft-com:vml" xmlns:wp14="http://schemas.microsoft.com/office/word/2010/wordprocessingDrawing" xmlns:wp="http://schemas.openxmlformats.org/drawingml/2006/wordprocessingDrawing" xmlns:w10="urn:schemas-microsoft-com:office:word" xmlns:w="http://schemas.openxmlformats.org/wordprocessingml/2006/main" xmlns:w14="http://schemas.microsoft.com/office/word/2010/wordml" xmlns:w15="http://schemas.microsoft.com/office/word/2012/wordml" xmlns:w16cid="http://schemas.microsoft.com/office/word/2016/wordml/cid" xmlns:w16se="http://schemas.microsoft.com/office/word/2015/wordml/symex" xmlns:wpg="http://schemas.microsoft.com/office/word/2010/wordprocessingGroup" xmlns:wpi="http://schemas.microsoft.com/office/word/2010/wordprocessingInk" xmlns:wne="http://schemas.microsoft.com/office/word/2006/wordml" xmlns:wps="http://schemas.microsoft.com/office/word/2010/wordprocessingShape" mc:Ignorable="w14 w15 w16se w16cid wp14">
+<w:hdr xmlns:wpc="http://schemas.microsoft.com/office/word/2010/wordprocessingCanvas" xmlns:cx="http://schemas.microsoft.com/office/drawing/2014/chartex" xmlns:cx1="http://schemas.microsoft.com/office/drawing/2015/9/8/chartex" xmlns:mc="http://schemas.openxmlformats.org/markup-compatibility/2006" xmlns:o="urn:schemas-microsoft-com:office:office" xmlns:r="http://schemas.openxmlformats.org/officeDocument/2006/relationships" xmlns:m="http://schemas.openxmlformats.org/officeDocument/2006/math" xmlns:v="urn:schemas-microsoft-com:vml" xmlns:wp14="http://schemas.microsoft.com/office/word/2010/wordprocessingDrawing" xmlns:wp="http://schemas.openxmlformats.org/drawingml/2006/wordprocessingDrawing" xmlns:w10="urn:schemas-microsoft-com:office:word" xmlns:w="http://schemas.openxmlformats.org/wordprocessingml/2006/main" xmlns:w14="http://schemas.microsoft.com/office/word/2010/wordml" xmlns:w15="http://schemas.microsoft.com/office/word/2012/wordml" xmlns:w16se="http://schemas.microsoft.com/office/word/2015/wordml/symex" xmlns:wpg="http://schemas.microsoft.com/office/word/2010/wordprocessingGroup" xmlns:wpi="http://schemas.microsoft.com/office/word/2010/wordprocessingInk" xmlns:wne="http://schemas.microsoft.com/office/word/2006/wordml" xmlns:wps="http://schemas.microsoft.com/office/word/2010/wordprocessingShape" mc:Ignorable="w14 w15 w16se wp14">
   <w:p>
     <w:pPr>
       <w:pStyle w:val="Encabezado"/>
@@ -22449,7 +22731,7 @@
 </file>
 
 <file path=word/numbering.xml><?xml version="1.0" encoding="utf-8"?>
-<w:numbering xmlns:wpc="http://schemas.microsoft.com/office/word/2010/wordprocessingCanvas" xmlns:cx="http://schemas.microsoft.com/office/drawing/2014/chartex" xmlns:cx1="http://schemas.microsoft.com/office/drawing/2015/9/8/chartex" xmlns:cx2="http://schemas.microsoft.com/office/drawing/2015/10/21/chartex" xmlns:cx3="http://schemas.microsoft.com/office/drawing/2016/5/9/chartex" xmlns:cx4="http://schemas.microsoft.com/office/drawing/2016/5/10/chartex" xmlns:cx5="http://schemas.microsoft.com/office/drawing/2016/5/11/chartex" xmlns:cx6="http://schemas.microsoft.com/office/drawing/2016/5/12/chartex" xmlns:cx7="http://schemas.microsoft.com/office/drawing/2016/5/13/chartex" xmlns:cx8="http://schemas.microsoft.com/office/drawing/2016/5/14/chartex" xmlns:mc="http://schemas.openxmlformats.org/markup-compatibility/2006" xmlns:aink="http://schemas.microsoft.com/office/drawing/2016/ink" xmlns:am3d="http://schemas.microsoft.com/office/drawing/2017/model3d" xmlns:o="urn:schemas-microsoft-com:office:office" xmlns:r="http://schemas.openxmlformats.org/officeDocument/2006/relationships" xmlns:m="http://schemas.openxmlformats.org/officeDocument/2006/math" xmlns:v="urn:schemas-microsoft-com:vml" xmlns:wp14="http://schemas.microsoft.com/office/word/2010/wordprocessingDrawing" xmlns:wp="http://schemas.openxmlformats.org/drawingml/2006/wordprocessingDrawing" xmlns:w10="urn:schemas-microsoft-com:office:word" xmlns:w="http://schemas.openxmlformats.org/wordprocessingml/2006/main" xmlns:w14="http://schemas.microsoft.com/office/word/2010/wordml" xmlns:w15="http://schemas.microsoft.com/office/word/2012/wordml" xmlns:w16cid="http://schemas.microsoft.com/office/word/2016/wordml/cid" xmlns:w16se="http://schemas.microsoft.com/office/word/2015/wordml/symex" xmlns:wpg="http://schemas.microsoft.com/office/word/2010/wordprocessingGroup" xmlns:wpi="http://schemas.microsoft.com/office/word/2010/wordprocessingInk" xmlns:wne="http://schemas.microsoft.com/office/word/2006/wordml" xmlns:wps="http://schemas.microsoft.com/office/word/2010/wordprocessingShape" mc:Ignorable="w14 w15 w16se w16cid wp14">
+<w:numbering xmlns:wpc="http://schemas.microsoft.com/office/word/2010/wordprocessingCanvas" xmlns:cx="http://schemas.microsoft.com/office/drawing/2014/chartex" xmlns:cx1="http://schemas.microsoft.com/office/drawing/2015/9/8/chartex" xmlns:mc="http://schemas.openxmlformats.org/markup-compatibility/2006" xmlns:o="urn:schemas-microsoft-com:office:office" xmlns:r="http://schemas.openxmlformats.org/officeDocument/2006/relationships" xmlns:m="http://schemas.openxmlformats.org/officeDocument/2006/math" xmlns:v="urn:schemas-microsoft-com:vml" xmlns:wp14="http://schemas.microsoft.com/office/word/2010/wordprocessingDrawing" xmlns:wp="http://schemas.openxmlformats.org/drawingml/2006/wordprocessingDrawing" xmlns:w10="urn:schemas-microsoft-com:office:word" xmlns:w="http://schemas.openxmlformats.org/wordprocessingml/2006/main" xmlns:w14="http://schemas.microsoft.com/office/word/2010/wordml" xmlns:w15="http://schemas.microsoft.com/office/word/2012/wordml" xmlns:w16se="http://schemas.microsoft.com/office/word/2015/wordml/symex" xmlns:wpg="http://schemas.microsoft.com/office/word/2010/wordprocessingGroup" xmlns:wpi="http://schemas.microsoft.com/office/word/2010/wordprocessingInk" xmlns:wne="http://schemas.microsoft.com/office/word/2006/wordml" xmlns:wps="http://schemas.microsoft.com/office/word/2010/wordprocessingShape" mc:Ignorable="w14 w15 w16se wp14">
   <w:numPicBullet w:numPicBulletId="0">
     <w:pict>
       <v:shapetype id="_x0000_t75" coordsize="21600,21600" o:spt="75" o:preferrelative="t" path="m@4@5l@4@11@9@11@9@5xe" filled="f" stroked="f">
@@ -22471,7 +22753,7 @@
         <v:path o:extrusionok="f" gradientshapeok="t" o:connecttype="rect"/>
         <o:lock v:ext="edit" aspectratio="t"/>
       </v:shapetype>
-      <v:shape id="_x0000_i1032" type="#_x0000_t75" style="width:11.25pt;height:11.25pt" o:bullet="t">
+      <v:shape id="_x0000_i1035" type="#_x0000_t75" style="width:10.9pt;height:10.9pt" o:bullet="t">
         <v:imagedata r:id="rId1" o:title="msoC8FA"/>
       </v:shape>
     </w:pict>
@@ -22479,7 +22761,7 @@
   <w:abstractNum w:abstractNumId="0" w15:restartNumberingAfterBreak="0">
     <w:nsid w:val="08270160"/>
     <w:multiLevelType w:val="hybridMultilevel"/>
-    <w:tmpl w:val="B06E1AD0"/>
+    <w:tmpl w:val="15549FA6"/>
     <w:lvl w:ilvl="0" w:tplc="240A0007">
       <w:start w:val="1"/>
       <w:numFmt w:val="bullet"/>
@@ -23043,9 +23325,9 @@
     </w:lvl>
   </w:abstractNum>
   <w:abstractNum w:abstractNumId="5" w15:restartNumberingAfterBreak="0">
-    <w:nsid w:val="4F0E15D2"/>
+    <w:nsid w:val="42AC086C"/>
     <w:multiLevelType w:val="hybridMultilevel"/>
-    <w:tmpl w:val="83E42850"/>
+    <w:tmpl w:val="873CABE4"/>
     <w:lvl w:ilvl="0" w:tplc="240A0003">
       <w:start w:val="1"/>
       <w:numFmt w:val="bullet"/>
@@ -23156,9 +23438,9 @@
     </w:lvl>
   </w:abstractNum>
   <w:abstractNum w:abstractNumId="6" w15:restartNumberingAfterBreak="0">
-    <w:nsid w:val="4F5B2269"/>
+    <w:nsid w:val="43F42DB6"/>
     <w:multiLevelType w:val="hybridMultilevel"/>
-    <w:tmpl w:val="B8900CDA"/>
+    <w:tmpl w:val="C4BE630E"/>
     <w:lvl w:ilvl="0" w:tplc="240A0003">
       <w:start w:val="1"/>
       <w:numFmt w:val="bullet"/>
@@ -23269,6 +23551,232 @@
     </w:lvl>
   </w:abstractNum>
   <w:abstractNum w:abstractNumId="7" w15:restartNumberingAfterBreak="0">
+    <w:nsid w:val="4F0E15D2"/>
+    <w:multiLevelType w:val="hybridMultilevel"/>
+    <w:tmpl w:val="83E42850"/>
+    <w:lvl w:ilvl="0" w:tplc="240A0003">
+      <w:start w:val="1"/>
+      <w:numFmt w:val="bullet"/>
+      <w:lvlText w:val="o"/>
+      <w:lvlJc w:val="left"/>
+      <w:pPr>
+        <w:ind w:left="1440" w:hanging="360"/>
+      </w:pPr>
+      <w:rPr>
+        <w:rFonts w:ascii="Courier New" w:hAnsi="Courier New" w:cs="Courier New" w:hint="default"/>
+      </w:rPr>
+    </w:lvl>
+    <w:lvl w:ilvl="1" w:tplc="240A0003" w:tentative="1">
+      <w:start w:val="1"/>
+      <w:numFmt w:val="bullet"/>
+      <w:lvlText w:val="o"/>
+      <w:lvlJc w:val="left"/>
+      <w:pPr>
+        <w:ind w:left="2160" w:hanging="360"/>
+      </w:pPr>
+      <w:rPr>
+        <w:rFonts w:ascii="Courier New" w:hAnsi="Courier New" w:cs="Courier New" w:hint="default"/>
+      </w:rPr>
+    </w:lvl>
+    <w:lvl w:ilvl="2" w:tplc="240A0005" w:tentative="1">
+      <w:start w:val="1"/>
+      <w:numFmt w:val="bullet"/>
+      <w:lvlText w:val=""/>
+      <w:lvlJc w:val="left"/>
+      <w:pPr>
+        <w:ind w:left="2880" w:hanging="360"/>
+      </w:pPr>
+      <w:rPr>
+        <w:rFonts w:ascii="Wingdings" w:hAnsi="Wingdings" w:hint="default"/>
+      </w:rPr>
+    </w:lvl>
+    <w:lvl w:ilvl="3" w:tplc="240A0001" w:tentative="1">
+      <w:start w:val="1"/>
+      <w:numFmt w:val="bullet"/>
+      <w:lvlText w:val=""/>
+      <w:lvlJc w:val="left"/>
+      <w:pPr>
+        <w:ind w:left="3600" w:hanging="360"/>
+      </w:pPr>
+      <w:rPr>
+        <w:rFonts w:ascii="Symbol" w:hAnsi="Symbol" w:hint="default"/>
+      </w:rPr>
+    </w:lvl>
+    <w:lvl w:ilvl="4" w:tplc="240A0003" w:tentative="1">
+      <w:start w:val="1"/>
+      <w:numFmt w:val="bullet"/>
+      <w:lvlText w:val="o"/>
+      <w:lvlJc w:val="left"/>
+      <w:pPr>
+        <w:ind w:left="4320" w:hanging="360"/>
+      </w:pPr>
+      <w:rPr>
+        <w:rFonts w:ascii="Courier New" w:hAnsi="Courier New" w:cs="Courier New" w:hint="default"/>
+      </w:rPr>
+    </w:lvl>
+    <w:lvl w:ilvl="5" w:tplc="240A0005" w:tentative="1">
+      <w:start w:val="1"/>
+      <w:numFmt w:val="bullet"/>
+      <w:lvlText w:val=""/>
+      <w:lvlJc w:val="left"/>
+      <w:pPr>
+        <w:ind w:left="5040" w:hanging="360"/>
+      </w:pPr>
+      <w:rPr>
+        <w:rFonts w:ascii="Wingdings" w:hAnsi="Wingdings" w:hint="default"/>
+      </w:rPr>
+    </w:lvl>
+    <w:lvl w:ilvl="6" w:tplc="240A0001" w:tentative="1">
+      <w:start w:val="1"/>
+      <w:numFmt w:val="bullet"/>
+      <w:lvlText w:val=""/>
+      <w:lvlJc w:val="left"/>
+      <w:pPr>
+        <w:ind w:left="5760" w:hanging="360"/>
+      </w:pPr>
+      <w:rPr>
+        <w:rFonts w:ascii="Symbol" w:hAnsi="Symbol" w:hint="default"/>
+      </w:rPr>
+    </w:lvl>
+    <w:lvl w:ilvl="7" w:tplc="240A0003" w:tentative="1">
+      <w:start w:val="1"/>
+      <w:numFmt w:val="bullet"/>
+      <w:lvlText w:val="o"/>
+      <w:lvlJc w:val="left"/>
+      <w:pPr>
+        <w:ind w:left="6480" w:hanging="360"/>
+      </w:pPr>
+      <w:rPr>
+        <w:rFonts w:ascii="Courier New" w:hAnsi="Courier New" w:cs="Courier New" w:hint="default"/>
+      </w:rPr>
+    </w:lvl>
+    <w:lvl w:ilvl="8" w:tplc="240A0005" w:tentative="1">
+      <w:start w:val="1"/>
+      <w:numFmt w:val="bullet"/>
+      <w:lvlText w:val=""/>
+      <w:lvlJc w:val="left"/>
+      <w:pPr>
+        <w:ind w:left="7200" w:hanging="360"/>
+      </w:pPr>
+      <w:rPr>
+        <w:rFonts w:ascii="Wingdings" w:hAnsi="Wingdings" w:hint="default"/>
+      </w:rPr>
+    </w:lvl>
+  </w:abstractNum>
+  <w:abstractNum w:abstractNumId="8" w15:restartNumberingAfterBreak="0">
+    <w:nsid w:val="4F5B2269"/>
+    <w:multiLevelType w:val="hybridMultilevel"/>
+    <w:tmpl w:val="B8900CDA"/>
+    <w:lvl w:ilvl="0" w:tplc="240A0003">
+      <w:start w:val="1"/>
+      <w:numFmt w:val="bullet"/>
+      <w:lvlText w:val="o"/>
+      <w:lvlJc w:val="left"/>
+      <w:pPr>
+        <w:ind w:left="1440" w:hanging="360"/>
+      </w:pPr>
+      <w:rPr>
+        <w:rFonts w:ascii="Courier New" w:hAnsi="Courier New" w:cs="Courier New" w:hint="default"/>
+      </w:rPr>
+    </w:lvl>
+    <w:lvl w:ilvl="1" w:tplc="240A0003" w:tentative="1">
+      <w:start w:val="1"/>
+      <w:numFmt w:val="bullet"/>
+      <w:lvlText w:val="o"/>
+      <w:lvlJc w:val="left"/>
+      <w:pPr>
+        <w:ind w:left="2160" w:hanging="360"/>
+      </w:pPr>
+      <w:rPr>
+        <w:rFonts w:ascii="Courier New" w:hAnsi="Courier New" w:cs="Courier New" w:hint="default"/>
+      </w:rPr>
+    </w:lvl>
+    <w:lvl w:ilvl="2" w:tplc="240A0005" w:tentative="1">
+      <w:start w:val="1"/>
+      <w:numFmt w:val="bullet"/>
+      <w:lvlText w:val=""/>
+      <w:lvlJc w:val="left"/>
+      <w:pPr>
+        <w:ind w:left="2880" w:hanging="360"/>
+      </w:pPr>
+      <w:rPr>
+        <w:rFonts w:ascii="Wingdings" w:hAnsi="Wingdings" w:hint="default"/>
+      </w:rPr>
+    </w:lvl>
+    <w:lvl w:ilvl="3" w:tplc="240A0001" w:tentative="1">
+      <w:start w:val="1"/>
+      <w:numFmt w:val="bullet"/>
+      <w:lvlText w:val=""/>
+      <w:lvlJc w:val="left"/>
+      <w:pPr>
+        <w:ind w:left="3600" w:hanging="360"/>
+      </w:pPr>
+      <w:rPr>
+        <w:rFonts w:ascii="Symbol" w:hAnsi="Symbol" w:hint="default"/>
+      </w:rPr>
+    </w:lvl>
+    <w:lvl w:ilvl="4" w:tplc="240A0003" w:tentative="1">
+      <w:start w:val="1"/>
+      <w:numFmt w:val="bullet"/>
+      <w:lvlText w:val="o"/>
+      <w:lvlJc w:val="left"/>
+      <w:pPr>
+        <w:ind w:left="4320" w:hanging="360"/>
+      </w:pPr>
+      <w:rPr>
+        <w:rFonts w:ascii="Courier New" w:hAnsi="Courier New" w:cs="Courier New" w:hint="default"/>
+      </w:rPr>
+    </w:lvl>
+    <w:lvl w:ilvl="5" w:tplc="240A0005" w:tentative="1">
+      <w:start w:val="1"/>
+      <w:numFmt w:val="bullet"/>
+      <w:lvlText w:val=""/>
+      <w:lvlJc w:val="left"/>
+      <w:pPr>
+        <w:ind w:left="5040" w:hanging="360"/>
+      </w:pPr>
+      <w:rPr>
+        <w:rFonts w:ascii="Wingdings" w:hAnsi="Wingdings" w:hint="default"/>
+      </w:rPr>
+    </w:lvl>
+    <w:lvl w:ilvl="6" w:tplc="240A0001" w:tentative="1">
+      <w:start w:val="1"/>
+      <w:numFmt w:val="bullet"/>
+      <w:lvlText w:val=""/>
+      <w:lvlJc w:val="left"/>
+      <w:pPr>
+        <w:ind w:left="5760" w:hanging="360"/>
+      </w:pPr>
+      <w:rPr>
+        <w:rFonts w:ascii="Symbol" w:hAnsi="Symbol" w:hint="default"/>
+      </w:rPr>
+    </w:lvl>
+    <w:lvl w:ilvl="7" w:tplc="240A0003" w:tentative="1">
+      <w:start w:val="1"/>
+      <w:numFmt w:val="bullet"/>
+      <w:lvlText w:val="o"/>
+      <w:lvlJc w:val="left"/>
+      <w:pPr>
+        <w:ind w:left="6480" w:hanging="360"/>
+      </w:pPr>
+      <w:rPr>
+        <w:rFonts w:ascii="Courier New" w:hAnsi="Courier New" w:cs="Courier New" w:hint="default"/>
+      </w:rPr>
+    </w:lvl>
+    <w:lvl w:ilvl="8" w:tplc="240A0005" w:tentative="1">
+      <w:start w:val="1"/>
+      <w:numFmt w:val="bullet"/>
+      <w:lvlText w:val=""/>
+      <w:lvlJc w:val="left"/>
+      <w:pPr>
+        <w:ind w:left="7200" w:hanging="360"/>
+      </w:pPr>
+      <w:rPr>
+        <w:rFonts w:ascii="Wingdings" w:hAnsi="Wingdings" w:hint="default"/>
+      </w:rPr>
+    </w:lvl>
+  </w:abstractNum>
+  <w:abstractNum w:abstractNumId="9" w15:restartNumberingAfterBreak="0">
     <w:nsid w:val="562338A0"/>
     <w:multiLevelType w:val="hybridMultilevel"/>
     <w:tmpl w:val="E0D61388"/>
@@ -23381,7 +23889,7 @@
       </w:rPr>
     </w:lvl>
   </w:abstractNum>
-  <w:abstractNum w:abstractNumId="8" w15:restartNumberingAfterBreak="0">
+  <w:abstractNum w:abstractNumId="10" w15:restartNumberingAfterBreak="0">
     <w:nsid w:val="5E58293C"/>
     <w:multiLevelType w:val="hybridMultilevel"/>
     <w:tmpl w:val="1916DC5E"/>
@@ -23494,7 +24002,7 @@
       </w:rPr>
     </w:lvl>
   </w:abstractNum>
-  <w:abstractNum w:abstractNumId="9" w15:restartNumberingAfterBreak="0">
+  <w:abstractNum w:abstractNumId="11" w15:restartNumberingAfterBreak="0">
     <w:nsid w:val="63B44020"/>
     <w:multiLevelType w:val="hybridMultilevel"/>
     <w:tmpl w:val="B4EEB0A4"/>
@@ -23607,7 +24115,7 @@
       </w:rPr>
     </w:lvl>
   </w:abstractNum>
-  <w:abstractNum w:abstractNumId="10" w15:restartNumberingAfterBreak="0">
+  <w:abstractNum w:abstractNumId="12" w15:restartNumberingAfterBreak="0">
     <w:nsid w:val="6832255A"/>
     <w:multiLevelType w:val="hybridMultilevel"/>
     <w:tmpl w:val="6D4EE02E"/>
@@ -23720,7 +24228,7 @@
       </w:rPr>
     </w:lvl>
   </w:abstractNum>
-  <w:abstractNum w:abstractNumId="11" w15:restartNumberingAfterBreak="0">
+  <w:abstractNum w:abstractNumId="13" w15:restartNumberingAfterBreak="0">
     <w:nsid w:val="6F0A2075"/>
     <w:multiLevelType w:val="hybridMultilevel"/>
     <w:tmpl w:val="BD1EB710"/>
@@ -23833,7 +24341,7 @@
       </w:rPr>
     </w:lvl>
   </w:abstractNum>
-  <w:abstractNum w:abstractNumId="12" w15:restartNumberingAfterBreak="0">
+  <w:abstractNum w:abstractNumId="14" w15:restartNumberingAfterBreak="0">
     <w:nsid w:val="7FDD1D2E"/>
     <w:multiLevelType w:val="hybridMultilevel"/>
     <w:tmpl w:val="5D9A39C4"/>
@@ -23947,16 +24455,16 @@
     </w:lvl>
   </w:abstractNum>
   <w:num w:numId="1">
+    <w:abstractNumId w:val="13"/>
+  </w:num>
+  <w:num w:numId="2">
     <w:abstractNumId w:val="11"/>
   </w:num>
-  <w:num w:numId="2">
-    <w:abstractNumId w:val="9"/>
-  </w:num>
   <w:num w:numId="3">
-    <w:abstractNumId w:val="8"/>
+    <w:abstractNumId w:val="10"/>
   </w:num>
   <w:num w:numId="4">
-    <w:abstractNumId w:val="7"/>
+    <w:abstractNumId w:val="9"/>
   </w:num>
   <w:num w:numId="5">
     <w:abstractNumId w:val="1"/>
@@ -23965,19 +24473,19 @@
     <w:abstractNumId w:val="0"/>
   </w:num>
   <w:num w:numId="7">
-    <w:abstractNumId w:val="5"/>
+    <w:abstractNumId w:val="7"/>
   </w:num>
   <w:num w:numId="8">
-    <w:abstractNumId w:val="12"/>
+    <w:abstractNumId w:val="14"/>
   </w:num>
   <w:num w:numId="9">
     <w:abstractNumId w:val="3"/>
   </w:num>
   <w:num w:numId="10">
-    <w:abstractNumId w:val="10"/>
+    <w:abstractNumId w:val="12"/>
   </w:num>
   <w:num w:numId="11">
-    <w:abstractNumId w:val="6"/>
+    <w:abstractNumId w:val="8"/>
   </w:num>
   <w:num w:numId="12">
     <w:abstractNumId w:val="4"/>
@@ -23985,11 +24493,17 @@
   <w:num w:numId="13">
     <w:abstractNumId w:val="2"/>
   </w:num>
+  <w:num w:numId="14">
+    <w:abstractNumId w:val="6"/>
+  </w:num>
+  <w:num w:numId="15">
+    <w:abstractNumId w:val="5"/>
+  </w:num>
 </w:numbering>
 </file>
 
 <file path=word/styles.xml><?xml version="1.0" encoding="utf-8"?>
-<w:styles xmlns:mc="http://schemas.openxmlformats.org/markup-compatibility/2006" xmlns:r="http://schemas.openxmlformats.org/officeDocument/2006/relationships" xmlns:w="http://schemas.openxmlformats.org/wordprocessingml/2006/main" xmlns:w14="http://schemas.microsoft.com/office/word/2010/wordml" xmlns:w15="http://schemas.microsoft.com/office/word/2012/wordml" xmlns:w16cid="http://schemas.microsoft.com/office/word/2016/wordml/cid" xmlns:w16se="http://schemas.microsoft.com/office/word/2015/wordml/symex" mc:Ignorable="w14 w15 w16se w16cid">
+<w:styles xmlns:mc="http://schemas.openxmlformats.org/markup-compatibility/2006" xmlns:r="http://schemas.openxmlformats.org/officeDocument/2006/relationships" xmlns:w="http://schemas.openxmlformats.org/wordprocessingml/2006/main" xmlns:w14="http://schemas.microsoft.com/office/word/2010/wordml" xmlns:w15="http://schemas.microsoft.com/office/word/2012/wordml" xmlns:w16se="http://schemas.microsoft.com/office/word/2015/wordml/symex" mc:Ignorable="w14 w15 w16se">
   <w:docDefaults>
     <w:rPrDefault>
       <w:rPr>
@@ -24005,7 +24519,7 @@
       </w:pPr>
     </w:pPrDefault>
   </w:docDefaults>
-  <w:latentStyles w:defLockedState="0" w:defUIPriority="99" w:defSemiHidden="0" w:defUnhideWhenUsed="0" w:defQFormat="0" w:count="375">
+  <w:latentStyles w:defLockedState="0" w:defUIPriority="99" w:defSemiHidden="0" w:defUnhideWhenUsed="0" w:defQFormat="0" w:count="371">
     <w:lsdException w:name="Normal" w:uiPriority="0" w:qFormat="1"/>
     <w:lsdException w:name="heading 1" w:uiPriority="9" w:qFormat="1"/>
     <w:lsdException w:name="heading 2" w:semiHidden="1" w:uiPriority="9" w:unhideWhenUsed="1" w:qFormat="1"/>
@@ -24377,10 +24891,6 @@
     <w:lsdException w:name="List Table 5 Dark Accent 6" w:uiPriority="50"/>
     <w:lsdException w:name="List Table 6 Colorful Accent 6" w:uiPriority="51"/>
     <w:lsdException w:name="List Table 7 Colorful Accent 6" w:uiPriority="52"/>
-    <w:lsdException w:name="Mention" w:semiHidden="1" w:unhideWhenUsed="1"/>
-    <w:lsdException w:name="Smart Hyperlink" w:semiHidden="1" w:unhideWhenUsed="1"/>
-    <w:lsdException w:name="Hashtag" w:semiHidden="1" w:unhideWhenUsed="1"/>
-    <w:lsdException w:name="Unresolved Mention" w:semiHidden="1" w:unhideWhenUsed="1"/>
   </w:latentStyles>
   <w:style w:type="paragraph" w:default="1" w:styleId="Normal">
     <w:name w:val="Normal"/>
@@ -24946,7 +25456,7 @@
 </file>
 
 <file path=customXml/itemProps1.xml><?xml version="1.0" encoding="utf-8"?>
-<ds:datastoreItem xmlns:ds="http://schemas.openxmlformats.org/officeDocument/2006/customXml" ds:itemID="{E5D5FDB2-221B-42DA-A2A1-A121FCCFA79A}">
+<ds:datastoreItem xmlns:ds="http://schemas.openxmlformats.org/officeDocument/2006/customXml" ds:itemID="{C71F11DD-228A-4AA8-A56F-B1564B836E05}">
   <ds:schemaRefs>
     <ds:schemaRef ds:uri="http://schemas.openxmlformats.org/officeDocument/2006/bibliography"/>
   </ds:schemaRefs>

</xml_diff>

<commit_message>
I've done the tad queue and stack
</commit_message>
<xml_diff>
--- a/Método de la Ingeniería.docx
+++ b/Método de la Ingeniería.docx
@@ -1,6 +1,6 @@
 
 <file path=word/document.xml><?xml version="1.0" encoding="utf-8"?>
-<w:document xmlns:wpc="http://schemas.microsoft.com/office/word/2010/wordprocessingCanvas" xmlns:cx="http://schemas.microsoft.com/office/drawing/2014/chartex" xmlns:cx1="http://schemas.microsoft.com/office/drawing/2015/9/8/chartex" xmlns:mc="http://schemas.openxmlformats.org/markup-compatibility/2006" xmlns:o="urn:schemas-microsoft-com:office:office" xmlns:r="http://schemas.openxmlformats.org/officeDocument/2006/relationships" xmlns:m="http://schemas.openxmlformats.org/officeDocument/2006/math" xmlns:v="urn:schemas-microsoft-com:vml" xmlns:wp14="http://schemas.microsoft.com/office/word/2010/wordprocessingDrawing" xmlns:wp="http://schemas.openxmlformats.org/drawingml/2006/wordprocessingDrawing" xmlns:w10="urn:schemas-microsoft-com:office:word" xmlns:w="http://schemas.openxmlformats.org/wordprocessingml/2006/main" xmlns:w14="http://schemas.microsoft.com/office/word/2010/wordml" xmlns:w15="http://schemas.microsoft.com/office/word/2012/wordml" xmlns:w16se="http://schemas.microsoft.com/office/word/2015/wordml/symex" xmlns:wpg="http://schemas.microsoft.com/office/word/2010/wordprocessingGroup" xmlns:wpi="http://schemas.microsoft.com/office/word/2010/wordprocessingInk" xmlns:wne="http://schemas.microsoft.com/office/word/2006/wordml" xmlns:wps="http://schemas.microsoft.com/office/word/2010/wordprocessingShape" mc:Ignorable="w14 w15 w16se wp14">
+<w:document xmlns:wpc="http://schemas.microsoft.com/office/word/2010/wordprocessingCanvas" xmlns:cx="http://schemas.microsoft.com/office/drawing/2014/chartex" xmlns:cx1="http://schemas.microsoft.com/office/drawing/2015/9/8/chartex" xmlns:cx2="http://schemas.microsoft.com/office/drawing/2015/10/21/chartex" xmlns:cx3="http://schemas.microsoft.com/office/drawing/2016/5/9/chartex" xmlns:cx4="http://schemas.microsoft.com/office/drawing/2016/5/10/chartex" xmlns:cx5="http://schemas.microsoft.com/office/drawing/2016/5/11/chartex" xmlns:cx6="http://schemas.microsoft.com/office/drawing/2016/5/12/chartex" xmlns:cx7="http://schemas.microsoft.com/office/drawing/2016/5/13/chartex" xmlns:cx8="http://schemas.microsoft.com/office/drawing/2016/5/14/chartex" xmlns:mc="http://schemas.openxmlformats.org/markup-compatibility/2006" xmlns:aink="http://schemas.microsoft.com/office/drawing/2016/ink" xmlns:am3d="http://schemas.microsoft.com/office/drawing/2017/model3d" xmlns:o="urn:schemas-microsoft-com:office:office" xmlns:r="http://schemas.openxmlformats.org/officeDocument/2006/relationships" xmlns:m="http://schemas.openxmlformats.org/officeDocument/2006/math" xmlns:v="urn:schemas-microsoft-com:vml" xmlns:wp14="http://schemas.microsoft.com/office/word/2010/wordprocessingDrawing" xmlns:wp="http://schemas.openxmlformats.org/drawingml/2006/wordprocessingDrawing" xmlns:w10="urn:schemas-microsoft-com:office:word" xmlns:w="http://schemas.openxmlformats.org/wordprocessingml/2006/main" xmlns:w14="http://schemas.microsoft.com/office/word/2010/wordml" xmlns:w15="http://schemas.microsoft.com/office/word/2012/wordml" xmlns:w16cid="http://schemas.microsoft.com/office/word/2016/wordml/cid" xmlns:w16se="http://schemas.microsoft.com/office/word/2015/wordml/symex" xmlns:wpg="http://schemas.microsoft.com/office/word/2010/wordprocessingGroup" xmlns:wpi="http://schemas.microsoft.com/office/word/2010/wordprocessingInk" xmlns:wne="http://schemas.microsoft.com/office/word/2006/wordml" xmlns:wps="http://schemas.microsoft.com/office/word/2010/wordprocessingShape" mc:Ignorable="w14 w15 w16se w16cid wp14">
   <w:body>
     <w:p>
       <w:pPr>
@@ -5118,7 +5118,6 @@
             <w:id w:val="-573587230"/>
             <w:bibliography/>
           </w:sdtPr>
-          <w:sdtEndPr/>
           <w:sdtContent>
             <w:p>
               <w:pPr>
@@ -5694,7 +5693,7 @@
               </wp:anchor>
             </w:drawing>
           </mc:Choice>
-          <mc:Fallback xmlns:w16cid="http://schemas.microsoft.com/office/word/2016/wordml/cid" xmlns:am3d="http://schemas.microsoft.com/office/drawing/2017/model3d" xmlns:aink="http://schemas.microsoft.com/office/drawing/2016/ink" xmlns:cx8="http://schemas.microsoft.com/office/drawing/2016/5/14/chartex" xmlns:cx7="http://schemas.microsoft.com/office/drawing/2016/5/13/chartex" xmlns:cx6="http://schemas.microsoft.com/office/drawing/2016/5/12/chartex" xmlns:cx5="http://schemas.microsoft.com/office/drawing/2016/5/11/chartex" xmlns:cx4="http://schemas.microsoft.com/office/drawing/2016/5/10/chartex" xmlns:cx3="http://schemas.microsoft.com/office/drawing/2016/5/9/chartex" xmlns:cx2="http://schemas.microsoft.com/office/drawing/2015/10/21/chartex">
+          <mc:Fallback>
             <w:pict>
               <v:shape w14:anchorId="69857CC6" id="Conector recto de flecha 18" o:spid="_x0000_s1026" type="#_x0000_t32" style="position:absolute;margin-left:114.1pt;margin-top:12.8pt;width:2.5pt;height:69.5pt;z-index:251663360;visibility:visible;mso-wrap-style:square;mso-wrap-distance-left:9pt;mso-wrap-distance-top:0;mso-wrap-distance-right:9pt;mso-wrap-distance-bottom:0;mso-position-horizontal:absolute;mso-position-horizontal-relative:text;mso-position-vertical:absolute;mso-position-vertical-relative:text" o:gfxdata="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" strokecolor="black [3213]" strokeweight=".5pt">
                 <v:stroke endarrow="block" joinstyle="miter"/>
@@ -6547,7 +6546,7 @@
               </wp:anchor>
             </w:drawing>
           </mc:Choice>
-          <mc:Fallback xmlns:w16cid="http://schemas.microsoft.com/office/word/2016/wordml/cid" xmlns:am3d="http://schemas.microsoft.com/office/drawing/2017/model3d" xmlns:aink="http://schemas.microsoft.com/office/drawing/2016/ink" xmlns:cx8="http://schemas.microsoft.com/office/drawing/2016/5/14/chartex" xmlns:cx7="http://schemas.microsoft.com/office/drawing/2016/5/13/chartex" xmlns:cx6="http://schemas.microsoft.com/office/drawing/2016/5/12/chartex" xmlns:cx5="http://schemas.microsoft.com/office/drawing/2016/5/11/chartex" xmlns:cx4="http://schemas.microsoft.com/office/drawing/2016/5/10/chartex" xmlns:cx3="http://schemas.microsoft.com/office/drawing/2016/5/9/chartex" xmlns:cx2="http://schemas.microsoft.com/office/drawing/2015/10/21/chartex">
+          <mc:Fallback>
             <w:pict>
               <v:rect w14:anchorId="3F40B9A5" id="Rectángulo 13" o:spid="_x0000_s1026" style="position:absolute;margin-left:313.15pt;margin-top:9.2pt;width:7.75pt;height:12.05pt;z-index:251662336;visibility:visible;mso-wrap-style:square;mso-wrap-distance-left:9pt;mso-wrap-distance-top:0;mso-wrap-distance-right:9pt;mso-wrap-distance-bottom:0;mso-position-horizontal:absolute;mso-position-horizontal-relative:text;mso-position-vertical:absolute;mso-position-vertical-relative:text;v-text-anchor:middle" o:gfxdata="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" fillcolor="white [3212]" stroked="f" strokeweight="1pt"/>
             </w:pict>
@@ -6625,7 +6624,7 @@
               </wp:anchor>
             </w:drawing>
           </mc:Choice>
-          <mc:Fallback xmlns:w16cid="http://schemas.microsoft.com/office/word/2016/wordml/cid" xmlns:am3d="http://schemas.microsoft.com/office/drawing/2017/model3d" xmlns:aink="http://schemas.microsoft.com/office/drawing/2016/ink" xmlns:cx8="http://schemas.microsoft.com/office/drawing/2016/5/14/chartex" xmlns:cx7="http://schemas.microsoft.com/office/drawing/2016/5/13/chartex" xmlns:cx6="http://schemas.microsoft.com/office/drawing/2016/5/12/chartex" xmlns:cx5="http://schemas.microsoft.com/office/drawing/2016/5/11/chartex" xmlns:cx4="http://schemas.microsoft.com/office/drawing/2016/5/10/chartex" xmlns:cx3="http://schemas.microsoft.com/office/drawing/2016/5/9/chartex" xmlns:cx2="http://schemas.microsoft.com/office/drawing/2015/10/21/chartex">
+          <mc:Fallback>
             <w:pict>
               <v:rect w14:anchorId="4714DF64" id="Rectángulo 12" o:spid="_x0000_s1026" style="position:absolute;margin-left:200.5pt;margin-top:9pt;width:7.75pt;height:12.05pt;z-index:251661312;visibility:visible;mso-wrap-style:square;mso-wrap-distance-left:9pt;mso-wrap-distance-top:0;mso-wrap-distance-right:9pt;mso-wrap-distance-bottom:0;mso-position-horizontal:absolute;mso-position-horizontal-relative:text;mso-position-vertical:absolute;mso-position-vertical-relative:text;v-text-anchor:middle" o:gfxdata="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" fillcolor="white [3212]" stroked="f" strokeweight="1pt"/>
             </w:pict>
@@ -7506,7 +7505,7 @@
               </wp:anchor>
             </w:drawing>
           </mc:Choice>
-          <mc:Fallback xmlns:w16cid="http://schemas.microsoft.com/office/word/2016/wordml/cid" xmlns:am3d="http://schemas.microsoft.com/office/drawing/2017/model3d" xmlns:aink="http://schemas.microsoft.com/office/drawing/2016/ink" xmlns:cx8="http://schemas.microsoft.com/office/drawing/2016/5/14/chartex" xmlns:cx7="http://schemas.microsoft.com/office/drawing/2016/5/13/chartex" xmlns:cx6="http://schemas.microsoft.com/office/drawing/2016/5/12/chartex" xmlns:cx5="http://schemas.microsoft.com/office/drawing/2016/5/11/chartex" xmlns:cx4="http://schemas.microsoft.com/office/drawing/2016/5/10/chartex" xmlns:cx3="http://schemas.microsoft.com/office/drawing/2016/5/9/chartex" xmlns:cx2="http://schemas.microsoft.com/office/drawing/2015/10/21/chartex">
+          <mc:Fallback>
             <w:pict>
               <v:rect w14:anchorId="353DE3F7" id="Rectángulo 15" o:spid="_x0000_s1026" style="position:absolute;margin-left:179.05pt;margin-top:5.8pt;width:7.5pt;height:12.1pt;z-index:251677696;visibility:visible;mso-wrap-style:square;mso-wrap-distance-left:9pt;mso-wrap-distance-top:0;mso-wrap-distance-right:9pt;mso-wrap-distance-bottom:0;mso-position-horizontal:absolute;mso-position-horizontal-relative:text;mso-position-vertical:absolute;mso-position-vertical-relative:text;v-text-anchor:middle" o:gfxdata="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" fillcolor="white [3212]" stroked="f" strokeweight="1pt"/>
             </w:pict>
@@ -7584,7 +7583,7 @@
               </wp:anchor>
             </w:drawing>
           </mc:Choice>
-          <mc:Fallback xmlns:w16cid="http://schemas.microsoft.com/office/word/2016/wordml/cid" xmlns:am3d="http://schemas.microsoft.com/office/drawing/2017/model3d" xmlns:aink="http://schemas.microsoft.com/office/drawing/2016/ink" xmlns:cx8="http://schemas.microsoft.com/office/drawing/2016/5/14/chartex" xmlns:cx7="http://schemas.microsoft.com/office/drawing/2016/5/13/chartex" xmlns:cx6="http://schemas.microsoft.com/office/drawing/2016/5/12/chartex" xmlns:cx5="http://schemas.microsoft.com/office/drawing/2016/5/11/chartex" xmlns:cx4="http://schemas.microsoft.com/office/drawing/2016/5/10/chartex" xmlns:cx3="http://schemas.microsoft.com/office/drawing/2016/5/9/chartex" xmlns:cx2="http://schemas.microsoft.com/office/drawing/2015/10/21/chartex">
+          <mc:Fallback>
             <w:pict>
               <v:rect w14:anchorId="411125DD" id="Rectángulo 14" o:spid="_x0000_s1026" style="position:absolute;margin-left:22.4pt;margin-top:5.8pt;width:7.5pt;height:12.1pt;z-index:251676672;visibility:visible;mso-wrap-style:square;mso-wrap-distance-left:9pt;mso-wrap-distance-top:0;mso-wrap-distance-right:9pt;mso-wrap-distance-bottom:0;mso-position-horizontal:absolute;mso-position-horizontal-relative:text;mso-position-vertical:absolute;mso-position-vertical-relative:text;v-text-anchor:middle" o:gfxdata="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" fillcolor="white [3212]" stroked="f" strokeweight="1pt"/>
             </w:pict>
@@ -9237,7 +9236,7 @@
               </wp:anchor>
             </w:drawing>
           </mc:Choice>
-          <mc:Fallback xmlns:w16cid="http://schemas.microsoft.com/office/word/2016/wordml/cid" xmlns:am3d="http://schemas.microsoft.com/office/drawing/2017/model3d" xmlns:aink="http://schemas.microsoft.com/office/drawing/2016/ink" xmlns:cx8="http://schemas.microsoft.com/office/drawing/2016/5/14/chartex" xmlns:cx7="http://schemas.microsoft.com/office/drawing/2016/5/13/chartex" xmlns:cx6="http://schemas.microsoft.com/office/drawing/2016/5/12/chartex" xmlns:cx5="http://schemas.microsoft.com/office/drawing/2016/5/11/chartex" xmlns:cx4="http://schemas.microsoft.com/office/drawing/2016/5/10/chartex" xmlns:cx3="http://schemas.microsoft.com/office/drawing/2016/5/9/chartex" xmlns:cx2="http://schemas.microsoft.com/office/drawing/2015/10/21/chartex">
+          <mc:Fallback>
             <w:pict>
               <v:shape w14:anchorId="1481F709" id="Conector angular 65" o:spid="_x0000_s1026" type="#_x0000_t34" style="position:absolute;margin-left:124.7pt;margin-top:12.5pt;width:144.65pt;height:54.25pt;z-index:251686912;visibility:visible;mso-wrap-style:square;mso-width-percent:0;mso-height-percent:0;mso-wrap-distance-left:9pt;mso-wrap-distance-top:0;mso-wrap-distance-right:9pt;mso-wrap-distance-bottom:0;mso-position-horizontal:absolute;mso-position-horizontal-relative:text;mso-position-vertical:absolute;mso-position-vertical-relative:text;mso-width-percent:0;mso-height-percent:0;mso-width-relative:margin;mso-height-relative:margin" o:gfxdata="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" adj="-265" strokecolor="black [3213]" strokeweight=".5pt">
                 <v:stroke endarrow="block"/>
@@ -9459,7 +9458,7 @@
               </wp:anchor>
             </w:drawing>
           </mc:Choice>
-          <mc:Fallback xmlns:w16cid="http://schemas.microsoft.com/office/word/2016/wordml/cid" xmlns:am3d="http://schemas.microsoft.com/office/drawing/2017/model3d" xmlns:aink="http://schemas.microsoft.com/office/drawing/2016/ink" xmlns:cx8="http://schemas.microsoft.com/office/drawing/2016/5/14/chartex" xmlns:cx7="http://schemas.microsoft.com/office/drawing/2016/5/13/chartex" xmlns:cx6="http://schemas.microsoft.com/office/drawing/2016/5/12/chartex" xmlns:cx5="http://schemas.microsoft.com/office/drawing/2016/5/11/chartex" xmlns:cx4="http://schemas.microsoft.com/office/drawing/2016/5/10/chartex" xmlns:cx3="http://schemas.microsoft.com/office/drawing/2016/5/9/chartex" xmlns:cx2="http://schemas.microsoft.com/office/drawing/2015/10/21/chartex">
+          <mc:Fallback>
             <w:pict>
               <v:group w14:anchorId="33CA1A23" id="Grupo 66" o:spid="_x0000_s1026" style="position:absolute;margin-left:241.2pt;margin-top:7.9pt;width:134.6pt;height:95.15pt;z-index:251682816" coordsize="17095,12085" o:gfxdata="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">
                 <v:group id="Grupo 67" o:spid="_x0000_s1027" style="position:absolute;top:1192;width:14948;height:10893" coordsize="14948,10893" o:gfxdata="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">
@@ -11346,7 +11345,7 @@
               </wp:anchor>
             </w:drawing>
           </mc:Choice>
-          <mc:Fallback xmlns:w16cid="http://schemas.microsoft.com/office/word/2016/wordml/cid" xmlns:am3d="http://schemas.microsoft.com/office/drawing/2017/model3d" xmlns:aink="http://schemas.microsoft.com/office/drawing/2016/ink" xmlns:cx8="http://schemas.microsoft.com/office/drawing/2016/5/14/chartex" xmlns:cx7="http://schemas.microsoft.com/office/drawing/2016/5/13/chartex" xmlns:cx6="http://schemas.microsoft.com/office/drawing/2016/5/12/chartex" xmlns:cx5="http://schemas.microsoft.com/office/drawing/2016/5/11/chartex" xmlns:cx4="http://schemas.microsoft.com/office/drawing/2016/5/10/chartex" xmlns:cx3="http://schemas.microsoft.com/office/drawing/2016/5/9/chartex" xmlns:cx2="http://schemas.microsoft.com/office/drawing/2015/10/21/chartex">
+          <mc:Fallback>
             <w:pict>
               <v:shape w14:anchorId="5CC9875E" id="Conector recto de flecha 40" o:spid="_x0000_s1026" type="#_x0000_t32" style="position:absolute;margin-left:135.7pt;margin-top:44.2pt;width:25.1pt;height:80.35pt;z-index:251670528;visibility:visible;mso-wrap-style:square;mso-wrap-distance-left:9pt;mso-wrap-distance-top:0;mso-wrap-distance-right:9pt;mso-wrap-distance-bottom:0;mso-position-horizontal:absolute;mso-position-horizontal-relative:text;mso-position-vertical:absolute;mso-position-vertical-relative:text" o:gfxdata="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" strokecolor="black [3213]" strokeweight=".5pt">
                 <v:stroke endarrow="block" joinstyle="miter"/>
@@ -11516,7 +11515,7 @@
               </wp:anchor>
             </w:drawing>
           </mc:Choice>
-          <mc:Fallback xmlns:w16cid="http://schemas.microsoft.com/office/word/2016/wordml/cid" xmlns:am3d="http://schemas.microsoft.com/office/drawing/2017/model3d" xmlns:aink="http://schemas.microsoft.com/office/drawing/2016/ink" xmlns:cx8="http://schemas.microsoft.com/office/drawing/2016/5/14/chartex" xmlns:cx7="http://schemas.microsoft.com/office/drawing/2016/5/13/chartex" xmlns:cx6="http://schemas.microsoft.com/office/drawing/2016/5/12/chartex" xmlns:cx5="http://schemas.microsoft.com/office/drawing/2016/5/11/chartex" xmlns:cx4="http://schemas.microsoft.com/office/drawing/2016/5/10/chartex" xmlns:cx3="http://schemas.microsoft.com/office/drawing/2016/5/9/chartex" xmlns:cx2="http://schemas.microsoft.com/office/drawing/2015/10/21/chartex">
+          <mc:Fallback>
             <w:pict>
               <v:shape w14:anchorId="167B96E3" id="Conector recto de flecha 41" o:spid="_x0000_s1026" type="#_x0000_t32" style="position:absolute;margin-left:239.65pt;margin-top:44.8pt;width:3.6pt;height:79.45pt;z-index:251671552;visibility:visible;mso-wrap-style:square;mso-width-percent:0;mso-height-percent:0;mso-wrap-distance-left:9pt;mso-wrap-distance-top:0;mso-wrap-distance-right:9pt;mso-wrap-distance-bottom:0;mso-position-horizontal:absolute;mso-position-horizontal-relative:text;mso-position-vertical:absolute;mso-position-vertical-relative:text;mso-width-percent:0;mso-height-percent:0;mso-width-relative:margin;mso-height-relative:margin" o:gfxdata="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" strokecolor="black [3213]" strokeweight=".5pt">
                 <v:stroke endarrow="block" joinstyle="miter"/>
@@ -12157,7 +12156,7 @@
               </wp:anchor>
             </w:drawing>
           </mc:Choice>
-          <mc:Fallback xmlns:w16cid="http://schemas.microsoft.com/office/word/2016/wordml/cid" xmlns:am3d="http://schemas.microsoft.com/office/drawing/2017/model3d" xmlns:aink="http://schemas.microsoft.com/office/drawing/2016/ink" xmlns:cx8="http://schemas.microsoft.com/office/drawing/2016/5/14/chartex" xmlns:cx7="http://schemas.microsoft.com/office/drawing/2016/5/13/chartex" xmlns:cx6="http://schemas.microsoft.com/office/drawing/2016/5/12/chartex" xmlns:cx5="http://schemas.microsoft.com/office/drawing/2016/5/11/chartex" xmlns:cx4="http://schemas.microsoft.com/office/drawing/2016/5/10/chartex" xmlns:cx3="http://schemas.microsoft.com/office/drawing/2016/5/9/chartex" xmlns:cx2="http://schemas.microsoft.com/office/drawing/2015/10/21/chartex">
+          <mc:Fallback>
             <w:pict>
               <v:shape w14:anchorId="79168C40" id="Conector recto de flecha 37" o:spid="_x0000_s1026" type="#_x0000_t32" style="position:absolute;margin-left:321.75pt;margin-top:15.2pt;width:57.75pt;height:20.95pt;flip:x;z-index:251669504;visibility:visible;mso-wrap-style:square;mso-wrap-distance-left:9pt;mso-wrap-distance-top:0;mso-wrap-distance-right:9pt;mso-wrap-distance-bottom:0;mso-position-horizontal:absolute;mso-position-horizontal-relative:text;mso-position-vertical:absolute;mso-position-vertical-relative:text" o:gfxdata="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" strokecolor="black [3213]" strokeweight=".5pt">
                 <v:stroke endarrow="block" joinstyle="miter"/>
@@ -12237,7 +12236,7 @@
               </wp:anchor>
             </w:drawing>
           </mc:Choice>
-          <mc:Fallback xmlns:w16cid="http://schemas.microsoft.com/office/word/2016/wordml/cid" xmlns:am3d="http://schemas.microsoft.com/office/drawing/2017/model3d" xmlns:aink="http://schemas.microsoft.com/office/drawing/2016/ink" xmlns:cx8="http://schemas.microsoft.com/office/drawing/2016/5/14/chartex" xmlns:cx7="http://schemas.microsoft.com/office/drawing/2016/5/13/chartex" xmlns:cx6="http://schemas.microsoft.com/office/drawing/2016/5/12/chartex" xmlns:cx5="http://schemas.microsoft.com/office/drawing/2016/5/11/chartex" xmlns:cx4="http://schemas.microsoft.com/office/drawing/2016/5/10/chartex" xmlns:cx3="http://schemas.microsoft.com/office/drawing/2016/5/9/chartex" xmlns:cx2="http://schemas.microsoft.com/office/drawing/2015/10/21/chartex">
+          <mc:Fallback>
             <w:pict>
               <v:shape w14:anchorId="0A1E1E3E" id="Conector recto de flecha 36" o:spid="_x0000_s1026" type="#_x0000_t32" style="position:absolute;margin-left:57.2pt;margin-top:12.75pt;width:59.45pt;height:19.25pt;z-index:251668480;visibility:visible;mso-wrap-style:square;mso-width-percent:0;mso-height-percent:0;mso-wrap-distance-left:9pt;mso-wrap-distance-top:0;mso-wrap-distance-right:9pt;mso-wrap-distance-bottom:0;mso-position-horizontal:absolute;mso-position-horizontal-relative:text;mso-position-vertical:absolute;mso-position-vertical-relative:text;mso-width-percent:0;mso-height-percent:0;mso-width-relative:margin;mso-height-relative:margin" o:gfxdata="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" strokecolor="black [3213]" strokeweight=".5pt">
                 <v:stroke endarrow="block" joinstyle="miter"/>
@@ -12883,7 +12882,7 @@
               </wp:anchor>
             </w:drawing>
           </mc:Choice>
-          <mc:Fallback xmlns:w16cid="http://schemas.microsoft.com/office/word/2016/wordml/cid" xmlns:am3d="http://schemas.microsoft.com/office/drawing/2017/model3d" xmlns:aink="http://schemas.microsoft.com/office/drawing/2016/ink" xmlns:cx8="http://schemas.microsoft.com/office/drawing/2016/5/14/chartex" xmlns:cx7="http://schemas.microsoft.com/office/drawing/2016/5/13/chartex" xmlns:cx6="http://schemas.microsoft.com/office/drawing/2016/5/12/chartex" xmlns:cx5="http://schemas.microsoft.com/office/drawing/2016/5/11/chartex" xmlns:cx4="http://schemas.microsoft.com/office/drawing/2016/5/10/chartex" xmlns:cx3="http://schemas.microsoft.com/office/drawing/2016/5/9/chartex" xmlns:cx2="http://schemas.microsoft.com/office/drawing/2015/10/21/chartex">
+          <mc:Fallback>
             <w:pict>
               <v:rect w14:anchorId="598422D5" id="Rectángulo 173" o:spid="_x0000_s1026" style="position:absolute;margin-left:176.85pt;margin-top:274.15pt;width:8.15pt;height:12.9pt;z-index:251698176;visibility:visible;mso-wrap-style:square;mso-wrap-distance-left:9pt;mso-wrap-distance-top:0;mso-wrap-distance-right:9pt;mso-wrap-distance-bottom:0;mso-position-horizontal:absolute;mso-position-horizontal-relative:text;mso-position-vertical:absolute;mso-position-vertical-relative:text;v-text-anchor:middle" o:gfxdata="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" fillcolor="white [3212]" stroked="f" strokeweight="1pt"/>
             </w:pict>
@@ -12961,7 +12960,7 @@
               </wp:anchor>
             </w:drawing>
           </mc:Choice>
-          <mc:Fallback xmlns:w16cid="http://schemas.microsoft.com/office/word/2016/wordml/cid" xmlns:am3d="http://schemas.microsoft.com/office/drawing/2017/model3d" xmlns:aink="http://schemas.microsoft.com/office/drawing/2016/ink" xmlns:cx8="http://schemas.microsoft.com/office/drawing/2016/5/14/chartex" xmlns:cx7="http://schemas.microsoft.com/office/drawing/2016/5/13/chartex" xmlns:cx6="http://schemas.microsoft.com/office/drawing/2016/5/12/chartex" xmlns:cx5="http://schemas.microsoft.com/office/drawing/2016/5/11/chartex" xmlns:cx4="http://schemas.microsoft.com/office/drawing/2016/5/10/chartex" xmlns:cx3="http://schemas.microsoft.com/office/drawing/2016/5/9/chartex" xmlns:cx2="http://schemas.microsoft.com/office/drawing/2015/10/21/chartex">
+          <mc:Fallback>
             <w:pict>
               <v:rect w14:anchorId="21BE3D50" id="Rectángulo 172" o:spid="_x0000_s1026" style="position:absolute;margin-left:22.15pt;margin-top:274.25pt;width:8.15pt;height:12.9pt;z-index:251697152;visibility:visible;mso-wrap-style:square;mso-wrap-distance-left:9pt;mso-wrap-distance-top:0;mso-wrap-distance-right:9pt;mso-wrap-distance-bottom:0;mso-position-horizontal:absolute;mso-position-horizontal-relative:text;mso-position-vertical:absolute;mso-position-vertical-relative:text;v-text-anchor:middle" o:gfxdata="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" fillcolor="white [3212]" stroked="f" strokeweight="1pt"/>
             </w:pict>
@@ -13672,7 +13671,7 @@
               </wp:anchor>
             </w:drawing>
           </mc:Choice>
-          <mc:Fallback xmlns:w16cid="http://schemas.microsoft.com/office/word/2016/wordml/cid" xmlns:am3d="http://schemas.microsoft.com/office/drawing/2017/model3d" xmlns:aink="http://schemas.microsoft.com/office/drawing/2016/ink" xmlns:cx8="http://schemas.microsoft.com/office/drawing/2016/5/14/chartex" xmlns:cx7="http://schemas.microsoft.com/office/drawing/2016/5/13/chartex" xmlns:cx6="http://schemas.microsoft.com/office/drawing/2016/5/12/chartex" xmlns:cx5="http://schemas.microsoft.com/office/drawing/2016/5/11/chartex" xmlns:cx4="http://schemas.microsoft.com/office/drawing/2016/5/10/chartex" xmlns:cx3="http://schemas.microsoft.com/office/drawing/2016/5/9/chartex" xmlns:cx2="http://schemas.microsoft.com/office/drawing/2015/10/21/chartex">
+          <mc:Fallback>
             <w:pict>
               <v:rect w14:anchorId="57731175" id="Rectángulo 75" o:spid="_x0000_s1026" style="position:absolute;margin-left:188.3pt;margin-top:75.6pt;width:9.5pt;height:11pt;z-index:251693056;visibility:visible;mso-wrap-style:square;mso-width-percent:0;mso-height-percent:0;mso-wrap-distance-left:9pt;mso-wrap-distance-top:0;mso-wrap-distance-right:9pt;mso-wrap-distance-bottom:0;mso-position-horizontal:absolute;mso-position-horizontal-relative:text;mso-position-vertical:absolute;mso-position-vertical-relative:text;mso-width-percent:0;mso-height-percent:0;mso-width-relative:margin;mso-height-relative:margin;v-text-anchor:middle" o:gfxdata="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" fillcolor="white [3212]" stroked="f" strokeweight="1pt"/>
             </w:pict>
@@ -13757,7 +13756,7 @@
               </wp:anchor>
             </w:drawing>
           </mc:Choice>
-          <mc:Fallback xmlns:w16cid="http://schemas.microsoft.com/office/word/2016/wordml/cid" xmlns:am3d="http://schemas.microsoft.com/office/drawing/2017/model3d" xmlns:aink="http://schemas.microsoft.com/office/drawing/2016/ink" xmlns:cx8="http://schemas.microsoft.com/office/drawing/2016/5/14/chartex" xmlns:cx7="http://schemas.microsoft.com/office/drawing/2016/5/13/chartex" xmlns:cx6="http://schemas.microsoft.com/office/drawing/2016/5/12/chartex" xmlns:cx5="http://schemas.microsoft.com/office/drawing/2016/5/11/chartex" xmlns:cx4="http://schemas.microsoft.com/office/drawing/2016/5/10/chartex" xmlns:cx3="http://schemas.microsoft.com/office/drawing/2016/5/9/chartex" xmlns:cx2="http://schemas.microsoft.com/office/drawing/2015/10/21/chartex">
+          <mc:Fallback>
             <w:pict>
               <v:rect w14:anchorId="1D257A03" id="Rectángulo 76" o:spid="_x0000_s1026" style="position:absolute;margin-left:300.1pt;margin-top:76.6pt;width:9.5pt;height:11pt;z-index:251694080;visibility:visible;mso-wrap-style:square;mso-width-percent:0;mso-height-percent:0;mso-wrap-distance-left:9pt;mso-wrap-distance-top:0;mso-wrap-distance-right:9pt;mso-wrap-distance-bottom:0;mso-position-horizontal:absolute;mso-position-horizontal-relative:text;mso-position-vertical:absolute;mso-position-vertical-relative:text;mso-width-percent:0;mso-height-percent:0;mso-width-relative:margin;mso-height-relative:margin;v-text-anchor:middle" o:gfxdata="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" fillcolor="white [3212]" stroked="f" strokeweight="1pt"/>
             </w:pict>
@@ -17055,8 +17054,6 @@
         </w:rPr>
         <w:t xml:space="preserve"> y por lo tanto la alternativa 1</w:t>
       </w:r>
-      <w:bookmarkStart w:id="0" w:name="_GoBack"/>
-      <w:bookmarkEnd w:id="0"/>
       <w:r>
         <w:rPr>
           <w:rFonts w:ascii="Arial" w:hAnsi="Arial" w:cs="Arial"/>
@@ -18002,6 +17999,36 @@
                 <w:lang w:val="es-ES"/>
               </w:rPr>
             </w:pPr>
+            <w:r>
+              <w:rPr>
+                <w:rFonts w:ascii="Arial" w:hAnsi="Arial" w:cs="Arial"/>
+                <w:sz w:val="24"/>
+                <w:szCs w:val="24"/>
+                <w:lang w:val="es-ES"/>
+              </w:rPr>
+              <w:lastRenderedPageBreak/>
+              <w:t>3</w:t>
+            </w:r>
+          </w:p>
+          <w:p>
+            <w:pPr>
+              <w:jc w:val="center"/>
+              <w:rPr>
+                <w:rFonts w:ascii="Arial" w:hAnsi="Arial" w:cs="Arial"/>
+                <w:sz w:val="24"/>
+                <w:szCs w:val="24"/>
+                <w:lang w:val="es-ES"/>
+              </w:rPr>
+            </w:pPr>
+            <w:r>
+              <w:rPr>
+                <w:rFonts w:ascii="Arial" w:hAnsi="Arial" w:cs="Arial"/>
+                <w:sz w:val="24"/>
+                <w:szCs w:val="24"/>
+                <w:lang w:val="es-ES"/>
+              </w:rPr>
+              <w:t>(Caso Limite)</w:t>
+            </w:r>
           </w:p>
         </w:tc>
         <w:tc>
@@ -18017,6 +18044,35 @@
                 <w:lang w:val="es-ES"/>
               </w:rPr>
             </w:pPr>
+            <w:r>
+              <w:rPr>
+                <w:rFonts w:ascii="Arial" w:hAnsi="Arial" w:cs="Arial"/>
+                <w:sz w:val="24"/>
+                <w:szCs w:val="24"/>
+                <w:lang w:val="es-ES"/>
+              </w:rPr>
+              <w:t>Se crea una pila de Libros {l</w:t>
+            </w:r>
+            <w:proofErr w:type="gramStart"/>
+            <w:r>
+              <w:rPr>
+                <w:rFonts w:ascii="Arial" w:hAnsi="Arial" w:cs="Arial"/>
+                <w:sz w:val="24"/>
+                <w:szCs w:val="24"/>
+                <w:lang w:val="es-ES"/>
+              </w:rPr>
+              <w:t>1.precio</w:t>
+            </w:r>
+            <w:proofErr w:type="gramEnd"/>
+            <w:r>
+              <w:rPr>
+                <w:rFonts w:ascii="Arial" w:hAnsi="Arial" w:cs="Arial"/>
+                <w:sz w:val="24"/>
+                <w:szCs w:val="24"/>
+                <w:lang w:val="es-ES"/>
+              </w:rPr>
+              <w:t xml:space="preserve"> = 12000, l2.precio = 80000, l3.precio = 50000}</w:t>
+            </w:r>
           </w:p>
         </w:tc>
         <w:tc>
@@ -18035,6 +18091,37 @@
                 <w:lang w:val="es-ES"/>
               </w:rPr>
             </w:pPr>
+            <w:proofErr w:type="spellStart"/>
+            <w:proofErr w:type="gramStart"/>
+            <w:r>
+              <w:rPr>
+                <w:rFonts w:ascii="Arial" w:hAnsi="Arial" w:cs="Arial"/>
+                <w:sz w:val="24"/>
+                <w:szCs w:val="24"/>
+                <w:lang w:val="es-ES"/>
+              </w:rPr>
+              <w:t>stageThree</w:t>
+            </w:r>
+            <w:proofErr w:type="spellEnd"/>
+            <w:r>
+              <w:rPr>
+                <w:rFonts w:ascii="Arial" w:hAnsi="Arial" w:cs="Arial"/>
+                <w:sz w:val="24"/>
+                <w:szCs w:val="24"/>
+                <w:lang w:val="es-ES"/>
+              </w:rPr>
+              <w:t>(</w:t>
+            </w:r>
+            <w:proofErr w:type="gramEnd"/>
+            <w:r>
+              <w:rPr>
+                <w:rFonts w:ascii="Arial" w:hAnsi="Arial" w:cs="Arial"/>
+                <w:sz w:val="24"/>
+                <w:szCs w:val="24"/>
+                <w:lang w:val="es-ES"/>
+              </w:rPr>
+              <w:t>)</w:t>
+            </w:r>
           </w:p>
         </w:tc>
         <w:tc>
@@ -18050,6 +18137,15 @@
                 <w:lang w:val="es-ES"/>
               </w:rPr>
             </w:pPr>
+            <w:r>
+              <w:rPr>
+                <w:rFonts w:ascii="Arial" w:hAnsi="Arial" w:cs="Arial"/>
+                <w:sz w:val="24"/>
+                <w:szCs w:val="24"/>
+                <w:lang w:val="es-ES"/>
+              </w:rPr>
+              <w:t>Se entrega un libro (l4) cuyo valor es de 100000</w:t>
+            </w:r>
           </w:p>
         </w:tc>
         <w:tc>
@@ -18065,6 +18161,46 @@
                 <w:lang w:val="es-ES"/>
               </w:rPr>
             </w:pPr>
+            <w:r>
+              <w:rPr>
+                <w:rFonts w:ascii="Arial" w:hAnsi="Arial" w:cs="Arial"/>
+                <w:sz w:val="24"/>
+                <w:szCs w:val="24"/>
+                <w:lang w:val="es-ES"/>
+              </w:rPr>
+              <w:t xml:space="preserve">El algoritmo </w:t>
+            </w:r>
+            <w:proofErr w:type="spellStart"/>
+            <w:proofErr w:type="gramStart"/>
+            <w:r>
+              <w:rPr>
+                <w:rFonts w:ascii="Arial" w:hAnsi="Arial" w:cs="Arial"/>
+                <w:sz w:val="24"/>
+                <w:szCs w:val="24"/>
+                <w:lang w:val="es-ES"/>
+              </w:rPr>
+              <w:t>peek</w:t>
+            </w:r>
+            <w:proofErr w:type="spellEnd"/>
+            <w:r>
+              <w:rPr>
+                <w:rFonts w:ascii="Arial" w:hAnsi="Arial" w:cs="Arial"/>
+                <w:sz w:val="24"/>
+                <w:szCs w:val="24"/>
+                <w:lang w:val="es-ES"/>
+              </w:rPr>
+              <w:t>(</w:t>
+            </w:r>
+            <w:proofErr w:type="gramEnd"/>
+            <w:r>
+              <w:rPr>
+                <w:rFonts w:ascii="Arial" w:hAnsi="Arial" w:cs="Arial"/>
+                <w:sz w:val="24"/>
+                <w:szCs w:val="24"/>
+                <w:lang w:val="es-ES"/>
+              </w:rPr>
+              <w:t>) debe de entregar un libro con precio de 100000 y el tamaño de la pila debe de ser igual a 4</w:t>
+            </w:r>
           </w:p>
         </w:tc>
       </w:tr>
@@ -18930,6 +19066,35 @@
                 <w:lang w:val="es-ES"/>
               </w:rPr>
             </w:pPr>
+            <w:r>
+              <w:rPr>
+                <w:rFonts w:ascii="Arial" w:hAnsi="Arial" w:cs="Arial"/>
+                <w:sz w:val="24"/>
+                <w:szCs w:val="24"/>
+                <w:lang w:val="es-ES"/>
+              </w:rPr>
+              <w:t>3</w:t>
+            </w:r>
+          </w:p>
+          <w:p>
+            <w:pPr>
+              <w:jc w:val="center"/>
+              <w:rPr>
+                <w:rFonts w:ascii="Arial" w:hAnsi="Arial" w:cs="Arial"/>
+                <w:sz w:val="24"/>
+                <w:szCs w:val="24"/>
+                <w:lang w:val="es-ES"/>
+              </w:rPr>
+            </w:pPr>
+            <w:r>
+              <w:rPr>
+                <w:rFonts w:ascii="Arial" w:hAnsi="Arial" w:cs="Arial"/>
+                <w:sz w:val="24"/>
+                <w:szCs w:val="24"/>
+                <w:lang w:val="es-ES"/>
+              </w:rPr>
+              <w:t>(Caso Limite)</w:t>
+            </w:r>
           </w:p>
         </w:tc>
         <w:tc>
@@ -18945,6 +19110,35 @@
                 <w:lang w:val="es-ES"/>
               </w:rPr>
             </w:pPr>
+            <w:r>
+              <w:rPr>
+                <w:rFonts w:ascii="Arial" w:hAnsi="Arial" w:cs="Arial"/>
+                <w:sz w:val="24"/>
+                <w:szCs w:val="24"/>
+                <w:lang w:val="es-ES"/>
+              </w:rPr>
+              <w:t>Se crea una pila de Libros {l</w:t>
+            </w:r>
+            <w:proofErr w:type="gramStart"/>
+            <w:r>
+              <w:rPr>
+                <w:rFonts w:ascii="Arial" w:hAnsi="Arial" w:cs="Arial"/>
+                <w:sz w:val="24"/>
+                <w:szCs w:val="24"/>
+                <w:lang w:val="es-ES"/>
+              </w:rPr>
+              <w:t>1.precio</w:t>
+            </w:r>
+            <w:proofErr w:type="gramEnd"/>
+            <w:r>
+              <w:rPr>
+                <w:rFonts w:ascii="Arial" w:hAnsi="Arial" w:cs="Arial"/>
+                <w:sz w:val="24"/>
+                <w:szCs w:val="24"/>
+                <w:lang w:val="es-ES"/>
+              </w:rPr>
+              <w:t xml:space="preserve"> = 12000, l2.precio = 80000, l3.precio = 50000}</w:t>
+            </w:r>
           </w:p>
         </w:tc>
         <w:tc>
@@ -18963,6 +19157,63 @@
                 <w:lang w:val="es-ES"/>
               </w:rPr>
             </w:pPr>
+            <w:proofErr w:type="spellStart"/>
+            <w:proofErr w:type="gramStart"/>
+            <w:r>
+              <w:rPr>
+                <w:rFonts w:ascii="Arial" w:hAnsi="Arial" w:cs="Arial"/>
+                <w:sz w:val="24"/>
+                <w:szCs w:val="24"/>
+                <w:lang w:val="es-ES"/>
+              </w:rPr>
+              <w:t>stageThree</w:t>
+            </w:r>
+            <w:proofErr w:type="spellEnd"/>
+            <w:r>
+              <w:rPr>
+                <w:rFonts w:ascii="Arial" w:hAnsi="Arial" w:cs="Arial"/>
+                <w:sz w:val="24"/>
+                <w:szCs w:val="24"/>
+                <w:lang w:val="es-ES"/>
+              </w:rPr>
+              <w:t>(</w:t>
+            </w:r>
+            <w:proofErr w:type="gramEnd"/>
+            <w:r>
+              <w:rPr>
+                <w:rFonts w:ascii="Arial" w:hAnsi="Arial" w:cs="Arial"/>
+                <w:sz w:val="24"/>
+                <w:szCs w:val="24"/>
+                <w:lang w:val="es-ES"/>
+              </w:rPr>
+              <w:t>)</w:t>
+            </w:r>
+          </w:p>
+        </w:tc>
+        <w:tc>
+          <w:tcPr>
+            <w:tcW w:w="1879" w:type="dxa"/>
+            <w:vAlign w:val="center"/>
+          </w:tcPr>
+          <w:p>
+            <w:pPr>
+              <w:jc w:val="center"/>
+              <w:rPr>
+                <w:rFonts w:ascii="Arial" w:hAnsi="Arial" w:cs="Arial"/>
+                <w:sz w:val="24"/>
+                <w:szCs w:val="24"/>
+                <w:lang w:val="es-ES"/>
+              </w:rPr>
+            </w:pPr>
+            <w:r>
+              <w:rPr>
+                <w:rFonts w:ascii="Arial" w:hAnsi="Arial" w:cs="Arial"/>
+                <w:sz w:val="24"/>
+                <w:szCs w:val="24"/>
+                <w:lang w:val="es-ES"/>
+              </w:rPr>
+              <w:t>Ninguna</w:t>
+            </w:r>
           </w:p>
         </w:tc>
         <w:tc>
@@ -18978,21 +19229,34 @@
                 <w:lang w:val="es-ES"/>
               </w:rPr>
             </w:pPr>
-          </w:p>
-        </w:tc>
-        <w:tc>
-          <w:tcPr>
-            <w:tcW w:w="1879" w:type="dxa"/>
-          </w:tcPr>
-          <w:p>
-            <w:pPr>
-              <w:rPr>
-                <w:rFonts w:ascii="Arial" w:hAnsi="Arial" w:cs="Arial"/>
-                <w:sz w:val="24"/>
-                <w:szCs w:val="24"/>
-                <w:lang w:val="es-ES"/>
-              </w:rPr>
-            </w:pPr>
+            <w:r>
+              <w:rPr>
+                <w:rFonts w:ascii="Arial" w:hAnsi="Arial" w:cs="Arial"/>
+                <w:sz w:val="24"/>
+                <w:szCs w:val="24"/>
+                <w:lang w:val="es-ES"/>
+              </w:rPr>
+              <w:t xml:space="preserve">El algoritmo pop debe de entregar </w:t>
+            </w:r>
+            <w:r>
+              <w:rPr>
+                <w:rFonts w:ascii="Arial" w:hAnsi="Arial" w:cs="Arial"/>
+                <w:sz w:val="24"/>
+                <w:szCs w:val="24"/>
+                <w:lang w:val="es-ES"/>
+              </w:rPr>
+              <w:t xml:space="preserve">a el libro l3 con precio de 50000 y el tamaño de la </w:t>
+            </w:r>
+            <w:r>
+              <w:rPr>
+                <w:rFonts w:ascii="Arial" w:hAnsi="Arial" w:cs="Arial"/>
+                <w:sz w:val="24"/>
+                <w:szCs w:val="24"/>
+                <w:lang w:val="es-ES"/>
+              </w:rPr>
+              <w:lastRenderedPageBreak/>
+              <w:t>pila debe de disminuir a 2</w:t>
+            </w:r>
           </w:p>
         </w:tc>
       </w:tr>
@@ -19565,7 +19829,6 @@
                 <w:szCs w:val="24"/>
                 <w:lang w:val="es-ES"/>
               </w:rPr>
-              <w:lastRenderedPageBreak/>
               <w:t>2</w:t>
             </w:r>
           </w:p>
@@ -19779,6 +20042,35 @@
                 <w:lang w:val="es-ES"/>
               </w:rPr>
             </w:pPr>
+            <w:r>
+              <w:rPr>
+                <w:rFonts w:ascii="Arial" w:hAnsi="Arial" w:cs="Arial"/>
+                <w:sz w:val="24"/>
+                <w:szCs w:val="24"/>
+                <w:lang w:val="es-ES"/>
+              </w:rPr>
+              <w:t>3</w:t>
+            </w:r>
+          </w:p>
+          <w:p>
+            <w:pPr>
+              <w:jc w:val="center"/>
+              <w:rPr>
+                <w:rFonts w:ascii="Arial" w:hAnsi="Arial" w:cs="Arial"/>
+                <w:sz w:val="24"/>
+                <w:szCs w:val="24"/>
+                <w:lang w:val="es-ES"/>
+              </w:rPr>
+            </w:pPr>
+            <w:r>
+              <w:rPr>
+                <w:rFonts w:ascii="Arial" w:hAnsi="Arial" w:cs="Arial"/>
+                <w:sz w:val="24"/>
+                <w:szCs w:val="24"/>
+                <w:lang w:val="es-ES"/>
+              </w:rPr>
+              <w:t>(Caso Limite)</w:t>
+            </w:r>
           </w:p>
         </w:tc>
         <w:tc>
@@ -19794,6 +20086,35 @@
                 <w:lang w:val="es-ES"/>
               </w:rPr>
             </w:pPr>
+            <w:r>
+              <w:rPr>
+                <w:rFonts w:ascii="Arial" w:hAnsi="Arial" w:cs="Arial"/>
+                <w:sz w:val="24"/>
+                <w:szCs w:val="24"/>
+                <w:lang w:val="es-ES"/>
+              </w:rPr>
+              <w:t>Se crea una pila de Libros {l</w:t>
+            </w:r>
+            <w:proofErr w:type="gramStart"/>
+            <w:r>
+              <w:rPr>
+                <w:rFonts w:ascii="Arial" w:hAnsi="Arial" w:cs="Arial"/>
+                <w:sz w:val="24"/>
+                <w:szCs w:val="24"/>
+                <w:lang w:val="es-ES"/>
+              </w:rPr>
+              <w:t>1.precio</w:t>
+            </w:r>
+            <w:proofErr w:type="gramEnd"/>
+            <w:r>
+              <w:rPr>
+                <w:rFonts w:ascii="Arial" w:hAnsi="Arial" w:cs="Arial"/>
+                <w:sz w:val="24"/>
+                <w:szCs w:val="24"/>
+                <w:lang w:val="es-ES"/>
+              </w:rPr>
+              <w:t xml:space="preserve"> = 12000, l2.precio = 80000, l3.precio = 50000}</w:t>
+            </w:r>
           </w:p>
         </w:tc>
         <w:tc>
@@ -19812,6 +20133,63 @@
                 <w:lang w:val="es-ES"/>
               </w:rPr>
             </w:pPr>
+            <w:proofErr w:type="spellStart"/>
+            <w:proofErr w:type="gramStart"/>
+            <w:r>
+              <w:rPr>
+                <w:rFonts w:ascii="Arial" w:hAnsi="Arial" w:cs="Arial"/>
+                <w:sz w:val="24"/>
+                <w:szCs w:val="24"/>
+                <w:lang w:val="es-ES"/>
+              </w:rPr>
+              <w:t>stageThree</w:t>
+            </w:r>
+            <w:proofErr w:type="spellEnd"/>
+            <w:r>
+              <w:rPr>
+                <w:rFonts w:ascii="Arial" w:hAnsi="Arial" w:cs="Arial"/>
+                <w:sz w:val="24"/>
+                <w:szCs w:val="24"/>
+                <w:lang w:val="es-ES"/>
+              </w:rPr>
+              <w:t>(</w:t>
+            </w:r>
+            <w:proofErr w:type="gramEnd"/>
+            <w:r>
+              <w:rPr>
+                <w:rFonts w:ascii="Arial" w:hAnsi="Arial" w:cs="Arial"/>
+                <w:sz w:val="24"/>
+                <w:szCs w:val="24"/>
+                <w:lang w:val="es-ES"/>
+              </w:rPr>
+              <w:t>)</w:t>
+            </w:r>
+          </w:p>
+        </w:tc>
+        <w:tc>
+          <w:tcPr>
+            <w:tcW w:w="1879" w:type="dxa"/>
+            <w:vAlign w:val="center"/>
+          </w:tcPr>
+          <w:p>
+            <w:pPr>
+              <w:jc w:val="center"/>
+              <w:rPr>
+                <w:rFonts w:ascii="Arial" w:hAnsi="Arial" w:cs="Arial"/>
+                <w:sz w:val="24"/>
+                <w:szCs w:val="24"/>
+                <w:lang w:val="es-ES"/>
+              </w:rPr>
+            </w:pPr>
+            <w:r>
+              <w:rPr>
+                <w:rFonts w:ascii="Arial" w:hAnsi="Arial" w:cs="Arial"/>
+                <w:sz w:val="24"/>
+                <w:szCs w:val="24"/>
+                <w:lang w:val="es-ES"/>
+              </w:rPr>
+              <w:t>Ninguna</w:t>
+            </w:r>
           </w:p>
         </w:tc>
         <w:tc>
@@ -19827,21 +20205,46 @@
                 <w:lang w:val="es-ES"/>
               </w:rPr>
             </w:pPr>
-          </w:p>
-        </w:tc>
-        <w:tc>
-          <w:tcPr>
-            <w:tcW w:w="1879" w:type="dxa"/>
-          </w:tcPr>
-          <w:p>
-            <w:pPr>
-              <w:rPr>
-                <w:rFonts w:ascii="Arial" w:hAnsi="Arial" w:cs="Arial"/>
-                <w:sz w:val="24"/>
-                <w:szCs w:val="24"/>
-                <w:lang w:val="es-ES"/>
-              </w:rPr>
-            </w:pPr>
+            <w:r>
+              <w:rPr>
+                <w:rFonts w:ascii="Arial" w:hAnsi="Arial" w:cs="Arial"/>
+                <w:sz w:val="24"/>
+                <w:szCs w:val="24"/>
+                <w:lang w:val="es-ES"/>
+              </w:rPr>
+              <w:t xml:space="preserve">El algoritmo </w:t>
+            </w:r>
+            <w:proofErr w:type="spellStart"/>
+            <w:proofErr w:type="gramStart"/>
+            <w:r>
+              <w:rPr>
+                <w:rFonts w:ascii="Arial" w:hAnsi="Arial" w:cs="Arial"/>
+                <w:sz w:val="24"/>
+                <w:szCs w:val="24"/>
+                <w:lang w:val="es-ES"/>
+              </w:rPr>
+              <w:t>peek</w:t>
+            </w:r>
+            <w:proofErr w:type="spellEnd"/>
+            <w:r>
+              <w:rPr>
+                <w:rFonts w:ascii="Arial" w:hAnsi="Arial" w:cs="Arial"/>
+                <w:sz w:val="24"/>
+                <w:szCs w:val="24"/>
+                <w:lang w:val="es-ES"/>
+              </w:rPr>
+              <w:t>(</w:t>
+            </w:r>
+            <w:proofErr w:type="gramEnd"/>
+            <w:r>
+              <w:rPr>
+                <w:rFonts w:ascii="Arial" w:hAnsi="Arial" w:cs="Arial"/>
+                <w:sz w:val="24"/>
+                <w:szCs w:val="24"/>
+                <w:lang w:val="es-ES"/>
+              </w:rPr>
+              <w:t>) debe de retornar al libro l3 con precio de 50000 y el tamaño de la pila debe de ser 2</w:t>
+            </w:r>
           </w:p>
         </w:tc>
       </w:tr>
@@ -20473,6 +20876,7 @@
                 <w:szCs w:val="24"/>
                 <w:lang w:val="es-ES"/>
               </w:rPr>
+              <w:lastRenderedPageBreak/>
               <w:t>(Caso Interesante)</w:t>
             </w:r>
           </w:p>
@@ -20497,6 +20901,7 @@
                 <w:szCs w:val="24"/>
                 <w:lang w:val="es-ES"/>
               </w:rPr>
+              <w:lastRenderedPageBreak/>
               <w:t xml:space="preserve">Se crea una </w:t>
             </w:r>
             <w:r>
@@ -20535,7 +20940,17 @@
                 <w:szCs w:val="24"/>
                 <w:lang w:val="es-ES"/>
               </w:rPr>
-              <w:t>, la cual contiene las siguientes cadenas {“Hola”, “Soy”}</w:t>
+              <w:t xml:space="preserve">, </w:t>
+            </w:r>
+            <w:r>
+              <w:rPr>
+                <w:rFonts w:ascii="Arial" w:hAnsi="Arial" w:cs="Arial"/>
+                <w:sz w:val="24"/>
+                <w:szCs w:val="24"/>
+                <w:lang w:val="es-ES"/>
+              </w:rPr>
+              <w:lastRenderedPageBreak/>
+              <w:t>la cual contiene las siguientes cadenas {“Hola”, “Soy”}</w:t>
             </w:r>
           </w:p>
         </w:tc>
@@ -20563,6 +20978,7 @@
                 <w:szCs w:val="24"/>
                 <w:lang w:val="es-ES"/>
               </w:rPr>
+              <w:lastRenderedPageBreak/>
               <w:t>stageTwo</w:t>
             </w:r>
             <w:proofErr w:type="spellEnd"/>
@@ -20628,7 +21044,17 @@
                 <w:szCs w:val="24"/>
                 <w:lang w:val="es-ES"/>
               </w:rPr>
-              <w:t xml:space="preserve"> cuya cadena es “Juan”</w:t>
+              <w:t xml:space="preserve"> cuya </w:t>
+            </w:r>
+            <w:r>
+              <w:rPr>
+                <w:rFonts w:ascii="Arial" w:hAnsi="Arial" w:cs="Arial"/>
+                <w:sz w:val="24"/>
+                <w:szCs w:val="24"/>
+                <w:lang w:val="es-ES"/>
+              </w:rPr>
+              <w:lastRenderedPageBreak/>
+              <w:t>cadena es “Juan”</w:t>
             </w:r>
           </w:p>
         </w:tc>
@@ -20652,6 +21078,7 @@
                 <w:szCs w:val="24"/>
                 <w:lang w:val="es-ES"/>
               </w:rPr>
+              <w:lastRenderedPageBreak/>
               <w:t xml:space="preserve">El algoritmo </w:t>
             </w:r>
             <w:proofErr w:type="gramStart"/>
@@ -20681,7 +21108,17 @@
                 <w:szCs w:val="24"/>
                 <w:lang w:val="es-ES"/>
               </w:rPr>
-              <w:t>) debe de devolver la cadena “</w:t>
+              <w:t xml:space="preserve">) debe de </w:t>
+            </w:r>
+            <w:r>
+              <w:rPr>
+                <w:rFonts w:ascii="Arial" w:hAnsi="Arial" w:cs="Arial"/>
+                <w:sz w:val="24"/>
+                <w:szCs w:val="24"/>
+                <w:lang w:val="es-ES"/>
+              </w:rPr>
+              <w:lastRenderedPageBreak/>
+              <w:t>devolver la cadena “</w:t>
             </w:r>
             <w:r>
               <w:rPr>
@@ -20720,6 +21157,35 @@
                 <w:lang w:val="es-ES"/>
               </w:rPr>
             </w:pPr>
+            <w:r>
+              <w:rPr>
+                <w:rFonts w:ascii="Arial" w:hAnsi="Arial" w:cs="Arial"/>
+                <w:sz w:val="24"/>
+                <w:szCs w:val="24"/>
+                <w:lang w:val="es-ES"/>
+              </w:rPr>
+              <w:t>3</w:t>
+            </w:r>
+          </w:p>
+          <w:p>
+            <w:pPr>
+              <w:jc w:val="center"/>
+              <w:rPr>
+                <w:rFonts w:ascii="Arial" w:hAnsi="Arial" w:cs="Arial"/>
+                <w:sz w:val="24"/>
+                <w:szCs w:val="24"/>
+                <w:lang w:val="es-ES"/>
+              </w:rPr>
+            </w:pPr>
+            <w:r>
+              <w:rPr>
+                <w:rFonts w:ascii="Arial" w:hAnsi="Arial" w:cs="Arial"/>
+                <w:sz w:val="24"/>
+                <w:szCs w:val="24"/>
+                <w:lang w:val="es-ES"/>
+              </w:rPr>
+              <w:t>(Caso Limite)</w:t>
+            </w:r>
           </w:p>
         </w:tc>
         <w:tc>
@@ -20735,6 +21201,53 @@
                 <w:lang w:val="es-ES"/>
               </w:rPr>
             </w:pPr>
+            <w:r>
+              <w:rPr>
+                <w:rFonts w:ascii="Arial" w:hAnsi="Arial" w:cs="Arial"/>
+                <w:sz w:val="24"/>
+                <w:szCs w:val="24"/>
+                <w:lang w:val="es-ES"/>
+              </w:rPr>
+              <w:t xml:space="preserve">Se crea una </w:t>
+            </w:r>
+            <w:r>
+              <w:rPr>
+                <w:rFonts w:ascii="Arial" w:hAnsi="Arial" w:cs="Arial"/>
+                <w:sz w:val="24"/>
+                <w:szCs w:val="24"/>
+                <w:lang w:val="es-ES"/>
+              </w:rPr>
+              <w:t>cola</w:t>
+            </w:r>
+            <w:r>
+              <w:rPr>
+                <w:rFonts w:ascii="Arial" w:hAnsi="Arial" w:cs="Arial"/>
+                <w:sz w:val="24"/>
+                <w:szCs w:val="24"/>
+                <w:lang w:val="es-ES"/>
+              </w:rPr>
+              <w:t xml:space="preserve"> de Libros {l</w:t>
+            </w:r>
+            <w:proofErr w:type="gramStart"/>
+            <w:r>
+              <w:rPr>
+                <w:rFonts w:ascii="Arial" w:hAnsi="Arial" w:cs="Arial"/>
+                <w:sz w:val="24"/>
+                <w:szCs w:val="24"/>
+                <w:lang w:val="es-ES"/>
+              </w:rPr>
+              <w:t>1.precio</w:t>
+            </w:r>
+            <w:proofErr w:type="gramEnd"/>
+            <w:r>
+              <w:rPr>
+                <w:rFonts w:ascii="Arial" w:hAnsi="Arial" w:cs="Arial"/>
+                <w:sz w:val="24"/>
+                <w:szCs w:val="24"/>
+                <w:lang w:val="es-ES"/>
+              </w:rPr>
+              <w:t xml:space="preserve"> = 12000, l2.precio = 80000, l3.precio = 50000}</w:t>
+            </w:r>
           </w:p>
         </w:tc>
         <w:tc>
@@ -20753,6 +21266,37 @@
                 <w:lang w:val="es-ES"/>
               </w:rPr>
             </w:pPr>
+            <w:proofErr w:type="spellStart"/>
+            <w:proofErr w:type="gramStart"/>
+            <w:r>
+              <w:rPr>
+                <w:rFonts w:ascii="Arial" w:hAnsi="Arial" w:cs="Arial"/>
+                <w:sz w:val="24"/>
+                <w:szCs w:val="24"/>
+                <w:lang w:val="es-ES"/>
+              </w:rPr>
+              <w:t>stageThree</w:t>
+            </w:r>
+            <w:proofErr w:type="spellEnd"/>
+            <w:r>
+              <w:rPr>
+                <w:rFonts w:ascii="Arial" w:hAnsi="Arial" w:cs="Arial"/>
+                <w:sz w:val="24"/>
+                <w:szCs w:val="24"/>
+                <w:lang w:val="es-ES"/>
+              </w:rPr>
+              <w:t>(</w:t>
+            </w:r>
+            <w:proofErr w:type="gramEnd"/>
+            <w:r>
+              <w:rPr>
+                <w:rFonts w:ascii="Arial" w:hAnsi="Arial" w:cs="Arial"/>
+                <w:sz w:val="24"/>
+                <w:szCs w:val="24"/>
+                <w:lang w:val="es-ES"/>
+              </w:rPr>
+              <w:t>)</w:t>
+            </w:r>
           </w:p>
         </w:tc>
         <w:tc>
@@ -20768,6 +21312,33 @@
                 <w:lang w:val="es-ES"/>
               </w:rPr>
             </w:pPr>
+            <w:r>
+              <w:rPr>
+                <w:rFonts w:ascii="Arial" w:hAnsi="Arial" w:cs="Arial"/>
+                <w:sz w:val="24"/>
+                <w:szCs w:val="24"/>
+                <w:lang w:val="es-ES"/>
+              </w:rPr>
+              <w:t>Se entrega un libro (l4) cuyo valor es de</w:t>
+            </w:r>
+            <w:r>
+              <w:rPr>
+                <w:rFonts w:ascii="Arial" w:hAnsi="Arial" w:cs="Arial"/>
+                <w:sz w:val="24"/>
+                <w:szCs w:val="24"/>
+                <w:lang w:val="es-ES"/>
+              </w:rPr>
+              <w:t xml:space="preserve"> </w:t>
+            </w:r>
+            <w:r>
+              <w:rPr>
+                <w:rFonts w:ascii="Arial" w:hAnsi="Arial" w:cs="Arial"/>
+                <w:sz w:val="24"/>
+                <w:szCs w:val="24"/>
+                <w:lang w:val="es-ES"/>
+              </w:rPr>
+              <w:t>100000</w:t>
+            </w:r>
           </w:p>
         </w:tc>
         <w:tc>
@@ -20783,6 +21354,35 @@
                 <w:lang w:val="es-ES"/>
               </w:rPr>
             </w:pPr>
+            <w:r>
+              <w:rPr>
+                <w:rFonts w:ascii="Arial" w:hAnsi="Arial" w:cs="Arial"/>
+                <w:sz w:val="24"/>
+                <w:szCs w:val="24"/>
+                <w:lang w:val="es-ES"/>
+              </w:rPr>
+              <w:t xml:space="preserve">El algoritmo </w:t>
+            </w:r>
+            <w:proofErr w:type="gramStart"/>
+            <w:r>
+              <w:rPr>
+                <w:rFonts w:ascii="Arial" w:hAnsi="Arial" w:cs="Arial"/>
+                <w:sz w:val="24"/>
+                <w:szCs w:val="24"/>
+                <w:lang w:val="es-ES"/>
+              </w:rPr>
+              <w:t>back(</w:t>
+            </w:r>
+            <w:proofErr w:type="gramEnd"/>
+            <w:r>
+              <w:rPr>
+                <w:rFonts w:ascii="Arial" w:hAnsi="Arial" w:cs="Arial"/>
+                <w:sz w:val="24"/>
+                <w:szCs w:val="24"/>
+                <w:lang w:val="es-ES"/>
+              </w:rPr>
+              <w:t>) debe de devolver al libro l4 con precio de 100000 y el tamaño de la cola debe de ser 4</w:t>
+            </w:r>
           </w:p>
         </w:tc>
       </w:tr>
@@ -21411,7 +22011,6 @@
                 <w:szCs w:val="24"/>
                 <w:lang w:val="es-ES"/>
               </w:rPr>
-              <w:lastRenderedPageBreak/>
               <w:t>(Caso Interesante)</w:t>
             </w:r>
           </w:p>
@@ -21436,7 +22035,6 @@
                 <w:szCs w:val="24"/>
                 <w:lang w:val="es-ES"/>
               </w:rPr>
-              <w:lastRenderedPageBreak/>
               <w:t xml:space="preserve">Se crea una </w:t>
             </w:r>
             <w:r>
@@ -21475,17 +22073,7 @@
                 <w:szCs w:val="24"/>
                 <w:lang w:val="es-ES"/>
               </w:rPr>
-              <w:t xml:space="preserve">, </w:t>
-            </w:r>
-            <w:r>
-              <w:rPr>
-                <w:rFonts w:ascii="Arial" w:hAnsi="Arial" w:cs="Arial"/>
-                <w:sz w:val="24"/>
-                <w:szCs w:val="24"/>
-                <w:lang w:val="es-ES"/>
-              </w:rPr>
-              <w:lastRenderedPageBreak/>
-              <w:t>la cual contiene las siguientes cadenas {“Hola”, “Soy”}</w:t>
+              <w:t>, la cual contiene las siguientes cadenas {“Hola”, “Soy”}</w:t>
             </w:r>
           </w:p>
         </w:tc>
@@ -21513,7 +22101,6 @@
                 <w:szCs w:val="24"/>
                 <w:lang w:val="es-ES"/>
               </w:rPr>
-              <w:lastRenderedPageBreak/>
               <w:t>stageTwo</w:t>
             </w:r>
             <w:proofErr w:type="spellEnd"/>
@@ -21614,17 +22201,7 @@
                 <w:szCs w:val="24"/>
                 <w:lang w:val="es-ES"/>
               </w:rPr>
-              <w:t xml:space="preserve">) </w:t>
-            </w:r>
-            <w:r>
-              <w:rPr>
-                <w:rFonts w:ascii="Arial" w:hAnsi="Arial" w:cs="Arial"/>
-                <w:sz w:val="24"/>
-                <w:szCs w:val="24"/>
-                <w:lang w:val="es-ES"/>
-              </w:rPr>
-              <w:lastRenderedPageBreak/>
-              <w:t>debe de devolver la cadena “</w:t>
+              <w:t>) debe de devolver la cadena “</w:t>
             </w:r>
             <w:r>
               <w:rPr>
@@ -21692,6 +22269,35 @@
                 <w:lang w:val="es-ES"/>
               </w:rPr>
             </w:pPr>
+            <w:r>
+              <w:rPr>
+                <w:rFonts w:ascii="Arial" w:hAnsi="Arial" w:cs="Arial"/>
+                <w:sz w:val="24"/>
+                <w:szCs w:val="24"/>
+                <w:lang w:val="es-ES"/>
+              </w:rPr>
+              <w:t>3</w:t>
+            </w:r>
+          </w:p>
+          <w:p>
+            <w:pPr>
+              <w:jc w:val="center"/>
+              <w:rPr>
+                <w:rFonts w:ascii="Arial" w:hAnsi="Arial" w:cs="Arial"/>
+                <w:sz w:val="24"/>
+                <w:szCs w:val="24"/>
+                <w:lang w:val="es-ES"/>
+              </w:rPr>
+            </w:pPr>
+            <w:r>
+              <w:rPr>
+                <w:rFonts w:ascii="Arial" w:hAnsi="Arial" w:cs="Arial"/>
+                <w:sz w:val="24"/>
+                <w:szCs w:val="24"/>
+                <w:lang w:val="es-ES"/>
+              </w:rPr>
+              <w:t>(Caso Limite)</w:t>
+            </w:r>
           </w:p>
         </w:tc>
         <w:tc>
@@ -21707,6 +22313,35 @@
                 <w:lang w:val="es-ES"/>
               </w:rPr>
             </w:pPr>
+            <w:r>
+              <w:rPr>
+                <w:rFonts w:ascii="Arial" w:hAnsi="Arial" w:cs="Arial"/>
+                <w:sz w:val="24"/>
+                <w:szCs w:val="24"/>
+                <w:lang w:val="es-ES"/>
+              </w:rPr>
+              <w:t>Se crea una cola de Libros {l</w:t>
+            </w:r>
+            <w:proofErr w:type="gramStart"/>
+            <w:r>
+              <w:rPr>
+                <w:rFonts w:ascii="Arial" w:hAnsi="Arial" w:cs="Arial"/>
+                <w:sz w:val="24"/>
+                <w:szCs w:val="24"/>
+                <w:lang w:val="es-ES"/>
+              </w:rPr>
+              <w:t>1.precio</w:t>
+            </w:r>
+            <w:proofErr w:type="gramEnd"/>
+            <w:r>
+              <w:rPr>
+                <w:rFonts w:ascii="Arial" w:hAnsi="Arial" w:cs="Arial"/>
+                <w:sz w:val="24"/>
+                <w:szCs w:val="24"/>
+                <w:lang w:val="es-ES"/>
+              </w:rPr>
+              <w:t xml:space="preserve"> = 12000, l2.precio = 80000, l3.precio = 50000}</w:t>
+            </w:r>
           </w:p>
         </w:tc>
         <w:tc>
@@ -21725,6 +22360,63 @@
                 <w:lang w:val="es-ES"/>
               </w:rPr>
             </w:pPr>
+            <w:proofErr w:type="spellStart"/>
+            <w:proofErr w:type="gramStart"/>
+            <w:r>
+              <w:rPr>
+                <w:rFonts w:ascii="Arial" w:hAnsi="Arial" w:cs="Arial"/>
+                <w:sz w:val="24"/>
+                <w:szCs w:val="24"/>
+                <w:lang w:val="es-ES"/>
+              </w:rPr>
+              <w:t>stageThree</w:t>
+            </w:r>
+            <w:proofErr w:type="spellEnd"/>
+            <w:r>
+              <w:rPr>
+                <w:rFonts w:ascii="Arial" w:hAnsi="Arial" w:cs="Arial"/>
+                <w:sz w:val="24"/>
+                <w:szCs w:val="24"/>
+                <w:lang w:val="es-ES"/>
+              </w:rPr>
+              <w:t>(</w:t>
+            </w:r>
+            <w:proofErr w:type="gramEnd"/>
+            <w:r>
+              <w:rPr>
+                <w:rFonts w:ascii="Arial" w:hAnsi="Arial" w:cs="Arial"/>
+                <w:sz w:val="24"/>
+                <w:szCs w:val="24"/>
+                <w:lang w:val="es-ES"/>
+              </w:rPr>
+              <w:t>)</w:t>
+            </w:r>
+          </w:p>
+        </w:tc>
+        <w:tc>
+          <w:tcPr>
+            <w:tcW w:w="1879" w:type="dxa"/>
+            <w:vAlign w:val="center"/>
+          </w:tcPr>
+          <w:p>
+            <w:pPr>
+              <w:jc w:val="center"/>
+              <w:rPr>
+                <w:rFonts w:ascii="Arial" w:hAnsi="Arial" w:cs="Arial"/>
+                <w:sz w:val="24"/>
+                <w:szCs w:val="24"/>
+                <w:lang w:val="es-ES"/>
+              </w:rPr>
+            </w:pPr>
+            <w:r>
+              <w:rPr>
+                <w:rFonts w:ascii="Arial" w:hAnsi="Arial" w:cs="Arial"/>
+                <w:sz w:val="24"/>
+                <w:szCs w:val="24"/>
+                <w:lang w:val="es-ES"/>
+              </w:rPr>
+              <w:t>Ninguna</w:t>
+            </w:r>
           </w:p>
         </w:tc>
         <w:tc>
@@ -21740,21 +22432,46 @@
                 <w:lang w:val="es-ES"/>
               </w:rPr>
             </w:pPr>
-          </w:p>
-        </w:tc>
-        <w:tc>
-          <w:tcPr>
-            <w:tcW w:w="1879" w:type="dxa"/>
-          </w:tcPr>
-          <w:p>
-            <w:pPr>
-              <w:rPr>
-                <w:rFonts w:ascii="Arial" w:hAnsi="Arial" w:cs="Arial"/>
-                <w:sz w:val="24"/>
-                <w:szCs w:val="24"/>
-                <w:lang w:val="es-ES"/>
-              </w:rPr>
-            </w:pPr>
+            <w:r>
+              <w:rPr>
+                <w:rFonts w:ascii="Arial" w:hAnsi="Arial" w:cs="Arial"/>
+                <w:sz w:val="24"/>
+                <w:szCs w:val="24"/>
+                <w:lang w:val="es-ES"/>
+              </w:rPr>
+              <w:t xml:space="preserve">El algoritmo </w:t>
+            </w:r>
+            <w:proofErr w:type="spellStart"/>
+            <w:proofErr w:type="gramStart"/>
+            <w:r>
+              <w:rPr>
+                <w:rFonts w:ascii="Arial" w:hAnsi="Arial" w:cs="Arial"/>
+                <w:sz w:val="24"/>
+                <w:szCs w:val="24"/>
+                <w:lang w:val="es-ES"/>
+              </w:rPr>
+              <w:t>dequeue</w:t>
+            </w:r>
+            <w:proofErr w:type="spellEnd"/>
+            <w:r>
+              <w:rPr>
+                <w:rFonts w:ascii="Arial" w:hAnsi="Arial" w:cs="Arial"/>
+                <w:sz w:val="24"/>
+                <w:szCs w:val="24"/>
+                <w:lang w:val="es-ES"/>
+              </w:rPr>
+              <w:t>(</w:t>
+            </w:r>
+            <w:proofErr w:type="gramEnd"/>
+            <w:r>
+              <w:rPr>
+                <w:rFonts w:ascii="Arial" w:hAnsi="Arial" w:cs="Arial"/>
+                <w:sz w:val="24"/>
+                <w:szCs w:val="24"/>
+                <w:lang w:val="es-ES"/>
+              </w:rPr>
+              <w:t>) debe de devolver l1 con precio de 12000 y el tamaño de la cola debe de ser 2</w:t>
+            </w:r>
           </w:p>
         </w:tc>
       </w:tr>
@@ -22524,6 +23241,35 @@
                 <w:lang w:val="es-ES"/>
               </w:rPr>
             </w:pPr>
+            <w:r>
+              <w:rPr>
+                <w:rFonts w:ascii="Arial" w:hAnsi="Arial" w:cs="Arial"/>
+                <w:sz w:val="24"/>
+                <w:szCs w:val="24"/>
+                <w:lang w:val="es-ES"/>
+              </w:rPr>
+              <w:t>3</w:t>
+            </w:r>
+          </w:p>
+          <w:p>
+            <w:pPr>
+              <w:jc w:val="center"/>
+              <w:rPr>
+                <w:rFonts w:ascii="Arial" w:hAnsi="Arial" w:cs="Arial"/>
+                <w:sz w:val="24"/>
+                <w:szCs w:val="24"/>
+                <w:lang w:val="es-ES"/>
+              </w:rPr>
+            </w:pPr>
+            <w:r>
+              <w:rPr>
+                <w:rFonts w:ascii="Arial" w:hAnsi="Arial" w:cs="Arial"/>
+                <w:sz w:val="24"/>
+                <w:szCs w:val="24"/>
+                <w:lang w:val="es-ES"/>
+              </w:rPr>
+              <w:t>(Caso Limite)</w:t>
+            </w:r>
           </w:p>
         </w:tc>
         <w:tc>
@@ -22539,6 +23285,35 @@
                 <w:lang w:val="es-ES"/>
               </w:rPr>
             </w:pPr>
+            <w:r>
+              <w:rPr>
+                <w:rFonts w:ascii="Arial" w:hAnsi="Arial" w:cs="Arial"/>
+                <w:sz w:val="24"/>
+                <w:szCs w:val="24"/>
+                <w:lang w:val="es-ES"/>
+              </w:rPr>
+              <w:t>Se crea una cola de Libros {l</w:t>
+            </w:r>
+            <w:proofErr w:type="gramStart"/>
+            <w:r>
+              <w:rPr>
+                <w:rFonts w:ascii="Arial" w:hAnsi="Arial" w:cs="Arial"/>
+                <w:sz w:val="24"/>
+                <w:szCs w:val="24"/>
+                <w:lang w:val="es-ES"/>
+              </w:rPr>
+              <w:t>1.precio</w:t>
+            </w:r>
+            <w:proofErr w:type="gramEnd"/>
+            <w:r>
+              <w:rPr>
+                <w:rFonts w:ascii="Arial" w:hAnsi="Arial" w:cs="Arial"/>
+                <w:sz w:val="24"/>
+                <w:szCs w:val="24"/>
+                <w:lang w:val="es-ES"/>
+              </w:rPr>
+              <w:t xml:space="preserve"> = 12000, l2.precio = 80000, l3.precio = 50000}</w:t>
+            </w:r>
           </w:p>
         </w:tc>
         <w:tc>
@@ -22557,6 +23332,63 @@
                 <w:lang w:val="es-ES"/>
               </w:rPr>
             </w:pPr>
+            <w:proofErr w:type="spellStart"/>
+            <w:proofErr w:type="gramStart"/>
+            <w:r>
+              <w:rPr>
+                <w:rFonts w:ascii="Arial" w:hAnsi="Arial" w:cs="Arial"/>
+                <w:sz w:val="24"/>
+                <w:szCs w:val="24"/>
+                <w:lang w:val="es-ES"/>
+              </w:rPr>
+              <w:t>stageThree</w:t>
+            </w:r>
+            <w:proofErr w:type="spellEnd"/>
+            <w:r>
+              <w:rPr>
+                <w:rFonts w:ascii="Arial" w:hAnsi="Arial" w:cs="Arial"/>
+                <w:sz w:val="24"/>
+                <w:szCs w:val="24"/>
+                <w:lang w:val="es-ES"/>
+              </w:rPr>
+              <w:t>(</w:t>
+            </w:r>
+            <w:proofErr w:type="gramEnd"/>
+            <w:r>
+              <w:rPr>
+                <w:rFonts w:ascii="Arial" w:hAnsi="Arial" w:cs="Arial"/>
+                <w:sz w:val="24"/>
+                <w:szCs w:val="24"/>
+                <w:lang w:val="es-ES"/>
+              </w:rPr>
+              <w:t>)</w:t>
+            </w:r>
+          </w:p>
+        </w:tc>
+        <w:tc>
+          <w:tcPr>
+            <w:tcW w:w="1879" w:type="dxa"/>
+            <w:vAlign w:val="center"/>
+          </w:tcPr>
+          <w:p>
+            <w:pPr>
+              <w:jc w:val="center"/>
+              <w:rPr>
+                <w:rFonts w:ascii="Arial" w:hAnsi="Arial" w:cs="Arial"/>
+                <w:sz w:val="24"/>
+                <w:szCs w:val="24"/>
+                <w:lang w:val="es-ES"/>
+              </w:rPr>
+            </w:pPr>
+            <w:r>
+              <w:rPr>
+                <w:rFonts w:ascii="Arial" w:hAnsi="Arial" w:cs="Arial"/>
+                <w:sz w:val="24"/>
+                <w:szCs w:val="24"/>
+                <w:lang w:val="es-ES"/>
+              </w:rPr>
+              <w:t>Ninguna</w:t>
+            </w:r>
           </w:p>
         </w:tc>
         <w:tc>
@@ -22572,21 +23404,37 @@
                 <w:lang w:val="es-ES"/>
               </w:rPr>
             </w:pPr>
-          </w:p>
-        </w:tc>
-        <w:tc>
-          <w:tcPr>
-            <w:tcW w:w="1879" w:type="dxa"/>
-          </w:tcPr>
-          <w:p>
-            <w:pPr>
-              <w:rPr>
-                <w:rFonts w:ascii="Arial" w:hAnsi="Arial" w:cs="Arial"/>
-                <w:sz w:val="24"/>
-                <w:szCs w:val="24"/>
-                <w:lang w:val="es-ES"/>
-              </w:rPr>
-            </w:pPr>
+            <w:r>
+              <w:rPr>
+                <w:rFonts w:ascii="Arial" w:hAnsi="Arial" w:cs="Arial"/>
+                <w:sz w:val="24"/>
+                <w:szCs w:val="24"/>
+                <w:lang w:val="es-ES"/>
+              </w:rPr>
+              <w:t xml:space="preserve">El algoritmo </w:t>
+            </w:r>
+            <w:proofErr w:type="spellStart"/>
+            <w:r>
+              <w:rPr>
+                <w:rFonts w:ascii="Arial" w:hAnsi="Arial" w:cs="Arial"/>
+                <w:sz w:val="24"/>
+                <w:szCs w:val="24"/>
+                <w:lang w:val="es-ES"/>
+              </w:rPr>
+              <w:t>front</w:t>
+            </w:r>
+            <w:proofErr w:type="spellEnd"/>
+            <w:r>
+              <w:rPr>
+                <w:rFonts w:ascii="Arial" w:hAnsi="Arial" w:cs="Arial"/>
+                <w:sz w:val="24"/>
+                <w:szCs w:val="24"/>
+                <w:lang w:val="es-ES"/>
+              </w:rPr>
+              <w:t>() debe de devolver al libro l1() con precio de 12000 y el tamaño de la cola debe de ser igual a 3</w:t>
+            </w:r>
+            <w:bookmarkStart w:id="0" w:name="_GoBack"/>
+            <w:bookmarkEnd w:id="0"/>
           </w:p>
         </w:tc>
       </w:tr>
@@ -22613,7 +23461,7 @@
 </file>
 
 <file path=word/endnotes.xml><?xml version="1.0" encoding="utf-8"?>
-<w:endnotes xmlns:wpc="http://schemas.microsoft.com/office/word/2010/wordprocessingCanvas" xmlns:cx="http://schemas.microsoft.com/office/drawing/2014/chartex" xmlns:cx1="http://schemas.microsoft.com/office/drawing/2015/9/8/chartex" xmlns:mc="http://schemas.openxmlformats.org/markup-compatibility/2006" xmlns:o="urn:schemas-microsoft-com:office:office" xmlns:r="http://schemas.openxmlformats.org/officeDocument/2006/relationships" xmlns:m="http://schemas.openxmlformats.org/officeDocument/2006/math" xmlns:v="urn:schemas-microsoft-com:vml" xmlns:wp14="http://schemas.microsoft.com/office/word/2010/wordprocessingDrawing" xmlns:wp="http://schemas.openxmlformats.org/drawingml/2006/wordprocessingDrawing" xmlns:w10="urn:schemas-microsoft-com:office:word" xmlns:w="http://schemas.openxmlformats.org/wordprocessingml/2006/main" xmlns:w14="http://schemas.microsoft.com/office/word/2010/wordml" xmlns:w15="http://schemas.microsoft.com/office/word/2012/wordml" xmlns:w16se="http://schemas.microsoft.com/office/word/2015/wordml/symex" xmlns:wpg="http://schemas.microsoft.com/office/word/2010/wordprocessingGroup" xmlns:wpi="http://schemas.microsoft.com/office/word/2010/wordprocessingInk" xmlns:wne="http://schemas.microsoft.com/office/word/2006/wordml" xmlns:wps="http://schemas.microsoft.com/office/word/2010/wordprocessingShape" mc:Ignorable="w14 w15 w16se wp14">
+<w:endnotes xmlns:wpc="http://schemas.microsoft.com/office/word/2010/wordprocessingCanvas" xmlns:cx="http://schemas.microsoft.com/office/drawing/2014/chartex" xmlns:cx1="http://schemas.microsoft.com/office/drawing/2015/9/8/chartex" xmlns:cx2="http://schemas.microsoft.com/office/drawing/2015/10/21/chartex" xmlns:cx3="http://schemas.microsoft.com/office/drawing/2016/5/9/chartex" xmlns:cx4="http://schemas.microsoft.com/office/drawing/2016/5/10/chartex" xmlns:cx5="http://schemas.microsoft.com/office/drawing/2016/5/11/chartex" xmlns:cx6="http://schemas.microsoft.com/office/drawing/2016/5/12/chartex" xmlns:cx7="http://schemas.microsoft.com/office/drawing/2016/5/13/chartex" xmlns:cx8="http://schemas.microsoft.com/office/drawing/2016/5/14/chartex" xmlns:mc="http://schemas.openxmlformats.org/markup-compatibility/2006" xmlns:aink="http://schemas.microsoft.com/office/drawing/2016/ink" xmlns:am3d="http://schemas.microsoft.com/office/drawing/2017/model3d" xmlns:o="urn:schemas-microsoft-com:office:office" xmlns:r="http://schemas.openxmlformats.org/officeDocument/2006/relationships" xmlns:m="http://schemas.openxmlformats.org/officeDocument/2006/math" xmlns:v="urn:schemas-microsoft-com:vml" xmlns:wp14="http://schemas.microsoft.com/office/word/2010/wordprocessingDrawing" xmlns:wp="http://schemas.openxmlformats.org/drawingml/2006/wordprocessingDrawing" xmlns:w10="urn:schemas-microsoft-com:office:word" xmlns:w="http://schemas.openxmlformats.org/wordprocessingml/2006/main" xmlns:w14="http://schemas.microsoft.com/office/word/2010/wordml" xmlns:w15="http://schemas.microsoft.com/office/word/2012/wordml" xmlns:w16cid="http://schemas.microsoft.com/office/word/2016/wordml/cid" xmlns:w16se="http://schemas.microsoft.com/office/word/2015/wordml/symex" xmlns:wpg="http://schemas.microsoft.com/office/word/2010/wordprocessingGroup" xmlns:wpi="http://schemas.microsoft.com/office/word/2010/wordprocessingInk" xmlns:wne="http://schemas.microsoft.com/office/word/2006/wordml" xmlns:wps="http://schemas.microsoft.com/office/word/2010/wordprocessingShape" mc:Ignorable="w14 w15 w16se w16cid wp14">
   <w:endnote w:type="separator" w:id="-1">
     <w:p>
       <w:pPr>
@@ -22638,7 +23486,7 @@
 </file>
 
 <file path=word/footnotes.xml><?xml version="1.0" encoding="utf-8"?>
-<w:footnotes xmlns:wpc="http://schemas.microsoft.com/office/word/2010/wordprocessingCanvas" xmlns:cx="http://schemas.microsoft.com/office/drawing/2014/chartex" xmlns:cx1="http://schemas.microsoft.com/office/drawing/2015/9/8/chartex" xmlns:mc="http://schemas.openxmlformats.org/markup-compatibility/2006" xmlns:o="urn:schemas-microsoft-com:office:office" xmlns:r="http://schemas.openxmlformats.org/officeDocument/2006/relationships" xmlns:m="http://schemas.openxmlformats.org/officeDocument/2006/math" xmlns:v="urn:schemas-microsoft-com:vml" xmlns:wp14="http://schemas.microsoft.com/office/word/2010/wordprocessingDrawing" xmlns:wp="http://schemas.openxmlformats.org/drawingml/2006/wordprocessingDrawing" xmlns:w10="urn:schemas-microsoft-com:office:word" xmlns:w="http://schemas.openxmlformats.org/wordprocessingml/2006/main" xmlns:w14="http://schemas.microsoft.com/office/word/2010/wordml" xmlns:w15="http://schemas.microsoft.com/office/word/2012/wordml" xmlns:w16se="http://schemas.microsoft.com/office/word/2015/wordml/symex" xmlns:wpg="http://schemas.microsoft.com/office/word/2010/wordprocessingGroup" xmlns:wpi="http://schemas.microsoft.com/office/word/2010/wordprocessingInk" xmlns:wne="http://schemas.microsoft.com/office/word/2006/wordml" xmlns:wps="http://schemas.microsoft.com/office/word/2010/wordprocessingShape" mc:Ignorable="w14 w15 w16se wp14">
+<w:footnotes xmlns:wpc="http://schemas.microsoft.com/office/word/2010/wordprocessingCanvas" xmlns:cx="http://schemas.microsoft.com/office/drawing/2014/chartex" xmlns:cx1="http://schemas.microsoft.com/office/drawing/2015/9/8/chartex" xmlns:cx2="http://schemas.microsoft.com/office/drawing/2015/10/21/chartex" xmlns:cx3="http://schemas.microsoft.com/office/drawing/2016/5/9/chartex" xmlns:cx4="http://schemas.microsoft.com/office/drawing/2016/5/10/chartex" xmlns:cx5="http://schemas.microsoft.com/office/drawing/2016/5/11/chartex" xmlns:cx6="http://schemas.microsoft.com/office/drawing/2016/5/12/chartex" xmlns:cx7="http://schemas.microsoft.com/office/drawing/2016/5/13/chartex" xmlns:cx8="http://schemas.microsoft.com/office/drawing/2016/5/14/chartex" xmlns:mc="http://schemas.openxmlformats.org/markup-compatibility/2006" xmlns:aink="http://schemas.microsoft.com/office/drawing/2016/ink" xmlns:am3d="http://schemas.microsoft.com/office/drawing/2017/model3d" xmlns:o="urn:schemas-microsoft-com:office:office" xmlns:r="http://schemas.openxmlformats.org/officeDocument/2006/relationships" xmlns:m="http://schemas.openxmlformats.org/officeDocument/2006/math" xmlns:v="urn:schemas-microsoft-com:vml" xmlns:wp14="http://schemas.microsoft.com/office/word/2010/wordprocessingDrawing" xmlns:wp="http://schemas.openxmlformats.org/drawingml/2006/wordprocessingDrawing" xmlns:w10="urn:schemas-microsoft-com:office:word" xmlns:w="http://schemas.openxmlformats.org/wordprocessingml/2006/main" xmlns:w14="http://schemas.microsoft.com/office/word/2010/wordml" xmlns:w15="http://schemas.microsoft.com/office/word/2012/wordml" xmlns:w16cid="http://schemas.microsoft.com/office/word/2016/wordml/cid" xmlns:w16se="http://schemas.microsoft.com/office/word/2015/wordml/symex" xmlns:wpg="http://schemas.microsoft.com/office/word/2010/wordprocessingGroup" xmlns:wpi="http://schemas.microsoft.com/office/word/2010/wordprocessingInk" xmlns:wne="http://schemas.microsoft.com/office/word/2006/wordml" xmlns:wps="http://schemas.microsoft.com/office/word/2010/wordprocessingShape" mc:Ignorable="w14 w15 w16se w16cid wp14">
   <w:footnote w:type="separator" w:id="-1">
     <w:p>
       <w:pPr>
@@ -22663,7 +23511,7 @@
 </file>
 
 <file path=word/header1.xml><?xml version="1.0" encoding="utf-8"?>
-<w:hdr xmlns:wpc="http://schemas.microsoft.com/office/word/2010/wordprocessingCanvas" xmlns:cx="http://schemas.microsoft.com/office/drawing/2014/chartex" xmlns:cx1="http://schemas.microsoft.com/office/drawing/2015/9/8/chartex" xmlns:mc="http://schemas.openxmlformats.org/markup-compatibility/2006" xmlns:o="urn:schemas-microsoft-com:office:office" xmlns:r="http://schemas.openxmlformats.org/officeDocument/2006/relationships" xmlns:m="http://schemas.openxmlformats.org/officeDocument/2006/math" xmlns:v="urn:schemas-microsoft-com:vml" xmlns:wp14="http://schemas.microsoft.com/office/word/2010/wordprocessingDrawing" xmlns:wp="http://schemas.openxmlformats.org/drawingml/2006/wordprocessingDrawing" xmlns:w10="urn:schemas-microsoft-com:office:word" xmlns:w="http://schemas.openxmlformats.org/wordprocessingml/2006/main" xmlns:w14="http://schemas.microsoft.com/office/word/2010/wordml" xmlns:w15="http://schemas.microsoft.com/office/word/2012/wordml" xmlns:w16se="http://schemas.microsoft.com/office/word/2015/wordml/symex" xmlns:wpg="http://schemas.microsoft.com/office/word/2010/wordprocessingGroup" xmlns:wpi="http://schemas.microsoft.com/office/word/2010/wordprocessingInk" xmlns:wne="http://schemas.microsoft.com/office/word/2006/wordml" xmlns:wps="http://schemas.microsoft.com/office/word/2010/wordprocessingShape" mc:Ignorable="w14 w15 w16se wp14">
+<w:hdr xmlns:wpc="http://schemas.microsoft.com/office/word/2010/wordprocessingCanvas" xmlns:cx="http://schemas.microsoft.com/office/drawing/2014/chartex" xmlns:cx1="http://schemas.microsoft.com/office/drawing/2015/9/8/chartex" xmlns:cx2="http://schemas.microsoft.com/office/drawing/2015/10/21/chartex" xmlns:cx3="http://schemas.microsoft.com/office/drawing/2016/5/9/chartex" xmlns:cx4="http://schemas.microsoft.com/office/drawing/2016/5/10/chartex" xmlns:cx5="http://schemas.microsoft.com/office/drawing/2016/5/11/chartex" xmlns:cx6="http://schemas.microsoft.com/office/drawing/2016/5/12/chartex" xmlns:cx7="http://schemas.microsoft.com/office/drawing/2016/5/13/chartex" xmlns:cx8="http://schemas.microsoft.com/office/drawing/2016/5/14/chartex" xmlns:mc="http://schemas.openxmlformats.org/markup-compatibility/2006" xmlns:aink="http://schemas.microsoft.com/office/drawing/2016/ink" xmlns:am3d="http://schemas.microsoft.com/office/drawing/2017/model3d" xmlns:o="urn:schemas-microsoft-com:office:office" xmlns:r="http://schemas.openxmlformats.org/officeDocument/2006/relationships" xmlns:m="http://schemas.openxmlformats.org/officeDocument/2006/math" xmlns:v="urn:schemas-microsoft-com:vml" xmlns:wp14="http://schemas.microsoft.com/office/word/2010/wordprocessingDrawing" xmlns:wp="http://schemas.openxmlformats.org/drawingml/2006/wordprocessingDrawing" xmlns:w10="urn:schemas-microsoft-com:office:word" xmlns:w="http://schemas.openxmlformats.org/wordprocessingml/2006/main" xmlns:w14="http://schemas.microsoft.com/office/word/2010/wordml" xmlns:w15="http://schemas.microsoft.com/office/word/2012/wordml" xmlns:w16cid="http://schemas.microsoft.com/office/word/2016/wordml/cid" xmlns:w16se="http://schemas.microsoft.com/office/word/2015/wordml/symex" xmlns:wpg="http://schemas.microsoft.com/office/word/2010/wordprocessingGroup" xmlns:wpi="http://schemas.microsoft.com/office/word/2010/wordprocessingInk" xmlns:wne="http://schemas.microsoft.com/office/word/2006/wordml" xmlns:wps="http://schemas.microsoft.com/office/word/2010/wordprocessingShape" mc:Ignorable="w14 w15 w16se w16cid wp14">
   <w:p>
     <w:pPr>
       <w:pStyle w:val="Encabezado"/>
@@ -22731,7 +23579,7 @@
 </file>
 
 <file path=word/numbering.xml><?xml version="1.0" encoding="utf-8"?>
-<w:numbering xmlns:wpc="http://schemas.microsoft.com/office/word/2010/wordprocessingCanvas" xmlns:cx="http://schemas.microsoft.com/office/drawing/2014/chartex" xmlns:cx1="http://schemas.microsoft.com/office/drawing/2015/9/8/chartex" xmlns:mc="http://schemas.openxmlformats.org/markup-compatibility/2006" xmlns:o="urn:schemas-microsoft-com:office:office" xmlns:r="http://schemas.openxmlformats.org/officeDocument/2006/relationships" xmlns:m="http://schemas.openxmlformats.org/officeDocument/2006/math" xmlns:v="urn:schemas-microsoft-com:vml" xmlns:wp14="http://schemas.microsoft.com/office/word/2010/wordprocessingDrawing" xmlns:wp="http://schemas.openxmlformats.org/drawingml/2006/wordprocessingDrawing" xmlns:w10="urn:schemas-microsoft-com:office:word" xmlns:w="http://schemas.openxmlformats.org/wordprocessingml/2006/main" xmlns:w14="http://schemas.microsoft.com/office/word/2010/wordml" xmlns:w15="http://schemas.microsoft.com/office/word/2012/wordml" xmlns:w16se="http://schemas.microsoft.com/office/word/2015/wordml/symex" xmlns:wpg="http://schemas.microsoft.com/office/word/2010/wordprocessingGroup" xmlns:wpi="http://schemas.microsoft.com/office/word/2010/wordprocessingInk" xmlns:wne="http://schemas.microsoft.com/office/word/2006/wordml" xmlns:wps="http://schemas.microsoft.com/office/word/2010/wordprocessingShape" mc:Ignorable="w14 w15 w16se wp14">
+<w:numbering xmlns:wpc="http://schemas.microsoft.com/office/word/2010/wordprocessingCanvas" xmlns:cx="http://schemas.microsoft.com/office/drawing/2014/chartex" xmlns:cx1="http://schemas.microsoft.com/office/drawing/2015/9/8/chartex" xmlns:cx2="http://schemas.microsoft.com/office/drawing/2015/10/21/chartex" xmlns:cx3="http://schemas.microsoft.com/office/drawing/2016/5/9/chartex" xmlns:cx4="http://schemas.microsoft.com/office/drawing/2016/5/10/chartex" xmlns:cx5="http://schemas.microsoft.com/office/drawing/2016/5/11/chartex" xmlns:cx6="http://schemas.microsoft.com/office/drawing/2016/5/12/chartex" xmlns:cx7="http://schemas.microsoft.com/office/drawing/2016/5/13/chartex" xmlns:cx8="http://schemas.microsoft.com/office/drawing/2016/5/14/chartex" xmlns:mc="http://schemas.openxmlformats.org/markup-compatibility/2006" xmlns:aink="http://schemas.microsoft.com/office/drawing/2016/ink" xmlns:am3d="http://schemas.microsoft.com/office/drawing/2017/model3d" xmlns:o="urn:schemas-microsoft-com:office:office" xmlns:r="http://schemas.openxmlformats.org/officeDocument/2006/relationships" xmlns:m="http://schemas.openxmlformats.org/officeDocument/2006/math" xmlns:v="urn:schemas-microsoft-com:vml" xmlns:wp14="http://schemas.microsoft.com/office/word/2010/wordprocessingDrawing" xmlns:wp="http://schemas.openxmlformats.org/drawingml/2006/wordprocessingDrawing" xmlns:w10="urn:schemas-microsoft-com:office:word" xmlns:w="http://schemas.openxmlformats.org/wordprocessingml/2006/main" xmlns:w14="http://schemas.microsoft.com/office/word/2010/wordml" xmlns:w15="http://schemas.microsoft.com/office/word/2012/wordml" xmlns:w16cid="http://schemas.microsoft.com/office/word/2016/wordml/cid" xmlns:w16se="http://schemas.microsoft.com/office/word/2015/wordml/symex" xmlns:wpg="http://schemas.microsoft.com/office/word/2010/wordprocessingGroup" xmlns:wpi="http://schemas.microsoft.com/office/word/2010/wordprocessingInk" xmlns:wne="http://schemas.microsoft.com/office/word/2006/wordml" xmlns:wps="http://schemas.microsoft.com/office/word/2010/wordprocessingShape" mc:Ignorable="w14 w15 w16se w16cid wp14">
   <w:numPicBullet w:numPicBulletId="0">
     <w:pict>
       <v:shapetype id="_x0000_t75" coordsize="21600,21600" o:spt="75" o:preferrelative="t" path="m@4@5l@4@11@9@11@9@5xe" filled="f" stroked="f">
@@ -22753,7 +23601,7 @@
         <v:path o:extrusionok="f" gradientshapeok="t" o:connecttype="rect"/>
         <o:lock v:ext="edit" aspectratio="t"/>
       </v:shapetype>
-      <v:shape id="_x0000_i1035" type="#_x0000_t75" style="width:10.9pt;height:10.9pt" o:bullet="t">
+      <v:shape id="_x0000_i1028" type="#_x0000_t75" style="width:11.25pt;height:11.25pt" o:bullet="t">
         <v:imagedata r:id="rId1" o:title="msoC8FA"/>
       </v:shape>
     </w:pict>
@@ -24503,7 +25351,7 @@
 </file>
 
 <file path=word/styles.xml><?xml version="1.0" encoding="utf-8"?>
-<w:styles xmlns:mc="http://schemas.openxmlformats.org/markup-compatibility/2006" xmlns:r="http://schemas.openxmlformats.org/officeDocument/2006/relationships" xmlns:w="http://schemas.openxmlformats.org/wordprocessingml/2006/main" xmlns:w14="http://schemas.microsoft.com/office/word/2010/wordml" xmlns:w15="http://schemas.microsoft.com/office/word/2012/wordml" xmlns:w16se="http://schemas.microsoft.com/office/word/2015/wordml/symex" mc:Ignorable="w14 w15 w16se">
+<w:styles xmlns:mc="http://schemas.openxmlformats.org/markup-compatibility/2006" xmlns:r="http://schemas.openxmlformats.org/officeDocument/2006/relationships" xmlns:w="http://schemas.openxmlformats.org/wordprocessingml/2006/main" xmlns:w14="http://schemas.microsoft.com/office/word/2010/wordml" xmlns:w15="http://schemas.microsoft.com/office/word/2012/wordml" xmlns:w16cid="http://schemas.microsoft.com/office/word/2016/wordml/cid" xmlns:w16se="http://schemas.microsoft.com/office/word/2015/wordml/symex" mc:Ignorable="w14 w15 w16se w16cid">
   <w:docDefaults>
     <w:rPrDefault>
       <w:rPr>
@@ -24519,7 +25367,7 @@
       </w:pPr>
     </w:pPrDefault>
   </w:docDefaults>
-  <w:latentStyles w:defLockedState="0" w:defUIPriority="99" w:defSemiHidden="0" w:defUnhideWhenUsed="0" w:defQFormat="0" w:count="371">
+  <w:latentStyles w:defLockedState="0" w:defUIPriority="99" w:defSemiHidden="0" w:defUnhideWhenUsed="0" w:defQFormat="0" w:count="375">
     <w:lsdException w:name="Normal" w:uiPriority="0" w:qFormat="1"/>
     <w:lsdException w:name="heading 1" w:uiPriority="9" w:qFormat="1"/>
     <w:lsdException w:name="heading 2" w:semiHidden="1" w:uiPriority="9" w:unhideWhenUsed="1" w:qFormat="1"/>
@@ -24625,7 +25473,6 @@
     <w:lsdException w:name="HTML Sample" w:semiHidden="1" w:unhideWhenUsed="1"/>
     <w:lsdException w:name="HTML Typewriter" w:semiHidden="1" w:unhideWhenUsed="1"/>
     <w:lsdException w:name="HTML Variable" w:semiHidden="1" w:unhideWhenUsed="1"/>
-    <w:lsdException w:name="Normal Table" w:semiHidden="1" w:unhideWhenUsed="1"/>
     <w:lsdException w:name="annotation subject" w:semiHidden="1" w:unhideWhenUsed="1"/>
     <w:lsdException w:name="No List" w:semiHidden="1" w:unhideWhenUsed="1"/>
     <w:lsdException w:name="Outline List 1" w:semiHidden="1" w:unhideWhenUsed="1"/>
@@ -24669,10 +25516,8 @@
     <w:lsdException w:name="Table Elegant" w:semiHidden="1" w:unhideWhenUsed="1"/>
     <w:lsdException w:name="Table Professional" w:semiHidden="1" w:unhideWhenUsed="1"/>
     <w:lsdException w:name="Table Subtle 1" w:semiHidden="1" w:unhideWhenUsed="1"/>
-    <w:lsdException w:name="Table Subtle 2" w:semiHidden="1" w:unhideWhenUsed="1"/>
     <w:lsdException w:name="Table Web 1" w:semiHidden="1" w:unhideWhenUsed="1"/>
     <w:lsdException w:name="Table Web 2" w:semiHidden="1" w:unhideWhenUsed="1"/>
-    <w:lsdException w:name="Table Web 3" w:semiHidden="1" w:unhideWhenUsed="1"/>
     <w:lsdException w:name="Balloon Text" w:semiHidden="1" w:unhideWhenUsed="1"/>
     <w:lsdException w:name="Table Grid" w:uiPriority="39"/>
     <w:lsdException w:name="Table Theme" w:semiHidden="1" w:unhideWhenUsed="1"/>
@@ -24891,6 +25736,10 @@
     <w:lsdException w:name="List Table 5 Dark Accent 6" w:uiPriority="50"/>
     <w:lsdException w:name="List Table 6 Colorful Accent 6" w:uiPriority="51"/>
     <w:lsdException w:name="List Table 7 Colorful Accent 6" w:uiPriority="52"/>
+    <w:lsdException w:name="Mention" w:semiHidden="1" w:unhideWhenUsed="1"/>
+    <w:lsdException w:name="Smart Hyperlink" w:semiHidden="1" w:unhideWhenUsed="1"/>
+    <w:lsdException w:name="Hashtag" w:semiHidden="1" w:unhideWhenUsed="1"/>
+    <w:lsdException w:name="Unresolved Mention" w:semiHidden="1" w:unhideWhenUsed="1"/>
   </w:latentStyles>
   <w:style w:type="paragraph" w:default="1" w:styleId="Normal">
     <w:name w:val="Normal"/>
@@ -25456,7 +26305,7 @@
 </file>
 
 <file path=customXml/itemProps1.xml><?xml version="1.0" encoding="utf-8"?>
-<ds:datastoreItem xmlns:ds="http://schemas.openxmlformats.org/officeDocument/2006/customXml" ds:itemID="{C71F11DD-228A-4AA8-A56F-B1564B836E05}">
+<ds:datastoreItem xmlns:ds="http://schemas.openxmlformats.org/officeDocument/2006/customXml" ds:itemID="{5961C281-53FD-447D-A86B-8AF756739D6F}">
   <ds:schemaRefs>
     <ds:schemaRef ds:uri="http://schemas.openxmlformats.org/officeDocument/2006/bibliography"/>
   </ds:schemaRefs>

</xml_diff>

<commit_message>
I've added a new alternative in the engineering method
</commit_message>
<xml_diff>
--- a/Método de la Ingeniería.docx
+++ b/Método de la Ingeniería.docx
@@ -1,6 +1,6 @@
 
 <file path=word/document.xml><?xml version="1.0" encoding="utf-8"?>
-<w:document xmlns:wpc="http://schemas.microsoft.com/office/word/2010/wordprocessingCanvas" xmlns:cx="http://schemas.microsoft.com/office/drawing/2014/chartex" xmlns:cx1="http://schemas.microsoft.com/office/drawing/2015/9/8/chartex" xmlns:cx2="http://schemas.microsoft.com/office/drawing/2015/10/21/chartex" xmlns:cx3="http://schemas.microsoft.com/office/drawing/2016/5/9/chartex" xmlns:cx4="http://schemas.microsoft.com/office/drawing/2016/5/10/chartex" xmlns:cx5="http://schemas.microsoft.com/office/drawing/2016/5/11/chartex" xmlns:cx6="http://schemas.microsoft.com/office/drawing/2016/5/12/chartex" xmlns:cx7="http://schemas.microsoft.com/office/drawing/2016/5/13/chartex" xmlns:cx8="http://schemas.microsoft.com/office/drawing/2016/5/14/chartex" xmlns:mc="http://schemas.openxmlformats.org/markup-compatibility/2006" xmlns:aink="http://schemas.microsoft.com/office/drawing/2016/ink" xmlns:am3d="http://schemas.microsoft.com/office/drawing/2017/model3d" xmlns:o="urn:schemas-microsoft-com:office:office" xmlns:r="http://schemas.openxmlformats.org/officeDocument/2006/relationships" xmlns:m="http://schemas.openxmlformats.org/officeDocument/2006/math" xmlns:v="urn:schemas-microsoft-com:vml" xmlns:wp14="http://schemas.microsoft.com/office/word/2010/wordprocessingDrawing" xmlns:wp="http://schemas.openxmlformats.org/drawingml/2006/wordprocessingDrawing" xmlns:w10="urn:schemas-microsoft-com:office:word" xmlns:w="http://schemas.openxmlformats.org/wordprocessingml/2006/main" xmlns:w14="http://schemas.microsoft.com/office/word/2010/wordml" xmlns:w15="http://schemas.microsoft.com/office/word/2012/wordml" xmlns:w16cid="http://schemas.microsoft.com/office/word/2016/wordml/cid" xmlns:w16se="http://schemas.microsoft.com/office/word/2015/wordml/symex" xmlns:wpg="http://schemas.microsoft.com/office/word/2010/wordprocessingGroup" xmlns:wpi="http://schemas.microsoft.com/office/word/2010/wordprocessingInk" xmlns:wne="http://schemas.microsoft.com/office/word/2006/wordml" xmlns:wps="http://schemas.microsoft.com/office/word/2010/wordprocessingShape" mc:Ignorable="w14 w15 w16se w16cid wp14">
+<w:document xmlns:wpc="http://schemas.microsoft.com/office/word/2010/wordprocessingCanvas" xmlns:cx="http://schemas.microsoft.com/office/drawing/2014/chartex" xmlns:cx1="http://schemas.microsoft.com/office/drawing/2015/9/8/chartex" xmlns:mc="http://schemas.openxmlformats.org/markup-compatibility/2006" xmlns:o="urn:schemas-microsoft-com:office:office" xmlns:r="http://schemas.openxmlformats.org/officeDocument/2006/relationships" xmlns:m="http://schemas.openxmlformats.org/officeDocument/2006/math" xmlns:v="urn:schemas-microsoft-com:vml" xmlns:wp14="http://schemas.microsoft.com/office/word/2010/wordprocessingDrawing" xmlns:wp="http://schemas.openxmlformats.org/drawingml/2006/wordprocessingDrawing" xmlns:w10="urn:schemas-microsoft-com:office:word" xmlns:w="http://schemas.openxmlformats.org/wordprocessingml/2006/main" xmlns:w14="http://schemas.microsoft.com/office/word/2010/wordml" xmlns:w15="http://schemas.microsoft.com/office/word/2012/wordml" xmlns:w16se="http://schemas.microsoft.com/office/word/2015/wordml/symex" xmlns:wpg="http://schemas.microsoft.com/office/word/2010/wordprocessingGroup" xmlns:wpi="http://schemas.microsoft.com/office/word/2010/wordprocessingInk" xmlns:wne="http://schemas.microsoft.com/office/word/2006/wordml" xmlns:wps="http://schemas.microsoft.com/office/word/2010/wordprocessingShape" mc:Ignorable="w14 w15 w16se wp14">
   <w:body>
     <w:p>
       <w:pPr>
@@ -5693,7 +5693,7 @@
               </wp:anchor>
             </w:drawing>
           </mc:Choice>
-          <mc:Fallback>
+          <mc:Fallback xmlns:w16cid="http://schemas.microsoft.com/office/word/2016/wordml/cid" xmlns:am3d="http://schemas.microsoft.com/office/drawing/2017/model3d" xmlns:aink="http://schemas.microsoft.com/office/drawing/2016/ink" xmlns:cx8="http://schemas.microsoft.com/office/drawing/2016/5/14/chartex" xmlns:cx7="http://schemas.microsoft.com/office/drawing/2016/5/13/chartex" xmlns:cx6="http://schemas.microsoft.com/office/drawing/2016/5/12/chartex" xmlns:cx5="http://schemas.microsoft.com/office/drawing/2016/5/11/chartex" xmlns:cx4="http://schemas.microsoft.com/office/drawing/2016/5/10/chartex" xmlns:cx3="http://schemas.microsoft.com/office/drawing/2016/5/9/chartex" xmlns:cx2="http://schemas.microsoft.com/office/drawing/2015/10/21/chartex">
             <w:pict>
               <v:shape w14:anchorId="69857CC6" id="Conector recto de flecha 18" o:spid="_x0000_s1026" type="#_x0000_t32" style="position:absolute;margin-left:114.1pt;margin-top:12.8pt;width:2.5pt;height:69.5pt;z-index:251663360;visibility:visible;mso-wrap-style:square;mso-wrap-distance-left:9pt;mso-wrap-distance-top:0;mso-wrap-distance-right:9pt;mso-wrap-distance-bottom:0;mso-position-horizontal:absolute;mso-position-horizontal-relative:text;mso-position-vertical:absolute;mso-position-vertical-relative:text" o:gfxdata="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" strokecolor="black [3213]" strokeweight=".5pt">
                 <v:stroke endarrow="block" joinstyle="miter"/>
@@ -6546,7 +6546,7 @@
               </wp:anchor>
             </w:drawing>
           </mc:Choice>
-          <mc:Fallback>
+          <mc:Fallback xmlns:w16cid="http://schemas.microsoft.com/office/word/2016/wordml/cid" xmlns:am3d="http://schemas.microsoft.com/office/drawing/2017/model3d" xmlns:aink="http://schemas.microsoft.com/office/drawing/2016/ink" xmlns:cx8="http://schemas.microsoft.com/office/drawing/2016/5/14/chartex" xmlns:cx7="http://schemas.microsoft.com/office/drawing/2016/5/13/chartex" xmlns:cx6="http://schemas.microsoft.com/office/drawing/2016/5/12/chartex" xmlns:cx5="http://schemas.microsoft.com/office/drawing/2016/5/11/chartex" xmlns:cx4="http://schemas.microsoft.com/office/drawing/2016/5/10/chartex" xmlns:cx3="http://schemas.microsoft.com/office/drawing/2016/5/9/chartex" xmlns:cx2="http://schemas.microsoft.com/office/drawing/2015/10/21/chartex">
             <w:pict>
               <v:rect w14:anchorId="3F40B9A5" id="Rectángulo 13" o:spid="_x0000_s1026" style="position:absolute;margin-left:313.15pt;margin-top:9.2pt;width:7.75pt;height:12.05pt;z-index:251662336;visibility:visible;mso-wrap-style:square;mso-wrap-distance-left:9pt;mso-wrap-distance-top:0;mso-wrap-distance-right:9pt;mso-wrap-distance-bottom:0;mso-position-horizontal:absolute;mso-position-horizontal-relative:text;mso-position-vertical:absolute;mso-position-vertical-relative:text;v-text-anchor:middle" o:gfxdata="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" fillcolor="white [3212]" stroked="f" strokeweight="1pt"/>
             </w:pict>
@@ -6624,7 +6624,7 @@
               </wp:anchor>
             </w:drawing>
           </mc:Choice>
-          <mc:Fallback>
+          <mc:Fallback xmlns:w16cid="http://schemas.microsoft.com/office/word/2016/wordml/cid" xmlns:am3d="http://schemas.microsoft.com/office/drawing/2017/model3d" xmlns:aink="http://schemas.microsoft.com/office/drawing/2016/ink" xmlns:cx8="http://schemas.microsoft.com/office/drawing/2016/5/14/chartex" xmlns:cx7="http://schemas.microsoft.com/office/drawing/2016/5/13/chartex" xmlns:cx6="http://schemas.microsoft.com/office/drawing/2016/5/12/chartex" xmlns:cx5="http://schemas.microsoft.com/office/drawing/2016/5/11/chartex" xmlns:cx4="http://schemas.microsoft.com/office/drawing/2016/5/10/chartex" xmlns:cx3="http://schemas.microsoft.com/office/drawing/2016/5/9/chartex" xmlns:cx2="http://schemas.microsoft.com/office/drawing/2015/10/21/chartex">
             <w:pict>
               <v:rect w14:anchorId="4714DF64" id="Rectángulo 12" o:spid="_x0000_s1026" style="position:absolute;margin-left:200.5pt;margin-top:9pt;width:7.75pt;height:12.05pt;z-index:251661312;visibility:visible;mso-wrap-style:square;mso-wrap-distance-left:9pt;mso-wrap-distance-top:0;mso-wrap-distance-right:9pt;mso-wrap-distance-bottom:0;mso-position-horizontal:absolute;mso-position-horizontal-relative:text;mso-position-vertical:absolute;mso-position-vertical-relative:text;v-text-anchor:middle" o:gfxdata="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" fillcolor="white [3212]" stroked="f" strokeweight="1pt"/>
             </w:pict>
@@ -7505,7 +7505,7 @@
               </wp:anchor>
             </w:drawing>
           </mc:Choice>
-          <mc:Fallback>
+          <mc:Fallback xmlns:w16cid="http://schemas.microsoft.com/office/word/2016/wordml/cid" xmlns:am3d="http://schemas.microsoft.com/office/drawing/2017/model3d" xmlns:aink="http://schemas.microsoft.com/office/drawing/2016/ink" xmlns:cx8="http://schemas.microsoft.com/office/drawing/2016/5/14/chartex" xmlns:cx7="http://schemas.microsoft.com/office/drawing/2016/5/13/chartex" xmlns:cx6="http://schemas.microsoft.com/office/drawing/2016/5/12/chartex" xmlns:cx5="http://schemas.microsoft.com/office/drawing/2016/5/11/chartex" xmlns:cx4="http://schemas.microsoft.com/office/drawing/2016/5/10/chartex" xmlns:cx3="http://schemas.microsoft.com/office/drawing/2016/5/9/chartex" xmlns:cx2="http://schemas.microsoft.com/office/drawing/2015/10/21/chartex">
             <w:pict>
               <v:rect w14:anchorId="353DE3F7" id="Rectángulo 15" o:spid="_x0000_s1026" style="position:absolute;margin-left:179.05pt;margin-top:5.8pt;width:7.5pt;height:12.1pt;z-index:251677696;visibility:visible;mso-wrap-style:square;mso-wrap-distance-left:9pt;mso-wrap-distance-top:0;mso-wrap-distance-right:9pt;mso-wrap-distance-bottom:0;mso-position-horizontal:absolute;mso-position-horizontal-relative:text;mso-position-vertical:absolute;mso-position-vertical-relative:text;v-text-anchor:middle" o:gfxdata="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" fillcolor="white [3212]" stroked="f" strokeweight="1pt"/>
             </w:pict>
@@ -7583,7 +7583,7 @@
               </wp:anchor>
             </w:drawing>
           </mc:Choice>
-          <mc:Fallback>
+          <mc:Fallback xmlns:w16cid="http://schemas.microsoft.com/office/word/2016/wordml/cid" xmlns:am3d="http://schemas.microsoft.com/office/drawing/2017/model3d" xmlns:aink="http://schemas.microsoft.com/office/drawing/2016/ink" xmlns:cx8="http://schemas.microsoft.com/office/drawing/2016/5/14/chartex" xmlns:cx7="http://schemas.microsoft.com/office/drawing/2016/5/13/chartex" xmlns:cx6="http://schemas.microsoft.com/office/drawing/2016/5/12/chartex" xmlns:cx5="http://schemas.microsoft.com/office/drawing/2016/5/11/chartex" xmlns:cx4="http://schemas.microsoft.com/office/drawing/2016/5/10/chartex" xmlns:cx3="http://schemas.microsoft.com/office/drawing/2016/5/9/chartex" xmlns:cx2="http://schemas.microsoft.com/office/drawing/2015/10/21/chartex">
             <w:pict>
               <v:rect w14:anchorId="411125DD" id="Rectángulo 14" o:spid="_x0000_s1026" style="position:absolute;margin-left:22.4pt;margin-top:5.8pt;width:7.5pt;height:12.1pt;z-index:251676672;visibility:visible;mso-wrap-style:square;mso-wrap-distance-left:9pt;mso-wrap-distance-top:0;mso-wrap-distance-right:9pt;mso-wrap-distance-bottom:0;mso-position-horizontal:absolute;mso-position-horizontal-relative:text;mso-position-vertical:absolute;mso-position-vertical-relative:text;v-text-anchor:middle" o:gfxdata="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" fillcolor="white [3212]" stroked="f" strokeweight="1pt"/>
             </w:pict>
@@ -9236,7 +9236,7 @@
               </wp:anchor>
             </w:drawing>
           </mc:Choice>
-          <mc:Fallback>
+          <mc:Fallback xmlns:w16cid="http://schemas.microsoft.com/office/word/2016/wordml/cid" xmlns:am3d="http://schemas.microsoft.com/office/drawing/2017/model3d" xmlns:aink="http://schemas.microsoft.com/office/drawing/2016/ink" xmlns:cx8="http://schemas.microsoft.com/office/drawing/2016/5/14/chartex" xmlns:cx7="http://schemas.microsoft.com/office/drawing/2016/5/13/chartex" xmlns:cx6="http://schemas.microsoft.com/office/drawing/2016/5/12/chartex" xmlns:cx5="http://schemas.microsoft.com/office/drawing/2016/5/11/chartex" xmlns:cx4="http://schemas.microsoft.com/office/drawing/2016/5/10/chartex" xmlns:cx3="http://schemas.microsoft.com/office/drawing/2016/5/9/chartex" xmlns:cx2="http://schemas.microsoft.com/office/drawing/2015/10/21/chartex">
             <w:pict>
               <v:shape w14:anchorId="1481F709" id="Conector angular 65" o:spid="_x0000_s1026" type="#_x0000_t34" style="position:absolute;margin-left:124.7pt;margin-top:12.5pt;width:144.65pt;height:54.25pt;z-index:251686912;visibility:visible;mso-wrap-style:square;mso-width-percent:0;mso-height-percent:0;mso-wrap-distance-left:9pt;mso-wrap-distance-top:0;mso-wrap-distance-right:9pt;mso-wrap-distance-bottom:0;mso-position-horizontal:absolute;mso-position-horizontal-relative:text;mso-position-vertical:absolute;mso-position-vertical-relative:text;mso-width-percent:0;mso-height-percent:0;mso-width-relative:margin;mso-height-relative:margin" o:gfxdata="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" adj="-265" strokecolor="black [3213]" strokeweight=".5pt">
                 <v:stroke endarrow="block"/>
@@ -9458,7 +9458,7 @@
               </wp:anchor>
             </w:drawing>
           </mc:Choice>
-          <mc:Fallback>
+          <mc:Fallback xmlns:w16cid="http://schemas.microsoft.com/office/word/2016/wordml/cid" xmlns:am3d="http://schemas.microsoft.com/office/drawing/2017/model3d" xmlns:aink="http://schemas.microsoft.com/office/drawing/2016/ink" xmlns:cx8="http://schemas.microsoft.com/office/drawing/2016/5/14/chartex" xmlns:cx7="http://schemas.microsoft.com/office/drawing/2016/5/13/chartex" xmlns:cx6="http://schemas.microsoft.com/office/drawing/2016/5/12/chartex" xmlns:cx5="http://schemas.microsoft.com/office/drawing/2016/5/11/chartex" xmlns:cx4="http://schemas.microsoft.com/office/drawing/2016/5/10/chartex" xmlns:cx3="http://schemas.microsoft.com/office/drawing/2016/5/9/chartex" xmlns:cx2="http://schemas.microsoft.com/office/drawing/2015/10/21/chartex">
             <w:pict>
               <v:group w14:anchorId="33CA1A23" id="Grupo 66" o:spid="_x0000_s1026" style="position:absolute;margin-left:241.2pt;margin-top:7.9pt;width:134.6pt;height:95.15pt;z-index:251682816" coordsize="17095,12085" o:gfxdata="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">
                 <v:group id="Grupo 67" o:spid="_x0000_s1027" style="position:absolute;top:1192;width:14948;height:10893" coordsize="14948,10893" o:gfxdata="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">
@@ -11345,7 +11345,7 @@
               </wp:anchor>
             </w:drawing>
           </mc:Choice>
-          <mc:Fallback>
+          <mc:Fallback xmlns:w16cid="http://schemas.microsoft.com/office/word/2016/wordml/cid" xmlns:am3d="http://schemas.microsoft.com/office/drawing/2017/model3d" xmlns:aink="http://schemas.microsoft.com/office/drawing/2016/ink" xmlns:cx8="http://schemas.microsoft.com/office/drawing/2016/5/14/chartex" xmlns:cx7="http://schemas.microsoft.com/office/drawing/2016/5/13/chartex" xmlns:cx6="http://schemas.microsoft.com/office/drawing/2016/5/12/chartex" xmlns:cx5="http://schemas.microsoft.com/office/drawing/2016/5/11/chartex" xmlns:cx4="http://schemas.microsoft.com/office/drawing/2016/5/10/chartex" xmlns:cx3="http://schemas.microsoft.com/office/drawing/2016/5/9/chartex" xmlns:cx2="http://schemas.microsoft.com/office/drawing/2015/10/21/chartex">
             <w:pict>
               <v:shape w14:anchorId="5CC9875E" id="Conector recto de flecha 40" o:spid="_x0000_s1026" type="#_x0000_t32" style="position:absolute;margin-left:135.7pt;margin-top:44.2pt;width:25.1pt;height:80.35pt;z-index:251670528;visibility:visible;mso-wrap-style:square;mso-wrap-distance-left:9pt;mso-wrap-distance-top:0;mso-wrap-distance-right:9pt;mso-wrap-distance-bottom:0;mso-position-horizontal:absolute;mso-position-horizontal-relative:text;mso-position-vertical:absolute;mso-position-vertical-relative:text" o:gfxdata="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" strokecolor="black [3213]" strokeweight=".5pt">
                 <v:stroke endarrow="block" joinstyle="miter"/>
@@ -11515,7 +11515,7 @@
               </wp:anchor>
             </w:drawing>
           </mc:Choice>
-          <mc:Fallback>
+          <mc:Fallback xmlns:w16cid="http://schemas.microsoft.com/office/word/2016/wordml/cid" xmlns:am3d="http://schemas.microsoft.com/office/drawing/2017/model3d" xmlns:aink="http://schemas.microsoft.com/office/drawing/2016/ink" xmlns:cx8="http://schemas.microsoft.com/office/drawing/2016/5/14/chartex" xmlns:cx7="http://schemas.microsoft.com/office/drawing/2016/5/13/chartex" xmlns:cx6="http://schemas.microsoft.com/office/drawing/2016/5/12/chartex" xmlns:cx5="http://schemas.microsoft.com/office/drawing/2016/5/11/chartex" xmlns:cx4="http://schemas.microsoft.com/office/drawing/2016/5/10/chartex" xmlns:cx3="http://schemas.microsoft.com/office/drawing/2016/5/9/chartex" xmlns:cx2="http://schemas.microsoft.com/office/drawing/2015/10/21/chartex">
             <w:pict>
               <v:shape w14:anchorId="167B96E3" id="Conector recto de flecha 41" o:spid="_x0000_s1026" type="#_x0000_t32" style="position:absolute;margin-left:239.65pt;margin-top:44.8pt;width:3.6pt;height:79.45pt;z-index:251671552;visibility:visible;mso-wrap-style:square;mso-width-percent:0;mso-height-percent:0;mso-wrap-distance-left:9pt;mso-wrap-distance-top:0;mso-wrap-distance-right:9pt;mso-wrap-distance-bottom:0;mso-position-horizontal:absolute;mso-position-horizontal-relative:text;mso-position-vertical:absolute;mso-position-vertical-relative:text;mso-width-percent:0;mso-height-percent:0;mso-width-relative:margin;mso-height-relative:margin" o:gfxdata="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" strokecolor="black [3213]" strokeweight=".5pt">
                 <v:stroke endarrow="block" joinstyle="miter"/>
@@ -12156,7 +12156,7 @@
               </wp:anchor>
             </w:drawing>
           </mc:Choice>
-          <mc:Fallback>
+          <mc:Fallback xmlns:w16cid="http://schemas.microsoft.com/office/word/2016/wordml/cid" xmlns:am3d="http://schemas.microsoft.com/office/drawing/2017/model3d" xmlns:aink="http://schemas.microsoft.com/office/drawing/2016/ink" xmlns:cx8="http://schemas.microsoft.com/office/drawing/2016/5/14/chartex" xmlns:cx7="http://schemas.microsoft.com/office/drawing/2016/5/13/chartex" xmlns:cx6="http://schemas.microsoft.com/office/drawing/2016/5/12/chartex" xmlns:cx5="http://schemas.microsoft.com/office/drawing/2016/5/11/chartex" xmlns:cx4="http://schemas.microsoft.com/office/drawing/2016/5/10/chartex" xmlns:cx3="http://schemas.microsoft.com/office/drawing/2016/5/9/chartex" xmlns:cx2="http://schemas.microsoft.com/office/drawing/2015/10/21/chartex">
             <w:pict>
               <v:shape w14:anchorId="79168C40" id="Conector recto de flecha 37" o:spid="_x0000_s1026" type="#_x0000_t32" style="position:absolute;margin-left:321.75pt;margin-top:15.2pt;width:57.75pt;height:20.95pt;flip:x;z-index:251669504;visibility:visible;mso-wrap-style:square;mso-wrap-distance-left:9pt;mso-wrap-distance-top:0;mso-wrap-distance-right:9pt;mso-wrap-distance-bottom:0;mso-position-horizontal:absolute;mso-position-horizontal-relative:text;mso-position-vertical:absolute;mso-position-vertical-relative:text" o:gfxdata="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" strokecolor="black [3213]" strokeweight=".5pt">
                 <v:stroke endarrow="block" joinstyle="miter"/>
@@ -12236,7 +12236,7 @@
               </wp:anchor>
             </w:drawing>
           </mc:Choice>
-          <mc:Fallback>
+          <mc:Fallback xmlns:w16cid="http://schemas.microsoft.com/office/word/2016/wordml/cid" xmlns:am3d="http://schemas.microsoft.com/office/drawing/2017/model3d" xmlns:aink="http://schemas.microsoft.com/office/drawing/2016/ink" xmlns:cx8="http://schemas.microsoft.com/office/drawing/2016/5/14/chartex" xmlns:cx7="http://schemas.microsoft.com/office/drawing/2016/5/13/chartex" xmlns:cx6="http://schemas.microsoft.com/office/drawing/2016/5/12/chartex" xmlns:cx5="http://schemas.microsoft.com/office/drawing/2016/5/11/chartex" xmlns:cx4="http://schemas.microsoft.com/office/drawing/2016/5/10/chartex" xmlns:cx3="http://schemas.microsoft.com/office/drawing/2016/5/9/chartex" xmlns:cx2="http://schemas.microsoft.com/office/drawing/2015/10/21/chartex">
             <w:pict>
               <v:shape w14:anchorId="0A1E1E3E" id="Conector recto de flecha 36" o:spid="_x0000_s1026" type="#_x0000_t32" style="position:absolute;margin-left:57.2pt;margin-top:12.75pt;width:59.45pt;height:19.25pt;z-index:251668480;visibility:visible;mso-wrap-style:square;mso-width-percent:0;mso-height-percent:0;mso-wrap-distance-left:9pt;mso-wrap-distance-top:0;mso-wrap-distance-right:9pt;mso-wrap-distance-bottom:0;mso-position-horizontal:absolute;mso-position-horizontal-relative:text;mso-position-vertical:absolute;mso-position-vertical-relative:text;mso-width-percent:0;mso-height-percent:0;mso-width-relative:margin;mso-height-relative:margin" o:gfxdata="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" strokecolor="black [3213]" strokeweight=".5pt">
                 <v:stroke endarrow="block" joinstyle="miter"/>
@@ -12882,7 +12882,7 @@
               </wp:anchor>
             </w:drawing>
           </mc:Choice>
-          <mc:Fallback>
+          <mc:Fallback xmlns:w16cid="http://schemas.microsoft.com/office/word/2016/wordml/cid" xmlns:am3d="http://schemas.microsoft.com/office/drawing/2017/model3d" xmlns:aink="http://schemas.microsoft.com/office/drawing/2016/ink" xmlns:cx8="http://schemas.microsoft.com/office/drawing/2016/5/14/chartex" xmlns:cx7="http://schemas.microsoft.com/office/drawing/2016/5/13/chartex" xmlns:cx6="http://schemas.microsoft.com/office/drawing/2016/5/12/chartex" xmlns:cx5="http://schemas.microsoft.com/office/drawing/2016/5/11/chartex" xmlns:cx4="http://schemas.microsoft.com/office/drawing/2016/5/10/chartex" xmlns:cx3="http://schemas.microsoft.com/office/drawing/2016/5/9/chartex" xmlns:cx2="http://schemas.microsoft.com/office/drawing/2015/10/21/chartex">
             <w:pict>
               <v:rect w14:anchorId="598422D5" id="Rectángulo 173" o:spid="_x0000_s1026" style="position:absolute;margin-left:176.85pt;margin-top:274.15pt;width:8.15pt;height:12.9pt;z-index:251698176;visibility:visible;mso-wrap-style:square;mso-wrap-distance-left:9pt;mso-wrap-distance-top:0;mso-wrap-distance-right:9pt;mso-wrap-distance-bottom:0;mso-position-horizontal:absolute;mso-position-horizontal-relative:text;mso-position-vertical:absolute;mso-position-vertical-relative:text;v-text-anchor:middle" o:gfxdata="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" fillcolor="white [3212]" stroked="f" strokeweight="1pt"/>
             </w:pict>
@@ -12960,7 +12960,7 @@
               </wp:anchor>
             </w:drawing>
           </mc:Choice>
-          <mc:Fallback>
+          <mc:Fallback xmlns:w16cid="http://schemas.microsoft.com/office/word/2016/wordml/cid" xmlns:am3d="http://schemas.microsoft.com/office/drawing/2017/model3d" xmlns:aink="http://schemas.microsoft.com/office/drawing/2016/ink" xmlns:cx8="http://schemas.microsoft.com/office/drawing/2016/5/14/chartex" xmlns:cx7="http://schemas.microsoft.com/office/drawing/2016/5/13/chartex" xmlns:cx6="http://schemas.microsoft.com/office/drawing/2016/5/12/chartex" xmlns:cx5="http://schemas.microsoft.com/office/drawing/2016/5/11/chartex" xmlns:cx4="http://schemas.microsoft.com/office/drawing/2016/5/10/chartex" xmlns:cx3="http://schemas.microsoft.com/office/drawing/2016/5/9/chartex" xmlns:cx2="http://schemas.microsoft.com/office/drawing/2015/10/21/chartex">
             <w:pict>
               <v:rect w14:anchorId="21BE3D50" id="Rectángulo 172" o:spid="_x0000_s1026" style="position:absolute;margin-left:22.15pt;margin-top:274.25pt;width:8.15pt;height:12.9pt;z-index:251697152;visibility:visible;mso-wrap-style:square;mso-wrap-distance-left:9pt;mso-wrap-distance-top:0;mso-wrap-distance-right:9pt;mso-wrap-distance-bottom:0;mso-position-horizontal:absolute;mso-position-horizontal-relative:text;mso-position-vertical:absolute;mso-position-vertical-relative:text;v-text-anchor:middle" o:gfxdata="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" fillcolor="white [3212]" stroked="f" strokeweight="1pt"/>
             </w:pict>
@@ -13671,7 +13671,7 @@
               </wp:anchor>
             </w:drawing>
           </mc:Choice>
-          <mc:Fallback>
+          <mc:Fallback xmlns:w16cid="http://schemas.microsoft.com/office/word/2016/wordml/cid" xmlns:am3d="http://schemas.microsoft.com/office/drawing/2017/model3d" xmlns:aink="http://schemas.microsoft.com/office/drawing/2016/ink" xmlns:cx8="http://schemas.microsoft.com/office/drawing/2016/5/14/chartex" xmlns:cx7="http://schemas.microsoft.com/office/drawing/2016/5/13/chartex" xmlns:cx6="http://schemas.microsoft.com/office/drawing/2016/5/12/chartex" xmlns:cx5="http://schemas.microsoft.com/office/drawing/2016/5/11/chartex" xmlns:cx4="http://schemas.microsoft.com/office/drawing/2016/5/10/chartex" xmlns:cx3="http://schemas.microsoft.com/office/drawing/2016/5/9/chartex" xmlns:cx2="http://schemas.microsoft.com/office/drawing/2015/10/21/chartex">
             <w:pict>
               <v:rect w14:anchorId="57731175" id="Rectángulo 75" o:spid="_x0000_s1026" style="position:absolute;margin-left:188.3pt;margin-top:75.6pt;width:9.5pt;height:11pt;z-index:251693056;visibility:visible;mso-wrap-style:square;mso-width-percent:0;mso-height-percent:0;mso-wrap-distance-left:9pt;mso-wrap-distance-top:0;mso-wrap-distance-right:9pt;mso-wrap-distance-bottom:0;mso-position-horizontal:absolute;mso-position-horizontal-relative:text;mso-position-vertical:absolute;mso-position-vertical-relative:text;mso-width-percent:0;mso-height-percent:0;mso-width-relative:margin;mso-height-relative:margin;v-text-anchor:middle" o:gfxdata="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" fillcolor="white [3212]" stroked="f" strokeweight="1pt"/>
             </w:pict>
@@ -13756,7 +13756,7 @@
               </wp:anchor>
             </w:drawing>
           </mc:Choice>
-          <mc:Fallback>
+          <mc:Fallback xmlns:w16cid="http://schemas.microsoft.com/office/word/2016/wordml/cid" xmlns:am3d="http://schemas.microsoft.com/office/drawing/2017/model3d" xmlns:aink="http://schemas.microsoft.com/office/drawing/2016/ink" xmlns:cx8="http://schemas.microsoft.com/office/drawing/2016/5/14/chartex" xmlns:cx7="http://schemas.microsoft.com/office/drawing/2016/5/13/chartex" xmlns:cx6="http://schemas.microsoft.com/office/drawing/2016/5/12/chartex" xmlns:cx5="http://schemas.microsoft.com/office/drawing/2016/5/11/chartex" xmlns:cx4="http://schemas.microsoft.com/office/drawing/2016/5/10/chartex" xmlns:cx3="http://schemas.microsoft.com/office/drawing/2016/5/9/chartex" xmlns:cx2="http://schemas.microsoft.com/office/drawing/2015/10/21/chartex">
             <w:pict>
               <v:rect w14:anchorId="1D257A03" id="Rectángulo 76" o:spid="_x0000_s1026" style="position:absolute;margin-left:300.1pt;margin-top:76.6pt;width:9.5pt;height:11pt;z-index:251694080;visibility:visible;mso-wrap-style:square;mso-width-percent:0;mso-height-percent:0;mso-wrap-distance-left:9pt;mso-wrap-distance-top:0;mso-wrap-distance-right:9pt;mso-wrap-distance-bottom:0;mso-position-horizontal:absolute;mso-position-horizontal-relative:text;mso-position-vertical:absolute;mso-position-vertical-relative:text;mso-width-percent:0;mso-height-percent:0;mso-width-relative:margin;mso-height-relative:margin;v-text-anchor:middle" o:gfxdata="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" fillcolor="white [3212]" stroked="f" strokeweight="1pt"/>
             </w:pict>
@@ -14683,13 +14683,748 @@
         <w:rPr>
           <w:rFonts w:ascii="Arial" w:hAnsi="Arial" w:cs="Arial"/>
           <w:b/>
-          <w:i/>
+          <w:sz w:val="24"/>
+          <w:szCs w:val="24"/>
+          <w:lang w:val="es-ES"/>
+        </w:rPr>
+      </w:pPr>
+    </w:p>
+    <w:p>
+      <w:pPr>
+        <w:rPr>
+          <w:rFonts w:ascii="Arial" w:hAnsi="Arial" w:cs="Arial"/>
+          <w:b/>
           <w:sz w:val="24"/>
           <w:szCs w:val="24"/>
           <w:lang w:val="es-ES"/>
         </w:rPr>
       </w:pPr>
       <w:r>
+        <w:rPr>
+          <w:rFonts w:ascii="Arial" w:hAnsi="Arial" w:cs="Arial"/>
+          <w:b/>
+          <w:sz w:val="24"/>
+          <w:szCs w:val="24"/>
+          <w:lang w:val="es-ES"/>
+        </w:rPr>
+        <w:t>Alternativa 5:</w:t>
+      </w:r>
+    </w:p>
+    <w:p>
+      <w:pPr>
+        <w:rPr>
+          <w:rFonts w:ascii="Arial" w:hAnsi="Arial" w:cs="Arial"/>
+          <w:sz w:val="24"/>
+          <w:szCs w:val="24"/>
+          <w:lang w:val="es-ES"/>
+        </w:rPr>
+      </w:pPr>
+      <w:r>
+        <w:rPr>
+          <w:rFonts w:ascii="Arial" w:hAnsi="Arial" w:cs="Arial"/>
+          <w:sz w:val="24"/>
+          <w:szCs w:val="24"/>
+          <w:lang w:val="es-ES"/>
+        </w:rPr>
+        <w:t>Esta alternativa consiste en almacenar todos los libros de la biblioteca en una única tabla hash, en dicha tabla la llave de cada slot será el ISBN de los libros y la cantidad de libros en el slot corresponderá al valor de dicha llave. Para el almacenamiento de los libros escogidos por el cliente será utilizada una pila.</w:t>
+      </w:r>
+    </w:p>
+    <w:p>
+      <w:pPr>
+        <w:rPr>
+          <w:rFonts w:ascii="Arial" w:hAnsi="Arial" w:cs="Arial"/>
+          <w:b/>
+          <w:sz w:val="24"/>
+          <w:szCs w:val="24"/>
+          <w:lang w:val="es-ES"/>
+        </w:rPr>
+      </w:pPr>
+      <w:r>
+        <w:rPr>
+          <w:rFonts w:ascii="Arial" w:hAnsi="Arial" w:cs="Arial"/>
+          <w:b/>
+          <w:noProof/>
+          <w:sz w:val="24"/>
+          <w:szCs w:val="24"/>
+          <w:lang w:eastAsia="es-CO"/>
+        </w:rPr>
+        <mc:AlternateContent>
+          <mc:Choice Requires="wps">
+            <w:drawing>
+              <wp:anchor distT="0" distB="0" distL="114300" distR="114300" simplePos="0" relativeHeight="251703296" behindDoc="0" locked="0" layoutInCell="1" allowOverlap="1">
+                <wp:simplePos x="0" y="0"/>
+                <wp:positionH relativeFrom="margin">
+                  <wp:align>right</wp:align>
+                </wp:positionH>
+                <wp:positionV relativeFrom="paragraph">
+                  <wp:posOffset>107715</wp:posOffset>
+                </wp:positionV>
+                <wp:extent cx="5879805" cy="3359888"/>
+                <wp:effectExtent l="0" t="0" r="26035" b="12065"/>
+                <wp:wrapNone/>
+                <wp:docPr id="6" name="Cuadro de texto 6"/>
+                <wp:cNvGraphicFramePr/>
+                <a:graphic xmlns:a="http://schemas.openxmlformats.org/drawingml/2006/main">
+                  <a:graphicData uri="http://schemas.microsoft.com/office/word/2010/wordprocessingShape">
+                    <wps:wsp>
+                      <wps:cNvSpPr txBox="1"/>
+                      <wps:spPr>
+                        <a:xfrm>
+                          <a:off x="0" y="0"/>
+                          <a:ext cx="5879805" cy="3359888"/>
+                        </a:xfrm>
+                        <a:prstGeom prst="rect">
+                          <a:avLst/>
+                        </a:prstGeom>
+                        <a:solidFill>
+                          <a:schemeClr val="lt1"/>
+                        </a:solidFill>
+                        <a:ln w="6350">
+                          <a:solidFill>
+                            <a:prstClr val="black"/>
+                          </a:solidFill>
+                        </a:ln>
+                      </wps:spPr>
+                      <wps:txbx>
+                        <w:txbxContent>
+                          <w:p>
+                            <w:r>
+                              <w:rPr>
+                                <w:noProof/>
+                                <w:lang w:eastAsia="es-CO"/>
+                              </w:rPr>
+                              <w:drawing>
+                                <wp:inline distT="0" distB="0" distL="0" distR="0">
+                                  <wp:extent cx="2615565" cy="2955925"/>
+                                  <wp:effectExtent l="0" t="0" r="0" b="0"/>
+                                  <wp:docPr id="60" name="Imagen 60"/>
+                                  <wp:cNvGraphicFramePr>
+                                    <a:graphicFrameLocks xmlns:a="http://schemas.openxmlformats.org/drawingml/2006/main" noChangeAspect="1"/>
+                                  </wp:cNvGraphicFramePr>
+                                  <a:graphic xmlns:a="http://schemas.openxmlformats.org/drawingml/2006/main">
+                                    <a:graphicData uri="http://schemas.openxmlformats.org/drawingml/2006/picture">
+                                      <pic:pic xmlns:pic="http://schemas.openxmlformats.org/drawingml/2006/picture">
+                                        <pic:nvPicPr>
+                                          <pic:cNvPr id="0" name="Picture 3"/>
+                                          <pic:cNvPicPr>
+                                            <a:picLocks noChangeAspect="1" noChangeArrowheads="1"/>
+                                          </pic:cNvPicPr>
+                                        </pic:nvPicPr>
+                                        <pic:blipFill>
+                                          <a:blip r:embed="rId31">
+                                            <a:extLst>
+                                              <a:ext uri="{28A0092B-C50C-407E-A947-70E740481C1C}">
+                                                <a14:useLocalDpi xmlns:a14="http://schemas.microsoft.com/office/drawing/2010/main" val="0"/>
+                                              </a:ext>
+                                            </a:extLst>
+                                          </a:blip>
+                                          <a:srcRect/>
+                                          <a:stretch>
+                                            <a:fillRect/>
+                                          </a:stretch>
+                                        </pic:blipFill>
+                                        <pic:spPr bwMode="auto">
+                                          <a:xfrm>
+                                            <a:off x="0" y="0"/>
+                                            <a:ext cx="2615565" cy="2955925"/>
+                                          </a:xfrm>
+                                          <a:prstGeom prst="rect">
+                                            <a:avLst/>
+                                          </a:prstGeom>
+                                          <a:noFill/>
+                                          <a:ln>
+                                            <a:noFill/>
+                                          </a:ln>
+                                        </pic:spPr>
+                                      </pic:pic>
+                                    </a:graphicData>
+                                  </a:graphic>
+                                </wp:inline>
+                              </w:drawing>
+                            </w:r>
+                          </w:p>
+                        </w:txbxContent>
+                      </wps:txbx>
+                      <wps:bodyPr rot="0" spcFirstLastPara="0" vertOverflow="overflow" horzOverflow="overflow" vert="horz" wrap="square" lIns="91440" tIns="45720" rIns="91440" bIns="45720" numCol="1" spcCol="0" rtlCol="0" fromWordArt="0" anchor="t" anchorCtr="0" forceAA="0" compatLnSpc="1">
+                        <a:prstTxWarp prst="textNoShape">
+                          <a:avLst/>
+                        </a:prstTxWarp>
+                        <a:noAutofit/>
+                      </wps:bodyPr>
+                    </wps:wsp>
+                  </a:graphicData>
+                </a:graphic>
+                <wp14:sizeRelH relativeFrom="margin">
+                  <wp14:pctWidth>0</wp14:pctWidth>
+                </wp14:sizeRelH>
+                <wp14:sizeRelV relativeFrom="margin">
+                  <wp14:pctHeight>0</wp14:pctHeight>
+                </wp14:sizeRelV>
+              </wp:anchor>
+            </w:drawing>
+          </mc:Choice>
+          <mc:Fallback>
+            <w:pict>
+              <v:shape id="Cuadro de texto 6" o:spid="_x0000_s1104" type="#_x0000_t202" style="position:absolute;margin-left:411.8pt;margin-top:8.5pt;width:463pt;height:264.55pt;z-index:251703296;visibility:visible;mso-wrap-style:square;mso-width-percent:0;mso-height-percent:0;mso-wrap-distance-left:9pt;mso-wrap-distance-top:0;mso-wrap-distance-right:9pt;mso-wrap-distance-bottom:0;mso-position-horizontal:right;mso-position-horizontal-relative:margin;mso-position-vertical:absolute;mso-position-vertical-relative:text;mso-width-percent:0;mso-height-percent:0;mso-width-relative:margin;mso-height-relative:margin;v-text-anchor:top" o:gfxdata="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" fillcolor="white [3201]" strokeweight=".5pt">
+                <v:textbox>
+                  <w:txbxContent>
+                    <w:p>
+                      <w:r>
+                        <w:rPr>
+                          <w:noProof/>
+                          <w:lang w:eastAsia="es-CO"/>
+                        </w:rPr>
+                        <w:drawing>
+                          <wp:inline distT="0" distB="0" distL="0" distR="0">
+                            <wp:extent cx="2615565" cy="2955925"/>
+                            <wp:effectExtent l="0" t="0" r="0" b="0"/>
+                            <wp:docPr id="60" name="Imagen 60"/>
+                            <wp:cNvGraphicFramePr>
+                              <a:graphicFrameLocks xmlns:a="http://schemas.openxmlformats.org/drawingml/2006/main" noChangeAspect="1"/>
+                            </wp:cNvGraphicFramePr>
+                            <a:graphic xmlns:a="http://schemas.openxmlformats.org/drawingml/2006/main">
+                              <a:graphicData uri="http://schemas.openxmlformats.org/drawingml/2006/picture">
+                                <pic:pic xmlns:pic="http://schemas.openxmlformats.org/drawingml/2006/picture">
+                                  <pic:nvPicPr>
+                                    <pic:cNvPr id="0" name="Picture 3"/>
+                                    <pic:cNvPicPr>
+                                      <a:picLocks noChangeAspect="1" noChangeArrowheads="1"/>
+                                    </pic:cNvPicPr>
+                                  </pic:nvPicPr>
+                                  <pic:blipFill>
+                                    <a:blip r:embed="rId31">
+                                      <a:extLst>
+                                        <a:ext uri="{28A0092B-C50C-407E-A947-70E740481C1C}">
+                                          <a14:useLocalDpi xmlns:a14="http://schemas.microsoft.com/office/drawing/2010/main" val="0"/>
+                                        </a:ext>
+                                      </a:extLst>
+                                    </a:blip>
+                                    <a:srcRect/>
+                                    <a:stretch>
+                                      <a:fillRect/>
+                                    </a:stretch>
+                                  </pic:blipFill>
+                                  <pic:spPr bwMode="auto">
+                                    <a:xfrm>
+                                      <a:off x="0" y="0"/>
+                                      <a:ext cx="2615565" cy="2955925"/>
+                                    </a:xfrm>
+                                    <a:prstGeom prst="rect">
+                                      <a:avLst/>
+                                    </a:prstGeom>
+                                    <a:noFill/>
+                                    <a:ln>
+                                      <a:noFill/>
+                                    </a:ln>
+                                  </pic:spPr>
+                                </pic:pic>
+                              </a:graphicData>
+                            </a:graphic>
+                          </wp:inline>
+                        </w:drawing>
+                      </w:r>
+                    </w:p>
+                  </w:txbxContent>
+                </v:textbox>
+                <w10:wrap anchorx="margin"/>
+              </v:shape>
+            </w:pict>
+          </mc:Fallback>
+        </mc:AlternateContent>
+      </w:r>
+    </w:p>
+    <w:p>
+      <w:pPr>
+        <w:rPr>
+          <w:rFonts w:ascii="Arial" w:hAnsi="Arial" w:cs="Arial"/>
+          <w:b/>
+          <w:sz w:val="24"/>
+          <w:szCs w:val="24"/>
+          <w:lang w:val="es-ES"/>
+        </w:rPr>
+      </w:pPr>
+    </w:p>
+    <w:p>
+      <w:pPr>
+        <w:rPr>
+          <w:rFonts w:ascii="Arial" w:hAnsi="Arial" w:cs="Arial"/>
+          <w:b/>
+          <w:sz w:val="24"/>
+          <w:szCs w:val="24"/>
+          <w:lang w:val="es-ES"/>
+        </w:rPr>
+      </w:pPr>
+      <w:r>
+        <w:rPr>
+          <w:rFonts w:ascii="Arial" w:hAnsi="Arial" w:cs="Arial"/>
+          <w:b/>
+          <w:noProof/>
+          <w:sz w:val="24"/>
+          <w:szCs w:val="24"/>
+          <w:lang w:eastAsia="es-CO"/>
+        </w:rPr>
+        <mc:AlternateContent>
+          <mc:Choice Requires="wps">
+            <w:drawing>
+              <wp:anchor distT="0" distB="0" distL="114300" distR="114300" simplePos="0" relativeHeight="251707392" behindDoc="0" locked="0" layoutInCell="1" allowOverlap="1">
+                <wp:simplePos x="0" y="0"/>
+                <wp:positionH relativeFrom="column">
+                  <wp:posOffset>2692444</wp:posOffset>
+                </wp:positionH>
+                <wp:positionV relativeFrom="paragraph">
+                  <wp:posOffset>163963</wp:posOffset>
+                </wp:positionV>
+                <wp:extent cx="2913321" cy="2445488"/>
+                <wp:effectExtent l="0" t="0" r="0" b="0"/>
+                <wp:wrapNone/>
+                <wp:docPr id="78" name="Cuadro de texto 78"/>
+                <wp:cNvGraphicFramePr/>
+                <a:graphic xmlns:a="http://schemas.openxmlformats.org/drawingml/2006/main">
+                  <a:graphicData uri="http://schemas.microsoft.com/office/word/2010/wordprocessingShape">
+                    <wps:wsp>
+                      <wps:cNvSpPr txBox="1"/>
+                      <wps:spPr>
+                        <a:xfrm>
+                          <a:off x="0" y="0"/>
+                          <a:ext cx="2913321" cy="2445488"/>
+                        </a:xfrm>
+                        <a:prstGeom prst="rect">
+                          <a:avLst/>
+                        </a:prstGeom>
+                        <a:noFill/>
+                        <a:ln w="6350">
+                          <a:noFill/>
+                        </a:ln>
+                      </wps:spPr>
+                      <wps:txbx>
+                        <w:txbxContent>
+                          <w:p>
+                            <w:r>
+                              <w:rPr>
+                                <w:noProof/>
+                                <w:lang w:eastAsia="es-CO"/>
+                              </w:rPr>
+                              <w:drawing>
+                                <wp:inline distT="0" distB="0" distL="0" distR="0">
+                                  <wp:extent cx="2339340" cy="1254760"/>
+                                  <wp:effectExtent l="0" t="0" r="3810" b="2540"/>
+                                  <wp:docPr id="79" name="Imagen 79"/>
+                                  <wp:cNvGraphicFramePr>
+                                    <a:graphicFrameLocks xmlns:a="http://schemas.openxmlformats.org/drawingml/2006/main" noChangeAspect="1"/>
+                                  </wp:cNvGraphicFramePr>
+                                  <a:graphic xmlns:a="http://schemas.openxmlformats.org/drawingml/2006/main">
+                                    <a:graphicData uri="http://schemas.openxmlformats.org/drawingml/2006/picture">
+                                      <pic:pic xmlns:pic="http://schemas.openxmlformats.org/drawingml/2006/picture">
+                                        <pic:nvPicPr>
+                                          <pic:cNvPr id="0" name="Picture 4"/>
+                                          <pic:cNvPicPr>
+                                            <a:picLocks noChangeAspect="1" noChangeArrowheads="1"/>
+                                          </pic:cNvPicPr>
+                                        </pic:nvPicPr>
+                                        <pic:blipFill>
+                                          <a:blip r:embed="rId32">
+                                            <a:extLst>
+                                              <a:ext uri="{28A0092B-C50C-407E-A947-70E740481C1C}">
+                                                <a14:useLocalDpi xmlns:a14="http://schemas.microsoft.com/office/drawing/2010/main" val="0"/>
+                                              </a:ext>
+                                            </a:extLst>
+                                          </a:blip>
+                                          <a:srcRect/>
+                                          <a:stretch>
+                                            <a:fillRect/>
+                                          </a:stretch>
+                                        </pic:blipFill>
+                                        <pic:spPr bwMode="auto">
+                                          <a:xfrm>
+                                            <a:off x="0" y="0"/>
+                                            <a:ext cx="2339340" cy="1254760"/>
+                                          </a:xfrm>
+                                          <a:prstGeom prst="rect">
+                                            <a:avLst/>
+                                          </a:prstGeom>
+                                          <a:noFill/>
+                                          <a:ln>
+                                            <a:noFill/>
+                                          </a:ln>
+                                        </pic:spPr>
+                                      </pic:pic>
+                                    </a:graphicData>
+                                  </a:graphic>
+                                </wp:inline>
+                              </w:drawing>
+                            </w:r>
+                          </w:p>
+                        </w:txbxContent>
+                      </wps:txbx>
+                      <wps:bodyPr rot="0" spcFirstLastPara="0" vertOverflow="overflow" horzOverflow="overflow" vert="horz" wrap="square" lIns="91440" tIns="45720" rIns="91440" bIns="45720" numCol="1" spcCol="0" rtlCol="0" fromWordArt="0" anchor="t" anchorCtr="0" forceAA="0" compatLnSpc="1">
+                        <a:prstTxWarp prst="textNoShape">
+                          <a:avLst/>
+                        </a:prstTxWarp>
+                        <a:noAutofit/>
+                      </wps:bodyPr>
+                    </wps:wsp>
+                  </a:graphicData>
+                </a:graphic>
+              </wp:anchor>
+            </w:drawing>
+          </mc:Choice>
+          <mc:Fallback>
+            <w:pict>
+              <v:shape id="Cuadro de texto 78" o:spid="_x0000_s1105" type="#_x0000_t202" style="position:absolute;margin-left:212pt;margin-top:12.9pt;width:229.4pt;height:192.55pt;z-index:251707392;visibility:visible;mso-wrap-style:square;mso-wrap-distance-left:9pt;mso-wrap-distance-top:0;mso-wrap-distance-right:9pt;mso-wrap-distance-bottom:0;mso-position-horizontal:absolute;mso-position-horizontal-relative:text;mso-position-vertical:absolute;mso-position-vertical-relative:text;v-text-anchor:top" o:gfxdata="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" filled="f" stroked="f" strokeweight=".5pt">
+                <v:textbox>
+                  <w:txbxContent>
+                    <w:p>
+                      <w:r>
+                        <w:rPr>
+                          <w:noProof/>
+                          <w:lang w:eastAsia="es-CO"/>
+                        </w:rPr>
+                        <w:drawing>
+                          <wp:inline distT="0" distB="0" distL="0" distR="0">
+                            <wp:extent cx="2339340" cy="1254760"/>
+                            <wp:effectExtent l="0" t="0" r="3810" b="2540"/>
+                            <wp:docPr id="79" name="Imagen 79"/>
+                            <wp:cNvGraphicFramePr>
+                              <a:graphicFrameLocks xmlns:a="http://schemas.openxmlformats.org/drawingml/2006/main" noChangeAspect="1"/>
+                            </wp:cNvGraphicFramePr>
+                            <a:graphic xmlns:a="http://schemas.openxmlformats.org/drawingml/2006/main">
+                              <a:graphicData uri="http://schemas.openxmlformats.org/drawingml/2006/picture">
+                                <pic:pic xmlns:pic="http://schemas.openxmlformats.org/drawingml/2006/picture">
+                                  <pic:nvPicPr>
+                                    <pic:cNvPr id="0" name="Picture 4"/>
+                                    <pic:cNvPicPr>
+                                      <a:picLocks noChangeAspect="1" noChangeArrowheads="1"/>
+                                    </pic:cNvPicPr>
+                                  </pic:nvPicPr>
+                                  <pic:blipFill>
+                                    <a:blip r:embed="rId32">
+                                      <a:extLst>
+                                        <a:ext uri="{28A0092B-C50C-407E-A947-70E740481C1C}">
+                                          <a14:useLocalDpi xmlns:a14="http://schemas.microsoft.com/office/drawing/2010/main" val="0"/>
+                                        </a:ext>
+                                      </a:extLst>
+                                    </a:blip>
+                                    <a:srcRect/>
+                                    <a:stretch>
+                                      <a:fillRect/>
+                                    </a:stretch>
+                                  </pic:blipFill>
+                                  <pic:spPr bwMode="auto">
+                                    <a:xfrm>
+                                      <a:off x="0" y="0"/>
+                                      <a:ext cx="2339340" cy="1254760"/>
+                                    </a:xfrm>
+                                    <a:prstGeom prst="rect">
+                                      <a:avLst/>
+                                    </a:prstGeom>
+                                    <a:noFill/>
+                                    <a:ln>
+                                      <a:noFill/>
+                                    </a:ln>
+                                  </pic:spPr>
+                                </pic:pic>
+                              </a:graphicData>
+                            </a:graphic>
+                          </wp:inline>
+                        </w:drawing>
+                      </w:r>
+                    </w:p>
+                  </w:txbxContent>
+                </v:textbox>
+              </v:shape>
+            </w:pict>
+          </mc:Fallback>
+        </mc:AlternateContent>
+      </w:r>
+      <w:r>
+        <w:rPr>
+          <w:rFonts w:ascii="Arial" w:hAnsi="Arial" w:cs="Arial"/>
+          <w:b/>
+          <w:noProof/>
+          <w:sz w:val="24"/>
+          <w:szCs w:val="24"/>
+          <w:lang w:eastAsia="es-CO"/>
+        </w:rPr>
+        <mc:AlternateContent>
+          <mc:Choice Requires="wps">
+            <w:drawing>
+              <wp:anchor distT="0" distB="0" distL="114300" distR="114300" simplePos="0" relativeHeight="251706368" behindDoc="0" locked="0" layoutInCell="1" allowOverlap="1" wp14:anchorId="5EAC73F0" wp14:editId="18E8A30B">
+                <wp:simplePos x="0" y="0"/>
+                <wp:positionH relativeFrom="column">
+                  <wp:posOffset>2246645</wp:posOffset>
+                </wp:positionH>
+                <wp:positionV relativeFrom="paragraph">
+                  <wp:posOffset>111125</wp:posOffset>
+                </wp:positionV>
+                <wp:extent cx="574159" cy="287079"/>
+                <wp:effectExtent l="0" t="0" r="0" b="0"/>
+                <wp:wrapNone/>
+                <wp:docPr id="77" name="Cuadro de texto 77"/>
+                <wp:cNvGraphicFramePr/>
+                <a:graphic xmlns:a="http://schemas.openxmlformats.org/drawingml/2006/main">
+                  <a:graphicData uri="http://schemas.microsoft.com/office/word/2010/wordprocessingShape">
+                    <wps:wsp>
+                      <wps:cNvSpPr txBox="1"/>
+                      <wps:spPr>
+                        <a:xfrm>
+                          <a:off x="0" y="0"/>
+                          <a:ext cx="574159" cy="287079"/>
+                        </a:xfrm>
+                        <a:prstGeom prst="rect">
+                          <a:avLst/>
+                        </a:prstGeom>
+                        <a:noFill/>
+                        <a:ln w="6350">
+                          <a:noFill/>
+                        </a:ln>
+                      </wps:spPr>
+                      <wps:txbx>
+                        <w:txbxContent>
+                          <w:p>
+                            <w:r>
+                              <w:t>#</w:t>
+                            </w:r>
+                            <w:proofErr w:type="spellStart"/>
+                            <w:r>
+                              <w:t>librosos</w:t>
+                            </w:r>
+                            <w:proofErr w:type="spellEnd"/>
+                          </w:p>
+                        </w:txbxContent>
+                      </wps:txbx>
+                      <wps:bodyPr rot="0" spcFirstLastPara="0" vertOverflow="overflow" horzOverflow="overflow" vert="horz" wrap="square" lIns="91440" tIns="45720" rIns="91440" bIns="45720" numCol="1" spcCol="0" rtlCol="0" fromWordArt="0" anchor="t" anchorCtr="0" forceAA="0" compatLnSpc="1">
+                        <a:prstTxWarp prst="textNoShape">
+                          <a:avLst/>
+                        </a:prstTxWarp>
+                        <a:noAutofit/>
+                      </wps:bodyPr>
+                    </wps:wsp>
+                  </a:graphicData>
+                </a:graphic>
+                <wp14:sizeRelH relativeFrom="margin">
+                  <wp14:pctWidth>0</wp14:pctWidth>
+                </wp14:sizeRelH>
+                <wp14:sizeRelV relativeFrom="margin">
+                  <wp14:pctHeight>0</wp14:pctHeight>
+                </wp14:sizeRelV>
+              </wp:anchor>
+            </w:drawing>
+          </mc:Choice>
+          <mc:Fallback>
+            <w:pict>
+              <v:shape w14:anchorId="5EAC73F0" id="Cuadro de texto 77" o:spid="_x0000_s1106" type="#_x0000_t202" style="position:absolute;margin-left:176.9pt;margin-top:8.75pt;width:45.2pt;height:22.6pt;z-index:251706368;visibility:visible;mso-wrap-style:square;mso-width-percent:0;mso-height-percent:0;mso-wrap-distance-left:9pt;mso-wrap-distance-top:0;mso-wrap-distance-right:9pt;mso-wrap-distance-bottom:0;mso-position-horizontal:absolute;mso-position-horizontal-relative:text;mso-position-vertical:absolute;mso-position-vertical-relative:text;mso-width-percent:0;mso-height-percent:0;mso-width-relative:margin;mso-height-relative:margin;v-text-anchor:top" o:gfxdata="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" filled="f" stroked="f" strokeweight=".5pt">
+                <v:textbox>
+                  <w:txbxContent>
+                    <w:p>
+                      <w:r>
+                        <w:t>#</w:t>
+                      </w:r>
+                      <w:proofErr w:type="spellStart"/>
+                      <w:r>
+                        <w:t>librosos</w:t>
+                      </w:r>
+                      <w:proofErr w:type="spellEnd"/>
+                    </w:p>
+                  </w:txbxContent>
+                </v:textbox>
+              </v:shape>
+            </w:pict>
+          </mc:Fallback>
+        </mc:AlternateContent>
+      </w:r>
+      <w:r>
+        <w:rPr>
+          <w:rFonts w:ascii="Arial" w:hAnsi="Arial" w:cs="Arial"/>
+          <w:b/>
+          <w:noProof/>
+          <w:sz w:val="24"/>
+          <w:szCs w:val="24"/>
+          <w:lang w:eastAsia="es-CO"/>
+        </w:rPr>
+        <mc:AlternateContent>
+          <mc:Choice Requires="wps">
+            <w:drawing>
+              <wp:anchor distT="0" distB="0" distL="114300" distR="114300" simplePos="0" relativeHeight="251704320" behindDoc="0" locked="0" layoutInCell="1" allowOverlap="1">
+                <wp:simplePos x="0" y="0"/>
+                <wp:positionH relativeFrom="column">
+                  <wp:posOffset>1789607</wp:posOffset>
+                </wp:positionH>
+                <wp:positionV relativeFrom="paragraph">
+                  <wp:posOffset>122112</wp:posOffset>
+                </wp:positionV>
+                <wp:extent cx="489098" cy="233916"/>
+                <wp:effectExtent l="0" t="0" r="0" b="0"/>
+                <wp:wrapNone/>
+                <wp:docPr id="72" name="Cuadro de texto 72"/>
+                <wp:cNvGraphicFramePr/>
+                <a:graphic xmlns:a="http://schemas.openxmlformats.org/drawingml/2006/main">
+                  <a:graphicData uri="http://schemas.microsoft.com/office/word/2010/wordprocessingShape">
+                    <wps:wsp>
+                      <wps:cNvSpPr txBox="1"/>
+                      <wps:spPr>
+                        <a:xfrm>
+                          <a:off x="0" y="0"/>
+                          <a:ext cx="489098" cy="233916"/>
+                        </a:xfrm>
+                        <a:prstGeom prst="rect">
+                          <a:avLst/>
+                        </a:prstGeom>
+                        <a:noFill/>
+                        <a:ln w="6350">
+                          <a:noFill/>
+                        </a:ln>
+                      </wps:spPr>
+                      <wps:txbx>
+                        <w:txbxContent>
+                          <w:p>
+                            <w:r>
+                              <w:t>ISBN</w:t>
+                            </w:r>
+                          </w:p>
+                        </w:txbxContent>
+                      </wps:txbx>
+                      <wps:bodyPr rot="0" spcFirstLastPara="0" vertOverflow="overflow" horzOverflow="overflow" vert="horz" wrap="square" lIns="91440" tIns="45720" rIns="91440" bIns="45720" numCol="1" spcCol="0" rtlCol="0" fromWordArt="0" anchor="t" anchorCtr="0" forceAA="0" compatLnSpc="1">
+                        <a:prstTxWarp prst="textNoShape">
+                          <a:avLst/>
+                        </a:prstTxWarp>
+                        <a:noAutofit/>
+                      </wps:bodyPr>
+                    </wps:wsp>
+                  </a:graphicData>
+                </a:graphic>
+              </wp:anchor>
+            </w:drawing>
+          </mc:Choice>
+          <mc:Fallback>
+            <w:pict>
+              <v:shape id="Cuadro de texto 72" o:spid="_x0000_s1107" type="#_x0000_t202" style="position:absolute;margin-left:140.9pt;margin-top:9.6pt;width:38.5pt;height:18.4pt;z-index:251704320;visibility:visible;mso-wrap-style:square;mso-wrap-distance-left:9pt;mso-wrap-distance-top:0;mso-wrap-distance-right:9pt;mso-wrap-distance-bottom:0;mso-position-horizontal:absolute;mso-position-horizontal-relative:text;mso-position-vertical:absolute;mso-position-vertical-relative:text;v-text-anchor:top" o:gfxdata="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" filled="f" stroked="f" strokeweight=".5pt">
+                <v:textbox>
+                  <w:txbxContent>
+                    <w:p>
+                      <w:r>
+                        <w:t>ISBN</w:t>
+                      </w:r>
+                    </w:p>
+                  </w:txbxContent>
+                </v:textbox>
+              </v:shape>
+            </w:pict>
+          </mc:Fallback>
+        </mc:AlternateContent>
+      </w:r>
+    </w:p>
+    <w:p>
+      <w:pPr>
+        <w:rPr>
+          <w:rFonts w:ascii="Arial" w:hAnsi="Arial" w:cs="Arial"/>
+          <w:b/>
+          <w:sz w:val="24"/>
+          <w:szCs w:val="24"/>
+          <w:lang w:val="es-ES"/>
+        </w:rPr>
+      </w:pPr>
+    </w:p>
+    <w:p>
+      <w:pPr>
+        <w:rPr>
+          <w:rFonts w:ascii="Arial" w:hAnsi="Arial" w:cs="Arial"/>
+          <w:b/>
+          <w:sz w:val="24"/>
+          <w:szCs w:val="24"/>
+          <w:lang w:val="es-ES"/>
+        </w:rPr>
+      </w:pPr>
+    </w:p>
+    <w:p>
+      <w:pPr>
+        <w:rPr>
+          <w:rFonts w:ascii="Arial" w:hAnsi="Arial" w:cs="Arial"/>
+          <w:b/>
+          <w:sz w:val="24"/>
+          <w:szCs w:val="24"/>
+          <w:lang w:val="es-ES"/>
+        </w:rPr>
+      </w:pPr>
+    </w:p>
+    <w:p>
+      <w:pPr>
+        <w:rPr>
+          <w:rFonts w:ascii="Arial" w:hAnsi="Arial" w:cs="Arial"/>
+          <w:b/>
+          <w:sz w:val="24"/>
+          <w:szCs w:val="24"/>
+          <w:lang w:val="es-ES"/>
+        </w:rPr>
+      </w:pPr>
+    </w:p>
+    <w:p>
+      <w:pPr>
+        <w:rPr>
+          <w:rFonts w:ascii="Arial" w:hAnsi="Arial" w:cs="Arial"/>
+          <w:b/>
+          <w:sz w:val="24"/>
+          <w:szCs w:val="24"/>
+          <w:lang w:val="es-ES"/>
+        </w:rPr>
+      </w:pPr>
+    </w:p>
+    <w:p>
+      <w:pPr>
+        <w:rPr>
+          <w:rFonts w:ascii="Arial" w:hAnsi="Arial" w:cs="Arial"/>
+          <w:b/>
+          <w:sz w:val="24"/>
+          <w:szCs w:val="24"/>
+          <w:lang w:val="es-ES"/>
+        </w:rPr>
+      </w:pPr>
+    </w:p>
+    <w:p>
+      <w:pPr>
+        <w:rPr>
+          <w:rFonts w:ascii="Arial" w:hAnsi="Arial" w:cs="Arial"/>
+          <w:b/>
+          <w:sz w:val="24"/>
+          <w:szCs w:val="24"/>
+          <w:lang w:val="es-ES"/>
+        </w:rPr>
+      </w:pPr>
+    </w:p>
+    <w:p>
+      <w:pPr>
+        <w:rPr>
+          <w:rFonts w:ascii="Arial" w:hAnsi="Arial" w:cs="Arial"/>
+          <w:b/>
+          <w:sz w:val="24"/>
+          <w:szCs w:val="24"/>
+          <w:lang w:val="es-ES"/>
+        </w:rPr>
+      </w:pPr>
+    </w:p>
+    <w:p>
+      <w:pPr>
+        <w:rPr>
+          <w:rFonts w:ascii="Arial" w:hAnsi="Arial" w:cs="Arial"/>
+          <w:b/>
+          <w:sz w:val="24"/>
+          <w:szCs w:val="24"/>
+          <w:lang w:val="es-ES"/>
+        </w:rPr>
+      </w:pPr>
+    </w:p>
+    <w:p>
+      <w:pPr>
+        <w:rPr>
+          <w:rFonts w:ascii="Arial" w:hAnsi="Arial" w:cs="Arial"/>
+          <w:b/>
+          <w:sz w:val="24"/>
+          <w:szCs w:val="24"/>
+          <w:lang w:val="es-ES"/>
+        </w:rPr>
+      </w:pPr>
+    </w:p>
+    <w:p>
+      <w:pPr>
         <w:rPr>
           <w:rFonts w:ascii="Arial" w:hAnsi="Arial" w:cs="Arial"/>
           <w:b/>
@@ -14698,7 +15433,16 @@
           <w:szCs w:val="24"/>
           <w:lang w:val="es-ES"/>
         </w:rPr>
-        <w:lastRenderedPageBreak/>
+      </w:pPr>
+      <w:r>
+        <w:rPr>
+          <w:rFonts w:ascii="Arial" w:hAnsi="Arial" w:cs="Arial"/>
+          <w:b/>
+          <w:i/>
+          <w:sz w:val="24"/>
+          <w:szCs w:val="24"/>
+          <w:lang w:val="es-ES"/>
+        </w:rPr>
         <w:t>Fase 4: Transición de la formación de ideas a los diseños preliminares</w:t>
       </w:r>
     </w:p>
@@ -14904,7 +15648,16 @@
                 <w:sz w:val="24"/>
                 <w:szCs w:val="24"/>
               </w:rPr>
-              <w:t>FILO), por lo cual, si se desea acceder al estante ubicado en la base de la pila para tomar un libro, es necesario eliminar cada slot desde el top de la pila de manera descendente hasta llegar al slot que requiero. En ultimas esto es ineficiente e incorrecto.</w:t>
+              <w:t xml:space="preserve">FILO), por lo cual, si se desea acceder al estante ubicado en la </w:t>
+            </w:r>
+            <w:r>
+              <w:rPr>
+                <w:rFonts w:ascii="Arial" w:hAnsi="Arial" w:cs="Arial"/>
+                <w:sz w:val="24"/>
+                <w:szCs w:val="24"/>
+              </w:rPr>
+              <w:lastRenderedPageBreak/>
+              <w:t>base de la pila para tomar un libro, es necesario eliminar cada slot desde el top de la pila de manera descendente hasta llegar al slot que requiero. En ultimas esto es ineficiente e incorrecto.</w:t>
             </w:r>
           </w:p>
         </w:tc>
@@ -15166,66 +15919,8 @@
         </w:rPr>
         <w:t>Factorial: 1 Punto</w:t>
       </w:r>
-    </w:p>
-    <w:p>
-      <w:pPr>
-        <w:spacing w:after="0" w:line="240" w:lineRule="auto"/>
-        <w:rPr>
-          <w:rFonts w:ascii="Arial" w:hAnsi="Arial" w:cs="Arial"/>
-          <w:sz w:val="24"/>
-          <w:szCs w:val="24"/>
-        </w:rPr>
-      </w:pPr>
-    </w:p>
-    <w:p>
-      <w:pPr>
-        <w:spacing w:after="0" w:line="240" w:lineRule="auto"/>
-        <w:rPr>
-          <w:rFonts w:ascii="Arial" w:hAnsi="Arial" w:cs="Arial"/>
-          <w:sz w:val="24"/>
-          <w:szCs w:val="24"/>
-        </w:rPr>
-      </w:pPr>
-    </w:p>
-    <w:p>
-      <w:pPr>
-        <w:spacing w:after="0" w:line="240" w:lineRule="auto"/>
-        <w:rPr>
-          <w:rFonts w:ascii="Arial" w:hAnsi="Arial" w:cs="Arial"/>
-          <w:sz w:val="24"/>
-          <w:szCs w:val="24"/>
-        </w:rPr>
-      </w:pPr>
-    </w:p>
-    <w:p>
-      <w:pPr>
-        <w:spacing w:after="0" w:line="240" w:lineRule="auto"/>
-        <w:rPr>
-          <w:rFonts w:ascii="Arial" w:hAnsi="Arial" w:cs="Arial"/>
-          <w:sz w:val="24"/>
-          <w:szCs w:val="24"/>
-        </w:rPr>
-      </w:pPr>
-    </w:p>
-    <w:p>
-      <w:pPr>
-        <w:spacing w:after="0" w:line="240" w:lineRule="auto"/>
-        <w:rPr>
-          <w:rFonts w:ascii="Arial" w:hAnsi="Arial" w:cs="Arial"/>
-          <w:sz w:val="24"/>
-          <w:szCs w:val="24"/>
-        </w:rPr>
-      </w:pPr>
-    </w:p>
-    <w:p>
-      <w:pPr>
-        <w:spacing w:after="0" w:line="240" w:lineRule="auto"/>
-        <w:rPr>
-          <w:rFonts w:ascii="Arial" w:hAnsi="Arial" w:cs="Arial"/>
-          <w:sz w:val="24"/>
-          <w:szCs w:val="24"/>
-        </w:rPr>
-      </w:pPr>
+      <w:bookmarkStart w:id="0" w:name="_GoBack"/>
+      <w:bookmarkEnd w:id="0"/>
     </w:p>
     <w:p>
       <w:pPr>
@@ -15262,7 +15957,6 @@
           <w:szCs w:val="24"/>
           <w:lang w:val="es-ES"/>
         </w:rPr>
-        <w:lastRenderedPageBreak/>
         <w:t>Criterio B: Complejidad espacial</w:t>
       </w:r>
     </w:p>
@@ -15657,6 +16351,7 @@
           <w:szCs w:val="24"/>
           <w:lang w:val="es-ES"/>
         </w:rPr>
+        <w:lastRenderedPageBreak/>
         <w:t>Aproximado:2</w:t>
       </w:r>
     </w:p>
@@ -16046,36 +16741,6 @@
         </w:rPr>
         <w:t>No conveniente: 1</w:t>
       </w:r>
-    </w:p>
-    <w:p>
-      <w:pPr>
-        <w:rPr>
-          <w:rFonts w:ascii="Arial" w:hAnsi="Arial" w:cs="Arial"/>
-          <w:sz w:val="24"/>
-          <w:szCs w:val="24"/>
-          <w:lang w:val="es-ES"/>
-        </w:rPr>
-      </w:pPr>
-    </w:p>
-    <w:p>
-      <w:pPr>
-        <w:rPr>
-          <w:rFonts w:ascii="Arial" w:hAnsi="Arial" w:cs="Arial"/>
-          <w:sz w:val="24"/>
-          <w:szCs w:val="24"/>
-          <w:lang w:val="es-ES"/>
-        </w:rPr>
-      </w:pPr>
-    </w:p>
-    <w:p>
-      <w:pPr>
-        <w:rPr>
-          <w:rFonts w:ascii="Arial" w:hAnsi="Arial" w:cs="Arial"/>
-          <w:sz w:val="24"/>
-          <w:szCs w:val="24"/>
-          <w:lang w:val="es-ES"/>
-        </w:rPr>
-      </w:pPr>
     </w:p>
     <w:p>
       <w:pPr>
@@ -16194,7 +16859,7 @@
           </mc:Choice>
           <mc:Fallback>
             <w:pict>
-              <v:shape w14:anchorId="13D6716F" id="Cuadro de texto 174" o:spid="_x0000_s1104" type="#_x0000_t202" style="position:absolute;margin-left:0;margin-top:55.4pt;width:73.65pt;height:25.1pt;z-index:251699200;visibility:visible;mso-wrap-style:square;mso-width-percent:0;mso-height-percent:0;mso-wrap-distance-left:9pt;mso-wrap-distance-top:0;mso-wrap-distance-right:9pt;mso-wrap-distance-bottom:0;mso-position-horizontal:left;mso-position-horizontal-relative:margin;mso-position-vertical:absolute;mso-position-vertical-relative:text;mso-width-percent:0;mso-height-percent:0;mso-width-relative:margin;mso-height-relative:margin;v-text-anchor:top" o:gfxdata="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" filled="f" stroked="f" strokeweight=".5pt">
+              <v:shape w14:anchorId="13D6716F" id="Cuadro de texto 174" o:spid="_x0000_s1108" type="#_x0000_t202" style="position:absolute;margin-left:0;margin-top:55.4pt;width:73.65pt;height:25.1pt;z-index:251699200;visibility:visible;mso-wrap-style:square;mso-width-percent:0;mso-height-percent:0;mso-wrap-distance-left:9pt;mso-wrap-distance-top:0;mso-wrap-distance-right:9pt;mso-wrap-distance-bottom:0;mso-position-horizontal:left;mso-position-horizontal-relative:margin;mso-position-vertical:absolute;mso-position-vertical-relative:text;mso-width-percent:0;mso-height-percent:0;mso-width-relative:margin;mso-height-relative:margin;v-text-anchor:top" o:gfxdata="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" filled="f" stroked="f" strokeweight=".5pt">
                 <v:textbox>
                   <w:txbxContent>
                     <w:p>
@@ -16344,7 +17009,7 @@
                 </mc:Choice>
                 <mc:Fallback>
                   <w:pict>
-                    <v:shape w14:anchorId="7146A214" id="Cuadro de texto 175" o:spid="_x0000_s1105" type="#_x0000_t202" style="position:absolute;left:0;text-align:left;margin-left:33.05pt;margin-top:-19.95pt;width:73.65pt;height:25.1pt;z-index:251702272;visibility:visible;mso-wrap-style:square;mso-width-percent:0;mso-height-percent:0;mso-wrap-distance-left:9pt;mso-wrap-distance-top:0;mso-wrap-distance-right:9pt;mso-wrap-distance-bottom:0;mso-position-horizontal:absolute;mso-position-horizontal-relative:text;mso-position-vertical:absolute;mso-position-vertical-relative:text;mso-width-percent:0;mso-height-percent:0;mso-width-relative:margin;mso-height-relative:margin;v-text-anchor:top" o:gfxdata="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" filled="f" stroked="f" strokeweight=".5pt">
+                    <v:shape w14:anchorId="7146A214" id="Cuadro de texto 175" o:spid="_x0000_s1109" type="#_x0000_t202" style="position:absolute;left:0;text-align:left;margin-left:33.05pt;margin-top:-19.95pt;width:73.65pt;height:25.1pt;z-index:251702272;visibility:visible;mso-wrap-style:square;mso-width-percent:0;mso-height-percent:0;mso-wrap-distance-left:9pt;mso-wrap-distance-top:0;mso-wrap-distance-right:9pt;mso-wrap-distance-bottom:0;mso-position-horizontal:absolute;mso-position-horizontal-relative:text;mso-position-vertical:absolute;mso-position-vertical-relative:text;mso-width-percent:0;mso-height-percent:0;mso-width-relative:margin;mso-height-relative:margin;v-text-anchor:top" o:gfxdata="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" filled="f" stroked="f" strokeweight=".5pt">
                       <v:textbox>
                         <w:txbxContent>
                           <w:p>
@@ -16755,7 +17420,7 @@
                 <w:sz w:val="24"/>
                 <w:szCs w:val="24"/>
               </w:rPr>
-              <w:t>3</w:t>
+              <w:t>2</w:t>
             </w:r>
           </w:p>
         </w:tc>
@@ -16778,7 +17443,7 @@
                 <w:sz w:val="24"/>
                 <w:szCs w:val="24"/>
               </w:rPr>
-              <w:t>22</w:t>
+              <w:t>21</w:t>
             </w:r>
           </w:p>
         </w:tc>
@@ -16998,6 +17663,221 @@
           </w:p>
         </w:tc>
       </w:tr>
+      <w:tr>
+        <w:tc>
+          <w:tcPr>
+            <w:tcW w:w="1567" w:type="dxa"/>
+            <w:shd w:val="clear" w:color="auto" w:fill="AEAAAA" w:themeFill="background2" w:themeFillShade="BF"/>
+            <w:vAlign w:val="center"/>
+          </w:tcPr>
+          <w:p>
+            <w:pPr>
+              <w:jc w:val="center"/>
+              <w:rPr>
+                <w:rFonts w:ascii="Arial" w:hAnsi="Arial" w:cs="Arial"/>
+                <w:b/>
+              </w:rPr>
+            </w:pPr>
+            <w:r>
+              <w:rPr>
+                <w:rFonts w:ascii="Arial" w:hAnsi="Arial" w:cs="Arial"/>
+                <w:b/>
+              </w:rPr>
+              <w:t>5</w:t>
+            </w:r>
+          </w:p>
+        </w:tc>
+        <w:tc>
+          <w:tcPr>
+            <w:tcW w:w="836" w:type="dxa"/>
+            <w:vAlign w:val="center"/>
+          </w:tcPr>
+          <w:p>
+            <w:pPr>
+              <w:jc w:val="center"/>
+              <w:rPr>
+                <w:rFonts w:ascii="Arial" w:hAnsi="Arial" w:cs="Arial"/>
+                <w:sz w:val="24"/>
+                <w:szCs w:val="24"/>
+              </w:rPr>
+            </w:pPr>
+            <w:r>
+              <w:rPr>
+                <w:rFonts w:ascii="Arial" w:hAnsi="Arial" w:cs="Arial"/>
+                <w:sz w:val="24"/>
+                <w:szCs w:val="24"/>
+              </w:rPr>
+              <w:t>6</w:t>
+            </w:r>
+          </w:p>
+        </w:tc>
+        <w:tc>
+          <w:tcPr>
+            <w:tcW w:w="761" w:type="dxa"/>
+            <w:vAlign w:val="center"/>
+          </w:tcPr>
+          <w:p>
+            <w:pPr>
+              <w:jc w:val="center"/>
+              <w:rPr>
+                <w:rFonts w:ascii="Arial" w:hAnsi="Arial" w:cs="Arial"/>
+                <w:sz w:val="24"/>
+                <w:szCs w:val="24"/>
+              </w:rPr>
+            </w:pPr>
+            <w:r>
+              <w:rPr>
+                <w:rFonts w:ascii="Arial" w:hAnsi="Arial" w:cs="Arial"/>
+                <w:sz w:val="24"/>
+                <w:szCs w:val="24"/>
+              </w:rPr>
+              <w:t>4</w:t>
+            </w:r>
+          </w:p>
+        </w:tc>
+        <w:tc>
+          <w:tcPr>
+            <w:tcW w:w="735" w:type="dxa"/>
+            <w:vAlign w:val="center"/>
+          </w:tcPr>
+          <w:p>
+            <w:pPr>
+              <w:jc w:val="center"/>
+              <w:rPr>
+                <w:rFonts w:ascii="Arial" w:hAnsi="Arial" w:cs="Arial"/>
+                <w:sz w:val="24"/>
+                <w:szCs w:val="24"/>
+              </w:rPr>
+            </w:pPr>
+            <w:r>
+              <w:rPr>
+                <w:rFonts w:ascii="Arial" w:hAnsi="Arial" w:cs="Arial"/>
+                <w:sz w:val="24"/>
+                <w:szCs w:val="24"/>
+              </w:rPr>
+              <w:t>3</w:t>
+            </w:r>
+          </w:p>
+        </w:tc>
+        <w:tc>
+          <w:tcPr>
+            <w:tcW w:w="916" w:type="dxa"/>
+            <w:vAlign w:val="center"/>
+          </w:tcPr>
+          <w:p>
+            <w:pPr>
+              <w:jc w:val="center"/>
+              <w:rPr>
+                <w:rFonts w:ascii="Arial" w:hAnsi="Arial" w:cs="Arial"/>
+                <w:sz w:val="24"/>
+                <w:szCs w:val="24"/>
+              </w:rPr>
+            </w:pPr>
+            <w:r>
+              <w:rPr>
+                <w:rFonts w:ascii="Arial" w:hAnsi="Arial" w:cs="Arial"/>
+                <w:sz w:val="24"/>
+                <w:szCs w:val="24"/>
+              </w:rPr>
+              <w:t>3</w:t>
+            </w:r>
+          </w:p>
+        </w:tc>
+        <w:tc>
+          <w:tcPr>
+            <w:tcW w:w="992" w:type="dxa"/>
+            <w:vAlign w:val="center"/>
+          </w:tcPr>
+          <w:p>
+            <w:pPr>
+              <w:jc w:val="center"/>
+              <w:rPr>
+                <w:rFonts w:ascii="Arial" w:hAnsi="Arial" w:cs="Arial"/>
+                <w:sz w:val="24"/>
+                <w:szCs w:val="24"/>
+              </w:rPr>
+            </w:pPr>
+            <w:r>
+              <w:rPr>
+                <w:rFonts w:ascii="Arial" w:hAnsi="Arial" w:cs="Arial"/>
+                <w:sz w:val="24"/>
+                <w:szCs w:val="24"/>
+              </w:rPr>
+              <w:t>2</w:t>
+            </w:r>
+          </w:p>
+        </w:tc>
+        <w:tc>
+          <w:tcPr>
+            <w:tcW w:w="992" w:type="dxa"/>
+            <w:vAlign w:val="center"/>
+          </w:tcPr>
+          <w:p>
+            <w:pPr>
+              <w:jc w:val="center"/>
+              <w:rPr>
+                <w:rFonts w:ascii="Arial" w:hAnsi="Arial" w:cs="Arial"/>
+                <w:sz w:val="24"/>
+                <w:szCs w:val="24"/>
+              </w:rPr>
+            </w:pPr>
+            <w:r>
+              <w:rPr>
+                <w:rFonts w:ascii="Arial" w:hAnsi="Arial" w:cs="Arial"/>
+                <w:sz w:val="24"/>
+                <w:szCs w:val="24"/>
+              </w:rPr>
+              <w:t>2</w:t>
+            </w:r>
+          </w:p>
+        </w:tc>
+        <w:tc>
+          <w:tcPr>
+            <w:tcW w:w="998" w:type="dxa"/>
+          </w:tcPr>
+          <w:p>
+            <w:pPr>
+              <w:jc w:val="center"/>
+              <w:rPr>
+                <w:rFonts w:ascii="Arial" w:hAnsi="Arial" w:cs="Arial"/>
+                <w:sz w:val="24"/>
+                <w:szCs w:val="24"/>
+              </w:rPr>
+            </w:pPr>
+            <w:r>
+              <w:rPr>
+                <w:rFonts w:ascii="Arial" w:hAnsi="Arial" w:cs="Arial"/>
+                <w:sz w:val="24"/>
+                <w:szCs w:val="24"/>
+              </w:rPr>
+              <w:t>3</w:t>
+            </w:r>
+          </w:p>
+        </w:tc>
+        <w:tc>
+          <w:tcPr>
+            <w:tcW w:w="1597" w:type="dxa"/>
+          </w:tcPr>
+          <w:p>
+            <w:pPr>
+              <w:jc w:val="center"/>
+              <w:rPr>
+                <w:rFonts w:ascii="Arial" w:hAnsi="Arial" w:cs="Arial"/>
+                <w:sz w:val="24"/>
+                <w:szCs w:val="24"/>
+              </w:rPr>
+            </w:pPr>
+            <w:r>
+              <w:rPr>
+                <w:rFonts w:ascii="Arial" w:hAnsi="Arial" w:cs="Arial"/>
+                <w:sz w:val="24"/>
+                <w:szCs w:val="24"/>
+              </w:rPr>
+              <w:t>23</w:t>
+            </w:r>
+          </w:p>
+        </w:tc>
+      </w:tr>
     </w:tbl>
     <w:p>
       <w:pPr>
@@ -17034,7 +17914,7 @@
           <w:szCs w:val="24"/>
           <w:lang w:val="es-ES"/>
         </w:rPr>
-        <w:t>tados obtenidos la alternativa 4</w:t>
+        <w:t xml:space="preserve">tados obtenidos la alternativa </w:t>
       </w:r>
       <w:r>
         <w:rPr>
@@ -17043,7 +17923,7 @@
           <w:szCs w:val="24"/>
           <w:lang w:val="es-ES"/>
         </w:rPr>
-        <w:t xml:space="preserve"> va a ser descarta</w:t>
+        <w:t xml:space="preserve">1 y </w:t>
       </w:r>
       <w:r>
         <w:rPr>
@@ -17052,7 +17932,43 @@
           <w:szCs w:val="24"/>
           <w:lang w:val="es-ES"/>
         </w:rPr>
-        <w:t xml:space="preserve"> y por lo tanto la alternativa 1</w:t>
+        <w:t>4</w:t>
+      </w:r>
+      <w:r>
+        <w:rPr>
+          <w:rFonts w:ascii="Arial" w:hAnsi="Arial" w:cs="Arial"/>
+          <w:sz w:val="24"/>
+          <w:szCs w:val="24"/>
+          <w:lang w:val="es-ES"/>
+        </w:rPr>
+        <w:t xml:space="preserve"> va</w:t>
+      </w:r>
+      <w:r>
+        <w:rPr>
+          <w:rFonts w:ascii="Arial" w:hAnsi="Arial" w:cs="Arial"/>
+          <w:sz w:val="24"/>
+          <w:szCs w:val="24"/>
+          <w:lang w:val="es-ES"/>
+        </w:rPr>
+        <w:t>n</w:t>
+      </w:r>
+      <w:r>
+        <w:rPr>
+          <w:rFonts w:ascii="Arial" w:hAnsi="Arial" w:cs="Arial"/>
+          <w:sz w:val="24"/>
+          <w:szCs w:val="24"/>
+          <w:lang w:val="es-ES"/>
+        </w:rPr>
+        <w:t xml:space="preserve"> a ser descarta</w:t>
+      </w:r>
+      <w:r>
+        <w:rPr>
+          <w:rFonts w:ascii="Arial" w:hAnsi="Arial" w:cs="Arial"/>
+          <w:sz w:val="24"/>
+          <w:szCs w:val="24"/>
+          <w:lang w:val="es-ES"/>
+        </w:rPr>
+        <w:t xml:space="preserve"> y por lo tanto la alternativa 5</w:t>
       </w:r>
       <w:r>
         <w:rPr>
@@ -17121,6 +18037,7 @@
           <w:szCs w:val="24"/>
           <w:lang w:val="es-ES"/>
         </w:rPr>
+        <w:lastRenderedPageBreak/>
         <w:t xml:space="preserve">Diseño de pruebas unitarias </w:t>
       </w:r>
     </w:p>
@@ -17791,17 +18708,7 @@
                 <w:szCs w:val="24"/>
                 <w:lang w:val="es-ES"/>
               </w:rPr>
-              <w:t xml:space="preserve">, la cual contiene las siguientes </w:t>
-            </w:r>
-            <w:r>
-              <w:rPr>
-                <w:rFonts w:ascii="Arial" w:hAnsi="Arial" w:cs="Arial"/>
-                <w:sz w:val="24"/>
-                <w:szCs w:val="24"/>
-                <w:lang w:val="es-ES"/>
-              </w:rPr>
-              <w:lastRenderedPageBreak/>
-              <w:t>cadenas {“Hola”, “Soy”}</w:t>
+              <w:t>, la cual contiene las siguientes cadenas {“Hola”, “Soy”}</w:t>
             </w:r>
           </w:p>
         </w:tc>
@@ -17830,7 +18737,6 @@
                 <w:szCs w:val="24"/>
                 <w:lang w:val="es-ES"/>
               </w:rPr>
-              <w:lastRenderedPageBreak/>
               <w:t>s</w:t>
             </w:r>
             <w:r>
@@ -17968,17 +18874,7 @@
                 <w:szCs w:val="24"/>
                 <w:lang w:val="es-ES"/>
               </w:rPr>
-              <w:t xml:space="preserve">) debe de devolver la cadena “Juan”, demostrando </w:t>
-            </w:r>
-            <w:r>
-              <w:rPr>
-                <w:rFonts w:ascii="Arial" w:hAnsi="Arial" w:cs="Arial"/>
-                <w:sz w:val="24"/>
-                <w:szCs w:val="24"/>
-                <w:lang w:val="es-ES"/>
-              </w:rPr>
-              <w:lastRenderedPageBreak/>
-              <w:t>que la cadena se ingresó correctamente</w:t>
+              <w:t>) debe de devolver la cadena “Juan”, demostrando que la cadena se ingresó correctamente</w:t>
             </w:r>
           </w:p>
         </w:tc>
@@ -18006,7 +18902,6 @@
                 <w:szCs w:val="24"/>
                 <w:lang w:val="es-ES"/>
               </w:rPr>
-              <w:lastRenderedPageBreak/>
               <w:t>3</w:t>
             </w:r>
           </w:p>
@@ -18643,7 +19538,17 @@
                 <w:szCs w:val="24"/>
                 <w:lang w:val="es-ES"/>
               </w:rPr>
-              <w:t>Se crea una pila de Enteros, la cual contiene los enteros {1, 2, 3, 4, 5}</w:t>
+              <w:t xml:space="preserve">Se crea una pila de Enteros, la cual contiene los </w:t>
+            </w:r>
+            <w:r>
+              <w:rPr>
+                <w:rFonts w:ascii="Arial" w:hAnsi="Arial" w:cs="Arial"/>
+                <w:sz w:val="24"/>
+                <w:szCs w:val="24"/>
+                <w:lang w:val="es-ES"/>
+              </w:rPr>
+              <w:lastRenderedPageBreak/>
+              <w:t>enteros {1, 2, 3, 4, 5}</w:t>
             </w:r>
           </w:p>
         </w:tc>
@@ -18671,6 +19576,7 @@
                 <w:szCs w:val="24"/>
                 <w:lang w:val="es-ES"/>
               </w:rPr>
+              <w:lastRenderedPageBreak/>
               <w:t>stageOne</w:t>
             </w:r>
             <w:proofErr w:type="spellEnd"/>
@@ -18787,7 +19693,17 @@
                 <w:szCs w:val="24"/>
                 <w:lang w:val="es-ES"/>
               </w:rPr>
-              <w:t xml:space="preserve"> y el algoritmo </w:t>
+              <w:t xml:space="preserve"> y el </w:t>
+            </w:r>
+            <w:r>
+              <w:rPr>
+                <w:rFonts w:ascii="Arial" w:hAnsi="Arial" w:cs="Arial"/>
+                <w:sz w:val="24"/>
+                <w:szCs w:val="24"/>
+                <w:lang w:val="es-ES"/>
+              </w:rPr>
+              <w:lastRenderedPageBreak/>
+              <w:t xml:space="preserve">algoritmo </w:t>
             </w:r>
             <w:proofErr w:type="spellStart"/>
             <w:r>
@@ -18835,6 +19751,7 @@
                 <w:szCs w:val="24"/>
                 <w:lang w:val="es-ES"/>
               </w:rPr>
+              <w:lastRenderedPageBreak/>
               <w:t>2</w:t>
             </w:r>
           </w:p>
@@ -19245,17 +20162,7 @@
                 <w:szCs w:val="24"/>
                 <w:lang w:val="es-ES"/>
               </w:rPr>
-              <w:t xml:space="preserve">a el libro l3 con precio de 50000 y el tamaño de la </w:t>
-            </w:r>
-            <w:r>
-              <w:rPr>
-                <w:rFonts w:ascii="Arial" w:hAnsi="Arial" w:cs="Arial"/>
-                <w:sz w:val="24"/>
-                <w:szCs w:val="24"/>
-                <w:lang w:val="es-ES"/>
-              </w:rPr>
-              <w:lastRenderedPageBreak/>
-              <w:t>pila debe de disminuir a 2</w:t>
+              <w:t>a el libro l3 con precio de 50000 y el tamaño de la pila debe de disminuir a 2</w:t>
             </w:r>
           </w:p>
         </w:tc>
@@ -20113,7 +21020,17 @@
                 <w:szCs w:val="24"/>
                 <w:lang w:val="es-ES"/>
               </w:rPr>
-              <w:t xml:space="preserve"> = 12000, l2.precio = 80000, l3.precio = 50000}</w:t>
+              <w:t xml:space="preserve"> = 12000, l2.precio = </w:t>
+            </w:r>
+            <w:r>
+              <w:rPr>
+                <w:rFonts w:ascii="Arial" w:hAnsi="Arial" w:cs="Arial"/>
+                <w:sz w:val="24"/>
+                <w:szCs w:val="24"/>
+                <w:lang w:val="es-ES"/>
+              </w:rPr>
+              <w:lastRenderedPageBreak/>
+              <w:t>80000, l3.precio = 50000}</w:t>
             </w:r>
           </w:p>
         </w:tc>
@@ -20142,6 +21059,7 @@
                 <w:szCs w:val="24"/>
                 <w:lang w:val="es-ES"/>
               </w:rPr>
+              <w:lastRenderedPageBreak/>
               <w:t>stageThree</w:t>
             </w:r>
             <w:proofErr w:type="spellEnd"/>
@@ -20243,7 +21161,17 @@
                 <w:szCs w:val="24"/>
                 <w:lang w:val="es-ES"/>
               </w:rPr>
-              <w:t>) debe de retornar al libro l3 con precio de 50000 y el tamaño de la pila debe de ser 2</w:t>
+              <w:t xml:space="preserve">) debe de retornar al libro l3 con precio de 50000 y el </w:t>
+            </w:r>
+            <w:r>
+              <w:rPr>
+                <w:rFonts w:ascii="Arial" w:hAnsi="Arial" w:cs="Arial"/>
+                <w:sz w:val="24"/>
+                <w:szCs w:val="24"/>
+                <w:lang w:val="es-ES"/>
+              </w:rPr>
+              <w:lastRenderedPageBreak/>
+              <w:t>tamaño de la pila debe de ser 2</w:t>
             </w:r>
           </w:p>
         </w:tc>
@@ -20876,7 +21804,6 @@
                 <w:szCs w:val="24"/>
                 <w:lang w:val="es-ES"/>
               </w:rPr>
-              <w:lastRenderedPageBreak/>
               <w:t>(Caso Interesante)</w:t>
             </w:r>
           </w:p>
@@ -20901,7 +21828,6 @@
                 <w:szCs w:val="24"/>
                 <w:lang w:val="es-ES"/>
               </w:rPr>
-              <w:lastRenderedPageBreak/>
               <w:t xml:space="preserve">Se crea una </w:t>
             </w:r>
             <w:r>
@@ -20940,17 +21866,7 @@
                 <w:szCs w:val="24"/>
                 <w:lang w:val="es-ES"/>
               </w:rPr>
-              <w:t xml:space="preserve">, </w:t>
-            </w:r>
-            <w:r>
-              <w:rPr>
-                <w:rFonts w:ascii="Arial" w:hAnsi="Arial" w:cs="Arial"/>
-                <w:sz w:val="24"/>
-                <w:szCs w:val="24"/>
-                <w:lang w:val="es-ES"/>
-              </w:rPr>
-              <w:lastRenderedPageBreak/>
-              <w:t>la cual contiene las siguientes cadenas {“Hola”, “Soy”}</w:t>
+              <w:t>, la cual contiene las siguientes cadenas {“Hola”, “Soy”}</w:t>
             </w:r>
           </w:p>
         </w:tc>
@@ -20978,7 +21894,6 @@
                 <w:szCs w:val="24"/>
                 <w:lang w:val="es-ES"/>
               </w:rPr>
-              <w:lastRenderedPageBreak/>
               <w:t>stageTwo</w:t>
             </w:r>
             <w:proofErr w:type="spellEnd"/>
@@ -21044,17 +21959,7 @@
                 <w:szCs w:val="24"/>
                 <w:lang w:val="es-ES"/>
               </w:rPr>
-              <w:t xml:space="preserve"> cuya </w:t>
-            </w:r>
-            <w:r>
-              <w:rPr>
-                <w:rFonts w:ascii="Arial" w:hAnsi="Arial" w:cs="Arial"/>
-                <w:sz w:val="24"/>
-                <w:szCs w:val="24"/>
-                <w:lang w:val="es-ES"/>
-              </w:rPr>
-              <w:lastRenderedPageBreak/>
-              <w:t>cadena es “Juan”</w:t>
+              <w:t xml:space="preserve"> cuya cadena es “Juan”</w:t>
             </w:r>
           </w:p>
         </w:tc>
@@ -21078,7 +21983,6 @@
                 <w:szCs w:val="24"/>
                 <w:lang w:val="es-ES"/>
               </w:rPr>
-              <w:lastRenderedPageBreak/>
               <w:t xml:space="preserve">El algoritmo </w:t>
             </w:r>
             <w:proofErr w:type="gramStart"/>
@@ -21108,17 +22012,7 @@
                 <w:szCs w:val="24"/>
                 <w:lang w:val="es-ES"/>
               </w:rPr>
-              <w:t xml:space="preserve">) debe de </w:t>
-            </w:r>
-            <w:r>
-              <w:rPr>
-                <w:rFonts w:ascii="Arial" w:hAnsi="Arial" w:cs="Arial"/>
-                <w:sz w:val="24"/>
-                <w:szCs w:val="24"/>
-                <w:lang w:val="es-ES"/>
-              </w:rPr>
-              <w:lastRenderedPageBreak/>
-              <w:t>devolver la cadena “</w:t>
+              <w:t>) debe de devolver la cadena “</w:t>
             </w:r>
             <w:r>
               <w:rPr>
@@ -21208,25 +22102,7 @@
                 <w:szCs w:val="24"/>
                 <w:lang w:val="es-ES"/>
               </w:rPr>
-              <w:t xml:space="preserve">Se crea una </w:t>
-            </w:r>
-            <w:r>
-              <w:rPr>
-                <w:rFonts w:ascii="Arial" w:hAnsi="Arial" w:cs="Arial"/>
-                <w:sz w:val="24"/>
-                <w:szCs w:val="24"/>
-                <w:lang w:val="es-ES"/>
-              </w:rPr>
-              <w:t>cola</w:t>
-            </w:r>
-            <w:r>
-              <w:rPr>
-                <w:rFonts w:ascii="Arial" w:hAnsi="Arial" w:cs="Arial"/>
-                <w:sz w:val="24"/>
-                <w:szCs w:val="24"/>
-                <w:lang w:val="es-ES"/>
-              </w:rPr>
-              <w:t xml:space="preserve"> de Libros {l</w:t>
+              <w:t>Se crea una cola de Libros {l</w:t>
             </w:r>
             <w:proofErr w:type="gramStart"/>
             <w:r>
@@ -21319,25 +22195,7 @@
                 <w:szCs w:val="24"/>
                 <w:lang w:val="es-ES"/>
               </w:rPr>
-              <w:t>Se entrega un libro (l4) cuyo valor es de</w:t>
-            </w:r>
-            <w:r>
-              <w:rPr>
-                <w:rFonts w:ascii="Arial" w:hAnsi="Arial" w:cs="Arial"/>
-                <w:sz w:val="24"/>
-                <w:szCs w:val="24"/>
-                <w:lang w:val="es-ES"/>
-              </w:rPr>
-              <w:t xml:space="preserve"> </w:t>
-            </w:r>
-            <w:r>
-              <w:rPr>
-                <w:rFonts w:ascii="Arial" w:hAnsi="Arial" w:cs="Arial"/>
-                <w:sz w:val="24"/>
-                <w:szCs w:val="24"/>
-                <w:lang w:val="es-ES"/>
-              </w:rPr>
-              <w:t>100000</w:t>
+              <w:t>Se entrega un libro (l4) cuyo valor es de 100000</w:t>
             </w:r>
           </w:p>
         </w:tc>
@@ -21953,6 +22811,7 @@
                 <w:szCs w:val="24"/>
                 <w:lang w:val="es-ES"/>
               </w:rPr>
+              <w:lastRenderedPageBreak/>
               <w:t>front</w:t>
             </w:r>
             <w:proofErr w:type="spellEnd"/>
@@ -21991,6 +22850,7 @@
                 <w:szCs w:val="24"/>
                 <w:lang w:val="es-ES"/>
               </w:rPr>
+              <w:lastRenderedPageBreak/>
               <w:t>2</w:t>
             </w:r>
           </w:p>
@@ -23312,7 +24172,17 @@
                 <w:szCs w:val="24"/>
                 <w:lang w:val="es-ES"/>
               </w:rPr>
-              <w:t xml:space="preserve"> = 12000, l2.precio = 80000, l3.precio = 50000}</w:t>
+              <w:t xml:space="preserve"> = 12000, l2.precio = </w:t>
+            </w:r>
+            <w:r>
+              <w:rPr>
+                <w:rFonts w:ascii="Arial" w:hAnsi="Arial" w:cs="Arial"/>
+                <w:sz w:val="24"/>
+                <w:szCs w:val="24"/>
+                <w:lang w:val="es-ES"/>
+              </w:rPr>
+              <w:lastRenderedPageBreak/>
+              <w:t>80000, l3.precio = 50000}</w:t>
             </w:r>
           </w:p>
         </w:tc>
@@ -23341,6 +24211,7 @@
                 <w:szCs w:val="24"/>
                 <w:lang w:val="es-ES"/>
               </w:rPr>
+              <w:lastRenderedPageBreak/>
               <w:t>stageThree</w:t>
             </w:r>
             <w:proofErr w:type="spellEnd"/>
@@ -23431,10 +24302,18 @@
                 <w:szCs w:val="24"/>
                 <w:lang w:val="es-ES"/>
               </w:rPr>
-              <w:t>() debe de devolver al libro l1() con precio de 12000 y el tamaño de la cola debe de ser igual a 3</w:t>
-            </w:r>
-            <w:bookmarkStart w:id="0" w:name="_GoBack"/>
-            <w:bookmarkEnd w:id="0"/>
+              <w:t xml:space="preserve">() debe de devolver al libro l1() con precio de </w:t>
+            </w:r>
+            <w:r>
+              <w:rPr>
+                <w:rFonts w:ascii="Arial" w:hAnsi="Arial" w:cs="Arial"/>
+                <w:sz w:val="24"/>
+                <w:szCs w:val="24"/>
+                <w:lang w:val="es-ES"/>
+              </w:rPr>
+              <w:lastRenderedPageBreak/>
+              <w:t>12000 y el tamaño de la cola debe de ser igual a 3</w:t>
+            </w:r>
           </w:p>
         </w:tc>
       </w:tr>
@@ -23450,7 +24329,7 @@
       </w:pPr>
     </w:p>
     <w:sectPr>
-      <w:headerReference w:type="default" r:id="rId31"/>
+      <w:headerReference w:type="default" r:id="rId33"/>
       <w:pgSz w:w="12240" w:h="15840"/>
       <w:pgMar w:top="1418" w:right="1418" w:bottom="1418" w:left="1418" w:header="709" w:footer="709" w:gutter="0"/>
       <w:cols w:space="708"/>
@@ -23461,7 +24340,7 @@
 </file>
 
 <file path=word/endnotes.xml><?xml version="1.0" encoding="utf-8"?>
-<w:endnotes xmlns:wpc="http://schemas.microsoft.com/office/word/2010/wordprocessingCanvas" xmlns:cx="http://schemas.microsoft.com/office/drawing/2014/chartex" xmlns:cx1="http://schemas.microsoft.com/office/drawing/2015/9/8/chartex" xmlns:cx2="http://schemas.microsoft.com/office/drawing/2015/10/21/chartex" xmlns:cx3="http://schemas.microsoft.com/office/drawing/2016/5/9/chartex" xmlns:cx4="http://schemas.microsoft.com/office/drawing/2016/5/10/chartex" xmlns:cx5="http://schemas.microsoft.com/office/drawing/2016/5/11/chartex" xmlns:cx6="http://schemas.microsoft.com/office/drawing/2016/5/12/chartex" xmlns:cx7="http://schemas.microsoft.com/office/drawing/2016/5/13/chartex" xmlns:cx8="http://schemas.microsoft.com/office/drawing/2016/5/14/chartex" xmlns:mc="http://schemas.openxmlformats.org/markup-compatibility/2006" xmlns:aink="http://schemas.microsoft.com/office/drawing/2016/ink" xmlns:am3d="http://schemas.microsoft.com/office/drawing/2017/model3d" xmlns:o="urn:schemas-microsoft-com:office:office" xmlns:r="http://schemas.openxmlformats.org/officeDocument/2006/relationships" xmlns:m="http://schemas.openxmlformats.org/officeDocument/2006/math" xmlns:v="urn:schemas-microsoft-com:vml" xmlns:wp14="http://schemas.microsoft.com/office/word/2010/wordprocessingDrawing" xmlns:wp="http://schemas.openxmlformats.org/drawingml/2006/wordprocessingDrawing" xmlns:w10="urn:schemas-microsoft-com:office:word" xmlns:w="http://schemas.openxmlformats.org/wordprocessingml/2006/main" xmlns:w14="http://schemas.microsoft.com/office/word/2010/wordml" xmlns:w15="http://schemas.microsoft.com/office/word/2012/wordml" xmlns:w16cid="http://schemas.microsoft.com/office/word/2016/wordml/cid" xmlns:w16se="http://schemas.microsoft.com/office/word/2015/wordml/symex" xmlns:wpg="http://schemas.microsoft.com/office/word/2010/wordprocessingGroup" xmlns:wpi="http://schemas.microsoft.com/office/word/2010/wordprocessingInk" xmlns:wne="http://schemas.microsoft.com/office/word/2006/wordml" xmlns:wps="http://schemas.microsoft.com/office/word/2010/wordprocessingShape" mc:Ignorable="w14 w15 w16se w16cid wp14">
+<w:endnotes xmlns:wpc="http://schemas.microsoft.com/office/word/2010/wordprocessingCanvas" xmlns:cx="http://schemas.microsoft.com/office/drawing/2014/chartex" xmlns:cx1="http://schemas.microsoft.com/office/drawing/2015/9/8/chartex" xmlns:mc="http://schemas.openxmlformats.org/markup-compatibility/2006" xmlns:o="urn:schemas-microsoft-com:office:office" xmlns:r="http://schemas.openxmlformats.org/officeDocument/2006/relationships" xmlns:m="http://schemas.openxmlformats.org/officeDocument/2006/math" xmlns:v="urn:schemas-microsoft-com:vml" xmlns:wp14="http://schemas.microsoft.com/office/word/2010/wordprocessingDrawing" xmlns:wp="http://schemas.openxmlformats.org/drawingml/2006/wordprocessingDrawing" xmlns:w10="urn:schemas-microsoft-com:office:word" xmlns:w="http://schemas.openxmlformats.org/wordprocessingml/2006/main" xmlns:w14="http://schemas.microsoft.com/office/word/2010/wordml" xmlns:w15="http://schemas.microsoft.com/office/word/2012/wordml" xmlns:w16se="http://schemas.microsoft.com/office/word/2015/wordml/symex" xmlns:wpg="http://schemas.microsoft.com/office/word/2010/wordprocessingGroup" xmlns:wpi="http://schemas.microsoft.com/office/word/2010/wordprocessingInk" xmlns:wne="http://schemas.microsoft.com/office/word/2006/wordml" xmlns:wps="http://schemas.microsoft.com/office/word/2010/wordprocessingShape" mc:Ignorable="w14 w15 w16se wp14">
   <w:endnote w:type="separator" w:id="-1">
     <w:p>
       <w:pPr>
@@ -23486,7 +24365,7 @@
 </file>
 
 <file path=word/footnotes.xml><?xml version="1.0" encoding="utf-8"?>
-<w:footnotes xmlns:wpc="http://schemas.microsoft.com/office/word/2010/wordprocessingCanvas" xmlns:cx="http://schemas.microsoft.com/office/drawing/2014/chartex" xmlns:cx1="http://schemas.microsoft.com/office/drawing/2015/9/8/chartex" xmlns:cx2="http://schemas.microsoft.com/office/drawing/2015/10/21/chartex" xmlns:cx3="http://schemas.microsoft.com/office/drawing/2016/5/9/chartex" xmlns:cx4="http://schemas.microsoft.com/office/drawing/2016/5/10/chartex" xmlns:cx5="http://schemas.microsoft.com/office/drawing/2016/5/11/chartex" xmlns:cx6="http://schemas.microsoft.com/office/drawing/2016/5/12/chartex" xmlns:cx7="http://schemas.microsoft.com/office/drawing/2016/5/13/chartex" xmlns:cx8="http://schemas.microsoft.com/office/drawing/2016/5/14/chartex" xmlns:mc="http://schemas.openxmlformats.org/markup-compatibility/2006" xmlns:aink="http://schemas.microsoft.com/office/drawing/2016/ink" xmlns:am3d="http://schemas.microsoft.com/office/drawing/2017/model3d" xmlns:o="urn:schemas-microsoft-com:office:office" xmlns:r="http://schemas.openxmlformats.org/officeDocument/2006/relationships" xmlns:m="http://schemas.openxmlformats.org/officeDocument/2006/math" xmlns:v="urn:schemas-microsoft-com:vml" xmlns:wp14="http://schemas.microsoft.com/office/word/2010/wordprocessingDrawing" xmlns:wp="http://schemas.openxmlformats.org/drawingml/2006/wordprocessingDrawing" xmlns:w10="urn:schemas-microsoft-com:office:word" xmlns:w="http://schemas.openxmlformats.org/wordprocessingml/2006/main" xmlns:w14="http://schemas.microsoft.com/office/word/2010/wordml" xmlns:w15="http://schemas.microsoft.com/office/word/2012/wordml" xmlns:w16cid="http://schemas.microsoft.com/office/word/2016/wordml/cid" xmlns:w16se="http://schemas.microsoft.com/office/word/2015/wordml/symex" xmlns:wpg="http://schemas.microsoft.com/office/word/2010/wordprocessingGroup" xmlns:wpi="http://schemas.microsoft.com/office/word/2010/wordprocessingInk" xmlns:wne="http://schemas.microsoft.com/office/word/2006/wordml" xmlns:wps="http://schemas.microsoft.com/office/word/2010/wordprocessingShape" mc:Ignorable="w14 w15 w16se w16cid wp14">
+<w:footnotes xmlns:wpc="http://schemas.microsoft.com/office/word/2010/wordprocessingCanvas" xmlns:cx="http://schemas.microsoft.com/office/drawing/2014/chartex" xmlns:cx1="http://schemas.microsoft.com/office/drawing/2015/9/8/chartex" xmlns:mc="http://schemas.openxmlformats.org/markup-compatibility/2006" xmlns:o="urn:schemas-microsoft-com:office:office" xmlns:r="http://schemas.openxmlformats.org/officeDocument/2006/relationships" xmlns:m="http://schemas.openxmlformats.org/officeDocument/2006/math" xmlns:v="urn:schemas-microsoft-com:vml" xmlns:wp14="http://schemas.microsoft.com/office/word/2010/wordprocessingDrawing" xmlns:wp="http://schemas.openxmlformats.org/drawingml/2006/wordprocessingDrawing" xmlns:w10="urn:schemas-microsoft-com:office:word" xmlns:w="http://schemas.openxmlformats.org/wordprocessingml/2006/main" xmlns:w14="http://schemas.microsoft.com/office/word/2010/wordml" xmlns:w15="http://schemas.microsoft.com/office/word/2012/wordml" xmlns:w16se="http://schemas.microsoft.com/office/word/2015/wordml/symex" xmlns:wpg="http://schemas.microsoft.com/office/word/2010/wordprocessingGroup" xmlns:wpi="http://schemas.microsoft.com/office/word/2010/wordprocessingInk" xmlns:wne="http://schemas.microsoft.com/office/word/2006/wordml" xmlns:wps="http://schemas.microsoft.com/office/word/2010/wordprocessingShape" mc:Ignorable="w14 w15 w16se wp14">
   <w:footnote w:type="separator" w:id="-1">
     <w:p>
       <w:pPr>
@@ -23511,7 +24390,7 @@
 </file>
 
 <file path=word/header1.xml><?xml version="1.0" encoding="utf-8"?>
-<w:hdr xmlns:wpc="http://schemas.microsoft.com/office/word/2010/wordprocessingCanvas" xmlns:cx="http://schemas.microsoft.com/office/drawing/2014/chartex" xmlns:cx1="http://schemas.microsoft.com/office/drawing/2015/9/8/chartex" xmlns:cx2="http://schemas.microsoft.com/office/drawing/2015/10/21/chartex" xmlns:cx3="http://schemas.microsoft.com/office/drawing/2016/5/9/chartex" xmlns:cx4="http://schemas.microsoft.com/office/drawing/2016/5/10/chartex" xmlns:cx5="http://schemas.microsoft.com/office/drawing/2016/5/11/chartex" xmlns:cx6="http://schemas.microsoft.com/office/drawing/2016/5/12/chartex" xmlns:cx7="http://schemas.microsoft.com/office/drawing/2016/5/13/chartex" xmlns:cx8="http://schemas.microsoft.com/office/drawing/2016/5/14/chartex" xmlns:mc="http://schemas.openxmlformats.org/markup-compatibility/2006" xmlns:aink="http://schemas.microsoft.com/office/drawing/2016/ink" xmlns:am3d="http://schemas.microsoft.com/office/drawing/2017/model3d" xmlns:o="urn:schemas-microsoft-com:office:office" xmlns:r="http://schemas.openxmlformats.org/officeDocument/2006/relationships" xmlns:m="http://schemas.openxmlformats.org/officeDocument/2006/math" xmlns:v="urn:schemas-microsoft-com:vml" xmlns:wp14="http://schemas.microsoft.com/office/word/2010/wordprocessingDrawing" xmlns:wp="http://schemas.openxmlformats.org/drawingml/2006/wordprocessingDrawing" xmlns:w10="urn:schemas-microsoft-com:office:word" xmlns:w="http://schemas.openxmlformats.org/wordprocessingml/2006/main" xmlns:w14="http://schemas.microsoft.com/office/word/2010/wordml" xmlns:w15="http://schemas.microsoft.com/office/word/2012/wordml" xmlns:w16cid="http://schemas.microsoft.com/office/word/2016/wordml/cid" xmlns:w16se="http://schemas.microsoft.com/office/word/2015/wordml/symex" xmlns:wpg="http://schemas.microsoft.com/office/word/2010/wordprocessingGroup" xmlns:wpi="http://schemas.microsoft.com/office/word/2010/wordprocessingInk" xmlns:wne="http://schemas.microsoft.com/office/word/2006/wordml" xmlns:wps="http://schemas.microsoft.com/office/word/2010/wordprocessingShape" mc:Ignorable="w14 w15 w16se w16cid wp14">
+<w:hdr xmlns:wpc="http://schemas.microsoft.com/office/word/2010/wordprocessingCanvas" xmlns:cx="http://schemas.microsoft.com/office/drawing/2014/chartex" xmlns:cx1="http://schemas.microsoft.com/office/drawing/2015/9/8/chartex" xmlns:mc="http://schemas.openxmlformats.org/markup-compatibility/2006" xmlns:o="urn:schemas-microsoft-com:office:office" xmlns:r="http://schemas.openxmlformats.org/officeDocument/2006/relationships" xmlns:m="http://schemas.openxmlformats.org/officeDocument/2006/math" xmlns:v="urn:schemas-microsoft-com:vml" xmlns:wp14="http://schemas.microsoft.com/office/word/2010/wordprocessingDrawing" xmlns:wp="http://schemas.openxmlformats.org/drawingml/2006/wordprocessingDrawing" xmlns:w10="urn:schemas-microsoft-com:office:word" xmlns:w="http://schemas.openxmlformats.org/wordprocessingml/2006/main" xmlns:w14="http://schemas.microsoft.com/office/word/2010/wordml" xmlns:w15="http://schemas.microsoft.com/office/word/2012/wordml" xmlns:w16se="http://schemas.microsoft.com/office/word/2015/wordml/symex" xmlns:wpg="http://schemas.microsoft.com/office/word/2010/wordprocessingGroup" xmlns:wpi="http://schemas.microsoft.com/office/word/2010/wordprocessingInk" xmlns:wne="http://schemas.microsoft.com/office/word/2006/wordml" xmlns:wps="http://schemas.microsoft.com/office/word/2010/wordprocessingShape" mc:Ignorable="w14 w15 w16se wp14">
   <w:p>
     <w:pPr>
       <w:pStyle w:val="Encabezado"/>
@@ -23579,7 +24458,7 @@
 </file>
 
 <file path=word/numbering.xml><?xml version="1.0" encoding="utf-8"?>
-<w:numbering xmlns:wpc="http://schemas.microsoft.com/office/word/2010/wordprocessingCanvas" xmlns:cx="http://schemas.microsoft.com/office/drawing/2014/chartex" xmlns:cx1="http://schemas.microsoft.com/office/drawing/2015/9/8/chartex" xmlns:cx2="http://schemas.microsoft.com/office/drawing/2015/10/21/chartex" xmlns:cx3="http://schemas.microsoft.com/office/drawing/2016/5/9/chartex" xmlns:cx4="http://schemas.microsoft.com/office/drawing/2016/5/10/chartex" xmlns:cx5="http://schemas.microsoft.com/office/drawing/2016/5/11/chartex" xmlns:cx6="http://schemas.microsoft.com/office/drawing/2016/5/12/chartex" xmlns:cx7="http://schemas.microsoft.com/office/drawing/2016/5/13/chartex" xmlns:cx8="http://schemas.microsoft.com/office/drawing/2016/5/14/chartex" xmlns:mc="http://schemas.openxmlformats.org/markup-compatibility/2006" xmlns:aink="http://schemas.microsoft.com/office/drawing/2016/ink" xmlns:am3d="http://schemas.microsoft.com/office/drawing/2017/model3d" xmlns:o="urn:schemas-microsoft-com:office:office" xmlns:r="http://schemas.openxmlformats.org/officeDocument/2006/relationships" xmlns:m="http://schemas.openxmlformats.org/officeDocument/2006/math" xmlns:v="urn:schemas-microsoft-com:vml" xmlns:wp14="http://schemas.microsoft.com/office/word/2010/wordprocessingDrawing" xmlns:wp="http://schemas.openxmlformats.org/drawingml/2006/wordprocessingDrawing" xmlns:w10="urn:schemas-microsoft-com:office:word" xmlns:w="http://schemas.openxmlformats.org/wordprocessingml/2006/main" xmlns:w14="http://schemas.microsoft.com/office/word/2010/wordml" xmlns:w15="http://schemas.microsoft.com/office/word/2012/wordml" xmlns:w16cid="http://schemas.microsoft.com/office/word/2016/wordml/cid" xmlns:w16se="http://schemas.microsoft.com/office/word/2015/wordml/symex" xmlns:wpg="http://schemas.microsoft.com/office/word/2010/wordprocessingGroup" xmlns:wpi="http://schemas.microsoft.com/office/word/2010/wordprocessingInk" xmlns:wne="http://schemas.microsoft.com/office/word/2006/wordml" xmlns:wps="http://schemas.microsoft.com/office/word/2010/wordprocessingShape" mc:Ignorable="w14 w15 w16se w16cid wp14">
+<w:numbering xmlns:wpc="http://schemas.microsoft.com/office/word/2010/wordprocessingCanvas" xmlns:cx="http://schemas.microsoft.com/office/drawing/2014/chartex" xmlns:cx1="http://schemas.microsoft.com/office/drawing/2015/9/8/chartex" xmlns:mc="http://schemas.openxmlformats.org/markup-compatibility/2006" xmlns:o="urn:schemas-microsoft-com:office:office" xmlns:r="http://schemas.openxmlformats.org/officeDocument/2006/relationships" xmlns:m="http://schemas.openxmlformats.org/officeDocument/2006/math" xmlns:v="urn:schemas-microsoft-com:vml" xmlns:wp14="http://schemas.microsoft.com/office/word/2010/wordprocessingDrawing" xmlns:wp="http://schemas.openxmlformats.org/drawingml/2006/wordprocessingDrawing" xmlns:w10="urn:schemas-microsoft-com:office:word" xmlns:w="http://schemas.openxmlformats.org/wordprocessingml/2006/main" xmlns:w14="http://schemas.microsoft.com/office/word/2010/wordml" xmlns:w15="http://schemas.microsoft.com/office/word/2012/wordml" xmlns:w16se="http://schemas.microsoft.com/office/word/2015/wordml/symex" xmlns:wpg="http://schemas.microsoft.com/office/word/2010/wordprocessingGroup" xmlns:wpi="http://schemas.microsoft.com/office/word/2010/wordprocessingInk" xmlns:wne="http://schemas.microsoft.com/office/word/2006/wordml" xmlns:wps="http://schemas.microsoft.com/office/word/2010/wordprocessingShape" mc:Ignorable="w14 w15 w16se wp14">
   <w:numPicBullet w:numPicBulletId="0">
     <w:pict>
       <v:shapetype id="_x0000_t75" coordsize="21600,21600" o:spt="75" o:preferrelative="t" path="m@4@5l@4@11@9@11@9@5xe" filled="f" stroked="f">
@@ -23601,7 +24480,7 @@
         <v:path o:extrusionok="f" gradientshapeok="t" o:connecttype="rect"/>
         <o:lock v:ext="edit" aspectratio="t"/>
       </v:shapetype>
-      <v:shape id="_x0000_i1028" type="#_x0000_t75" style="width:11.25pt;height:11.25pt" o:bullet="t">
+      <v:shape id="_x0000_i1058" type="#_x0000_t75" style="width:10.9pt;height:10.9pt" o:bullet="t">
         <v:imagedata r:id="rId1" o:title="msoC8FA"/>
       </v:shape>
     </w:pict>
@@ -25351,7 +26230,7 @@
 </file>
 
 <file path=word/styles.xml><?xml version="1.0" encoding="utf-8"?>
-<w:styles xmlns:mc="http://schemas.openxmlformats.org/markup-compatibility/2006" xmlns:r="http://schemas.openxmlformats.org/officeDocument/2006/relationships" xmlns:w="http://schemas.openxmlformats.org/wordprocessingml/2006/main" xmlns:w14="http://schemas.microsoft.com/office/word/2010/wordml" xmlns:w15="http://schemas.microsoft.com/office/word/2012/wordml" xmlns:w16cid="http://schemas.microsoft.com/office/word/2016/wordml/cid" xmlns:w16se="http://schemas.microsoft.com/office/word/2015/wordml/symex" mc:Ignorable="w14 w15 w16se w16cid">
+<w:styles xmlns:mc="http://schemas.openxmlformats.org/markup-compatibility/2006" xmlns:r="http://schemas.openxmlformats.org/officeDocument/2006/relationships" xmlns:w="http://schemas.openxmlformats.org/wordprocessingml/2006/main" xmlns:w14="http://schemas.microsoft.com/office/word/2010/wordml" xmlns:w15="http://schemas.microsoft.com/office/word/2012/wordml" xmlns:w16se="http://schemas.microsoft.com/office/word/2015/wordml/symex" mc:Ignorable="w14 w15 w16se">
   <w:docDefaults>
     <w:rPrDefault>
       <w:rPr>
@@ -25367,7 +26246,7 @@
       </w:pPr>
     </w:pPrDefault>
   </w:docDefaults>
-  <w:latentStyles w:defLockedState="0" w:defUIPriority="99" w:defSemiHidden="0" w:defUnhideWhenUsed="0" w:defQFormat="0" w:count="375">
+  <w:latentStyles w:defLockedState="0" w:defUIPriority="99" w:defSemiHidden="0" w:defUnhideWhenUsed="0" w:defQFormat="0" w:count="371">
     <w:lsdException w:name="Normal" w:uiPriority="0" w:qFormat="1"/>
     <w:lsdException w:name="heading 1" w:uiPriority="9" w:qFormat="1"/>
     <w:lsdException w:name="heading 2" w:semiHidden="1" w:uiPriority="9" w:unhideWhenUsed="1" w:qFormat="1"/>
@@ -25473,6 +26352,7 @@
     <w:lsdException w:name="HTML Sample" w:semiHidden="1" w:unhideWhenUsed="1"/>
     <w:lsdException w:name="HTML Typewriter" w:semiHidden="1" w:unhideWhenUsed="1"/>
     <w:lsdException w:name="HTML Variable" w:semiHidden="1" w:unhideWhenUsed="1"/>
+    <w:lsdException w:name="Normal Table" w:semiHidden="1" w:unhideWhenUsed="1"/>
     <w:lsdException w:name="annotation subject" w:semiHidden="1" w:unhideWhenUsed="1"/>
     <w:lsdException w:name="No List" w:semiHidden="1" w:unhideWhenUsed="1"/>
     <w:lsdException w:name="Outline List 1" w:semiHidden="1" w:unhideWhenUsed="1"/>
@@ -25516,8 +26396,10 @@
     <w:lsdException w:name="Table Elegant" w:semiHidden="1" w:unhideWhenUsed="1"/>
     <w:lsdException w:name="Table Professional" w:semiHidden="1" w:unhideWhenUsed="1"/>
     <w:lsdException w:name="Table Subtle 1" w:semiHidden="1" w:unhideWhenUsed="1"/>
+    <w:lsdException w:name="Table Subtle 2" w:semiHidden="1" w:unhideWhenUsed="1"/>
     <w:lsdException w:name="Table Web 1" w:semiHidden="1" w:unhideWhenUsed="1"/>
     <w:lsdException w:name="Table Web 2" w:semiHidden="1" w:unhideWhenUsed="1"/>
+    <w:lsdException w:name="Table Web 3" w:semiHidden="1" w:unhideWhenUsed="1"/>
     <w:lsdException w:name="Balloon Text" w:semiHidden="1" w:unhideWhenUsed="1"/>
     <w:lsdException w:name="Table Grid" w:uiPriority="39"/>
     <w:lsdException w:name="Table Theme" w:semiHidden="1" w:unhideWhenUsed="1"/>
@@ -25736,10 +26618,6 @@
     <w:lsdException w:name="List Table 5 Dark Accent 6" w:uiPriority="50"/>
     <w:lsdException w:name="List Table 6 Colorful Accent 6" w:uiPriority="51"/>
     <w:lsdException w:name="List Table 7 Colorful Accent 6" w:uiPriority="52"/>
-    <w:lsdException w:name="Mention" w:semiHidden="1" w:unhideWhenUsed="1"/>
-    <w:lsdException w:name="Smart Hyperlink" w:semiHidden="1" w:unhideWhenUsed="1"/>
-    <w:lsdException w:name="Hashtag" w:semiHidden="1" w:unhideWhenUsed="1"/>
-    <w:lsdException w:name="Unresolved Mention" w:semiHidden="1" w:unhideWhenUsed="1"/>
   </w:latentStyles>
   <w:style w:type="paragraph" w:default="1" w:styleId="Normal">
     <w:name w:val="Normal"/>
@@ -26305,7 +27183,7 @@
 </file>
 
 <file path=customXml/itemProps1.xml><?xml version="1.0" encoding="utf-8"?>
-<ds:datastoreItem xmlns:ds="http://schemas.openxmlformats.org/officeDocument/2006/customXml" ds:itemID="{5961C281-53FD-447D-A86B-8AF756739D6F}">
+<ds:datastoreItem xmlns:ds="http://schemas.openxmlformats.org/officeDocument/2006/customXml" ds:itemID="{7D30D88B-E03E-46C2-9DE5-3A2D28CCDAF2}">
   <ds:schemaRefs>
     <ds:schemaRef ds:uri="http://schemas.openxmlformats.org/officeDocument/2006/bibliography"/>
   </ds:schemaRefs>

</xml_diff>

<commit_message>
I've added some new tests in the model
</commit_message>
<xml_diff>
--- a/Método de la Ingeniería.docx
+++ b/Método de la Ingeniería.docx
@@ -5693,7 +5693,7 @@
               </wp:anchor>
             </w:drawing>
           </mc:Choice>
-          <mc:Fallback xmlns:w16cid="http://schemas.microsoft.com/office/word/2016/wordml/cid" xmlns:am3d="http://schemas.microsoft.com/office/drawing/2017/model3d" xmlns:aink="http://schemas.microsoft.com/office/drawing/2016/ink" xmlns:cx8="http://schemas.microsoft.com/office/drawing/2016/5/14/chartex" xmlns:cx7="http://schemas.microsoft.com/office/drawing/2016/5/13/chartex" xmlns:cx6="http://schemas.microsoft.com/office/drawing/2016/5/12/chartex" xmlns:cx5="http://schemas.microsoft.com/office/drawing/2016/5/11/chartex" xmlns:cx4="http://schemas.microsoft.com/office/drawing/2016/5/10/chartex" xmlns:cx3="http://schemas.microsoft.com/office/drawing/2016/5/9/chartex" xmlns:cx2="http://schemas.microsoft.com/office/drawing/2015/10/21/chartex">
+          <mc:Fallback xmlns:cx2="http://schemas.microsoft.com/office/drawing/2015/10/21/chartex" xmlns:cx3="http://schemas.microsoft.com/office/drawing/2016/5/9/chartex" xmlns:cx4="http://schemas.microsoft.com/office/drawing/2016/5/10/chartex" xmlns:cx5="http://schemas.microsoft.com/office/drawing/2016/5/11/chartex" xmlns:cx6="http://schemas.microsoft.com/office/drawing/2016/5/12/chartex" xmlns:cx7="http://schemas.microsoft.com/office/drawing/2016/5/13/chartex" xmlns:cx8="http://schemas.microsoft.com/office/drawing/2016/5/14/chartex" xmlns:aink="http://schemas.microsoft.com/office/drawing/2016/ink" xmlns:am3d="http://schemas.microsoft.com/office/drawing/2017/model3d" xmlns:w16cid="http://schemas.microsoft.com/office/word/2016/wordml/cid">
             <w:pict>
               <v:shape w14:anchorId="69857CC6" id="Conector recto de flecha 18" o:spid="_x0000_s1026" type="#_x0000_t32" style="position:absolute;margin-left:114.1pt;margin-top:12.8pt;width:2.5pt;height:69.5pt;z-index:251663360;visibility:visible;mso-wrap-style:square;mso-wrap-distance-left:9pt;mso-wrap-distance-top:0;mso-wrap-distance-right:9pt;mso-wrap-distance-bottom:0;mso-position-horizontal:absolute;mso-position-horizontal-relative:text;mso-position-vertical:absolute;mso-position-vertical-relative:text" o:gfxdata="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" strokecolor="black [3213]" strokeweight=".5pt">
                 <v:stroke endarrow="block" joinstyle="miter"/>
@@ -6546,7 +6546,7 @@
               </wp:anchor>
             </w:drawing>
           </mc:Choice>
-          <mc:Fallback xmlns:w16cid="http://schemas.microsoft.com/office/word/2016/wordml/cid" xmlns:am3d="http://schemas.microsoft.com/office/drawing/2017/model3d" xmlns:aink="http://schemas.microsoft.com/office/drawing/2016/ink" xmlns:cx8="http://schemas.microsoft.com/office/drawing/2016/5/14/chartex" xmlns:cx7="http://schemas.microsoft.com/office/drawing/2016/5/13/chartex" xmlns:cx6="http://schemas.microsoft.com/office/drawing/2016/5/12/chartex" xmlns:cx5="http://schemas.microsoft.com/office/drawing/2016/5/11/chartex" xmlns:cx4="http://schemas.microsoft.com/office/drawing/2016/5/10/chartex" xmlns:cx3="http://schemas.microsoft.com/office/drawing/2016/5/9/chartex" xmlns:cx2="http://schemas.microsoft.com/office/drawing/2015/10/21/chartex">
+          <mc:Fallback xmlns:cx2="http://schemas.microsoft.com/office/drawing/2015/10/21/chartex" xmlns:cx3="http://schemas.microsoft.com/office/drawing/2016/5/9/chartex" xmlns:cx4="http://schemas.microsoft.com/office/drawing/2016/5/10/chartex" xmlns:cx5="http://schemas.microsoft.com/office/drawing/2016/5/11/chartex" xmlns:cx6="http://schemas.microsoft.com/office/drawing/2016/5/12/chartex" xmlns:cx7="http://schemas.microsoft.com/office/drawing/2016/5/13/chartex" xmlns:cx8="http://schemas.microsoft.com/office/drawing/2016/5/14/chartex" xmlns:aink="http://schemas.microsoft.com/office/drawing/2016/ink" xmlns:am3d="http://schemas.microsoft.com/office/drawing/2017/model3d" xmlns:w16cid="http://schemas.microsoft.com/office/word/2016/wordml/cid">
             <w:pict>
               <v:rect w14:anchorId="3F40B9A5" id="Rectángulo 13" o:spid="_x0000_s1026" style="position:absolute;margin-left:313.15pt;margin-top:9.2pt;width:7.75pt;height:12.05pt;z-index:251662336;visibility:visible;mso-wrap-style:square;mso-wrap-distance-left:9pt;mso-wrap-distance-top:0;mso-wrap-distance-right:9pt;mso-wrap-distance-bottom:0;mso-position-horizontal:absolute;mso-position-horizontal-relative:text;mso-position-vertical:absolute;mso-position-vertical-relative:text;v-text-anchor:middle" o:gfxdata="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" fillcolor="white [3212]" stroked="f" strokeweight="1pt"/>
             </w:pict>
@@ -6624,7 +6624,7 @@
               </wp:anchor>
             </w:drawing>
           </mc:Choice>
-          <mc:Fallback xmlns:w16cid="http://schemas.microsoft.com/office/word/2016/wordml/cid" xmlns:am3d="http://schemas.microsoft.com/office/drawing/2017/model3d" xmlns:aink="http://schemas.microsoft.com/office/drawing/2016/ink" xmlns:cx8="http://schemas.microsoft.com/office/drawing/2016/5/14/chartex" xmlns:cx7="http://schemas.microsoft.com/office/drawing/2016/5/13/chartex" xmlns:cx6="http://schemas.microsoft.com/office/drawing/2016/5/12/chartex" xmlns:cx5="http://schemas.microsoft.com/office/drawing/2016/5/11/chartex" xmlns:cx4="http://schemas.microsoft.com/office/drawing/2016/5/10/chartex" xmlns:cx3="http://schemas.microsoft.com/office/drawing/2016/5/9/chartex" xmlns:cx2="http://schemas.microsoft.com/office/drawing/2015/10/21/chartex">
+          <mc:Fallback xmlns:cx2="http://schemas.microsoft.com/office/drawing/2015/10/21/chartex" xmlns:cx3="http://schemas.microsoft.com/office/drawing/2016/5/9/chartex" xmlns:cx4="http://schemas.microsoft.com/office/drawing/2016/5/10/chartex" xmlns:cx5="http://schemas.microsoft.com/office/drawing/2016/5/11/chartex" xmlns:cx6="http://schemas.microsoft.com/office/drawing/2016/5/12/chartex" xmlns:cx7="http://schemas.microsoft.com/office/drawing/2016/5/13/chartex" xmlns:cx8="http://schemas.microsoft.com/office/drawing/2016/5/14/chartex" xmlns:aink="http://schemas.microsoft.com/office/drawing/2016/ink" xmlns:am3d="http://schemas.microsoft.com/office/drawing/2017/model3d" xmlns:w16cid="http://schemas.microsoft.com/office/word/2016/wordml/cid">
             <w:pict>
               <v:rect w14:anchorId="4714DF64" id="Rectángulo 12" o:spid="_x0000_s1026" style="position:absolute;margin-left:200.5pt;margin-top:9pt;width:7.75pt;height:12.05pt;z-index:251661312;visibility:visible;mso-wrap-style:square;mso-wrap-distance-left:9pt;mso-wrap-distance-top:0;mso-wrap-distance-right:9pt;mso-wrap-distance-bottom:0;mso-position-horizontal:absolute;mso-position-horizontal-relative:text;mso-position-vertical:absolute;mso-position-vertical-relative:text;v-text-anchor:middle" o:gfxdata="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" fillcolor="white [3212]" stroked="f" strokeweight="1pt"/>
             </w:pict>
@@ -7505,7 +7505,7 @@
               </wp:anchor>
             </w:drawing>
           </mc:Choice>
-          <mc:Fallback xmlns:w16cid="http://schemas.microsoft.com/office/word/2016/wordml/cid" xmlns:am3d="http://schemas.microsoft.com/office/drawing/2017/model3d" xmlns:aink="http://schemas.microsoft.com/office/drawing/2016/ink" xmlns:cx8="http://schemas.microsoft.com/office/drawing/2016/5/14/chartex" xmlns:cx7="http://schemas.microsoft.com/office/drawing/2016/5/13/chartex" xmlns:cx6="http://schemas.microsoft.com/office/drawing/2016/5/12/chartex" xmlns:cx5="http://schemas.microsoft.com/office/drawing/2016/5/11/chartex" xmlns:cx4="http://schemas.microsoft.com/office/drawing/2016/5/10/chartex" xmlns:cx3="http://schemas.microsoft.com/office/drawing/2016/5/9/chartex" xmlns:cx2="http://schemas.microsoft.com/office/drawing/2015/10/21/chartex">
+          <mc:Fallback xmlns:cx2="http://schemas.microsoft.com/office/drawing/2015/10/21/chartex" xmlns:cx3="http://schemas.microsoft.com/office/drawing/2016/5/9/chartex" xmlns:cx4="http://schemas.microsoft.com/office/drawing/2016/5/10/chartex" xmlns:cx5="http://schemas.microsoft.com/office/drawing/2016/5/11/chartex" xmlns:cx6="http://schemas.microsoft.com/office/drawing/2016/5/12/chartex" xmlns:cx7="http://schemas.microsoft.com/office/drawing/2016/5/13/chartex" xmlns:cx8="http://schemas.microsoft.com/office/drawing/2016/5/14/chartex" xmlns:aink="http://schemas.microsoft.com/office/drawing/2016/ink" xmlns:am3d="http://schemas.microsoft.com/office/drawing/2017/model3d" xmlns:w16cid="http://schemas.microsoft.com/office/word/2016/wordml/cid">
             <w:pict>
               <v:rect w14:anchorId="353DE3F7" id="Rectángulo 15" o:spid="_x0000_s1026" style="position:absolute;margin-left:179.05pt;margin-top:5.8pt;width:7.5pt;height:12.1pt;z-index:251677696;visibility:visible;mso-wrap-style:square;mso-wrap-distance-left:9pt;mso-wrap-distance-top:0;mso-wrap-distance-right:9pt;mso-wrap-distance-bottom:0;mso-position-horizontal:absolute;mso-position-horizontal-relative:text;mso-position-vertical:absolute;mso-position-vertical-relative:text;v-text-anchor:middle" o:gfxdata="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" fillcolor="white [3212]" stroked="f" strokeweight="1pt"/>
             </w:pict>
@@ -7583,7 +7583,7 @@
               </wp:anchor>
             </w:drawing>
           </mc:Choice>
-          <mc:Fallback xmlns:w16cid="http://schemas.microsoft.com/office/word/2016/wordml/cid" xmlns:am3d="http://schemas.microsoft.com/office/drawing/2017/model3d" xmlns:aink="http://schemas.microsoft.com/office/drawing/2016/ink" xmlns:cx8="http://schemas.microsoft.com/office/drawing/2016/5/14/chartex" xmlns:cx7="http://schemas.microsoft.com/office/drawing/2016/5/13/chartex" xmlns:cx6="http://schemas.microsoft.com/office/drawing/2016/5/12/chartex" xmlns:cx5="http://schemas.microsoft.com/office/drawing/2016/5/11/chartex" xmlns:cx4="http://schemas.microsoft.com/office/drawing/2016/5/10/chartex" xmlns:cx3="http://schemas.microsoft.com/office/drawing/2016/5/9/chartex" xmlns:cx2="http://schemas.microsoft.com/office/drawing/2015/10/21/chartex">
+          <mc:Fallback xmlns:cx2="http://schemas.microsoft.com/office/drawing/2015/10/21/chartex" xmlns:cx3="http://schemas.microsoft.com/office/drawing/2016/5/9/chartex" xmlns:cx4="http://schemas.microsoft.com/office/drawing/2016/5/10/chartex" xmlns:cx5="http://schemas.microsoft.com/office/drawing/2016/5/11/chartex" xmlns:cx6="http://schemas.microsoft.com/office/drawing/2016/5/12/chartex" xmlns:cx7="http://schemas.microsoft.com/office/drawing/2016/5/13/chartex" xmlns:cx8="http://schemas.microsoft.com/office/drawing/2016/5/14/chartex" xmlns:aink="http://schemas.microsoft.com/office/drawing/2016/ink" xmlns:am3d="http://schemas.microsoft.com/office/drawing/2017/model3d" xmlns:w16cid="http://schemas.microsoft.com/office/word/2016/wordml/cid">
             <w:pict>
               <v:rect w14:anchorId="411125DD" id="Rectángulo 14" o:spid="_x0000_s1026" style="position:absolute;margin-left:22.4pt;margin-top:5.8pt;width:7.5pt;height:12.1pt;z-index:251676672;visibility:visible;mso-wrap-style:square;mso-wrap-distance-left:9pt;mso-wrap-distance-top:0;mso-wrap-distance-right:9pt;mso-wrap-distance-bottom:0;mso-position-horizontal:absolute;mso-position-horizontal-relative:text;mso-position-vertical:absolute;mso-position-vertical-relative:text;v-text-anchor:middle" o:gfxdata="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" fillcolor="white [3212]" stroked="f" strokeweight="1pt"/>
             </w:pict>
@@ -9236,7 +9236,7 @@
               </wp:anchor>
             </w:drawing>
           </mc:Choice>
-          <mc:Fallback xmlns:w16cid="http://schemas.microsoft.com/office/word/2016/wordml/cid" xmlns:am3d="http://schemas.microsoft.com/office/drawing/2017/model3d" xmlns:aink="http://schemas.microsoft.com/office/drawing/2016/ink" xmlns:cx8="http://schemas.microsoft.com/office/drawing/2016/5/14/chartex" xmlns:cx7="http://schemas.microsoft.com/office/drawing/2016/5/13/chartex" xmlns:cx6="http://schemas.microsoft.com/office/drawing/2016/5/12/chartex" xmlns:cx5="http://schemas.microsoft.com/office/drawing/2016/5/11/chartex" xmlns:cx4="http://schemas.microsoft.com/office/drawing/2016/5/10/chartex" xmlns:cx3="http://schemas.microsoft.com/office/drawing/2016/5/9/chartex" xmlns:cx2="http://schemas.microsoft.com/office/drawing/2015/10/21/chartex">
+          <mc:Fallback xmlns:cx2="http://schemas.microsoft.com/office/drawing/2015/10/21/chartex" xmlns:cx3="http://schemas.microsoft.com/office/drawing/2016/5/9/chartex" xmlns:cx4="http://schemas.microsoft.com/office/drawing/2016/5/10/chartex" xmlns:cx5="http://schemas.microsoft.com/office/drawing/2016/5/11/chartex" xmlns:cx6="http://schemas.microsoft.com/office/drawing/2016/5/12/chartex" xmlns:cx7="http://schemas.microsoft.com/office/drawing/2016/5/13/chartex" xmlns:cx8="http://schemas.microsoft.com/office/drawing/2016/5/14/chartex" xmlns:aink="http://schemas.microsoft.com/office/drawing/2016/ink" xmlns:am3d="http://schemas.microsoft.com/office/drawing/2017/model3d" xmlns:w16cid="http://schemas.microsoft.com/office/word/2016/wordml/cid">
             <w:pict>
               <v:shape w14:anchorId="1481F709" id="Conector angular 65" o:spid="_x0000_s1026" type="#_x0000_t34" style="position:absolute;margin-left:124.7pt;margin-top:12.5pt;width:144.65pt;height:54.25pt;z-index:251686912;visibility:visible;mso-wrap-style:square;mso-width-percent:0;mso-height-percent:0;mso-wrap-distance-left:9pt;mso-wrap-distance-top:0;mso-wrap-distance-right:9pt;mso-wrap-distance-bottom:0;mso-position-horizontal:absolute;mso-position-horizontal-relative:text;mso-position-vertical:absolute;mso-position-vertical-relative:text;mso-width-percent:0;mso-height-percent:0;mso-width-relative:margin;mso-height-relative:margin" o:gfxdata="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" adj="-265" strokecolor="black [3213]" strokeweight=".5pt">
                 <v:stroke endarrow="block"/>
@@ -9458,7 +9458,7 @@
               </wp:anchor>
             </w:drawing>
           </mc:Choice>
-          <mc:Fallback xmlns:w16cid="http://schemas.microsoft.com/office/word/2016/wordml/cid" xmlns:am3d="http://schemas.microsoft.com/office/drawing/2017/model3d" xmlns:aink="http://schemas.microsoft.com/office/drawing/2016/ink" xmlns:cx8="http://schemas.microsoft.com/office/drawing/2016/5/14/chartex" xmlns:cx7="http://schemas.microsoft.com/office/drawing/2016/5/13/chartex" xmlns:cx6="http://schemas.microsoft.com/office/drawing/2016/5/12/chartex" xmlns:cx5="http://schemas.microsoft.com/office/drawing/2016/5/11/chartex" xmlns:cx4="http://schemas.microsoft.com/office/drawing/2016/5/10/chartex" xmlns:cx3="http://schemas.microsoft.com/office/drawing/2016/5/9/chartex" xmlns:cx2="http://schemas.microsoft.com/office/drawing/2015/10/21/chartex">
+          <mc:Fallback xmlns:cx2="http://schemas.microsoft.com/office/drawing/2015/10/21/chartex" xmlns:cx3="http://schemas.microsoft.com/office/drawing/2016/5/9/chartex" xmlns:cx4="http://schemas.microsoft.com/office/drawing/2016/5/10/chartex" xmlns:cx5="http://schemas.microsoft.com/office/drawing/2016/5/11/chartex" xmlns:cx6="http://schemas.microsoft.com/office/drawing/2016/5/12/chartex" xmlns:cx7="http://schemas.microsoft.com/office/drawing/2016/5/13/chartex" xmlns:cx8="http://schemas.microsoft.com/office/drawing/2016/5/14/chartex" xmlns:aink="http://schemas.microsoft.com/office/drawing/2016/ink" xmlns:am3d="http://schemas.microsoft.com/office/drawing/2017/model3d" xmlns:w16cid="http://schemas.microsoft.com/office/word/2016/wordml/cid">
             <w:pict>
               <v:group w14:anchorId="33CA1A23" id="Grupo 66" o:spid="_x0000_s1026" style="position:absolute;margin-left:241.2pt;margin-top:7.9pt;width:134.6pt;height:95.15pt;z-index:251682816" coordsize="17095,12085" o:gfxdata="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">
                 <v:group id="Grupo 67" o:spid="_x0000_s1027" style="position:absolute;top:1192;width:14948;height:10893" coordsize="14948,10893" o:gfxdata="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">
@@ -11345,7 +11345,7 @@
               </wp:anchor>
             </w:drawing>
           </mc:Choice>
-          <mc:Fallback xmlns:w16cid="http://schemas.microsoft.com/office/word/2016/wordml/cid" xmlns:am3d="http://schemas.microsoft.com/office/drawing/2017/model3d" xmlns:aink="http://schemas.microsoft.com/office/drawing/2016/ink" xmlns:cx8="http://schemas.microsoft.com/office/drawing/2016/5/14/chartex" xmlns:cx7="http://schemas.microsoft.com/office/drawing/2016/5/13/chartex" xmlns:cx6="http://schemas.microsoft.com/office/drawing/2016/5/12/chartex" xmlns:cx5="http://schemas.microsoft.com/office/drawing/2016/5/11/chartex" xmlns:cx4="http://schemas.microsoft.com/office/drawing/2016/5/10/chartex" xmlns:cx3="http://schemas.microsoft.com/office/drawing/2016/5/9/chartex" xmlns:cx2="http://schemas.microsoft.com/office/drawing/2015/10/21/chartex">
+          <mc:Fallback xmlns:cx2="http://schemas.microsoft.com/office/drawing/2015/10/21/chartex" xmlns:cx3="http://schemas.microsoft.com/office/drawing/2016/5/9/chartex" xmlns:cx4="http://schemas.microsoft.com/office/drawing/2016/5/10/chartex" xmlns:cx5="http://schemas.microsoft.com/office/drawing/2016/5/11/chartex" xmlns:cx6="http://schemas.microsoft.com/office/drawing/2016/5/12/chartex" xmlns:cx7="http://schemas.microsoft.com/office/drawing/2016/5/13/chartex" xmlns:cx8="http://schemas.microsoft.com/office/drawing/2016/5/14/chartex" xmlns:aink="http://schemas.microsoft.com/office/drawing/2016/ink" xmlns:am3d="http://schemas.microsoft.com/office/drawing/2017/model3d" xmlns:w16cid="http://schemas.microsoft.com/office/word/2016/wordml/cid">
             <w:pict>
               <v:shape w14:anchorId="5CC9875E" id="Conector recto de flecha 40" o:spid="_x0000_s1026" type="#_x0000_t32" style="position:absolute;margin-left:135.7pt;margin-top:44.2pt;width:25.1pt;height:80.35pt;z-index:251670528;visibility:visible;mso-wrap-style:square;mso-wrap-distance-left:9pt;mso-wrap-distance-top:0;mso-wrap-distance-right:9pt;mso-wrap-distance-bottom:0;mso-position-horizontal:absolute;mso-position-horizontal-relative:text;mso-position-vertical:absolute;mso-position-vertical-relative:text" o:gfxdata="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" strokecolor="black [3213]" strokeweight=".5pt">
                 <v:stroke endarrow="block" joinstyle="miter"/>
@@ -11515,7 +11515,7 @@
               </wp:anchor>
             </w:drawing>
           </mc:Choice>
-          <mc:Fallback xmlns:w16cid="http://schemas.microsoft.com/office/word/2016/wordml/cid" xmlns:am3d="http://schemas.microsoft.com/office/drawing/2017/model3d" xmlns:aink="http://schemas.microsoft.com/office/drawing/2016/ink" xmlns:cx8="http://schemas.microsoft.com/office/drawing/2016/5/14/chartex" xmlns:cx7="http://schemas.microsoft.com/office/drawing/2016/5/13/chartex" xmlns:cx6="http://schemas.microsoft.com/office/drawing/2016/5/12/chartex" xmlns:cx5="http://schemas.microsoft.com/office/drawing/2016/5/11/chartex" xmlns:cx4="http://schemas.microsoft.com/office/drawing/2016/5/10/chartex" xmlns:cx3="http://schemas.microsoft.com/office/drawing/2016/5/9/chartex" xmlns:cx2="http://schemas.microsoft.com/office/drawing/2015/10/21/chartex">
+          <mc:Fallback xmlns:cx2="http://schemas.microsoft.com/office/drawing/2015/10/21/chartex" xmlns:cx3="http://schemas.microsoft.com/office/drawing/2016/5/9/chartex" xmlns:cx4="http://schemas.microsoft.com/office/drawing/2016/5/10/chartex" xmlns:cx5="http://schemas.microsoft.com/office/drawing/2016/5/11/chartex" xmlns:cx6="http://schemas.microsoft.com/office/drawing/2016/5/12/chartex" xmlns:cx7="http://schemas.microsoft.com/office/drawing/2016/5/13/chartex" xmlns:cx8="http://schemas.microsoft.com/office/drawing/2016/5/14/chartex" xmlns:aink="http://schemas.microsoft.com/office/drawing/2016/ink" xmlns:am3d="http://schemas.microsoft.com/office/drawing/2017/model3d" xmlns:w16cid="http://schemas.microsoft.com/office/word/2016/wordml/cid">
             <w:pict>
               <v:shape w14:anchorId="167B96E3" id="Conector recto de flecha 41" o:spid="_x0000_s1026" type="#_x0000_t32" style="position:absolute;margin-left:239.65pt;margin-top:44.8pt;width:3.6pt;height:79.45pt;z-index:251671552;visibility:visible;mso-wrap-style:square;mso-width-percent:0;mso-height-percent:0;mso-wrap-distance-left:9pt;mso-wrap-distance-top:0;mso-wrap-distance-right:9pt;mso-wrap-distance-bottom:0;mso-position-horizontal:absolute;mso-position-horizontal-relative:text;mso-position-vertical:absolute;mso-position-vertical-relative:text;mso-width-percent:0;mso-height-percent:0;mso-width-relative:margin;mso-height-relative:margin" o:gfxdata="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" strokecolor="black [3213]" strokeweight=".5pt">
                 <v:stroke endarrow="block" joinstyle="miter"/>
@@ -12156,7 +12156,7 @@
               </wp:anchor>
             </w:drawing>
           </mc:Choice>
-          <mc:Fallback xmlns:w16cid="http://schemas.microsoft.com/office/word/2016/wordml/cid" xmlns:am3d="http://schemas.microsoft.com/office/drawing/2017/model3d" xmlns:aink="http://schemas.microsoft.com/office/drawing/2016/ink" xmlns:cx8="http://schemas.microsoft.com/office/drawing/2016/5/14/chartex" xmlns:cx7="http://schemas.microsoft.com/office/drawing/2016/5/13/chartex" xmlns:cx6="http://schemas.microsoft.com/office/drawing/2016/5/12/chartex" xmlns:cx5="http://schemas.microsoft.com/office/drawing/2016/5/11/chartex" xmlns:cx4="http://schemas.microsoft.com/office/drawing/2016/5/10/chartex" xmlns:cx3="http://schemas.microsoft.com/office/drawing/2016/5/9/chartex" xmlns:cx2="http://schemas.microsoft.com/office/drawing/2015/10/21/chartex">
+          <mc:Fallback xmlns:cx2="http://schemas.microsoft.com/office/drawing/2015/10/21/chartex" xmlns:cx3="http://schemas.microsoft.com/office/drawing/2016/5/9/chartex" xmlns:cx4="http://schemas.microsoft.com/office/drawing/2016/5/10/chartex" xmlns:cx5="http://schemas.microsoft.com/office/drawing/2016/5/11/chartex" xmlns:cx6="http://schemas.microsoft.com/office/drawing/2016/5/12/chartex" xmlns:cx7="http://schemas.microsoft.com/office/drawing/2016/5/13/chartex" xmlns:cx8="http://schemas.microsoft.com/office/drawing/2016/5/14/chartex" xmlns:aink="http://schemas.microsoft.com/office/drawing/2016/ink" xmlns:am3d="http://schemas.microsoft.com/office/drawing/2017/model3d" xmlns:w16cid="http://schemas.microsoft.com/office/word/2016/wordml/cid">
             <w:pict>
               <v:shape w14:anchorId="79168C40" id="Conector recto de flecha 37" o:spid="_x0000_s1026" type="#_x0000_t32" style="position:absolute;margin-left:321.75pt;margin-top:15.2pt;width:57.75pt;height:20.95pt;flip:x;z-index:251669504;visibility:visible;mso-wrap-style:square;mso-wrap-distance-left:9pt;mso-wrap-distance-top:0;mso-wrap-distance-right:9pt;mso-wrap-distance-bottom:0;mso-position-horizontal:absolute;mso-position-horizontal-relative:text;mso-position-vertical:absolute;mso-position-vertical-relative:text" o:gfxdata="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" strokecolor="black [3213]" strokeweight=".5pt">
                 <v:stroke endarrow="block" joinstyle="miter"/>
@@ -12236,7 +12236,7 @@
               </wp:anchor>
             </w:drawing>
           </mc:Choice>
-          <mc:Fallback xmlns:w16cid="http://schemas.microsoft.com/office/word/2016/wordml/cid" xmlns:am3d="http://schemas.microsoft.com/office/drawing/2017/model3d" xmlns:aink="http://schemas.microsoft.com/office/drawing/2016/ink" xmlns:cx8="http://schemas.microsoft.com/office/drawing/2016/5/14/chartex" xmlns:cx7="http://schemas.microsoft.com/office/drawing/2016/5/13/chartex" xmlns:cx6="http://schemas.microsoft.com/office/drawing/2016/5/12/chartex" xmlns:cx5="http://schemas.microsoft.com/office/drawing/2016/5/11/chartex" xmlns:cx4="http://schemas.microsoft.com/office/drawing/2016/5/10/chartex" xmlns:cx3="http://schemas.microsoft.com/office/drawing/2016/5/9/chartex" xmlns:cx2="http://schemas.microsoft.com/office/drawing/2015/10/21/chartex">
+          <mc:Fallback xmlns:cx2="http://schemas.microsoft.com/office/drawing/2015/10/21/chartex" xmlns:cx3="http://schemas.microsoft.com/office/drawing/2016/5/9/chartex" xmlns:cx4="http://schemas.microsoft.com/office/drawing/2016/5/10/chartex" xmlns:cx5="http://schemas.microsoft.com/office/drawing/2016/5/11/chartex" xmlns:cx6="http://schemas.microsoft.com/office/drawing/2016/5/12/chartex" xmlns:cx7="http://schemas.microsoft.com/office/drawing/2016/5/13/chartex" xmlns:cx8="http://schemas.microsoft.com/office/drawing/2016/5/14/chartex" xmlns:aink="http://schemas.microsoft.com/office/drawing/2016/ink" xmlns:am3d="http://schemas.microsoft.com/office/drawing/2017/model3d" xmlns:w16cid="http://schemas.microsoft.com/office/word/2016/wordml/cid">
             <w:pict>
               <v:shape w14:anchorId="0A1E1E3E" id="Conector recto de flecha 36" o:spid="_x0000_s1026" type="#_x0000_t32" style="position:absolute;margin-left:57.2pt;margin-top:12.75pt;width:59.45pt;height:19.25pt;z-index:251668480;visibility:visible;mso-wrap-style:square;mso-width-percent:0;mso-height-percent:0;mso-wrap-distance-left:9pt;mso-wrap-distance-top:0;mso-wrap-distance-right:9pt;mso-wrap-distance-bottom:0;mso-position-horizontal:absolute;mso-position-horizontal-relative:text;mso-position-vertical:absolute;mso-position-vertical-relative:text;mso-width-percent:0;mso-height-percent:0;mso-width-relative:margin;mso-height-relative:margin" o:gfxdata="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" strokecolor="black [3213]" strokeweight=".5pt">
                 <v:stroke endarrow="block" joinstyle="miter"/>
@@ -12882,7 +12882,7 @@
               </wp:anchor>
             </w:drawing>
           </mc:Choice>
-          <mc:Fallback xmlns:w16cid="http://schemas.microsoft.com/office/word/2016/wordml/cid" xmlns:am3d="http://schemas.microsoft.com/office/drawing/2017/model3d" xmlns:aink="http://schemas.microsoft.com/office/drawing/2016/ink" xmlns:cx8="http://schemas.microsoft.com/office/drawing/2016/5/14/chartex" xmlns:cx7="http://schemas.microsoft.com/office/drawing/2016/5/13/chartex" xmlns:cx6="http://schemas.microsoft.com/office/drawing/2016/5/12/chartex" xmlns:cx5="http://schemas.microsoft.com/office/drawing/2016/5/11/chartex" xmlns:cx4="http://schemas.microsoft.com/office/drawing/2016/5/10/chartex" xmlns:cx3="http://schemas.microsoft.com/office/drawing/2016/5/9/chartex" xmlns:cx2="http://schemas.microsoft.com/office/drawing/2015/10/21/chartex">
+          <mc:Fallback xmlns:cx2="http://schemas.microsoft.com/office/drawing/2015/10/21/chartex" xmlns:cx3="http://schemas.microsoft.com/office/drawing/2016/5/9/chartex" xmlns:cx4="http://schemas.microsoft.com/office/drawing/2016/5/10/chartex" xmlns:cx5="http://schemas.microsoft.com/office/drawing/2016/5/11/chartex" xmlns:cx6="http://schemas.microsoft.com/office/drawing/2016/5/12/chartex" xmlns:cx7="http://schemas.microsoft.com/office/drawing/2016/5/13/chartex" xmlns:cx8="http://schemas.microsoft.com/office/drawing/2016/5/14/chartex" xmlns:aink="http://schemas.microsoft.com/office/drawing/2016/ink" xmlns:am3d="http://schemas.microsoft.com/office/drawing/2017/model3d" xmlns:w16cid="http://schemas.microsoft.com/office/word/2016/wordml/cid">
             <w:pict>
               <v:rect w14:anchorId="598422D5" id="Rectángulo 173" o:spid="_x0000_s1026" style="position:absolute;margin-left:176.85pt;margin-top:274.15pt;width:8.15pt;height:12.9pt;z-index:251698176;visibility:visible;mso-wrap-style:square;mso-wrap-distance-left:9pt;mso-wrap-distance-top:0;mso-wrap-distance-right:9pt;mso-wrap-distance-bottom:0;mso-position-horizontal:absolute;mso-position-horizontal-relative:text;mso-position-vertical:absolute;mso-position-vertical-relative:text;v-text-anchor:middle" o:gfxdata="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" fillcolor="white [3212]" stroked="f" strokeweight="1pt"/>
             </w:pict>
@@ -12960,7 +12960,7 @@
               </wp:anchor>
             </w:drawing>
           </mc:Choice>
-          <mc:Fallback xmlns:w16cid="http://schemas.microsoft.com/office/word/2016/wordml/cid" xmlns:am3d="http://schemas.microsoft.com/office/drawing/2017/model3d" xmlns:aink="http://schemas.microsoft.com/office/drawing/2016/ink" xmlns:cx8="http://schemas.microsoft.com/office/drawing/2016/5/14/chartex" xmlns:cx7="http://schemas.microsoft.com/office/drawing/2016/5/13/chartex" xmlns:cx6="http://schemas.microsoft.com/office/drawing/2016/5/12/chartex" xmlns:cx5="http://schemas.microsoft.com/office/drawing/2016/5/11/chartex" xmlns:cx4="http://schemas.microsoft.com/office/drawing/2016/5/10/chartex" xmlns:cx3="http://schemas.microsoft.com/office/drawing/2016/5/9/chartex" xmlns:cx2="http://schemas.microsoft.com/office/drawing/2015/10/21/chartex">
+          <mc:Fallback xmlns:cx2="http://schemas.microsoft.com/office/drawing/2015/10/21/chartex" xmlns:cx3="http://schemas.microsoft.com/office/drawing/2016/5/9/chartex" xmlns:cx4="http://schemas.microsoft.com/office/drawing/2016/5/10/chartex" xmlns:cx5="http://schemas.microsoft.com/office/drawing/2016/5/11/chartex" xmlns:cx6="http://schemas.microsoft.com/office/drawing/2016/5/12/chartex" xmlns:cx7="http://schemas.microsoft.com/office/drawing/2016/5/13/chartex" xmlns:cx8="http://schemas.microsoft.com/office/drawing/2016/5/14/chartex" xmlns:aink="http://schemas.microsoft.com/office/drawing/2016/ink" xmlns:am3d="http://schemas.microsoft.com/office/drawing/2017/model3d" xmlns:w16cid="http://schemas.microsoft.com/office/word/2016/wordml/cid">
             <w:pict>
               <v:rect w14:anchorId="21BE3D50" id="Rectángulo 172" o:spid="_x0000_s1026" style="position:absolute;margin-left:22.15pt;margin-top:274.25pt;width:8.15pt;height:12.9pt;z-index:251697152;visibility:visible;mso-wrap-style:square;mso-wrap-distance-left:9pt;mso-wrap-distance-top:0;mso-wrap-distance-right:9pt;mso-wrap-distance-bottom:0;mso-position-horizontal:absolute;mso-position-horizontal-relative:text;mso-position-vertical:absolute;mso-position-vertical-relative:text;v-text-anchor:middle" o:gfxdata="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" fillcolor="white [3212]" stroked="f" strokeweight="1pt"/>
             </w:pict>
@@ -13671,7 +13671,7 @@
               </wp:anchor>
             </w:drawing>
           </mc:Choice>
-          <mc:Fallback xmlns:w16cid="http://schemas.microsoft.com/office/word/2016/wordml/cid" xmlns:am3d="http://schemas.microsoft.com/office/drawing/2017/model3d" xmlns:aink="http://schemas.microsoft.com/office/drawing/2016/ink" xmlns:cx8="http://schemas.microsoft.com/office/drawing/2016/5/14/chartex" xmlns:cx7="http://schemas.microsoft.com/office/drawing/2016/5/13/chartex" xmlns:cx6="http://schemas.microsoft.com/office/drawing/2016/5/12/chartex" xmlns:cx5="http://schemas.microsoft.com/office/drawing/2016/5/11/chartex" xmlns:cx4="http://schemas.microsoft.com/office/drawing/2016/5/10/chartex" xmlns:cx3="http://schemas.microsoft.com/office/drawing/2016/5/9/chartex" xmlns:cx2="http://schemas.microsoft.com/office/drawing/2015/10/21/chartex">
+          <mc:Fallback xmlns:cx2="http://schemas.microsoft.com/office/drawing/2015/10/21/chartex" xmlns:cx3="http://schemas.microsoft.com/office/drawing/2016/5/9/chartex" xmlns:cx4="http://schemas.microsoft.com/office/drawing/2016/5/10/chartex" xmlns:cx5="http://schemas.microsoft.com/office/drawing/2016/5/11/chartex" xmlns:cx6="http://schemas.microsoft.com/office/drawing/2016/5/12/chartex" xmlns:cx7="http://schemas.microsoft.com/office/drawing/2016/5/13/chartex" xmlns:cx8="http://schemas.microsoft.com/office/drawing/2016/5/14/chartex" xmlns:aink="http://schemas.microsoft.com/office/drawing/2016/ink" xmlns:am3d="http://schemas.microsoft.com/office/drawing/2017/model3d" xmlns:w16cid="http://schemas.microsoft.com/office/word/2016/wordml/cid">
             <w:pict>
               <v:rect w14:anchorId="57731175" id="Rectángulo 75" o:spid="_x0000_s1026" style="position:absolute;margin-left:188.3pt;margin-top:75.6pt;width:9.5pt;height:11pt;z-index:251693056;visibility:visible;mso-wrap-style:square;mso-width-percent:0;mso-height-percent:0;mso-wrap-distance-left:9pt;mso-wrap-distance-top:0;mso-wrap-distance-right:9pt;mso-wrap-distance-bottom:0;mso-position-horizontal:absolute;mso-position-horizontal-relative:text;mso-position-vertical:absolute;mso-position-vertical-relative:text;mso-width-percent:0;mso-height-percent:0;mso-width-relative:margin;mso-height-relative:margin;v-text-anchor:middle" o:gfxdata="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" fillcolor="white [3212]" stroked="f" strokeweight="1pt"/>
             </w:pict>
@@ -13756,7 +13756,7 @@
               </wp:anchor>
             </w:drawing>
           </mc:Choice>
-          <mc:Fallback xmlns:w16cid="http://schemas.microsoft.com/office/word/2016/wordml/cid" xmlns:am3d="http://schemas.microsoft.com/office/drawing/2017/model3d" xmlns:aink="http://schemas.microsoft.com/office/drawing/2016/ink" xmlns:cx8="http://schemas.microsoft.com/office/drawing/2016/5/14/chartex" xmlns:cx7="http://schemas.microsoft.com/office/drawing/2016/5/13/chartex" xmlns:cx6="http://schemas.microsoft.com/office/drawing/2016/5/12/chartex" xmlns:cx5="http://schemas.microsoft.com/office/drawing/2016/5/11/chartex" xmlns:cx4="http://schemas.microsoft.com/office/drawing/2016/5/10/chartex" xmlns:cx3="http://schemas.microsoft.com/office/drawing/2016/5/9/chartex" xmlns:cx2="http://schemas.microsoft.com/office/drawing/2015/10/21/chartex">
+          <mc:Fallback xmlns:cx2="http://schemas.microsoft.com/office/drawing/2015/10/21/chartex" xmlns:cx3="http://schemas.microsoft.com/office/drawing/2016/5/9/chartex" xmlns:cx4="http://schemas.microsoft.com/office/drawing/2016/5/10/chartex" xmlns:cx5="http://schemas.microsoft.com/office/drawing/2016/5/11/chartex" xmlns:cx6="http://schemas.microsoft.com/office/drawing/2016/5/12/chartex" xmlns:cx7="http://schemas.microsoft.com/office/drawing/2016/5/13/chartex" xmlns:cx8="http://schemas.microsoft.com/office/drawing/2016/5/14/chartex" xmlns:aink="http://schemas.microsoft.com/office/drawing/2016/ink" xmlns:am3d="http://schemas.microsoft.com/office/drawing/2017/model3d" xmlns:w16cid="http://schemas.microsoft.com/office/word/2016/wordml/cid">
             <w:pict>
               <v:rect w14:anchorId="1D257A03" id="Rectángulo 76" o:spid="_x0000_s1026" style="position:absolute;margin-left:300.1pt;margin-top:76.6pt;width:9.5pt;height:11pt;z-index:251694080;visibility:visible;mso-wrap-style:square;mso-width-percent:0;mso-height-percent:0;mso-wrap-distance-left:9pt;mso-wrap-distance-top:0;mso-wrap-distance-right:9pt;mso-wrap-distance-bottom:0;mso-position-horizontal:absolute;mso-position-horizontal-relative:text;mso-position-vertical:absolute;mso-position-vertical-relative:text;mso-width-percent:0;mso-height-percent:0;mso-width-relative:margin;mso-height-relative:margin;v-text-anchor:middle" o:gfxdata="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" fillcolor="white [3212]" stroked="f" strokeweight="1pt"/>
             </w:pict>
@@ -15919,8 +15919,6 @@
         </w:rPr>
         <w:t>Factorial: 1 Punto</w:t>
       </w:r>
-      <w:bookmarkStart w:id="0" w:name="_GoBack"/>
-      <w:bookmarkEnd w:id="0"/>
     </w:p>
     <w:p>
       <w:pPr>
@@ -21161,7 +21159,16 @@
                 <w:szCs w:val="24"/>
                 <w:lang w:val="es-ES"/>
               </w:rPr>
-              <w:t xml:space="preserve">) debe de retornar al libro l3 con precio de 50000 y el </w:t>
+              <w:t>) debe de retornar al libro l3 con precio de 50000 y el</w:t>
+            </w:r>
+            <w:r>
+              <w:rPr>
+                <w:rFonts w:ascii="Arial" w:hAnsi="Arial" w:cs="Arial"/>
+                <w:sz w:val="24"/>
+                <w:szCs w:val="24"/>
+                <w:lang w:val="es-ES"/>
+              </w:rPr>
+              <w:t xml:space="preserve"> </w:t>
             </w:r>
             <w:r>
               <w:rPr>
@@ -21171,7 +21178,7 @@
                 <w:lang w:val="es-ES"/>
               </w:rPr>
               <w:lastRenderedPageBreak/>
-              <w:t>tamaño de la pila debe de ser 2</w:t>
+              <w:t>tamaño de la pila debe de ser 3</w:t>
             </w:r>
           </w:p>
         </w:tc>
@@ -24101,6 +24108,7 @@
                 <w:lang w:val="es-ES"/>
               </w:rPr>
             </w:pPr>
+            <w:bookmarkStart w:id="0" w:name="_GoBack" w:colFirst="5" w:colLast="5"/>
             <w:r>
               <w:rPr>
                 <w:rFonts w:ascii="Arial" w:hAnsi="Arial" w:cs="Arial"/>
@@ -24317,6 +24325,7 @@
           </w:p>
         </w:tc>
       </w:tr>
+      <w:bookmarkEnd w:id="0"/>
     </w:tbl>
     <w:p>
       <w:pPr>
@@ -24480,7 +24489,7 @@
         <v:path o:extrusionok="f" gradientshapeok="t" o:connecttype="rect"/>
         <o:lock v:ext="edit" aspectratio="t"/>
       </v:shapetype>
-      <v:shape id="_x0000_i1058" type="#_x0000_t75" style="width:10.9pt;height:10.9pt" o:bullet="t">
+      <v:shape id="_x0000_i1029" type="#_x0000_t75" style="width:11.25pt;height:11.25pt" o:bullet="t">
         <v:imagedata r:id="rId1" o:title="msoC8FA"/>
       </v:shape>
     </w:pict>
@@ -27183,7 +27192,7 @@
 </file>
 
 <file path=customXml/itemProps1.xml><?xml version="1.0" encoding="utf-8"?>
-<ds:datastoreItem xmlns:ds="http://schemas.openxmlformats.org/officeDocument/2006/customXml" ds:itemID="{7D30D88B-E03E-46C2-9DE5-3A2D28CCDAF2}">
+<ds:datastoreItem xmlns:ds="http://schemas.openxmlformats.org/officeDocument/2006/customXml" ds:itemID="{9286C0DD-6C47-464F-8D59-D4BFE386159C}">
   <ds:schemaRefs>
     <ds:schemaRef ds:uri="http://schemas.openxmlformats.org/officeDocument/2006/bibliography"/>
   </ds:schemaRefs>

</xml_diff>

<commit_message>
I finished all the adt
</commit_message>
<xml_diff>
--- a/Método de la Ingeniería.docx
+++ b/Método de la Ingeniería.docx
@@ -1,6 +1,6 @@
 
 <file path=word/document.xml><?xml version="1.0" encoding="utf-8"?>
-<w:document xmlns:wpc="http://schemas.microsoft.com/office/word/2010/wordprocessingCanvas" xmlns:cx="http://schemas.microsoft.com/office/drawing/2014/chartex" xmlns:cx1="http://schemas.microsoft.com/office/drawing/2015/9/8/chartex" xmlns:mc="http://schemas.openxmlformats.org/markup-compatibility/2006" xmlns:o="urn:schemas-microsoft-com:office:office" xmlns:r="http://schemas.openxmlformats.org/officeDocument/2006/relationships" xmlns:m="http://schemas.openxmlformats.org/officeDocument/2006/math" xmlns:v="urn:schemas-microsoft-com:vml" xmlns:wp14="http://schemas.microsoft.com/office/word/2010/wordprocessingDrawing" xmlns:wp="http://schemas.openxmlformats.org/drawingml/2006/wordprocessingDrawing" xmlns:w10="urn:schemas-microsoft-com:office:word" xmlns:w="http://schemas.openxmlformats.org/wordprocessingml/2006/main" xmlns:w14="http://schemas.microsoft.com/office/word/2010/wordml" xmlns:w15="http://schemas.microsoft.com/office/word/2012/wordml" xmlns:w16se="http://schemas.microsoft.com/office/word/2015/wordml/symex" xmlns:wpg="http://schemas.microsoft.com/office/word/2010/wordprocessingGroup" xmlns:wpi="http://schemas.microsoft.com/office/word/2010/wordprocessingInk" xmlns:wne="http://schemas.microsoft.com/office/word/2006/wordml" xmlns:wps="http://schemas.microsoft.com/office/word/2010/wordprocessingShape" mc:Ignorable="w14 w15 w16se wp14">
+<w:document xmlns:wpc="http://schemas.microsoft.com/office/word/2010/wordprocessingCanvas" xmlns:cx="http://schemas.microsoft.com/office/drawing/2014/chartex" xmlns:cx1="http://schemas.microsoft.com/office/drawing/2015/9/8/chartex" xmlns:cx2="http://schemas.microsoft.com/office/drawing/2015/10/21/chartex" xmlns:cx3="http://schemas.microsoft.com/office/drawing/2016/5/9/chartex" xmlns:cx4="http://schemas.microsoft.com/office/drawing/2016/5/10/chartex" xmlns:cx5="http://schemas.microsoft.com/office/drawing/2016/5/11/chartex" xmlns:cx6="http://schemas.microsoft.com/office/drawing/2016/5/12/chartex" xmlns:cx7="http://schemas.microsoft.com/office/drawing/2016/5/13/chartex" xmlns:cx8="http://schemas.microsoft.com/office/drawing/2016/5/14/chartex" xmlns:mc="http://schemas.openxmlformats.org/markup-compatibility/2006" xmlns:aink="http://schemas.microsoft.com/office/drawing/2016/ink" xmlns:am3d="http://schemas.microsoft.com/office/drawing/2017/model3d" xmlns:o="urn:schemas-microsoft-com:office:office" xmlns:r="http://schemas.openxmlformats.org/officeDocument/2006/relationships" xmlns:m="http://schemas.openxmlformats.org/officeDocument/2006/math" xmlns:v="urn:schemas-microsoft-com:vml" xmlns:wp14="http://schemas.microsoft.com/office/word/2010/wordprocessingDrawing" xmlns:wp="http://schemas.openxmlformats.org/drawingml/2006/wordprocessingDrawing" xmlns:w10="urn:schemas-microsoft-com:office:word" xmlns:w="http://schemas.openxmlformats.org/wordprocessingml/2006/main" xmlns:w14="http://schemas.microsoft.com/office/word/2010/wordml" xmlns:w15="http://schemas.microsoft.com/office/word/2012/wordml" xmlns:w16cid="http://schemas.microsoft.com/office/word/2016/wordml/cid" xmlns:w16se="http://schemas.microsoft.com/office/word/2015/wordml/symex" xmlns:wpg="http://schemas.microsoft.com/office/word/2010/wordprocessingGroup" xmlns:wpi="http://schemas.microsoft.com/office/word/2010/wordprocessingInk" xmlns:wne="http://schemas.microsoft.com/office/word/2006/wordml" xmlns:wps="http://schemas.microsoft.com/office/word/2010/wordprocessingShape" mc:Ignorable="w14 w15 w16se w16cid wp14">
   <w:body>
     <w:p>
       <w:pPr>
@@ -5118,6 +5118,7 @@
             <w:id w:val="-573587230"/>
             <w:bibliography/>
           </w:sdtPr>
+          <w:sdtEndPr/>
           <w:sdtContent>
             <w:p>
               <w:pPr>
@@ -5693,7 +5694,7 @@
               </wp:anchor>
             </w:drawing>
           </mc:Choice>
-          <mc:Fallback xmlns:cx2="http://schemas.microsoft.com/office/drawing/2015/10/21/chartex" xmlns:cx3="http://schemas.microsoft.com/office/drawing/2016/5/9/chartex" xmlns:cx4="http://schemas.microsoft.com/office/drawing/2016/5/10/chartex" xmlns:cx5="http://schemas.microsoft.com/office/drawing/2016/5/11/chartex" xmlns:cx6="http://schemas.microsoft.com/office/drawing/2016/5/12/chartex" xmlns:cx7="http://schemas.microsoft.com/office/drawing/2016/5/13/chartex" xmlns:cx8="http://schemas.microsoft.com/office/drawing/2016/5/14/chartex" xmlns:aink="http://schemas.microsoft.com/office/drawing/2016/ink" xmlns:am3d="http://schemas.microsoft.com/office/drawing/2017/model3d" xmlns:w16cid="http://schemas.microsoft.com/office/word/2016/wordml/cid">
+          <mc:Fallback>
             <w:pict>
               <v:shape w14:anchorId="69857CC6" id="Conector recto de flecha 18" o:spid="_x0000_s1026" type="#_x0000_t32" style="position:absolute;margin-left:114.1pt;margin-top:12.8pt;width:2.5pt;height:69.5pt;z-index:251663360;visibility:visible;mso-wrap-style:square;mso-wrap-distance-left:9pt;mso-wrap-distance-top:0;mso-wrap-distance-right:9pt;mso-wrap-distance-bottom:0;mso-position-horizontal:absolute;mso-position-horizontal-relative:text;mso-position-vertical:absolute;mso-position-vertical-relative:text" o:gfxdata="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" strokecolor="black [3213]" strokeweight=".5pt">
                 <v:stroke endarrow="block" joinstyle="miter"/>
@@ -6546,7 +6547,7 @@
               </wp:anchor>
             </w:drawing>
           </mc:Choice>
-          <mc:Fallback xmlns:cx2="http://schemas.microsoft.com/office/drawing/2015/10/21/chartex" xmlns:cx3="http://schemas.microsoft.com/office/drawing/2016/5/9/chartex" xmlns:cx4="http://schemas.microsoft.com/office/drawing/2016/5/10/chartex" xmlns:cx5="http://schemas.microsoft.com/office/drawing/2016/5/11/chartex" xmlns:cx6="http://schemas.microsoft.com/office/drawing/2016/5/12/chartex" xmlns:cx7="http://schemas.microsoft.com/office/drawing/2016/5/13/chartex" xmlns:cx8="http://schemas.microsoft.com/office/drawing/2016/5/14/chartex" xmlns:aink="http://schemas.microsoft.com/office/drawing/2016/ink" xmlns:am3d="http://schemas.microsoft.com/office/drawing/2017/model3d" xmlns:w16cid="http://schemas.microsoft.com/office/word/2016/wordml/cid">
+          <mc:Fallback>
             <w:pict>
               <v:rect w14:anchorId="3F40B9A5" id="Rectángulo 13" o:spid="_x0000_s1026" style="position:absolute;margin-left:313.15pt;margin-top:9.2pt;width:7.75pt;height:12.05pt;z-index:251662336;visibility:visible;mso-wrap-style:square;mso-wrap-distance-left:9pt;mso-wrap-distance-top:0;mso-wrap-distance-right:9pt;mso-wrap-distance-bottom:0;mso-position-horizontal:absolute;mso-position-horizontal-relative:text;mso-position-vertical:absolute;mso-position-vertical-relative:text;v-text-anchor:middle" o:gfxdata="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" fillcolor="white [3212]" stroked="f" strokeweight="1pt"/>
             </w:pict>
@@ -6624,7 +6625,7 @@
               </wp:anchor>
             </w:drawing>
           </mc:Choice>
-          <mc:Fallback xmlns:cx2="http://schemas.microsoft.com/office/drawing/2015/10/21/chartex" xmlns:cx3="http://schemas.microsoft.com/office/drawing/2016/5/9/chartex" xmlns:cx4="http://schemas.microsoft.com/office/drawing/2016/5/10/chartex" xmlns:cx5="http://schemas.microsoft.com/office/drawing/2016/5/11/chartex" xmlns:cx6="http://schemas.microsoft.com/office/drawing/2016/5/12/chartex" xmlns:cx7="http://schemas.microsoft.com/office/drawing/2016/5/13/chartex" xmlns:cx8="http://schemas.microsoft.com/office/drawing/2016/5/14/chartex" xmlns:aink="http://schemas.microsoft.com/office/drawing/2016/ink" xmlns:am3d="http://schemas.microsoft.com/office/drawing/2017/model3d" xmlns:w16cid="http://schemas.microsoft.com/office/word/2016/wordml/cid">
+          <mc:Fallback>
             <w:pict>
               <v:rect w14:anchorId="4714DF64" id="Rectángulo 12" o:spid="_x0000_s1026" style="position:absolute;margin-left:200.5pt;margin-top:9pt;width:7.75pt;height:12.05pt;z-index:251661312;visibility:visible;mso-wrap-style:square;mso-wrap-distance-left:9pt;mso-wrap-distance-top:0;mso-wrap-distance-right:9pt;mso-wrap-distance-bottom:0;mso-position-horizontal:absolute;mso-position-horizontal-relative:text;mso-position-vertical:absolute;mso-position-vertical-relative:text;v-text-anchor:middle" o:gfxdata="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" fillcolor="white [3212]" stroked="f" strokeweight="1pt"/>
             </w:pict>
@@ -6942,7 +6943,7 @@
                                     </pic:cNvPicPr>
                                   </pic:nvPicPr>
                                   <pic:blipFill>
-                                    <a:blip r:embed="rId29">
+                                    <a:blip r:embed="rId30">
                                       <a:extLst>
                                         <a:ext uri="{28A0092B-C50C-407E-A947-70E740481C1C}">
                                           <a14:useLocalDpi xmlns:a14="http://schemas.microsoft.com/office/drawing/2010/main" val="0"/>
@@ -7072,7 +7073,7 @@
                                             </pic:cNvPicPr>
                                           </pic:nvPicPr>
                                           <pic:blipFill>
-                                            <a:blip r:embed="rId30">
+                                            <a:blip r:embed="rId31">
                                               <a:extLst>
                                                 <a:ext uri="{28A0092B-C50C-407E-A947-70E740481C1C}">
                                                   <a14:useLocalDpi xmlns:a14="http://schemas.microsoft.com/office/drawing/2010/main" val="0"/>
@@ -7365,7 +7366,7 @@
                                       </pic:cNvPicPr>
                                     </pic:nvPicPr>
                                     <pic:blipFill>
-                                      <a:blip r:embed="rId30">
+                                      <a:blip r:embed="rId32">
                                         <a:extLst>
                                           <a:ext uri="{28A0092B-C50C-407E-A947-70E740481C1C}">
                                             <a14:useLocalDpi xmlns:a14="http://schemas.microsoft.com/office/drawing/2010/main" val="0"/>
@@ -7505,7 +7506,7 @@
               </wp:anchor>
             </w:drawing>
           </mc:Choice>
-          <mc:Fallback xmlns:cx2="http://schemas.microsoft.com/office/drawing/2015/10/21/chartex" xmlns:cx3="http://schemas.microsoft.com/office/drawing/2016/5/9/chartex" xmlns:cx4="http://schemas.microsoft.com/office/drawing/2016/5/10/chartex" xmlns:cx5="http://schemas.microsoft.com/office/drawing/2016/5/11/chartex" xmlns:cx6="http://schemas.microsoft.com/office/drawing/2016/5/12/chartex" xmlns:cx7="http://schemas.microsoft.com/office/drawing/2016/5/13/chartex" xmlns:cx8="http://schemas.microsoft.com/office/drawing/2016/5/14/chartex" xmlns:aink="http://schemas.microsoft.com/office/drawing/2016/ink" xmlns:am3d="http://schemas.microsoft.com/office/drawing/2017/model3d" xmlns:w16cid="http://schemas.microsoft.com/office/word/2016/wordml/cid">
+          <mc:Fallback>
             <w:pict>
               <v:rect w14:anchorId="353DE3F7" id="Rectángulo 15" o:spid="_x0000_s1026" style="position:absolute;margin-left:179.05pt;margin-top:5.8pt;width:7.5pt;height:12.1pt;z-index:251677696;visibility:visible;mso-wrap-style:square;mso-wrap-distance-left:9pt;mso-wrap-distance-top:0;mso-wrap-distance-right:9pt;mso-wrap-distance-bottom:0;mso-position-horizontal:absolute;mso-position-horizontal-relative:text;mso-position-vertical:absolute;mso-position-vertical-relative:text;v-text-anchor:middle" o:gfxdata="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" fillcolor="white [3212]" stroked="f" strokeweight="1pt"/>
             </w:pict>
@@ -7583,7 +7584,7 @@
               </wp:anchor>
             </w:drawing>
           </mc:Choice>
-          <mc:Fallback xmlns:cx2="http://schemas.microsoft.com/office/drawing/2015/10/21/chartex" xmlns:cx3="http://schemas.microsoft.com/office/drawing/2016/5/9/chartex" xmlns:cx4="http://schemas.microsoft.com/office/drawing/2016/5/10/chartex" xmlns:cx5="http://schemas.microsoft.com/office/drawing/2016/5/11/chartex" xmlns:cx6="http://schemas.microsoft.com/office/drawing/2016/5/12/chartex" xmlns:cx7="http://schemas.microsoft.com/office/drawing/2016/5/13/chartex" xmlns:cx8="http://schemas.microsoft.com/office/drawing/2016/5/14/chartex" xmlns:aink="http://schemas.microsoft.com/office/drawing/2016/ink" xmlns:am3d="http://schemas.microsoft.com/office/drawing/2017/model3d" xmlns:w16cid="http://schemas.microsoft.com/office/word/2016/wordml/cid">
+          <mc:Fallback>
             <w:pict>
               <v:rect w14:anchorId="411125DD" id="Rectángulo 14" o:spid="_x0000_s1026" style="position:absolute;margin-left:22.4pt;margin-top:5.8pt;width:7.5pt;height:12.1pt;z-index:251676672;visibility:visible;mso-wrap-style:square;mso-wrap-distance-left:9pt;mso-wrap-distance-top:0;mso-wrap-distance-right:9pt;mso-wrap-distance-bottom:0;mso-position-horizontal:absolute;mso-position-horizontal-relative:text;mso-position-vertical:absolute;mso-position-vertical-relative:text;v-text-anchor:middle" o:gfxdata="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" fillcolor="white [3212]" stroked="f" strokeweight="1pt"/>
             </w:pict>
@@ -9112,7 +9113,7 @@
                                     </pic:cNvPicPr>
                                   </pic:nvPicPr>
                                   <pic:blipFill>
-                                    <a:blip r:embed="rId29">
+                                    <a:blip r:embed="rId30">
                                       <a:extLst>
                                         <a:ext uri="{28A0092B-C50C-407E-A947-70E740481C1C}">
                                           <a14:useLocalDpi xmlns:a14="http://schemas.microsoft.com/office/drawing/2010/main" val="0"/>
@@ -9236,7 +9237,7 @@
               </wp:anchor>
             </w:drawing>
           </mc:Choice>
-          <mc:Fallback xmlns:cx2="http://schemas.microsoft.com/office/drawing/2015/10/21/chartex" xmlns:cx3="http://schemas.microsoft.com/office/drawing/2016/5/9/chartex" xmlns:cx4="http://schemas.microsoft.com/office/drawing/2016/5/10/chartex" xmlns:cx5="http://schemas.microsoft.com/office/drawing/2016/5/11/chartex" xmlns:cx6="http://schemas.microsoft.com/office/drawing/2016/5/12/chartex" xmlns:cx7="http://schemas.microsoft.com/office/drawing/2016/5/13/chartex" xmlns:cx8="http://schemas.microsoft.com/office/drawing/2016/5/14/chartex" xmlns:aink="http://schemas.microsoft.com/office/drawing/2016/ink" xmlns:am3d="http://schemas.microsoft.com/office/drawing/2017/model3d" xmlns:w16cid="http://schemas.microsoft.com/office/word/2016/wordml/cid">
+          <mc:Fallback>
             <w:pict>
               <v:shape w14:anchorId="1481F709" id="Conector angular 65" o:spid="_x0000_s1026" type="#_x0000_t34" style="position:absolute;margin-left:124.7pt;margin-top:12.5pt;width:144.65pt;height:54.25pt;z-index:251686912;visibility:visible;mso-wrap-style:square;mso-width-percent:0;mso-height-percent:0;mso-wrap-distance-left:9pt;mso-wrap-distance-top:0;mso-wrap-distance-right:9pt;mso-wrap-distance-bottom:0;mso-position-horizontal:absolute;mso-position-horizontal-relative:text;mso-position-vertical:absolute;mso-position-vertical-relative:text;mso-width-percent:0;mso-height-percent:0;mso-width-relative:margin;mso-height-relative:margin" o:gfxdata="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" adj="-265" strokecolor="black [3213]" strokeweight=".5pt">
                 <v:stroke endarrow="block"/>
@@ -9458,7 +9459,7 @@
               </wp:anchor>
             </w:drawing>
           </mc:Choice>
-          <mc:Fallback xmlns:cx2="http://schemas.microsoft.com/office/drawing/2015/10/21/chartex" xmlns:cx3="http://schemas.microsoft.com/office/drawing/2016/5/9/chartex" xmlns:cx4="http://schemas.microsoft.com/office/drawing/2016/5/10/chartex" xmlns:cx5="http://schemas.microsoft.com/office/drawing/2016/5/11/chartex" xmlns:cx6="http://schemas.microsoft.com/office/drawing/2016/5/12/chartex" xmlns:cx7="http://schemas.microsoft.com/office/drawing/2016/5/13/chartex" xmlns:cx8="http://schemas.microsoft.com/office/drawing/2016/5/14/chartex" xmlns:aink="http://schemas.microsoft.com/office/drawing/2016/ink" xmlns:am3d="http://schemas.microsoft.com/office/drawing/2017/model3d" xmlns:w16cid="http://schemas.microsoft.com/office/word/2016/wordml/cid">
+          <mc:Fallback>
             <w:pict>
               <v:group w14:anchorId="33CA1A23" id="Grupo 66" o:spid="_x0000_s1026" style="position:absolute;margin-left:241.2pt;margin-top:7.9pt;width:134.6pt;height:95.15pt;z-index:251682816" coordsize="17095,12085" o:gfxdata="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">
                 <v:group id="Grupo 67" o:spid="_x0000_s1027" style="position:absolute;top:1192;width:14948;height:10893" coordsize="14948,10893" o:gfxdata="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">
@@ -9561,7 +9562,7 @@
                                           </pic:cNvPicPr>
                                         </pic:nvPicPr>
                                         <pic:blipFill>
-                                          <a:blip r:embed="rId30">
+                                          <a:blip r:embed="rId32">
                                             <a:extLst>
                                               <a:ext uri="{28A0092B-C50C-407E-A947-70E740481C1C}">
                                                 <a14:useLocalDpi xmlns:a14="http://schemas.microsoft.com/office/drawing/2010/main" val="0"/>
@@ -9636,7 +9637,7 @@
                                     </pic:cNvPicPr>
                                   </pic:nvPicPr>
                                   <pic:blipFill>
-                                    <a:blip r:embed="rId30">
+                                    <a:blip r:embed="rId32">
                                       <a:extLst>
                                         <a:ext uri="{28A0092B-C50C-407E-A947-70E740481C1C}">
                                           <a14:useLocalDpi xmlns:a14="http://schemas.microsoft.com/office/drawing/2010/main" val="0"/>
@@ -10810,7 +10811,7 @@
                                     </pic:cNvPicPr>
                                   </pic:nvPicPr>
                                   <pic:blipFill>
-                                    <a:blip r:embed="rId29">
+                                    <a:blip r:embed="rId30">
                                       <a:extLst>
                                         <a:ext uri="{28A0092B-C50C-407E-A947-70E740481C1C}">
                                           <a14:useLocalDpi xmlns:a14="http://schemas.microsoft.com/office/drawing/2010/main" val="0"/>
@@ -10929,7 +10930,7 @@
                                             </pic:cNvPicPr>
                                           </pic:nvPicPr>
                                           <pic:blipFill>
-                                            <a:blip r:embed="rId30">
+                                            <a:blip r:embed="rId32">
                                               <a:extLst>
                                                 <a:ext uri="{28A0092B-C50C-407E-A947-70E740481C1C}">
                                                   <a14:useLocalDpi xmlns:a14="http://schemas.microsoft.com/office/drawing/2010/main" val="0"/>
@@ -11222,7 +11223,7 @@
                                       </pic:cNvPicPr>
                                     </pic:nvPicPr>
                                     <pic:blipFill>
-                                      <a:blip r:embed="rId30">
+                                      <a:blip r:embed="rId32">
                                         <a:extLst>
                                           <a:ext uri="{28A0092B-C50C-407E-A947-70E740481C1C}">
                                             <a14:useLocalDpi xmlns:a14="http://schemas.microsoft.com/office/drawing/2010/main" val="0"/>
@@ -11345,7 +11346,7 @@
               </wp:anchor>
             </w:drawing>
           </mc:Choice>
-          <mc:Fallback xmlns:cx2="http://schemas.microsoft.com/office/drawing/2015/10/21/chartex" xmlns:cx3="http://schemas.microsoft.com/office/drawing/2016/5/9/chartex" xmlns:cx4="http://schemas.microsoft.com/office/drawing/2016/5/10/chartex" xmlns:cx5="http://schemas.microsoft.com/office/drawing/2016/5/11/chartex" xmlns:cx6="http://schemas.microsoft.com/office/drawing/2016/5/12/chartex" xmlns:cx7="http://schemas.microsoft.com/office/drawing/2016/5/13/chartex" xmlns:cx8="http://schemas.microsoft.com/office/drawing/2016/5/14/chartex" xmlns:aink="http://schemas.microsoft.com/office/drawing/2016/ink" xmlns:am3d="http://schemas.microsoft.com/office/drawing/2017/model3d" xmlns:w16cid="http://schemas.microsoft.com/office/word/2016/wordml/cid">
+          <mc:Fallback>
             <w:pict>
               <v:shape w14:anchorId="5CC9875E" id="Conector recto de flecha 40" o:spid="_x0000_s1026" type="#_x0000_t32" style="position:absolute;margin-left:135.7pt;margin-top:44.2pt;width:25.1pt;height:80.35pt;z-index:251670528;visibility:visible;mso-wrap-style:square;mso-wrap-distance-left:9pt;mso-wrap-distance-top:0;mso-wrap-distance-right:9pt;mso-wrap-distance-bottom:0;mso-position-horizontal:absolute;mso-position-horizontal-relative:text;mso-position-vertical:absolute;mso-position-vertical-relative:text" o:gfxdata="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" strokecolor="black [3213]" strokeweight=".5pt">
                 <v:stroke endarrow="block" joinstyle="miter"/>
@@ -11515,7 +11516,7 @@
               </wp:anchor>
             </w:drawing>
           </mc:Choice>
-          <mc:Fallback xmlns:cx2="http://schemas.microsoft.com/office/drawing/2015/10/21/chartex" xmlns:cx3="http://schemas.microsoft.com/office/drawing/2016/5/9/chartex" xmlns:cx4="http://schemas.microsoft.com/office/drawing/2016/5/10/chartex" xmlns:cx5="http://schemas.microsoft.com/office/drawing/2016/5/11/chartex" xmlns:cx6="http://schemas.microsoft.com/office/drawing/2016/5/12/chartex" xmlns:cx7="http://schemas.microsoft.com/office/drawing/2016/5/13/chartex" xmlns:cx8="http://schemas.microsoft.com/office/drawing/2016/5/14/chartex" xmlns:aink="http://schemas.microsoft.com/office/drawing/2016/ink" xmlns:am3d="http://schemas.microsoft.com/office/drawing/2017/model3d" xmlns:w16cid="http://schemas.microsoft.com/office/word/2016/wordml/cid">
+          <mc:Fallback>
             <w:pict>
               <v:shape w14:anchorId="167B96E3" id="Conector recto de flecha 41" o:spid="_x0000_s1026" type="#_x0000_t32" style="position:absolute;margin-left:239.65pt;margin-top:44.8pt;width:3.6pt;height:79.45pt;z-index:251671552;visibility:visible;mso-wrap-style:square;mso-width-percent:0;mso-height-percent:0;mso-wrap-distance-left:9pt;mso-wrap-distance-top:0;mso-wrap-distance-right:9pt;mso-wrap-distance-bottom:0;mso-position-horizontal:absolute;mso-position-horizontal-relative:text;mso-position-vertical:absolute;mso-position-vertical-relative:text;mso-width-percent:0;mso-height-percent:0;mso-width-relative:margin;mso-height-relative:margin" o:gfxdata="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" strokecolor="black [3213]" strokeweight=".5pt">
                 <v:stroke endarrow="block" joinstyle="miter"/>
@@ -12156,7 +12157,7 @@
               </wp:anchor>
             </w:drawing>
           </mc:Choice>
-          <mc:Fallback xmlns:cx2="http://schemas.microsoft.com/office/drawing/2015/10/21/chartex" xmlns:cx3="http://schemas.microsoft.com/office/drawing/2016/5/9/chartex" xmlns:cx4="http://schemas.microsoft.com/office/drawing/2016/5/10/chartex" xmlns:cx5="http://schemas.microsoft.com/office/drawing/2016/5/11/chartex" xmlns:cx6="http://schemas.microsoft.com/office/drawing/2016/5/12/chartex" xmlns:cx7="http://schemas.microsoft.com/office/drawing/2016/5/13/chartex" xmlns:cx8="http://schemas.microsoft.com/office/drawing/2016/5/14/chartex" xmlns:aink="http://schemas.microsoft.com/office/drawing/2016/ink" xmlns:am3d="http://schemas.microsoft.com/office/drawing/2017/model3d" xmlns:w16cid="http://schemas.microsoft.com/office/word/2016/wordml/cid">
+          <mc:Fallback>
             <w:pict>
               <v:shape w14:anchorId="79168C40" id="Conector recto de flecha 37" o:spid="_x0000_s1026" type="#_x0000_t32" style="position:absolute;margin-left:321.75pt;margin-top:15.2pt;width:57.75pt;height:20.95pt;flip:x;z-index:251669504;visibility:visible;mso-wrap-style:square;mso-wrap-distance-left:9pt;mso-wrap-distance-top:0;mso-wrap-distance-right:9pt;mso-wrap-distance-bottom:0;mso-position-horizontal:absolute;mso-position-horizontal-relative:text;mso-position-vertical:absolute;mso-position-vertical-relative:text" o:gfxdata="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" strokecolor="black [3213]" strokeweight=".5pt">
                 <v:stroke endarrow="block" joinstyle="miter"/>
@@ -12236,7 +12237,7 @@
               </wp:anchor>
             </w:drawing>
           </mc:Choice>
-          <mc:Fallback xmlns:cx2="http://schemas.microsoft.com/office/drawing/2015/10/21/chartex" xmlns:cx3="http://schemas.microsoft.com/office/drawing/2016/5/9/chartex" xmlns:cx4="http://schemas.microsoft.com/office/drawing/2016/5/10/chartex" xmlns:cx5="http://schemas.microsoft.com/office/drawing/2016/5/11/chartex" xmlns:cx6="http://schemas.microsoft.com/office/drawing/2016/5/12/chartex" xmlns:cx7="http://schemas.microsoft.com/office/drawing/2016/5/13/chartex" xmlns:cx8="http://schemas.microsoft.com/office/drawing/2016/5/14/chartex" xmlns:aink="http://schemas.microsoft.com/office/drawing/2016/ink" xmlns:am3d="http://schemas.microsoft.com/office/drawing/2017/model3d" xmlns:w16cid="http://schemas.microsoft.com/office/word/2016/wordml/cid">
+          <mc:Fallback>
             <w:pict>
               <v:shape w14:anchorId="0A1E1E3E" id="Conector recto de flecha 36" o:spid="_x0000_s1026" type="#_x0000_t32" style="position:absolute;margin-left:57.2pt;margin-top:12.75pt;width:59.45pt;height:19.25pt;z-index:251668480;visibility:visible;mso-wrap-style:square;mso-width-percent:0;mso-height-percent:0;mso-wrap-distance-left:9pt;mso-wrap-distance-top:0;mso-wrap-distance-right:9pt;mso-wrap-distance-bottom:0;mso-position-horizontal:absolute;mso-position-horizontal-relative:text;mso-position-vertical:absolute;mso-position-vertical-relative:text;mso-width-percent:0;mso-height-percent:0;mso-width-relative:margin;mso-height-relative:margin" o:gfxdata="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" strokecolor="black [3213]" strokeweight=".5pt">
                 <v:stroke endarrow="block" joinstyle="miter"/>
@@ -12882,7 +12883,7 @@
               </wp:anchor>
             </w:drawing>
           </mc:Choice>
-          <mc:Fallback xmlns:cx2="http://schemas.microsoft.com/office/drawing/2015/10/21/chartex" xmlns:cx3="http://schemas.microsoft.com/office/drawing/2016/5/9/chartex" xmlns:cx4="http://schemas.microsoft.com/office/drawing/2016/5/10/chartex" xmlns:cx5="http://schemas.microsoft.com/office/drawing/2016/5/11/chartex" xmlns:cx6="http://schemas.microsoft.com/office/drawing/2016/5/12/chartex" xmlns:cx7="http://schemas.microsoft.com/office/drawing/2016/5/13/chartex" xmlns:cx8="http://schemas.microsoft.com/office/drawing/2016/5/14/chartex" xmlns:aink="http://schemas.microsoft.com/office/drawing/2016/ink" xmlns:am3d="http://schemas.microsoft.com/office/drawing/2017/model3d" xmlns:w16cid="http://schemas.microsoft.com/office/word/2016/wordml/cid">
+          <mc:Fallback>
             <w:pict>
               <v:rect w14:anchorId="598422D5" id="Rectángulo 173" o:spid="_x0000_s1026" style="position:absolute;margin-left:176.85pt;margin-top:274.15pt;width:8.15pt;height:12.9pt;z-index:251698176;visibility:visible;mso-wrap-style:square;mso-wrap-distance-left:9pt;mso-wrap-distance-top:0;mso-wrap-distance-right:9pt;mso-wrap-distance-bottom:0;mso-position-horizontal:absolute;mso-position-horizontal-relative:text;mso-position-vertical:absolute;mso-position-vertical-relative:text;v-text-anchor:middle" o:gfxdata="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" fillcolor="white [3212]" stroked="f" strokeweight="1pt"/>
             </w:pict>
@@ -12960,7 +12961,7 @@
               </wp:anchor>
             </w:drawing>
           </mc:Choice>
-          <mc:Fallback xmlns:cx2="http://schemas.microsoft.com/office/drawing/2015/10/21/chartex" xmlns:cx3="http://schemas.microsoft.com/office/drawing/2016/5/9/chartex" xmlns:cx4="http://schemas.microsoft.com/office/drawing/2016/5/10/chartex" xmlns:cx5="http://schemas.microsoft.com/office/drawing/2016/5/11/chartex" xmlns:cx6="http://schemas.microsoft.com/office/drawing/2016/5/12/chartex" xmlns:cx7="http://schemas.microsoft.com/office/drawing/2016/5/13/chartex" xmlns:cx8="http://schemas.microsoft.com/office/drawing/2016/5/14/chartex" xmlns:aink="http://schemas.microsoft.com/office/drawing/2016/ink" xmlns:am3d="http://schemas.microsoft.com/office/drawing/2017/model3d" xmlns:w16cid="http://schemas.microsoft.com/office/word/2016/wordml/cid">
+          <mc:Fallback>
             <w:pict>
               <v:rect w14:anchorId="21BE3D50" id="Rectángulo 172" o:spid="_x0000_s1026" style="position:absolute;margin-left:22.15pt;margin-top:274.25pt;width:8.15pt;height:12.9pt;z-index:251697152;visibility:visible;mso-wrap-style:square;mso-wrap-distance-left:9pt;mso-wrap-distance-top:0;mso-wrap-distance-right:9pt;mso-wrap-distance-bottom:0;mso-position-horizontal:absolute;mso-position-horizontal-relative:text;mso-position-vertical:absolute;mso-position-vertical-relative:text;v-text-anchor:middle" o:gfxdata="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" fillcolor="white [3212]" stroked="f" strokeweight="1pt"/>
             </w:pict>
@@ -13123,7 +13124,7 @@
                                     </pic:cNvPicPr>
                                   </pic:nvPicPr>
                                   <pic:blipFill>
-                                    <a:blip r:embed="rId29">
+                                    <a:blip r:embed="rId30">
                                       <a:extLst>
                                         <a:ext uri="{28A0092B-C50C-407E-A947-70E740481C1C}">
                                           <a14:useLocalDpi xmlns:a14="http://schemas.microsoft.com/office/drawing/2010/main" val="0"/>
@@ -13242,7 +13243,7 @@
                                             </pic:cNvPicPr>
                                           </pic:nvPicPr>
                                           <pic:blipFill>
-                                            <a:blip r:embed="rId30">
+                                            <a:blip r:embed="rId32">
                                               <a:extLst>
                                                 <a:ext uri="{28A0092B-C50C-407E-A947-70E740481C1C}">
                                                   <a14:useLocalDpi xmlns:a14="http://schemas.microsoft.com/office/drawing/2010/main" val="0"/>
@@ -13535,7 +13536,7 @@
                                       </pic:cNvPicPr>
                                     </pic:nvPicPr>
                                     <pic:blipFill>
-                                      <a:blip r:embed="rId30">
+                                      <a:blip r:embed="rId32">
                                         <a:extLst>
                                           <a:ext uri="{28A0092B-C50C-407E-A947-70E740481C1C}">
                                             <a14:useLocalDpi xmlns:a14="http://schemas.microsoft.com/office/drawing/2010/main" val="0"/>
@@ -13671,7 +13672,7 @@
               </wp:anchor>
             </w:drawing>
           </mc:Choice>
-          <mc:Fallback xmlns:cx2="http://schemas.microsoft.com/office/drawing/2015/10/21/chartex" xmlns:cx3="http://schemas.microsoft.com/office/drawing/2016/5/9/chartex" xmlns:cx4="http://schemas.microsoft.com/office/drawing/2016/5/10/chartex" xmlns:cx5="http://schemas.microsoft.com/office/drawing/2016/5/11/chartex" xmlns:cx6="http://schemas.microsoft.com/office/drawing/2016/5/12/chartex" xmlns:cx7="http://schemas.microsoft.com/office/drawing/2016/5/13/chartex" xmlns:cx8="http://schemas.microsoft.com/office/drawing/2016/5/14/chartex" xmlns:aink="http://schemas.microsoft.com/office/drawing/2016/ink" xmlns:am3d="http://schemas.microsoft.com/office/drawing/2017/model3d" xmlns:w16cid="http://schemas.microsoft.com/office/word/2016/wordml/cid">
+          <mc:Fallback>
             <w:pict>
               <v:rect w14:anchorId="57731175" id="Rectángulo 75" o:spid="_x0000_s1026" style="position:absolute;margin-left:188.3pt;margin-top:75.6pt;width:9.5pt;height:11pt;z-index:251693056;visibility:visible;mso-wrap-style:square;mso-width-percent:0;mso-height-percent:0;mso-wrap-distance-left:9pt;mso-wrap-distance-top:0;mso-wrap-distance-right:9pt;mso-wrap-distance-bottom:0;mso-position-horizontal:absolute;mso-position-horizontal-relative:text;mso-position-vertical:absolute;mso-position-vertical-relative:text;mso-width-percent:0;mso-height-percent:0;mso-width-relative:margin;mso-height-relative:margin;v-text-anchor:middle" o:gfxdata="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" fillcolor="white [3212]" stroked="f" strokeweight="1pt"/>
             </w:pict>
@@ -13756,7 +13757,7 @@
               </wp:anchor>
             </w:drawing>
           </mc:Choice>
-          <mc:Fallback xmlns:cx2="http://schemas.microsoft.com/office/drawing/2015/10/21/chartex" xmlns:cx3="http://schemas.microsoft.com/office/drawing/2016/5/9/chartex" xmlns:cx4="http://schemas.microsoft.com/office/drawing/2016/5/10/chartex" xmlns:cx5="http://schemas.microsoft.com/office/drawing/2016/5/11/chartex" xmlns:cx6="http://schemas.microsoft.com/office/drawing/2016/5/12/chartex" xmlns:cx7="http://schemas.microsoft.com/office/drawing/2016/5/13/chartex" xmlns:cx8="http://schemas.microsoft.com/office/drawing/2016/5/14/chartex" xmlns:aink="http://schemas.microsoft.com/office/drawing/2016/ink" xmlns:am3d="http://schemas.microsoft.com/office/drawing/2017/model3d" xmlns:w16cid="http://schemas.microsoft.com/office/word/2016/wordml/cid">
+          <mc:Fallback>
             <w:pict>
               <v:rect w14:anchorId="1D257A03" id="Rectángulo 76" o:spid="_x0000_s1026" style="position:absolute;margin-left:300.1pt;margin-top:76.6pt;width:9.5pt;height:11pt;z-index:251694080;visibility:visible;mso-wrap-style:square;mso-width-percent:0;mso-height-percent:0;mso-wrap-distance-left:9pt;mso-wrap-distance-top:0;mso-wrap-distance-right:9pt;mso-wrap-distance-bottom:0;mso-position-horizontal:absolute;mso-position-horizontal-relative:text;mso-position-vertical:absolute;mso-position-vertical-relative:text;mso-width-percent:0;mso-height-percent:0;mso-width-relative:margin;mso-height-relative:margin;v-text-anchor:middle" o:gfxdata="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" fillcolor="white [3212]" stroked="f" strokeweight="1pt"/>
             </w:pict>
@@ -14811,7 +14812,7 @@
                                           </pic:cNvPicPr>
                                         </pic:nvPicPr>
                                         <pic:blipFill>
-                                          <a:blip r:embed="rId31">
+                                          <a:blip r:embed="rId33">
                                             <a:extLst>
                                               <a:ext uri="{28A0092B-C50C-407E-A947-70E740481C1C}">
                                                 <a14:useLocalDpi xmlns:a14="http://schemas.microsoft.com/office/drawing/2010/main" val="0"/>
@@ -14892,7 +14893,7 @@
                                     </pic:cNvPicPr>
                                   </pic:nvPicPr>
                                   <pic:blipFill>
-                                    <a:blip r:embed="rId31">
+                                    <a:blip r:embed="rId34">
                                       <a:extLst>
                                         <a:ext uri="{28A0092B-C50C-407E-A947-70E740481C1C}">
                                           <a14:useLocalDpi xmlns:a14="http://schemas.microsoft.com/office/drawing/2010/main" val="0"/>
@@ -15022,7 +15023,7 @@
                                           </pic:cNvPicPr>
                                         </pic:nvPicPr>
                                         <pic:blipFill>
-                                          <a:blip r:embed="rId32">
+                                          <a:blip r:embed="rId35">
                                             <a:extLst>
                                               <a:ext uri="{28A0092B-C50C-407E-A947-70E740481C1C}">
                                                 <a14:useLocalDpi xmlns:a14="http://schemas.microsoft.com/office/drawing/2010/main" val="0"/>
@@ -15097,7 +15098,7 @@
                                     </pic:cNvPicPr>
                                   </pic:nvPicPr>
                                   <pic:blipFill>
-                                    <a:blip r:embed="rId32">
+                                    <a:blip r:embed="rId36">
                                       <a:extLst>
                                         <a:ext uri="{28A0092B-C50C-407E-A947-70E740481C1C}">
                                           <a14:useLocalDpi xmlns:a14="http://schemas.microsoft.com/office/drawing/2010/main" val="0"/>
@@ -15184,11 +15185,9 @@
                             <w:r>
                               <w:t>#</w:t>
                             </w:r>
-                            <w:proofErr w:type="spellStart"/>
                             <w:r>
                               <w:t>librosos</w:t>
                             </w:r>
-                            <w:proofErr w:type="spellEnd"/>
                           </w:p>
                         </w:txbxContent>
                       </wps:txbx>
@@ -24108,7 +24107,6 @@
                 <w:lang w:val="es-ES"/>
               </w:rPr>
             </w:pPr>
-            <w:bookmarkStart w:id="0" w:name="_GoBack" w:colFirst="5" w:colLast="5"/>
             <w:r>
               <w:rPr>
                 <w:rFonts w:ascii="Arial" w:hAnsi="Arial" w:cs="Arial"/>
@@ -24325,7 +24323,3247 @@
           </w:p>
         </w:tc>
       </w:tr>
+    </w:tbl>
+    <w:p>
+      <w:pPr>
+        <w:spacing w:after="0" w:line="240" w:lineRule="auto"/>
+        <w:rPr>
+          <w:rFonts w:ascii="Arial" w:hAnsi="Arial" w:cs="Arial"/>
+          <w:sz w:val="24"/>
+          <w:szCs w:val="24"/>
+        </w:rPr>
+      </w:pPr>
+    </w:p>
+    <w:tbl>
+      <w:tblPr>
+        <w:tblStyle w:val="Tablaconcuadrcula"/>
+        <w:tblW w:w="0" w:type="auto"/>
+        <w:tblLook w:val="04A0" w:firstRow="1" w:lastRow="0" w:firstColumn="1" w:lastColumn="0" w:noHBand="0" w:noVBand="1"/>
+      </w:tblPr>
+      <w:tblGrid>
+        <w:gridCol w:w="1878"/>
+        <w:gridCol w:w="1879"/>
+        <w:gridCol w:w="916"/>
+        <w:gridCol w:w="963"/>
+        <w:gridCol w:w="1879"/>
+        <w:gridCol w:w="1879"/>
+      </w:tblGrid>
+      <w:tr>
+        <w:tc>
+          <w:tcPr>
+            <w:tcW w:w="9394" w:type="dxa"/>
+            <w:gridSpan w:val="6"/>
+            <w:vAlign w:val="center"/>
+          </w:tcPr>
+          <w:p>
+            <w:r>
+              <w:rPr>
+                <w:rFonts w:ascii="Arial" w:hAnsi="Arial" w:cs="Arial"/>
+                <w:b/>
+                <w:sz w:val="24"/>
+                <w:szCs w:val="24"/>
+                <w:lang w:val="es-ES"/>
+              </w:rPr>
+              <w:t xml:space="preserve">Objetivo: </w:t>
+            </w:r>
+            <w:r>
+              <w:rPr>
+                <w:rFonts w:ascii="Arial" w:hAnsi="Arial" w:cs="Arial"/>
+                <w:sz w:val="24"/>
+                <w:szCs w:val="24"/>
+                <w:lang w:val="es-ES"/>
+              </w:rPr>
+              <w:t xml:space="preserve">Probar el correcto funcionamiento del método </w:t>
+            </w:r>
+            <w:proofErr w:type="spellStart"/>
+            <w:proofErr w:type="gramStart"/>
+            <w:r>
+              <w:rPr>
+                <w:rFonts w:ascii="Arial" w:hAnsi="Arial" w:cs="Arial"/>
+                <w:sz w:val="24"/>
+                <w:szCs w:val="24"/>
+                <w:lang w:val="es-ES"/>
+              </w:rPr>
+              <w:t>insert</w:t>
+            </w:r>
+            <w:proofErr w:type="spellEnd"/>
+            <w:r>
+              <w:rPr>
+                <w:rFonts w:ascii="Arial" w:hAnsi="Arial" w:cs="Arial"/>
+                <w:sz w:val="24"/>
+                <w:szCs w:val="24"/>
+                <w:lang w:val="es-ES"/>
+              </w:rPr>
+              <w:t>(</w:t>
+            </w:r>
+            <w:proofErr w:type="gramEnd"/>
+            <w:r>
+              <w:rPr>
+                <w:rFonts w:ascii="Arial" w:hAnsi="Arial" w:cs="Arial"/>
+                <w:sz w:val="24"/>
+                <w:szCs w:val="24"/>
+                <w:lang w:val="es-ES"/>
+              </w:rPr>
+              <w:t>T, K) para diferentes casos de prueba</w:t>
+            </w:r>
+          </w:p>
+        </w:tc>
+      </w:tr>
+      <w:tr>
+        <w:tc>
+          <w:tcPr>
+            <w:tcW w:w="4673" w:type="dxa"/>
+            <w:gridSpan w:val="3"/>
+            <w:vAlign w:val="center"/>
+          </w:tcPr>
+          <w:p>
+            <w:pPr>
+              <w:rPr>
+                <w:rFonts w:ascii="Arial" w:hAnsi="Arial" w:cs="Arial"/>
+                <w:sz w:val="24"/>
+                <w:szCs w:val="24"/>
+                <w:lang w:val="es-ES"/>
+              </w:rPr>
+            </w:pPr>
+            <w:r>
+              <w:rPr>
+                <w:rFonts w:ascii="Arial" w:hAnsi="Arial" w:cs="Arial"/>
+                <w:b/>
+                <w:sz w:val="24"/>
+                <w:szCs w:val="24"/>
+                <w:lang w:val="es-ES"/>
+              </w:rPr>
+              <w:t xml:space="preserve">Clase: </w:t>
+            </w:r>
+            <w:proofErr w:type="spellStart"/>
+            <w:r>
+              <w:rPr>
+                <w:rFonts w:ascii="Arial" w:hAnsi="Arial" w:cs="Arial"/>
+                <w:sz w:val="24"/>
+                <w:szCs w:val="24"/>
+                <w:lang w:val="es-ES"/>
+              </w:rPr>
+              <w:t>HashTable</w:t>
+            </w:r>
+            <w:proofErr w:type="spellEnd"/>
+          </w:p>
+        </w:tc>
+        <w:tc>
+          <w:tcPr>
+            <w:tcW w:w="4721" w:type="dxa"/>
+            <w:gridSpan w:val="3"/>
+            <w:vAlign w:val="center"/>
+          </w:tcPr>
+          <w:p>
+            <w:pPr>
+              <w:rPr>
+                <w:rFonts w:ascii="Arial" w:hAnsi="Arial" w:cs="Arial"/>
+                <w:sz w:val="24"/>
+                <w:szCs w:val="24"/>
+                <w:lang w:val="es-ES"/>
+              </w:rPr>
+            </w:pPr>
+            <w:r>
+              <w:rPr>
+                <w:rFonts w:ascii="Arial" w:hAnsi="Arial" w:cs="Arial"/>
+                <w:b/>
+                <w:sz w:val="24"/>
+                <w:szCs w:val="24"/>
+                <w:lang w:val="es-ES"/>
+              </w:rPr>
+              <w:t xml:space="preserve">Método: </w:t>
+            </w:r>
+            <w:proofErr w:type="spellStart"/>
+            <w:proofErr w:type="gramStart"/>
+            <w:r>
+              <w:rPr>
+                <w:rFonts w:ascii="Arial" w:hAnsi="Arial" w:cs="Arial"/>
+                <w:sz w:val="24"/>
+                <w:szCs w:val="24"/>
+                <w:lang w:val="es-ES"/>
+              </w:rPr>
+              <w:t>insert</w:t>
+            </w:r>
+            <w:proofErr w:type="spellEnd"/>
+            <w:r>
+              <w:rPr>
+                <w:rFonts w:ascii="Arial" w:hAnsi="Arial" w:cs="Arial"/>
+                <w:sz w:val="24"/>
+                <w:szCs w:val="24"/>
+                <w:lang w:val="es-ES"/>
+              </w:rPr>
+              <w:t>(</w:t>
+            </w:r>
+            <w:proofErr w:type="gramEnd"/>
+            <w:r>
+              <w:rPr>
+                <w:rFonts w:ascii="Arial" w:hAnsi="Arial" w:cs="Arial"/>
+                <w:sz w:val="24"/>
+                <w:szCs w:val="24"/>
+                <w:lang w:val="es-ES"/>
+              </w:rPr>
+              <w:t>T, K)</w:t>
+            </w:r>
+          </w:p>
+        </w:tc>
+      </w:tr>
+      <w:tr>
+        <w:tc>
+          <w:tcPr>
+            <w:tcW w:w="1878" w:type="dxa"/>
+            <w:shd w:val="clear" w:color="auto" w:fill="BFBFBF" w:themeFill="background1" w:themeFillShade="BF"/>
+            <w:vAlign w:val="center"/>
+          </w:tcPr>
+          <w:p>
+            <w:pPr>
+              <w:jc w:val="center"/>
+              <w:rPr>
+                <w:rFonts w:ascii="Arial" w:hAnsi="Arial" w:cs="Arial"/>
+                <w:b/>
+                <w:sz w:val="24"/>
+                <w:szCs w:val="24"/>
+                <w:lang w:val="es-ES"/>
+              </w:rPr>
+            </w:pPr>
+            <w:r>
+              <w:rPr>
+                <w:rFonts w:ascii="Arial" w:hAnsi="Arial" w:cs="Arial"/>
+                <w:b/>
+                <w:sz w:val="24"/>
+                <w:szCs w:val="24"/>
+                <w:lang w:val="es-ES"/>
+              </w:rPr>
+              <w:t>Caso #</w:t>
+            </w:r>
+          </w:p>
+        </w:tc>
+        <w:tc>
+          <w:tcPr>
+            <w:tcW w:w="1879" w:type="dxa"/>
+            <w:shd w:val="clear" w:color="auto" w:fill="BFBFBF" w:themeFill="background1" w:themeFillShade="BF"/>
+            <w:vAlign w:val="center"/>
+          </w:tcPr>
+          <w:p>
+            <w:pPr>
+              <w:jc w:val="center"/>
+              <w:rPr>
+                <w:rFonts w:ascii="Arial" w:hAnsi="Arial" w:cs="Arial"/>
+                <w:b/>
+                <w:sz w:val="24"/>
+                <w:szCs w:val="24"/>
+                <w:lang w:val="es-ES"/>
+              </w:rPr>
+            </w:pPr>
+            <w:r>
+              <w:rPr>
+                <w:rFonts w:ascii="Arial" w:hAnsi="Arial" w:cs="Arial"/>
+                <w:b/>
+                <w:sz w:val="24"/>
+                <w:szCs w:val="24"/>
+                <w:lang w:val="es-ES"/>
+              </w:rPr>
+              <w:t>Descripción</w:t>
+            </w:r>
+          </w:p>
+        </w:tc>
+        <w:tc>
+          <w:tcPr>
+            <w:tcW w:w="1879" w:type="dxa"/>
+            <w:gridSpan w:val="2"/>
+            <w:shd w:val="clear" w:color="auto" w:fill="BFBFBF" w:themeFill="background1" w:themeFillShade="BF"/>
+            <w:vAlign w:val="center"/>
+          </w:tcPr>
+          <w:p>
+            <w:pPr>
+              <w:jc w:val="center"/>
+              <w:rPr>
+                <w:rFonts w:ascii="Arial" w:hAnsi="Arial" w:cs="Arial"/>
+                <w:b/>
+                <w:sz w:val="24"/>
+                <w:szCs w:val="24"/>
+                <w:lang w:val="es-ES"/>
+              </w:rPr>
+            </w:pPr>
+            <w:r>
+              <w:rPr>
+                <w:rFonts w:ascii="Arial" w:hAnsi="Arial" w:cs="Arial"/>
+                <w:b/>
+                <w:sz w:val="24"/>
+                <w:szCs w:val="24"/>
+                <w:lang w:val="es-ES"/>
+              </w:rPr>
+              <w:t>Escenario</w:t>
+            </w:r>
+          </w:p>
+        </w:tc>
+        <w:tc>
+          <w:tcPr>
+            <w:tcW w:w="1879" w:type="dxa"/>
+            <w:shd w:val="clear" w:color="auto" w:fill="BFBFBF" w:themeFill="background1" w:themeFillShade="BF"/>
+            <w:vAlign w:val="center"/>
+          </w:tcPr>
+          <w:p>
+            <w:pPr>
+              <w:jc w:val="center"/>
+              <w:rPr>
+                <w:rFonts w:ascii="Arial" w:hAnsi="Arial" w:cs="Arial"/>
+                <w:b/>
+                <w:sz w:val="24"/>
+                <w:szCs w:val="24"/>
+                <w:lang w:val="es-ES"/>
+              </w:rPr>
+            </w:pPr>
+            <w:r>
+              <w:rPr>
+                <w:rFonts w:ascii="Arial" w:hAnsi="Arial" w:cs="Arial"/>
+                <w:b/>
+                <w:sz w:val="24"/>
+                <w:szCs w:val="24"/>
+                <w:lang w:val="es-ES"/>
+              </w:rPr>
+              <w:t>Valores de entrada</w:t>
+            </w:r>
+          </w:p>
+        </w:tc>
+        <w:tc>
+          <w:tcPr>
+            <w:tcW w:w="1879" w:type="dxa"/>
+            <w:shd w:val="clear" w:color="auto" w:fill="BFBFBF" w:themeFill="background1" w:themeFillShade="BF"/>
+            <w:vAlign w:val="center"/>
+          </w:tcPr>
+          <w:p>
+            <w:pPr>
+              <w:jc w:val="center"/>
+              <w:rPr>
+                <w:rFonts w:ascii="Arial" w:hAnsi="Arial" w:cs="Arial"/>
+                <w:b/>
+                <w:sz w:val="24"/>
+                <w:szCs w:val="24"/>
+                <w:lang w:val="es-ES"/>
+              </w:rPr>
+            </w:pPr>
+            <w:r>
+              <w:rPr>
+                <w:rFonts w:ascii="Arial" w:hAnsi="Arial" w:cs="Arial"/>
+                <w:b/>
+                <w:sz w:val="24"/>
+                <w:szCs w:val="24"/>
+                <w:lang w:val="es-ES"/>
+              </w:rPr>
+              <w:t>Resultado</w:t>
+            </w:r>
+          </w:p>
+        </w:tc>
+      </w:tr>
+      <w:tr>
+        <w:tc>
+          <w:tcPr>
+            <w:tcW w:w="1878" w:type="dxa"/>
+            <w:vAlign w:val="center"/>
+          </w:tcPr>
+          <w:p>
+            <w:pPr>
+              <w:jc w:val="center"/>
+              <w:rPr>
+                <w:rFonts w:ascii="Arial" w:hAnsi="Arial" w:cs="Arial"/>
+                <w:sz w:val="24"/>
+                <w:szCs w:val="24"/>
+                <w:lang w:val="es-ES"/>
+              </w:rPr>
+            </w:pPr>
+            <w:r>
+              <w:rPr>
+                <w:rFonts w:ascii="Arial" w:hAnsi="Arial" w:cs="Arial"/>
+                <w:sz w:val="24"/>
+                <w:szCs w:val="24"/>
+                <w:lang w:val="es-ES"/>
+              </w:rPr>
+              <w:t>1</w:t>
+            </w:r>
+          </w:p>
+          <w:p>
+            <w:pPr>
+              <w:jc w:val="center"/>
+              <w:rPr>
+                <w:rFonts w:ascii="Arial" w:hAnsi="Arial" w:cs="Arial"/>
+                <w:sz w:val="24"/>
+                <w:szCs w:val="24"/>
+                <w:lang w:val="es-ES"/>
+              </w:rPr>
+            </w:pPr>
+            <w:r>
+              <w:rPr>
+                <w:rFonts w:ascii="Arial" w:hAnsi="Arial" w:cs="Arial"/>
+                <w:sz w:val="24"/>
+                <w:szCs w:val="24"/>
+                <w:lang w:val="es-ES"/>
+              </w:rPr>
+              <w:t>(Caso Estándar)</w:t>
+            </w:r>
+          </w:p>
+        </w:tc>
+        <w:tc>
+          <w:tcPr>
+            <w:tcW w:w="1879" w:type="dxa"/>
+          </w:tcPr>
+          <w:p>
+            <w:pPr>
+              <w:rPr>
+                <w:rFonts w:ascii="Arial" w:hAnsi="Arial" w:cs="Arial"/>
+                <w:sz w:val="24"/>
+                <w:szCs w:val="24"/>
+                <w:lang w:val="es-ES"/>
+              </w:rPr>
+            </w:pPr>
+            <w:r>
+              <w:rPr>
+                <w:rFonts w:ascii="Arial" w:hAnsi="Arial" w:cs="Arial"/>
+                <w:sz w:val="24"/>
+                <w:szCs w:val="24"/>
+                <w:lang w:val="es-ES"/>
+              </w:rPr>
+              <w:t xml:space="preserve">Se crea una </w:t>
+            </w:r>
+            <w:proofErr w:type="spellStart"/>
+            <w:r>
+              <w:rPr>
+                <w:rFonts w:ascii="Arial" w:hAnsi="Arial" w:cs="Arial"/>
+                <w:sz w:val="24"/>
+                <w:szCs w:val="24"/>
+                <w:lang w:val="es-ES"/>
+              </w:rPr>
+              <w:t>HashTable</w:t>
+            </w:r>
+            <w:proofErr w:type="spellEnd"/>
+            <w:r>
+              <w:rPr>
+                <w:rFonts w:ascii="Arial" w:hAnsi="Arial" w:cs="Arial"/>
+                <w:sz w:val="24"/>
+                <w:szCs w:val="24"/>
+                <w:lang w:val="es-ES"/>
+              </w:rPr>
+              <w:t xml:space="preserve"> de Enteros, la cual contiene los enteros {1, 2, 3, 4, 5} cuya llave es un </w:t>
+            </w:r>
+            <w:proofErr w:type="spellStart"/>
+            <w:r>
+              <w:rPr>
+                <w:rFonts w:ascii="Arial" w:hAnsi="Arial" w:cs="Arial"/>
+                <w:sz w:val="24"/>
+                <w:szCs w:val="24"/>
+                <w:lang w:val="es-ES"/>
+              </w:rPr>
+              <w:t>String</w:t>
+            </w:r>
+            <w:proofErr w:type="spellEnd"/>
+            <w:r>
+              <w:rPr>
+                <w:rFonts w:ascii="Arial" w:hAnsi="Arial" w:cs="Arial"/>
+                <w:sz w:val="24"/>
+                <w:szCs w:val="24"/>
+                <w:lang w:val="es-ES"/>
+              </w:rPr>
+              <w:t xml:space="preserve"> </w:t>
+            </w:r>
+          </w:p>
+        </w:tc>
+        <w:tc>
+          <w:tcPr>
+            <w:tcW w:w="1879" w:type="dxa"/>
+            <w:gridSpan w:val="2"/>
+            <w:vAlign w:val="center"/>
+          </w:tcPr>
+          <w:p>
+            <w:pPr>
+              <w:jc w:val="center"/>
+              <w:rPr>
+                <w:rFonts w:ascii="Arial" w:hAnsi="Arial" w:cs="Arial"/>
+                <w:sz w:val="24"/>
+                <w:szCs w:val="24"/>
+                <w:lang w:val="es-ES"/>
+              </w:rPr>
+            </w:pPr>
+            <w:proofErr w:type="spellStart"/>
+            <w:r>
+              <w:rPr>
+                <w:rFonts w:ascii="Arial" w:hAnsi="Arial" w:cs="Arial"/>
+                <w:sz w:val="24"/>
+                <w:szCs w:val="24"/>
+                <w:lang w:val="es-ES"/>
+              </w:rPr>
+              <w:t>stageOne</w:t>
+            </w:r>
+            <w:proofErr w:type="spellEnd"/>
+            <w:r>
+              <w:rPr>
+                <w:rFonts w:ascii="Arial" w:hAnsi="Arial" w:cs="Arial"/>
+                <w:sz w:val="24"/>
+                <w:szCs w:val="24"/>
+                <w:lang w:val="es-ES"/>
+              </w:rPr>
+              <w:t xml:space="preserve"> ()</w:t>
+            </w:r>
+          </w:p>
+        </w:tc>
+        <w:tc>
+          <w:tcPr>
+            <w:tcW w:w="1879" w:type="dxa"/>
+            <w:vAlign w:val="center"/>
+          </w:tcPr>
+          <w:p>
+            <w:pPr>
+              <w:jc w:val="center"/>
+              <w:rPr>
+                <w:rFonts w:ascii="Arial" w:hAnsi="Arial" w:cs="Arial"/>
+                <w:sz w:val="24"/>
+                <w:szCs w:val="24"/>
+                <w:lang w:val="es-ES"/>
+              </w:rPr>
+            </w:pPr>
+            <w:r>
+              <w:rPr>
+                <w:rFonts w:ascii="Arial" w:hAnsi="Arial" w:cs="Arial"/>
+                <w:sz w:val="24"/>
+                <w:szCs w:val="24"/>
+                <w:lang w:val="es-ES"/>
+              </w:rPr>
+              <w:t xml:space="preserve">Se entrega un entero 6 cuya llave es el mismo número, pero convertido en </w:t>
+            </w:r>
+            <w:proofErr w:type="spellStart"/>
+            <w:r>
+              <w:rPr>
+                <w:rFonts w:ascii="Arial" w:hAnsi="Arial" w:cs="Arial"/>
+                <w:sz w:val="24"/>
+                <w:szCs w:val="24"/>
+                <w:lang w:val="es-ES"/>
+              </w:rPr>
+              <w:t>String</w:t>
+            </w:r>
+            <w:proofErr w:type="spellEnd"/>
+          </w:p>
+        </w:tc>
+        <w:tc>
+          <w:tcPr>
+            <w:tcW w:w="1879" w:type="dxa"/>
+          </w:tcPr>
+          <w:p>
+            <w:pPr>
+              <w:rPr>
+                <w:rFonts w:ascii="Arial" w:hAnsi="Arial" w:cs="Arial"/>
+                <w:sz w:val="24"/>
+                <w:szCs w:val="24"/>
+                <w:lang w:val="es-ES"/>
+              </w:rPr>
+            </w:pPr>
+            <w:r>
+              <w:rPr>
+                <w:rFonts w:ascii="Arial" w:hAnsi="Arial" w:cs="Arial"/>
+                <w:sz w:val="24"/>
+                <w:szCs w:val="24"/>
+                <w:lang w:val="es-ES"/>
+              </w:rPr>
+              <w:t xml:space="preserve">El método </w:t>
+            </w:r>
+            <w:proofErr w:type="spellStart"/>
+            <w:r>
+              <w:rPr>
+                <w:rFonts w:ascii="Arial" w:hAnsi="Arial" w:cs="Arial"/>
+                <w:sz w:val="24"/>
+                <w:szCs w:val="24"/>
+                <w:lang w:val="es-ES"/>
+              </w:rPr>
+              <w:t>search</w:t>
+            </w:r>
+            <w:proofErr w:type="spellEnd"/>
+            <w:r>
+              <w:rPr>
+                <w:rFonts w:ascii="Arial" w:hAnsi="Arial" w:cs="Arial"/>
+                <w:sz w:val="24"/>
+                <w:szCs w:val="24"/>
+                <w:lang w:val="es-ES"/>
+              </w:rPr>
+              <w:t>(K) debe de entregar al entero agregado buscado con la llave “2”</w:t>
+            </w:r>
+          </w:p>
+        </w:tc>
+      </w:tr>
+      <w:tr>
+        <w:tc>
+          <w:tcPr>
+            <w:tcW w:w="1878" w:type="dxa"/>
+            <w:vAlign w:val="center"/>
+          </w:tcPr>
+          <w:p>
+            <w:pPr>
+              <w:jc w:val="center"/>
+              <w:rPr>
+                <w:rFonts w:ascii="Arial" w:hAnsi="Arial" w:cs="Arial"/>
+                <w:sz w:val="24"/>
+                <w:szCs w:val="24"/>
+                <w:lang w:val="es-ES"/>
+              </w:rPr>
+            </w:pPr>
+            <w:r>
+              <w:rPr>
+                <w:rFonts w:ascii="Arial" w:hAnsi="Arial" w:cs="Arial"/>
+                <w:sz w:val="24"/>
+                <w:szCs w:val="24"/>
+                <w:lang w:val="es-ES"/>
+              </w:rPr>
+              <w:t>2</w:t>
+            </w:r>
+          </w:p>
+          <w:p>
+            <w:pPr>
+              <w:jc w:val="center"/>
+              <w:rPr>
+                <w:rFonts w:ascii="Arial" w:hAnsi="Arial" w:cs="Arial"/>
+                <w:sz w:val="24"/>
+                <w:szCs w:val="24"/>
+                <w:lang w:val="es-ES"/>
+              </w:rPr>
+            </w:pPr>
+            <w:r>
+              <w:rPr>
+                <w:rFonts w:ascii="Arial" w:hAnsi="Arial" w:cs="Arial"/>
+                <w:sz w:val="24"/>
+                <w:szCs w:val="24"/>
+                <w:lang w:val="es-ES"/>
+              </w:rPr>
+              <w:t>(Caso Interesante)</w:t>
+            </w:r>
+          </w:p>
+        </w:tc>
+        <w:tc>
+          <w:tcPr>
+            <w:tcW w:w="1879" w:type="dxa"/>
+          </w:tcPr>
+          <w:p>
+            <w:pPr>
+              <w:rPr>
+                <w:rFonts w:ascii="Arial" w:hAnsi="Arial" w:cs="Arial"/>
+                <w:sz w:val="24"/>
+                <w:szCs w:val="24"/>
+                <w:lang w:val="es-ES"/>
+              </w:rPr>
+            </w:pPr>
+            <w:r>
+              <w:rPr>
+                <w:rFonts w:ascii="Arial" w:hAnsi="Arial" w:cs="Arial"/>
+                <w:sz w:val="24"/>
+                <w:szCs w:val="24"/>
+                <w:lang w:val="es-ES"/>
+              </w:rPr>
+              <w:t xml:space="preserve">Se crea una </w:t>
+            </w:r>
+            <w:proofErr w:type="spellStart"/>
+            <w:r>
+              <w:rPr>
+                <w:rFonts w:ascii="Arial" w:hAnsi="Arial" w:cs="Arial"/>
+                <w:sz w:val="24"/>
+                <w:szCs w:val="24"/>
+                <w:lang w:val="es-ES"/>
+              </w:rPr>
+              <w:t>HashTable</w:t>
+            </w:r>
+            <w:proofErr w:type="spellEnd"/>
+            <w:r>
+              <w:rPr>
+                <w:rFonts w:ascii="Arial" w:hAnsi="Arial" w:cs="Arial"/>
+                <w:sz w:val="24"/>
+                <w:szCs w:val="24"/>
+                <w:lang w:val="es-ES"/>
+              </w:rPr>
+              <w:t xml:space="preserve"> de </w:t>
+            </w:r>
+            <w:proofErr w:type="spellStart"/>
+            <w:r>
+              <w:rPr>
+                <w:rFonts w:ascii="Arial" w:hAnsi="Arial" w:cs="Arial"/>
+                <w:sz w:val="24"/>
+                <w:szCs w:val="24"/>
+                <w:lang w:val="es-ES"/>
+              </w:rPr>
+              <w:t>String</w:t>
+            </w:r>
+            <w:proofErr w:type="spellEnd"/>
+            <w:r>
+              <w:rPr>
+                <w:rFonts w:ascii="Arial" w:hAnsi="Arial" w:cs="Arial"/>
+                <w:sz w:val="24"/>
+                <w:szCs w:val="24"/>
+                <w:lang w:val="es-ES"/>
+              </w:rPr>
+              <w:t xml:space="preserve">, la cual contiene las siguientes cadenas {“Hola”, “Soy”} cuyas llaves son </w:t>
+            </w:r>
+            <w:proofErr w:type="spellStart"/>
+            <w:r>
+              <w:rPr>
+                <w:rFonts w:ascii="Arial" w:hAnsi="Arial" w:cs="Arial"/>
+                <w:sz w:val="24"/>
+                <w:szCs w:val="24"/>
+                <w:lang w:val="es-ES"/>
+              </w:rPr>
+              <w:t>String</w:t>
+            </w:r>
+            <w:proofErr w:type="spellEnd"/>
+          </w:p>
+        </w:tc>
+        <w:tc>
+          <w:tcPr>
+            <w:tcW w:w="1879" w:type="dxa"/>
+            <w:gridSpan w:val="2"/>
+            <w:vAlign w:val="center"/>
+          </w:tcPr>
+          <w:p>
+            <w:pPr>
+              <w:jc w:val="center"/>
+              <w:rPr>
+                <w:rFonts w:ascii="Arial" w:hAnsi="Arial" w:cs="Arial"/>
+                <w:sz w:val="24"/>
+                <w:szCs w:val="24"/>
+                <w:lang w:val="es-ES"/>
+              </w:rPr>
+            </w:pPr>
+            <w:proofErr w:type="spellStart"/>
+            <w:r>
+              <w:rPr>
+                <w:rFonts w:ascii="Arial" w:hAnsi="Arial" w:cs="Arial"/>
+                <w:sz w:val="24"/>
+                <w:szCs w:val="24"/>
+                <w:lang w:val="es-ES"/>
+              </w:rPr>
+              <w:t>stageTwo</w:t>
+            </w:r>
+            <w:proofErr w:type="spellEnd"/>
+            <w:r>
+              <w:rPr>
+                <w:rFonts w:ascii="Arial" w:hAnsi="Arial" w:cs="Arial"/>
+                <w:sz w:val="24"/>
+                <w:szCs w:val="24"/>
+                <w:lang w:val="es-ES"/>
+              </w:rPr>
+              <w:t xml:space="preserve"> ()</w:t>
+            </w:r>
+          </w:p>
+        </w:tc>
+        <w:tc>
+          <w:tcPr>
+            <w:tcW w:w="1879" w:type="dxa"/>
+            <w:vAlign w:val="center"/>
+          </w:tcPr>
+          <w:p>
+            <w:pPr>
+              <w:jc w:val="center"/>
+              <w:rPr>
+                <w:rFonts w:ascii="Arial" w:hAnsi="Arial" w:cs="Arial"/>
+                <w:sz w:val="24"/>
+                <w:szCs w:val="24"/>
+                <w:lang w:val="es-ES"/>
+              </w:rPr>
+            </w:pPr>
+            <w:r>
+              <w:rPr>
+                <w:rFonts w:ascii="Arial" w:hAnsi="Arial" w:cs="Arial"/>
+                <w:sz w:val="24"/>
+                <w:szCs w:val="24"/>
+                <w:lang w:val="es-ES"/>
+              </w:rPr>
+              <w:t>Se entrega una Cadena “Juan” cuya llave es la misma cadena</w:t>
+            </w:r>
+          </w:p>
+        </w:tc>
+        <w:tc>
+          <w:tcPr>
+            <w:tcW w:w="1879" w:type="dxa"/>
+          </w:tcPr>
+          <w:p>
+            <w:pPr>
+              <w:rPr>
+                <w:rFonts w:ascii="Arial" w:hAnsi="Arial" w:cs="Arial"/>
+                <w:sz w:val="24"/>
+                <w:szCs w:val="24"/>
+                <w:lang w:val="es-ES"/>
+              </w:rPr>
+            </w:pPr>
+            <w:r>
+              <w:rPr>
+                <w:rFonts w:ascii="Arial" w:hAnsi="Arial" w:cs="Arial"/>
+                <w:sz w:val="24"/>
+                <w:szCs w:val="24"/>
+                <w:lang w:val="es-ES"/>
+              </w:rPr>
+              <w:t xml:space="preserve">El método </w:t>
+            </w:r>
+            <w:proofErr w:type="spellStart"/>
+            <w:r>
+              <w:rPr>
+                <w:rFonts w:ascii="Arial" w:hAnsi="Arial" w:cs="Arial"/>
+                <w:sz w:val="24"/>
+                <w:szCs w:val="24"/>
+                <w:lang w:val="es-ES"/>
+              </w:rPr>
+              <w:t>search</w:t>
+            </w:r>
+            <w:proofErr w:type="spellEnd"/>
+            <w:r>
+              <w:rPr>
+                <w:rFonts w:ascii="Arial" w:hAnsi="Arial" w:cs="Arial"/>
+                <w:sz w:val="24"/>
+                <w:szCs w:val="24"/>
+                <w:lang w:val="es-ES"/>
+              </w:rPr>
+              <w:t xml:space="preserve">(K) debe de retornar la cadena “Juan” al buscarlo con la llave “Juan” </w:t>
+            </w:r>
+          </w:p>
+        </w:tc>
+      </w:tr>
+      <w:tr>
+        <w:tc>
+          <w:tcPr>
+            <w:tcW w:w="1878" w:type="dxa"/>
+            <w:vAlign w:val="center"/>
+          </w:tcPr>
+          <w:p>
+            <w:pPr>
+              <w:jc w:val="center"/>
+              <w:rPr>
+                <w:rFonts w:ascii="Arial" w:hAnsi="Arial" w:cs="Arial"/>
+                <w:sz w:val="24"/>
+                <w:szCs w:val="24"/>
+                <w:lang w:val="es-ES"/>
+              </w:rPr>
+            </w:pPr>
+            <w:r>
+              <w:rPr>
+                <w:rFonts w:ascii="Arial" w:hAnsi="Arial" w:cs="Arial"/>
+                <w:sz w:val="24"/>
+                <w:szCs w:val="24"/>
+                <w:lang w:val="es-ES"/>
+              </w:rPr>
+              <w:t>3</w:t>
+            </w:r>
+          </w:p>
+          <w:p>
+            <w:pPr>
+              <w:jc w:val="center"/>
+              <w:rPr>
+                <w:rFonts w:ascii="Arial" w:hAnsi="Arial" w:cs="Arial"/>
+                <w:sz w:val="24"/>
+                <w:szCs w:val="24"/>
+                <w:lang w:val="es-ES"/>
+              </w:rPr>
+            </w:pPr>
+            <w:r>
+              <w:rPr>
+                <w:rFonts w:ascii="Arial" w:hAnsi="Arial" w:cs="Arial"/>
+                <w:sz w:val="24"/>
+                <w:szCs w:val="24"/>
+                <w:lang w:val="es-ES"/>
+              </w:rPr>
+              <w:t>(Caso Limite)</w:t>
+            </w:r>
+          </w:p>
+        </w:tc>
+        <w:tc>
+          <w:tcPr>
+            <w:tcW w:w="1879" w:type="dxa"/>
+          </w:tcPr>
+          <w:p>
+            <w:pPr>
+              <w:rPr>
+                <w:rFonts w:ascii="Arial" w:hAnsi="Arial" w:cs="Arial"/>
+                <w:sz w:val="24"/>
+                <w:szCs w:val="24"/>
+                <w:lang w:val="es-ES"/>
+              </w:rPr>
+            </w:pPr>
+            <w:r>
+              <w:rPr>
+                <w:rFonts w:ascii="Arial" w:hAnsi="Arial" w:cs="Arial"/>
+                <w:sz w:val="24"/>
+                <w:szCs w:val="24"/>
+                <w:lang w:val="es-ES"/>
+              </w:rPr>
+              <w:t>Se crea una Hash de libros que contiene los siguientes</w:t>
+            </w:r>
+          </w:p>
+          <w:p>
+            <w:pPr>
+              <w:rPr>
+                <w:rFonts w:ascii="Arial" w:hAnsi="Arial" w:cs="Arial"/>
+                <w:sz w:val="24"/>
+                <w:szCs w:val="24"/>
+                <w:lang w:val="es-ES"/>
+              </w:rPr>
+            </w:pPr>
+            <w:r>
+              <w:rPr>
+                <w:rFonts w:ascii="Arial" w:hAnsi="Arial" w:cs="Arial"/>
+                <w:sz w:val="24"/>
+                <w:szCs w:val="24"/>
+                <w:lang w:val="es-ES"/>
+              </w:rPr>
+              <w:t>elementos {l</w:t>
+            </w:r>
+            <w:proofErr w:type="gramStart"/>
+            <w:r>
+              <w:rPr>
+                <w:rFonts w:ascii="Arial" w:hAnsi="Arial" w:cs="Arial"/>
+                <w:sz w:val="24"/>
+                <w:szCs w:val="24"/>
+                <w:lang w:val="es-ES"/>
+              </w:rPr>
+              <w:t>1.precio</w:t>
+            </w:r>
+            <w:proofErr w:type="gramEnd"/>
+            <w:r>
+              <w:rPr>
+                <w:rFonts w:ascii="Arial" w:hAnsi="Arial" w:cs="Arial"/>
+                <w:sz w:val="24"/>
+                <w:szCs w:val="24"/>
+                <w:lang w:val="es-ES"/>
+              </w:rPr>
+              <w:t xml:space="preserve"> = 12000, l2.precio = 80000, l3.precio = 50000}</w:t>
+            </w:r>
+          </w:p>
+          <w:p>
+            <w:pPr>
+              <w:rPr>
+                <w:rFonts w:ascii="Arial" w:hAnsi="Arial" w:cs="Arial"/>
+                <w:sz w:val="24"/>
+                <w:szCs w:val="24"/>
+                <w:lang w:val="es-ES"/>
+              </w:rPr>
+            </w:pPr>
+            <w:r>
+              <w:rPr>
+                <w:rFonts w:ascii="Arial" w:hAnsi="Arial" w:cs="Arial"/>
+                <w:sz w:val="24"/>
+                <w:szCs w:val="24"/>
+                <w:lang w:val="es-ES"/>
+              </w:rPr>
+              <w:t>y cuya llave es el precio del libro</w:t>
+            </w:r>
+          </w:p>
+        </w:tc>
+        <w:tc>
+          <w:tcPr>
+            <w:tcW w:w="1879" w:type="dxa"/>
+            <w:gridSpan w:val="2"/>
+            <w:vAlign w:val="center"/>
+          </w:tcPr>
+          <w:p>
+            <w:pPr>
+              <w:jc w:val="center"/>
+              <w:rPr>
+                <w:rFonts w:ascii="Arial" w:hAnsi="Arial" w:cs="Arial"/>
+                <w:sz w:val="24"/>
+                <w:szCs w:val="24"/>
+                <w:lang w:val="es-ES"/>
+              </w:rPr>
+            </w:pPr>
+            <w:proofErr w:type="spellStart"/>
+            <w:proofErr w:type="gramStart"/>
+            <w:r>
+              <w:rPr>
+                <w:rFonts w:ascii="Arial" w:hAnsi="Arial" w:cs="Arial"/>
+                <w:sz w:val="24"/>
+                <w:szCs w:val="24"/>
+                <w:lang w:val="es-ES"/>
+              </w:rPr>
+              <w:t>stageThree</w:t>
+            </w:r>
+            <w:proofErr w:type="spellEnd"/>
+            <w:r>
+              <w:rPr>
+                <w:rFonts w:ascii="Arial" w:hAnsi="Arial" w:cs="Arial"/>
+                <w:sz w:val="24"/>
+                <w:szCs w:val="24"/>
+                <w:lang w:val="es-ES"/>
+              </w:rPr>
+              <w:t>(</w:t>
+            </w:r>
+            <w:proofErr w:type="gramEnd"/>
+            <w:r>
+              <w:rPr>
+                <w:rFonts w:ascii="Arial" w:hAnsi="Arial" w:cs="Arial"/>
+                <w:sz w:val="24"/>
+                <w:szCs w:val="24"/>
+                <w:lang w:val="es-ES"/>
+              </w:rPr>
+              <w:t>)</w:t>
+            </w:r>
+          </w:p>
+        </w:tc>
+        <w:tc>
+          <w:tcPr>
+            <w:tcW w:w="1879" w:type="dxa"/>
+            <w:vAlign w:val="center"/>
+          </w:tcPr>
+          <w:p>
+            <w:pPr>
+              <w:jc w:val="center"/>
+              <w:rPr>
+                <w:rFonts w:ascii="Arial" w:hAnsi="Arial" w:cs="Arial"/>
+                <w:sz w:val="24"/>
+                <w:szCs w:val="24"/>
+                <w:lang w:val="es-ES"/>
+              </w:rPr>
+            </w:pPr>
+            <w:r>
+              <w:rPr>
+                <w:rFonts w:ascii="Arial" w:hAnsi="Arial" w:cs="Arial"/>
+                <w:sz w:val="24"/>
+                <w:szCs w:val="24"/>
+                <w:lang w:val="es-ES"/>
+              </w:rPr>
+              <w:t>Se entrega un libro l4 cuyo precio es de 100000</w:t>
+            </w:r>
+          </w:p>
+        </w:tc>
+        <w:tc>
+          <w:tcPr>
+            <w:tcW w:w="1879" w:type="dxa"/>
+          </w:tcPr>
+          <w:p>
+            <w:pPr>
+              <w:rPr>
+                <w:rFonts w:ascii="Arial" w:hAnsi="Arial" w:cs="Arial"/>
+                <w:sz w:val="24"/>
+                <w:szCs w:val="24"/>
+                <w:lang w:val="es-ES"/>
+              </w:rPr>
+            </w:pPr>
+            <w:r>
+              <w:rPr>
+                <w:rFonts w:ascii="Arial" w:hAnsi="Arial" w:cs="Arial"/>
+                <w:sz w:val="24"/>
+                <w:szCs w:val="24"/>
+                <w:lang w:val="es-ES"/>
+              </w:rPr>
+              <w:t xml:space="preserve">El algoritmo </w:t>
+            </w:r>
+            <w:proofErr w:type="spellStart"/>
+            <w:r>
+              <w:rPr>
+                <w:rFonts w:ascii="Arial" w:hAnsi="Arial" w:cs="Arial"/>
+                <w:sz w:val="24"/>
+                <w:szCs w:val="24"/>
+                <w:lang w:val="es-ES"/>
+              </w:rPr>
+              <w:t>search</w:t>
+            </w:r>
+            <w:proofErr w:type="spellEnd"/>
+            <w:r>
+              <w:rPr>
+                <w:rFonts w:ascii="Arial" w:hAnsi="Arial" w:cs="Arial"/>
+                <w:sz w:val="24"/>
+                <w:szCs w:val="24"/>
+                <w:lang w:val="es-ES"/>
+              </w:rPr>
+              <w:t>(K) debe de devolver el libro l4 al buscarlo con la llave 100000</w:t>
+            </w:r>
+          </w:p>
+        </w:tc>
+      </w:tr>
+    </w:tbl>
+    <w:p>
+      <w:pPr>
+        <w:spacing w:after="0" w:line="240" w:lineRule="auto"/>
+        <w:rPr>
+          <w:rFonts w:ascii="Arial" w:hAnsi="Arial" w:cs="Arial"/>
+          <w:sz w:val="24"/>
+          <w:szCs w:val="24"/>
+        </w:rPr>
+      </w:pPr>
+    </w:p>
+    <w:p>
+      <w:pPr>
+        <w:spacing w:after="0" w:line="240" w:lineRule="auto"/>
+        <w:rPr>
+          <w:rFonts w:ascii="Arial" w:hAnsi="Arial" w:cs="Arial"/>
+          <w:sz w:val="24"/>
+          <w:szCs w:val="24"/>
+        </w:rPr>
+      </w:pPr>
+    </w:p>
+    <w:p>
+      <w:pPr>
+        <w:spacing w:after="0" w:line="240" w:lineRule="auto"/>
+        <w:rPr>
+          <w:rFonts w:ascii="Arial" w:hAnsi="Arial" w:cs="Arial"/>
+          <w:sz w:val="24"/>
+          <w:szCs w:val="24"/>
+        </w:rPr>
+      </w:pPr>
+    </w:p>
+    <w:p>
+      <w:pPr>
+        <w:spacing w:after="0" w:line="240" w:lineRule="auto"/>
+        <w:rPr>
+          <w:rFonts w:ascii="Arial" w:hAnsi="Arial" w:cs="Arial"/>
+          <w:sz w:val="24"/>
+          <w:szCs w:val="24"/>
+        </w:rPr>
+      </w:pPr>
+    </w:p>
+    <w:tbl>
+      <w:tblPr>
+        <w:tblStyle w:val="Tablaconcuadrcula"/>
+        <w:tblW w:w="0" w:type="auto"/>
+        <w:tblLook w:val="04A0" w:firstRow="1" w:lastRow="0" w:firstColumn="1" w:lastColumn="0" w:noHBand="0" w:noVBand="1"/>
+      </w:tblPr>
+      <w:tblGrid>
+        <w:gridCol w:w="1878"/>
+        <w:gridCol w:w="1879"/>
+        <w:gridCol w:w="916"/>
+        <w:gridCol w:w="963"/>
+        <w:gridCol w:w="1879"/>
+        <w:gridCol w:w="1879"/>
+      </w:tblGrid>
+      <w:tr>
+        <w:tc>
+          <w:tcPr>
+            <w:tcW w:w="9394" w:type="dxa"/>
+            <w:gridSpan w:val="6"/>
+            <w:vAlign w:val="center"/>
+          </w:tcPr>
+          <w:p>
+            <w:r>
+              <w:rPr>
+                <w:rFonts w:ascii="Arial" w:hAnsi="Arial" w:cs="Arial"/>
+                <w:b/>
+                <w:sz w:val="24"/>
+                <w:szCs w:val="24"/>
+                <w:lang w:val="es-ES"/>
+              </w:rPr>
+              <w:lastRenderedPageBreak/>
+              <w:t xml:space="preserve">Objetivo: </w:t>
+            </w:r>
+            <w:r>
+              <w:rPr>
+                <w:rFonts w:ascii="Arial" w:hAnsi="Arial" w:cs="Arial"/>
+                <w:sz w:val="24"/>
+                <w:szCs w:val="24"/>
+                <w:lang w:val="es-ES"/>
+              </w:rPr>
+              <w:t xml:space="preserve">Probar el correcto funcionamiento del método </w:t>
+            </w:r>
+            <w:proofErr w:type="spellStart"/>
+            <w:r>
+              <w:rPr>
+                <w:rFonts w:ascii="Arial" w:hAnsi="Arial" w:cs="Arial"/>
+                <w:sz w:val="24"/>
+                <w:szCs w:val="24"/>
+                <w:lang w:val="es-ES"/>
+              </w:rPr>
+              <w:t>delete</w:t>
+            </w:r>
+            <w:proofErr w:type="spellEnd"/>
+            <w:r>
+              <w:rPr>
+                <w:rFonts w:ascii="Arial" w:hAnsi="Arial" w:cs="Arial"/>
+                <w:sz w:val="24"/>
+                <w:szCs w:val="24"/>
+                <w:lang w:val="es-ES"/>
+              </w:rPr>
+              <w:t>(K) para diferentes casos de prueba</w:t>
+            </w:r>
+          </w:p>
+        </w:tc>
+      </w:tr>
+      <w:tr>
+        <w:tc>
+          <w:tcPr>
+            <w:tcW w:w="4673" w:type="dxa"/>
+            <w:gridSpan w:val="3"/>
+            <w:vAlign w:val="center"/>
+          </w:tcPr>
+          <w:p>
+            <w:pPr>
+              <w:rPr>
+                <w:rFonts w:ascii="Arial" w:hAnsi="Arial" w:cs="Arial"/>
+                <w:sz w:val="24"/>
+                <w:szCs w:val="24"/>
+                <w:lang w:val="es-ES"/>
+              </w:rPr>
+            </w:pPr>
+            <w:r>
+              <w:rPr>
+                <w:rFonts w:ascii="Arial" w:hAnsi="Arial" w:cs="Arial"/>
+                <w:b/>
+                <w:sz w:val="24"/>
+                <w:szCs w:val="24"/>
+                <w:lang w:val="es-ES"/>
+              </w:rPr>
+              <w:t xml:space="preserve">Clase: </w:t>
+            </w:r>
+            <w:proofErr w:type="spellStart"/>
+            <w:r>
+              <w:rPr>
+                <w:rFonts w:ascii="Arial" w:hAnsi="Arial" w:cs="Arial"/>
+                <w:sz w:val="24"/>
+                <w:szCs w:val="24"/>
+                <w:lang w:val="es-ES"/>
+              </w:rPr>
+              <w:t>HashTable</w:t>
+            </w:r>
+            <w:proofErr w:type="spellEnd"/>
+          </w:p>
+        </w:tc>
+        <w:tc>
+          <w:tcPr>
+            <w:tcW w:w="4721" w:type="dxa"/>
+            <w:gridSpan w:val="3"/>
+            <w:vAlign w:val="center"/>
+          </w:tcPr>
+          <w:p>
+            <w:pPr>
+              <w:rPr>
+                <w:rFonts w:ascii="Arial" w:hAnsi="Arial" w:cs="Arial"/>
+                <w:sz w:val="24"/>
+                <w:szCs w:val="24"/>
+                <w:lang w:val="es-ES"/>
+              </w:rPr>
+            </w:pPr>
+            <w:r>
+              <w:rPr>
+                <w:rFonts w:ascii="Arial" w:hAnsi="Arial" w:cs="Arial"/>
+                <w:b/>
+                <w:sz w:val="24"/>
+                <w:szCs w:val="24"/>
+                <w:lang w:val="es-ES"/>
+              </w:rPr>
+              <w:t xml:space="preserve">Método: </w:t>
+            </w:r>
+            <w:proofErr w:type="spellStart"/>
+            <w:r>
+              <w:rPr>
+                <w:rFonts w:ascii="Arial" w:hAnsi="Arial" w:cs="Arial"/>
+                <w:sz w:val="24"/>
+                <w:szCs w:val="24"/>
+                <w:lang w:val="es-ES"/>
+              </w:rPr>
+              <w:t>delete</w:t>
+            </w:r>
+            <w:proofErr w:type="spellEnd"/>
+            <w:r>
+              <w:rPr>
+                <w:rFonts w:ascii="Arial" w:hAnsi="Arial" w:cs="Arial"/>
+                <w:sz w:val="24"/>
+                <w:szCs w:val="24"/>
+                <w:lang w:val="es-ES"/>
+              </w:rPr>
+              <w:t>(K)</w:t>
+            </w:r>
+          </w:p>
+        </w:tc>
+      </w:tr>
+      <w:tr>
+        <w:tc>
+          <w:tcPr>
+            <w:tcW w:w="1878" w:type="dxa"/>
+            <w:shd w:val="clear" w:color="auto" w:fill="BFBFBF" w:themeFill="background1" w:themeFillShade="BF"/>
+            <w:vAlign w:val="center"/>
+          </w:tcPr>
+          <w:p>
+            <w:pPr>
+              <w:jc w:val="center"/>
+              <w:rPr>
+                <w:rFonts w:ascii="Arial" w:hAnsi="Arial" w:cs="Arial"/>
+                <w:b/>
+                <w:sz w:val="24"/>
+                <w:szCs w:val="24"/>
+                <w:lang w:val="es-ES"/>
+              </w:rPr>
+            </w:pPr>
+            <w:r>
+              <w:rPr>
+                <w:rFonts w:ascii="Arial" w:hAnsi="Arial" w:cs="Arial"/>
+                <w:b/>
+                <w:sz w:val="24"/>
+                <w:szCs w:val="24"/>
+                <w:lang w:val="es-ES"/>
+              </w:rPr>
+              <w:t>Caso #</w:t>
+            </w:r>
+          </w:p>
+        </w:tc>
+        <w:tc>
+          <w:tcPr>
+            <w:tcW w:w="1879" w:type="dxa"/>
+            <w:shd w:val="clear" w:color="auto" w:fill="BFBFBF" w:themeFill="background1" w:themeFillShade="BF"/>
+            <w:vAlign w:val="center"/>
+          </w:tcPr>
+          <w:p>
+            <w:pPr>
+              <w:jc w:val="center"/>
+              <w:rPr>
+                <w:rFonts w:ascii="Arial" w:hAnsi="Arial" w:cs="Arial"/>
+                <w:b/>
+                <w:sz w:val="24"/>
+                <w:szCs w:val="24"/>
+                <w:lang w:val="es-ES"/>
+              </w:rPr>
+            </w:pPr>
+            <w:r>
+              <w:rPr>
+                <w:rFonts w:ascii="Arial" w:hAnsi="Arial" w:cs="Arial"/>
+                <w:b/>
+                <w:sz w:val="24"/>
+                <w:szCs w:val="24"/>
+                <w:lang w:val="es-ES"/>
+              </w:rPr>
+              <w:t>Descripción</w:t>
+            </w:r>
+          </w:p>
+        </w:tc>
+        <w:tc>
+          <w:tcPr>
+            <w:tcW w:w="1879" w:type="dxa"/>
+            <w:gridSpan w:val="2"/>
+            <w:shd w:val="clear" w:color="auto" w:fill="BFBFBF" w:themeFill="background1" w:themeFillShade="BF"/>
+            <w:vAlign w:val="center"/>
+          </w:tcPr>
+          <w:p>
+            <w:pPr>
+              <w:jc w:val="center"/>
+              <w:rPr>
+                <w:rFonts w:ascii="Arial" w:hAnsi="Arial" w:cs="Arial"/>
+                <w:b/>
+                <w:sz w:val="24"/>
+                <w:szCs w:val="24"/>
+                <w:lang w:val="es-ES"/>
+              </w:rPr>
+            </w:pPr>
+            <w:r>
+              <w:rPr>
+                <w:rFonts w:ascii="Arial" w:hAnsi="Arial" w:cs="Arial"/>
+                <w:b/>
+                <w:sz w:val="24"/>
+                <w:szCs w:val="24"/>
+                <w:lang w:val="es-ES"/>
+              </w:rPr>
+              <w:t>Escenario</w:t>
+            </w:r>
+          </w:p>
+        </w:tc>
+        <w:tc>
+          <w:tcPr>
+            <w:tcW w:w="1879" w:type="dxa"/>
+            <w:shd w:val="clear" w:color="auto" w:fill="BFBFBF" w:themeFill="background1" w:themeFillShade="BF"/>
+          </w:tcPr>
+          <w:p>
+            <w:pPr>
+              <w:rPr>
+                <w:rFonts w:ascii="Arial" w:hAnsi="Arial" w:cs="Arial"/>
+                <w:b/>
+                <w:sz w:val="24"/>
+                <w:szCs w:val="24"/>
+                <w:lang w:val="es-ES"/>
+              </w:rPr>
+            </w:pPr>
+            <w:r>
+              <w:rPr>
+                <w:rFonts w:ascii="Arial" w:hAnsi="Arial" w:cs="Arial"/>
+                <w:b/>
+                <w:sz w:val="24"/>
+                <w:szCs w:val="24"/>
+                <w:lang w:val="es-ES"/>
+              </w:rPr>
+              <w:t>Valores de entrada</w:t>
+            </w:r>
+          </w:p>
+        </w:tc>
+        <w:tc>
+          <w:tcPr>
+            <w:tcW w:w="1879" w:type="dxa"/>
+            <w:shd w:val="clear" w:color="auto" w:fill="BFBFBF" w:themeFill="background1" w:themeFillShade="BF"/>
+            <w:vAlign w:val="center"/>
+          </w:tcPr>
+          <w:p>
+            <w:pPr>
+              <w:jc w:val="center"/>
+              <w:rPr>
+                <w:rFonts w:ascii="Arial" w:hAnsi="Arial" w:cs="Arial"/>
+                <w:b/>
+                <w:sz w:val="24"/>
+                <w:szCs w:val="24"/>
+                <w:lang w:val="es-ES"/>
+              </w:rPr>
+            </w:pPr>
+            <w:r>
+              <w:rPr>
+                <w:rFonts w:ascii="Arial" w:hAnsi="Arial" w:cs="Arial"/>
+                <w:b/>
+                <w:sz w:val="24"/>
+                <w:szCs w:val="24"/>
+                <w:lang w:val="es-ES"/>
+              </w:rPr>
+              <w:t>Resultado</w:t>
+            </w:r>
+          </w:p>
+        </w:tc>
+      </w:tr>
+      <w:tr>
+        <w:tc>
+          <w:tcPr>
+            <w:tcW w:w="1878" w:type="dxa"/>
+            <w:vAlign w:val="center"/>
+          </w:tcPr>
+          <w:p>
+            <w:pPr>
+              <w:jc w:val="center"/>
+              <w:rPr>
+                <w:rFonts w:ascii="Arial" w:hAnsi="Arial" w:cs="Arial"/>
+                <w:sz w:val="24"/>
+                <w:szCs w:val="24"/>
+                <w:lang w:val="es-ES"/>
+              </w:rPr>
+            </w:pPr>
+            <w:r>
+              <w:rPr>
+                <w:rFonts w:ascii="Arial" w:hAnsi="Arial" w:cs="Arial"/>
+                <w:sz w:val="24"/>
+                <w:szCs w:val="24"/>
+                <w:lang w:val="es-ES"/>
+              </w:rPr>
+              <w:t>1</w:t>
+            </w:r>
+          </w:p>
+          <w:p>
+            <w:pPr>
+              <w:jc w:val="center"/>
+              <w:rPr>
+                <w:rFonts w:ascii="Arial" w:hAnsi="Arial" w:cs="Arial"/>
+                <w:sz w:val="24"/>
+                <w:szCs w:val="24"/>
+                <w:lang w:val="es-ES"/>
+              </w:rPr>
+            </w:pPr>
+            <w:r>
+              <w:rPr>
+                <w:rFonts w:ascii="Arial" w:hAnsi="Arial" w:cs="Arial"/>
+                <w:sz w:val="24"/>
+                <w:szCs w:val="24"/>
+                <w:lang w:val="es-ES"/>
+              </w:rPr>
+              <w:t>(Caso Estándar)</w:t>
+            </w:r>
+          </w:p>
+        </w:tc>
+        <w:tc>
+          <w:tcPr>
+            <w:tcW w:w="1879" w:type="dxa"/>
+          </w:tcPr>
+          <w:p>
+            <w:pPr>
+              <w:rPr>
+                <w:rFonts w:ascii="Arial" w:hAnsi="Arial" w:cs="Arial"/>
+                <w:sz w:val="24"/>
+                <w:szCs w:val="24"/>
+                <w:lang w:val="es-ES"/>
+              </w:rPr>
+            </w:pPr>
+            <w:r>
+              <w:rPr>
+                <w:rFonts w:ascii="Arial" w:hAnsi="Arial" w:cs="Arial"/>
+                <w:sz w:val="24"/>
+                <w:szCs w:val="24"/>
+                <w:lang w:val="es-ES"/>
+              </w:rPr>
+              <w:t xml:space="preserve">Se crea una </w:t>
+            </w:r>
+            <w:proofErr w:type="spellStart"/>
+            <w:r>
+              <w:rPr>
+                <w:rFonts w:ascii="Arial" w:hAnsi="Arial" w:cs="Arial"/>
+                <w:sz w:val="24"/>
+                <w:szCs w:val="24"/>
+                <w:lang w:val="es-ES"/>
+              </w:rPr>
+              <w:t>HashTable</w:t>
+            </w:r>
+            <w:proofErr w:type="spellEnd"/>
+            <w:r>
+              <w:rPr>
+                <w:rFonts w:ascii="Arial" w:hAnsi="Arial" w:cs="Arial"/>
+                <w:sz w:val="24"/>
+                <w:szCs w:val="24"/>
+                <w:lang w:val="es-ES"/>
+              </w:rPr>
+              <w:t xml:space="preserve"> de Enteros, la cual contiene los enteros {1, 2, 3, 4, 5} cuya llave es un </w:t>
+            </w:r>
+            <w:proofErr w:type="spellStart"/>
+            <w:r>
+              <w:rPr>
+                <w:rFonts w:ascii="Arial" w:hAnsi="Arial" w:cs="Arial"/>
+                <w:sz w:val="24"/>
+                <w:szCs w:val="24"/>
+                <w:lang w:val="es-ES"/>
+              </w:rPr>
+              <w:t>String</w:t>
+            </w:r>
+            <w:proofErr w:type="spellEnd"/>
+            <w:r>
+              <w:rPr>
+                <w:rFonts w:ascii="Arial" w:hAnsi="Arial" w:cs="Arial"/>
+                <w:sz w:val="24"/>
+                <w:szCs w:val="24"/>
+                <w:lang w:val="es-ES"/>
+              </w:rPr>
+              <w:t xml:space="preserve"> </w:t>
+            </w:r>
+          </w:p>
+        </w:tc>
+        <w:tc>
+          <w:tcPr>
+            <w:tcW w:w="1879" w:type="dxa"/>
+            <w:gridSpan w:val="2"/>
+            <w:vAlign w:val="center"/>
+          </w:tcPr>
+          <w:p>
+            <w:pPr>
+              <w:jc w:val="center"/>
+              <w:rPr>
+                <w:rFonts w:ascii="Arial" w:hAnsi="Arial" w:cs="Arial"/>
+                <w:sz w:val="24"/>
+                <w:szCs w:val="24"/>
+                <w:lang w:val="es-ES"/>
+              </w:rPr>
+            </w:pPr>
+            <w:proofErr w:type="spellStart"/>
+            <w:r>
+              <w:rPr>
+                <w:rFonts w:ascii="Arial" w:hAnsi="Arial" w:cs="Arial"/>
+                <w:sz w:val="24"/>
+                <w:szCs w:val="24"/>
+                <w:lang w:val="es-ES"/>
+              </w:rPr>
+              <w:t>stageOne</w:t>
+            </w:r>
+            <w:proofErr w:type="spellEnd"/>
+            <w:r>
+              <w:rPr>
+                <w:rFonts w:ascii="Arial" w:hAnsi="Arial" w:cs="Arial"/>
+                <w:sz w:val="24"/>
+                <w:szCs w:val="24"/>
+                <w:lang w:val="es-ES"/>
+              </w:rPr>
+              <w:t xml:space="preserve"> ()</w:t>
+            </w:r>
+          </w:p>
+        </w:tc>
+        <w:tc>
+          <w:tcPr>
+            <w:tcW w:w="1879" w:type="dxa"/>
+          </w:tcPr>
+          <w:p>
+            <w:pPr>
+              <w:rPr>
+                <w:rFonts w:ascii="Arial" w:hAnsi="Arial" w:cs="Arial"/>
+                <w:sz w:val="24"/>
+                <w:szCs w:val="24"/>
+                <w:lang w:val="es-ES"/>
+              </w:rPr>
+            </w:pPr>
+            <w:r>
+              <w:rPr>
+                <w:rFonts w:ascii="Arial" w:hAnsi="Arial" w:cs="Arial"/>
+                <w:sz w:val="24"/>
+                <w:szCs w:val="24"/>
+                <w:lang w:val="es-ES"/>
+              </w:rPr>
+              <w:t xml:space="preserve">Se entrega un </w:t>
+            </w:r>
+            <w:proofErr w:type="spellStart"/>
+            <w:r>
+              <w:rPr>
+                <w:rFonts w:ascii="Arial" w:hAnsi="Arial" w:cs="Arial"/>
+                <w:sz w:val="24"/>
+                <w:szCs w:val="24"/>
+                <w:lang w:val="es-ES"/>
+              </w:rPr>
+              <w:t>String</w:t>
+            </w:r>
+            <w:proofErr w:type="spellEnd"/>
+            <w:r>
+              <w:rPr>
+                <w:rFonts w:ascii="Arial" w:hAnsi="Arial" w:cs="Arial"/>
+                <w:sz w:val="24"/>
+                <w:szCs w:val="24"/>
+                <w:lang w:val="es-ES"/>
+              </w:rPr>
+              <w:t xml:space="preserve"> cuya cadena es “2”</w:t>
+            </w:r>
+          </w:p>
+        </w:tc>
+        <w:tc>
+          <w:tcPr>
+            <w:tcW w:w="1879" w:type="dxa"/>
+          </w:tcPr>
+          <w:p>
+            <w:pPr>
+              <w:rPr>
+                <w:rFonts w:ascii="Arial" w:hAnsi="Arial" w:cs="Arial"/>
+                <w:sz w:val="24"/>
+                <w:szCs w:val="24"/>
+                <w:lang w:val="es-ES"/>
+              </w:rPr>
+            </w:pPr>
+            <w:r>
+              <w:rPr>
+                <w:rFonts w:ascii="Arial" w:hAnsi="Arial" w:cs="Arial"/>
+                <w:sz w:val="24"/>
+                <w:szCs w:val="24"/>
+                <w:lang w:val="es-ES"/>
+              </w:rPr>
+              <w:t xml:space="preserve">El método </w:t>
+            </w:r>
+            <w:proofErr w:type="spellStart"/>
+            <w:r>
+              <w:rPr>
+                <w:rFonts w:ascii="Arial" w:hAnsi="Arial" w:cs="Arial"/>
+                <w:sz w:val="24"/>
+                <w:szCs w:val="24"/>
+                <w:lang w:val="es-ES"/>
+              </w:rPr>
+              <w:t>delete</w:t>
+            </w:r>
+            <w:proofErr w:type="spellEnd"/>
+            <w:r>
+              <w:rPr>
+                <w:rFonts w:ascii="Arial" w:hAnsi="Arial" w:cs="Arial"/>
+                <w:sz w:val="24"/>
+                <w:szCs w:val="24"/>
+                <w:lang w:val="es-ES"/>
+              </w:rPr>
+              <w:t>(K) debe de retornar el valor entero de 2</w:t>
+            </w:r>
+          </w:p>
+        </w:tc>
+      </w:tr>
+      <w:tr>
+        <w:tc>
+          <w:tcPr>
+            <w:tcW w:w="1878" w:type="dxa"/>
+            <w:vAlign w:val="center"/>
+          </w:tcPr>
+          <w:p>
+            <w:pPr>
+              <w:jc w:val="center"/>
+              <w:rPr>
+                <w:rFonts w:ascii="Arial" w:hAnsi="Arial" w:cs="Arial"/>
+                <w:sz w:val="24"/>
+                <w:szCs w:val="24"/>
+                <w:lang w:val="es-ES"/>
+              </w:rPr>
+            </w:pPr>
+            <w:r>
+              <w:rPr>
+                <w:rFonts w:ascii="Arial" w:hAnsi="Arial" w:cs="Arial"/>
+                <w:sz w:val="24"/>
+                <w:szCs w:val="24"/>
+                <w:lang w:val="es-ES"/>
+              </w:rPr>
+              <w:t>2</w:t>
+            </w:r>
+          </w:p>
+          <w:p>
+            <w:pPr>
+              <w:jc w:val="center"/>
+              <w:rPr>
+                <w:rFonts w:ascii="Arial" w:hAnsi="Arial" w:cs="Arial"/>
+                <w:sz w:val="24"/>
+                <w:szCs w:val="24"/>
+                <w:lang w:val="es-ES"/>
+              </w:rPr>
+            </w:pPr>
+            <w:r>
+              <w:rPr>
+                <w:rFonts w:ascii="Arial" w:hAnsi="Arial" w:cs="Arial"/>
+                <w:sz w:val="24"/>
+                <w:szCs w:val="24"/>
+                <w:lang w:val="es-ES"/>
+              </w:rPr>
+              <w:t>(Caso Interesante)</w:t>
+            </w:r>
+          </w:p>
+        </w:tc>
+        <w:tc>
+          <w:tcPr>
+            <w:tcW w:w="1879" w:type="dxa"/>
+          </w:tcPr>
+          <w:p>
+            <w:pPr>
+              <w:rPr>
+                <w:rFonts w:ascii="Arial" w:hAnsi="Arial" w:cs="Arial"/>
+                <w:sz w:val="24"/>
+                <w:szCs w:val="24"/>
+                <w:lang w:val="es-ES"/>
+              </w:rPr>
+            </w:pPr>
+            <w:r>
+              <w:rPr>
+                <w:rFonts w:ascii="Arial" w:hAnsi="Arial" w:cs="Arial"/>
+                <w:sz w:val="24"/>
+                <w:szCs w:val="24"/>
+                <w:lang w:val="es-ES"/>
+              </w:rPr>
+              <w:t xml:space="preserve">Se crea una </w:t>
+            </w:r>
+            <w:proofErr w:type="spellStart"/>
+            <w:r>
+              <w:rPr>
+                <w:rFonts w:ascii="Arial" w:hAnsi="Arial" w:cs="Arial"/>
+                <w:sz w:val="24"/>
+                <w:szCs w:val="24"/>
+                <w:lang w:val="es-ES"/>
+              </w:rPr>
+              <w:t>HashTable</w:t>
+            </w:r>
+            <w:proofErr w:type="spellEnd"/>
+            <w:r>
+              <w:rPr>
+                <w:rFonts w:ascii="Arial" w:hAnsi="Arial" w:cs="Arial"/>
+                <w:sz w:val="24"/>
+                <w:szCs w:val="24"/>
+                <w:lang w:val="es-ES"/>
+              </w:rPr>
+              <w:t xml:space="preserve"> de </w:t>
+            </w:r>
+            <w:proofErr w:type="spellStart"/>
+            <w:r>
+              <w:rPr>
+                <w:rFonts w:ascii="Arial" w:hAnsi="Arial" w:cs="Arial"/>
+                <w:sz w:val="24"/>
+                <w:szCs w:val="24"/>
+                <w:lang w:val="es-ES"/>
+              </w:rPr>
+              <w:t>String</w:t>
+            </w:r>
+            <w:proofErr w:type="spellEnd"/>
+            <w:r>
+              <w:rPr>
+                <w:rFonts w:ascii="Arial" w:hAnsi="Arial" w:cs="Arial"/>
+                <w:sz w:val="24"/>
+                <w:szCs w:val="24"/>
+                <w:lang w:val="es-ES"/>
+              </w:rPr>
+              <w:t xml:space="preserve">, la cual contiene las siguientes cadenas {“Hola”, “Soy”} cuyas llaves son </w:t>
+            </w:r>
+            <w:proofErr w:type="spellStart"/>
+            <w:r>
+              <w:rPr>
+                <w:rFonts w:ascii="Arial" w:hAnsi="Arial" w:cs="Arial"/>
+                <w:sz w:val="24"/>
+                <w:szCs w:val="24"/>
+                <w:lang w:val="es-ES"/>
+              </w:rPr>
+              <w:t>String</w:t>
+            </w:r>
+            <w:proofErr w:type="spellEnd"/>
+          </w:p>
+        </w:tc>
+        <w:tc>
+          <w:tcPr>
+            <w:tcW w:w="1879" w:type="dxa"/>
+            <w:gridSpan w:val="2"/>
+            <w:vAlign w:val="center"/>
+          </w:tcPr>
+          <w:p>
+            <w:pPr>
+              <w:jc w:val="center"/>
+              <w:rPr>
+                <w:rFonts w:ascii="Arial" w:hAnsi="Arial" w:cs="Arial"/>
+                <w:sz w:val="24"/>
+                <w:szCs w:val="24"/>
+                <w:lang w:val="es-ES"/>
+              </w:rPr>
+            </w:pPr>
+            <w:proofErr w:type="spellStart"/>
+            <w:r>
+              <w:rPr>
+                <w:rFonts w:ascii="Arial" w:hAnsi="Arial" w:cs="Arial"/>
+                <w:sz w:val="24"/>
+                <w:szCs w:val="24"/>
+                <w:lang w:val="es-ES"/>
+              </w:rPr>
+              <w:t>stageTwo</w:t>
+            </w:r>
+            <w:proofErr w:type="spellEnd"/>
+            <w:r>
+              <w:rPr>
+                <w:rFonts w:ascii="Arial" w:hAnsi="Arial" w:cs="Arial"/>
+                <w:sz w:val="24"/>
+                <w:szCs w:val="24"/>
+                <w:lang w:val="es-ES"/>
+              </w:rPr>
+              <w:t xml:space="preserve"> ()</w:t>
+            </w:r>
+          </w:p>
+        </w:tc>
+        <w:tc>
+          <w:tcPr>
+            <w:tcW w:w="1879" w:type="dxa"/>
+          </w:tcPr>
+          <w:p>
+            <w:pPr>
+              <w:rPr>
+                <w:rFonts w:ascii="Arial" w:hAnsi="Arial" w:cs="Arial"/>
+                <w:sz w:val="24"/>
+                <w:szCs w:val="24"/>
+                <w:lang w:val="es-ES"/>
+              </w:rPr>
+            </w:pPr>
+            <w:r>
+              <w:rPr>
+                <w:rFonts w:ascii="Arial" w:hAnsi="Arial" w:cs="Arial"/>
+                <w:sz w:val="24"/>
+                <w:szCs w:val="24"/>
+                <w:lang w:val="es-ES"/>
+              </w:rPr>
+              <w:t xml:space="preserve">Se entrega un </w:t>
+            </w:r>
+            <w:proofErr w:type="spellStart"/>
+            <w:r>
+              <w:rPr>
+                <w:rFonts w:ascii="Arial" w:hAnsi="Arial" w:cs="Arial"/>
+                <w:sz w:val="24"/>
+                <w:szCs w:val="24"/>
+                <w:lang w:val="es-ES"/>
+              </w:rPr>
+              <w:t>String</w:t>
+            </w:r>
+            <w:proofErr w:type="spellEnd"/>
+            <w:r>
+              <w:rPr>
+                <w:rFonts w:ascii="Arial" w:hAnsi="Arial" w:cs="Arial"/>
+                <w:sz w:val="24"/>
+                <w:szCs w:val="24"/>
+                <w:lang w:val="es-ES"/>
+              </w:rPr>
+              <w:t xml:space="preserve"> cuya cadena es “Soy”</w:t>
+            </w:r>
+          </w:p>
+        </w:tc>
+        <w:tc>
+          <w:tcPr>
+            <w:tcW w:w="1879" w:type="dxa"/>
+          </w:tcPr>
+          <w:p>
+            <w:pPr>
+              <w:rPr>
+                <w:rFonts w:ascii="Arial" w:hAnsi="Arial" w:cs="Arial"/>
+                <w:sz w:val="24"/>
+                <w:szCs w:val="24"/>
+                <w:lang w:val="es-ES"/>
+              </w:rPr>
+            </w:pPr>
+            <w:r>
+              <w:rPr>
+                <w:rFonts w:ascii="Arial" w:hAnsi="Arial" w:cs="Arial"/>
+                <w:sz w:val="24"/>
+                <w:szCs w:val="24"/>
+                <w:lang w:val="es-ES"/>
+              </w:rPr>
+              <w:t xml:space="preserve">El método </w:t>
+            </w:r>
+            <w:proofErr w:type="spellStart"/>
+            <w:r>
+              <w:rPr>
+                <w:rFonts w:ascii="Arial" w:hAnsi="Arial" w:cs="Arial"/>
+                <w:sz w:val="24"/>
+                <w:szCs w:val="24"/>
+                <w:lang w:val="es-ES"/>
+              </w:rPr>
+              <w:t>search</w:t>
+            </w:r>
+            <w:proofErr w:type="spellEnd"/>
+            <w:r>
+              <w:rPr>
+                <w:rFonts w:ascii="Arial" w:hAnsi="Arial" w:cs="Arial"/>
+                <w:sz w:val="24"/>
+                <w:szCs w:val="24"/>
+                <w:lang w:val="es-ES"/>
+              </w:rPr>
+              <w:t xml:space="preserve">(K) debe de retornar la cadena “Soy” </w:t>
+            </w:r>
+          </w:p>
+        </w:tc>
+      </w:tr>
+      <w:tr>
+        <w:tc>
+          <w:tcPr>
+            <w:tcW w:w="1878" w:type="dxa"/>
+            <w:vAlign w:val="center"/>
+          </w:tcPr>
+          <w:p>
+            <w:pPr>
+              <w:jc w:val="center"/>
+              <w:rPr>
+                <w:rFonts w:ascii="Arial" w:hAnsi="Arial" w:cs="Arial"/>
+                <w:sz w:val="24"/>
+                <w:szCs w:val="24"/>
+                <w:lang w:val="es-ES"/>
+              </w:rPr>
+            </w:pPr>
+            <w:r>
+              <w:rPr>
+                <w:rFonts w:ascii="Arial" w:hAnsi="Arial" w:cs="Arial"/>
+                <w:sz w:val="24"/>
+                <w:szCs w:val="24"/>
+                <w:lang w:val="es-ES"/>
+              </w:rPr>
+              <w:t>3</w:t>
+            </w:r>
+          </w:p>
+          <w:p>
+            <w:pPr>
+              <w:jc w:val="center"/>
+              <w:rPr>
+                <w:rFonts w:ascii="Arial" w:hAnsi="Arial" w:cs="Arial"/>
+                <w:sz w:val="24"/>
+                <w:szCs w:val="24"/>
+                <w:lang w:val="es-ES"/>
+              </w:rPr>
+            </w:pPr>
+            <w:r>
+              <w:rPr>
+                <w:rFonts w:ascii="Arial" w:hAnsi="Arial" w:cs="Arial"/>
+                <w:sz w:val="24"/>
+                <w:szCs w:val="24"/>
+                <w:lang w:val="es-ES"/>
+              </w:rPr>
+              <w:t>(Caso Limite)</w:t>
+            </w:r>
+          </w:p>
+        </w:tc>
+        <w:tc>
+          <w:tcPr>
+            <w:tcW w:w="1879" w:type="dxa"/>
+          </w:tcPr>
+          <w:p>
+            <w:pPr>
+              <w:rPr>
+                <w:rFonts w:ascii="Arial" w:hAnsi="Arial" w:cs="Arial"/>
+                <w:sz w:val="24"/>
+                <w:szCs w:val="24"/>
+                <w:lang w:val="es-ES"/>
+              </w:rPr>
+            </w:pPr>
+            <w:r>
+              <w:rPr>
+                <w:rFonts w:ascii="Arial" w:hAnsi="Arial" w:cs="Arial"/>
+                <w:sz w:val="24"/>
+                <w:szCs w:val="24"/>
+                <w:lang w:val="es-ES"/>
+              </w:rPr>
+              <w:t>Se crea una Hash de libros que contiene los siguientes</w:t>
+            </w:r>
+          </w:p>
+          <w:p>
+            <w:pPr>
+              <w:rPr>
+                <w:rFonts w:ascii="Arial" w:hAnsi="Arial" w:cs="Arial"/>
+                <w:sz w:val="24"/>
+                <w:szCs w:val="24"/>
+                <w:lang w:val="es-ES"/>
+              </w:rPr>
+            </w:pPr>
+            <w:r>
+              <w:rPr>
+                <w:rFonts w:ascii="Arial" w:hAnsi="Arial" w:cs="Arial"/>
+                <w:sz w:val="24"/>
+                <w:szCs w:val="24"/>
+                <w:lang w:val="es-ES"/>
+              </w:rPr>
+              <w:t>elementos {l</w:t>
+            </w:r>
+            <w:proofErr w:type="gramStart"/>
+            <w:r>
+              <w:rPr>
+                <w:rFonts w:ascii="Arial" w:hAnsi="Arial" w:cs="Arial"/>
+                <w:sz w:val="24"/>
+                <w:szCs w:val="24"/>
+                <w:lang w:val="es-ES"/>
+              </w:rPr>
+              <w:t>1.precio</w:t>
+            </w:r>
+            <w:proofErr w:type="gramEnd"/>
+            <w:r>
+              <w:rPr>
+                <w:rFonts w:ascii="Arial" w:hAnsi="Arial" w:cs="Arial"/>
+                <w:sz w:val="24"/>
+                <w:szCs w:val="24"/>
+                <w:lang w:val="es-ES"/>
+              </w:rPr>
+              <w:t xml:space="preserve"> = 12000, l2.precio = 80000, l3.precio = 50000}</w:t>
+            </w:r>
+          </w:p>
+          <w:p>
+            <w:pPr>
+              <w:rPr>
+                <w:rFonts w:ascii="Arial" w:hAnsi="Arial" w:cs="Arial"/>
+                <w:sz w:val="24"/>
+                <w:szCs w:val="24"/>
+                <w:lang w:val="es-ES"/>
+              </w:rPr>
+            </w:pPr>
+            <w:r>
+              <w:rPr>
+                <w:rFonts w:ascii="Arial" w:hAnsi="Arial" w:cs="Arial"/>
+                <w:sz w:val="24"/>
+                <w:szCs w:val="24"/>
+                <w:lang w:val="es-ES"/>
+              </w:rPr>
+              <w:t>y cuya llave es el precio del libro</w:t>
+            </w:r>
+          </w:p>
+        </w:tc>
+        <w:tc>
+          <w:tcPr>
+            <w:tcW w:w="1879" w:type="dxa"/>
+            <w:gridSpan w:val="2"/>
+            <w:vAlign w:val="center"/>
+          </w:tcPr>
+          <w:p>
+            <w:pPr>
+              <w:jc w:val="center"/>
+              <w:rPr>
+                <w:rFonts w:ascii="Arial" w:hAnsi="Arial" w:cs="Arial"/>
+                <w:sz w:val="24"/>
+                <w:szCs w:val="24"/>
+                <w:lang w:val="es-ES"/>
+              </w:rPr>
+            </w:pPr>
+            <w:proofErr w:type="spellStart"/>
+            <w:proofErr w:type="gramStart"/>
+            <w:r>
+              <w:rPr>
+                <w:rFonts w:ascii="Arial" w:hAnsi="Arial" w:cs="Arial"/>
+                <w:sz w:val="24"/>
+                <w:szCs w:val="24"/>
+                <w:lang w:val="es-ES"/>
+              </w:rPr>
+              <w:t>stageThree</w:t>
+            </w:r>
+            <w:proofErr w:type="spellEnd"/>
+            <w:r>
+              <w:rPr>
+                <w:rFonts w:ascii="Arial" w:hAnsi="Arial" w:cs="Arial"/>
+                <w:sz w:val="24"/>
+                <w:szCs w:val="24"/>
+                <w:lang w:val="es-ES"/>
+              </w:rPr>
+              <w:t>(</w:t>
+            </w:r>
+            <w:proofErr w:type="gramEnd"/>
+            <w:r>
+              <w:rPr>
+                <w:rFonts w:ascii="Arial" w:hAnsi="Arial" w:cs="Arial"/>
+                <w:sz w:val="24"/>
+                <w:szCs w:val="24"/>
+                <w:lang w:val="es-ES"/>
+              </w:rPr>
+              <w:t>)</w:t>
+            </w:r>
+          </w:p>
+        </w:tc>
+        <w:tc>
+          <w:tcPr>
+            <w:tcW w:w="1879" w:type="dxa"/>
+          </w:tcPr>
+          <w:p>
+            <w:pPr>
+              <w:rPr>
+                <w:rFonts w:ascii="Arial" w:hAnsi="Arial" w:cs="Arial"/>
+                <w:sz w:val="24"/>
+                <w:szCs w:val="24"/>
+                <w:lang w:val="es-ES"/>
+              </w:rPr>
+            </w:pPr>
+            <w:r>
+              <w:rPr>
+                <w:rFonts w:ascii="Arial" w:hAnsi="Arial" w:cs="Arial"/>
+                <w:sz w:val="24"/>
+                <w:szCs w:val="24"/>
+                <w:lang w:val="es-ES"/>
+              </w:rPr>
+              <w:t>Se entrega un entero con el precio del libro que se quiere eliminar, la llave va a ser igual a 80000</w:t>
+            </w:r>
+          </w:p>
+        </w:tc>
+        <w:tc>
+          <w:tcPr>
+            <w:tcW w:w="1879" w:type="dxa"/>
+          </w:tcPr>
+          <w:p>
+            <w:pPr>
+              <w:rPr>
+                <w:rFonts w:ascii="Arial" w:hAnsi="Arial" w:cs="Arial"/>
+                <w:sz w:val="24"/>
+                <w:szCs w:val="24"/>
+                <w:lang w:val="es-ES"/>
+              </w:rPr>
+            </w:pPr>
+            <w:r>
+              <w:rPr>
+                <w:rFonts w:ascii="Arial" w:hAnsi="Arial" w:cs="Arial"/>
+                <w:sz w:val="24"/>
+                <w:szCs w:val="24"/>
+                <w:lang w:val="es-ES"/>
+              </w:rPr>
+              <w:t xml:space="preserve">El algoritmo </w:t>
+            </w:r>
+            <w:proofErr w:type="spellStart"/>
+            <w:r>
+              <w:rPr>
+                <w:rFonts w:ascii="Arial" w:hAnsi="Arial" w:cs="Arial"/>
+                <w:sz w:val="24"/>
+                <w:szCs w:val="24"/>
+                <w:lang w:val="es-ES"/>
+              </w:rPr>
+              <w:t>delete</w:t>
+            </w:r>
+            <w:proofErr w:type="spellEnd"/>
+            <w:r>
+              <w:rPr>
+                <w:rFonts w:ascii="Arial" w:hAnsi="Arial" w:cs="Arial"/>
+                <w:sz w:val="24"/>
+                <w:szCs w:val="24"/>
+                <w:lang w:val="es-ES"/>
+              </w:rPr>
+              <w:t>(K) debe de entregar un libro con precio de 80000</w:t>
+            </w:r>
+          </w:p>
+        </w:tc>
+      </w:tr>
+    </w:tbl>
+    <w:p>
+      <w:pPr>
+        <w:spacing w:after="0" w:line="240" w:lineRule="auto"/>
+        <w:rPr>
+          <w:rFonts w:ascii="Arial" w:hAnsi="Arial" w:cs="Arial"/>
+          <w:sz w:val="24"/>
+          <w:szCs w:val="24"/>
+        </w:rPr>
+      </w:pPr>
+    </w:p>
+    <w:p>
+      <w:pPr>
+        <w:spacing w:after="0" w:line="240" w:lineRule="auto"/>
+        <w:rPr>
+          <w:rFonts w:ascii="Arial" w:hAnsi="Arial" w:cs="Arial"/>
+          <w:sz w:val="24"/>
+          <w:szCs w:val="24"/>
+        </w:rPr>
+      </w:pPr>
+    </w:p>
+    <w:p>
+      <w:pPr>
+        <w:spacing w:after="0" w:line="240" w:lineRule="auto"/>
+        <w:rPr>
+          <w:rFonts w:ascii="Arial" w:hAnsi="Arial" w:cs="Arial"/>
+          <w:sz w:val="24"/>
+          <w:szCs w:val="24"/>
+        </w:rPr>
+      </w:pPr>
+    </w:p>
+    <w:p>
+      <w:pPr>
+        <w:spacing w:after="0" w:line="240" w:lineRule="auto"/>
+        <w:rPr>
+          <w:rFonts w:ascii="Arial" w:hAnsi="Arial" w:cs="Arial"/>
+          <w:sz w:val="24"/>
+          <w:szCs w:val="24"/>
+        </w:rPr>
+      </w:pPr>
+    </w:p>
+    <w:p>
+      <w:pPr>
+        <w:spacing w:after="0" w:line="240" w:lineRule="auto"/>
+        <w:rPr>
+          <w:rFonts w:ascii="Arial" w:hAnsi="Arial" w:cs="Arial"/>
+          <w:sz w:val="24"/>
+          <w:szCs w:val="24"/>
+        </w:rPr>
+      </w:pPr>
+    </w:p>
+    <w:p>
+      <w:pPr>
+        <w:spacing w:after="0" w:line="240" w:lineRule="auto"/>
+        <w:rPr>
+          <w:rFonts w:ascii="Arial" w:hAnsi="Arial" w:cs="Arial"/>
+          <w:sz w:val="24"/>
+          <w:szCs w:val="24"/>
+        </w:rPr>
+      </w:pPr>
+    </w:p>
+    <w:p>
+      <w:pPr>
+        <w:spacing w:after="0" w:line="240" w:lineRule="auto"/>
+        <w:rPr>
+          <w:rFonts w:ascii="Arial" w:hAnsi="Arial" w:cs="Arial"/>
+          <w:sz w:val="24"/>
+          <w:szCs w:val="24"/>
+        </w:rPr>
+      </w:pPr>
+    </w:p>
+    <w:p>
+      <w:pPr>
+        <w:spacing w:after="0" w:line="240" w:lineRule="auto"/>
+        <w:rPr>
+          <w:rFonts w:ascii="Arial" w:hAnsi="Arial" w:cs="Arial"/>
+          <w:sz w:val="24"/>
+          <w:szCs w:val="24"/>
+        </w:rPr>
+      </w:pPr>
+    </w:p>
+    <w:p>
+      <w:pPr>
+        <w:spacing w:after="0" w:line="240" w:lineRule="auto"/>
+        <w:rPr>
+          <w:rFonts w:ascii="Arial" w:hAnsi="Arial" w:cs="Arial"/>
+          <w:sz w:val="24"/>
+          <w:szCs w:val="24"/>
+        </w:rPr>
+      </w:pPr>
+      <w:bookmarkStart w:id="0" w:name="_GoBack"/>
       <w:bookmarkEnd w:id="0"/>
+    </w:p>
+    <w:tbl>
+      <w:tblPr>
+        <w:tblStyle w:val="Tablaconcuadrcula"/>
+        <w:tblW w:w="0" w:type="auto"/>
+        <w:tblLook w:val="04A0" w:firstRow="1" w:lastRow="0" w:firstColumn="1" w:lastColumn="0" w:noHBand="0" w:noVBand="1"/>
+      </w:tblPr>
+      <w:tblGrid>
+        <w:gridCol w:w="1878"/>
+        <w:gridCol w:w="1879"/>
+        <w:gridCol w:w="916"/>
+        <w:gridCol w:w="963"/>
+        <w:gridCol w:w="1879"/>
+        <w:gridCol w:w="1879"/>
+      </w:tblGrid>
+      <w:tr>
+        <w:tc>
+          <w:tcPr>
+            <w:tcW w:w="9394" w:type="dxa"/>
+            <w:gridSpan w:val="6"/>
+            <w:vAlign w:val="center"/>
+          </w:tcPr>
+          <w:p>
+            <w:r>
+              <w:rPr>
+                <w:rFonts w:ascii="Arial" w:hAnsi="Arial" w:cs="Arial"/>
+                <w:b/>
+                <w:sz w:val="24"/>
+                <w:szCs w:val="24"/>
+                <w:lang w:val="es-ES"/>
+              </w:rPr>
+              <w:lastRenderedPageBreak/>
+              <w:t xml:space="preserve">Objetivo: </w:t>
+            </w:r>
+            <w:r>
+              <w:rPr>
+                <w:rFonts w:ascii="Arial" w:hAnsi="Arial" w:cs="Arial"/>
+                <w:sz w:val="24"/>
+                <w:szCs w:val="24"/>
+                <w:lang w:val="es-ES"/>
+              </w:rPr>
+              <w:t xml:space="preserve">Probar el correcto funcionamiento del método </w:t>
+            </w:r>
+            <w:proofErr w:type="spellStart"/>
+            <w:r>
+              <w:rPr>
+                <w:rFonts w:ascii="Arial" w:hAnsi="Arial" w:cs="Arial"/>
+                <w:sz w:val="24"/>
+                <w:szCs w:val="24"/>
+                <w:lang w:val="es-ES"/>
+              </w:rPr>
+              <w:t>search</w:t>
+            </w:r>
+            <w:proofErr w:type="spellEnd"/>
+            <w:r>
+              <w:rPr>
+                <w:rFonts w:ascii="Arial" w:hAnsi="Arial" w:cs="Arial"/>
+                <w:sz w:val="24"/>
+                <w:szCs w:val="24"/>
+                <w:lang w:val="es-ES"/>
+              </w:rPr>
+              <w:t>(K) para diferentes casos de prueba</w:t>
+            </w:r>
+          </w:p>
+        </w:tc>
+      </w:tr>
+      <w:tr>
+        <w:tc>
+          <w:tcPr>
+            <w:tcW w:w="4673" w:type="dxa"/>
+            <w:gridSpan w:val="3"/>
+            <w:vAlign w:val="center"/>
+          </w:tcPr>
+          <w:p>
+            <w:pPr>
+              <w:rPr>
+                <w:rFonts w:ascii="Arial" w:hAnsi="Arial" w:cs="Arial"/>
+                <w:sz w:val="24"/>
+                <w:szCs w:val="24"/>
+                <w:lang w:val="es-ES"/>
+              </w:rPr>
+            </w:pPr>
+            <w:r>
+              <w:rPr>
+                <w:rFonts w:ascii="Arial" w:hAnsi="Arial" w:cs="Arial"/>
+                <w:b/>
+                <w:sz w:val="24"/>
+                <w:szCs w:val="24"/>
+                <w:lang w:val="es-ES"/>
+              </w:rPr>
+              <w:t xml:space="preserve">Clase: </w:t>
+            </w:r>
+            <w:proofErr w:type="spellStart"/>
+            <w:r>
+              <w:rPr>
+                <w:rFonts w:ascii="Arial" w:hAnsi="Arial" w:cs="Arial"/>
+                <w:sz w:val="24"/>
+                <w:szCs w:val="24"/>
+                <w:lang w:val="es-ES"/>
+              </w:rPr>
+              <w:t>HashTable</w:t>
+            </w:r>
+            <w:proofErr w:type="spellEnd"/>
+          </w:p>
+        </w:tc>
+        <w:tc>
+          <w:tcPr>
+            <w:tcW w:w="4721" w:type="dxa"/>
+            <w:gridSpan w:val="3"/>
+            <w:vAlign w:val="center"/>
+          </w:tcPr>
+          <w:p>
+            <w:pPr>
+              <w:rPr>
+                <w:rFonts w:ascii="Arial" w:hAnsi="Arial" w:cs="Arial"/>
+                <w:sz w:val="24"/>
+                <w:szCs w:val="24"/>
+                <w:lang w:val="es-ES"/>
+              </w:rPr>
+            </w:pPr>
+            <w:r>
+              <w:rPr>
+                <w:rFonts w:ascii="Arial" w:hAnsi="Arial" w:cs="Arial"/>
+                <w:b/>
+                <w:sz w:val="24"/>
+                <w:szCs w:val="24"/>
+                <w:lang w:val="es-ES"/>
+              </w:rPr>
+              <w:t xml:space="preserve">Método: </w:t>
+            </w:r>
+            <w:proofErr w:type="spellStart"/>
+            <w:r>
+              <w:rPr>
+                <w:rFonts w:ascii="Arial" w:hAnsi="Arial" w:cs="Arial"/>
+                <w:sz w:val="24"/>
+                <w:szCs w:val="24"/>
+                <w:lang w:val="es-ES"/>
+              </w:rPr>
+              <w:t>search</w:t>
+            </w:r>
+            <w:proofErr w:type="spellEnd"/>
+            <w:r>
+              <w:rPr>
+                <w:rFonts w:ascii="Arial" w:hAnsi="Arial" w:cs="Arial"/>
+                <w:sz w:val="24"/>
+                <w:szCs w:val="24"/>
+                <w:lang w:val="es-ES"/>
+              </w:rPr>
+              <w:t>(K)</w:t>
+            </w:r>
+          </w:p>
+        </w:tc>
+      </w:tr>
+      <w:tr>
+        <w:tc>
+          <w:tcPr>
+            <w:tcW w:w="1878" w:type="dxa"/>
+            <w:shd w:val="clear" w:color="auto" w:fill="BFBFBF" w:themeFill="background1" w:themeFillShade="BF"/>
+            <w:vAlign w:val="center"/>
+          </w:tcPr>
+          <w:p>
+            <w:pPr>
+              <w:jc w:val="center"/>
+              <w:rPr>
+                <w:rFonts w:ascii="Arial" w:hAnsi="Arial" w:cs="Arial"/>
+                <w:b/>
+                <w:sz w:val="24"/>
+                <w:szCs w:val="24"/>
+                <w:lang w:val="es-ES"/>
+              </w:rPr>
+            </w:pPr>
+            <w:r>
+              <w:rPr>
+                <w:rFonts w:ascii="Arial" w:hAnsi="Arial" w:cs="Arial"/>
+                <w:b/>
+                <w:sz w:val="24"/>
+                <w:szCs w:val="24"/>
+                <w:lang w:val="es-ES"/>
+              </w:rPr>
+              <w:t>Caso #</w:t>
+            </w:r>
+          </w:p>
+        </w:tc>
+        <w:tc>
+          <w:tcPr>
+            <w:tcW w:w="1879" w:type="dxa"/>
+            <w:shd w:val="clear" w:color="auto" w:fill="BFBFBF" w:themeFill="background1" w:themeFillShade="BF"/>
+            <w:vAlign w:val="center"/>
+          </w:tcPr>
+          <w:p>
+            <w:pPr>
+              <w:jc w:val="center"/>
+              <w:rPr>
+                <w:rFonts w:ascii="Arial" w:hAnsi="Arial" w:cs="Arial"/>
+                <w:b/>
+                <w:sz w:val="24"/>
+                <w:szCs w:val="24"/>
+                <w:lang w:val="es-ES"/>
+              </w:rPr>
+            </w:pPr>
+            <w:r>
+              <w:rPr>
+                <w:rFonts w:ascii="Arial" w:hAnsi="Arial" w:cs="Arial"/>
+                <w:b/>
+                <w:sz w:val="24"/>
+                <w:szCs w:val="24"/>
+                <w:lang w:val="es-ES"/>
+              </w:rPr>
+              <w:t>Descripción</w:t>
+            </w:r>
+          </w:p>
+        </w:tc>
+        <w:tc>
+          <w:tcPr>
+            <w:tcW w:w="1879" w:type="dxa"/>
+            <w:gridSpan w:val="2"/>
+            <w:shd w:val="clear" w:color="auto" w:fill="BFBFBF" w:themeFill="background1" w:themeFillShade="BF"/>
+            <w:vAlign w:val="center"/>
+          </w:tcPr>
+          <w:p>
+            <w:pPr>
+              <w:jc w:val="center"/>
+              <w:rPr>
+                <w:rFonts w:ascii="Arial" w:hAnsi="Arial" w:cs="Arial"/>
+                <w:b/>
+                <w:sz w:val="24"/>
+                <w:szCs w:val="24"/>
+                <w:lang w:val="es-ES"/>
+              </w:rPr>
+            </w:pPr>
+            <w:r>
+              <w:rPr>
+                <w:rFonts w:ascii="Arial" w:hAnsi="Arial" w:cs="Arial"/>
+                <w:b/>
+                <w:sz w:val="24"/>
+                <w:szCs w:val="24"/>
+                <w:lang w:val="es-ES"/>
+              </w:rPr>
+              <w:t>Escenario</w:t>
+            </w:r>
+          </w:p>
+        </w:tc>
+        <w:tc>
+          <w:tcPr>
+            <w:tcW w:w="1879" w:type="dxa"/>
+            <w:shd w:val="clear" w:color="auto" w:fill="BFBFBF" w:themeFill="background1" w:themeFillShade="BF"/>
+          </w:tcPr>
+          <w:p>
+            <w:pPr>
+              <w:rPr>
+                <w:rFonts w:ascii="Arial" w:hAnsi="Arial" w:cs="Arial"/>
+                <w:b/>
+                <w:sz w:val="24"/>
+                <w:szCs w:val="24"/>
+                <w:lang w:val="es-ES"/>
+              </w:rPr>
+            </w:pPr>
+            <w:r>
+              <w:rPr>
+                <w:rFonts w:ascii="Arial" w:hAnsi="Arial" w:cs="Arial"/>
+                <w:b/>
+                <w:sz w:val="24"/>
+                <w:szCs w:val="24"/>
+                <w:lang w:val="es-ES"/>
+              </w:rPr>
+              <w:t>Valores de entrada</w:t>
+            </w:r>
+          </w:p>
+        </w:tc>
+        <w:tc>
+          <w:tcPr>
+            <w:tcW w:w="1879" w:type="dxa"/>
+            <w:shd w:val="clear" w:color="auto" w:fill="BFBFBF" w:themeFill="background1" w:themeFillShade="BF"/>
+            <w:vAlign w:val="center"/>
+          </w:tcPr>
+          <w:p>
+            <w:pPr>
+              <w:jc w:val="center"/>
+              <w:rPr>
+                <w:rFonts w:ascii="Arial" w:hAnsi="Arial" w:cs="Arial"/>
+                <w:b/>
+                <w:sz w:val="24"/>
+                <w:szCs w:val="24"/>
+                <w:lang w:val="es-ES"/>
+              </w:rPr>
+            </w:pPr>
+            <w:r>
+              <w:rPr>
+                <w:rFonts w:ascii="Arial" w:hAnsi="Arial" w:cs="Arial"/>
+                <w:b/>
+                <w:sz w:val="24"/>
+                <w:szCs w:val="24"/>
+                <w:lang w:val="es-ES"/>
+              </w:rPr>
+              <w:t>Resultado</w:t>
+            </w:r>
+          </w:p>
+        </w:tc>
+      </w:tr>
+      <w:tr>
+        <w:tc>
+          <w:tcPr>
+            <w:tcW w:w="1878" w:type="dxa"/>
+            <w:vAlign w:val="center"/>
+          </w:tcPr>
+          <w:p>
+            <w:pPr>
+              <w:jc w:val="center"/>
+              <w:rPr>
+                <w:rFonts w:ascii="Arial" w:hAnsi="Arial" w:cs="Arial"/>
+                <w:sz w:val="24"/>
+                <w:szCs w:val="24"/>
+                <w:lang w:val="es-ES"/>
+              </w:rPr>
+            </w:pPr>
+            <w:r>
+              <w:rPr>
+                <w:rFonts w:ascii="Arial" w:hAnsi="Arial" w:cs="Arial"/>
+                <w:sz w:val="24"/>
+                <w:szCs w:val="24"/>
+                <w:lang w:val="es-ES"/>
+              </w:rPr>
+              <w:t>1</w:t>
+            </w:r>
+          </w:p>
+          <w:p>
+            <w:pPr>
+              <w:jc w:val="center"/>
+              <w:rPr>
+                <w:rFonts w:ascii="Arial" w:hAnsi="Arial" w:cs="Arial"/>
+                <w:sz w:val="24"/>
+                <w:szCs w:val="24"/>
+                <w:lang w:val="es-ES"/>
+              </w:rPr>
+            </w:pPr>
+            <w:r>
+              <w:rPr>
+                <w:rFonts w:ascii="Arial" w:hAnsi="Arial" w:cs="Arial"/>
+                <w:sz w:val="24"/>
+                <w:szCs w:val="24"/>
+                <w:lang w:val="es-ES"/>
+              </w:rPr>
+              <w:t>(Caso Estándar)</w:t>
+            </w:r>
+          </w:p>
+        </w:tc>
+        <w:tc>
+          <w:tcPr>
+            <w:tcW w:w="1879" w:type="dxa"/>
+          </w:tcPr>
+          <w:p>
+            <w:pPr>
+              <w:rPr>
+                <w:rFonts w:ascii="Arial" w:hAnsi="Arial" w:cs="Arial"/>
+                <w:sz w:val="24"/>
+                <w:szCs w:val="24"/>
+                <w:lang w:val="es-ES"/>
+              </w:rPr>
+            </w:pPr>
+            <w:r>
+              <w:rPr>
+                <w:rFonts w:ascii="Arial" w:hAnsi="Arial" w:cs="Arial"/>
+                <w:sz w:val="24"/>
+                <w:szCs w:val="24"/>
+                <w:lang w:val="es-ES"/>
+              </w:rPr>
+              <w:t xml:space="preserve">Se crea una </w:t>
+            </w:r>
+            <w:proofErr w:type="spellStart"/>
+            <w:r>
+              <w:rPr>
+                <w:rFonts w:ascii="Arial" w:hAnsi="Arial" w:cs="Arial"/>
+                <w:sz w:val="24"/>
+                <w:szCs w:val="24"/>
+                <w:lang w:val="es-ES"/>
+              </w:rPr>
+              <w:t>HashTable</w:t>
+            </w:r>
+            <w:proofErr w:type="spellEnd"/>
+            <w:r>
+              <w:rPr>
+                <w:rFonts w:ascii="Arial" w:hAnsi="Arial" w:cs="Arial"/>
+                <w:sz w:val="24"/>
+                <w:szCs w:val="24"/>
+                <w:lang w:val="es-ES"/>
+              </w:rPr>
+              <w:t xml:space="preserve"> de Enteros, la cual contiene los enteros {1, 2, 3, 4, 5} cuya llave es un </w:t>
+            </w:r>
+            <w:proofErr w:type="spellStart"/>
+            <w:r>
+              <w:rPr>
+                <w:rFonts w:ascii="Arial" w:hAnsi="Arial" w:cs="Arial"/>
+                <w:sz w:val="24"/>
+                <w:szCs w:val="24"/>
+                <w:lang w:val="es-ES"/>
+              </w:rPr>
+              <w:t>String</w:t>
+            </w:r>
+            <w:proofErr w:type="spellEnd"/>
+            <w:r>
+              <w:rPr>
+                <w:rFonts w:ascii="Arial" w:hAnsi="Arial" w:cs="Arial"/>
+                <w:sz w:val="24"/>
+                <w:szCs w:val="24"/>
+                <w:lang w:val="es-ES"/>
+              </w:rPr>
+              <w:t xml:space="preserve"> </w:t>
+            </w:r>
+          </w:p>
+        </w:tc>
+        <w:tc>
+          <w:tcPr>
+            <w:tcW w:w="1879" w:type="dxa"/>
+            <w:gridSpan w:val="2"/>
+            <w:vAlign w:val="center"/>
+          </w:tcPr>
+          <w:p>
+            <w:pPr>
+              <w:jc w:val="center"/>
+              <w:rPr>
+                <w:rFonts w:ascii="Arial" w:hAnsi="Arial" w:cs="Arial"/>
+                <w:sz w:val="24"/>
+                <w:szCs w:val="24"/>
+                <w:lang w:val="es-ES"/>
+              </w:rPr>
+            </w:pPr>
+            <w:proofErr w:type="spellStart"/>
+            <w:r>
+              <w:rPr>
+                <w:rFonts w:ascii="Arial" w:hAnsi="Arial" w:cs="Arial"/>
+                <w:sz w:val="24"/>
+                <w:szCs w:val="24"/>
+                <w:lang w:val="es-ES"/>
+              </w:rPr>
+              <w:t>stageOne</w:t>
+            </w:r>
+            <w:proofErr w:type="spellEnd"/>
+            <w:r>
+              <w:rPr>
+                <w:rFonts w:ascii="Arial" w:hAnsi="Arial" w:cs="Arial"/>
+                <w:sz w:val="24"/>
+                <w:szCs w:val="24"/>
+                <w:lang w:val="es-ES"/>
+              </w:rPr>
+              <w:t xml:space="preserve"> ()</w:t>
+            </w:r>
+          </w:p>
+        </w:tc>
+        <w:tc>
+          <w:tcPr>
+            <w:tcW w:w="1879" w:type="dxa"/>
+          </w:tcPr>
+          <w:p>
+            <w:pPr>
+              <w:rPr>
+                <w:rFonts w:ascii="Arial" w:hAnsi="Arial" w:cs="Arial"/>
+                <w:sz w:val="24"/>
+                <w:szCs w:val="24"/>
+                <w:lang w:val="es-ES"/>
+              </w:rPr>
+            </w:pPr>
+            <w:r>
+              <w:rPr>
+                <w:rFonts w:ascii="Arial" w:hAnsi="Arial" w:cs="Arial"/>
+                <w:sz w:val="24"/>
+                <w:szCs w:val="24"/>
+                <w:lang w:val="es-ES"/>
+              </w:rPr>
+              <w:t xml:space="preserve">Se entrega un </w:t>
+            </w:r>
+            <w:proofErr w:type="spellStart"/>
+            <w:r>
+              <w:rPr>
+                <w:rFonts w:ascii="Arial" w:hAnsi="Arial" w:cs="Arial"/>
+                <w:sz w:val="24"/>
+                <w:szCs w:val="24"/>
+                <w:lang w:val="es-ES"/>
+              </w:rPr>
+              <w:t>String</w:t>
+            </w:r>
+            <w:proofErr w:type="spellEnd"/>
+            <w:r>
+              <w:rPr>
+                <w:rFonts w:ascii="Arial" w:hAnsi="Arial" w:cs="Arial"/>
+                <w:sz w:val="24"/>
+                <w:szCs w:val="24"/>
+                <w:lang w:val="es-ES"/>
+              </w:rPr>
+              <w:t xml:space="preserve"> cuya cadena es “2”</w:t>
+            </w:r>
+          </w:p>
+        </w:tc>
+        <w:tc>
+          <w:tcPr>
+            <w:tcW w:w="1879" w:type="dxa"/>
+          </w:tcPr>
+          <w:p>
+            <w:pPr>
+              <w:rPr>
+                <w:rFonts w:ascii="Arial" w:hAnsi="Arial" w:cs="Arial"/>
+                <w:sz w:val="24"/>
+                <w:szCs w:val="24"/>
+                <w:lang w:val="es-ES"/>
+              </w:rPr>
+            </w:pPr>
+            <w:r>
+              <w:rPr>
+                <w:rFonts w:ascii="Arial" w:hAnsi="Arial" w:cs="Arial"/>
+                <w:sz w:val="24"/>
+                <w:szCs w:val="24"/>
+                <w:lang w:val="es-ES"/>
+              </w:rPr>
+              <w:t xml:space="preserve">El método </w:t>
+            </w:r>
+            <w:proofErr w:type="spellStart"/>
+            <w:r>
+              <w:rPr>
+                <w:rFonts w:ascii="Arial" w:hAnsi="Arial" w:cs="Arial"/>
+                <w:sz w:val="24"/>
+                <w:szCs w:val="24"/>
+                <w:lang w:val="es-ES"/>
+              </w:rPr>
+              <w:t>search</w:t>
+            </w:r>
+            <w:proofErr w:type="spellEnd"/>
+            <w:r>
+              <w:rPr>
+                <w:rFonts w:ascii="Arial" w:hAnsi="Arial" w:cs="Arial"/>
+                <w:sz w:val="24"/>
+                <w:szCs w:val="24"/>
+                <w:lang w:val="es-ES"/>
+              </w:rPr>
+              <w:t>(K) debe de retornar el valor entero de 2</w:t>
+            </w:r>
+          </w:p>
+        </w:tc>
+      </w:tr>
+      <w:tr>
+        <w:tc>
+          <w:tcPr>
+            <w:tcW w:w="1878" w:type="dxa"/>
+            <w:vAlign w:val="center"/>
+          </w:tcPr>
+          <w:p>
+            <w:pPr>
+              <w:jc w:val="center"/>
+              <w:rPr>
+                <w:rFonts w:ascii="Arial" w:hAnsi="Arial" w:cs="Arial"/>
+                <w:sz w:val="24"/>
+                <w:szCs w:val="24"/>
+                <w:lang w:val="es-ES"/>
+              </w:rPr>
+            </w:pPr>
+            <w:r>
+              <w:rPr>
+                <w:rFonts w:ascii="Arial" w:hAnsi="Arial" w:cs="Arial"/>
+                <w:sz w:val="24"/>
+                <w:szCs w:val="24"/>
+                <w:lang w:val="es-ES"/>
+              </w:rPr>
+              <w:t>2</w:t>
+            </w:r>
+          </w:p>
+          <w:p>
+            <w:pPr>
+              <w:jc w:val="center"/>
+              <w:rPr>
+                <w:rFonts w:ascii="Arial" w:hAnsi="Arial" w:cs="Arial"/>
+                <w:sz w:val="24"/>
+                <w:szCs w:val="24"/>
+                <w:lang w:val="es-ES"/>
+              </w:rPr>
+            </w:pPr>
+            <w:r>
+              <w:rPr>
+                <w:rFonts w:ascii="Arial" w:hAnsi="Arial" w:cs="Arial"/>
+                <w:sz w:val="24"/>
+                <w:szCs w:val="24"/>
+                <w:lang w:val="es-ES"/>
+              </w:rPr>
+              <w:t>(Caso Interesante)</w:t>
+            </w:r>
+          </w:p>
+        </w:tc>
+        <w:tc>
+          <w:tcPr>
+            <w:tcW w:w="1879" w:type="dxa"/>
+          </w:tcPr>
+          <w:p>
+            <w:pPr>
+              <w:rPr>
+                <w:rFonts w:ascii="Arial" w:hAnsi="Arial" w:cs="Arial"/>
+                <w:sz w:val="24"/>
+                <w:szCs w:val="24"/>
+                <w:lang w:val="es-ES"/>
+              </w:rPr>
+            </w:pPr>
+            <w:r>
+              <w:rPr>
+                <w:rFonts w:ascii="Arial" w:hAnsi="Arial" w:cs="Arial"/>
+                <w:sz w:val="24"/>
+                <w:szCs w:val="24"/>
+                <w:lang w:val="es-ES"/>
+              </w:rPr>
+              <w:t xml:space="preserve">Se crea una </w:t>
+            </w:r>
+            <w:proofErr w:type="spellStart"/>
+            <w:r>
+              <w:rPr>
+                <w:rFonts w:ascii="Arial" w:hAnsi="Arial" w:cs="Arial"/>
+                <w:sz w:val="24"/>
+                <w:szCs w:val="24"/>
+                <w:lang w:val="es-ES"/>
+              </w:rPr>
+              <w:t>HashTable</w:t>
+            </w:r>
+            <w:proofErr w:type="spellEnd"/>
+            <w:r>
+              <w:rPr>
+                <w:rFonts w:ascii="Arial" w:hAnsi="Arial" w:cs="Arial"/>
+                <w:sz w:val="24"/>
+                <w:szCs w:val="24"/>
+                <w:lang w:val="es-ES"/>
+              </w:rPr>
+              <w:t xml:space="preserve"> de </w:t>
+            </w:r>
+            <w:proofErr w:type="spellStart"/>
+            <w:r>
+              <w:rPr>
+                <w:rFonts w:ascii="Arial" w:hAnsi="Arial" w:cs="Arial"/>
+                <w:sz w:val="24"/>
+                <w:szCs w:val="24"/>
+                <w:lang w:val="es-ES"/>
+              </w:rPr>
+              <w:t>String</w:t>
+            </w:r>
+            <w:proofErr w:type="spellEnd"/>
+            <w:r>
+              <w:rPr>
+                <w:rFonts w:ascii="Arial" w:hAnsi="Arial" w:cs="Arial"/>
+                <w:sz w:val="24"/>
+                <w:szCs w:val="24"/>
+                <w:lang w:val="es-ES"/>
+              </w:rPr>
+              <w:t xml:space="preserve">, la cual contiene las siguientes cadenas {“Hola”, “Soy”} cuyas llaves son </w:t>
+            </w:r>
+            <w:proofErr w:type="spellStart"/>
+            <w:r>
+              <w:rPr>
+                <w:rFonts w:ascii="Arial" w:hAnsi="Arial" w:cs="Arial"/>
+                <w:sz w:val="24"/>
+                <w:szCs w:val="24"/>
+                <w:lang w:val="es-ES"/>
+              </w:rPr>
+              <w:t>String</w:t>
+            </w:r>
+            <w:proofErr w:type="spellEnd"/>
+          </w:p>
+        </w:tc>
+        <w:tc>
+          <w:tcPr>
+            <w:tcW w:w="1879" w:type="dxa"/>
+            <w:gridSpan w:val="2"/>
+            <w:vAlign w:val="center"/>
+          </w:tcPr>
+          <w:p>
+            <w:pPr>
+              <w:jc w:val="center"/>
+              <w:rPr>
+                <w:rFonts w:ascii="Arial" w:hAnsi="Arial" w:cs="Arial"/>
+                <w:sz w:val="24"/>
+                <w:szCs w:val="24"/>
+                <w:lang w:val="es-ES"/>
+              </w:rPr>
+            </w:pPr>
+            <w:proofErr w:type="spellStart"/>
+            <w:r>
+              <w:rPr>
+                <w:rFonts w:ascii="Arial" w:hAnsi="Arial" w:cs="Arial"/>
+                <w:sz w:val="24"/>
+                <w:szCs w:val="24"/>
+                <w:lang w:val="es-ES"/>
+              </w:rPr>
+              <w:t>stageTwo</w:t>
+            </w:r>
+            <w:proofErr w:type="spellEnd"/>
+            <w:r>
+              <w:rPr>
+                <w:rFonts w:ascii="Arial" w:hAnsi="Arial" w:cs="Arial"/>
+                <w:sz w:val="24"/>
+                <w:szCs w:val="24"/>
+                <w:lang w:val="es-ES"/>
+              </w:rPr>
+              <w:t xml:space="preserve"> ()</w:t>
+            </w:r>
+          </w:p>
+        </w:tc>
+        <w:tc>
+          <w:tcPr>
+            <w:tcW w:w="1879" w:type="dxa"/>
+          </w:tcPr>
+          <w:p>
+            <w:pPr>
+              <w:rPr>
+                <w:rFonts w:ascii="Arial" w:hAnsi="Arial" w:cs="Arial"/>
+                <w:sz w:val="24"/>
+                <w:szCs w:val="24"/>
+                <w:lang w:val="es-ES"/>
+              </w:rPr>
+            </w:pPr>
+            <w:r>
+              <w:rPr>
+                <w:rFonts w:ascii="Arial" w:hAnsi="Arial" w:cs="Arial"/>
+                <w:sz w:val="24"/>
+                <w:szCs w:val="24"/>
+                <w:lang w:val="es-ES"/>
+              </w:rPr>
+              <w:t xml:space="preserve">Se entrega un </w:t>
+            </w:r>
+            <w:proofErr w:type="spellStart"/>
+            <w:r>
+              <w:rPr>
+                <w:rFonts w:ascii="Arial" w:hAnsi="Arial" w:cs="Arial"/>
+                <w:sz w:val="24"/>
+                <w:szCs w:val="24"/>
+                <w:lang w:val="es-ES"/>
+              </w:rPr>
+              <w:t>String</w:t>
+            </w:r>
+            <w:proofErr w:type="spellEnd"/>
+            <w:r>
+              <w:rPr>
+                <w:rFonts w:ascii="Arial" w:hAnsi="Arial" w:cs="Arial"/>
+                <w:sz w:val="24"/>
+                <w:szCs w:val="24"/>
+                <w:lang w:val="es-ES"/>
+              </w:rPr>
+              <w:t xml:space="preserve"> cuya cadena es “Soy”</w:t>
+            </w:r>
+          </w:p>
+        </w:tc>
+        <w:tc>
+          <w:tcPr>
+            <w:tcW w:w="1879" w:type="dxa"/>
+          </w:tcPr>
+          <w:p>
+            <w:pPr>
+              <w:rPr>
+                <w:rFonts w:ascii="Arial" w:hAnsi="Arial" w:cs="Arial"/>
+                <w:sz w:val="24"/>
+                <w:szCs w:val="24"/>
+                <w:lang w:val="es-ES"/>
+              </w:rPr>
+            </w:pPr>
+            <w:r>
+              <w:rPr>
+                <w:rFonts w:ascii="Arial" w:hAnsi="Arial" w:cs="Arial"/>
+                <w:sz w:val="24"/>
+                <w:szCs w:val="24"/>
+                <w:lang w:val="es-ES"/>
+              </w:rPr>
+              <w:t xml:space="preserve">El método </w:t>
+            </w:r>
+            <w:proofErr w:type="spellStart"/>
+            <w:r>
+              <w:rPr>
+                <w:rFonts w:ascii="Arial" w:hAnsi="Arial" w:cs="Arial"/>
+                <w:sz w:val="24"/>
+                <w:szCs w:val="24"/>
+                <w:lang w:val="es-ES"/>
+              </w:rPr>
+              <w:t>search</w:t>
+            </w:r>
+            <w:proofErr w:type="spellEnd"/>
+            <w:r>
+              <w:rPr>
+                <w:rFonts w:ascii="Arial" w:hAnsi="Arial" w:cs="Arial"/>
+                <w:sz w:val="24"/>
+                <w:szCs w:val="24"/>
+                <w:lang w:val="es-ES"/>
+              </w:rPr>
+              <w:t xml:space="preserve">(K) debe de retornar la cadena “Soy” </w:t>
+            </w:r>
+          </w:p>
+        </w:tc>
+      </w:tr>
+      <w:tr>
+        <w:tc>
+          <w:tcPr>
+            <w:tcW w:w="1878" w:type="dxa"/>
+            <w:vAlign w:val="center"/>
+          </w:tcPr>
+          <w:p>
+            <w:pPr>
+              <w:jc w:val="center"/>
+              <w:rPr>
+                <w:rFonts w:ascii="Arial" w:hAnsi="Arial" w:cs="Arial"/>
+                <w:sz w:val="24"/>
+                <w:szCs w:val="24"/>
+                <w:lang w:val="es-ES"/>
+              </w:rPr>
+            </w:pPr>
+            <w:r>
+              <w:rPr>
+                <w:rFonts w:ascii="Arial" w:hAnsi="Arial" w:cs="Arial"/>
+                <w:sz w:val="24"/>
+                <w:szCs w:val="24"/>
+                <w:lang w:val="es-ES"/>
+              </w:rPr>
+              <w:t>3</w:t>
+            </w:r>
+          </w:p>
+          <w:p>
+            <w:pPr>
+              <w:jc w:val="center"/>
+              <w:rPr>
+                <w:rFonts w:ascii="Arial" w:hAnsi="Arial" w:cs="Arial"/>
+                <w:sz w:val="24"/>
+                <w:szCs w:val="24"/>
+                <w:lang w:val="es-ES"/>
+              </w:rPr>
+            </w:pPr>
+            <w:r>
+              <w:rPr>
+                <w:rFonts w:ascii="Arial" w:hAnsi="Arial" w:cs="Arial"/>
+                <w:sz w:val="24"/>
+                <w:szCs w:val="24"/>
+                <w:lang w:val="es-ES"/>
+              </w:rPr>
+              <w:t>(Caso Limite)</w:t>
+            </w:r>
+          </w:p>
+        </w:tc>
+        <w:tc>
+          <w:tcPr>
+            <w:tcW w:w="1879" w:type="dxa"/>
+          </w:tcPr>
+          <w:p>
+            <w:pPr>
+              <w:rPr>
+                <w:rFonts w:ascii="Arial" w:hAnsi="Arial" w:cs="Arial"/>
+                <w:sz w:val="24"/>
+                <w:szCs w:val="24"/>
+                <w:lang w:val="es-ES"/>
+              </w:rPr>
+            </w:pPr>
+            <w:r>
+              <w:rPr>
+                <w:rFonts w:ascii="Arial" w:hAnsi="Arial" w:cs="Arial"/>
+                <w:sz w:val="24"/>
+                <w:szCs w:val="24"/>
+                <w:lang w:val="es-ES"/>
+              </w:rPr>
+              <w:t>Se crea una Hash de libros que contiene los siguientes</w:t>
+            </w:r>
+          </w:p>
+          <w:p>
+            <w:pPr>
+              <w:rPr>
+                <w:rFonts w:ascii="Arial" w:hAnsi="Arial" w:cs="Arial"/>
+                <w:sz w:val="24"/>
+                <w:szCs w:val="24"/>
+                <w:lang w:val="es-ES"/>
+              </w:rPr>
+            </w:pPr>
+            <w:r>
+              <w:rPr>
+                <w:rFonts w:ascii="Arial" w:hAnsi="Arial" w:cs="Arial"/>
+                <w:sz w:val="24"/>
+                <w:szCs w:val="24"/>
+                <w:lang w:val="es-ES"/>
+              </w:rPr>
+              <w:t>elementos {l</w:t>
+            </w:r>
+            <w:proofErr w:type="gramStart"/>
+            <w:r>
+              <w:rPr>
+                <w:rFonts w:ascii="Arial" w:hAnsi="Arial" w:cs="Arial"/>
+                <w:sz w:val="24"/>
+                <w:szCs w:val="24"/>
+                <w:lang w:val="es-ES"/>
+              </w:rPr>
+              <w:t>1.precio</w:t>
+            </w:r>
+            <w:proofErr w:type="gramEnd"/>
+            <w:r>
+              <w:rPr>
+                <w:rFonts w:ascii="Arial" w:hAnsi="Arial" w:cs="Arial"/>
+                <w:sz w:val="24"/>
+                <w:szCs w:val="24"/>
+                <w:lang w:val="es-ES"/>
+              </w:rPr>
+              <w:t xml:space="preserve"> = 12000, l2.precio = 80000, l3.precio = 50000}</w:t>
+            </w:r>
+          </w:p>
+          <w:p>
+            <w:pPr>
+              <w:rPr>
+                <w:rFonts w:ascii="Arial" w:hAnsi="Arial" w:cs="Arial"/>
+                <w:sz w:val="24"/>
+                <w:szCs w:val="24"/>
+                <w:lang w:val="es-ES"/>
+              </w:rPr>
+            </w:pPr>
+            <w:r>
+              <w:rPr>
+                <w:rFonts w:ascii="Arial" w:hAnsi="Arial" w:cs="Arial"/>
+                <w:sz w:val="24"/>
+                <w:szCs w:val="24"/>
+                <w:lang w:val="es-ES"/>
+              </w:rPr>
+              <w:t>y cuya llave es el precio del libro</w:t>
+            </w:r>
+          </w:p>
+        </w:tc>
+        <w:tc>
+          <w:tcPr>
+            <w:tcW w:w="1879" w:type="dxa"/>
+            <w:gridSpan w:val="2"/>
+            <w:vAlign w:val="center"/>
+          </w:tcPr>
+          <w:p>
+            <w:pPr>
+              <w:jc w:val="center"/>
+              <w:rPr>
+                <w:rFonts w:ascii="Arial" w:hAnsi="Arial" w:cs="Arial"/>
+                <w:sz w:val="24"/>
+                <w:szCs w:val="24"/>
+                <w:lang w:val="es-ES"/>
+              </w:rPr>
+            </w:pPr>
+            <w:proofErr w:type="spellStart"/>
+            <w:proofErr w:type="gramStart"/>
+            <w:r>
+              <w:rPr>
+                <w:rFonts w:ascii="Arial" w:hAnsi="Arial" w:cs="Arial"/>
+                <w:sz w:val="24"/>
+                <w:szCs w:val="24"/>
+                <w:lang w:val="es-ES"/>
+              </w:rPr>
+              <w:t>stageThree</w:t>
+            </w:r>
+            <w:proofErr w:type="spellEnd"/>
+            <w:r>
+              <w:rPr>
+                <w:rFonts w:ascii="Arial" w:hAnsi="Arial" w:cs="Arial"/>
+                <w:sz w:val="24"/>
+                <w:szCs w:val="24"/>
+                <w:lang w:val="es-ES"/>
+              </w:rPr>
+              <w:t>(</w:t>
+            </w:r>
+            <w:proofErr w:type="gramEnd"/>
+            <w:r>
+              <w:rPr>
+                <w:rFonts w:ascii="Arial" w:hAnsi="Arial" w:cs="Arial"/>
+                <w:sz w:val="24"/>
+                <w:szCs w:val="24"/>
+                <w:lang w:val="es-ES"/>
+              </w:rPr>
+              <w:t>)</w:t>
+            </w:r>
+          </w:p>
+        </w:tc>
+        <w:tc>
+          <w:tcPr>
+            <w:tcW w:w="1879" w:type="dxa"/>
+          </w:tcPr>
+          <w:p>
+            <w:pPr>
+              <w:rPr>
+                <w:rFonts w:ascii="Arial" w:hAnsi="Arial" w:cs="Arial"/>
+                <w:sz w:val="24"/>
+                <w:szCs w:val="24"/>
+                <w:lang w:val="es-ES"/>
+              </w:rPr>
+            </w:pPr>
+            <w:r>
+              <w:rPr>
+                <w:rFonts w:ascii="Arial" w:hAnsi="Arial" w:cs="Arial"/>
+                <w:sz w:val="24"/>
+                <w:szCs w:val="24"/>
+                <w:lang w:val="es-ES"/>
+              </w:rPr>
+              <w:t>Se entrega un entero con el precio del libro que se quiere eliminar, la llave va a ser igual a 80000</w:t>
+            </w:r>
+          </w:p>
+        </w:tc>
+        <w:tc>
+          <w:tcPr>
+            <w:tcW w:w="1879" w:type="dxa"/>
+          </w:tcPr>
+          <w:p>
+            <w:pPr>
+              <w:rPr>
+                <w:rFonts w:ascii="Arial" w:hAnsi="Arial" w:cs="Arial"/>
+                <w:sz w:val="24"/>
+                <w:szCs w:val="24"/>
+                <w:lang w:val="es-ES"/>
+              </w:rPr>
+            </w:pPr>
+            <w:r>
+              <w:rPr>
+                <w:rFonts w:ascii="Arial" w:hAnsi="Arial" w:cs="Arial"/>
+                <w:sz w:val="24"/>
+                <w:szCs w:val="24"/>
+                <w:lang w:val="es-ES"/>
+              </w:rPr>
+              <w:t xml:space="preserve">El algoritmo </w:t>
+            </w:r>
+            <w:proofErr w:type="spellStart"/>
+            <w:r>
+              <w:rPr>
+                <w:rFonts w:ascii="Arial" w:hAnsi="Arial" w:cs="Arial"/>
+                <w:sz w:val="24"/>
+                <w:szCs w:val="24"/>
+                <w:lang w:val="es-ES"/>
+              </w:rPr>
+              <w:t>delete</w:t>
+            </w:r>
+            <w:proofErr w:type="spellEnd"/>
+            <w:r>
+              <w:rPr>
+                <w:rFonts w:ascii="Arial" w:hAnsi="Arial" w:cs="Arial"/>
+                <w:sz w:val="24"/>
+                <w:szCs w:val="24"/>
+                <w:lang w:val="es-ES"/>
+              </w:rPr>
+              <w:t>(K) debe de entregar un libro con precio de 80000</w:t>
+            </w:r>
+          </w:p>
+        </w:tc>
+      </w:tr>
     </w:tbl>
     <w:p>
       <w:pPr>
@@ -24338,7 +27576,7 @@
       </w:pPr>
     </w:p>
     <w:sectPr>
-      <w:headerReference w:type="default" r:id="rId33"/>
+      <w:headerReference w:type="default" r:id="rId37"/>
       <w:pgSz w:w="12240" w:h="15840"/>
       <w:pgMar w:top="1418" w:right="1418" w:bottom="1418" w:left="1418" w:header="709" w:footer="709" w:gutter="0"/>
       <w:cols w:space="708"/>
@@ -24349,7 +27587,7 @@
 </file>
 
 <file path=word/endnotes.xml><?xml version="1.0" encoding="utf-8"?>
-<w:endnotes xmlns:wpc="http://schemas.microsoft.com/office/word/2010/wordprocessingCanvas" xmlns:cx="http://schemas.microsoft.com/office/drawing/2014/chartex" xmlns:cx1="http://schemas.microsoft.com/office/drawing/2015/9/8/chartex" xmlns:mc="http://schemas.openxmlformats.org/markup-compatibility/2006" xmlns:o="urn:schemas-microsoft-com:office:office" xmlns:r="http://schemas.openxmlformats.org/officeDocument/2006/relationships" xmlns:m="http://schemas.openxmlformats.org/officeDocument/2006/math" xmlns:v="urn:schemas-microsoft-com:vml" xmlns:wp14="http://schemas.microsoft.com/office/word/2010/wordprocessingDrawing" xmlns:wp="http://schemas.openxmlformats.org/drawingml/2006/wordprocessingDrawing" xmlns:w10="urn:schemas-microsoft-com:office:word" xmlns:w="http://schemas.openxmlformats.org/wordprocessingml/2006/main" xmlns:w14="http://schemas.microsoft.com/office/word/2010/wordml" xmlns:w15="http://schemas.microsoft.com/office/word/2012/wordml" xmlns:w16se="http://schemas.microsoft.com/office/word/2015/wordml/symex" xmlns:wpg="http://schemas.microsoft.com/office/word/2010/wordprocessingGroup" xmlns:wpi="http://schemas.microsoft.com/office/word/2010/wordprocessingInk" xmlns:wne="http://schemas.microsoft.com/office/word/2006/wordml" xmlns:wps="http://schemas.microsoft.com/office/word/2010/wordprocessingShape" mc:Ignorable="w14 w15 w16se wp14">
+<w:endnotes xmlns:wpc="http://schemas.microsoft.com/office/word/2010/wordprocessingCanvas" xmlns:cx="http://schemas.microsoft.com/office/drawing/2014/chartex" xmlns:cx1="http://schemas.microsoft.com/office/drawing/2015/9/8/chartex" xmlns:cx2="http://schemas.microsoft.com/office/drawing/2015/10/21/chartex" xmlns:cx3="http://schemas.microsoft.com/office/drawing/2016/5/9/chartex" xmlns:cx4="http://schemas.microsoft.com/office/drawing/2016/5/10/chartex" xmlns:cx5="http://schemas.microsoft.com/office/drawing/2016/5/11/chartex" xmlns:cx6="http://schemas.microsoft.com/office/drawing/2016/5/12/chartex" xmlns:cx7="http://schemas.microsoft.com/office/drawing/2016/5/13/chartex" xmlns:cx8="http://schemas.microsoft.com/office/drawing/2016/5/14/chartex" xmlns:mc="http://schemas.openxmlformats.org/markup-compatibility/2006" xmlns:aink="http://schemas.microsoft.com/office/drawing/2016/ink" xmlns:am3d="http://schemas.microsoft.com/office/drawing/2017/model3d" xmlns:o="urn:schemas-microsoft-com:office:office" xmlns:r="http://schemas.openxmlformats.org/officeDocument/2006/relationships" xmlns:m="http://schemas.openxmlformats.org/officeDocument/2006/math" xmlns:v="urn:schemas-microsoft-com:vml" xmlns:wp14="http://schemas.microsoft.com/office/word/2010/wordprocessingDrawing" xmlns:wp="http://schemas.openxmlformats.org/drawingml/2006/wordprocessingDrawing" xmlns:w10="urn:schemas-microsoft-com:office:word" xmlns:w="http://schemas.openxmlformats.org/wordprocessingml/2006/main" xmlns:w14="http://schemas.microsoft.com/office/word/2010/wordml" xmlns:w15="http://schemas.microsoft.com/office/word/2012/wordml" xmlns:w16cid="http://schemas.microsoft.com/office/word/2016/wordml/cid" xmlns:w16se="http://schemas.microsoft.com/office/word/2015/wordml/symex" xmlns:wpg="http://schemas.microsoft.com/office/word/2010/wordprocessingGroup" xmlns:wpi="http://schemas.microsoft.com/office/word/2010/wordprocessingInk" xmlns:wne="http://schemas.microsoft.com/office/word/2006/wordml" xmlns:wps="http://schemas.microsoft.com/office/word/2010/wordprocessingShape" mc:Ignorable="w14 w15 w16se w16cid wp14">
   <w:endnote w:type="separator" w:id="-1">
     <w:p>
       <w:pPr>
@@ -24374,7 +27612,7 @@
 </file>
 
 <file path=word/footnotes.xml><?xml version="1.0" encoding="utf-8"?>
-<w:footnotes xmlns:wpc="http://schemas.microsoft.com/office/word/2010/wordprocessingCanvas" xmlns:cx="http://schemas.microsoft.com/office/drawing/2014/chartex" xmlns:cx1="http://schemas.microsoft.com/office/drawing/2015/9/8/chartex" xmlns:mc="http://schemas.openxmlformats.org/markup-compatibility/2006" xmlns:o="urn:schemas-microsoft-com:office:office" xmlns:r="http://schemas.openxmlformats.org/officeDocument/2006/relationships" xmlns:m="http://schemas.openxmlformats.org/officeDocument/2006/math" xmlns:v="urn:schemas-microsoft-com:vml" xmlns:wp14="http://schemas.microsoft.com/office/word/2010/wordprocessingDrawing" xmlns:wp="http://schemas.openxmlformats.org/drawingml/2006/wordprocessingDrawing" xmlns:w10="urn:schemas-microsoft-com:office:word" xmlns:w="http://schemas.openxmlformats.org/wordprocessingml/2006/main" xmlns:w14="http://schemas.microsoft.com/office/word/2010/wordml" xmlns:w15="http://schemas.microsoft.com/office/word/2012/wordml" xmlns:w16se="http://schemas.microsoft.com/office/word/2015/wordml/symex" xmlns:wpg="http://schemas.microsoft.com/office/word/2010/wordprocessingGroup" xmlns:wpi="http://schemas.microsoft.com/office/word/2010/wordprocessingInk" xmlns:wne="http://schemas.microsoft.com/office/word/2006/wordml" xmlns:wps="http://schemas.microsof